<commit_message>
draft report for 22-May for section 4 and 5
</commit_message>
<xml_diff>
--- a/reports/tttn/drafts/[vatuan] TTTN HCMUT 2015.docx
+++ b/reports/tttn/drafts/[vatuan] TTTN HCMUT 2015.docx
@@ -329,6 +329,7 @@
         <w:dataBinding w:prefixMappings="xmlns:ns0='http://purl.org/dc/elements/1.1/' xmlns:ns1='http://schemas.openxmlformats.org/package/2006/metadata/core-properties' " w:xpath="/ns1:coreProperties[1]/ns0:subject[1]" w:storeItemID="{6C3C8BC8-F283-45AE-878A-BAB7291924A1}"/>
         <w:text/>
       </w:sdtPr>
+      <w:sdtEndPr/>
       <w:sdtContent>
         <w:p>
           <w:pPr>
@@ -379,24 +380,13 @@
           <w:dataBinding w:prefixMappings="xmlns:ns0='http://purl.org/dc/elements/1.1/' xmlns:ns1='http://schemas.openxmlformats.org/package/2006/metadata/core-properties' " w:xpath="/ns1:coreProperties[1]/ns0:title[1]" w:storeItemID="{6C3C8BC8-F283-45AE-878A-BAB7291924A1}"/>
           <w:text/>
         </w:sdtPr>
+        <w:sdtEndPr/>
         <w:sdtContent>
           <w:r>
             <w:rPr>
               <w:sz w:val="42"/>
             </w:rPr>
-            <w:t xml:space="preserve">Phân giải </w:t>
-          </w:r>
-          <w:r>
-            <w:rPr>
-              <w:sz w:val="42"/>
-            </w:rPr>
-            <w:t>đồng tham chiếu trên</w:t>
-          </w:r>
-          <w:r>
-            <w:rPr>
-              <w:sz w:val="42"/>
-            </w:rPr>
-            <w:t xml:space="preserve"> bệnh án điện tử</w:t>
+            <w:t>Phân giải đồng tham chiếu cho bệnh án điện tử</w:t>
           </w:r>
         </w:sdtContent>
       </w:sdt>
@@ -564,7 +554,7 @@
                 <w:sz w:val="28"/>
                 <w:szCs w:val="28"/>
               </w:rPr>
-              <w:t>15/05/2015</w:t>
+              <w:t>22-May-15</w:t>
             </w:r>
             <w:r>
               <w:rPr>
@@ -658,7 +648,7 @@
           <w:r>
             <w:fldChar w:fldCharType="separate"/>
           </w:r>
-          <w:hyperlink w:anchor="_Toc419479202" w:history="1">
+          <w:hyperlink w:anchor="_Toc420010180" w:history="1">
             <w:r>
               <w:rPr>
                 <w:rStyle w:val="Hyperlink"/>
@@ -699,7 +689,7 @@
                 <w:noProof/>
                 <w:webHidden/>
               </w:rPr>
-              <w:instrText xml:space="preserve"> PAGEREF _Toc419479202 \h </w:instrText>
+              <w:instrText xml:space="preserve"> PAGEREF _Toc420010180 \h </w:instrText>
             </w:r>
             <w:r>
               <w:rPr>
@@ -719,7 +709,7 @@
                 <w:noProof/>
                 <w:webHidden/>
               </w:rPr>
-              <w:t>5</w:t>
+              <w:t>1</w:t>
             </w:r>
             <w:r>
               <w:rPr>
@@ -742,7 +732,7 @@
               <w:noProof/>
             </w:rPr>
           </w:pPr>
-          <w:hyperlink w:anchor="_Toc419479203" w:history="1">
+          <w:hyperlink w:anchor="_Toc420010181" w:history="1">
             <w:r>
               <w:rPr>
                 <w:rStyle w:val="Hyperlink"/>
@@ -783,7 +773,7 @@
                 <w:noProof/>
                 <w:webHidden/>
               </w:rPr>
-              <w:instrText xml:space="preserve"> PAGEREF _Toc419479203 \h </w:instrText>
+              <w:instrText xml:space="preserve"> PAGEREF _Toc420010181 \h </w:instrText>
             </w:r>
             <w:r>
               <w:rPr>
@@ -803,7 +793,7 @@
                 <w:noProof/>
                 <w:webHidden/>
               </w:rPr>
-              <w:t>5</w:t>
+              <w:t>1</w:t>
             </w:r>
             <w:r>
               <w:rPr>
@@ -826,7 +816,7 @@
               <w:noProof/>
             </w:rPr>
           </w:pPr>
-          <w:hyperlink w:anchor="_Toc419479204" w:history="1">
+          <w:hyperlink w:anchor="_Toc420010182" w:history="1">
             <w:r>
               <w:rPr>
                 <w:rStyle w:val="Hyperlink"/>
@@ -867,7 +857,7 @@
                 <w:noProof/>
                 <w:webHidden/>
               </w:rPr>
-              <w:instrText xml:space="preserve"> PAGEREF _Toc419479204 \h </w:instrText>
+              <w:instrText xml:space="preserve"> PAGEREF _Toc420010182 \h </w:instrText>
             </w:r>
             <w:r>
               <w:rPr>
@@ -887,7 +877,7 @@
                 <w:noProof/>
                 <w:webHidden/>
               </w:rPr>
-              <w:t>5</w:t>
+              <w:t>1</w:t>
             </w:r>
             <w:r>
               <w:rPr>
@@ -910,7 +900,7 @@
               <w:noProof/>
             </w:rPr>
           </w:pPr>
-          <w:hyperlink w:anchor="_Toc419479205" w:history="1">
+          <w:hyperlink w:anchor="_Toc420010183" w:history="1">
             <w:r>
               <w:rPr>
                 <w:rStyle w:val="Hyperlink"/>
@@ -951,7 +941,7 @@
                 <w:noProof/>
                 <w:webHidden/>
               </w:rPr>
-              <w:instrText xml:space="preserve"> PAGEREF _Toc419479205 \h </w:instrText>
+              <w:instrText xml:space="preserve"> PAGEREF _Toc420010183 \h </w:instrText>
             </w:r>
             <w:r>
               <w:rPr>
@@ -971,7 +961,7 @@
                 <w:noProof/>
                 <w:webHidden/>
               </w:rPr>
-              <w:t>5</w:t>
+              <w:t>1</w:t>
             </w:r>
             <w:r>
               <w:rPr>
@@ -994,7 +984,7 @@
               <w:noProof/>
             </w:rPr>
           </w:pPr>
-          <w:hyperlink w:anchor="_Toc419479206" w:history="1">
+          <w:hyperlink w:anchor="_Toc420010184" w:history="1">
             <w:r>
               <w:rPr>
                 <w:rStyle w:val="Hyperlink"/>
@@ -1035,7 +1025,7 @@
                 <w:noProof/>
                 <w:webHidden/>
               </w:rPr>
-              <w:instrText xml:space="preserve"> PAGEREF _Toc419479206 \h </w:instrText>
+              <w:instrText xml:space="preserve"> PAGEREF _Toc420010184 \h </w:instrText>
             </w:r>
             <w:r>
               <w:rPr>
@@ -1055,7 +1045,7 @@
                 <w:noProof/>
                 <w:webHidden/>
               </w:rPr>
-              <w:t>5</w:t>
+              <w:t>1</w:t>
             </w:r>
             <w:r>
               <w:rPr>
@@ -1078,7 +1068,7 @@
               <w:noProof/>
             </w:rPr>
           </w:pPr>
-          <w:hyperlink w:anchor="_Toc419479207" w:history="1">
+          <w:hyperlink w:anchor="_Toc420010185" w:history="1">
             <w:r>
               <w:rPr>
                 <w:rStyle w:val="Hyperlink"/>
@@ -1119,7 +1109,7 @@
                 <w:noProof/>
                 <w:webHidden/>
               </w:rPr>
-              <w:instrText xml:space="preserve"> PAGEREF _Toc419479207 \h </w:instrText>
+              <w:instrText xml:space="preserve"> PAGEREF _Toc420010185 \h </w:instrText>
             </w:r>
             <w:r>
               <w:rPr>
@@ -1139,7 +1129,7 @@
                 <w:noProof/>
                 <w:webHidden/>
               </w:rPr>
-              <w:t>5</w:t>
+              <w:t>1</w:t>
             </w:r>
             <w:r>
               <w:rPr>
@@ -1162,7 +1152,7 @@
               <w:noProof/>
             </w:rPr>
           </w:pPr>
-          <w:hyperlink w:anchor="_Toc419479208" w:history="1">
+          <w:hyperlink w:anchor="_Toc420010186" w:history="1">
             <w:r>
               <w:rPr>
                 <w:rStyle w:val="Hyperlink"/>
@@ -1203,7 +1193,7 @@
                 <w:noProof/>
                 <w:webHidden/>
               </w:rPr>
-              <w:instrText xml:space="preserve"> PAGEREF _Toc419479208 \h </w:instrText>
+              <w:instrText xml:space="preserve"> PAGEREF _Toc420010186 \h </w:instrText>
             </w:r>
             <w:r>
               <w:rPr>
@@ -1223,7 +1213,91 @@
                 <w:noProof/>
                 <w:webHidden/>
               </w:rPr>
-              <w:t>5</w:t>
+              <w:t>1</w:t>
+            </w:r>
+            <w:r>
+              <w:rPr>
+                <w:noProof/>
+                <w:webHidden/>
+              </w:rPr>
+              <w:fldChar w:fldCharType="end"/>
+            </w:r>
+          </w:hyperlink>
+        </w:p>
+        <w:p>
+          <w:pPr>
+            <w:pStyle w:val="TOC3"/>
+            <w:tabs>
+              <w:tab w:val="left" w:pos="1540"/>
+              <w:tab w:val="right" w:leader="dot" w:pos="9163"/>
+            </w:tabs>
+            <w:rPr>
+              <w:rFonts w:asciiTheme="minorHAnsi" w:eastAsiaTheme="minorEastAsia" w:hAnsiTheme="minorHAnsi"/>
+              <w:noProof/>
+            </w:rPr>
+          </w:pPr>
+          <w:hyperlink w:anchor="_Toc420010187" w:history="1">
+            <w:r>
+              <w:rPr>
+                <w:rStyle w:val="Hyperlink"/>
+                <w:noProof/>
+              </w:rPr>
+              <w:t>3.1.1</w:t>
+            </w:r>
+            <w:r>
+              <w:rPr>
+                <w:rFonts w:asciiTheme="minorHAnsi" w:eastAsiaTheme="minorEastAsia" w:hAnsiTheme="minorHAnsi"/>
+                <w:noProof/>
+              </w:rPr>
+              <w:tab/>
+            </w:r>
+            <w:r>
+              <w:rPr>
+                <w:rStyle w:val="Hyperlink"/>
+                <w:noProof/>
+              </w:rPr>
+              <w:t>Định nghĩa nhãn</w:t>
+            </w:r>
+            <w:r>
+              <w:rPr>
+                <w:noProof/>
+                <w:webHidden/>
+              </w:rPr>
+              <w:tab/>
+            </w:r>
+            <w:r>
+              <w:rPr>
+                <w:noProof/>
+                <w:webHidden/>
+              </w:rPr>
+              <w:fldChar w:fldCharType="begin"/>
+            </w:r>
+            <w:r>
+              <w:rPr>
+                <w:noProof/>
+                <w:webHidden/>
+              </w:rPr>
+              <w:instrText xml:space="preserve"> PAGEREF _Toc420010187 \h </w:instrText>
+            </w:r>
+            <w:r>
+              <w:rPr>
+                <w:noProof/>
+                <w:webHidden/>
+              </w:rPr>
+            </w:r>
+            <w:r>
+              <w:rPr>
+                <w:noProof/>
+                <w:webHidden/>
+              </w:rPr>
+              <w:fldChar w:fldCharType="separate"/>
+            </w:r>
+            <w:r>
+              <w:rPr>
+                <w:noProof/>
+                <w:webHidden/>
+              </w:rPr>
+              <w:t>1</w:t>
             </w:r>
             <w:r>
               <w:rPr>
@@ -1246,7 +1320,7 @@
               <w:noProof/>
             </w:rPr>
           </w:pPr>
-          <w:hyperlink w:anchor="_Toc419479209" w:history="1">
+          <w:hyperlink w:anchor="_Toc420010188" w:history="1">
             <w:r>
               <w:rPr>
                 <w:rStyle w:val="Hyperlink"/>
@@ -1287,7 +1361,7 @@
                 <w:noProof/>
                 <w:webHidden/>
               </w:rPr>
-              <w:instrText xml:space="preserve"> PAGEREF _Toc419479209 \h </w:instrText>
+              <w:instrText xml:space="preserve"> PAGEREF _Toc420010188 \h </w:instrText>
             </w:r>
             <w:r>
               <w:rPr>
@@ -1307,7 +1381,7 @@
                 <w:noProof/>
                 <w:webHidden/>
               </w:rPr>
-              <w:t>5</w:t>
+              <w:t>1</w:t>
             </w:r>
             <w:r>
               <w:rPr>
@@ -1330,7 +1404,7 @@
               <w:noProof/>
             </w:rPr>
           </w:pPr>
-          <w:hyperlink w:anchor="_Toc419479210" w:history="1">
+          <w:hyperlink w:anchor="_Toc420010189" w:history="1">
             <w:r>
               <w:rPr>
                 <w:rStyle w:val="Hyperlink"/>
@@ -1371,7 +1445,7 @@
                 <w:noProof/>
                 <w:webHidden/>
               </w:rPr>
-              <w:instrText xml:space="preserve"> PAGEREF _Toc419479210 \h </w:instrText>
+              <w:instrText xml:space="preserve"> PAGEREF _Toc420010189 \h </w:instrText>
             </w:r>
             <w:r>
               <w:rPr>
@@ -1391,7 +1465,7 @@
                 <w:noProof/>
                 <w:webHidden/>
               </w:rPr>
-              <w:t>6</w:t>
+              <w:t>1</w:t>
             </w:r>
             <w:r>
               <w:rPr>
@@ -1414,7 +1488,7 @@
               <w:noProof/>
             </w:rPr>
           </w:pPr>
-          <w:hyperlink w:anchor="_Toc419479211" w:history="1">
+          <w:hyperlink w:anchor="_Toc420010190" w:history="1">
             <w:r>
               <w:rPr>
                 <w:rStyle w:val="Hyperlink"/>
@@ -1455,7 +1529,7 @@
                 <w:noProof/>
                 <w:webHidden/>
               </w:rPr>
-              <w:instrText xml:space="preserve"> PAGEREF _Toc419479211 \h </w:instrText>
+              <w:instrText xml:space="preserve"> PAGEREF _Toc420010190 \h </w:instrText>
             </w:r>
             <w:r>
               <w:rPr>
@@ -1475,7 +1549,7 @@
                 <w:noProof/>
                 <w:webHidden/>
               </w:rPr>
-              <w:t>6</w:t>
+              <w:t>1</w:t>
             </w:r>
             <w:r>
               <w:rPr>
@@ -1498,7 +1572,7 @@
               <w:noProof/>
             </w:rPr>
           </w:pPr>
-          <w:hyperlink w:anchor="_Toc419479212" w:history="1">
+          <w:hyperlink w:anchor="_Toc420010191" w:history="1">
             <w:r>
               <w:rPr>
                 <w:rStyle w:val="Hyperlink"/>
@@ -1539,7 +1613,7 @@
                 <w:noProof/>
                 <w:webHidden/>
               </w:rPr>
-              <w:instrText xml:space="preserve"> PAGEREF _Toc419479212 \h </w:instrText>
+              <w:instrText xml:space="preserve"> PAGEREF _Toc420010191 \h </w:instrText>
             </w:r>
             <w:r>
               <w:rPr>
@@ -1559,7 +1633,7 @@
                 <w:noProof/>
                 <w:webHidden/>
               </w:rPr>
-              <w:t>6</w:t>
+              <w:t>1</w:t>
             </w:r>
             <w:r>
               <w:rPr>
@@ -1582,7 +1656,7 @@
               <w:noProof/>
             </w:rPr>
           </w:pPr>
-          <w:hyperlink w:anchor="_Toc419479213" w:history="1">
+          <w:hyperlink w:anchor="_Toc420010192" w:history="1">
             <w:r>
               <w:rPr>
                 <w:rStyle w:val="Hyperlink"/>
@@ -1623,7 +1697,7 @@
                 <w:noProof/>
                 <w:webHidden/>
               </w:rPr>
-              <w:instrText xml:space="preserve"> PAGEREF _Toc419479213 \h </w:instrText>
+              <w:instrText xml:space="preserve"> PAGEREF _Toc420010192 \h </w:instrText>
             </w:r>
             <w:r>
               <w:rPr>
@@ -1643,7 +1717,7 @@
                 <w:noProof/>
                 <w:webHidden/>
               </w:rPr>
-              <w:t>6</w:t>
+              <w:t>1</w:t>
             </w:r>
             <w:r>
               <w:rPr>
@@ -1666,7 +1740,7 @@
               <w:noProof/>
             </w:rPr>
           </w:pPr>
-          <w:hyperlink w:anchor="_Toc419479214" w:history="1">
+          <w:hyperlink w:anchor="_Toc420010193" w:history="1">
             <w:r>
               <w:rPr>
                 <w:rStyle w:val="Hyperlink"/>
@@ -1707,7 +1781,7 @@
                 <w:noProof/>
                 <w:webHidden/>
               </w:rPr>
-              <w:instrText xml:space="preserve"> PAGEREF _Toc419479214 \h </w:instrText>
+              <w:instrText xml:space="preserve"> PAGEREF _Toc420010193 \h </w:instrText>
             </w:r>
             <w:r>
               <w:rPr>
@@ -1727,7 +1801,7 @@
                 <w:noProof/>
                 <w:webHidden/>
               </w:rPr>
-              <w:t>6</w:t>
+              <w:t>1</w:t>
             </w:r>
             <w:r>
               <w:rPr>
@@ -1750,7 +1824,7 @@
               <w:noProof/>
             </w:rPr>
           </w:pPr>
-          <w:hyperlink w:anchor="_Toc419479215" w:history="1">
+          <w:hyperlink w:anchor="_Toc420010194" w:history="1">
             <w:r>
               <w:rPr>
                 <w:rStyle w:val="Hyperlink"/>
@@ -1791,7 +1865,7 @@
                 <w:noProof/>
                 <w:webHidden/>
               </w:rPr>
-              <w:instrText xml:space="preserve"> PAGEREF _Toc419479215 \h </w:instrText>
+              <w:instrText xml:space="preserve"> PAGEREF _Toc420010194 \h </w:instrText>
             </w:r>
             <w:r>
               <w:rPr>
@@ -1811,7 +1885,7 @@
                 <w:noProof/>
                 <w:webHidden/>
               </w:rPr>
-              <w:t>6</w:t>
+              <w:t>1</w:t>
             </w:r>
             <w:r>
               <w:rPr>
@@ -1834,7 +1908,7 @@
               <w:noProof/>
             </w:rPr>
           </w:pPr>
-          <w:hyperlink w:anchor="_Toc419479216" w:history="1">
+          <w:hyperlink w:anchor="_Toc420010195" w:history="1">
             <w:r>
               <w:rPr>
                 <w:rStyle w:val="Hyperlink"/>
@@ -1854,7 +1928,7 @@
                 <w:rStyle w:val="Hyperlink"/>
                 <w:noProof/>
               </w:rPr>
-              <w:t>Định nghĩa nhãn</w:t>
+              <w:t>Tiền xử lý</w:t>
             </w:r>
             <w:r>
               <w:rPr>
@@ -1875,7 +1949,7 @@
                 <w:noProof/>
                 <w:webHidden/>
               </w:rPr>
-              <w:instrText xml:space="preserve"> PAGEREF _Toc419479216 \h </w:instrText>
+              <w:instrText xml:space="preserve"> PAGEREF _Toc420010195 \h </w:instrText>
             </w:r>
             <w:r>
               <w:rPr>
@@ -1895,7 +1969,7 @@
                 <w:noProof/>
                 <w:webHidden/>
               </w:rPr>
-              <w:t>6</w:t>
+              <w:t>1</w:t>
             </w:r>
             <w:r>
               <w:rPr>
@@ -1918,7 +1992,7 @@
               <w:noProof/>
             </w:rPr>
           </w:pPr>
-          <w:hyperlink w:anchor="_Toc419479217" w:history="1">
+          <w:hyperlink w:anchor="_Toc420010196" w:history="1">
             <w:r>
               <w:rPr>
                 <w:rStyle w:val="Hyperlink"/>
@@ -1938,7 +2012,7 @@
                 <w:rStyle w:val="Hyperlink"/>
                 <w:noProof/>
               </w:rPr>
-              <w:t>Chi tiết hệ thống</w:t>
+              <w:t>Xây dựng các cặp khái niệm</w:t>
             </w:r>
             <w:r>
               <w:rPr>
@@ -1959,7 +2033,7 @@
                 <w:noProof/>
                 <w:webHidden/>
               </w:rPr>
-              <w:instrText xml:space="preserve"> PAGEREF _Toc419479217 \h </w:instrText>
+              <w:instrText xml:space="preserve"> PAGEREF _Toc420010196 \h </w:instrText>
             </w:r>
             <w:r>
               <w:rPr>
@@ -1979,7 +2053,7 @@
                 <w:noProof/>
                 <w:webHidden/>
               </w:rPr>
-              <w:t>6</w:t>
+              <w:t>1</w:t>
             </w:r>
             <w:r>
               <w:rPr>
@@ -2002,7 +2076,7 @@
               <w:noProof/>
             </w:rPr>
           </w:pPr>
-          <w:hyperlink w:anchor="_Toc419479218" w:history="1">
+          <w:hyperlink w:anchor="_Toc420010197" w:history="1">
             <w:r>
               <w:rPr>
                 <w:rStyle w:val="Hyperlink"/>
@@ -2022,7 +2096,7 @@
                 <w:rStyle w:val="Hyperlink"/>
                 <w:noProof/>
               </w:rPr>
-              <w:t>Tiền xử lý</w:t>
+              <w:t>Các phương pháp phân loại</w:t>
             </w:r>
             <w:r>
               <w:rPr>
@@ -2043,7 +2117,7 @@
                 <w:noProof/>
                 <w:webHidden/>
               </w:rPr>
-              <w:instrText xml:space="preserve"> PAGEREF _Toc419479218 \h </w:instrText>
+              <w:instrText xml:space="preserve"> PAGEREF _Toc420010197 \h </w:instrText>
             </w:r>
             <w:r>
               <w:rPr>
@@ -2063,7 +2137,7 @@
                 <w:noProof/>
                 <w:webHidden/>
               </w:rPr>
-              <w:t>7</w:t>
+              <w:t>1</w:t>
             </w:r>
             <w:r>
               <w:rPr>
@@ -2086,7 +2160,7 @@
               <w:noProof/>
             </w:rPr>
           </w:pPr>
-          <w:hyperlink w:anchor="_Toc419479219" w:history="1">
+          <w:hyperlink w:anchor="_Toc420010198" w:history="1">
             <w:r>
               <w:rPr>
                 <w:rStyle w:val="Hyperlink"/>
@@ -2106,7 +2180,7 @@
                 <w:rStyle w:val="Hyperlink"/>
                 <w:noProof/>
               </w:rPr>
-              <w:t>Học máy có giám sát</w:t>
+              <w:t>Best-first clustering</w:t>
             </w:r>
             <w:r>
               <w:rPr>
@@ -2127,7 +2201,7 @@
                 <w:noProof/>
                 <w:webHidden/>
               </w:rPr>
-              <w:instrText xml:space="preserve"> PAGEREF _Toc419479219 \h </w:instrText>
+              <w:instrText xml:space="preserve"> PAGEREF _Toc420010198 \h </w:instrText>
             </w:r>
             <w:r>
               <w:rPr>
@@ -2147,7 +2221,7 @@
                 <w:noProof/>
                 <w:webHidden/>
               </w:rPr>
-              <w:t>7</w:t>
+              <w:t>1</w:t>
             </w:r>
             <w:r>
               <w:rPr>
@@ -2170,7 +2244,7 @@
               <w:noProof/>
             </w:rPr>
           </w:pPr>
-          <w:hyperlink w:anchor="_Toc419479220" w:history="1">
+          <w:hyperlink w:anchor="_Toc420010199" w:history="1">
             <w:r>
               <w:rPr>
                 <w:rStyle w:val="Hyperlink"/>
@@ -2190,7 +2264,7 @@
                 <w:rStyle w:val="Hyperlink"/>
                 <w:noProof/>
               </w:rPr>
-              <w:t>Best-first clustering</w:t>
+              <w:t>Xây dựng chuỗi đồng tham chiếu</w:t>
             </w:r>
             <w:r>
               <w:rPr>
@@ -2211,7 +2285,7 @@
                 <w:noProof/>
                 <w:webHidden/>
               </w:rPr>
-              <w:instrText xml:space="preserve"> PAGEREF _Toc419479220 \h </w:instrText>
+              <w:instrText xml:space="preserve"> PAGEREF _Toc420010199 \h </w:instrText>
             </w:r>
             <w:r>
               <w:rPr>
@@ -2231,91 +2305,7 @@
                 <w:noProof/>
                 <w:webHidden/>
               </w:rPr>
-              <w:t>8</w:t>
-            </w:r>
-            <w:r>
-              <w:rPr>
-                <w:noProof/>
-                <w:webHidden/>
-              </w:rPr>
-              <w:fldChar w:fldCharType="end"/>
-            </w:r>
-          </w:hyperlink>
-        </w:p>
-        <w:p>
-          <w:pPr>
-            <w:pStyle w:val="TOC3"/>
-            <w:tabs>
-              <w:tab w:val="left" w:pos="1540"/>
-              <w:tab w:val="right" w:leader="dot" w:pos="9163"/>
-            </w:tabs>
-            <w:rPr>
-              <w:rFonts w:asciiTheme="minorHAnsi" w:eastAsiaTheme="minorEastAsia" w:hAnsiTheme="minorHAnsi"/>
-              <w:noProof/>
-            </w:rPr>
-          </w:pPr>
-          <w:hyperlink w:anchor="_Toc419479221" w:history="1">
-            <w:r>
-              <w:rPr>
-                <w:rStyle w:val="Hyperlink"/>
-                <w:noProof/>
-              </w:rPr>
-              <w:t>4.2.6</w:t>
-            </w:r>
-            <w:r>
-              <w:rPr>
-                <w:rFonts w:asciiTheme="minorHAnsi" w:eastAsiaTheme="minorEastAsia" w:hAnsiTheme="minorHAnsi"/>
-                <w:noProof/>
-              </w:rPr>
-              <w:tab/>
-            </w:r>
-            <w:r>
-              <w:rPr>
-                <w:rStyle w:val="Hyperlink"/>
-                <w:noProof/>
-              </w:rPr>
-              <w:t>Xây dựng chuỗi đồng tham chiếu</w:t>
-            </w:r>
-            <w:r>
-              <w:rPr>
-                <w:noProof/>
-                <w:webHidden/>
-              </w:rPr>
-              <w:tab/>
-            </w:r>
-            <w:r>
-              <w:rPr>
-                <w:noProof/>
-                <w:webHidden/>
-              </w:rPr>
-              <w:fldChar w:fldCharType="begin"/>
-            </w:r>
-            <w:r>
-              <w:rPr>
-                <w:noProof/>
-                <w:webHidden/>
-              </w:rPr>
-              <w:instrText xml:space="preserve"> PAGEREF _Toc419479221 \h </w:instrText>
-            </w:r>
-            <w:r>
-              <w:rPr>
-                <w:noProof/>
-                <w:webHidden/>
-              </w:rPr>
-            </w:r>
-            <w:r>
-              <w:rPr>
-                <w:noProof/>
-                <w:webHidden/>
-              </w:rPr>
-              <w:fldChar w:fldCharType="separate"/>
-            </w:r>
-            <w:r>
-              <w:rPr>
-                <w:noProof/>
-                <w:webHidden/>
-              </w:rPr>
-              <w:t>8</w:t>
+              <w:t>1</w:t>
             </w:r>
             <w:r>
               <w:rPr>
@@ -2338,7 +2328,7 @@
               <w:noProof/>
             </w:rPr>
           </w:pPr>
-          <w:hyperlink w:anchor="_Toc419479222" w:history="1">
+          <w:hyperlink w:anchor="_Toc420010200" w:history="1">
             <w:r>
               <w:rPr>
                 <w:rStyle w:val="Hyperlink"/>
@@ -2379,7 +2369,7 @@
                 <w:noProof/>
                 <w:webHidden/>
               </w:rPr>
-              <w:instrText xml:space="preserve"> PAGEREF _Toc419479222 \h </w:instrText>
+              <w:instrText xml:space="preserve"> PAGEREF _Toc420010200 \h </w:instrText>
             </w:r>
             <w:r>
               <w:rPr>
@@ -2399,7 +2389,7 @@
                 <w:noProof/>
                 <w:webHidden/>
               </w:rPr>
-              <w:t>8</w:t>
+              <w:t>1</w:t>
             </w:r>
             <w:r>
               <w:rPr>
@@ -2422,7 +2412,7 @@
               <w:noProof/>
             </w:rPr>
           </w:pPr>
-          <w:hyperlink w:anchor="_Toc419479223" w:history="1">
+          <w:hyperlink w:anchor="_Toc420010201" w:history="1">
             <w:r>
               <w:rPr>
                 <w:rStyle w:val="Hyperlink"/>
@@ -2463,7 +2453,7 @@
                 <w:noProof/>
                 <w:webHidden/>
               </w:rPr>
-              <w:instrText xml:space="preserve"> PAGEREF _Toc419479223 \h </w:instrText>
+              <w:instrText xml:space="preserve"> PAGEREF _Toc420010201 \h </w:instrText>
             </w:r>
             <w:r>
               <w:rPr>
@@ -2483,7 +2473,7 @@
                 <w:noProof/>
                 <w:webHidden/>
               </w:rPr>
-              <w:t>8</w:t>
+              <w:t>1</w:t>
             </w:r>
             <w:r>
               <w:rPr>
@@ -2506,7 +2496,7 @@
               <w:noProof/>
             </w:rPr>
           </w:pPr>
-          <w:hyperlink w:anchor="_Toc419479224" w:history="1">
+          <w:hyperlink w:anchor="_Toc420010202" w:history="1">
             <w:r>
               <w:rPr>
                 <w:rStyle w:val="Hyperlink"/>
@@ -2547,7 +2537,7 @@
                 <w:noProof/>
                 <w:webHidden/>
               </w:rPr>
-              <w:instrText xml:space="preserve"> PAGEREF _Toc419479224 \h </w:instrText>
+              <w:instrText xml:space="preserve"> PAGEREF _Toc420010202 \h </w:instrText>
             </w:r>
             <w:r>
               <w:rPr>
@@ -2567,7 +2557,7 @@
                 <w:noProof/>
                 <w:webHidden/>
               </w:rPr>
-              <w:t>8</w:t>
+              <w:t>1</w:t>
             </w:r>
             <w:r>
               <w:rPr>
@@ -2590,7 +2580,7 @@
               <w:noProof/>
             </w:rPr>
           </w:pPr>
-          <w:hyperlink w:anchor="_Toc419479225" w:history="1">
+          <w:hyperlink w:anchor="_Toc420010203" w:history="1">
             <w:r>
               <w:rPr>
                 <w:rStyle w:val="Hyperlink"/>
@@ -2631,7 +2621,7 @@
                 <w:noProof/>
                 <w:webHidden/>
               </w:rPr>
-              <w:instrText xml:space="preserve"> PAGEREF _Toc419479225 \h </w:instrText>
+              <w:instrText xml:space="preserve"> PAGEREF _Toc420010203 \h </w:instrText>
             </w:r>
             <w:r>
               <w:rPr>
@@ -2651,7 +2641,7 @@
                 <w:noProof/>
                 <w:webHidden/>
               </w:rPr>
-              <w:t>8</w:t>
+              <w:t>1</w:t>
             </w:r>
             <w:r>
               <w:rPr>
@@ -2674,7 +2664,7 @@
               <w:noProof/>
             </w:rPr>
           </w:pPr>
-          <w:hyperlink w:anchor="_Toc419479226" w:history="1">
+          <w:hyperlink w:anchor="_Toc420010204" w:history="1">
             <w:r>
               <w:rPr>
                 <w:rStyle w:val="Hyperlink"/>
@@ -2715,7 +2705,7 @@
                 <w:noProof/>
                 <w:webHidden/>
               </w:rPr>
-              <w:instrText xml:space="preserve"> PAGEREF _Toc419479226 \h </w:instrText>
+              <w:instrText xml:space="preserve"> PAGEREF _Toc420010204 \h </w:instrText>
             </w:r>
             <w:r>
               <w:rPr>
@@ -2735,7 +2725,7 @@
                 <w:noProof/>
                 <w:webHidden/>
               </w:rPr>
-              <w:t>8</w:t>
+              <w:t>1</w:t>
             </w:r>
             <w:r>
               <w:rPr>
@@ -2772,12 +2762,14 @@
       <w:pPr>
         <w:pStyle w:val="Heading1"/>
       </w:pPr>
-      <w:bookmarkStart w:id="0" w:name="_Toc419479202"/>
+      <w:bookmarkStart w:id="0" w:name="_Toc420004820"/>
+      <w:bookmarkStart w:id="1" w:name="_Toc420010180"/>
       <w:r>
         <w:lastRenderedPageBreak/>
         <w:t>Giới thiệu vấn đề</w:t>
       </w:r>
       <w:bookmarkEnd w:id="0"/>
+      <w:bookmarkEnd w:id="1"/>
     </w:p>
     <w:p>
       <w:pPr>
@@ -2837,21 +2829,25 @@
       <w:pPr>
         <w:pStyle w:val="Heading1"/>
       </w:pPr>
-      <w:bookmarkStart w:id="1" w:name="_Toc419479203"/>
+      <w:bookmarkStart w:id="2" w:name="_Toc420004821"/>
+      <w:bookmarkStart w:id="3" w:name="_Toc420010181"/>
       <w:r>
         <w:t>Các công trình liên quan</w:t>
       </w:r>
-      <w:bookmarkEnd w:id="1"/>
+      <w:bookmarkEnd w:id="2"/>
+      <w:bookmarkEnd w:id="3"/>
     </w:p>
     <w:p>
       <w:pPr>
         <w:pStyle w:val="Heading2"/>
       </w:pPr>
-      <w:bookmarkStart w:id="2" w:name="_Toc419479204"/>
+      <w:bookmarkStart w:id="4" w:name="_Toc420004822"/>
+      <w:bookmarkStart w:id="5" w:name="_Toc420010182"/>
       <w:r>
         <w:t>Bệnh án điện tử</w:t>
       </w:r>
-      <w:bookmarkEnd w:id="2"/>
+      <w:bookmarkEnd w:id="4"/>
+      <w:bookmarkEnd w:id="5"/>
     </w:p>
     <w:p>
       <w:pPr>
@@ -2881,11 +2877,13 @@
       <w:pPr>
         <w:pStyle w:val="Heading2"/>
       </w:pPr>
-      <w:bookmarkStart w:id="3" w:name="_Toc419479205"/>
+      <w:bookmarkStart w:id="6" w:name="_Toc420004823"/>
+      <w:bookmarkStart w:id="7" w:name="_Toc420010183"/>
       <w:r>
         <w:t>Phân giải đồng tham chiếu</w:t>
       </w:r>
-      <w:bookmarkEnd w:id="3"/>
+      <w:bookmarkEnd w:id="6"/>
+      <w:bookmarkEnd w:id="7"/>
     </w:p>
     <w:p>
       <w:pPr>
@@ -2963,11 +2961,13 @@
       <w:pPr>
         <w:pStyle w:val="Heading2"/>
       </w:pPr>
-      <w:bookmarkStart w:id="4" w:name="_Toc419479206"/>
+      <w:bookmarkStart w:id="8" w:name="_Toc420004824"/>
+      <w:bookmarkStart w:id="9" w:name="_Toc420010184"/>
       <w:r>
         <w:t>Phân giải đồng tham chiếu cho bệnh án điện tử</w:t>
       </w:r>
-      <w:bookmarkEnd w:id="4"/>
+      <w:bookmarkEnd w:id="8"/>
+      <w:bookmarkEnd w:id="9"/>
     </w:p>
     <w:p>
       <w:pPr>
@@ -3040,21 +3040,25 @@
       <w:pPr>
         <w:pStyle w:val="Heading1"/>
       </w:pPr>
-      <w:bookmarkStart w:id="5" w:name="_Toc419479207"/>
+      <w:bookmarkStart w:id="10" w:name="_Toc420004825"/>
+      <w:bookmarkStart w:id="11" w:name="_Toc420010185"/>
       <w:r>
         <w:t>Kiến thức và công nghệ</w:t>
       </w:r>
-      <w:bookmarkEnd w:id="5"/>
+      <w:bookmarkEnd w:id="10"/>
+      <w:bookmarkEnd w:id="11"/>
     </w:p>
     <w:p>
       <w:pPr>
         <w:pStyle w:val="Heading2"/>
       </w:pPr>
-      <w:bookmarkStart w:id="6" w:name="_Toc419479208"/>
+      <w:bookmarkStart w:id="12" w:name="_Toc420004826"/>
+      <w:bookmarkStart w:id="13" w:name="_Toc420010186"/>
       <w:r>
         <w:t>Named-Entity-Regconition</w:t>
       </w:r>
-      <w:bookmarkEnd w:id="6"/>
+      <w:bookmarkEnd w:id="12"/>
+      <w:bookmarkEnd w:id="13"/>
     </w:p>
     <w:p>
       <w:pPr>
@@ -3070,13 +3074,318 @@
     </w:p>
     <w:p>
       <w:pPr>
+        <w:pStyle w:val="Heading3"/>
+      </w:pPr>
+      <w:bookmarkStart w:id="14" w:name="_Toc420004834"/>
+      <w:bookmarkStart w:id="15" w:name="_Toc420010187"/>
+      <w:r>
+        <w:t>Định nghĩa nhãn</w:t>
+      </w:r>
+      <w:bookmarkEnd w:id="14"/>
+      <w:bookmarkEnd w:id="15"/>
+    </w:p>
+    <w:p>
+      <w:r>
+        <w:t>Các lớp được quy định trong thử thách i2b2/VA 2011 như sau:</w:t>
+      </w:r>
+    </w:p>
+    <w:p/>
+    <w:p/>
+    <w:p/>
+    <w:p/>
+    <w:tbl>
+      <w:tblPr>
+        <w:tblStyle w:val="TableGrid"/>
+        <w:tblW w:w="0" w:type="auto"/>
+        <w:tblInd w:w="144" w:type="dxa"/>
+        <w:tblLook w:val="04A0" w:firstRow="1" w:lastRow="0" w:firstColumn="1" w:lastColumn="0" w:noHBand="0" w:noVBand="1"/>
+      </w:tblPr>
+      <w:tblGrid>
+        <w:gridCol w:w="3001"/>
+        <w:gridCol w:w="3015"/>
+        <w:gridCol w:w="3003"/>
+      </w:tblGrid>
+      <w:tr>
+        <w:tc>
+          <w:tcPr>
+            <w:tcW w:w="3054" w:type="dxa"/>
+          </w:tcPr>
+          <w:p>
+            <w:pPr>
+              <w:ind w:firstLine="0"/>
+              <w:jc w:val="center"/>
+              <w:rPr>
+                <w:b/>
+              </w:rPr>
+            </w:pPr>
+            <w:r>
+              <w:rPr>
+                <w:b/>
+              </w:rPr>
+              <w:lastRenderedPageBreak/>
+              <w:t>Lớp</w:t>
+            </w:r>
+          </w:p>
+        </w:tc>
+        <w:tc>
+          <w:tcPr>
+            <w:tcW w:w="3054" w:type="dxa"/>
+          </w:tcPr>
+          <w:p>
+            <w:pPr>
+              <w:ind w:firstLine="0"/>
+              <w:jc w:val="center"/>
+              <w:rPr>
+                <w:b/>
+              </w:rPr>
+            </w:pPr>
+            <w:r>
+              <w:rPr>
+                <w:b/>
+              </w:rPr>
+              <w:t>Ví dụ</w:t>
+            </w:r>
+          </w:p>
+        </w:tc>
+        <w:tc>
+          <w:tcPr>
+            <w:tcW w:w="3055" w:type="dxa"/>
+          </w:tcPr>
+          <w:p>
+            <w:pPr>
+              <w:ind w:firstLine="0"/>
+              <w:jc w:val="center"/>
+              <w:rPr>
+                <w:b/>
+              </w:rPr>
+            </w:pPr>
+            <w:r>
+              <w:rPr>
+                <w:b/>
+              </w:rPr>
+              <w:t>Định nghĩa</w:t>
+            </w:r>
+          </w:p>
+        </w:tc>
+      </w:tr>
+      <w:tr>
+        <w:tc>
+          <w:tcPr>
+            <w:tcW w:w="3054" w:type="dxa"/>
+          </w:tcPr>
+          <w:p>
+            <w:pPr>
+              <w:ind w:firstLine="0"/>
+            </w:pPr>
+            <w:r>
+              <w:t>Person</w:t>
+            </w:r>
+          </w:p>
+        </w:tc>
+        <w:tc>
+          <w:tcPr>
+            <w:tcW w:w="3054" w:type="dxa"/>
+          </w:tcPr>
+          <w:p>
+            <w:pPr>
+              <w:ind w:firstLine="0"/>
+            </w:pPr>
+            <w:r>
+              <w:t>Dr.Lightman, the patient, cardiology,..</w:t>
+            </w:r>
+          </w:p>
+        </w:tc>
+        <w:tc>
+          <w:tcPr>
+            <w:tcW w:w="3055" w:type="dxa"/>
+          </w:tcPr>
+          <w:p>
+            <w:pPr>
+              <w:ind w:firstLine="0"/>
+            </w:pPr>
+            <w:r>
+              <w:t>Những chủ thể người hoặc một nhóm người được để cập trong bệnh án. Có thể là bệnh nhân, người nhà hoặc nhân viên y tế</w:t>
+            </w:r>
+          </w:p>
+        </w:tc>
+      </w:tr>
+      <w:tr>
+        <w:tc>
+          <w:tcPr>
+            <w:tcW w:w="3054" w:type="dxa"/>
+          </w:tcPr>
+          <w:p>
+            <w:pPr>
+              <w:ind w:firstLine="0"/>
+            </w:pPr>
+            <w:r>
+              <w:t>Problem</w:t>
+            </w:r>
+          </w:p>
+        </w:tc>
+        <w:tc>
+          <w:tcPr>
+            <w:tcW w:w="3054" w:type="dxa"/>
+          </w:tcPr>
+          <w:p>
+            <w:pPr>
+              <w:ind w:firstLine="0"/>
+            </w:pPr>
+            <w:r>
+              <w:t>Heart attack, blood pressure, cancer, ...</w:t>
+            </w:r>
+          </w:p>
+        </w:tc>
+        <w:tc>
+          <w:tcPr>
+            <w:tcW w:w="3055" w:type="dxa"/>
+          </w:tcPr>
+          <w:p>
+            <w:pPr>
+              <w:ind w:firstLine="0"/>
+            </w:pPr>
+            <w:r>
+              <w:t>Những bất thường về sức khỏe thân thể hoặc tinh thần của bệnh nhân, được mô tả bởi bệnh nhân hoặc quan sát của bác sĩ</w:t>
+            </w:r>
+          </w:p>
+        </w:tc>
+      </w:tr>
+      <w:tr>
+        <w:tc>
+          <w:tcPr>
+            <w:tcW w:w="3054" w:type="dxa"/>
+          </w:tcPr>
+          <w:p>
+            <w:pPr>
+              <w:ind w:firstLine="0"/>
+            </w:pPr>
+            <w:r>
+              <w:t>Treatment</w:t>
+            </w:r>
+          </w:p>
+        </w:tc>
+        <w:tc>
+          <w:tcPr>
+            <w:tcW w:w="3054" w:type="dxa"/>
+          </w:tcPr>
+          <w:p>
+            <w:pPr>
+              <w:ind w:firstLine="0"/>
+            </w:pPr>
+            <w:r>
+              <w:t>Surgery, ice pack, Tylenol,…</w:t>
+            </w:r>
+          </w:p>
+        </w:tc>
+        <w:tc>
+          <w:tcPr>
+            <w:tcW w:w="3055" w:type="dxa"/>
+          </w:tcPr>
+          <w:p>
+            <w:pPr>
+              <w:ind w:firstLine="0"/>
+            </w:pPr>
+            <w:r>
+              <w:t>Những thủ tục y tế hoặc quy trình áp dụng để chữa trị cho “Problem”, bao gồm thuốc, phẫu thuật hoặc phương pháp điều trị</w:t>
+            </w:r>
+          </w:p>
+        </w:tc>
+      </w:tr>
+      <w:tr>
+        <w:tc>
+          <w:tcPr>
+            <w:tcW w:w="3054" w:type="dxa"/>
+          </w:tcPr>
+          <w:p>
+            <w:pPr>
+              <w:ind w:firstLine="0"/>
+            </w:pPr>
+            <w:r>
+              <w:t>Test</w:t>
+            </w:r>
+          </w:p>
+        </w:tc>
+        <w:tc>
+          <w:tcPr>
+            <w:tcW w:w="3054" w:type="dxa"/>
+          </w:tcPr>
+          <w:p>
+            <w:pPr>
+              <w:ind w:firstLine="0"/>
+            </w:pPr>
+            <w:r>
+              <w:t>CT scan, Temperature,….</w:t>
+            </w:r>
+          </w:p>
+        </w:tc>
+        <w:tc>
+          <w:tcPr>
+            <w:tcW w:w="3055" w:type="dxa"/>
+          </w:tcPr>
+          <w:p>
+            <w:pPr>
+              <w:ind w:firstLine="0"/>
+            </w:pPr>
+            <w:r>
+              <w:t>Những thủ tục y tế như xét nghiệm, đo đạc, kiểm tra trên cơ thể bệnh nhân để cung cấp thêm thông tin cho “Problem”</w:t>
+            </w:r>
+          </w:p>
+        </w:tc>
+      </w:tr>
+      <w:tr>
+        <w:tc>
+          <w:tcPr>
+            <w:tcW w:w="3054" w:type="dxa"/>
+          </w:tcPr>
+          <w:p>
+            <w:pPr>
+              <w:ind w:firstLine="0"/>
+            </w:pPr>
+            <w:r>
+              <w:t>Pronoun</w:t>
+            </w:r>
+          </w:p>
+        </w:tc>
+        <w:tc>
+          <w:tcPr>
+            <w:tcW w:w="3054" w:type="dxa"/>
+          </w:tcPr>
+          <w:p>
+            <w:pPr>
+              <w:ind w:firstLine="0"/>
+            </w:pPr>
+            <w:r>
+              <w:t>He, she, it, that,…</w:t>
+            </w:r>
+          </w:p>
+        </w:tc>
+        <w:tc>
+          <w:tcPr>
+            <w:tcW w:w="3055" w:type="dxa"/>
+          </w:tcPr>
+          <w:p>
+            <w:pPr>
+              <w:ind w:firstLine="0"/>
+            </w:pPr>
+            <w:r>
+              <w:t>Những đại từ có thể tham chiếu đến bất kì lớp nào trong bốn lớp kể trên</w:t>
+            </w:r>
+          </w:p>
+        </w:tc>
+      </w:tr>
+    </w:tbl>
+    <w:p/>
+    <w:p>
+      <w:pPr>
         <w:pStyle w:val="Heading2"/>
       </w:pPr>
-      <w:bookmarkStart w:id="7" w:name="_Toc419479209"/>
+      <w:bookmarkStart w:id="16" w:name="_Toc420004827"/>
+      <w:bookmarkStart w:id="17" w:name="_Toc420010188"/>
       <w:r>
         <w:t>Những vấn đề trong phân giải đồng tham chiếu trong bệnh án điện tử</w:t>
       </w:r>
-      <w:bookmarkEnd w:id="7"/>
+      <w:bookmarkEnd w:id="16"/>
+      <w:bookmarkEnd w:id="17"/>
     </w:p>
     <w:p>
       <w:pPr>
@@ -3114,217 +3423,582 @@
         <w:t>Nói rõ về coreference là gì và phân giải nó là như thế nào</w:t>
       </w:r>
     </w:p>
-    <w:p/>
     <w:p>
       <w:pPr>
         <w:pStyle w:val="Heading1"/>
       </w:pPr>
-      <w:bookmarkStart w:id="8" w:name="_Toc419479210"/>
+      <w:bookmarkStart w:id="18" w:name="_Toc420004828"/>
+      <w:bookmarkStart w:id="19" w:name="_Toc420010189"/>
+      <w:r>
+        <w:t>Bài toán</w:t>
+      </w:r>
+      <w:r>
+        <w:t xml:space="preserve"> đề xuất</w:t>
+      </w:r>
+      <w:bookmarkEnd w:id="18"/>
+      <w:bookmarkEnd w:id="19"/>
+    </w:p>
+    <w:p>
+      <w:pPr>
+        <w:pStyle w:val="Heading2"/>
+      </w:pPr>
+      <w:bookmarkStart w:id="20" w:name="_Toc420004829"/>
+      <w:bookmarkStart w:id="21" w:name="_Toc420010190"/>
+      <w:r>
+        <w:t>Phạm vi đề tài</w:t>
+      </w:r>
+      <w:bookmarkEnd w:id="20"/>
+      <w:bookmarkEnd w:id="21"/>
+    </w:p>
+    <w:p>
+      <w:pPr>
+        <w:pStyle w:val="Heading3"/>
+      </w:pPr>
+      <w:bookmarkStart w:id="22" w:name="_Toc420004830"/>
+      <w:bookmarkStart w:id="23" w:name="_Toc420010191"/>
+      <w:r>
+        <w:t>Nội dung bài toán</w:t>
+      </w:r>
+      <w:bookmarkEnd w:id="22"/>
+      <w:bookmarkEnd w:id="23"/>
+    </w:p>
+    <w:p>
+      <w:r>
+        <w:t>Dựa vào thử thách 1C trong các 3 thử thách cần giải quyết của website I2B2/VA 2011 (Informatics for Intergrating Biology and the Bedside), nhóm quyết định đề xuất bài toán “</w:t>
+      </w:r>
+      <w:r>
+        <w:rPr>
+          <w:b/>
+        </w:rPr>
+        <w:t>Phân giải đồng tham chiếu trên bệnh án điện tử với các khái niệm đã được biết trước</w:t>
+      </w:r>
+      <w:r>
+        <w:t>”.</w:t>
+      </w:r>
+    </w:p>
+    <w:p>
+      <w:r>
+        <w:t xml:space="preserve">Nội dung bài toán bao gồm việc </w:t>
+      </w:r>
+      <w:r>
+        <w:t>đánh dấu các khái niệm đã được cho trước để biết được các khái niệm đó có đồng tham chiếu với nhau hay không. Từ đó xây dựng các chuỗi đồng tham chiếu của các khái niệm đó.</w:t>
+      </w:r>
+    </w:p>
+    <w:p>
+      <w:pPr>
+        <w:pStyle w:val="Heading3"/>
+      </w:pPr>
+      <w:bookmarkStart w:id="24" w:name="_Toc420004831"/>
+      <w:bookmarkStart w:id="25" w:name="_Toc420010192"/>
       <w:r>
         <w:lastRenderedPageBreak/>
-        <w:t>Bài toán</w:t>
-      </w:r>
-      <w:r>
-        <w:t xml:space="preserve"> đề xuất</w:t>
-      </w:r>
-      <w:bookmarkEnd w:id="8"/>
-    </w:p>
-    <w:p>
-      <w:pPr>
-        <w:pStyle w:val="Heading2"/>
-      </w:pPr>
-      <w:bookmarkStart w:id="9" w:name="_Toc419479211"/>
-      <w:r>
-        <w:t>Phạm vi đề tài</w:t>
-      </w:r>
-      <w:bookmarkEnd w:id="9"/>
-    </w:p>
-    <w:p>
-      <w:pPr>
-        <w:pStyle w:val="Heading3"/>
-      </w:pPr>
-      <w:bookmarkStart w:id="10" w:name="_Toc419479212"/>
-      <w:r>
-        <w:t>Nội dung bài toán</w:t>
-      </w:r>
-      <w:bookmarkEnd w:id="10"/>
+        <w:t>Dữ liệu đầu vào</w:t>
+      </w:r>
+      <w:bookmarkEnd w:id="24"/>
+      <w:bookmarkEnd w:id="25"/>
+    </w:p>
+    <w:p>
+      <w:r>
+        <w:t>Dữ liệu đầu vào của nhóm gồm 2 phần:</w:t>
+      </w:r>
     </w:p>
     <w:p>
       <w:pPr>
         <w:pStyle w:val="ListParagraph"/>
         <w:numPr>
           <w:ilvl w:val="0"/>
-          <w:numId w:val="8"/>
+          <w:numId w:val="17"/>
         </w:numPr>
       </w:pPr>
       <w:r>
-        <w:t>Xây dựng hệ thống phân giải đồng tham chiếu trên các bệnh án điện tử với các thực thể đã được cho biết trước</w:t>
-      </w:r>
-    </w:p>
-    <w:p>
-      <w:pPr>
-        <w:pStyle w:val="Heading3"/>
-      </w:pPr>
-      <w:bookmarkStart w:id="11" w:name="_Toc419479213"/>
-      <w:r>
-        <w:t>Dữ liệu đầu vào</w:t>
-      </w:r>
-      <w:bookmarkEnd w:id="11"/>
+        <w:t>Bệnh án điện tử dưới dạng text, có hoặc không có định dạng</w:t>
+      </w:r>
     </w:p>
     <w:p>
       <w:pPr>
         <w:pStyle w:val="ListParagraph"/>
         <w:numPr>
           <w:ilvl w:val="0"/>
-          <w:numId w:val="8"/>
+          <w:numId w:val="17"/>
         </w:numPr>
       </w:pPr>
       <w:r>
-        <w:t>L</w:t>
-      </w:r>
-      <w:r>
-        <w:t>à các bệnh án điện tử cùng với danh sách các thực thể</w:t>
-      </w:r>
-      <w:r>
-        <w:t xml:space="preserve"> đã được gán nhãn</w:t>
-      </w:r>
-      <w:r>
-        <w:t xml:space="preserve"> có trong bệnh án đó theo một định dạng nhất định</w:t>
-      </w:r>
-    </w:p>
-    <w:p>
-      <w:pPr>
-        <w:pStyle w:val="ListParagraph"/>
-        <w:numPr>
-          <w:ilvl w:val="0"/>
-          <w:numId w:val="8"/>
-        </w:numPr>
-      </w:pPr>
-      <w:r>
-        <w:t>Giải thích rõ đầu vào</w:t>
-      </w:r>
-    </w:p>
-    <w:p>
-      <w:pPr>
-        <w:pStyle w:val="ListParagraph"/>
-        <w:numPr>
-          <w:ilvl w:val="0"/>
-          <w:numId w:val="8"/>
-        </w:numPr>
-      </w:pPr>
-      <w:r>
-        <w:t>Đưa ra các ví dụ thực thể trong bệnh án</w:t>
+        <w:t>Danh sách các khái niệm được đề cập trong bệnh án kèm theo lớp của khái niệm đó</w:t>
+      </w:r>
+    </w:p>
+    <w:p>
+      <w:pPr>
+        <w:rPr>
+          <w:b/>
+        </w:rPr>
+      </w:pPr>
+      <w:r>
+        <w:rPr>
+          <w:b/>
+        </w:rPr>
+        <w:t>Bệnh án điện tử</w:t>
+      </w:r>
+    </w:p>
+    <w:p>
+      <w:r>
+        <w:t>Tập hợp các thông tin về sức khỏe của một cá nhân</w:t>
+      </w:r>
+      <w:r>
+        <w:t xml:space="preserve"> đã được số hóa. Bệnh án điện tử có thể có định dạng tùy theo bệnh viên lưu trữ bệnh án đó.</w:t>
+      </w:r>
+    </w:p>
+    <w:p>
+      <w:r>
+        <w:t>Đầu vào của bài toán đề xuất là bệnh án điện tử được viết dưới ngôn ngữ là tiếng anh và được lưu trữ dưới dạng file txt</w:t>
+      </w:r>
+    </w:p>
+    <w:p>
+      <w:pPr>
+        <w:rPr>
+          <w:b/>
+        </w:rPr>
+      </w:pPr>
+      <w:r>
+        <w:rPr>
+          <w:b/>
+        </w:rPr>
+        <w:t>Danh sách khái niệm</w:t>
+      </w:r>
+    </w:p>
+    <w:p>
+      <w:r>
+        <w:t>Là file chứa danh sách toàn bộ các khái niệm được đề cập trong 1 một bệnh án cho trước. Mỗi file sẽ được đính kèm theo bệnh án.</w:t>
+      </w:r>
+    </w:p>
+    <w:p>
+      <w:r>
+        <w:t>Các khái niệm được đề cập sẽ kèm theo thông tin như vị trí bắt đầu, vị trí kết thúc và lớp phân loại của khái niệm đó</w:t>
+      </w:r>
+    </w:p>
+    <w:p>
+      <w:r>
+        <w:t>Đượ</w:t>
+      </w:r>
+      <w:r>
+        <w:t>c viết theo một định dạng quy định trước như sau:</w:t>
+      </w:r>
+    </w:p>
+    <w:p>
+      <w:pPr>
+        <w:jc w:val="center"/>
+        <w:rPr>
+          <w:i/>
+        </w:rPr>
+      </w:pPr>
+      <w:r>
+        <w:rPr>
+          <w:i/>
+        </w:rPr>
+        <w:t>c=”&lt;mention&gt;” &lt;begin&gt; &lt;end&gt; || t=”&lt;class&gt;”</w:t>
+      </w:r>
+    </w:p>
+    <w:p>
+      <w:pPr>
+        <w:jc w:val="left"/>
+      </w:pPr>
+      <w:r>
+        <w:t>Một số ví dụ như sau:</w:t>
+      </w:r>
+    </w:p>
+    <w:p>
+      <w:pPr>
+        <w:ind w:left="720"/>
+        <w:jc w:val="left"/>
+        <w:rPr>
+          <w:i/>
+          <w:sz w:val="20"/>
+          <w:szCs w:val="20"/>
+        </w:rPr>
+      </w:pPr>
+      <w:r>
+        <w:rPr>
+          <w:i/>
+          <w:sz w:val="20"/>
+          <w:szCs w:val="20"/>
+        </w:rPr>
+        <w:t>c="which" 20:5 20:5||t="pronoun"</w:t>
+      </w:r>
+    </w:p>
+    <w:p>
+      <w:pPr>
+        <w:ind w:left="720"/>
+        <w:jc w:val="left"/>
+        <w:rPr>
+          <w:i/>
+          <w:sz w:val="20"/>
+          <w:szCs w:val="20"/>
+        </w:rPr>
+      </w:pPr>
+      <w:r>
+        <w:rPr>
+          <w:i/>
+          <w:sz w:val="20"/>
+          <w:szCs w:val="20"/>
+        </w:rPr>
+        <w:t>c="the patient" 32:0 32:1||t="person"</w:t>
+      </w:r>
+    </w:p>
+    <w:p>
+      <w:pPr>
+        <w:ind w:left="720"/>
+        <w:jc w:val="left"/>
+        <w:rPr>
+          <w:i/>
+          <w:sz w:val="20"/>
+          <w:szCs w:val="20"/>
+        </w:rPr>
+      </w:pPr>
+      <w:r>
+        <w:rPr>
+          <w:i/>
+          <w:sz w:val="20"/>
+          <w:szCs w:val="20"/>
+        </w:rPr>
+        <w:t>c="the patient" 35:0 35:1||t="person"</w:t>
+      </w:r>
+    </w:p>
+    <w:p>
+      <w:pPr>
+        <w:ind w:left="720"/>
+        <w:jc w:val="left"/>
+        <w:rPr>
+          <w:i/>
+          <w:sz w:val="20"/>
+          <w:szCs w:val="20"/>
+        </w:rPr>
+      </w:pPr>
+      <w:r>
+        <w:rPr>
+          <w:i/>
+          <w:sz w:val="20"/>
+          <w:szCs w:val="20"/>
+        </w:rPr>
+        <w:t>c="the patient" 37:3 37:4||t="person"</w:t>
+      </w:r>
+    </w:p>
+    <w:p>
+      <w:pPr>
+        <w:ind w:left="720"/>
+        <w:jc w:val="left"/>
+        <w:rPr>
+          <w:i/>
+          <w:sz w:val="20"/>
+          <w:szCs w:val="20"/>
+        </w:rPr>
+      </w:pPr>
+      <w:r>
+        <w:rPr>
+          <w:i/>
+          <w:sz w:val="20"/>
+          <w:szCs w:val="20"/>
+        </w:rPr>
+        <w:t>c="this" 37:18 37:18||t="pronoun"</w:t>
+      </w:r>
+    </w:p>
+    <w:p>
+      <w:pPr>
+        <w:ind w:left="720"/>
+        <w:jc w:val="left"/>
+        <w:rPr>
+          <w:i/>
+          <w:sz w:val="20"/>
+          <w:szCs w:val="20"/>
+        </w:rPr>
+      </w:pPr>
+      <w:r>
+        <w:rPr>
+          <w:i/>
+          <w:sz w:val="20"/>
+          <w:szCs w:val="20"/>
+        </w:rPr>
+        <w:t>c="the patient" 38:4 38:5||t="person"</w:t>
+      </w:r>
+    </w:p>
+    <w:p>
+      <w:pPr>
+        <w:ind w:left="720"/>
+        <w:jc w:val="left"/>
+        <w:rPr>
+          <w:i/>
+          <w:sz w:val="20"/>
+          <w:szCs w:val="20"/>
+        </w:rPr>
+      </w:pPr>
+      <w:r>
+        <w:rPr>
+          <w:i/>
+          <w:sz w:val="20"/>
+          <w:szCs w:val="20"/>
+        </w:rPr>
+        <w:t>c="oral lasix" 57:17 57:18||t="treatment"</w:t>
+      </w:r>
+    </w:p>
+    <w:p>
+      <w:pPr>
+        <w:ind w:left="720"/>
+        <w:jc w:val="left"/>
+        <w:rPr>
+          <w:i/>
+          <w:sz w:val="20"/>
+          <w:szCs w:val="20"/>
+        </w:rPr>
+      </w:pPr>
+      <w:r>
+        <w:rPr>
+          <w:i/>
+          <w:sz w:val="20"/>
+          <w:szCs w:val="20"/>
+        </w:rPr>
+        <w:t>c="crystalloid" 52:6 52:6||t="treatment"</w:t>
       </w:r>
     </w:p>
     <w:p>
       <w:pPr>
         <w:pStyle w:val="Heading3"/>
       </w:pPr>
-      <w:bookmarkStart w:id="12" w:name="_Toc419479214"/>
+      <w:bookmarkStart w:id="26" w:name="_Toc420004832"/>
+      <w:bookmarkStart w:id="27" w:name="_Toc420010193"/>
       <w:r>
         <w:t>Kết quả đầu ra</w:t>
       </w:r>
-      <w:bookmarkEnd w:id="12"/>
-    </w:p>
-    <w:p>
-      <w:pPr>
-        <w:pStyle w:val="ListParagraph"/>
-        <w:numPr>
-          <w:ilvl w:val="0"/>
-          <w:numId w:val="9"/>
-        </w:numPr>
-      </w:pPr>
-      <w:r>
-        <w:t>Là chuỗi đồng tham chiếu các thực thể và nhãn cho chuỗi đó</w:t>
-      </w:r>
-    </w:p>
-    <w:p>
-      <w:pPr>
-        <w:pStyle w:val="ListParagraph"/>
-        <w:numPr>
-          <w:ilvl w:val="0"/>
-          <w:numId w:val="9"/>
-        </w:numPr>
-      </w:pPr>
-      <w:r>
-        <w:t>Giải thích rõ kết quả</w:t>
-      </w:r>
-    </w:p>
-    <w:p>
-      <w:pPr>
-        <w:pStyle w:val="ListParagraph"/>
-        <w:numPr>
-          <w:ilvl w:val="0"/>
-          <w:numId w:val="9"/>
-        </w:numPr>
-      </w:pPr>
-      <w:r>
-        <w:t>Đưa ra ví dụ kết quả mong muốn</w:t>
+      <w:bookmarkEnd w:id="26"/>
+      <w:bookmarkEnd w:id="27"/>
+    </w:p>
+    <w:p>
+      <w:r>
+        <w:t>Là chuỗi đồng tham chiếu của các khái niệm đã được đề cập ở trên</w:t>
+      </w:r>
+    </w:p>
+    <w:p>
+      <w:r>
+        <w:t>Được viết dưới một định dạng quy định trước như sau:</w:t>
+      </w:r>
+    </w:p>
+    <w:p>
+      <w:pPr>
+        <w:jc w:val="center"/>
+        <w:rPr>
+          <w:i/>
+        </w:rPr>
+      </w:pPr>
+      <w:r>
+        <w:rPr>
+          <w:i/>
+        </w:rPr>
+        <w:t>c=”&lt;mention&gt;” &lt;begin&gt; &lt;end&gt; || c=….. || t=”&lt;class&gt;”</w:t>
+      </w:r>
+    </w:p>
+    <w:p>
+      <w:pPr>
+        <w:jc w:val="left"/>
+      </w:pPr>
+      <w:r>
+        <w:t>Một số ví dụ như sau:</w:t>
+      </w:r>
+    </w:p>
+    <w:p>
+      <w:pPr>
+        <w:jc w:val="left"/>
+        <w:rPr>
+          <w:i/>
+          <w:sz w:val="20"/>
+          <w:szCs w:val="20"/>
+        </w:rPr>
+      </w:pPr>
+      <w:r>
+        <w:rPr>
+          <w:i/>
+          <w:sz w:val="20"/>
+          <w:szCs w:val="20"/>
+        </w:rPr>
+        <w:tab/>
+      </w:r>
+      <w:r>
+        <w:rPr>
+          <w:i/>
+          <w:sz w:val="20"/>
+          <w:szCs w:val="20"/>
+        </w:rPr>
+        <w:tab/>
+        <w:t>c="the patient" 13:0 13:1</w:t>
+      </w:r>
+      <w:r>
+        <w:rPr>
+          <w:i/>
+          <w:sz w:val="20"/>
+          <w:szCs w:val="20"/>
+        </w:rPr>
+        <w:t xml:space="preserve"> </w:t>
+      </w:r>
+      <w:r>
+        <w:rPr>
+          <w:i/>
+          <w:sz w:val="20"/>
+          <w:szCs w:val="20"/>
+        </w:rPr>
+        <w:t>||</w:t>
+      </w:r>
+      <w:r>
+        <w:rPr>
+          <w:i/>
+          <w:sz w:val="20"/>
+          <w:szCs w:val="20"/>
+        </w:rPr>
+        <w:t xml:space="preserve"> </w:t>
+      </w:r>
+      <w:r>
+        <w:rPr>
+          <w:i/>
+          <w:sz w:val="20"/>
+          <w:szCs w:val="20"/>
+        </w:rPr>
+        <w:t>c="he" 14:0 14:0</w:t>
+      </w:r>
+      <w:r>
+        <w:rPr>
+          <w:i/>
+          <w:sz w:val="20"/>
+          <w:szCs w:val="20"/>
+        </w:rPr>
+        <w:t xml:space="preserve"> </w:t>
+      </w:r>
+      <w:r>
+        <w:rPr>
+          <w:i/>
+          <w:sz w:val="20"/>
+          <w:szCs w:val="20"/>
+        </w:rPr>
+        <w:t>||</w:t>
+      </w:r>
+      <w:r>
+        <w:rPr>
+          <w:i/>
+          <w:sz w:val="20"/>
+          <w:szCs w:val="20"/>
+        </w:rPr>
+        <w:t xml:space="preserve"> </w:t>
+      </w:r>
+      <w:r>
+        <w:rPr>
+          <w:i/>
+          <w:sz w:val="20"/>
+          <w:szCs w:val="20"/>
+        </w:rPr>
+        <w:t>t="coref person"</w:t>
+      </w:r>
+    </w:p>
+    <w:p>
+      <w:pPr>
+        <w:jc w:val="left"/>
+      </w:pPr>
+      <w:r>
+        <w:t>Dữ liệu đầu ra có thể được trực quan hóa để người dùng dễ nắm bắt</w:t>
+      </w:r>
+    </w:p>
+    <w:p>
+      <w:pPr>
+        <w:jc w:val="center"/>
+      </w:pPr>
+      <w:r>
+        <w:rPr>
+          <w:noProof/>
+        </w:rPr>
+        <w:lastRenderedPageBreak/>
+        <w:drawing>
+          <wp:inline distT="0" distB="0" distL="0" distR="0" wp14:anchorId="42DE75FE" wp14:editId="01617D0D">
+            <wp:extent cx="5824855" cy="3450590"/>
+            <wp:effectExtent l="0" t="0" r="4445" b="0"/>
+            <wp:docPr id="12292" name="Picture 4"/>
+            <wp:cNvGraphicFramePr>
+              <a:graphicFrameLocks xmlns:a="http://schemas.openxmlformats.org/drawingml/2006/main" noChangeAspect="1"/>
+            </wp:cNvGraphicFramePr>
+            <a:graphic xmlns:a="http://schemas.openxmlformats.org/drawingml/2006/main">
+              <a:graphicData uri="http://schemas.openxmlformats.org/drawingml/2006/picture">
+                <pic:pic xmlns:pic="http://schemas.openxmlformats.org/drawingml/2006/picture">
+                  <pic:nvPicPr>
+                    <pic:cNvPr id="12292" name="Picture 4"/>
+                    <pic:cNvPicPr>
+                      <a:picLocks noChangeAspect="1" noChangeArrowheads="1"/>
+                    </pic:cNvPicPr>
+                  </pic:nvPicPr>
+                  <pic:blipFill>
+                    <a:blip r:embed="rId14">
+                      <a:extLst>
+                        <a:ext uri="{28A0092B-C50C-407E-A947-70E740481C1C}">
+                          <a14:useLocalDpi xmlns:a14="http://schemas.microsoft.com/office/drawing/2010/main" val="0"/>
+                        </a:ext>
+                      </a:extLst>
+                    </a:blip>
+                    <a:srcRect/>
+                    <a:stretch>
+                      <a:fillRect/>
+                    </a:stretch>
+                  </pic:blipFill>
+                  <pic:spPr bwMode="auto">
+                    <a:xfrm>
+                      <a:off x="0" y="0"/>
+                      <a:ext cx="5824855" cy="3450590"/>
+                    </a:xfrm>
+                    <a:prstGeom prst="rect">
+                      <a:avLst/>
+                    </a:prstGeom>
+                    <a:noFill/>
+                    <a:extLst/>
+                  </pic:spPr>
+                </pic:pic>
+              </a:graphicData>
+            </a:graphic>
+          </wp:inline>
+        </w:drawing>
       </w:r>
     </w:p>
     <w:p>
       <w:pPr>
         <w:pStyle w:val="Heading2"/>
       </w:pPr>
-      <w:bookmarkStart w:id="13" w:name="_Toc419479215"/>
+      <w:bookmarkStart w:id="28" w:name="_Toc420004833"/>
+      <w:bookmarkStart w:id="29" w:name="_Toc420010194"/>
       <w:r>
         <w:t>Thiết kế hệ thống</w:t>
       </w:r>
-      <w:bookmarkEnd w:id="13"/>
-    </w:p>
-    <w:p>
-      <w:pPr>
-        <w:pStyle w:val="Heading3"/>
-      </w:pPr>
-      <w:bookmarkStart w:id="14" w:name="_Toc419479216"/>
-      <w:r>
-        <w:t>Định nghĩa nhãn</w:t>
-      </w:r>
-      <w:bookmarkEnd w:id="14"/>
-    </w:p>
-    <w:p>
-      <w:pPr>
-        <w:pStyle w:val="ListParagraph"/>
-        <w:numPr>
-          <w:ilvl w:val="0"/>
-          <w:numId w:val="10"/>
-        </w:numPr>
-      </w:pPr>
-      <w:r>
-        <w:t>Đị</w:t>
-      </w:r>
-      <w:r>
-        <w:t>nh nghĩa 5</w:t>
-      </w:r>
-      <w:r>
-        <w:t xml:space="preserve"> nhãn Person, Problem, Test, Treatment, Pronoun</w:t>
-      </w:r>
-    </w:p>
-    <w:p>
-      <w:pPr>
-        <w:pStyle w:val="ListParagraph"/>
-        <w:numPr>
-          <w:ilvl w:val="0"/>
-          <w:numId w:val="10"/>
-        </w:numPr>
-      </w:pPr>
-      <w:r>
-        <w:t>Đưa ra ví dụ về các thực thể và nhãn trong một bệnh án cụ thể</w:t>
-      </w:r>
-    </w:p>
-    <w:p>
-      <w:pPr>
-        <w:pStyle w:val="Heading3"/>
-      </w:pPr>
-      <w:bookmarkStart w:id="15" w:name="_Toc419479217"/>
-      <w:r>
-        <w:t>Chi tiết hệ thống</w:t>
-      </w:r>
-      <w:bookmarkEnd w:id="15"/>
-    </w:p>
-    <w:p>
-      <w:r>
-        <w:t>Hệ thống sẽ gồm các bước (</w:t>
+      <w:bookmarkEnd w:id="28"/>
+      <w:bookmarkEnd w:id="29"/>
+    </w:p>
+    <w:p>
+      <w:r>
+        <w:t>Ở phần này, nhóm sẽ trình bày</w:t>
+      </w:r>
+      <w:r>
+        <w:t xml:space="preserve"> một </w:t>
+      </w:r>
+      <w:r>
+        <w:t>cách chi</w:t>
+      </w:r>
+      <w:r>
+        <w:t xml:space="preserve"> tiết </w:t>
+      </w:r>
+      <w:r>
+        <w:t xml:space="preserve">các bước hiện thực </w:t>
+      </w:r>
+      <w:r>
+        <w:t>hệ thống</w:t>
+      </w:r>
+      <w:r>
+        <w:t xml:space="preserve"> phân giải đồng tham chiếu cho bệnh án điện tử. Một cách tổng quan, hệ</w:t>
+      </w:r>
+      <w:r>
+        <w:t xml:space="preserve"> thống sẽ gồm các bước </w:t>
+      </w:r>
+      <w:r>
+        <w:t xml:space="preserve">sau </w:t>
+      </w:r>
+      <w:r>
+        <w:t>(</w:t>
       </w:r>
       <w:r>
         <w:fldChar w:fldCharType="begin"/>
@@ -3348,55 +4022,109 @@
         <w:fldChar w:fldCharType="end"/>
       </w:r>
       <w:r>
-        <w:t>)</w:t>
-      </w:r>
-    </w:p>
-    <w:p>
-      <w:pPr>
-        <w:pStyle w:val="ListParagraph"/>
-        <w:numPr>
-          <w:ilvl w:val="0"/>
-          <w:numId w:val="12"/>
-        </w:numPr>
-      </w:pPr>
-      <w:r>
-        <w:t>Tiền xử lý (kết quả là các cặp thực thể có khả năng đồng tham chiếu)</w:t>
-      </w:r>
-    </w:p>
-    <w:p>
-      <w:pPr>
-        <w:pStyle w:val="ListParagraph"/>
-        <w:numPr>
-          <w:ilvl w:val="0"/>
-          <w:numId w:val="12"/>
-        </w:numPr>
-      </w:pPr>
-      <w:r>
-        <w:t>Học máy có giám sát sử dụng 3 module riêng biệt để phân loại 3 nhóm nhãn thực thể (kết quả là độ tin cậy việc đồng tham chiếu của căp thực thể)</w:t>
-      </w:r>
-    </w:p>
-    <w:p>
-      <w:pPr>
-        <w:pStyle w:val="ListParagraph"/>
-        <w:numPr>
-          <w:ilvl w:val="0"/>
-          <w:numId w:val="12"/>
-        </w:numPr>
-      </w:pPr>
-      <w:r>
-        <w:t>Áp dụng giải thuật best-first clustering (kết quả là các cặp thực thể đã được xác định là đồng tham chiếu)</w:t>
-      </w:r>
-    </w:p>
-    <w:p>
-      <w:pPr>
-        <w:pStyle w:val="ListParagraph"/>
-        <w:numPr>
-          <w:ilvl w:val="0"/>
-          <w:numId w:val="12"/>
-        </w:numPr>
-      </w:pPr>
-      <w:r>
-        <w:t>Xây dựng chuỗi đồng tham chiếu</w:t>
+        <w:t>): tiền</w:t>
+      </w:r>
+      <w:r>
+        <w:t xml:space="preserve"> xử lý</w:t>
+      </w:r>
+      <w:r>
+        <w:t>, sinh</w:t>
+      </w:r>
+      <w:r>
+        <w:t xml:space="preserve"> các cặp </w:t>
+      </w:r>
+      <w:r>
+        <w:t>khái niệm</w:t>
+      </w:r>
+      <w:r>
+        <w:t xml:space="preserve"> </w:t>
+      </w:r>
+      <w:r>
+        <w:t>và lọc ra những cặp</w:t>
+      </w:r>
+      <w:r>
+        <w:t xml:space="preserve"> có khả năng </w:t>
+      </w:r>
+      <w:r>
+        <w:t xml:space="preserve">là </w:t>
+      </w:r>
+      <w:r>
+        <w:t>đồng tham chiếu</w:t>
+      </w:r>
+      <w:r>
+        <w:t>,</w:t>
+      </w:r>
+      <w:r>
+        <w:t xml:space="preserve"> sử dụng </w:t>
+      </w:r>
+      <w:r>
+        <w:t>SVM</w:t>
+      </w:r>
+      <w:r>
+        <w:t xml:space="preserve"> để </w:t>
+      </w:r>
+      <w:r>
+        <w:t xml:space="preserve">học trên tập các cặp </w:t>
+      </w:r>
+      <w:r>
+        <w:t>khái niệm</w:t>
+      </w:r>
+      <w:r>
+        <w:t xml:space="preserve"> </w:t>
+      </w:r>
+      <w:r>
+        <w:t xml:space="preserve">để đánh giá mức </w:t>
+      </w:r>
+      <w:r>
+        <w:t xml:space="preserve">độ tin cậy </w:t>
+      </w:r>
+      <w:r>
+        <w:t xml:space="preserve">về </w:t>
+      </w:r>
+      <w:r>
+        <w:t xml:space="preserve">việc đồng tham chiếu của </w:t>
+      </w:r>
+      <w:r>
+        <w:t>chúng</w:t>
+      </w:r>
+      <w:r>
+        <w:t xml:space="preserve">, </w:t>
+      </w:r>
+      <w:r>
+        <w:t>áp</w:t>
+      </w:r>
+      <w:r>
+        <w:t xml:space="preserve"> dụng giải thuật </w:t>
+      </w:r>
+      <w:r>
+        <w:t xml:space="preserve">gom cụm </w:t>
+      </w:r>
+      <w:r>
+        <w:t xml:space="preserve">best-first </w:t>
+      </w:r>
+      <w:r>
+        <w:t>để</w:t>
+      </w:r>
+      <w:r>
+        <w:t xml:space="preserve"> xác định </w:t>
+      </w:r>
+      <w:r>
+        <w:t>các cặp</w:t>
+      </w:r>
+      <w:r>
+        <w:t xml:space="preserve"> đồng tham chiếu</w:t>
+      </w:r>
+      <w:r>
+        <w:t xml:space="preserve"> </w:t>
+      </w:r>
+      <w:r>
+        <w:t>và cuối cùng là xây</w:t>
+      </w:r>
+      <w:r>
+        <w:t xml:space="preserve"> dựng chuỗi đồng tham chiếu</w:t>
+      </w:r>
+      <w:r>
+        <w:t xml:space="preserve"> từ các cặp đồng tham chiếu đó.</w:t>
       </w:r>
     </w:p>
     <w:p>
@@ -3425,10 +4153,10 @@
             <v:path o:extrusionok="f" gradientshapeok="t" o:connecttype="rect"/>
             <o:lock v:ext="edit" aspectratio="t"/>
           </v:shapetype>
-          <v:shape id="_x0000_i1025" type="#_x0000_t75" style="width:248.5pt;height:272.5pt" o:ole="">
-            <v:imagedata r:id="rId14" o:title=""/>
+          <v:shape id="_x0000_i1025" type="#_x0000_t75" style="width:248.25pt;height:272.25pt" o:ole="">
+            <v:imagedata r:id="rId15" o:title=""/>
           </v:shape>
-          <o:OLEObject Type="Embed" ProgID="Visio.Drawing.15" ShapeID="_x0000_i1025" DrawAspect="Content" ObjectID="_1493221188" r:id="rId15"/>
+          <o:OLEObject Type="Embed" ProgID="Visio.Drawing.15" ShapeID="_x0000_i1025" DrawAspect="Content" ObjectID="_1493824531" r:id="rId16"/>
         </w:object>
       </w:r>
     </w:p>
@@ -3436,7 +4164,7 @@
       <w:pPr>
         <w:pStyle w:val="Caption"/>
       </w:pPr>
-      <w:bookmarkStart w:id="16" w:name="_Ref419449232"/>
+      <w:bookmarkStart w:id="30" w:name="_Ref419449232"/>
       <w:r>
         <w:t xml:space="preserve">Hình </w:t>
       </w:r>
@@ -3461,7 +4189,7 @@
         </w:rPr>
         <w:fldChar w:fldCharType="end"/>
       </w:r>
-      <w:bookmarkEnd w:id="16"/>
+      <w:bookmarkEnd w:id="30"/>
       <w:r>
         <w:t>. Sơ đồ khối</w:t>
       </w:r>
@@ -3470,46 +4198,118 @@
       <w:pPr>
         <w:pStyle w:val="Heading3"/>
       </w:pPr>
-      <w:bookmarkStart w:id="17" w:name="_Toc419479218"/>
-      <w:r>
+      <w:bookmarkStart w:id="31" w:name="_Toc420004836"/>
+      <w:bookmarkStart w:id="32" w:name="_Toc420010195"/>
+      <w:r>
+        <w:lastRenderedPageBreak/>
         <w:t>Tiền xử lý</w:t>
       </w:r>
-      <w:bookmarkEnd w:id="17"/>
-    </w:p>
-    <w:p>
-      <w:pPr>
-        <w:pStyle w:val="ListParagraph"/>
-        <w:numPr>
-          <w:ilvl w:val="0"/>
-          <w:numId w:val="12"/>
-        </w:numPr>
-      </w:pPr>
-      <w:r>
-        <w:t>Giải thích bước tiền xử lý</w:t>
-      </w:r>
-    </w:p>
-    <w:p>
-      <w:pPr>
-        <w:pStyle w:val="ListParagraph"/>
-        <w:numPr>
-          <w:ilvl w:val="0"/>
-          <w:numId w:val="12"/>
-        </w:numPr>
-      </w:pPr>
-      <w:r>
-        <w:t>Đưa ví dụ: “her CT scan” và “a CT scan” sau khi được tiền xử lý đều trở thành “CT scan”</w:t>
-      </w:r>
-    </w:p>
-    <w:p>
-      <w:pPr>
-        <w:pStyle w:val="ListParagraph"/>
-        <w:numPr>
-          <w:ilvl w:val="0"/>
-          <w:numId w:val="12"/>
-        </w:numPr>
-      </w:pPr>
-      <w:r>
-        <w:t xml:space="preserve">Cặp mention được xây dựng là lọc từ </w:t>
+      <w:bookmarkEnd w:id="31"/>
+      <w:bookmarkEnd w:id="32"/>
+    </w:p>
+    <w:p>
+      <w:r>
+        <w:t>Ở</w:t>
+      </w:r>
+      <w:r>
+        <w:t xml:space="preserve"> bước tiền xử lý</w:t>
+      </w:r>
+      <w:r>
+        <w:t xml:space="preserve"> này,</w:t>
+      </w:r>
+      <w:r>
+        <w:t xml:space="preserve"> các </w:t>
+      </w:r>
+      <w:r>
+        <w:t>khái niệm</w:t>
+      </w:r>
+      <w:r>
+        <w:t xml:space="preserve"> (concept) ở dữ liệu đầu vào</w:t>
+      </w:r>
+      <w:r>
+        <w:t xml:space="preserve"> sẽ được </w:t>
+      </w:r>
+      <w:r>
+        <w:t>loại bỏ</w:t>
+      </w:r>
+      <w:r>
+        <w:t xml:space="preserve"> đi các </w:t>
+      </w:r>
+      <w:r>
+        <w:t>bổ từ xung quanh nó</w:t>
+      </w:r>
+      <w:r>
+        <w:t xml:space="preserve"> (nếu có)</w:t>
+      </w:r>
+      <w:r>
+        <w:t xml:space="preserve">. </w:t>
+      </w:r>
+      <w:r>
+        <w:t>Mục đích là để so trùng chuỗi kí tự giữa các cặp danh từ, giữa</w:t>
+      </w:r>
+      <w:r>
+        <w:t xml:space="preserve"> các</w:t>
+      </w:r>
+      <w:r>
+        <w:t xml:space="preserve"> danh từ và các kiến thức nền (Wikipedia), sử dụng làm thuộc tính cho hệ thống phân loại. Ví</w:t>
+      </w:r>
+      <w:r>
+        <w:t xml:space="preserve"> dụ</w:t>
+      </w:r>
+      <w:r>
+        <w:t xml:space="preserve"> cụm từ</w:t>
+      </w:r>
+      <w:r>
+        <w:t xml:space="preserve"> “her CT scan” và “a CT scan” sau khi </w:t>
+      </w:r>
+      <w:r>
+        <w:t>qua bước</w:t>
+      </w:r>
+      <w:r>
+        <w:t xml:space="preserve"> tiền xử lý đều trở thành “CT scan</w:t>
+      </w:r>
+      <w:r>
+        <w:t>”. Đối với các cụm từ có chứa giới từ, giới từ cùng với nội dung phía sau nó sẽ được loại bỏ.</w:t>
+      </w:r>
+    </w:p>
+    <w:p>
+      <w:pPr>
+        <w:pStyle w:val="Heading3"/>
+      </w:pPr>
+      <w:bookmarkStart w:id="33" w:name="_Toc420004837"/>
+      <w:bookmarkStart w:id="34" w:name="_Toc420010196"/>
+      <w:r>
+        <w:t xml:space="preserve">Xây dựng các cặp </w:t>
+      </w:r>
+      <w:r>
+        <w:t>khái niệm</w:t>
+      </w:r>
+      <w:bookmarkEnd w:id="33"/>
+      <w:bookmarkEnd w:id="34"/>
+    </w:p>
+    <w:p>
+      <w:r>
+        <w:t xml:space="preserve">Từ danh sách </w:t>
+      </w:r>
+      <m:oMath>
+        <m:r>
+          <w:rPr>
+            <w:rFonts w:ascii="Latin Modern Math" w:hAnsi="Latin Modern Math"/>
+          </w:rPr>
+          <m:t>n</m:t>
+        </m:r>
+      </m:oMath>
+      <w:r>
+        <w:rPr>
+          <w:rFonts w:eastAsiaTheme="minorEastAsia"/>
+        </w:rPr>
+        <w:t xml:space="preserve"> </w:t>
+      </w:r>
+      <w:r>
+        <w:t>khái niệm</w:t>
+      </w:r>
+      <w:r>
+        <w:t xml:space="preserve"> ở dữ liệu đầu vào, </w:t>
       </w:r>
       <m:oMath>
         <m:r>
@@ -3523,66 +4323,62 @@
         <w:rPr>
           <w:rFonts w:eastAsiaTheme="minorEastAsia"/>
         </w:rPr>
-        <w:t xml:space="preserve"> các cặp mention.</w:t>
+        <w:t xml:space="preserve"> cặp </w:t>
+      </w:r>
+      <w:r>
+        <w:rPr>
+          <w:rFonts w:eastAsiaTheme="minorEastAsia"/>
+        </w:rPr>
+        <w:t>khái niệm</w:t>
+      </w:r>
+      <w:r>
+        <w:rPr>
+          <w:rFonts w:eastAsiaTheme="minorEastAsia"/>
+        </w:rPr>
+        <w:t xml:space="preserve"> sẽ được xây dựng. N</w:t>
+      </w:r>
+      <w:r>
+        <w:rPr>
+          <w:rFonts w:eastAsiaTheme="minorEastAsia"/>
+        </w:rPr>
+        <w:t>hư đã được</w:t>
+      </w:r>
+      <w:r>
+        <w:rPr>
+          <w:rFonts w:eastAsiaTheme="minorEastAsia"/>
+        </w:rPr>
+        <w:t xml:space="preserve"> đề cập ở phần trước, loại bỏ đi các cặp ít có khả năng là đồng tham chiếu sẽ tránh đi ảnh hưởng tiêu cực của chúng lên hệ thống phân loại. </w:t>
+      </w:r>
+      <w:r>
+        <w:rPr>
+          <w:rFonts w:eastAsiaTheme="minorEastAsia"/>
+        </w:rPr>
+        <w:t xml:space="preserve">Một số phương pháp được đề xuất để làm điều này, nhóm quyết định sẽ chọn phương pháp đơn giản nhất, đó là loại bỏ đi các cặp mà hai </w:t>
+      </w:r>
+      <w:r>
+        <w:rPr>
+          <w:rFonts w:eastAsiaTheme="minorEastAsia"/>
+        </w:rPr>
+        <w:t>khái niệm</w:t>
+      </w:r>
+      <w:r>
+        <w:rPr>
+          <w:rFonts w:eastAsiaTheme="minorEastAsia"/>
+        </w:rPr>
+        <w:t xml:space="preserve"> thuộc về hai lớp khác nhau.</w:t>
       </w:r>
     </w:p>
     <w:p>
       <w:pPr>
         <w:pStyle w:val="Heading3"/>
       </w:pPr>
-      <w:bookmarkStart w:id="18" w:name="_Toc419479219"/>
-      <w:r>
-        <w:t>Học máy có giám sát</w:t>
-      </w:r>
-      <w:bookmarkEnd w:id="18"/>
-    </w:p>
-    <w:p>
-      <w:pPr>
-        <w:pStyle w:val="ListParagraph"/>
-        <w:numPr>
-          <w:ilvl w:val="0"/>
-          <w:numId w:val="13"/>
-        </w:numPr>
-      </w:pPr>
-      <w:r>
-        <w:t>Sử dụng 3 module riêng biệt ứng với 5 nhãn</w:t>
-      </w:r>
-    </w:p>
-    <w:p>
-      <w:pPr>
-        <w:pStyle w:val="ListParagraph"/>
-        <w:numPr>
-          <w:ilvl w:val="1"/>
-          <w:numId w:val="13"/>
-        </w:numPr>
-      </w:pPr>
-      <w:r>
-        <w:t>Module Person (thêm vào thuộc tính patient hoặc family hoặc hospital person)</w:t>
-      </w:r>
-    </w:p>
-    <w:p>
-      <w:pPr>
-        <w:pStyle w:val="ListParagraph"/>
-        <w:numPr>
-          <w:ilvl w:val="1"/>
-          <w:numId w:val="13"/>
-        </w:numPr>
-      </w:pPr>
-      <w:r>
-        <w:t>Module Non-person (Problem – Test – Treatment)</w:t>
-      </w:r>
-    </w:p>
-    <w:p>
-      <w:pPr>
-        <w:pStyle w:val="ListParagraph"/>
-        <w:numPr>
-          <w:ilvl w:val="1"/>
-          <w:numId w:val="13"/>
-        </w:numPr>
-      </w:pPr>
-      <w:r>
-        <w:t xml:space="preserve">Module Pronoun </w:t>
-      </w:r>
+      <w:bookmarkStart w:id="35" w:name="_Toc420004838"/>
+      <w:bookmarkStart w:id="36" w:name="_Toc420010197"/>
+      <w:r>
+        <w:t>Các phương pháp phân loại</w:t>
+      </w:r>
+      <w:bookmarkEnd w:id="35"/>
+      <w:bookmarkEnd w:id="36"/>
     </w:p>
     <w:p>
       <w:pPr>
@@ -3593,7 +4389,6 @@
         <w:rPr>
           <w:noProof/>
         </w:rPr>
-        <w:lastRenderedPageBreak/>
         <w:drawing>
           <wp:inline distT="0" distB="0" distL="0" distR="0" wp14:anchorId="2BB1CB39" wp14:editId="5ECE0546">
             <wp:extent cx="5353651" cy="2952750"/>
@@ -3610,7 +4405,7 @@
                     <pic:cNvPicPr/>
                   </pic:nvPicPr>
                   <pic:blipFill>
-                    <a:blip r:embed="rId16">
+                    <a:blip r:embed="rId17">
                       <a:extLst>
                         <a:ext uri="{28A0092B-C50C-407E-A947-70E740481C1C}">
                           <a14:useLocalDpi xmlns:a14="http://schemas.microsoft.com/office/drawing/2010/main" val="0"/>
@@ -3670,14 +4465,117 @@
       </w:r>
     </w:p>
     <w:p>
+      <w:r>
+        <w:t xml:space="preserve">Các </w:t>
+      </w:r>
+      <w:r>
+        <w:t>khái niệm</w:t>
+      </w:r>
+      <w:r>
+        <w:t xml:space="preserve"> được chia làm năm lớp: Person, Problem, Treatment, Test và Pronoun. Mỗi mối quan hệ đồng tham chiếu được phân vào một trong các lớp trên, trừ Pronoun. Một đặc tính nổi bật của một mối quan hệ tham chiếu thuộc lớp Person là các </w:t>
+      </w:r>
+      <w:r>
+        <w:t>khái niệm</w:t>
+      </w:r>
+      <w:r>
+        <w:t xml:space="preserve"> tham gia vào quan hệ đó có thể là một trong rất nhiều các đại từ nhân xưng (he, she, it, they, …), đại từ sở hữu (his, her, its, their, …) hoặc đại từ phản thân (himself, herself, itself, themselves, …). Việc phân giải đồng tham chiếu cho tên</w:t>
+      </w:r>
+      <w:r>
+        <w:t xml:space="preserve"> người</w:t>
+      </w:r>
+      <w:r>
+        <w:t xml:space="preserve"> và đại từ nói chung là một công việc khó, vì thông tin có được từ các đại từ là rất ít, chúng chỉ có thể cho ta biết về số lượng (số ít hay nhiều) hay ngôi thứ (ngôi thứ nhất, thứ hai), v.v… Mặt khác, các tài liệu thường chứa nhiều sự đề cập đến nhiều hơn một người khiến cho việc phát hiện đúng chuỗi đồng tham chiếu cho các đề cập này là một thách thức lớn. Tuy nhiên, nếu chúng ta chỉ giới hạn lại trong phạm vi bệnh án điện tử thì công việc này sẽ dễ hơn rất nhiều. Một bệnh án điện tử thông thường chỉ đề cập đến một bệnh nhân, và nếu một </w:t>
+      </w:r>
+      <w:r>
+        <w:t>khái niệm</w:t>
+      </w:r>
+      <w:r>
+        <w:t xml:space="preserve"> được phát hiện là một sự đề cập đến bệnh nhân, thì </w:t>
+      </w:r>
+      <w:r>
+        <w:t>khái niệm</w:t>
+      </w:r>
+      <w:r>
+        <w:t xml:space="preserve"> đó gần như chắc chắn thuộc vào chuỗi đồng tham chiếu duy nhất đến bệnh nhân đó. Do </w:t>
+      </w:r>
+      <w:r>
+        <w:lastRenderedPageBreak/>
+        <w:t xml:space="preserve">vậy, việc xác định xem một </w:t>
+      </w:r>
+      <w:r>
+        <w:t>khái niệm</w:t>
+      </w:r>
+      <w:r>
+        <w:t xml:space="preserve"> có phải là một sự đề cập đến bệnh nhân hay không là một công việc cực kì quan trọng trong phạm vi bệnh án điện tử.</w:t>
+      </w:r>
+    </w:p>
+    <w:p>
+      <w:r>
+        <w:t>&lt;Problem, Treatment, Test&gt; here.</w:t>
+      </w:r>
+    </w:p>
+    <w:p>
+      <w:r>
+        <w:t xml:space="preserve">Đối với lớp Pronoun, việc quan trọng nhất là xác định Pronoun được xét thuộc lớp ngữ nghĩa nào (Person, Problem, Treatment, Test). Khi đã xác định được lớp, ta sẽ chọn khái niệm gần nhất cùng lớp được để cập để xác định là 2 khái niệm đồng tham chiếu. Mặc dù cách làm rất đơn giản, nhưng phương pháp này lại cho hiệu quả khá tốt. Điều này cho thấy, việc phân giải đồng tham chiếu trong bệnh án điện tử rất khác với vấn để phân giải đồng tham chiếu nói chung. Đối với các </w:t>
+      </w:r>
+      <w:r>
+        <w:t>lớp</w:t>
+      </w:r>
+      <w:r>
+        <w:t xml:space="preserve"> Person và Problem/Treatment/Test, </w:t>
+      </w:r>
+      <w:r>
+        <w:t>1 cặp 2 khái niệm được xem xét cùng 1 lúc, trong khi đó với lớp Pronoun, 1 khái niệm được xem xét cùng lúc.</w:t>
+      </w:r>
+    </w:p>
+    <w:p>
+      <w:pPr>
+        <w:pStyle w:val="High-levelHeading"/>
+      </w:pPr>
+      <w:r>
+        <w:t>Đồng tham chiếu lớp Person</w:t>
+      </w:r>
+    </w:p>
+    <w:p>
+      <w:r>
+        <w:t>…</w:t>
+      </w:r>
+    </w:p>
+    <w:p>
+      <w:pPr>
+        <w:pStyle w:val="High-levelHeading"/>
+      </w:pPr>
+      <w:r>
+        <w:t>Đồng tham chiếu các lớp Problem/Treatment/Test</w:t>
+      </w:r>
+    </w:p>
+    <w:p>
+      <w:r>
+        <w:t>Lớp Pronoun bao gồm 15 đại từ, trong đó “this”, “that”, “which”, “it” là các từ xuất hiện thường xuyên và chiếm phần lớn. Mỗi đại từ xuất hiện có thể là một khái niệm độc lập hoặc có tham chiếu tới khái niệm thuộc lớp khác. Để giải quyết vấn đề này, nhóm đề xuất sử dụng mô hình multi-class SVM để xác định đại từ được xem xét có tham chiếu tới các khái niệm thuộc 4 lớp khác hay không.</w:t>
+      </w:r>
+      <w:r>
+        <w:t xml:space="preserve"> Khi đã xác định được đại từ xem xét tham chiếu tới lớp nào, ta sẽ chọn khái niệm gần nhất của lớp đó để xác định 2 khái niệm là đồng tham chiếu.</w:t>
+      </w:r>
+    </w:p>
+    <w:p>
+      <w:pPr>
+        <w:pStyle w:val="High-levelHeading"/>
+      </w:pPr>
+      <w:r>
+        <w:t>Đồng tham chiếu lớp Pronoun</w:t>
+      </w:r>
+    </w:p>
+    <w:p>
       <w:pPr>
         <w:pStyle w:val="Heading3"/>
       </w:pPr>
-      <w:bookmarkStart w:id="19" w:name="_Toc419479220"/>
+      <w:bookmarkStart w:id="37" w:name="_Toc420004839"/>
+      <w:bookmarkStart w:id="38" w:name="_Toc420010198"/>
       <w:r>
         <w:t>Best-first clustering</w:t>
       </w:r>
-      <w:bookmarkEnd w:id="19"/>
+      <w:bookmarkEnd w:id="37"/>
+      <w:bookmarkEnd w:id="38"/>
     </w:p>
     <w:p>
       <w:pPr>
@@ -3695,11 +4593,13 @@
       <w:pPr>
         <w:pStyle w:val="Heading3"/>
       </w:pPr>
-      <w:bookmarkStart w:id="20" w:name="_Toc419479221"/>
+      <w:bookmarkStart w:id="39" w:name="_Toc420004840"/>
+      <w:bookmarkStart w:id="40" w:name="_Toc420010199"/>
       <w:r>
         <w:t>Xây dựng chuỗi đồng tham chiếu</w:t>
       </w:r>
-      <w:bookmarkEnd w:id="20"/>
+      <w:bookmarkEnd w:id="39"/>
+      <w:bookmarkEnd w:id="40"/>
     </w:p>
     <w:p>
       <w:pPr>
@@ -3710,7 +4610,13 @@
         </w:numPr>
       </w:pPr>
       <w:r>
-        <w:t>Ghép các cặp thực thể đồng tham chiếu để xây dựng chuỗi đồng tham chiếu</w:t>
+        <w:t xml:space="preserve">Ghép các cặp </w:t>
+      </w:r>
+      <w:r>
+        <w:t>khái niệm</w:t>
+      </w:r>
+      <w:r>
+        <w:t xml:space="preserve"> đồng tham chiếu để xây dựng chuỗi đồng tham chiếu</w:t>
       </w:r>
     </w:p>
     <w:p/>
@@ -3718,7 +4624,8 @@
       <w:pPr>
         <w:pStyle w:val="Heading1"/>
       </w:pPr>
-      <w:bookmarkStart w:id="21" w:name="_Toc419479222"/>
+      <w:bookmarkStart w:id="41" w:name="_Toc420004841"/>
+      <w:bookmarkStart w:id="42" w:name="_Toc420010200"/>
       <w:r>
         <w:t>Tập d</w:t>
       </w:r>
@@ -3728,17 +4635,84 @@
       <w:r>
         <w:t xml:space="preserve"> và phương pháp đánh giá</w:t>
       </w:r>
-      <w:bookmarkEnd w:id="21"/>
+      <w:bookmarkEnd w:id="41"/>
+      <w:bookmarkEnd w:id="42"/>
     </w:p>
     <w:p>
       <w:pPr>
         <w:pStyle w:val="Heading2"/>
       </w:pPr>
-      <w:bookmarkStart w:id="22" w:name="_Toc419479223"/>
+      <w:bookmarkStart w:id="43" w:name="_Toc420004842"/>
+      <w:bookmarkStart w:id="44" w:name="_Toc420010201"/>
       <w:r>
         <w:t>Tập dữ liệu</w:t>
       </w:r>
-      <w:bookmarkEnd w:id="22"/>
+      <w:bookmarkEnd w:id="43"/>
+      <w:bookmarkEnd w:id="44"/>
+    </w:p>
+    <w:p>
+      <w:r>
+        <w:t xml:space="preserve">Tập dữ liệu của nhóm được cung cấp kèm theo challenge i2b2/VA 2011 Coreference resolution, được cung cấp bởi Partners Healthcare, </w:t>
+      </w:r>
+      <w:r>
+        <w:t xml:space="preserve">Beth Israel Deaconess Medical Center (MIMIC II Database), University of Pittsburgh, </w:t>
+      </w:r>
+      <w:r>
+        <w:t xml:space="preserve">và </w:t>
+      </w:r>
+      <w:r>
+        <w:t>Mayo Clinic</w:t>
+      </w:r>
+      <w:r>
+        <w:t>. Tất cả dữ liệu được cung cấp đã được bỏ định danh và đánh dấu bằng tay bởi các chuyên gia y tế.</w:t>
+      </w:r>
+    </w:p>
+    <w:p>
+      <w:r>
+        <w:t>Để đạt được bộ dữ liệu, các nhóm hoặc tổ chức nghiên cứu cần đồng ý với cam kết về việc sử dụng dữ liệu (</w:t>
+      </w:r>
+      <w:r>
+        <w:t>Data Use Agreement</w:t>
+      </w:r>
+      <w:r>
+        <w:t>) và chỉ sử dụng cho mục đích nghiên cứu. Bản cảm kết cần được ký và gửi lại cho website i2b2 qua email hoặc fax.</w:t>
+      </w:r>
+    </w:p>
+    <w:p>
+      <w:r>
+        <w:t xml:space="preserve">Về tập dữ liệu nhận được bao gồm: </w:t>
+      </w:r>
+      <w:r>
+        <w:rPr>
+          <w:b/>
+        </w:rPr>
+        <w:t>251 mẫu</w:t>
+      </w:r>
+      <w:r>
+        <w:t xml:space="preserve"> cho trainning set và </w:t>
+      </w:r>
+      <w:r>
+        <w:rPr>
+          <w:b/>
+        </w:rPr>
+        <w:t>175 mẫu</w:t>
+      </w:r>
+      <w:r>
+        <w:t xml:space="preserve"> cho test set.</w:t>
+      </w:r>
+    </w:p>
+    <w:p>
+      <w:pPr>
+        <w:pStyle w:val="Heading2"/>
+      </w:pPr>
+      <w:bookmarkStart w:id="45" w:name="_Toc420004843"/>
+      <w:bookmarkStart w:id="46" w:name="_Toc420010202"/>
+      <w:r>
+        <w:lastRenderedPageBreak/>
+        <w:t>Phương pháp đánh giá</w:t>
+      </w:r>
+      <w:bookmarkEnd w:id="45"/>
+      <w:bookmarkEnd w:id="46"/>
     </w:p>
     <w:p>
       <w:pPr>
@@ -3749,7 +4723,19 @@
         </w:numPr>
       </w:pPr>
       <w:r>
-        <w:t>Nói về bộ dữ liệu i2b2/VA</w:t>
+        <w:t>Sử dụng 3 độ đo:</w:t>
+      </w:r>
+      <w:r>
+        <w:t xml:space="preserve"> F-measure, </w:t>
+      </w:r>
+      <w:r>
+        <w:t xml:space="preserve">Precision </w:t>
+      </w:r>
+      <w:r>
+        <w:t xml:space="preserve">và </w:t>
+      </w:r>
+      <w:r>
+        <w:t>Recall</w:t>
       </w:r>
     </w:p>
     <w:p>
@@ -3761,7 +4747,13 @@
         </w:numPr>
       </w:pPr>
       <w:r>
-        <w:t>Quy trình lấy và cam kết bảo mật dữ liệu</w:t>
+        <w:t xml:space="preserve">Tính 3 độ đo trên theo ba cách khác nhau: MUC, </w:t>
+      </w:r>
+      <w:r>
+        <w:t>B-CUBED và CEAF (giải thích kĩ)</w:t>
+      </w:r>
+      <w:r>
+        <w:t>, sau đó lấy trung bình không trọng số</w:t>
       </w:r>
     </w:p>
     <w:p>
@@ -3773,72 +4765,6 @@
         </w:numPr>
       </w:pPr>
       <w:r>
-        <w:t>Số lượng mẫu trong từng tập (training và test)</w:t>
-      </w:r>
-    </w:p>
-    <w:p>
-      <w:pPr>
-        <w:pStyle w:val="Heading2"/>
-      </w:pPr>
-      <w:bookmarkStart w:id="23" w:name="_Toc419479224"/>
-      <w:r>
-        <w:t>Phương pháp đánh giá</w:t>
-      </w:r>
-      <w:bookmarkEnd w:id="23"/>
-    </w:p>
-    <w:p>
-      <w:pPr>
-        <w:pStyle w:val="ListParagraph"/>
-        <w:numPr>
-          <w:ilvl w:val="0"/>
-          <w:numId w:val="7"/>
-        </w:numPr>
-      </w:pPr>
-      <w:r>
-        <w:t>Sử dụng 3 độ đo:</w:t>
-      </w:r>
-      <w:r>
-        <w:t xml:space="preserve"> F-measure, </w:t>
-      </w:r>
-      <w:r>
-        <w:t xml:space="preserve">Precision </w:t>
-      </w:r>
-      <w:r>
-        <w:t xml:space="preserve">và </w:t>
-      </w:r>
-      <w:r>
-        <w:t>Recall</w:t>
-      </w:r>
-    </w:p>
-    <w:p>
-      <w:pPr>
-        <w:pStyle w:val="ListParagraph"/>
-        <w:numPr>
-          <w:ilvl w:val="0"/>
-          <w:numId w:val="7"/>
-        </w:numPr>
-      </w:pPr>
-      <w:r>
-        <w:t xml:space="preserve">Tính 3 độ đo trên theo ba cách khác nhau: MUC, </w:t>
-      </w:r>
-      <w:r>
-        <w:t>B-CUBED và CEAF (giải thích kĩ)</w:t>
-      </w:r>
-      <w:r>
-        <w:t>, sau đó lấy trung bình không trọng số</w:t>
-      </w:r>
-      <w:bookmarkStart w:id="24" w:name="_GoBack"/>
-      <w:bookmarkEnd w:id="24"/>
-    </w:p>
-    <w:p>
-      <w:pPr>
-        <w:pStyle w:val="ListParagraph"/>
-        <w:numPr>
-          <w:ilvl w:val="0"/>
-          <w:numId w:val="7"/>
-        </w:numPr>
-      </w:pPr>
-      <w:r>
         <w:t>Kết quả đánh giá cuối cùng là trung bình không trọng số của 3 độ đo trên</w:t>
       </w:r>
     </w:p>
@@ -3846,14 +4772,17 @@
       <w:pPr>
         <w:pStyle w:val="Heading1"/>
       </w:pPr>
-      <w:bookmarkStart w:id="25" w:name="_Toc419479225"/>
+      <w:bookmarkStart w:id="47" w:name="_Toc420004844"/>
+      <w:bookmarkStart w:id="48" w:name="_Toc420010203"/>
       <w:r>
         <w:t>Kết luận</w:t>
       </w:r>
-      <w:bookmarkEnd w:id="25"/>
+      <w:bookmarkEnd w:id="47"/>
+      <w:bookmarkEnd w:id="48"/>
     </w:p>
     <w:p/>
-    <w:bookmarkStart w:id="26" w:name="_Toc419479226" w:displacedByCustomXml="next"/>
+    <w:bookmarkStart w:id="49" w:name="_Toc420010204" w:displacedByCustomXml="next"/>
+    <w:bookmarkStart w:id="50" w:name="_Toc420004845" w:displacedByCustomXml="next"/>
     <w:sdt>
       <w:sdtPr>
         <w:rPr>
@@ -3877,7 +4806,8 @@
           <w:r>
             <w:t>Tài liệu tham khảo</w:t>
           </w:r>
-          <w:bookmarkEnd w:id="26"/>
+          <w:bookmarkEnd w:id="50"/>
+          <w:bookmarkEnd w:id="49"/>
         </w:p>
         <w:sdt>
           <w:sdtPr>
@@ -3921,7 +4851,7 @@
               </w:tblGrid>
               <w:tr>
                 <w:trPr>
-                  <w:divId w:val="2041323646"/>
+                  <w:divId w:val="1557424384"/>
                   <w:tblCellSpacing w:w="15" w:type="dxa"/>
                 </w:trPr>
                 <w:tc>
@@ -3942,7 +4872,6 @@
                       <w:rPr>
                         <w:noProof/>
                       </w:rPr>
-                      <w:lastRenderedPageBreak/>
                       <w:t xml:space="preserve">[1] </w:t>
                     </w:r>
                   </w:p>
@@ -3982,10 +4911,102 @@
                   </w:p>
                 </w:tc>
               </w:tr>
+              <w:tr>
+                <w:trPr>
+                  <w:divId w:val="1557424384"/>
+                  <w:tblCellSpacing w:w="15" w:type="dxa"/>
+                </w:trPr>
+                <w:tc>
+                  <w:tcPr>
+                    <w:tcW w:w="50" w:type="pct"/>
+                    <w:hideMark/>
+                  </w:tcPr>
+                  <w:p>
+                    <w:pPr>
+                      <w:pStyle w:val="Bibliography"/>
+                      <w:rPr>
+                        <w:noProof/>
+                      </w:rPr>
+                    </w:pPr>
+                    <w:r>
+                      <w:rPr>
+                        <w:noProof/>
+                      </w:rPr>
+                      <w:t xml:space="preserve">[2] </w:t>
+                    </w:r>
+                  </w:p>
+                </w:tc>
+                <w:tc>
+                  <w:tcPr>
+                    <w:tcW w:w="0" w:type="auto"/>
+                    <w:hideMark/>
+                  </w:tcPr>
+                  <w:p>
+                    <w:pPr>
+                      <w:pStyle w:val="Bibliography"/>
+                      <w:rPr>
+                        <w:noProof/>
+                      </w:rPr>
+                    </w:pPr>
+                    <w:r>
+                      <w:rPr>
+                        <w:noProof/>
+                      </w:rPr>
+                      <w:t xml:space="preserve">Wikipedia, Electronic Health Record. </w:t>
+                    </w:r>
+                  </w:p>
+                </w:tc>
+              </w:tr>
+              <w:tr>
+                <w:trPr>
+                  <w:divId w:val="1557424384"/>
+                  <w:tblCellSpacing w:w="15" w:type="dxa"/>
+                </w:trPr>
+                <w:tc>
+                  <w:tcPr>
+                    <w:tcW w:w="50" w:type="pct"/>
+                    <w:hideMark/>
+                  </w:tcPr>
+                  <w:p>
+                    <w:pPr>
+                      <w:pStyle w:val="Bibliography"/>
+                      <w:rPr>
+                        <w:noProof/>
+                      </w:rPr>
+                    </w:pPr>
+                    <w:r>
+                      <w:rPr>
+                        <w:noProof/>
+                      </w:rPr>
+                      <w:t xml:space="preserve">[3] </w:t>
+                    </w:r>
+                  </w:p>
+                </w:tc>
+                <w:tc>
+                  <w:tcPr>
+                    <w:tcW w:w="0" w:type="auto"/>
+                    <w:hideMark/>
+                  </w:tcPr>
+                  <w:p>
+                    <w:pPr>
+                      <w:pStyle w:val="Bibliography"/>
+                      <w:rPr>
+                        <w:noProof/>
+                      </w:rPr>
+                    </w:pPr>
+                    <w:r>
+                      <w:rPr>
+                        <w:noProof/>
+                      </w:rPr>
+                      <w:t>A. B. S. S. T. F. J. P. B. R. S. Ozlem Uzuner, "Evaluating the state of the art in coreference resolution for electronic medical records," JAMIA Journal of the American Medical Informatics Association, 2012.</w:t>
+                    </w:r>
+                  </w:p>
+                </w:tc>
+              </w:tr>
             </w:tbl>
             <w:p>
               <w:pPr>
-                <w:divId w:val="2041323646"/>
+                <w:divId w:val="1557424384"/>
                 <w:rPr>
                   <w:rFonts w:eastAsia="Times New Roman"/>
                   <w:noProof/>
@@ -4006,12 +5027,15 @@
         </w:sdt>
       </w:sdtContent>
     </w:sdt>
-    <w:p/>
+    <w:p>
+      <w:bookmarkStart w:id="51" w:name="_GoBack"/>
+      <w:bookmarkEnd w:id="51"/>
+    </w:p>
     <w:sectPr>
-      <w:headerReference w:type="even" r:id="rId17"/>
-      <w:headerReference w:type="default" r:id="rId18"/>
-      <w:footerReference w:type="even" r:id="rId19"/>
-      <w:footerReference w:type="default" r:id="rId20"/>
+      <w:headerReference w:type="even" r:id="rId18"/>
+      <w:headerReference w:type="default" r:id="rId19"/>
+      <w:footerReference w:type="even" r:id="rId20"/>
+      <w:footerReference w:type="default" r:id="rId21"/>
       <w:type w:val="oddPage"/>
       <w:pgSz w:w="11909" w:h="16834" w:code="9"/>
       <w:pgMar w:top="1440" w:right="1152" w:bottom="1152" w:left="1152" w:header="720" w:footer="720" w:gutter="432"/>
@@ -4042,6 +5066,13 @@
       <w:r>
         <w:continuationSeparator/>
       </w:r>
+    </w:p>
+  </w:endnote>
+  <w:endnote w:type="continuationNotice" w:id="1">
+    <w:p>
+      <w:pPr>
+        <w:spacing w:after="0"/>
+      </w:pPr>
     </w:p>
   </w:endnote>
 </w:endnotes>
@@ -4147,7 +5178,7 @@
         <w:rFonts w:ascii="LM Sans 10" w:hAnsi="LM Sans 10"/>
         <w:noProof/>
       </w:rPr>
-      <w:t>8</w:t>
+      <w:t>10</w:t>
     </w:r>
     <w:r>
       <w:rPr>
@@ -4232,6 +5263,13 @@
       </w:r>
     </w:p>
   </w:footnote>
+  <w:footnote w:type="continuationNotice" w:id="1">
+    <w:p>
+      <w:pPr>
+        <w:spacing w:after="0"/>
+      </w:pPr>
+    </w:p>
+  </w:footnote>
 </w:footnotes>
 </file>
 
@@ -4369,7 +5407,7 @@
         <w:rFonts w:ascii="LM Sans 10" w:hAnsi="LM Sans 10"/>
         <w:noProof/>
       </w:rPr>
-      <w:t>Tài liệu tham khảo</w:t>
+      <w:t>Bài toán đề xuất</w:t>
     </w:r>
     <w:r>
       <w:rPr>
@@ -5489,7 +6527,7 @@
   <w:abstractNum w:abstractNumId="10" w15:restartNumberingAfterBreak="0">
     <w:nsid w:val="4D0174CE"/>
     <w:multiLevelType w:val="multilevel"/>
-    <w:tmpl w:val="E96EE7A2"/>
+    <w:tmpl w:val="372C0E58"/>
     <w:lvl w:ilvl="0">
       <w:start w:val="1"/>
       <w:numFmt w:val="decimal"/>
@@ -5582,6 +6620,92 @@
     </w:lvl>
   </w:abstractNum>
   <w:abstractNum w:abstractNumId="11" w15:restartNumberingAfterBreak="0">
+    <w:nsid w:val="55EA3F24"/>
+    <w:multiLevelType w:val="hybridMultilevel"/>
+    <w:tmpl w:val="28BE56B0"/>
+    <w:lvl w:ilvl="0" w:tplc="0409000F">
+      <w:start w:val="1"/>
+      <w:numFmt w:val="decimal"/>
+      <w:lvlText w:val="%1."/>
+      <w:lvlJc w:val="left"/>
+      <w:pPr>
+        <w:ind w:left="1008" w:hanging="360"/>
+      </w:pPr>
+    </w:lvl>
+    <w:lvl w:ilvl="1" w:tplc="04090019" w:tentative="1">
+      <w:start w:val="1"/>
+      <w:numFmt w:val="lowerLetter"/>
+      <w:lvlText w:val="%2."/>
+      <w:lvlJc w:val="left"/>
+      <w:pPr>
+        <w:ind w:left="1728" w:hanging="360"/>
+      </w:pPr>
+    </w:lvl>
+    <w:lvl w:ilvl="2" w:tplc="0409001B" w:tentative="1">
+      <w:start w:val="1"/>
+      <w:numFmt w:val="lowerRoman"/>
+      <w:lvlText w:val="%3."/>
+      <w:lvlJc w:val="right"/>
+      <w:pPr>
+        <w:ind w:left="2448" w:hanging="180"/>
+      </w:pPr>
+    </w:lvl>
+    <w:lvl w:ilvl="3" w:tplc="0409000F" w:tentative="1">
+      <w:start w:val="1"/>
+      <w:numFmt w:val="decimal"/>
+      <w:lvlText w:val="%4."/>
+      <w:lvlJc w:val="left"/>
+      <w:pPr>
+        <w:ind w:left="3168" w:hanging="360"/>
+      </w:pPr>
+    </w:lvl>
+    <w:lvl w:ilvl="4" w:tplc="04090019" w:tentative="1">
+      <w:start w:val="1"/>
+      <w:numFmt w:val="lowerLetter"/>
+      <w:lvlText w:val="%5."/>
+      <w:lvlJc w:val="left"/>
+      <w:pPr>
+        <w:ind w:left="3888" w:hanging="360"/>
+      </w:pPr>
+    </w:lvl>
+    <w:lvl w:ilvl="5" w:tplc="0409001B" w:tentative="1">
+      <w:start w:val="1"/>
+      <w:numFmt w:val="lowerRoman"/>
+      <w:lvlText w:val="%6."/>
+      <w:lvlJc w:val="right"/>
+      <w:pPr>
+        <w:ind w:left="4608" w:hanging="180"/>
+      </w:pPr>
+    </w:lvl>
+    <w:lvl w:ilvl="6" w:tplc="0409000F" w:tentative="1">
+      <w:start w:val="1"/>
+      <w:numFmt w:val="decimal"/>
+      <w:lvlText w:val="%7."/>
+      <w:lvlJc w:val="left"/>
+      <w:pPr>
+        <w:ind w:left="5328" w:hanging="360"/>
+      </w:pPr>
+    </w:lvl>
+    <w:lvl w:ilvl="7" w:tplc="04090019" w:tentative="1">
+      <w:start w:val="1"/>
+      <w:numFmt w:val="lowerLetter"/>
+      <w:lvlText w:val="%8."/>
+      <w:lvlJc w:val="left"/>
+      <w:pPr>
+        <w:ind w:left="6048" w:hanging="360"/>
+      </w:pPr>
+    </w:lvl>
+    <w:lvl w:ilvl="8" w:tplc="0409001B" w:tentative="1">
+      <w:start w:val="1"/>
+      <w:numFmt w:val="lowerRoman"/>
+      <w:lvlText w:val="%9."/>
+      <w:lvlJc w:val="right"/>
+      <w:pPr>
+        <w:ind w:left="6768" w:hanging="180"/>
+      </w:pPr>
+    </w:lvl>
+  </w:abstractNum>
+  <w:abstractNum w:abstractNumId="12" w15:restartNumberingAfterBreak="0">
     <w:nsid w:val="6A2904DF"/>
     <w:multiLevelType w:val="hybridMultilevel"/>
     <w:tmpl w:val="CCEAACA8"/>
@@ -5670,7 +6794,7 @@
       </w:pPr>
     </w:lvl>
   </w:abstractNum>
-  <w:abstractNum w:abstractNumId="12" w15:restartNumberingAfterBreak="0">
+  <w:abstractNum w:abstractNumId="13" w15:restartNumberingAfterBreak="0">
     <w:nsid w:val="7287026C"/>
     <w:multiLevelType w:val="hybridMultilevel"/>
     <w:tmpl w:val="4C780BE0"/>
@@ -5783,7 +6907,7 @@
       </w:rPr>
     </w:lvl>
   </w:abstractNum>
-  <w:abstractNum w:abstractNumId="13" w15:restartNumberingAfterBreak="0">
+  <w:abstractNum w:abstractNumId="14" w15:restartNumberingAfterBreak="0">
     <w:nsid w:val="77430548"/>
     <w:multiLevelType w:val="hybridMultilevel"/>
     <w:tmpl w:val="F0CEA3BE"/>
@@ -5896,7 +7020,7 @@
       </w:rPr>
     </w:lvl>
   </w:abstractNum>
-  <w:abstractNum w:abstractNumId="14" w15:restartNumberingAfterBreak="0">
+  <w:abstractNum w:abstractNumId="15" w15:restartNumberingAfterBreak="0">
     <w:nsid w:val="7B791F43"/>
     <w:multiLevelType w:val="hybridMultilevel"/>
     <w:tmpl w:val="F35810E2"/>
@@ -6009,7 +7133,7 @@
       </w:rPr>
     </w:lvl>
   </w:abstractNum>
-  <w:abstractNum w:abstractNumId="15" w15:restartNumberingAfterBreak="0">
+  <w:abstractNum w:abstractNumId="16" w15:restartNumberingAfterBreak="0">
     <w:nsid w:val="7B8C03CC"/>
     <w:multiLevelType w:val="hybridMultilevel"/>
     <w:tmpl w:val="BF8CF962"/>
@@ -6123,7 +7247,7 @@
     </w:lvl>
   </w:abstractNum>
   <w:num w:numId="1">
-    <w:abstractNumId w:val="11"/>
+    <w:abstractNumId w:val="12"/>
   </w:num>
   <w:num w:numId="2">
     <w:abstractNumId w:val="10"/>
@@ -6135,19 +7259,19 @@
     <w:abstractNumId w:val="7"/>
   </w:num>
   <w:num w:numId="5">
-    <w:abstractNumId w:val="13"/>
+    <w:abstractNumId w:val="14"/>
   </w:num>
   <w:num w:numId="6">
     <w:abstractNumId w:val="6"/>
   </w:num>
   <w:num w:numId="7">
-    <w:abstractNumId w:val="12"/>
+    <w:abstractNumId w:val="13"/>
   </w:num>
   <w:num w:numId="8">
-    <w:abstractNumId w:val="14"/>
+    <w:abstractNumId w:val="15"/>
   </w:num>
   <w:num w:numId="9">
-    <w:abstractNumId w:val="15"/>
+    <w:abstractNumId w:val="16"/>
   </w:num>
   <w:num w:numId="10">
     <w:abstractNumId w:val="2"/>
@@ -6169,6 +7293,9 @@
   </w:num>
   <w:num w:numId="16">
     <w:abstractNumId w:val="3"/>
+  </w:num>
+  <w:num w:numId="17">
+    <w:abstractNumId w:val="11"/>
   </w:num>
 </w:numbering>
 </file>
@@ -6566,7 +7693,7 @@
   <w:style w:type="paragraph" w:default="1" w:styleId="Normal">
     <w:name w:val="Normal"/>
     <w:qFormat/>
-    <w:rsid w:val="001E4348"/>
+    <w:rsid w:val="006131E4"/>
     <w:pPr>
       <w:spacing w:line="240" w:lineRule="auto"/>
       <w:ind w:firstLine="288"/>
@@ -6583,7 +7710,7 @@
     <w:link w:val="Heading1Char"/>
     <w:uiPriority w:val="9"/>
     <w:qFormat/>
-    <w:rsid w:val="001E4348"/>
+    <w:rsid w:val="006131E4"/>
     <w:pPr>
       <w:keepNext/>
       <w:keepLines/>
@@ -6608,7 +7735,7 @@
     <w:uiPriority w:val="9"/>
     <w:unhideWhenUsed/>
     <w:qFormat/>
-    <w:rsid w:val="001E4348"/>
+    <w:rsid w:val="006131E4"/>
     <w:pPr>
       <w:keepNext/>
       <w:keepLines/>
@@ -6634,7 +7761,7 @@
     <w:uiPriority w:val="9"/>
     <w:unhideWhenUsed/>
     <w:qFormat/>
-    <w:rsid w:val="001E4348"/>
+    <w:rsid w:val="006131E4"/>
     <w:pPr>
       <w:keepNext/>
       <w:keepLines/>
@@ -6656,11 +7783,11 @@
     <w:basedOn w:val="Normal"/>
     <w:next w:val="Normal"/>
     <w:link w:val="Heading4Char"/>
+    <w:autoRedefine/>
     <w:uiPriority w:val="9"/>
-    <w:semiHidden/>
     <w:unhideWhenUsed/>
     <w:qFormat/>
-    <w:rsid w:val="001E4348"/>
+    <w:rsid w:val="006131E4"/>
     <w:pPr>
       <w:keepNext/>
       <w:keepLines/>
@@ -6668,14 +7795,14 @@
         <w:ilvl w:val="3"/>
         <w:numId w:val="2"/>
       </w:numPr>
-      <w:spacing w:before="40" w:after="0"/>
+      <w:spacing w:before="120" w:after="120"/>
+      <w:ind w:left="862" w:hanging="862"/>
       <w:outlineLvl w:val="3"/>
     </w:pPr>
     <w:rPr>
-      <w:rFonts w:asciiTheme="majorHAnsi" w:eastAsiaTheme="majorEastAsia" w:hAnsiTheme="majorHAnsi" w:cstheme="majorBidi"/>
-      <w:i/>
+      <w:rFonts w:eastAsiaTheme="majorEastAsia" w:cstheme="majorBidi"/>
+      <w:b/>
       <w:iCs/>
-      <w:color w:val="2E74B5" w:themeColor="accent1" w:themeShade="BF"/>
     </w:rPr>
   </w:style>
   <w:style w:type="paragraph" w:styleId="Heading5">
@@ -6684,10 +7811,9 @@
     <w:next w:val="Normal"/>
     <w:link w:val="Heading5Char"/>
     <w:uiPriority w:val="9"/>
-    <w:semiHidden/>
     <w:unhideWhenUsed/>
     <w:qFormat/>
-    <w:rsid w:val="001E4348"/>
+    <w:rsid w:val="006131E4"/>
     <w:pPr>
       <w:keepNext/>
       <w:keepLines/>
@@ -6709,10 +7835,9 @@
     <w:next w:val="Normal"/>
     <w:link w:val="Heading6Char"/>
     <w:uiPriority w:val="9"/>
-    <w:semiHidden/>
     <w:unhideWhenUsed/>
     <w:qFormat/>
-    <w:rsid w:val="001E4348"/>
+    <w:rsid w:val="006131E4"/>
     <w:pPr>
       <w:keepNext/>
       <w:keepLines/>
@@ -6737,7 +7862,7 @@
     <w:semiHidden/>
     <w:unhideWhenUsed/>
     <w:qFormat/>
-    <w:rsid w:val="001E4348"/>
+    <w:rsid w:val="006131E4"/>
     <w:pPr>
       <w:keepNext/>
       <w:keepLines/>
@@ -6764,7 +7889,7 @@
     <w:semiHidden/>
     <w:unhideWhenUsed/>
     <w:qFormat/>
-    <w:rsid w:val="001E4348"/>
+    <w:rsid w:val="006131E4"/>
     <w:pPr>
       <w:keepNext/>
       <w:keepLines/>
@@ -6791,7 +7916,7 @@
     <w:semiHidden/>
     <w:unhideWhenUsed/>
     <w:qFormat/>
-    <w:rsid w:val="001E4348"/>
+    <w:rsid w:val="006131E4"/>
     <w:pPr>
       <w:keepNext/>
       <w:keepLines/>
@@ -6816,7 +7941,6 @@
     <w:uiPriority w:val="1"/>
     <w:semiHidden/>
     <w:unhideWhenUsed/>
-    <w:rsid w:val="001E4348"/>
   </w:style>
   <w:style w:type="table" w:default="1" w:styleId="TableNormal">
     <w:name w:val="Normal Table"/>
@@ -6838,14 +7962,13 @@
     <w:uiPriority w:val="99"/>
     <w:semiHidden/>
     <w:unhideWhenUsed/>
-    <w:rsid w:val="001E4348"/>
   </w:style>
   <w:style w:type="character" w:styleId="PlaceholderText">
     <w:name w:val="Placeholder Text"/>
     <w:basedOn w:val="DefaultParagraphFont"/>
     <w:uiPriority w:val="99"/>
     <w:semiHidden/>
-    <w:rsid w:val="001E4348"/>
+    <w:rsid w:val="006131E4"/>
     <w:rPr>
       <w:color w:val="808080"/>
     </w:rPr>
@@ -6855,7 +7978,7 @@
     <w:basedOn w:val="DefaultParagraphFont"/>
     <w:link w:val="Heading1"/>
     <w:uiPriority w:val="9"/>
-    <w:rsid w:val="001E4348"/>
+    <w:rsid w:val="006131E4"/>
     <w:rPr>
       <w:rFonts w:ascii="LM Roman 10" w:eastAsiaTheme="majorEastAsia" w:hAnsi="LM Roman 10" w:cstheme="majorBidi"/>
       <w:b/>
@@ -6868,7 +7991,7 @@
     <w:link w:val="NoSpacingChar"/>
     <w:uiPriority w:val="1"/>
     <w:qFormat/>
-    <w:rsid w:val="001E4348"/>
+    <w:rsid w:val="006131E4"/>
     <w:pPr>
       <w:spacing w:after="0" w:line="240" w:lineRule="auto"/>
     </w:pPr>
@@ -6881,7 +8004,7 @@
     <w:basedOn w:val="DefaultParagraphFont"/>
     <w:link w:val="Heading2"/>
     <w:uiPriority w:val="9"/>
-    <w:rsid w:val="001E4348"/>
+    <w:rsid w:val="006131E4"/>
     <w:rPr>
       <w:rFonts w:ascii="LM Roman 10" w:eastAsiaTheme="majorEastAsia" w:hAnsi="LM Roman 10" w:cstheme="majorBidi"/>
       <w:b/>
@@ -6893,7 +8016,7 @@
     <w:basedOn w:val="Normal"/>
     <w:uiPriority w:val="34"/>
     <w:qFormat/>
-    <w:rsid w:val="001E4348"/>
+    <w:rsid w:val="006131E4"/>
     <w:pPr>
       <w:ind w:left="720"/>
       <w:contextualSpacing/>
@@ -6904,7 +8027,7 @@
     <w:basedOn w:val="DefaultParagraphFont"/>
     <w:link w:val="Heading3"/>
     <w:uiPriority w:val="9"/>
-    <w:rsid w:val="001E4348"/>
+    <w:rsid w:val="006131E4"/>
     <w:rPr>
       <w:rFonts w:ascii="LM Roman 10" w:eastAsiaTheme="majorEastAsia" w:hAnsi="LM Roman 10" w:cstheme="majorBidi"/>
       <w:b/>
@@ -6916,13 +8039,11 @@
     <w:basedOn w:val="DefaultParagraphFont"/>
     <w:link w:val="Heading4"/>
     <w:uiPriority w:val="9"/>
-    <w:semiHidden/>
-    <w:rsid w:val="001E4348"/>
+    <w:rsid w:val="006131E4"/>
     <w:rPr>
-      <w:rFonts w:asciiTheme="majorHAnsi" w:eastAsiaTheme="majorEastAsia" w:hAnsiTheme="majorHAnsi" w:cstheme="majorBidi"/>
-      <w:i/>
+      <w:rFonts w:ascii="LM Roman 10" w:eastAsiaTheme="majorEastAsia" w:hAnsi="LM Roman 10" w:cstheme="majorBidi"/>
+      <w:b/>
       <w:iCs/>
-      <w:color w:val="2E74B5" w:themeColor="accent1" w:themeShade="BF"/>
     </w:rPr>
   </w:style>
   <w:style w:type="character" w:customStyle="1" w:styleId="Heading5Char">
@@ -6930,8 +8051,7 @@
     <w:basedOn w:val="DefaultParagraphFont"/>
     <w:link w:val="Heading5"/>
     <w:uiPriority w:val="9"/>
-    <w:semiHidden/>
-    <w:rsid w:val="001E4348"/>
+    <w:rsid w:val="006131E4"/>
     <w:rPr>
       <w:rFonts w:asciiTheme="majorHAnsi" w:eastAsiaTheme="majorEastAsia" w:hAnsiTheme="majorHAnsi" w:cstheme="majorBidi"/>
       <w:color w:val="2E74B5" w:themeColor="accent1" w:themeShade="BF"/>
@@ -6942,8 +8062,7 @@
     <w:basedOn w:val="DefaultParagraphFont"/>
     <w:link w:val="Heading6"/>
     <w:uiPriority w:val="9"/>
-    <w:semiHidden/>
-    <w:rsid w:val="001E4348"/>
+    <w:rsid w:val="006131E4"/>
     <w:rPr>
       <w:rFonts w:asciiTheme="majorHAnsi" w:eastAsiaTheme="majorEastAsia" w:hAnsiTheme="majorHAnsi" w:cstheme="majorBidi"/>
       <w:color w:val="1F4D78" w:themeColor="accent1" w:themeShade="7F"/>
@@ -6955,7 +8074,7 @@
     <w:link w:val="Heading7"/>
     <w:uiPriority w:val="9"/>
     <w:semiHidden/>
-    <w:rsid w:val="001E4348"/>
+    <w:rsid w:val="006131E4"/>
     <w:rPr>
       <w:rFonts w:asciiTheme="majorHAnsi" w:eastAsiaTheme="majorEastAsia" w:hAnsiTheme="majorHAnsi" w:cstheme="majorBidi"/>
       <w:i/>
@@ -6969,7 +8088,7 @@
     <w:link w:val="Heading8"/>
     <w:uiPriority w:val="9"/>
     <w:semiHidden/>
-    <w:rsid w:val="001E4348"/>
+    <w:rsid w:val="006131E4"/>
     <w:rPr>
       <w:rFonts w:asciiTheme="majorHAnsi" w:eastAsiaTheme="majorEastAsia" w:hAnsiTheme="majorHAnsi" w:cstheme="majorBidi"/>
       <w:color w:val="272727" w:themeColor="text1" w:themeTint="D8"/>
@@ -6983,7 +8102,7 @@
     <w:link w:val="Heading9"/>
     <w:uiPriority w:val="9"/>
     <w:semiHidden/>
-    <w:rsid w:val="001E4348"/>
+    <w:rsid w:val="006131E4"/>
     <w:rPr>
       <w:rFonts w:asciiTheme="majorHAnsi" w:eastAsiaTheme="majorEastAsia" w:hAnsiTheme="majorHAnsi" w:cstheme="majorBidi"/>
       <w:i/>
@@ -6999,7 +8118,7 @@
     <w:link w:val="TitleChar"/>
     <w:uiPriority w:val="10"/>
     <w:qFormat/>
-    <w:rsid w:val="001E4348"/>
+    <w:rsid w:val="006131E4"/>
     <w:pPr>
       <w:spacing w:after="0"/>
       <w:contextualSpacing/>
@@ -7019,7 +8138,7 @@
     <w:basedOn w:val="DefaultParagraphFont"/>
     <w:link w:val="Title"/>
     <w:uiPriority w:val="10"/>
-    <w:rsid w:val="001E4348"/>
+    <w:rsid w:val="006131E4"/>
     <w:rPr>
       <w:rFonts w:ascii="LM Roman 10" w:eastAsiaTheme="majorEastAsia" w:hAnsi="LM Roman 10" w:cstheme="majorBidi"/>
       <w:b/>
@@ -7036,7 +8155,7 @@
     <w:link w:val="IntenseQuoteChar"/>
     <w:uiPriority w:val="30"/>
     <w:qFormat/>
-    <w:rsid w:val="001E4348"/>
+    <w:rsid w:val="006131E4"/>
     <w:pPr>
       <w:pBdr>
         <w:top w:val="single" w:sz="4" w:space="10" w:color="5B9BD5" w:themeColor="accent1"/>
@@ -7057,7 +8176,7 @@
     <w:basedOn w:val="DefaultParagraphFont"/>
     <w:link w:val="IntenseQuote"/>
     <w:uiPriority w:val="30"/>
-    <w:rsid w:val="001E4348"/>
+    <w:rsid w:val="006131E4"/>
     <w:rPr>
       <w:rFonts w:ascii="LM Roman 10" w:hAnsi="LM Roman 10"/>
       <w:i/>
@@ -7069,7 +8188,7 @@
     <w:name w:val="Table Grid"/>
     <w:basedOn w:val="TableNormal"/>
     <w:uiPriority w:val="39"/>
-    <w:rsid w:val="001E4348"/>
+    <w:rsid w:val="006131E4"/>
     <w:pPr>
       <w:spacing w:after="0" w:line="240" w:lineRule="auto"/>
     </w:pPr>
@@ -7091,7 +8210,7 @@
     <w:uiPriority w:val="39"/>
     <w:unhideWhenUsed/>
     <w:qFormat/>
-    <w:rsid w:val="001E4348"/>
+    <w:rsid w:val="006131E4"/>
     <w:pPr>
       <w:numPr>
         <w:numId w:val="0"/>
@@ -7114,7 +8233,7 @@
     <w:autoRedefine/>
     <w:uiPriority w:val="39"/>
     <w:unhideWhenUsed/>
-    <w:rsid w:val="001E4348"/>
+    <w:rsid w:val="006131E4"/>
     <w:pPr>
       <w:spacing w:after="100"/>
     </w:pPr>
@@ -7126,7 +8245,7 @@
     <w:autoRedefine/>
     <w:uiPriority w:val="39"/>
     <w:unhideWhenUsed/>
-    <w:rsid w:val="001E4348"/>
+    <w:rsid w:val="006131E4"/>
     <w:pPr>
       <w:spacing w:after="100"/>
       <w:ind w:left="220"/>
@@ -7137,7 +8256,7 @@
     <w:basedOn w:val="DefaultParagraphFont"/>
     <w:uiPriority w:val="99"/>
     <w:unhideWhenUsed/>
-    <w:rsid w:val="001E4348"/>
+    <w:rsid w:val="006131E4"/>
     <w:rPr>
       <w:color w:val="0563C1" w:themeColor="hyperlink"/>
       <w:u w:val="single"/>
@@ -7149,7 +8268,7 @@
     <w:link w:val="HeaderChar"/>
     <w:uiPriority w:val="99"/>
     <w:unhideWhenUsed/>
-    <w:rsid w:val="001E4348"/>
+    <w:rsid w:val="006131E4"/>
     <w:pPr>
       <w:tabs>
         <w:tab w:val="center" w:pos="4680"/>
@@ -7163,7 +8282,7 @@
     <w:basedOn w:val="DefaultParagraphFont"/>
     <w:link w:val="Header"/>
     <w:uiPriority w:val="99"/>
-    <w:rsid w:val="001E4348"/>
+    <w:rsid w:val="006131E4"/>
     <w:rPr>
       <w:rFonts w:ascii="LM Roman 10" w:hAnsi="LM Roman 10"/>
     </w:rPr>
@@ -7174,7 +8293,7 @@
     <w:link w:val="FooterChar"/>
     <w:uiPriority w:val="99"/>
     <w:unhideWhenUsed/>
-    <w:rsid w:val="001E4348"/>
+    <w:rsid w:val="006131E4"/>
     <w:pPr>
       <w:tabs>
         <w:tab w:val="center" w:pos="4680"/>
@@ -7188,7 +8307,7 @@
     <w:basedOn w:val="DefaultParagraphFont"/>
     <w:link w:val="Footer"/>
     <w:uiPriority w:val="99"/>
-    <w:rsid w:val="001E4348"/>
+    <w:rsid w:val="006131E4"/>
     <w:rPr>
       <w:rFonts w:ascii="LM Roman 10" w:hAnsi="LM Roman 10"/>
     </w:rPr>
@@ -7199,7 +8318,7 @@
     <w:next w:val="Normal"/>
     <w:link w:val="AbstractChar"/>
     <w:qFormat/>
-    <w:rsid w:val="001E4348"/>
+    <w:rsid w:val="006131E4"/>
     <w:pPr>
       <w:spacing w:before="480" w:after="480"/>
       <w:ind w:left="547" w:right="533"/>
@@ -7216,7 +8335,7 @@
     <w:next w:val="Normal"/>
     <w:link w:val="KeywordChar"/>
     <w:qFormat/>
-    <w:rsid w:val="001E4348"/>
+    <w:rsid w:val="006131E4"/>
     <w:pPr>
       <w:spacing w:before="480" w:after="480"/>
     </w:pPr>
@@ -7229,7 +8348,7 @@
     <w:basedOn w:val="DefaultParagraphFont"/>
     <w:link w:val="NoSpacing"/>
     <w:uiPriority w:val="1"/>
-    <w:rsid w:val="001E4348"/>
+    <w:rsid w:val="006131E4"/>
     <w:rPr>
       <w:rFonts w:ascii="LM Roman 10" w:hAnsi="LM Roman 10"/>
     </w:rPr>
@@ -7238,7 +8357,7 @@
     <w:name w:val="Abstract Char"/>
     <w:basedOn w:val="NoSpacingChar"/>
     <w:link w:val="Abstract"/>
-    <w:rsid w:val="001E4348"/>
+    <w:rsid w:val="006131E4"/>
     <w:rPr>
       <w:rFonts w:ascii="LM Roman 10" w:hAnsi="LM Roman 10"/>
       <w:b/>
@@ -7249,7 +8368,7 @@
     <w:name w:val="Keyword Char"/>
     <w:basedOn w:val="NoSpacingChar"/>
     <w:link w:val="Keyword"/>
-    <w:rsid w:val="001E4348"/>
+    <w:rsid w:val="006131E4"/>
     <w:rPr>
       <w:rFonts w:ascii="LM Roman 10" w:hAnsi="LM Roman 10"/>
       <w:b/>
@@ -7263,7 +8382,7 @@
     <w:uiPriority w:val="35"/>
     <w:unhideWhenUsed/>
     <w:qFormat/>
-    <w:rsid w:val="001E4348"/>
+    <w:rsid w:val="006131E4"/>
     <w:pPr>
       <w:spacing w:after="200"/>
       <w:jc w:val="center"/>
@@ -7338,6 +8457,56 @@
       <w:rFonts w:ascii="Segoe UI" w:hAnsi="Segoe UI" w:cs="Segoe UI"/>
       <w:sz w:val="18"/>
       <w:szCs w:val="18"/>
+    </w:rPr>
+  </w:style>
+  <w:style w:type="character" w:styleId="Strong">
+    <w:name w:val="Strong"/>
+    <w:basedOn w:val="DefaultParagraphFont"/>
+    <w:uiPriority w:val="22"/>
+    <w:rsid w:val="006A3F8F"/>
+    <w:rPr>
+      <w:b/>
+      <w:bCs/>
+    </w:rPr>
+  </w:style>
+  <w:style w:type="paragraph" w:customStyle="1" w:styleId="High-levelHeading">
+    <w:name w:val="High-level Heading"/>
+    <w:basedOn w:val="Normal"/>
+    <w:next w:val="Normal"/>
+    <w:link w:val="High-levelHeadingChar"/>
+    <w:autoRedefine/>
+    <w:qFormat/>
+    <w:rsid w:val="006A3F8F"/>
+    <w:pPr>
+      <w:spacing w:before="120" w:after="120"/>
+      <w:ind w:firstLine="0"/>
+      <w:outlineLvl w:val="3"/>
+    </w:pPr>
+    <w:rPr>
+      <w:b/>
+    </w:rPr>
+  </w:style>
+  <w:style w:type="character" w:customStyle="1" w:styleId="High-levelHeadingChar">
+    <w:name w:val="High-level Heading Char"/>
+    <w:basedOn w:val="DefaultParagraphFont"/>
+    <w:link w:val="High-levelHeading"/>
+    <w:rsid w:val="006A3F8F"/>
+    <w:rPr>
+      <w:rFonts w:ascii="LM Roman 10" w:hAnsi="LM Roman 10"/>
+      <w:b/>
+    </w:rPr>
+  </w:style>
+  <w:style w:type="paragraph" w:styleId="Revision">
+    <w:name w:val="Revision"/>
+    <w:hidden/>
+    <w:uiPriority w:val="99"/>
+    <w:semiHidden/>
+    <w:rsid w:val="006A3F8F"/>
+    <w:pPr>
+      <w:spacing w:after="0" w:line="240" w:lineRule="auto"/>
+    </w:pPr>
+    <w:rPr>
+      <w:rFonts w:ascii="LM Roman 10" w:hAnsi="LM Roman 10"/>
     </w:rPr>
   </w:style>
 </w:styles>
@@ -7422,7 +8591,7 @@
     <w:charset w:val="00"/>
     <w:family w:val="roman"/>
     <w:pitch w:val="variable"/>
-    <w:sig w:usb0="E0002EFF" w:usb1="C0007843" w:usb2="00000009" w:usb3="00000000" w:csb0="000001FF" w:csb1="00000000"/>
+    <w:sig w:usb0="E0002AFF" w:usb1="C0007841" w:usb2="00000009" w:usb3="00000000" w:csb0="000001FF" w:csb1="00000000"/>
   </w:font>
   <w:font w:name="Wingdings">
     <w:panose1 w:val="05000000000000000000"/>
@@ -7443,7 +8612,7 @@
     <w:charset w:val="00"/>
     <w:family w:val="swiss"/>
     <w:pitch w:val="variable"/>
-    <w:sig w:usb0="E00002FF" w:usb1="4000ACFF" w:usb2="00000001" w:usb3="00000000" w:csb0="0000019F" w:csb1="00000000"/>
+    <w:sig w:usb0="E10002FF" w:usb1="4000ACFF" w:usb2="00000009" w:usb3="00000000" w:csb0="0000019F" w:csb1="00000000"/>
   </w:font>
   <w:font w:name="LM Roman 10">
     <w:altName w:val="Arial"/>
@@ -7475,7 +8644,7 @@
     <w:charset w:val="00"/>
     <w:family w:val="swiss"/>
     <w:pitch w:val="variable"/>
-    <w:sig w:usb0="E4002EFF" w:usb1="C000E47F" w:usb2="00000009" w:usb3="00000000" w:csb0="000001FF" w:csb1="00000000"/>
+    <w:sig w:usb0="E10022FF" w:usb1="C000E47F" w:usb2="00000029" w:usb3="00000000" w:csb0="000001DF" w:csb1="00000000"/>
   </w:font>
   <w:font w:name="LM Roman 8">
     <w:altName w:val="Arial"/>
@@ -7522,17 +8691,22 @@
   <w:rsids>
     <w:rsidRoot w:val="0079255E"/>
     <w:rsid w:val="001A0C53"/>
+    <w:rsid w:val="001B53C8"/>
+    <w:rsid w:val="002764FA"/>
     <w:rsid w:val="002B1A7A"/>
     <w:rsid w:val="00337A18"/>
     <w:rsid w:val="00456C99"/>
     <w:rsid w:val="0079255E"/>
+    <w:rsid w:val="008C59AA"/>
     <w:rsid w:val="009B63D3"/>
     <w:rsid w:val="009E27E8"/>
     <w:rsid w:val="00A70686"/>
     <w:rsid w:val="00BA4C5F"/>
     <w:rsid w:val="00C24C76"/>
     <w:rsid w:val="00D4302B"/>
+    <w:rsid w:val="00E11E0F"/>
     <w:rsid w:val="00E14D71"/>
+    <w:rsid w:val="00F40888"/>
   </w:rsids>
   <m:mathPr>
     <m:mathFont m:val="Cambria Math"/>
@@ -8327,6 +9501,42 @@
     <b:DOI>10.1136/amiajnl-2011-000734</b:DOI>
     <b:RefOrder>1</b:RefOrder>
   </b:Source>
+  <b:Source>
+    <b:Tag>Wik</b:Tag>
+    <b:SourceType>Book</b:SourceType>
+    <b:Guid>{CCEC0051-CF69-4FA2-85B9-44721C10675C}</b:Guid>
+    <b:Title>Electronic Health Record</b:Title>
+    <b:Author>
+      <b:Author>
+        <b:NameList>
+          <b:Person>
+            <b:Last>Wikipedia</b:Last>
+          </b:Person>
+        </b:NameList>
+      </b:Author>
+    </b:Author>
+    <b:RefOrder>2</b:RefOrder>
+  </b:Source>
+  <b:Source>
+    <b:Tag>Ozl12</b:Tag>
+    <b:SourceType>Report</b:SourceType>
+    <b:Guid>{43354508-2BE2-49AD-A467-3D80C87F65DA}</b:Guid>
+    <b:Title>Evaluating the state of the art in coreference resolution for electronic medical records</b:Title>
+    <b:Year>2012</b:Year>
+    <b:Publisher>JAMIA Journal of  the American Medical Informatics Association</b:Publisher>
+    <b:Author>
+      <b:Author>
+        <b:NameList>
+          <b:Person>
+            <b:Last>Ozlem Uzuner</b:Last>
+            <b:First>Andreea</b:First>
+            <b:Middle>Bodnari, Shuying Shen, Tyler Forbush, John Pestian, Brett R South</b:Middle>
+          </b:Person>
+        </b:NameList>
+      </b:Author>
+    </b:Author>
+    <b:RefOrder>3</b:RefOrder>
+  </b:Source>
 </b:Sources>
 </file>
 
@@ -8339,7 +9549,7 @@
 </file>
 
 <file path=customXml/itemProps2.xml><?xml version="1.0" encoding="utf-8"?>
-<ds:datastoreItem xmlns:ds="http://schemas.openxmlformats.org/officeDocument/2006/customXml" ds:itemID="{F4EEE75E-A5AF-4690-AA3B-2CB9D4EA5100}">
+<ds:datastoreItem xmlns:ds="http://schemas.openxmlformats.org/officeDocument/2006/customXml" ds:itemID="{135F1748-9C38-4D4B-83A3-414C68E9A1D2}">
   <ds:schemaRefs>
     <ds:schemaRef ds:uri="http://schemas.openxmlformats.org/officeDocument/2006/bibliography"/>
   </ds:schemaRefs>

</xml_diff>

<commit_message>
chuyên tiêng Viêt thành đê xuât
</commit_message>
<xml_diff>
--- a/reports/tttn/drafts/[vatuan] TTTN HCMUT 2015.docx
+++ b/reports/tttn/drafts/[vatuan] TTTN HCMUT 2015.docx
@@ -329,6 +329,7 @@
         <w:dataBinding w:prefixMappings="xmlns:ns0='http://purl.org/dc/elements/1.1/' xmlns:ns1='http://schemas.openxmlformats.org/package/2006/metadata/core-properties' " w:xpath="/ns1:coreProperties[1]/ns0:subject[1]" w:storeItemID="{6C3C8BC8-F283-45AE-878A-BAB7291924A1}"/>
         <w:text/>
       </w:sdtPr>
+      <w:sdtEndPr/>
       <w:sdtContent>
         <w:p>
           <w:pPr>
@@ -379,6 +380,7 @@
           <w:dataBinding w:prefixMappings="xmlns:ns0='http://purl.org/dc/elements/1.1/' xmlns:ns1='http://schemas.openxmlformats.org/package/2006/metadata/core-properties' " w:xpath="/ns1:coreProperties[1]/ns0:title[1]" w:storeItemID="{6C3C8BC8-F283-45AE-878A-BAB7291924A1}"/>
           <w:text/>
         </w:sdtPr>
+        <w:sdtEndPr/>
         <w:sdtContent>
           <w:r>
             <w:rPr>
@@ -2663,45 +2665,25 @@
       <w:r>
         <w:t xml:space="preserve">Hình </w:t>
       </w:r>
-      <w:r>
-        <w:fldChar w:fldCharType="begin"/>
-      </w:r>
-      <w:r>
-        <w:instrText xml:space="preserve"> STYLEREF 1 \s </w:instrText>
-      </w:r>
-      <w:r>
-        <w:fldChar w:fldCharType="separate"/>
-      </w:r>
-      <w:r>
-        <w:rPr>
-          <w:noProof/>
-        </w:rPr>
-        <w:t>2</w:t>
-      </w:r>
-      <w:r>
-        <w:fldChar w:fldCharType="end"/>
-      </w:r>
+      <w:fldSimple w:instr=" STYLEREF 1 \s ">
+        <w:r>
+          <w:rPr>
+            <w:noProof/>
+          </w:rPr>
+          <w:t>2</w:t>
+        </w:r>
+      </w:fldSimple>
       <w:r>
         <w:noBreakHyphen/>
       </w:r>
-      <w:r>
-        <w:fldChar w:fldCharType="begin"/>
-      </w:r>
-      <w:r>
-        <w:instrText xml:space="preserve"> SEQ Hình \* ARABIC \s 1 </w:instrText>
-      </w:r>
-      <w:r>
-        <w:fldChar w:fldCharType="separate"/>
-      </w:r>
-      <w:r>
-        <w:rPr>
-          <w:noProof/>
-        </w:rPr>
-        <w:t>1</w:t>
-      </w:r>
-      <w:r>
-        <w:fldChar w:fldCharType="end"/>
-      </w:r>
+      <w:fldSimple w:instr=" SEQ Hình \* ARABIC \s 1 ">
+        <w:r>
+          <w:rPr>
+            <w:noProof/>
+          </w:rPr>
+          <w:t>1</w:t>
+        </w:r>
+      </w:fldSimple>
       <w:r>
         <w:t>. Các bài toán trong EMR</w:t>
       </w:r>
@@ -2751,45 +2733,25 @@
       <w:r>
         <w:t xml:space="preserve">Hình </w:t>
       </w:r>
-      <w:r>
-        <w:fldChar w:fldCharType="begin"/>
-      </w:r>
-      <w:r>
-        <w:instrText xml:space="preserve"> STYLEREF 1 \s </w:instrText>
-      </w:r>
-      <w:r>
-        <w:fldChar w:fldCharType="separate"/>
-      </w:r>
-      <w:r>
-        <w:rPr>
-          <w:noProof/>
-        </w:rPr>
-        <w:t>2</w:t>
-      </w:r>
-      <w:r>
-        <w:fldChar w:fldCharType="end"/>
-      </w:r>
+      <w:fldSimple w:instr=" STYLEREF 1 \s ">
+        <w:r>
+          <w:rPr>
+            <w:noProof/>
+          </w:rPr>
+          <w:t>2</w:t>
+        </w:r>
+      </w:fldSimple>
       <w:r>
         <w:noBreakHyphen/>
       </w:r>
-      <w:r>
-        <w:fldChar w:fldCharType="begin"/>
-      </w:r>
-      <w:r>
-        <w:instrText xml:space="preserve"> SEQ Hình \* ARABIC \s 1 </w:instrText>
-      </w:r>
-      <w:r>
-        <w:fldChar w:fldCharType="separate"/>
-      </w:r>
-      <w:r>
-        <w:rPr>
-          <w:noProof/>
-        </w:rPr>
-        <w:t>2</w:t>
-      </w:r>
-      <w:r>
-        <w:fldChar w:fldCharType="end"/>
-      </w:r>
+      <w:fldSimple w:instr=" SEQ Hình \* ARABIC \s 1 ">
+        <w:r>
+          <w:rPr>
+            <w:noProof/>
+          </w:rPr>
+          <w:t>2</w:t>
+        </w:r>
+      </w:fldSimple>
       <w:r>
         <w:t>. Bài toán dự đoán</w:t>
       </w:r>
@@ -2840,45 +2802,25 @@
       <w:r>
         <w:t xml:space="preserve">Hình </w:t>
       </w:r>
-      <w:r>
-        <w:fldChar w:fldCharType="begin"/>
-      </w:r>
-      <w:r>
-        <w:instrText xml:space="preserve"> STYLEREF 1 \s </w:instrText>
-      </w:r>
-      <w:r>
-        <w:fldChar w:fldCharType="separate"/>
-      </w:r>
-      <w:r>
-        <w:rPr>
-          <w:noProof/>
-        </w:rPr>
-        <w:t>2</w:t>
-      </w:r>
-      <w:r>
-        <w:fldChar w:fldCharType="end"/>
-      </w:r>
+      <w:fldSimple w:instr=" STYLEREF 1 \s ">
+        <w:r>
+          <w:rPr>
+            <w:noProof/>
+          </w:rPr>
+          <w:t>2</w:t>
+        </w:r>
+      </w:fldSimple>
       <w:r>
         <w:noBreakHyphen/>
       </w:r>
-      <w:r>
-        <w:fldChar w:fldCharType="begin"/>
-      </w:r>
-      <w:r>
-        <w:instrText xml:space="preserve"> SEQ Hình \* ARABIC \s 1 </w:instrText>
-      </w:r>
-      <w:r>
-        <w:fldChar w:fldCharType="separate"/>
-      </w:r>
-      <w:r>
-        <w:rPr>
-          <w:noProof/>
-        </w:rPr>
-        <w:t>3</w:t>
-      </w:r>
-      <w:r>
-        <w:fldChar w:fldCharType="end"/>
-      </w:r>
+      <w:fldSimple w:instr=" SEQ Hình \* ARABIC \s 1 ">
+        <w:r>
+          <w:rPr>
+            <w:noProof/>
+          </w:rPr>
+          <w:t>3</w:t>
+        </w:r>
+      </w:fldSimple>
       <w:r>
         <w:t>. Bài toán phát hiện</w:t>
       </w:r>
@@ -2928,45 +2870,25 @@
       <w:r>
         <w:t xml:space="preserve">Hình </w:t>
       </w:r>
-      <w:r>
-        <w:fldChar w:fldCharType="begin"/>
-      </w:r>
-      <w:r>
-        <w:instrText xml:space="preserve"> STYLEREF 1 \s </w:instrText>
-      </w:r>
-      <w:r>
-        <w:fldChar w:fldCharType="separate"/>
-      </w:r>
-      <w:r>
-        <w:rPr>
-          <w:noProof/>
-        </w:rPr>
-        <w:t>2</w:t>
-      </w:r>
-      <w:r>
-        <w:fldChar w:fldCharType="end"/>
-      </w:r>
+      <w:fldSimple w:instr=" STYLEREF 1 \s ">
+        <w:r>
+          <w:rPr>
+            <w:noProof/>
+          </w:rPr>
+          <w:t>2</w:t>
+        </w:r>
+      </w:fldSimple>
       <w:r>
         <w:noBreakHyphen/>
       </w:r>
-      <w:r>
-        <w:fldChar w:fldCharType="begin"/>
-      </w:r>
-      <w:r>
-        <w:instrText xml:space="preserve"> SEQ Hình \* ARABIC \s 1 </w:instrText>
-      </w:r>
-      <w:r>
-        <w:fldChar w:fldCharType="separate"/>
-      </w:r>
-      <w:r>
-        <w:rPr>
-          <w:noProof/>
-        </w:rPr>
-        <w:t>4</w:t>
-      </w:r>
-      <w:r>
-        <w:fldChar w:fldCharType="end"/>
-      </w:r>
+      <w:fldSimple w:instr=" SEQ Hình \* ARABIC \s 1 ">
+        <w:r>
+          <w:rPr>
+            <w:noProof/>
+          </w:rPr>
+          <w:t>4</w:t>
+        </w:r>
+      </w:fldSimple>
       <w:r>
         <w:t>. Bài toán tìm hiểu sự kết hợp</w:t>
       </w:r>
@@ -3023,45 +2945,25 @@
       <w:r>
         <w:t xml:space="preserve">Hình </w:t>
       </w:r>
-      <w:r>
-        <w:fldChar w:fldCharType="begin"/>
-      </w:r>
-      <w:r>
-        <w:instrText xml:space="preserve"> STYLEREF 1 \s </w:instrText>
-      </w:r>
-      <w:r>
-        <w:fldChar w:fldCharType="separate"/>
-      </w:r>
-      <w:r>
-        <w:rPr>
-          <w:noProof/>
-        </w:rPr>
-        <w:t>2</w:t>
-      </w:r>
-      <w:r>
-        <w:fldChar w:fldCharType="end"/>
-      </w:r>
+      <w:fldSimple w:instr=" STYLEREF 1 \s ">
+        <w:r>
+          <w:rPr>
+            <w:noProof/>
+          </w:rPr>
+          <w:t>2</w:t>
+        </w:r>
+      </w:fldSimple>
       <w:r>
         <w:noBreakHyphen/>
       </w:r>
-      <w:r>
-        <w:fldChar w:fldCharType="begin"/>
-      </w:r>
-      <w:r>
-        <w:instrText xml:space="preserve"> SEQ Hình \* ARABIC \s 1 </w:instrText>
-      </w:r>
-      <w:r>
-        <w:fldChar w:fldCharType="separate"/>
-      </w:r>
-      <w:r>
-        <w:rPr>
-          <w:noProof/>
-        </w:rPr>
-        <w:t>5</w:t>
-      </w:r>
-      <w:r>
-        <w:fldChar w:fldCharType="end"/>
-      </w:r>
+      <w:fldSimple w:instr=" SEQ Hình \* ARABIC \s 1 ">
+        <w:r>
+          <w:rPr>
+            <w:noProof/>
+          </w:rPr>
+          <w:t>5</w:t>
+        </w:r>
+      </w:fldSimple>
       <w:r>
         <w:t>. Bài toán rút trích thông tin</w:t>
       </w:r>
@@ -3179,45 +3081,25 @@
       <w:r>
         <w:t xml:space="preserve">Hình </w:t>
       </w:r>
-      <w:r>
-        <w:fldChar w:fldCharType="begin"/>
-      </w:r>
-      <w:r>
-        <w:instrText xml:space="preserve"> STYLEREF 1 \s </w:instrText>
-      </w:r>
-      <w:r>
-        <w:fldChar w:fldCharType="separate"/>
-      </w:r>
-      <w:r>
-        <w:rPr>
-          <w:noProof/>
-        </w:rPr>
-        <w:t>2</w:t>
-      </w:r>
-      <w:r>
-        <w:fldChar w:fldCharType="end"/>
-      </w:r>
+      <w:fldSimple w:instr=" STYLEREF 1 \s ">
+        <w:r>
+          <w:rPr>
+            <w:noProof/>
+          </w:rPr>
+          <w:t>2</w:t>
+        </w:r>
+      </w:fldSimple>
       <w:r>
         <w:noBreakHyphen/>
       </w:r>
-      <w:r>
-        <w:fldChar w:fldCharType="begin"/>
-      </w:r>
-      <w:r>
-        <w:instrText xml:space="preserve"> SEQ Hình \* ARABIC \s 1 </w:instrText>
-      </w:r>
-      <w:r>
-        <w:fldChar w:fldCharType="separate"/>
-      </w:r>
-      <w:r>
-        <w:rPr>
-          <w:noProof/>
-        </w:rPr>
-        <w:t>6</w:t>
-      </w:r>
-      <w:r>
-        <w:fldChar w:fldCharType="end"/>
-      </w:r>
+      <w:fldSimple w:instr=" SEQ Hình \* ARABIC \s 1 ">
+        <w:r>
+          <w:rPr>
+            <w:noProof/>
+          </w:rPr>
+          <w:t>6</w:t>
+        </w:r>
+      </w:fldSimple>
       <w:r>
         <w:t>. Minh họa đồng tham chiếu</w:t>
       </w:r>
@@ -3249,6 +3131,7 @@
           <w:id w:val="990212477"/>
           <w:citation/>
         </w:sdtPr>
+        <w:sdtEndPr/>
         <w:sdtContent>
           <w:r>
             <w:rPr>
@@ -3383,6 +3266,7 @@
           <w:id w:val="-919172371"/>
           <w:citation/>
         </w:sdtPr>
+        <w:sdtEndPr/>
         <w:sdtContent>
           <w:r>
             <w:rPr>
@@ -4606,45 +4490,25 @@
       <w:r>
         <w:t xml:space="preserve">Hình </w:t>
       </w:r>
-      <w:r>
-        <w:fldChar w:fldCharType="begin"/>
-      </w:r>
-      <w:r>
-        <w:instrText xml:space="preserve"> STYLEREF 1 \s </w:instrText>
-      </w:r>
-      <w:r>
-        <w:fldChar w:fldCharType="separate"/>
-      </w:r>
-      <w:r>
-        <w:rPr>
-          <w:noProof/>
-        </w:rPr>
-        <w:t>2</w:t>
-      </w:r>
-      <w:r>
-        <w:fldChar w:fldCharType="end"/>
-      </w:r>
+      <w:fldSimple w:instr=" STYLEREF 1 \s ">
+        <w:r>
+          <w:rPr>
+            <w:noProof/>
+          </w:rPr>
+          <w:t>2</w:t>
+        </w:r>
+      </w:fldSimple>
       <w:r>
         <w:noBreakHyphen/>
       </w:r>
-      <w:r>
-        <w:fldChar w:fldCharType="begin"/>
-      </w:r>
-      <w:r>
-        <w:instrText xml:space="preserve"> SEQ Hình \* ARABIC \s 1 </w:instrText>
-      </w:r>
-      <w:r>
-        <w:fldChar w:fldCharType="separate"/>
-      </w:r>
-      <w:r>
-        <w:rPr>
-          <w:noProof/>
-        </w:rPr>
-        <w:t>7</w:t>
-      </w:r>
-      <w:r>
-        <w:fldChar w:fldCharType="end"/>
-      </w:r>
+      <w:fldSimple w:instr=" SEQ Hình \* ARABIC \s 1 ">
+        <w:r>
+          <w:rPr>
+            <w:noProof/>
+          </w:rPr>
+          <w:t>7</w:t>
+        </w:r>
+      </w:fldSimple>
       <w:bookmarkEnd w:id="9"/>
       <w:r>
         <w:t xml:space="preserve">. </w:t>
@@ -4825,6 +4689,7 @@
           <w:id w:val="1748380192"/>
           <w:citation/>
         </w:sdtPr>
+        <w:sdtEndPr/>
         <w:sdtContent>
           <w:r>
             <w:rPr>
@@ -6888,7 +6753,7 @@
         <w:rPr>
           <w:b/>
         </w:rPr>
-        <w:t xml:space="preserve"> cho dữ liệu tiếng Anh và tiếng Việt</w:t>
+        <w:t xml:space="preserve"> cho dữ liệu tiếng Anh</w:t>
       </w:r>
       <w:r>
         <w:t>”.</w:t>
@@ -7515,10 +7380,29 @@
       </w:pPr>
       <w:r>
         <w:object w:dxaOrig="4966" w:dyaOrig="5445">
+          <v:shapetype id="_x0000_t75" coordsize="21600,21600" o:spt="75" o:preferrelative="t" path="m@4@5l@4@11@9@11@9@5xe" filled="f" stroked="f">
+            <v:stroke joinstyle="miter"/>
+            <v:formulas>
+              <v:f eqn="if lineDrawn pixelLineWidth 0"/>
+              <v:f eqn="sum @0 1 0"/>
+              <v:f eqn="sum 0 0 @1"/>
+              <v:f eqn="prod @2 1 2"/>
+              <v:f eqn="prod @3 21600 pixelWidth"/>
+              <v:f eqn="prod @3 21600 pixelHeight"/>
+              <v:f eqn="sum @0 0 1"/>
+              <v:f eqn="prod @6 1 2"/>
+              <v:f eqn="prod @7 21600 pixelWidth"/>
+              <v:f eqn="sum @8 21600 0"/>
+              <v:f eqn="prod @7 21600 pixelHeight"/>
+              <v:f eqn="sum @10 21600 0"/>
+            </v:formulas>
+            <v:path o:extrusionok="f" gradientshapeok="t" o:connecttype="rect"/>
+            <o:lock v:ext="edit" aspectratio="t"/>
+          </v:shapetype>
           <v:shape id="_x0000_i1025" type="#_x0000_t75" style="width:249pt;height:271.5pt" o:ole="">
             <v:imagedata r:id="rId41" o:title=""/>
           </v:shape>
-          <o:OLEObject Type="Embed" ProgID="Visio.Drawing.15" ShapeID="_x0000_i1025" DrawAspect="Content" ObjectID="_1494917686" r:id="rId42"/>
+          <o:OLEObject Type="Embed" ProgID="Visio.Drawing.15" ShapeID="_x0000_i1025" DrawAspect="Content" ObjectID="_1494936358" r:id="rId42"/>
         </w:object>
       </w:r>
     </w:p>
@@ -7530,45 +7414,25 @@
       <w:r>
         <w:t xml:space="preserve">Hình </w:t>
       </w:r>
-      <w:r>
-        <w:fldChar w:fldCharType="begin"/>
-      </w:r>
-      <w:r>
-        <w:instrText xml:space="preserve"> STYLEREF 1 \s </w:instrText>
-      </w:r>
-      <w:r>
-        <w:fldChar w:fldCharType="separate"/>
-      </w:r>
-      <w:r>
-        <w:rPr>
-          <w:noProof/>
-        </w:rPr>
-        <w:t>4</w:t>
-      </w:r>
-      <w:r>
-        <w:fldChar w:fldCharType="end"/>
-      </w:r>
+      <w:fldSimple w:instr=" STYLEREF 1 \s ">
+        <w:r>
+          <w:rPr>
+            <w:noProof/>
+          </w:rPr>
+          <w:t>4</w:t>
+        </w:r>
+      </w:fldSimple>
       <w:r>
         <w:noBreakHyphen/>
       </w:r>
-      <w:r>
-        <w:fldChar w:fldCharType="begin"/>
-      </w:r>
-      <w:r>
-        <w:instrText xml:space="preserve"> SEQ Hình \* ARABIC \s 1 </w:instrText>
-      </w:r>
-      <w:r>
-        <w:fldChar w:fldCharType="separate"/>
-      </w:r>
-      <w:r>
-        <w:rPr>
-          <w:noProof/>
-        </w:rPr>
-        <w:t>1</w:t>
-      </w:r>
-      <w:r>
-        <w:fldChar w:fldCharType="end"/>
-      </w:r>
+      <w:fldSimple w:instr=" SEQ Hình \* ARABIC \s 1 ">
+        <w:r>
+          <w:rPr>
+            <w:noProof/>
+          </w:rPr>
+          <w:t>1</w:t>
+        </w:r>
+      </w:fldSimple>
       <w:bookmarkEnd w:id="28"/>
       <w:r>
         <w:t>. Sơ đồ khối</w:t>
@@ -7814,45 +7678,25 @@
       <w:r>
         <w:t xml:space="preserve">Hình </w:t>
       </w:r>
-      <w:r>
-        <w:fldChar w:fldCharType="begin"/>
-      </w:r>
-      <w:r>
-        <w:instrText xml:space="preserve"> STYLEREF 1 \s </w:instrText>
-      </w:r>
-      <w:r>
-        <w:fldChar w:fldCharType="separate"/>
-      </w:r>
-      <w:r>
-        <w:rPr>
-          <w:noProof/>
-        </w:rPr>
-        <w:t>4</w:t>
-      </w:r>
-      <w:r>
-        <w:fldChar w:fldCharType="end"/>
-      </w:r>
+      <w:fldSimple w:instr=" STYLEREF 1 \s ">
+        <w:r>
+          <w:rPr>
+            <w:noProof/>
+          </w:rPr>
+          <w:t>4</w:t>
+        </w:r>
+      </w:fldSimple>
       <w:r>
         <w:noBreakHyphen/>
       </w:r>
-      <w:r>
-        <w:fldChar w:fldCharType="begin"/>
-      </w:r>
-      <w:r>
-        <w:instrText xml:space="preserve"> SEQ Hình \* ARABIC \s 1 </w:instrText>
-      </w:r>
-      <w:r>
-        <w:fldChar w:fldCharType="separate"/>
-      </w:r>
-      <w:r>
-        <w:rPr>
-          <w:noProof/>
-        </w:rPr>
-        <w:t>2</w:t>
-      </w:r>
-      <w:r>
-        <w:fldChar w:fldCharType="end"/>
-      </w:r>
+      <w:fldSimple w:instr=" SEQ Hình \* ARABIC \s 1 ">
+        <w:r>
+          <w:rPr>
+            <w:noProof/>
+          </w:rPr>
+          <w:t>2</w:t>
+        </w:r>
+      </w:fldSimple>
       <w:r>
         <w:t>. Sơ đồ khối</w:t>
       </w:r>
@@ -9404,27 +9248,14 @@
       <w:r>
         <w:t xml:space="preserve">Bảng </w:t>
       </w:r>
-      <w:r>
-        <w:fldChar w:fldCharType="begin"/>
-      </w:r>
-      <w:r>
-        <w:instrText xml:space="preserve"> SEQ Bảng \* ARABIC </w:instrText>
-      </w:r>
-      <w:r>
-        <w:fldChar w:fldCharType="separate"/>
-      </w:r>
-      <w:r>
-        <w:rPr>
-          <w:noProof/>
-        </w:rPr>
-        <w:t>1</w:t>
-      </w:r>
-      <w:r>
-        <w:rPr>
-          <w:noProof/>
-        </w:rPr>
-        <w:fldChar w:fldCharType="end"/>
-      </w:r>
+      <w:fldSimple w:instr=" SEQ Bảng \* ARABIC ">
+        <w:r>
+          <w:rPr>
+            <w:noProof/>
+          </w:rPr>
+          <w:t>1</w:t>
+        </w:r>
+      </w:fldSimple>
       <w:r>
         <w:t>. Các thuộc tính dùng cho phân giải đồng tham chiếu lớp Person</w:t>
       </w:r>
@@ -10569,24 +10400,14 @@
       <w:r>
         <w:t xml:space="preserve">Bảng </w:t>
       </w:r>
-      <w:r>
-        <w:fldChar w:fldCharType="begin"/>
-      </w:r>
-      <w:r>
-        <w:instrText xml:space="preserve"> SEQ Bảng \* ARABIC </w:instrText>
-      </w:r>
-      <w:r>
-        <w:fldChar w:fldCharType="separate"/>
-      </w:r>
-      <w:r>
-        <w:rPr>
-          <w:noProof/>
-        </w:rPr>
-        <w:t>2</w:t>
-      </w:r>
-      <w:r>
-        <w:fldChar w:fldCharType="end"/>
-      </w:r>
+      <w:fldSimple w:instr=" SEQ Bảng \* ARABIC ">
+        <w:r>
+          <w:rPr>
+            <w:noProof/>
+          </w:rPr>
+          <w:t>2</w:t>
+        </w:r>
+      </w:fldSimple>
       <w:r>
         <w:t>. Các thuộc tính dùng cho phân giải đồng tham chiếu lớp Pronoun</w:t>
       </w:r>
@@ -10609,23 +10430,18 @@
         </w:numPr>
       </w:pPr>
       <w:r>
-        <w:t>Giải thích thuật to</w:t>
-      </w:r>
-      <w:bookmarkStart w:id="33" w:name="_GoBack"/>
-      <w:bookmarkEnd w:id="33"/>
-      <w:r>
-        <w:t>án best-first clustering</w:t>
+        <w:t>Giải thích thuật toán best-first clustering</w:t>
       </w:r>
     </w:p>
     <w:p>
       <w:pPr>
         <w:pStyle w:val="Heading3"/>
       </w:pPr>
-      <w:bookmarkStart w:id="34" w:name="_Toc420004840"/>
+      <w:bookmarkStart w:id="33" w:name="_Toc420004840"/>
       <w:r>
         <w:t>Xây dựng chuỗi đồng tham chiếu</w:t>
       </w:r>
-      <w:bookmarkEnd w:id="34"/>
+      <w:bookmarkEnd w:id="33"/>
     </w:p>
     <w:p>
       <w:pPr>
@@ -10649,8 +10465,8 @@
       <w:pPr>
         <w:pStyle w:val="Heading1"/>
       </w:pPr>
-      <w:bookmarkStart w:id="35" w:name="_Toc420004841"/>
-      <w:bookmarkStart w:id="36" w:name="_Toc421159167"/>
+      <w:bookmarkStart w:id="34" w:name="_Toc420004841"/>
+      <w:bookmarkStart w:id="35" w:name="_Toc421159167"/>
       <w:r>
         <w:lastRenderedPageBreak/>
         <w:t>Tập d</w:t>
@@ -10661,20 +10477,20 @@
       <w:r>
         <w:t xml:space="preserve"> và phương pháp đánh giá</w:t>
       </w:r>
+      <w:bookmarkEnd w:id="34"/>
       <w:bookmarkEnd w:id="35"/>
-      <w:bookmarkEnd w:id="36"/>
     </w:p>
     <w:p>
       <w:pPr>
         <w:pStyle w:val="Heading2"/>
       </w:pPr>
-      <w:bookmarkStart w:id="37" w:name="_Toc420004842"/>
-      <w:bookmarkStart w:id="38" w:name="_Toc421159168"/>
+      <w:bookmarkStart w:id="36" w:name="_Toc420004842"/>
+      <w:bookmarkStart w:id="37" w:name="_Toc421159168"/>
       <w:r>
         <w:t>Tập dữ liệu</w:t>
       </w:r>
+      <w:bookmarkEnd w:id="36"/>
       <w:bookmarkEnd w:id="37"/>
-      <w:bookmarkEnd w:id="38"/>
     </w:p>
     <w:p>
       <w:r>
@@ -10731,13 +10547,13 @@
       <w:pPr>
         <w:pStyle w:val="Heading2"/>
       </w:pPr>
-      <w:bookmarkStart w:id="39" w:name="_Toc420004843"/>
-      <w:bookmarkStart w:id="40" w:name="_Toc421159169"/>
+      <w:bookmarkStart w:id="38" w:name="_Toc420004843"/>
+      <w:bookmarkStart w:id="39" w:name="_Toc421159169"/>
       <w:r>
         <w:t>Phương pháp đánh giá</w:t>
       </w:r>
+      <w:bookmarkEnd w:id="38"/>
       <w:bookmarkEnd w:id="39"/>
-      <w:bookmarkEnd w:id="40"/>
     </w:p>
     <w:p>
       <w:r>
@@ -13554,13 +13370,13 @@
       <w:pPr>
         <w:pStyle w:val="Heading1"/>
       </w:pPr>
-      <w:bookmarkStart w:id="41" w:name="_Toc420004844"/>
-      <w:bookmarkStart w:id="42" w:name="_Toc421159170"/>
+      <w:bookmarkStart w:id="40" w:name="_Toc420004844"/>
+      <w:bookmarkStart w:id="41" w:name="_Toc421159170"/>
       <w:r>
         <w:t>Kết luận</w:t>
       </w:r>
+      <w:bookmarkEnd w:id="40"/>
       <w:bookmarkEnd w:id="41"/>
-      <w:bookmarkEnd w:id="42"/>
     </w:p>
     <w:p>
       <w:r>
@@ -13624,15 +13440,12 @@
         </w:numPr>
       </w:pPr>
       <w:r>
-        <w:t>Chuẩn bị tập dữ liệu tiếng Anh và tiếng Việt</w:t>
+        <w:t>Chuẩn bị tập dữ liệu tiếng Anh</w:t>
       </w:r>
     </w:p>
     <w:p>
       <w:r>
-        <w:t xml:space="preserve">Sau quá trình tìm hiểu, nhóm quyết định đề xuất đề tài </w:t>
-      </w:r>
-      <w:r>
-        <w:t>“</w:t>
+        <w:t>Sau quá trình tìm hiểu, nhóm quyết định đề xuất đề tài “</w:t>
       </w:r>
       <w:r>
         <w:rPr>
@@ -13650,7 +13463,7 @@
         <w:rPr>
           <w:b/>
         </w:rPr>
-        <w:t xml:space="preserve"> cho dữ liệu tiếng Anh và tiếng Việt</w:t>
+        <w:t xml:space="preserve"> cho dữ liệu tiếng Anh</w:t>
       </w:r>
       <w:r>
         <w:t>”.</w:t>
@@ -13667,7 +13480,21 @@
     <w:p>
       <w:r>
         <w:lastRenderedPageBreak/>
-        <w:t>Ngoài ra, nếu thời gian cho phép, nhóm đề xuất khả năng mở rộng đề tài bao gồm việc xây dựng hệ thống tự động nhận diện các khái niệm được đề cập trong bệnh án điện tử. Từ đó nhóm có thể tích hợp để đưa ra 1 hệ thống duy nhất cả khả năng nhận đầu vào là bệnh án điện tử và đưa ra kết quả là chuỗi khá niệm đồng tham chiếu trong bệnh án đó.</w:t>
+        <w:t>Ngoài ra, nếu thời gian cho phép, nhóm đề xuất khả năng mở rộng đề tài bao gồm việc xây dựng hệ thống tự động nhận diện các khái niệm được đề cập trong bệnh án điện tử</w:t>
+      </w:r>
+      <w:r>
+        <w:t xml:space="preserve"> đồng thời xây dựng chức năng hỗ trợ tiếng Việt cho hệ thống</w:t>
+      </w:r>
+      <w:r>
+        <w:t>. Từ đó nhóm có thể tích hợp để đưa ra 1 hệ thống duy nhất cả khả năng nhận đầu vào là bệnh án điệ</w:t>
+      </w:r>
+      <w:r>
+        <w:t xml:space="preserve">n tử cả tiếng Anh và tiếng Việt, </w:t>
+      </w:r>
+      <w:bookmarkStart w:id="42" w:name="_GoBack"/>
+      <w:bookmarkEnd w:id="42"/>
+      <w:r>
+        <w:t>và đưa ra kết quả là chuỗi khá niệm đồng tham chiếu trong bệnh án đó.</w:t>
       </w:r>
     </w:p>
     <w:p>
@@ -13748,8 +13575,8 @@
       </w:r>
     </w:p>
     <w:p/>
-    <w:bookmarkStart w:id="43" w:name="_Toc421159171" w:displacedByCustomXml="next"/>
-    <w:bookmarkStart w:id="44" w:name="_Toc420004845" w:displacedByCustomXml="next"/>
+    <w:bookmarkStart w:id="43" w:name="_Toc420004845" w:displacedByCustomXml="next"/>
+    <w:bookmarkStart w:id="44" w:name="_Toc421159171" w:displacedByCustomXml="next"/>
     <w:sdt>
       <w:sdtPr>
         <w:rPr>
@@ -13764,6 +13591,7 @@
           <w:docPartUnique/>
         </w:docPartObj>
       </w:sdtPr>
+      <w:sdtEndPr/>
       <w:sdtContent>
         <w:sdt>
           <w:sdtPr>
@@ -13779,6 +13607,7 @@
               <w:docPartUnique/>
             </w:docPartObj>
           </w:sdtPr>
+          <w:sdtEndPr/>
           <w:sdtContent>
             <w:p>
               <w:pPr>
@@ -13799,6 +13628,7 @@
                 <w:id w:val="-1863740767"/>
                 <w:bibliography/>
               </w:sdtPr>
+              <w:sdtEndPr/>
               <w:sdtContent>
                 <w:p>
                   <w:pPr>
@@ -14448,7 +14278,7 @@
         <w:rFonts w:ascii="LM Sans 10" w:hAnsi="LM Sans 10"/>
         <w:noProof/>
       </w:rPr>
-      <w:t>20</w:t>
+      <w:t>22</w:t>
     </w:r>
     <w:r>
       <w:rPr>
@@ -14498,7 +14328,7 @@
         <w:rFonts w:ascii="LM Sans 10" w:hAnsi="LM Sans 10"/>
         <w:noProof/>
       </w:rPr>
-      <w:t>21</w:t>
+      <w:t>23</w:t>
     </w:r>
     <w:r>
       <w:rPr>
@@ -14628,7 +14458,7 @@
         <w:rFonts w:ascii="LM Sans 10" w:hAnsi="LM Sans 10"/>
         <w:noProof/>
       </w:rPr>
-      <w:t>Bài toán đề xuất</w:t>
+      <w:t>Kết luận</w:t>
     </w:r>
     <w:r>
       <w:rPr>
@@ -14677,7 +14507,7 @@
         <w:rFonts w:ascii="LM Sans 10" w:hAnsi="LM Sans 10"/>
         <w:noProof/>
       </w:rPr>
-      <w:t>Tập dữ liệu và phương pháp đánh giá</w:t>
+      <w:t>Tài liệu tham khảo</w:t>
     </w:r>
     <w:r>
       <w:rPr>
@@ -23075,6 +22905,13 @@
         </dgm:presLayoutVars>
       </dgm:prSet>
       <dgm:spPr/>
+      <dgm:t>
+        <a:bodyPr/>
+        <a:lstStyle/>
+        <a:p>
+          <a:endParaRPr lang="en-US"/>
+        </a:p>
+      </dgm:t>
     </dgm:pt>
     <dgm:pt modelId="{E9AFEDEB-6359-4654-8720-C7861026CCE2}" type="pres">
       <dgm:prSet presAssocID="{6B411A8C-8AB2-4DC8-98A8-0CCB86BB8AE7}" presName="hierRoot1" presStyleCnt="0">
@@ -23106,6 +22943,13 @@
     <dgm:pt modelId="{1D4D4550-94B6-41C2-8B59-57947C724E32}" type="pres">
       <dgm:prSet presAssocID="{6B411A8C-8AB2-4DC8-98A8-0CCB86BB8AE7}" presName="rootConnector1" presStyleLbl="node1" presStyleIdx="0" presStyleCnt="0"/>
       <dgm:spPr/>
+      <dgm:t>
+        <a:bodyPr/>
+        <a:lstStyle/>
+        <a:p>
+          <a:endParaRPr lang="en-US"/>
+        </a:p>
+      </dgm:t>
     </dgm:pt>
     <dgm:pt modelId="{5DF9F330-6C4E-4229-8269-0B9BF8222710}" type="pres">
       <dgm:prSet presAssocID="{6B411A8C-8AB2-4DC8-98A8-0CCB86BB8AE7}" presName="hierChild2" presStyleCnt="0"/>
@@ -23114,6 +22958,13 @@
     <dgm:pt modelId="{3408ED3D-7875-4B26-BF29-9F0063F12119}" type="pres">
       <dgm:prSet presAssocID="{A16AF306-0323-4AB2-B19D-77A9098F2421}" presName="Name37" presStyleLbl="parChTrans1D2" presStyleIdx="0" presStyleCnt="4"/>
       <dgm:spPr/>
+      <dgm:t>
+        <a:bodyPr/>
+        <a:lstStyle/>
+        <a:p>
+          <a:endParaRPr lang="en-US"/>
+        </a:p>
+      </dgm:t>
     </dgm:pt>
     <dgm:pt modelId="{D61D5F04-9783-4429-A622-94B80531DF27}" type="pres">
       <dgm:prSet presAssocID="{1CC0C5BB-04B8-44E5-938D-FCE46AE3C529}" presName="hierRoot2" presStyleCnt="0">
@@ -23145,6 +22996,13 @@
     <dgm:pt modelId="{FE89A596-604F-4424-A763-C48182863A29}" type="pres">
       <dgm:prSet presAssocID="{1CC0C5BB-04B8-44E5-938D-FCE46AE3C529}" presName="rootConnector" presStyleLbl="node2" presStyleIdx="0" presStyleCnt="4"/>
       <dgm:spPr/>
+      <dgm:t>
+        <a:bodyPr/>
+        <a:lstStyle/>
+        <a:p>
+          <a:endParaRPr lang="en-US"/>
+        </a:p>
+      </dgm:t>
     </dgm:pt>
     <dgm:pt modelId="{87C5126D-25D2-4EFF-931E-3A0B0A17DF57}" type="pres">
       <dgm:prSet presAssocID="{1CC0C5BB-04B8-44E5-938D-FCE46AE3C529}" presName="hierChild4" presStyleCnt="0"/>
@@ -23157,6 +23015,13 @@
     <dgm:pt modelId="{EC31D3A8-D892-450B-9B9F-67CEEBD53FA6}" type="pres">
       <dgm:prSet presAssocID="{ABCD5654-6AFC-43E4-B89E-2B938BB6EEC2}" presName="Name37" presStyleLbl="parChTrans1D2" presStyleIdx="1" presStyleCnt="4"/>
       <dgm:spPr/>
+      <dgm:t>
+        <a:bodyPr/>
+        <a:lstStyle/>
+        <a:p>
+          <a:endParaRPr lang="en-US"/>
+        </a:p>
+      </dgm:t>
     </dgm:pt>
     <dgm:pt modelId="{9EFBA0A0-7585-4EF3-A9A7-F9C956BCC3EC}" type="pres">
       <dgm:prSet presAssocID="{EC645A8D-4258-4A4A-BECE-EBA6FC628F0B}" presName="hierRoot2" presStyleCnt="0">
@@ -23188,6 +23053,13 @@
     <dgm:pt modelId="{6FE38035-F466-4547-8F6C-993A05E42E56}" type="pres">
       <dgm:prSet presAssocID="{EC645A8D-4258-4A4A-BECE-EBA6FC628F0B}" presName="rootConnector" presStyleLbl="node2" presStyleIdx="1" presStyleCnt="4"/>
       <dgm:spPr/>
+      <dgm:t>
+        <a:bodyPr/>
+        <a:lstStyle/>
+        <a:p>
+          <a:endParaRPr lang="en-US"/>
+        </a:p>
+      </dgm:t>
     </dgm:pt>
     <dgm:pt modelId="{BCB31228-0A52-41D3-8CA5-83524F6D7B8B}" type="pres">
       <dgm:prSet presAssocID="{EC645A8D-4258-4A4A-BECE-EBA6FC628F0B}" presName="hierChild4" presStyleCnt="0"/>
@@ -23200,6 +23072,13 @@
     <dgm:pt modelId="{2BA344A5-3D26-4074-82C1-9CF21FD1A2BC}" type="pres">
       <dgm:prSet presAssocID="{218B7655-C1E7-4C55-8A6B-57FF5E0286F8}" presName="Name37" presStyleLbl="parChTrans1D2" presStyleIdx="2" presStyleCnt="4"/>
       <dgm:spPr/>
+      <dgm:t>
+        <a:bodyPr/>
+        <a:lstStyle/>
+        <a:p>
+          <a:endParaRPr lang="en-US"/>
+        </a:p>
+      </dgm:t>
     </dgm:pt>
     <dgm:pt modelId="{4428E7E4-4DD5-4F30-8DF3-2D2C7809FB35}" type="pres">
       <dgm:prSet presAssocID="{C2BB8D5E-E4BF-4DA9-8618-8B4BBC4B0D77}" presName="hierRoot2" presStyleCnt="0">
@@ -23231,6 +23110,13 @@
     <dgm:pt modelId="{322802BC-81DA-428E-B5E0-4358D9969419}" type="pres">
       <dgm:prSet presAssocID="{C2BB8D5E-E4BF-4DA9-8618-8B4BBC4B0D77}" presName="rootConnector" presStyleLbl="node2" presStyleIdx="2" presStyleCnt="4"/>
       <dgm:spPr/>
+      <dgm:t>
+        <a:bodyPr/>
+        <a:lstStyle/>
+        <a:p>
+          <a:endParaRPr lang="en-US"/>
+        </a:p>
+      </dgm:t>
     </dgm:pt>
     <dgm:pt modelId="{709E6EBD-8F70-43AD-AAFD-F0C5CCDDD415}" type="pres">
       <dgm:prSet presAssocID="{C2BB8D5E-E4BF-4DA9-8618-8B4BBC4B0D77}" presName="hierChild4" presStyleCnt="0"/>
@@ -23243,6 +23129,13 @@
     <dgm:pt modelId="{1131E66D-AF26-468F-9644-3B961E4D491A}" type="pres">
       <dgm:prSet presAssocID="{B0999B38-5F64-4FC6-8842-9C5679E6D990}" presName="Name37" presStyleLbl="parChTrans1D2" presStyleIdx="3" presStyleCnt="4"/>
       <dgm:spPr/>
+      <dgm:t>
+        <a:bodyPr/>
+        <a:lstStyle/>
+        <a:p>
+          <a:endParaRPr lang="en-US"/>
+        </a:p>
+      </dgm:t>
     </dgm:pt>
     <dgm:pt modelId="{763AC4D5-3F3C-4142-A7C3-0C65895E4CAF}" type="pres">
       <dgm:prSet presAssocID="{84AA2CEB-5650-4B94-9692-91046205CCFB}" presName="hierRoot2" presStyleCnt="0">
@@ -23274,6 +23167,13 @@
     <dgm:pt modelId="{C1879E52-3B84-4A4F-BC51-917D2E4028BA}" type="pres">
       <dgm:prSet presAssocID="{84AA2CEB-5650-4B94-9692-91046205CCFB}" presName="rootConnector" presStyleLbl="node2" presStyleIdx="3" presStyleCnt="4"/>
       <dgm:spPr/>
+      <dgm:t>
+        <a:bodyPr/>
+        <a:lstStyle/>
+        <a:p>
+          <a:endParaRPr lang="en-US"/>
+        </a:p>
+      </dgm:t>
     </dgm:pt>
     <dgm:pt modelId="{8B0C3A19-47BD-4DA3-BAA8-1D543F52B5B2}" type="pres">
       <dgm:prSet presAssocID="{84AA2CEB-5650-4B94-9692-91046205CCFB}" presName="hierChild4" presStyleCnt="0"/>
@@ -23289,60 +23189,60 @@
     </dgm:pt>
   </dgm:ptLst>
   <dgm:cxnLst>
+    <dgm:cxn modelId="{0B4EC73A-88B8-4596-8EF1-3DB1F8430E50}" type="presOf" srcId="{A16AF306-0323-4AB2-B19D-77A9098F2421}" destId="{3408ED3D-7875-4B26-BF29-9F0063F12119}" srcOrd="0" destOrd="0" presId="urn:microsoft.com/office/officeart/2005/8/layout/orgChart1"/>
+    <dgm:cxn modelId="{7ED91ECE-F237-47EB-A919-41DE64FF2327}" type="presOf" srcId="{B0999B38-5F64-4FC6-8842-9C5679E6D990}" destId="{1131E66D-AF26-468F-9644-3B961E4D491A}" srcOrd="0" destOrd="0" presId="urn:microsoft.com/office/officeart/2005/8/layout/orgChart1"/>
+    <dgm:cxn modelId="{966DE176-1704-44FD-A1A7-6F099C468BAE}" type="presOf" srcId="{6B411A8C-8AB2-4DC8-98A8-0CCB86BB8AE7}" destId="{77A09002-37E7-4C58-804E-E73029D7F840}" srcOrd="0" destOrd="0" presId="urn:microsoft.com/office/officeart/2005/8/layout/orgChart1"/>
     <dgm:cxn modelId="{597E3BE7-B127-4ECE-B1C9-875360D74A54}" srcId="{6B411A8C-8AB2-4DC8-98A8-0CCB86BB8AE7}" destId="{EC645A8D-4258-4A4A-BECE-EBA6FC628F0B}" srcOrd="1" destOrd="0" parTransId="{ABCD5654-6AFC-43E4-B89E-2B938BB6EEC2}" sibTransId="{846E43B9-F801-4982-9361-1F613BC1B87C}"/>
+    <dgm:cxn modelId="{2AA0C1A0-998E-4B89-8FA2-E65A8878D9A3}" type="presOf" srcId="{C2BB8D5E-E4BF-4DA9-8618-8B4BBC4B0D77}" destId="{322802BC-81DA-428E-B5E0-4358D9969419}" srcOrd="1" destOrd="0" presId="urn:microsoft.com/office/officeart/2005/8/layout/orgChart1"/>
+    <dgm:cxn modelId="{AA0301B8-EEDB-4A58-8D29-26DCC3C23910}" type="presOf" srcId="{84AA2CEB-5650-4B94-9692-91046205CCFB}" destId="{C1879E52-3B84-4A4F-BC51-917D2E4028BA}" srcOrd="1" destOrd="0" presId="urn:microsoft.com/office/officeart/2005/8/layout/orgChart1"/>
+    <dgm:cxn modelId="{711FA2CB-5DD3-475E-92EC-428B148EF4F7}" type="presOf" srcId="{84AA2CEB-5650-4B94-9692-91046205CCFB}" destId="{B3956DD9-759A-4C8E-8763-477C5B83E32F}" srcOrd="0" destOrd="0" presId="urn:microsoft.com/office/officeart/2005/8/layout/orgChart1"/>
     <dgm:cxn modelId="{DF3DA563-F68C-487B-90C7-85C5CCD0F5C9}" srcId="{6B411A8C-8AB2-4DC8-98A8-0CCB86BB8AE7}" destId="{84AA2CEB-5650-4B94-9692-91046205CCFB}" srcOrd="3" destOrd="0" parTransId="{B0999B38-5F64-4FC6-8842-9C5679E6D990}" sibTransId="{07DA9D19-14A5-4B0F-A106-84DB9F248226}"/>
+    <dgm:cxn modelId="{B890C25D-F8AD-4BBA-A929-1154855E1944}" type="presOf" srcId="{1CC0C5BB-04B8-44E5-938D-FCE46AE3C529}" destId="{24FE5404-A7F7-4C4C-8A22-94AE77EDADBA}" srcOrd="0" destOrd="0" presId="urn:microsoft.com/office/officeart/2005/8/layout/orgChart1"/>
+    <dgm:cxn modelId="{7531172F-6D40-4CA7-8174-5729E1245C02}" type="presOf" srcId="{1CC0C5BB-04B8-44E5-938D-FCE46AE3C529}" destId="{FE89A596-604F-4424-A763-C48182863A29}" srcOrd="1" destOrd="0" presId="urn:microsoft.com/office/officeart/2005/8/layout/orgChart1"/>
+    <dgm:cxn modelId="{F819BD2D-6D26-45B7-BA7F-59DC8F099BBF}" type="presOf" srcId="{EC645A8D-4258-4A4A-BECE-EBA6FC628F0B}" destId="{6FE38035-F466-4547-8F6C-993A05E42E56}" srcOrd="1" destOrd="0" presId="urn:microsoft.com/office/officeart/2005/8/layout/orgChart1"/>
+    <dgm:cxn modelId="{F8319C92-F6F0-4DEE-8D30-8B793C302198}" type="presOf" srcId="{EC645A8D-4258-4A4A-BECE-EBA6FC628F0B}" destId="{E08044A0-33B1-4452-8C19-F2C9FAA00E45}" srcOrd="0" destOrd="0" presId="urn:microsoft.com/office/officeart/2005/8/layout/orgChart1"/>
+    <dgm:cxn modelId="{7F0A7152-36CF-4042-91BF-B8D16B9E8097}" type="presOf" srcId="{C2BB8D5E-E4BF-4DA9-8618-8B4BBC4B0D77}" destId="{E433FCA2-8322-49AC-8EE5-2099793B0A0D}" srcOrd="0" destOrd="0" presId="urn:microsoft.com/office/officeart/2005/8/layout/orgChart1"/>
+    <dgm:cxn modelId="{88542D99-8087-41FC-BA79-C5DD45B9E390}" type="presOf" srcId="{218B7655-C1E7-4C55-8A6B-57FF5E0286F8}" destId="{2BA344A5-3D26-4074-82C1-9CF21FD1A2BC}" srcOrd="0" destOrd="0" presId="urn:microsoft.com/office/officeart/2005/8/layout/orgChart1"/>
+    <dgm:cxn modelId="{061D593F-984A-4210-8099-ECF02821C64E}" srcId="{6B411A8C-8AB2-4DC8-98A8-0CCB86BB8AE7}" destId="{C2BB8D5E-E4BF-4DA9-8618-8B4BBC4B0D77}" srcOrd="2" destOrd="0" parTransId="{218B7655-C1E7-4C55-8A6B-57FF5E0286F8}" sibTransId="{67036AD8-10B4-4AF0-9F7B-FFC0DEDD9234}"/>
     <dgm:cxn modelId="{81F5EF30-0C64-47EF-9DB6-CBC7BD1B0A60}" srcId="{33345D3E-0B41-40ED-8078-C7F6ED699EBF}" destId="{6B411A8C-8AB2-4DC8-98A8-0CCB86BB8AE7}" srcOrd="0" destOrd="0" parTransId="{32ED2FA1-B6D3-44C7-852B-887E9340C9D6}" sibTransId="{39737F41-670D-4A1E-9D89-270039B335FC}"/>
-    <dgm:cxn modelId="{9DCFC5CB-A509-4D38-95B2-00390EAD8A70}" type="presOf" srcId="{EC645A8D-4258-4A4A-BECE-EBA6FC628F0B}" destId="{E08044A0-33B1-4452-8C19-F2C9FAA00E45}" srcOrd="0" destOrd="0" presId="urn:microsoft.com/office/officeart/2005/8/layout/orgChart1"/>
-    <dgm:cxn modelId="{F50B60F7-0DC5-47D4-8B60-0A94F39F8DE5}" type="presOf" srcId="{33345D3E-0B41-40ED-8078-C7F6ED699EBF}" destId="{214B3BF8-5855-47E5-BEEF-ED1D0C71E13F}" srcOrd="0" destOrd="0" presId="urn:microsoft.com/office/officeart/2005/8/layout/orgChart1"/>
-    <dgm:cxn modelId="{31E1EDA0-F5CD-4159-96F7-6B28162FFFCB}" type="presOf" srcId="{A16AF306-0323-4AB2-B19D-77A9098F2421}" destId="{3408ED3D-7875-4B26-BF29-9F0063F12119}" srcOrd="0" destOrd="0" presId="urn:microsoft.com/office/officeart/2005/8/layout/orgChart1"/>
-    <dgm:cxn modelId="{D9C69B84-F58D-42BF-AD31-A6D55570C1BB}" type="presOf" srcId="{C2BB8D5E-E4BF-4DA9-8618-8B4BBC4B0D77}" destId="{322802BC-81DA-428E-B5E0-4358D9969419}" srcOrd="1" destOrd="0" presId="urn:microsoft.com/office/officeart/2005/8/layout/orgChart1"/>
-    <dgm:cxn modelId="{A28C6DE5-4569-4EAD-9183-A65705B98B5E}" type="presOf" srcId="{1CC0C5BB-04B8-44E5-938D-FCE46AE3C529}" destId="{24FE5404-A7F7-4C4C-8A22-94AE77EDADBA}" srcOrd="0" destOrd="0" presId="urn:microsoft.com/office/officeart/2005/8/layout/orgChart1"/>
-    <dgm:cxn modelId="{48E40473-CA00-4A15-8C14-3FA2641EC342}" type="presOf" srcId="{84AA2CEB-5650-4B94-9692-91046205CCFB}" destId="{B3956DD9-759A-4C8E-8763-477C5B83E32F}" srcOrd="0" destOrd="0" presId="urn:microsoft.com/office/officeart/2005/8/layout/orgChart1"/>
-    <dgm:cxn modelId="{B2906C71-6049-474D-8684-A75702AAE1A2}" type="presOf" srcId="{B0999B38-5F64-4FC6-8842-9C5679E6D990}" destId="{1131E66D-AF26-468F-9644-3B961E4D491A}" srcOrd="0" destOrd="0" presId="urn:microsoft.com/office/officeart/2005/8/layout/orgChart1"/>
-    <dgm:cxn modelId="{EA9AA2C3-294F-4313-9CAD-F69CCF8BCA90}" type="presOf" srcId="{ABCD5654-6AFC-43E4-B89E-2B938BB6EEC2}" destId="{EC31D3A8-D892-450B-9B9F-67CEEBD53FA6}" srcOrd="0" destOrd="0" presId="urn:microsoft.com/office/officeart/2005/8/layout/orgChart1"/>
-    <dgm:cxn modelId="{8E920493-4401-49CE-A168-075DFFE940F9}" type="presOf" srcId="{84AA2CEB-5650-4B94-9692-91046205CCFB}" destId="{C1879E52-3B84-4A4F-BC51-917D2E4028BA}" srcOrd="1" destOrd="0" presId="urn:microsoft.com/office/officeart/2005/8/layout/orgChart1"/>
-    <dgm:cxn modelId="{583125EB-381A-4045-B080-4ED7AA6552D6}" type="presOf" srcId="{C2BB8D5E-E4BF-4DA9-8618-8B4BBC4B0D77}" destId="{E433FCA2-8322-49AC-8EE5-2099793B0A0D}" srcOrd="0" destOrd="0" presId="urn:microsoft.com/office/officeart/2005/8/layout/orgChart1"/>
+    <dgm:cxn modelId="{23E8F2D0-9EBD-4F6E-AA1F-B35F400A7ACD}" type="presOf" srcId="{33345D3E-0B41-40ED-8078-C7F6ED699EBF}" destId="{214B3BF8-5855-47E5-BEEF-ED1D0C71E13F}" srcOrd="0" destOrd="0" presId="urn:microsoft.com/office/officeart/2005/8/layout/orgChart1"/>
     <dgm:cxn modelId="{D103F2A4-DE5A-4175-9126-06521973241A}" srcId="{6B411A8C-8AB2-4DC8-98A8-0CCB86BB8AE7}" destId="{1CC0C5BB-04B8-44E5-938D-FCE46AE3C529}" srcOrd="0" destOrd="0" parTransId="{A16AF306-0323-4AB2-B19D-77A9098F2421}" sibTransId="{2D625A58-E63D-4E45-B8DA-31177961C18A}"/>
-    <dgm:cxn modelId="{7AE62CC2-1676-457C-BFCD-0D94B4D92B0E}" type="presOf" srcId="{6B411A8C-8AB2-4DC8-98A8-0CCB86BB8AE7}" destId="{77A09002-37E7-4C58-804E-E73029D7F840}" srcOrd="0" destOrd="0" presId="urn:microsoft.com/office/officeart/2005/8/layout/orgChart1"/>
-    <dgm:cxn modelId="{F26C644B-053C-4646-A1D6-FB45E2879E9E}" type="presOf" srcId="{218B7655-C1E7-4C55-8A6B-57FF5E0286F8}" destId="{2BA344A5-3D26-4074-82C1-9CF21FD1A2BC}" srcOrd="0" destOrd="0" presId="urn:microsoft.com/office/officeart/2005/8/layout/orgChart1"/>
-    <dgm:cxn modelId="{9242BA0E-DDD6-4A78-A8F0-7E9D02AC2A82}" type="presOf" srcId="{1CC0C5BB-04B8-44E5-938D-FCE46AE3C529}" destId="{FE89A596-604F-4424-A763-C48182863A29}" srcOrd="1" destOrd="0" presId="urn:microsoft.com/office/officeart/2005/8/layout/orgChart1"/>
-    <dgm:cxn modelId="{061D593F-984A-4210-8099-ECF02821C64E}" srcId="{6B411A8C-8AB2-4DC8-98A8-0CCB86BB8AE7}" destId="{C2BB8D5E-E4BF-4DA9-8618-8B4BBC4B0D77}" srcOrd="2" destOrd="0" parTransId="{218B7655-C1E7-4C55-8A6B-57FF5E0286F8}" sibTransId="{67036AD8-10B4-4AF0-9F7B-FFC0DEDD9234}"/>
-    <dgm:cxn modelId="{FAD318A1-9165-48BB-978D-A6CE1F072CA2}" type="presOf" srcId="{6B411A8C-8AB2-4DC8-98A8-0CCB86BB8AE7}" destId="{1D4D4550-94B6-41C2-8B59-57947C724E32}" srcOrd="1" destOrd="0" presId="urn:microsoft.com/office/officeart/2005/8/layout/orgChart1"/>
-    <dgm:cxn modelId="{A9CF899B-E113-48EE-A738-9D2F4184A63E}" type="presOf" srcId="{EC645A8D-4258-4A4A-BECE-EBA6FC628F0B}" destId="{6FE38035-F466-4547-8F6C-993A05E42E56}" srcOrd="1" destOrd="0" presId="urn:microsoft.com/office/officeart/2005/8/layout/orgChart1"/>
-    <dgm:cxn modelId="{74B96F72-4E89-4209-861D-CAFD6CC4D01F}" type="presParOf" srcId="{214B3BF8-5855-47E5-BEEF-ED1D0C71E13F}" destId="{E9AFEDEB-6359-4654-8720-C7861026CCE2}" srcOrd="0" destOrd="0" presId="urn:microsoft.com/office/officeart/2005/8/layout/orgChart1"/>
-    <dgm:cxn modelId="{0B22E000-2470-4FDB-8EEA-D663F9F3CB32}" type="presParOf" srcId="{E9AFEDEB-6359-4654-8720-C7861026CCE2}" destId="{66BDF6B5-3F52-40D4-BC2B-B0C1320E4AE8}" srcOrd="0" destOrd="0" presId="urn:microsoft.com/office/officeart/2005/8/layout/orgChart1"/>
-    <dgm:cxn modelId="{DA97C6BF-9C76-4E5C-9CD1-D29EEB1417C2}" type="presParOf" srcId="{66BDF6B5-3F52-40D4-BC2B-B0C1320E4AE8}" destId="{77A09002-37E7-4C58-804E-E73029D7F840}" srcOrd="0" destOrd="0" presId="urn:microsoft.com/office/officeart/2005/8/layout/orgChart1"/>
-    <dgm:cxn modelId="{AD0801A9-97FF-42E4-9E79-1D2C1CD7B686}" type="presParOf" srcId="{66BDF6B5-3F52-40D4-BC2B-B0C1320E4AE8}" destId="{1D4D4550-94B6-41C2-8B59-57947C724E32}" srcOrd="1" destOrd="0" presId="urn:microsoft.com/office/officeart/2005/8/layout/orgChart1"/>
-    <dgm:cxn modelId="{4835E4F1-C0B8-4437-B1C5-0E26BE67A9E8}" type="presParOf" srcId="{E9AFEDEB-6359-4654-8720-C7861026CCE2}" destId="{5DF9F330-6C4E-4229-8269-0B9BF8222710}" srcOrd="1" destOrd="0" presId="urn:microsoft.com/office/officeart/2005/8/layout/orgChart1"/>
-    <dgm:cxn modelId="{BDEEAC7A-6CAB-482B-B209-214BD8A0D2A2}" type="presParOf" srcId="{5DF9F330-6C4E-4229-8269-0B9BF8222710}" destId="{3408ED3D-7875-4B26-BF29-9F0063F12119}" srcOrd="0" destOrd="0" presId="urn:microsoft.com/office/officeart/2005/8/layout/orgChart1"/>
-    <dgm:cxn modelId="{3D1B536D-B686-426A-ACD6-370D990FC09F}" type="presParOf" srcId="{5DF9F330-6C4E-4229-8269-0B9BF8222710}" destId="{D61D5F04-9783-4429-A622-94B80531DF27}" srcOrd="1" destOrd="0" presId="urn:microsoft.com/office/officeart/2005/8/layout/orgChart1"/>
-    <dgm:cxn modelId="{0E13C394-2DF5-4375-8E26-A69AD6D3F63E}" type="presParOf" srcId="{D61D5F04-9783-4429-A622-94B80531DF27}" destId="{7123C5D7-F3C3-44BB-BF6B-89F2ADBDF807}" srcOrd="0" destOrd="0" presId="urn:microsoft.com/office/officeart/2005/8/layout/orgChart1"/>
-    <dgm:cxn modelId="{36E918B8-46D4-42A4-BA42-36AD3ADC3422}" type="presParOf" srcId="{7123C5D7-F3C3-44BB-BF6B-89F2ADBDF807}" destId="{24FE5404-A7F7-4C4C-8A22-94AE77EDADBA}" srcOrd="0" destOrd="0" presId="urn:microsoft.com/office/officeart/2005/8/layout/orgChart1"/>
-    <dgm:cxn modelId="{D13F7513-A0B9-4ECB-B26A-18CCDB8BC392}" type="presParOf" srcId="{7123C5D7-F3C3-44BB-BF6B-89F2ADBDF807}" destId="{FE89A596-604F-4424-A763-C48182863A29}" srcOrd="1" destOrd="0" presId="urn:microsoft.com/office/officeart/2005/8/layout/orgChart1"/>
-    <dgm:cxn modelId="{0438641C-7233-440D-891E-0D11ECE42085}" type="presParOf" srcId="{D61D5F04-9783-4429-A622-94B80531DF27}" destId="{87C5126D-25D2-4EFF-931E-3A0B0A17DF57}" srcOrd="1" destOrd="0" presId="urn:microsoft.com/office/officeart/2005/8/layout/orgChart1"/>
-    <dgm:cxn modelId="{ADC39215-50C8-41A0-9573-7DA404C2B69D}" type="presParOf" srcId="{D61D5F04-9783-4429-A622-94B80531DF27}" destId="{6EE38AFC-2207-42D1-A89A-C27EBA7433FE}" srcOrd="2" destOrd="0" presId="urn:microsoft.com/office/officeart/2005/8/layout/orgChart1"/>
-    <dgm:cxn modelId="{25199193-BE4A-43FF-B021-133AD57A73FB}" type="presParOf" srcId="{5DF9F330-6C4E-4229-8269-0B9BF8222710}" destId="{EC31D3A8-D892-450B-9B9F-67CEEBD53FA6}" srcOrd="2" destOrd="0" presId="urn:microsoft.com/office/officeart/2005/8/layout/orgChart1"/>
-    <dgm:cxn modelId="{754CC17A-CAB2-462D-811A-ACDD1A1F7678}" type="presParOf" srcId="{5DF9F330-6C4E-4229-8269-0B9BF8222710}" destId="{9EFBA0A0-7585-4EF3-A9A7-F9C956BCC3EC}" srcOrd="3" destOrd="0" presId="urn:microsoft.com/office/officeart/2005/8/layout/orgChart1"/>
-    <dgm:cxn modelId="{697CDACF-60D4-4BD7-A2C1-A9FE9D8458BA}" type="presParOf" srcId="{9EFBA0A0-7585-4EF3-A9A7-F9C956BCC3EC}" destId="{3B35A8D7-503C-4A44-825D-BAF34C80948B}" srcOrd="0" destOrd="0" presId="urn:microsoft.com/office/officeart/2005/8/layout/orgChart1"/>
-    <dgm:cxn modelId="{A2624747-EEB1-4330-9D60-81D45D2C37CB}" type="presParOf" srcId="{3B35A8D7-503C-4A44-825D-BAF34C80948B}" destId="{E08044A0-33B1-4452-8C19-F2C9FAA00E45}" srcOrd="0" destOrd="0" presId="urn:microsoft.com/office/officeart/2005/8/layout/orgChart1"/>
-    <dgm:cxn modelId="{A67BA05F-609D-4070-BDD9-F166A31F284B}" type="presParOf" srcId="{3B35A8D7-503C-4A44-825D-BAF34C80948B}" destId="{6FE38035-F466-4547-8F6C-993A05E42E56}" srcOrd="1" destOrd="0" presId="urn:microsoft.com/office/officeart/2005/8/layout/orgChart1"/>
-    <dgm:cxn modelId="{E8DE1F00-B901-4353-80A0-BEAE9C91500C}" type="presParOf" srcId="{9EFBA0A0-7585-4EF3-A9A7-F9C956BCC3EC}" destId="{BCB31228-0A52-41D3-8CA5-83524F6D7B8B}" srcOrd="1" destOrd="0" presId="urn:microsoft.com/office/officeart/2005/8/layout/orgChart1"/>
-    <dgm:cxn modelId="{773B9129-F160-4383-A7FC-97E2EB175076}" type="presParOf" srcId="{9EFBA0A0-7585-4EF3-A9A7-F9C956BCC3EC}" destId="{7C074851-EE58-48B6-9C70-4B35E8F54F98}" srcOrd="2" destOrd="0" presId="urn:microsoft.com/office/officeart/2005/8/layout/orgChart1"/>
-    <dgm:cxn modelId="{A93C9CEC-F85E-42C8-940E-0900C4CEC6EC}" type="presParOf" srcId="{5DF9F330-6C4E-4229-8269-0B9BF8222710}" destId="{2BA344A5-3D26-4074-82C1-9CF21FD1A2BC}" srcOrd="4" destOrd="0" presId="urn:microsoft.com/office/officeart/2005/8/layout/orgChart1"/>
-    <dgm:cxn modelId="{5A8EEEC6-5E09-4AF5-8A3B-AF70796AF9A0}" type="presParOf" srcId="{5DF9F330-6C4E-4229-8269-0B9BF8222710}" destId="{4428E7E4-4DD5-4F30-8DF3-2D2C7809FB35}" srcOrd="5" destOrd="0" presId="urn:microsoft.com/office/officeart/2005/8/layout/orgChart1"/>
-    <dgm:cxn modelId="{7D65C45E-CD64-48F9-ADD9-B0A7AEFAA257}" type="presParOf" srcId="{4428E7E4-4DD5-4F30-8DF3-2D2C7809FB35}" destId="{A83DCBF6-0084-40A5-B1EE-2A4841C8EBC7}" srcOrd="0" destOrd="0" presId="urn:microsoft.com/office/officeart/2005/8/layout/orgChart1"/>
-    <dgm:cxn modelId="{A583BC5C-A45B-4777-BB0D-200620ABBCA2}" type="presParOf" srcId="{A83DCBF6-0084-40A5-B1EE-2A4841C8EBC7}" destId="{E433FCA2-8322-49AC-8EE5-2099793B0A0D}" srcOrd="0" destOrd="0" presId="urn:microsoft.com/office/officeart/2005/8/layout/orgChart1"/>
-    <dgm:cxn modelId="{6CC3CFFB-B7C7-488E-8E96-D2852C66D3F1}" type="presParOf" srcId="{A83DCBF6-0084-40A5-B1EE-2A4841C8EBC7}" destId="{322802BC-81DA-428E-B5E0-4358D9969419}" srcOrd="1" destOrd="0" presId="urn:microsoft.com/office/officeart/2005/8/layout/orgChart1"/>
-    <dgm:cxn modelId="{0649ED56-39C7-4A49-A9C8-4D7206D333D3}" type="presParOf" srcId="{4428E7E4-4DD5-4F30-8DF3-2D2C7809FB35}" destId="{709E6EBD-8F70-43AD-AAFD-F0C5CCDDD415}" srcOrd="1" destOrd="0" presId="urn:microsoft.com/office/officeart/2005/8/layout/orgChart1"/>
-    <dgm:cxn modelId="{73951097-3657-4ABE-A26D-E152947AB4A0}" type="presParOf" srcId="{4428E7E4-4DD5-4F30-8DF3-2D2C7809FB35}" destId="{9ADE9C44-25CB-4D8A-A470-8375AEC2338C}" srcOrd="2" destOrd="0" presId="urn:microsoft.com/office/officeart/2005/8/layout/orgChart1"/>
-    <dgm:cxn modelId="{13DC835D-F979-4035-8FF0-EE6C66E3824C}" type="presParOf" srcId="{5DF9F330-6C4E-4229-8269-0B9BF8222710}" destId="{1131E66D-AF26-468F-9644-3B961E4D491A}" srcOrd="6" destOrd="0" presId="urn:microsoft.com/office/officeart/2005/8/layout/orgChart1"/>
-    <dgm:cxn modelId="{53CFC153-8555-4E4B-A0F2-D9AC95104A5B}" type="presParOf" srcId="{5DF9F330-6C4E-4229-8269-0B9BF8222710}" destId="{763AC4D5-3F3C-4142-A7C3-0C65895E4CAF}" srcOrd="7" destOrd="0" presId="urn:microsoft.com/office/officeart/2005/8/layout/orgChart1"/>
-    <dgm:cxn modelId="{68B9ECE0-386E-43DD-B1A5-A6A816A52F0C}" type="presParOf" srcId="{763AC4D5-3F3C-4142-A7C3-0C65895E4CAF}" destId="{BB83DE97-CF92-45C6-8C95-13030C8F5626}" srcOrd="0" destOrd="0" presId="urn:microsoft.com/office/officeart/2005/8/layout/orgChart1"/>
-    <dgm:cxn modelId="{FF63D6BF-6B1A-4457-A9BB-801EA588DE01}" type="presParOf" srcId="{BB83DE97-CF92-45C6-8C95-13030C8F5626}" destId="{B3956DD9-759A-4C8E-8763-477C5B83E32F}" srcOrd="0" destOrd="0" presId="urn:microsoft.com/office/officeart/2005/8/layout/orgChart1"/>
-    <dgm:cxn modelId="{A4810446-B910-4A7B-BD2A-524231DF2E3D}" type="presParOf" srcId="{BB83DE97-CF92-45C6-8C95-13030C8F5626}" destId="{C1879E52-3B84-4A4F-BC51-917D2E4028BA}" srcOrd="1" destOrd="0" presId="urn:microsoft.com/office/officeart/2005/8/layout/orgChart1"/>
-    <dgm:cxn modelId="{94EAC0FF-F076-4B1D-97E2-8BB0DFF05DD2}" type="presParOf" srcId="{763AC4D5-3F3C-4142-A7C3-0C65895E4CAF}" destId="{8B0C3A19-47BD-4DA3-BAA8-1D543F52B5B2}" srcOrd="1" destOrd="0" presId="urn:microsoft.com/office/officeart/2005/8/layout/orgChart1"/>
-    <dgm:cxn modelId="{EBEA9332-8AEB-4B68-AA0F-EBB8AB67B8E4}" type="presParOf" srcId="{763AC4D5-3F3C-4142-A7C3-0C65895E4CAF}" destId="{83536366-6300-4B2C-9B56-395186462A9F}" srcOrd="2" destOrd="0" presId="urn:microsoft.com/office/officeart/2005/8/layout/orgChart1"/>
-    <dgm:cxn modelId="{83E2E7C8-5674-4478-80A0-8D9B5FDF3A87}" type="presParOf" srcId="{E9AFEDEB-6359-4654-8720-C7861026CCE2}" destId="{92E6091B-2C21-4582-B5C5-017C3ECA6AE4}" srcOrd="2" destOrd="0" presId="urn:microsoft.com/office/officeart/2005/8/layout/orgChart1"/>
+    <dgm:cxn modelId="{8F407F17-E283-40E2-8C35-FBBC913602FA}" type="presOf" srcId="{6B411A8C-8AB2-4DC8-98A8-0CCB86BB8AE7}" destId="{1D4D4550-94B6-41C2-8B59-57947C724E32}" srcOrd="1" destOrd="0" presId="urn:microsoft.com/office/officeart/2005/8/layout/orgChart1"/>
+    <dgm:cxn modelId="{89CC7684-745C-4F8E-BF9E-FA3E0317F7DE}" type="presOf" srcId="{ABCD5654-6AFC-43E4-B89E-2B938BB6EEC2}" destId="{EC31D3A8-D892-450B-9B9F-67CEEBD53FA6}" srcOrd="0" destOrd="0" presId="urn:microsoft.com/office/officeart/2005/8/layout/orgChart1"/>
+    <dgm:cxn modelId="{992269EF-F6AE-4B11-B239-591E71B663D5}" type="presParOf" srcId="{214B3BF8-5855-47E5-BEEF-ED1D0C71E13F}" destId="{E9AFEDEB-6359-4654-8720-C7861026CCE2}" srcOrd="0" destOrd="0" presId="urn:microsoft.com/office/officeart/2005/8/layout/orgChart1"/>
+    <dgm:cxn modelId="{A5F60B21-8347-458D-9BB4-9D62CA73F45E}" type="presParOf" srcId="{E9AFEDEB-6359-4654-8720-C7861026CCE2}" destId="{66BDF6B5-3F52-40D4-BC2B-B0C1320E4AE8}" srcOrd="0" destOrd="0" presId="urn:microsoft.com/office/officeart/2005/8/layout/orgChart1"/>
+    <dgm:cxn modelId="{4B5EA74D-42C1-4CFC-8DA5-0BD68A19C39E}" type="presParOf" srcId="{66BDF6B5-3F52-40D4-BC2B-B0C1320E4AE8}" destId="{77A09002-37E7-4C58-804E-E73029D7F840}" srcOrd="0" destOrd="0" presId="urn:microsoft.com/office/officeart/2005/8/layout/orgChart1"/>
+    <dgm:cxn modelId="{80D484BD-B4BA-4F06-9D2A-EA843DC6ABC7}" type="presParOf" srcId="{66BDF6B5-3F52-40D4-BC2B-B0C1320E4AE8}" destId="{1D4D4550-94B6-41C2-8B59-57947C724E32}" srcOrd="1" destOrd="0" presId="urn:microsoft.com/office/officeart/2005/8/layout/orgChart1"/>
+    <dgm:cxn modelId="{3295AD02-F2BF-4C67-A9C5-31F3713C063E}" type="presParOf" srcId="{E9AFEDEB-6359-4654-8720-C7861026CCE2}" destId="{5DF9F330-6C4E-4229-8269-0B9BF8222710}" srcOrd="1" destOrd="0" presId="urn:microsoft.com/office/officeart/2005/8/layout/orgChart1"/>
+    <dgm:cxn modelId="{439FD621-6BFE-4EF9-8D1E-008E534A01DB}" type="presParOf" srcId="{5DF9F330-6C4E-4229-8269-0B9BF8222710}" destId="{3408ED3D-7875-4B26-BF29-9F0063F12119}" srcOrd="0" destOrd="0" presId="urn:microsoft.com/office/officeart/2005/8/layout/orgChart1"/>
+    <dgm:cxn modelId="{D7184ECB-FDB9-4EC8-AD2E-E3B1EF7C8D19}" type="presParOf" srcId="{5DF9F330-6C4E-4229-8269-0B9BF8222710}" destId="{D61D5F04-9783-4429-A622-94B80531DF27}" srcOrd="1" destOrd="0" presId="urn:microsoft.com/office/officeart/2005/8/layout/orgChart1"/>
+    <dgm:cxn modelId="{A57F0145-0CF7-407B-A9A8-53B35061EF78}" type="presParOf" srcId="{D61D5F04-9783-4429-A622-94B80531DF27}" destId="{7123C5D7-F3C3-44BB-BF6B-89F2ADBDF807}" srcOrd="0" destOrd="0" presId="urn:microsoft.com/office/officeart/2005/8/layout/orgChart1"/>
+    <dgm:cxn modelId="{76B94CF6-46FB-4392-847E-4929D2A6BB60}" type="presParOf" srcId="{7123C5D7-F3C3-44BB-BF6B-89F2ADBDF807}" destId="{24FE5404-A7F7-4C4C-8A22-94AE77EDADBA}" srcOrd="0" destOrd="0" presId="urn:microsoft.com/office/officeart/2005/8/layout/orgChart1"/>
+    <dgm:cxn modelId="{37EFEDA0-C63D-4C69-B120-AAEBF26C66F1}" type="presParOf" srcId="{7123C5D7-F3C3-44BB-BF6B-89F2ADBDF807}" destId="{FE89A596-604F-4424-A763-C48182863A29}" srcOrd="1" destOrd="0" presId="urn:microsoft.com/office/officeart/2005/8/layout/orgChart1"/>
+    <dgm:cxn modelId="{FAE46774-C9E2-425F-B96A-BF599DC54DC7}" type="presParOf" srcId="{D61D5F04-9783-4429-A622-94B80531DF27}" destId="{87C5126D-25D2-4EFF-931E-3A0B0A17DF57}" srcOrd="1" destOrd="0" presId="urn:microsoft.com/office/officeart/2005/8/layout/orgChart1"/>
+    <dgm:cxn modelId="{F2B30007-C0B5-425E-9658-E504B6A098DA}" type="presParOf" srcId="{D61D5F04-9783-4429-A622-94B80531DF27}" destId="{6EE38AFC-2207-42D1-A89A-C27EBA7433FE}" srcOrd="2" destOrd="0" presId="urn:microsoft.com/office/officeart/2005/8/layout/orgChart1"/>
+    <dgm:cxn modelId="{600B5546-5361-40E3-B97B-B2FAC01AC8BE}" type="presParOf" srcId="{5DF9F330-6C4E-4229-8269-0B9BF8222710}" destId="{EC31D3A8-D892-450B-9B9F-67CEEBD53FA6}" srcOrd="2" destOrd="0" presId="urn:microsoft.com/office/officeart/2005/8/layout/orgChart1"/>
+    <dgm:cxn modelId="{ADFD2B0C-E85D-4876-8BB1-967ED3784654}" type="presParOf" srcId="{5DF9F330-6C4E-4229-8269-0B9BF8222710}" destId="{9EFBA0A0-7585-4EF3-A9A7-F9C956BCC3EC}" srcOrd="3" destOrd="0" presId="urn:microsoft.com/office/officeart/2005/8/layout/orgChart1"/>
+    <dgm:cxn modelId="{ACB02740-4D7B-4DB2-AD40-E722901296B0}" type="presParOf" srcId="{9EFBA0A0-7585-4EF3-A9A7-F9C956BCC3EC}" destId="{3B35A8D7-503C-4A44-825D-BAF34C80948B}" srcOrd="0" destOrd="0" presId="urn:microsoft.com/office/officeart/2005/8/layout/orgChart1"/>
+    <dgm:cxn modelId="{863DC8A6-770A-4950-8F75-6632F3F57FE6}" type="presParOf" srcId="{3B35A8D7-503C-4A44-825D-BAF34C80948B}" destId="{E08044A0-33B1-4452-8C19-F2C9FAA00E45}" srcOrd="0" destOrd="0" presId="urn:microsoft.com/office/officeart/2005/8/layout/orgChart1"/>
+    <dgm:cxn modelId="{313AF6FE-7A4B-4127-9F52-6A26011456CA}" type="presParOf" srcId="{3B35A8D7-503C-4A44-825D-BAF34C80948B}" destId="{6FE38035-F466-4547-8F6C-993A05E42E56}" srcOrd="1" destOrd="0" presId="urn:microsoft.com/office/officeart/2005/8/layout/orgChart1"/>
+    <dgm:cxn modelId="{55B57572-38E4-4154-8944-C33DB7E9866C}" type="presParOf" srcId="{9EFBA0A0-7585-4EF3-A9A7-F9C956BCC3EC}" destId="{BCB31228-0A52-41D3-8CA5-83524F6D7B8B}" srcOrd="1" destOrd="0" presId="urn:microsoft.com/office/officeart/2005/8/layout/orgChart1"/>
+    <dgm:cxn modelId="{019C577F-47EB-4574-9191-C23A4E2987E1}" type="presParOf" srcId="{9EFBA0A0-7585-4EF3-A9A7-F9C956BCC3EC}" destId="{7C074851-EE58-48B6-9C70-4B35E8F54F98}" srcOrd="2" destOrd="0" presId="urn:microsoft.com/office/officeart/2005/8/layout/orgChart1"/>
+    <dgm:cxn modelId="{B27667F2-4EE7-4372-9A5E-365F58D83D58}" type="presParOf" srcId="{5DF9F330-6C4E-4229-8269-0B9BF8222710}" destId="{2BA344A5-3D26-4074-82C1-9CF21FD1A2BC}" srcOrd="4" destOrd="0" presId="urn:microsoft.com/office/officeart/2005/8/layout/orgChart1"/>
+    <dgm:cxn modelId="{F84588BC-51C3-4C4D-A0D5-4B68F90CEE1C}" type="presParOf" srcId="{5DF9F330-6C4E-4229-8269-0B9BF8222710}" destId="{4428E7E4-4DD5-4F30-8DF3-2D2C7809FB35}" srcOrd="5" destOrd="0" presId="urn:microsoft.com/office/officeart/2005/8/layout/orgChart1"/>
+    <dgm:cxn modelId="{47559624-9BFA-4A4C-8649-4DE78863D073}" type="presParOf" srcId="{4428E7E4-4DD5-4F30-8DF3-2D2C7809FB35}" destId="{A83DCBF6-0084-40A5-B1EE-2A4841C8EBC7}" srcOrd="0" destOrd="0" presId="urn:microsoft.com/office/officeart/2005/8/layout/orgChart1"/>
+    <dgm:cxn modelId="{82FFB790-3B61-4B92-9AB7-52321F18876E}" type="presParOf" srcId="{A83DCBF6-0084-40A5-B1EE-2A4841C8EBC7}" destId="{E433FCA2-8322-49AC-8EE5-2099793B0A0D}" srcOrd="0" destOrd="0" presId="urn:microsoft.com/office/officeart/2005/8/layout/orgChart1"/>
+    <dgm:cxn modelId="{B08EF89D-1378-4668-BF64-D3C44327E8D6}" type="presParOf" srcId="{A83DCBF6-0084-40A5-B1EE-2A4841C8EBC7}" destId="{322802BC-81DA-428E-B5E0-4358D9969419}" srcOrd="1" destOrd="0" presId="urn:microsoft.com/office/officeart/2005/8/layout/orgChart1"/>
+    <dgm:cxn modelId="{10708199-9206-454A-9591-082FB5A6A7B6}" type="presParOf" srcId="{4428E7E4-4DD5-4F30-8DF3-2D2C7809FB35}" destId="{709E6EBD-8F70-43AD-AAFD-F0C5CCDDD415}" srcOrd="1" destOrd="0" presId="urn:microsoft.com/office/officeart/2005/8/layout/orgChart1"/>
+    <dgm:cxn modelId="{E9644123-3DA1-4B4A-9E86-40653B0A444E}" type="presParOf" srcId="{4428E7E4-4DD5-4F30-8DF3-2D2C7809FB35}" destId="{9ADE9C44-25CB-4D8A-A470-8375AEC2338C}" srcOrd="2" destOrd="0" presId="urn:microsoft.com/office/officeart/2005/8/layout/orgChart1"/>
+    <dgm:cxn modelId="{A8D72588-87BE-4EE4-8B15-17AC43CA535D}" type="presParOf" srcId="{5DF9F330-6C4E-4229-8269-0B9BF8222710}" destId="{1131E66D-AF26-468F-9644-3B961E4D491A}" srcOrd="6" destOrd="0" presId="urn:microsoft.com/office/officeart/2005/8/layout/orgChart1"/>
+    <dgm:cxn modelId="{D83E3D8D-5323-410C-968F-CB62DB6FA895}" type="presParOf" srcId="{5DF9F330-6C4E-4229-8269-0B9BF8222710}" destId="{763AC4D5-3F3C-4142-A7C3-0C65895E4CAF}" srcOrd="7" destOrd="0" presId="urn:microsoft.com/office/officeart/2005/8/layout/orgChart1"/>
+    <dgm:cxn modelId="{0532FE76-92FA-4AE2-A6AB-7294FE5F3C14}" type="presParOf" srcId="{763AC4D5-3F3C-4142-A7C3-0C65895E4CAF}" destId="{BB83DE97-CF92-45C6-8C95-13030C8F5626}" srcOrd="0" destOrd="0" presId="urn:microsoft.com/office/officeart/2005/8/layout/orgChart1"/>
+    <dgm:cxn modelId="{44300368-2DB1-48B4-9BBA-DB8E73738AB7}" type="presParOf" srcId="{BB83DE97-CF92-45C6-8C95-13030C8F5626}" destId="{B3956DD9-759A-4C8E-8763-477C5B83E32F}" srcOrd="0" destOrd="0" presId="urn:microsoft.com/office/officeart/2005/8/layout/orgChart1"/>
+    <dgm:cxn modelId="{CBD86240-B3C1-4FD8-A8F8-0556F999B7B1}" type="presParOf" srcId="{BB83DE97-CF92-45C6-8C95-13030C8F5626}" destId="{C1879E52-3B84-4A4F-BC51-917D2E4028BA}" srcOrd="1" destOrd="0" presId="urn:microsoft.com/office/officeart/2005/8/layout/orgChart1"/>
+    <dgm:cxn modelId="{2F84A62F-2F16-4924-A047-3062A3404731}" type="presParOf" srcId="{763AC4D5-3F3C-4142-A7C3-0C65895E4CAF}" destId="{8B0C3A19-47BD-4DA3-BAA8-1D543F52B5B2}" srcOrd="1" destOrd="0" presId="urn:microsoft.com/office/officeart/2005/8/layout/orgChart1"/>
+    <dgm:cxn modelId="{4DDF284B-854A-420B-A9F8-58428DEA69EC}" type="presParOf" srcId="{763AC4D5-3F3C-4142-A7C3-0C65895E4CAF}" destId="{83536366-6300-4B2C-9B56-395186462A9F}" srcOrd="2" destOrd="0" presId="urn:microsoft.com/office/officeart/2005/8/layout/orgChart1"/>
+    <dgm:cxn modelId="{829A59E9-E904-4FE4-9A42-E5C269DD7236}" type="presParOf" srcId="{E9AFEDEB-6359-4654-8720-C7861026CCE2}" destId="{92E6091B-2C21-4582-B5C5-017C3ECA6AE4}" srcOrd="2" destOrd="0" presId="urn:microsoft.com/office/officeart/2005/8/layout/orgChart1"/>
   </dgm:cxnLst>
   <dgm:bg/>
   <dgm:whole/>
@@ -23632,6 +23532,13 @@
         </dgm:presLayoutVars>
       </dgm:prSet>
       <dgm:spPr/>
+      <dgm:t>
+        <a:bodyPr/>
+        <a:lstStyle/>
+        <a:p>
+          <a:endParaRPr lang="en-US"/>
+        </a:p>
+      </dgm:t>
     </dgm:pt>
     <dgm:pt modelId="{AA6605D3-8178-4FC0-9069-38B8BAB1C15D}" type="pres">
       <dgm:prSet presAssocID="{639DEDD2-C00C-4D90-A8B8-C1FDA690E12D}" presName="hierRoot1" presStyleCnt="0">
@@ -23652,10 +23559,24 @@
         </dgm:presLayoutVars>
       </dgm:prSet>
       <dgm:spPr/>
+      <dgm:t>
+        <a:bodyPr/>
+        <a:lstStyle/>
+        <a:p>
+          <a:endParaRPr lang="en-US"/>
+        </a:p>
+      </dgm:t>
     </dgm:pt>
     <dgm:pt modelId="{A996F592-8914-49A3-9AC2-8C2D455F17D7}" type="pres">
       <dgm:prSet presAssocID="{639DEDD2-C00C-4D90-A8B8-C1FDA690E12D}" presName="rootConnector1" presStyleLbl="node1" presStyleIdx="0" presStyleCnt="0"/>
       <dgm:spPr/>
+      <dgm:t>
+        <a:bodyPr/>
+        <a:lstStyle/>
+        <a:p>
+          <a:endParaRPr lang="en-US"/>
+        </a:p>
+      </dgm:t>
     </dgm:pt>
     <dgm:pt modelId="{23FAC434-52D8-4D76-8AD0-3B16ED1CFFD3}" type="pres">
       <dgm:prSet presAssocID="{639DEDD2-C00C-4D90-A8B8-C1FDA690E12D}" presName="hierChild2" presStyleCnt="0"/>
@@ -23664,6 +23585,13 @@
     <dgm:pt modelId="{71C9A030-98C2-49AF-8262-8F0CB3A83CB7}" type="pres">
       <dgm:prSet presAssocID="{536537D5-A8C6-4111-96A9-9F7319F94E4B}" presName="Name64" presStyleLbl="parChTrans1D2" presStyleIdx="0" presStyleCnt="2"/>
       <dgm:spPr/>
+      <dgm:t>
+        <a:bodyPr/>
+        <a:lstStyle/>
+        <a:p>
+          <a:endParaRPr lang="en-US"/>
+        </a:p>
+      </dgm:t>
     </dgm:pt>
     <dgm:pt modelId="{51D78842-4044-470C-A6AC-39DE1721A627}" type="pres">
       <dgm:prSet presAssocID="{2A943410-9F88-41CF-9C03-4DE206C12CDD}" presName="hierRoot2" presStyleCnt="0">
@@ -23684,10 +23612,24 @@
         </dgm:presLayoutVars>
       </dgm:prSet>
       <dgm:spPr/>
+      <dgm:t>
+        <a:bodyPr/>
+        <a:lstStyle/>
+        <a:p>
+          <a:endParaRPr lang="en-US"/>
+        </a:p>
+      </dgm:t>
     </dgm:pt>
     <dgm:pt modelId="{0492F675-A193-4D84-86CD-F3F7FA2DCFDE}" type="pres">
       <dgm:prSet presAssocID="{2A943410-9F88-41CF-9C03-4DE206C12CDD}" presName="rootConnector" presStyleLbl="node2" presStyleIdx="0" presStyleCnt="2"/>
       <dgm:spPr/>
+      <dgm:t>
+        <a:bodyPr/>
+        <a:lstStyle/>
+        <a:p>
+          <a:endParaRPr lang="en-US"/>
+        </a:p>
+      </dgm:t>
     </dgm:pt>
     <dgm:pt modelId="{BE2C9BFF-F14A-402F-A4E5-035AABB5EB84}" type="pres">
       <dgm:prSet presAssocID="{2A943410-9F88-41CF-9C03-4DE206C12CDD}" presName="hierChild4" presStyleCnt="0"/>
@@ -23696,6 +23638,13 @@
     <dgm:pt modelId="{20E79F55-B4A4-463C-8D86-769FB2C518B3}" type="pres">
       <dgm:prSet presAssocID="{70EF1E61-A7E2-4873-973A-1674C9E344AE}" presName="Name64" presStyleLbl="parChTrans1D3" presStyleIdx="0" presStyleCnt="4"/>
       <dgm:spPr/>
+      <dgm:t>
+        <a:bodyPr/>
+        <a:lstStyle/>
+        <a:p>
+          <a:endParaRPr lang="en-US"/>
+        </a:p>
+      </dgm:t>
     </dgm:pt>
     <dgm:pt modelId="{51ECF3A8-B1D0-4393-9066-F53E524A395C}" type="pres">
       <dgm:prSet presAssocID="{9FB4528E-07BF-49A0-9BAE-E1258E49C259}" presName="hierRoot2" presStyleCnt="0">
@@ -23716,10 +23665,24 @@
         </dgm:presLayoutVars>
       </dgm:prSet>
       <dgm:spPr/>
+      <dgm:t>
+        <a:bodyPr/>
+        <a:lstStyle/>
+        <a:p>
+          <a:endParaRPr lang="en-US"/>
+        </a:p>
+      </dgm:t>
     </dgm:pt>
     <dgm:pt modelId="{F095DBB7-88E7-4C31-ACDA-04B3D009F70B}" type="pres">
       <dgm:prSet presAssocID="{9FB4528E-07BF-49A0-9BAE-E1258E49C259}" presName="rootConnector" presStyleLbl="node3" presStyleIdx="0" presStyleCnt="4"/>
       <dgm:spPr/>
+      <dgm:t>
+        <a:bodyPr/>
+        <a:lstStyle/>
+        <a:p>
+          <a:endParaRPr lang="en-US"/>
+        </a:p>
+      </dgm:t>
     </dgm:pt>
     <dgm:pt modelId="{954E9C50-D2E6-4039-85EC-C31F4644B706}" type="pres">
       <dgm:prSet presAssocID="{9FB4528E-07BF-49A0-9BAE-E1258E49C259}" presName="hierChild4" presStyleCnt="0"/>
@@ -23736,6 +23699,13 @@
     <dgm:pt modelId="{62C46F37-B0A9-4F56-8C59-08355FCC9F6B}" type="pres">
       <dgm:prSet presAssocID="{0781BB0D-18B9-4618-94C3-3BC3BEEC4C73}" presName="Name64" presStyleLbl="parChTrans1D2" presStyleIdx="1" presStyleCnt="2"/>
       <dgm:spPr/>
+      <dgm:t>
+        <a:bodyPr/>
+        <a:lstStyle/>
+        <a:p>
+          <a:endParaRPr lang="en-US"/>
+        </a:p>
+      </dgm:t>
     </dgm:pt>
     <dgm:pt modelId="{2AF8B750-0B00-4F39-9229-46944C0B7871}" type="pres">
       <dgm:prSet presAssocID="{4B77A381-0FE9-4DE7-AE17-6F28B87D35C7}" presName="hierRoot2" presStyleCnt="0">
@@ -23756,10 +23726,24 @@
         </dgm:presLayoutVars>
       </dgm:prSet>
       <dgm:spPr/>
+      <dgm:t>
+        <a:bodyPr/>
+        <a:lstStyle/>
+        <a:p>
+          <a:endParaRPr lang="en-US"/>
+        </a:p>
+      </dgm:t>
     </dgm:pt>
     <dgm:pt modelId="{1635696E-0F08-4266-8F4A-BA4C5CCB131D}" type="pres">
       <dgm:prSet presAssocID="{4B77A381-0FE9-4DE7-AE17-6F28B87D35C7}" presName="rootConnector" presStyleLbl="node2" presStyleIdx="1" presStyleCnt="2"/>
       <dgm:spPr/>
+      <dgm:t>
+        <a:bodyPr/>
+        <a:lstStyle/>
+        <a:p>
+          <a:endParaRPr lang="en-US"/>
+        </a:p>
+      </dgm:t>
     </dgm:pt>
     <dgm:pt modelId="{8D9F969A-966C-4A93-AEA6-B6E9D0A9FECF}" type="pres">
       <dgm:prSet presAssocID="{4B77A381-0FE9-4DE7-AE17-6F28B87D35C7}" presName="hierChild4" presStyleCnt="0"/>
@@ -23768,6 +23752,13 @@
     <dgm:pt modelId="{0E38AC11-30D6-46F1-9A9D-32B32C6C4104}" type="pres">
       <dgm:prSet presAssocID="{15CFCC63-654C-4664-8374-C3479DA464B4}" presName="Name64" presStyleLbl="parChTrans1D3" presStyleIdx="1" presStyleCnt="4"/>
       <dgm:spPr/>
+      <dgm:t>
+        <a:bodyPr/>
+        <a:lstStyle/>
+        <a:p>
+          <a:endParaRPr lang="en-US"/>
+        </a:p>
+      </dgm:t>
     </dgm:pt>
     <dgm:pt modelId="{BABBB19D-550D-49F0-AFE1-C2402D64D1A5}" type="pres">
       <dgm:prSet presAssocID="{12F913D9-FB73-4E25-AB30-E0225958F1FC}" presName="hierRoot2" presStyleCnt="0">
@@ -23788,10 +23779,24 @@
         </dgm:presLayoutVars>
       </dgm:prSet>
       <dgm:spPr/>
+      <dgm:t>
+        <a:bodyPr/>
+        <a:lstStyle/>
+        <a:p>
+          <a:endParaRPr lang="en-US"/>
+        </a:p>
+      </dgm:t>
     </dgm:pt>
     <dgm:pt modelId="{2D070600-3FFB-4384-A7EC-E99AC69D92D4}" type="pres">
       <dgm:prSet presAssocID="{12F913D9-FB73-4E25-AB30-E0225958F1FC}" presName="rootConnector" presStyleLbl="node3" presStyleIdx="1" presStyleCnt="4"/>
       <dgm:spPr/>
+      <dgm:t>
+        <a:bodyPr/>
+        <a:lstStyle/>
+        <a:p>
+          <a:endParaRPr lang="en-US"/>
+        </a:p>
+      </dgm:t>
     </dgm:pt>
     <dgm:pt modelId="{60D2A064-D854-4637-B8BC-A598AE1508FF}" type="pres">
       <dgm:prSet presAssocID="{12F913D9-FB73-4E25-AB30-E0225958F1FC}" presName="hierChild4" presStyleCnt="0"/>
@@ -23804,6 +23809,13 @@
     <dgm:pt modelId="{E6E15EE1-9CFF-4BF6-89E6-B2078CF271DA}" type="pres">
       <dgm:prSet presAssocID="{3D4397BA-82F4-4B80-9810-9A319D792CBD}" presName="Name64" presStyleLbl="parChTrans1D3" presStyleIdx="2" presStyleCnt="4"/>
       <dgm:spPr/>
+      <dgm:t>
+        <a:bodyPr/>
+        <a:lstStyle/>
+        <a:p>
+          <a:endParaRPr lang="en-US"/>
+        </a:p>
+      </dgm:t>
     </dgm:pt>
     <dgm:pt modelId="{757AC193-A7D0-4767-BFDA-129853A6B628}" type="pres">
       <dgm:prSet presAssocID="{F2536003-3931-4E70-9206-641D94A76ED1}" presName="hierRoot2" presStyleCnt="0">
@@ -23824,10 +23836,24 @@
         </dgm:presLayoutVars>
       </dgm:prSet>
       <dgm:spPr/>
+      <dgm:t>
+        <a:bodyPr/>
+        <a:lstStyle/>
+        <a:p>
+          <a:endParaRPr lang="en-US"/>
+        </a:p>
+      </dgm:t>
     </dgm:pt>
     <dgm:pt modelId="{3725AEFF-706B-4A7B-B9A0-238490510BF3}" type="pres">
       <dgm:prSet presAssocID="{F2536003-3931-4E70-9206-641D94A76ED1}" presName="rootConnector" presStyleLbl="node3" presStyleIdx="2" presStyleCnt="4"/>
       <dgm:spPr/>
+      <dgm:t>
+        <a:bodyPr/>
+        <a:lstStyle/>
+        <a:p>
+          <a:endParaRPr lang="en-US"/>
+        </a:p>
+      </dgm:t>
     </dgm:pt>
     <dgm:pt modelId="{E932F3FF-473C-4207-8677-3CA614A4DB11}" type="pres">
       <dgm:prSet presAssocID="{F2536003-3931-4E70-9206-641D94A76ED1}" presName="hierChild4" presStyleCnt="0"/>
@@ -23840,6 +23866,13 @@
     <dgm:pt modelId="{45584576-267E-4072-AD81-F287BEEA5D83}" type="pres">
       <dgm:prSet presAssocID="{41B45B26-F0B5-4B23-8314-F55BCACFC59A}" presName="Name64" presStyleLbl="parChTrans1D3" presStyleIdx="3" presStyleCnt="4"/>
       <dgm:spPr/>
+      <dgm:t>
+        <a:bodyPr/>
+        <a:lstStyle/>
+        <a:p>
+          <a:endParaRPr lang="en-US"/>
+        </a:p>
+      </dgm:t>
     </dgm:pt>
     <dgm:pt modelId="{5FE37109-4634-4A9F-946C-1C603A4F7AE9}" type="pres">
       <dgm:prSet presAssocID="{F019FBF7-1B28-4713-A37B-07911BFD3C61}" presName="hierRoot2" presStyleCnt="0">
@@ -23860,10 +23893,24 @@
         </dgm:presLayoutVars>
       </dgm:prSet>
       <dgm:spPr/>
+      <dgm:t>
+        <a:bodyPr/>
+        <a:lstStyle/>
+        <a:p>
+          <a:endParaRPr lang="en-US"/>
+        </a:p>
+      </dgm:t>
     </dgm:pt>
     <dgm:pt modelId="{F13851D0-3441-497F-B5F3-9332051DA3CE}" type="pres">
       <dgm:prSet presAssocID="{F019FBF7-1B28-4713-A37B-07911BFD3C61}" presName="rootConnector" presStyleLbl="node3" presStyleIdx="3" presStyleCnt="4"/>
       <dgm:spPr/>
+      <dgm:t>
+        <a:bodyPr/>
+        <a:lstStyle/>
+        <a:p>
+          <a:endParaRPr lang="en-US"/>
+        </a:p>
+      </dgm:t>
     </dgm:pt>
     <dgm:pt modelId="{B52E8745-7BA4-47B1-812E-10ED45988999}" type="pres">
       <dgm:prSet presAssocID="{F019FBF7-1B28-4713-A37B-07911BFD3C61}" presName="hierChild4" presStyleCnt="0"/>
@@ -23883,82 +23930,82 @@
     </dgm:pt>
   </dgm:ptLst>
   <dgm:cxnLst>
-    <dgm:cxn modelId="{C383BAE5-90CB-4BBA-8098-182768169AB8}" type="presOf" srcId="{F2536003-3931-4E70-9206-641D94A76ED1}" destId="{4E27151B-5235-41BD-8CD5-32F2D5D2E9FF}" srcOrd="0" destOrd="0" presId="urn:microsoft.com/office/officeart/2009/3/layout/HorizontalOrganizationChart"/>
+    <dgm:cxn modelId="{181E04D9-A815-4561-A40B-8368AFF5FE8C}" type="presOf" srcId="{544FA98B-768C-4735-B8D6-D1AE13122174}" destId="{4A0BEDA8-6459-4D0F-A8A0-823890D4C2F0}" srcOrd="0" destOrd="0" presId="urn:microsoft.com/office/officeart/2009/3/layout/HorizontalOrganizationChart"/>
     <dgm:cxn modelId="{183BF162-9CA0-4016-9A9A-96B5F3A81B5E}" srcId="{544FA98B-768C-4735-B8D6-D1AE13122174}" destId="{639DEDD2-C00C-4D90-A8B8-C1FDA690E12D}" srcOrd="0" destOrd="0" parTransId="{B1066A05-5ADE-4C6F-B2FD-09E2D582D324}" sibTransId="{A8936698-B9DD-4833-A84D-B8922B036636}"/>
-    <dgm:cxn modelId="{25EF5165-2338-4804-AB85-6B23255D0A8A}" type="presOf" srcId="{2A943410-9F88-41CF-9C03-4DE206C12CDD}" destId="{22A73DE8-06A3-4738-8DF1-1BB00FC3DF3D}" srcOrd="0" destOrd="0" presId="urn:microsoft.com/office/officeart/2009/3/layout/HorizontalOrganizationChart"/>
-    <dgm:cxn modelId="{4B54F233-9355-454D-9504-B38FB797B42E}" type="presOf" srcId="{41B45B26-F0B5-4B23-8314-F55BCACFC59A}" destId="{45584576-267E-4072-AD81-F287BEEA5D83}" srcOrd="0" destOrd="0" presId="urn:microsoft.com/office/officeart/2009/3/layout/HorizontalOrganizationChart"/>
+    <dgm:cxn modelId="{28C75326-3987-49AF-AB00-6A1A6621C625}" type="presOf" srcId="{41B45B26-F0B5-4B23-8314-F55BCACFC59A}" destId="{45584576-267E-4072-AD81-F287BEEA5D83}" srcOrd="0" destOrd="0" presId="urn:microsoft.com/office/officeart/2009/3/layout/HorizontalOrganizationChart"/>
+    <dgm:cxn modelId="{A634AB9A-F841-4A0D-B106-4DE1BAAC434C}" type="presOf" srcId="{12F913D9-FB73-4E25-AB30-E0225958F1FC}" destId="{1EEEEAA0-BDBD-432A-85B2-452044BC2A8F}" srcOrd="0" destOrd="0" presId="urn:microsoft.com/office/officeart/2009/3/layout/HorizontalOrganizationChart"/>
+    <dgm:cxn modelId="{8B991A2A-4E36-4764-9CD9-F5461CF2CF46}" type="presOf" srcId="{9FB4528E-07BF-49A0-9BAE-E1258E49C259}" destId="{F24EE831-1235-47FA-9496-71A15D59EDF1}" srcOrd="0" destOrd="0" presId="urn:microsoft.com/office/officeart/2009/3/layout/HorizontalOrganizationChart"/>
     <dgm:cxn modelId="{8D8CC0C1-B4CD-4905-B524-814E79DC6A15}" srcId="{2A943410-9F88-41CF-9C03-4DE206C12CDD}" destId="{9FB4528E-07BF-49A0-9BAE-E1258E49C259}" srcOrd="0" destOrd="0" parTransId="{70EF1E61-A7E2-4873-973A-1674C9E344AE}" sibTransId="{E7BAD1D1-7FDD-4CD1-B3F7-409D49E7A55B}"/>
-    <dgm:cxn modelId="{6582F375-4A42-40B9-8460-59D9BA4853B1}" type="presOf" srcId="{2A943410-9F88-41CF-9C03-4DE206C12CDD}" destId="{0492F675-A193-4D84-86CD-F3F7FA2DCFDE}" srcOrd="1" destOrd="0" presId="urn:microsoft.com/office/officeart/2009/3/layout/HorizontalOrganizationChart"/>
-    <dgm:cxn modelId="{D152D056-45FA-4C7A-93FD-67FA299CA9B6}" type="presOf" srcId="{70EF1E61-A7E2-4873-973A-1674C9E344AE}" destId="{20E79F55-B4A4-463C-8D86-769FB2C518B3}" srcOrd="0" destOrd="0" presId="urn:microsoft.com/office/officeart/2009/3/layout/HorizontalOrganizationChart"/>
-    <dgm:cxn modelId="{111A1312-CDB5-4B30-A70D-F8187DFB2166}" type="presOf" srcId="{F019FBF7-1B28-4713-A37B-07911BFD3C61}" destId="{9E9D683A-30E7-4C2C-B3BD-0BE9B9477DAD}" srcOrd="0" destOrd="0" presId="urn:microsoft.com/office/officeart/2009/3/layout/HorizontalOrganizationChart"/>
     <dgm:cxn modelId="{FF291A1E-086B-4FA4-A850-3A1F8E1A3176}" srcId="{4B77A381-0FE9-4DE7-AE17-6F28B87D35C7}" destId="{F019FBF7-1B28-4713-A37B-07911BFD3C61}" srcOrd="2" destOrd="0" parTransId="{41B45B26-F0B5-4B23-8314-F55BCACFC59A}" sibTransId="{8B94D77D-8962-4297-A0D4-441A6C935E58}"/>
-    <dgm:cxn modelId="{A9D9D12A-DF6B-4A90-8FD1-C53149E226FC}" type="presOf" srcId="{15CFCC63-654C-4664-8374-C3479DA464B4}" destId="{0E38AC11-30D6-46F1-9A9D-32B32C6C4104}" srcOrd="0" destOrd="0" presId="urn:microsoft.com/office/officeart/2009/3/layout/HorizontalOrganizationChart"/>
+    <dgm:cxn modelId="{77F71AE1-1C56-42F9-A1D0-5031DF910CC2}" type="presOf" srcId="{F2536003-3931-4E70-9206-641D94A76ED1}" destId="{4E27151B-5235-41BD-8CD5-32F2D5D2E9FF}" srcOrd="0" destOrd="0" presId="urn:microsoft.com/office/officeart/2009/3/layout/HorizontalOrganizationChart"/>
+    <dgm:cxn modelId="{811091A9-259D-4D74-9E20-C405F441C4E8}" type="presOf" srcId="{639DEDD2-C00C-4D90-A8B8-C1FDA690E12D}" destId="{8E5E67D8-851C-447F-9673-B060E3A0AAE8}" srcOrd="0" destOrd="0" presId="urn:microsoft.com/office/officeart/2009/3/layout/HorizontalOrganizationChart"/>
+    <dgm:cxn modelId="{06FC66FE-D93D-4D98-A7C5-1739A425B462}" type="presOf" srcId="{0781BB0D-18B9-4618-94C3-3BC3BEEC4C73}" destId="{62C46F37-B0A9-4F56-8C59-08355FCC9F6B}" srcOrd="0" destOrd="0" presId="urn:microsoft.com/office/officeart/2009/3/layout/HorizontalOrganizationChart"/>
+    <dgm:cxn modelId="{3C108764-885F-42D4-87EB-EB2650450FDC}" type="presOf" srcId="{536537D5-A8C6-4111-96A9-9F7319F94E4B}" destId="{71C9A030-98C2-49AF-8262-8F0CB3A83CB7}" srcOrd="0" destOrd="0" presId="urn:microsoft.com/office/officeart/2009/3/layout/HorizontalOrganizationChart"/>
+    <dgm:cxn modelId="{0F303C25-4835-44D8-ACF2-74D27B6A446F}" type="presOf" srcId="{3D4397BA-82F4-4B80-9810-9A319D792CBD}" destId="{E6E15EE1-9CFF-4BF6-89E6-B2078CF271DA}" srcOrd="0" destOrd="0" presId="urn:microsoft.com/office/officeart/2009/3/layout/HorizontalOrganizationChart"/>
+    <dgm:cxn modelId="{81DF0140-CA3A-47EC-9DF8-2D7179571236}" type="presOf" srcId="{639DEDD2-C00C-4D90-A8B8-C1FDA690E12D}" destId="{A996F592-8914-49A3-9AC2-8C2D455F17D7}" srcOrd="1" destOrd="0" presId="urn:microsoft.com/office/officeart/2009/3/layout/HorizontalOrganizationChart"/>
     <dgm:cxn modelId="{1AB0624E-0DBA-451E-9CC2-8F91FBBF3885}" srcId="{639DEDD2-C00C-4D90-A8B8-C1FDA690E12D}" destId="{2A943410-9F88-41CF-9C03-4DE206C12CDD}" srcOrd="0" destOrd="0" parTransId="{536537D5-A8C6-4111-96A9-9F7319F94E4B}" sibTransId="{16140D21-885D-452E-B15C-5AEFCBE3C72D}"/>
-    <dgm:cxn modelId="{427E8D4D-9C7C-4662-84D5-AF0953C14B1F}" type="presOf" srcId="{544FA98B-768C-4735-B8D6-D1AE13122174}" destId="{4A0BEDA8-6459-4D0F-A8A0-823890D4C2F0}" srcOrd="0" destOrd="0" presId="urn:microsoft.com/office/officeart/2009/3/layout/HorizontalOrganizationChart"/>
-    <dgm:cxn modelId="{EEB32FE5-4313-466E-9EC7-2ACB23402C21}" type="presOf" srcId="{F019FBF7-1B28-4713-A37B-07911BFD3C61}" destId="{F13851D0-3441-497F-B5F3-9332051DA3CE}" srcOrd="1" destOrd="0" presId="urn:microsoft.com/office/officeart/2009/3/layout/HorizontalOrganizationChart"/>
-    <dgm:cxn modelId="{182919CB-233B-42F1-8EF9-6912386C6519}" type="presOf" srcId="{12F913D9-FB73-4E25-AB30-E0225958F1FC}" destId="{1EEEEAA0-BDBD-432A-85B2-452044BC2A8F}" srcOrd="0" destOrd="0" presId="urn:microsoft.com/office/officeart/2009/3/layout/HorizontalOrganizationChart"/>
+    <dgm:cxn modelId="{F5FF0273-F8B5-4989-83AD-048263676892}" type="presOf" srcId="{15CFCC63-654C-4664-8374-C3479DA464B4}" destId="{0E38AC11-30D6-46F1-9A9D-32B32C6C4104}" srcOrd="0" destOrd="0" presId="urn:microsoft.com/office/officeart/2009/3/layout/HorizontalOrganizationChart"/>
     <dgm:cxn modelId="{E0C0CFC8-6AB0-436D-9A42-183C9E5B3C4A}" srcId="{4B77A381-0FE9-4DE7-AE17-6F28B87D35C7}" destId="{12F913D9-FB73-4E25-AB30-E0225958F1FC}" srcOrd="0" destOrd="0" parTransId="{15CFCC63-654C-4664-8374-C3479DA464B4}" sibTransId="{65E04474-998B-44FC-A6FF-558E987C45FC}"/>
-    <dgm:cxn modelId="{6683364F-4CFA-4ADD-A000-BCB6276823BA}" type="presOf" srcId="{4B77A381-0FE9-4DE7-AE17-6F28B87D35C7}" destId="{8C0FB2CF-6962-4612-A99F-1523B036E972}" srcOrd="0" destOrd="0" presId="urn:microsoft.com/office/officeart/2009/3/layout/HorizontalOrganizationChart"/>
+    <dgm:cxn modelId="{5F1DC21B-A6AA-48EA-A358-DA93055E5A4B}" type="presOf" srcId="{F2536003-3931-4E70-9206-641D94A76ED1}" destId="{3725AEFF-706B-4A7B-B9A0-238490510BF3}" srcOrd="1" destOrd="0" presId="urn:microsoft.com/office/officeart/2009/3/layout/HorizontalOrganizationChart"/>
+    <dgm:cxn modelId="{7958C11E-4C2F-46F0-BBAF-39D1B3309A84}" type="presOf" srcId="{F019FBF7-1B28-4713-A37B-07911BFD3C61}" destId="{9E9D683A-30E7-4C2C-B3BD-0BE9B9477DAD}" srcOrd="0" destOrd="0" presId="urn:microsoft.com/office/officeart/2009/3/layout/HorizontalOrganizationChart"/>
     <dgm:cxn modelId="{62BBD1FF-6871-4552-9B99-F3A0C3C6297C}" srcId="{639DEDD2-C00C-4D90-A8B8-C1FDA690E12D}" destId="{4B77A381-0FE9-4DE7-AE17-6F28B87D35C7}" srcOrd="1" destOrd="0" parTransId="{0781BB0D-18B9-4618-94C3-3BC3BEEC4C73}" sibTransId="{58B9128B-6B3B-4521-A304-C5C786A099B3}"/>
-    <dgm:cxn modelId="{9D80E4FC-B445-4488-9B8D-5F099EFDEC2B}" type="presOf" srcId="{0781BB0D-18B9-4618-94C3-3BC3BEEC4C73}" destId="{62C46F37-B0A9-4F56-8C59-08355FCC9F6B}" srcOrd="0" destOrd="0" presId="urn:microsoft.com/office/officeart/2009/3/layout/HorizontalOrganizationChart"/>
-    <dgm:cxn modelId="{B0D36506-51B4-454E-9C4D-54E084D79372}" type="presOf" srcId="{9FB4528E-07BF-49A0-9BAE-E1258E49C259}" destId="{F24EE831-1235-47FA-9496-71A15D59EDF1}" srcOrd="0" destOrd="0" presId="urn:microsoft.com/office/officeart/2009/3/layout/HorizontalOrganizationChart"/>
-    <dgm:cxn modelId="{EBC202CF-923A-46FC-A4BE-2E7C972FD375}" type="presOf" srcId="{F2536003-3931-4E70-9206-641D94A76ED1}" destId="{3725AEFF-706B-4A7B-B9A0-238490510BF3}" srcOrd="1" destOrd="0" presId="urn:microsoft.com/office/officeart/2009/3/layout/HorizontalOrganizationChart"/>
-    <dgm:cxn modelId="{4F2D5C7E-6E2E-46BF-A308-BBA6C1830304}" type="presOf" srcId="{12F913D9-FB73-4E25-AB30-E0225958F1FC}" destId="{2D070600-3FFB-4384-A7EC-E99AC69D92D4}" srcOrd="1" destOrd="0" presId="urn:microsoft.com/office/officeart/2009/3/layout/HorizontalOrganizationChart"/>
     <dgm:cxn modelId="{7B7DCFDF-5D30-4E5D-BAD8-6AB1B06D4B7C}" srcId="{4B77A381-0FE9-4DE7-AE17-6F28B87D35C7}" destId="{F2536003-3931-4E70-9206-641D94A76ED1}" srcOrd="1" destOrd="0" parTransId="{3D4397BA-82F4-4B80-9810-9A319D792CBD}" sibTransId="{AE49B6F4-4F8E-4E4F-855D-397BDEF71346}"/>
-    <dgm:cxn modelId="{CAFC92CD-82F3-4418-8C72-A8EA1F3C9121}" type="presOf" srcId="{639DEDD2-C00C-4D90-A8B8-C1FDA690E12D}" destId="{8E5E67D8-851C-447F-9673-B060E3A0AAE8}" srcOrd="0" destOrd="0" presId="urn:microsoft.com/office/officeart/2009/3/layout/HorizontalOrganizationChart"/>
-    <dgm:cxn modelId="{F15BB9CB-19C8-42B7-8806-496D2FF79F12}" type="presOf" srcId="{3D4397BA-82F4-4B80-9810-9A319D792CBD}" destId="{E6E15EE1-9CFF-4BF6-89E6-B2078CF271DA}" srcOrd="0" destOrd="0" presId="urn:microsoft.com/office/officeart/2009/3/layout/HorizontalOrganizationChart"/>
-    <dgm:cxn modelId="{6DB6445F-A2D6-45C9-9F80-F5E13718A962}" type="presOf" srcId="{4B77A381-0FE9-4DE7-AE17-6F28B87D35C7}" destId="{1635696E-0F08-4266-8F4A-BA4C5CCB131D}" srcOrd="1" destOrd="0" presId="urn:microsoft.com/office/officeart/2009/3/layout/HorizontalOrganizationChart"/>
-    <dgm:cxn modelId="{398C5285-9DCC-4EA7-8930-89F29CCFF56E}" type="presOf" srcId="{536537D5-A8C6-4111-96A9-9F7319F94E4B}" destId="{71C9A030-98C2-49AF-8262-8F0CB3A83CB7}" srcOrd="0" destOrd="0" presId="urn:microsoft.com/office/officeart/2009/3/layout/HorizontalOrganizationChart"/>
-    <dgm:cxn modelId="{087ACFDF-7064-4DDF-BE2B-CD6584622782}" type="presOf" srcId="{9FB4528E-07BF-49A0-9BAE-E1258E49C259}" destId="{F095DBB7-88E7-4C31-ACDA-04B3D009F70B}" srcOrd="1" destOrd="0" presId="urn:microsoft.com/office/officeart/2009/3/layout/HorizontalOrganizationChart"/>
-    <dgm:cxn modelId="{EB73F7A0-3DDD-4561-B91D-20E5D3BB6DD4}" type="presOf" srcId="{639DEDD2-C00C-4D90-A8B8-C1FDA690E12D}" destId="{A996F592-8914-49A3-9AC2-8C2D455F17D7}" srcOrd="1" destOrd="0" presId="urn:microsoft.com/office/officeart/2009/3/layout/HorizontalOrganizationChart"/>
-    <dgm:cxn modelId="{9D4C14F5-D8D8-4F9B-A818-9DD3AD3B4168}" type="presParOf" srcId="{4A0BEDA8-6459-4D0F-A8A0-823890D4C2F0}" destId="{AA6605D3-8178-4FC0-9069-38B8BAB1C15D}" srcOrd="0" destOrd="0" presId="urn:microsoft.com/office/officeart/2009/3/layout/HorizontalOrganizationChart"/>
-    <dgm:cxn modelId="{DAC2FF6C-54A1-483B-8503-9E5FB4833032}" type="presParOf" srcId="{AA6605D3-8178-4FC0-9069-38B8BAB1C15D}" destId="{C9300A13-E066-45D0-A782-86E0802E1333}" srcOrd="0" destOrd="0" presId="urn:microsoft.com/office/officeart/2009/3/layout/HorizontalOrganizationChart"/>
-    <dgm:cxn modelId="{7BB15EDE-DB28-482B-BA35-D254228F09BC}" type="presParOf" srcId="{C9300A13-E066-45D0-A782-86E0802E1333}" destId="{8E5E67D8-851C-447F-9673-B060E3A0AAE8}" srcOrd="0" destOrd="0" presId="urn:microsoft.com/office/officeart/2009/3/layout/HorizontalOrganizationChart"/>
-    <dgm:cxn modelId="{2B9E660B-9E22-4EF1-8594-D2FECB0822C7}" type="presParOf" srcId="{C9300A13-E066-45D0-A782-86E0802E1333}" destId="{A996F592-8914-49A3-9AC2-8C2D455F17D7}" srcOrd="1" destOrd="0" presId="urn:microsoft.com/office/officeart/2009/3/layout/HorizontalOrganizationChart"/>
-    <dgm:cxn modelId="{7D6E785E-92A5-40D2-A8C5-53ADD6FE3689}" type="presParOf" srcId="{AA6605D3-8178-4FC0-9069-38B8BAB1C15D}" destId="{23FAC434-52D8-4D76-8AD0-3B16ED1CFFD3}" srcOrd="1" destOrd="0" presId="urn:microsoft.com/office/officeart/2009/3/layout/HorizontalOrganizationChart"/>
-    <dgm:cxn modelId="{227893B0-523C-4E29-9DD9-CD4FE60002CA}" type="presParOf" srcId="{23FAC434-52D8-4D76-8AD0-3B16ED1CFFD3}" destId="{71C9A030-98C2-49AF-8262-8F0CB3A83CB7}" srcOrd="0" destOrd="0" presId="urn:microsoft.com/office/officeart/2009/3/layout/HorizontalOrganizationChart"/>
-    <dgm:cxn modelId="{D83EA66B-9D3B-4FAA-A5F6-BE5E618BC26C}" type="presParOf" srcId="{23FAC434-52D8-4D76-8AD0-3B16ED1CFFD3}" destId="{51D78842-4044-470C-A6AC-39DE1721A627}" srcOrd="1" destOrd="0" presId="urn:microsoft.com/office/officeart/2009/3/layout/HorizontalOrganizationChart"/>
-    <dgm:cxn modelId="{AE9E7AEC-EDB8-4858-B69D-5ECA7C9DCD30}" type="presParOf" srcId="{51D78842-4044-470C-A6AC-39DE1721A627}" destId="{7B98C679-354E-4FC6-A911-8DDC2840388E}" srcOrd="0" destOrd="0" presId="urn:microsoft.com/office/officeart/2009/3/layout/HorizontalOrganizationChart"/>
-    <dgm:cxn modelId="{4E4E0947-D968-444F-9008-CEC3267879D5}" type="presParOf" srcId="{7B98C679-354E-4FC6-A911-8DDC2840388E}" destId="{22A73DE8-06A3-4738-8DF1-1BB00FC3DF3D}" srcOrd="0" destOrd="0" presId="urn:microsoft.com/office/officeart/2009/3/layout/HorizontalOrganizationChart"/>
-    <dgm:cxn modelId="{F8EA9E0F-31F6-41C3-B1A0-16FA92632C01}" type="presParOf" srcId="{7B98C679-354E-4FC6-A911-8DDC2840388E}" destId="{0492F675-A193-4D84-86CD-F3F7FA2DCFDE}" srcOrd="1" destOrd="0" presId="urn:microsoft.com/office/officeart/2009/3/layout/HorizontalOrganizationChart"/>
-    <dgm:cxn modelId="{159EF248-08C7-4625-9DE1-B44E08374645}" type="presParOf" srcId="{51D78842-4044-470C-A6AC-39DE1721A627}" destId="{BE2C9BFF-F14A-402F-A4E5-035AABB5EB84}" srcOrd="1" destOrd="0" presId="urn:microsoft.com/office/officeart/2009/3/layout/HorizontalOrganizationChart"/>
-    <dgm:cxn modelId="{E1BF011E-4451-4E08-B667-8A87BA7B2D0A}" type="presParOf" srcId="{BE2C9BFF-F14A-402F-A4E5-035AABB5EB84}" destId="{20E79F55-B4A4-463C-8D86-769FB2C518B3}" srcOrd="0" destOrd="0" presId="urn:microsoft.com/office/officeart/2009/3/layout/HorizontalOrganizationChart"/>
-    <dgm:cxn modelId="{0E1C93E8-C4FB-4E40-B372-0AA968BC1112}" type="presParOf" srcId="{BE2C9BFF-F14A-402F-A4E5-035AABB5EB84}" destId="{51ECF3A8-B1D0-4393-9066-F53E524A395C}" srcOrd="1" destOrd="0" presId="urn:microsoft.com/office/officeart/2009/3/layout/HorizontalOrganizationChart"/>
-    <dgm:cxn modelId="{E468C6EF-71EE-4317-BE61-3D170581457E}" type="presParOf" srcId="{51ECF3A8-B1D0-4393-9066-F53E524A395C}" destId="{0D3614FB-3021-4A65-ADC3-F1F1FDAB7586}" srcOrd="0" destOrd="0" presId="urn:microsoft.com/office/officeart/2009/3/layout/HorizontalOrganizationChart"/>
-    <dgm:cxn modelId="{9CC17186-6773-4FE3-973F-71CE9B23B4E5}" type="presParOf" srcId="{0D3614FB-3021-4A65-ADC3-F1F1FDAB7586}" destId="{F24EE831-1235-47FA-9496-71A15D59EDF1}" srcOrd="0" destOrd="0" presId="urn:microsoft.com/office/officeart/2009/3/layout/HorizontalOrganizationChart"/>
-    <dgm:cxn modelId="{E614CB10-7043-4EA4-85EF-D3746863B522}" type="presParOf" srcId="{0D3614FB-3021-4A65-ADC3-F1F1FDAB7586}" destId="{F095DBB7-88E7-4C31-ACDA-04B3D009F70B}" srcOrd="1" destOrd="0" presId="urn:microsoft.com/office/officeart/2009/3/layout/HorizontalOrganizationChart"/>
-    <dgm:cxn modelId="{5C269F19-53F1-49DE-A934-99A4DAF09A82}" type="presParOf" srcId="{51ECF3A8-B1D0-4393-9066-F53E524A395C}" destId="{954E9C50-D2E6-4039-85EC-C31F4644B706}" srcOrd="1" destOrd="0" presId="urn:microsoft.com/office/officeart/2009/3/layout/HorizontalOrganizationChart"/>
-    <dgm:cxn modelId="{49ED4E88-99C7-4358-BB87-EC222196AA7C}" type="presParOf" srcId="{51ECF3A8-B1D0-4393-9066-F53E524A395C}" destId="{7BD3E642-2F0A-4A2E-9B99-6AE57413E791}" srcOrd="2" destOrd="0" presId="urn:microsoft.com/office/officeart/2009/3/layout/HorizontalOrganizationChart"/>
-    <dgm:cxn modelId="{1F0B2116-93C6-4F5F-93FF-79C34C8C180B}" type="presParOf" srcId="{51D78842-4044-470C-A6AC-39DE1721A627}" destId="{EB16DAD4-65F1-4E32-A5BA-54C7E8B8F49C}" srcOrd="2" destOrd="0" presId="urn:microsoft.com/office/officeart/2009/3/layout/HorizontalOrganizationChart"/>
-    <dgm:cxn modelId="{7611EB23-5634-4FA4-99F0-20BD741F8CA9}" type="presParOf" srcId="{23FAC434-52D8-4D76-8AD0-3B16ED1CFFD3}" destId="{62C46F37-B0A9-4F56-8C59-08355FCC9F6B}" srcOrd="2" destOrd="0" presId="urn:microsoft.com/office/officeart/2009/3/layout/HorizontalOrganizationChart"/>
-    <dgm:cxn modelId="{509CA9E9-C698-43DA-B6A5-F901C2DE34C6}" type="presParOf" srcId="{23FAC434-52D8-4D76-8AD0-3B16ED1CFFD3}" destId="{2AF8B750-0B00-4F39-9229-46944C0B7871}" srcOrd="3" destOrd="0" presId="urn:microsoft.com/office/officeart/2009/3/layout/HorizontalOrganizationChart"/>
-    <dgm:cxn modelId="{EC9F4BA6-B130-48BC-BA1B-27FD28E58844}" type="presParOf" srcId="{2AF8B750-0B00-4F39-9229-46944C0B7871}" destId="{8E5197D4-D762-46DF-B50C-1D625746B004}" srcOrd="0" destOrd="0" presId="urn:microsoft.com/office/officeart/2009/3/layout/HorizontalOrganizationChart"/>
-    <dgm:cxn modelId="{8D38087E-5C7A-4DBB-8CBF-8CD89F38889F}" type="presParOf" srcId="{8E5197D4-D762-46DF-B50C-1D625746B004}" destId="{8C0FB2CF-6962-4612-A99F-1523B036E972}" srcOrd="0" destOrd="0" presId="urn:microsoft.com/office/officeart/2009/3/layout/HorizontalOrganizationChart"/>
-    <dgm:cxn modelId="{46827DE6-7273-459C-A438-6A2E7A3CD5D3}" type="presParOf" srcId="{8E5197D4-D762-46DF-B50C-1D625746B004}" destId="{1635696E-0F08-4266-8F4A-BA4C5CCB131D}" srcOrd="1" destOrd="0" presId="urn:microsoft.com/office/officeart/2009/3/layout/HorizontalOrganizationChart"/>
-    <dgm:cxn modelId="{D61B8C93-687B-44E7-9ECD-E93FAED642AC}" type="presParOf" srcId="{2AF8B750-0B00-4F39-9229-46944C0B7871}" destId="{8D9F969A-966C-4A93-AEA6-B6E9D0A9FECF}" srcOrd="1" destOrd="0" presId="urn:microsoft.com/office/officeart/2009/3/layout/HorizontalOrganizationChart"/>
-    <dgm:cxn modelId="{275A0075-F427-42EF-8B90-68A65E31070D}" type="presParOf" srcId="{8D9F969A-966C-4A93-AEA6-B6E9D0A9FECF}" destId="{0E38AC11-30D6-46F1-9A9D-32B32C6C4104}" srcOrd="0" destOrd="0" presId="urn:microsoft.com/office/officeart/2009/3/layout/HorizontalOrganizationChart"/>
-    <dgm:cxn modelId="{8A1C7A34-A6F3-42E1-94D9-40F8DB59A53E}" type="presParOf" srcId="{8D9F969A-966C-4A93-AEA6-B6E9D0A9FECF}" destId="{BABBB19D-550D-49F0-AFE1-C2402D64D1A5}" srcOrd="1" destOrd="0" presId="urn:microsoft.com/office/officeart/2009/3/layout/HorizontalOrganizationChart"/>
-    <dgm:cxn modelId="{18A7CC3E-F456-4B4D-B535-D88BD21E199A}" type="presParOf" srcId="{BABBB19D-550D-49F0-AFE1-C2402D64D1A5}" destId="{78E1D6FB-9B20-4B4E-B6F4-3312366607C7}" srcOrd="0" destOrd="0" presId="urn:microsoft.com/office/officeart/2009/3/layout/HorizontalOrganizationChart"/>
-    <dgm:cxn modelId="{D1DB91AF-A446-4C38-B81D-D93313A9088A}" type="presParOf" srcId="{78E1D6FB-9B20-4B4E-B6F4-3312366607C7}" destId="{1EEEEAA0-BDBD-432A-85B2-452044BC2A8F}" srcOrd="0" destOrd="0" presId="urn:microsoft.com/office/officeart/2009/3/layout/HorizontalOrganizationChart"/>
-    <dgm:cxn modelId="{2217D2E6-97FA-493D-8420-4CA9AB28F6BB}" type="presParOf" srcId="{78E1D6FB-9B20-4B4E-B6F4-3312366607C7}" destId="{2D070600-3FFB-4384-A7EC-E99AC69D92D4}" srcOrd="1" destOrd="0" presId="urn:microsoft.com/office/officeart/2009/3/layout/HorizontalOrganizationChart"/>
-    <dgm:cxn modelId="{D7E8DDA4-BC84-41F5-A143-F2F061211C69}" type="presParOf" srcId="{BABBB19D-550D-49F0-AFE1-C2402D64D1A5}" destId="{60D2A064-D854-4637-B8BC-A598AE1508FF}" srcOrd="1" destOrd="0" presId="urn:microsoft.com/office/officeart/2009/3/layout/HorizontalOrganizationChart"/>
-    <dgm:cxn modelId="{D8C406A0-43D4-43F0-8397-BE6444516A85}" type="presParOf" srcId="{BABBB19D-550D-49F0-AFE1-C2402D64D1A5}" destId="{4017FEAD-A05D-42BD-AC38-BD599D21DB17}" srcOrd="2" destOrd="0" presId="urn:microsoft.com/office/officeart/2009/3/layout/HorizontalOrganizationChart"/>
-    <dgm:cxn modelId="{80E9035A-74D1-4F9D-AE28-31AE5CE342A3}" type="presParOf" srcId="{8D9F969A-966C-4A93-AEA6-B6E9D0A9FECF}" destId="{E6E15EE1-9CFF-4BF6-89E6-B2078CF271DA}" srcOrd="2" destOrd="0" presId="urn:microsoft.com/office/officeart/2009/3/layout/HorizontalOrganizationChart"/>
-    <dgm:cxn modelId="{7462796A-1CA7-4657-B987-DCE550023910}" type="presParOf" srcId="{8D9F969A-966C-4A93-AEA6-B6E9D0A9FECF}" destId="{757AC193-A7D0-4767-BFDA-129853A6B628}" srcOrd="3" destOrd="0" presId="urn:microsoft.com/office/officeart/2009/3/layout/HorizontalOrganizationChart"/>
-    <dgm:cxn modelId="{A5F0F3E5-6C34-4954-8400-85BFEE2D3B0D}" type="presParOf" srcId="{757AC193-A7D0-4767-BFDA-129853A6B628}" destId="{F5C30B91-068E-43FC-9362-552813E4C632}" srcOrd="0" destOrd="0" presId="urn:microsoft.com/office/officeart/2009/3/layout/HorizontalOrganizationChart"/>
-    <dgm:cxn modelId="{C2D65D6A-CBBD-48B2-BD85-B24D242E07CD}" type="presParOf" srcId="{F5C30B91-068E-43FC-9362-552813E4C632}" destId="{4E27151B-5235-41BD-8CD5-32F2D5D2E9FF}" srcOrd="0" destOrd="0" presId="urn:microsoft.com/office/officeart/2009/3/layout/HorizontalOrganizationChart"/>
-    <dgm:cxn modelId="{E0DA1789-EC02-4813-A8C3-C822733E7FB9}" type="presParOf" srcId="{F5C30B91-068E-43FC-9362-552813E4C632}" destId="{3725AEFF-706B-4A7B-B9A0-238490510BF3}" srcOrd="1" destOrd="0" presId="urn:microsoft.com/office/officeart/2009/3/layout/HorizontalOrganizationChart"/>
-    <dgm:cxn modelId="{611C04D2-565C-48A7-92E3-52A149FD26C5}" type="presParOf" srcId="{757AC193-A7D0-4767-BFDA-129853A6B628}" destId="{E932F3FF-473C-4207-8677-3CA614A4DB11}" srcOrd="1" destOrd="0" presId="urn:microsoft.com/office/officeart/2009/3/layout/HorizontalOrganizationChart"/>
-    <dgm:cxn modelId="{D0824E65-EC63-4CD2-A4C5-CCE59AECA5B8}" type="presParOf" srcId="{757AC193-A7D0-4767-BFDA-129853A6B628}" destId="{FF092039-D371-4FF0-AEB8-A57C4D35CBDA}" srcOrd="2" destOrd="0" presId="urn:microsoft.com/office/officeart/2009/3/layout/HorizontalOrganizationChart"/>
-    <dgm:cxn modelId="{8CF7A90A-DD73-420E-A21D-6C8054EB8C8F}" type="presParOf" srcId="{8D9F969A-966C-4A93-AEA6-B6E9D0A9FECF}" destId="{45584576-267E-4072-AD81-F287BEEA5D83}" srcOrd="4" destOrd="0" presId="urn:microsoft.com/office/officeart/2009/3/layout/HorizontalOrganizationChart"/>
-    <dgm:cxn modelId="{E7E041D2-A579-4638-AB99-E49BF6FA580C}" type="presParOf" srcId="{8D9F969A-966C-4A93-AEA6-B6E9D0A9FECF}" destId="{5FE37109-4634-4A9F-946C-1C603A4F7AE9}" srcOrd="5" destOrd="0" presId="urn:microsoft.com/office/officeart/2009/3/layout/HorizontalOrganizationChart"/>
-    <dgm:cxn modelId="{5FDD5662-E949-4978-9AB3-EF6887E4C21F}" type="presParOf" srcId="{5FE37109-4634-4A9F-946C-1C603A4F7AE9}" destId="{724F5D0C-8BCD-482F-A857-B4968700E32A}" srcOrd="0" destOrd="0" presId="urn:microsoft.com/office/officeart/2009/3/layout/HorizontalOrganizationChart"/>
-    <dgm:cxn modelId="{57C5DC4E-9E78-4B5F-8F5B-070E2434831A}" type="presParOf" srcId="{724F5D0C-8BCD-482F-A857-B4968700E32A}" destId="{9E9D683A-30E7-4C2C-B3BD-0BE9B9477DAD}" srcOrd="0" destOrd="0" presId="urn:microsoft.com/office/officeart/2009/3/layout/HorizontalOrganizationChart"/>
-    <dgm:cxn modelId="{1AED0C8C-059B-4875-A704-99983F095D51}" type="presParOf" srcId="{724F5D0C-8BCD-482F-A857-B4968700E32A}" destId="{F13851D0-3441-497F-B5F3-9332051DA3CE}" srcOrd="1" destOrd="0" presId="urn:microsoft.com/office/officeart/2009/3/layout/HorizontalOrganizationChart"/>
-    <dgm:cxn modelId="{B4BA6DC8-F5FC-4BC6-8B7D-988A4F79AA08}" type="presParOf" srcId="{5FE37109-4634-4A9F-946C-1C603A4F7AE9}" destId="{B52E8745-7BA4-47B1-812E-10ED45988999}" srcOrd="1" destOrd="0" presId="urn:microsoft.com/office/officeart/2009/3/layout/HorizontalOrganizationChart"/>
-    <dgm:cxn modelId="{6DFBEBF8-FAF4-446F-9F3A-C6267DDA8585}" type="presParOf" srcId="{5FE37109-4634-4A9F-946C-1C603A4F7AE9}" destId="{4BEA1CC3-D8DB-477D-BA26-358C6164E32B}" srcOrd="2" destOrd="0" presId="urn:microsoft.com/office/officeart/2009/3/layout/HorizontalOrganizationChart"/>
-    <dgm:cxn modelId="{67956602-7206-4988-9094-AE5E0FE455EF}" type="presParOf" srcId="{2AF8B750-0B00-4F39-9229-46944C0B7871}" destId="{74219CB5-06FB-424E-8869-9D5F68EF2A58}" srcOrd="2" destOrd="0" presId="urn:microsoft.com/office/officeart/2009/3/layout/HorizontalOrganizationChart"/>
-    <dgm:cxn modelId="{7D668DEF-F521-429A-9E9C-CA65EA45C195}" type="presParOf" srcId="{AA6605D3-8178-4FC0-9069-38B8BAB1C15D}" destId="{E6DA6692-5ADE-4C9F-A8D9-CB36C8EDDD7F}" srcOrd="2" destOrd="0" presId="urn:microsoft.com/office/officeart/2009/3/layout/HorizontalOrganizationChart"/>
+    <dgm:cxn modelId="{E79D76DF-DA4D-455B-9A31-9B94066D4EDB}" type="presOf" srcId="{9FB4528E-07BF-49A0-9BAE-E1258E49C259}" destId="{F095DBB7-88E7-4C31-ACDA-04B3D009F70B}" srcOrd="1" destOrd="0" presId="urn:microsoft.com/office/officeart/2009/3/layout/HorizontalOrganizationChart"/>
+    <dgm:cxn modelId="{F8C3DD83-C171-4F7E-B591-F322DD896463}" type="presOf" srcId="{4B77A381-0FE9-4DE7-AE17-6F28B87D35C7}" destId="{8C0FB2CF-6962-4612-A99F-1523B036E972}" srcOrd="0" destOrd="0" presId="urn:microsoft.com/office/officeart/2009/3/layout/HorizontalOrganizationChart"/>
+    <dgm:cxn modelId="{B8BFDFBC-CBA6-4420-8FEC-ABD2FD511A08}" type="presOf" srcId="{F019FBF7-1B28-4713-A37B-07911BFD3C61}" destId="{F13851D0-3441-497F-B5F3-9332051DA3CE}" srcOrd="1" destOrd="0" presId="urn:microsoft.com/office/officeart/2009/3/layout/HorizontalOrganizationChart"/>
+    <dgm:cxn modelId="{F268F1E8-CE6A-466D-8AEF-2E95E4F120CF}" type="presOf" srcId="{70EF1E61-A7E2-4873-973A-1674C9E344AE}" destId="{20E79F55-B4A4-463C-8D86-769FB2C518B3}" srcOrd="0" destOrd="0" presId="urn:microsoft.com/office/officeart/2009/3/layout/HorizontalOrganizationChart"/>
+    <dgm:cxn modelId="{4791B1B9-3766-40AC-BA30-0673313B5B10}" type="presOf" srcId="{12F913D9-FB73-4E25-AB30-E0225958F1FC}" destId="{2D070600-3FFB-4384-A7EC-E99AC69D92D4}" srcOrd="1" destOrd="0" presId="urn:microsoft.com/office/officeart/2009/3/layout/HorizontalOrganizationChart"/>
+    <dgm:cxn modelId="{29C92488-BD66-4286-9A29-BE53EEF85336}" type="presOf" srcId="{2A943410-9F88-41CF-9C03-4DE206C12CDD}" destId="{0492F675-A193-4D84-86CD-F3F7FA2DCFDE}" srcOrd="1" destOrd="0" presId="urn:microsoft.com/office/officeart/2009/3/layout/HorizontalOrganizationChart"/>
+    <dgm:cxn modelId="{6F98D69B-57B5-4C2A-98AF-DAD01514DB28}" type="presOf" srcId="{4B77A381-0FE9-4DE7-AE17-6F28B87D35C7}" destId="{1635696E-0F08-4266-8F4A-BA4C5CCB131D}" srcOrd="1" destOrd="0" presId="urn:microsoft.com/office/officeart/2009/3/layout/HorizontalOrganizationChart"/>
+    <dgm:cxn modelId="{533EDC28-6360-42CA-827F-17F80D11233D}" type="presOf" srcId="{2A943410-9F88-41CF-9C03-4DE206C12CDD}" destId="{22A73DE8-06A3-4738-8DF1-1BB00FC3DF3D}" srcOrd="0" destOrd="0" presId="urn:microsoft.com/office/officeart/2009/3/layout/HorizontalOrganizationChart"/>
+    <dgm:cxn modelId="{EACCA11C-F25E-4F25-B2A0-19066777D4F1}" type="presParOf" srcId="{4A0BEDA8-6459-4D0F-A8A0-823890D4C2F0}" destId="{AA6605D3-8178-4FC0-9069-38B8BAB1C15D}" srcOrd="0" destOrd="0" presId="urn:microsoft.com/office/officeart/2009/3/layout/HorizontalOrganizationChart"/>
+    <dgm:cxn modelId="{9E6AF01A-E2CD-4456-A0BA-ADE54B4A0E77}" type="presParOf" srcId="{AA6605D3-8178-4FC0-9069-38B8BAB1C15D}" destId="{C9300A13-E066-45D0-A782-86E0802E1333}" srcOrd="0" destOrd="0" presId="urn:microsoft.com/office/officeart/2009/3/layout/HorizontalOrganizationChart"/>
+    <dgm:cxn modelId="{4AF6E489-24D7-4E81-A34B-A56600E2AD23}" type="presParOf" srcId="{C9300A13-E066-45D0-A782-86E0802E1333}" destId="{8E5E67D8-851C-447F-9673-B060E3A0AAE8}" srcOrd="0" destOrd="0" presId="urn:microsoft.com/office/officeart/2009/3/layout/HorizontalOrganizationChart"/>
+    <dgm:cxn modelId="{D81F6F2F-94DC-4F54-ABA4-4381FB5FA202}" type="presParOf" srcId="{C9300A13-E066-45D0-A782-86E0802E1333}" destId="{A996F592-8914-49A3-9AC2-8C2D455F17D7}" srcOrd="1" destOrd="0" presId="urn:microsoft.com/office/officeart/2009/3/layout/HorizontalOrganizationChart"/>
+    <dgm:cxn modelId="{01F21D25-565C-4D7C-978D-53074E9C1F86}" type="presParOf" srcId="{AA6605D3-8178-4FC0-9069-38B8BAB1C15D}" destId="{23FAC434-52D8-4D76-8AD0-3B16ED1CFFD3}" srcOrd="1" destOrd="0" presId="urn:microsoft.com/office/officeart/2009/3/layout/HorizontalOrganizationChart"/>
+    <dgm:cxn modelId="{91F69664-322E-4338-857C-CC13FF533AB6}" type="presParOf" srcId="{23FAC434-52D8-4D76-8AD0-3B16ED1CFFD3}" destId="{71C9A030-98C2-49AF-8262-8F0CB3A83CB7}" srcOrd="0" destOrd="0" presId="urn:microsoft.com/office/officeart/2009/3/layout/HorizontalOrganizationChart"/>
+    <dgm:cxn modelId="{66827AEA-2BB8-48C9-8E5F-59CF209FB58D}" type="presParOf" srcId="{23FAC434-52D8-4D76-8AD0-3B16ED1CFFD3}" destId="{51D78842-4044-470C-A6AC-39DE1721A627}" srcOrd="1" destOrd="0" presId="urn:microsoft.com/office/officeart/2009/3/layout/HorizontalOrganizationChart"/>
+    <dgm:cxn modelId="{601956BE-DEAB-430F-806E-CB58F05A4498}" type="presParOf" srcId="{51D78842-4044-470C-A6AC-39DE1721A627}" destId="{7B98C679-354E-4FC6-A911-8DDC2840388E}" srcOrd="0" destOrd="0" presId="urn:microsoft.com/office/officeart/2009/3/layout/HorizontalOrganizationChart"/>
+    <dgm:cxn modelId="{A28AFE80-A657-43C2-9341-157D70624FC2}" type="presParOf" srcId="{7B98C679-354E-4FC6-A911-8DDC2840388E}" destId="{22A73DE8-06A3-4738-8DF1-1BB00FC3DF3D}" srcOrd="0" destOrd="0" presId="urn:microsoft.com/office/officeart/2009/3/layout/HorizontalOrganizationChart"/>
+    <dgm:cxn modelId="{865CE1A2-F7B4-4D22-B64E-D15C144EE4B1}" type="presParOf" srcId="{7B98C679-354E-4FC6-A911-8DDC2840388E}" destId="{0492F675-A193-4D84-86CD-F3F7FA2DCFDE}" srcOrd="1" destOrd="0" presId="urn:microsoft.com/office/officeart/2009/3/layout/HorizontalOrganizationChart"/>
+    <dgm:cxn modelId="{C6EBCE09-8F5B-49AF-B593-ACF45DB311BD}" type="presParOf" srcId="{51D78842-4044-470C-A6AC-39DE1721A627}" destId="{BE2C9BFF-F14A-402F-A4E5-035AABB5EB84}" srcOrd="1" destOrd="0" presId="urn:microsoft.com/office/officeart/2009/3/layout/HorizontalOrganizationChart"/>
+    <dgm:cxn modelId="{E0A7FB55-CB1E-4AC5-8C9B-DBB6344DEE93}" type="presParOf" srcId="{BE2C9BFF-F14A-402F-A4E5-035AABB5EB84}" destId="{20E79F55-B4A4-463C-8D86-769FB2C518B3}" srcOrd="0" destOrd="0" presId="urn:microsoft.com/office/officeart/2009/3/layout/HorizontalOrganizationChart"/>
+    <dgm:cxn modelId="{291D23DD-AED2-4FF6-96FD-ECE0AEEC601A}" type="presParOf" srcId="{BE2C9BFF-F14A-402F-A4E5-035AABB5EB84}" destId="{51ECF3A8-B1D0-4393-9066-F53E524A395C}" srcOrd="1" destOrd="0" presId="urn:microsoft.com/office/officeart/2009/3/layout/HorizontalOrganizationChart"/>
+    <dgm:cxn modelId="{16764037-F484-4CF3-A835-A36067B8F4E2}" type="presParOf" srcId="{51ECF3A8-B1D0-4393-9066-F53E524A395C}" destId="{0D3614FB-3021-4A65-ADC3-F1F1FDAB7586}" srcOrd="0" destOrd="0" presId="urn:microsoft.com/office/officeart/2009/3/layout/HorizontalOrganizationChart"/>
+    <dgm:cxn modelId="{E463336D-0B87-4578-A152-52E1FEC3EB30}" type="presParOf" srcId="{0D3614FB-3021-4A65-ADC3-F1F1FDAB7586}" destId="{F24EE831-1235-47FA-9496-71A15D59EDF1}" srcOrd="0" destOrd="0" presId="urn:microsoft.com/office/officeart/2009/3/layout/HorizontalOrganizationChart"/>
+    <dgm:cxn modelId="{745168EC-1CA2-411D-A928-11ED5537F5EB}" type="presParOf" srcId="{0D3614FB-3021-4A65-ADC3-F1F1FDAB7586}" destId="{F095DBB7-88E7-4C31-ACDA-04B3D009F70B}" srcOrd="1" destOrd="0" presId="urn:microsoft.com/office/officeart/2009/3/layout/HorizontalOrganizationChart"/>
+    <dgm:cxn modelId="{3F628C7F-DF20-45EB-96D3-02A7204B8A32}" type="presParOf" srcId="{51ECF3A8-B1D0-4393-9066-F53E524A395C}" destId="{954E9C50-D2E6-4039-85EC-C31F4644B706}" srcOrd="1" destOrd="0" presId="urn:microsoft.com/office/officeart/2009/3/layout/HorizontalOrganizationChart"/>
+    <dgm:cxn modelId="{5A6FA5D2-ABCF-47C6-80E1-282AFA7F4C8D}" type="presParOf" srcId="{51ECF3A8-B1D0-4393-9066-F53E524A395C}" destId="{7BD3E642-2F0A-4A2E-9B99-6AE57413E791}" srcOrd="2" destOrd="0" presId="urn:microsoft.com/office/officeart/2009/3/layout/HorizontalOrganizationChart"/>
+    <dgm:cxn modelId="{8DFDB6D8-B1C3-4D8E-81C0-3D5D0AA31C45}" type="presParOf" srcId="{51D78842-4044-470C-A6AC-39DE1721A627}" destId="{EB16DAD4-65F1-4E32-A5BA-54C7E8B8F49C}" srcOrd="2" destOrd="0" presId="urn:microsoft.com/office/officeart/2009/3/layout/HorizontalOrganizationChart"/>
+    <dgm:cxn modelId="{76A9EB01-2670-4012-90D5-54FF5DC66286}" type="presParOf" srcId="{23FAC434-52D8-4D76-8AD0-3B16ED1CFFD3}" destId="{62C46F37-B0A9-4F56-8C59-08355FCC9F6B}" srcOrd="2" destOrd="0" presId="urn:microsoft.com/office/officeart/2009/3/layout/HorizontalOrganizationChart"/>
+    <dgm:cxn modelId="{82D1EE7C-61C2-450F-AD61-88A8381DF8B8}" type="presParOf" srcId="{23FAC434-52D8-4D76-8AD0-3B16ED1CFFD3}" destId="{2AF8B750-0B00-4F39-9229-46944C0B7871}" srcOrd="3" destOrd="0" presId="urn:microsoft.com/office/officeart/2009/3/layout/HorizontalOrganizationChart"/>
+    <dgm:cxn modelId="{7FF9B15E-52E0-4A35-97EA-62D7BEEB2F56}" type="presParOf" srcId="{2AF8B750-0B00-4F39-9229-46944C0B7871}" destId="{8E5197D4-D762-46DF-B50C-1D625746B004}" srcOrd="0" destOrd="0" presId="urn:microsoft.com/office/officeart/2009/3/layout/HorizontalOrganizationChart"/>
+    <dgm:cxn modelId="{D6F0753A-1BFA-4ABD-AD8A-013A3EEACE6E}" type="presParOf" srcId="{8E5197D4-D762-46DF-B50C-1D625746B004}" destId="{8C0FB2CF-6962-4612-A99F-1523B036E972}" srcOrd="0" destOrd="0" presId="urn:microsoft.com/office/officeart/2009/3/layout/HorizontalOrganizationChart"/>
+    <dgm:cxn modelId="{85BBD009-D543-467E-8331-471D61AA8980}" type="presParOf" srcId="{8E5197D4-D762-46DF-B50C-1D625746B004}" destId="{1635696E-0F08-4266-8F4A-BA4C5CCB131D}" srcOrd="1" destOrd="0" presId="urn:microsoft.com/office/officeart/2009/3/layout/HorizontalOrganizationChart"/>
+    <dgm:cxn modelId="{6608E49A-F04A-4CBA-8DEA-66F70CA088FE}" type="presParOf" srcId="{2AF8B750-0B00-4F39-9229-46944C0B7871}" destId="{8D9F969A-966C-4A93-AEA6-B6E9D0A9FECF}" srcOrd="1" destOrd="0" presId="urn:microsoft.com/office/officeart/2009/3/layout/HorizontalOrganizationChart"/>
+    <dgm:cxn modelId="{41EA71F4-C384-4301-8FAB-B3A3025E6726}" type="presParOf" srcId="{8D9F969A-966C-4A93-AEA6-B6E9D0A9FECF}" destId="{0E38AC11-30D6-46F1-9A9D-32B32C6C4104}" srcOrd="0" destOrd="0" presId="urn:microsoft.com/office/officeart/2009/3/layout/HorizontalOrganizationChart"/>
+    <dgm:cxn modelId="{B9015B9A-D792-47EA-9975-AFBA21E5B4CC}" type="presParOf" srcId="{8D9F969A-966C-4A93-AEA6-B6E9D0A9FECF}" destId="{BABBB19D-550D-49F0-AFE1-C2402D64D1A5}" srcOrd="1" destOrd="0" presId="urn:microsoft.com/office/officeart/2009/3/layout/HorizontalOrganizationChart"/>
+    <dgm:cxn modelId="{1FE59C67-9B23-4C3A-9855-98949E37F411}" type="presParOf" srcId="{BABBB19D-550D-49F0-AFE1-C2402D64D1A5}" destId="{78E1D6FB-9B20-4B4E-B6F4-3312366607C7}" srcOrd="0" destOrd="0" presId="urn:microsoft.com/office/officeart/2009/3/layout/HorizontalOrganizationChart"/>
+    <dgm:cxn modelId="{7EDE2806-B1C6-4C72-8BF0-E400E4CFEC6D}" type="presParOf" srcId="{78E1D6FB-9B20-4B4E-B6F4-3312366607C7}" destId="{1EEEEAA0-BDBD-432A-85B2-452044BC2A8F}" srcOrd="0" destOrd="0" presId="urn:microsoft.com/office/officeart/2009/3/layout/HorizontalOrganizationChart"/>
+    <dgm:cxn modelId="{931288A3-09DA-4838-BE6C-92D3939AC0A0}" type="presParOf" srcId="{78E1D6FB-9B20-4B4E-B6F4-3312366607C7}" destId="{2D070600-3FFB-4384-A7EC-E99AC69D92D4}" srcOrd="1" destOrd="0" presId="urn:microsoft.com/office/officeart/2009/3/layout/HorizontalOrganizationChart"/>
+    <dgm:cxn modelId="{AD06B338-9993-48D1-B98B-68EEEC45A74C}" type="presParOf" srcId="{BABBB19D-550D-49F0-AFE1-C2402D64D1A5}" destId="{60D2A064-D854-4637-B8BC-A598AE1508FF}" srcOrd="1" destOrd="0" presId="urn:microsoft.com/office/officeart/2009/3/layout/HorizontalOrganizationChart"/>
+    <dgm:cxn modelId="{B14DD029-96DB-4F30-ADD5-2545C5E007C8}" type="presParOf" srcId="{BABBB19D-550D-49F0-AFE1-C2402D64D1A5}" destId="{4017FEAD-A05D-42BD-AC38-BD599D21DB17}" srcOrd="2" destOrd="0" presId="urn:microsoft.com/office/officeart/2009/3/layout/HorizontalOrganizationChart"/>
+    <dgm:cxn modelId="{4216B339-18FF-4466-AB17-9A57B0A15D07}" type="presParOf" srcId="{8D9F969A-966C-4A93-AEA6-B6E9D0A9FECF}" destId="{E6E15EE1-9CFF-4BF6-89E6-B2078CF271DA}" srcOrd="2" destOrd="0" presId="urn:microsoft.com/office/officeart/2009/3/layout/HorizontalOrganizationChart"/>
+    <dgm:cxn modelId="{593A290E-6A69-46E9-A037-2A16A4BACDA2}" type="presParOf" srcId="{8D9F969A-966C-4A93-AEA6-B6E9D0A9FECF}" destId="{757AC193-A7D0-4767-BFDA-129853A6B628}" srcOrd="3" destOrd="0" presId="urn:microsoft.com/office/officeart/2009/3/layout/HorizontalOrganizationChart"/>
+    <dgm:cxn modelId="{CDB5BA50-3B58-448B-88E6-62CAA0BBA9D1}" type="presParOf" srcId="{757AC193-A7D0-4767-BFDA-129853A6B628}" destId="{F5C30B91-068E-43FC-9362-552813E4C632}" srcOrd="0" destOrd="0" presId="urn:microsoft.com/office/officeart/2009/3/layout/HorizontalOrganizationChart"/>
+    <dgm:cxn modelId="{1607C412-656C-4E33-91BC-D6AA0D357809}" type="presParOf" srcId="{F5C30B91-068E-43FC-9362-552813E4C632}" destId="{4E27151B-5235-41BD-8CD5-32F2D5D2E9FF}" srcOrd="0" destOrd="0" presId="urn:microsoft.com/office/officeart/2009/3/layout/HorizontalOrganizationChart"/>
+    <dgm:cxn modelId="{CB9B9578-B91B-4B00-854C-45A51D5AB799}" type="presParOf" srcId="{F5C30B91-068E-43FC-9362-552813E4C632}" destId="{3725AEFF-706B-4A7B-B9A0-238490510BF3}" srcOrd="1" destOrd="0" presId="urn:microsoft.com/office/officeart/2009/3/layout/HorizontalOrganizationChart"/>
+    <dgm:cxn modelId="{E90DF467-5323-4321-99BF-DB22FA0E12AF}" type="presParOf" srcId="{757AC193-A7D0-4767-BFDA-129853A6B628}" destId="{E932F3FF-473C-4207-8677-3CA614A4DB11}" srcOrd="1" destOrd="0" presId="urn:microsoft.com/office/officeart/2009/3/layout/HorizontalOrganizationChart"/>
+    <dgm:cxn modelId="{32B2075F-4F9C-4B74-B33C-D2A11179F897}" type="presParOf" srcId="{757AC193-A7D0-4767-BFDA-129853A6B628}" destId="{FF092039-D371-4FF0-AEB8-A57C4D35CBDA}" srcOrd="2" destOrd="0" presId="urn:microsoft.com/office/officeart/2009/3/layout/HorizontalOrganizationChart"/>
+    <dgm:cxn modelId="{B75C1F84-4CBE-434D-9D09-95B61D0C87A7}" type="presParOf" srcId="{8D9F969A-966C-4A93-AEA6-B6E9D0A9FECF}" destId="{45584576-267E-4072-AD81-F287BEEA5D83}" srcOrd="4" destOrd="0" presId="urn:microsoft.com/office/officeart/2009/3/layout/HorizontalOrganizationChart"/>
+    <dgm:cxn modelId="{FFD3CC03-C998-475F-83BC-5CB7249F6182}" type="presParOf" srcId="{8D9F969A-966C-4A93-AEA6-B6E9D0A9FECF}" destId="{5FE37109-4634-4A9F-946C-1C603A4F7AE9}" srcOrd="5" destOrd="0" presId="urn:microsoft.com/office/officeart/2009/3/layout/HorizontalOrganizationChart"/>
+    <dgm:cxn modelId="{DD26B77C-29A6-47EB-B71F-5C45992A1B88}" type="presParOf" srcId="{5FE37109-4634-4A9F-946C-1C603A4F7AE9}" destId="{724F5D0C-8BCD-482F-A857-B4968700E32A}" srcOrd="0" destOrd="0" presId="urn:microsoft.com/office/officeart/2009/3/layout/HorizontalOrganizationChart"/>
+    <dgm:cxn modelId="{1D340D9C-38F5-45AB-90F8-7503B5053753}" type="presParOf" srcId="{724F5D0C-8BCD-482F-A857-B4968700E32A}" destId="{9E9D683A-30E7-4C2C-B3BD-0BE9B9477DAD}" srcOrd="0" destOrd="0" presId="urn:microsoft.com/office/officeart/2009/3/layout/HorizontalOrganizationChart"/>
+    <dgm:cxn modelId="{5B81DFB9-0426-46CB-B689-E43F308D8BBB}" type="presParOf" srcId="{724F5D0C-8BCD-482F-A857-B4968700E32A}" destId="{F13851D0-3441-497F-B5F3-9332051DA3CE}" srcOrd="1" destOrd="0" presId="urn:microsoft.com/office/officeart/2009/3/layout/HorizontalOrganizationChart"/>
+    <dgm:cxn modelId="{EFCED19E-1725-4751-BD35-C1EE0286CB63}" type="presParOf" srcId="{5FE37109-4634-4A9F-946C-1C603A4F7AE9}" destId="{B52E8745-7BA4-47B1-812E-10ED45988999}" srcOrd="1" destOrd="0" presId="urn:microsoft.com/office/officeart/2009/3/layout/HorizontalOrganizationChart"/>
+    <dgm:cxn modelId="{354C0B7B-700B-4B64-AC8B-C80FF92A1F58}" type="presParOf" srcId="{5FE37109-4634-4A9F-946C-1C603A4F7AE9}" destId="{4BEA1CC3-D8DB-477D-BA26-358C6164E32B}" srcOrd="2" destOrd="0" presId="urn:microsoft.com/office/officeart/2009/3/layout/HorizontalOrganizationChart"/>
+    <dgm:cxn modelId="{EA5AEDA6-2563-4EBF-8A6F-B88A895E5F50}" type="presParOf" srcId="{2AF8B750-0B00-4F39-9229-46944C0B7871}" destId="{74219CB5-06FB-424E-8869-9D5F68EF2A58}" srcOrd="2" destOrd="0" presId="urn:microsoft.com/office/officeart/2009/3/layout/HorizontalOrganizationChart"/>
+    <dgm:cxn modelId="{9E4733E8-6592-4640-B972-384D23BB9575}" type="presParOf" srcId="{AA6605D3-8178-4FC0-9069-38B8BAB1C15D}" destId="{E6DA6692-5ADE-4C9F-A8D9-CB36C8EDDD7F}" srcOrd="2" destOrd="0" presId="urn:microsoft.com/office/officeart/2009/3/layout/HorizontalOrganizationChart"/>
   </dgm:cxnLst>
   <dgm:bg/>
   <dgm:whole/>
@@ -24212,6 +24259,13 @@
         </dgm:presLayoutVars>
       </dgm:prSet>
       <dgm:spPr/>
+      <dgm:t>
+        <a:bodyPr/>
+        <a:lstStyle/>
+        <a:p>
+          <a:endParaRPr lang="en-US"/>
+        </a:p>
+      </dgm:t>
     </dgm:pt>
     <dgm:pt modelId="{830F58A8-C48A-4B1A-A446-EAC0CB317B96}" type="pres">
       <dgm:prSet presAssocID="{04A279BA-DEA9-488F-8D23-561CF58358E4}" presName="hierRoot1" presStyleCnt="0">
@@ -24243,6 +24297,13 @@
     <dgm:pt modelId="{434957ED-9990-4247-B687-842FBC063A26}" type="pres">
       <dgm:prSet presAssocID="{04A279BA-DEA9-488F-8D23-561CF58358E4}" presName="rootConnector1" presStyleLbl="node1" presStyleIdx="0" presStyleCnt="0"/>
       <dgm:spPr/>
+      <dgm:t>
+        <a:bodyPr/>
+        <a:lstStyle/>
+        <a:p>
+          <a:endParaRPr lang="en-US"/>
+        </a:p>
+      </dgm:t>
     </dgm:pt>
     <dgm:pt modelId="{759B88C9-8D71-4F99-93CE-9FA8163D88C9}" type="pres">
       <dgm:prSet presAssocID="{04A279BA-DEA9-488F-8D23-561CF58358E4}" presName="hierChild2" presStyleCnt="0"/>
@@ -24251,6 +24312,13 @@
     <dgm:pt modelId="{EA0EB95D-BC0A-41E9-8FAE-4CE1A6272274}" type="pres">
       <dgm:prSet presAssocID="{1B56ECF6-EB23-499C-89B6-D2AF51F2D4D2}" presName="Name64" presStyleLbl="parChTrans1D2" presStyleIdx="0" presStyleCnt="2"/>
       <dgm:spPr/>
+      <dgm:t>
+        <a:bodyPr/>
+        <a:lstStyle/>
+        <a:p>
+          <a:endParaRPr lang="en-US"/>
+        </a:p>
+      </dgm:t>
     </dgm:pt>
     <dgm:pt modelId="{2C79DF0A-629A-4041-8734-57047A8F003C}" type="pres">
       <dgm:prSet presAssocID="{48FFA782-9C01-4244-B34F-36E13BA4C5D0}" presName="hierRoot2" presStyleCnt="0">
@@ -24282,6 +24350,13 @@
     <dgm:pt modelId="{D467C962-9F07-4C0B-B87A-CF6A311C4579}" type="pres">
       <dgm:prSet presAssocID="{48FFA782-9C01-4244-B34F-36E13BA4C5D0}" presName="rootConnector" presStyleLbl="node2" presStyleIdx="0" presStyleCnt="2"/>
       <dgm:spPr/>
+      <dgm:t>
+        <a:bodyPr/>
+        <a:lstStyle/>
+        <a:p>
+          <a:endParaRPr lang="en-US"/>
+        </a:p>
+      </dgm:t>
     </dgm:pt>
     <dgm:pt modelId="{B8879ED5-5CC4-4C70-B787-A464F21E5A82}" type="pres">
       <dgm:prSet presAssocID="{48FFA782-9C01-4244-B34F-36E13BA4C5D0}" presName="hierChild4" presStyleCnt="0"/>
@@ -24290,6 +24365,13 @@
     <dgm:pt modelId="{5D402E76-F8E4-4103-8624-1B11DCF1668C}" type="pres">
       <dgm:prSet presAssocID="{DE163FCE-637D-4492-9EA5-FD9DBDF3F31E}" presName="Name64" presStyleLbl="parChTrans1D3" presStyleIdx="0" presStyleCnt="3"/>
       <dgm:spPr/>
+      <dgm:t>
+        <a:bodyPr/>
+        <a:lstStyle/>
+        <a:p>
+          <a:endParaRPr lang="en-US"/>
+        </a:p>
+      </dgm:t>
     </dgm:pt>
     <dgm:pt modelId="{116CA39D-3F1F-4063-8540-4364D7CE5607}" type="pres">
       <dgm:prSet presAssocID="{00548C38-A3C0-437D-A5F6-E2BF1A5B0942}" presName="hierRoot2" presStyleCnt="0">
@@ -24321,6 +24403,13 @@
     <dgm:pt modelId="{172D1648-CE9E-4E94-82FD-995361B5B7CA}" type="pres">
       <dgm:prSet presAssocID="{00548C38-A3C0-437D-A5F6-E2BF1A5B0942}" presName="rootConnector" presStyleLbl="node3" presStyleIdx="0" presStyleCnt="3"/>
       <dgm:spPr/>
+      <dgm:t>
+        <a:bodyPr/>
+        <a:lstStyle/>
+        <a:p>
+          <a:endParaRPr lang="en-US"/>
+        </a:p>
+      </dgm:t>
     </dgm:pt>
     <dgm:pt modelId="{B4815157-319F-4173-ACBB-B78C4B688A6A}" type="pres">
       <dgm:prSet presAssocID="{00548C38-A3C0-437D-A5F6-E2BF1A5B0942}" presName="hierChild4" presStyleCnt="0"/>
@@ -24333,6 +24422,13 @@
     <dgm:pt modelId="{51063709-6E8C-45C4-B359-DF5B821F0AE6}" type="pres">
       <dgm:prSet presAssocID="{734C8444-C0DC-44BD-901A-587D8E8CC45F}" presName="Name64" presStyleLbl="parChTrans1D3" presStyleIdx="1" presStyleCnt="3"/>
       <dgm:spPr/>
+      <dgm:t>
+        <a:bodyPr/>
+        <a:lstStyle/>
+        <a:p>
+          <a:endParaRPr lang="en-US"/>
+        </a:p>
+      </dgm:t>
     </dgm:pt>
     <dgm:pt modelId="{20DE5D06-E441-4C4F-B044-72450EFD7B90}" type="pres">
       <dgm:prSet presAssocID="{CC6B5867-39F6-4702-8FF3-D6BEA9D8F0BD}" presName="hierRoot2" presStyleCnt="0">
@@ -24364,6 +24460,13 @@
     <dgm:pt modelId="{92B6C502-8065-477C-8FA6-E24F50A8526B}" type="pres">
       <dgm:prSet presAssocID="{CC6B5867-39F6-4702-8FF3-D6BEA9D8F0BD}" presName="rootConnector" presStyleLbl="node3" presStyleIdx="1" presStyleCnt="3"/>
       <dgm:spPr/>
+      <dgm:t>
+        <a:bodyPr/>
+        <a:lstStyle/>
+        <a:p>
+          <a:endParaRPr lang="en-US"/>
+        </a:p>
+      </dgm:t>
     </dgm:pt>
     <dgm:pt modelId="{A79A673B-5294-4668-98CD-89F8E4D1AA6D}" type="pres">
       <dgm:prSet presAssocID="{CC6B5867-39F6-4702-8FF3-D6BEA9D8F0BD}" presName="hierChild4" presStyleCnt="0"/>
@@ -24380,6 +24483,13 @@
     <dgm:pt modelId="{754B912F-071C-4999-93B2-8E755A9DB2C1}" type="pres">
       <dgm:prSet presAssocID="{C869D866-B9E8-45F5-8B1D-AF3666146721}" presName="Name64" presStyleLbl="parChTrans1D2" presStyleIdx="1" presStyleCnt="2"/>
       <dgm:spPr/>
+      <dgm:t>
+        <a:bodyPr/>
+        <a:lstStyle/>
+        <a:p>
+          <a:endParaRPr lang="en-US"/>
+        </a:p>
+      </dgm:t>
     </dgm:pt>
     <dgm:pt modelId="{5ECC1179-597B-446F-A26D-79224659AB29}" type="pres">
       <dgm:prSet presAssocID="{0AAD89C0-4693-4159-B775-4F3421F1BF24}" presName="hierRoot2" presStyleCnt="0">
@@ -24411,6 +24521,13 @@
     <dgm:pt modelId="{F6A03E81-61AC-4A66-873C-32B20212B602}" type="pres">
       <dgm:prSet presAssocID="{0AAD89C0-4693-4159-B775-4F3421F1BF24}" presName="rootConnector" presStyleLbl="node2" presStyleIdx="1" presStyleCnt="2"/>
       <dgm:spPr/>
+      <dgm:t>
+        <a:bodyPr/>
+        <a:lstStyle/>
+        <a:p>
+          <a:endParaRPr lang="en-US"/>
+        </a:p>
+      </dgm:t>
     </dgm:pt>
     <dgm:pt modelId="{0F3F2FEB-A2CA-4EAD-8628-5D9ED1E2DBFE}" type="pres">
       <dgm:prSet presAssocID="{0AAD89C0-4693-4159-B775-4F3421F1BF24}" presName="hierChild4" presStyleCnt="0"/>
@@ -24419,6 +24536,13 @@
     <dgm:pt modelId="{71C44B77-2A5B-40C0-9D22-C3983F5CDD7B}" type="pres">
       <dgm:prSet presAssocID="{80D6803E-C61A-4948-AF37-97609A25FDFF}" presName="Name64" presStyleLbl="parChTrans1D3" presStyleIdx="2" presStyleCnt="3"/>
       <dgm:spPr/>
+      <dgm:t>
+        <a:bodyPr/>
+        <a:lstStyle/>
+        <a:p>
+          <a:endParaRPr lang="en-US"/>
+        </a:p>
+      </dgm:t>
     </dgm:pt>
     <dgm:pt modelId="{FF550994-6A34-43AC-95CF-23D77337C6EB}" type="pres">
       <dgm:prSet presAssocID="{0E7DFD96-D5FC-462C-AF38-F07EF41B0C1C}" presName="hierRoot2" presStyleCnt="0">
@@ -24450,6 +24574,13 @@
     <dgm:pt modelId="{EE699261-32FE-4F19-83FD-A9552156D212}" type="pres">
       <dgm:prSet presAssocID="{0E7DFD96-D5FC-462C-AF38-F07EF41B0C1C}" presName="rootConnector" presStyleLbl="node3" presStyleIdx="2" presStyleCnt="3"/>
       <dgm:spPr/>
+      <dgm:t>
+        <a:bodyPr/>
+        <a:lstStyle/>
+        <a:p>
+          <a:endParaRPr lang="en-US"/>
+        </a:p>
+      </dgm:t>
     </dgm:pt>
     <dgm:pt modelId="{7A47FFAB-8E7A-44AD-8054-918F5E383F4E}" type="pres">
       <dgm:prSet presAssocID="{0E7DFD96-D5FC-462C-AF38-F07EF41B0C1C}" presName="hierChild4" presStyleCnt="0"/>
@@ -24469,71 +24600,71 @@
     </dgm:pt>
   </dgm:ptLst>
   <dgm:cxnLst>
-    <dgm:cxn modelId="{59F7E50D-A0E9-401E-9061-CF8012AF8CF0}" type="presOf" srcId="{187460C9-6159-48A0-AAD2-CC97524DF899}" destId="{E88C1C6A-1B01-4BD1-A8D0-B7EA7D1A74A6}" srcOrd="0" destOrd="0" presId="urn:microsoft.com/office/officeart/2009/3/layout/HorizontalOrganizationChart"/>
-    <dgm:cxn modelId="{119722E5-2464-458F-9ABE-DCDC0DA0182F}" type="presOf" srcId="{0AAD89C0-4693-4159-B775-4F3421F1BF24}" destId="{BEF2EECD-A7FA-45DC-93F8-439E37FDD97C}" srcOrd="0" destOrd="0" presId="urn:microsoft.com/office/officeart/2009/3/layout/HorizontalOrganizationChart"/>
-    <dgm:cxn modelId="{68FF9628-0ED6-4629-99B7-521453141F16}" type="presOf" srcId="{04A279BA-DEA9-488F-8D23-561CF58358E4}" destId="{212FF554-8FF4-4D29-9BF6-B4BDAE545E33}" srcOrd="0" destOrd="0" presId="urn:microsoft.com/office/officeart/2009/3/layout/HorizontalOrganizationChart"/>
-    <dgm:cxn modelId="{5C9C0C52-8D36-4B7C-A787-4810B2E5806C}" type="presOf" srcId="{CC6B5867-39F6-4702-8FF3-D6BEA9D8F0BD}" destId="{FF31C2ED-8BB5-4097-8E24-1F260DDEC544}" srcOrd="0" destOrd="0" presId="urn:microsoft.com/office/officeart/2009/3/layout/HorizontalOrganizationChart"/>
-    <dgm:cxn modelId="{AAC09D09-364F-45AB-8E13-7A9246688B5F}" type="presOf" srcId="{80D6803E-C61A-4948-AF37-97609A25FDFF}" destId="{71C44B77-2A5B-40C0-9D22-C3983F5CDD7B}" srcOrd="0" destOrd="0" presId="urn:microsoft.com/office/officeart/2009/3/layout/HorizontalOrganizationChart"/>
-    <dgm:cxn modelId="{9E277E55-78EC-45C7-B895-ADBF2D0528BA}" type="presOf" srcId="{734C8444-C0DC-44BD-901A-587D8E8CC45F}" destId="{51063709-6E8C-45C4-B359-DF5B821F0AE6}" srcOrd="0" destOrd="0" presId="urn:microsoft.com/office/officeart/2009/3/layout/HorizontalOrganizationChart"/>
-    <dgm:cxn modelId="{EBA2BEAD-E2A7-4A7B-A380-BFA593C75DE6}" type="presOf" srcId="{0E7DFD96-D5FC-462C-AF38-F07EF41B0C1C}" destId="{3C41DD64-956A-4F05-BDF1-3224D732801C}" srcOrd="0" destOrd="0" presId="urn:microsoft.com/office/officeart/2009/3/layout/HorizontalOrganizationChart"/>
-    <dgm:cxn modelId="{F9DF5094-F424-47C8-9133-D14699B0A4F7}" type="presOf" srcId="{48FFA782-9C01-4244-B34F-36E13BA4C5D0}" destId="{D467C962-9F07-4C0B-B87A-CF6A311C4579}" srcOrd="1" destOrd="0" presId="urn:microsoft.com/office/officeart/2009/3/layout/HorizontalOrganizationChart"/>
+    <dgm:cxn modelId="{3ECE48EA-2BAD-4BD0-80D5-9BA1A5A6FA5D}" type="presOf" srcId="{CC6B5867-39F6-4702-8FF3-D6BEA9D8F0BD}" destId="{FF31C2ED-8BB5-4097-8E24-1F260DDEC544}" srcOrd="0" destOrd="0" presId="urn:microsoft.com/office/officeart/2009/3/layout/HorizontalOrganizationChart"/>
+    <dgm:cxn modelId="{D32B2130-09B3-4D24-B624-68B619746754}" type="presOf" srcId="{734C8444-C0DC-44BD-901A-587D8E8CC45F}" destId="{51063709-6E8C-45C4-B359-DF5B821F0AE6}" srcOrd="0" destOrd="0" presId="urn:microsoft.com/office/officeart/2009/3/layout/HorizontalOrganizationChart"/>
+    <dgm:cxn modelId="{F9DBD976-93C4-4F93-9E1A-DD439CC24890}" type="presOf" srcId="{04A279BA-DEA9-488F-8D23-561CF58358E4}" destId="{434957ED-9990-4247-B687-842FBC063A26}" srcOrd="1" destOrd="0" presId="urn:microsoft.com/office/officeart/2009/3/layout/HorizontalOrganizationChart"/>
+    <dgm:cxn modelId="{0B5C16F2-EFB9-4267-B519-854ADF80C0F2}" type="presOf" srcId="{48FFA782-9C01-4244-B34F-36E13BA4C5D0}" destId="{D467C962-9F07-4C0B-B87A-CF6A311C4579}" srcOrd="1" destOrd="0" presId="urn:microsoft.com/office/officeart/2009/3/layout/HorizontalOrganizationChart"/>
+    <dgm:cxn modelId="{679444E7-51FE-47A2-B911-E9B02A8E2EDB}" type="presOf" srcId="{80D6803E-C61A-4948-AF37-97609A25FDFF}" destId="{71C44B77-2A5B-40C0-9D22-C3983F5CDD7B}" srcOrd="0" destOrd="0" presId="urn:microsoft.com/office/officeart/2009/3/layout/HorizontalOrganizationChart"/>
+    <dgm:cxn modelId="{0E787656-24A2-4DF3-BA72-896480CD6E7A}" type="presOf" srcId="{C869D866-B9E8-45F5-8B1D-AF3666146721}" destId="{754B912F-071C-4999-93B2-8E755A9DB2C1}" srcOrd="0" destOrd="0" presId="urn:microsoft.com/office/officeart/2009/3/layout/HorizontalOrganizationChart"/>
+    <dgm:cxn modelId="{A2528E00-4969-45C8-BFA4-0B3B73B8D3B6}" type="presOf" srcId="{0AAD89C0-4693-4159-B775-4F3421F1BF24}" destId="{F6A03E81-61AC-4A66-873C-32B20212B602}" srcOrd="1" destOrd="0" presId="urn:microsoft.com/office/officeart/2009/3/layout/HorizontalOrganizationChart"/>
+    <dgm:cxn modelId="{D9FB162D-8BDA-43DE-9C46-1D4DB4B5A3DB}" srcId="{0AAD89C0-4693-4159-B775-4F3421F1BF24}" destId="{0E7DFD96-D5FC-462C-AF38-F07EF41B0C1C}" srcOrd="0" destOrd="0" parTransId="{80D6803E-C61A-4948-AF37-97609A25FDFF}" sibTransId="{2ED33391-6DE2-488E-BE8E-4BBE705DCA5E}"/>
+    <dgm:cxn modelId="{81901CF3-BC1D-4148-8058-1853FB846EFC}" type="presOf" srcId="{CC6B5867-39F6-4702-8FF3-D6BEA9D8F0BD}" destId="{92B6C502-8065-477C-8FA6-E24F50A8526B}" srcOrd="1" destOrd="0" presId="urn:microsoft.com/office/officeart/2009/3/layout/HorizontalOrganizationChart"/>
+    <dgm:cxn modelId="{6ECC2F35-CB37-45A8-8F7E-0BD741BBC63A}" srcId="{04A279BA-DEA9-488F-8D23-561CF58358E4}" destId="{48FFA782-9C01-4244-B34F-36E13BA4C5D0}" srcOrd="0" destOrd="0" parTransId="{1B56ECF6-EB23-499C-89B6-D2AF51F2D4D2}" sibTransId="{31CE8638-1D76-4C32-9F38-92BA868E8BC9}"/>
     <dgm:cxn modelId="{7EDCDF09-3610-4EFF-819E-DA0026419932}" srcId="{04A279BA-DEA9-488F-8D23-561CF58358E4}" destId="{0AAD89C0-4693-4159-B775-4F3421F1BF24}" srcOrd="1" destOrd="0" parTransId="{C869D866-B9E8-45F5-8B1D-AF3666146721}" sibTransId="{09B8981C-E41B-4077-B16C-B7EFD1114643}"/>
-    <dgm:cxn modelId="{4BBF705A-710A-4412-A636-0201872650D5}" type="presOf" srcId="{1B56ECF6-EB23-499C-89B6-D2AF51F2D4D2}" destId="{EA0EB95D-BC0A-41E9-8FAE-4CE1A6272274}" srcOrd="0" destOrd="0" presId="urn:microsoft.com/office/officeart/2009/3/layout/HorizontalOrganizationChart"/>
-    <dgm:cxn modelId="{4E5B319D-6158-480F-A6E3-009D06CFB346}" type="presOf" srcId="{CC6B5867-39F6-4702-8FF3-D6BEA9D8F0BD}" destId="{92B6C502-8065-477C-8FA6-E24F50A8526B}" srcOrd="1" destOrd="0" presId="urn:microsoft.com/office/officeart/2009/3/layout/HorizontalOrganizationChart"/>
-    <dgm:cxn modelId="{00CDB97F-E676-467E-A22C-F6C332D42448}" type="presOf" srcId="{DE163FCE-637D-4492-9EA5-FD9DBDF3F31E}" destId="{5D402E76-F8E4-4103-8624-1B11DCF1668C}" srcOrd="0" destOrd="0" presId="urn:microsoft.com/office/officeart/2009/3/layout/HorizontalOrganizationChart"/>
-    <dgm:cxn modelId="{D4F4EF19-B80B-4D60-A486-045CB6FEA965}" type="presOf" srcId="{00548C38-A3C0-437D-A5F6-E2BF1A5B0942}" destId="{172D1648-CE9E-4E94-82FD-995361B5B7CA}" srcOrd="1" destOrd="0" presId="urn:microsoft.com/office/officeart/2009/3/layout/HorizontalOrganizationChart"/>
-    <dgm:cxn modelId="{15370789-13E7-4438-8D5E-C10A29290D30}" type="presOf" srcId="{00548C38-A3C0-437D-A5F6-E2BF1A5B0942}" destId="{E896C590-8910-4DC9-9096-BDE16473033C}" srcOrd="0" destOrd="0" presId="urn:microsoft.com/office/officeart/2009/3/layout/HorizontalOrganizationChart"/>
-    <dgm:cxn modelId="{F1908CCF-0AC0-45AA-9C36-2AFC9C2ADA37}" type="presOf" srcId="{04A279BA-DEA9-488F-8D23-561CF58358E4}" destId="{434957ED-9990-4247-B687-842FBC063A26}" srcOrd="1" destOrd="0" presId="urn:microsoft.com/office/officeart/2009/3/layout/HorizontalOrganizationChart"/>
-    <dgm:cxn modelId="{6ECC2F35-CB37-45A8-8F7E-0BD741BBC63A}" srcId="{04A279BA-DEA9-488F-8D23-561CF58358E4}" destId="{48FFA782-9C01-4244-B34F-36E13BA4C5D0}" srcOrd="0" destOrd="0" parTransId="{1B56ECF6-EB23-499C-89B6-D2AF51F2D4D2}" sibTransId="{31CE8638-1D76-4C32-9F38-92BA868E8BC9}"/>
+    <dgm:cxn modelId="{6A2841D1-1C18-4436-8196-23946099BE43}" type="presOf" srcId="{1B56ECF6-EB23-499C-89B6-D2AF51F2D4D2}" destId="{EA0EB95D-BC0A-41E9-8FAE-4CE1A6272274}" srcOrd="0" destOrd="0" presId="urn:microsoft.com/office/officeart/2009/3/layout/HorizontalOrganizationChart"/>
+    <dgm:cxn modelId="{3B423CB3-D237-4642-8452-8C9D860490DA}" srcId="{48FFA782-9C01-4244-B34F-36E13BA4C5D0}" destId="{CC6B5867-39F6-4702-8FF3-D6BEA9D8F0BD}" srcOrd="1" destOrd="0" parTransId="{734C8444-C0DC-44BD-901A-587D8E8CC45F}" sibTransId="{E382E052-A715-41E6-A83F-AD26A840B282}"/>
+    <dgm:cxn modelId="{FE9C1788-B59C-4C50-B0BD-4DAF6477BE12}" type="presOf" srcId="{DE163FCE-637D-4492-9EA5-FD9DBDF3F31E}" destId="{5D402E76-F8E4-4103-8624-1B11DCF1668C}" srcOrd="0" destOrd="0" presId="urn:microsoft.com/office/officeart/2009/3/layout/HorizontalOrganizationChart"/>
     <dgm:cxn modelId="{18776A87-76E5-4BE3-B0C5-A7EA1B1F894D}" srcId="{187460C9-6159-48A0-AAD2-CC97524DF899}" destId="{04A279BA-DEA9-488F-8D23-561CF58358E4}" srcOrd="0" destOrd="0" parTransId="{B6528697-9586-48A8-B64A-E8C4229F9AC8}" sibTransId="{1E2D7010-A57C-42B2-A317-ED96AB7FAF02}"/>
+    <dgm:cxn modelId="{52A314CA-2674-47FF-9249-047EE97A65D6}" type="presOf" srcId="{00548C38-A3C0-437D-A5F6-E2BF1A5B0942}" destId="{172D1648-CE9E-4E94-82FD-995361B5B7CA}" srcOrd="1" destOrd="0" presId="urn:microsoft.com/office/officeart/2009/3/layout/HorizontalOrganizationChart"/>
+    <dgm:cxn modelId="{1D43F931-0DBE-4A27-969D-F9FC5D153518}" type="presOf" srcId="{0E7DFD96-D5FC-462C-AF38-F07EF41B0C1C}" destId="{3C41DD64-956A-4F05-BDF1-3224D732801C}" srcOrd="0" destOrd="0" presId="urn:microsoft.com/office/officeart/2009/3/layout/HorizontalOrganizationChart"/>
     <dgm:cxn modelId="{96DDE97D-7E04-4D25-8687-53DFA0BEF88E}" srcId="{48FFA782-9C01-4244-B34F-36E13BA4C5D0}" destId="{00548C38-A3C0-437D-A5F6-E2BF1A5B0942}" srcOrd="0" destOrd="0" parTransId="{DE163FCE-637D-4492-9EA5-FD9DBDF3F31E}" sibTransId="{0FAD9211-0F9A-48F5-8D83-BDCFDA79F9D1}"/>
-    <dgm:cxn modelId="{656ED882-CC44-4EC7-BAF1-2313A62CA97F}" type="presOf" srcId="{0E7DFD96-D5FC-462C-AF38-F07EF41B0C1C}" destId="{EE699261-32FE-4F19-83FD-A9552156D212}" srcOrd="1" destOrd="0" presId="urn:microsoft.com/office/officeart/2009/3/layout/HorizontalOrganizationChart"/>
-    <dgm:cxn modelId="{D9FB162D-8BDA-43DE-9C46-1D4DB4B5A3DB}" srcId="{0AAD89C0-4693-4159-B775-4F3421F1BF24}" destId="{0E7DFD96-D5FC-462C-AF38-F07EF41B0C1C}" srcOrd="0" destOrd="0" parTransId="{80D6803E-C61A-4948-AF37-97609A25FDFF}" sibTransId="{2ED33391-6DE2-488E-BE8E-4BBE705DCA5E}"/>
-    <dgm:cxn modelId="{3B423CB3-D237-4642-8452-8C9D860490DA}" srcId="{48FFA782-9C01-4244-B34F-36E13BA4C5D0}" destId="{CC6B5867-39F6-4702-8FF3-D6BEA9D8F0BD}" srcOrd="1" destOrd="0" parTransId="{734C8444-C0DC-44BD-901A-587D8E8CC45F}" sibTransId="{E382E052-A715-41E6-A83F-AD26A840B282}"/>
-    <dgm:cxn modelId="{EE365223-36FD-47AA-9923-229FBA4DFA85}" type="presOf" srcId="{48FFA782-9C01-4244-B34F-36E13BA4C5D0}" destId="{166C6100-9B69-44DB-A5F7-5181C57E6A24}" srcOrd="0" destOrd="0" presId="urn:microsoft.com/office/officeart/2009/3/layout/HorizontalOrganizationChart"/>
-    <dgm:cxn modelId="{F81D40A9-7980-4E01-B52E-7383C7C051B3}" type="presOf" srcId="{C869D866-B9E8-45F5-8B1D-AF3666146721}" destId="{754B912F-071C-4999-93B2-8E755A9DB2C1}" srcOrd="0" destOrd="0" presId="urn:microsoft.com/office/officeart/2009/3/layout/HorizontalOrganizationChart"/>
-    <dgm:cxn modelId="{6F6B3ABB-0ABC-4242-ACB4-E2833409E52B}" type="presOf" srcId="{0AAD89C0-4693-4159-B775-4F3421F1BF24}" destId="{F6A03E81-61AC-4A66-873C-32B20212B602}" srcOrd="1" destOrd="0" presId="urn:microsoft.com/office/officeart/2009/3/layout/HorizontalOrganizationChart"/>
-    <dgm:cxn modelId="{26120AAC-02DD-4DF3-8E14-ECEC57EB1943}" type="presParOf" srcId="{E88C1C6A-1B01-4BD1-A8D0-B7EA7D1A74A6}" destId="{830F58A8-C48A-4B1A-A446-EAC0CB317B96}" srcOrd="0" destOrd="0" presId="urn:microsoft.com/office/officeart/2009/3/layout/HorizontalOrganizationChart"/>
-    <dgm:cxn modelId="{9ED127FB-BB47-4858-8471-800CFE15F7AF}" type="presParOf" srcId="{830F58A8-C48A-4B1A-A446-EAC0CB317B96}" destId="{75884247-B412-41CC-86A3-4FFE7191C7DB}" srcOrd="0" destOrd="0" presId="urn:microsoft.com/office/officeart/2009/3/layout/HorizontalOrganizationChart"/>
-    <dgm:cxn modelId="{9D591972-DE42-49A3-9C57-4D643740F3E5}" type="presParOf" srcId="{75884247-B412-41CC-86A3-4FFE7191C7DB}" destId="{212FF554-8FF4-4D29-9BF6-B4BDAE545E33}" srcOrd="0" destOrd="0" presId="urn:microsoft.com/office/officeart/2009/3/layout/HorizontalOrganizationChart"/>
-    <dgm:cxn modelId="{560B2FA2-9F91-4DB4-A220-D38CAABA09D6}" type="presParOf" srcId="{75884247-B412-41CC-86A3-4FFE7191C7DB}" destId="{434957ED-9990-4247-B687-842FBC063A26}" srcOrd="1" destOrd="0" presId="urn:microsoft.com/office/officeart/2009/3/layout/HorizontalOrganizationChart"/>
-    <dgm:cxn modelId="{C85C0592-848A-418A-B132-3AB1CC94EAB4}" type="presParOf" srcId="{830F58A8-C48A-4B1A-A446-EAC0CB317B96}" destId="{759B88C9-8D71-4F99-93CE-9FA8163D88C9}" srcOrd="1" destOrd="0" presId="urn:microsoft.com/office/officeart/2009/3/layout/HorizontalOrganizationChart"/>
-    <dgm:cxn modelId="{156C0F1D-B7E9-45FD-98CC-7A0E72B6593A}" type="presParOf" srcId="{759B88C9-8D71-4F99-93CE-9FA8163D88C9}" destId="{EA0EB95D-BC0A-41E9-8FAE-4CE1A6272274}" srcOrd="0" destOrd="0" presId="urn:microsoft.com/office/officeart/2009/3/layout/HorizontalOrganizationChart"/>
-    <dgm:cxn modelId="{E5DFB5FA-D2F7-4B0A-8D4B-99E145E0033F}" type="presParOf" srcId="{759B88C9-8D71-4F99-93CE-9FA8163D88C9}" destId="{2C79DF0A-629A-4041-8734-57047A8F003C}" srcOrd="1" destOrd="0" presId="urn:microsoft.com/office/officeart/2009/3/layout/HorizontalOrganizationChart"/>
-    <dgm:cxn modelId="{52008F06-6F14-4D2F-AB9E-BF1248AD9B7B}" type="presParOf" srcId="{2C79DF0A-629A-4041-8734-57047A8F003C}" destId="{A7F2B5B7-9CB3-4439-AB06-BA1CDCA595D6}" srcOrd="0" destOrd="0" presId="urn:microsoft.com/office/officeart/2009/3/layout/HorizontalOrganizationChart"/>
-    <dgm:cxn modelId="{A603A0EB-E098-4AD1-8D9C-EFC0B73D9680}" type="presParOf" srcId="{A7F2B5B7-9CB3-4439-AB06-BA1CDCA595D6}" destId="{166C6100-9B69-44DB-A5F7-5181C57E6A24}" srcOrd="0" destOrd="0" presId="urn:microsoft.com/office/officeart/2009/3/layout/HorizontalOrganizationChart"/>
-    <dgm:cxn modelId="{25BEA545-06CE-4727-AA96-ED7D5C7DDF11}" type="presParOf" srcId="{A7F2B5B7-9CB3-4439-AB06-BA1CDCA595D6}" destId="{D467C962-9F07-4C0B-B87A-CF6A311C4579}" srcOrd="1" destOrd="0" presId="urn:microsoft.com/office/officeart/2009/3/layout/HorizontalOrganizationChart"/>
-    <dgm:cxn modelId="{B3B153E9-6CD9-4242-A52C-6C7822A90B3D}" type="presParOf" srcId="{2C79DF0A-629A-4041-8734-57047A8F003C}" destId="{B8879ED5-5CC4-4C70-B787-A464F21E5A82}" srcOrd="1" destOrd="0" presId="urn:microsoft.com/office/officeart/2009/3/layout/HorizontalOrganizationChart"/>
-    <dgm:cxn modelId="{6D4F4C58-DF2B-4584-B753-583A305D60E9}" type="presParOf" srcId="{B8879ED5-5CC4-4C70-B787-A464F21E5A82}" destId="{5D402E76-F8E4-4103-8624-1B11DCF1668C}" srcOrd="0" destOrd="0" presId="urn:microsoft.com/office/officeart/2009/3/layout/HorizontalOrganizationChart"/>
-    <dgm:cxn modelId="{3535365A-997A-47FC-A0C2-DB5689CAC787}" type="presParOf" srcId="{B8879ED5-5CC4-4C70-B787-A464F21E5A82}" destId="{116CA39D-3F1F-4063-8540-4364D7CE5607}" srcOrd="1" destOrd="0" presId="urn:microsoft.com/office/officeart/2009/3/layout/HorizontalOrganizationChart"/>
-    <dgm:cxn modelId="{1F0E9210-884A-4FB4-99BD-917A7B56A469}" type="presParOf" srcId="{116CA39D-3F1F-4063-8540-4364D7CE5607}" destId="{3A27BB5B-79D9-40FD-B3E2-85F1AA510259}" srcOrd="0" destOrd="0" presId="urn:microsoft.com/office/officeart/2009/3/layout/HorizontalOrganizationChart"/>
-    <dgm:cxn modelId="{59ECA465-D3E0-44D1-BC10-5AAAD2BFF8F5}" type="presParOf" srcId="{3A27BB5B-79D9-40FD-B3E2-85F1AA510259}" destId="{E896C590-8910-4DC9-9096-BDE16473033C}" srcOrd="0" destOrd="0" presId="urn:microsoft.com/office/officeart/2009/3/layout/HorizontalOrganizationChart"/>
-    <dgm:cxn modelId="{FB6F4606-360E-4028-B207-7E39412722C6}" type="presParOf" srcId="{3A27BB5B-79D9-40FD-B3E2-85F1AA510259}" destId="{172D1648-CE9E-4E94-82FD-995361B5B7CA}" srcOrd="1" destOrd="0" presId="urn:microsoft.com/office/officeart/2009/3/layout/HorizontalOrganizationChart"/>
-    <dgm:cxn modelId="{EF42A42F-F3C5-4698-A529-F7E7CF3F0384}" type="presParOf" srcId="{116CA39D-3F1F-4063-8540-4364D7CE5607}" destId="{B4815157-319F-4173-ACBB-B78C4B688A6A}" srcOrd="1" destOrd="0" presId="urn:microsoft.com/office/officeart/2009/3/layout/HorizontalOrganizationChart"/>
-    <dgm:cxn modelId="{9A26EC34-B2C5-4DC4-A5A2-96DFD6509F53}" type="presParOf" srcId="{116CA39D-3F1F-4063-8540-4364D7CE5607}" destId="{4B2D1FDB-A3C8-4C05-B9D8-483D7B63EB0A}" srcOrd="2" destOrd="0" presId="urn:microsoft.com/office/officeart/2009/3/layout/HorizontalOrganizationChart"/>
-    <dgm:cxn modelId="{A7BE8190-6955-42DA-AC77-4FFB30D8D16D}" type="presParOf" srcId="{B8879ED5-5CC4-4C70-B787-A464F21E5A82}" destId="{51063709-6E8C-45C4-B359-DF5B821F0AE6}" srcOrd="2" destOrd="0" presId="urn:microsoft.com/office/officeart/2009/3/layout/HorizontalOrganizationChart"/>
-    <dgm:cxn modelId="{9E2D0374-DE6D-48F4-B1D0-1B836837FBFF}" type="presParOf" srcId="{B8879ED5-5CC4-4C70-B787-A464F21E5A82}" destId="{20DE5D06-E441-4C4F-B044-72450EFD7B90}" srcOrd="3" destOrd="0" presId="urn:microsoft.com/office/officeart/2009/3/layout/HorizontalOrganizationChart"/>
-    <dgm:cxn modelId="{77821023-FD96-46EF-BDC5-8FE18B425081}" type="presParOf" srcId="{20DE5D06-E441-4C4F-B044-72450EFD7B90}" destId="{C70F00C4-AD59-42CB-9323-4F613C3A5601}" srcOrd="0" destOrd="0" presId="urn:microsoft.com/office/officeart/2009/3/layout/HorizontalOrganizationChart"/>
-    <dgm:cxn modelId="{26A83B51-B283-4AE6-ADC0-B5877540C222}" type="presParOf" srcId="{C70F00C4-AD59-42CB-9323-4F613C3A5601}" destId="{FF31C2ED-8BB5-4097-8E24-1F260DDEC544}" srcOrd="0" destOrd="0" presId="urn:microsoft.com/office/officeart/2009/3/layout/HorizontalOrganizationChart"/>
-    <dgm:cxn modelId="{8A750EC8-E894-4192-9FC7-5272FB2AA838}" type="presParOf" srcId="{C70F00C4-AD59-42CB-9323-4F613C3A5601}" destId="{92B6C502-8065-477C-8FA6-E24F50A8526B}" srcOrd="1" destOrd="0" presId="urn:microsoft.com/office/officeart/2009/3/layout/HorizontalOrganizationChart"/>
-    <dgm:cxn modelId="{44838EED-DF11-49CF-9AC6-C9F28BD729B3}" type="presParOf" srcId="{20DE5D06-E441-4C4F-B044-72450EFD7B90}" destId="{A79A673B-5294-4668-98CD-89F8E4D1AA6D}" srcOrd="1" destOrd="0" presId="urn:microsoft.com/office/officeart/2009/3/layout/HorizontalOrganizationChart"/>
-    <dgm:cxn modelId="{A1F75488-5E7F-4E99-BA3E-AD4EE8A11F71}" type="presParOf" srcId="{20DE5D06-E441-4C4F-B044-72450EFD7B90}" destId="{FFD44F2E-887C-4F8F-BBC7-46A569B7EEF8}" srcOrd="2" destOrd="0" presId="urn:microsoft.com/office/officeart/2009/3/layout/HorizontalOrganizationChart"/>
-    <dgm:cxn modelId="{5AB54C51-E89E-436E-9AA5-A201C298B9BA}" type="presParOf" srcId="{2C79DF0A-629A-4041-8734-57047A8F003C}" destId="{7D24D853-1C79-4ECE-ACD9-BDD13C988E2A}" srcOrd="2" destOrd="0" presId="urn:microsoft.com/office/officeart/2009/3/layout/HorizontalOrganizationChart"/>
-    <dgm:cxn modelId="{84B479B5-BAAD-4B74-8A4B-698C6B4E46B0}" type="presParOf" srcId="{759B88C9-8D71-4F99-93CE-9FA8163D88C9}" destId="{754B912F-071C-4999-93B2-8E755A9DB2C1}" srcOrd="2" destOrd="0" presId="urn:microsoft.com/office/officeart/2009/3/layout/HorizontalOrganizationChart"/>
-    <dgm:cxn modelId="{E6C06520-DBBB-4F5B-8462-CD474C1B53F3}" type="presParOf" srcId="{759B88C9-8D71-4F99-93CE-9FA8163D88C9}" destId="{5ECC1179-597B-446F-A26D-79224659AB29}" srcOrd="3" destOrd="0" presId="urn:microsoft.com/office/officeart/2009/3/layout/HorizontalOrganizationChart"/>
-    <dgm:cxn modelId="{DCF1D127-118E-4EB8-8F49-571E3E8A0836}" type="presParOf" srcId="{5ECC1179-597B-446F-A26D-79224659AB29}" destId="{0C32566D-C181-49F1-8CC4-1BFE4E6CD1BD}" srcOrd="0" destOrd="0" presId="urn:microsoft.com/office/officeart/2009/3/layout/HorizontalOrganizationChart"/>
-    <dgm:cxn modelId="{12679AE8-1A93-4A16-81F6-5ABBF8149E0F}" type="presParOf" srcId="{0C32566D-C181-49F1-8CC4-1BFE4E6CD1BD}" destId="{BEF2EECD-A7FA-45DC-93F8-439E37FDD97C}" srcOrd="0" destOrd="0" presId="urn:microsoft.com/office/officeart/2009/3/layout/HorizontalOrganizationChart"/>
-    <dgm:cxn modelId="{EDDB704F-C617-4E66-A110-C418849B48E1}" type="presParOf" srcId="{0C32566D-C181-49F1-8CC4-1BFE4E6CD1BD}" destId="{F6A03E81-61AC-4A66-873C-32B20212B602}" srcOrd="1" destOrd="0" presId="urn:microsoft.com/office/officeart/2009/3/layout/HorizontalOrganizationChart"/>
-    <dgm:cxn modelId="{06D880D9-1C66-4298-8C42-113D61005756}" type="presParOf" srcId="{5ECC1179-597B-446F-A26D-79224659AB29}" destId="{0F3F2FEB-A2CA-4EAD-8628-5D9ED1E2DBFE}" srcOrd="1" destOrd="0" presId="urn:microsoft.com/office/officeart/2009/3/layout/HorizontalOrganizationChart"/>
-    <dgm:cxn modelId="{DEC5FEF6-B7BD-421A-B7CD-6AA95DF5B287}" type="presParOf" srcId="{0F3F2FEB-A2CA-4EAD-8628-5D9ED1E2DBFE}" destId="{71C44B77-2A5B-40C0-9D22-C3983F5CDD7B}" srcOrd="0" destOrd="0" presId="urn:microsoft.com/office/officeart/2009/3/layout/HorizontalOrganizationChart"/>
-    <dgm:cxn modelId="{DF75147A-D989-4227-A82C-85461BB87534}" type="presParOf" srcId="{0F3F2FEB-A2CA-4EAD-8628-5D9ED1E2DBFE}" destId="{FF550994-6A34-43AC-95CF-23D77337C6EB}" srcOrd="1" destOrd="0" presId="urn:microsoft.com/office/officeart/2009/3/layout/HorizontalOrganizationChart"/>
-    <dgm:cxn modelId="{BCCD88B0-6671-4D41-B8A7-FDC24B50C348}" type="presParOf" srcId="{FF550994-6A34-43AC-95CF-23D77337C6EB}" destId="{59DB8727-EE37-4EAA-9FCD-3AB96B2E550A}" srcOrd="0" destOrd="0" presId="urn:microsoft.com/office/officeart/2009/3/layout/HorizontalOrganizationChart"/>
-    <dgm:cxn modelId="{61A6E1CA-C996-486E-854C-9E78945D8173}" type="presParOf" srcId="{59DB8727-EE37-4EAA-9FCD-3AB96B2E550A}" destId="{3C41DD64-956A-4F05-BDF1-3224D732801C}" srcOrd="0" destOrd="0" presId="urn:microsoft.com/office/officeart/2009/3/layout/HorizontalOrganizationChart"/>
-    <dgm:cxn modelId="{B48F77B0-35CC-444F-A44E-C367C3A509B0}" type="presParOf" srcId="{59DB8727-EE37-4EAA-9FCD-3AB96B2E550A}" destId="{EE699261-32FE-4F19-83FD-A9552156D212}" srcOrd="1" destOrd="0" presId="urn:microsoft.com/office/officeart/2009/3/layout/HorizontalOrganizationChart"/>
-    <dgm:cxn modelId="{8D63BE09-459E-412A-877B-D6F2BDD3FAF0}" type="presParOf" srcId="{FF550994-6A34-43AC-95CF-23D77337C6EB}" destId="{7A47FFAB-8E7A-44AD-8054-918F5E383F4E}" srcOrd="1" destOrd="0" presId="urn:microsoft.com/office/officeart/2009/3/layout/HorizontalOrganizationChart"/>
-    <dgm:cxn modelId="{50B640AA-122A-4E94-B60C-2B4D084CFC68}" type="presParOf" srcId="{FF550994-6A34-43AC-95CF-23D77337C6EB}" destId="{CA0FF8F9-CDBF-4AF8-B199-C77E4E672679}" srcOrd="2" destOrd="0" presId="urn:microsoft.com/office/officeart/2009/3/layout/HorizontalOrganizationChart"/>
-    <dgm:cxn modelId="{6EB9BD2D-0ECE-4E10-BFEF-3F2164C7573D}" type="presParOf" srcId="{5ECC1179-597B-446F-A26D-79224659AB29}" destId="{8FA7E37E-5DBB-492E-A1BA-39E2CA6587A9}" srcOrd="2" destOrd="0" presId="urn:microsoft.com/office/officeart/2009/3/layout/HorizontalOrganizationChart"/>
-    <dgm:cxn modelId="{E70F8305-4E95-4C9B-B04F-32229942A81E}" type="presParOf" srcId="{830F58A8-C48A-4B1A-A446-EAC0CB317B96}" destId="{67B6D9F0-E82D-42D7-AD9F-9D3D1436297D}" srcOrd="2" destOrd="0" presId="urn:microsoft.com/office/officeart/2009/3/layout/HorizontalOrganizationChart"/>
+    <dgm:cxn modelId="{BD4B003B-2430-4FCD-B92F-18F9528DD75B}" type="presOf" srcId="{48FFA782-9C01-4244-B34F-36E13BA4C5D0}" destId="{166C6100-9B69-44DB-A5F7-5181C57E6A24}" srcOrd="0" destOrd="0" presId="urn:microsoft.com/office/officeart/2009/3/layout/HorizontalOrganizationChart"/>
+    <dgm:cxn modelId="{779990CF-C8D8-4C4D-805B-8C1E53789505}" type="presOf" srcId="{0AAD89C0-4693-4159-B775-4F3421F1BF24}" destId="{BEF2EECD-A7FA-45DC-93F8-439E37FDD97C}" srcOrd="0" destOrd="0" presId="urn:microsoft.com/office/officeart/2009/3/layout/HorizontalOrganizationChart"/>
+    <dgm:cxn modelId="{4D2841E5-75BC-4546-9C11-C2859CF37F22}" type="presOf" srcId="{0E7DFD96-D5FC-462C-AF38-F07EF41B0C1C}" destId="{EE699261-32FE-4F19-83FD-A9552156D212}" srcOrd="1" destOrd="0" presId="urn:microsoft.com/office/officeart/2009/3/layout/HorizontalOrganizationChart"/>
+    <dgm:cxn modelId="{5E698C12-13A1-45A7-8ED5-F1324500AC7E}" type="presOf" srcId="{04A279BA-DEA9-488F-8D23-561CF58358E4}" destId="{212FF554-8FF4-4D29-9BF6-B4BDAE545E33}" srcOrd="0" destOrd="0" presId="urn:microsoft.com/office/officeart/2009/3/layout/HorizontalOrganizationChart"/>
+    <dgm:cxn modelId="{1DA7A50A-BBC2-4D67-9A95-45A4C800F2D9}" type="presOf" srcId="{00548C38-A3C0-437D-A5F6-E2BF1A5B0942}" destId="{E896C590-8910-4DC9-9096-BDE16473033C}" srcOrd="0" destOrd="0" presId="urn:microsoft.com/office/officeart/2009/3/layout/HorizontalOrganizationChart"/>
+    <dgm:cxn modelId="{4F1A3CF8-002E-4A36-94F3-754959CB3EC4}" type="presOf" srcId="{187460C9-6159-48A0-AAD2-CC97524DF899}" destId="{E88C1C6A-1B01-4BD1-A8D0-B7EA7D1A74A6}" srcOrd="0" destOrd="0" presId="urn:microsoft.com/office/officeart/2009/3/layout/HorizontalOrganizationChart"/>
+    <dgm:cxn modelId="{F2EA41A6-E1FE-42E9-9CB3-0FFC88A06625}" type="presParOf" srcId="{E88C1C6A-1B01-4BD1-A8D0-B7EA7D1A74A6}" destId="{830F58A8-C48A-4B1A-A446-EAC0CB317B96}" srcOrd="0" destOrd="0" presId="urn:microsoft.com/office/officeart/2009/3/layout/HorizontalOrganizationChart"/>
+    <dgm:cxn modelId="{AACFFB45-CE86-499B-9298-ABA4C7D374DC}" type="presParOf" srcId="{830F58A8-C48A-4B1A-A446-EAC0CB317B96}" destId="{75884247-B412-41CC-86A3-4FFE7191C7DB}" srcOrd="0" destOrd="0" presId="urn:microsoft.com/office/officeart/2009/3/layout/HorizontalOrganizationChart"/>
+    <dgm:cxn modelId="{8500A1FD-D6D9-42F6-BEF1-FD26B15A8695}" type="presParOf" srcId="{75884247-B412-41CC-86A3-4FFE7191C7DB}" destId="{212FF554-8FF4-4D29-9BF6-B4BDAE545E33}" srcOrd="0" destOrd="0" presId="urn:microsoft.com/office/officeart/2009/3/layout/HorizontalOrganizationChart"/>
+    <dgm:cxn modelId="{5C4C5C3D-A1E8-4CEE-AD05-6E0A5BD708C7}" type="presParOf" srcId="{75884247-B412-41CC-86A3-4FFE7191C7DB}" destId="{434957ED-9990-4247-B687-842FBC063A26}" srcOrd="1" destOrd="0" presId="urn:microsoft.com/office/officeart/2009/3/layout/HorizontalOrganizationChart"/>
+    <dgm:cxn modelId="{515973D0-1D72-40B8-B5A0-8B356F89BAE7}" type="presParOf" srcId="{830F58A8-C48A-4B1A-A446-EAC0CB317B96}" destId="{759B88C9-8D71-4F99-93CE-9FA8163D88C9}" srcOrd="1" destOrd="0" presId="urn:microsoft.com/office/officeart/2009/3/layout/HorizontalOrganizationChart"/>
+    <dgm:cxn modelId="{2D5B938A-44EA-4DE8-9377-21452298E19A}" type="presParOf" srcId="{759B88C9-8D71-4F99-93CE-9FA8163D88C9}" destId="{EA0EB95D-BC0A-41E9-8FAE-4CE1A6272274}" srcOrd="0" destOrd="0" presId="urn:microsoft.com/office/officeart/2009/3/layout/HorizontalOrganizationChart"/>
+    <dgm:cxn modelId="{8BEC42B4-D86B-459E-AE06-7183F99AD99F}" type="presParOf" srcId="{759B88C9-8D71-4F99-93CE-9FA8163D88C9}" destId="{2C79DF0A-629A-4041-8734-57047A8F003C}" srcOrd="1" destOrd="0" presId="urn:microsoft.com/office/officeart/2009/3/layout/HorizontalOrganizationChart"/>
+    <dgm:cxn modelId="{33E90DAD-F943-4ECE-A630-0B6CD008EED9}" type="presParOf" srcId="{2C79DF0A-629A-4041-8734-57047A8F003C}" destId="{A7F2B5B7-9CB3-4439-AB06-BA1CDCA595D6}" srcOrd="0" destOrd="0" presId="urn:microsoft.com/office/officeart/2009/3/layout/HorizontalOrganizationChart"/>
+    <dgm:cxn modelId="{617DDFB2-3C29-4B61-994F-A3581DA99D16}" type="presParOf" srcId="{A7F2B5B7-9CB3-4439-AB06-BA1CDCA595D6}" destId="{166C6100-9B69-44DB-A5F7-5181C57E6A24}" srcOrd="0" destOrd="0" presId="urn:microsoft.com/office/officeart/2009/3/layout/HorizontalOrganizationChart"/>
+    <dgm:cxn modelId="{25FD842E-6069-4BE3-BE40-30125319AC44}" type="presParOf" srcId="{A7F2B5B7-9CB3-4439-AB06-BA1CDCA595D6}" destId="{D467C962-9F07-4C0B-B87A-CF6A311C4579}" srcOrd="1" destOrd="0" presId="urn:microsoft.com/office/officeart/2009/3/layout/HorizontalOrganizationChart"/>
+    <dgm:cxn modelId="{9FAA55B0-5D74-43EC-A0F4-F34599575B05}" type="presParOf" srcId="{2C79DF0A-629A-4041-8734-57047A8F003C}" destId="{B8879ED5-5CC4-4C70-B787-A464F21E5A82}" srcOrd="1" destOrd="0" presId="urn:microsoft.com/office/officeart/2009/3/layout/HorizontalOrganizationChart"/>
+    <dgm:cxn modelId="{4A4041F4-16C0-4E65-8834-4D24609FDBEB}" type="presParOf" srcId="{B8879ED5-5CC4-4C70-B787-A464F21E5A82}" destId="{5D402E76-F8E4-4103-8624-1B11DCF1668C}" srcOrd="0" destOrd="0" presId="urn:microsoft.com/office/officeart/2009/3/layout/HorizontalOrganizationChart"/>
+    <dgm:cxn modelId="{575A3004-9A3E-4E45-86D5-1F545886EC7A}" type="presParOf" srcId="{B8879ED5-5CC4-4C70-B787-A464F21E5A82}" destId="{116CA39D-3F1F-4063-8540-4364D7CE5607}" srcOrd="1" destOrd="0" presId="urn:microsoft.com/office/officeart/2009/3/layout/HorizontalOrganizationChart"/>
+    <dgm:cxn modelId="{040004B0-A3D6-48C7-8344-57C304C44865}" type="presParOf" srcId="{116CA39D-3F1F-4063-8540-4364D7CE5607}" destId="{3A27BB5B-79D9-40FD-B3E2-85F1AA510259}" srcOrd="0" destOrd="0" presId="urn:microsoft.com/office/officeart/2009/3/layout/HorizontalOrganizationChart"/>
+    <dgm:cxn modelId="{F86686AA-9DB5-42D8-9D01-2D27B652988A}" type="presParOf" srcId="{3A27BB5B-79D9-40FD-B3E2-85F1AA510259}" destId="{E896C590-8910-4DC9-9096-BDE16473033C}" srcOrd="0" destOrd="0" presId="urn:microsoft.com/office/officeart/2009/3/layout/HorizontalOrganizationChart"/>
+    <dgm:cxn modelId="{4877244C-ED97-40C7-9F0A-57BB513907F5}" type="presParOf" srcId="{3A27BB5B-79D9-40FD-B3E2-85F1AA510259}" destId="{172D1648-CE9E-4E94-82FD-995361B5B7CA}" srcOrd="1" destOrd="0" presId="urn:microsoft.com/office/officeart/2009/3/layout/HorizontalOrganizationChart"/>
+    <dgm:cxn modelId="{08CB6CC4-D86E-496F-8B35-AAC578AFD41D}" type="presParOf" srcId="{116CA39D-3F1F-4063-8540-4364D7CE5607}" destId="{B4815157-319F-4173-ACBB-B78C4B688A6A}" srcOrd="1" destOrd="0" presId="urn:microsoft.com/office/officeart/2009/3/layout/HorizontalOrganizationChart"/>
+    <dgm:cxn modelId="{340DA80F-D259-4714-AF51-607D76D3676D}" type="presParOf" srcId="{116CA39D-3F1F-4063-8540-4364D7CE5607}" destId="{4B2D1FDB-A3C8-4C05-B9D8-483D7B63EB0A}" srcOrd="2" destOrd="0" presId="urn:microsoft.com/office/officeart/2009/3/layout/HorizontalOrganizationChart"/>
+    <dgm:cxn modelId="{586911B4-5BFA-46DB-90FA-E78710F46021}" type="presParOf" srcId="{B8879ED5-5CC4-4C70-B787-A464F21E5A82}" destId="{51063709-6E8C-45C4-B359-DF5B821F0AE6}" srcOrd="2" destOrd="0" presId="urn:microsoft.com/office/officeart/2009/3/layout/HorizontalOrganizationChart"/>
+    <dgm:cxn modelId="{D5DAB5EF-2DF7-4950-91AD-495D152016DD}" type="presParOf" srcId="{B8879ED5-5CC4-4C70-B787-A464F21E5A82}" destId="{20DE5D06-E441-4C4F-B044-72450EFD7B90}" srcOrd="3" destOrd="0" presId="urn:microsoft.com/office/officeart/2009/3/layout/HorizontalOrganizationChart"/>
+    <dgm:cxn modelId="{4A21E399-4AC4-462E-B58F-972DD19B46FC}" type="presParOf" srcId="{20DE5D06-E441-4C4F-B044-72450EFD7B90}" destId="{C70F00C4-AD59-42CB-9323-4F613C3A5601}" srcOrd="0" destOrd="0" presId="urn:microsoft.com/office/officeart/2009/3/layout/HorizontalOrganizationChart"/>
+    <dgm:cxn modelId="{965EAD0C-8AAD-4A60-BF5F-5E351B33683A}" type="presParOf" srcId="{C70F00C4-AD59-42CB-9323-4F613C3A5601}" destId="{FF31C2ED-8BB5-4097-8E24-1F260DDEC544}" srcOrd="0" destOrd="0" presId="urn:microsoft.com/office/officeart/2009/3/layout/HorizontalOrganizationChart"/>
+    <dgm:cxn modelId="{E573B517-DDC0-46CA-A348-F47B2EB7965B}" type="presParOf" srcId="{C70F00C4-AD59-42CB-9323-4F613C3A5601}" destId="{92B6C502-8065-477C-8FA6-E24F50A8526B}" srcOrd="1" destOrd="0" presId="urn:microsoft.com/office/officeart/2009/3/layout/HorizontalOrganizationChart"/>
+    <dgm:cxn modelId="{6C218F80-5EB5-4F28-B704-22381C6B2379}" type="presParOf" srcId="{20DE5D06-E441-4C4F-B044-72450EFD7B90}" destId="{A79A673B-5294-4668-98CD-89F8E4D1AA6D}" srcOrd="1" destOrd="0" presId="urn:microsoft.com/office/officeart/2009/3/layout/HorizontalOrganizationChart"/>
+    <dgm:cxn modelId="{AA3A8E93-931A-4BFD-A054-1E36EE84AEEB}" type="presParOf" srcId="{20DE5D06-E441-4C4F-B044-72450EFD7B90}" destId="{FFD44F2E-887C-4F8F-BBC7-46A569B7EEF8}" srcOrd="2" destOrd="0" presId="urn:microsoft.com/office/officeart/2009/3/layout/HorizontalOrganizationChart"/>
+    <dgm:cxn modelId="{2987D781-6A94-4446-A44A-D5B972DE28B2}" type="presParOf" srcId="{2C79DF0A-629A-4041-8734-57047A8F003C}" destId="{7D24D853-1C79-4ECE-ACD9-BDD13C988E2A}" srcOrd="2" destOrd="0" presId="urn:microsoft.com/office/officeart/2009/3/layout/HorizontalOrganizationChart"/>
+    <dgm:cxn modelId="{4214B98D-AA6B-451F-B99A-90CFAB15FE3A}" type="presParOf" srcId="{759B88C9-8D71-4F99-93CE-9FA8163D88C9}" destId="{754B912F-071C-4999-93B2-8E755A9DB2C1}" srcOrd="2" destOrd="0" presId="urn:microsoft.com/office/officeart/2009/3/layout/HorizontalOrganizationChart"/>
+    <dgm:cxn modelId="{53E5DCA0-05C0-4A73-AEB8-1CD56A11F347}" type="presParOf" srcId="{759B88C9-8D71-4F99-93CE-9FA8163D88C9}" destId="{5ECC1179-597B-446F-A26D-79224659AB29}" srcOrd="3" destOrd="0" presId="urn:microsoft.com/office/officeart/2009/3/layout/HorizontalOrganizationChart"/>
+    <dgm:cxn modelId="{C1EFF89C-3E4C-45F8-8508-176F3921F504}" type="presParOf" srcId="{5ECC1179-597B-446F-A26D-79224659AB29}" destId="{0C32566D-C181-49F1-8CC4-1BFE4E6CD1BD}" srcOrd="0" destOrd="0" presId="urn:microsoft.com/office/officeart/2009/3/layout/HorizontalOrganizationChart"/>
+    <dgm:cxn modelId="{627E8833-E799-4961-9BFC-A08A64AC90D8}" type="presParOf" srcId="{0C32566D-C181-49F1-8CC4-1BFE4E6CD1BD}" destId="{BEF2EECD-A7FA-45DC-93F8-439E37FDD97C}" srcOrd="0" destOrd="0" presId="urn:microsoft.com/office/officeart/2009/3/layout/HorizontalOrganizationChart"/>
+    <dgm:cxn modelId="{25F4D2AA-E105-418E-8864-BF9B20FB2CF8}" type="presParOf" srcId="{0C32566D-C181-49F1-8CC4-1BFE4E6CD1BD}" destId="{F6A03E81-61AC-4A66-873C-32B20212B602}" srcOrd="1" destOrd="0" presId="urn:microsoft.com/office/officeart/2009/3/layout/HorizontalOrganizationChart"/>
+    <dgm:cxn modelId="{08F50940-CD5D-4D33-975B-9ABF009880B5}" type="presParOf" srcId="{5ECC1179-597B-446F-A26D-79224659AB29}" destId="{0F3F2FEB-A2CA-4EAD-8628-5D9ED1E2DBFE}" srcOrd="1" destOrd="0" presId="urn:microsoft.com/office/officeart/2009/3/layout/HorizontalOrganizationChart"/>
+    <dgm:cxn modelId="{EB8FBD2B-33D8-4669-9CDA-182103B3E0AF}" type="presParOf" srcId="{0F3F2FEB-A2CA-4EAD-8628-5D9ED1E2DBFE}" destId="{71C44B77-2A5B-40C0-9D22-C3983F5CDD7B}" srcOrd="0" destOrd="0" presId="urn:microsoft.com/office/officeart/2009/3/layout/HorizontalOrganizationChart"/>
+    <dgm:cxn modelId="{5409AE79-5377-4D5C-8017-48A7E54FC844}" type="presParOf" srcId="{0F3F2FEB-A2CA-4EAD-8628-5D9ED1E2DBFE}" destId="{FF550994-6A34-43AC-95CF-23D77337C6EB}" srcOrd="1" destOrd="0" presId="urn:microsoft.com/office/officeart/2009/3/layout/HorizontalOrganizationChart"/>
+    <dgm:cxn modelId="{236F133D-803F-42E8-B72A-693549F75D24}" type="presParOf" srcId="{FF550994-6A34-43AC-95CF-23D77337C6EB}" destId="{59DB8727-EE37-4EAA-9FCD-3AB96B2E550A}" srcOrd="0" destOrd="0" presId="urn:microsoft.com/office/officeart/2009/3/layout/HorizontalOrganizationChart"/>
+    <dgm:cxn modelId="{A301F5B8-70C1-44CC-9B29-D31EDACB5927}" type="presParOf" srcId="{59DB8727-EE37-4EAA-9FCD-3AB96B2E550A}" destId="{3C41DD64-956A-4F05-BDF1-3224D732801C}" srcOrd="0" destOrd="0" presId="urn:microsoft.com/office/officeart/2009/3/layout/HorizontalOrganizationChart"/>
+    <dgm:cxn modelId="{D041D2D6-E828-4C1C-A981-5BBCD36E2867}" type="presParOf" srcId="{59DB8727-EE37-4EAA-9FCD-3AB96B2E550A}" destId="{EE699261-32FE-4F19-83FD-A9552156D212}" srcOrd="1" destOrd="0" presId="urn:microsoft.com/office/officeart/2009/3/layout/HorizontalOrganizationChart"/>
+    <dgm:cxn modelId="{EBC9B4E0-38BF-4B10-886A-F296E321A20A}" type="presParOf" srcId="{FF550994-6A34-43AC-95CF-23D77337C6EB}" destId="{7A47FFAB-8E7A-44AD-8054-918F5E383F4E}" srcOrd="1" destOrd="0" presId="urn:microsoft.com/office/officeart/2009/3/layout/HorizontalOrganizationChart"/>
+    <dgm:cxn modelId="{656A0790-3B06-4698-A748-AE97CD4F5F72}" type="presParOf" srcId="{FF550994-6A34-43AC-95CF-23D77337C6EB}" destId="{CA0FF8F9-CDBF-4AF8-B199-C77E4E672679}" srcOrd="2" destOrd="0" presId="urn:microsoft.com/office/officeart/2009/3/layout/HorizontalOrganizationChart"/>
+    <dgm:cxn modelId="{8776A8CA-2C71-4EC4-958F-81552692EB7B}" type="presParOf" srcId="{5ECC1179-597B-446F-A26D-79224659AB29}" destId="{8FA7E37E-5DBB-492E-A1BA-39E2CA6587A9}" srcOrd="2" destOrd="0" presId="urn:microsoft.com/office/officeart/2009/3/layout/HorizontalOrganizationChart"/>
+    <dgm:cxn modelId="{6B1A807E-EBD2-457B-9841-D60B86C8D94C}" type="presParOf" srcId="{830F58A8-C48A-4B1A-A446-EAC0CB317B96}" destId="{67B6D9F0-E82D-42D7-AD9F-9D3D1436297D}" srcOrd="2" destOrd="0" presId="urn:microsoft.com/office/officeart/2009/3/layout/HorizontalOrganizationChart"/>
   </dgm:cxnLst>
   <dgm:bg/>
   <dgm:whole/>
@@ -24715,6 +24846,13 @@
         </dgm:presLayoutVars>
       </dgm:prSet>
       <dgm:spPr/>
+      <dgm:t>
+        <a:bodyPr/>
+        <a:lstStyle/>
+        <a:p>
+          <a:endParaRPr lang="en-US"/>
+        </a:p>
+      </dgm:t>
     </dgm:pt>
     <dgm:pt modelId="{3DC1F7CA-794F-44DF-AA5B-D605C44AC971}" type="pres">
       <dgm:prSet presAssocID="{D6384651-468D-493F-A29C-EB567ED6D094}" presName="hierRoot1" presStyleCnt="0">
@@ -24746,6 +24884,13 @@
     <dgm:pt modelId="{B6A03FCF-29FF-4E4C-9920-DB4986A25520}" type="pres">
       <dgm:prSet presAssocID="{D6384651-468D-493F-A29C-EB567ED6D094}" presName="rootConnector1" presStyleLbl="node1" presStyleIdx="0" presStyleCnt="0"/>
       <dgm:spPr/>
+      <dgm:t>
+        <a:bodyPr/>
+        <a:lstStyle/>
+        <a:p>
+          <a:endParaRPr lang="en-US"/>
+        </a:p>
+      </dgm:t>
     </dgm:pt>
     <dgm:pt modelId="{0F0973D1-03BE-48D8-9EB3-36E3610A1F8A}" type="pres">
       <dgm:prSet presAssocID="{D6384651-468D-493F-A29C-EB567ED6D094}" presName="hierChild2" presStyleCnt="0"/>
@@ -24754,6 +24899,13 @@
     <dgm:pt modelId="{723C32D7-81D8-4B7F-B978-6A9E149D7F8B}" type="pres">
       <dgm:prSet presAssocID="{B5BB412F-A11C-4A76-9685-B88B900774B2}" presName="Name64" presStyleLbl="parChTrans1D2" presStyleIdx="0" presStyleCnt="3"/>
       <dgm:spPr/>
+      <dgm:t>
+        <a:bodyPr/>
+        <a:lstStyle/>
+        <a:p>
+          <a:endParaRPr lang="en-US"/>
+        </a:p>
+      </dgm:t>
     </dgm:pt>
     <dgm:pt modelId="{D9E59D26-31EE-4B5B-AC54-3C7B93FE3EE1}" type="pres">
       <dgm:prSet presAssocID="{4108394B-A18D-45C1-96CC-63BF1AB46822}" presName="hierRoot2" presStyleCnt="0">
@@ -24785,6 +24937,13 @@
     <dgm:pt modelId="{6AE4F243-EA26-4050-AFAC-5921C8BBCB3E}" type="pres">
       <dgm:prSet presAssocID="{4108394B-A18D-45C1-96CC-63BF1AB46822}" presName="rootConnector" presStyleLbl="node2" presStyleIdx="0" presStyleCnt="3"/>
       <dgm:spPr/>
+      <dgm:t>
+        <a:bodyPr/>
+        <a:lstStyle/>
+        <a:p>
+          <a:endParaRPr lang="en-US"/>
+        </a:p>
+      </dgm:t>
     </dgm:pt>
     <dgm:pt modelId="{5A0F1636-4629-4708-A44B-AE6F982D9077}" type="pres">
       <dgm:prSet presAssocID="{4108394B-A18D-45C1-96CC-63BF1AB46822}" presName="hierChild4" presStyleCnt="0"/>
@@ -24797,6 +24956,13 @@
     <dgm:pt modelId="{E6B3CA8E-6F77-4301-8DCF-64F13BB3324E}" type="pres">
       <dgm:prSet presAssocID="{80821AE1-3C43-4141-AFF9-F5E2D1746D85}" presName="Name64" presStyleLbl="parChTrans1D2" presStyleIdx="1" presStyleCnt="3"/>
       <dgm:spPr/>
+      <dgm:t>
+        <a:bodyPr/>
+        <a:lstStyle/>
+        <a:p>
+          <a:endParaRPr lang="en-US"/>
+        </a:p>
+      </dgm:t>
     </dgm:pt>
     <dgm:pt modelId="{65FBA2BA-84AF-4C57-BC0A-1B22393EAAD1}" type="pres">
       <dgm:prSet presAssocID="{07619991-E6A4-44E4-A9CE-EA6C312868A3}" presName="hierRoot2" presStyleCnt="0">
@@ -24828,6 +24994,13 @@
     <dgm:pt modelId="{D0E607EB-99BA-4805-82A5-A9317ECE3A40}" type="pres">
       <dgm:prSet presAssocID="{07619991-E6A4-44E4-A9CE-EA6C312868A3}" presName="rootConnector" presStyleLbl="node2" presStyleIdx="1" presStyleCnt="3"/>
       <dgm:spPr/>
+      <dgm:t>
+        <a:bodyPr/>
+        <a:lstStyle/>
+        <a:p>
+          <a:endParaRPr lang="en-US"/>
+        </a:p>
+      </dgm:t>
     </dgm:pt>
     <dgm:pt modelId="{3512A25D-B247-4C2C-BF9E-D96AC6D11668}" type="pres">
       <dgm:prSet presAssocID="{07619991-E6A4-44E4-A9CE-EA6C312868A3}" presName="hierChild4" presStyleCnt="0"/>
@@ -24840,6 +25013,13 @@
     <dgm:pt modelId="{EE19FDE9-D720-4D10-A7C7-4B54B076048F}" type="pres">
       <dgm:prSet presAssocID="{38915929-0294-4967-9BA3-5F7EE0222E94}" presName="Name64" presStyleLbl="parChTrans1D2" presStyleIdx="2" presStyleCnt="3"/>
       <dgm:spPr/>
+      <dgm:t>
+        <a:bodyPr/>
+        <a:lstStyle/>
+        <a:p>
+          <a:endParaRPr lang="en-US"/>
+        </a:p>
+      </dgm:t>
     </dgm:pt>
     <dgm:pt modelId="{8C60D0A4-FDD4-423A-85BE-F935956A1FA0}" type="pres">
       <dgm:prSet presAssocID="{05245E91-33B7-4432-BD78-3FB0F4250473}" presName="hierRoot2" presStyleCnt="0">
@@ -24871,6 +25051,13 @@
     <dgm:pt modelId="{BA69A0C4-D8CF-4F68-A7A0-4967E941E60C}" type="pres">
       <dgm:prSet presAssocID="{05245E91-33B7-4432-BD78-3FB0F4250473}" presName="rootConnector" presStyleLbl="node2" presStyleIdx="2" presStyleCnt="3"/>
       <dgm:spPr/>
+      <dgm:t>
+        <a:bodyPr/>
+        <a:lstStyle/>
+        <a:p>
+          <a:endParaRPr lang="en-US"/>
+        </a:p>
+      </dgm:t>
     </dgm:pt>
     <dgm:pt modelId="{7BE95E7F-DCC3-4C98-8D32-53002AA5377A}" type="pres">
       <dgm:prSet presAssocID="{05245E91-33B7-4432-BD78-3FB0F4250473}" presName="hierChild4" presStyleCnt="0"/>
@@ -24886,49 +25073,49 @@
     </dgm:pt>
   </dgm:ptLst>
   <dgm:cxnLst>
-    <dgm:cxn modelId="{FC688A9A-D206-44EE-A5EF-7669CE260187}" type="presOf" srcId="{B5BB412F-A11C-4A76-9685-B88B900774B2}" destId="{723C32D7-81D8-4B7F-B978-6A9E149D7F8B}" srcOrd="0" destOrd="0" presId="urn:microsoft.com/office/officeart/2009/3/layout/HorizontalOrganizationChart"/>
-    <dgm:cxn modelId="{3056BF73-A80A-4ECF-B0F9-2566E871B689}" type="presOf" srcId="{D6384651-468D-493F-A29C-EB567ED6D094}" destId="{3B785E6C-EB16-439D-B24A-7D5F69BE688E}" srcOrd="0" destOrd="0" presId="urn:microsoft.com/office/officeart/2009/3/layout/HorizontalOrganizationChart"/>
-    <dgm:cxn modelId="{5D624824-22C8-46A6-98D7-5D54FC71C1CE}" type="presOf" srcId="{05245E91-33B7-4432-BD78-3FB0F4250473}" destId="{A655C535-F6CE-47AF-8D54-1ACA963CE0ED}" srcOrd="0" destOrd="0" presId="urn:microsoft.com/office/officeart/2009/3/layout/HorizontalOrganizationChart"/>
-    <dgm:cxn modelId="{34770EEE-F89A-4171-9CFA-687186ACEF21}" type="presOf" srcId="{07619991-E6A4-44E4-A9CE-EA6C312868A3}" destId="{E1F04995-A1B1-4DE9-823E-47A3EF3588D8}" srcOrd="0" destOrd="0" presId="urn:microsoft.com/office/officeart/2009/3/layout/HorizontalOrganizationChart"/>
-    <dgm:cxn modelId="{94B28329-84A6-493F-8B7A-8823311C5DC3}" type="presOf" srcId="{4108394B-A18D-45C1-96CC-63BF1AB46822}" destId="{6AE4F243-EA26-4050-AFAC-5921C8BBCB3E}" srcOrd="1" destOrd="0" presId="urn:microsoft.com/office/officeart/2009/3/layout/HorizontalOrganizationChart"/>
-    <dgm:cxn modelId="{99BD4E55-8D24-4AC9-B865-60726B091296}" type="presOf" srcId="{38915929-0294-4967-9BA3-5F7EE0222E94}" destId="{EE19FDE9-D720-4D10-A7C7-4B54B076048F}" srcOrd="0" destOrd="0" presId="urn:microsoft.com/office/officeart/2009/3/layout/HorizontalOrganizationChart"/>
-    <dgm:cxn modelId="{10E34CC3-899B-4B1A-A628-2098B4A6A611}" type="presOf" srcId="{4108394B-A18D-45C1-96CC-63BF1AB46822}" destId="{349C87C9-2024-43F7-A9DE-4F4876C0F11B}" srcOrd="0" destOrd="0" presId="urn:microsoft.com/office/officeart/2009/3/layout/HorizontalOrganizationChart"/>
-    <dgm:cxn modelId="{364AC117-5A25-4AA7-AF34-0B7046072ECE}" type="presOf" srcId="{05245E91-33B7-4432-BD78-3FB0F4250473}" destId="{BA69A0C4-D8CF-4F68-A7A0-4967E941E60C}" srcOrd="1" destOrd="0" presId="urn:microsoft.com/office/officeart/2009/3/layout/HorizontalOrganizationChart"/>
-    <dgm:cxn modelId="{F7A8F12C-E57C-43D5-A366-A2168CDDCA98}" type="presOf" srcId="{07619991-E6A4-44E4-A9CE-EA6C312868A3}" destId="{D0E607EB-99BA-4805-82A5-A9317ECE3A40}" srcOrd="1" destOrd="0" presId="urn:microsoft.com/office/officeart/2009/3/layout/HorizontalOrganizationChart"/>
+    <dgm:cxn modelId="{4447A77D-1873-4757-B2DE-D8A497CFAF57}" type="presOf" srcId="{05245E91-33B7-4432-BD78-3FB0F4250473}" destId="{A655C535-F6CE-47AF-8D54-1ACA963CE0ED}" srcOrd="0" destOrd="0" presId="urn:microsoft.com/office/officeart/2009/3/layout/HorizontalOrganizationChart"/>
+    <dgm:cxn modelId="{08E28DE0-6EB7-4E64-B74D-6EC1CBB0D5F9}" type="presOf" srcId="{D0C4AB12-31F3-4E09-8497-37FC6B327F75}" destId="{FA925297-7B68-4815-ACB0-CE682B447A7C}" srcOrd="0" destOrd="0" presId="urn:microsoft.com/office/officeart/2009/3/layout/HorizontalOrganizationChart"/>
+    <dgm:cxn modelId="{11239788-1345-4B7D-92D2-107CE3C300F3}" type="presOf" srcId="{D6384651-468D-493F-A29C-EB567ED6D094}" destId="{3B785E6C-EB16-439D-B24A-7D5F69BE688E}" srcOrd="0" destOrd="0" presId="urn:microsoft.com/office/officeart/2009/3/layout/HorizontalOrganizationChart"/>
+    <dgm:cxn modelId="{8D70DA3A-9FB2-4805-AD33-4F78D5D4D307}" type="presOf" srcId="{80821AE1-3C43-4141-AFF9-F5E2D1746D85}" destId="{E6B3CA8E-6F77-4301-8DCF-64F13BB3324E}" srcOrd="0" destOrd="0" presId="urn:microsoft.com/office/officeart/2009/3/layout/HorizontalOrganizationChart"/>
+    <dgm:cxn modelId="{A99A2FA5-CCD4-4676-8C91-30A09CF48E7D}" type="presOf" srcId="{07619991-E6A4-44E4-A9CE-EA6C312868A3}" destId="{E1F04995-A1B1-4DE9-823E-47A3EF3588D8}" srcOrd="0" destOrd="0" presId="urn:microsoft.com/office/officeart/2009/3/layout/HorizontalOrganizationChart"/>
     <dgm:cxn modelId="{41C82E08-9B54-4830-81B4-E5A3319F95E1}" srcId="{D6384651-468D-493F-A29C-EB567ED6D094}" destId="{07619991-E6A4-44E4-A9CE-EA6C312868A3}" srcOrd="1" destOrd="0" parTransId="{80821AE1-3C43-4141-AFF9-F5E2D1746D85}" sibTransId="{44D195D1-2A53-4820-8EFF-A365D49166F0}"/>
-    <dgm:cxn modelId="{78F3AB36-66A2-4EDD-BEAE-02C960D5E5A0}" type="presOf" srcId="{D6384651-468D-493F-A29C-EB567ED6D094}" destId="{B6A03FCF-29FF-4E4C-9920-DB4986A25520}" srcOrd="1" destOrd="0" presId="urn:microsoft.com/office/officeart/2009/3/layout/HorizontalOrganizationChart"/>
-    <dgm:cxn modelId="{918F1E8D-92F4-4001-A89D-399E8D68F01B}" type="presOf" srcId="{80821AE1-3C43-4141-AFF9-F5E2D1746D85}" destId="{E6B3CA8E-6F77-4301-8DCF-64F13BB3324E}" srcOrd="0" destOrd="0" presId="urn:microsoft.com/office/officeart/2009/3/layout/HorizontalOrganizationChart"/>
+    <dgm:cxn modelId="{881473E8-FC86-4BF1-A704-A82D5E917946}" srcId="{D0C4AB12-31F3-4E09-8497-37FC6B327F75}" destId="{D6384651-468D-493F-A29C-EB567ED6D094}" srcOrd="0" destOrd="0" parTransId="{98BAC766-C29D-4C04-A2F1-2D7F1539C164}" sibTransId="{39659C30-5744-455A-810A-BA195BE36CDA}"/>
+    <dgm:cxn modelId="{02521D4E-D4B1-4F75-83E8-82F29C13B24E}" type="presOf" srcId="{38915929-0294-4967-9BA3-5F7EE0222E94}" destId="{EE19FDE9-D720-4D10-A7C7-4B54B076048F}" srcOrd="0" destOrd="0" presId="urn:microsoft.com/office/officeart/2009/3/layout/HorizontalOrganizationChart"/>
+    <dgm:cxn modelId="{5CC83472-D200-40AD-8C4A-01889C088923}" type="presOf" srcId="{05245E91-33B7-4432-BD78-3FB0F4250473}" destId="{BA69A0C4-D8CF-4F68-A7A0-4967E941E60C}" srcOrd="1" destOrd="0" presId="urn:microsoft.com/office/officeart/2009/3/layout/HorizontalOrganizationChart"/>
+    <dgm:cxn modelId="{D358D928-9536-404C-B78B-CE0AE904DAB4}" type="presOf" srcId="{D6384651-468D-493F-A29C-EB567ED6D094}" destId="{B6A03FCF-29FF-4E4C-9920-DB4986A25520}" srcOrd="1" destOrd="0" presId="urn:microsoft.com/office/officeart/2009/3/layout/HorizontalOrganizationChart"/>
+    <dgm:cxn modelId="{438C7370-002C-49CD-97E1-088906187D00}" type="presOf" srcId="{07619991-E6A4-44E4-A9CE-EA6C312868A3}" destId="{D0E607EB-99BA-4805-82A5-A9317ECE3A40}" srcOrd="1" destOrd="0" presId="urn:microsoft.com/office/officeart/2009/3/layout/HorizontalOrganizationChart"/>
+    <dgm:cxn modelId="{94B62331-6191-4511-B299-A08571F0B287}" type="presOf" srcId="{4108394B-A18D-45C1-96CC-63BF1AB46822}" destId="{349C87C9-2024-43F7-A9DE-4F4876C0F11B}" srcOrd="0" destOrd="0" presId="urn:microsoft.com/office/officeart/2009/3/layout/HorizontalOrganizationChart"/>
+    <dgm:cxn modelId="{D5E9FD46-5C1A-49C9-A74E-A72C7773C88B}" type="presOf" srcId="{4108394B-A18D-45C1-96CC-63BF1AB46822}" destId="{6AE4F243-EA26-4050-AFAC-5921C8BBCB3E}" srcOrd="1" destOrd="0" presId="urn:microsoft.com/office/officeart/2009/3/layout/HorizontalOrganizationChart"/>
+    <dgm:cxn modelId="{11C8543B-9DEF-4EE0-B98D-CB3D673FD75F}" type="presOf" srcId="{B5BB412F-A11C-4A76-9685-B88B900774B2}" destId="{723C32D7-81D8-4B7F-B978-6A9E149D7F8B}" srcOrd="0" destOrd="0" presId="urn:microsoft.com/office/officeart/2009/3/layout/HorizontalOrganizationChart"/>
     <dgm:cxn modelId="{0EC25F29-4E78-4547-A55B-80C55C997466}" srcId="{D6384651-468D-493F-A29C-EB567ED6D094}" destId="{4108394B-A18D-45C1-96CC-63BF1AB46822}" srcOrd="0" destOrd="0" parTransId="{B5BB412F-A11C-4A76-9685-B88B900774B2}" sibTransId="{489F44A9-EEBE-438E-92B3-FE6F0E90EF0E}"/>
-    <dgm:cxn modelId="{57950402-B763-4A19-9B9F-EEF46BA3FEA0}" type="presOf" srcId="{D0C4AB12-31F3-4E09-8497-37FC6B327F75}" destId="{FA925297-7B68-4815-ACB0-CE682B447A7C}" srcOrd="0" destOrd="0" presId="urn:microsoft.com/office/officeart/2009/3/layout/HorizontalOrganizationChart"/>
-    <dgm:cxn modelId="{881473E8-FC86-4BF1-A704-A82D5E917946}" srcId="{D0C4AB12-31F3-4E09-8497-37FC6B327F75}" destId="{D6384651-468D-493F-A29C-EB567ED6D094}" srcOrd="0" destOrd="0" parTransId="{98BAC766-C29D-4C04-A2F1-2D7F1539C164}" sibTransId="{39659C30-5744-455A-810A-BA195BE36CDA}"/>
     <dgm:cxn modelId="{5E277DC8-B9D6-4EBD-A9CD-A85A56BD0AE1}" srcId="{D6384651-468D-493F-A29C-EB567ED6D094}" destId="{05245E91-33B7-4432-BD78-3FB0F4250473}" srcOrd="2" destOrd="0" parTransId="{38915929-0294-4967-9BA3-5F7EE0222E94}" sibTransId="{E466D829-E895-4E0F-BE9C-0047B926FD28}"/>
-    <dgm:cxn modelId="{0F0808EB-03E7-4700-A2A9-599D83F39839}" type="presParOf" srcId="{FA925297-7B68-4815-ACB0-CE682B447A7C}" destId="{3DC1F7CA-794F-44DF-AA5B-D605C44AC971}" srcOrd="0" destOrd="0" presId="urn:microsoft.com/office/officeart/2009/3/layout/HorizontalOrganizationChart"/>
-    <dgm:cxn modelId="{9F492354-7BED-48A0-915E-3202172EB064}" type="presParOf" srcId="{3DC1F7CA-794F-44DF-AA5B-D605C44AC971}" destId="{EBEE72E8-EAE2-4117-AC8D-18A40797693A}" srcOrd="0" destOrd="0" presId="urn:microsoft.com/office/officeart/2009/3/layout/HorizontalOrganizationChart"/>
-    <dgm:cxn modelId="{F0527547-2F3F-4C6F-B10F-B12FD5AA543A}" type="presParOf" srcId="{EBEE72E8-EAE2-4117-AC8D-18A40797693A}" destId="{3B785E6C-EB16-439D-B24A-7D5F69BE688E}" srcOrd="0" destOrd="0" presId="urn:microsoft.com/office/officeart/2009/3/layout/HorizontalOrganizationChart"/>
-    <dgm:cxn modelId="{97D97A7A-DD29-4292-8F90-80F7E11ECF93}" type="presParOf" srcId="{EBEE72E8-EAE2-4117-AC8D-18A40797693A}" destId="{B6A03FCF-29FF-4E4C-9920-DB4986A25520}" srcOrd="1" destOrd="0" presId="urn:microsoft.com/office/officeart/2009/3/layout/HorizontalOrganizationChart"/>
-    <dgm:cxn modelId="{72348C86-8751-49AA-91F8-B27D63579FE0}" type="presParOf" srcId="{3DC1F7CA-794F-44DF-AA5B-D605C44AC971}" destId="{0F0973D1-03BE-48D8-9EB3-36E3610A1F8A}" srcOrd="1" destOrd="0" presId="urn:microsoft.com/office/officeart/2009/3/layout/HorizontalOrganizationChart"/>
-    <dgm:cxn modelId="{6A8C2AE8-5A1B-4A38-B742-41FBD111110C}" type="presParOf" srcId="{0F0973D1-03BE-48D8-9EB3-36E3610A1F8A}" destId="{723C32D7-81D8-4B7F-B978-6A9E149D7F8B}" srcOrd="0" destOrd="0" presId="urn:microsoft.com/office/officeart/2009/3/layout/HorizontalOrganizationChart"/>
-    <dgm:cxn modelId="{BC6A1BF8-D0B8-4646-8BCC-84B34530B3A3}" type="presParOf" srcId="{0F0973D1-03BE-48D8-9EB3-36E3610A1F8A}" destId="{D9E59D26-31EE-4B5B-AC54-3C7B93FE3EE1}" srcOrd="1" destOrd="0" presId="urn:microsoft.com/office/officeart/2009/3/layout/HorizontalOrganizationChart"/>
-    <dgm:cxn modelId="{F6937B46-64AF-479D-8825-181AEA38CF42}" type="presParOf" srcId="{D9E59D26-31EE-4B5B-AC54-3C7B93FE3EE1}" destId="{9597C3A5-78C8-4FDF-A266-52190ACA7C2B}" srcOrd="0" destOrd="0" presId="urn:microsoft.com/office/officeart/2009/3/layout/HorizontalOrganizationChart"/>
-    <dgm:cxn modelId="{64D11819-940D-4FD7-B70B-CD41EEB638CC}" type="presParOf" srcId="{9597C3A5-78C8-4FDF-A266-52190ACA7C2B}" destId="{349C87C9-2024-43F7-A9DE-4F4876C0F11B}" srcOrd="0" destOrd="0" presId="urn:microsoft.com/office/officeart/2009/3/layout/HorizontalOrganizationChart"/>
-    <dgm:cxn modelId="{8E51C06A-4E30-445F-9E43-5205325FF940}" type="presParOf" srcId="{9597C3A5-78C8-4FDF-A266-52190ACA7C2B}" destId="{6AE4F243-EA26-4050-AFAC-5921C8BBCB3E}" srcOrd="1" destOrd="0" presId="urn:microsoft.com/office/officeart/2009/3/layout/HorizontalOrganizationChart"/>
-    <dgm:cxn modelId="{53A1BBCB-C551-4C55-9BB7-B740DECEF06B}" type="presParOf" srcId="{D9E59D26-31EE-4B5B-AC54-3C7B93FE3EE1}" destId="{5A0F1636-4629-4708-A44B-AE6F982D9077}" srcOrd="1" destOrd="0" presId="urn:microsoft.com/office/officeart/2009/3/layout/HorizontalOrganizationChart"/>
-    <dgm:cxn modelId="{46BF6E14-C068-4783-97E4-C9C5B8BD3D31}" type="presParOf" srcId="{D9E59D26-31EE-4B5B-AC54-3C7B93FE3EE1}" destId="{E46DFA87-F914-4CE7-903C-AEB054F4935A}" srcOrd="2" destOrd="0" presId="urn:microsoft.com/office/officeart/2009/3/layout/HorizontalOrganizationChart"/>
-    <dgm:cxn modelId="{29E50DFF-BE78-4531-8DF6-75EFBACB73D1}" type="presParOf" srcId="{0F0973D1-03BE-48D8-9EB3-36E3610A1F8A}" destId="{E6B3CA8E-6F77-4301-8DCF-64F13BB3324E}" srcOrd="2" destOrd="0" presId="urn:microsoft.com/office/officeart/2009/3/layout/HorizontalOrganizationChart"/>
-    <dgm:cxn modelId="{4FF58C07-E0AC-40FD-B1CD-1553AC04EB48}" type="presParOf" srcId="{0F0973D1-03BE-48D8-9EB3-36E3610A1F8A}" destId="{65FBA2BA-84AF-4C57-BC0A-1B22393EAAD1}" srcOrd="3" destOrd="0" presId="urn:microsoft.com/office/officeart/2009/3/layout/HorizontalOrganizationChart"/>
-    <dgm:cxn modelId="{E51E1478-62CC-41B7-9E0D-9CB262D60999}" type="presParOf" srcId="{65FBA2BA-84AF-4C57-BC0A-1B22393EAAD1}" destId="{7F8D3AFE-01E1-4BF8-B8E6-72848EE4669A}" srcOrd="0" destOrd="0" presId="urn:microsoft.com/office/officeart/2009/3/layout/HorizontalOrganizationChart"/>
-    <dgm:cxn modelId="{4A156E80-D05E-4889-A021-B71326545334}" type="presParOf" srcId="{7F8D3AFE-01E1-4BF8-B8E6-72848EE4669A}" destId="{E1F04995-A1B1-4DE9-823E-47A3EF3588D8}" srcOrd="0" destOrd="0" presId="urn:microsoft.com/office/officeart/2009/3/layout/HorizontalOrganizationChart"/>
-    <dgm:cxn modelId="{B5B6D300-F074-41E6-8EF4-A9A2A634B47D}" type="presParOf" srcId="{7F8D3AFE-01E1-4BF8-B8E6-72848EE4669A}" destId="{D0E607EB-99BA-4805-82A5-A9317ECE3A40}" srcOrd="1" destOrd="0" presId="urn:microsoft.com/office/officeart/2009/3/layout/HorizontalOrganizationChart"/>
-    <dgm:cxn modelId="{36EFAE26-994B-44F2-B9F0-5D920FB90520}" type="presParOf" srcId="{65FBA2BA-84AF-4C57-BC0A-1B22393EAAD1}" destId="{3512A25D-B247-4C2C-BF9E-D96AC6D11668}" srcOrd="1" destOrd="0" presId="urn:microsoft.com/office/officeart/2009/3/layout/HorizontalOrganizationChart"/>
-    <dgm:cxn modelId="{83057871-3F8A-4B48-91BB-23E0DC902B1F}" type="presParOf" srcId="{65FBA2BA-84AF-4C57-BC0A-1B22393EAAD1}" destId="{83240463-955D-4B35-9648-EADB68829961}" srcOrd="2" destOrd="0" presId="urn:microsoft.com/office/officeart/2009/3/layout/HorizontalOrganizationChart"/>
-    <dgm:cxn modelId="{C4F716B4-ADFB-4C10-96D4-42C275AD47C3}" type="presParOf" srcId="{0F0973D1-03BE-48D8-9EB3-36E3610A1F8A}" destId="{EE19FDE9-D720-4D10-A7C7-4B54B076048F}" srcOrd="4" destOrd="0" presId="urn:microsoft.com/office/officeart/2009/3/layout/HorizontalOrganizationChart"/>
-    <dgm:cxn modelId="{7DB36320-7D9D-4D31-91DD-003C736CB1B8}" type="presParOf" srcId="{0F0973D1-03BE-48D8-9EB3-36E3610A1F8A}" destId="{8C60D0A4-FDD4-423A-85BE-F935956A1FA0}" srcOrd="5" destOrd="0" presId="urn:microsoft.com/office/officeart/2009/3/layout/HorizontalOrganizationChart"/>
-    <dgm:cxn modelId="{8B57D941-E683-4D39-95BC-944C30BED5FD}" type="presParOf" srcId="{8C60D0A4-FDD4-423A-85BE-F935956A1FA0}" destId="{F60D6BAC-6768-4661-BCEA-2FA666CDC952}" srcOrd="0" destOrd="0" presId="urn:microsoft.com/office/officeart/2009/3/layout/HorizontalOrganizationChart"/>
-    <dgm:cxn modelId="{983C2DCE-8523-47BB-A36E-FE22E27BBCBA}" type="presParOf" srcId="{F60D6BAC-6768-4661-BCEA-2FA666CDC952}" destId="{A655C535-F6CE-47AF-8D54-1ACA963CE0ED}" srcOrd="0" destOrd="0" presId="urn:microsoft.com/office/officeart/2009/3/layout/HorizontalOrganizationChart"/>
-    <dgm:cxn modelId="{EAA80400-09C9-408E-9E15-2CED2BA5EFE5}" type="presParOf" srcId="{F60D6BAC-6768-4661-BCEA-2FA666CDC952}" destId="{BA69A0C4-D8CF-4F68-A7A0-4967E941E60C}" srcOrd="1" destOrd="0" presId="urn:microsoft.com/office/officeart/2009/3/layout/HorizontalOrganizationChart"/>
-    <dgm:cxn modelId="{E02B7B72-E366-4956-928B-A1CBFED97686}" type="presParOf" srcId="{8C60D0A4-FDD4-423A-85BE-F935956A1FA0}" destId="{7BE95E7F-DCC3-4C98-8D32-53002AA5377A}" srcOrd="1" destOrd="0" presId="urn:microsoft.com/office/officeart/2009/3/layout/HorizontalOrganizationChart"/>
-    <dgm:cxn modelId="{2B862468-9CE3-4B00-9789-9DA7907B9DF4}" type="presParOf" srcId="{8C60D0A4-FDD4-423A-85BE-F935956A1FA0}" destId="{CB319F10-85DA-4B07-8F3D-1CC8B2845F9B}" srcOrd="2" destOrd="0" presId="urn:microsoft.com/office/officeart/2009/3/layout/HorizontalOrganizationChart"/>
-    <dgm:cxn modelId="{17DA1244-AB46-4BA6-8C8A-72111572250B}" type="presParOf" srcId="{3DC1F7CA-794F-44DF-AA5B-D605C44AC971}" destId="{5D2BBDB1-4648-4594-B0EB-DC3115E2B4FA}" srcOrd="2" destOrd="0" presId="urn:microsoft.com/office/officeart/2009/3/layout/HorizontalOrganizationChart"/>
+    <dgm:cxn modelId="{386BEC60-3A98-446B-BB3F-1CCBE98BD195}" type="presParOf" srcId="{FA925297-7B68-4815-ACB0-CE682B447A7C}" destId="{3DC1F7CA-794F-44DF-AA5B-D605C44AC971}" srcOrd="0" destOrd="0" presId="urn:microsoft.com/office/officeart/2009/3/layout/HorizontalOrganizationChart"/>
+    <dgm:cxn modelId="{A0CA8035-B35B-4C4A-AD14-0D1A1B6F7888}" type="presParOf" srcId="{3DC1F7CA-794F-44DF-AA5B-D605C44AC971}" destId="{EBEE72E8-EAE2-4117-AC8D-18A40797693A}" srcOrd="0" destOrd="0" presId="urn:microsoft.com/office/officeart/2009/3/layout/HorizontalOrganizationChart"/>
+    <dgm:cxn modelId="{99E55BCF-C0EC-4109-8315-59BA26BC1FAC}" type="presParOf" srcId="{EBEE72E8-EAE2-4117-AC8D-18A40797693A}" destId="{3B785E6C-EB16-439D-B24A-7D5F69BE688E}" srcOrd="0" destOrd="0" presId="urn:microsoft.com/office/officeart/2009/3/layout/HorizontalOrganizationChart"/>
+    <dgm:cxn modelId="{1F493513-FAB9-43B5-8829-32C1D76563A1}" type="presParOf" srcId="{EBEE72E8-EAE2-4117-AC8D-18A40797693A}" destId="{B6A03FCF-29FF-4E4C-9920-DB4986A25520}" srcOrd="1" destOrd="0" presId="urn:microsoft.com/office/officeart/2009/3/layout/HorizontalOrganizationChart"/>
+    <dgm:cxn modelId="{CED2C0BB-0BD7-448C-9935-EF1CE8B4D43E}" type="presParOf" srcId="{3DC1F7CA-794F-44DF-AA5B-D605C44AC971}" destId="{0F0973D1-03BE-48D8-9EB3-36E3610A1F8A}" srcOrd="1" destOrd="0" presId="urn:microsoft.com/office/officeart/2009/3/layout/HorizontalOrganizationChart"/>
+    <dgm:cxn modelId="{7E847302-4E8A-4128-ACF8-D7ED3632FB9C}" type="presParOf" srcId="{0F0973D1-03BE-48D8-9EB3-36E3610A1F8A}" destId="{723C32D7-81D8-4B7F-B978-6A9E149D7F8B}" srcOrd="0" destOrd="0" presId="urn:microsoft.com/office/officeart/2009/3/layout/HorizontalOrganizationChart"/>
+    <dgm:cxn modelId="{19F8CA95-A7EA-4740-B486-C475F8E96660}" type="presParOf" srcId="{0F0973D1-03BE-48D8-9EB3-36E3610A1F8A}" destId="{D9E59D26-31EE-4B5B-AC54-3C7B93FE3EE1}" srcOrd="1" destOrd="0" presId="urn:microsoft.com/office/officeart/2009/3/layout/HorizontalOrganizationChart"/>
+    <dgm:cxn modelId="{379E3736-38B9-43C7-BAB0-AA124F84C8C5}" type="presParOf" srcId="{D9E59D26-31EE-4B5B-AC54-3C7B93FE3EE1}" destId="{9597C3A5-78C8-4FDF-A266-52190ACA7C2B}" srcOrd="0" destOrd="0" presId="urn:microsoft.com/office/officeart/2009/3/layout/HorizontalOrganizationChart"/>
+    <dgm:cxn modelId="{A630242E-1839-4449-84D8-937FD48501DB}" type="presParOf" srcId="{9597C3A5-78C8-4FDF-A266-52190ACA7C2B}" destId="{349C87C9-2024-43F7-A9DE-4F4876C0F11B}" srcOrd="0" destOrd="0" presId="urn:microsoft.com/office/officeart/2009/3/layout/HorizontalOrganizationChart"/>
+    <dgm:cxn modelId="{5A68FAC7-6E3D-48B5-9047-0CB25CF8DFB6}" type="presParOf" srcId="{9597C3A5-78C8-4FDF-A266-52190ACA7C2B}" destId="{6AE4F243-EA26-4050-AFAC-5921C8BBCB3E}" srcOrd="1" destOrd="0" presId="urn:microsoft.com/office/officeart/2009/3/layout/HorizontalOrganizationChart"/>
+    <dgm:cxn modelId="{CDCDE32F-7EB3-4073-BBB4-C8E6C7A6CF8A}" type="presParOf" srcId="{D9E59D26-31EE-4B5B-AC54-3C7B93FE3EE1}" destId="{5A0F1636-4629-4708-A44B-AE6F982D9077}" srcOrd="1" destOrd="0" presId="urn:microsoft.com/office/officeart/2009/3/layout/HorizontalOrganizationChart"/>
+    <dgm:cxn modelId="{9ACAEA8F-CCF4-4933-8D4B-D2059E96C269}" type="presParOf" srcId="{D9E59D26-31EE-4B5B-AC54-3C7B93FE3EE1}" destId="{E46DFA87-F914-4CE7-903C-AEB054F4935A}" srcOrd="2" destOrd="0" presId="urn:microsoft.com/office/officeart/2009/3/layout/HorizontalOrganizationChart"/>
+    <dgm:cxn modelId="{C9A799BF-84F9-4CCA-ADD7-F80B55645619}" type="presParOf" srcId="{0F0973D1-03BE-48D8-9EB3-36E3610A1F8A}" destId="{E6B3CA8E-6F77-4301-8DCF-64F13BB3324E}" srcOrd="2" destOrd="0" presId="urn:microsoft.com/office/officeart/2009/3/layout/HorizontalOrganizationChart"/>
+    <dgm:cxn modelId="{BCD79197-F238-419E-9643-79437F57C352}" type="presParOf" srcId="{0F0973D1-03BE-48D8-9EB3-36E3610A1F8A}" destId="{65FBA2BA-84AF-4C57-BC0A-1B22393EAAD1}" srcOrd="3" destOrd="0" presId="urn:microsoft.com/office/officeart/2009/3/layout/HorizontalOrganizationChart"/>
+    <dgm:cxn modelId="{0FD01B48-2732-4AFF-9A89-068EF309EEA8}" type="presParOf" srcId="{65FBA2BA-84AF-4C57-BC0A-1B22393EAAD1}" destId="{7F8D3AFE-01E1-4BF8-B8E6-72848EE4669A}" srcOrd="0" destOrd="0" presId="urn:microsoft.com/office/officeart/2009/3/layout/HorizontalOrganizationChart"/>
+    <dgm:cxn modelId="{54D93701-2AAE-4C9A-B8BE-A6B1456DFD1F}" type="presParOf" srcId="{7F8D3AFE-01E1-4BF8-B8E6-72848EE4669A}" destId="{E1F04995-A1B1-4DE9-823E-47A3EF3588D8}" srcOrd="0" destOrd="0" presId="urn:microsoft.com/office/officeart/2009/3/layout/HorizontalOrganizationChart"/>
+    <dgm:cxn modelId="{C6AFF77C-D45D-44A3-9F69-FE845285144F}" type="presParOf" srcId="{7F8D3AFE-01E1-4BF8-B8E6-72848EE4669A}" destId="{D0E607EB-99BA-4805-82A5-A9317ECE3A40}" srcOrd="1" destOrd="0" presId="urn:microsoft.com/office/officeart/2009/3/layout/HorizontalOrganizationChart"/>
+    <dgm:cxn modelId="{F8171FBD-489F-4D0D-A068-1B7F573DE726}" type="presParOf" srcId="{65FBA2BA-84AF-4C57-BC0A-1B22393EAAD1}" destId="{3512A25D-B247-4C2C-BF9E-D96AC6D11668}" srcOrd="1" destOrd="0" presId="urn:microsoft.com/office/officeart/2009/3/layout/HorizontalOrganizationChart"/>
+    <dgm:cxn modelId="{21C6031A-9A39-47A4-98C0-47D42381E64F}" type="presParOf" srcId="{65FBA2BA-84AF-4C57-BC0A-1B22393EAAD1}" destId="{83240463-955D-4B35-9648-EADB68829961}" srcOrd="2" destOrd="0" presId="urn:microsoft.com/office/officeart/2009/3/layout/HorizontalOrganizationChart"/>
+    <dgm:cxn modelId="{5FB46A98-9C28-4CB1-8D8E-15360E090CB0}" type="presParOf" srcId="{0F0973D1-03BE-48D8-9EB3-36E3610A1F8A}" destId="{EE19FDE9-D720-4D10-A7C7-4B54B076048F}" srcOrd="4" destOrd="0" presId="urn:microsoft.com/office/officeart/2009/3/layout/HorizontalOrganizationChart"/>
+    <dgm:cxn modelId="{340C18D9-8E70-4934-8902-0E2DE8207304}" type="presParOf" srcId="{0F0973D1-03BE-48D8-9EB3-36E3610A1F8A}" destId="{8C60D0A4-FDD4-423A-85BE-F935956A1FA0}" srcOrd="5" destOrd="0" presId="urn:microsoft.com/office/officeart/2009/3/layout/HorizontalOrganizationChart"/>
+    <dgm:cxn modelId="{EA7850B2-4894-4C6E-8374-22C94EFEB294}" type="presParOf" srcId="{8C60D0A4-FDD4-423A-85BE-F935956A1FA0}" destId="{F60D6BAC-6768-4661-BCEA-2FA666CDC952}" srcOrd="0" destOrd="0" presId="urn:microsoft.com/office/officeart/2009/3/layout/HorizontalOrganizationChart"/>
+    <dgm:cxn modelId="{76969644-92B3-4723-931E-54A504520E70}" type="presParOf" srcId="{F60D6BAC-6768-4661-BCEA-2FA666CDC952}" destId="{A655C535-F6CE-47AF-8D54-1ACA963CE0ED}" srcOrd="0" destOrd="0" presId="urn:microsoft.com/office/officeart/2009/3/layout/HorizontalOrganizationChart"/>
+    <dgm:cxn modelId="{37CDFF35-7D99-4FDD-BB0E-FCE9ADA5EA77}" type="presParOf" srcId="{F60D6BAC-6768-4661-BCEA-2FA666CDC952}" destId="{BA69A0C4-D8CF-4F68-A7A0-4967E941E60C}" srcOrd="1" destOrd="0" presId="urn:microsoft.com/office/officeart/2009/3/layout/HorizontalOrganizationChart"/>
+    <dgm:cxn modelId="{C32986DF-5490-4B4E-9149-ED33778C2041}" type="presParOf" srcId="{8C60D0A4-FDD4-423A-85BE-F935956A1FA0}" destId="{7BE95E7F-DCC3-4C98-8D32-53002AA5377A}" srcOrd="1" destOrd="0" presId="urn:microsoft.com/office/officeart/2009/3/layout/HorizontalOrganizationChart"/>
+    <dgm:cxn modelId="{425B1B7B-E1A0-4B97-B086-480E5ADD0F66}" type="presParOf" srcId="{8C60D0A4-FDD4-423A-85BE-F935956A1FA0}" destId="{CB319F10-85DA-4B07-8F3D-1CC8B2845F9B}" srcOrd="2" destOrd="0" presId="urn:microsoft.com/office/officeart/2009/3/layout/HorizontalOrganizationChart"/>
+    <dgm:cxn modelId="{9FD5E50B-AA6B-48F9-A626-F12AE780E100}" type="presParOf" srcId="{3DC1F7CA-794F-44DF-AA5B-D605C44AC971}" destId="{5D2BBDB1-4648-4594-B0EB-DC3115E2B4FA}" srcOrd="2" destOrd="0" presId="urn:microsoft.com/office/officeart/2009/3/layout/HorizontalOrganizationChart"/>
   </dgm:cxnLst>
   <dgm:bg/>
   <dgm:whole/>
@@ -25074,6 +25261,13 @@
         </dgm:presLayoutVars>
       </dgm:prSet>
       <dgm:spPr/>
+      <dgm:t>
+        <a:bodyPr/>
+        <a:lstStyle/>
+        <a:p>
+          <a:endParaRPr lang="en-US"/>
+        </a:p>
+      </dgm:t>
     </dgm:pt>
     <dgm:pt modelId="{7B2F11E8-CF5E-488B-864D-2D86C065C544}" type="pres">
       <dgm:prSet presAssocID="{D95570DD-6DA6-48C5-B73B-7E6D70560C5D}" presName="hierRoot1" presStyleCnt="0">
@@ -25105,6 +25299,13 @@
     <dgm:pt modelId="{4A4CC775-5E12-4B56-A060-888E6A3C1E50}" type="pres">
       <dgm:prSet presAssocID="{D95570DD-6DA6-48C5-B73B-7E6D70560C5D}" presName="rootConnector1" presStyleLbl="node1" presStyleIdx="0" presStyleCnt="0"/>
       <dgm:spPr/>
+      <dgm:t>
+        <a:bodyPr/>
+        <a:lstStyle/>
+        <a:p>
+          <a:endParaRPr lang="en-US"/>
+        </a:p>
+      </dgm:t>
     </dgm:pt>
     <dgm:pt modelId="{93FAA5E6-B3D2-4BD2-AAE2-076ADB735AA9}" type="pres">
       <dgm:prSet presAssocID="{D95570DD-6DA6-48C5-B73B-7E6D70560C5D}" presName="hierChild2" presStyleCnt="0"/>
@@ -25113,6 +25314,13 @@
     <dgm:pt modelId="{7027AAEA-BD8B-49CB-83F2-DD4FC0AF3F95}" type="pres">
       <dgm:prSet presAssocID="{BB3FE0C2-F391-43A5-9DAF-D69CF6D33D94}" presName="Name64" presStyleLbl="parChTrans1D2" presStyleIdx="0" presStyleCnt="2"/>
       <dgm:spPr/>
+      <dgm:t>
+        <a:bodyPr/>
+        <a:lstStyle/>
+        <a:p>
+          <a:endParaRPr lang="en-US"/>
+        </a:p>
+      </dgm:t>
     </dgm:pt>
     <dgm:pt modelId="{EB1CF362-E060-4550-B8A5-CDF1160A04DF}" type="pres">
       <dgm:prSet presAssocID="{3F5BDD9E-4094-4A32-A64C-1ED6C1911304}" presName="hierRoot2" presStyleCnt="0">
@@ -25144,6 +25352,13 @@
     <dgm:pt modelId="{EC1A5E50-E0C4-418F-AC48-2877D27CD885}" type="pres">
       <dgm:prSet presAssocID="{3F5BDD9E-4094-4A32-A64C-1ED6C1911304}" presName="rootConnector" presStyleLbl="node2" presStyleIdx="0" presStyleCnt="2"/>
       <dgm:spPr/>
+      <dgm:t>
+        <a:bodyPr/>
+        <a:lstStyle/>
+        <a:p>
+          <a:endParaRPr lang="en-US"/>
+        </a:p>
+      </dgm:t>
     </dgm:pt>
     <dgm:pt modelId="{DDDE7E88-34FC-4DF7-885D-8D68FCD89AE1}" type="pres">
       <dgm:prSet presAssocID="{3F5BDD9E-4094-4A32-A64C-1ED6C1911304}" presName="hierChild4" presStyleCnt="0"/>
@@ -25156,6 +25371,13 @@
     <dgm:pt modelId="{A619D504-7967-4BA8-A4D4-012EDF08EF56}" type="pres">
       <dgm:prSet presAssocID="{9954BA6E-6A6F-4C09-B8C5-2AFBA191A4E5}" presName="Name64" presStyleLbl="parChTrans1D2" presStyleIdx="1" presStyleCnt="2"/>
       <dgm:spPr/>
+      <dgm:t>
+        <a:bodyPr/>
+        <a:lstStyle/>
+        <a:p>
+          <a:endParaRPr lang="en-US"/>
+        </a:p>
+      </dgm:t>
     </dgm:pt>
     <dgm:pt modelId="{79ACB37A-D84E-474C-A126-11F0ADC05871}" type="pres">
       <dgm:prSet presAssocID="{B9000A67-CC3D-4835-B442-1A93A91CC425}" presName="hierRoot2" presStyleCnt="0">
@@ -25187,6 +25409,13 @@
     <dgm:pt modelId="{6E048EC3-648D-47D7-B86F-A4736579AC3E}" type="pres">
       <dgm:prSet presAssocID="{B9000A67-CC3D-4835-B442-1A93A91CC425}" presName="rootConnector" presStyleLbl="node2" presStyleIdx="1" presStyleCnt="2"/>
       <dgm:spPr/>
+      <dgm:t>
+        <a:bodyPr/>
+        <a:lstStyle/>
+        <a:p>
+          <a:endParaRPr lang="en-US"/>
+        </a:p>
+      </dgm:t>
     </dgm:pt>
     <dgm:pt modelId="{57665CAB-30BF-4BE5-B5D4-02FAA03AC329}" type="pres">
       <dgm:prSet presAssocID="{B9000A67-CC3D-4835-B442-1A93A91CC425}" presName="hierChild4" presStyleCnt="0"/>
@@ -25202,38 +25431,38 @@
     </dgm:pt>
   </dgm:ptLst>
   <dgm:cxnLst>
-    <dgm:cxn modelId="{A4EBEA99-97F4-4794-BA12-C6E9467C5F36}" type="presOf" srcId="{B9000A67-CC3D-4835-B442-1A93A91CC425}" destId="{6E048EC3-648D-47D7-B86F-A4736579AC3E}" srcOrd="1" destOrd="0" presId="urn:microsoft.com/office/officeart/2009/3/layout/HorizontalOrganizationChart"/>
-    <dgm:cxn modelId="{50DBACC6-7E5A-4D36-AC7B-782CA9D9C523}" type="presOf" srcId="{BB3FE0C2-F391-43A5-9DAF-D69CF6D33D94}" destId="{7027AAEA-BD8B-49CB-83F2-DD4FC0AF3F95}" srcOrd="0" destOrd="0" presId="urn:microsoft.com/office/officeart/2009/3/layout/HorizontalOrganizationChart"/>
-    <dgm:cxn modelId="{AF0CEEC6-E8A3-4D34-B02E-DD1A3F6EF5D9}" type="presOf" srcId="{3F5BDD9E-4094-4A32-A64C-1ED6C1911304}" destId="{EC1A5E50-E0C4-418F-AC48-2877D27CD885}" srcOrd="1" destOrd="0" presId="urn:microsoft.com/office/officeart/2009/3/layout/HorizontalOrganizationChart"/>
+    <dgm:cxn modelId="{FC165D35-5C8E-45FE-BA9F-3BA0EE7175CC}" type="presOf" srcId="{B9000A67-CC3D-4835-B442-1A93A91CC425}" destId="{82FE3206-7868-4794-866E-49D06E1ECE76}" srcOrd="0" destOrd="0" presId="urn:microsoft.com/office/officeart/2009/3/layout/HorizontalOrganizationChart"/>
+    <dgm:cxn modelId="{71C969BA-8E5A-46DF-A417-237D8C17258A}" type="presOf" srcId="{D95570DD-6DA6-48C5-B73B-7E6D70560C5D}" destId="{8FB763BF-07E2-48C8-A041-29EA3AF9626C}" srcOrd="0" destOrd="0" presId="urn:microsoft.com/office/officeart/2009/3/layout/HorizontalOrganizationChart"/>
+    <dgm:cxn modelId="{7D31AD25-4F50-49B5-A4E9-B66DE43C5BE9}" type="presOf" srcId="{9954BA6E-6A6F-4C09-B8C5-2AFBA191A4E5}" destId="{A619D504-7967-4BA8-A4D4-012EDF08EF56}" srcOrd="0" destOrd="0" presId="urn:microsoft.com/office/officeart/2009/3/layout/HorizontalOrganizationChart"/>
+    <dgm:cxn modelId="{52412F17-7852-4AC4-B352-FFBAE3A147E7}" type="presOf" srcId="{3F5BDD9E-4094-4A32-A64C-1ED6C1911304}" destId="{EC1A5E50-E0C4-418F-AC48-2877D27CD885}" srcOrd="1" destOrd="0" presId="urn:microsoft.com/office/officeart/2009/3/layout/HorizontalOrganizationChart"/>
     <dgm:cxn modelId="{615642B8-A059-4142-A3F0-6EBA2C41B46B}" srcId="{4025CFEF-B519-4475-BAE8-4A44755C30B3}" destId="{D95570DD-6DA6-48C5-B73B-7E6D70560C5D}" srcOrd="0" destOrd="0" parTransId="{28BDDFB1-116A-4D27-A1EA-2874C87F9435}" sibTransId="{8DF2C50E-9E76-4EA0-AE70-DEB000306BC4}"/>
-    <dgm:cxn modelId="{FB1B648F-2F48-4A67-91EF-AD095318061D}" type="presOf" srcId="{4025CFEF-B519-4475-BAE8-4A44755C30B3}" destId="{3CC1B065-9A48-4B38-8EB3-594A33E849B4}" srcOrd="0" destOrd="0" presId="urn:microsoft.com/office/officeart/2009/3/layout/HorizontalOrganizationChart"/>
-    <dgm:cxn modelId="{C502BB73-84FA-4A6F-BC9F-3265D06C381A}" type="presOf" srcId="{D95570DD-6DA6-48C5-B73B-7E6D70560C5D}" destId="{8FB763BF-07E2-48C8-A041-29EA3AF9626C}" srcOrd="0" destOrd="0" presId="urn:microsoft.com/office/officeart/2009/3/layout/HorizontalOrganizationChart"/>
-    <dgm:cxn modelId="{EE28A954-F037-4C65-8D5F-DF5D29693A74}" type="presOf" srcId="{3F5BDD9E-4094-4A32-A64C-1ED6C1911304}" destId="{DA1E63F0-0E94-4D52-A544-43F31CED7266}" srcOrd="0" destOrd="0" presId="urn:microsoft.com/office/officeart/2009/3/layout/HorizontalOrganizationChart"/>
-    <dgm:cxn modelId="{F1FF2310-C991-4839-B671-91644E833612}" type="presOf" srcId="{9954BA6E-6A6F-4C09-B8C5-2AFBA191A4E5}" destId="{A619D504-7967-4BA8-A4D4-012EDF08EF56}" srcOrd="0" destOrd="0" presId="urn:microsoft.com/office/officeart/2009/3/layout/HorizontalOrganizationChart"/>
-    <dgm:cxn modelId="{DA78FBA0-6C52-4FEF-92F5-D551CC33A170}" type="presOf" srcId="{B9000A67-CC3D-4835-B442-1A93A91CC425}" destId="{82FE3206-7868-4794-866E-49D06E1ECE76}" srcOrd="0" destOrd="0" presId="urn:microsoft.com/office/officeart/2009/3/layout/HorizontalOrganizationChart"/>
+    <dgm:cxn modelId="{FE9167FA-C6EC-4B25-80A3-F7E741854B21}" type="presOf" srcId="{4025CFEF-B519-4475-BAE8-4A44755C30B3}" destId="{3CC1B065-9A48-4B38-8EB3-594A33E849B4}" srcOrd="0" destOrd="0" presId="urn:microsoft.com/office/officeart/2009/3/layout/HorizontalOrganizationChart"/>
+    <dgm:cxn modelId="{3C318BEB-7B9B-48F7-B5CD-95583FA5EBB0}" type="presOf" srcId="{BB3FE0C2-F391-43A5-9DAF-D69CF6D33D94}" destId="{7027AAEA-BD8B-49CB-83F2-DD4FC0AF3F95}" srcOrd="0" destOrd="0" presId="urn:microsoft.com/office/officeart/2009/3/layout/HorizontalOrganizationChart"/>
     <dgm:cxn modelId="{3412903B-9253-4BE4-BE63-95FC704F60A8}" srcId="{D95570DD-6DA6-48C5-B73B-7E6D70560C5D}" destId="{3F5BDD9E-4094-4A32-A64C-1ED6C1911304}" srcOrd="0" destOrd="0" parTransId="{BB3FE0C2-F391-43A5-9DAF-D69CF6D33D94}" sibTransId="{B26B4B74-1A80-41EA-BE84-E95E525DDD24}"/>
     <dgm:cxn modelId="{E3F21D79-2D3B-4292-B7AA-1EB572E55674}" srcId="{D95570DD-6DA6-48C5-B73B-7E6D70560C5D}" destId="{B9000A67-CC3D-4835-B442-1A93A91CC425}" srcOrd="1" destOrd="0" parTransId="{9954BA6E-6A6F-4C09-B8C5-2AFBA191A4E5}" sibTransId="{DC2738E5-E42F-4A6C-B6EC-F98B2D73CB80}"/>
-    <dgm:cxn modelId="{541A6E89-69A4-4D1C-8333-9AAAE3D72FF4}" type="presOf" srcId="{D95570DD-6DA6-48C5-B73B-7E6D70560C5D}" destId="{4A4CC775-5E12-4B56-A060-888E6A3C1E50}" srcOrd="1" destOrd="0" presId="urn:microsoft.com/office/officeart/2009/3/layout/HorizontalOrganizationChart"/>
-    <dgm:cxn modelId="{3E2D3EAB-0E7C-462C-86F3-46D41996226C}" type="presParOf" srcId="{3CC1B065-9A48-4B38-8EB3-594A33E849B4}" destId="{7B2F11E8-CF5E-488B-864D-2D86C065C544}" srcOrd="0" destOrd="0" presId="urn:microsoft.com/office/officeart/2009/3/layout/HorizontalOrganizationChart"/>
-    <dgm:cxn modelId="{AB7BDE08-82B7-41D8-8E05-BDD1BF5BD596}" type="presParOf" srcId="{7B2F11E8-CF5E-488B-864D-2D86C065C544}" destId="{4A788A00-E558-400E-96CA-C12E960C3AF8}" srcOrd="0" destOrd="0" presId="urn:microsoft.com/office/officeart/2009/3/layout/HorizontalOrganizationChart"/>
-    <dgm:cxn modelId="{7D2B220F-F512-4BB2-B64E-1D6DE1EEA881}" type="presParOf" srcId="{4A788A00-E558-400E-96CA-C12E960C3AF8}" destId="{8FB763BF-07E2-48C8-A041-29EA3AF9626C}" srcOrd="0" destOrd="0" presId="urn:microsoft.com/office/officeart/2009/3/layout/HorizontalOrganizationChart"/>
-    <dgm:cxn modelId="{1F867852-EA54-45B6-A839-AFB827E46DE6}" type="presParOf" srcId="{4A788A00-E558-400E-96CA-C12E960C3AF8}" destId="{4A4CC775-5E12-4B56-A060-888E6A3C1E50}" srcOrd="1" destOrd="0" presId="urn:microsoft.com/office/officeart/2009/3/layout/HorizontalOrganizationChart"/>
-    <dgm:cxn modelId="{DF279A2D-7201-4BC7-8586-920A4ACB91AF}" type="presParOf" srcId="{7B2F11E8-CF5E-488B-864D-2D86C065C544}" destId="{93FAA5E6-B3D2-4BD2-AAE2-076ADB735AA9}" srcOrd="1" destOrd="0" presId="urn:microsoft.com/office/officeart/2009/3/layout/HorizontalOrganizationChart"/>
-    <dgm:cxn modelId="{2083CDCC-7419-4745-91C1-E75FFDE6F519}" type="presParOf" srcId="{93FAA5E6-B3D2-4BD2-AAE2-076ADB735AA9}" destId="{7027AAEA-BD8B-49CB-83F2-DD4FC0AF3F95}" srcOrd="0" destOrd="0" presId="urn:microsoft.com/office/officeart/2009/3/layout/HorizontalOrganizationChart"/>
-    <dgm:cxn modelId="{27CDB1BA-3160-4448-9B6D-C47C6185C84E}" type="presParOf" srcId="{93FAA5E6-B3D2-4BD2-AAE2-076ADB735AA9}" destId="{EB1CF362-E060-4550-B8A5-CDF1160A04DF}" srcOrd="1" destOrd="0" presId="urn:microsoft.com/office/officeart/2009/3/layout/HorizontalOrganizationChart"/>
-    <dgm:cxn modelId="{B397F470-01DE-4C63-947F-954C27261B91}" type="presParOf" srcId="{EB1CF362-E060-4550-B8A5-CDF1160A04DF}" destId="{DE2D3F9A-4FD0-41EC-8798-8388A4E6464A}" srcOrd="0" destOrd="0" presId="urn:microsoft.com/office/officeart/2009/3/layout/HorizontalOrganizationChart"/>
-    <dgm:cxn modelId="{240AF73E-D2AC-4CE6-9351-0F072DED184C}" type="presParOf" srcId="{DE2D3F9A-4FD0-41EC-8798-8388A4E6464A}" destId="{DA1E63F0-0E94-4D52-A544-43F31CED7266}" srcOrd="0" destOrd="0" presId="urn:microsoft.com/office/officeart/2009/3/layout/HorizontalOrganizationChart"/>
-    <dgm:cxn modelId="{6051389F-58E3-468C-97C5-13993DBD2DE7}" type="presParOf" srcId="{DE2D3F9A-4FD0-41EC-8798-8388A4E6464A}" destId="{EC1A5E50-E0C4-418F-AC48-2877D27CD885}" srcOrd="1" destOrd="0" presId="urn:microsoft.com/office/officeart/2009/3/layout/HorizontalOrganizationChart"/>
-    <dgm:cxn modelId="{9B8952F2-3AEA-4EB7-B61E-C858AC0CC483}" type="presParOf" srcId="{EB1CF362-E060-4550-B8A5-CDF1160A04DF}" destId="{DDDE7E88-34FC-4DF7-885D-8D68FCD89AE1}" srcOrd="1" destOrd="0" presId="urn:microsoft.com/office/officeart/2009/3/layout/HorizontalOrganizationChart"/>
-    <dgm:cxn modelId="{37AAD96F-A9FE-4500-939D-AA0C66DE93D9}" type="presParOf" srcId="{EB1CF362-E060-4550-B8A5-CDF1160A04DF}" destId="{3E484AFB-398F-4CBE-84F1-55B3FB90FFD5}" srcOrd="2" destOrd="0" presId="urn:microsoft.com/office/officeart/2009/3/layout/HorizontalOrganizationChart"/>
-    <dgm:cxn modelId="{1D6EABD6-3135-401B-AB12-9F2CA649A7B9}" type="presParOf" srcId="{93FAA5E6-B3D2-4BD2-AAE2-076ADB735AA9}" destId="{A619D504-7967-4BA8-A4D4-012EDF08EF56}" srcOrd="2" destOrd="0" presId="urn:microsoft.com/office/officeart/2009/3/layout/HorizontalOrganizationChart"/>
-    <dgm:cxn modelId="{EA50AF75-B638-49D1-9F07-42E866C82641}" type="presParOf" srcId="{93FAA5E6-B3D2-4BD2-AAE2-076ADB735AA9}" destId="{79ACB37A-D84E-474C-A126-11F0ADC05871}" srcOrd="3" destOrd="0" presId="urn:microsoft.com/office/officeart/2009/3/layout/HorizontalOrganizationChart"/>
-    <dgm:cxn modelId="{B208FDCD-AB08-40E9-BDC8-FAD7727D945B}" type="presParOf" srcId="{79ACB37A-D84E-474C-A126-11F0ADC05871}" destId="{4E038B4B-2570-403A-83A5-A0460350F9C4}" srcOrd="0" destOrd="0" presId="urn:microsoft.com/office/officeart/2009/3/layout/HorizontalOrganizationChart"/>
-    <dgm:cxn modelId="{1D7F133E-1D53-45F3-BF4A-750FB4F0FD2D}" type="presParOf" srcId="{4E038B4B-2570-403A-83A5-A0460350F9C4}" destId="{82FE3206-7868-4794-866E-49D06E1ECE76}" srcOrd="0" destOrd="0" presId="urn:microsoft.com/office/officeart/2009/3/layout/HorizontalOrganizationChart"/>
-    <dgm:cxn modelId="{0F0E5530-F3F8-441D-AC69-0ACDB37164E5}" type="presParOf" srcId="{4E038B4B-2570-403A-83A5-A0460350F9C4}" destId="{6E048EC3-648D-47D7-B86F-A4736579AC3E}" srcOrd="1" destOrd="0" presId="urn:microsoft.com/office/officeart/2009/3/layout/HorizontalOrganizationChart"/>
-    <dgm:cxn modelId="{9E038498-8368-494C-B024-31D11EE2EF46}" type="presParOf" srcId="{79ACB37A-D84E-474C-A126-11F0ADC05871}" destId="{57665CAB-30BF-4BE5-B5D4-02FAA03AC329}" srcOrd="1" destOrd="0" presId="urn:microsoft.com/office/officeart/2009/3/layout/HorizontalOrganizationChart"/>
-    <dgm:cxn modelId="{72AC56B9-3DA5-455F-8B2F-D9A9DFA6D805}" type="presParOf" srcId="{79ACB37A-D84E-474C-A126-11F0ADC05871}" destId="{56F08588-CD7B-4BB5-92AF-FB2032DA2C53}" srcOrd="2" destOrd="0" presId="urn:microsoft.com/office/officeart/2009/3/layout/HorizontalOrganizationChart"/>
-    <dgm:cxn modelId="{D180A7F6-0640-41D3-9FBE-3816626C4003}" type="presParOf" srcId="{7B2F11E8-CF5E-488B-864D-2D86C065C544}" destId="{1C4E50B4-0E34-4EB9-A9D1-9A2EB41D4CBA}" srcOrd="2" destOrd="0" presId="urn:microsoft.com/office/officeart/2009/3/layout/HorizontalOrganizationChart"/>
+    <dgm:cxn modelId="{C520B14D-E4B9-4C18-BA6E-BA644498D45D}" type="presOf" srcId="{D95570DD-6DA6-48C5-B73B-7E6D70560C5D}" destId="{4A4CC775-5E12-4B56-A060-888E6A3C1E50}" srcOrd="1" destOrd="0" presId="urn:microsoft.com/office/officeart/2009/3/layout/HorizontalOrganizationChart"/>
+    <dgm:cxn modelId="{044E7752-08D2-4F3D-A1C0-C9B7BE2667EF}" type="presOf" srcId="{B9000A67-CC3D-4835-B442-1A93A91CC425}" destId="{6E048EC3-648D-47D7-B86F-A4736579AC3E}" srcOrd="1" destOrd="0" presId="urn:microsoft.com/office/officeart/2009/3/layout/HorizontalOrganizationChart"/>
+    <dgm:cxn modelId="{56BD7B82-8F39-40DE-A33E-83A9098D3E28}" type="presOf" srcId="{3F5BDD9E-4094-4A32-A64C-1ED6C1911304}" destId="{DA1E63F0-0E94-4D52-A544-43F31CED7266}" srcOrd="0" destOrd="0" presId="urn:microsoft.com/office/officeart/2009/3/layout/HorizontalOrganizationChart"/>
+    <dgm:cxn modelId="{46147A27-5755-4848-BE01-A8504A618993}" type="presParOf" srcId="{3CC1B065-9A48-4B38-8EB3-594A33E849B4}" destId="{7B2F11E8-CF5E-488B-864D-2D86C065C544}" srcOrd="0" destOrd="0" presId="urn:microsoft.com/office/officeart/2009/3/layout/HorizontalOrganizationChart"/>
+    <dgm:cxn modelId="{AFC7D35E-EBA3-4A8B-868E-2C0AEC51D880}" type="presParOf" srcId="{7B2F11E8-CF5E-488B-864D-2D86C065C544}" destId="{4A788A00-E558-400E-96CA-C12E960C3AF8}" srcOrd="0" destOrd="0" presId="urn:microsoft.com/office/officeart/2009/3/layout/HorizontalOrganizationChart"/>
+    <dgm:cxn modelId="{6FA1B6DA-5B6F-430D-B077-9103F5B9F54D}" type="presParOf" srcId="{4A788A00-E558-400E-96CA-C12E960C3AF8}" destId="{8FB763BF-07E2-48C8-A041-29EA3AF9626C}" srcOrd="0" destOrd="0" presId="urn:microsoft.com/office/officeart/2009/3/layout/HorizontalOrganizationChart"/>
+    <dgm:cxn modelId="{0DBE306D-407A-452A-8915-5761581C506A}" type="presParOf" srcId="{4A788A00-E558-400E-96CA-C12E960C3AF8}" destId="{4A4CC775-5E12-4B56-A060-888E6A3C1E50}" srcOrd="1" destOrd="0" presId="urn:microsoft.com/office/officeart/2009/3/layout/HorizontalOrganizationChart"/>
+    <dgm:cxn modelId="{DC1BA699-CE71-43C7-B8B9-D994983E3D65}" type="presParOf" srcId="{7B2F11E8-CF5E-488B-864D-2D86C065C544}" destId="{93FAA5E6-B3D2-4BD2-AAE2-076ADB735AA9}" srcOrd="1" destOrd="0" presId="urn:microsoft.com/office/officeart/2009/3/layout/HorizontalOrganizationChart"/>
+    <dgm:cxn modelId="{3AED2CAF-B926-476E-9E7D-D902989328A9}" type="presParOf" srcId="{93FAA5E6-B3D2-4BD2-AAE2-076ADB735AA9}" destId="{7027AAEA-BD8B-49CB-83F2-DD4FC0AF3F95}" srcOrd="0" destOrd="0" presId="urn:microsoft.com/office/officeart/2009/3/layout/HorizontalOrganizationChart"/>
+    <dgm:cxn modelId="{8651C87E-D626-4B85-9ACB-E5A89A3EF804}" type="presParOf" srcId="{93FAA5E6-B3D2-4BD2-AAE2-076ADB735AA9}" destId="{EB1CF362-E060-4550-B8A5-CDF1160A04DF}" srcOrd="1" destOrd="0" presId="urn:microsoft.com/office/officeart/2009/3/layout/HorizontalOrganizationChart"/>
+    <dgm:cxn modelId="{A6933BE4-B2D3-45F5-B241-8D5D8CD472B3}" type="presParOf" srcId="{EB1CF362-E060-4550-B8A5-CDF1160A04DF}" destId="{DE2D3F9A-4FD0-41EC-8798-8388A4E6464A}" srcOrd="0" destOrd="0" presId="urn:microsoft.com/office/officeart/2009/3/layout/HorizontalOrganizationChart"/>
+    <dgm:cxn modelId="{84EDB8C7-FC52-4B0D-8029-FF4ED8F547C3}" type="presParOf" srcId="{DE2D3F9A-4FD0-41EC-8798-8388A4E6464A}" destId="{DA1E63F0-0E94-4D52-A544-43F31CED7266}" srcOrd="0" destOrd="0" presId="urn:microsoft.com/office/officeart/2009/3/layout/HorizontalOrganizationChart"/>
+    <dgm:cxn modelId="{FC196B6F-0EE2-4B62-B69B-1234A50EC0AB}" type="presParOf" srcId="{DE2D3F9A-4FD0-41EC-8798-8388A4E6464A}" destId="{EC1A5E50-E0C4-418F-AC48-2877D27CD885}" srcOrd="1" destOrd="0" presId="urn:microsoft.com/office/officeart/2009/3/layout/HorizontalOrganizationChart"/>
+    <dgm:cxn modelId="{C678CF4E-32C7-4B90-AB32-4A608811ECB7}" type="presParOf" srcId="{EB1CF362-E060-4550-B8A5-CDF1160A04DF}" destId="{DDDE7E88-34FC-4DF7-885D-8D68FCD89AE1}" srcOrd="1" destOrd="0" presId="urn:microsoft.com/office/officeart/2009/3/layout/HorizontalOrganizationChart"/>
+    <dgm:cxn modelId="{F7806EC1-74A4-4587-BBFB-C53C77130257}" type="presParOf" srcId="{EB1CF362-E060-4550-B8A5-CDF1160A04DF}" destId="{3E484AFB-398F-4CBE-84F1-55B3FB90FFD5}" srcOrd="2" destOrd="0" presId="urn:microsoft.com/office/officeart/2009/3/layout/HorizontalOrganizationChart"/>
+    <dgm:cxn modelId="{B8A3F4E2-F82D-421F-8F37-FAD6B5F79625}" type="presParOf" srcId="{93FAA5E6-B3D2-4BD2-AAE2-076ADB735AA9}" destId="{A619D504-7967-4BA8-A4D4-012EDF08EF56}" srcOrd="2" destOrd="0" presId="urn:microsoft.com/office/officeart/2009/3/layout/HorizontalOrganizationChart"/>
+    <dgm:cxn modelId="{BA02532A-02E8-4FD5-A4AB-DAB61F37C802}" type="presParOf" srcId="{93FAA5E6-B3D2-4BD2-AAE2-076ADB735AA9}" destId="{79ACB37A-D84E-474C-A126-11F0ADC05871}" srcOrd="3" destOrd="0" presId="urn:microsoft.com/office/officeart/2009/3/layout/HorizontalOrganizationChart"/>
+    <dgm:cxn modelId="{B954B5E1-CB9F-4923-A8B0-5D24DC273513}" type="presParOf" srcId="{79ACB37A-D84E-474C-A126-11F0ADC05871}" destId="{4E038B4B-2570-403A-83A5-A0460350F9C4}" srcOrd="0" destOrd="0" presId="urn:microsoft.com/office/officeart/2009/3/layout/HorizontalOrganizationChart"/>
+    <dgm:cxn modelId="{C21D6578-09F0-4CCB-A561-5436D076B794}" type="presParOf" srcId="{4E038B4B-2570-403A-83A5-A0460350F9C4}" destId="{82FE3206-7868-4794-866E-49D06E1ECE76}" srcOrd="0" destOrd="0" presId="urn:microsoft.com/office/officeart/2009/3/layout/HorizontalOrganizationChart"/>
+    <dgm:cxn modelId="{9BAB05F9-F229-499E-B4B6-BE0C99FE0A4E}" type="presParOf" srcId="{4E038B4B-2570-403A-83A5-A0460350F9C4}" destId="{6E048EC3-648D-47D7-B86F-A4736579AC3E}" srcOrd="1" destOrd="0" presId="urn:microsoft.com/office/officeart/2009/3/layout/HorizontalOrganizationChart"/>
+    <dgm:cxn modelId="{840A9925-7C5A-427E-9EE7-8FE91FB7BA78}" type="presParOf" srcId="{79ACB37A-D84E-474C-A126-11F0ADC05871}" destId="{57665CAB-30BF-4BE5-B5D4-02FAA03AC329}" srcOrd="1" destOrd="0" presId="urn:microsoft.com/office/officeart/2009/3/layout/HorizontalOrganizationChart"/>
+    <dgm:cxn modelId="{721503CC-723A-4AAF-AC47-E9BF687FA192}" type="presParOf" srcId="{79ACB37A-D84E-474C-A126-11F0ADC05871}" destId="{56F08588-CD7B-4BB5-92AF-FB2032DA2C53}" srcOrd="2" destOrd="0" presId="urn:microsoft.com/office/officeart/2009/3/layout/HorizontalOrganizationChart"/>
+    <dgm:cxn modelId="{5FD9D37F-D65C-4F54-8891-8D47C29C9D74}" type="presParOf" srcId="{7B2F11E8-CF5E-488B-864D-2D86C065C544}" destId="{1C4E50B4-0E34-4EB9-A9D1-9A2EB41D4CBA}" srcOrd="2" destOrd="0" presId="urn:microsoft.com/office/officeart/2009/3/layout/HorizontalOrganizationChart"/>
   </dgm:cxnLst>
   <dgm:bg/>
   <dgm:whole/>
@@ -39629,8 +39858,9 @@
     <w:panose1 w:val="020B0502040204020203"/>
     <w:charset w:val="00"/>
     <w:family w:val="swiss"/>
+    <w:notTrueType/>
     <w:pitch w:val="variable"/>
-    <w:sig w:usb0="E10022FF" w:usb1="C000E47F" w:usb2="00000029" w:usb3="00000000" w:csb0="000001DF" w:csb1="00000000"/>
+    <w:sig w:usb0="00000003" w:usb1="00000000" w:usb2="00000000" w:usb3="00000000" w:csb0="00000001" w:csb1="00000000"/>
   </w:font>
   <w:font w:name="LM Roman 8">
     <w:altName w:val="Arial"/>
@@ -39703,6 +39933,7 @@
     <w:rsid w:val="00E11E0F"/>
     <w:rsid w:val="00E14D71"/>
     <w:rsid w:val="00E5187F"/>
+    <w:rsid w:val="00E945C6"/>
     <w:rsid w:val="00F02434"/>
   </w:rsids>
   <m:mathPr>
@@ -40667,7 +40898,7 @@
 </file>
 
 <file path=customXml/itemProps2.xml><?xml version="1.0" encoding="utf-8"?>
-<ds:datastoreItem xmlns:ds="http://schemas.openxmlformats.org/officeDocument/2006/customXml" ds:itemID="{624E843E-2D2E-4C88-8BD2-A956F95E6AB4}">
+<ds:datastoreItem xmlns:ds="http://schemas.openxmlformats.org/officeDocument/2006/customXml" ds:itemID="{D99D1F92-8F37-4388-98AD-795B2BE8B00A}">
   <ds:schemaRefs>
     <ds:schemaRef ds:uri="http://schemas.openxmlformats.org/officeDocument/2006/bibliography"/>
   </ds:schemaRefs>

</xml_diff>

<commit_message>
sắp xếp lại mục 4
</commit_message>
<xml_diff>
--- a/reports/tttn/drafts/[vatuan] TTTN HCMUT 2015.docx
+++ b/reports/tttn/drafts/[vatuan] TTTN HCMUT 2015.docx
@@ -329,6 +329,7 @@
         <w:dataBinding w:prefixMappings="xmlns:ns0='http://purl.org/dc/elements/1.1/' xmlns:ns1='http://schemas.openxmlformats.org/package/2006/metadata/core-properties' " w:xpath="/ns1:coreProperties[1]/ns0:subject[1]" w:storeItemID="{6C3C8BC8-F283-45AE-878A-BAB7291924A1}"/>
         <w:text/>
       </w:sdtPr>
+      <w:sdtEndPr/>
       <w:sdtContent>
         <w:p>
           <w:pPr>
@@ -379,6 +380,7 @@
           <w:dataBinding w:prefixMappings="xmlns:ns0='http://purl.org/dc/elements/1.1/' xmlns:ns1='http://schemas.openxmlformats.org/package/2006/metadata/core-properties' " w:xpath="/ns1:coreProperties[1]/ns0:title[1]" w:storeItemID="{6C3C8BC8-F283-45AE-878A-BAB7291924A1}"/>
           <w:text/>
         </w:sdtPr>
+        <w:sdtEndPr/>
         <w:sdtContent>
           <w:r>
             <w:rPr>
@@ -2833,51 +2835,25 @@
       <w:r>
         <w:t xml:space="preserve">Hình </w:t>
       </w:r>
-      <w:r>
-        <w:fldChar w:fldCharType="begin"/>
-      </w:r>
-      <w:r>
-        <w:instrText xml:space="preserve"> STYLEREF 1 \s </w:instrText>
-      </w:r>
-      <w:r>
-        <w:fldChar w:fldCharType="separate"/>
-      </w:r>
-      <w:r>
-        <w:rPr>
-          <w:noProof/>
-        </w:rPr>
-        <w:t>2</w:t>
-      </w:r>
-      <w:r>
-        <w:rPr>
-          <w:noProof/>
-        </w:rPr>
-        <w:fldChar w:fldCharType="end"/>
-      </w:r>
+      <w:fldSimple w:instr=" STYLEREF 1 \s ">
+        <w:r>
+          <w:rPr>
+            <w:noProof/>
+          </w:rPr>
+          <w:t>2</w:t>
+        </w:r>
+      </w:fldSimple>
       <w:r>
         <w:t>.</w:t>
       </w:r>
-      <w:r>
-        <w:fldChar w:fldCharType="begin"/>
-      </w:r>
-      <w:r>
-        <w:instrText xml:space="preserve"> SEQ Hình \* ARABIC \s 1 </w:instrText>
-      </w:r>
-      <w:r>
-        <w:fldChar w:fldCharType="separate"/>
-      </w:r>
-      <w:r>
-        <w:rPr>
-          <w:noProof/>
-        </w:rPr>
-        <w:t>1</w:t>
-      </w:r>
-      <w:r>
-        <w:rPr>
-          <w:noProof/>
-        </w:rPr>
-        <w:fldChar w:fldCharType="end"/>
-      </w:r>
+      <w:fldSimple w:instr=" SEQ Hình \* ARABIC \s 1 ">
+        <w:r>
+          <w:rPr>
+            <w:noProof/>
+          </w:rPr>
+          <w:t>1</w:t>
+        </w:r>
+      </w:fldSimple>
       <w:r>
         <w:t>. Các bài toán trong EMR</w:t>
       </w:r>
@@ -2927,51 +2903,25 @@
       <w:r>
         <w:t xml:space="preserve">Hình </w:t>
       </w:r>
-      <w:r>
-        <w:fldChar w:fldCharType="begin"/>
-      </w:r>
-      <w:r>
-        <w:instrText xml:space="preserve"> STYLEREF 1 \s </w:instrText>
-      </w:r>
-      <w:r>
-        <w:fldChar w:fldCharType="separate"/>
-      </w:r>
-      <w:r>
-        <w:rPr>
-          <w:noProof/>
-        </w:rPr>
-        <w:t>2</w:t>
-      </w:r>
-      <w:r>
-        <w:rPr>
-          <w:noProof/>
-        </w:rPr>
-        <w:fldChar w:fldCharType="end"/>
-      </w:r>
+      <w:fldSimple w:instr=" STYLEREF 1 \s ">
+        <w:r>
+          <w:rPr>
+            <w:noProof/>
+          </w:rPr>
+          <w:t>2</w:t>
+        </w:r>
+      </w:fldSimple>
       <w:r>
         <w:t>.</w:t>
       </w:r>
-      <w:r>
-        <w:fldChar w:fldCharType="begin"/>
-      </w:r>
-      <w:r>
-        <w:instrText xml:space="preserve"> SEQ Hình \* ARABIC \s 1 </w:instrText>
-      </w:r>
-      <w:r>
-        <w:fldChar w:fldCharType="separate"/>
-      </w:r>
-      <w:r>
-        <w:rPr>
-          <w:noProof/>
-        </w:rPr>
-        <w:t>2</w:t>
-      </w:r>
-      <w:r>
-        <w:rPr>
-          <w:noProof/>
-        </w:rPr>
-        <w:fldChar w:fldCharType="end"/>
-      </w:r>
+      <w:fldSimple w:instr=" SEQ Hình \* ARABIC \s 1 ">
+        <w:r>
+          <w:rPr>
+            <w:noProof/>
+          </w:rPr>
+          <w:t>2</w:t>
+        </w:r>
+      </w:fldSimple>
       <w:r>
         <w:t>. Các bài toán dự đoán</w:t>
       </w:r>
@@ -3021,51 +2971,25 @@
       <w:r>
         <w:t xml:space="preserve">Hình </w:t>
       </w:r>
-      <w:r>
-        <w:fldChar w:fldCharType="begin"/>
-      </w:r>
-      <w:r>
-        <w:instrText xml:space="preserve"> STYLEREF 1 \s </w:instrText>
-      </w:r>
-      <w:r>
-        <w:fldChar w:fldCharType="separate"/>
-      </w:r>
-      <w:r>
-        <w:rPr>
-          <w:noProof/>
-        </w:rPr>
-        <w:t>2</w:t>
-      </w:r>
-      <w:r>
-        <w:rPr>
-          <w:noProof/>
-        </w:rPr>
-        <w:fldChar w:fldCharType="end"/>
-      </w:r>
+      <w:fldSimple w:instr=" STYLEREF 1 \s ">
+        <w:r>
+          <w:rPr>
+            <w:noProof/>
+          </w:rPr>
+          <w:t>2</w:t>
+        </w:r>
+      </w:fldSimple>
       <w:r>
         <w:t>.</w:t>
       </w:r>
-      <w:r>
-        <w:fldChar w:fldCharType="begin"/>
-      </w:r>
-      <w:r>
-        <w:instrText xml:space="preserve"> SEQ Hình \* ARABIC \s 1 </w:instrText>
-      </w:r>
-      <w:r>
-        <w:fldChar w:fldCharType="separate"/>
-      </w:r>
-      <w:r>
-        <w:rPr>
-          <w:noProof/>
-        </w:rPr>
-        <w:t>3</w:t>
-      </w:r>
-      <w:r>
-        <w:rPr>
-          <w:noProof/>
-        </w:rPr>
-        <w:fldChar w:fldCharType="end"/>
-      </w:r>
+      <w:fldSimple w:instr=" SEQ Hình \* ARABIC \s 1 ">
+        <w:r>
+          <w:rPr>
+            <w:noProof/>
+          </w:rPr>
+          <w:t>3</w:t>
+        </w:r>
+      </w:fldSimple>
       <w:r>
         <w:t>. Các bài toán phát hiện</w:t>
       </w:r>
@@ -3116,51 +3040,25 @@
       <w:r>
         <w:t xml:space="preserve">Hình </w:t>
       </w:r>
-      <w:r>
-        <w:fldChar w:fldCharType="begin"/>
-      </w:r>
-      <w:r>
-        <w:instrText xml:space="preserve"> STYLEREF 1 \s </w:instrText>
-      </w:r>
-      <w:r>
-        <w:fldChar w:fldCharType="separate"/>
-      </w:r>
-      <w:r>
-        <w:rPr>
-          <w:noProof/>
-        </w:rPr>
-        <w:t>2</w:t>
-      </w:r>
-      <w:r>
-        <w:rPr>
-          <w:noProof/>
-        </w:rPr>
-        <w:fldChar w:fldCharType="end"/>
-      </w:r>
+      <w:fldSimple w:instr=" STYLEREF 1 \s ">
+        <w:r>
+          <w:rPr>
+            <w:noProof/>
+          </w:rPr>
+          <w:t>2</w:t>
+        </w:r>
+      </w:fldSimple>
       <w:r>
         <w:t>.</w:t>
       </w:r>
-      <w:r>
-        <w:fldChar w:fldCharType="begin"/>
-      </w:r>
-      <w:r>
-        <w:instrText xml:space="preserve"> SEQ Hình \* ARABIC \s 1 </w:instrText>
-      </w:r>
-      <w:r>
-        <w:fldChar w:fldCharType="separate"/>
-      </w:r>
-      <w:r>
-        <w:rPr>
-          <w:noProof/>
-        </w:rPr>
-        <w:t>4</w:t>
-      </w:r>
-      <w:r>
-        <w:rPr>
-          <w:noProof/>
-        </w:rPr>
-        <w:fldChar w:fldCharType="end"/>
-      </w:r>
+      <w:fldSimple w:instr=" SEQ Hình \* ARABIC \s 1 ">
+        <w:r>
+          <w:rPr>
+            <w:noProof/>
+          </w:rPr>
+          <w:t>4</w:t>
+        </w:r>
+      </w:fldSimple>
       <w:r>
         <w:t>. Các bài toán tìm hiểu sự kế</w:t>
       </w:r>
@@ -3213,51 +3111,25 @@
       <w:r>
         <w:t xml:space="preserve">Hình </w:t>
       </w:r>
-      <w:r>
-        <w:fldChar w:fldCharType="begin"/>
-      </w:r>
-      <w:r>
-        <w:instrText xml:space="preserve"> STYLEREF 1 \s </w:instrText>
-      </w:r>
-      <w:r>
-        <w:fldChar w:fldCharType="separate"/>
-      </w:r>
-      <w:r>
-        <w:rPr>
-          <w:noProof/>
-        </w:rPr>
-        <w:t>2</w:t>
-      </w:r>
-      <w:r>
-        <w:rPr>
-          <w:noProof/>
-        </w:rPr>
-        <w:fldChar w:fldCharType="end"/>
-      </w:r>
+      <w:fldSimple w:instr=" STYLEREF 1 \s ">
+        <w:r>
+          <w:rPr>
+            <w:noProof/>
+          </w:rPr>
+          <w:t>2</w:t>
+        </w:r>
+      </w:fldSimple>
       <w:r>
         <w:t>.</w:t>
       </w:r>
-      <w:r>
-        <w:fldChar w:fldCharType="begin"/>
-      </w:r>
-      <w:r>
-        <w:instrText xml:space="preserve"> SEQ Hình \* ARABIC \s 1 </w:instrText>
-      </w:r>
-      <w:r>
-        <w:fldChar w:fldCharType="separate"/>
-      </w:r>
-      <w:r>
-        <w:rPr>
-          <w:noProof/>
-        </w:rPr>
-        <w:t>5</w:t>
-      </w:r>
-      <w:r>
-        <w:rPr>
-          <w:noProof/>
-        </w:rPr>
-        <w:fldChar w:fldCharType="end"/>
-      </w:r>
+      <w:fldSimple w:instr=" SEQ Hình \* ARABIC \s 1 ">
+        <w:r>
+          <w:rPr>
+            <w:noProof/>
+          </w:rPr>
+          <w:t>5</w:t>
+        </w:r>
+      </w:fldSimple>
       <w:r>
         <w:t>. Các bài toán rút trích thông tin</w:t>
       </w:r>
@@ -3290,6 +3162,7 @@
           <w:id w:val="1040317874"/>
           <w:citation/>
         </w:sdtPr>
+        <w:sdtEndPr/>
         <w:sdtContent>
           <w:r>
             <w:rPr>
@@ -3409,6 +3282,7 @@
           <w:id w:val="-2071182736"/>
           <w:citation/>
         </w:sdtPr>
+        <w:sdtEndPr/>
         <w:sdtContent>
           <w:r>
             <w:rPr>
@@ -4141,6 +4015,7 @@
           <w:id w:val="990212477"/>
           <w:citation/>
         </w:sdtPr>
+        <w:sdtEndPr/>
         <w:sdtContent>
           <w:r>
             <w:rPr>
@@ -4221,6 +4096,7 @@
           <w:id w:val="413202799"/>
           <w:citation/>
         </w:sdtPr>
+        <w:sdtEndPr/>
         <w:sdtContent>
           <w:r>
             <w:rPr>
@@ -4278,6 +4154,7 @@
           <w:id w:val="-594932237"/>
           <w:citation/>
         </w:sdtPr>
+        <w:sdtEndPr/>
         <w:sdtContent>
           <w:r>
             <w:rPr>
@@ -4329,6 +4206,7 @@
           <w:id w:val="1820462065"/>
           <w:citation/>
         </w:sdtPr>
+        <w:sdtEndPr/>
         <w:sdtContent>
           <w:r>
             <w:rPr>
@@ -4403,6 +4281,7 @@
           <w:id w:val="2086108729"/>
           <w:citation/>
         </w:sdtPr>
+        <w:sdtEndPr/>
         <w:sdtContent>
           <w:r>
             <w:rPr>
@@ -4451,6 +4330,7 @@
           <w:id w:val="1441342587"/>
           <w:citation/>
         </w:sdtPr>
+        <w:sdtEndPr/>
         <w:sdtContent>
           <w:r>
             <w:rPr>
@@ -4505,6 +4385,7 @@
           <w:id w:val="-1907301122"/>
           <w:citation/>
         </w:sdtPr>
+        <w:sdtEndPr/>
         <w:sdtContent>
           <w:r>
             <w:rPr>
@@ -4556,6 +4437,7 @@
           <w:id w:val="2096594204"/>
           <w:citation/>
         </w:sdtPr>
+        <w:sdtEndPr/>
         <w:sdtContent>
           <w:r>
             <w:rPr>
@@ -4622,6 +4504,7 @@
           <w:id w:val="290724679"/>
           <w:citation/>
         </w:sdtPr>
+        <w:sdtEndPr/>
         <w:sdtContent>
           <w:r>
             <w:rPr>
@@ -4681,6 +4564,7 @@
           <w:id w:val="-919172371"/>
           <w:citation/>
         </w:sdtPr>
+        <w:sdtEndPr/>
         <w:sdtContent>
           <w:r>
             <w:rPr>
@@ -4975,6 +4859,7 @@
           <w:id w:val="1214391815"/>
           <w:citation/>
         </w:sdtPr>
+        <w:sdtEndPr/>
         <w:sdtContent>
           <w:r>
             <w:rPr>
@@ -5951,51 +5836,25 @@
       <w:r>
         <w:t xml:space="preserve">Hình </w:t>
       </w:r>
-      <w:r>
-        <w:fldChar w:fldCharType="begin"/>
-      </w:r>
-      <w:r>
-        <w:instrText xml:space="preserve"> STYLEREF 1 \s </w:instrText>
-      </w:r>
-      <w:r>
-        <w:fldChar w:fldCharType="separate"/>
-      </w:r>
-      <w:r>
-        <w:rPr>
-          <w:noProof/>
-        </w:rPr>
-        <w:t>2</w:t>
-      </w:r>
-      <w:r>
-        <w:rPr>
-          <w:noProof/>
-        </w:rPr>
-        <w:fldChar w:fldCharType="end"/>
-      </w:r>
+      <w:fldSimple w:instr=" STYLEREF 1 \s ">
+        <w:r>
+          <w:rPr>
+            <w:noProof/>
+          </w:rPr>
+          <w:t>2</w:t>
+        </w:r>
+      </w:fldSimple>
       <w:r>
         <w:t>.</w:t>
       </w:r>
-      <w:r>
-        <w:fldChar w:fldCharType="begin"/>
-      </w:r>
-      <w:r>
-        <w:instrText xml:space="preserve"> SEQ Hình \* ARABIC \s 1 </w:instrText>
-      </w:r>
-      <w:r>
-        <w:fldChar w:fldCharType="separate"/>
-      </w:r>
-      <w:r>
-        <w:rPr>
-          <w:noProof/>
-        </w:rPr>
-        <w:t>6</w:t>
-      </w:r>
-      <w:r>
-        <w:rPr>
-          <w:noProof/>
-        </w:rPr>
-        <w:fldChar w:fldCharType="end"/>
-      </w:r>
+      <w:fldSimple w:instr=" SEQ Hình \* ARABIC \s 1 ">
+        <w:r>
+          <w:rPr>
+            <w:noProof/>
+          </w:rPr>
+          <w:t>6</w:t>
+        </w:r>
+      </w:fldSimple>
       <w:bookmarkEnd w:id="12"/>
       <w:r>
         <w:t xml:space="preserve">. </w:t>
@@ -6102,6 +5961,7 @@
           <w:id w:val="-457801711"/>
           <w:citation/>
         </w:sdtPr>
+        <w:sdtEndPr/>
         <w:sdtContent>
           <w:r>
             <w:rPr>
@@ -6170,6 +6030,7 @@
           <w:id w:val="996695659"/>
           <w:citation/>
         </w:sdtPr>
+        <w:sdtEndPr/>
         <w:sdtContent>
           <w:r>
             <w:rPr>
@@ -6224,6 +6085,7 @@
           <w:id w:val="1451362974"/>
           <w:citation/>
         </w:sdtPr>
+        <w:sdtEndPr/>
         <w:sdtContent>
           <w:r>
             <w:rPr>
@@ -6275,6 +6137,7 @@
           <w:id w:val="486289175"/>
           <w:citation/>
         </w:sdtPr>
+        <w:sdtEndPr/>
         <w:sdtContent>
           <w:r>
             <w:rPr>
@@ -6338,6 +6201,7 @@
           <w:id w:val="-1687827070"/>
           <w:citation/>
         </w:sdtPr>
+        <w:sdtEndPr/>
         <w:sdtContent>
           <w:r>
             <w:rPr>
@@ -6386,6 +6250,7 @@
           <w:id w:val="1354756528"/>
           <w:citation/>
         </w:sdtPr>
+        <w:sdtEndPr/>
         <w:sdtContent>
           <w:r>
             <w:rPr>
@@ -6437,6 +6302,7 @@
           <w:id w:val="638855395"/>
           <w:citation/>
         </w:sdtPr>
+        <w:sdtEndPr/>
         <w:sdtContent>
           <w:r>
             <w:rPr>
@@ -6527,6 +6393,7 @@
           <w:id w:val="1748380192"/>
           <w:citation/>
         </w:sdtPr>
+        <w:sdtEndPr/>
         <w:sdtContent>
           <w:r>
             <w:rPr>
@@ -8054,65 +7921,56 @@
       <w:r>
         <w:t>nền tảng</w:t>
       </w:r>
-      <w:bookmarkStart w:id="15" w:name="_GoBack"/>
+    </w:p>
+    <w:p>
+      <w:pPr>
+        <w:pStyle w:val="Heading2"/>
+      </w:pPr>
+      <w:bookmarkStart w:id="15" w:name="_Toc421196598"/>
+      <w:r>
+        <w:t>Các định nghĩa và thuật ngữ</w:t>
+      </w:r>
       <w:bookmarkEnd w:id="15"/>
     </w:p>
     <w:p>
       <w:pPr>
         <w:pStyle w:val="Heading2"/>
       </w:pPr>
-      <w:bookmarkStart w:id="16" w:name="_Toc421196598"/>
-      <w:r>
-        <w:t>Các định nghĩa và thuật ngữ</w:t>
+      <w:bookmarkStart w:id="16" w:name="_Toc421196599"/>
+      <w:r>
+        <w:t>Support Vector Machine</w:t>
       </w:r>
       <w:bookmarkEnd w:id="16"/>
     </w:p>
     <w:p>
       <w:pPr>
-        <w:pStyle w:val="Heading2"/>
-      </w:pPr>
-      <w:bookmarkStart w:id="17" w:name="_Toc421196599"/>
-      <w:r>
-        <w:t>Support Vector Machine</w:t>
+        <w:pStyle w:val="Heading1"/>
+      </w:pPr>
+      <w:bookmarkStart w:id="17" w:name="_Toc420004828"/>
+      <w:bookmarkStart w:id="18" w:name="_Toc421196600"/>
+      <w:r>
+        <w:t>Phương pháp</w:t>
+      </w:r>
+      <w:r>
+        <w:t xml:space="preserve"> đề xuất</w:t>
       </w:r>
       <w:bookmarkEnd w:id="17"/>
+      <w:bookmarkEnd w:id="18"/>
     </w:p>
     <w:p>
       <w:pPr>
-        <w:pStyle w:val="Heading1"/>
-      </w:pPr>
-      <w:bookmarkStart w:id="18" w:name="_Toc420004828"/>
-      <w:bookmarkStart w:id="19" w:name="_Toc421196600"/>
-      <w:r>
-        <w:t>Bài toán</w:t>
-      </w:r>
-      <w:r>
-        <w:t xml:space="preserve"> đề xuất</w:t>
-      </w:r>
-      <w:bookmarkEnd w:id="18"/>
+        <w:rPr>
+          <w:b/>
+        </w:rPr>
+      </w:pPr>
+      <w:bookmarkStart w:id="19" w:name="_Toc420004830"/>
+      <w:r>
+        <w:rPr>
+          <w:b/>
+        </w:rPr>
+        <w:t>Nội dung bài toán</w:t>
+      </w:r>
       <w:bookmarkEnd w:id="19"/>
-    </w:p>
-    <w:p>
-      <w:pPr>
-        <w:pStyle w:val="Heading2"/>
-      </w:pPr>
-      <w:bookmarkStart w:id="20" w:name="_Toc420004829"/>
-      <w:bookmarkStart w:id="21" w:name="_Toc421196601"/>
-      <w:r>
-        <w:t>Phạm vi đề tài</w:t>
-      </w:r>
-      <w:bookmarkEnd w:id="20"/>
-      <w:bookmarkEnd w:id="21"/>
-    </w:p>
-    <w:p>
-      <w:pPr>
-        <w:pStyle w:val="Heading3"/>
-      </w:pPr>
-      <w:bookmarkStart w:id="22" w:name="_Toc420004830"/>
-      <w:r>
-        <w:t>Nội dung bài toán</w:t>
-      </w:r>
-      <w:bookmarkEnd w:id="22"/>
     </w:p>
     <w:p>
       <w:r>
@@ -8153,7 +8011,7 @@
       </w:r>
     </w:p>
     <w:p>
-      <w:bookmarkStart w:id="23" w:name="_Toc420004831"/>
+      <w:bookmarkStart w:id="20" w:name="_Toc420004831"/>
       <w:r>
         <w:t xml:space="preserve">Nội dung bài toán bao gồm việc </w:t>
       </w:r>
@@ -8163,12 +8021,17 @@
     </w:p>
     <w:p>
       <w:pPr>
-        <w:pStyle w:val="Heading3"/>
-      </w:pPr>
-      <w:r>
+        <w:rPr>
+          <w:b/>
+        </w:rPr>
+      </w:pPr>
+      <w:r>
+        <w:rPr>
+          <w:b/>
+        </w:rPr>
         <w:t>Dữ liệu đầu vào</w:t>
       </w:r>
-      <w:bookmarkEnd w:id="23"/>
+      <w:bookmarkEnd w:id="20"/>
     </w:p>
     <w:p>
       <w:r>
@@ -8180,17 +8043,42 @@
         <w:pStyle w:val="ListParagraph"/>
         <w:numPr>
           <w:ilvl w:val="0"/>
-          <w:numId w:val="17"/>
+          <w:numId w:val="33"/>
         </w:numPr>
-      </w:pPr>
-      <w:r>
-        <w:t>Bệnh</w:t>
-      </w:r>
-      <w:r>
-        <w:t xml:space="preserve"> án điện tử </w:t>
-      </w:r>
-      <w:r>
-        <w:t>dưới dạng text, có hoặc không có định dạng</w:t>
+        <w:rPr>
+          <w:u w:val="single"/>
+        </w:rPr>
+      </w:pPr>
+      <w:r>
+        <w:rPr>
+          <w:u w:val="single"/>
+        </w:rPr>
+        <w:t>Bệnh án điện tử</w:t>
+      </w:r>
+    </w:p>
+    <w:p>
+      <w:r>
+        <w:t xml:space="preserve">Tập hợp các thông tin về sức khỏe của </w:t>
+      </w:r>
+      <w:r>
+        <w:t xml:space="preserve">một </w:t>
+      </w:r>
+      <w:r>
+        <w:t>cá nhân</w:t>
+      </w:r>
+      <w:r>
+        <w:t xml:space="preserve"> đã được số hóa. Bệnh án điện tử có thể có</w:t>
+      </w:r>
+      <w:r>
+        <w:t xml:space="preserve"> định</w:t>
+      </w:r>
+      <w:r>
+        <w:t xml:space="preserve"> dạng tùy theo bệnh viên lưu trữ bệnh án đó.</w:t>
+      </w:r>
+    </w:p>
+    <w:p>
+      <w:r>
+        <w:t>Đầu vào của bài toán đề xuất là bệnh án điện tử được viết dưới ngôn ngữ là tiếng anh và được lưu trữ dưới dạng file txt</w:t>
       </w:r>
     </w:p>
     <w:p>
@@ -8198,109 +8086,40 @@
         <w:pStyle w:val="ListParagraph"/>
         <w:numPr>
           <w:ilvl w:val="0"/>
-          <w:numId w:val="17"/>
+          <w:numId w:val="33"/>
         </w:numPr>
-      </w:pPr>
-      <w:r>
-        <w:t>Danh</w:t>
-      </w:r>
-      <w:r>
-        <w:t xml:space="preserve"> sách các </w:t>
-      </w:r>
-      <w:r>
+        <w:rPr>
+          <w:u w:val="single"/>
+        </w:rPr>
+      </w:pPr>
+      <w:r>
+        <w:rPr>
+          <w:u w:val="single"/>
+        </w:rPr>
+        <w:t xml:space="preserve">Danh sách </w:t>
+      </w:r>
+      <w:r>
+        <w:rPr>
+          <w:u w:val="single"/>
+        </w:rPr>
         <w:t>khái niệm</w:t>
-      </w:r>
-      <w:r>
-        <w:t xml:space="preserve"> được </w:t>
-      </w:r>
-      <w:r>
-        <w:t>đề cập</w:t>
-      </w:r>
-      <w:r>
-        <w:t xml:space="preserve"> trong bệnh án </w:t>
-      </w:r>
-      <w:r>
-        <w:t>kèm</w:t>
-      </w:r>
-      <w:r>
-        <w:t xml:space="preserve"> theo </w:t>
-      </w:r>
-      <w:r>
-        <w:t>lớp của khái niệm đó</w:t>
       </w:r>
     </w:p>
     <w:p>
-      <w:pPr>
-        <w:rPr>
-          <w:b/>
-        </w:rPr>
-      </w:pPr>
-      <w:r>
-        <w:rPr>
-          <w:b/>
-        </w:rPr>
-        <w:t>Bệnh án điện tử</w:t>
+      <w:r>
+        <w:t>Là file chứa danh sách toàn bộ các khái niệm được đề cập</w:t>
+      </w:r>
+      <w:r>
+        <w:t xml:space="preserve"> trong </w:t>
+      </w:r>
+      <w:r>
+        <w:t>1 một bệnh án cho trước. Mỗi file sẽ được đính kèm theo bệnh án.</w:t>
       </w:r>
     </w:p>
     <w:p>
-      <w:r>
-        <w:t xml:space="preserve">Tập hợp các thông tin về sức khỏe của </w:t>
-      </w:r>
-      <w:r>
-        <w:t xml:space="preserve">một </w:t>
-      </w:r>
-      <w:r>
-        <w:t>cá nhân</w:t>
-      </w:r>
-      <w:r>
-        <w:t xml:space="preserve"> đã được số hóa. Bệnh án điện tử có thể có</w:t>
-      </w:r>
-      <w:r>
-        <w:t xml:space="preserve"> định</w:t>
-      </w:r>
-      <w:r>
-        <w:t xml:space="preserve"> dạng tùy theo bệnh viên lưu trữ bệnh án đó.</w:t>
-      </w:r>
-    </w:p>
-    <w:p>
-      <w:r>
-        <w:t>Đầu vào của bài toán đề xuất là bệnh án điện tử được viết dưới ngôn ngữ là tiếng anh và được lưu trữ dưới dạng file txt</w:t>
-      </w:r>
-    </w:p>
-    <w:p>
-      <w:pPr>
-        <w:rPr>
-          <w:b/>
-        </w:rPr>
-      </w:pPr>
-      <w:r>
-        <w:rPr>
-          <w:b/>
-        </w:rPr>
+      <w:bookmarkStart w:id="21" w:name="_Toc420004832"/>
+      <w:r>
         <w:lastRenderedPageBreak/>
-        <w:t xml:space="preserve">Danh sách </w:t>
-      </w:r>
-      <w:r>
-        <w:rPr>
-          <w:b/>
-        </w:rPr>
-        <w:t>khái niệm</w:t>
-      </w:r>
-    </w:p>
-    <w:p>
-      <w:r>
-        <w:t>Là file chứa danh sách toàn bộ các khái niệm được đề cập</w:t>
-      </w:r>
-      <w:r>
-        <w:t xml:space="preserve"> trong </w:t>
-      </w:r>
-      <w:r>
-        <w:t>1 một bệnh án cho trước. Mỗi file sẽ được đính kèm theo bệnh án.</w:t>
-      </w:r>
-    </w:p>
-    <w:p>
-      <w:bookmarkStart w:id="24" w:name="_Toc420004832"/>
-      <w:r>
         <w:t>Các khái niệm được đề cập sẽ kèm theo thông tin như vị trí bắt đầu, vị trí kết thúc và lớp phân loại của khái niệm đó</w:t>
       </w:r>
     </w:p>
@@ -8360,12 +8179,17 @@
     </w:p>
     <w:p>
       <w:pPr>
-        <w:pStyle w:val="Heading3"/>
-      </w:pPr>
-      <w:r>
+        <w:rPr>
+          <w:b/>
+        </w:rPr>
+      </w:pPr>
+      <w:r>
+        <w:rPr>
+          <w:b/>
+        </w:rPr>
         <w:t>Kết quả đầu ra</w:t>
       </w:r>
-      <w:bookmarkEnd w:id="24"/>
+      <w:bookmarkEnd w:id="21"/>
     </w:p>
     <w:p>
       <w:r>
@@ -8585,38 +8409,20 @@
     </w:p>
     <w:p>
       <w:pPr>
-        <w:pStyle w:val="Heading2"/>
-      </w:pPr>
-      <w:bookmarkStart w:id="25" w:name="_Toc420004833"/>
-      <w:bookmarkStart w:id="26" w:name="_Toc421196602"/>
-      <w:r>
-        <w:lastRenderedPageBreak/>
-        <w:t>Thiết kế hệ thống</w:t>
-      </w:r>
-      <w:bookmarkEnd w:id="25"/>
-      <w:bookmarkEnd w:id="26"/>
+        <w:rPr>
+          <w:b/>
+        </w:rPr>
+      </w:pPr>
+      <w:r>
+        <w:rPr>
+          <w:b/>
+        </w:rPr>
+        <w:t>Chi tiết phương pháp</w:t>
+      </w:r>
     </w:p>
     <w:p>
       <w:r>
-        <w:t>Ở phần này, nhóm sẽ trình bày</w:t>
-      </w:r>
-      <w:r>
-        <w:t xml:space="preserve"> một </w:t>
-      </w:r>
-      <w:r>
-        <w:t>cách chi</w:t>
-      </w:r>
-      <w:r>
-        <w:t xml:space="preserve"> tiết </w:t>
-      </w:r>
-      <w:r>
-        <w:t xml:space="preserve">các bước hiện thực </w:t>
-      </w:r>
-      <w:r>
-        <w:t>hệ thống</w:t>
-      </w:r>
-      <w:r>
-        <w:t xml:space="preserve"> phân giải đồng tham chiếu cho bệnh án điện tử. Một cách tổng quan, hệ</w:t>
+        <w:t>Một cách tổng quan, hệ</w:t>
       </w:r>
       <w:r>
         <w:t xml:space="preserve"> thống sẽ gồm các bước </w:t>
@@ -8774,7 +8580,7 @@
           <v:shape id="_x0000_i1025" type="#_x0000_t75" style="width:249pt;height:271.5pt" o:ole="">
             <v:imagedata r:id="rId40" o:title=""/>
           </v:shape>
-          <o:OLEObject Type="Embed" ProgID="Visio.Drawing.15" ShapeID="_x0000_i1025" DrawAspect="Content" ObjectID="_1494962708" r:id="rId41"/>
+          <o:OLEObject Type="Embed" ProgID="Visio.Drawing.15" ShapeID="_x0000_i1025" DrawAspect="Content" ObjectID="_1494963952" r:id="rId41"/>
         </w:object>
       </w:r>
     </w:p>
@@ -8782,69 +8588,43 @@
       <w:pPr>
         <w:pStyle w:val="Caption"/>
       </w:pPr>
-      <w:bookmarkStart w:id="27" w:name="_Ref419449232"/>
+      <w:bookmarkStart w:id="22" w:name="_Ref419449232"/>
       <w:r>
         <w:t xml:space="preserve">Hình </w:t>
       </w:r>
-      <w:r>
-        <w:fldChar w:fldCharType="begin"/>
-      </w:r>
-      <w:r>
-        <w:instrText xml:space="preserve"> STYLEREF 1 \s </w:instrText>
-      </w:r>
-      <w:r>
-        <w:fldChar w:fldCharType="separate"/>
-      </w:r>
-      <w:r>
-        <w:rPr>
-          <w:noProof/>
-        </w:rPr>
-        <w:t>4</w:t>
-      </w:r>
-      <w:r>
-        <w:rPr>
-          <w:noProof/>
-        </w:rPr>
-        <w:fldChar w:fldCharType="end"/>
-      </w:r>
+      <w:fldSimple w:instr=" STYLEREF 1 \s ">
+        <w:r>
+          <w:rPr>
+            <w:noProof/>
+          </w:rPr>
+          <w:t>4</w:t>
+        </w:r>
+      </w:fldSimple>
       <w:r>
         <w:t>.</w:t>
       </w:r>
-      <w:r>
-        <w:fldChar w:fldCharType="begin"/>
-      </w:r>
-      <w:r>
-        <w:instrText xml:space="preserve"> SEQ Hình \* ARABIC \s 1 </w:instrText>
-      </w:r>
-      <w:r>
-        <w:fldChar w:fldCharType="separate"/>
-      </w:r>
-      <w:r>
-        <w:rPr>
-          <w:noProof/>
-        </w:rPr>
-        <w:t>1</w:t>
-      </w:r>
-      <w:r>
-        <w:rPr>
-          <w:noProof/>
-        </w:rPr>
-        <w:fldChar w:fldCharType="end"/>
-      </w:r>
-      <w:bookmarkEnd w:id="27"/>
+      <w:fldSimple w:instr=" SEQ Hình \* ARABIC \s 1 ">
+        <w:r>
+          <w:rPr>
+            <w:noProof/>
+          </w:rPr>
+          <w:t>1</w:t>
+        </w:r>
+      </w:fldSimple>
+      <w:bookmarkEnd w:id="22"/>
       <w:r>
         <w:t>. Sơ đồ khối</w:t>
       </w:r>
     </w:p>
     <w:p>
       <w:pPr>
-        <w:pStyle w:val="Heading3"/>
-      </w:pPr>
-      <w:bookmarkStart w:id="28" w:name="_Toc420004836"/>
+        <w:pStyle w:val="Heading2"/>
+      </w:pPr>
+      <w:bookmarkStart w:id="23" w:name="_Toc420004836"/>
       <w:r>
         <w:t>Tiền xử lý</w:t>
       </w:r>
-      <w:bookmarkEnd w:id="28"/>
+      <w:bookmarkEnd w:id="23"/>
     </w:p>
     <w:p>
       <w:r>
@@ -8913,16 +8693,16 @@
     </w:p>
     <w:p>
       <w:pPr>
-        <w:pStyle w:val="Heading3"/>
-      </w:pPr>
-      <w:bookmarkStart w:id="29" w:name="_Toc420004837"/>
+        <w:pStyle w:val="Heading2"/>
+      </w:pPr>
+      <w:bookmarkStart w:id="24" w:name="_Toc420004837"/>
       <w:r>
         <w:t xml:space="preserve">Xây dựng các cặp </w:t>
       </w:r>
       <w:r>
         <w:t>khái niệm</w:t>
       </w:r>
-      <w:bookmarkEnd w:id="29"/>
+      <w:bookmarkEnd w:id="24"/>
     </w:p>
     <w:p>
       <w:r>
@@ -9007,14 +8787,14 @@
     </w:p>
     <w:p>
       <w:pPr>
-        <w:pStyle w:val="Heading3"/>
-      </w:pPr>
-      <w:bookmarkStart w:id="30" w:name="_Toc420004838"/>
+        <w:pStyle w:val="Heading2"/>
+      </w:pPr>
+      <w:bookmarkStart w:id="25" w:name="_Toc420004838"/>
       <w:r>
         <w:lastRenderedPageBreak/>
         <w:t>Các phương pháp phân loại</w:t>
       </w:r>
-      <w:bookmarkEnd w:id="30"/>
+      <w:bookmarkEnd w:id="25"/>
     </w:p>
     <w:p>
       <w:pPr>
@@ -9076,51 +8856,25 @@
       <w:r>
         <w:t xml:space="preserve">Hình </w:t>
       </w:r>
-      <w:r>
-        <w:fldChar w:fldCharType="begin"/>
-      </w:r>
-      <w:r>
-        <w:instrText xml:space="preserve"> STYLEREF 1 \s </w:instrText>
-      </w:r>
-      <w:r>
-        <w:fldChar w:fldCharType="separate"/>
-      </w:r>
-      <w:r>
-        <w:rPr>
-          <w:noProof/>
-        </w:rPr>
-        <w:t>4</w:t>
-      </w:r>
-      <w:r>
-        <w:rPr>
-          <w:noProof/>
-        </w:rPr>
-        <w:fldChar w:fldCharType="end"/>
-      </w:r>
+      <w:fldSimple w:instr=" STYLEREF 1 \s ">
+        <w:r>
+          <w:rPr>
+            <w:noProof/>
+          </w:rPr>
+          <w:t>4</w:t>
+        </w:r>
+      </w:fldSimple>
       <w:r>
         <w:t>.</w:t>
       </w:r>
-      <w:r>
-        <w:fldChar w:fldCharType="begin"/>
-      </w:r>
-      <w:r>
-        <w:instrText xml:space="preserve"> SEQ Hình \* ARABIC \s 1 </w:instrText>
-      </w:r>
-      <w:r>
-        <w:fldChar w:fldCharType="separate"/>
-      </w:r>
-      <w:r>
-        <w:rPr>
-          <w:noProof/>
-        </w:rPr>
-        <w:t>2</w:t>
-      </w:r>
-      <w:r>
-        <w:rPr>
-          <w:noProof/>
-        </w:rPr>
-        <w:fldChar w:fldCharType="end"/>
-      </w:r>
+      <w:fldSimple w:instr=" SEQ Hình \* ARABIC \s 1 ">
+        <w:r>
+          <w:rPr>
+            <w:noProof/>
+          </w:rPr>
+          <w:t>2</w:t>
+        </w:r>
+      </w:fldSimple>
       <w:r>
         <w:t>. Sơ đồ khối</w:t>
       </w:r>
@@ -10672,27 +10426,14 @@
       <w:r>
         <w:t xml:space="preserve">Bảng </w:t>
       </w:r>
-      <w:r>
-        <w:fldChar w:fldCharType="begin"/>
-      </w:r>
-      <w:r>
-        <w:instrText xml:space="preserve"> SEQ Bảng \* ARABIC </w:instrText>
-      </w:r>
-      <w:r>
-        <w:fldChar w:fldCharType="separate"/>
-      </w:r>
-      <w:r>
-        <w:rPr>
-          <w:noProof/>
-        </w:rPr>
-        <w:t>1</w:t>
-      </w:r>
-      <w:r>
-        <w:rPr>
-          <w:noProof/>
-        </w:rPr>
-        <w:fldChar w:fldCharType="end"/>
-      </w:r>
+      <w:fldSimple w:instr=" SEQ Bảng \* ARABIC ">
+        <w:r>
+          <w:rPr>
+            <w:noProof/>
+          </w:rPr>
+          <w:t>1</w:t>
+        </w:r>
+      </w:fldSimple>
       <w:r>
         <w:t>. Các thuộc tính dùng cho phân giải đồng tham chiếu lớp Person</w:t>
       </w:r>
@@ -11033,18 +10774,19 @@
     </w:p>
     <w:p>
       <w:pPr>
-        <w:pStyle w:val="High-levelHeading"/>
-        <w:numPr>
-          <w:ilvl w:val="0"/>
-          <w:numId w:val="21"/>
-        </w:numPr>
-      </w:pPr>
-      <w:r>
+        <w:rPr>
+          <w:b/>
+        </w:rPr>
+      </w:pPr>
+      <w:r>
+        <w:rPr>
+          <w:b/>
+        </w:rPr>
         <w:t>Đồng tham chiếu lớp Pronoun</w:t>
       </w:r>
     </w:p>
     <w:p>
-      <w:bookmarkStart w:id="31" w:name="_Toc420004839"/>
+      <w:bookmarkStart w:id="26" w:name="_Toc420004839"/>
       <w:r>
         <w:t>Lớp Pronoun bao gồm 15 đại từ, trong đó “this”, “that”, “which”, “it” là các từ xuất hiện thường xuyên và chiếm phần lớn. Mỗi đại từ xuất hiện có thể là một khái niệm độc lập hoặc có tham chiếu tới khái niệm thuộc lớp khác. Để giải quyết vấn đề này, nhóm đề xuất sử dụng mô hình multi-class SVM để xác định đại từ được xem xét có tham chiếu tới các khái niệm thuộc 4 lớp khác hay không. Khi đã xác định được đại từ xem xét tham chiếu tới lớp nào, ta sẽ chọn khái niệm gần nhất của lớp đó để xác định 2 khái niệm là đồng tham chiếu.</w:t>
       </w:r>
@@ -11823,39 +11565,26 @@
       <w:r>
         <w:t xml:space="preserve">Bảng </w:t>
       </w:r>
-      <w:r>
-        <w:fldChar w:fldCharType="begin"/>
-      </w:r>
-      <w:r>
-        <w:instrText xml:space="preserve"> SEQ Bảng \* ARABIC </w:instrText>
-      </w:r>
-      <w:r>
-        <w:fldChar w:fldCharType="separate"/>
-      </w:r>
-      <w:r>
-        <w:rPr>
-          <w:noProof/>
-        </w:rPr>
-        <w:t>2</w:t>
-      </w:r>
-      <w:r>
-        <w:rPr>
-          <w:noProof/>
-        </w:rPr>
-        <w:fldChar w:fldCharType="end"/>
-      </w:r>
+      <w:fldSimple w:instr=" SEQ Bảng \* ARABIC ">
+        <w:r>
+          <w:rPr>
+            <w:noProof/>
+          </w:rPr>
+          <w:t>2</w:t>
+        </w:r>
+      </w:fldSimple>
       <w:r>
         <w:t>. Các thuộc tính dùng cho phân giải đồng tham chiếu lớp Pronoun</w:t>
       </w:r>
     </w:p>
     <w:p>
       <w:pPr>
-        <w:pStyle w:val="Heading3"/>
+        <w:pStyle w:val="Heading2"/>
       </w:pPr>
       <w:r>
         <w:t>Best-first clustering</w:t>
       </w:r>
-      <w:bookmarkEnd w:id="31"/>
+      <w:bookmarkEnd w:id="26"/>
     </w:p>
     <w:p>
       <w:pPr>
@@ -11871,13 +11600,14 @@
     </w:p>
     <w:p>
       <w:pPr>
-        <w:pStyle w:val="Heading3"/>
-      </w:pPr>
-      <w:bookmarkStart w:id="32" w:name="_Toc420004840"/>
-      <w:r>
+        <w:pStyle w:val="Heading2"/>
+      </w:pPr>
+      <w:bookmarkStart w:id="27" w:name="_Toc420004840"/>
+      <w:r>
+        <w:lastRenderedPageBreak/>
         <w:t>Xây dựng chuỗi đồng tham chiếu</w:t>
       </w:r>
-      <w:bookmarkEnd w:id="32"/>
+      <w:bookmarkEnd w:id="27"/>
     </w:p>
     <w:p>
       <w:pPr>
@@ -11901,10 +11631,9 @@
       <w:pPr>
         <w:pStyle w:val="Heading1"/>
       </w:pPr>
-      <w:bookmarkStart w:id="33" w:name="_Toc420004841"/>
-      <w:bookmarkStart w:id="34" w:name="_Toc421196603"/>
-      <w:r>
-        <w:lastRenderedPageBreak/>
+      <w:bookmarkStart w:id="28" w:name="_Toc420004841"/>
+      <w:bookmarkStart w:id="29" w:name="_Toc421196603"/>
+      <w:r>
         <w:t>Tập d</w:t>
       </w:r>
       <w:r>
@@ -11913,24 +11642,29 @@
       <w:r>
         <w:t xml:space="preserve"> và phương pháp đánh giá</w:t>
       </w:r>
-      <w:bookmarkEnd w:id="33"/>
-      <w:bookmarkEnd w:id="34"/>
+      <w:bookmarkEnd w:id="28"/>
+      <w:bookmarkEnd w:id="29"/>
     </w:p>
     <w:p>
       <w:pPr>
         <w:pStyle w:val="Heading2"/>
       </w:pPr>
-      <w:bookmarkStart w:id="35" w:name="_Toc420004842"/>
-      <w:bookmarkStart w:id="36" w:name="_Toc421196604"/>
+      <w:bookmarkStart w:id="30" w:name="_Toc420004842"/>
+      <w:bookmarkStart w:id="31" w:name="_Toc421196604"/>
       <w:r>
         <w:t>Tập dữ liệu</w:t>
       </w:r>
-      <w:bookmarkEnd w:id="35"/>
-      <w:bookmarkEnd w:id="36"/>
+      <w:bookmarkEnd w:id="30"/>
+      <w:bookmarkEnd w:id="31"/>
     </w:p>
     <w:p>
       <w:r>
-        <w:t xml:space="preserve">Tập dữ liệu của nhóm được cung cấp kèm theo challenge i2b2/VA 2011 Coreference resolution, được cung cấp bởi Partners Healthcare, </w:t>
+        <w:t>Tập dữ liệu của nhóm được c</w:t>
+      </w:r>
+      <w:bookmarkStart w:id="32" w:name="_GoBack"/>
+      <w:bookmarkEnd w:id="32"/>
+      <w:r>
+        <w:t xml:space="preserve">ung cấp kèm theo challenge i2b2/VA 2011 Coreference resolution, được cung cấp bởi Partners Healthcare, </w:t>
       </w:r>
       <w:r>
         <w:t xml:space="preserve">Beth Israel Deaconess Medical Center (MIMIC II Database), University of Pittsburgh, </w:t>
@@ -11983,13 +11717,13 @@
       <w:pPr>
         <w:pStyle w:val="Heading2"/>
       </w:pPr>
-      <w:bookmarkStart w:id="37" w:name="_Toc420004843"/>
-      <w:bookmarkStart w:id="38" w:name="_Toc421196605"/>
+      <w:bookmarkStart w:id="33" w:name="_Toc420004843"/>
+      <w:bookmarkStart w:id="34" w:name="_Toc421196605"/>
       <w:r>
         <w:t>Phương pháp đánh giá</w:t>
       </w:r>
-      <w:bookmarkEnd w:id="37"/>
-      <w:bookmarkEnd w:id="38"/>
+      <w:bookmarkEnd w:id="33"/>
+      <w:bookmarkEnd w:id="34"/>
     </w:p>
     <w:p>
       <w:r>
@@ -12730,7 +12464,14 @@
         <w:rPr>
           <w:rFonts w:eastAsiaTheme="minorEastAsia"/>
         </w:rPr>
-        <w:t xml:space="preserve"> là một khái niệm trong </w:t>
+        <w:t xml:space="preserve"> là một </w:t>
+      </w:r>
+      <w:r>
+        <w:rPr>
+          <w:rFonts w:eastAsiaTheme="minorEastAsia"/>
+        </w:rPr>
+        <w:lastRenderedPageBreak/>
+        <w:t xml:space="preserve">khái niệm trong </w:t>
       </w:r>
       <m:oMath>
         <m:r>
@@ -12960,7 +12701,6 @@
             <w:rPr>
               <w:rFonts w:ascii="Latin Modern Math" w:hAnsi="Latin Modern Math"/>
             </w:rPr>
-            <w:lastRenderedPageBreak/>
             <m:t>recall</m:t>
           </m:r>
           <m:r>
@@ -14806,13 +14546,13 @@
       <w:pPr>
         <w:pStyle w:val="Heading1"/>
       </w:pPr>
-      <w:bookmarkStart w:id="39" w:name="_Toc420004844"/>
-      <w:bookmarkStart w:id="40" w:name="_Toc421196606"/>
+      <w:bookmarkStart w:id="35" w:name="_Toc420004844"/>
+      <w:bookmarkStart w:id="36" w:name="_Toc421196606"/>
       <w:r>
         <w:t>Kết luận</w:t>
       </w:r>
-      <w:bookmarkEnd w:id="39"/>
-      <w:bookmarkEnd w:id="40"/>
+      <w:bookmarkEnd w:id="35"/>
+      <w:bookmarkEnd w:id="36"/>
     </w:p>
     <w:p>
       <w:r>
@@ -14907,12 +14647,12 @@
     </w:p>
     <w:p>
       <w:r>
+        <w:lastRenderedPageBreak/>
         <w:t>Giải pháp đề xuất cho bài toán gồm 4 bước: tiền xử lý dữ liệu, áp dụng hệ thống học có giám sát SVM, áp dụng hệ thống gom cụm theo chiến thuật best-first và xây dựng các chuỗi khái niệm đồng tham chiếu.</w:t>
       </w:r>
     </w:p>
     <w:p>
       <w:r>
-        <w:lastRenderedPageBreak/>
         <w:t>Ngoài ra, nếu thời gian cho phép, nhóm đề xuất khả năng mở rộng đề tài bao gồm việc xây dựng hệ thống tự động nhận diện các khái niệm được đề cập trong bệnh án điện tử. Từ đó nhóm có thể tích hợp để đưa ra 1 hệ thống duy nhất cả khả năng nhận đầu vào là bệnh án điện tử và đưa ra kết quả là chuỗi khá niệm đồng tham chiếu trong bệnh án đó.</w:t>
       </w:r>
     </w:p>
@@ -14986,8 +14726,8 @@
         <w:t>Xây dựng và phát triển hướng mở rộng</w:t>
       </w:r>
     </w:p>
-    <w:bookmarkStart w:id="41" w:name="_Toc420004845" w:displacedByCustomXml="next"/>
-    <w:bookmarkStart w:id="42" w:name="_Toc421196607" w:displacedByCustomXml="next"/>
+    <w:bookmarkStart w:id="37" w:name="_Toc421196607" w:displacedByCustomXml="next"/>
+    <w:bookmarkStart w:id="38" w:name="_Toc420004845" w:displacedByCustomXml="next"/>
     <w:sdt>
       <w:sdtPr>
         <w:rPr>
@@ -15002,6 +14742,7 @@
           <w:docPartUnique/>
         </w:docPartObj>
       </w:sdtPr>
+      <w:sdtEndPr/>
       <w:sdtContent>
         <w:sdt>
           <w:sdtPr>
@@ -15017,6 +14758,7 @@
               <w:docPartUnique/>
             </w:docPartObj>
           </w:sdtPr>
+          <w:sdtEndPr/>
           <w:sdtContent>
             <w:p>
               <w:pPr>
@@ -15030,14 +14772,15 @@
               <w:r>
                 <w:t>Tài liệu tham khảo</w:t>
               </w:r>
-              <w:bookmarkEnd w:id="42"/>
-              <w:bookmarkEnd w:id="41"/>
+              <w:bookmarkEnd w:id="38"/>
+              <w:bookmarkEnd w:id="37"/>
             </w:p>
             <w:sdt>
               <w:sdtPr>
                 <w:id w:val="-1863740767"/>
                 <w:bibliography/>
               </w:sdtPr>
+              <w:sdtEndPr/>
               <w:sdtContent>
                 <w:p>
                   <w:pPr>
@@ -15323,6 +15066,7 @@
                     <w:rPr>
                       <w:noProof/>
                     </w:rPr>
+                    <w:lastRenderedPageBreak/>
                     <w:t xml:space="preserve">Joachims, T. (1999). Making Large-scale Support Vector Machine Learning Practical. In </w:t>
                   </w:r>
                   <w:r>
@@ -15352,7 +15096,6 @@
                     <w:rPr>
                       <w:noProof/>
                     </w:rPr>
-                    <w:lastRenderedPageBreak/>
                     <w:t xml:space="preserve">Mccallum, A., &amp; Wellner, B. (2004). Conditional Models of Identity Uncertainty with Application to Noun Coreference. In </w:t>
                   </w:r>
                   <w:r>
@@ -15897,7 +15640,7 @@
         <w:rFonts w:ascii="LM Sans 10" w:hAnsi="LM Sans 10"/>
         <w:noProof/>
       </w:rPr>
-      <w:t>24</w:t>
+      <w:t>20</w:t>
     </w:r>
     <w:r>
       <w:rPr>
@@ -15947,7 +15690,7 @@
         <w:rFonts w:ascii="LM Sans 10" w:hAnsi="LM Sans 10"/>
         <w:noProof/>
       </w:rPr>
-      <w:t>23</w:t>
+      <w:t>21</w:t>
     </w:r>
     <w:r>
       <w:rPr>
@@ -16077,7 +15820,7 @@
         <w:rFonts w:ascii="LM Sans 10" w:hAnsi="LM Sans 10"/>
         <w:noProof/>
       </w:rPr>
-      <w:t>Tài liệu tham khảo</w:t>
+      <w:t>Phương pháp đề xuất</w:t>
     </w:r>
     <w:r>
       <w:rPr>
@@ -16126,7 +15869,7 @@
         <w:rFonts w:ascii="LM Sans 10" w:hAnsi="LM Sans 10"/>
         <w:noProof/>
       </w:rPr>
-      <w:t>Tài liệu tham khảo</w:t>
+      <w:t>Tập dữ liệu và phương pháp đánh giá</w:t>
     </w:r>
     <w:r>
       <w:rPr>
@@ -16833,9 +16576,9 @@
     </w:lvl>
   </w:abstractNum>
   <w:abstractNum w:abstractNumId="7" w15:restartNumberingAfterBreak="0">
-    <w:nsid w:val="1F75017B"/>
+    <w:nsid w:val="1CF2349F"/>
     <w:multiLevelType w:val="hybridMultilevel"/>
-    <w:tmpl w:val="E654C578"/>
+    <w:tmpl w:val="3A2C315E"/>
     <w:lvl w:ilvl="0" w:tplc="04090001">
       <w:start w:val="1"/>
       <w:numFmt w:val="bullet"/>
@@ -16946,95 +16689,9 @@
     </w:lvl>
   </w:abstractNum>
   <w:abstractNum w:abstractNumId="8" w15:restartNumberingAfterBreak="0">
-    <w:nsid w:val="21BD12F2"/>
+    <w:nsid w:val="1F75017B"/>
     <w:multiLevelType w:val="hybridMultilevel"/>
-    <w:tmpl w:val="2498249E"/>
-    <w:lvl w:ilvl="0" w:tplc="0409000F">
-      <w:start w:val="1"/>
-      <w:numFmt w:val="decimal"/>
-      <w:lvlText w:val="%1."/>
-      <w:lvlJc w:val="left"/>
-      <w:pPr>
-        <w:ind w:left="1008" w:hanging="360"/>
-      </w:pPr>
-    </w:lvl>
-    <w:lvl w:ilvl="1" w:tplc="04090019" w:tentative="1">
-      <w:start w:val="1"/>
-      <w:numFmt w:val="lowerLetter"/>
-      <w:lvlText w:val="%2."/>
-      <w:lvlJc w:val="left"/>
-      <w:pPr>
-        <w:ind w:left="1728" w:hanging="360"/>
-      </w:pPr>
-    </w:lvl>
-    <w:lvl w:ilvl="2" w:tplc="0409001B" w:tentative="1">
-      <w:start w:val="1"/>
-      <w:numFmt w:val="lowerRoman"/>
-      <w:lvlText w:val="%3."/>
-      <w:lvlJc w:val="right"/>
-      <w:pPr>
-        <w:ind w:left="2448" w:hanging="180"/>
-      </w:pPr>
-    </w:lvl>
-    <w:lvl w:ilvl="3" w:tplc="0409000F" w:tentative="1">
-      <w:start w:val="1"/>
-      <w:numFmt w:val="decimal"/>
-      <w:lvlText w:val="%4."/>
-      <w:lvlJc w:val="left"/>
-      <w:pPr>
-        <w:ind w:left="3168" w:hanging="360"/>
-      </w:pPr>
-    </w:lvl>
-    <w:lvl w:ilvl="4" w:tplc="04090019" w:tentative="1">
-      <w:start w:val="1"/>
-      <w:numFmt w:val="lowerLetter"/>
-      <w:lvlText w:val="%5."/>
-      <w:lvlJc w:val="left"/>
-      <w:pPr>
-        <w:ind w:left="3888" w:hanging="360"/>
-      </w:pPr>
-    </w:lvl>
-    <w:lvl w:ilvl="5" w:tplc="0409001B" w:tentative="1">
-      <w:start w:val="1"/>
-      <w:numFmt w:val="lowerRoman"/>
-      <w:lvlText w:val="%6."/>
-      <w:lvlJc w:val="right"/>
-      <w:pPr>
-        <w:ind w:left="4608" w:hanging="180"/>
-      </w:pPr>
-    </w:lvl>
-    <w:lvl w:ilvl="6" w:tplc="0409000F" w:tentative="1">
-      <w:start w:val="1"/>
-      <w:numFmt w:val="decimal"/>
-      <w:lvlText w:val="%7."/>
-      <w:lvlJc w:val="left"/>
-      <w:pPr>
-        <w:ind w:left="5328" w:hanging="360"/>
-      </w:pPr>
-    </w:lvl>
-    <w:lvl w:ilvl="7" w:tplc="04090019" w:tentative="1">
-      <w:start w:val="1"/>
-      <w:numFmt w:val="lowerLetter"/>
-      <w:lvlText w:val="%8."/>
-      <w:lvlJc w:val="left"/>
-      <w:pPr>
-        <w:ind w:left="6048" w:hanging="360"/>
-      </w:pPr>
-    </w:lvl>
-    <w:lvl w:ilvl="8" w:tplc="0409001B" w:tentative="1">
-      <w:start w:val="1"/>
-      <w:numFmt w:val="lowerRoman"/>
-      <w:lvlText w:val="%9."/>
-      <w:lvlJc w:val="right"/>
-      <w:pPr>
-        <w:ind w:left="6768" w:hanging="180"/>
-      </w:pPr>
-    </w:lvl>
-  </w:abstractNum>
-  <w:abstractNum w:abstractNumId="9" w15:restartNumberingAfterBreak="0">
-    <w:nsid w:val="249B0973"/>
-    <w:multiLevelType w:val="hybridMultilevel"/>
-    <w:tmpl w:val="4ACE1422"/>
+    <w:tmpl w:val="E654C578"/>
     <w:lvl w:ilvl="0" w:tplc="04090001">
       <w:start w:val="1"/>
       <w:numFmt w:val="bullet"/>
@@ -17144,10 +16801,96 @@
       </w:rPr>
     </w:lvl>
   </w:abstractNum>
+  <w:abstractNum w:abstractNumId="9" w15:restartNumberingAfterBreak="0">
+    <w:nsid w:val="21BD12F2"/>
+    <w:multiLevelType w:val="hybridMultilevel"/>
+    <w:tmpl w:val="2498249E"/>
+    <w:lvl w:ilvl="0" w:tplc="0409000F">
+      <w:start w:val="1"/>
+      <w:numFmt w:val="decimal"/>
+      <w:lvlText w:val="%1."/>
+      <w:lvlJc w:val="left"/>
+      <w:pPr>
+        <w:ind w:left="1008" w:hanging="360"/>
+      </w:pPr>
+    </w:lvl>
+    <w:lvl w:ilvl="1" w:tplc="04090019" w:tentative="1">
+      <w:start w:val="1"/>
+      <w:numFmt w:val="lowerLetter"/>
+      <w:lvlText w:val="%2."/>
+      <w:lvlJc w:val="left"/>
+      <w:pPr>
+        <w:ind w:left="1728" w:hanging="360"/>
+      </w:pPr>
+    </w:lvl>
+    <w:lvl w:ilvl="2" w:tplc="0409001B" w:tentative="1">
+      <w:start w:val="1"/>
+      <w:numFmt w:val="lowerRoman"/>
+      <w:lvlText w:val="%3."/>
+      <w:lvlJc w:val="right"/>
+      <w:pPr>
+        <w:ind w:left="2448" w:hanging="180"/>
+      </w:pPr>
+    </w:lvl>
+    <w:lvl w:ilvl="3" w:tplc="0409000F" w:tentative="1">
+      <w:start w:val="1"/>
+      <w:numFmt w:val="decimal"/>
+      <w:lvlText w:val="%4."/>
+      <w:lvlJc w:val="left"/>
+      <w:pPr>
+        <w:ind w:left="3168" w:hanging="360"/>
+      </w:pPr>
+    </w:lvl>
+    <w:lvl w:ilvl="4" w:tplc="04090019" w:tentative="1">
+      <w:start w:val="1"/>
+      <w:numFmt w:val="lowerLetter"/>
+      <w:lvlText w:val="%5."/>
+      <w:lvlJc w:val="left"/>
+      <w:pPr>
+        <w:ind w:left="3888" w:hanging="360"/>
+      </w:pPr>
+    </w:lvl>
+    <w:lvl w:ilvl="5" w:tplc="0409001B" w:tentative="1">
+      <w:start w:val="1"/>
+      <w:numFmt w:val="lowerRoman"/>
+      <w:lvlText w:val="%6."/>
+      <w:lvlJc w:val="right"/>
+      <w:pPr>
+        <w:ind w:left="4608" w:hanging="180"/>
+      </w:pPr>
+    </w:lvl>
+    <w:lvl w:ilvl="6" w:tplc="0409000F" w:tentative="1">
+      <w:start w:val="1"/>
+      <w:numFmt w:val="decimal"/>
+      <w:lvlText w:val="%7."/>
+      <w:lvlJc w:val="left"/>
+      <w:pPr>
+        <w:ind w:left="5328" w:hanging="360"/>
+      </w:pPr>
+    </w:lvl>
+    <w:lvl w:ilvl="7" w:tplc="04090019" w:tentative="1">
+      <w:start w:val="1"/>
+      <w:numFmt w:val="lowerLetter"/>
+      <w:lvlText w:val="%8."/>
+      <w:lvlJc w:val="left"/>
+      <w:pPr>
+        <w:ind w:left="6048" w:hanging="360"/>
+      </w:pPr>
+    </w:lvl>
+    <w:lvl w:ilvl="8" w:tplc="0409001B" w:tentative="1">
+      <w:start w:val="1"/>
+      <w:numFmt w:val="lowerRoman"/>
+      <w:lvlText w:val="%9."/>
+      <w:lvlJc w:val="right"/>
+      <w:pPr>
+        <w:ind w:left="6768" w:hanging="180"/>
+      </w:pPr>
+    </w:lvl>
+  </w:abstractNum>
   <w:abstractNum w:abstractNumId="10" w15:restartNumberingAfterBreak="0">
-    <w:nsid w:val="29780B04"/>
+    <w:nsid w:val="249B0973"/>
     <w:multiLevelType w:val="hybridMultilevel"/>
-    <w:tmpl w:val="AA04F658"/>
+    <w:tmpl w:val="4ACE1422"/>
     <w:lvl w:ilvl="0" w:tplc="04090001">
       <w:start w:val="1"/>
       <w:numFmt w:val="bullet"/>
@@ -17258,9 +17001,9 @@
     </w:lvl>
   </w:abstractNum>
   <w:abstractNum w:abstractNumId="11" w15:restartNumberingAfterBreak="0">
-    <w:nsid w:val="2A4256DF"/>
+    <w:nsid w:val="29780B04"/>
     <w:multiLevelType w:val="hybridMultilevel"/>
-    <w:tmpl w:val="F0823AFE"/>
+    <w:tmpl w:val="AA04F658"/>
     <w:lvl w:ilvl="0" w:tplc="04090001">
       <w:start w:val="1"/>
       <w:numFmt w:val="bullet"/>
@@ -17371,6 +17114,119 @@
     </w:lvl>
   </w:abstractNum>
   <w:abstractNum w:abstractNumId="12" w15:restartNumberingAfterBreak="0">
+    <w:nsid w:val="2A4256DF"/>
+    <w:multiLevelType w:val="hybridMultilevel"/>
+    <w:tmpl w:val="F0823AFE"/>
+    <w:lvl w:ilvl="0" w:tplc="04090001">
+      <w:start w:val="1"/>
+      <w:numFmt w:val="bullet"/>
+      <w:lvlText w:val=""/>
+      <w:lvlJc w:val="left"/>
+      <w:pPr>
+        <w:ind w:left="1008" w:hanging="360"/>
+      </w:pPr>
+      <w:rPr>
+        <w:rFonts w:ascii="Symbol" w:hAnsi="Symbol" w:hint="default"/>
+      </w:rPr>
+    </w:lvl>
+    <w:lvl w:ilvl="1" w:tplc="04090003" w:tentative="1">
+      <w:start w:val="1"/>
+      <w:numFmt w:val="bullet"/>
+      <w:lvlText w:val="o"/>
+      <w:lvlJc w:val="left"/>
+      <w:pPr>
+        <w:ind w:left="1728" w:hanging="360"/>
+      </w:pPr>
+      <w:rPr>
+        <w:rFonts w:ascii="Courier New" w:hAnsi="Courier New" w:cs="Courier New" w:hint="default"/>
+      </w:rPr>
+    </w:lvl>
+    <w:lvl w:ilvl="2" w:tplc="04090005" w:tentative="1">
+      <w:start w:val="1"/>
+      <w:numFmt w:val="bullet"/>
+      <w:lvlText w:val=""/>
+      <w:lvlJc w:val="left"/>
+      <w:pPr>
+        <w:ind w:left="2448" w:hanging="360"/>
+      </w:pPr>
+      <w:rPr>
+        <w:rFonts w:ascii="Wingdings" w:hAnsi="Wingdings" w:hint="default"/>
+      </w:rPr>
+    </w:lvl>
+    <w:lvl w:ilvl="3" w:tplc="04090001" w:tentative="1">
+      <w:start w:val="1"/>
+      <w:numFmt w:val="bullet"/>
+      <w:lvlText w:val=""/>
+      <w:lvlJc w:val="left"/>
+      <w:pPr>
+        <w:ind w:left="3168" w:hanging="360"/>
+      </w:pPr>
+      <w:rPr>
+        <w:rFonts w:ascii="Symbol" w:hAnsi="Symbol" w:hint="default"/>
+      </w:rPr>
+    </w:lvl>
+    <w:lvl w:ilvl="4" w:tplc="04090003" w:tentative="1">
+      <w:start w:val="1"/>
+      <w:numFmt w:val="bullet"/>
+      <w:lvlText w:val="o"/>
+      <w:lvlJc w:val="left"/>
+      <w:pPr>
+        <w:ind w:left="3888" w:hanging="360"/>
+      </w:pPr>
+      <w:rPr>
+        <w:rFonts w:ascii="Courier New" w:hAnsi="Courier New" w:cs="Courier New" w:hint="default"/>
+      </w:rPr>
+    </w:lvl>
+    <w:lvl w:ilvl="5" w:tplc="04090005" w:tentative="1">
+      <w:start w:val="1"/>
+      <w:numFmt w:val="bullet"/>
+      <w:lvlText w:val=""/>
+      <w:lvlJc w:val="left"/>
+      <w:pPr>
+        <w:ind w:left="4608" w:hanging="360"/>
+      </w:pPr>
+      <w:rPr>
+        <w:rFonts w:ascii="Wingdings" w:hAnsi="Wingdings" w:hint="default"/>
+      </w:rPr>
+    </w:lvl>
+    <w:lvl w:ilvl="6" w:tplc="04090001" w:tentative="1">
+      <w:start w:val="1"/>
+      <w:numFmt w:val="bullet"/>
+      <w:lvlText w:val=""/>
+      <w:lvlJc w:val="left"/>
+      <w:pPr>
+        <w:ind w:left="5328" w:hanging="360"/>
+      </w:pPr>
+      <w:rPr>
+        <w:rFonts w:ascii="Symbol" w:hAnsi="Symbol" w:hint="default"/>
+      </w:rPr>
+    </w:lvl>
+    <w:lvl w:ilvl="7" w:tplc="04090003" w:tentative="1">
+      <w:start w:val="1"/>
+      <w:numFmt w:val="bullet"/>
+      <w:lvlText w:val="o"/>
+      <w:lvlJc w:val="left"/>
+      <w:pPr>
+        <w:ind w:left="6048" w:hanging="360"/>
+      </w:pPr>
+      <w:rPr>
+        <w:rFonts w:ascii="Courier New" w:hAnsi="Courier New" w:cs="Courier New" w:hint="default"/>
+      </w:rPr>
+    </w:lvl>
+    <w:lvl w:ilvl="8" w:tplc="04090005" w:tentative="1">
+      <w:start w:val="1"/>
+      <w:numFmt w:val="bullet"/>
+      <w:lvlText w:val=""/>
+      <w:lvlJc w:val="left"/>
+      <w:pPr>
+        <w:ind w:left="6768" w:hanging="360"/>
+      </w:pPr>
+      <w:rPr>
+        <w:rFonts w:ascii="Wingdings" w:hAnsi="Wingdings" w:hint="default"/>
+      </w:rPr>
+    </w:lvl>
+  </w:abstractNum>
+  <w:abstractNum w:abstractNumId="13" w15:restartNumberingAfterBreak="0">
     <w:nsid w:val="33EB6D76"/>
     <w:multiLevelType w:val="hybridMultilevel"/>
     <w:tmpl w:val="11B0F6DC"/>
@@ -17483,7 +17339,7 @@
       </w:rPr>
     </w:lvl>
   </w:abstractNum>
-  <w:abstractNum w:abstractNumId="13" w15:restartNumberingAfterBreak="0">
+  <w:abstractNum w:abstractNumId="14" w15:restartNumberingAfterBreak="0">
     <w:nsid w:val="35E96D53"/>
     <w:multiLevelType w:val="hybridMultilevel"/>
     <w:tmpl w:val="9932A438"/>
@@ -17596,7 +17452,7 @@
       </w:rPr>
     </w:lvl>
   </w:abstractNum>
-  <w:abstractNum w:abstractNumId="14" w15:restartNumberingAfterBreak="0">
+  <w:abstractNum w:abstractNumId="15" w15:restartNumberingAfterBreak="0">
     <w:nsid w:val="380A19B8"/>
     <w:multiLevelType w:val="hybridMultilevel"/>
     <w:tmpl w:val="D9AAECCA"/>
@@ -17709,7 +17565,7 @@
       </w:rPr>
     </w:lvl>
   </w:abstractNum>
-  <w:abstractNum w:abstractNumId="15" w15:restartNumberingAfterBreak="0">
+  <w:abstractNum w:abstractNumId="16" w15:restartNumberingAfterBreak="0">
     <w:nsid w:val="3AFF05C7"/>
     <w:multiLevelType w:val="hybridMultilevel"/>
     <w:tmpl w:val="1F0A0F14"/>
@@ -17795,7 +17651,7 @@
       </w:pPr>
     </w:lvl>
   </w:abstractNum>
-  <w:abstractNum w:abstractNumId="16" w15:restartNumberingAfterBreak="0">
+  <w:abstractNum w:abstractNumId="17" w15:restartNumberingAfterBreak="0">
     <w:nsid w:val="3B7E034E"/>
     <w:multiLevelType w:val="hybridMultilevel"/>
     <w:tmpl w:val="D1F2C5A6"/>
@@ -17884,7 +17740,7 @@
       </w:pPr>
     </w:lvl>
   </w:abstractNum>
-  <w:abstractNum w:abstractNumId="17" w15:restartNumberingAfterBreak="0">
+  <w:abstractNum w:abstractNumId="18" w15:restartNumberingAfterBreak="0">
     <w:nsid w:val="3C28799F"/>
     <w:multiLevelType w:val="hybridMultilevel"/>
     <w:tmpl w:val="320A21F0"/>
@@ -17997,7 +17853,7 @@
       </w:rPr>
     </w:lvl>
   </w:abstractNum>
-  <w:abstractNum w:abstractNumId="18" w15:restartNumberingAfterBreak="0">
+  <w:abstractNum w:abstractNumId="19" w15:restartNumberingAfterBreak="0">
     <w:nsid w:val="3E4231FA"/>
     <w:multiLevelType w:val="hybridMultilevel"/>
     <w:tmpl w:val="1FE87708"/>
@@ -18110,7 +17966,7 @@
       </w:rPr>
     </w:lvl>
   </w:abstractNum>
-  <w:abstractNum w:abstractNumId="19" w15:restartNumberingAfterBreak="0">
+  <w:abstractNum w:abstractNumId="20" w15:restartNumberingAfterBreak="0">
     <w:nsid w:val="42142FB4"/>
     <w:multiLevelType w:val="hybridMultilevel"/>
     <w:tmpl w:val="2F7042E0"/>
@@ -18199,7 +18055,7 @@
       </w:pPr>
     </w:lvl>
   </w:abstractNum>
-  <w:abstractNum w:abstractNumId="20" w15:restartNumberingAfterBreak="0">
+  <w:abstractNum w:abstractNumId="21" w15:restartNumberingAfterBreak="0">
     <w:nsid w:val="45A32EFC"/>
     <w:multiLevelType w:val="multilevel"/>
     <w:tmpl w:val="0409001D"/>
@@ -18285,7 +18141,7 @@
       </w:pPr>
     </w:lvl>
   </w:abstractNum>
-  <w:abstractNum w:abstractNumId="21" w15:restartNumberingAfterBreak="0">
+  <w:abstractNum w:abstractNumId="22" w15:restartNumberingAfterBreak="0">
     <w:nsid w:val="480411FE"/>
     <w:multiLevelType w:val="hybridMultilevel"/>
     <w:tmpl w:val="0A9089DC"/>
@@ -18383,7 +18239,7 @@
       </w:pPr>
     </w:lvl>
   </w:abstractNum>
-  <w:abstractNum w:abstractNumId="22" w15:restartNumberingAfterBreak="0">
+  <w:abstractNum w:abstractNumId="23" w15:restartNumberingAfterBreak="0">
     <w:nsid w:val="4B583386"/>
     <w:multiLevelType w:val="hybridMultilevel"/>
     <w:tmpl w:val="B9161406"/>
@@ -18472,7 +18328,7 @@
       </w:pPr>
     </w:lvl>
   </w:abstractNum>
-  <w:abstractNum w:abstractNumId="23" w15:restartNumberingAfterBreak="0">
+  <w:abstractNum w:abstractNumId="24" w15:restartNumberingAfterBreak="0">
     <w:nsid w:val="4D0174CE"/>
     <w:multiLevelType w:val="multilevel"/>
     <w:tmpl w:val="372C0E58"/>
@@ -18567,7 +18423,7 @@
       </w:pPr>
     </w:lvl>
   </w:abstractNum>
-  <w:abstractNum w:abstractNumId="24" w15:restartNumberingAfterBreak="0">
+  <w:abstractNum w:abstractNumId="25" w15:restartNumberingAfterBreak="0">
     <w:nsid w:val="55EA3F24"/>
     <w:multiLevelType w:val="hybridMultilevel"/>
     <w:tmpl w:val="28BE56B0"/>
@@ -18653,7 +18509,7 @@
       </w:pPr>
     </w:lvl>
   </w:abstractNum>
-  <w:abstractNum w:abstractNumId="25" w15:restartNumberingAfterBreak="0">
+  <w:abstractNum w:abstractNumId="26" w15:restartNumberingAfterBreak="0">
     <w:nsid w:val="5C920885"/>
     <w:multiLevelType w:val="hybridMultilevel"/>
     <w:tmpl w:val="B920A53C"/>
@@ -18742,7 +18598,7 @@
       </w:pPr>
     </w:lvl>
   </w:abstractNum>
-  <w:abstractNum w:abstractNumId="26" w15:restartNumberingAfterBreak="0">
+  <w:abstractNum w:abstractNumId="27" w15:restartNumberingAfterBreak="0">
     <w:nsid w:val="6949612D"/>
     <w:multiLevelType w:val="multilevel"/>
     <w:tmpl w:val="0409001D"/>
@@ -18828,7 +18684,7 @@
       </w:pPr>
     </w:lvl>
   </w:abstractNum>
-  <w:abstractNum w:abstractNumId="27" w15:restartNumberingAfterBreak="0">
+  <w:abstractNum w:abstractNumId="28" w15:restartNumberingAfterBreak="0">
     <w:nsid w:val="6A2904DF"/>
     <w:multiLevelType w:val="hybridMultilevel"/>
     <w:tmpl w:val="CCEAACA8"/>
@@ -18917,7 +18773,7 @@
       </w:pPr>
     </w:lvl>
   </w:abstractNum>
-  <w:abstractNum w:abstractNumId="28" w15:restartNumberingAfterBreak="0">
+  <w:abstractNum w:abstractNumId="29" w15:restartNumberingAfterBreak="0">
     <w:nsid w:val="7287026C"/>
     <w:multiLevelType w:val="hybridMultilevel"/>
     <w:tmpl w:val="4C780BE0"/>
@@ -19030,7 +18886,7 @@
       </w:rPr>
     </w:lvl>
   </w:abstractNum>
-  <w:abstractNum w:abstractNumId="29" w15:restartNumberingAfterBreak="0">
+  <w:abstractNum w:abstractNumId="30" w15:restartNumberingAfterBreak="0">
     <w:nsid w:val="77430548"/>
     <w:multiLevelType w:val="hybridMultilevel"/>
     <w:tmpl w:val="A01E468C"/>
@@ -19143,7 +18999,7 @@
       </w:rPr>
     </w:lvl>
   </w:abstractNum>
-  <w:abstractNum w:abstractNumId="30" w15:restartNumberingAfterBreak="0">
+  <w:abstractNum w:abstractNumId="31" w15:restartNumberingAfterBreak="0">
     <w:nsid w:val="7B791F43"/>
     <w:multiLevelType w:val="hybridMultilevel"/>
     <w:tmpl w:val="F35810E2"/>
@@ -19256,7 +19112,7 @@
       </w:rPr>
     </w:lvl>
   </w:abstractNum>
-  <w:abstractNum w:abstractNumId="31" w15:restartNumberingAfterBreak="0">
+  <w:abstractNum w:abstractNumId="32" w15:restartNumberingAfterBreak="0">
     <w:nsid w:val="7B8C03CC"/>
     <w:multiLevelType w:val="hybridMultilevel"/>
     <w:tmpl w:val="BF8CF962"/>
@@ -19370,100 +19226,103 @@
     </w:lvl>
   </w:abstractNum>
   <w:num w:numId="1">
-    <w:abstractNumId w:val="27"/>
+    <w:abstractNumId w:val="28"/>
   </w:num>
   <w:num w:numId="2">
-    <w:abstractNumId w:val="23"/>
+    <w:abstractNumId w:val="24"/>
   </w:num>
   <w:num w:numId="3">
-    <w:abstractNumId w:val="20"/>
+    <w:abstractNumId w:val="21"/>
   </w:num>
   <w:num w:numId="4">
-    <w:abstractNumId w:val="17"/>
+    <w:abstractNumId w:val="18"/>
   </w:num>
   <w:num w:numId="5">
+    <w:abstractNumId w:val="30"/>
+  </w:num>
+  <w:num w:numId="6">
+    <w:abstractNumId w:val="15"/>
+  </w:num>
+  <w:num w:numId="7">
     <w:abstractNumId w:val="29"/>
   </w:num>
-  <w:num w:numId="6">
-    <w:abstractNumId w:val="14"/>
-  </w:num>
-  <w:num w:numId="7">
-    <w:abstractNumId w:val="28"/>
-  </w:num>
   <w:num w:numId="8">
-    <w:abstractNumId w:val="30"/>
+    <w:abstractNumId w:val="31"/>
   </w:num>
   <w:num w:numId="9">
-    <w:abstractNumId w:val="31"/>
+    <w:abstractNumId w:val="32"/>
   </w:num>
   <w:num w:numId="10">
-    <w:abstractNumId w:val="7"/>
+    <w:abstractNumId w:val="8"/>
   </w:num>
   <w:num w:numId="11">
-    <w:abstractNumId w:val="10"/>
+    <w:abstractNumId w:val="11"/>
   </w:num>
   <w:num w:numId="12">
-    <w:abstractNumId w:val="13"/>
+    <w:abstractNumId w:val="14"/>
   </w:num>
   <w:num w:numId="13">
     <w:abstractNumId w:val="0"/>
   </w:num>
   <w:num w:numId="14">
-    <w:abstractNumId w:val="18"/>
+    <w:abstractNumId w:val="19"/>
   </w:num>
   <w:num w:numId="15">
     <w:abstractNumId w:val="1"/>
   </w:num>
   <w:num w:numId="16">
+    <w:abstractNumId w:val="10"/>
+  </w:num>
+  <w:num w:numId="17">
+    <w:abstractNumId w:val="25"/>
+  </w:num>
+  <w:num w:numId="18">
     <w:abstractNumId w:val="9"/>
   </w:num>
-  <w:num w:numId="17">
-    <w:abstractNumId w:val="24"/>
-  </w:num>
-  <w:num w:numId="18">
-    <w:abstractNumId w:val="8"/>
-  </w:num>
   <w:num w:numId="19">
-    <w:abstractNumId w:val="11"/>
+    <w:abstractNumId w:val="12"/>
   </w:num>
   <w:num w:numId="20">
-    <w:abstractNumId w:val="12"/>
+    <w:abstractNumId w:val="13"/>
   </w:num>
   <w:num w:numId="21">
     <w:abstractNumId w:val="3"/>
   </w:num>
   <w:num w:numId="22">
-    <w:abstractNumId w:val="15"/>
+    <w:abstractNumId w:val="16"/>
   </w:num>
   <w:num w:numId="23">
-    <w:abstractNumId w:val="25"/>
+    <w:abstractNumId w:val="26"/>
   </w:num>
   <w:num w:numId="24">
-    <w:abstractNumId w:val="19"/>
+    <w:abstractNumId w:val="20"/>
   </w:num>
   <w:num w:numId="25">
     <w:abstractNumId w:val="4"/>
   </w:num>
   <w:num w:numId="26">
-    <w:abstractNumId w:val="22"/>
+    <w:abstractNumId w:val="23"/>
   </w:num>
   <w:num w:numId="27">
     <w:abstractNumId w:val="6"/>
   </w:num>
   <w:num w:numId="28">
-    <w:abstractNumId w:val="21"/>
+    <w:abstractNumId w:val="22"/>
   </w:num>
   <w:num w:numId="29">
     <w:abstractNumId w:val="5"/>
   </w:num>
   <w:num w:numId="30">
-    <w:abstractNumId w:val="26"/>
+    <w:abstractNumId w:val="27"/>
   </w:num>
   <w:num w:numId="31">
-    <w:abstractNumId w:val="16"/>
+    <w:abstractNumId w:val="17"/>
   </w:num>
   <w:num w:numId="32">
     <w:abstractNumId w:val="2"/>
+  </w:num>
+  <w:num w:numId="33">
+    <w:abstractNumId w:val="7"/>
   </w:num>
 </w:numbering>
 </file>
@@ -25162,60 +25021,60 @@
     </dgm:pt>
   </dgm:ptLst>
   <dgm:cxnLst>
-    <dgm:cxn modelId="{7C043F1B-155D-42F1-B4AA-3F64A1797A9A}" type="presOf" srcId="{218B7655-C1E7-4C55-8A6B-57FF5E0286F8}" destId="{2BA344A5-3D26-4074-82C1-9CF21FD1A2BC}" srcOrd="0" destOrd="0" presId="urn:microsoft.com/office/officeart/2005/8/layout/orgChart1"/>
+    <dgm:cxn modelId="{B6E38200-82AD-45C1-981A-3EC021D99843}" type="presOf" srcId="{EC645A8D-4258-4A4A-BECE-EBA6FC628F0B}" destId="{6FE38035-F466-4547-8F6C-993A05E42E56}" srcOrd="1" destOrd="0" presId="urn:microsoft.com/office/officeart/2005/8/layout/orgChart1"/>
     <dgm:cxn modelId="{597E3BE7-B127-4ECE-B1C9-875360D74A54}" srcId="{6B411A8C-8AB2-4DC8-98A8-0CCB86BB8AE7}" destId="{EC645A8D-4258-4A4A-BECE-EBA6FC628F0B}" srcOrd="1" destOrd="0" parTransId="{ABCD5654-6AFC-43E4-B89E-2B938BB6EEC2}" sibTransId="{846E43B9-F801-4982-9361-1F613BC1B87C}"/>
     <dgm:cxn modelId="{DF3DA563-F68C-487B-90C7-85C5CCD0F5C9}" srcId="{6B411A8C-8AB2-4DC8-98A8-0CCB86BB8AE7}" destId="{84AA2CEB-5650-4B94-9692-91046205CCFB}" srcOrd="3" destOrd="0" parTransId="{B0999B38-5F64-4FC6-8842-9C5679E6D990}" sibTransId="{07DA9D19-14A5-4B0F-A106-84DB9F248226}"/>
+    <dgm:cxn modelId="{64F15D86-4253-4F95-BE15-8B18BD92F172}" type="presOf" srcId="{1CC0C5BB-04B8-44E5-938D-FCE46AE3C529}" destId="{24FE5404-A7F7-4C4C-8A22-94AE77EDADBA}" srcOrd="0" destOrd="0" presId="urn:microsoft.com/office/officeart/2005/8/layout/orgChart1"/>
     <dgm:cxn modelId="{81F5EF30-0C64-47EF-9DB6-CBC7BD1B0A60}" srcId="{33345D3E-0B41-40ED-8078-C7F6ED699EBF}" destId="{6B411A8C-8AB2-4DC8-98A8-0CCB86BB8AE7}" srcOrd="0" destOrd="0" parTransId="{32ED2FA1-B6D3-44C7-852B-887E9340C9D6}" sibTransId="{39737F41-670D-4A1E-9D89-270039B335FC}"/>
-    <dgm:cxn modelId="{BBF81B71-ACD4-4274-9C69-24D08DCB6195}" type="presOf" srcId="{B0999B38-5F64-4FC6-8842-9C5679E6D990}" destId="{1131E66D-AF26-468F-9644-3B961E4D491A}" srcOrd="0" destOrd="0" presId="urn:microsoft.com/office/officeart/2005/8/layout/orgChart1"/>
-    <dgm:cxn modelId="{A8F87385-988F-4EFC-B01A-F438D8E4EEA0}" type="presOf" srcId="{6B411A8C-8AB2-4DC8-98A8-0CCB86BB8AE7}" destId="{1D4D4550-94B6-41C2-8B59-57947C724E32}" srcOrd="1" destOrd="0" presId="urn:microsoft.com/office/officeart/2005/8/layout/orgChart1"/>
-    <dgm:cxn modelId="{150646B1-D8B6-4F4A-9646-39A5BC6B3D70}" type="presOf" srcId="{84AA2CEB-5650-4B94-9692-91046205CCFB}" destId="{B3956DD9-759A-4C8E-8763-477C5B83E32F}" srcOrd="0" destOrd="0" presId="urn:microsoft.com/office/officeart/2005/8/layout/orgChart1"/>
-    <dgm:cxn modelId="{D2F68B0C-3E3F-4FDB-ABD4-B283B5259892}" type="presOf" srcId="{EC645A8D-4258-4A4A-BECE-EBA6FC628F0B}" destId="{E08044A0-33B1-4452-8C19-F2C9FAA00E45}" srcOrd="0" destOrd="0" presId="urn:microsoft.com/office/officeart/2005/8/layout/orgChart1"/>
-    <dgm:cxn modelId="{445F88F4-968A-424D-888A-966745A7014A}" type="presOf" srcId="{1CC0C5BB-04B8-44E5-938D-FCE46AE3C529}" destId="{24FE5404-A7F7-4C4C-8A22-94AE77EDADBA}" srcOrd="0" destOrd="0" presId="urn:microsoft.com/office/officeart/2005/8/layout/orgChart1"/>
-    <dgm:cxn modelId="{927660D6-83D8-4708-855D-F0E344228CD1}" type="presOf" srcId="{1CC0C5BB-04B8-44E5-938D-FCE46AE3C529}" destId="{FE89A596-604F-4424-A763-C48182863A29}" srcOrd="1" destOrd="0" presId="urn:microsoft.com/office/officeart/2005/8/layout/orgChart1"/>
-    <dgm:cxn modelId="{DBA190F9-3CEB-4F97-BC3D-5AF49D6CD342}" type="presOf" srcId="{C2BB8D5E-E4BF-4DA9-8618-8B4BBC4B0D77}" destId="{322802BC-81DA-428E-B5E0-4358D9969419}" srcOrd="1" destOrd="0" presId="urn:microsoft.com/office/officeart/2005/8/layout/orgChart1"/>
-    <dgm:cxn modelId="{27B22A7E-DC8A-4B22-9FC3-5CE8A3333F51}" type="presOf" srcId="{6B411A8C-8AB2-4DC8-98A8-0CCB86BB8AE7}" destId="{77A09002-37E7-4C58-804E-E73029D7F840}" srcOrd="0" destOrd="0" presId="urn:microsoft.com/office/officeart/2005/8/layout/orgChart1"/>
-    <dgm:cxn modelId="{50CE89FE-1ABD-4FB6-8F00-0DEA54261F1F}" type="presOf" srcId="{C2BB8D5E-E4BF-4DA9-8618-8B4BBC4B0D77}" destId="{E433FCA2-8322-49AC-8EE5-2099793B0A0D}" srcOrd="0" destOrd="0" presId="urn:microsoft.com/office/officeart/2005/8/layout/orgChart1"/>
-    <dgm:cxn modelId="{FFE7D261-90A4-4EFB-BF84-8B90BC521C56}" type="presOf" srcId="{A16AF306-0323-4AB2-B19D-77A9098F2421}" destId="{3408ED3D-7875-4B26-BF29-9F0063F12119}" srcOrd="0" destOrd="0" presId="urn:microsoft.com/office/officeart/2005/8/layout/orgChart1"/>
+    <dgm:cxn modelId="{1A7D6DC3-99BB-44AA-A008-5719C26E10DD}" type="presOf" srcId="{6B411A8C-8AB2-4DC8-98A8-0CCB86BB8AE7}" destId="{1D4D4550-94B6-41C2-8B59-57947C724E32}" srcOrd="1" destOrd="0" presId="urn:microsoft.com/office/officeart/2005/8/layout/orgChart1"/>
+    <dgm:cxn modelId="{F6383EFB-7B84-4822-BC15-F30885EAFDAD}" type="presOf" srcId="{EC645A8D-4258-4A4A-BECE-EBA6FC628F0B}" destId="{E08044A0-33B1-4452-8C19-F2C9FAA00E45}" srcOrd="0" destOrd="0" presId="urn:microsoft.com/office/officeart/2005/8/layout/orgChart1"/>
+    <dgm:cxn modelId="{9A253AD1-4F93-4CA6-AA00-697867C5018F}" type="presOf" srcId="{1CC0C5BB-04B8-44E5-938D-FCE46AE3C529}" destId="{FE89A596-604F-4424-A763-C48182863A29}" srcOrd="1" destOrd="0" presId="urn:microsoft.com/office/officeart/2005/8/layout/orgChart1"/>
+    <dgm:cxn modelId="{3F439F3D-0301-4829-A1ED-ED8986570E71}" type="presOf" srcId="{C2BB8D5E-E4BF-4DA9-8618-8B4BBC4B0D77}" destId="{E433FCA2-8322-49AC-8EE5-2099793B0A0D}" srcOrd="0" destOrd="0" presId="urn:microsoft.com/office/officeart/2005/8/layout/orgChart1"/>
+    <dgm:cxn modelId="{9D9FD5FD-D65A-4200-B712-C2C577DF05C1}" type="presOf" srcId="{ABCD5654-6AFC-43E4-B89E-2B938BB6EEC2}" destId="{EC31D3A8-D892-450B-9B9F-67CEEBD53FA6}" srcOrd="0" destOrd="0" presId="urn:microsoft.com/office/officeart/2005/8/layout/orgChart1"/>
+    <dgm:cxn modelId="{E9FC986D-5FC9-4EA0-B16E-33438BA3F3F6}" type="presOf" srcId="{84AA2CEB-5650-4B94-9692-91046205CCFB}" destId="{B3956DD9-759A-4C8E-8763-477C5B83E32F}" srcOrd="0" destOrd="0" presId="urn:microsoft.com/office/officeart/2005/8/layout/orgChart1"/>
+    <dgm:cxn modelId="{AFF5616F-62B7-494B-8216-6B03EB667BD4}" type="presOf" srcId="{218B7655-C1E7-4C55-8A6B-57FF5E0286F8}" destId="{2BA344A5-3D26-4074-82C1-9CF21FD1A2BC}" srcOrd="0" destOrd="0" presId="urn:microsoft.com/office/officeart/2005/8/layout/orgChart1"/>
+    <dgm:cxn modelId="{4F6131A8-CC74-4F4C-B1FE-0E7E383BDAE6}" type="presOf" srcId="{33345D3E-0B41-40ED-8078-C7F6ED699EBF}" destId="{214B3BF8-5855-47E5-BEEF-ED1D0C71E13F}" srcOrd="0" destOrd="0" presId="urn:microsoft.com/office/officeart/2005/8/layout/orgChart1"/>
+    <dgm:cxn modelId="{3E88F0D1-9412-487A-BC88-B556B4AF8802}" type="presOf" srcId="{C2BB8D5E-E4BF-4DA9-8618-8B4BBC4B0D77}" destId="{322802BC-81DA-428E-B5E0-4358D9969419}" srcOrd="1" destOrd="0" presId="urn:microsoft.com/office/officeart/2005/8/layout/orgChart1"/>
     <dgm:cxn modelId="{D103F2A4-DE5A-4175-9126-06521973241A}" srcId="{6B411A8C-8AB2-4DC8-98A8-0CCB86BB8AE7}" destId="{1CC0C5BB-04B8-44E5-938D-FCE46AE3C529}" srcOrd="0" destOrd="0" parTransId="{A16AF306-0323-4AB2-B19D-77A9098F2421}" sibTransId="{2D625A58-E63D-4E45-B8DA-31177961C18A}"/>
-    <dgm:cxn modelId="{BADC1300-54B9-4E7C-805B-0E7755B2968D}" type="presOf" srcId="{84AA2CEB-5650-4B94-9692-91046205CCFB}" destId="{C1879E52-3B84-4A4F-BC51-917D2E4028BA}" srcOrd="1" destOrd="0" presId="urn:microsoft.com/office/officeart/2005/8/layout/orgChart1"/>
-    <dgm:cxn modelId="{CA8D6223-144A-4521-80B3-A387EC52985C}" type="presOf" srcId="{33345D3E-0B41-40ED-8078-C7F6ED699EBF}" destId="{214B3BF8-5855-47E5-BEEF-ED1D0C71E13F}" srcOrd="0" destOrd="0" presId="urn:microsoft.com/office/officeart/2005/8/layout/orgChart1"/>
-    <dgm:cxn modelId="{8A7FA468-D123-48E1-ADBF-A237C0991A35}" type="presOf" srcId="{EC645A8D-4258-4A4A-BECE-EBA6FC628F0B}" destId="{6FE38035-F466-4547-8F6C-993A05E42E56}" srcOrd="1" destOrd="0" presId="urn:microsoft.com/office/officeart/2005/8/layout/orgChart1"/>
+    <dgm:cxn modelId="{D124FDA8-FB63-4820-B7E7-7E6228751F3E}" type="presOf" srcId="{84AA2CEB-5650-4B94-9692-91046205CCFB}" destId="{C1879E52-3B84-4A4F-BC51-917D2E4028BA}" srcOrd="1" destOrd="0" presId="urn:microsoft.com/office/officeart/2005/8/layout/orgChart1"/>
+    <dgm:cxn modelId="{6FEA2614-E15B-4A18-8058-20C1A6C3A83F}" type="presOf" srcId="{B0999B38-5F64-4FC6-8842-9C5679E6D990}" destId="{1131E66D-AF26-468F-9644-3B961E4D491A}" srcOrd="0" destOrd="0" presId="urn:microsoft.com/office/officeart/2005/8/layout/orgChart1"/>
+    <dgm:cxn modelId="{79E0A33D-BE1B-46ED-967F-462AA8B185DF}" type="presOf" srcId="{6B411A8C-8AB2-4DC8-98A8-0CCB86BB8AE7}" destId="{77A09002-37E7-4C58-804E-E73029D7F840}" srcOrd="0" destOrd="0" presId="urn:microsoft.com/office/officeart/2005/8/layout/orgChart1"/>
     <dgm:cxn modelId="{061D593F-984A-4210-8099-ECF02821C64E}" srcId="{6B411A8C-8AB2-4DC8-98A8-0CCB86BB8AE7}" destId="{C2BB8D5E-E4BF-4DA9-8618-8B4BBC4B0D77}" srcOrd="2" destOrd="0" parTransId="{218B7655-C1E7-4C55-8A6B-57FF5E0286F8}" sibTransId="{67036AD8-10B4-4AF0-9F7B-FFC0DEDD9234}"/>
-    <dgm:cxn modelId="{FBDFECFF-DD9A-4034-891B-0DCC5605799B}" type="presOf" srcId="{ABCD5654-6AFC-43E4-B89E-2B938BB6EEC2}" destId="{EC31D3A8-D892-450B-9B9F-67CEEBD53FA6}" srcOrd="0" destOrd="0" presId="urn:microsoft.com/office/officeart/2005/8/layout/orgChart1"/>
-    <dgm:cxn modelId="{12A08DCF-8075-428C-99D0-12D71260A9E3}" type="presParOf" srcId="{214B3BF8-5855-47E5-BEEF-ED1D0C71E13F}" destId="{E9AFEDEB-6359-4654-8720-C7861026CCE2}" srcOrd="0" destOrd="0" presId="urn:microsoft.com/office/officeart/2005/8/layout/orgChart1"/>
-    <dgm:cxn modelId="{B28487E8-C340-4847-B854-4E450EB58381}" type="presParOf" srcId="{E9AFEDEB-6359-4654-8720-C7861026CCE2}" destId="{66BDF6B5-3F52-40D4-BC2B-B0C1320E4AE8}" srcOrd="0" destOrd="0" presId="urn:microsoft.com/office/officeart/2005/8/layout/orgChart1"/>
-    <dgm:cxn modelId="{E3E64CEA-5A2C-4C9E-A6AD-75408EA57448}" type="presParOf" srcId="{66BDF6B5-3F52-40D4-BC2B-B0C1320E4AE8}" destId="{77A09002-37E7-4C58-804E-E73029D7F840}" srcOrd="0" destOrd="0" presId="urn:microsoft.com/office/officeart/2005/8/layout/orgChart1"/>
-    <dgm:cxn modelId="{E84AFD12-258D-4DAA-9F09-973A06686414}" type="presParOf" srcId="{66BDF6B5-3F52-40D4-BC2B-B0C1320E4AE8}" destId="{1D4D4550-94B6-41C2-8B59-57947C724E32}" srcOrd="1" destOrd="0" presId="urn:microsoft.com/office/officeart/2005/8/layout/orgChart1"/>
-    <dgm:cxn modelId="{05828860-543E-4C05-905B-654CA40DF913}" type="presParOf" srcId="{E9AFEDEB-6359-4654-8720-C7861026CCE2}" destId="{5DF9F330-6C4E-4229-8269-0B9BF8222710}" srcOrd="1" destOrd="0" presId="urn:microsoft.com/office/officeart/2005/8/layout/orgChart1"/>
-    <dgm:cxn modelId="{5FD652DD-541F-4DEF-AE4F-F04E946DA644}" type="presParOf" srcId="{5DF9F330-6C4E-4229-8269-0B9BF8222710}" destId="{3408ED3D-7875-4B26-BF29-9F0063F12119}" srcOrd="0" destOrd="0" presId="urn:microsoft.com/office/officeart/2005/8/layout/orgChart1"/>
-    <dgm:cxn modelId="{584D6DC6-E2A4-4F01-9B61-F4D12824F881}" type="presParOf" srcId="{5DF9F330-6C4E-4229-8269-0B9BF8222710}" destId="{D61D5F04-9783-4429-A622-94B80531DF27}" srcOrd="1" destOrd="0" presId="urn:microsoft.com/office/officeart/2005/8/layout/orgChart1"/>
-    <dgm:cxn modelId="{A7FCBF2F-1E4A-40A8-8573-9F8A7CC688C0}" type="presParOf" srcId="{D61D5F04-9783-4429-A622-94B80531DF27}" destId="{7123C5D7-F3C3-44BB-BF6B-89F2ADBDF807}" srcOrd="0" destOrd="0" presId="urn:microsoft.com/office/officeart/2005/8/layout/orgChart1"/>
-    <dgm:cxn modelId="{11F09A68-E803-4643-9772-A741CF8346D8}" type="presParOf" srcId="{7123C5D7-F3C3-44BB-BF6B-89F2ADBDF807}" destId="{24FE5404-A7F7-4C4C-8A22-94AE77EDADBA}" srcOrd="0" destOrd="0" presId="urn:microsoft.com/office/officeart/2005/8/layout/orgChart1"/>
-    <dgm:cxn modelId="{033B41C5-374E-49F0-A377-8551D718E2C3}" type="presParOf" srcId="{7123C5D7-F3C3-44BB-BF6B-89F2ADBDF807}" destId="{FE89A596-604F-4424-A763-C48182863A29}" srcOrd="1" destOrd="0" presId="urn:microsoft.com/office/officeart/2005/8/layout/orgChart1"/>
-    <dgm:cxn modelId="{0CAA3A62-FF54-430D-B10E-496BB742856C}" type="presParOf" srcId="{D61D5F04-9783-4429-A622-94B80531DF27}" destId="{87C5126D-25D2-4EFF-931E-3A0B0A17DF57}" srcOrd="1" destOrd="0" presId="urn:microsoft.com/office/officeart/2005/8/layout/orgChart1"/>
-    <dgm:cxn modelId="{75F6DE4D-6B9B-4CAC-B7D4-D32FCCFC663B}" type="presParOf" srcId="{D61D5F04-9783-4429-A622-94B80531DF27}" destId="{6EE38AFC-2207-42D1-A89A-C27EBA7433FE}" srcOrd="2" destOrd="0" presId="urn:microsoft.com/office/officeart/2005/8/layout/orgChart1"/>
-    <dgm:cxn modelId="{E5B3E245-879A-4954-B047-9E2358147A7E}" type="presParOf" srcId="{5DF9F330-6C4E-4229-8269-0B9BF8222710}" destId="{EC31D3A8-D892-450B-9B9F-67CEEBD53FA6}" srcOrd="2" destOrd="0" presId="urn:microsoft.com/office/officeart/2005/8/layout/orgChart1"/>
-    <dgm:cxn modelId="{7D982851-8C2B-4360-9BEA-C3F7DE2F374A}" type="presParOf" srcId="{5DF9F330-6C4E-4229-8269-0B9BF8222710}" destId="{9EFBA0A0-7585-4EF3-A9A7-F9C956BCC3EC}" srcOrd="3" destOrd="0" presId="urn:microsoft.com/office/officeart/2005/8/layout/orgChart1"/>
-    <dgm:cxn modelId="{12A2CC89-56AA-4431-BD53-3E743079F92E}" type="presParOf" srcId="{9EFBA0A0-7585-4EF3-A9A7-F9C956BCC3EC}" destId="{3B35A8D7-503C-4A44-825D-BAF34C80948B}" srcOrd="0" destOrd="0" presId="urn:microsoft.com/office/officeart/2005/8/layout/orgChart1"/>
-    <dgm:cxn modelId="{238F51AE-95FC-4359-B4E6-0FAFAA11E96B}" type="presParOf" srcId="{3B35A8D7-503C-4A44-825D-BAF34C80948B}" destId="{E08044A0-33B1-4452-8C19-F2C9FAA00E45}" srcOrd="0" destOrd="0" presId="urn:microsoft.com/office/officeart/2005/8/layout/orgChart1"/>
-    <dgm:cxn modelId="{868C7B41-C0D1-4137-9DDD-BC8FE77E544F}" type="presParOf" srcId="{3B35A8D7-503C-4A44-825D-BAF34C80948B}" destId="{6FE38035-F466-4547-8F6C-993A05E42E56}" srcOrd="1" destOrd="0" presId="urn:microsoft.com/office/officeart/2005/8/layout/orgChart1"/>
-    <dgm:cxn modelId="{E0EABAC7-F429-4CE4-9ED5-606A963DEF9F}" type="presParOf" srcId="{9EFBA0A0-7585-4EF3-A9A7-F9C956BCC3EC}" destId="{BCB31228-0A52-41D3-8CA5-83524F6D7B8B}" srcOrd="1" destOrd="0" presId="urn:microsoft.com/office/officeart/2005/8/layout/orgChart1"/>
-    <dgm:cxn modelId="{CAEABEC9-7D29-471E-B7BF-DB495AE501FF}" type="presParOf" srcId="{9EFBA0A0-7585-4EF3-A9A7-F9C956BCC3EC}" destId="{7C074851-EE58-48B6-9C70-4B35E8F54F98}" srcOrd="2" destOrd="0" presId="urn:microsoft.com/office/officeart/2005/8/layout/orgChart1"/>
-    <dgm:cxn modelId="{2F94A5FB-B537-41E3-980B-C24D37EE4FD8}" type="presParOf" srcId="{5DF9F330-6C4E-4229-8269-0B9BF8222710}" destId="{2BA344A5-3D26-4074-82C1-9CF21FD1A2BC}" srcOrd="4" destOrd="0" presId="urn:microsoft.com/office/officeart/2005/8/layout/orgChart1"/>
-    <dgm:cxn modelId="{49368CEF-D4BB-477D-9D91-1CE6AF062DFD}" type="presParOf" srcId="{5DF9F330-6C4E-4229-8269-0B9BF8222710}" destId="{4428E7E4-4DD5-4F30-8DF3-2D2C7809FB35}" srcOrd="5" destOrd="0" presId="urn:microsoft.com/office/officeart/2005/8/layout/orgChart1"/>
-    <dgm:cxn modelId="{6E517A9B-F0F7-43FD-A519-1D9B153FAE56}" type="presParOf" srcId="{4428E7E4-4DD5-4F30-8DF3-2D2C7809FB35}" destId="{A83DCBF6-0084-40A5-B1EE-2A4841C8EBC7}" srcOrd="0" destOrd="0" presId="urn:microsoft.com/office/officeart/2005/8/layout/orgChart1"/>
-    <dgm:cxn modelId="{09FDF81C-A286-4AB3-B052-01E68E17A6FA}" type="presParOf" srcId="{A83DCBF6-0084-40A5-B1EE-2A4841C8EBC7}" destId="{E433FCA2-8322-49AC-8EE5-2099793B0A0D}" srcOrd="0" destOrd="0" presId="urn:microsoft.com/office/officeart/2005/8/layout/orgChart1"/>
-    <dgm:cxn modelId="{1088747E-A175-4C37-8F0F-F867E22F0F35}" type="presParOf" srcId="{A83DCBF6-0084-40A5-B1EE-2A4841C8EBC7}" destId="{322802BC-81DA-428E-B5E0-4358D9969419}" srcOrd="1" destOrd="0" presId="urn:microsoft.com/office/officeart/2005/8/layout/orgChart1"/>
-    <dgm:cxn modelId="{4529ABCF-D53A-449E-A11F-AACF7502D303}" type="presParOf" srcId="{4428E7E4-4DD5-4F30-8DF3-2D2C7809FB35}" destId="{709E6EBD-8F70-43AD-AAFD-F0C5CCDDD415}" srcOrd="1" destOrd="0" presId="urn:microsoft.com/office/officeart/2005/8/layout/orgChart1"/>
-    <dgm:cxn modelId="{5E5A9358-C8B6-4200-B3D3-4CB19974869A}" type="presParOf" srcId="{4428E7E4-4DD5-4F30-8DF3-2D2C7809FB35}" destId="{9ADE9C44-25CB-4D8A-A470-8375AEC2338C}" srcOrd="2" destOrd="0" presId="urn:microsoft.com/office/officeart/2005/8/layout/orgChart1"/>
-    <dgm:cxn modelId="{EC867E09-4C3C-458E-A13A-B216D5EB412A}" type="presParOf" srcId="{5DF9F330-6C4E-4229-8269-0B9BF8222710}" destId="{1131E66D-AF26-468F-9644-3B961E4D491A}" srcOrd="6" destOrd="0" presId="urn:microsoft.com/office/officeart/2005/8/layout/orgChart1"/>
-    <dgm:cxn modelId="{21D5FB35-370D-4E36-AFFF-E0C3F623AA63}" type="presParOf" srcId="{5DF9F330-6C4E-4229-8269-0B9BF8222710}" destId="{763AC4D5-3F3C-4142-A7C3-0C65895E4CAF}" srcOrd="7" destOrd="0" presId="urn:microsoft.com/office/officeart/2005/8/layout/orgChart1"/>
-    <dgm:cxn modelId="{27D9E3FF-C51F-43EE-9E19-760D52F97DF7}" type="presParOf" srcId="{763AC4D5-3F3C-4142-A7C3-0C65895E4CAF}" destId="{BB83DE97-CF92-45C6-8C95-13030C8F5626}" srcOrd="0" destOrd="0" presId="urn:microsoft.com/office/officeart/2005/8/layout/orgChart1"/>
-    <dgm:cxn modelId="{0EC55512-663D-451F-935D-962E254B5AD0}" type="presParOf" srcId="{BB83DE97-CF92-45C6-8C95-13030C8F5626}" destId="{B3956DD9-759A-4C8E-8763-477C5B83E32F}" srcOrd="0" destOrd="0" presId="urn:microsoft.com/office/officeart/2005/8/layout/orgChart1"/>
-    <dgm:cxn modelId="{13F0207C-A5AB-47B1-9E0E-1C5447868631}" type="presParOf" srcId="{BB83DE97-CF92-45C6-8C95-13030C8F5626}" destId="{C1879E52-3B84-4A4F-BC51-917D2E4028BA}" srcOrd="1" destOrd="0" presId="urn:microsoft.com/office/officeart/2005/8/layout/orgChart1"/>
-    <dgm:cxn modelId="{D62B5143-AD70-47CA-92E0-54B364865879}" type="presParOf" srcId="{763AC4D5-3F3C-4142-A7C3-0C65895E4CAF}" destId="{8B0C3A19-47BD-4DA3-BAA8-1D543F52B5B2}" srcOrd="1" destOrd="0" presId="urn:microsoft.com/office/officeart/2005/8/layout/orgChart1"/>
-    <dgm:cxn modelId="{0F5F5617-3FEA-4566-A6FB-CEE8197CCD53}" type="presParOf" srcId="{763AC4D5-3F3C-4142-A7C3-0C65895E4CAF}" destId="{83536366-6300-4B2C-9B56-395186462A9F}" srcOrd="2" destOrd="0" presId="urn:microsoft.com/office/officeart/2005/8/layout/orgChart1"/>
-    <dgm:cxn modelId="{9844BC53-C73C-4434-8D36-EF95AD6C72A2}" type="presParOf" srcId="{E9AFEDEB-6359-4654-8720-C7861026CCE2}" destId="{92E6091B-2C21-4582-B5C5-017C3ECA6AE4}" srcOrd="2" destOrd="0" presId="urn:microsoft.com/office/officeart/2005/8/layout/orgChart1"/>
+    <dgm:cxn modelId="{85AD907D-7DF1-47C1-B5DB-A6793846426E}" type="presOf" srcId="{A16AF306-0323-4AB2-B19D-77A9098F2421}" destId="{3408ED3D-7875-4B26-BF29-9F0063F12119}" srcOrd="0" destOrd="0" presId="urn:microsoft.com/office/officeart/2005/8/layout/orgChart1"/>
+    <dgm:cxn modelId="{6C147DCF-9C8E-4BEC-96A2-55A446C361D9}" type="presParOf" srcId="{214B3BF8-5855-47E5-BEEF-ED1D0C71E13F}" destId="{E9AFEDEB-6359-4654-8720-C7861026CCE2}" srcOrd="0" destOrd="0" presId="urn:microsoft.com/office/officeart/2005/8/layout/orgChart1"/>
+    <dgm:cxn modelId="{505F4F07-EACA-4861-938F-341EBF9F7ABC}" type="presParOf" srcId="{E9AFEDEB-6359-4654-8720-C7861026CCE2}" destId="{66BDF6B5-3F52-40D4-BC2B-B0C1320E4AE8}" srcOrd="0" destOrd="0" presId="urn:microsoft.com/office/officeart/2005/8/layout/orgChart1"/>
+    <dgm:cxn modelId="{ED1E109E-A67B-459B-9F85-28EC98B488F7}" type="presParOf" srcId="{66BDF6B5-3F52-40D4-BC2B-B0C1320E4AE8}" destId="{77A09002-37E7-4C58-804E-E73029D7F840}" srcOrd="0" destOrd="0" presId="urn:microsoft.com/office/officeart/2005/8/layout/orgChart1"/>
+    <dgm:cxn modelId="{4E39E1A9-97C7-4A9E-9A5E-D0B72CB526B9}" type="presParOf" srcId="{66BDF6B5-3F52-40D4-BC2B-B0C1320E4AE8}" destId="{1D4D4550-94B6-41C2-8B59-57947C724E32}" srcOrd="1" destOrd="0" presId="urn:microsoft.com/office/officeart/2005/8/layout/orgChart1"/>
+    <dgm:cxn modelId="{D1FD7B3E-94CB-4A72-98EE-BD3AE441BB65}" type="presParOf" srcId="{E9AFEDEB-6359-4654-8720-C7861026CCE2}" destId="{5DF9F330-6C4E-4229-8269-0B9BF8222710}" srcOrd="1" destOrd="0" presId="urn:microsoft.com/office/officeart/2005/8/layout/orgChart1"/>
+    <dgm:cxn modelId="{0ADF80CF-786F-4D36-A2AB-41A0058953BC}" type="presParOf" srcId="{5DF9F330-6C4E-4229-8269-0B9BF8222710}" destId="{3408ED3D-7875-4B26-BF29-9F0063F12119}" srcOrd="0" destOrd="0" presId="urn:microsoft.com/office/officeart/2005/8/layout/orgChart1"/>
+    <dgm:cxn modelId="{103A8F60-8045-468E-BA10-31308A5370FE}" type="presParOf" srcId="{5DF9F330-6C4E-4229-8269-0B9BF8222710}" destId="{D61D5F04-9783-4429-A622-94B80531DF27}" srcOrd="1" destOrd="0" presId="urn:microsoft.com/office/officeart/2005/8/layout/orgChart1"/>
+    <dgm:cxn modelId="{48A8D125-3A3A-4AA3-9701-97442ED87EE0}" type="presParOf" srcId="{D61D5F04-9783-4429-A622-94B80531DF27}" destId="{7123C5D7-F3C3-44BB-BF6B-89F2ADBDF807}" srcOrd="0" destOrd="0" presId="urn:microsoft.com/office/officeart/2005/8/layout/orgChart1"/>
+    <dgm:cxn modelId="{CF5B9B3F-D954-40DF-9E42-E58D2A656A94}" type="presParOf" srcId="{7123C5D7-F3C3-44BB-BF6B-89F2ADBDF807}" destId="{24FE5404-A7F7-4C4C-8A22-94AE77EDADBA}" srcOrd="0" destOrd="0" presId="urn:microsoft.com/office/officeart/2005/8/layout/orgChart1"/>
+    <dgm:cxn modelId="{791784E5-BB8A-40C8-A7D5-F708F91DA384}" type="presParOf" srcId="{7123C5D7-F3C3-44BB-BF6B-89F2ADBDF807}" destId="{FE89A596-604F-4424-A763-C48182863A29}" srcOrd="1" destOrd="0" presId="urn:microsoft.com/office/officeart/2005/8/layout/orgChart1"/>
+    <dgm:cxn modelId="{80EA9871-2722-4206-A11B-F2A14640FEF5}" type="presParOf" srcId="{D61D5F04-9783-4429-A622-94B80531DF27}" destId="{87C5126D-25D2-4EFF-931E-3A0B0A17DF57}" srcOrd="1" destOrd="0" presId="urn:microsoft.com/office/officeart/2005/8/layout/orgChart1"/>
+    <dgm:cxn modelId="{B0425DBE-1581-439A-BD7E-DA7CE6F0717C}" type="presParOf" srcId="{D61D5F04-9783-4429-A622-94B80531DF27}" destId="{6EE38AFC-2207-42D1-A89A-C27EBA7433FE}" srcOrd="2" destOrd="0" presId="urn:microsoft.com/office/officeart/2005/8/layout/orgChart1"/>
+    <dgm:cxn modelId="{77926715-0F12-4F1D-9000-B4D6709ACF40}" type="presParOf" srcId="{5DF9F330-6C4E-4229-8269-0B9BF8222710}" destId="{EC31D3A8-D892-450B-9B9F-67CEEBD53FA6}" srcOrd="2" destOrd="0" presId="urn:microsoft.com/office/officeart/2005/8/layout/orgChart1"/>
+    <dgm:cxn modelId="{22D301CE-6D82-4B18-A629-7E07B862FB36}" type="presParOf" srcId="{5DF9F330-6C4E-4229-8269-0B9BF8222710}" destId="{9EFBA0A0-7585-4EF3-A9A7-F9C956BCC3EC}" srcOrd="3" destOrd="0" presId="urn:microsoft.com/office/officeart/2005/8/layout/orgChart1"/>
+    <dgm:cxn modelId="{9857E74D-144C-48AD-B241-76E73D2B2FD9}" type="presParOf" srcId="{9EFBA0A0-7585-4EF3-A9A7-F9C956BCC3EC}" destId="{3B35A8D7-503C-4A44-825D-BAF34C80948B}" srcOrd="0" destOrd="0" presId="urn:microsoft.com/office/officeart/2005/8/layout/orgChart1"/>
+    <dgm:cxn modelId="{0037BE1E-54BE-4E04-9F34-E8ECB6CC6E89}" type="presParOf" srcId="{3B35A8D7-503C-4A44-825D-BAF34C80948B}" destId="{E08044A0-33B1-4452-8C19-F2C9FAA00E45}" srcOrd="0" destOrd="0" presId="urn:microsoft.com/office/officeart/2005/8/layout/orgChart1"/>
+    <dgm:cxn modelId="{DC42A33C-97C4-4A4B-AD1C-6E1191191A63}" type="presParOf" srcId="{3B35A8D7-503C-4A44-825D-BAF34C80948B}" destId="{6FE38035-F466-4547-8F6C-993A05E42E56}" srcOrd="1" destOrd="0" presId="urn:microsoft.com/office/officeart/2005/8/layout/orgChart1"/>
+    <dgm:cxn modelId="{FF0E9038-D08E-48F9-A238-A254734A4CF9}" type="presParOf" srcId="{9EFBA0A0-7585-4EF3-A9A7-F9C956BCC3EC}" destId="{BCB31228-0A52-41D3-8CA5-83524F6D7B8B}" srcOrd="1" destOrd="0" presId="urn:microsoft.com/office/officeart/2005/8/layout/orgChart1"/>
+    <dgm:cxn modelId="{F08DCA9B-E65C-4BD8-A1F6-3DF7F4CD1E9A}" type="presParOf" srcId="{9EFBA0A0-7585-4EF3-A9A7-F9C956BCC3EC}" destId="{7C074851-EE58-48B6-9C70-4B35E8F54F98}" srcOrd="2" destOrd="0" presId="urn:microsoft.com/office/officeart/2005/8/layout/orgChart1"/>
+    <dgm:cxn modelId="{649DC317-3809-48F3-8EE9-BB11B9E3066E}" type="presParOf" srcId="{5DF9F330-6C4E-4229-8269-0B9BF8222710}" destId="{2BA344A5-3D26-4074-82C1-9CF21FD1A2BC}" srcOrd="4" destOrd="0" presId="urn:microsoft.com/office/officeart/2005/8/layout/orgChart1"/>
+    <dgm:cxn modelId="{F9DD129F-781A-4CA0-9F51-F929BF63920F}" type="presParOf" srcId="{5DF9F330-6C4E-4229-8269-0B9BF8222710}" destId="{4428E7E4-4DD5-4F30-8DF3-2D2C7809FB35}" srcOrd="5" destOrd="0" presId="urn:microsoft.com/office/officeart/2005/8/layout/orgChart1"/>
+    <dgm:cxn modelId="{89427319-1E5D-4FCD-AB3F-64538901B1EA}" type="presParOf" srcId="{4428E7E4-4DD5-4F30-8DF3-2D2C7809FB35}" destId="{A83DCBF6-0084-40A5-B1EE-2A4841C8EBC7}" srcOrd="0" destOrd="0" presId="urn:microsoft.com/office/officeart/2005/8/layout/orgChart1"/>
+    <dgm:cxn modelId="{9C32414A-4D41-44DF-9CEC-B620045CC8A7}" type="presParOf" srcId="{A83DCBF6-0084-40A5-B1EE-2A4841C8EBC7}" destId="{E433FCA2-8322-49AC-8EE5-2099793B0A0D}" srcOrd="0" destOrd="0" presId="urn:microsoft.com/office/officeart/2005/8/layout/orgChart1"/>
+    <dgm:cxn modelId="{0B34CF12-7873-4A2E-92A0-BBBACD7D1B96}" type="presParOf" srcId="{A83DCBF6-0084-40A5-B1EE-2A4841C8EBC7}" destId="{322802BC-81DA-428E-B5E0-4358D9969419}" srcOrd="1" destOrd="0" presId="urn:microsoft.com/office/officeart/2005/8/layout/orgChart1"/>
+    <dgm:cxn modelId="{00C0CD3F-FCD6-4514-9117-762BDBBEEB67}" type="presParOf" srcId="{4428E7E4-4DD5-4F30-8DF3-2D2C7809FB35}" destId="{709E6EBD-8F70-43AD-AAFD-F0C5CCDDD415}" srcOrd="1" destOrd="0" presId="urn:microsoft.com/office/officeart/2005/8/layout/orgChart1"/>
+    <dgm:cxn modelId="{E59271A0-1A1F-4B6F-BEA1-52CB923C949C}" type="presParOf" srcId="{4428E7E4-4DD5-4F30-8DF3-2D2C7809FB35}" destId="{9ADE9C44-25CB-4D8A-A470-8375AEC2338C}" srcOrd="2" destOrd="0" presId="urn:microsoft.com/office/officeart/2005/8/layout/orgChart1"/>
+    <dgm:cxn modelId="{92D323C2-8405-448C-B06B-85B19A082074}" type="presParOf" srcId="{5DF9F330-6C4E-4229-8269-0B9BF8222710}" destId="{1131E66D-AF26-468F-9644-3B961E4D491A}" srcOrd="6" destOrd="0" presId="urn:microsoft.com/office/officeart/2005/8/layout/orgChart1"/>
+    <dgm:cxn modelId="{F4618B50-83ED-4664-B771-0713CAA5A415}" type="presParOf" srcId="{5DF9F330-6C4E-4229-8269-0B9BF8222710}" destId="{763AC4D5-3F3C-4142-A7C3-0C65895E4CAF}" srcOrd="7" destOrd="0" presId="urn:microsoft.com/office/officeart/2005/8/layout/orgChart1"/>
+    <dgm:cxn modelId="{438576F4-33AF-458A-BC2D-D6F82BB0A6B3}" type="presParOf" srcId="{763AC4D5-3F3C-4142-A7C3-0C65895E4CAF}" destId="{BB83DE97-CF92-45C6-8C95-13030C8F5626}" srcOrd="0" destOrd="0" presId="urn:microsoft.com/office/officeart/2005/8/layout/orgChart1"/>
+    <dgm:cxn modelId="{C7CEA9F7-6765-4917-AEC7-C51D9DBCFF5C}" type="presParOf" srcId="{BB83DE97-CF92-45C6-8C95-13030C8F5626}" destId="{B3956DD9-759A-4C8E-8763-477C5B83E32F}" srcOrd="0" destOrd="0" presId="urn:microsoft.com/office/officeart/2005/8/layout/orgChart1"/>
+    <dgm:cxn modelId="{7EA33452-09B8-4046-A66E-CF8D371076B2}" type="presParOf" srcId="{BB83DE97-CF92-45C6-8C95-13030C8F5626}" destId="{C1879E52-3B84-4A4F-BC51-917D2E4028BA}" srcOrd="1" destOrd="0" presId="urn:microsoft.com/office/officeart/2005/8/layout/orgChart1"/>
+    <dgm:cxn modelId="{A32CAC06-B870-45C6-A350-018C5C35838D}" type="presParOf" srcId="{763AC4D5-3F3C-4142-A7C3-0C65895E4CAF}" destId="{8B0C3A19-47BD-4DA3-BAA8-1D543F52B5B2}" srcOrd="1" destOrd="0" presId="urn:microsoft.com/office/officeart/2005/8/layout/orgChart1"/>
+    <dgm:cxn modelId="{B152985F-BBA1-4276-9DCF-FB6735B3F270}" type="presParOf" srcId="{763AC4D5-3F3C-4142-A7C3-0C65895E4CAF}" destId="{83536366-6300-4B2C-9B56-395186462A9F}" srcOrd="2" destOrd="0" presId="urn:microsoft.com/office/officeart/2005/8/layout/orgChart1"/>
+    <dgm:cxn modelId="{40AC79CD-118F-4BCA-918E-65334140199B}" type="presParOf" srcId="{E9AFEDEB-6359-4654-8720-C7861026CCE2}" destId="{92E6091B-2C21-4582-B5C5-017C3ECA6AE4}" srcOrd="2" destOrd="0" presId="urn:microsoft.com/office/officeart/2005/8/layout/orgChart1"/>
   </dgm:cxnLst>
   <dgm:bg/>
   <dgm:whole/>
@@ -26146,82 +26005,82 @@
     </dgm:pt>
   </dgm:ptLst>
   <dgm:cxnLst>
+    <dgm:cxn modelId="{FC562A77-5C75-4FC9-8342-6108C0C22224}" type="presOf" srcId="{4B77A381-0FE9-4DE7-AE17-6F28B87D35C7}" destId="{8C0FB2CF-6962-4612-A99F-1523B036E972}" srcOrd="0" destOrd="0" presId="urn:microsoft.com/office/officeart/2009/3/layout/HorizontalOrganizationChart"/>
+    <dgm:cxn modelId="{5F934D8C-30E6-4BE6-B76E-E0BA2BCB6532}" type="presOf" srcId="{F019FBF7-1B28-4713-A37B-07911BFD3C61}" destId="{9E9D683A-30E7-4C2C-B3BD-0BE9B9477DAD}" srcOrd="0" destOrd="0" presId="urn:microsoft.com/office/officeart/2009/3/layout/HorizontalOrganizationChart"/>
     <dgm:cxn modelId="{183BF162-9CA0-4016-9A9A-96B5F3A81B5E}" srcId="{544FA98B-768C-4735-B8D6-D1AE13122174}" destId="{639DEDD2-C00C-4D90-A8B8-C1FDA690E12D}" srcOrd="0" destOrd="0" parTransId="{B1066A05-5ADE-4C6F-B2FD-09E2D582D324}" sibTransId="{A8936698-B9DD-4833-A84D-B8922B036636}"/>
-    <dgm:cxn modelId="{E59D26B4-FF55-46D5-9B4E-4F996ABE980B}" type="presOf" srcId="{70EF1E61-A7E2-4873-973A-1674C9E344AE}" destId="{20E79F55-B4A4-463C-8D86-769FB2C518B3}" srcOrd="0" destOrd="0" presId="urn:microsoft.com/office/officeart/2009/3/layout/HorizontalOrganizationChart"/>
-    <dgm:cxn modelId="{5070B04E-C14B-49DD-8FC8-DFA608BCC379}" type="presOf" srcId="{2A943410-9F88-41CF-9C03-4DE206C12CDD}" destId="{22A73DE8-06A3-4738-8DF1-1BB00FC3DF3D}" srcOrd="0" destOrd="0" presId="urn:microsoft.com/office/officeart/2009/3/layout/HorizontalOrganizationChart"/>
-    <dgm:cxn modelId="{524D6814-53C9-42C4-8C7B-0B0227DE8823}" type="presOf" srcId="{F2536003-3931-4E70-9206-641D94A76ED1}" destId="{4E27151B-5235-41BD-8CD5-32F2D5D2E9FF}" srcOrd="0" destOrd="0" presId="urn:microsoft.com/office/officeart/2009/3/layout/HorizontalOrganizationChart"/>
-    <dgm:cxn modelId="{B88915B3-0439-4306-91DB-F412655C3F57}" type="presOf" srcId="{F019FBF7-1B28-4713-A37B-07911BFD3C61}" destId="{F13851D0-3441-497F-B5F3-9332051DA3CE}" srcOrd="1" destOrd="0" presId="urn:microsoft.com/office/officeart/2009/3/layout/HorizontalOrganizationChart"/>
+    <dgm:cxn modelId="{69DFAEF1-35D0-4CDA-A662-EBA665522E4D}" type="presOf" srcId="{15CFCC63-654C-4664-8374-C3479DA464B4}" destId="{0E38AC11-30D6-46F1-9A9D-32B32C6C4104}" srcOrd="0" destOrd="0" presId="urn:microsoft.com/office/officeart/2009/3/layout/HorizontalOrganizationChart"/>
     <dgm:cxn modelId="{8D8CC0C1-B4CD-4905-B524-814E79DC6A15}" srcId="{2A943410-9F88-41CF-9C03-4DE206C12CDD}" destId="{9FB4528E-07BF-49A0-9BAE-E1258E49C259}" srcOrd="0" destOrd="0" parTransId="{70EF1E61-A7E2-4873-973A-1674C9E344AE}" sibTransId="{E7BAD1D1-7FDD-4CD1-B3F7-409D49E7A55B}"/>
-    <dgm:cxn modelId="{FE358413-133D-4282-8708-033268B96E43}" type="presOf" srcId="{4B77A381-0FE9-4DE7-AE17-6F28B87D35C7}" destId="{1635696E-0F08-4266-8F4A-BA4C5CCB131D}" srcOrd="1" destOrd="0" presId="urn:microsoft.com/office/officeart/2009/3/layout/HorizontalOrganizationChart"/>
-    <dgm:cxn modelId="{F5B8F69D-1086-4218-A70F-34C01E7D9A85}" type="presOf" srcId="{639DEDD2-C00C-4D90-A8B8-C1FDA690E12D}" destId="{A996F592-8914-49A3-9AC2-8C2D455F17D7}" srcOrd="1" destOrd="0" presId="urn:microsoft.com/office/officeart/2009/3/layout/HorizontalOrganizationChart"/>
-    <dgm:cxn modelId="{8C4D3316-9F7B-44E9-AE80-1C432929F844}" type="presOf" srcId="{F2536003-3931-4E70-9206-641D94A76ED1}" destId="{3725AEFF-706B-4A7B-B9A0-238490510BF3}" srcOrd="1" destOrd="0" presId="urn:microsoft.com/office/officeart/2009/3/layout/HorizontalOrganizationChart"/>
     <dgm:cxn modelId="{FF291A1E-086B-4FA4-A850-3A1F8E1A3176}" srcId="{4B77A381-0FE9-4DE7-AE17-6F28B87D35C7}" destId="{F019FBF7-1B28-4713-A37B-07911BFD3C61}" srcOrd="2" destOrd="0" parTransId="{41B45B26-F0B5-4B23-8314-F55BCACFC59A}" sibTransId="{8B94D77D-8962-4297-A0D4-441A6C935E58}"/>
-    <dgm:cxn modelId="{6DC49B2C-1109-4E19-8499-B4BA72BF9624}" type="presOf" srcId="{41B45B26-F0B5-4B23-8314-F55BCACFC59A}" destId="{45584576-267E-4072-AD81-F287BEEA5D83}" srcOrd="0" destOrd="0" presId="urn:microsoft.com/office/officeart/2009/3/layout/HorizontalOrganizationChart"/>
-    <dgm:cxn modelId="{57753566-4056-4CDD-B07A-4F881084CFC9}" type="presOf" srcId="{12F913D9-FB73-4E25-AB30-E0225958F1FC}" destId="{2D070600-3FFB-4384-A7EC-E99AC69D92D4}" srcOrd="1" destOrd="0" presId="urn:microsoft.com/office/officeart/2009/3/layout/HorizontalOrganizationChart"/>
+    <dgm:cxn modelId="{5ABBDAC5-382C-43BC-89D2-C6AE45DCAC99}" type="presOf" srcId="{4B77A381-0FE9-4DE7-AE17-6F28B87D35C7}" destId="{1635696E-0F08-4266-8F4A-BA4C5CCB131D}" srcOrd="1" destOrd="0" presId="urn:microsoft.com/office/officeart/2009/3/layout/HorizontalOrganizationChart"/>
+    <dgm:cxn modelId="{45A50D4B-6F61-436D-BE47-01366D441FAA}" type="presOf" srcId="{12F913D9-FB73-4E25-AB30-E0225958F1FC}" destId="{1EEEEAA0-BDBD-432A-85B2-452044BC2A8F}" srcOrd="0" destOrd="0" presId="urn:microsoft.com/office/officeart/2009/3/layout/HorizontalOrganizationChart"/>
+    <dgm:cxn modelId="{EBAF530D-CD1B-443D-9F54-AD1433F66A95}" type="presOf" srcId="{639DEDD2-C00C-4D90-A8B8-C1FDA690E12D}" destId="{8E5E67D8-851C-447F-9673-B060E3A0AAE8}" srcOrd="0" destOrd="0" presId="urn:microsoft.com/office/officeart/2009/3/layout/HorizontalOrganizationChart"/>
+    <dgm:cxn modelId="{D274E191-4463-4219-9C57-FFCDDC6BE429}" type="presOf" srcId="{0781BB0D-18B9-4618-94C3-3BC3BEEC4C73}" destId="{62C46F37-B0A9-4F56-8C59-08355FCC9F6B}" srcOrd="0" destOrd="0" presId="urn:microsoft.com/office/officeart/2009/3/layout/HorizontalOrganizationChart"/>
+    <dgm:cxn modelId="{E527B36E-ACC6-4C6B-B90F-88ECE85100C4}" type="presOf" srcId="{2A943410-9F88-41CF-9C03-4DE206C12CDD}" destId="{0492F675-A193-4D84-86CD-F3F7FA2DCFDE}" srcOrd="1" destOrd="0" presId="urn:microsoft.com/office/officeart/2009/3/layout/HorizontalOrganizationChart"/>
     <dgm:cxn modelId="{1AB0624E-0DBA-451E-9CC2-8F91FBBF3885}" srcId="{639DEDD2-C00C-4D90-A8B8-C1FDA690E12D}" destId="{2A943410-9F88-41CF-9C03-4DE206C12CDD}" srcOrd="0" destOrd="0" parTransId="{536537D5-A8C6-4111-96A9-9F7319F94E4B}" sibTransId="{16140D21-885D-452E-B15C-5AEFCBE3C72D}"/>
+    <dgm:cxn modelId="{3D5D9ABA-AF13-4073-A0FB-9647C3AA76D1}" type="presOf" srcId="{536537D5-A8C6-4111-96A9-9F7319F94E4B}" destId="{71C9A030-98C2-49AF-8262-8F0CB3A83CB7}" srcOrd="0" destOrd="0" presId="urn:microsoft.com/office/officeart/2009/3/layout/HorizontalOrganizationChart"/>
+    <dgm:cxn modelId="{B2FA798D-543B-4CF2-8E1B-8785C5507733}" type="presOf" srcId="{70EF1E61-A7E2-4873-973A-1674C9E344AE}" destId="{20E79F55-B4A4-463C-8D86-769FB2C518B3}" srcOrd="0" destOrd="0" presId="urn:microsoft.com/office/officeart/2009/3/layout/HorizontalOrganizationChart"/>
     <dgm:cxn modelId="{E0C0CFC8-6AB0-436D-9A42-183C9E5B3C4A}" srcId="{4B77A381-0FE9-4DE7-AE17-6F28B87D35C7}" destId="{12F913D9-FB73-4E25-AB30-E0225958F1FC}" srcOrd="0" destOrd="0" parTransId="{15CFCC63-654C-4664-8374-C3479DA464B4}" sibTransId="{65E04474-998B-44FC-A6FF-558E987C45FC}"/>
-    <dgm:cxn modelId="{C2F6D5AD-6442-4E21-9DC9-95B7442A2D41}" type="presOf" srcId="{4B77A381-0FE9-4DE7-AE17-6F28B87D35C7}" destId="{8C0FB2CF-6962-4612-A99F-1523B036E972}" srcOrd="0" destOrd="0" presId="urn:microsoft.com/office/officeart/2009/3/layout/HorizontalOrganizationChart"/>
-    <dgm:cxn modelId="{BDBC4DF3-9B90-41A2-AA96-0F7A580AF051}" type="presOf" srcId="{2A943410-9F88-41CF-9C03-4DE206C12CDD}" destId="{0492F675-A193-4D84-86CD-F3F7FA2DCFDE}" srcOrd="1" destOrd="0" presId="urn:microsoft.com/office/officeart/2009/3/layout/HorizontalOrganizationChart"/>
     <dgm:cxn modelId="{62BBD1FF-6871-4552-9B99-F3A0C3C6297C}" srcId="{639DEDD2-C00C-4D90-A8B8-C1FDA690E12D}" destId="{4B77A381-0FE9-4DE7-AE17-6F28B87D35C7}" srcOrd="1" destOrd="0" parTransId="{0781BB0D-18B9-4618-94C3-3BC3BEEC4C73}" sibTransId="{58B9128B-6B3B-4521-A304-C5C786A099B3}"/>
+    <dgm:cxn modelId="{25660488-0368-41A4-92DA-DC3560A34A87}" type="presOf" srcId="{2A943410-9F88-41CF-9C03-4DE206C12CDD}" destId="{22A73DE8-06A3-4738-8DF1-1BB00FC3DF3D}" srcOrd="0" destOrd="0" presId="urn:microsoft.com/office/officeart/2009/3/layout/HorizontalOrganizationChart"/>
     <dgm:cxn modelId="{7B7DCFDF-5D30-4E5D-BAD8-6AB1B06D4B7C}" srcId="{4B77A381-0FE9-4DE7-AE17-6F28B87D35C7}" destId="{F2536003-3931-4E70-9206-641D94A76ED1}" srcOrd="1" destOrd="0" parTransId="{3D4397BA-82F4-4B80-9810-9A319D792CBD}" sibTransId="{AE49B6F4-4F8E-4E4F-855D-397BDEF71346}"/>
-    <dgm:cxn modelId="{D5A1832F-EA32-480C-9C2B-9089695665B0}" type="presOf" srcId="{9FB4528E-07BF-49A0-9BAE-E1258E49C259}" destId="{F24EE831-1235-47FA-9496-71A15D59EDF1}" srcOrd="0" destOrd="0" presId="urn:microsoft.com/office/officeart/2009/3/layout/HorizontalOrganizationChart"/>
-    <dgm:cxn modelId="{BBE3E182-8276-49B1-A06D-2F232ACC9D91}" type="presOf" srcId="{0781BB0D-18B9-4618-94C3-3BC3BEEC4C73}" destId="{62C46F37-B0A9-4F56-8C59-08355FCC9F6B}" srcOrd="0" destOrd="0" presId="urn:microsoft.com/office/officeart/2009/3/layout/HorizontalOrganizationChart"/>
-    <dgm:cxn modelId="{F7742020-C637-4464-8FB7-8A279A0EA61A}" type="presOf" srcId="{F019FBF7-1B28-4713-A37B-07911BFD3C61}" destId="{9E9D683A-30E7-4C2C-B3BD-0BE9B9477DAD}" srcOrd="0" destOrd="0" presId="urn:microsoft.com/office/officeart/2009/3/layout/HorizontalOrganizationChart"/>
-    <dgm:cxn modelId="{AF12C554-36BC-4445-A374-D1261A6C873A}" type="presOf" srcId="{544FA98B-768C-4735-B8D6-D1AE13122174}" destId="{4A0BEDA8-6459-4D0F-A8A0-823890D4C2F0}" srcOrd="0" destOrd="0" presId="urn:microsoft.com/office/officeart/2009/3/layout/HorizontalOrganizationChart"/>
-    <dgm:cxn modelId="{6A5F253B-5165-456B-8866-AF9749AF2A5C}" type="presOf" srcId="{536537D5-A8C6-4111-96A9-9F7319F94E4B}" destId="{71C9A030-98C2-49AF-8262-8F0CB3A83CB7}" srcOrd="0" destOrd="0" presId="urn:microsoft.com/office/officeart/2009/3/layout/HorizontalOrganizationChart"/>
-    <dgm:cxn modelId="{D2C11889-5E34-415E-AAED-7CEF0160D211}" type="presOf" srcId="{3D4397BA-82F4-4B80-9810-9A319D792CBD}" destId="{E6E15EE1-9CFF-4BF6-89E6-B2078CF271DA}" srcOrd="0" destOrd="0" presId="urn:microsoft.com/office/officeart/2009/3/layout/HorizontalOrganizationChart"/>
-    <dgm:cxn modelId="{3390F5B9-0993-4CB4-8ACC-06720D313330}" type="presOf" srcId="{15CFCC63-654C-4664-8374-C3479DA464B4}" destId="{0E38AC11-30D6-46F1-9A9D-32B32C6C4104}" srcOrd="0" destOrd="0" presId="urn:microsoft.com/office/officeart/2009/3/layout/HorizontalOrganizationChart"/>
-    <dgm:cxn modelId="{EEF55D31-3986-4997-9EE9-64DD6120247E}" type="presOf" srcId="{639DEDD2-C00C-4D90-A8B8-C1FDA690E12D}" destId="{8E5E67D8-851C-447F-9673-B060E3A0AAE8}" srcOrd="0" destOrd="0" presId="urn:microsoft.com/office/officeart/2009/3/layout/HorizontalOrganizationChart"/>
-    <dgm:cxn modelId="{399A1458-24F1-493A-B6EA-E2F5C2330BDE}" type="presOf" srcId="{12F913D9-FB73-4E25-AB30-E0225958F1FC}" destId="{1EEEEAA0-BDBD-432A-85B2-452044BC2A8F}" srcOrd="0" destOrd="0" presId="urn:microsoft.com/office/officeart/2009/3/layout/HorizontalOrganizationChart"/>
-    <dgm:cxn modelId="{E99526C3-6030-4851-B3B3-12499ABAE0AF}" type="presOf" srcId="{9FB4528E-07BF-49A0-9BAE-E1258E49C259}" destId="{F095DBB7-88E7-4C31-ACDA-04B3D009F70B}" srcOrd="1" destOrd="0" presId="urn:microsoft.com/office/officeart/2009/3/layout/HorizontalOrganizationChart"/>
-    <dgm:cxn modelId="{9C8249ED-6373-448B-8EDB-5F5F7828BA38}" type="presParOf" srcId="{4A0BEDA8-6459-4D0F-A8A0-823890D4C2F0}" destId="{AA6605D3-8178-4FC0-9069-38B8BAB1C15D}" srcOrd="0" destOrd="0" presId="urn:microsoft.com/office/officeart/2009/3/layout/HorizontalOrganizationChart"/>
-    <dgm:cxn modelId="{FEDC0FF3-371A-4DAF-B9D1-B48B45804024}" type="presParOf" srcId="{AA6605D3-8178-4FC0-9069-38B8BAB1C15D}" destId="{C9300A13-E066-45D0-A782-86E0802E1333}" srcOrd="0" destOrd="0" presId="urn:microsoft.com/office/officeart/2009/3/layout/HorizontalOrganizationChart"/>
-    <dgm:cxn modelId="{B8D43DC8-629B-4A9B-92D9-F55E3477E094}" type="presParOf" srcId="{C9300A13-E066-45D0-A782-86E0802E1333}" destId="{8E5E67D8-851C-447F-9673-B060E3A0AAE8}" srcOrd="0" destOrd="0" presId="urn:microsoft.com/office/officeart/2009/3/layout/HorizontalOrganizationChart"/>
-    <dgm:cxn modelId="{C5D52491-4ED6-4C07-8F8F-835BF4AB5DD6}" type="presParOf" srcId="{C9300A13-E066-45D0-A782-86E0802E1333}" destId="{A996F592-8914-49A3-9AC2-8C2D455F17D7}" srcOrd="1" destOrd="0" presId="urn:microsoft.com/office/officeart/2009/3/layout/HorizontalOrganizationChart"/>
-    <dgm:cxn modelId="{1EE0B4E4-6D93-4DC7-9F4E-8CD77C978772}" type="presParOf" srcId="{AA6605D3-8178-4FC0-9069-38B8BAB1C15D}" destId="{23FAC434-52D8-4D76-8AD0-3B16ED1CFFD3}" srcOrd="1" destOrd="0" presId="urn:microsoft.com/office/officeart/2009/3/layout/HorizontalOrganizationChart"/>
-    <dgm:cxn modelId="{8AEACE11-5D47-4B29-9DCD-CBDE05FE63B5}" type="presParOf" srcId="{23FAC434-52D8-4D76-8AD0-3B16ED1CFFD3}" destId="{71C9A030-98C2-49AF-8262-8F0CB3A83CB7}" srcOrd="0" destOrd="0" presId="urn:microsoft.com/office/officeart/2009/3/layout/HorizontalOrganizationChart"/>
-    <dgm:cxn modelId="{B0BE9B67-16EC-4808-BC32-BD3E1A0DC748}" type="presParOf" srcId="{23FAC434-52D8-4D76-8AD0-3B16ED1CFFD3}" destId="{51D78842-4044-470C-A6AC-39DE1721A627}" srcOrd="1" destOrd="0" presId="urn:microsoft.com/office/officeart/2009/3/layout/HorizontalOrganizationChart"/>
-    <dgm:cxn modelId="{25B8AA89-E261-4DFA-B5D8-881523CAD023}" type="presParOf" srcId="{51D78842-4044-470C-A6AC-39DE1721A627}" destId="{7B98C679-354E-4FC6-A911-8DDC2840388E}" srcOrd="0" destOrd="0" presId="urn:microsoft.com/office/officeart/2009/3/layout/HorizontalOrganizationChart"/>
-    <dgm:cxn modelId="{82058122-A490-44B5-ACBF-F2722FB536B7}" type="presParOf" srcId="{7B98C679-354E-4FC6-A911-8DDC2840388E}" destId="{22A73DE8-06A3-4738-8DF1-1BB00FC3DF3D}" srcOrd="0" destOrd="0" presId="urn:microsoft.com/office/officeart/2009/3/layout/HorizontalOrganizationChart"/>
-    <dgm:cxn modelId="{AE72943E-0ED8-473F-9569-786B99A10FE2}" type="presParOf" srcId="{7B98C679-354E-4FC6-A911-8DDC2840388E}" destId="{0492F675-A193-4D84-86CD-F3F7FA2DCFDE}" srcOrd="1" destOrd="0" presId="urn:microsoft.com/office/officeart/2009/3/layout/HorizontalOrganizationChart"/>
-    <dgm:cxn modelId="{CF1CD77D-E57D-4968-AFD3-2F95716A6020}" type="presParOf" srcId="{51D78842-4044-470C-A6AC-39DE1721A627}" destId="{BE2C9BFF-F14A-402F-A4E5-035AABB5EB84}" srcOrd="1" destOrd="0" presId="urn:microsoft.com/office/officeart/2009/3/layout/HorizontalOrganizationChart"/>
-    <dgm:cxn modelId="{C58EE41F-DDDF-4B75-A4B8-E934E01D0484}" type="presParOf" srcId="{BE2C9BFF-F14A-402F-A4E5-035AABB5EB84}" destId="{20E79F55-B4A4-463C-8D86-769FB2C518B3}" srcOrd="0" destOrd="0" presId="urn:microsoft.com/office/officeart/2009/3/layout/HorizontalOrganizationChart"/>
-    <dgm:cxn modelId="{636799C1-FC9A-480C-A291-D67AE732DA8B}" type="presParOf" srcId="{BE2C9BFF-F14A-402F-A4E5-035AABB5EB84}" destId="{51ECF3A8-B1D0-4393-9066-F53E524A395C}" srcOrd="1" destOrd="0" presId="urn:microsoft.com/office/officeart/2009/3/layout/HorizontalOrganizationChart"/>
-    <dgm:cxn modelId="{4F837283-4423-417E-B58B-1DEB3D18E8F9}" type="presParOf" srcId="{51ECF3A8-B1D0-4393-9066-F53E524A395C}" destId="{0D3614FB-3021-4A65-ADC3-F1F1FDAB7586}" srcOrd="0" destOrd="0" presId="urn:microsoft.com/office/officeart/2009/3/layout/HorizontalOrganizationChart"/>
-    <dgm:cxn modelId="{B0CA23A5-62C2-4C43-A0DE-F624BC8FD9B4}" type="presParOf" srcId="{0D3614FB-3021-4A65-ADC3-F1F1FDAB7586}" destId="{F24EE831-1235-47FA-9496-71A15D59EDF1}" srcOrd="0" destOrd="0" presId="urn:microsoft.com/office/officeart/2009/3/layout/HorizontalOrganizationChart"/>
-    <dgm:cxn modelId="{697AEFE2-A4C5-4ADB-8897-340C6ECDFD8C}" type="presParOf" srcId="{0D3614FB-3021-4A65-ADC3-F1F1FDAB7586}" destId="{F095DBB7-88E7-4C31-ACDA-04B3D009F70B}" srcOrd="1" destOrd="0" presId="urn:microsoft.com/office/officeart/2009/3/layout/HorizontalOrganizationChart"/>
-    <dgm:cxn modelId="{E7C7112F-B8A3-42F9-8549-60A70C25FA4B}" type="presParOf" srcId="{51ECF3A8-B1D0-4393-9066-F53E524A395C}" destId="{954E9C50-D2E6-4039-85EC-C31F4644B706}" srcOrd="1" destOrd="0" presId="urn:microsoft.com/office/officeart/2009/3/layout/HorizontalOrganizationChart"/>
-    <dgm:cxn modelId="{633748EB-F713-497F-A3E5-71F523622471}" type="presParOf" srcId="{51ECF3A8-B1D0-4393-9066-F53E524A395C}" destId="{7BD3E642-2F0A-4A2E-9B99-6AE57413E791}" srcOrd="2" destOrd="0" presId="urn:microsoft.com/office/officeart/2009/3/layout/HorizontalOrganizationChart"/>
-    <dgm:cxn modelId="{59020503-DD35-4595-885E-32CCBD27306B}" type="presParOf" srcId="{51D78842-4044-470C-A6AC-39DE1721A627}" destId="{EB16DAD4-65F1-4E32-A5BA-54C7E8B8F49C}" srcOrd="2" destOrd="0" presId="urn:microsoft.com/office/officeart/2009/3/layout/HorizontalOrganizationChart"/>
-    <dgm:cxn modelId="{A72B9A9F-1062-4504-8A5C-42A311DE5D48}" type="presParOf" srcId="{23FAC434-52D8-4D76-8AD0-3B16ED1CFFD3}" destId="{62C46F37-B0A9-4F56-8C59-08355FCC9F6B}" srcOrd="2" destOrd="0" presId="urn:microsoft.com/office/officeart/2009/3/layout/HorizontalOrganizationChart"/>
-    <dgm:cxn modelId="{AE895C78-4B59-4D9C-A936-5720D00B2112}" type="presParOf" srcId="{23FAC434-52D8-4D76-8AD0-3B16ED1CFFD3}" destId="{2AF8B750-0B00-4F39-9229-46944C0B7871}" srcOrd="3" destOrd="0" presId="urn:microsoft.com/office/officeart/2009/3/layout/HorizontalOrganizationChart"/>
-    <dgm:cxn modelId="{8A6118E4-76C9-4C6A-9042-895A9F33D8E7}" type="presParOf" srcId="{2AF8B750-0B00-4F39-9229-46944C0B7871}" destId="{8E5197D4-D762-46DF-B50C-1D625746B004}" srcOrd="0" destOrd="0" presId="urn:microsoft.com/office/officeart/2009/3/layout/HorizontalOrganizationChart"/>
-    <dgm:cxn modelId="{A4A1EBFE-E17B-45EC-A721-0D93018EE458}" type="presParOf" srcId="{8E5197D4-D762-46DF-B50C-1D625746B004}" destId="{8C0FB2CF-6962-4612-A99F-1523B036E972}" srcOrd="0" destOrd="0" presId="urn:microsoft.com/office/officeart/2009/3/layout/HorizontalOrganizationChart"/>
-    <dgm:cxn modelId="{3139F366-408E-435E-9059-0BA5D3F94FCD}" type="presParOf" srcId="{8E5197D4-D762-46DF-B50C-1D625746B004}" destId="{1635696E-0F08-4266-8F4A-BA4C5CCB131D}" srcOrd="1" destOrd="0" presId="urn:microsoft.com/office/officeart/2009/3/layout/HorizontalOrganizationChart"/>
-    <dgm:cxn modelId="{63B1BD28-66FE-4076-AD53-505FA394AF15}" type="presParOf" srcId="{2AF8B750-0B00-4F39-9229-46944C0B7871}" destId="{8D9F969A-966C-4A93-AEA6-B6E9D0A9FECF}" srcOrd="1" destOrd="0" presId="urn:microsoft.com/office/officeart/2009/3/layout/HorizontalOrganizationChart"/>
-    <dgm:cxn modelId="{FB674E21-3BE8-41B3-AF99-69C39CE48C2E}" type="presParOf" srcId="{8D9F969A-966C-4A93-AEA6-B6E9D0A9FECF}" destId="{0E38AC11-30D6-46F1-9A9D-32B32C6C4104}" srcOrd="0" destOrd="0" presId="urn:microsoft.com/office/officeart/2009/3/layout/HorizontalOrganizationChart"/>
-    <dgm:cxn modelId="{DF385809-D4FD-41B3-88DA-4E3A971ADD5A}" type="presParOf" srcId="{8D9F969A-966C-4A93-AEA6-B6E9D0A9FECF}" destId="{BABBB19D-550D-49F0-AFE1-C2402D64D1A5}" srcOrd="1" destOrd="0" presId="urn:microsoft.com/office/officeart/2009/3/layout/HorizontalOrganizationChart"/>
-    <dgm:cxn modelId="{AB00E0A3-A091-44B5-88E6-F958B48C3305}" type="presParOf" srcId="{BABBB19D-550D-49F0-AFE1-C2402D64D1A5}" destId="{78E1D6FB-9B20-4B4E-B6F4-3312366607C7}" srcOrd="0" destOrd="0" presId="urn:microsoft.com/office/officeart/2009/3/layout/HorizontalOrganizationChart"/>
-    <dgm:cxn modelId="{D950B89F-9C98-4E4D-A621-AEEB16DAD65C}" type="presParOf" srcId="{78E1D6FB-9B20-4B4E-B6F4-3312366607C7}" destId="{1EEEEAA0-BDBD-432A-85B2-452044BC2A8F}" srcOrd="0" destOrd="0" presId="urn:microsoft.com/office/officeart/2009/3/layout/HorizontalOrganizationChart"/>
-    <dgm:cxn modelId="{C3C4C649-7492-485A-A67C-B57C2E3EFB25}" type="presParOf" srcId="{78E1D6FB-9B20-4B4E-B6F4-3312366607C7}" destId="{2D070600-3FFB-4384-A7EC-E99AC69D92D4}" srcOrd="1" destOrd="0" presId="urn:microsoft.com/office/officeart/2009/3/layout/HorizontalOrganizationChart"/>
-    <dgm:cxn modelId="{74E039D2-937A-48CB-A735-46E041D6B0E0}" type="presParOf" srcId="{BABBB19D-550D-49F0-AFE1-C2402D64D1A5}" destId="{60D2A064-D854-4637-B8BC-A598AE1508FF}" srcOrd="1" destOrd="0" presId="urn:microsoft.com/office/officeart/2009/3/layout/HorizontalOrganizationChart"/>
-    <dgm:cxn modelId="{A4DA2CCD-DFE4-4493-813A-52FF833FBC0B}" type="presParOf" srcId="{BABBB19D-550D-49F0-AFE1-C2402D64D1A5}" destId="{4017FEAD-A05D-42BD-AC38-BD599D21DB17}" srcOrd="2" destOrd="0" presId="urn:microsoft.com/office/officeart/2009/3/layout/HorizontalOrganizationChart"/>
-    <dgm:cxn modelId="{889FA0F9-7EC7-4DEC-89F6-A69B1ED982C7}" type="presParOf" srcId="{8D9F969A-966C-4A93-AEA6-B6E9D0A9FECF}" destId="{E6E15EE1-9CFF-4BF6-89E6-B2078CF271DA}" srcOrd="2" destOrd="0" presId="urn:microsoft.com/office/officeart/2009/3/layout/HorizontalOrganizationChart"/>
-    <dgm:cxn modelId="{EEEECF56-CA75-4CCA-9460-A5B2AADA0BB9}" type="presParOf" srcId="{8D9F969A-966C-4A93-AEA6-B6E9D0A9FECF}" destId="{757AC193-A7D0-4767-BFDA-129853A6B628}" srcOrd="3" destOrd="0" presId="urn:microsoft.com/office/officeart/2009/3/layout/HorizontalOrganizationChart"/>
-    <dgm:cxn modelId="{1C3C063C-ED63-4D49-9BB3-311A49307E2F}" type="presParOf" srcId="{757AC193-A7D0-4767-BFDA-129853A6B628}" destId="{F5C30B91-068E-43FC-9362-552813E4C632}" srcOrd="0" destOrd="0" presId="urn:microsoft.com/office/officeart/2009/3/layout/HorizontalOrganizationChart"/>
-    <dgm:cxn modelId="{F9D2FB9D-1D0F-4181-B0FD-8ABD68399AB4}" type="presParOf" srcId="{F5C30B91-068E-43FC-9362-552813E4C632}" destId="{4E27151B-5235-41BD-8CD5-32F2D5D2E9FF}" srcOrd="0" destOrd="0" presId="urn:microsoft.com/office/officeart/2009/3/layout/HorizontalOrganizationChart"/>
-    <dgm:cxn modelId="{8D3B5912-D63A-4F24-B9A4-62662C2529DD}" type="presParOf" srcId="{F5C30B91-068E-43FC-9362-552813E4C632}" destId="{3725AEFF-706B-4A7B-B9A0-238490510BF3}" srcOrd="1" destOrd="0" presId="urn:microsoft.com/office/officeart/2009/3/layout/HorizontalOrganizationChart"/>
-    <dgm:cxn modelId="{D950964D-71B5-4F8C-8286-8A479C28392B}" type="presParOf" srcId="{757AC193-A7D0-4767-BFDA-129853A6B628}" destId="{E932F3FF-473C-4207-8677-3CA614A4DB11}" srcOrd="1" destOrd="0" presId="urn:microsoft.com/office/officeart/2009/3/layout/HorizontalOrganizationChart"/>
-    <dgm:cxn modelId="{4BE5134C-4701-4401-A434-211BD153B558}" type="presParOf" srcId="{757AC193-A7D0-4767-BFDA-129853A6B628}" destId="{FF092039-D371-4FF0-AEB8-A57C4D35CBDA}" srcOrd="2" destOrd="0" presId="urn:microsoft.com/office/officeart/2009/3/layout/HorizontalOrganizationChart"/>
-    <dgm:cxn modelId="{DD3438FC-19A4-42B4-A3D0-80EAF9C2B1B7}" type="presParOf" srcId="{8D9F969A-966C-4A93-AEA6-B6E9D0A9FECF}" destId="{45584576-267E-4072-AD81-F287BEEA5D83}" srcOrd="4" destOrd="0" presId="urn:microsoft.com/office/officeart/2009/3/layout/HorizontalOrganizationChart"/>
-    <dgm:cxn modelId="{BF6BB340-8FE3-4089-949E-DCD48F774548}" type="presParOf" srcId="{8D9F969A-966C-4A93-AEA6-B6E9D0A9FECF}" destId="{5FE37109-4634-4A9F-946C-1C603A4F7AE9}" srcOrd="5" destOrd="0" presId="urn:microsoft.com/office/officeart/2009/3/layout/HorizontalOrganizationChart"/>
-    <dgm:cxn modelId="{13FBC3D9-7A7B-4598-9F39-34DE5428F20E}" type="presParOf" srcId="{5FE37109-4634-4A9F-946C-1C603A4F7AE9}" destId="{724F5D0C-8BCD-482F-A857-B4968700E32A}" srcOrd="0" destOrd="0" presId="urn:microsoft.com/office/officeart/2009/3/layout/HorizontalOrganizationChart"/>
-    <dgm:cxn modelId="{2C738182-40A4-4F38-B3DD-B991EE4AD7F0}" type="presParOf" srcId="{724F5D0C-8BCD-482F-A857-B4968700E32A}" destId="{9E9D683A-30E7-4C2C-B3BD-0BE9B9477DAD}" srcOrd="0" destOrd="0" presId="urn:microsoft.com/office/officeart/2009/3/layout/HorizontalOrganizationChart"/>
-    <dgm:cxn modelId="{7CFB2419-8AF2-4D4A-8B8B-53138A2D29D1}" type="presParOf" srcId="{724F5D0C-8BCD-482F-A857-B4968700E32A}" destId="{F13851D0-3441-497F-B5F3-9332051DA3CE}" srcOrd="1" destOrd="0" presId="urn:microsoft.com/office/officeart/2009/3/layout/HorizontalOrganizationChart"/>
-    <dgm:cxn modelId="{835C4E56-1ADD-4C59-AFDD-E73FE967797E}" type="presParOf" srcId="{5FE37109-4634-4A9F-946C-1C603A4F7AE9}" destId="{B52E8745-7BA4-47B1-812E-10ED45988999}" srcOrd="1" destOrd="0" presId="urn:microsoft.com/office/officeart/2009/3/layout/HorizontalOrganizationChart"/>
-    <dgm:cxn modelId="{631AACF6-6B19-46C9-AE34-97E7EDA5914F}" type="presParOf" srcId="{5FE37109-4634-4A9F-946C-1C603A4F7AE9}" destId="{4BEA1CC3-D8DB-477D-BA26-358C6164E32B}" srcOrd="2" destOrd="0" presId="urn:microsoft.com/office/officeart/2009/3/layout/HorizontalOrganizationChart"/>
-    <dgm:cxn modelId="{D1C5964F-C362-4F50-906E-FDCEC334DBA5}" type="presParOf" srcId="{2AF8B750-0B00-4F39-9229-46944C0B7871}" destId="{74219CB5-06FB-424E-8869-9D5F68EF2A58}" srcOrd="2" destOrd="0" presId="urn:microsoft.com/office/officeart/2009/3/layout/HorizontalOrganizationChart"/>
-    <dgm:cxn modelId="{6D7639B6-846E-456A-8C69-A57FB22027F9}" type="presParOf" srcId="{AA6605D3-8178-4FC0-9069-38B8BAB1C15D}" destId="{E6DA6692-5ADE-4C9F-A8D9-CB36C8EDDD7F}" srcOrd="2" destOrd="0" presId="urn:microsoft.com/office/officeart/2009/3/layout/HorizontalOrganizationChart"/>
+    <dgm:cxn modelId="{D684F9C1-9438-4691-B91A-FE973B47BBEF}" type="presOf" srcId="{3D4397BA-82F4-4B80-9810-9A319D792CBD}" destId="{E6E15EE1-9CFF-4BF6-89E6-B2078CF271DA}" srcOrd="0" destOrd="0" presId="urn:microsoft.com/office/officeart/2009/3/layout/HorizontalOrganizationChart"/>
+    <dgm:cxn modelId="{5CC88D8E-9B95-4183-8FF4-785E698321AF}" type="presOf" srcId="{9FB4528E-07BF-49A0-9BAE-E1258E49C259}" destId="{F095DBB7-88E7-4C31-ACDA-04B3D009F70B}" srcOrd="1" destOrd="0" presId="urn:microsoft.com/office/officeart/2009/3/layout/HorizontalOrganizationChart"/>
+    <dgm:cxn modelId="{E3E9AA9C-8C71-4D6E-9E5E-09715C0CAD27}" type="presOf" srcId="{9FB4528E-07BF-49A0-9BAE-E1258E49C259}" destId="{F24EE831-1235-47FA-9496-71A15D59EDF1}" srcOrd="0" destOrd="0" presId="urn:microsoft.com/office/officeart/2009/3/layout/HorizontalOrganizationChart"/>
+    <dgm:cxn modelId="{214B99B5-DD44-4624-8D58-D11A71AF0EC1}" type="presOf" srcId="{544FA98B-768C-4735-B8D6-D1AE13122174}" destId="{4A0BEDA8-6459-4D0F-A8A0-823890D4C2F0}" srcOrd="0" destOrd="0" presId="urn:microsoft.com/office/officeart/2009/3/layout/HorizontalOrganizationChart"/>
+    <dgm:cxn modelId="{C2C98BC1-0F5B-4F52-B0D5-FBF041D2D0E9}" type="presOf" srcId="{12F913D9-FB73-4E25-AB30-E0225958F1FC}" destId="{2D070600-3FFB-4384-A7EC-E99AC69D92D4}" srcOrd="1" destOrd="0" presId="urn:microsoft.com/office/officeart/2009/3/layout/HorizontalOrganizationChart"/>
+    <dgm:cxn modelId="{77779B82-9460-4B1B-81EB-69304D9F079D}" type="presOf" srcId="{41B45B26-F0B5-4B23-8314-F55BCACFC59A}" destId="{45584576-267E-4072-AD81-F287BEEA5D83}" srcOrd="0" destOrd="0" presId="urn:microsoft.com/office/officeart/2009/3/layout/HorizontalOrganizationChart"/>
+    <dgm:cxn modelId="{70AAF5D7-18C7-4560-9E10-847C0DB95CA0}" type="presOf" srcId="{F019FBF7-1B28-4713-A37B-07911BFD3C61}" destId="{F13851D0-3441-497F-B5F3-9332051DA3CE}" srcOrd="1" destOrd="0" presId="urn:microsoft.com/office/officeart/2009/3/layout/HorizontalOrganizationChart"/>
+    <dgm:cxn modelId="{04B2F1E6-3790-452C-89F3-7F66D54C68F6}" type="presOf" srcId="{F2536003-3931-4E70-9206-641D94A76ED1}" destId="{3725AEFF-706B-4A7B-B9A0-238490510BF3}" srcOrd="1" destOrd="0" presId="urn:microsoft.com/office/officeart/2009/3/layout/HorizontalOrganizationChart"/>
+    <dgm:cxn modelId="{C18E3BFD-FCC8-49C9-BFDA-0D7F7E7AEC73}" type="presOf" srcId="{639DEDD2-C00C-4D90-A8B8-C1FDA690E12D}" destId="{A996F592-8914-49A3-9AC2-8C2D455F17D7}" srcOrd="1" destOrd="0" presId="urn:microsoft.com/office/officeart/2009/3/layout/HorizontalOrganizationChart"/>
+    <dgm:cxn modelId="{4D6CC533-8D4C-4943-B5B5-4B5ABFF326A1}" type="presOf" srcId="{F2536003-3931-4E70-9206-641D94A76ED1}" destId="{4E27151B-5235-41BD-8CD5-32F2D5D2E9FF}" srcOrd="0" destOrd="0" presId="urn:microsoft.com/office/officeart/2009/3/layout/HorizontalOrganizationChart"/>
+    <dgm:cxn modelId="{38801443-510D-4764-849C-984D1788D8E0}" type="presParOf" srcId="{4A0BEDA8-6459-4D0F-A8A0-823890D4C2F0}" destId="{AA6605D3-8178-4FC0-9069-38B8BAB1C15D}" srcOrd="0" destOrd="0" presId="urn:microsoft.com/office/officeart/2009/3/layout/HorizontalOrganizationChart"/>
+    <dgm:cxn modelId="{B50023D1-AEA3-400D-94FC-60B642F3C062}" type="presParOf" srcId="{AA6605D3-8178-4FC0-9069-38B8BAB1C15D}" destId="{C9300A13-E066-45D0-A782-86E0802E1333}" srcOrd="0" destOrd="0" presId="urn:microsoft.com/office/officeart/2009/3/layout/HorizontalOrganizationChart"/>
+    <dgm:cxn modelId="{8756BDA1-DBBC-48E4-9442-C804E3573882}" type="presParOf" srcId="{C9300A13-E066-45D0-A782-86E0802E1333}" destId="{8E5E67D8-851C-447F-9673-B060E3A0AAE8}" srcOrd="0" destOrd="0" presId="urn:microsoft.com/office/officeart/2009/3/layout/HorizontalOrganizationChart"/>
+    <dgm:cxn modelId="{00CB49B1-6C82-4DD4-977F-3441F9F31DA1}" type="presParOf" srcId="{C9300A13-E066-45D0-A782-86E0802E1333}" destId="{A996F592-8914-49A3-9AC2-8C2D455F17D7}" srcOrd="1" destOrd="0" presId="urn:microsoft.com/office/officeart/2009/3/layout/HorizontalOrganizationChart"/>
+    <dgm:cxn modelId="{D09BD489-8E7C-456A-A269-E9BCDA184056}" type="presParOf" srcId="{AA6605D3-8178-4FC0-9069-38B8BAB1C15D}" destId="{23FAC434-52D8-4D76-8AD0-3B16ED1CFFD3}" srcOrd="1" destOrd="0" presId="urn:microsoft.com/office/officeart/2009/3/layout/HorizontalOrganizationChart"/>
+    <dgm:cxn modelId="{4081979B-1DFC-4D24-A640-F0363CED264B}" type="presParOf" srcId="{23FAC434-52D8-4D76-8AD0-3B16ED1CFFD3}" destId="{71C9A030-98C2-49AF-8262-8F0CB3A83CB7}" srcOrd="0" destOrd="0" presId="urn:microsoft.com/office/officeart/2009/3/layout/HorizontalOrganizationChart"/>
+    <dgm:cxn modelId="{44CC1160-5CAA-48B5-A026-86680FF591E1}" type="presParOf" srcId="{23FAC434-52D8-4D76-8AD0-3B16ED1CFFD3}" destId="{51D78842-4044-470C-A6AC-39DE1721A627}" srcOrd="1" destOrd="0" presId="urn:microsoft.com/office/officeart/2009/3/layout/HorizontalOrganizationChart"/>
+    <dgm:cxn modelId="{C17165B2-06D7-4CB1-936E-FDFBC1755002}" type="presParOf" srcId="{51D78842-4044-470C-A6AC-39DE1721A627}" destId="{7B98C679-354E-4FC6-A911-8DDC2840388E}" srcOrd="0" destOrd="0" presId="urn:microsoft.com/office/officeart/2009/3/layout/HorizontalOrganizationChart"/>
+    <dgm:cxn modelId="{7633FFAD-ACB0-4E7B-A38D-7350E89BEA4B}" type="presParOf" srcId="{7B98C679-354E-4FC6-A911-8DDC2840388E}" destId="{22A73DE8-06A3-4738-8DF1-1BB00FC3DF3D}" srcOrd="0" destOrd="0" presId="urn:microsoft.com/office/officeart/2009/3/layout/HorizontalOrganizationChart"/>
+    <dgm:cxn modelId="{C38AB0D5-A512-4C4F-A4EC-0D50D0642A64}" type="presParOf" srcId="{7B98C679-354E-4FC6-A911-8DDC2840388E}" destId="{0492F675-A193-4D84-86CD-F3F7FA2DCFDE}" srcOrd="1" destOrd="0" presId="urn:microsoft.com/office/officeart/2009/3/layout/HorizontalOrganizationChart"/>
+    <dgm:cxn modelId="{72A6AC22-014A-4038-BBF3-0D3E1F98EE46}" type="presParOf" srcId="{51D78842-4044-470C-A6AC-39DE1721A627}" destId="{BE2C9BFF-F14A-402F-A4E5-035AABB5EB84}" srcOrd="1" destOrd="0" presId="urn:microsoft.com/office/officeart/2009/3/layout/HorizontalOrganizationChart"/>
+    <dgm:cxn modelId="{57B17135-7004-462D-894C-B1074F5E04C0}" type="presParOf" srcId="{BE2C9BFF-F14A-402F-A4E5-035AABB5EB84}" destId="{20E79F55-B4A4-463C-8D86-769FB2C518B3}" srcOrd="0" destOrd="0" presId="urn:microsoft.com/office/officeart/2009/3/layout/HorizontalOrganizationChart"/>
+    <dgm:cxn modelId="{717060E6-A9EB-4277-9F5A-CF86D0E0D168}" type="presParOf" srcId="{BE2C9BFF-F14A-402F-A4E5-035AABB5EB84}" destId="{51ECF3A8-B1D0-4393-9066-F53E524A395C}" srcOrd="1" destOrd="0" presId="urn:microsoft.com/office/officeart/2009/3/layout/HorizontalOrganizationChart"/>
+    <dgm:cxn modelId="{491DDA08-8F94-483C-B4C4-E153A44C2B57}" type="presParOf" srcId="{51ECF3A8-B1D0-4393-9066-F53E524A395C}" destId="{0D3614FB-3021-4A65-ADC3-F1F1FDAB7586}" srcOrd="0" destOrd="0" presId="urn:microsoft.com/office/officeart/2009/3/layout/HorizontalOrganizationChart"/>
+    <dgm:cxn modelId="{2BAF759A-2150-4CC3-8C12-16FC1C8A8A44}" type="presParOf" srcId="{0D3614FB-3021-4A65-ADC3-F1F1FDAB7586}" destId="{F24EE831-1235-47FA-9496-71A15D59EDF1}" srcOrd="0" destOrd="0" presId="urn:microsoft.com/office/officeart/2009/3/layout/HorizontalOrganizationChart"/>
+    <dgm:cxn modelId="{844F23A3-EEAD-49AD-8F5C-2D8BE491A13D}" type="presParOf" srcId="{0D3614FB-3021-4A65-ADC3-F1F1FDAB7586}" destId="{F095DBB7-88E7-4C31-ACDA-04B3D009F70B}" srcOrd="1" destOrd="0" presId="urn:microsoft.com/office/officeart/2009/3/layout/HorizontalOrganizationChart"/>
+    <dgm:cxn modelId="{FA9C6051-823F-4343-A539-DE23F87DD83D}" type="presParOf" srcId="{51ECF3A8-B1D0-4393-9066-F53E524A395C}" destId="{954E9C50-D2E6-4039-85EC-C31F4644B706}" srcOrd="1" destOrd="0" presId="urn:microsoft.com/office/officeart/2009/3/layout/HorizontalOrganizationChart"/>
+    <dgm:cxn modelId="{E0E07653-63E0-4008-A9A6-8C3863CE62DB}" type="presParOf" srcId="{51ECF3A8-B1D0-4393-9066-F53E524A395C}" destId="{7BD3E642-2F0A-4A2E-9B99-6AE57413E791}" srcOrd="2" destOrd="0" presId="urn:microsoft.com/office/officeart/2009/3/layout/HorizontalOrganizationChart"/>
+    <dgm:cxn modelId="{165823AF-6F5F-4C36-A1AF-60ED1044CCEE}" type="presParOf" srcId="{51D78842-4044-470C-A6AC-39DE1721A627}" destId="{EB16DAD4-65F1-4E32-A5BA-54C7E8B8F49C}" srcOrd="2" destOrd="0" presId="urn:microsoft.com/office/officeart/2009/3/layout/HorizontalOrganizationChart"/>
+    <dgm:cxn modelId="{2B73FF49-4F73-472E-A204-D7B7B921085C}" type="presParOf" srcId="{23FAC434-52D8-4D76-8AD0-3B16ED1CFFD3}" destId="{62C46F37-B0A9-4F56-8C59-08355FCC9F6B}" srcOrd="2" destOrd="0" presId="urn:microsoft.com/office/officeart/2009/3/layout/HorizontalOrganizationChart"/>
+    <dgm:cxn modelId="{6FFC9A6F-1CBD-47A2-BA6E-4FE852CB4832}" type="presParOf" srcId="{23FAC434-52D8-4D76-8AD0-3B16ED1CFFD3}" destId="{2AF8B750-0B00-4F39-9229-46944C0B7871}" srcOrd="3" destOrd="0" presId="urn:microsoft.com/office/officeart/2009/3/layout/HorizontalOrganizationChart"/>
+    <dgm:cxn modelId="{A0E93FF8-F7C0-40EE-B945-2D9659B1F43C}" type="presParOf" srcId="{2AF8B750-0B00-4F39-9229-46944C0B7871}" destId="{8E5197D4-D762-46DF-B50C-1D625746B004}" srcOrd="0" destOrd="0" presId="urn:microsoft.com/office/officeart/2009/3/layout/HorizontalOrganizationChart"/>
+    <dgm:cxn modelId="{5BF21BF3-B452-46AA-9945-1F3CE5184D14}" type="presParOf" srcId="{8E5197D4-D762-46DF-B50C-1D625746B004}" destId="{8C0FB2CF-6962-4612-A99F-1523B036E972}" srcOrd="0" destOrd="0" presId="urn:microsoft.com/office/officeart/2009/3/layout/HorizontalOrganizationChart"/>
+    <dgm:cxn modelId="{B091F440-16C4-4470-9F97-B8890749E7E9}" type="presParOf" srcId="{8E5197D4-D762-46DF-B50C-1D625746B004}" destId="{1635696E-0F08-4266-8F4A-BA4C5CCB131D}" srcOrd="1" destOrd="0" presId="urn:microsoft.com/office/officeart/2009/3/layout/HorizontalOrganizationChart"/>
+    <dgm:cxn modelId="{8C004636-B1D9-4CD6-A145-6A343740A998}" type="presParOf" srcId="{2AF8B750-0B00-4F39-9229-46944C0B7871}" destId="{8D9F969A-966C-4A93-AEA6-B6E9D0A9FECF}" srcOrd="1" destOrd="0" presId="urn:microsoft.com/office/officeart/2009/3/layout/HorizontalOrganizationChart"/>
+    <dgm:cxn modelId="{95E350B8-DF5A-499E-A846-6345DDBA5776}" type="presParOf" srcId="{8D9F969A-966C-4A93-AEA6-B6E9D0A9FECF}" destId="{0E38AC11-30D6-46F1-9A9D-32B32C6C4104}" srcOrd="0" destOrd="0" presId="urn:microsoft.com/office/officeart/2009/3/layout/HorizontalOrganizationChart"/>
+    <dgm:cxn modelId="{6B37FE1B-FB14-4335-9BF9-899E343D9D2E}" type="presParOf" srcId="{8D9F969A-966C-4A93-AEA6-B6E9D0A9FECF}" destId="{BABBB19D-550D-49F0-AFE1-C2402D64D1A5}" srcOrd="1" destOrd="0" presId="urn:microsoft.com/office/officeart/2009/3/layout/HorizontalOrganizationChart"/>
+    <dgm:cxn modelId="{5A01E599-D4C3-4D30-936D-BA8B3C55872E}" type="presParOf" srcId="{BABBB19D-550D-49F0-AFE1-C2402D64D1A5}" destId="{78E1D6FB-9B20-4B4E-B6F4-3312366607C7}" srcOrd="0" destOrd="0" presId="urn:microsoft.com/office/officeart/2009/3/layout/HorizontalOrganizationChart"/>
+    <dgm:cxn modelId="{73FD28BF-474A-4513-87C6-D38D60EB057E}" type="presParOf" srcId="{78E1D6FB-9B20-4B4E-B6F4-3312366607C7}" destId="{1EEEEAA0-BDBD-432A-85B2-452044BC2A8F}" srcOrd="0" destOrd="0" presId="urn:microsoft.com/office/officeart/2009/3/layout/HorizontalOrganizationChart"/>
+    <dgm:cxn modelId="{1CFC9405-A5BA-43DC-B241-8553733CCB5D}" type="presParOf" srcId="{78E1D6FB-9B20-4B4E-B6F4-3312366607C7}" destId="{2D070600-3FFB-4384-A7EC-E99AC69D92D4}" srcOrd="1" destOrd="0" presId="urn:microsoft.com/office/officeart/2009/3/layout/HorizontalOrganizationChart"/>
+    <dgm:cxn modelId="{092FF937-8CD2-42E8-AA0E-6E3B327965DF}" type="presParOf" srcId="{BABBB19D-550D-49F0-AFE1-C2402D64D1A5}" destId="{60D2A064-D854-4637-B8BC-A598AE1508FF}" srcOrd="1" destOrd="0" presId="urn:microsoft.com/office/officeart/2009/3/layout/HorizontalOrganizationChart"/>
+    <dgm:cxn modelId="{AB97A550-E9C8-4607-AE74-962212C4A4F9}" type="presParOf" srcId="{BABBB19D-550D-49F0-AFE1-C2402D64D1A5}" destId="{4017FEAD-A05D-42BD-AC38-BD599D21DB17}" srcOrd="2" destOrd="0" presId="urn:microsoft.com/office/officeart/2009/3/layout/HorizontalOrganizationChart"/>
+    <dgm:cxn modelId="{2D01E192-CBF9-40E1-9240-1ED49E37433F}" type="presParOf" srcId="{8D9F969A-966C-4A93-AEA6-B6E9D0A9FECF}" destId="{E6E15EE1-9CFF-4BF6-89E6-B2078CF271DA}" srcOrd="2" destOrd="0" presId="urn:microsoft.com/office/officeart/2009/3/layout/HorizontalOrganizationChart"/>
+    <dgm:cxn modelId="{928293D5-3153-4BC4-AD97-9E59A5FF7193}" type="presParOf" srcId="{8D9F969A-966C-4A93-AEA6-B6E9D0A9FECF}" destId="{757AC193-A7D0-4767-BFDA-129853A6B628}" srcOrd="3" destOrd="0" presId="urn:microsoft.com/office/officeart/2009/3/layout/HorizontalOrganizationChart"/>
+    <dgm:cxn modelId="{728F9609-A0ED-45E3-B66E-7F7BD3FA403F}" type="presParOf" srcId="{757AC193-A7D0-4767-BFDA-129853A6B628}" destId="{F5C30B91-068E-43FC-9362-552813E4C632}" srcOrd="0" destOrd="0" presId="urn:microsoft.com/office/officeart/2009/3/layout/HorizontalOrganizationChart"/>
+    <dgm:cxn modelId="{E0F04E81-91CF-4D91-BE09-C1C886D214E6}" type="presParOf" srcId="{F5C30B91-068E-43FC-9362-552813E4C632}" destId="{4E27151B-5235-41BD-8CD5-32F2D5D2E9FF}" srcOrd="0" destOrd="0" presId="urn:microsoft.com/office/officeart/2009/3/layout/HorizontalOrganizationChart"/>
+    <dgm:cxn modelId="{983CD42F-5326-4153-A2CE-66BD733A6EC5}" type="presParOf" srcId="{F5C30B91-068E-43FC-9362-552813E4C632}" destId="{3725AEFF-706B-4A7B-B9A0-238490510BF3}" srcOrd="1" destOrd="0" presId="urn:microsoft.com/office/officeart/2009/3/layout/HorizontalOrganizationChart"/>
+    <dgm:cxn modelId="{E6668285-FF12-4E32-BA2B-54F391950BE3}" type="presParOf" srcId="{757AC193-A7D0-4767-BFDA-129853A6B628}" destId="{E932F3FF-473C-4207-8677-3CA614A4DB11}" srcOrd="1" destOrd="0" presId="urn:microsoft.com/office/officeart/2009/3/layout/HorizontalOrganizationChart"/>
+    <dgm:cxn modelId="{FD34735A-7D30-401A-9EF8-F7398D74C177}" type="presParOf" srcId="{757AC193-A7D0-4767-BFDA-129853A6B628}" destId="{FF092039-D371-4FF0-AEB8-A57C4D35CBDA}" srcOrd="2" destOrd="0" presId="urn:microsoft.com/office/officeart/2009/3/layout/HorizontalOrganizationChart"/>
+    <dgm:cxn modelId="{C66E008E-C2C2-42DF-A715-E14B944DE511}" type="presParOf" srcId="{8D9F969A-966C-4A93-AEA6-B6E9D0A9FECF}" destId="{45584576-267E-4072-AD81-F287BEEA5D83}" srcOrd="4" destOrd="0" presId="urn:microsoft.com/office/officeart/2009/3/layout/HorizontalOrganizationChart"/>
+    <dgm:cxn modelId="{1054CF2F-46FE-461B-8A34-1E31980BCED7}" type="presParOf" srcId="{8D9F969A-966C-4A93-AEA6-B6E9D0A9FECF}" destId="{5FE37109-4634-4A9F-946C-1C603A4F7AE9}" srcOrd="5" destOrd="0" presId="urn:microsoft.com/office/officeart/2009/3/layout/HorizontalOrganizationChart"/>
+    <dgm:cxn modelId="{EB19E993-B1E9-48E6-B050-EB92CA135FC2}" type="presParOf" srcId="{5FE37109-4634-4A9F-946C-1C603A4F7AE9}" destId="{724F5D0C-8BCD-482F-A857-B4968700E32A}" srcOrd="0" destOrd="0" presId="urn:microsoft.com/office/officeart/2009/3/layout/HorizontalOrganizationChart"/>
+    <dgm:cxn modelId="{314737AD-29ED-4244-9F64-BD5EA4D8B6A0}" type="presParOf" srcId="{724F5D0C-8BCD-482F-A857-B4968700E32A}" destId="{9E9D683A-30E7-4C2C-B3BD-0BE9B9477DAD}" srcOrd="0" destOrd="0" presId="urn:microsoft.com/office/officeart/2009/3/layout/HorizontalOrganizationChart"/>
+    <dgm:cxn modelId="{9A5B59A8-5C77-4C5E-B705-B77BB0065237}" type="presParOf" srcId="{724F5D0C-8BCD-482F-A857-B4968700E32A}" destId="{F13851D0-3441-497F-B5F3-9332051DA3CE}" srcOrd="1" destOrd="0" presId="urn:microsoft.com/office/officeart/2009/3/layout/HorizontalOrganizationChart"/>
+    <dgm:cxn modelId="{EC584EA7-B182-4F84-AC5A-2EDF777BE739}" type="presParOf" srcId="{5FE37109-4634-4A9F-946C-1C603A4F7AE9}" destId="{B52E8745-7BA4-47B1-812E-10ED45988999}" srcOrd="1" destOrd="0" presId="urn:microsoft.com/office/officeart/2009/3/layout/HorizontalOrganizationChart"/>
+    <dgm:cxn modelId="{9BEC8901-2730-4F23-A89A-A566A45C97EF}" type="presParOf" srcId="{5FE37109-4634-4A9F-946C-1C603A4F7AE9}" destId="{4BEA1CC3-D8DB-477D-BA26-358C6164E32B}" srcOrd="2" destOrd="0" presId="urn:microsoft.com/office/officeart/2009/3/layout/HorizontalOrganizationChart"/>
+    <dgm:cxn modelId="{8367CCF8-9BE6-4EB9-9A93-3242503033DC}" type="presParOf" srcId="{2AF8B750-0B00-4F39-9229-46944C0B7871}" destId="{74219CB5-06FB-424E-8869-9D5F68EF2A58}" srcOrd="2" destOrd="0" presId="urn:microsoft.com/office/officeart/2009/3/layout/HorizontalOrganizationChart"/>
+    <dgm:cxn modelId="{72E6D096-7807-436A-B2C0-EF22A86934E0}" type="presParOf" srcId="{AA6605D3-8178-4FC0-9069-38B8BAB1C15D}" destId="{E6DA6692-5ADE-4C9F-A8D9-CB36C8EDDD7F}" srcOrd="2" destOrd="0" presId="urn:microsoft.com/office/officeart/2009/3/layout/HorizontalOrganizationChart"/>
   </dgm:cxnLst>
   <dgm:bg/>
   <dgm:whole/>
@@ -26996,71 +26855,71 @@
     </dgm:pt>
   </dgm:ptLst>
   <dgm:cxnLst>
-    <dgm:cxn modelId="{84752CFA-446E-41DA-B53A-A51D2A64ED3E}" type="presOf" srcId="{0E7DFD96-D5FC-462C-AF38-F07EF41B0C1C}" destId="{3C41DD64-956A-4F05-BDF1-3224D732801C}" srcOrd="0" destOrd="0" presId="urn:microsoft.com/office/officeart/2009/3/layout/HorizontalOrganizationChart"/>
-    <dgm:cxn modelId="{2779E40F-984A-41F1-B347-27082D0F762C}" type="presOf" srcId="{DE163FCE-637D-4492-9EA5-FD9DBDF3F31E}" destId="{5D402E76-F8E4-4103-8624-1B11DCF1668C}" srcOrd="0" destOrd="0" presId="urn:microsoft.com/office/officeart/2009/3/layout/HorizontalOrganizationChart"/>
-    <dgm:cxn modelId="{EA21556D-A1AB-45D9-A704-155B7BF9765F}" type="presOf" srcId="{48FFA782-9C01-4244-B34F-36E13BA4C5D0}" destId="{166C6100-9B69-44DB-A5F7-5181C57E6A24}" srcOrd="0" destOrd="0" presId="urn:microsoft.com/office/officeart/2009/3/layout/HorizontalOrganizationChart"/>
-    <dgm:cxn modelId="{4DF8904A-BFE5-4F99-88E5-637A2C8D4F4A}" type="presOf" srcId="{48FFA782-9C01-4244-B34F-36E13BA4C5D0}" destId="{D467C962-9F07-4C0B-B87A-CF6A311C4579}" srcOrd="1" destOrd="0" presId="urn:microsoft.com/office/officeart/2009/3/layout/HorizontalOrganizationChart"/>
-    <dgm:cxn modelId="{A3FF579D-751D-4245-B63E-A818643CC54B}" type="presOf" srcId="{0AAD89C0-4693-4159-B775-4F3421F1BF24}" destId="{BEF2EECD-A7FA-45DC-93F8-439E37FDD97C}" srcOrd="0" destOrd="0" presId="urn:microsoft.com/office/officeart/2009/3/layout/HorizontalOrganizationChart"/>
-    <dgm:cxn modelId="{4D66845B-A78D-47A1-91C2-AA78424AE474}" type="presOf" srcId="{80D6803E-C61A-4948-AF37-97609A25FDFF}" destId="{71C44B77-2A5B-40C0-9D22-C3983F5CDD7B}" srcOrd="0" destOrd="0" presId="urn:microsoft.com/office/officeart/2009/3/layout/HorizontalOrganizationChart"/>
+    <dgm:cxn modelId="{FEFD8726-4E00-4B0A-88EF-1AE9C1A22AC5}" type="presOf" srcId="{48FFA782-9C01-4244-B34F-36E13BA4C5D0}" destId="{D467C962-9F07-4C0B-B87A-CF6A311C4579}" srcOrd="1" destOrd="0" presId="urn:microsoft.com/office/officeart/2009/3/layout/HorizontalOrganizationChart"/>
+    <dgm:cxn modelId="{293C772A-B5DE-4028-B133-6368918B5413}" type="presOf" srcId="{04A279BA-DEA9-488F-8D23-561CF58358E4}" destId="{212FF554-8FF4-4D29-9BF6-B4BDAE545E33}" srcOrd="0" destOrd="0" presId="urn:microsoft.com/office/officeart/2009/3/layout/HorizontalOrganizationChart"/>
+    <dgm:cxn modelId="{62D00684-12B1-4679-964B-B25BB9102355}" type="presOf" srcId="{DE163FCE-637D-4492-9EA5-FD9DBDF3F31E}" destId="{5D402E76-F8E4-4103-8624-1B11DCF1668C}" srcOrd="0" destOrd="0" presId="urn:microsoft.com/office/officeart/2009/3/layout/HorizontalOrganizationChart"/>
+    <dgm:cxn modelId="{2C50E796-D0CD-4AB7-A393-A05F7DD80E5A}" type="presOf" srcId="{1B56ECF6-EB23-499C-89B6-D2AF51F2D4D2}" destId="{EA0EB95D-BC0A-41E9-8FAE-4CE1A6272274}" srcOrd="0" destOrd="0" presId="urn:microsoft.com/office/officeart/2009/3/layout/HorizontalOrganizationChart"/>
+    <dgm:cxn modelId="{9E285C6A-0233-4605-8C0F-3385881C55A2}" type="presOf" srcId="{0AAD89C0-4693-4159-B775-4F3421F1BF24}" destId="{F6A03E81-61AC-4A66-873C-32B20212B602}" srcOrd="1" destOrd="0" presId="urn:microsoft.com/office/officeart/2009/3/layout/HorizontalOrganizationChart"/>
+    <dgm:cxn modelId="{CE7A585F-CFBA-425A-B57F-08A55DE111AC}" type="presOf" srcId="{48FFA782-9C01-4244-B34F-36E13BA4C5D0}" destId="{166C6100-9B69-44DB-A5F7-5181C57E6A24}" srcOrd="0" destOrd="0" presId="urn:microsoft.com/office/officeart/2009/3/layout/HorizontalOrganizationChart"/>
     <dgm:cxn modelId="{D9FB162D-8BDA-43DE-9C46-1D4DB4B5A3DB}" srcId="{0AAD89C0-4693-4159-B775-4F3421F1BF24}" destId="{0E7DFD96-D5FC-462C-AF38-F07EF41B0C1C}" srcOrd="0" destOrd="0" parTransId="{80D6803E-C61A-4948-AF37-97609A25FDFF}" sibTransId="{2ED33391-6DE2-488E-BE8E-4BBE705DCA5E}"/>
-    <dgm:cxn modelId="{9F03B87E-909A-4B00-AC98-847A7FA666FA}" type="presOf" srcId="{C869D866-B9E8-45F5-8B1D-AF3666146721}" destId="{754B912F-071C-4999-93B2-8E755A9DB2C1}" srcOrd="0" destOrd="0" presId="urn:microsoft.com/office/officeart/2009/3/layout/HorizontalOrganizationChart"/>
-    <dgm:cxn modelId="{E5076CEE-5AE8-417D-908B-4E2923384623}" type="presOf" srcId="{1B56ECF6-EB23-499C-89B6-D2AF51F2D4D2}" destId="{EA0EB95D-BC0A-41E9-8FAE-4CE1A6272274}" srcOrd="0" destOrd="0" presId="urn:microsoft.com/office/officeart/2009/3/layout/HorizontalOrganizationChart"/>
-    <dgm:cxn modelId="{CC5E4521-092A-4146-9FEE-F691DD881F13}" type="presOf" srcId="{00548C38-A3C0-437D-A5F6-E2BF1A5B0942}" destId="{E896C590-8910-4DC9-9096-BDE16473033C}" srcOrd="0" destOrd="0" presId="urn:microsoft.com/office/officeart/2009/3/layout/HorizontalOrganizationChart"/>
-    <dgm:cxn modelId="{611082B2-05AE-4C1D-8A5A-9E1612CE6CC7}" type="presOf" srcId="{00548C38-A3C0-437D-A5F6-E2BF1A5B0942}" destId="{172D1648-CE9E-4E94-82FD-995361B5B7CA}" srcOrd="1" destOrd="0" presId="urn:microsoft.com/office/officeart/2009/3/layout/HorizontalOrganizationChart"/>
-    <dgm:cxn modelId="{A9B2A391-25C1-4E61-AC3A-09C0B0D2BB07}" type="presOf" srcId="{0AAD89C0-4693-4159-B775-4F3421F1BF24}" destId="{F6A03E81-61AC-4A66-873C-32B20212B602}" srcOrd="1" destOrd="0" presId="urn:microsoft.com/office/officeart/2009/3/layout/HorizontalOrganizationChart"/>
-    <dgm:cxn modelId="{28291C77-66B1-4FC7-A727-8F6452FB01F5}" type="presOf" srcId="{04A279BA-DEA9-488F-8D23-561CF58358E4}" destId="{434957ED-9990-4247-B687-842FBC063A26}" srcOrd="1" destOrd="0" presId="urn:microsoft.com/office/officeart/2009/3/layout/HorizontalOrganizationChart"/>
-    <dgm:cxn modelId="{5A0D4616-429C-4EEA-8BFE-37FFA3201C0D}" type="presOf" srcId="{734C8444-C0DC-44BD-901A-587D8E8CC45F}" destId="{51063709-6E8C-45C4-B359-DF5B821F0AE6}" srcOrd="0" destOrd="0" presId="urn:microsoft.com/office/officeart/2009/3/layout/HorizontalOrganizationChart"/>
-    <dgm:cxn modelId="{79418D57-CD88-4551-AC25-BCDF7FC6B15F}" type="presOf" srcId="{0E7DFD96-D5FC-462C-AF38-F07EF41B0C1C}" destId="{EE699261-32FE-4F19-83FD-A9552156D212}" srcOrd="1" destOrd="0" presId="urn:microsoft.com/office/officeart/2009/3/layout/HorizontalOrganizationChart"/>
-    <dgm:cxn modelId="{9A3DE2E1-8434-48C4-971E-C087F4CE0690}" type="presOf" srcId="{187460C9-6159-48A0-AAD2-CC97524DF899}" destId="{E88C1C6A-1B01-4BD1-A8D0-B7EA7D1A74A6}" srcOrd="0" destOrd="0" presId="urn:microsoft.com/office/officeart/2009/3/layout/HorizontalOrganizationChart"/>
+    <dgm:cxn modelId="{5FBA14C5-3889-4E9E-A0F1-62EF996BCC43}" type="presOf" srcId="{CC6B5867-39F6-4702-8FF3-D6BEA9D8F0BD}" destId="{FF31C2ED-8BB5-4097-8E24-1F260DDEC544}" srcOrd="0" destOrd="0" presId="urn:microsoft.com/office/officeart/2009/3/layout/HorizontalOrganizationChart"/>
+    <dgm:cxn modelId="{7FC43350-4D3F-40E8-BE5F-870D05449268}" type="presOf" srcId="{0E7DFD96-D5FC-462C-AF38-F07EF41B0C1C}" destId="{EE699261-32FE-4F19-83FD-A9552156D212}" srcOrd="1" destOrd="0" presId="urn:microsoft.com/office/officeart/2009/3/layout/HorizontalOrganizationChart"/>
+    <dgm:cxn modelId="{4EB4008B-E503-4CB5-A1AE-945CB1B00C4B}" type="presOf" srcId="{80D6803E-C61A-4948-AF37-97609A25FDFF}" destId="{71C44B77-2A5B-40C0-9D22-C3983F5CDD7B}" srcOrd="0" destOrd="0" presId="urn:microsoft.com/office/officeart/2009/3/layout/HorizontalOrganizationChart"/>
     <dgm:cxn modelId="{6ECC2F35-CB37-45A8-8F7E-0BD741BBC63A}" srcId="{04A279BA-DEA9-488F-8D23-561CF58358E4}" destId="{48FFA782-9C01-4244-B34F-36E13BA4C5D0}" srcOrd="0" destOrd="0" parTransId="{1B56ECF6-EB23-499C-89B6-D2AF51F2D4D2}" sibTransId="{31CE8638-1D76-4C32-9F38-92BA868E8BC9}"/>
-    <dgm:cxn modelId="{7CD67446-BD88-4A63-8038-0AE63AFC583A}" type="presOf" srcId="{CC6B5867-39F6-4702-8FF3-D6BEA9D8F0BD}" destId="{92B6C502-8065-477C-8FA6-E24F50A8526B}" srcOrd="1" destOrd="0" presId="urn:microsoft.com/office/officeart/2009/3/layout/HorizontalOrganizationChart"/>
+    <dgm:cxn modelId="{29C87CAF-1216-49B4-8C77-3784F562571D}" type="presOf" srcId="{187460C9-6159-48A0-AAD2-CC97524DF899}" destId="{E88C1C6A-1B01-4BD1-A8D0-B7EA7D1A74A6}" srcOrd="0" destOrd="0" presId="urn:microsoft.com/office/officeart/2009/3/layout/HorizontalOrganizationChart"/>
+    <dgm:cxn modelId="{D6C9F5FE-C3E9-49B2-B0E2-2CF9E1F5D31F}" type="presOf" srcId="{C869D866-B9E8-45F5-8B1D-AF3666146721}" destId="{754B912F-071C-4999-93B2-8E755A9DB2C1}" srcOrd="0" destOrd="0" presId="urn:microsoft.com/office/officeart/2009/3/layout/HorizontalOrganizationChart"/>
     <dgm:cxn modelId="{18776A87-76E5-4BE3-B0C5-A7EA1B1F894D}" srcId="{187460C9-6159-48A0-AAD2-CC97524DF899}" destId="{04A279BA-DEA9-488F-8D23-561CF58358E4}" srcOrd="0" destOrd="0" parTransId="{B6528697-9586-48A8-B64A-E8C4229F9AC8}" sibTransId="{1E2D7010-A57C-42B2-A317-ED96AB7FAF02}"/>
     <dgm:cxn modelId="{7EDCDF09-3610-4EFF-819E-DA0026419932}" srcId="{04A279BA-DEA9-488F-8D23-561CF58358E4}" destId="{0AAD89C0-4693-4159-B775-4F3421F1BF24}" srcOrd="1" destOrd="0" parTransId="{C869D866-B9E8-45F5-8B1D-AF3666146721}" sibTransId="{09B8981C-E41B-4077-B16C-B7EFD1114643}"/>
+    <dgm:cxn modelId="{1A0A02AC-2380-4753-97E8-6C2A6CA8784F}" type="presOf" srcId="{04A279BA-DEA9-488F-8D23-561CF58358E4}" destId="{434957ED-9990-4247-B687-842FBC063A26}" srcOrd="1" destOrd="0" presId="urn:microsoft.com/office/officeart/2009/3/layout/HorizontalOrganizationChart"/>
+    <dgm:cxn modelId="{75BBF378-CFD3-4C5B-83CD-8DFC22ACEB91}" type="presOf" srcId="{0E7DFD96-D5FC-462C-AF38-F07EF41B0C1C}" destId="{3C41DD64-956A-4F05-BDF1-3224D732801C}" srcOrd="0" destOrd="0" presId="urn:microsoft.com/office/officeart/2009/3/layout/HorizontalOrganizationChart"/>
+    <dgm:cxn modelId="{AFEDA28F-BD12-4CEB-A118-CD5FC5306A20}" type="presOf" srcId="{CC6B5867-39F6-4702-8FF3-D6BEA9D8F0BD}" destId="{92B6C502-8065-477C-8FA6-E24F50A8526B}" srcOrd="1" destOrd="0" presId="urn:microsoft.com/office/officeart/2009/3/layout/HorizontalOrganizationChart"/>
+    <dgm:cxn modelId="{F75B6FA0-5BCE-414C-984C-7CD29C310236}" type="presOf" srcId="{0AAD89C0-4693-4159-B775-4F3421F1BF24}" destId="{BEF2EECD-A7FA-45DC-93F8-439E37FDD97C}" srcOrd="0" destOrd="0" presId="urn:microsoft.com/office/officeart/2009/3/layout/HorizontalOrganizationChart"/>
     <dgm:cxn modelId="{3B423CB3-D237-4642-8452-8C9D860490DA}" srcId="{48FFA782-9C01-4244-B34F-36E13BA4C5D0}" destId="{CC6B5867-39F6-4702-8FF3-D6BEA9D8F0BD}" srcOrd="1" destOrd="0" parTransId="{734C8444-C0DC-44BD-901A-587D8E8CC45F}" sibTransId="{E382E052-A715-41E6-A83F-AD26A840B282}"/>
-    <dgm:cxn modelId="{DADA8D6F-9589-4233-BEAB-67FEC5FAC66F}" type="presOf" srcId="{CC6B5867-39F6-4702-8FF3-D6BEA9D8F0BD}" destId="{FF31C2ED-8BB5-4097-8E24-1F260DDEC544}" srcOrd="0" destOrd="0" presId="urn:microsoft.com/office/officeart/2009/3/layout/HorizontalOrganizationChart"/>
+    <dgm:cxn modelId="{0C87570D-B70A-47B1-BA03-9D9F7A4DF8E3}" type="presOf" srcId="{00548C38-A3C0-437D-A5F6-E2BF1A5B0942}" destId="{172D1648-CE9E-4E94-82FD-995361B5B7CA}" srcOrd="1" destOrd="0" presId="urn:microsoft.com/office/officeart/2009/3/layout/HorizontalOrganizationChart"/>
     <dgm:cxn modelId="{96DDE97D-7E04-4D25-8687-53DFA0BEF88E}" srcId="{48FFA782-9C01-4244-B34F-36E13BA4C5D0}" destId="{00548C38-A3C0-437D-A5F6-E2BF1A5B0942}" srcOrd="0" destOrd="0" parTransId="{DE163FCE-637D-4492-9EA5-FD9DBDF3F31E}" sibTransId="{0FAD9211-0F9A-48F5-8D83-BDCFDA79F9D1}"/>
-    <dgm:cxn modelId="{CAF6C29C-73C2-4943-BD3B-5443BEB252B2}" type="presOf" srcId="{04A279BA-DEA9-488F-8D23-561CF58358E4}" destId="{212FF554-8FF4-4D29-9BF6-B4BDAE545E33}" srcOrd="0" destOrd="0" presId="urn:microsoft.com/office/officeart/2009/3/layout/HorizontalOrganizationChart"/>
-    <dgm:cxn modelId="{35D607A3-AD7D-48D8-9C1B-7964E11E4741}" type="presParOf" srcId="{E88C1C6A-1B01-4BD1-A8D0-B7EA7D1A74A6}" destId="{830F58A8-C48A-4B1A-A446-EAC0CB317B96}" srcOrd="0" destOrd="0" presId="urn:microsoft.com/office/officeart/2009/3/layout/HorizontalOrganizationChart"/>
-    <dgm:cxn modelId="{6C9320BC-3152-4CA6-8884-6A3005889D77}" type="presParOf" srcId="{830F58A8-C48A-4B1A-A446-EAC0CB317B96}" destId="{75884247-B412-41CC-86A3-4FFE7191C7DB}" srcOrd="0" destOrd="0" presId="urn:microsoft.com/office/officeart/2009/3/layout/HorizontalOrganizationChart"/>
-    <dgm:cxn modelId="{A0D67EEA-7D01-4D4D-8CE0-3F9E0BD8C5F6}" type="presParOf" srcId="{75884247-B412-41CC-86A3-4FFE7191C7DB}" destId="{212FF554-8FF4-4D29-9BF6-B4BDAE545E33}" srcOrd="0" destOrd="0" presId="urn:microsoft.com/office/officeart/2009/3/layout/HorizontalOrganizationChart"/>
-    <dgm:cxn modelId="{F73257D1-BDFA-4149-91C6-59FEC5E4F951}" type="presParOf" srcId="{75884247-B412-41CC-86A3-4FFE7191C7DB}" destId="{434957ED-9990-4247-B687-842FBC063A26}" srcOrd="1" destOrd="0" presId="urn:microsoft.com/office/officeart/2009/3/layout/HorizontalOrganizationChart"/>
-    <dgm:cxn modelId="{12FACE1F-C8AE-4315-B739-E314C9FFD893}" type="presParOf" srcId="{830F58A8-C48A-4B1A-A446-EAC0CB317B96}" destId="{759B88C9-8D71-4F99-93CE-9FA8163D88C9}" srcOrd="1" destOrd="0" presId="urn:microsoft.com/office/officeart/2009/3/layout/HorizontalOrganizationChart"/>
-    <dgm:cxn modelId="{33457E79-BA6E-4B23-95DB-828B204A59E0}" type="presParOf" srcId="{759B88C9-8D71-4F99-93CE-9FA8163D88C9}" destId="{EA0EB95D-BC0A-41E9-8FAE-4CE1A6272274}" srcOrd="0" destOrd="0" presId="urn:microsoft.com/office/officeart/2009/3/layout/HorizontalOrganizationChart"/>
-    <dgm:cxn modelId="{D285D548-C26A-4414-AC10-D852E951A5C2}" type="presParOf" srcId="{759B88C9-8D71-4F99-93CE-9FA8163D88C9}" destId="{2C79DF0A-629A-4041-8734-57047A8F003C}" srcOrd="1" destOrd="0" presId="urn:microsoft.com/office/officeart/2009/3/layout/HorizontalOrganizationChart"/>
-    <dgm:cxn modelId="{656C4B2D-DE74-4EAA-B0F8-4797191FDF4E}" type="presParOf" srcId="{2C79DF0A-629A-4041-8734-57047A8F003C}" destId="{A7F2B5B7-9CB3-4439-AB06-BA1CDCA595D6}" srcOrd="0" destOrd="0" presId="urn:microsoft.com/office/officeart/2009/3/layout/HorizontalOrganizationChart"/>
-    <dgm:cxn modelId="{FBC0B1BC-5F34-4839-B121-3B6A598C28C6}" type="presParOf" srcId="{A7F2B5B7-9CB3-4439-AB06-BA1CDCA595D6}" destId="{166C6100-9B69-44DB-A5F7-5181C57E6A24}" srcOrd="0" destOrd="0" presId="urn:microsoft.com/office/officeart/2009/3/layout/HorizontalOrganizationChart"/>
-    <dgm:cxn modelId="{7734B679-9B79-45DC-8977-F7BDD3BCB260}" type="presParOf" srcId="{A7F2B5B7-9CB3-4439-AB06-BA1CDCA595D6}" destId="{D467C962-9F07-4C0B-B87A-CF6A311C4579}" srcOrd="1" destOrd="0" presId="urn:microsoft.com/office/officeart/2009/3/layout/HorizontalOrganizationChart"/>
-    <dgm:cxn modelId="{86F567E0-B6DA-4C36-ACB1-D0188D8732AB}" type="presParOf" srcId="{2C79DF0A-629A-4041-8734-57047A8F003C}" destId="{B8879ED5-5CC4-4C70-B787-A464F21E5A82}" srcOrd="1" destOrd="0" presId="urn:microsoft.com/office/officeart/2009/3/layout/HorizontalOrganizationChart"/>
-    <dgm:cxn modelId="{144D6575-211F-4EC2-BFCB-1180AA380FCC}" type="presParOf" srcId="{B8879ED5-5CC4-4C70-B787-A464F21E5A82}" destId="{5D402E76-F8E4-4103-8624-1B11DCF1668C}" srcOrd="0" destOrd="0" presId="urn:microsoft.com/office/officeart/2009/3/layout/HorizontalOrganizationChart"/>
-    <dgm:cxn modelId="{C43FA649-DAFF-4AFD-90EF-2E324327F154}" type="presParOf" srcId="{B8879ED5-5CC4-4C70-B787-A464F21E5A82}" destId="{116CA39D-3F1F-4063-8540-4364D7CE5607}" srcOrd="1" destOrd="0" presId="urn:microsoft.com/office/officeart/2009/3/layout/HorizontalOrganizationChart"/>
-    <dgm:cxn modelId="{304E9BA3-3FEA-402F-940E-B81478FD2EE1}" type="presParOf" srcId="{116CA39D-3F1F-4063-8540-4364D7CE5607}" destId="{3A27BB5B-79D9-40FD-B3E2-85F1AA510259}" srcOrd="0" destOrd="0" presId="urn:microsoft.com/office/officeart/2009/3/layout/HorizontalOrganizationChart"/>
-    <dgm:cxn modelId="{2E3D8186-F370-473C-8048-FBA6BEABCD38}" type="presParOf" srcId="{3A27BB5B-79D9-40FD-B3E2-85F1AA510259}" destId="{E896C590-8910-4DC9-9096-BDE16473033C}" srcOrd="0" destOrd="0" presId="urn:microsoft.com/office/officeart/2009/3/layout/HorizontalOrganizationChart"/>
-    <dgm:cxn modelId="{C0FCE7B1-6A5F-40CD-9B01-15BFE26AECD7}" type="presParOf" srcId="{3A27BB5B-79D9-40FD-B3E2-85F1AA510259}" destId="{172D1648-CE9E-4E94-82FD-995361B5B7CA}" srcOrd="1" destOrd="0" presId="urn:microsoft.com/office/officeart/2009/3/layout/HorizontalOrganizationChart"/>
-    <dgm:cxn modelId="{254CA301-1648-4EBA-B806-2ABC43B62C27}" type="presParOf" srcId="{116CA39D-3F1F-4063-8540-4364D7CE5607}" destId="{B4815157-319F-4173-ACBB-B78C4B688A6A}" srcOrd="1" destOrd="0" presId="urn:microsoft.com/office/officeart/2009/3/layout/HorizontalOrganizationChart"/>
-    <dgm:cxn modelId="{413817BB-E44C-4F22-A0F0-51B4B8FA0800}" type="presParOf" srcId="{116CA39D-3F1F-4063-8540-4364D7CE5607}" destId="{4B2D1FDB-A3C8-4C05-B9D8-483D7B63EB0A}" srcOrd="2" destOrd="0" presId="urn:microsoft.com/office/officeart/2009/3/layout/HorizontalOrganizationChart"/>
-    <dgm:cxn modelId="{7452F765-59C0-45A0-AEEC-100B1D9BFE1A}" type="presParOf" srcId="{B8879ED5-5CC4-4C70-B787-A464F21E5A82}" destId="{51063709-6E8C-45C4-B359-DF5B821F0AE6}" srcOrd="2" destOrd="0" presId="urn:microsoft.com/office/officeart/2009/3/layout/HorizontalOrganizationChart"/>
-    <dgm:cxn modelId="{B8EB92A3-3B08-4490-8026-83CF5C433D00}" type="presParOf" srcId="{B8879ED5-5CC4-4C70-B787-A464F21E5A82}" destId="{20DE5D06-E441-4C4F-B044-72450EFD7B90}" srcOrd="3" destOrd="0" presId="urn:microsoft.com/office/officeart/2009/3/layout/HorizontalOrganizationChart"/>
-    <dgm:cxn modelId="{1A54E06D-6DCB-461C-8DD1-04083C70F0F3}" type="presParOf" srcId="{20DE5D06-E441-4C4F-B044-72450EFD7B90}" destId="{C70F00C4-AD59-42CB-9323-4F613C3A5601}" srcOrd="0" destOrd="0" presId="urn:microsoft.com/office/officeart/2009/3/layout/HorizontalOrganizationChart"/>
-    <dgm:cxn modelId="{C10EBEAF-E186-4ABB-B336-6247AD5AB4F9}" type="presParOf" srcId="{C70F00C4-AD59-42CB-9323-4F613C3A5601}" destId="{FF31C2ED-8BB5-4097-8E24-1F260DDEC544}" srcOrd="0" destOrd="0" presId="urn:microsoft.com/office/officeart/2009/3/layout/HorizontalOrganizationChart"/>
-    <dgm:cxn modelId="{37C59356-9AF6-4DB8-A665-F477965F5DBE}" type="presParOf" srcId="{C70F00C4-AD59-42CB-9323-4F613C3A5601}" destId="{92B6C502-8065-477C-8FA6-E24F50A8526B}" srcOrd="1" destOrd="0" presId="urn:microsoft.com/office/officeart/2009/3/layout/HorizontalOrganizationChart"/>
-    <dgm:cxn modelId="{2A8B6CF4-6773-4A47-97E1-68FBE1658955}" type="presParOf" srcId="{20DE5D06-E441-4C4F-B044-72450EFD7B90}" destId="{A79A673B-5294-4668-98CD-89F8E4D1AA6D}" srcOrd="1" destOrd="0" presId="urn:microsoft.com/office/officeart/2009/3/layout/HorizontalOrganizationChart"/>
-    <dgm:cxn modelId="{9003AC04-4FE5-445E-8F93-1F871A980A31}" type="presParOf" srcId="{20DE5D06-E441-4C4F-B044-72450EFD7B90}" destId="{FFD44F2E-887C-4F8F-BBC7-46A569B7EEF8}" srcOrd="2" destOrd="0" presId="urn:microsoft.com/office/officeart/2009/3/layout/HorizontalOrganizationChart"/>
-    <dgm:cxn modelId="{DE9EE95B-F6A6-4D3A-BCD5-F76B1A441DFF}" type="presParOf" srcId="{2C79DF0A-629A-4041-8734-57047A8F003C}" destId="{7D24D853-1C79-4ECE-ACD9-BDD13C988E2A}" srcOrd="2" destOrd="0" presId="urn:microsoft.com/office/officeart/2009/3/layout/HorizontalOrganizationChart"/>
-    <dgm:cxn modelId="{22D7733D-6462-4F28-BCA2-038D58413854}" type="presParOf" srcId="{759B88C9-8D71-4F99-93CE-9FA8163D88C9}" destId="{754B912F-071C-4999-93B2-8E755A9DB2C1}" srcOrd="2" destOrd="0" presId="urn:microsoft.com/office/officeart/2009/3/layout/HorizontalOrganizationChart"/>
-    <dgm:cxn modelId="{63B65343-643D-4AC6-88F4-EE65947DCCBD}" type="presParOf" srcId="{759B88C9-8D71-4F99-93CE-9FA8163D88C9}" destId="{5ECC1179-597B-446F-A26D-79224659AB29}" srcOrd="3" destOrd="0" presId="urn:microsoft.com/office/officeart/2009/3/layout/HorizontalOrganizationChart"/>
-    <dgm:cxn modelId="{D6287415-394B-4FB6-BBCF-99BD0FAB30A2}" type="presParOf" srcId="{5ECC1179-597B-446F-A26D-79224659AB29}" destId="{0C32566D-C181-49F1-8CC4-1BFE4E6CD1BD}" srcOrd="0" destOrd="0" presId="urn:microsoft.com/office/officeart/2009/3/layout/HorizontalOrganizationChart"/>
-    <dgm:cxn modelId="{106888FB-D692-44B1-BCF7-8EE313BF62A0}" type="presParOf" srcId="{0C32566D-C181-49F1-8CC4-1BFE4E6CD1BD}" destId="{BEF2EECD-A7FA-45DC-93F8-439E37FDD97C}" srcOrd="0" destOrd="0" presId="urn:microsoft.com/office/officeart/2009/3/layout/HorizontalOrganizationChart"/>
-    <dgm:cxn modelId="{22E5E7E7-6D6D-4D40-84CC-FB1E4D23449D}" type="presParOf" srcId="{0C32566D-C181-49F1-8CC4-1BFE4E6CD1BD}" destId="{F6A03E81-61AC-4A66-873C-32B20212B602}" srcOrd="1" destOrd="0" presId="urn:microsoft.com/office/officeart/2009/3/layout/HorizontalOrganizationChart"/>
-    <dgm:cxn modelId="{06C588DF-2330-40E6-B552-87A7E2932BF9}" type="presParOf" srcId="{5ECC1179-597B-446F-A26D-79224659AB29}" destId="{0F3F2FEB-A2CA-4EAD-8628-5D9ED1E2DBFE}" srcOrd="1" destOrd="0" presId="urn:microsoft.com/office/officeart/2009/3/layout/HorizontalOrganizationChart"/>
-    <dgm:cxn modelId="{63DDB59A-308B-4220-B8CF-DC1F294BA4B7}" type="presParOf" srcId="{0F3F2FEB-A2CA-4EAD-8628-5D9ED1E2DBFE}" destId="{71C44B77-2A5B-40C0-9D22-C3983F5CDD7B}" srcOrd="0" destOrd="0" presId="urn:microsoft.com/office/officeart/2009/3/layout/HorizontalOrganizationChart"/>
-    <dgm:cxn modelId="{416AEA53-E3F7-4BBC-9FAB-0469E7C38245}" type="presParOf" srcId="{0F3F2FEB-A2CA-4EAD-8628-5D9ED1E2DBFE}" destId="{FF550994-6A34-43AC-95CF-23D77337C6EB}" srcOrd="1" destOrd="0" presId="urn:microsoft.com/office/officeart/2009/3/layout/HorizontalOrganizationChart"/>
-    <dgm:cxn modelId="{20831A2B-7AC0-4140-B734-B3C388F6A912}" type="presParOf" srcId="{FF550994-6A34-43AC-95CF-23D77337C6EB}" destId="{59DB8727-EE37-4EAA-9FCD-3AB96B2E550A}" srcOrd="0" destOrd="0" presId="urn:microsoft.com/office/officeart/2009/3/layout/HorizontalOrganizationChart"/>
-    <dgm:cxn modelId="{9B8E423A-6CDB-472C-8682-F62027D445FC}" type="presParOf" srcId="{59DB8727-EE37-4EAA-9FCD-3AB96B2E550A}" destId="{3C41DD64-956A-4F05-BDF1-3224D732801C}" srcOrd="0" destOrd="0" presId="urn:microsoft.com/office/officeart/2009/3/layout/HorizontalOrganizationChart"/>
-    <dgm:cxn modelId="{159C2CEA-AD80-4A7E-8B88-14DD06D6F6C0}" type="presParOf" srcId="{59DB8727-EE37-4EAA-9FCD-3AB96B2E550A}" destId="{EE699261-32FE-4F19-83FD-A9552156D212}" srcOrd="1" destOrd="0" presId="urn:microsoft.com/office/officeart/2009/3/layout/HorizontalOrganizationChart"/>
-    <dgm:cxn modelId="{F5234F3B-9ED6-421C-8EAB-12980AD28359}" type="presParOf" srcId="{FF550994-6A34-43AC-95CF-23D77337C6EB}" destId="{7A47FFAB-8E7A-44AD-8054-918F5E383F4E}" srcOrd="1" destOrd="0" presId="urn:microsoft.com/office/officeart/2009/3/layout/HorizontalOrganizationChart"/>
-    <dgm:cxn modelId="{538994FA-9D1C-4826-BD5A-7AECF6F98F67}" type="presParOf" srcId="{FF550994-6A34-43AC-95CF-23D77337C6EB}" destId="{CA0FF8F9-CDBF-4AF8-B199-C77E4E672679}" srcOrd="2" destOrd="0" presId="urn:microsoft.com/office/officeart/2009/3/layout/HorizontalOrganizationChart"/>
-    <dgm:cxn modelId="{AC922AC9-3674-42B9-90C7-A8D3473B2ED6}" type="presParOf" srcId="{5ECC1179-597B-446F-A26D-79224659AB29}" destId="{8FA7E37E-5DBB-492E-A1BA-39E2CA6587A9}" srcOrd="2" destOrd="0" presId="urn:microsoft.com/office/officeart/2009/3/layout/HorizontalOrganizationChart"/>
-    <dgm:cxn modelId="{ED4142F6-863D-4A37-84B3-5CFBB779B6BD}" type="presParOf" srcId="{830F58A8-C48A-4B1A-A446-EAC0CB317B96}" destId="{67B6D9F0-E82D-42D7-AD9F-9D3D1436297D}" srcOrd="2" destOrd="0" presId="urn:microsoft.com/office/officeart/2009/3/layout/HorizontalOrganizationChart"/>
+    <dgm:cxn modelId="{D8CD4A36-30B4-4AC9-AE68-29A975972030}" type="presOf" srcId="{734C8444-C0DC-44BD-901A-587D8E8CC45F}" destId="{51063709-6E8C-45C4-B359-DF5B821F0AE6}" srcOrd="0" destOrd="0" presId="urn:microsoft.com/office/officeart/2009/3/layout/HorizontalOrganizationChart"/>
+    <dgm:cxn modelId="{C978BA78-6E1A-4062-A2FB-A2C42D6E57E4}" type="presOf" srcId="{00548C38-A3C0-437D-A5F6-E2BF1A5B0942}" destId="{E896C590-8910-4DC9-9096-BDE16473033C}" srcOrd="0" destOrd="0" presId="urn:microsoft.com/office/officeart/2009/3/layout/HorizontalOrganizationChart"/>
+    <dgm:cxn modelId="{B11C569D-343C-4F5E-AB64-B36DECD589C6}" type="presParOf" srcId="{E88C1C6A-1B01-4BD1-A8D0-B7EA7D1A74A6}" destId="{830F58A8-C48A-4B1A-A446-EAC0CB317B96}" srcOrd="0" destOrd="0" presId="urn:microsoft.com/office/officeart/2009/3/layout/HorizontalOrganizationChart"/>
+    <dgm:cxn modelId="{2BB0D8D4-FACE-4C57-8940-F1D711B43F67}" type="presParOf" srcId="{830F58A8-C48A-4B1A-A446-EAC0CB317B96}" destId="{75884247-B412-41CC-86A3-4FFE7191C7DB}" srcOrd="0" destOrd="0" presId="urn:microsoft.com/office/officeart/2009/3/layout/HorizontalOrganizationChart"/>
+    <dgm:cxn modelId="{5EB3241F-1E27-4ECE-BB71-6772A9AABE5F}" type="presParOf" srcId="{75884247-B412-41CC-86A3-4FFE7191C7DB}" destId="{212FF554-8FF4-4D29-9BF6-B4BDAE545E33}" srcOrd="0" destOrd="0" presId="urn:microsoft.com/office/officeart/2009/3/layout/HorizontalOrganizationChart"/>
+    <dgm:cxn modelId="{C9796246-EE5D-46FA-8A7D-84FC825EFB5E}" type="presParOf" srcId="{75884247-B412-41CC-86A3-4FFE7191C7DB}" destId="{434957ED-9990-4247-B687-842FBC063A26}" srcOrd="1" destOrd="0" presId="urn:microsoft.com/office/officeart/2009/3/layout/HorizontalOrganizationChart"/>
+    <dgm:cxn modelId="{FC8B000A-9B83-42B2-AAC3-0B1CD35D9093}" type="presParOf" srcId="{830F58A8-C48A-4B1A-A446-EAC0CB317B96}" destId="{759B88C9-8D71-4F99-93CE-9FA8163D88C9}" srcOrd="1" destOrd="0" presId="urn:microsoft.com/office/officeart/2009/3/layout/HorizontalOrganizationChart"/>
+    <dgm:cxn modelId="{5B80FAEE-60FA-43BB-B855-C00F2FA9CFEE}" type="presParOf" srcId="{759B88C9-8D71-4F99-93CE-9FA8163D88C9}" destId="{EA0EB95D-BC0A-41E9-8FAE-4CE1A6272274}" srcOrd="0" destOrd="0" presId="urn:microsoft.com/office/officeart/2009/3/layout/HorizontalOrganizationChart"/>
+    <dgm:cxn modelId="{C35DDFA8-CC37-4861-A1A5-FA791316A2ED}" type="presParOf" srcId="{759B88C9-8D71-4F99-93CE-9FA8163D88C9}" destId="{2C79DF0A-629A-4041-8734-57047A8F003C}" srcOrd="1" destOrd="0" presId="urn:microsoft.com/office/officeart/2009/3/layout/HorizontalOrganizationChart"/>
+    <dgm:cxn modelId="{67A303D4-D6DA-4EBC-9798-56F26EFEC92B}" type="presParOf" srcId="{2C79DF0A-629A-4041-8734-57047A8F003C}" destId="{A7F2B5B7-9CB3-4439-AB06-BA1CDCA595D6}" srcOrd="0" destOrd="0" presId="urn:microsoft.com/office/officeart/2009/3/layout/HorizontalOrganizationChart"/>
+    <dgm:cxn modelId="{9F7A6DEE-D7A7-4C5A-9D26-762E8BBD6086}" type="presParOf" srcId="{A7F2B5B7-9CB3-4439-AB06-BA1CDCA595D6}" destId="{166C6100-9B69-44DB-A5F7-5181C57E6A24}" srcOrd="0" destOrd="0" presId="urn:microsoft.com/office/officeart/2009/3/layout/HorizontalOrganizationChart"/>
+    <dgm:cxn modelId="{FC3B027D-E43C-4559-ADC4-0B3F6E85F55E}" type="presParOf" srcId="{A7F2B5B7-9CB3-4439-AB06-BA1CDCA595D6}" destId="{D467C962-9F07-4C0B-B87A-CF6A311C4579}" srcOrd="1" destOrd="0" presId="urn:microsoft.com/office/officeart/2009/3/layout/HorizontalOrganizationChart"/>
+    <dgm:cxn modelId="{D38DE891-5260-4557-B2BA-63B4852E0824}" type="presParOf" srcId="{2C79DF0A-629A-4041-8734-57047A8F003C}" destId="{B8879ED5-5CC4-4C70-B787-A464F21E5A82}" srcOrd="1" destOrd="0" presId="urn:microsoft.com/office/officeart/2009/3/layout/HorizontalOrganizationChart"/>
+    <dgm:cxn modelId="{2BFEA91D-2414-45CC-8CB3-BDB9C59981E3}" type="presParOf" srcId="{B8879ED5-5CC4-4C70-B787-A464F21E5A82}" destId="{5D402E76-F8E4-4103-8624-1B11DCF1668C}" srcOrd="0" destOrd="0" presId="urn:microsoft.com/office/officeart/2009/3/layout/HorizontalOrganizationChart"/>
+    <dgm:cxn modelId="{19D749C1-1B3F-467F-8E6C-F72FE553B49B}" type="presParOf" srcId="{B8879ED5-5CC4-4C70-B787-A464F21E5A82}" destId="{116CA39D-3F1F-4063-8540-4364D7CE5607}" srcOrd="1" destOrd="0" presId="urn:microsoft.com/office/officeart/2009/3/layout/HorizontalOrganizationChart"/>
+    <dgm:cxn modelId="{1895BBE1-8D21-4492-BDB5-FAA29D4D4F2C}" type="presParOf" srcId="{116CA39D-3F1F-4063-8540-4364D7CE5607}" destId="{3A27BB5B-79D9-40FD-B3E2-85F1AA510259}" srcOrd="0" destOrd="0" presId="urn:microsoft.com/office/officeart/2009/3/layout/HorizontalOrganizationChart"/>
+    <dgm:cxn modelId="{504B830C-BAB8-4CDF-A159-682AB8089B18}" type="presParOf" srcId="{3A27BB5B-79D9-40FD-B3E2-85F1AA510259}" destId="{E896C590-8910-4DC9-9096-BDE16473033C}" srcOrd="0" destOrd="0" presId="urn:microsoft.com/office/officeart/2009/3/layout/HorizontalOrganizationChart"/>
+    <dgm:cxn modelId="{25BFEAAC-5957-4727-988B-E2D14308CA09}" type="presParOf" srcId="{3A27BB5B-79D9-40FD-B3E2-85F1AA510259}" destId="{172D1648-CE9E-4E94-82FD-995361B5B7CA}" srcOrd="1" destOrd="0" presId="urn:microsoft.com/office/officeart/2009/3/layout/HorizontalOrganizationChart"/>
+    <dgm:cxn modelId="{966A0FFA-8F35-402F-BBB1-423E38C61B43}" type="presParOf" srcId="{116CA39D-3F1F-4063-8540-4364D7CE5607}" destId="{B4815157-319F-4173-ACBB-B78C4B688A6A}" srcOrd="1" destOrd="0" presId="urn:microsoft.com/office/officeart/2009/3/layout/HorizontalOrganizationChart"/>
+    <dgm:cxn modelId="{642A4026-1BC1-4EF2-8E4D-352BA6965815}" type="presParOf" srcId="{116CA39D-3F1F-4063-8540-4364D7CE5607}" destId="{4B2D1FDB-A3C8-4C05-B9D8-483D7B63EB0A}" srcOrd="2" destOrd="0" presId="urn:microsoft.com/office/officeart/2009/3/layout/HorizontalOrganizationChart"/>
+    <dgm:cxn modelId="{E628507E-5B12-46DC-9FFF-C661BD063507}" type="presParOf" srcId="{B8879ED5-5CC4-4C70-B787-A464F21E5A82}" destId="{51063709-6E8C-45C4-B359-DF5B821F0AE6}" srcOrd="2" destOrd="0" presId="urn:microsoft.com/office/officeart/2009/3/layout/HorizontalOrganizationChart"/>
+    <dgm:cxn modelId="{B899D133-9B0E-4F7A-9689-2F0F271A4697}" type="presParOf" srcId="{B8879ED5-5CC4-4C70-B787-A464F21E5A82}" destId="{20DE5D06-E441-4C4F-B044-72450EFD7B90}" srcOrd="3" destOrd="0" presId="urn:microsoft.com/office/officeart/2009/3/layout/HorizontalOrganizationChart"/>
+    <dgm:cxn modelId="{252594DB-A2B3-46C3-A5CC-1DFB7FB3F19C}" type="presParOf" srcId="{20DE5D06-E441-4C4F-B044-72450EFD7B90}" destId="{C70F00C4-AD59-42CB-9323-4F613C3A5601}" srcOrd="0" destOrd="0" presId="urn:microsoft.com/office/officeart/2009/3/layout/HorizontalOrganizationChart"/>
+    <dgm:cxn modelId="{D89279A5-009F-474F-8570-7789D1B2D3D4}" type="presParOf" srcId="{C70F00C4-AD59-42CB-9323-4F613C3A5601}" destId="{FF31C2ED-8BB5-4097-8E24-1F260DDEC544}" srcOrd="0" destOrd="0" presId="urn:microsoft.com/office/officeart/2009/3/layout/HorizontalOrganizationChart"/>
+    <dgm:cxn modelId="{50132864-640E-4150-BB64-C719BC304C7A}" type="presParOf" srcId="{C70F00C4-AD59-42CB-9323-4F613C3A5601}" destId="{92B6C502-8065-477C-8FA6-E24F50A8526B}" srcOrd="1" destOrd="0" presId="urn:microsoft.com/office/officeart/2009/3/layout/HorizontalOrganizationChart"/>
+    <dgm:cxn modelId="{779D73D0-6D3B-45DD-93F6-ED76085EE4DC}" type="presParOf" srcId="{20DE5D06-E441-4C4F-B044-72450EFD7B90}" destId="{A79A673B-5294-4668-98CD-89F8E4D1AA6D}" srcOrd="1" destOrd="0" presId="urn:microsoft.com/office/officeart/2009/3/layout/HorizontalOrganizationChart"/>
+    <dgm:cxn modelId="{46576F7B-5E56-4F9B-BE2A-91E25BD9A5D6}" type="presParOf" srcId="{20DE5D06-E441-4C4F-B044-72450EFD7B90}" destId="{FFD44F2E-887C-4F8F-BBC7-46A569B7EEF8}" srcOrd="2" destOrd="0" presId="urn:microsoft.com/office/officeart/2009/3/layout/HorizontalOrganizationChart"/>
+    <dgm:cxn modelId="{12C8E8E1-364C-460F-8A41-78D827F06D45}" type="presParOf" srcId="{2C79DF0A-629A-4041-8734-57047A8F003C}" destId="{7D24D853-1C79-4ECE-ACD9-BDD13C988E2A}" srcOrd="2" destOrd="0" presId="urn:microsoft.com/office/officeart/2009/3/layout/HorizontalOrganizationChart"/>
+    <dgm:cxn modelId="{E3ACADFE-53AD-43A5-8BDD-4959899FC59A}" type="presParOf" srcId="{759B88C9-8D71-4F99-93CE-9FA8163D88C9}" destId="{754B912F-071C-4999-93B2-8E755A9DB2C1}" srcOrd="2" destOrd="0" presId="urn:microsoft.com/office/officeart/2009/3/layout/HorizontalOrganizationChart"/>
+    <dgm:cxn modelId="{66F6088F-4D25-4DE6-B972-40E3B570255A}" type="presParOf" srcId="{759B88C9-8D71-4F99-93CE-9FA8163D88C9}" destId="{5ECC1179-597B-446F-A26D-79224659AB29}" srcOrd="3" destOrd="0" presId="urn:microsoft.com/office/officeart/2009/3/layout/HorizontalOrganizationChart"/>
+    <dgm:cxn modelId="{175790ED-7385-49F9-930A-5F23215EC4E2}" type="presParOf" srcId="{5ECC1179-597B-446F-A26D-79224659AB29}" destId="{0C32566D-C181-49F1-8CC4-1BFE4E6CD1BD}" srcOrd="0" destOrd="0" presId="urn:microsoft.com/office/officeart/2009/3/layout/HorizontalOrganizationChart"/>
+    <dgm:cxn modelId="{82A2ABC2-7962-4B66-9AFF-52A2A49472F6}" type="presParOf" srcId="{0C32566D-C181-49F1-8CC4-1BFE4E6CD1BD}" destId="{BEF2EECD-A7FA-45DC-93F8-439E37FDD97C}" srcOrd="0" destOrd="0" presId="urn:microsoft.com/office/officeart/2009/3/layout/HorizontalOrganizationChart"/>
+    <dgm:cxn modelId="{EF9180B6-353D-48EA-8328-8AD2186A83E7}" type="presParOf" srcId="{0C32566D-C181-49F1-8CC4-1BFE4E6CD1BD}" destId="{F6A03E81-61AC-4A66-873C-32B20212B602}" srcOrd="1" destOrd="0" presId="urn:microsoft.com/office/officeart/2009/3/layout/HorizontalOrganizationChart"/>
+    <dgm:cxn modelId="{4BCE0913-D69D-4565-9753-401E41FF5B31}" type="presParOf" srcId="{5ECC1179-597B-446F-A26D-79224659AB29}" destId="{0F3F2FEB-A2CA-4EAD-8628-5D9ED1E2DBFE}" srcOrd="1" destOrd="0" presId="urn:microsoft.com/office/officeart/2009/3/layout/HorizontalOrganizationChart"/>
+    <dgm:cxn modelId="{89D4917D-9F97-4E88-95C5-2717B83741D9}" type="presParOf" srcId="{0F3F2FEB-A2CA-4EAD-8628-5D9ED1E2DBFE}" destId="{71C44B77-2A5B-40C0-9D22-C3983F5CDD7B}" srcOrd="0" destOrd="0" presId="urn:microsoft.com/office/officeart/2009/3/layout/HorizontalOrganizationChart"/>
+    <dgm:cxn modelId="{BBFD72C4-6BFA-4AB8-BF1B-04276D61C405}" type="presParOf" srcId="{0F3F2FEB-A2CA-4EAD-8628-5D9ED1E2DBFE}" destId="{FF550994-6A34-43AC-95CF-23D77337C6EB}" srcOrd="1" destOrd="0" presId="urn:microsoft.com/office/officeart/2009/3/layout/HorizontalOrganizationChart"/>
+    <dgm:cxn modelId="{B18E764F-8695-4980-9F05-38540CC49E39}" type="presParOf" srcId="{FF550994-6A34-43AC-95CF-23D77337C6EB}" destId="{59DB8727-EE37-4EAA-9FCD-3AB96B2E550A}" srcOrd="0" destOrd="0" presId="urn:microsoft.com/office/officeart/2009/3/layout/HorizontalOrganizationChart"/>
+    <dgm:cxn modelId="{EBA85697-01A1-4049-A509-CC4E8843D485}" type="presParOf" srcId="{59DB8727-EE37-4EAA-9FCD-3AB96B2E550A}" destId="{3C41DD64-956A-4F05-BDF1-3224D732801C}" srcOrd="0" destOrd="0" presId="urn:microsoft.com/office/officeart/2009/3/layout/HorizontalOrganizationChart"/>
+    <dgm:cxn modelId="{F83C212F-EDF1-4E17-A560-4290F30242AD}" type="presParOf" srcId="{59DB8727-EE37-4EAA-9FCD-3AB96B2E550A}" destId="{EE699261-32FE-4F19-83FD-A9552156D212}" srcOrd="1" destOrd="0" presId="urn:microsoft.com/office/officeart/2009/3/layout/HorizontalOrganizationChart"/>
+    <dgm:cxn modelId="{0693E7B1-9555-4B0E-99A5-2E33D9248B5C}" type="presParOf" srcId="{FF550994-6A34-43AC-95CF-23D77337C6EB}" destId="{7A47FFAB-8E7A-44AD-8054-918F5E383F4E}" srcOrd="1" destOrd="0" presId="urn:microsoft.com/office/officeart/2009/3/layout/HorizontalOrganizationChart"/>
+    <dgm:cxn modelId="{42B01AE6-60B8-4367-BEA1-D3A515ECB461}" type="presParOf" srcId="{FF550994-6A34-43AC-95CF-23D77337C6EB}" destId="{CA0FF8F9-CDBF-4AF8-B199-C77E4E672679}" srcOrd="2" destOrd="0" presId="urn:microsoft.com/office/officeart/2009/3/layout/HorizontalOrganizationChart"/>
+    <dgm:cxn modelId="{3B989B27-9B28-49BC-9595-9AA24B6A6A68}" type="presParOf" srcId="{5ECC1179-597B-446F-A26D-79224659AB29}" destId="{8FA7E37E-5DBB-492E-A1BA-39E2CA6587A9}" srcOrd="2" destOrd="0" presId="urn:microsoft.com/office/officeart/2009/3/layout/HorizontalOrganizationChart"/>
+    <dgm:cxn modelId="{3E302AAA-8B73-41EE-A438-666DE6630923}" type="presParOf" srcId="{830F58A8-C48A-4B1A-A446-EAC0CB317B96}" destId="{67B6D9F0-E82D-42D7-AD9F-9D3D1436297D}" srcOrd="2" destOrd="0" presId="urn:microsoft.com/office/officeart/2009/3/layout/HorizontalOrganizationChart"/>
   </dgm:cxnLst>
   <dgm:bg/>
   <dgm:whole/>
@@ -27595,49 +27454,49 @@
     </dgm:pt>
   </dgm:ptLst>
   <dgm:cxnLst>
-    <dgm:cxn modelId="{F7968BC9-A205-4BEA-AA4C-3C060C87CB89}" type="presOf" srcId="{4108394B-A18D-45C1-96CC-63BF1AB46822}" destId="{349C87C9-2024-43F7-A9DE-4F4876C0F11B}" srcOrd="0" destOrd="0" presId="urn:microsoft.com/office/officeart/2009/3/layout/HorizontalOrganizationChart"/>
-    <dgm:cxn modelId="{DEC7B3D3-61AD-432E-B3F5-3129770C4F4F}" type="presOf" srcId="{05245E91-33B7-4432-BD78-3FB0F4250473}" destId="{BA69A0C4-D8CF-4F68-A7A0-4967E941E60C}" srcOrd="1" destOrd="0" presId="urn:microsoft.com/office/officeart/2009/3/layout/HorizontalOrganizationChart"/>
-    <dgm:cxn modelId="{CB9D5822-0960-4A23-9160-2699A8521396}" type="presOf" srcId="{D6384651-468D-493F-A29C-EB567ED6D094}" destId="{B6A03FCF-29FF-4E4C-9920-DB4986A25520}" srcOrd="1" destOrd="0" presId="urn:microsoft.com/office/officeart/2009/3/layout/HorizontalOrganizationChart"/>
-    <dgm:cxn modelId="{2BDC35C2-64AA-49B2-8A97-E479C914CC8F}" type="presOf" srcId="{D0C4AB12-31F3-4E09-8497-37FC6B327F75}" destId="{FA925297-7B68-4815-ACB0-CE682B447A7C}" srcOrd="0" destOrd="0" presId="urn:microsoft.com/office/officeart/2009/3/layout/HorizontalOrganizationChart"/>
-    <dgm:cxn modelId="{6576A890-DE6A-479E-9684-B1F5F0D80D5C}" type="presOf" srcId="{07619991-E6A4-44E4-A9CE-EA6C312868A3}" destId="{E1F04995-A1B1-4DE9-823E-47A3EF3588D8}" srcOrd="0" destOrd="0" presId="urn:microsoft.com/office/officeart/2009/3/layout/HorizontalOrganizationChart"/>
-    <dgm:cxn modelId="{02AF24F5-6754-4A43-95BF-AB3ADD507E06}" type="presOf" srcId="{B5BB412F-A11C-4A76-9685-B88B900774B2}" destId="{723C32D7-81D8-4B7F-B978-6A9E149D7F8B}" srcOrd="0" destOrd="0" presId="urn:microsoft.com/office/officeart/2009/3/layout/HorizontalOrganizationChart"/>
-    <dgm:cxn modelId="{05ADB4D2-39F0-487F-ADCD-49AED7EDDAEE}" type="presOf" srcId="{D6384651-468D-493F-A29C-EB567ED6D094}" destId="{3B785E6C-EB16-439D-B24A-7D5F69BE688E}" srcOrd="0" destOrd="0" presId="urn:microsoft.com/office/officeart/2009/3/layout/HorizontalOrganizationChart"/>
-    <dgm:cxn modelId="{7173DC07-2839-4453-B9E0-CA26488C597A}" type="presOf" srcId="{80821AE1-3C43-4141-AFF9-F5E2D1746D85}" destId="{E6B3CA8E-6F77-4301-8DCF-64F13BB3324E}" srcOrd="0" destOrd="0" presId="urn:microsoft.com/office/officeart/2009/3/layout/HorizontalOrganizationChart"/>
+    <dgm:cxn modelId="{4265CB06-1425-42D9-AA9E-DD39261A700F}" type="presOf" srcId="{05245E91-33B7-4432-BD78-3FB0F4250473}" destId="{BA69A0C4-D8CF-4F68-A7A0-4967E941E60C}" srcOrd="1" destOrd="0" presId="urn:microsoft.com/office/officeart/2009/3/layout/HorizontalOrganizationChart"/>
+    <dgm:cxn modelId="{154FE787-AFB2-43C7-B124-95407F91F8F3}" type="presOf" srcId="{80821AE1-3C43-4141-AFF9-F5E2D1746D85}" destId="{E6B3CA8E-6F77-4301-8DCF-64F13BB3324E}" srcOrd="0" destOrd="0" presId="urn:microsoft.com/office/officeart/2009/3/layout/HorizontalOrganizationChart"/>
+    <dgm:cxn modelId="{BA152C85-79B7-4BDF-9959-5F14A7AD37D0}" type="presOf" srcId="{D6384651-468D-493F-A29C-EB567ED6D094}" destId="{B6A03FCF-29FF-4E4C-9920-DB4986A25520}" srcOrd="1" destOrd="0" presId="urn:microsoft.com/office/officeart/2009/3/layout/HorizontalOrganizationChart"/>
+    <dgm:cxn modelId="{CF7E73A4-6973-4594-8FD9-164EF4B2959D}" type="presOf" srcId="{07619991-E6A4-44E4-A9CE-EA6C312868A3}" destId="{D0E607EB-99BA-4805-82A5-A9317ECE3A40}" srcOrd="1" destOrd="0" presId="urn:microsoft.com/office/officeart/2009/3/layout/HorizontalOrganizationChart"/>
+    <dgm:cxn modelId="{4E7E89F0-7ABD-4634-8D71-79700AA05D0C}" type="presOf" srcId="{07619991-E6A4-44E4-A9CE-EA6C312868A3}" destId="{E1F04995-A1B1-4DE9-823E-47A3EF3588D8}" srcOrd="0" destOrd="0" presId="urn:microsoft.com/office/officeart/2009/3/layout/HorizontalOrganizationChart"/>
     <dgm:cxn modelId="{41C82E08-9B54-4830-81B4-E5A3319F95E1}" srcId="{D6384651-468D-493F-A29C-EB567ED6D094}" destId="{07619991-E6A4-44E4-A9CE-EA6C312868A3}" srcOrd="1" destOrd="0" parTransId="{80821AE1-3C43-4141-AFF9-F5E2D1746D85}" sibTransId="{44D195D1-2A53-4820-8EFF-A365D49166F0}"/>
+    <dgm:cxn modelId="{A43D06A7-18E2-4FBF-9A21-6C6826B8906D}" type="presOf" srcId="{B5BB412F-A11C-4A76-9685-B88B900774B2}" destId="{723C32D7-81D8-4B7F-B978-6A9E149D7F8B}" srcOrd="0" destOrd="0" presId="urn:microsoft.com/office/officeart/2009/3/layout/HorizontalOrganizationChart"/>
+    <dgm:cxn modelId="{E583FBD0-80CE-452B-924D-056436D0F2B4}" type="presOf" srcId="{D6384651-468D-493F-A29C-EB567ED6D094}" destId="{3B785E6C-EB16-439D-B24A-7D5F69BE688E}" srcOrd="0" destOrd="0" presId="urn:microsoft.com/office/officeart/2009/3/layout/HorizontalOrganizationChart"/>
+    <dgm:cxn modelId="{EEDB8AEE-5C83-472F-901D-ABD7152955D6}" type="presOf" srcId="{D0C4AB12-31F3-4E09-8497-37FC6B327F75}" destId="{FA925297-7B68-4815-ACB0-CE682B447A7C}" srcOrd="0" destOrd="0" presId="urn:microsoft.com/office/officeart/2009/3/layout/HorizontalOrganizationChart"/>
+    <dgm:cxn modelId="{0B5239BC-6457-4E5C-A3A8-ED804A73D9CA}" type="presOf" srcId="{4108394B-A18D-45C1-96CC-63BF1AB46822}" destId="{6AE4F243-EA26-4050-AFAC-5921C8BBCB3E}" srcOrd="1" destOrd="0" presId="urn:microsoft.com/office/officeart/2009/3/layout/HorizontalOrganizationChart"/>
+    <dgm:cxn modelId="{85CFC543-B07F-4ED5-9CFD-98582F39C536}" type="presOf" srcId="{05245E91-33B7-4432-BD78-3FB0F4250473}" destId="{A655C535-F6CE-47AF-8D54-1ACA963CE0ED}" srcOrd="0" destOrd="0" presId="urn:microsoft.com/office/officeart/2009/3/layout/HorizontalOrganizationChart"/>
+    <dgm:cxn modelId="{575720FF-3563-474E-8B13-30788F1085F2}" type="presOf" srcId="{38915929-0294-4967-9BA3-5F7EE0222E94}" destId="{EE19FDE9-D720-4D10-A7C7-4B54B076048F}" srcOrd="0" destOrd="0" presId="urn:microsoft.com/office/officeart/2009/3/layout/HorizontalOrganizationChart"/>
     <dgm:cxn modelId="{0EC25F29-4E78-4547-A55B-80C55C997466}" srcId="{D6384651-468D-493F-A29C-EB567ED6D094}" destId="{4108394B-A18D-45C1-96CC-63BF1AB46822}" srcOrd="0" destOrd="0" parTransId="{B5BB412F-A11C-4A76-9685-B88B900774B2}" sibTransId="{489F44A9-EEBE-438E-92B3-FE6F0E90EF0E}"/>
-    <dgm:cxn modelId="{CA4D6BBF-2E2B-4082-9BCA-B2BCEBE57C29}" type="presOf" srcId="{07619991-E6A4-44E4-A9CE-EA6C312868A3}" destId="{D0E607EB-99BA-4805-82A5-A9317ECE3A40}" srcOrd="1" destOrd="0" presId="urn:microsoft.com/office/officeart/2009/3/layout/HorizontalOrganizationChart"/>
-    <dgm:cxn modelId="{143906F1-2481-40A7-A1EF-405BBA1E1353}" type="presOf" srcId="{05245E91-33B7-4432-BD78-3FB0F4250473}" destId="{A655C535-F6CE-47AF-8D54-1ACA963CE0ED}" srcOrd="0" destOrd="0" presId="urn:microsoft.com/office/officeart/2009/3/layout/HorizontalOrganizationChart"/>
-    <dgm:cxn modelId="{2B86F6D7-E22B-40A9-9EF5-65A8F4DDA491}" type="presOf" srcId="{38915929-0294-4967-9BA3-5F7EE0222E94}" destId="{EE19FDE9-D720-4D10-A7C7-4B54B076048F}" srcOrd="0" destOrd="0" presId="urn:microsoft.com/office/officeart/2009/3/layout/HorizontalOrganizationChart"/>
     <dgm:cxn modelId="{881473E8-FC86-4BF1-A704-A82D5E917946}" srcId="{D0C4AB12-31F3-4E09-8497-37FC6B327F75}" destId="{D6384651-468D-493F-A29C-EB567ED6D094}" srcOrd="0" destOrd="0" parTransId="{98BAC766-C29D-4C04-A2F1-2D7F1539C164}" sibTransId="{39659C30-5744-455A-810A-BA195BE36CDA}"/>
-    <dgm:cxn modelId="{2CC85286-28D8-428E-BDB6-6A5372B5F856}" type="presOf" srcId="{4108394B-A18D-45C1-96CC-63BF1AB46822}" destId="{6AE4F243-EA26-4050-AFAC-5921C8BBCB3E}" srcOrd="1" destOrd="0" presId="urn:microsoft.com/office/officeart/2009/3/layout/HorizontalOrganizationChart"/>
+    <dgm:cxn modelId="{EF827C4B-2E5B-4D26-B7A7-A90544F9341A}" type="presOf" srcId="{4108394B-A18D-45C1-96CC-63BF1AB46822}" destId="{349C87C9-2024-43F7-A9DE-4F4876C0F11B}" srcOrd="0" destOrd="0" presId="urn:microsoft.com/office/officeart/2009/3/layout/HorizontalOrganizationChart"/>
     <dgm:cxn modelId="{5E277DC8-B9D6-4EBD-A9CD-A85A56BD0AE1}" srcId="{D6384651-468D-493F-A29C-EB567ED6D094}" destId="{05245E91-33B7-4432-BD78-3FB0F4250473}" srcOrd="2" destOrd="0" parTransId="{38915929-0294-4967-9BA3-5F7EE0222E94}" sibTransId="{E466D829-E895-4E0F-BE9C-0047B926FD28}"/>
-    <dgm:cxn modelId="{A88AB107-0AB2-4590-976C-B108449EADDF}" type="presParOf" srcId="{FA925297-7B68-4815-ACB0-CE682B447A7C}" destId="{3DC1F7CA-794F-44DF-AA5B-D605C44AC971}" srcOrd="0" destOrd="0" presId="urn:microsoft.com/office/officeart/2009/3/layout/HorizontalOrganizationChart"/>
-    <dgm:cxn modelId="{C849209D-77E6-4CAF-A11A-A95DDF45E29F}" type="presParOf" srcId="{3DC1F7CA-794F-44DF-AA5B-D605C44AC971}" destId="{EBEE72E8-EAE2-4117-AC8D-18A40797693A}" srcOrd="0" destOrd="0" presId="urn:microsoft.com/office/officeart/2009/3/layout/HorizontalOrganizationChart"/>
-    <dgm:cxn modelId="{E7CF4037-F4D6-48BD-B3B8-E1DC1B4E38A5}" type="presParOf" srcId="{EBEE72E8-EAE2-4117-AC8D-18A40797693A}" destId="{3B785E6C-EB16-439D-B24A-7D5F69BE688E}" srcOrd="0" destOrd="0" presId="urn:microsoft.com/office/officeart/2009/3/layout/HorizontalOrganizationChart"/>
-    <dgm:cxn modelId="{A4A57562-4A75-4FAB-93AE-7F5F42573825}" type="presParOf" srcId="{EBEE72E8-EAE2-4117-AC8D-18A40797693A}" destId="{B6A03FCF-29FF-4E4C-9920-DB4986A25520}" srcOrd="1" destOrd="0" presId="urn:microsoft.com/office/officeart/2009/3/layout/HorizontalOrganizationChart"/>
-    <dgm:cxn modelId="{7D59C529-66E7-4583-A9EA-20DFF9945BB9}" type="presParOf" srcId="{3DC1F7CA-794F-44DF-AA5B-D605C44AC971}" destId="{0F0973D1-03BE-48D8-9EB3-36E3610A1F8A}" srcOrd="1" destOrd="0" presId="urn:microsoft.com/office/officeart/2009/3/layout/HorizontalOrganizationChart"/>
-    <dgm:cxn modelId="{6E075FCA-A7E1-405D-B2F0-82949A613F53}" type="presParOf" srcId="{0F0973D1-03BE-48D8-9EB3-36E3610A1F8A}" destId="{723C32D7-81D8-4B7F-B978-6A9E149D7F8B}" srcOrd="0" destOrd="0" presId="urn:microsoft.com/office/officeart/2009/3/layout/HorizontalOrganizationChart"/>
-    <dgm:cxn modelId="{AA5425ED-BD84-4571-943B-CA2DC0005813}" type="presParOf" srcId="{0F0973D1-03BE-48D8-9EB3-36E3610A1F8A}" destId="{D9E59D26-31EE-4B5B-AC54-3C7B93FE3EE1}" srcOrd="1" destOrd="0" presId="urn:microsoft.com/office/officeart/2009/3/layout/HorizontalOrganizationChart"/>
-    <dgm:cxn modelId="{CFA2E1C3-94D4-4FBE-A1BA-B4C2FEC29979}" type="presParOf" srcId="{D9E59D26-31EE-4B5B-AC54-3C7B93FE3EE1}" destId="{9597C3A5-78C8-4FDF-A266-52190ACA7C2B}" srcOrd="0" destOrd="0" presId="urn:microsoft.com/office/officeart/2009/3/layout/HorizontalOrganizationChart"/>
-    <dgm:cxn modelId="{6804157A-760B-44A6-927B-1725750D3BA2}" type="presParOf" srcId="{9597C3A5-78C8-4FDF-A266-52190ACA7C2B}" destId="{349C87C9-2024-43F7-A9DE-4F4876C0F11B}" srcOrd="0" destOrd="0" presId="urn:microsoft.com/office/officeart/2009/3/layout/HorizontalOrganizationChart"/>
-    <dgm:cxn modelId="{9A56D55C-1537-470F-B2B2-317699F58310}" type="presParOf" srcId="{9597C3A5-78C8-4FDF-A266-52190ACA7C2B}" destId="{6AE4F243-EA26-4050-AFAC-5921C8BBCB3E}" srcOrd="1" destOrd="0" presId="urn:microsoft.com/office/officeart/2009/3/layout/HorizontalOrganizationChart"/>
-    <dgm:cxn modelId="{C49FA747-85EC-4D30-BFED-8CFB7C0E1CD8}" type="presParOf" srcId="{D9E59D26-31EE-4B5B-AC54-3C7B93FE3EE1}" destId="{5A0F1636-4629-4708-A44B-AE6F982D9077}" srcOrd="1" destOrd="0" presId="urn:microsoft.com/office/officeart/2009/3/layout/HorizontalOrganizationChart"/>
-    <dgm:cxn modelId="{2EC3BAD7-78DF-4363-8307-8B6143C22BF7}" type="presParOf" srcId="{D9E59D26-31EE-4B5B-AC54-3C7B93FE3EE1}" destId="{E46DFA87-F914-4CE7-903C-AEB054F4935A}" srcOrd="2" destOrd="0" presId="urn:microsoft.com/office/officeart/2009/3/layout/HorizontalOrganizationChart"/>
-    <dgm:cxn modelId="{6CD1D8E1-3BE0-4563-815C-952279AFF57A}" type="presParOf" srcId="{0F0973D1-03BE-48D8-9EB3-36E3610A1F8A}" destId="{E6B3CA8E-6F77-4301-8DCF-64F13BB3324E}" srcOrd="2" destOrd="0" presId="urn:microsoft.com/office/officeart/2009/3/layout/HorizontalOrganizationChart"/>
-    <dgm:cxn modelId="{4CBA0C54-6862-4D8F-AF75-8C9D2AA420F6}" type="presParOf" srcId="{0F0973D1-03BE-48D8-9EB3-36E3610A1F8A}" destId="{65FBA2BA-84AF-4C57-BC0A-1B22393EAAD1}" srcOrd="3" destOrd="0" presId="urn:microsoft.com/office/officeart/2009/3/layout/HorizontalOrganizationChart"/>
-    <dgm:cxn modelId="{382B328A-4068-43C6-9307-2C2CC1C57D46}" type="presParOf" srcId="{65FBA2BA-84AF-4C57-BC0A-1B22393EAAD1}" destId="{7F8D3AFE-01E1-4BF8-B8E6-72848EE4669A}" srcOrd="0" destOrd="0" presId="urn:microsoft.com/office/officeart/2009/3/layout/HorizontalOrganizationChart"/>
-    <dgm:cxn modelId="{AC0AAE5A-93DF-4F6A-8ABB-3DC19DEBB205}" type="presParOf" srcId="{7F8D3AFE-01E1-4BF8-B8E6-72848EE4669A}" destId="{E1F04995-A1B1-4DE9-823E-47A3EF3588D8}" srcOrd="0" destOrd="0" presId="urn:microsoft.com/office/officeart/2009/3/layout/HorizontalOrganizationChart"/>
-    <dgm:cxn modelId="{2752672C-47AE-4F92-BD11-6F43AA653598}" type="presParOf" srcId="{7F8D3AFE-01E1-4BF8-B8E6-72848EE4669A}" destId="{D0E607EB-99BA-4805-82A5-A9317ECE3A40}" srcOrd="1" destOrd="0" presId="urn:microsoft.com/office/officeart/2009/3/layout/HorizontalOrganizationChart"/>
-    <dgm:cxn modelId="{E4DCB32E-E7E1-4C86-8116-7C6267D080E4}" type="presParOf" srcId="{65FBA2BA-84AF-4C57-BC0A-1B22393EAAD1}" destId="{3512A25D-B247-4C2C-BF9E-D96AC6D11668}" srcOrd="1" destOrd="0" presId="urn:microsoft.com/office/officeart/2009/3/layout/HorizontalOrganizationChart"/>
-    <dgm:cxn modelId="{2A18C539-EFCC-4595-8768-5A59FBFC3D03}" type="presParOf" srcId="{65FBA2BA-84AF-4C57-BC0A-1B22393EAAD1}" destId="{83240463-955D-4B35-9648-EADB68829961}" srcOrd="2" destOrd="0" presId="urn:microsoft.com/office/officeart/2009/3/layout/HorizontalOrganizationChart"/>
-    <dgm:cxn modelId="{5BD48152-6305-4B52-875D-1E60703CBDB4}" type="presParOf" srcId="{0F0973D1-03BE-48D8-9EB3-36E3610A1F8A}" destId="{EE19FDE9-D720-4D10-A7C7-4B54B076048F}" srcOrd="4" destOrd="0" presId="urn:microsoft.com/office/officeart/2009/3/layout/HorizontalOrganizationChart"/>
-    <dgm:cxn modelId="{ABF55C25-BBC3-4A39-B328-A18207B123C3}" type="presParOf" srcId="{0F0973D1-03BE-48D8-9EB3-36E3610A1F8A}" destId="{8C60D0A4-FDD4-423A-85BE-F935956A1FA0}" srcOrd="5" destOrd="0" presId="urn:microsoft.com/office/officeart/2009/3/layout/HorizontalOrganizationChart"/>
-    <dgm:cxn modelId="{9306E5E1-17B8-455C-AD51-BAB0328998B5}" type="presParOf" srcId="{8C60D0A4-FDD4-423A-85BE-F935956A1FA0}" destId="{F60D6BAC-6768-4661-BCEA-2FA666CDC952}" srcOrd="0" destOrd="0" presId="urn:microsoft.com/office/officeart/2009/3/layout/HorizontalOrganizationChart"/>
-    <dgm:cxn modelId="{EB17B102-19F7-48AF-99F9-BBAB9B0C0693}" type="presParOf" srcId="{F60D6BAC-6768-4661-BCEA-2FA666CDC952}" destId="{A655C535-F6CE-47AF-8D54-1ACA963CE0ED}" srcOrd="0" destOrd="0" presId="urn:microsoft.com/office/officeart/2009/3/layout/HorizontalOrganizationChart"/>
-    <dgm:cxn modelId="{448F3248-E15A-4263-9A4A-F1E46E9F392E}" type="presParOf" srcId="{F60D6BAC-6768-4661-BCEA-2FA666CDC952}" destId="{BA69A0C4-D8CF-4F68-A7A0-4967E941E60C}" srcOrd="1" destOrd="0" presId="urn:microsoft.com/office/officeart/2009/3/layout/HorizontalOrganizationChart"/>
-    <dgm:cxn modelId="{41A91FE2-BD9D-4463-B793-8AB84FA8C76E}" type="presParOf" srcId="{8C60D0A4-FDD4-423A-85BE-F935956A1FA0}" destId="{7BE95E7F-DCC3-4C98-8D32-53002AA5377A}" srcOrd="1" destOrd="0" presId="urn:microsoft.com/office/officeart/2009/3/layout/HorizontalOrganizationChart"/>
-    <dgm:cxn modelId="{CD57437D-D322-4AA4-8A11-58DBD1A28981}" type="presParOf" srcId="{8C60D0A4-FDD4-423A-85BE-F935956A1FA0}" destId="{CB319F10-85DA-4B07-8F3D-1CC8B2845F9B}" srcOrd="2" destOrd="0" presId="urn:microsoft.com/office/officeart/2009/3/layout/HorizontalOrganizationChart"/>
-    <dgm:cxn modelId="{E0DE2A09-435D-4CF3-AC28-A09AB219C52F}" type="presParOf" srcId="{3DC1F7CA-794F-44DF-AA5B-D605C44AC971}" destId="{5D2BBDB1-4648-4594-B0EB-DC3115E2B4FA}" srcOrd="2" destOrd="0" presId="urn:microsoft.com/office/officeart/2009/3/layout/HorizontalOrganizationChart"/>
+    <dgm:cxn modelId="{C33A6D9C-0A33-4048-BC6D-6BCF6DE30478}" type="presParOf" srcId="{FA925297-7B68-4815-ACB0-CE682B447A7C}" destId="{3DC1F7CA-794F-44DF-AA5B-D605C44AC971}" srcOrd="0" destOrd="0" presId="urn:microsoft.com/office/officeart/2009/3/layout/HorizontalOrganizationChart"/>
+    <dgm:cxn modelId="{71BD8D28-A33B-4593-B036-3DE6A97588D4}" type="presParOf" srcId="{3DC1F7CA-794F-44DF-AA5B-D605C44AC971}" destId="{EBEE72E8-EAE2-4117-AC8D-18A40797693A}" srcOrd="0" destOrd="0" presId="urn:microsoft.com/office/officeart/2009/3/layout/HorizontalOrganizationChart"/>
+    <dgm:cxn modelId="{DC299CE0-429A-4A6B-8563-928A28125062}" type="presParOf" srcId="{EBEE72E8-EAE2-4117-AC8D-18A40797693A}" destId="{3B785E6C-EB16-439D-B24A-7D5F69BE688E}" srcOrd="0" destOrd="0" presId="urn:microsoft.com/office/officeart/2009/3/layout/HorizontalOrganizationChart"/>
+    <dgm:cxn modelId="{3A817659-3BAB-4414-8ECC-37E0574BD886}" type="presParOf" srcId="{EBEE72E8-EAE2-4117-AC8D-18A40797693A}" destId="{B6A03FCF-29FF-4E4C-9920-DB4986A25520}" srcOrd="1" destOrd="0" presId="urn:microsoft.com/office/officeart/2009/3/layout/HorizontalOrganizationChart"/>
+    <dgm:cxn modelId="{C95E398D-C5EA-4B8A-9710-DE8B77ECCC86}" type="presParOf" srcId="{3DC1F7CA-794F-44DF-AA5B-D605C44AC971}" destId="{0F0973D1-03BE-48D8-9EB3-36E3610A1F8A}" srcOrd="1" destOrd="0" presId="urn:microsoft.com/office/officeart/2009/3/layout/HorizontalOrganizationChart"/>
+    <dgm:cxn modelId="{FA625BFD-21F5-44A5-BD30-1E408CC08309}" type="presParOf" srcId="{0F0973D1-03BE-48D8-9EB3-36E3610A1F8A}" destId="{723C32D7-81D8-4B7F-B978-6A9E149D7F8B}" srcOrd="0" destOrd="0" presId="urn:microsoft.com/office/officeart/2009/3/layout/HorizontalOrganizationChart"/>
+    <dgm:cxn modelId="{3A6E321E-8DAB-438F-B936-4749E4E721D6}" type="presParOf" srcId="{0F0973D1-03BE-48D8-9EB3-36E3610A1F8A}" destId="{D9E59D26-31EE-4B5B-AC54-3C7B93FE3EE1}" srcOrd="1" destOrd="0" presId="urn:microsoft.com/office/officeart/2009/3/layout/HorizontalOrganizationChart"/>
+    <dgm:cxn modelId="{1696E695-1E66-497B-A971-CF12C7C1AF05}" type="presParOf" srcId="{D9E59D26-31EE-4B5B-AC54-3C7B93FE3EE1}" destId="{9597C3A5-78C8-4FDF-A266-52190ACA7C2B}" srcOrd="0" destOrd="0" presId="urn:microsoft.com/office/officeart/2009/3/layout/HorizontalOrganizationChart"/>
+    <dgm:cxn modelId="{8D77F50B-B3F5-485A-A11B-DAD7A5F7C1D9}" type="presParOf" srcId="{9597C3A5-78C8-4FDF-A266-52190ACA7C2B}" destId="{349C87C9-2024-43F7-A9DE-4F4876C0F11B}" srcOrd="0" destOrd="0" presId="urn:microsoft.com/office/officeart/2009/3/layout/HorizontalOrganizationChart"/>
+    <dgm:cxn modelId="{E31C3B81-AB16-40CA-A98B-7C097490AC57}" type="presParOf" srcId="{9597C3A5-78C8-4FDF-A266-52190ACA7C2B}" destId="{6AE4F243-EA26-4050-AFAC-5921C8BBCB3E}" srcOrd="1" destOrd="0" presId="urn:microsoft.com/office/officeart/2009/3/layout/HorizontalOrganizationChart"/>
+    <dgm:cxn modelId="{13B119E5-8592-4282-9722-74ABBDFD81AB}" type="presParOf" srcId="{D9E59D26-31EE-4B5B-AC54-3C7B93FE3EE1}" destId="{5A0F1636-4629-4708-A44B-AE6F982D9077}" srcOrd="1" destOrd="0" presId="urn:microsoft.com/office/officeart/2009/3/layout/HorizontalOrganizationChart"/>
+    <dgm:cxn modelId="{E35D79B8-04F5-456C-93B6-C6A982E5F5B6}" type="presParOf" srcId="{D9E59D26-31EE-4B5B-AC54-3C7B93FE3EE1}" destId="{E46DFA87-F914-4CE7-903C-AEB054F4935A}" srcOrd="2" destOrd="0" presId="urn:microsoft.com/office/officeart/2009/3/layout/HorizontalOrganizationChart"/>
+    <dgm:cxn modelId="{BF788574-4E32-4199-BB86-AE9B3F6EDB97}" type="presParOf" srcId="{0F0973D1-03BE-48D8-9EB3-36E3610A1F8A}" destId="{E6B3CA8E-6F77-4301-8DCF-64F13BB3324E}" srcOrd="2" destOrd="0" presId="urn:microsoft.com/office/officeart/2009/3/layout/HorizontalOrganizationChart"/>
+    <dgm:cxn modelId="{DB342C7E-C367-460B-BECD-CEED88DD22D8}" type="presParOf" srcId="{0F0973D1-03BE-48D8-9EB3-36E3610A1F8A}" destId="{65FBA2BA-84AF-4C57-BC0A-1B22393EAAD1}" srcOrd="3" destOrd="0" presId="urn:microsoft.com/office/officeart/2009/3/layout/HorizontalOrganizationChart"/>
+    <dgm:cxn modelId="{EB48CCF8-410B-4CFB-823A-B5010D10988D}" type="presParOf" srcId="{65FBA2BA-84AF-4C57-BC0A-1B22393EAAD1}" destId="{7F8D3AFE-01E1-4BF8-B8E6-72848EE4669A}" srcOrd="0" destOrd="0" presId="urn:microsoft.com/office/officeart/2009/3/layout/HorizontalOrganizationChart"/>
+    <dgm:cxn modelId="{F9546C5E-A5DB-466C-B29C-471A2ECB95B5}" type="presParOf" srcId="{7F8D3AFE-01E1-4BF8-B8E6-72848EE4669A}" destId="{E1F04995-A1B1-4DE9-823E-47A3EF3588D8}" srcOrd="0" destOrd="0" presId="urn:microsoft.com/office/officeart/2009/3/layout/HorizontalOrganizationChart"/>
+    <dgm:cxn modelId="{96B4BC9F-8128-4472-9A49-335BEE30DE3A}" type="presParOf" srcId="{7F8D3AFE-01E1-4BF8-B8E6-72848EE4669A}" destId="{D0E607EB-99BA-4805-82A5-A9317ECE3A40}" srcOrd="1" destOrd="0" presId="urn:microsoft.com/office/officeart/2009/3/layout/HorizontalOrganizationChart"/>
+    <dgm:cxn modelId="{71F28BDF-CABC-4D10-A849-3F1CF71C14C9}" type="presParOf" srcId="{65FBA2BA-84AF-4C57-BC0A-1B22393EAAD1}" destId="{3512A25D-B247-4C2C-BF9E-D96AC6D11668}" srcOrd="1" destOrd="0" presId="urn:microsoft.com/office/officeart/2009/3/layout/HorizontalOrganizationChart"/>
+    <dgm:cxn modelId="{23F2F222-E68A-4169-BF9B-0FF67E52EE65}" type="presParOf" srcId="{65FBA2BA-84AF-4C57-BC0A-1B22393EAAD1}" destId="{83240463-955D-4B35-9648-EADB68829961}" srcOrd="2" destOrd="0" presId="urn:microsoft.com/office/officeart/2009/3/layout/HorizontalOrganizationChart"/>
+    <dgm:cxn modelId="{F75667EB-E0A1-487D-9C7E-31A72FEEF726}" type="presParOf" srcId="{0F0973D1-03BE-48D8-9EB3-36E3610A1F8A}" destId="{EE19FDE9-D720-4D10-A7C7-4B54B076048F}" srcOrd="4" destOrd="0" presId="urn:microsoft.com/office/officeart/2009/3/layout/HorizontalOrganizationChart"/>
+    <dgm:cxn modelId="{DFD3C641-CD12-4FEF-9C38-9A479374A28E}" type="presParOf" srcId="{0F0973D1-03BE-48D8-9EB3-36E3610A1F8A}" destId="{8C60D0A4-FDD4-423A-85BE-F935956A1FA0}" srcOrd="5" destOrd="0" presId="urn:microsoft.com/office/officeart/2009/3/layout/HorizontalOrganizationChart"/>
+    <dgm:cxn modelId="{3441597B-59BA-4483-9229-684D9A5BACF4}" type="presParOf" srcId="{8C60D0A4-FDD4-423A-85BE-F935956A1FA0}" destId="{F60D6BAC-6768-4661-BCEA-2FA666CDC952}" srcOrd="0" destOrd="0" presId="urn:microsoft.com/office/officeart/2009/3/layout/HorizontalOrganizationChart"/>
+    <dgm:cxn modelId="{7BC8276F-BDEB-4A7C-961C-4ADB713AAEC0}" type="presParOf" srcId="{F60D6BAC-6768-4661-BCEA-2FA666CDC952}" destId="{A655C535-F6CE-47AF-8D54-1ACA963CE0ED}" srcOrd="0" destOrd="0" presId="urn:microsoft.com/office/officeart/2009/3/layout/HorizontalOrganizationChart"/>
+    <dgm:cxn modelId="{07E69F8D-ABB1-43A9-88FB-1EDBF5CC6F29}" type="presParOf" srcId="{F60D6BAC-6768-4661-BCEA-2FA666CDC952}" destId="{BA69A0C4-D8CF-4F68-A7A0-4967E941E60C}" srcOrd="1" destOrd="0" presId="urn:microsoft.com/office/officeart/2009/3/layout/HorizontalOrganizationChart"/>
+    <dgm:cxn modelId="{2AE2AC00-8409-48A0-BA21-70C11AC80EE0}" type="presParOf" srcId="{8C60D0A4-FDD4-423A-85BE-F935956A1FA0}" destId="{7BE95E7F-DCC3-4C98-8D32-53002AA5377A}" srcOrd="1" destOrd="0" presId="urn:microsoft.com/office/officeart/2009/3/layout/HorizontalOrganizationChart"/>
+    <dgm:cxn modelId="{79EFC5C2-0DCB-4D02-9ABE-C417FDF61CD9}" type="presParOf" srcId="{8C60D0A4-FDD4-423A-85BE-F935956A1FA0}" destId="{CB319F10-85DA-4B07-8F3D-1CC8B2845F9B}" srcOrd="2" destOrd="0" presId="urn:microsoft.com/office/officeart/2009/3/layout/HorizontalOrganizationChart"/>
+    <dgm:cxn modelId="{A2BB18F0-F2BE-4A31-B790-7D029907EEC4}" type="presParOf" srcId="{3DC1F7CA-794F-44DF-AA5B-D605C44AC971}" destId="{5D2BBDB1-4648-4594-B0EB-DC3115E2B4FA}" srcOrd="2" destOrd="0" presId="urn:microsoft.com/office/officeart/2009/3/layout/HorizontalOrganizationChart"/>
   </dgm:cxnLst>
   <dgm:bg/>
   <dgm:whole/>
@@ -28047,38 +27906,38 @@
     </dgm:pt>
   </dgm:ptLst>
   <dgm:cxnLst>
-    <dgm:cxn modelId="{0BAF368E-1AFB-4338-BEB2-B3251E4F4E19}" type="presOf" srcId="{9954BA6E-6A6F-4C09-B8C5-2AFBA191A4E5}" destId="{A619D504-7967-4BA8-A4D4-012EDF08EF56}" srcOrd="0" destOrd="0" presId="urn:microsoft.com/office/officeart/2009/3/layout/HorizontalOrganizationChart"/>
+    <dgm:cxn modelId="{B3053690-95E0-45A2-BCA7-C0B46941048B}" type="presOf" srcId="{D95570DD-6DA6-48C5-B73B-7E6D70560C5D}" destId="{8FB763BF-07E2-48C8-A041-29EA3AF9626C}" srcOrd="0" destOrd="0" presId="urn:microsoft.com/office/officeart/2009/3/layout/HorizontalOrganizationChart"/>
+    <dgm:cxn modelId="{B3E66E2F-DE8E-45B6-A0E3-09773B15CC17}" type="presOf" srcId="{3F5BDD9E-4094-4A32-A64C-1ED6C1911304}" destId="{DA1E63F0-0E94-4D52-A544-43F31CED7266}" srcOrd="0" destOrd="0" presId="urn:microsoft.com/office/officeart/2009/3/layout/HorizontalOrganizationChart"/>
     <dgm:cxn modelId="{615642B8-A059-4142-A3F0-6EBA2C41B46B}" srcId="{4025CFEF-B519-4475-BAE8-4A44755C30B3}" destId="{D95570DD-6DA6-48C5-B73B-7E6D70560C5D}" srcOrd="0" destOrd="0" parTransId="{28BDDFB1-116A-4D27-A1EA-2874C87F9435}" sibTransId="{8DF2C50E-9E76-4EA0-AE70-DEB000306BC4}"/>
-    <dgm:cxn modelId="{CDC655FD-7C2D-45FA-BEBC-5F3FF1350BE5}" type="presOf" srcId="{3F5BDD9E-4094-4A32-A64C-1ED6C1911304}" destId="{DA1E63F0-0E94-4D52-A544-43F31CED7266}" srcOrd="0" destOrd="0" presId="urn:microsoft.com/office/officeart/2009/3/layout/HorizontalOrganizationChart"/>
-    <dgm:cxn modelId="{3493E1FA-06CF-497E-ACDA-422729BA644B}" type="presOf" srcId="{B9000A67-CC3D-4835-B442-1A93A91CC425}" destId="{6E048EC3-648D-47D7-B86F-A4736579AC3E}" srcOrd="1" destOrd="0" presId="urn:microsoft.com/office/officeart/2009/3/layout/HorizontalOrganizationChart"/>
-    <dgm:cxn modelId="{BE1EC733-CE88-46FE-A12E-673329BF90C6}" type="presOf" srcId="{4025CFEF-B519-4475-BAE8-4A44755C30B3}" destId="{3CC1B065-9A48-4B38-8EB3-594A33E849B4}" srcOrd="0" destOrd="0" presId="urn:microsoft.com/office/officeart/2009/3/layout/HorizontalOrganizationChart"/>
-    <dgm:cxn modelId="{47BA0547-F72A-4B91-9A19-24E1D1C224B5}" type="presOf" srcId="{B9000A67-CC3D-4835-B442-1A93A91CC425}" destId="{82FE3206-7868-4794-866E-49D06E1ECE76}" srcOrd="0" destOrd="0" presId="urn:microsoft.com/office/officeart/2009/3/layout/HorizontalOrganizationChart"/>
+    <dgm:cxn modelId="{2454D0A9-7A13-4E9F-9354-98593EA4EE84}" type="presOf" srcId="{9954BA6E-6A6F-4C09-B8C5-2AFBA191A4E5}" destId="{A619D504-7967-4BA8-A4D4-012EDF08EF56}" srcOrd="0" destOrd="0" presId="urn:microsoft.com/office/officeart/2009/3/layout/HorizontalOrganizationChart"/>
+    <dgm:cxn modelId="{DBD7E42B-C767-4AB0-8839-8C5584F6EB98}" type="presOf" srcId="{4025CFEF-B519-4475-BAE8-4A44755C30B3}" destId="{3CC1B065-9A48-4B38-8EB3-594A33E849B4}" srcOrd="0" destOrd="0" presId="urn:microsoft.com/office/officeart/2009/3/layout/HorizontalOrganizationChart"/>
     <dgm:cxn modelId="{3412903B-9253-4BE4-BE63-95FC704F60A8}" srcId="{D95570DD-6DA6-48C5-B73B-7E6D70560C5D}" destId="{3F5BDD9E-4094-4A32-A64C-1ED6C1911304}" srcOrd="0" destOrd="0" parTransId="{BB3FE0C2-F391-43A5-9DAF-D69CF6D33D94}" sibTransId="{B26B4B74-1A80-41EA-BE84-E95E525DDD24}"/>
-    <dgm:cxn modelId="{24F16F07-08F0-44D9-9BFB-712DBBC91459}" type="presOf" srcId="{D95570DD-6DA6-48C5-B73B-7E6D70560C5D}" destId="{8FB763BF-07E2-48C8-A041-29EA3AF9626C}" srcOrd="0" destOrd="0" presId="urn:microsoft.com/office/officeart/2009/3/layout/HorizontalOrganizationChart"/>
-    <dgm:cxn modelId="{0879460A-0839-4484-9A7C-509D1FB4F13F}" type="presOf" srcId="{D95570DD-6DA6-48C5-B73B-7E6D70560C5D}" destId="{4A4CC775-5E12-4B56-A060-888E6A3C1E50}" srcOrd="1" destOrd="0" presId="urn:microsoft.com/office/officeart/2009/3/layout/HorizontalOrganizationChart"/>
     <dgm:cxn modelId="{E3F21D79-2D3B-4292-B7AA-1EB572E55674}" srcId="{D95570DD-6DA6-48C5-B73B-7E6D70560C5D}" destId="{B9000A67-CC3D-4835-B442-1A93A91CC425}" srcOrd="1" destOrd="0" parTransId="{9954BA6E-6A6F-4C09-B8C5-2AFBA191A4E5}" sibTransId="{DC2738E5-E42F-4A6C-B6EC-F98B2D73CB80}"/>
-    <dgm:cxn modelId="{A1516E0E-4557-4477-89D1-D4BFD53CD5FA}" type="presOf" srcId="{BB3FE0C2-F391-43A5-9DAF-D69CF6D33D94}" destId="{7027AAEA-BD8B-49CB-83F2-DD4FC0AF3F95}" srcOrd="0" destOrd="0" presId="urn:microsoft.com/office/officeart/2009/3/layout/HorizontalOrganizationChart"/>
-    <dgm:cxn modelId="{6D246E53-AD5F-461E-BCA7-65B8A50D31E3}" type="presOf" srcId="{3F5BDD9E-4094-4A32-A64C-1ED6C1911304}" destId="{EC1A5E50-E0C4-418F-AC48-2877D27CD885}" srcOrd="1" destOrd="0" presId="urn:microsoft.com/office/officeart/2009/3/layout/HorizontalOrganizationChart"/>
-    <dgm:cxn modelId="{1D3C4D05-A43D-40F8-AF9D-A86384DD3270}" type="presParOf" srcId="{3CC1B065-9A48-4B38-8EB3-594A33E849B4}" destId="{7B2F11E8-CF5E-488B-864D-2D86C065C544}" srcOrd="0" destOrd="0" presId="urn:microsoft.com/office/officeart/2009/3/layout/HorizontalOrganizationChart"/>
-    <dgm:cxn modelId="{7402A12C-6FF7-4AF8-99D6-A3D5C71D512A}" type="presParOf" srcId="{7B2F11E8-CF5E-488B-864D-2D86C065C544}" destId="{4A788A00-E558-400E-96CA-C12E960C3AF8}" srcOrd="0" destOrd="0" presId="urn:microsoft.com/office/officeart/2009/3/layout/HorizontalOrganizationChart"/>
-    <dgm:cxn modelId="{825DEE76-49A2-4434-B7FD-9F57A37FB5FC}" type="presParOf" srcId="{4A788A00-E558-400E-96CA-C12E960C3AF8}" destId="{8FB763BF-07E2-48C8-A041-29EA3AF9626C}" srcOrd="0" destOrd="0" presId="urn:microsoft.com/office/officeart/2009/3/layout/HorizontalOrganizationChart"/>
-    <dgm:cxn modelId="{D7417FE7-ECF4-4F44-AC83-138E06AB1443}" type="presParOf" srcId="{4A788A00-E558-400E-96CA-C12E960C3AF8}" destId="{4A4CC775-5E12-4B56-A060-888E6A3C1E50}" srcOrd="1" destOrd="0" presId="urn:microsoft.com/office/officeart/2009/3/layout/HorizontalOrganizationChart"/>
-    <dgm:cxn modelId="{C562061C-4DBC-495C-8DF0-FA4B95008713}" type="presParOf" srcId="{7B2F11E8-CF5E-488B-864D-2D86C065C544}" destId="{93FAA5E6-B3D2-4BD2-AAE2-076ADB735AA9}" srcOrd="1" destOrd="0" presId="urn:microsoft.com/office/officeart/2009/3/layout/HorizontalOrganizationChart"/>
-    <dgm:cxn modelId="{904B5757-4D6E-42E2-8335-A9407E1C7855}" type="presParOf" srcId="{93FAA5E6-B3D2-4BD2-AAE2-076ADB735AA9}" destId="{7027AAEA-BD8B-49CB-83F2-DD4FC0AF3F95}" srcOrd="0" destOrd="0" presId="urn:microsoft.com/office/officeart/2009/3/layout/HorizontalOrganizationChart"/>
-    <dgm:cxn modelId="{020159F6-6AFE-4A73-98E4-9AED854E7AAB}" type="presParOf" srcId="{93FAA5E6-B3D2-4BD2-AAE2-076ADB735AA9}" destId="{EB1CF362-E060-4550-B8A5-CDF1160A04DF}" srcOrd="1" destOrd="0" presId="urn:microsoft.com/office/officeart/2009/3/layout/HorizontalOrganizationChart"/>
-    <dgm:cxn modelId="{1DF00467-DB3C-4E08-8269-B11ED4CBCE70}" type="presParOf" srcId="{EB1CF362-E060-4550-B8A5-CDF1160A04DF}" destId="{DE2D3F9A-4FD0-41EC-8798-8388A4E6464A}" srcOrd="0" destOrd="0" presId="urn:microsoft.com/office/officeart/2009/3/layout/HorizontalOrganizationChart"/>
-    <dgm:cxn modelId="{9B407DBB-4234-469D-84D0-F9D810A1AFC5}" type="presParOf" srcId="{DE2D3F9A-4FD0-41EC-8798-8388A4E6464A}" destId="{DA1E63F0-0E94-4D52-A544-43F31CED7266}" srcOrd="0" destOrd="0" presId="urn:microsoft.com/office/officeart/2009/3/layout/HorizontalOrganizationChart"/>
-    <dgm:cxn modelId="{135ADD5A-5C8B-47AE-8564-A42940342A7F}" type="presParOf" srcId="{DE2D3F9A-4FD0-41EC-8798-8388A4E6464A}" destId="{EC1A5E50-E0C4-418F-AC48-2877D27CD885}" srcOrd="1" destOrd="0" presId="urn:microsoft.com/office/officeart/2009/3/layout/HorizontalOrganizationChart"/>
-    <dgm:cxn modelId="{567FAA16-A8A9-4DDE-BD2E-77B6D7EF27BA}" type="presParOf" srcId="{EB1CF362-E060-4550-B8A5-CDF1160A04DF}" destId="{DDDE7E88-34FC-4DF7-885D-8D68FCD89AE1}" srcOrd="1" destOrd="0" presId="urn:microsoft.com/office/officeart/2009/3/layout/HorizontalOrganizationChart"/>
-    <dgm:cxn modelId="{CC88330B-94FD-4CA1-9AB9-9A47DE28AB73}" type="presParOf" srcId="{EB1CF362-E060-4550-B8A5-CDF1160A04DF}" destId="{3E484AFB-398F-4CBE-84F1-55B3FB90FFD5}" srcOrd="2" destOrd="0" presId="urn:microsoft.com/office/officeart/2009/3/layout/HorizontalOrganizationChart"/>
-    <dgm:cxn modelId="{BDF79D13-B11B-4FE6-8137-7141EFF17FBA}" type="presParOf" srcId="{93FAA5E6-B3D2-4BD2-AAE2-076ADB735AA9}" destId="{A619D504-7967-4BA8-A4D4-012EDF08EF56}" srcOrd="2" destOrd="0" presId="urn:microsoft.com/office/officeart/2009/3/layout/HorizontalOrganizationChart"/>
-    <dgm:cxn modelId="{4426C537-7A4C-4D82-A603-237A400D748F}" type="presParOf" srcId="{93FAA5E6-B3D2-4BD2-AAE2-076ADB735AA9}" destId="{79ACB37A-D84E-474C-A126-11F0ADC05871}" srcOrd="3" destOrd="0" presId="urn:microsoft.com/office/officeart/2009/3/layout/HorizontalOrganizationChart"/>
-    <dgm:cxn modelId="{01D77D82-D053-4670-A2B7-54E0C0826F7A}" type="presParOf" srcId="{79ACB37A-D84E-474C-A126-11F0ADC05871}" destId="{4E038B4B-2570-403A-83A5-A0460350F9C4}" srcOrd="0" destOrd="0" presId="urn:microsoft.com/office/officeart/2009/3/layout/HorizontalOrganizationChart"/>
-    <dgm:cxn modelId="{7632EFFE-EAB6-4818-911F-6FEA987E06CD}" type="presParOf" srcId="{4E038B4B-2570-403A-83A5-A0460350F9C4}" destId="{82FE3206-7868-4794-866E-49D06E1ECE76}" srcOrd="0" destOrd="0" presId="urn:microsoft.com/office/officeart/2009/3/layout/HorizontalOrganizationChart"/>
-    <dgm:cxn modelId="{BBE38EF8-25A5-4D90-9348-C133D714A02E}" type="presParOf" srcId="{4E038B4B-2570-403A-83A5-A0460350F9C4}" destId="{6E048EC3-648D-47D7-B86F-A4736579AC3E}" srcOrd="1" destOrd="0" presId="urn:microsoft.com/office/officeart/2009/3/layout/HorizontalOrganizationChart"/>
-    <dgm:cxn modelId="{B452B60D-2090-477F-B8A9-3FF1D69327A1}" type="presParOf" srcId="{79ACB37A-D84E-474C-A126-11F0ADC05871}" destId="{57665CAB-30BF-4BE5-B5D4-02FAA03AC329}" srcOrd="1" destOrd="0" presId="urn:microsoft.com/office/officeart/2009/3/layout/HorizontalOrganizationChart"/>
-    <dgm:cxn modelId="{BD459ABF-0C95-4D86-8EA9-F8DA1AE97803}" type="presParOf" srcId="{79ACB37A-D84E-474C-A126-11F0ADC05871}" destId="{56F08588-CD7B-4BB5-92AF-FB2032DA2C53}" srcOrd="2" destOrd="0" presId="urn:microsoft.com/office/officeart/2009/3/layout/HorizontalOrganizationChart"/>
-    <dgm:cxn modelId="{24E890B3-5896-4C9D-BAFB-21D478CC733E}" type="presParOf" srcId="{7B2F11E8-CF5E-488B-864D-2D86C065C544}" destId="{1C4E50B4-0E34-4EB9-A9D1-9A2EB41D4CBA}" srcOrd="2" destOrd="0" presId="urn:microsoft.com/office/officeart/2009/3/layout/HorizontalOrganizationChart"/>
+    <dgm:cxn modelId="{8C237EC0-73F5-4670-918C-C287C016FFC6}" type="presOf" srcId="{B9000A67-CC3D-4835-B442-1A93A91CC425}" destId="{82FE3206-7868-4794-866E-49D06E1ECE76}" srcOrd="0" destOrd="0" presId="urn:microsoft.com/office/officeart/2009/3/layout/HorizontalOrganizationChart"/>
+    <dgm:cxn modelId="{502BE466-C803-4E3B-93DC-55B92B056A56}" type="presOf" srcId="{B9000A67-CC3D-4835-B442-1A93A91CC425}" destId="{6E048EC3-648D-47D7-B86F-A4736579AC3E}" srcOrd="1" destOrd="0" presId="urn:microsoft.com/office/officeart/2009/3/layout/HorizontalOrganizationChart"/>
+    <dgm:cxn modelId="{5ADB0A23-A9D6-4D6A-B58F-7F6000785A84}" type="presOf" srcId="{3F5BDD9E-4094-4A32-A64C-1ED6C1911304}" destId="{EC1A5E50-E0C4-418F-AC48-2877D27CD885}" srcOrd="1" destOrd="0" presId="urn:microsoft.com/office/officeart/2009/3/layout/HorizontalOrganizationChart"/>
+    <dgm:cxn modelId="{C9F53AE3-A562-4C5F-9F01-FD961D36598D}" type="presOf" srcId="{D95570DD-6DA6-48C5-B73B-7E6D70560C5D}" destId="{4A4CC775-5E12-4B56-A060-888E6A3C1E50}" srcOrd="1" destOrd="0" presId="urn:microsoft.com/office/officeart/2009/3/layout/HorizontalOrganizationChart"/>
+    <dgm:cxn modelId="{384ACA52-FDA6-43FF-807C-01AAFC5360CD}" type="presOf" srcId="{BB3FE0C2-F391-43A5-9DAF-D69CF6D33D94}" destId="{7027AAEA-BD8B-49CB-83F2-DD4FC0AF3F95}" srcOrd="0" destOrd="0" presId="urn:microsoft.com/office/officeart/2009/3/layout/HorizontalOrganizationChart"/>
+    <dgm:cxn modelId="{26D87B4D-6331-403B-AD52-00BC05ABD253}" type="presParOf" srcId="{3CC1B065-9A48-4B38-8EB3-594A33E849B4}" destId="{7B2F11E8-CF5E-488B-864D-2D86C065C544}" srcOrd="0" destOrd="0" presId="urn:microsoft.com/office/officeart/2009/3/layout/HorizontalOrganizationChart"/>
+    <dgm:cxn modelId="{5E443749-7026-4C8B-BA77-97167C66D00A}" type="presParOf" srcId="{7B2F11E8-CF5E-488B-864D-2D86C065C544}" destId="{4A788A00-E558-400E-96CA-C12E960C3AF8}" srcOrd="0" destOrd="0" presId="urn:microsoft.com/office/officeart/2009/3/layout/HorizontalOrganizationChart"/>
+    <dgm:cxn modelId="{8F7B6737-C533-40B0-8D22-0E3B4546BD4B}" type="presParOf" srcId="{4A788A00-E558-400E-96CA-C12E960C3AF8}" destId="{8FB763BF-07E2-48C8-A041-29EA3AF9626C}" srcOrd="0" destOrd="0" presId="urn:microsoft.com/office/officeart/2009/3/layout/HorizontalOrganizationChart"/>
+    <dgm:cxn modelId="{7D65AE2B-2E6F-47B7-A2B2-C4B840BB407E}" type="presParOf" srcId="{4A788A00-E558-400E-96CA-C12E960C3AF8}" destId="{4A4CC775-5E12-4B56-A060-888E6A3C1E50}" srcOrd="1" destOrd="0" presId="urn:microsoft.com/office/officeart/2009/3/layout/HorizontalOrganizationChart"/>
+    <dgm:cxn modelId="{43BF5AD6-2403-42A5-82E3-8E055EBFF513}" type="presParOf" srcId="{7B2F11E8-CF5E-488B-864D-2D86C065C544}" destId="{93FAA5E6-B3D2-4BD2-AAE2-076ADB735AA9}" srcOrd="1" destOrd="0" presId="urn:microsoft.com/office/officeart/2009/3/layout/HorizontalOrganizationChart"/>
+    <dgm:cxn modelId="{766E7085-3328-4DD1-B059-97C7109C6CED}" type="presParOf" srcId="{93FAA5E6-B3D2-4BD2-AAE2-076ADB735AA9}" destId="{7027AAEA-BD8B-49CB-83F2-DD4FC0AF3F95}" srcOrd="0" destOrd="0" presId="urn:microsoft.com/office/officeart/2009/3/layout/HorizontalOrganizationChart"/>
+    <dgm:cxn modelId="{A54F35C2-576A-4712-AE17-2BC041094E8E}" type="presParOf" srcId="{93FAA5E6-B3D2-4BD2-AAE2-076ADB735AA9}" destId="{EB1CF362-E060-4550-B8A5-CDF1160A04DF}" srcOrd="1" destOrd="0" presId="urn:microsoft.com/office/officeart/2009/3/layout/HorizontalOrganizationChart"/>
+    <dgm:cxn modelId="{586615B2-6767-4043-9729-0BF229383A2C}" type="presParOf" srcId="{EB1CF362-E060-4550-B8A5-CDF1160A04DF}" destId="{DE2D3F9A-4FD0-41EC-8798-8388A4E6464A}" srcOrd="0" destOrd="0" presId="urn:microsoft.com/office/officeart/2009/3/layout/HorizontalOrganizationChart"/>
+    <dgm:cxn modelId="{F871A68A-9CED-47B3-AA42-2B2252C37503}" type="presParOf" srcId="{DE2D3F9A-4FD0-41EC-8798-8388A4E6464A}" destId="{DA1E63F0-0E94-4D52-A544-43F31CED7266}" srcOrd="0" destOrd="0" presId="urn:microsoft.com/office/officeart/2009/3/layout/HorizontalOrganizationChart"/>
+    <dgm:cxn modelId="{1843BE83-E693-44C9-8BA4-A8242C7A2E8D}" type="presParOf" srcId="{DE2D3F9A-4FD0-41EC-8798-8388A4E6464A}" destId="{EC1A5E50-E0C4-418F-AC48-2877D27CD885}" srcOrd="1" destOrd="0" presId="urn:microsoft.com/office/officeart/2009/3/layout/HorizontalOrganizationChart"/>
+    <dgm:cxn modelId="{CDE30454-7C7A-43BF-9471-B4508603D332}" type="presParOf" srcId="{EB1CF362-E060-4550-B8A5-CDF1160A04DF}" destId="{DDDE7E88-34FC-4DF7-885D-8D68FCD89AE1}" srcOrd="1" destOrd="0" presId="urn:microsoft.com/office/officeart/2009/3/layout/HorizontalOrganizationChart"/>
+    <dgm:cxn modelId="{90249D29-B867-4255-8088-CCBBF7E9D729}" type="presParOf" srcId="{EB1CF362-E060-4550-B8A5-CDF1160A04DF}" destId="{3E484AFB-398F-4CBE-84F1-55B3FB90FFD5}" srcOrd="2" destOrd="0" presId="urn:microsoft.com/office/officeart/2009/3/layout/HorizontalOrganizationChart"/>
+    <dgm:cxn modelId="{B16C5880-5F6B-43ED-9AEC-D7CF264A1D7C}" type="presParOf" srcId="{93FAA5E6-B3D2-4BD2-AAE2-076ADB735AA9}" destId="{A619D504-7967-4BA8-A4D4-012EDF08EF56}" srcOrd="2" destOrd="0" presId="urn:microsoft.com/office/officeart/2009/3/layout/HorizontalOrganizationChart"/>
+    <dgm:cxn modelId="{0329A3FD-37FA-4F9A-9B2D-1091C7D34625}" type="presParOf" srcId="{93FAA5E6-B3D2-4BD2-AAE2-076ADB735AA9}" destId="{79ACB37A-D84E-474C-A126-11F0ADC05871}" srcOrd="3" destOrd="0" presId="urn:microsoft.com/office/officeart/2009/3/layout/HorizontalOrganizationChart"/>
+    <dgm:cxn modelId="{6F54EDF1-A397-4B0F-ACDE-B4581A0B5731}" type="presParOf" srcId="{79ACB37A-D84E-474C-A126-11F0ADC05871}" destId="{4E038B4B-2570-403A-83A5-A0460350F9C4}" srcOrd="0" destOrd="0" presId="urn:microsoft.com/office/officeart/2009/3/layout/HorizontalOrganizationChart"/>
+    <dgm:cxn modelId="{0D4B537F-F616-4935-B7A7-152FBA690B31}" type="presParOf" srcId="{4E038B4B-2570-403A-83A5-A0460350F9C4}" destId="{82FE3206-7868-4794-866E-49D06E1ECE76}" srcOrd="0" destOrd="0" presId="urn:microsoft.com/office/officeart/2009/3/layout/HorizontalOrganizationChart"/>
+    <dgm:cxn modelId="{236A46FC-3887-4F02-AFE9-10EAC078B177}" type="presParOf" srcId="{4E038B4B-2570-403A-83A5-A0460350F9C4}" destId="{6E048EC3-648D-47D7-B86F-A4736579AC3E}" srcOrd="1" destOrd="0" presId="urn:microsoft.com/office/officeart/2009/3/layout/HorizontalOrganizationChart"/>
+    <dgm:cxn modelId="{93969267-F85A-4F00-82F2-1569F7A9C6FB}" type="presParOf" srcId="{79ACB37A-D84E-474C-A126-11F0ADC05871}" destId="{57665CAB-30BF-4BE5-B5D4-02FAA03AC329}" srcOrd="1" destOrd="0" presId="urn:microsoft.com/office/officeart/2009/3/layout/HorizontalOrganizationChart"/>
+    <dgm:cxn modelId="{A4C99E11-BEDC-4306-A8AB-443CCC3AFC35}" type="presParOf" srcId="{79ACB37A-D84E-474C-A126-11F0ADC05871}" destId="{56F08588-CD7B-4BB5-92AF-FB2032DA2C53}" srcOrd="2" destOrd="0" presId="urn:microsoft.com/office/officeart/2009/3/layout/HorizontalOrganizationChart"/>
+    <dgm:cxn modelId="{FC26BBE0-3EA9-4EB4-ABE2-8E918ED64E02}" type="presParOf" srcId="{7B2F11E8-CF5E-488B-864D-2D86C065C544}" destId="{1C4E50B4-0E34-4EB9-A9D1-9A2EB41D4CBA}" srcOrd="2" destOrd="0" presId="urn:microsoft.com/office/officeart/2009/3/layout/HorizontalOrganizationChart"/>
   </dgm:cxnLst>
   <dgm:bg/>
   <dgm:whole/>
@@ -42588,6 +42447,7 @@
     <w:rsid w:val="00717246"/>
     <w:rsid w:val="0079255E"/>
     <w:rsid w:val="008974A5"/>
+    <w:rsid w:val="009454EA"/>
     <w:rsid w:val="00946605"/>
     <w:rsid w:val="009B63D3"/>
     <w:rsid w:val="009E27E8"/>
@@ -44027,7 +43887,7 @@
 </file>
 
 <file path=customXml/itemProps2.xml><?xml version="1.0" encoding="utf-8"?>
-<ds:datastoreItem xmlns:ds="http://schemas.openxmlformats.org/officeDocument/2006/customXml" ds:itemID="{FAEB238A-76E2-4DE2-84E6-11D36B57EAE5}">
+<ds:datastoreItem xmlns:ds="http://schemas.openxmlformats.org/officeDocument/2006/customXml" ds:itemID="{0749B010-EF8D-425A-89FF-BC1C90FC4BC1}">
   <ds:schemaRefs>
     <ds:schemaRef ds:uri="http://schemas.openxmlformats.org/officeDocument/2006/bibliography"/>
   </ds:schemaRefs>

</xml_diff>

<commit_message>
viêt phân support vector machine
</commit_message>
<xml_diff>
--- a/reports/tttn/drafts/[vatuan] TTTN HCMUT 2015.docx
+++ b/reports/tttn/drafts/[vatuan] TTTN HCMUT 2015.docx
@@ -329,7 +329,6 @@
         <w:dataBinding w:prefixMappings="xmlns:ns0='http://purl.org/dc/elements/1.1/' xmlns:ns1='http://schemas.openxmlformats.org/package/2006/metadata/core-properties' " w:xpath="/ns1:coreProperties[1]/ns0:subject[1]" w:storeItemID="{6C3C8BC8-F283-45AE-878A-BAB7291924A1}"/>
         <w:text/>
       </w:sdtPr>
-      <w:sdtEndPr/>
       <w:sdtContent>
         <w:p>
           <w:pPr>
@@ -380,7 +379,6 @@
           <w:dataBinding w:prefixMappings="xmlns:ns0='http://purl.org/dc/elements/1.1/' xmlns:ns1='http://schemas.openxmlformats.org/package/2006/metadata/core-properties' " w:xpath="/ns1:coreProperties[1]/ns0:title[1]" w:storeItemID="{6C3C8BC8-F283-45AE-878A-BAB7291924A1}"/>
           <w:text/>
         </w:sdtPr>
-        <w:sdtEndPr/>
         <w:sdtContent>
           <w:r>
             <w:rPr>
@@ -554,7 +552,7 @@
                 <w:sz w:val="28"/>
                 <w:szCs w:val="28"/>
               </w:rPr>
-              <w:t>04-Jun-15</w:t>
+              <w:t>05-Jun-15</w:t>
             </w:r>
             <w:r>
               <w:rPr>
@@ -2882,7 +2880,7 @@
           <w:noProof/>
         </w:rPr>
         <w:drawing>
-          <wp:inline distT="0" distB="0" distL="0" distR="0" wp14:anchorId="1D883F03" wp14:editId="0EE61230">
+          <wp:inline distT="0" distB="0" distL="0" distR="0" wp14:anchorId="6856F8B4" wp14:editId="6B9002AE">
             <wp:extent cx="5486400" cy="2182483"/>
             <wp:effectExtent l="0" t="0" r="0" b="46990"/>
             <wp:docPr id="21" name="Diagram 21"/>
@@ -2950,7 +2948,7 @@
           <w:noProof/>
         </w:rPr>
         <w:drawing>
-          <wp:inline distT="0" distB="0" distL="0" distR="0" wp14:anchorId="7B8C28A4" wp14:editId="4B000C7F">
+          <wp:inline distT="0" distB="0" distL="0" distR="0" wp14:anchorId="0EC3BFA1" wp14:editId="069B450E">
             <wp:extent cx="5486400" cy="1966822"/>
             <wp:effectExtent l="0" t="0" r="0" b="0"/>
             <wp:docPr id="29" name="Diagram 29"/>
@@ -3019,7 +3017,7 @@
           <w:noProof/>
         </w:rPr>
         <w:drawing>
-          <wp:inline distT="0" distB="0" distL="0" distR="0" wp14:anchorId="29FF57FF" wp14:editId="43DF8D0E">
+          <wp:inline distT="0" distB="0" distL="0" distR="0" wp14:anchorId="0DB4DB18" wp14:editId="6E45D340">
             <wp:extent cx="4114800" cy="1492370"/>
             <wp:effectExtent l="0" t="38100" r="0" b="12700"/>
             <wp:docPr id="30" name="Diagram 30"/>
@@ -3090,7 +3088,7 @@
           <w:noProof/>
         </w:rPr>
         <w:drawing>
-          <wp:inline distT="0" distB="0" distL="0" distR="0" wp14:anchorId="7CB9BBB0" wp14:editId="7C624698">
+          <wp:inline distT="0" distB="0" distL="0" distR="0" wp14:anchorId="07C62C8C" wp14:editId="58A7B8B8">
             <wp:extent cx="4352925" cy="974785"/>
             <wp:effectExtent l="0" t="0" r="0" b="15875"/>
             <wp:docPr id="31" name="Diagram 31"/>
@@ -3162,7 +3160,6 @@
           <w:id w:val="1040317874"/>
           <w:citation/>
         </w:sdtPr>
-        <w:sdtEndPr/>
         <w:sdtContent>
           <w:r>
             <w:rPr>
@@ -3282,7 +3279,6 @@
           <w:id w:val="-2071182736"/>
           <w:citation/>
         </w:sdtPr>
-        <w:sdtEndPr/>
         <w:sdtContent>
           <w:r>
             <w:rPr>
@@ -4015,7 +4011,6 @@
           <w:id w:val="990212477"/>
           <w:citation/>
         </w:sdtPr>
-        <w:sdtEndPr/>
         <w:sdtContent>
           <w:r>
             <w:rPr>
@@ -4096,7 +4091,6 @@
           <w:id w:val="413202799"/>
           <w:citation/>
         </w:sdtPr>
-        <w:sdtEndPr/>
         <w:sdtContent>
           <w:r>
             <w:rPr>
@@ -4154,7 +4148,6 @@
           <w:id w:val="-594932237"/>
           <w:citation/>
         </w:sdtPr>
-        <w:sdtEndPr/>
         <w:sdtContent>
           <w:r>
             <w:rPr>
@@ -4206,7 +4199,6 @@
           <w:id w:val="1820462065"/>
           <w:citation/>
         </w:sdtPr>
-        <w:sdtEndPr/>
         <w:sdtContent>
           <w:r>
             <w:rPr>
@@ -4281,7 +4273,6 @@
           <w:id w:val="2086108729"/>
           <w:citation/>
         </w:sdtPr>
-        <w:sdtEndPr/>
         <w:sdtContent>
           <w:r>
             <w:rPr>
@@ -4330,7 +4321,6 @@
           <w:id w:val="1441342587"/>
           <w:citation/>
         </w:sdtPr>
-        <w:sdtEndPr/>
         <w:sdtContent>
           <w:r>
             <w:rPr>
@@ -4385,7 +4375,6 @@
           <w:id w:val="-1907301122"/>
           <w:citation/>
         </w:sdtPr>
-        <w:sdtEndPr/>
         <w:sdtContent>
           <w:r>
             <w:rPr>
@@ -4437,7 +4426,6 @@
           <w:id w:val="2096594204"/>
           <w:citation/>
         </w:sdtPr>
-        <w:sdtEndPr/>
         <w:sdtContent>
           <w:r>
             <w:rPr>
@@ -4504,7 +4492,6 @@
           <w:id w:val="290724679"/>
           <w:citation/>
         </w:sdtPr>
-        <w:sdtEndPr/>
         <w:sdtContent>
           <w:r>
             <w:rPr>
@@ -4564,7 +4551,6 @@
           <w:id w:val="-919172371"/>
           <w:citation/>
         </w:sdtPr>
-        <w:sdtEndPr/>
         <w:sdtContent>
           <w:r>
             <w:rPr>
@@ -4859,7 +4845,6 @@
           <w:id w:val="1214391815"/>
           <w:citation/>
         </w:sdtPr>
-        <w:sdtEndPr/>
         <w:sdtContent>
           <w:r>
             <w:rPr>
@@ -5038,7 +5023,7 @@
         <mc:AlternateContent>
           <mc:Choice Requires="wpc">
             <w:drawing>
-              <wp:inline distT="0" distB="0" distL="0" distR="0" wp14:anchorId="49BF8A85" wp14:editId="5431F385">
+              <wp:inline distT="0" distB="0" distL="0" distR="0" wp14:anchorId="35665E16" wp14:editId="33343368">
                 <wp:extent cx="5486400" cy="612251"/>
                 <wp:effectExtent l="0" t="0" r="0" b="0"/>
                 <wp:docPr id="1" name="Canvas 1"/>
@@ -5621,7 +5606,7 @@
           </mc:Choice>
           <mc:Fallback>
             <w:pict>
-              <v:group w14:anchorId="49BF8A85" id="Canvas 1" o:spid="_x0000_s1026" editas="canvas" style="width:6in;height:48.2pt;mso-position-horizontal-relative:char;mso-position-vertical-relative:line" coordsize="54864,6121" o:gfxdata="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">
+              <v:group w14:anchorId="35665E16" id="Canvas 1" o:spid="_x0000_s1026" editas="canvas" style="width:6in;height:48.2pt;mso-position-horizontal-relative:char;mso-position-vertical-relative:line" coordsize="54864,6121" o:gfxdata="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">
                 <v:shapetype id="_x0000_t75" coordsize="21600,21600" o:spt="75" o:preferrelative="t" path="m@4@5l@4@11@9@11@9@5xe" filled="f" stroked="f">
                   <v:stroke joinstyle="miter"/>
                   <v:formulas>
@@ -5961,7 +5946,6 @@
           <w:id w:val="-457801711"/>
           <w:citation/>
         </w:sdtPr>
-        <w:sdtEndPr/>
         <w:sdtContent>
           <w:r>
             <w:rPr>
@@ -6030,7 +6014,6 @@
           <w:id w:val="996695659"/>
           <w:citation/>
         </w:sdtPr>
-        <w:sdtEndPr/>
         <w:sdtContent>
           <w:r>
             <w:rPr>
@@ -6085,7 +6068,6 @@
           <w:id w:val="1451362974"/>
           <w:citation/>
         </w:sdtPr>
-        <w:sdtEndPr/>
         <w:sdtContent>
           <w:r>
             <w:rPr>
@@ -6137,7 +6119,6 @@
           <w:id w:val="486289175"/>
           <w:citation/>
         </w:sdtPr>
-        <w:sdtEndPr/>
         <w:sdtContent>
           <w:r>
             <w:rPr>
@@ -6201,7 +6182,6 @@
           <w:id w:val="-1687827070"/>
           <w:citation/>
         </w:sdtPr>
-        <w:sdtEndPr/>
         <w:sdtContent>
           <w:r>
             <w:rPr>
@@ -6250,7 +6230,6 @@
           <w:id w:val="1354756528"/>
           <w:citation/>
         </w:sdtPr>
-        <w:sdtEndPr/>
         <w:sdtContent>
           <w:r>
             <w:rPr>
@@ -6302,7 +6281,6 @@
           <w:id w:val="638855395"/>
           <w:citation/>
         </w:sdtPr>
-        <w:sdtEndPr/>
         <w:sdtContent>
           <w:r>
             <w:rPr>
@@ -6393,7 +6371,6 @@
           <w:id w:val="1748380192"/>
           <w:citation/>
         </w:sdtPr>
-        <w:sdtEndPr/>
         <w:sdtContent>
           <w:r>
             <w:rPr>
@@ -7943,6 +7920,508 @@
       <w:bookmarkEnd w:id="16"/>
     </w:p>
     <w:p>
+      <w:r>
+        <w:t xml:space="preserve">Trong lĩnh vực học máy, Support Vector Machine (SVM) là 1 mô hình học có giám sát dựa trên nền tảng là giải thuật phân tích dữ liệu và nhận diễn mẫu. Mô hình SVM thường được sử dụng cho các bài toán phân loại và phân tích hồi quy. SVM nhận vào một tập dữ liệu với mỗi điểm dữ liệu đã được đánh dấu thuộc 1 trong 2 lớp có sẵn và cố gắng xây dựng mô hình </w:t>
+      </w:r>
+      <w:r>
+        <w:t xml:space="preserve">để phân định lớp khi xuất hiện điểm dữ liệu mới chưa biết. Mô hình SVM thường được minh họa bằng các điểm trong không gian, trong đó các điểm dữ liệu được phân chia bằng một đường thẳng tuyến tính sao cho khoảng cách giữa 2 cụm dữ liệu là lớn nhất có thể. Khi xuất hiện điểm dữ liệu mới chưa biết, điểm dữ liệu đó sẽ được ánh xạ vào không gian tương ứng và từ đó có thể giúp dự đoán được điểm dữ liệu mới thuộc vào lớp nào. Ngoài khả năng phân loại tuyến tính, SVM cũng cho kết quả tốt đối với phân loại phi tuyến tính nếu áp dụng kĩ thuật </w:t>
+      </w:r>
+      <w:r>
+        <w:rPr>
+          <w:i/>
+        </w:rPr>
+        <w:t>kernel</w:t>
+      </w:r>
+      <w:r>
+        <w:rPr>
+          <w:i/>
+        </w:rPr>
+        <w:t xml:space="preserve">, </w:t>
+      </w:r>
+      <w:r>
+        <w:t>trong đó ngầm ánh xạ các điểm dữ liệu vào không gian cấp cao.</w:t>
+      </w:r>
+    </w:p>
+    <w:p>
+      <w:pPr>
+        <w:keepNext/>
+        <w:jc w:val="center"/>
+      </w:pPr>
+      <w:r>
+        <w:rPr>
+          <w:noProof/>
+        </w:rPr>
+        <w:drawing>
+          <wp:inline distT="0" distB="0" distL="0" distR="0" wp14:anchorId="74A4E635" wp14:editId="75207FC1">
+            <wp:extent cx="3276600" cy="2457450"/>
+            <wp:effectExtent l="0" t="0" r="0" b="0"/>
+            <wp:docPr id="4" name="Picture 4"/>
+            <wp:cNvGraphicFramePr>
+              <a:graphicFrameLocks xmlns:a="http://schemas.openxmlformats.org/drawingml/2006/main" noChangeAspect="1"/>
+            </wp:cNvGraphicFramePr>
+            <a:graphic xmlns:a="http://schemas.openxmlformats.org/drawingml/2006/main">
+              <a:graphicData uri="http://schemas.openxmlformats.org/drawingml/2006/picture">
+                <pic:pic xmlns:pic="http://schemas.openxmlformats.org/drawingml/2006/picture">
+                  <pic:nvPicPr>
+                    <pic:cNvPr id="4" name="demo_SVM.png"/>
+                    <pic:cNvPicPr/>
+                  </pic:nvPicPr>
+                  <pic:blipFill>
+                    <a:blip r:embed="rId39">
+                      <a:extLst>
+                        <a:ext uri="{28A0092B-C50C-407E-A947-70E740481C1C}">
+                          <a14:useLocalDpi xmlns:a14="http://schemas.microsoft.com/office/drawing/2010/main" val="0"/>
+                        </a:ext>
+                      </a:extLst>
+                    </a:blip>
+                    <a:stretch>
+                      <a:fillRect/>
+                    </a:stretch>
+                  </pic:blipFill>
+                  <pic:spPr>
+                    <a:xfrm>
+                      <a:off x="0" y="0"/>
+                      <a:ext cx="3348639" cy="2511479"/>
+                    </a:xfrm>
+                    <a:prstGeom prst="rect">
+                      <a:avLst/>
+                    </a:prstGeom>
+                  </pic:spPr>
+                </pic:pic>
+              </a:graphicData>
+            </a:graphic>
+          </wp:inline>
+        </w:drawing>
+      </w:r>
+    </w:p>
+    <w:p>
+      <w:pPr>
+        <w:pStyle w:val="Caption"/>
+      </w:pPr>
+      <w:r>
+        <w:t xml:space="preserve">Hình </w:t>
+      </w:r>
+      <w:fldSimple w:instr=" STYLEREF 1 \s ">
+        <w:r>
+          <w:rPr>
+            <w:noProof/>
+          </w:rPr>
+          <w:t>3</w:t>
+        </w:r>
+      </w:fldSimple>
+      <w:r>
+        <w:t>.</w:t>
+      </w:r>
+      <w:fldSimple w:instr=" SEQ Hình \* ARABIC \s 1 ">
+        <w:r>
+          <w:rPr>
+            <w:noProof/>
+          </w:rPr>
+          <w:t>1</w:t>
+        </w:r>
+      </w:fldSimple>
+      <w:r>
+        <w:t>. Minh họa mô hình SVM</w:t>
+      </w:r>
+    </w:p>
+    <w:p>
+      <w:pPr>
+        <w:rPr>
+          <w:b/>
+        </w:rPr>
+      </w:pPr>
+      <w:r>
+        <w:rPr>
+          <w:b/>
+        </w:rPr>
+        <w:lastRenderedPageBreak/>
+        <w:t>Tối ưu hóa khoảng cách</w:t>
+      </w:r>
+    </w:p>
+    <w:p>
+      <w:r>
+        <w:t>Mô hình SVM là mô hình phân loại tuyến tính các điểm dữ liệu trong không gian. Tuy nhiên, ta có thể tìm được nhiều hơn 1 đường thẳng có khả năng giúp phân biệt các điểm dữ liệu thuộc 2 lớp khác nhau (Hình 3.2). Nếu chúng ta chọn đường thẳng phân loại có khoảng cách tới điểm dữ liệu thuộc 2 lớp nhỏ (Hình 3.2b), trong thực tế, sai số của dữ liệu có thể khiến cho việc phân loại sai đối với những điểm dữ liệu thuộc biên của 2 lớp. Vì vậy chúng ta thường chọn đường phân loại có thể tối đa hóa khoảng cách từ đường phân loại đến điểm dữ liệu thuộc 2 lớp.</w:t>
+      </w:r>
+    </w:p>
+    <w:p>
+      <w:pPr>
+        <w:keepNext/>
+        <w:jc w:val="center"/>
+      </w:pPr>
+      <w:r>
+        <w:rPr>
+          <w:noProof/>
+        </w:rPr>
+        <w:drawing>
+          <wp:inline distT="0" distB="0" distL="0" distR="0" wp14:anchorId="3CFBEFE9" wp14:editId="282F928A">
+            <wp:extent cx="4686300" cy="2419350"/>
+            <wp:effectExtent l="0" t="0" r="0" b="0"/>
+            <wp:docPr id="10" name="Picture 10"/>
+            <wp:cNvGraphicFramePr>
+              <a:graphicFrameLocks xmlns:a="http://schemas.openxmlformats.org/drawingml/2006/main" noChangeAspect="1"/>
+            </wp:cNvGraphicFramePr>
+            <a:graphic xmlns:a="http://schemas.openxmlformats.org/drawingml/2006/main">
+              <a:graphicData uri="http://schemas.openxmlformats.org/drawingml/2006/picture">
+                <pic:pic xmlns:pic="http://schemas.openxmlformats.org/drawingml/2006/picture">
+                  <pic:nvPicPr>
+                    <pic:cNvPr id="10" name="svm.gif"/>
+                    <pic:cNvPicPr/>
+                  </pic:nvPicPr>
+                  <pic:blipFill>
+                    <a:blip r:embed="rId40">
+                      <a:extLst>
+                        <a:ext uri="{28A0092B-C50C-407E-A947-70E740481C1C}">
+                          <a14:useLocalDpi xmlns:a14="http://schemas.microsoft.com/office/drawing/2010/main" val="0"/>
+                        </a:ext>
+                      </a:extLst>
+                    </a:blip>
+                    <a:stretch>
+                      <a:fillRect/>
+                    </a:stretch>
+                  </pic:blipFill>
+                  <pic:spPr>
+                    <a:xfrm>
+                      <a:off x="0" y="0"/>
+                      <a:ext cx="4686300" cy="2419350"/>
+                    </a:xfrm>
+                    <a:prstGeom prst="rect">
+                      <a:avLst/>
+                    </a:prstGeom>
+                  </pic:spPr>
+                </pic:pic>
+              </a:graphicData>
+            </a:graphic>
+          </wp:inline>
+        </w:drawing>
+      </w:r>
+    </w:p>
+    <w:p>
+      <w:pPr>
+        <w:pStyle w:val="Caption"/>
+      </w:pPr>
+      <w:r>
+        <w:t xml:space="preserve">Hình </w:t>
+      </w:r>
+      <w:fldSimple w:instr=" STYLEREF 1 \s ">
+        <w:r>
+          <w:rPr>
+            <w:noProof/>
+          </w:rPr>
+          <w:t>3</w:t>
+        </w:r>
+      </w:fldSimple>
+      <w:r>
+        <w:t>.</w:t>
+      </w:r>
+      <w:fldSimple w:instr=" SEQ Hình \* ARABIC \s 1 ">
+        <w:r>
+          <w:rPr>
+            <w:noProof/>
+          </w:rPr>
+          <w:t>2</w:t>
+        </w:r>
+      </w:fldSimple>
+      <w:r>
+        <w:t>. Tối ưu hóa khoảng cách</w:t>
+      </w:r>
+    </w:p>
+    <w:p>
+      <w:pPr>
+        <w:rPr>
+          <w:i/>
+        </w:rPr>
+      </w:pPr>
+      <w:r>
+        <w:t xml:space="preserve">Để dễ dàng cho việc định lượng, ta thường xem xét khoảng cách lớn nhất từ đường thẳng phân loại đến điểm dữ liệu gần nhất của 2 bên. Khoảng cách này là đối xứng qua 2 bên của đường thẳng phân loại và được gọi là M. Các điểm dữ liệu thuộc 2 lớp và có vị trí gần nhất với đường thẳng phân loại được gọi là </w:t>
+      </w:r>
+      <w:r>
+        <w:rPr>
+          <w:i/>
+        </w:rPr>
+        <w:t>support vector</w:t>
+      </w:r>
+      <w:r>
+        <w:rPr>
+          <w:i/>
+        </w:rPr>
+        <w:t>.</w:t>
+      </w:r>
+    </w:p>
+    <w:p>
+      <w:r>
+        <w:t>Từ đó công việc của mô hình SVM là tìm kiếm đường phân loại sao cho ta có thể tối đa hóa khoảng cách M.</w:t>
+      </w:r>
+    </w:p>
+    <w:p>
+      <w:pPr>
+        <w:rPr>
+          <w:b/>
+        </w:rPr>
+      </w:pPr>
+      <w:r>
+        <w:rPr>
+          <w:b/>
+        </w:rPr>
+        <w:t>Kĩ thuật kernel</w:t>
+      </w:r>
+    </w:p>
+    <w:p>
+      <w:r>
+        <w:t>Trong nhiều trường hợp, chúng ta không thể nào tìm được 1 đường thẳng có thể giúp phân loại các điểm dữ liệu thành 2 lớp. Vì vậy để giải quyết vấn đề đó, chúng ta cần suy nghĩ cách để thay đổi việc ánh xạ các điểm dữ liệu vào không gian. Ý tưởng cơ bản của việc này là chỉnh sửa các đặc trưng của dữ liệu sao cho các điểm dữ liệu xuất hiện trong không gian có thể được phân loại bằng 1 đường thẳng tuyến tính, hoặc ánh xạ các điểm dữ liệu vào không gian có số chiều cao hơn mà trong không gian đó, ta có thể tìm được một đường thẳng hoặc mặt phẳng có thể giúp phân loại các điểm dữ liệu. Tuy nhiên, ta không thể tự tạo ra dữ liệu mới, vì vậy ta chỉ có thể suy diễn đặc trưng mới từ các đặc trưng có sẵn.</w:t>
+      </w:r>
+    </w:p>
+    <w:p>
+      <w:pPr>
+        <w:rPr>
+          <w:rFonts w:eastAsiaTheme="minorEastAsia"/>
+        </w:rPr>
+      </w:pPr>
+      <w:r>
+        <w:t xml:space="preserve">Trong Hình 3.3, dữ liệu trong không gian 2 chiều không thể được phân loại nếu sử dụng đường thẳng, vì vậy ta cần biến đổi dữ liệu trong không gian 2 chiều lên không gian có chiều cao hơn để nhờ đó, ta có thể tìm được một mặt phẳng giúp phân loại chúng. Trong ví dụ minh họa, chiều thứ 3 được suy diễn từ 2 chiều có sẵn theo cách sau </w:t>
+      </w:r>
+      <m:oMath>
+        <m:d>
+          <m:dPr>
+            <m:begChr m:val="["/>
+            <m:endChr m:val="]"/>
+            <m:ctrlPr>
+              <w:rPr>
+                <w:rFonts w:ascii="Latin Modern Math" w:hAnsi="Latin Modern Math"/>
+                <w:i/>
+              </w:rPr>
+            </m:ctrlPr>
+          </m:dPr>
+          <m:e>
+            <m:r>
+              <w:rPr>
+                <w:rFonts w:ascii="Latin Modern Math" w:hAnsi="Latin Modern Math"/>
+              </w:rPr>
+              <m:t>x, y</m:t>
+            </m:r>
+          </m:e>
+        </m:d>
+        <m:r>
+          <w:rPr>
+            <w:rFonts w:ascii="Latin Modern Math" w:hAnsi="Latin Modern Math"/>
+          </w:rPr>
+          <m:t xml:space="preserve">=&gt;[x, y, </m:t>
+        </m:r>
+        <m:sSup>
+          <m:sSupPr>
+            <m:ctrlPr>
+              <w:rPr>
+                <w:rFonts w:ascii="Latin Modern Math" w:hAnsi="Latin Modern Math"/>
+                <w:i/>
+              </w:rPr>
+            </m:ctrlPr>
+          </m:sSupPr>
+          <m:e>
+            <m:r>
+              <w:rPr>
+                <w:rFonts w:ascii="Latin Modern Math" w:hAnsi="Latin Modern Math"/>
+              </w:rPr>
+              <m:t>x</m:t>
+            </m:r>
+          </m:e>
+          <m:sup>
+            <m:r>
+              <w:rPr>
+                <w:rFonts w:ascii="Latin Modern Math" w:hAnsi="Latin Modern Math"/>
+              </w:rPr>
+              <m:t>2</m:t>
+            </m:r>
+          </m:sup>
+        </m:sSup>
+        <m:r>
+          <w:rPr>
+            <w:rFonts w:ascii="Latin Modern Math" w:hAnsi="Latin Modern Math"/>
+          </w:rPr>
+          <m:t>+</m:t>
+        </m:r>
+        <m:sSup>
+          <m:sSupPr>
+            <m:ctrlPr>
+              <w:rPr>
+                <w:rFonts w:ascii="Latin Modern Math" w:hAnsi="Latin Modern Math"/>
+                <w:i/>
+              </w:rPr>
+            </m:ctrlPr>
+          </m:sSupPr>
+          <m:e>
+            <m:r>
+              <w:rPr>
+                <w:rFonts w:ascii="Latin Modern Math" w:hAnsi="Latin Modern Math"/>
+              </w:rPr>
+              <m:t>y</m:t>
+            </m:r>
+          </m:e>
+          <m:sup>
+            <m:r>
+              <w:rPr>
+                <w:rFonts w:ascii="Latin Modern Math" w:hAnsi="Latin Modern Math"/>
+              </w:rPr>
+              <m:t>2</m:t>
+            </m:r>
+          </m:sup>
+        </m:sSup>
+        <m:r>
+          <w:rPr>
+            <w:rFonts w:ascii="Latin Modern Math" w:hAnsi="Latin Modern Math"/>
+          </w:rPr>
+          <m:t>]</m:t>
+        </m:r>
+      </m:oMath>
+    </w:p>
+    <w:p>
+      <w:pPr>
+        <w:keepNext/>
+        <w:jc w:val="center"/>
+      </w:pPr>
+      <w:r>
+        <w:rPr>
+          <w:noProof/>
+        </w:rPr>
+        <w:lastRenderedPageBreak/>
+        <w:drawing>
+          <wp:inline distT="0" distB="0" distL="0" distR="0" wp14:anchorId="64592B02" wp14:editId="4BD3CA96">
+            <wp:extent cx="5457825" cy="2800350"/>
+            <wp:effectExtent l="0" t="0" r="9525" b="0"/>
+            <wp:docPr id="26" name="Picture 26"/>
+            <wp:cNvGraphicFramePr>
+              <a:graphicFrameLocks xmlns:a="http://schemas.openxmlformats.org/drawingml/2006/main" noChangeAspect="1"/>
+            </wp:cNvGraphicFramePr>
+            <a:graphic xmlns:a="http://schemas.openxmlformats.org/drawingml/2006/main">
+              <a:graphicData uri="http://schemas.openxmlformats.org/drawingml/2006/picture">
+                <pic:pic xmlns:pic="http://schemas.openxmlformats.org/drawingml/2006/picture">
+                  <pic:nvPicPr>
+                    <pic:cNvPr id="26" name="kernel.jpg"/>
+                    <pic:cNvPicPr/>
+                  </pic:nvPicPr>
+                  <pic:blipFill>
+                    <a:blip r:embed="rId41">
+                      <a:extLst>
+                        <a:ext uri="{28A0092B-C50C-407E-A947-70E740481C1C}">
+                          <a14:useLocalDpi xmlns:a14="http://schemas.microsoft.com/office/drawing/2010/main" val="0"/>
+                        </a:ext>
+                      </a:extLst>
+                    </a:blip>
+                    <a:stretch>
+                      <a:fillRect/>
+                    </a:stretch>
+                  </pic:blipFill>
+                  <pic:spPr>
+                    <a:xfrm>
+                      <a:off x="0" y="0"/>
+                      <a:ext cx="5457825" cy="2800350"/>
+                    </a:xfrm>
+                    <a:prstGeom prst="rect">
+                      <a:avLst/>
+                    </a:prstGeom>
+                  </pic:spPr>
+                </pic:pic>
+              </a:graphicData>
+            </a:graphic>
+          </wp:inline>
+        </w:drawing>
+      </w:r>
+    </w:p>
+    <w:p>
+      <w:pPr>
+        <w:pStyle w:val="Caption"/>
+      </w:pPr>
+      <w:r>
+        <w:t xml:space="preserve">Hình </w:t>
+      </w:r>
+      <w:fldSimple w:instr=" STYLEREF 1 \s ">
+        <w:r>
+          <w:rPr>
+            <w:noProof/>
+          </w:rPr>
+          <w:t>3</w:t>
+        </w:r>
+      </w:fldSimple>
+      <w:r>
+        <w:t>.</w:t>
+      </w:r>
+      <w:fldSimple w:instr=" SEQ Hình \* ARABIC \s 1 ">
+        <w:r>
+          <w:rPr>
+            <w:noProof/>
+          </w:rPr>
+          <w:t>3</w:t>
+        </w:r>
+      </w:fldSimple>
+      <w:r>
+        <w:t>. Kĩ thuật kernel giúp biến đổi không gian dữ liệu</w:t>
+      </w:r>
+    </w:p>
+    <w:p>
+      <w:pPr>
+        <w:rPr>
+          <w:rFonts w:eastAsiaTheme="minorEastAsia"/>
+        </w:rPr>
+      </w:pPr>
+      <w:r>
+        <w:rPr>
+          <w:rFonts w:eastAsiaTheme="minorEastAsia"/>
+        </w:rPr>
+        <w:t>Khi sử dụng kĩ thuật kernel, hàm ánh xạ không gian thường không cố định và được lựa chọn tùy theo tính chất của</w:t>
+      </w:r>
+      <w:r>
+        <w:rPr>
+          <w:rFonts w:eastAsiaTheme="minorEastAsia"/>
+        </w:rPr>
+        <w:t xml:space="preserve"> dữ liệu. Trong việc lựa chọn hàm ánh xạ, kiến thức nền tảng của lĩnh vực bài toán đóng vai trò hỗ trợ.</w:t>
+      </w:r>
+    </w:p>
+    <w:p>
+      <w:pPr>
+        <w:rPr>
+          <w:rFonts w:eastAsiaTheme="minorEastAsia"/>
+          <w:b/>
+        </w:rPr>
+      </w:pPr>
+      <w:r>
+        <w:rPr>
+          <w:rFonts w:eastAsiaTheme="minorEastAsia"/>
+          <w:b/>
+        </w:rPr>
+        <w:t>Mô hình SVM mở rộng</w:t>
+      </w:r>
+    </w:p>
+    <w:p>
+      <w:pPr>
+        <w:rPr>
+          <w:rFonts w:eastAsiaTheme="minorEastAsia"/>
+        </w:rPr>
+      </w:pPr>
+      <w:r>
+        <w:rPr>
+          <w:rFonts w:eastAsiaTheme="minorEastAsia"/>
+        </w:rPr>
+        <w:t xml:space="preserve">Mặc dù mô hình SVM chỉ sử dụng trong việc phân loại dữ liệu vào 2 lớp, chúng ta </w:t>
+      </w:r>
+      <w:r>
+        <w:rPr>
+          <w:rFonts w:eastAsiaTheme="minorEastAsia"/>
+        </w:rPr>
+        <w:t>thường gặp phải bài toán trong đó số lượng lớp của dữ liệu là lớn hơn 2. Để giải quyết những bài toán có số lớp lớn hơn 2, mô hình SVM mở rộng được đưa ra trong đó sử dụng cùng lúc nhiều SVM để phân loại.</w:t>
+      </w:r>
+    </w:p>
+    <w:p>
+      <w:pPr>
+        <w:rPr>
+          <w:rFonts w:eastAsiaTheme="minorEastAsia"/>
+        </w:rPr>
+      </w:pPr>
+      <w:r>
+        <w:rPr>
+          <w:rFonts w:eastAsiaTheme="minorEastAsia"/>
+        </w:rPr>
+        <w:t>Trong mô hình SVM mở rộng, mỗi lớp dữ liệu sẽ có 1 SVM giúp phân loại lớp đó với các lớp còn lại. Như vậy, nếu bài toán bao gồm n lớp dữ liệu, ta cần n SVM trong đó SVM 1 giúp phân loại lớp x1 với (n-1) lớp còn lại, SVM 2 giúp phân loại lớp x2 với (n-1) lớp còn lại và tiếp tục như vậy với các SVM còn lại. Khi xuất hiện 1 điểm dữ liệu mới, điểm dữ liệu đó sẽ được phân loại qua tất cả n SVM đã được xây dựng. Lớp của điểm dữ liệu mới sẽ tùy thuộc vào SVM nào có độ tin cậy cao nhất.</w:t>
+      </w:r>
+    </w:p>
+    <w:p>
       <w:pPr>
         <w:pStyle w:val="Heading1"/>
       </w:pPr>
@@ -8035,6 +8514,7 @@
     </w:p>
     <w:p>
       <w:r>
+        <w:lastRenderedPageBreak/>
         <w:t>Dữ liệu đầu vào của nhóm gồm 2 phần:</w:t>
       </w:r>
     </w:p>
@@ -8119,7 +8599,6 @@
     <w:p>
       <w:bookmarkStart w:id="21" w:name="_Toc420004832"/>
       <w:r>
-        <w:lastRenderedPageBreak/>
         <w:t>Các khái niệm được đề cập sẽ kèm theo thông tin như vị trí bắt đầu, vị trí kết thúc và lớp phân loại của khái niệm đó</w:t>
       </w:r>
     </w:p>
@@ -8359,8 +8838,9 @@
         <w:rPr>
           <w:noProof/>
         </w:rPr>
+        <w:lastRenderedPageBreak/>
         <w:drawing>
-          <wp:inline distT="0" distB="0" distL="0" distR="0" wp14:anchorId="1B58220A" wp14:editId="1F1EA29E">
+          <wp:inline distT="0" distB="0" distL="0" distR="0" wp14:anchorId="7AD1FCBB" wp14:editId="64D9883E">
             <wp:extent cx="4925683" cy="2917929"/>
             <wp:effectExtent l="0" t="0" r="8890" b="0"/>
             <wp:docPr id="12292" name="Picture 4"/>
@@ -8377,7 +8857,7 @@
                     </pic:cNvPicPr>
                   </pic:nvPicPr>
                   <pic:blipFill>
-                    <a:blip r:embed="rId39">
+                    <a:blip r:embed="rId42">
                       <a:extLst>
                         <a:ext uri="{28A0092B-C50C-407E-A947-70E740481C1C}">
                           <a14:useLocalDpi xmlns:a14="http://schemas.microsoft.com/office/drawing/2010/main" val="0"/>
@@ -8578,9 +9058,9 @@
       <w:r>
         <w:object w:dxaOrig="4966" w:dyaOrig="5445">
           <v:shape id="_x0000_i1025" type="#_x0000_t75" style="width:249pt;height:271.5pt" o:ole="">
-            <v:imagedata r:id="rId40" o:title=""/>
+            <v:imagedata r:id="rId43" o:title=""/>
           </v:shape>
-          <o:OLEObject Type="Embed" ProgID="Visio.Drawing.15" ShapeID="_x0000_i1025" DrawAspect="Content" ObjectID="_1494963952" r:id="rId41"/>
+          <o:OLEObject Type="Embed" ProgID="Visio.Drawing.15" ShapeID="_x0000_i1025" DrawAspect="Content" ObjectID="_1495041794" r:id="rId44"/>
         </w:object>
       </w:r>
     </w:p>
@@ -8670,7 +9150,11 @@
         <w:t xml:space="preserve"> các</w:t>
       </w:r>
       <w:r>
-        <w:t xml:space="preserve"> danh từ và các kiến thức nền (Wikipedia), sử dụng làm thuộc tính cho hệ thống phân loại. Ví</w:t>
+        <w:t xml:space="preserve"> </w:t>
+      </w:r>
+      <w:r>
+        <w:lastRenderedPageBreak/>
+        <w:t>danh từ và các kiến thức nền (Wikipedia), sử dụng làm thuộc tính cho hệ thống phân loại. Ví</w:t>
       </w:r>
       <w:r>
         <w:t xml:space="preserve"> dụ</w:t>
@@ -8791,7 +9275,6 @@
       </w:pPr>
       <w:bookmarkStart w:id="25" w:name="_Toc420004838"/>
       <w:r>
-        <w:lastRenderedPageBreak/>
         <w:t>Các phương pháp phân loại</w:t>
       </w:r>
       <w:bookmarkEnd w:id="25"/>
@@ -8807,7 +9290,7 @@
           <w:noProof/>
         </w:rPr>
         <w:drawing>
-          <wp:inline distT="0" distB="0" distL="0" distR="0" wp14:anchorId="755137B9" wp14:editId="47D3BA7A">
+          <wp:inline distT="0" distB="0" distL="0" distR="0" wp14:anchorId="3F8023C1" wp14:editId="31E870BD">
             <wp:extent cx="5353651" cy="2952750"/>
             <wp:effectExtent l="0" t="0" r="0" b="0"/>
             <wp:docPr id="2" name="Picture 2"/>
@@ -8822,7 +9305,7 @@
                     <pic:cNvPicPr/>
                   </pic:nvPicPr>
                   <pic:blipFill>
-                    <a:blip r:embed="rId42">
+                    <a:blip r:embed="rId45">
                       <a:extLst>
                         <a:ext uri="{28A0092B-C50C-407E-A947-70E740481C1C}">
                           <a14:useLocalDpi xmlns:a14="http://schemas.microsoft.com/office/drawing/2010/main" val="0"/>
@@ -8928,6 +9411,7 @@
     </w:p>
     <w:p>
       <w:r>
+        <w:lastRenderedPageBreak/>
         <w:t>Đối với lớp Problem/Test/Treatment, mặc dù cùng một sự kiện y khoa có thể xảy ra nhiều lần nhưng chúng không đồng tham chiếu mà mang nhiều ý nghĩa khác nhau. Việc xây dựng chính xác chuỗi đồng tham chiếu của nhóm lớp này cần nhiều gợi ý ngữ nghĩa từ ngữ cảnh trong văn bản.</w:t>
       </w:r>
     </w:p>
@@ -8950,7 +9434,6 @@
         <w:pStyle w:val="High-levelHeading"/>
       </w:pPr>
       <w:r>
-        <w:lastRenderedPageBreak/>
         <w:t>Đồng tham chiếu lớp Person</w:t>
       </w:r>
     </w:p>
@@ -10110,6 +10593,7 @@
                 <w:rFonts w:ascii="LM Sans 10" w:hAnsi="LM Sans 10"/>
                 <w:szCs w:val="18"/>
               </w:rPr>
+              <w:lastRenderedPageBreak/>
               <w:t>Twin/triplet</w:t>
             </w:r>
           </w:p>
@@ -10454,11 +10938,7 @@
         <w:t>Để xác định một khái niệm có đề cập đến bệnh nhân hay không</w:t>
       </w:r>
       <w:r>
-        <w:t xml:space="preserve">, nhóm sử dụng SVM để học và phân loại chúng. Trong một bệnh án điện tử, thường chỉ có một bệnh nhân đóng vai trò là </w:t>
-      </w:r>
-      <w:r>
-        <w:lastRenderedPageBreak/>
-        <w:t xml:space="preserve">chủ thể của bệnh án. Như vậy nếu như một khái niệm được xác định là một sự đề cập đến bệnh nhân, thì khái niệm đó sẽ được đưa vào chuỗi đồng tham chiếu duy nhất về bệnh nhân đó. </w:t>
+        <w:t xml:space="preserve">, nhóm sử dụng SVM để học và phân loại chúng. Trong một bệnh án điện tử, thường chỉ có một bệnh nhân đóng vai trò là chủ thể của bệnh án. Như vậy nếu như một khái niệm được xác định là một sự đề cập đến bệnh nhân, thì khái niệm đó sẽ được đưa vào chuỗi đồng tham chiếu duy nhất về bệnh nhân đó. </w:t>
       </w:r>
     </w:p>
     <w:p>
@@ -10564,6 +11044,7 @@
         <w:rPr>
           <w:b/>
         </w:rPr>
+        <w:lastRenderedPageBreak/>
         <w:t>Medication information E</w:t>
       </w:r>
       <w:r>
@@ -10648,11 +11129,7 @@
         <w:t xml:space="preserve"> </w:t>
       </w:r>
       <w:r>
-        <w:t xml:space="preserve">thông tin về không gian là thông tin quan trọng đối với lớp Treament. Ví dụ như 2 khái niệm có cùng cách viết, nhưng một khái niệm xuất hiện </w:t>
-      </w:r>
-      <w:r>
-        <w:lastRenderedPageBreak/>
-        <w:t>trong ngữ cảnh phòng phẫu thuật và một khái niệm xuất hiện trong ngữ cảnh phòng hồi sức thường không đồng tham chiếu.</w:t>
+        <w:t>thông tin về không gian là thông tin quan trọng đối với lớp Treament. Ví dụ như 2 khái niệm có cùng cách viết, nhưng một khái niệm xuất hiện trong ngữ cảnh phòng phẫu thuật và một khái niệm xuất hiện trong ngữ cảnh phòng hồi sức thường không đồng tham chiếu.</w:t>
       </w:r>
     </w:p>
     <w:p>
@@ -11307,6 +11784,7 @@
                 <w:rFonts w:ascii="LM Sans 10" w:hAnsi="LM Sans 10"/>
                 <w:szCs w:val="18"/>
               </w:rPr>
+              <w:lastRenderedPageBreak/>
               <w:t>First next verb after mention</w:t>
             </w:r>
           </w:p>
@@ -11604,7 +12082,6 @@
       </w:pPr>
       <w:bookmarkStart w:id="27" w:name="_Toc420004840"/>
       <w:r>
-        <w:lastRenderedPageBreak/>
         <w:t>Xây dựng chuỗi đồng tham chiếu</w:t>
       </w:r>
       <w:bookmarkEnd w:id="27"/>
@@ -11659,12 +12136,7 @@
     </w:p>
     <w:p>
       <w:r>
-        <w:t>Tập dữ liệu của nhóm được c</w:t>
-      </w:r>
-      <w:bookmarkStart w:id="32" w:name="_GoBack"/>
-      <w:bookmarkEnd w:id="32"/>
-      <w:r>
-        <w:t xml:space="preserve">ung cấp kèm theo challenge i2b2/VA 2011 Coreference resolution, được cung cấp bởi Partners Healthcare, </w:t>
+        <w:t xml:space="preserve">Tập dữ liệu của nhóm được cung cấp kèm theo challenge i2b2/VA 2011 Coreference resolution, được cung cấp bởi Partners Healthcare, </w:t>
       </w:r>
       <w:r>
         <w:t xml:space="preserve">Beth Israel Deaconess Medical Center (MIMIC II Database), University of Pittsburgh, </w:t>
@@ -11717,13 +12189,13 @@
       <w:pPr>
         <w:pStyle w:val="Heading2"/>
       </w:pPr>
-      <w:bookmarkStart w:id="33" w:name="_Toc420004843"/>
-      <w:bookmarkStart w:id="34" w:name="_Toc421196605"/>
+      <w:bookmarkStart w:id="32" w:name="_Toc420004843"/>
+      <w:bookmarkStart w:id="33" w:name="_Toc421196605"/>
       <w:r>
         <w:t>Phương pháp đánh giá</w:t>
       </w:r>
+      <w:bookmarkEnd w:id="32"/>
       <w:bookmarkEnd w:id="33"/>
-      <w:bookmarkEnd w:id="34"/>
     </w:p>
     <w:p>
       <w:r>
@@ -11850,6 +12322,7 @@
             <w:rPr>
               <w:rFonts w:ascii="Latin Modern Math" w:hAnsi="Latin Modern Math"/>
             </w:rPr>
+            <w:lastRenderedPageBreak/>
             <m:t>recall</m:t>
           </m:r>
           <m:r>
@@ -12464,14 +12937,7 @@
         <w:rPr>
           <w:rFonts w:eastAsiaTheme="minorEastAsia"/>
         </w:rPr>
-        <w:t xml:space="preserve"> là một </w:t>
-      </w:r>
-      <w:r>
-        <w:rPr>
-          <w:rFonts w:eastAsiaTheme="minorEastAsia"/>
-        </w:rPr>
-        <w:lastRenderedPageBreak/>
-        <w:t xml:space="preserve">khái niệm trong </w:t>
+        <w:t xml:space="preserve"> là một khái niệm trong </w:t>
       </w:r>
       <m:oMath>
         <m:r>
@@ -14546,13 +15012,14 @@
       <w:pPr>
         <w:pStyle w:val="Heading1"/>
       </w:pPr>
-      <w:bookmarkStart w:id="35" w:name="_Toc420004844"/>
-      <w:bookmarkStart w:id="36" w:name="_Toc421196606"/>
-      <w:r>
+      <w:bookmarkStart w:id="34" w:name="_Toc420004844"/>
+      <w:bookmarkStart w:id="35" w:name="_Toc421196606"/>
+      <w:r>
+        <w:lastRenderedPageBreak/>
         <w:t>Kết luận</w:t>
       </w:r>
+      <w:bookmarkEnd w:id="34"/>
       <w:bookmarkEnd w:id="35"/>
-      <w:bookmarkEnd w:id="36"/>
     </w:p>
     <w:p>
       <w:r>
@@ -14647,7 +15114,6 @@
     </w:p>
     <w:p>
       <w:r>
-        <w:lastRenderedPageBreak/>
         <w:t>Giải pháp đề xuất cho bài toán gồm 4 bước: tiền xử lý dữ liệu, áp dụng hệ thống học có giám sát SVM, áp dụng hệ thống gom cụm theo chiến thuật best-first và xây dựng các chuỗi khái niệm đồng tham chiếu.</w:t>
       </w:r>
     </w:p>
@@ -14726,8 +15192,8 @@
         <w:t>Xây dựng và phát triển hướng mở rộng</w:t>
       </w:r>
     </w:p>
+    <w:bookmarkStart w:id="36" w:name="_Toc420004845" w:displacedByCustomXml="next"/>
     <w:bookmarkStart w:id="37" w:name="_Toc421196607" w:displacedByCustomXml="next"/>
-    <w:bookmarkStart w:id="38" w:name="_Toc420004845" w:displacedByCustomXml="next"/>
     <w:sdt>
       <w:sdtPr>
         <w:rPr>
@@ -14742,7 +15208,6 @@
           <w:docPartUnique/>
         </w:docPartObj>
       </w:sdtPr>
-      <w:sdtEndPr/>
       <w:sdtContent>
         <w:sdt>
           <w:sdtPr>
@@ -14758,7 +15223,6 @@
               <w:docPartUnique/>
             </w:docPartObj>
           </w:sdtPr>
-          <w:sdtEndPr/>
           <w:sdtContent>
             <w:p>
               <w:pPr>
@@ -14772,15 +15236,14 @@
               <w:r>
                 <w:t>Tài liệu tham khảo</w:t>
               </w:r>
-              <w:bookmarkEnd w:id="38"/>
               <w:bookmarkEnd w:id="37"/>
+              <w:bookmarkEnd w:id="36"/>
             </w:p>
             <w:sdt>
               <w:sdtPr>
                 <w:id w:val="-1863740767"/>
                 <w:bibliography/>
               </w:sdtPr>
-              <w:sdtEndPr/>
               <w:sdtContent>
                 <w:p>
                   <w:pPr>
@@ -14892,6 +15355,7 @@
                     <w:rPr>
                       <w:noProof/>
                     </w:rPr>
+                    <w:lastRenderedPageBreak/>
                     <w:t xml:space="preserve">Cardie, C., &amp; Wagstaf, K. (1999). Noun Phrase Coreference as Clustering. In </w:t>
                   </w:r>
                   <w:r>
@@ -15066,7 +15530,6 @@
                     <w:rPr>
                       <w:noProof/>
                     </w:rPr>
-                    <w:lastRenderedPageBreak/>
                     <w:t xml:space="preserve">Joachims, T. (1999). Making Large-scale Support Vector Machine Learning Practical. In </w:t>
                   </w:r>
                   <w:r>
@@ -15082,6 +15545,35 @@
                       <w:noProof/>
                     </w:rPr>
                     <w:t xml:space="preserve"> (pp. 169-184). Cambridge, MA, USA: MIT Press.</w:t>
+                  </w:r>
+                </w:p>
+                <w:p>
+                  <w:pPr>
+                    <w:pStyle w:val="Bibliography"/>
+                    <w:ind w:left="720" w:hanging="720"/>
+                    <w:rPr>
+                      <w:noProof/>
+                    </w:rPr>
+                  </w:pPr>
+                  <w:r>
+                    <w:rPr>
+                      <w:noProof/>
+                    </w:rPr>
+                    <w:t xml:space="preserve">Marsland, S. (n.d.). </w:t>
+                  </w:r>
+                  <w:r>
+                    <w:rPr>
+                      <w:i/>
+                      <w:iCs/>
+                      <w:noProof/>
+                    </w:rPr>
+                    <w:t>Machine Learning: An Algorithmic Perspective.</w:t>
+                  </w:r>
+                  <w:r>
+                    <w:rPr>
+                      <w:noProof/>
+                    </w:rPr>
+                    <w:t xml:space="preserve"> </w:t>
                   </w:r>
                 </w:p>
                 <w:p>
@@ -15299,6 +15791,7 @@
                     <w:rPr>
                       <w:noProof/>
                     </w:rPr>
+                    <w:lastRenderedPageBreak/>
                     <w:t xml:space="preserve">Uzuner, Ö., Bodnari, A., Shen, S., Forbush, T., Pestian, J., &amp; South, B. R. (2012). Evaluating the state of the art in coreference resolution for electronic medical records. </w:t>
                   </w:r>
                   <w:r>
@@ -15430,7 +15923,30 @@
                     <w:rPr>
                       <w:noProof/>
                     </w:rPr>
-                    <w:t xml:space="preserve">Xu, Y., Liu, J., Wu, J., Wang, Y., Tu, Z., Sun, J.-T., . . . I-Chao, E. (2012). A classification approach to coreference in discharge summaries: 2011 i2b2 challenge. </w:t>
+                    <w:t>Wikipedia. (n.d.). Support Vector Machine.</w:t>
+                  </w:r>
+                </w:p>
+                <w:p>
+                  <w:pPr>
+                    <w:pStyle w:val="Bibliography"/>
+                    <w:ind w:left="720" w:hanging="720"/>
+                    <w:rPr>
+                      <w:noProof/>
+                    </w:rPr>
+                  </w:pPr>
+                  <w:r>
+                    <w:rPr>
+                      <w:noProof/>
+                    </w:rPr>
+                    <w:t>Xu, Y., Liu, J., Wu, J., Wang, Y., Tu, Z., Sun, J.-T., . . . I-Chao, E. (2012). A classification approach to coreference in discharge</w:t>
+                  </w:r>
+                  <w:bookmarkStart w:id="38" w:name="_GoBack"/>
+                  <w:bookmarkEnd w:id="38"/>
+                  <w:r>
+                    <w:rPr>
+                      <w:noProof/>
+                    </w:rPr>
+                    <w:t xml:space="preserve"> summaries: 2011 i2b2 challenge. </w:t>
                   </w:r>
                   <w:r>
                     <w:rPr>
@@ -15494,10 +16010,10 @@
     </w:sdt>
     <w:p/>
     <w:sectPr>
-      <w:headerReference w:type="even" r:id="rId43"/>
-      <w:headerReference w:type="default" r:id="rId44"/>
-      <w:footerReference w:type="even" r:id="rId45"/>
-      <w:footerReference w:type="default" r:id="rId46"/>
+      <w:headerReference w:type="even" r:id="rId46"/>
+      <w:headerReference w:type="default" r:id="rId47"/>
+      <w:footerReference w:type="even" r:id="rId48"/>
+      <w:footerReference w:type="default" r:id="rId49"/>
       <w:type w:val="oddPage"/>
       <w:pgSz w:w="11909" w:h="16834" w:code="9"/>
       <w:pgMar w:top="1276" w:right="1134" w:bottom="1276" w:left="1134" w:header="720" w:footer="720" w:gutter="454"/>
@@ -15640,7 +16156,7 @@
         <w:rFonts w:ascii="LM Sans 10" w:hAnsi="LM Sans 10"/>
         <w:noProof/>
       </w:rPr>
-      <w:t>20</w:t>
+      <w:t>24</w:t>
     </w:r>
     <w:r>
       <w:rPr>
@@ -15690,7 +16206,7 @@
         <w:rFonts w:ascii="LM Sans 10" w:hAnsi="LM Sans 10"/>
         <w:noProof/>
       </w:rPr>
-      <w:t>21</w:t>
+      <w:t>25</w:t>
     </w:r>
     <w:r>
       <w:rPr>
@@ -15820,7 +16336,7 @@
         <w:rFonts w:ascii="LM Sans 10" w:hAnsi="LM Sans 10"/>
         <w:noProof/>
       </w:rPr>
-      <w:t>Phương pháp đề xuất</w:t>
+      <w:t>Tập dữ liệu và phương pháp đánh giá</w:t>
     </w:r>
     <w:r>
       <w:rPr>
@@ -15869,7 +16385,7 @@
         <w:rFonts w:ascii="LM Sans 10" w:hAnsi="LM Sans 10"/>
         <w:noProof/>
       </w:rPr>
-      <w:t>Tập dữ liệu và phương pháp đánh giá</w:t>
+      <w:t>Kết luận</w:t>
     </w:r>
     <w:r>
       <w:rPr>
@@ -20407,7 +20923,7 @@
     <w:uiPriority w:val="35"/>
     <w:unhideWhenUsed/>
     <w:qFormat/>
-    <w:rsid w:val="00C34ED4"/>
+    <w:rsid w:val="00E57046"/>
     <w:pPr>
       <w:spacing w:after="200"/>
       <w:jc w:val="center"/>
@@ -25021,60 +25537,60 @@
     </dgm:pt>
   </dgm:ptLst>
   <dgm:cxnLst>
-    <dgm:cxn modelId="{B6E38200-82AD-45C1-981A-3EC021D99843}" type="presOf" srcId="{EC645A8D-4258-4A4A-BECE-EBA6FC628F0B}" destId="{6FE38035-F466-4547-8F6C-993A05E42E56}" srcOrd="1" destOrd="0" presId="urn:microsoft.com/office/officeart/2005/8/layout/orgChart1"/>
+    <dgm:cxn modelId="{19FD00CE-A015-4B44-B05A-81637D4BDF38}" type="presOf" srcId="{A16AF306-0323-4AB2-B19D-77A9098F2421}" destId="{3408ED3D-7875-4B26-BF29-9F0063F12119}" srcOrd="0" destOrd="0" presId="urn:microsoft.com/office/officeart/2005/8/layout/orgChart1"/>
     <dgm:cxn modelId="{597E3BE7-B127-4ECE-B1C9-875360D74A54}" srcId="{6B411A8C-8AB2-4DC8-98A8-0CCB86BB8AE7}" destId="{EC645A8D-4258-4A4A-BECE-EBA6FC628F0B}" srcOrd="1" destOrd="0" parTransId="{ABCD5654-6AFC-43E4-B89E-2B938BB6EEC2}" sibTransId="{846E43B9-F801-4982-9361-1F613BC1B87C}"/>
+    <dgm:cxn modelId="{EE6A6EB4-FD41-43F5-BF11-5EC6BC84D88B}" type="presOf" srcId="{B0999B38-5F64-4FC6-8842-9C5679E6D990}" destId="{1131E66D-AF26-468F-9644-3B961E4D491A}" srcOrd="0" destOrd="0" presId="urn:microsoft.com/office/officeart/2005/8/layout/orgChart1"/>
     <dgm:cxn modelId="{DF3DA563-F68C-487B-90C7-85C5CCD0F5C9}" srcId="{6B411A8C-8AB2-4DC8-98A8-0CCB86BB8AE7}" destId="{84AA2CEB-5650-4B94-9692-91046205CCFB}" srcOrd="3" destOrd="0" parTransId="{B0999B38-5F64-4FC6-8842-9C5679E6D990}" sibTransId="{07DA9D19-14A5-4B0F-A106-84DB9F248226}"/>
-    <dgm:cxn modelId="{64F15D86-4253-4F95-BE15-8B18BD92F172}" type="presOf" srcId="{1CC0C5BB-04B8-44E5-938D-FCE46AE3C529}" destId="{24FE5404-A7F7-4C4C-8A22-94AE77EDADBA}" srcOrd="0" destOrd="0" presId="urn:microsoft.com/office/officeart/2005/8/layout/orgChart1"/>
+    <dgm:cxn modelId="{C49CA4D9-8865-4075-A72E-1002DD92E878}" type="presOf" srcId="{EC645A8D-4258-4A4A-BECE-EBA6FC628F0B}" destId="{E08044A0-33B1-4452-8C19-F2C9FAA00E45}" srcOrd="0" destOrd="0" presId="urn:microsoft.com/office/officeart/2005/8/layout/orgChart1"/>
+    <dgm:cxn modelId="{FDE303D7-E96A-468B-9917-90AD8D4AB579}" type="presOf" srcId="{218B7655-C1E7-4C55-8A6B-57FF5E0286F8}" destId="{2BA344A5-3D26-4074-82C1-9CF21FD1A2BC}" srcOrd="0" destOrd="0" presId="urn:microsoft.com/office/officeart/2005/8/layout/orgChart1"/>
     <dgm:cxn modelId="{81F5EF30-0C64-47EF-9DB6-CBC7BD1B0A60}" srcId="{33345D3E-0B41-40ED-8078-C7F6ED699EBF}" destId="{6B411A8C-8AB2-4DC8-98A8-0CCB86BB8AE7}" srcOrd="0" destOrd="0" parTransId="{32ED2FA1-B6D3-44C7-852B-887E9340C9D6}" sibTransId="{39737F41-670D-4A1E-9D89-270039B335FC}"/>
-    <dgm:cxn modelId="{1A7D6DC3-99BB-44AA-A008-5719C26E10DD}" type="presOf" srcId="{6B411A8C-8AB2-4DC8-98A8-0CCB86BB8AE7}" destId="{1D4D4550-94B6-41C2-8B59-57947C724E32}" srcOrd="1" destOrd="0" presId="urn:microsoft.com/office/officeart/2005/8/layout/orgChart1"/>
-    <dgm:cxn modelId="{F6383EFB-7B84-4822-BC15-F30885EAFDAD}" type="presOf" srcId="{EC645A8D-4258-4A4A-BECE-EBA6FC628F0B}" destId="{E08044A0-33B1-4452-8C19-F2C9FAA00E45}" srcOrd="0" destOrd="0" presId="urn:microsoft.com/office/officeart/2005/8/layout/orgChart1"/>
-    <dgm:cxn modelId="{9A253AD1-4F93-4CA6-AA00-697867C5018F}" type="presOf" srcId="{1CC0C5BB-04B8-44E5-938D-FCE46AE3C529}" destId="{FE89A596-604F-4424-A763-C48182863A29}" srcOrd="1" destOrd="0" presId="urn:microsoft.com/office/officeart/2005/8/layout/orgChart1"/>
-    <dgm:cxn modelId="{3F439F3D-0301-4829-A1ED-ED8986570E71}" type="presOf" srcId="{C2BB8D5E-E4BF-4DA9-8618-8B4BBC4B0D77}" destId="{E433FCA2-8322-49AC-8EE5-2099793B0A0D}" srcOrd="0" destOrd="0" presId="urn:microsoft.com/office/officeart/2005/8/layout/orgChart1"/>
-    <dgm:cxn modelId="{9D9FD5FD-D65A-4200-B712-C2C577DF05C1}" type="presOf" srcId="{ABCD5654-6AFC-43E4-B89E-2B938BB6EEC2}" destId="{EC31D3A8-D892-450B-9B9F-67CEEBD53FA6}" srcOrd="0" destOrd="0" presId="urn:microsoft.com/office/officeart/2005/8/layout/orgChart1"/>
-    <dgm:cxn modelId="{E9FC986D-5FC9-4EA0-B16E-33438BA3F3F6}" type="presOf" srcId="{84AA2CEB-5650-4B94-9692-91046205CCFB}" destId="{B3956DD9-759A-4C8E-8763-477C5B83E32F}" srcOrd="0" destOrd="0" presId="urn:microsoft.com/office/officeart/2005/8/layout/orgChart1"/>
-    <dgm:cxn modelId="{AFF5616F-62B7-494B-8216-6B03EB667BD4}" type="presOf" srcId="{218B7655-C1E7-4C55-8A6B-57FF5E0286F8}" destId="{2BA344A5-3D26-4074-82C1-9CF21FD1A2BC}" srcOrd="0" destOrd="0" presId="urn:microsoft.com/office/officeart/2005/8/layout/orgChart1"/>
-    <dgm:cxn modelId="{4F6131A8-CC74-4F4C-B1FE-0E7E383BDAE6}" type="presOf" srcId="{33345D3E-0B41-40ED-8078-C7F6ED699EBF}" destId="{214B3BF8-5855-47E5-BEEF-ED1D0C71E13F}" srcOrd="0" destOrd="0" presId="urn:microsoft.com/office/officeart/2005/8/layout/orgChart1"/>
-    <dgm:cxn modelId="{3E88F0D1-9412-487A-BC88-B556B4AF8802}" type="presOf" srcId="{C2BB8D5E-E4BF-4DA9-8618-8B4BBC4B0D77}" destId="{322802BC-81DA-428E-B5E0-4358D9969419}" srcOrd="1" destOrd="0" presId="urn:microsoft.com/office/officeart/2005/8/layout/orgChart1"/>
+    <dgm:cxn modelId="{607C8F87-DBD1-4D99-A35A-B19324E7663D}" type="presOf" srcId="{6B411A8C-8AB2-4DC8-98A8-0CCB86BB8AE7}" destId="{77A09002-37E7-4C58-804E-E73029D7F840}" srcOrd="0" destOrd="0" presId="urn:microsoft.com/office/officeart/2005/8/layout/orgChart1"/>
+    <dgm:cxn modelId="{267BD3A3-FC77-43B1-BE50-ED224E2BE48E}" type="presOf" srcId="{C2BB8D5E-E4BF-4DA9-8618-8B4BBC4B0D77}" destId="{E433FCA2-8322-49AC-8EE5-2099793B0A0D}" srcOrd="0" destOrd="0" presId="urn:microsoft.com/office/officeart/2005/8/layout/orgChart1"/>
+    <dgm:cxn modelId="{CA496DA0-6DA8-468C-B7EE-BCB61AF99AE1}" type="presOf" srcId="{84AA2CEB-5650-4B94-9692-91046205CCFB}" destId="{B3956DD9-759A-4C8E-8763-477C5B83E32F}" srcOrd="0" destOrd="0" presId="urn:microsoft.com/office/officeart/2005/8/layout/orgChart1"/>
+    <dgm:cxn modelId="{06E23D90-943D-4082-959C-CD9E45384C80}" type="presOf" srcId="{C2BB8D5E-E4BF-4DA9-8618-8B4BBC4B0D77}" destId="{322802BC-81DA-428E-B5E0-4358D9969419}" srcOrd="1" destOrd="0" presId="urn:microsoft.com/office/officeart/2005/8/layout/orgChart1"/>
+    <dgm:cxn modelId="{59032700-AB93-4CB9-91CC-DEBA0705553E}" type="presOf" srcId="{ABCD5654-6AFC-43E4-B89E-2B938BB6EEC2}" destId="{EC31D3A8-D892-450B-9B9F-67CEEBD53FA6}" srcOrd="0" destOrd="0" presId="urn:microsoft.com/office/officeart/2005/8/layout/orgChart1"/>
+    <dgm:cxn modelId="{C98E3709-E2B1-4F4B-8450-955E65C01BA6}" type="presOf" srcId="{33345D3E-0B41-40ED-8078-C7F6ED699EBF}" destId="{214B3BF8-5855-47E5-BEEF-ED1D0C71E13F}" srcOrd="0" destOrd="0" presId="urn:microsoft.com/office/officeart/2005/8/layout/orgChart1"/>
+    <dgm:cxn modelId="{E4CDA0CC-64C5-45AA-8076-53DB03E52DFC}" type="presOf" srcId="{EC645A8D-4258-4A4A-BECE-EBA6FC628F0B}" destId="{6FE38035-F466-4547-8F6C-993A05E42E56}" srcOrd="1" destOrd="0" presId="urn:microsoft.com/office/officeart/2005/8/layout/orgChart1"/>
     <dgm:cxn modelId="{D103F2A4-DE5A-4175-9126-06521973241A}" srcId="{6B411A8C-8AB2-4DC8-98A8-0CCB86BB8AE7}" destId="{1CC0C5BB-04B8-44E5-938D-FCE46AE3C529}" srcOrd="0" destOrd="0" parTransId="{A16AF306-0323-4AB2-B19D-77A9098F2421}" sibTransId="{2D625A58-E63D-4E45-B8DA-31177961C18A}"/>
-    <dgm:cxn modelId="{D124FDA8-FB63-4820-B7E7-7E6228751F3E}" type="presOf" srcId="{84AA2CEB-5650-4B94-9692-91046205CCFB}" destId="{C1879E52-3B84-4A4F-BC51-917D2E4028BA}" srcOrd="1" destOrd="0" presId="urn:microsoft.com/office/officeart/2005/8/layout/orgChart1"/>
-    <dgm:cxn modelId="{6FEA2614-E15B-4A18-8058-20C1A6C3A83F}" type="presOf" srcId="{B0999B38-5F64-4FC6-8842-9C5679E6D990}" destId="{1131E66D-AF26-468F-9644-3B961E4D491A}" srcOrd="0" destOrd="0" presId="urn:microsoft.com/office/officeart/2005/8/layout/orgChart1"/>
-    <dgm:cxn modelId="{79E0A33D-BE1B-46ED-967F-462AA8B185DF}" type="presOf" srcId="{6B411A8C-8AB2-4DC8-98A8-0CCB86BB8AE7}" destId="{77A09002-37E7-4C58-804E-E73029D7F840}" srcOrd="0" destOrd="0" presId="urn:microsoft.com/office/officeart/2005/8/layout/orgChart1"/>
+    <dgm:cxn modelId="{B50D494F-A623-4581-9171-181AE6EC176E}" type="presOf" srcId="{6B411A8C-8AB2-4DC8-98A8-0CCB86BB8AE7}" destId="{1D4D4550-94B6-41C2-8B59-57947C724E32}" srcOrd="1" destOrd="0" presId="urn:microsoft.com/office/officeart/2005/8/layout/orgChart1"/>
+    <dgm:cxn modelId="{0F40C717-3281-43C0-9088-DB6F267AA306}" type="presOf" srcId="{1CC0C5BB-04B8-44E5-938D-FCE46AE3C529}" destId="{FE89A596-604F-4424-A763-C48182863A29}" srcOrd="1" destOrd="0" presId="urn:microsoft.com/office/officeart/2005/8/layout/orgChart1"/>
+    <dgm:cxn modelId="{E73E2743-AFC7-46E5-BE27-C9F0A10BA216}" type="presOf" srcId="{84AA2CEB-5650-4B94-9692-91046205CCFB}" destId="{C1879E52-3B84-4A4F-BC51-917D2E4028BA}" srcOrd="1" destOrd="0" presId="urn:microsoft.com/office/officeart/2005/8/layout/orgChart1"/>
     <dgm:cxn modelId="{061D593F-984A-4210-8099-ECF02821C64E}" srcId="{6B411A8C-8AB2-4DC8-98A8-0CCB86BB8AE7}" destId="{C2BB8D5E-E4BF-4DA9-8618-8B4BBC4B0D77}" srcOrd="2" destOrd="0" parTransId="{218B7655-C1E7-4C55-8A6B-57FF5E0286F8}" sibTransId="{67036AD8-10B4-4AF0-9F7B-FFC0DEDD9234}"/>
-    <dgm:cxn modelId="{85AD907D-7DF1-47C1-B5DB-A6793846426E}" type="presOf" srcId="{A16AF306-0323-4AB2-B19D-77A9098F2421}" destId="{3408ED3D-7875-4B26-BF29-9F0063F12119}" srcOrd="0" destOrd="0" presId="urn:microsoft.com/office/officeart/2005/8/layout/orgChart1"/>
-    <dgm:cxn modelId="{6C147DCF-9C8E-4BEC-96A2-55A446C361D9}" type="presParOf" srcId="{214B3BF8-5855-47E5-BEEF-ED1D0C71E13F}" destId="{E9AFEDEB-6359-4654-8720-C7861026CCE2}" srcOrd="0" destOrd="0" presId="urn:microsoft.com/office/officeart/2005/8/layout/orgChart1"/>
-    <dgm:cxn modelId="{505F4F07-EACA-4861-938F-341EBF9F7ABC}" type="presParOf" srcId="{E9AFEDEB-6359-4654-8720-C7861026CCE2}" destId="{66BDF6B5-3F52-40D4-BC2B-B0C1320E4AE8}" srcOrd="0" destOrd="0" presId="urn:microsoft.com/office/officeart/2005/8/layout/orgChart1"/>
-    <dgm:cxn modelId="{ED1E109E-A67B-459B-9F85-28EC98B488F7}" type="presParOf" srcId="{66BDF6B5-3F52-40D4-BC2B-B0C1320E4AE8}" destId="{77A09002-37E7-4C58-804E-E73029D7F840}" srcOrd="0" destOrd="0" presId="urn:microsoft.com/office/officeart/2005/8/layout/orgChart1"/>
-    <dgm:cxn modelId="{4E39E1A9-97C7-4A9E-9A5E-D0B72CB526B9}" type="presParOf" srcId="{66BDF6B5-3F52-40D4-BC2B-B0C1320E4AE8}" destId="{1D4D4550-94B6-41C2-8B59-57947C724E32}" srcOrd="1" destOrd="0" presId="urn:microsoft.com/office/officeart/2005/8/layout/orgChart1"/>
-    <dgm:cxn modelId="{D1FD7B3E-94CB-4A72-98EE-BD3AE441BB65}" type="presParOf" srcId="{E9AFEDEB-6359-4654-8720-C7861026CCE2}" destId="{5DF9F330-6C4E-4229-8269-0B9BF8222710}" srcOrd="1" destOrd="0" presId="urn:microsoft.com/office/officeart/2005/8/layout/orgChart1"/>
-    <dgm:cxn modelId="{0ADF80CF-786F-4D36-A2AB-41A0058953BC}" type="presParOf" srcId="{5DF9F330-6C4E-4229-8269-0B9BF8222710}" destId="{3408ED3D-7875-4B26-BF29-9F0063F12119}" srcOrd="0" destOrd="0" presId="urn:microsoft.com/office/officeart/2005/8/layout/orgChart1"/>
-    <dgm:cxn modelId="{103A8F60-8045-468E-BA10-31308A5370FE}" type="presParOf" srcId="{5DF9F330-6C4E-4229-8269-0B9BF8222710}" destId="{D61D5F04-9783-4429-A622-94B80531DF27}" srcOrd="1" destOrd="0" presId="urn:microsoft.com/office/officeart/2005/8/layout/orgChart1"/>
-    <dgm:cxn modelId="{48A8D125-3A3A-4AA3-9701-97442ED87EE0}" type="presParOf" srcId="{D61D5F04-9783-4429-A622-94B80531DF27}" destId="{7123C5D7-F3C3-44BB-BF6B-89F2ADBDF807}" srcOrd="0" destOrd="0" presId="urn:microsoft.com/office/officeart/2005/8/layout/orgChart1"/>
-    <dgm:cxn modelId="{CF5B9B3F-D954-40DF-9E42-E58D2A656A94}" type="presParOf" srcId="{7123C5D7-F3C3-44BB-BF6B-89F2ADBDF807}" destId="{24FE5404-A7F7-4C4C-8A22-94AE77EDADBA}" srcOrd="0" destOrd="0" presId="urn:microsoft.com/office/officeart/2005/8/layout/orgChart1"/>
-    <dgm:cxn modelId="{791784E5-BB8A-40C8-A7D5-F708F91DA384}" type="presParOf" srcId="{7123C5D7-F3C3-44BB-BF6B-89F2ADBDF807}" destId="{FE89A596-604F-4424-A763-C48182863A29}" srcOrd="1" destOrd="0" presId="urn:microsoft.com/office/officeart/2005/8/layout/orgChart1"/>
-    <dgm:cxn modelId="{80EA9871-2722-4206-A11B-F2A14640FEF5}" type="presParOf" srcId="{D61D5F04-9783-4429-A622-94B80531DF27}" destId="{87C5126D-25D2-4EFF-931E-3A0B0A17DF57}" srcOrd="1" destOrd="0" presId="urn:microsoft.com/office/officeart/2005/8/layout/orgChart1"/>
-    <dgm:cxn modelId="{B0425DBE-1581-439A-BD7E-DA7CE6F0717C}" type="presParOf" srcId="{D61D5F04-9783-4429-A622-94B80531DF27}" destId="{6EE38AFC-2207-42D1-A89A-C27EBA7433FE}" srcOrd="2" destOrd="0" presId="urn:microsoft.com/office/officeart/2005/8/layout/orgChart1"/>
-    <dgm:cxn modelId="{77926715-0F12-4F1D-9000-B4D6709ACF40}" type="presParOf" srcId="{5DF9F330-6C4E-4229-8269-0B9BF8222710}" destId="{EC31D3A8-D892-450B-9B9F-67CEEBD53FA6}" srcOrd="2" destOrd="0" presId="urn:microsoft.com/office/officeart/2005/8/layout/orgChart1"/>
-    <dgm:cxn modelId="{22D301CE-6D82-4B18-A629-7E07B862FB36}" type="presParOf" srcId="{5DF9F330-6C4E-4229-8269-0B9BF8222710}" destId="{9EFBA0A0-7585-4EF3-A9A7-F9C956BCC3EC}" srcOrd="3" destOrd="0" presId="urn:microsoft.com/office/officeart/2005/8/layout/orgChart1"/>
-    <dgm:cxn modelId="{9857E74D-144C-48AD-B241-76E73D2B2FD9}" type="presParOf" srcId="{9EFBA0A0-7585-4EF3-A9A7-F9C956BCC3EC}" destId="{3B35A8D7-503C-4A44-825D-BAF34C80948B}" srcOrd="0" destOrd="0" presId="urn:microsoft.com/office/officeart/2005/8/layout/orgChart1"/>
-    <dgm:cxn modelId="{0037BE1E-54BE-4E04-9F34-E8ECB6CC6E89}" type="presParOf" srcId="{3B35A8D7-503C-4A44-825D-BAF34C80948B}" destId="{E08044A0-33B1-4452-8C19-F2C9FAA00E45}" srcOrd="0" destOrd="0" presId="urn:microsoft.com/office/officeart/2005/8/layout/orgChart1"/>
-    <dgm:cxn modelId="{DC42A33C-97C4-4A4B-AD1C-6E1191191A63}" type="presParOf" srcId="{3B35A8D7-503C-4A44-825D-BAF34C80948B}" destId="{6FE38035-F466-4547-8F6C-993A05E42E56}" srcOrd="1" destOrd="0" presId="urn:microsoft.com/office/officeart/2005/8/layout/orgChart1"/>
-    <dgm:cxn modelId="{FF0E9038-D08E-48F9-A238-A254734A4CF9}" type="presParOf" srcId="{9EFBA0A0-7585-4EF3-A9A7-F9C956BCC3EC}" destId="{BCB31228-0A52-41D3-8CA5-83524F6D7B8B}" srcOrd="1" destOrd="0" presId="urn:microsoft.com/office/officeart/2005/8/layout/orgChart1"/>
-    <dgm:cxn modelId="{F08DCA9B-E65C-4BD8-A1F6-3DF7F4CD1E9A}" type="presParOf" srcId="{9EFBA0A0-7585-4EF3-A9A7-F9C956BCC3EC}" destId="{7C074851-EE58-48B6-9C70-4B35E8F54F98}" srcOrd="2" destOrd="0" presId="urn:microsoft.com/office/officeart/2005/8/layout/orgChart1"/>
-    <dgm:cxn modelId="{649DC317-3809-48F3-8EE9-BB11B9E3066E}" type="presParOf" srcId="{5DF9F330-6C4E-4229-8269-0B9BF8222710}" destId="{2BA344A5-3D26-4074-82C1-9CF21FD1A2BC}" srcOrd="4" destOrd="0" presId="urn:microsoft.com/office/officeart/2005/8/layout/orgChart1"/>
-    <dgm:cxn modelId="{F9DD129F-781A-4CA0-9F51-F929BF63920F}" type="presParOf" srcId="{5DF9F330-6C4E-4229-8269-0B9BF8222710}" destId="{4428E7E4-4DD5-4F30-8DF3-2D2C7809FB35}" srcOrd="5" destOrd="0" presId="urn:microsoft.com/office/officeart/2005/8/layout/orgChart1"/>
-    <dgm:cxn modelId="{89427319-1E5D-4FCD-AB3F-64538901B1EA}" type="presParOf" srcId="{4428E7E4-4DD5-4F30-8DF3-2D2C7809FB35}" destId="{A83DCBF6-0084-40A5-B1EE-2A4841C8EBC7}" srcOrd="0" destOrd="0" presId="urn:microsoft.com/office/officeart/2005/8/layout/orgChart1"/>
-    <dgm:cxn modelId="{9C32414A-4D41-44DF-9CEC-B620045CC8A7}" type="presParOf" srcId="{A83DCBF6-0084-40A5-B1EE-2A4841C8EBC7}" destId="{E433FCA2-8322-49AC-8EE5-2099793B0A0D}" srcOrd="0" destOrd="0" presId="urn:microsoft.com/office/officeart/2005/8/layout/orgChart1"/>
-    <dgm:cxn modelId="{0B34CF12-7873-4A2E-92A0-BBBACD7D1B96}" type="presParOf" srcId="{A83DCBF6-0084-40A5-B1EE-2A4841C8EBC7}" destId="{322802BC-81DA-428E-B5E0-4358D9969419}" srcOrd="1" destOrd="0" presId="urn:microsoft.com/office/officeart/2005/8/layout/orgChart1"/>
-    <dgm:cxn modelId="{00C0CD3F-FCD6-4514-9117-762BDBBEEB67}" type="presParOf" srcId="{4428E7E4-4DD5-4F30-8DF3-2D2C7809FB35}" destId="{709E6EBD-8F70-43AD-AAFD-F0C5CCDDD415}" srcOrd="1" destOrd="0" presId="urn:microsoft.com/office/officeart/2005/8/layout/orgChart1"/>
-    <dgm:cxn modelId="{E59271A0-1A1F-4B6F-BEA1-52CB923C949C}" type="presParOf" srcId="{4428E7E4-4DD5-4F30-8DF3-2D2C7809FB35}" destId="{9ADE9C44-25CB-4D8A-A470-8375AEC2338C}" srcOrd="2" destOrd="0" presId="urn:microsoft.com/office/officeart/2005/8/layout/orgChart1"/>
-    <dgm:cxn modelId="{92D323C2-8405-448C-B06B-85B19A082074}" type="presParOf" srcId="{5DF9F330-6C4E-4229-8269-0B9BF8222710}" destId="{1131E66D-AF26-468F-9644-3B961E4D491A}" srcOrd="6" destOrd="0" presId="urn:microsoft.com/office/officeart/2005/8/layout/orgChart1"/>
-    <dgm:cxn modelId="{F4618B50-83ED-4664-B771-0713CAA5A415}" type="presParOf" srcId="{5DF9F330-6C4E-4229-8269-0B9BF8222710}" destId="{763AC4D5-3F3C-4142-A7C3-0C65895E4CAF}" srcOrd="7" destOrd="0" presId="urn:microsoft.com/office/officeart/2005/8/layout/orgChart1"/>
-    <dgm:cxn modelId="{438576F4-33AF-458A-BC2D-D6F82BB0A6B3}" type="presParOf" srcId="{763AC4D5-3F3C-4142-A7C3-0C65895E4CAF}" destId="{BB83DE97-CF92-45C6-8C95-13030C8F5626}" srcOrd="0" destOrd="0" presId="urn:microsoft.com/office/officeart/2005/8/layout/orgChart1"/>
-    <dgm:cxn modelId="{C7CEA9F7-6765-4917-AEC7-C51D9DBCFF5C}" type="presParOf" srcId="{BB83DE97-CF92-45C6-8C95-13030C8F5626}" destId="{B3956DD9-759A-4C8E-8763-477C5B83E32F}" srcOrd="0" destOrd="0" presId="urn:microsoft.com/office/officeart/2005/8/layout/orgChart1"/>
-    <dgm:cxn modelId="{7EA33452-09B8-4046-A66E-CF8D371076B2}" type="presParOf" srcId="{BB83DE97-CF92-45C6-8C95-13030C8F5626}" destId="{C1879E52-3B84-4A4F-BC51-917D2E4028BA}" srcOrd="1" destOrd="0" presId="urn:microsoft.com/office/officeart/2005/8/layout/orgChart1"/>
-    <dgm:cxn modelId="{A32CAC06-B870-45C6-A350-018C5C35838D}" type="presParOf" srcId="{763AC4D5-3F3C-4142-A7C3-0C65895E4CAF}" destId="{8B0C3A19-47BD-4DA3-BAA8-1D543F52B5B2}" srcOrd="1" destOrd="0" presId="urn:microsoft.com/office/officeart/2005/8/layout/orgChart1"/>
-    <dgm:cxn modelId="{B152985F-BBA1-4276-9DCF-FB6735B3F270}" type="presParOf" srcId="{763AC4D5-3F3C-4142-A7C3-0C65895E4CAF}" destId="{83536366-6300-4B2C-9B56-395186462A9F}" srcOrd="2" destOrd="0" presId="urn:microsoft.com/office/officeart/2005/8/layout/orgChart1"/>
-    <dgm:cxn modelId="{40AC79CD-118F-4BCA-918E-65334140199B}" type="presParOf" srcId="{E9AFEDEB-6359-4654-8720-C7861026CCE2}" destId="{92E6091B-2C21-4582-B5C5-017C3ECA6AE4}" srcOrd="2" destOrd="0" presId="urn:microsoft.com/office/officeart/2005/8/layout/orgChart1"/>
+    <dgm:cxn modelId="{5F3A8C50-9972-4087-9A54-A4E06D3EE82A}" type="presOf" srcId="{1CC0C5BB-04B8-44E5-938D-FCE46AE3C529}" destId="{24FE5404-A7F7-4C4C-8A22-94AE77EDADBA}" srcOrd="0" destOrd="0" presId="urn:microsoft.com/office/officeart/2005/8/layout/orgChart1"/>
+    <dgm:cxn modelId="{A2A7ED59-BAF8-48DF-B189-121F9B46DFA2}" type="presParOf" srcId="{214B3BF8-5855-47E5-BEEF-ED1D0C71E13F}" destId="{E9AFEDEB-6359-4654-8720-C7861026CCE2}" srcOrd="0" destOrd="0" presId="urn:microsoft.com/office/officeart/2005/8/layout/orgChart1"/>
+    <dgm:cxn modelId="{E758BE04-36B1-4793-903D-DC034F768059}" type="presParOf" srcId="{E9AFEDEB-6359-4654-8720-C7861026CCE2}" destId="{66BDF6B5-3F52-40D4-BC2B-B0C1320E4AE8}" srcOrd="0" destOrd="0" presId="urn:microsoft.com/office/officeart/2005/8/layout/orgChart1"/>
+    <dgm:cxn modelId="{FA9E18B4-F322-4BB2-AF07-EC608D2A7FB2}" type="presParOf" srcId="{66BDF6B5-3F52-40D4-BC2B-B0C1320E4AE8}" destId="{77A09002-37E7-4C58-804E-E73029D7F840}" srcOrd="0" destOrd="0" presId="urn:microsoft.com/office/officeart/2005/8/layout/orgChart1"/>
+    <dgm:cxn modelId="{111D6064-EFC2-471F-AFBD-ECD49775ECF1}" type="presParOf" srcId="{66BDF6B5-3F52-40D4-BC2B-B0C1320E4AE8}" destId="{1D4D4550-94B6-41C2-8B59-57947C724E32}" srcOrd="1" destOrd="0" presId="urn:microsoft.com/office/officeart/2005/8/layout/orgChart1"/>
+    <dgm:cxn modelId="{7282902B-709C-4B03-AF58-D5FAA3120C7B}" type="presParOf" srcId="{E9AFEDEB-6359-4654-8720-C7861026CCE2}" destId="{5DF9F330-6C4E-4229-8269-0B9BF8222710}" srcOrd="1" destOrd="0" presId="urn:microsoft.com/office/officeart/2005/8/layout/orgChart1"/>
+    <dgm:cxn modelId="{2B4C6D3F-3054-462E-992E-C1079A348AC6}" type="presParOf" srcId="{5DF9F330-6C4E-4229-8269-0B9BF8222710}" destId="{3408ED3D-7875-4B26-BF29-9F0063F12119}" srcOrd="0" destOrd="0" presId="urn:microsoft.com/office/officeart/2005/8/layout/orgChart1"/>
+    <dgm:cxn modelId="{78826714-10C3-4E46-AF37-14B77CBED828}" type="presParOf" srcId="{5DF9F330-6C4E-4229-8269-0B9BF8222710}" destId="{D61D5F04-9783-4429-A622-94B80531DF27}" srcOrd="1" destOrd="0" presId="urn:microsoft.com/office/officeart/2005/8/layout/orgChart1"/>
+    <dgm:cxn modelId="{D0E5807D-C980-4B2F-AD0E-99B1E5AAD9D1}" type="presParOf" srcId="{D61D5F04-9783-4429-A622-94B80531DF27}" destId="{7123C5D7-F3C3-44BB-BF6B-89F2ADBDF807}" srcOrd="0" destOrd="0" presId="urn:microsoft.com/office/officeart/2005/8/layout/orgChart1"/>
+    <dgm:cxn modelId="{54DCE88A-1EE1-49DD-A0CF-01B1C734C984}" type="presParOf" srcId="{7123C5D7-F3C3-44BB-BF6B-89F2ADBDF807}" destId="{24FE5404-A7F7-4C4C-8A22-94AE77EDADBA}" srcOrd="0" destOrd="0" presId="urn:microsoft.com/office/officeart/2005/8/layout/orgChart1"/>
+    <dgm:cxn modelId="{F241004B-ACAD-43E0-A256-014EDA32A031}" type="presParOf" srcId="{7123C5D7-F3C3-44BB-BF6B-89F2ADBDF807}" destId="{FE89A596-604F-4424-A763-C48182863A29}" srcOrd="1" destOrd="0" presId="urn:microsoft.com/office/officeart/2005/8/layout/orgChart1"/>
+    <dgm:cxn modelId="{00784912-C8CC-425B-A0CB-F71472140245}" type="presParOf" srcId="{D61D5F04-9783-4429-A622-94B80531DF27}" destId="{87C5126D-25D2-4EFF-931E-3A0B0A17DF57}" srcOrd="1" destOrd="0" presId="urn:microsoft.com/office/officeart/2005/8/layout/orgChart1"/>
+    <dgm:cxn modelId="{F50EFEE4-6B9F-4E54-B1F9-95AD530B647A}" type="presParOf" srcId="{D61D5F04-9783-4429-A622-94B80531DF27}" destId="{6EE38AFC-2207-42D1-A89A-C27EBA7433FE}" srcOrd="2" destOrd="0" presId="urn:microsoft.com/office/officeart/2005/8/layout/orgChart1"/>
+    <dgm:cxn modelId="{0DF74F4D-B3CB-4906-8141-0DEB1DDE5653}" type="presParOf" srcId="{5DF9F330-6C4E-4229-8269-0B9BF8222710}" destId="{EC31D3A8-D892-450B-9B9F-67CEEBD53FA6}" srcOrd="2" destOrd="0" presId="urn:microsoft.com/office/officeart/2005/8/layout/orgChart1"/>
+    <dgm:cxn modelId="{E963AA2F-1911-4DE6-BC8F-C8DF0A154178}" type="presParOf" srcId="{5DF9F330-6C4E-4229-8269-0B9BF8222710}" destId="{9EFBA0A0-7585-4EF3-A9A7-F9C956BCC3EC}" srcOrd="3" destOrd="0" presId="urn:microsoft.com/office/officeart/2005/8/layout/orgChart1"/>
+    <dgm:cxn modelId="{BAAA50F6-FAAE-4756-AD42-03556DC9CE51}" type="presParOf" srcId="{9EFBA0A0-7585-4EF3-A9A7-F9C956BCC3EC}" destId="{3B35A8D7-503C-4A44-825D-BAF34C80948B}" srcOrd="0" destOrd="0" presId="urn:microsoft.com/office/officeart/2005/8/layout/orgChart1"/>
+    <dgm:cxn modelId="{4F48BAA4-B848-4630-BC16-90CBF7FE125F}" type="presParOf" srcId="{3B35A8D7-503C-4A44-825D-BAF34C80948B}" destId="{E08044A0-33B1-4452-8C19-F2C9FAA00E45}" srcOrd="0" destOrd="0" presId="urn:microsoft.com/office/officeart/2005/8/layout/orgChart1"/>
+    <dgm:cxn modelId="{1170FFCB-91EC-4471-8EB9-EAC0732DB978}" type="presParOf" srcId="{3B35A8D7-503C-4A44-825D-BAF34C80948B}" destId="{6FE38035-F466-4547-8F6C-993A05E42E56}" srcOrd="1" destOrd="0" presId="urn:microsoft.com/office/officeart/2005/8/layout/orgChart1"/>
+    <dgm:cxn modelId="{E519400D-DA72-4E42-9E55-6214406238B5}" type="presParOf" srcId="{9EFBA0A0-7585-4EF3-A9A7-F9C956BCC3EC}" destId="{BCB31228-0A52-41D3-8CA5-83524F6D7B8B}" srcOrd="1" destOrd="0" presId="urn:microsoft.com/office/officeart/2005/8/layout/orgChart1"/>
+    <dgm:cxn modelId="{C003B294-1ADE-42AA-8AE2-E6BBC4AFB01E}" type="presParOf" srcId="{9EFBA0A0-7585-4EF3-A9A7-F9C956BCC3EC}" destId="{7C074851-EE58-48B6-9C70-4B35E8F54F98}" srcOrd="2" destOrd="0" presId="urn:microsoft.com/office/officeart/2005/8/layout/orgChart1"/>
+    <dgm:cxn modelId="{691421B8-B99E-415D-B20D-B9E09F346697}" type="presParOf" srcId="{5DF9F330-6C4E-4229-8269-0B9BF8222710}" destId="{2BA344A5-3D26-4074-82C1-9CF21FD1A2BC}" srcOrd="4" destOrd="0" presId="urn:microsoft.com/office/officeart/2005/8/layout/orgChart1"/>
+    <dgm:cxn modelId="{65C299C0-466C-4ECA-A745-D4C53E1FBAFC}" type="presParOf" srcId="{5DF9F330-6C4E-4229-8269-0B9BF8222710}" destId="{4428E7E4-4DD5-4F30-8DF3-2D2C7809FB35}" srcOrd="5" destOrd="0" presId="urn:microsoft.com/office/officeart/2005/8/layout/orgChart1"/>
+    <dgm:cxn modelId="{FD37AB99-C3D1-407B-ABF4-2C2E36ACE986}" type="presParOf" srcId="{4428E7E4-4DD5-4F30-8DF3-2D2C7809FB35}" destId="{A83DCBF6-0084-40A5-B1EE-2A4841C8EBC7}" srcOrd="0" destOrd="0" presId="urn:microsoft.com/office/officeart/2005/8/layout/orgChart1"/>
+    <dgm:cxn modelId="{9B05D44D-D5B6-46AA-AD21-2E69817A0985}" type="presParOf" srcId="{A83DCBF6-0084-40A5-B1EE-2A4841C8EBC7}" destId="{E433FCA2-8322-49AC-8EE5-2099793B0A0D}" srcOrd="0" destOrd="0" presId="urn:microsoft.com/office/officeart/2005/8/layout/orgChart1"/>
+    <dgm:cxn modelId="{79492D90-89EC-4B6D-9FD4-CD47AB7A54C5}" type="presParOf" srcId="{A83DCBF6-0084-40A5-B1EE-2A4841C8EBC7}" destId="{322802BC-81DA-428E-B5E0-4358D9969419}" srcOrd="1" destOrd="0" presId="urn:microsoft.com/office/officeart/2005/8/layout/orgChart1"/>
+    <dgm:cxn modelId="{16E737C7-ED8C-4580-A873-379CF15977DC}" type="presParOf" srcId="{4428E7E4-4DD5-4F30-8DF3-2D2C7809FB35}" destId="{709E6EBD-8F70-43AD-AAFD-F0C5CCDDD415}" srcOrd="1" destOrd="0" presId="urn:microsoft.com/office/officeart/2005/8/layout/orgChart1"/>
+    <dgm:cxn modelId="{5DEFA16F-609E-4815-AA9B-94F94EA7C20A}" type="presParOf" srcId="{4428E7E4-4DD5-4F30-8DF3-2D2C7809FB35}" destId="{9ADE9C44-25CB-4D8A-A470-8375AEC2338C}" srcOrd="2" destOrd="0" presId="urn:microsoft.com/office/officeart/2005/8/layout/orgChart1"/>
+    <dgm:cxn modelId="{22F7D563-E97D-41FF-9566-6A5611B651E9}" type="presParOf" srcId="{5DF9F330-6C4E-4229-8269-0B9BF8222710}" destId="{1131E66D-AF26-468F-9644-3B961E4D491A}" srcOrd="6" destOrd="0" presId="urn:microsoft.com/office/officeart/2005/8/layout/orgChart1"/>
+    <dgm:cxn modelId="{86C024E6-5EAA-41C6-9363-652CA11895E6}" type="presParOf" srcId="{5DF9F330-6C4E-4229-8269-0B9BF8222710}" destId="{763AC4D5-3F3C-4142-A7C3-0C65895E4CAF}" srcOrd="7" destOrd="0" presId="urn:microsoft.com/office/officeart/2005/8/layout/orgChart1"/>
+    <dgm:cxn modelId="{0B9D7EF1-095A-4A2B-AB6E-C9273A25E551}" type="presParOf" srcId="{763AC4D5-3F3C-4142-A7C3-0C65895E4CAF}" destId="{BB83DE97-CF92-45C6-8C95-13030C8F5626}" srcOrd="0" destOrd="0" presId="urn:microsoft.com/office/officeart/2005/8/layout/orgChart1"/>
+    <dgm:cxn modelId="{C2DCEC3A-6EEF-4670-8CEB-B37184E825F8}" type="presParOf" srcId="{BB83DE97-CF92-45C6-8C95-13030C8F5626}" destId="{B3956DD9-759A-4C8E-8763-477C5B83E32F}" srcOrd="0" destOrd="0" presId="urn:microsoft.com/office/officeart/2005/8/layout/orgChart1"/>
+    <dgm:cxn modelId="{D9DB6DA3-04BF-4626-A8D9-244BFBE9E780}" type="presParOf" srcId="{BB83DE97-CF92-45C6-8C95-13030C8F5626}" destId="{C1879E52-3B84-4A4F-BC51-917D2E4028BA}" srcOrd="1" destOrd="0" presId="urn:microsoft.com/office/officeart/2005/8/layout/orgChart1"/>
+    <dgm:cxn modelId="{C2629236-0160-4510-8039-5F046E2EF81E}" type="presParOf" srcId="{763AC4D5-3F3C-4142-A7C3-0C65895E4CAF}" destId="{8B0C3A19-47BD-4DA3-BAA8-1D543F52B5B2}" srcOrd="1" destOrd="0" presId="urn:microsoft.com/office/officeart/2005/8/layout/orgChart1"/>
+    <dgm:cxn modelId="{BE7FFEEC-01DA-4D5C-ADD3-1AC536009CBE}" type="presParOf" srcId="{763AC4D5-3F3C-4142-A7C3-0C65895E4CAF}" destId="{83536366-6300-4B2C-9B56-395186462A9F}" srcOrd="2" destOrd="0" presId="urn:microsoft.com/office/officeart/2005/8/layout/orgChart1"/>
+    <dgm:cxn modelId="{029B0DD7-D0A9-4945-B9B0-FECBF779D807}" type="presParOf" srcId="{E9AFEDEB-6359-4654-8720-C7861026CCE2}" destId="{92E6091B-2C21-4582-B5C5-017C3ECA6AE4}" srcOrd="2" destOrd="0" presId="urn:microsoft.com/office/officeart/2005/8/layout/orgChart1"/>
   </dgm:cxnLst>
   <dgm:bg/>
   <dgm:whole/>
@@ -26005,82 +26521,82 @@
     </dgm:pt>
   </dgm:ptLst>
   <dgm:cxnLst>
-    <dgm:cxn modelId="{FC562A77-5C75-4FC9-8342-6108C0C22224}" type="presOf" srcId="{4B77A381-0FE9-4DE7-AE17-6F28B87D35C7}" destId="{8C0FB2CF-6962-4612-A99F-1523B036E972}" srcOrd="0" destOrd="0" presId="urn:microsoft.com/office/officeart/2009/3/layout/HorizontalOrganizationChart"/>
-    <dgm:cxn modelId="{5F934D8C-30E6-4BE6-B76E-E0BA2BCB6532}" type="presOf" srcId="{F019FBF7-1B28-4713-A37B-07911BFD3C61}" destId="{9E9D683A-30E7-4C2C-B3BD-0BE9B9477DAD}" srcOrd="0" destOrd="0" presId="urn:microsoft.com/office/officeart/2009/3/layout/HorizontalOrganizationChart"/>
+    <dgm:cxn modelId="{FFC0C2B6-4D67-4971-9754-6AD051A09609}" type="presOf" srcId="{2A943410-9F88-41CF-9C03-4DE206C12CDD}" destId="{0492F675-A193-4D84-86CD-F3F7FA2DCFDE}" srcOrd="1" destOrd="0" presId="urn:microsoft.com/office/officeart/2009/3/layout/HorizontalOrganizationChart"/>
     <dgm:cxn modelId="{183BF162-9CA0-4016-9A9A-96B5F3A81B5E}" srcId="{544FA98B-768C-4735-B8D6-D1AE13122174}" destId="{639DEDD2-C00C-4D90-A8B8-C1FDA690E12D}" srcOrd="0" destOrd="0" parTransId="{B1066A05-5ADE-4C6F-B2FD-09E2D582D324}" sibTransId="{A8936698-B9DD-4833-A84D-B8922B036636}"/>
-    <dgm:cxn modelId="{69DFAEF1-35D0-4CDA-A662-EBA665522E4D}" type="presOf" srcId="{15CFCC63-654C-4664-8374-C3479DA464B4}" destId="{0E38AC11-30D6-46F1-9A9D-32B32C6C4104}" srcOrd="0" destOrd="0" presId="urn:microsoft.com/office/officeart/2009/3/layout/HorizontalOrganizationChart"/>
+    <dgm:cxn modelId="{1E7D3D07-CF8D-4DF4-9469-E7C0F49CEF09}" type="presOf" srcId="{12F913D9-FB73-4E25-AB30-E0225958F1FC}" destId="{2D070600-3FFB-4384-A7EC-E99AC69D92D4}" srcOrd="1" destOrd="0" presId="urn:microsoft.com/office/officeart/2009/3/layout/HorizontalOrganizationChart"/>
     <dgm:cxn modelId="{8D8CC0C1-B4CD-4905-B524-814E79DC6A15}" srcId="{2A943410-9F88-41CF-9C03-4DE206C12CDD}" destId="{9FB4528E-07BF-49A0-9BAE-E1258E49C259}" srcOrd="0" destOrd="0" parTransId="{70EF1E61-A7E2-4873-973A-1674C9E344AE}" sibTransId="{E7BAD1D1-7FDD-4CD1-B3F7-409D49E7A55B}"/>
+    <dgm:cxn modelId="{114239BC-3534-4939-B475-7EF93DE4D4C8}" type="presOf" srcId="{4B77A381-0FE9-4DE7-AE17-6F28B87D35C7}" destId="{1635696E-0F08-4266-8F4A-BA4C5CCB131D}" srcOrd="1" destOrd="0" presId="urn:microsoft.com/office/officeart/2009/3/layout/HorizontalOrganizationChart"/>
+    <dgm:cxn modelId="{6D4E8CA8-A25C-4A9C-B100-FD6EFCBC1C4F}" type="presOf" srcId="{F019FBF7-1B28-4713-A37B-07911BFD3C61}" destId="{9E9D683A-30E7-4C2C-B3BD-0BE9B9477DAD}" srcOrd="0" destOrd="0" presId="urn:microsoft.com/office/officeart/2009/3/layout/HorizontalOrganizationChart"/>
     <dgm:cxn modelId="{FF291A1E-086B-4FA4-A850-3A1F8E1A3176}" srcId="{4B77A381-0FE9-4DE7-AE17-6F28B87D35C7}" destId="{F019FBF7-1B28-4713-A37B-07911BFD3C61}" srcOrd="2" destOrd="0" parTransId="{41B45B26-F0B5-4B23-8314-F55BCACFC59A}" sibTransId="{8B94D77D-8962-4297-A0D4-441A6C935E58}"/>
-    <dgm:cxn modelId="{5ABBDAC5-382C-43BC-89D2-C6AE45DCAC99}" type="presOf" srcId="{4B77A381-0FE9-4DE7-AE17-6F28B87D35C7}" destId="{1635696E-0F08-4266-8F4A-BA4C5CCB131D}" srcOrd="1" destOrd="0" presId="urn:microsoft.com/office/officeart/2009/3/layout/HorizontalOrganizationChart"/>
-    <dgm:cxn modelId="{45A50D4B-6F61-436D-BE47-01366D441FAA}" type="presOf" srcId="{12F913D9-FB73-4E25-AB30-E0225958F1FC}" destId="{1EEEEAA0-BDBD-432A-85B2-452044BC2A8F}" srcOrd="0" destOrd="0" presId="urn:microsoft.com/office/officeart/2009/3/layout/HorizontalOrganizationChart"/>
-    <dgm:cxn modelId="{EBAF530D-CD1B-443D-9F54-AD1433F66A95}" type="presOf" srcId="{639DEDD2-C00C-4D90-A8B8-C1FDA690E12D}" destId="{8E5E67D8-851C-447F-9673-B060E3A0AAE8}" srcOrd="0" destOrd="0" presId="urn:microsoft.com/office/officeart/2009/3/layout/HorizontalOrganizationChart"/>
-    <dgm:cxn modelId="{D274E191-4463-4219-9C57-FFCDDC6BE429}" type="presOf" srcId="{0781BB0D-18B9-4618-94C3-3BC3BEEC4C73}" destId="{62C46F37-B0A9-4F56-8C59-08355FCC9F6B}" srcOrd="0" destOrd="0" presId="urn:microsoft.com/office/officeart/2009/3/layout/HorizontalOrganizationChart"/>
-    <dgm:cxn modelId="{E527B36E-ACC6-4C6B-B90F-88ECE85100C4}" type="presOf" srcId="{2A943410-9F88-41CF-9C03-4DE206C12CDD}" destId="{0492F675-A193-4D84-86CD-F3F7FA2DCFDE}" srcOrd="1" destOrd="0" presId="urn:microsoft.com/office/officeart/2009/3/layout/HorizontalOrganizationChart"/>
+    <dgm:cxn modelId="{4F5D8B6F-97A5-4834-93C7-77E0E8029715}" type="presOf" srcId="{F019FBF7-1B28-4713-A37B-07911BFD3C61}" destId="{F13851D0-3441-497F-B5F3-9332051DA3CE}" srcOrd="1" destOrd="0" presId="urn:microsoft.com/office/officeart/2009/3/layout/HorizontalOrganizationChart"/>
+    <dgm:cxn modelId="{7D6584D6-9E3A-4FBC-ADA4-DC413F349DAE}" type="presOf" srcId="{544FA98B-768C-4735-B8D6-D1AE13122174}" destId="{4A0BEDA8-6459-4D0F-A8A0-823890D4C2F0}" srcOrd="0" destOrd="0" presId="urn:microsoft.com/office/officeart/2009/3/layout/HorizontalOrganizationChart"/>
+    <dgm:cxn modelId="{8D83D9A7-734D-4D9B-AD50-44A1DD5E5D0A}" type="presOf" srcId="{F2536003-3931-4E70-9206-641D94A76ED1}" destId="{3725AEFF-706B-4A7B-B9A0-238490510BF3}" srcOrd="1" destOrd="0" presId="urn:microsoft.com/office/officeart/2009/3/layout/HorizontalOrganizationChart"/>
+    <dgm:cxn modelId="{E9F5B534-8E80-44AB-B4A9-76E73A6081FC}" type="presOf" srcId="{536537D5-A8C6-4111-96A9-9F7319F94E4B}" destId="{71C9A030-98C2-49AF-8262-8F0CB3A83CB7}" srcOrd="0" destOrd="0" presId="urn:microsoft.com/office/officeart/2009/3/layout/HorizontalOrganizationChart"/>
     <dgm:cxn modelId="{1AB0624E-0DBA-451E-9CC2-8F91FBBF3885}" srcId="{639DEDD2-C00C-4D90-A8B8-C1FDA690E12D}" destId="{2A943410-9F88-41CF-9C03-4DE206C12CDD}" srcOrd="0" destOrd="0" parTransId="{536537D5-A8C6-4111-96A9-9F7319F94E4B}" sibTransId="{16140D21-885D-452E-B15C-5AEFCBE3C72D}"/>
-    <dgm:cxn modelId="{3D5D9ABA-AF13-4073-A0FB-9647C3AA76D1}" type="presOf" srcId="{536537D5-A8C6-4111-96A9-9F7319F94E4B}" destId="{71C9A030-98C2-49AF-8262-8F0CB3A83CB7}" srcOrd="0" destOrd="0" presId="urn:microsoft.com/office/officeart/2009/3/layout/HorizontalOrganizationChart"/>
-    <dgm:cxn modelId="{B2FA798D-543B-4CF2-8E1B-8785C5507733}" type="presOf" srcId="{70EF1E61-A7E2-4873-973A-1674C9E344AE}" destId="{20E79F55-B4A4-463C-8D86-769FB2C518B3}" srcOrd="0" destOrd="0" presId="urn:microsoft.com/office/officeart/2009/3/layout/HorizontalOrganizationChart"/>
+    <dgm:cxn modelId="{BC1B67A8-213D-45BD-A8DE-ED9B4160F3C1}" type="presOf" srcId="{15CFCC63-654C-4664-8374-C3479DA464B4}" destId="{0E38AC11-30D6-46F1-9A9D-32B32C6C4104}" srcOrd="0" destOrd="0" presId="urn:microsoft.com/office/officeart/2009/3/layout/HorizontalOrganizationChart"/>
+    <dgm:cxn modelId="{149975D6-BF6A-417A-BB20-6B93D948C2C4}" type="presOf" srcId="{12F913D9-FB73-4E25-AB30-E0225958F1FC}" destId="{1EEEEAA0-BDBD-432A-85B2-452044BC2A8F}" srcOrd="0" destOrd="0" presId="urn:microsoft.com/office/officeart/2009/3/layout/HorizontalOrganizationChart"/>
+    <dgm:cxn modelId="{235C8C31-AF24-4FC1-B375-7B079D670EB4}" type="presOf" srcId="{4B77A381-0FE9-4DE7-AE17-6F28B87D35C7}" destId="{8C0FB2CF-6962-4612-A99F-1523B036E972}" srcOrd="0" destOrd="0" presId="urn:microsoft.com/office/officeart/2009/3/layout/HorizontalOrganizationChart"/>
+    <dgm:cxn modelId="{982DCA5C-3C16-474B-B4F6-5549BB445CD1}" type="presOf" srcId="{F2536003-3931-4E70-9206-641D94A76ED1}" destId="{4E27151B-5235-41BD-8CD5-32F2D5D2E9FF}" srcOrd="0" destOrd="0" presId="urn:microsoft.com/office/officeart/2009/3/layout/HorizontalOrganizationChart"/>
     <dgm:cxn modelId="{E0C0CFC8-6AB0-436D-9A42-183C9E5B3C4A}" srcId="{4B77A381-0FE9-4DE7-AE17-6F28B87D35C7}" destId="{12F913D9-FB73-4E25-AB30-E0225958F1FC}" srcOrd="0" destOrd="0" parTransId="{15CFCC63-654C-4664-8374-C3479DA464B4}" sibTransId="{65E04474-998B-44FC-A6FF-558E987C45FC}"/>
     <dgm:cxn modelId="{62BBD1FF-6871-4552-9B99-F3A0C3C6297C}" srcId="{639DEDD2-C00C-4D90-A8B8-C1FDA690E12D}" destId="{4B77A381-0FE9-4DE7-AE17-6F28B87D35C7}" srcOrd="1" destOrd="0" parTransId="{0781BB0D-18B9-4618-94C3-3BC3BEEC4C73}" sibTransId="{58B9128B-6B3B-4521-A304-C5C786A099B3}"/>
-    <dgm:cxn modelId="{25660488-0368-41A4-92DA-DC3560A34A87}" type="presOf" srcId="{2A943410-9F88-41CF-9C03-4DE206C12CDD}" destId="{22A73DE8-06A3-4738-8DF1-1BB00FC3DF3D}" srcOrd="0" destOrd="0" presId="urn:microsoft.com/office/officeart/2009/3/layout/HorizontalOrganizationChart"/>
+    <dgm:cxn modelId="{2A050CEB-D0CA-44CC-ACE2-75EB442C69F4}" type="presOf" srcId="{639DEDD2-C00C-4D90-A8B8-C1FDA690E12D}" destId="{A996F592-8914-49A3-9AC2-8C2D455F17D7}" srcOrd="1" destOrd="0" presId="urn:microsoft.com/office/officeart/2009/3/layout/HorizontalOrganizationChart"/>
+    <dgm:cxn modelId="{0E42AEA2-DD88-473E-B656-66E9F8EAD3E9}" type="presOf" srcId="{9FB4528E-07BF-49A0-9BAE-E1258E49C259}" destId="{F24EE831-1235-47FA-9496-71A15D59EDF1}" srcOrd="0" destOrd="0" presId="urn:microsoft.com/office/officeart/2009/3/layout/HorizontalOrganizationChart"/>
     <dgm:cxn modelId="{7B7DCFDF-5D30-4E5D-BAD8-6AB1B06D4B7C}" srcId="{4B77A381-0FE9-4DE7-AE17-6F28B87D35C7}" destId="{F2536003-3931-4E70-9206-641D94A76ED1}" srcOrd="1" destOrd="0" parTransId="{3D4397BA-82F4-4B80-9810-9A319D792CBD}" sibTransId="{AE49B6F4-4F8E-4E4F-855D-397BDEF71346}"/>
-    <dgm:cxn modelId="{D684F9C1-9438-4691-B91A-FE973B47BBEF}" type="presOf" srcId="{3D4397BA-82F4-4B80-9810-9A319D792CBD}" destId="{E6E15EE1-9CFF-4BF6-89E6-B2078CF271DA}" srcOrd="0" destOrd="0" presId="urn:microsoft.com/office/officeart/2009/3/layout/HorizontalOrganizationChart"/>
-    <dgm:cxn modelId="{5CC88D8E-9B95-4183-8FF4-785E698321AF}" type="presOf" srcId="{9FB4528E-07BF-49A0-9BAE-E1258E49C259}" destId="{F095DBB7-88E7-4C31-ACDA-04B3D009F70B}" srcOrd="1" destOrd="0" presId="urn:microsoft.com/office/officeart/2009/3/layout/HorizontalOrganizationChart"/>
-    <dgm:cxn modelId="{E3E9AA9C-8C71-4D6E-9E5E-09715C0CAD27}" type="presOf" srcId="{9FB4528E-07BF-49A0-9BAE-E1258E49C259}" destId="{F24EE831-1235-47FA-9496-71A15D59EDF1}" srcOrd="0" destOrd="0" presId="urn:microsoft.com/office/officeart/2009/3/layout/HorizontalOrganizationChart"/>
-    <dgm:cxn modelId="{214B99B5-DD44-4624-8D58-D11A71AF0EC1}" type="presOf" srcId="{544FA98B-768C-4735-B8D6-D1AE13122174}" destId="{4A0BEDA8-6459-4D0F-A8A0-823890D4C2F0}" srcOrd="0" destOrd="0" presId="urn:microsoft.com/office/officeart/2009/3/layout/HorizontalOrganizationChart"/>
-    <dgm:cxn modelId="{C2C98BC1-0F5B-4F52-B0D5-FBF041D2D0E9}" type="presOf" srcId="{12F913D9-FB73-4E25-AB30-E0225958F1FC}" destId="{2D070600-3FFB-4384-A7EC-E99AC69D92D4}" srcOrd="1" destOrd="0" presId="urn:microsoft.com/office/officeart/2009/3/layout/HorizontalOrganizationChart"/>
-    <dgm:cxn modelId="{77779B82-9460-4B1B-81EB-69304D9F079D}" type="presOf" srcId="{41B45B26-F0B5-4B23-8314-F55BCACFC59A}" destId="{45584576-267E-4072-AD81-F287BEEA5D83}" srcOrd="0" destOrd="0" presId="urn:microsoft.com/office/officeart/2009/3/layout/HorizontalOrganizationChart"/>
-    <dgm:cxn modelId="{70AAF5D7-18C7-4560-9E10-847C0DB95CA0}" type="presOf" srcId="{F019FBF7-1B28-4713-A37B-07911BFD3C61}" destId="{F13851D0-3441-497F-B5F3-9332051DA3CE}" srcOrd="1" destOrd="0" presId="urn:microsoft.com/office/officeart/2009/3/layout/HorizontalOrganizationChart"/>
-    <dgm:cxn modelId="{04B2F1E6-3790-452C-89F3-7F66D54C68F6}" type="presOf" srcId="{F2536003-3931-4E70-9206-641D94A76ED1}" destId="{3725AEFF-706B-4A7B-B9A0-238490510BF3}" srcOrd="1" destOrd="0" presId="urn:microsoft.com/office/officeart/2009/3/layout/HorizontalOrganizationChart"/>
-    <dgm:cxn modelId="{C18E3BFD-FCC8-49C9-BFDA-0D7F7E7AEC73}" type="presOf" srcId="{639DEDD2-C00C-4D90-A8B8-C1FDA690E12D}" destId="{A996F592-8914-49A3-9AC2-8C2D455F17D7}" srcOrd="1" destOrd="0" presId="urn:microsoft.com/office/officeart/2009/3/layout/HorizontalOrganizationChart"/>
-    <dgm:cxn modelId="{4D6CC533-8D4C-4943-B5B5-4B5ABFF326A1}" type="presOf" srcId="{F2536003-3931-4E70-9206-641D94A76ED1}" destId="{4E27151B-5235-41BD-8CD5-32F2D5D2E9FF}" srcOrd="0" destOrd="0" presId="urn:microsoft.com/office/officeart/2009/3/layout/HorizontalOrganizationChart"/>
-    <dgm:cxn modelId="{38801443-510D-4764-849C-984D1788D8E0}" type="presParOf" srcId="{4A0BEDA8-6459-4D0F-A8A0-823890D4C2F0}" destId="{AA6605D3-8178-4FC0-9069-38B8BAB1C15D}" srcOrd="0" destOrd="0" presId="urn:microsoft.com/office/officeart/2009/3/layout/HorizontalOrganizationChart"/>
-    <dgm:cxn modelId="{B50023D1-AEA3-400D-94FC-60B642F3C062}" type="presParOf" srcId="{AA6605D3-8178-4FC0-9069-38B8BAB1C15D}" destId="{C9300A13-E066-45D0-A782-86E0802E1333}" srcOrd="0" destOrd="0" presId="urn:microsoft.com/office/officeart/2009/3/layout/HorizontalOrganizationChart"/>
-    <dgm:cxn modelId="{8756BDA1-DBBC-48E4-9442-C804E3573882}" type="presParOf" srcId="{C9300A13-E066-45D0-A782-86E0802E1333}" destId="{8E5E67D8-851C-447F-9673-B060E3A0AAE8}" srcOrd="0" destOrd="0" presId="urn:microsoft.com/office/officeart/2009/3/layout/HorizontalOrganizationChart"/>
-    <dgm:cxn modelId="{00CB49B1-6C82-4DD4-977F-3441F9F31DA1}" type="presParOf" srcId="{C9300A13-E066-45D0-A782-86E0802E1333}" destId="{A996F592-8914-49A3-9AC2-8C2D455F17D7}" srcOrd="1" destOrd="0" presId="urn:microsoft.com/office/officeart/2009/3/layout/HorizontalOrganizationChart"/>
-    <dgm:cxn modelId="{D09BD489-8E7C-456A-A269-E9BCDA184056}" type="presParOf" srcId="{AA6605D3-8178-4FC0-9069-38B8BAB1C15D}" destId="{23FAC434-52D8-4D76-8AD0-3B16ED1CFFD3}" srcOrd="1" destOrd="0" presId="urn:microsoft.com/office/officeart/2009/3/layout/HorizontalOrganizationChart"/>
-    <dgm:cxn modelId="{4081979B-1DFC-4D24-A640-F0363CED264B}" type="presParOf" srcId="{23FAC434-52D8-4D76-8AD0-3B16ED1CFFD3}" destId="{71C9A030-98C2-49AF-8262-8F0CB3A83CB7}" srcOrd="0" destOrd="0" presId="urn:microsoft.com/office/officeart/2009/3/layout/HorizontalOrganizationChart"/>
-    <dgm:cxn modelId="{44CC1160-5CAA-48B5-A026-86680FF591E1}" type="presParOf" srcId="{23FAC434-52D8-4D76-8AD0-3B16ED1CFFD3}" destId="{51D78842-4044-470C-A6AC-39DE1721A627}" srcOrd="1" destOrd="0" presId="urn:microsoft.com/office/officeart/2009/3/layout/HorizontalOrganizationChart"/>
-    <dgm:cxn modelId="{C17165B2-06D7-4CB1-936E-FDFBC1755002}" type="presParOf" srcId="{51D78842-4044-470C-A6AC-39DE1721A627}" destId="{7B98C679-354E-4FC6-A911-8DDC2840388E}" srcOrd="0" destOrd="0" presId="urn:microsoft.com/office/officeart/2009/3/layout/HorizontalOrganizationChart"/>
-    <dgm:cxn modelId="{7633FFAD-ACB0-4E7B-A38D-7350E89BEA4B}" type="presParOf" srcId="{7B98C679-354E-4FC6-A911-8DDC2840388E}" destId="{22A73DE8-06A3-4738-8DF1-1BB00FC3DF3D}" srcOrd="0" destOrd="0" presId="urn:microsoft.com/office/officeart/2009/3/layout/HorizontalOrganizationChart"/>
-    <dgm:cxn modelId="{C38AB0D5-A512-4C4F-A4EC-0D50D0642A64}" type="presParOf" srcId="{7B98C679-354E-4FC6-A911-8DDC2840388E}" destId="{0492F675-A193-4D84-86CD-F3F7FA2DCFDE}" srcOrd="1" destOrd="0" presId="urn:microsoft.com/office/officeart/2009/3/layout/HorizontalOrganizationChart"/>
-    <dgm:cxn modelId="{72A6AC22-014A-4038-BBF3-0D3E1F98EE46}" type="presParOf" srcId="{51D78842-4044-470C-A6AC-39DE1721A627}" destId="{BE2C9BFF-F14A-402F-A4E5-035AABB5EB84}" srcOrd="1" destOrd="0" presId="urn:microsoft.com/office/officeart/2009/3/layout/HorizontalOrganizationChart"/>
-    <dgm:cxn modelId="{57B17135-7004-462D-894C-B1074F5E04C0}" type="presParOf" srcId="{BE2C9BFF-F14A-402F-A4E5-035AABB5EB84}" destId="{20E79F55-B4A4-463C-8D86-769FB2C518B3}" srcOrd="0" destOrd="0" presId="urn:microsoft.com/office/officeart/2009/3/layout/HorizontalOrganizationChart"/>
-    <dgm:cxn modelId="{717060E6-A9EB-4277-9F5A-CF86D0E0D168}" type="presParOf" srcId="{BE2C9BFF-F14A-402F-A4E5-035AABB5EB84}" destId="{51ECF3A8-B1D0-4393-9066-F53E524A395C}" srcOrd="1" destOrd="0" presId="urn:microsoft.com/office/officeart/2009/3/layout/HorizontalOrganizationChart"/>
-    <dgm:cxn modelId="{491DDA08-8F94-483C-B4C4-E153A44C2B57}" type="presParOf" srcId="{51ECF3A8-B1D0-4393-9066-F53E524A395C}" destId="{0D3614FB-3021-4A65-ADC3-F1F1FDAB7586}" srcOrd="0" destOrd="0" presId="urn:microsoft.com/office/officeart/2009/3/layout/HorizontalOrganizationChart"/>
-    <dgm:cxn modelId="{2BAF759A-2150-4CC3-8C12-16FC1C8A8A44}" type="presParOf" srcId="{0D3614FB-3021-4A65-ADC3-F1F1FDAB7586}" destId="{F24EE831-1235-47FA-9496-71A15D59EDF1}" srcOrd="0" destOrd="0" presId="urn:microsoft.com/office/officeart/2009/3/layout/HorizontalOrganizationChart"/>
-    <dgm:cxn modelId="{844F23A3-EEAD-49AD-8F5C-2D8BE491A13D}" type="presParOf" srcId="{0D3614FB-3021-4A65-ADC3-F1F1FDAB7586}" destId="{F095DBB7-88E7-4C31-ACDA-04B3D009F70B}" srcOrd="1" destOrd="0" presId="urn:microsoft.com/office/officeart/2009/3/layout/HorizontalOrganizationChart"/>
-    <dgm:cxn modelId="{FA9C6051-823F-4343-A539-DE23F87DD83D}" type="presParOf" srcId="{51ECF3A8-B1D0-4393-9066-F53E524A395C}" destId="{954E9C50-D2E6-4039-85EC-C31F4644B706}" srcOrd="1" destOrd="0" presId="urn:microsoft.com/office/officeart/2009/3/layout/HorizontalOrganizationChart"/>
-    <dgm:cxn modelId="{E0E07653-63E0-4008-A9A6-8C3863CE62DB}" type="presParOf" srcId="{51ECF3A8-B1D0-4393-9066-F53E524A395C}" destId="{7BD3E642-2F0A-4A2E-9B99-6AE57413E791}" srcOrd="2" destOrd="0" presId="urn:microsoft.com/office/officeart/2009/3/layout/HorizontalOrganizationChart"/>
-    <dgm:cxn modelId="{165823AF-6F5F-4C36-A1AF-60ED1044CCEE}" type="presParOf" srcId="{51D78842-4044-470C-A6AC-39DE1721A627}" destId="{EB16DAD4-65F1-4E32-A5BA-54C7E8B8F49C}" srcOrd="2" destOrd="0" presId="urn:microsoft.com/office/officeart/2009/3/layout/HorizontalOrganizationChart"/>
-    <dgm:cxn modelId="{2B73FF49-4F73-472E-A204-D7B7B921085C}" type="presParOf" srcId="{23FAC434-52D8-4D76-8AD0-3B16ED1CFFD3}" destId="{62C46F37-B0A9-4F56-8C59-08355FCC9F6B}" srcOrd="2" destOrd="0" presId="urn:microsoft.com/office/officeart/2009/3/layout/HorizontalOrganizationChart"/>
-    <dgm:cxn modelId="{6FFC9A6F-1CBD-47A2-BA6E-4FE852CB4832}" type="presParOf" srcId="{23FAC434-52D8-4D76-8AD0-3B16ED1CFFD3}" destId="{2AF8B750-0B00-4F39-9229-46944C0B7871}" srcOrd="3" destOrd="0" presId="urn:microsoft.com/office/officeart/2009/3/layout/HorizontalOrganizationChart"/>
-    <dgm:cxn modelId="{A0E93FF8-F7C0-40EE-B945-2D9659B1F43C}" type="presParOf" srcId="{2AF8B750-0B00-4F39-9229-46944C0B7871}" destId="{8E5197D4-D762-46DF-B50C-1D625746B004}" srcOrd="0" destOrd="0" presId="urn:microsoft.com/office/officeart/2009/3/layout/HorizontalOrganizationChart"/>
-    <dgm:cxn modelId="{5BF21BF3-B452-46AA-9945-1F3CE5184D14}" type="presParOf" srcId="{8E5197D4-D762-46DF-B50C-1D625746B004}" destId="{8C0FB2CF-6962-4612-A99F-1523B036E972}" srcOrd="0" destOrd="0" presId="urn:microsoft.com/office/officeart/2009/3/layout/HorizontalOrganizationChart"/>
-    <dgm:cxn modelId="{B091F440-16C4-4470-9F97-B8890749E7E9}" type="presParOf" srcId="{8E5197D4-D762-46DF-B50C-1D625746B004}" destId="{1635696E-0F08-4266-8F4A-BA4C5CCB131D}" srcOrd="1" destOrd="0" presId="urn:microsoft.com/office/officeart/2009/3/layout/HorizontalOrganizationChart"/>
-    <dgm:cxn modelId="{8C004636-B1D9-4CD6-A145-6A343740A998}" type="presParOf" srcId="{2AF8B750-0B00-4F39-9229-46944C0B7871}" destId="{8D9F969A-966C-4A93-AEA6-B6E9D0A9FECF}" srcOrd="1" destOrd="0" presId="urn:microsoft.com/office/officeart/2009/3/layout/HorizontalOrganizationChart"/>
-    <dgm:cxn modelId="{95E350B8-DF5A-499E-A846-6345DDBA5776}" type="presParOf" srcId="{8D9F969A-966C-4A93-AEA6-B6E9D0A9FECF}" destId="{0E38AC11-30D6-46F1-9A9D-32B32C6C4104}" srcOrd="0" destOrd="0" presId="urn:microsoft.com/office/officeart/2009/3/layout/HorizontalOrganizationChart"/>
-    <dgm:cxn modelId="{6B37FE1B-FB14-4335-9BF9-899E343D9D2E}" type="presParOf" srcId="{8D9F969A-966C-4A93-AEA6-B6E9D0A9FECF}" destId="{BABBB19D-550D-49F0-AFE1-C2402D64D1A5}" srcOrd="1" destOrd="0" presId="urn:microsoft.com/office/officeart/2009/3/layout/HorizontalOrganizationChart"/>
-    <dgm:cxn modelId="{5A01E599-D4C3-4D30-936D-BA8B3C55872E}" type="presParOf" srcId="{BABBB19D-550D-49F0-AFE1-C2402D64D1A5}" destId="{78E1D6FB-9B20-4B4E-B6F4-3312366607C7}" srcOrd="0" destOrd="0" presId="urn:microsoft.com/office/officeart/2009/3/layout/HorizontalOrganizationChart"/>
-    <dgm:cxn modelId="{73FD28BF-474A-4513-87C6-D38D60EB057E}" type="presParOf" srcId="{78E1D6FB-9B20-4B4E-B6F4-3312366607C7}" destId="{1EEEEAA0-BDBD-432A-85B2-452044BC2A8F}" srcOrd="0" destOrd="0" presId="urn:microsoft.com/office/officeart/2009/3/layout/HorizontalOrganizationChart"/>
-    <dgm:cxn modelId="{1CFC9405-A5BA-43DC-B241-8553733CCB5D}" type="presParOf" srcId="{78E1D6FB-9B20-4B4E-B6F4-3312366607C7}" destId="{2D070600-3FFB-4384-A7EC-E99AC69D92D4}" srcOrd="1" destOrd="0" presId="urn:microsoft.com/office/officeart/2009/3/layout/HorizontalOrganizationChart"/>
-    <dgm:cxn modelId="{092FF937-8CD2-42E8-AA0E-6E3B327965DF}" type="presParOf" srcId="{BABBB19D-550D-49F0-AFE1-C2402D64D1A5}" destId="{60D2A064-D854-4637-B8BC-A598AE1508FF}" srcOrd="1" destOrd="0" presId="urn:microsoft.com/office/officeart/2009/3/layout/HorizontalOrganizationChart"/>
-    <dgm:cxn modelId="{AB97A550-E9C8-4607-AE74-962212C4A4F9}" type="presParOf" srcId="{BABBB19D-550D-49F0-AFE1-C2402D64D1A5}" destId="{4017FEAD-A05D-42BD-AC38-BD599D21DB17}" srcOrd="2" destOrd="0" presId="urn:microsoft.com/office/officeart/2009/3/layout/HorizontalOrganizationChart"/>
-    <dgm:cxn modelId="{2D01E192-CBF9-40E1-9240-1ED49E37433F}" type="presParOf" srcId="{8D9F969A-966C-4A93-AEA6-B6E9D0A9FECF}" destId="{E6E15EE1-9CFF-4BF6-89E6-B2078CF271DA}" srcOrd="2" destOrd="0" presId="urn:microsoft.com/office/officeart/2009/3/layout/HorizontalOrganizationChart"/>
-    <dgm:cxn modelId="{928293D5-3153-4BC4-AD97-9E59A5FF7193}" type="presParOf" srcId="{8D9F969A-966C-4A93-AEA6-B6E9D0A9FECF}" destId="{757AC193-A7D0-4767-BFDA-129853A6B628}" srcOrd="3" destOrd="0" presId="urn:microsoft.com/office/officeart/2009/3/layout/HorizontalOrganizationChart"/>
-    <dgm:cxn modelId="{728F9609-A0ED-45E3-B66E-7F7BD3FA403F}" type="presParOf" srcId="{757AC193-A7D0-4767-BFDA-129853A6B628}" destId="{F5C30B91-068E-43FC-9362-552813E4C632}" srcOrd="0" destOrd="0" presId="urn:microsoft.com/office/officeart/2009/3/layout/HorizontalOrganizationChart"/>
-    <dgm:cxn modelId="{E0F04E81-91CF-4D91-BE09-C1C886D214E6}" type="presParOf" srcId="{F5C30B91-068E-43FC-9362-552813E4C632}" destId="{4E27151B-5235-41BD-8CD5-32F2D5D2E9FF}" srcOrd="0" destOrd="0" presId="urn:microsoft.com/office/officeart/2009/3/layout/HorizontalOrganizationChart"/>
-    <dgm:cxn modelId="{983CD42F-5326-4153-A2CE-66BD733A6EC5}" type="presParOf" srcId="{F5C30B91-068E-43FC-9362-552813E4C632}" destId="{3725AEFF-706B-4A7B-B9A0-238490510BF3}" srcOrd="1" destOrd="0" presId="urn:microsoft.com/office/officeart/2009/3/layout/HorizontalOrganizationChart"/>
-    <dgm:cxn modelId="{E6668285-FF12-4E32-BA2B-54F391950BE3}" type="presParOf" srcId="{757AC193-A7D0-4767-BFDA-129853A6B628}" destId="{E932F3FF-473C-4207-8677-3CA614A4DB11}" srcOrd="1" destOrd="0" presId="urn:microsoft.com/office/officeart/2009/3/layout/HorizontalOrganizationChart"/>
-    <dgm:cxn modelId="{FD34735A-7D30-401A-9EF8-F7398D74C177}" type="presParOf" srcId="{757AC193-A7D0-4767-BFDA-129853A6B628}" destId="{FF092039-D371-4FF0-AEB8-A57C4D35CBDA}" srcOrd="2" destOrd="0" presId="urn:microsoft.com/office/officeart/2009/3/layout/HorizontalOrganizationChart"/>
-    <dgm:cxn modelId="{C66E008E-C2C2-42DF-A715-E14B944DE511}" type="presParOf" srcId="{8D9F969A-966C-4A93-AEA6-B6E9D0A9FECF}" destId="{45584576-267E-4072-AD81-F287BEEA5D83}" srcOrd="4" destOrd="0" presId="urn:microsoft.com/office/officeart/2009/3/layout/HorizontalOrganizationChart"/>
-    <dgm:cxn modelId="{1054CF2F-46FE-461B-8A34-1E31980BCED7}" type="presParOf" srcId="{8D9F969A-966C-4A93-AEA6-B6E9D0A9FECF}" destId="{5FE37109-4634-4A9F-946C-1C603A4F7AE9}" srcOrd="5" destOrd="0" presId="urn:microsoft.com/office/officeart/2009/3/layout/HorizontalOrganizationChart"/>
-    <dgm:cxn modelId="{EB19E993-B1E9-48E6-B050-EB92CA135FC2}" type="presParOf" srcId="{5FE37109-4634-4A9F-946C-1C603A4F7AE9}" destId="{724F5D0C-8BCD-482F-A857-B4968700E32A}" srcOrd="0" destOrd="0" presId="urn:microsoft.com/office/officeart/2009/3/layout/HorizontalOrganizationChart"/>
-    <dgm:cxn modelId="{314737AD-29ED-4244-9F64-BD5EA4D8B6A0}" type="presParOf" srcId="{724F5D0C-8BCD-482F-A857-B4968700E32A}" destId="{9E9D683A-30E7-4C2C-B3BD-0BE9B9477DAD}" srcOrd="0" destOrd="0" presId="urn:microsoft.com/office/officeart/2009/3/layout/HorizontalOrganizationChart"/>
-    <dgm:cxn modelId="{9A5B59A8-5C77-4C5E-B705-B77BB0065237}" type="presParOf" srcId="{724F5D0C-8BCD-482F-A857-B4968700E32A}" destId="{F13851D0-3441-497F-B5F3-9332051DA3CE}" srcOrd="1" destOrd="0" presId="urn:microsoft.com/office/officeart/2009/3/layout/HorizontalOrganizationChart"/>
-    <dgm:cxn modelId="{EC584EA7-B182-4F84-AC5A-2EDF777BE739}" type="presParOf" srcId="{5FE37109-4634-4A9F-946C-1C603A4F7AE9}" destId="{B52E8745-7BA4-47B1-812E-10ED45988999}" srcOrd="1" destOrd="0" presId="urn:microsoft.com/office/officeart/2009/3/layout/HorizontalOrganizationChart"/>
-    <dgm:cxn modelId="{9BEC8901-2730-4F23-A89A-A566A45C97EF}" type="presParOf" srcId="{5FE37109-4634-4A9F-946C-1C603A4F7AE9}" destId="{4BEA1CC3-D8DB-477D-BA26-358C6164E32B}" srcOrd="2" destOrd="0" presId="urn:microsoft.com/office/officeart/2009/3/layout/HorizontalOrganizationChart"/>
-    <dgm:cxn modelId="{8367CCF8-9BE6-4EB9-9A93-3242503033DC}" type="presParOf" srcId="{2AF8B750-0B00-4F39-9229-46944C0B7871}" destId="{74219CB5-06FB-424E-8869-9D5F68EF2A58}" srcOrd="2" destOrd="0" presId="urn:microsoft.com/office/officeart/2009/3/layout/HorizontalOrganizationChart"/>
-    <dgm:cxn modelId="{72E6D096-7807-436A-B2C0-EF22A86934E0}" type="presParOf" srcId="{AA6605D3-8178-4FC0-9069-38B8BAB1C15D}" destId="{E6DA6692-5ADE-4C9F-A8D9-CB36C8EDDD7F}" srcOrd="2" destOrd="0" presId="urn:microsoft.com/office/officeart/2009/3/layout/HorizontalOrganizationChart"/>
+    <dgm:cxn modelId="{CF4BAA2B-C74B-4DC6-8596-EC0622615F96}" type="presOf" srcId="{3D4397BA-82F4-4B80-9810-9A319D792CBD}" destId="{E6E15EE1-9CFF-4BF6-89E6-B2078CF271DA}" srcOrd="0" destOrd="0" presId="urn:microsoft.com/office/officeart/2009/3/layout/HorizontalOrganizationChart"/>
+    <dgm:cxn modelId="{874CCC15-7387-4EB0-A9A4-62B850D4D291}" type="presOf" srcId="{70EF1E61-A7E2-4873-973A-1674C9E344AE}" destId="{20E79F55-B4A4-463C-8D86-769FB2C518B3}" srcOrd="0" destOrd="0" presId="urn:microsoft.com/office/officeart/2009/3/layout/HorizontalOrganizationChart"/>
+    <dgm:cxn modelId="{702AE8F6-2D8F-4465-9780-5DBB45FC3883}" type="presOf" srcId="{2A943410-9F88-41CF-9C03-4DE206C12CDD}" destId="{22A73DE8-06A3-4738-8DF1-1BB00FC3DF3D}" srcOrd="0" destOrd="0" presId="urn:microsoft.com/office/officeart/2009/3/layout/HorizontalOrganizationChart"/>
+    <dgm:cxn modelId="{36C1952F-884F-464B-AE8F-53199A6DDF75}" type="presOf" srcId="{639DEDD2-C00C-4D90-A8B8-C1FDA690E12D}" destId="{8E5E67D8-851C-447F-9673-B060E3A0AAE8}" srcOrd="0" destOrd="0" presId="urn:microsoft.com/office/officeart/2009/3/layout/HorizontalOrganizationChart"/>
+    <dgm:cxn modelId="{EB686DD2-36E0-45CC-8357-387B1D8F9FDA}" type="presOf" srcId="{41B45B26-F0B5-4B23-8314-F55BCACFC59A}" destId="{45584576-267E-4072-AD81-F287BEEA5D83}" srcOrd="0" destOrd="0" presId="urn:microsoft.com/office/officeart/2009/3/layout/HorizontalOrganizationChart"/>
+    <dgm:cxn modelId="{D3C6D73B-7D2F-4A1E-8403-436137E1529E}" type="presOf" srcId="{0781BB0D-18B9-4618-94C3-3BC3BEEC4C73}" destId="{62C46F37-B0A9-4F56-8C59-08355FCC9F6B}" srcOrd="0" destOrd="0" presId="urn:microsoft.com/office/officeart/2009/3/layout/HorizontalOrganizationChart"/>
+    <dgm:cxn modelId="{D12620D6-7817-4F09-9F92-79F617BEB9DA}" type="presOf" srcId="{9FB4528E-07BF-49A0-9BAE-E1258E49C259}" destId="{F095DBB7-88E7-4C31-ACDA-04B3D009F70B}" srcOrd="1" destOrd="0" presId="urn:microsoft.com/office/officeart/2009/3/layout/HorizontalOrganizationChart"/>
+    <dgm:cxn modelId="{38DDAA05-6D0F-4676-8D92-C4D190227713}" type="presParOf" srcId="{4A0BEDA8-6459-4D0F-A8A0-823890D4C2F0}" destId="{AA6605D3-8178-4FC0-9069-38B8BAB1C15D}" srcOrd="0" destOrd="0" presId="urn:microsoft.com/office/officeart/2009/3/layout/HorizontalOrganizationChart"/>
+    <dgm:cxn modelId="{B52E6326-3288-4392-B13A-3732E4C86D9B}" type="presParOf" srcId="{AA6605D3-8178-4FC0-9069-38B8BAB1C15D}" destId="{C9300A13-E066-45D0-A782-86E0802E1333}" srcOrd="0" destOrd="0" presId="urn:microsoft.com/office/officeart/2009/3/layout/HorizontalOrganizationChart"/>
+    <dgm:cxn modelId="{DE015550-FC99-49F2-BCBE-BCFD9DDA6518}" type="presParOf" srcId="{C9300A13-E066-45D0-A782-86E0802E1333}" destId="{8E5E67D8-851C-447F-9673-B060E3A0AAE8}" srcOrd="0" destOrd="0" presId="urn:microsoft.com/office/officeart/2009/3/layout/HorizontalOrganizationChart"/>
+    <dgm:cxn modelId="{16213644-B444-48C4-B507-77CD92075E70}" type="presParOf" srcId="{C9300A13-E066-45D0-A782-86E0802E1333}" destId="{A996F592-8914-49A3-9AC2-8C2D455F17D7}" srcOrd="1" destOrd="0" presId="urn:microsoft.com/office/officeart/2009/3/layout/HorizontalOrganizationChart"/>
+    <dgm:cxn modelId="{A01AB587-34EC-4831-A3B5-A4141FE65FA4}" type="presParOf" srcId="{AA6605D3-8178-4FC0-9069-38B8BAB1C15D}" destId="{23FAC434-52D8-4D76-8AD0-3B16ED1CFFD3}" srcOrd="1" destOrd="0" presId="urn:microsoft.com/office/officeart/2009/3/layout/HorizontalOrganizationChart"/>
+    <dgm:cxn modelId="{9410BBF2-95AB-4FC5-8B41-58552E64FE35}" type="presParOf" srcId="{23FAC434-52D8-4D76-8AD0-3B16ED1CFFD3}" destId="{71C9A030-98C2-49AF-8262-8F0CB3A83CB7}" srcOrd="0" destOrd="0" presId="urn:microsoft.com/office/officeart/2009/3/layout/HorizontalOrganizationChart"/>
+    <dgm:cxn modelId="{660985A9-C4C4-47B3-B851-36D75FEB2193}" type="presParOf" srcId="{23FAC434-52D8-4D76-8AD0-3B16ED1CFFD3}" destId="{51D78842-4044-470C-A6AC-39DE1721A627}" srcOrd="1" destOrd="0" presId="urn:microsoft.com/office/officeart/2009/3/layout/HorizontalOrganizationChart"/>
+    <dgm:cxn modelId="{49366679-4DBF-4B33-A97D-7BFA2F23A7B4}" type="presParOf" srcId="{51D78842-4044-470C-A6AC-39DE1721A627}" destId="{7B98C679-354E-4FC6-A911-8DDC2840388E}" srcOrd="0" destOrd="0" presId="urn:microsoft.com/office/officeart/2009/3/layout/HorizontalOrganizationChart"/>
+    <dgm:cxn modelId="{36659CD8-09F3-45F2-A87D-AE82B8A243B7}" type="presParOf" srcId="{7B98C679-354E-4FC6-A911-8DDC2840388E}" destId="{22A73DE8-06A3-4738-8DF1-1BB00FC3DF3D}" srcOrd="0" destOrd="0" presId="urn:microsoft.com/office/officeart/2009/3/layout/HorizontalOrganizationChart"/>
+    <dgm:cxn modelId="{8F8FADE4-0085-4B3E-AA2D-D5BEBAAA300C}" type="presParOf" srcId="{7B98C679-354E-4FC6-A911-8DDC2840388E}" destId="{0492F675-A193-4D84-86CD-F3F7FA2DCFDE}" srcOrd="1" destOrd="0" presId="urn:microsoft.com/office/officeart/2009/3/layout/HorizontalOrganizationChart"/>
+    <dgm:cxn modelId="{0EF1AE60-875D-4EF2-98C5-587DA145276D}" type="presParOf" srcId="{51D78842-4044-470C-A6AC-39DE1721A627}" destId="{BE2C9BFF-F14A-402F-A4E5-035AABB5EB84}" srcOrd="1" destOrd="0" presId="urn:microsoft.com/office/officeart/2009/3/layout/HorizontalOrganizationChart"/>
+    <dgm:cxn modelId="{D73682E9-AC79-4BAC-B2C9-51A543755B76}" type="presParOf" srcId="{BE2C9BFF-F14A-402F-A4E5-035AABB5EB84}" destId="{20E79F55-B4A4-463C-8D86-769FB2C518B3}" srcOrd="0" destOrd="0" presId="urn:microsoft.com/office/officeart/2009/3/layout/HorizontalOrganizationChart"/>
+    <dgm:cxn modelId="{E91BDFFE-FCF2-4A59-8629-B314B91886D5}" type="presParOf" srcId="{BE2C9BFF-F14A-402F-A4E5-035AABB5EB84}" destId="{51ECF3A8-B1D0-4393-9066-F53E524A395C}" srcOrd="1" destOrd="0" presId="urn:microsoft.com/office/officeart/2009/3/layout/HorizontalOrganizationChart"/>
+    <dgm:cxn modelId="{D672FCC1-CBA7-4174-BAE0-4BF267C80254}" type="presParOf" srcId="{51ECF3A8-B1D0-4393-9066-F53E524A395C}" destId="{0D3614FB-3021-4A65-ADC3-F1F1FDAB7586}" srcOrd="0" destOrd="0" presId="urn:microsoft.com/office/officeart/2009/3/layout/HorizontalOrganizationChart"/>
+    <dgm:cxn modelId="{33E3B671-FDD0-4DDF-B727-2118B5CD9464}" type="presParOf" srcId="{0D3614FB-3021-4A65-ADC3-F1F1FDAB7586}" destId="{F24EE831-1235-47FA-9496-71A15D59EDF1}" srcOrd="0" destOrd="0" presId="urn:microsoft.com/office/officeart/2009/3/layout/HorizontalOrganizationChart"/>
+    <dgm:cxn modelId="{84942F39-A5FB-4AE6-8C6E-BD8A3B4789FD}" type="presParOf" srcId="{0D3614FB-3021-4A65-ADC3-F1F1FDAB7586}" destId="{F095DBB7-88E7-4C31-ACDA-04B3D009F70B}" srcOrd="1" destOrd="0" presId="urn:microsoft.com/office/officeart/2009/3/layout/HorizontalOrganizationChart"/>
+    <dgm:cxn modelId="{C1E295BC-FC00-49BA-B9CB-96F59DB3D0E9}" type="presParOf" srcId="{51ECF3A8-B1D0-4393-9066-F53E524A395C}" destId="{954E9C50-D2E6-4039-85EC-C31F4644B706}" srcOrd="1" destOrd="0" presId="urn:microsoft.com/office/officeart/2009/3/layout/HorizontalOrganizationChart"/>
+    <dgm:cxn modelId="{99B94F9A-0663-4EBF-AF31-ED2F79E33685}" type="presParOf" srcId="{51ECF3A8-B1D0-4393-9066-F53E524A395C}" destId="{7BD3E642-2F0A-4A2E-9B99-6AE57413E791}" srcOrd="2" destOrd="0" presId="urn:microsoft.com/office/officeart/2009/3/layout/HorizontalOrganizationChart"/>
+    <dgm:cxn modelId="{08D6C3D4-C99B-453D-AD68-16931003E692}" type="presParOf" srcId="{51D78842-4044-470C-A6AC-39DE1721A627}" destId="{EB16DAD4-65F1-4E32-A5BA-54C7E8B8F49C}" srcOrd="2" destOrd="0" presId="urn:microsoft.com/office/officeart/2009/3/layout/HorizontalOrganizationChart"/>
+    <dgm:cxn modelId="{A39DCB77-BF9B-42A5-ADC0-01C81DFCBCC4}" type="presParOf" srcId="{23FAC434-52D8-4D76-8AD0-3B16ED1CFFD3}" destId="{62C46F37-B0A9-4F56-8C59-08355FCC9F6B}" srcOrd="2" destOrd="0" presId="urn:microsoft.com/office/officeart/2009/3/layout/HorizontalOrganizationChart"/>
+    <dgm:cxn modelId="{1E8C764D-0E65-45D4-957E-981FE25A8703}" type="presParOf" srcId="{23FAC434-52D8-4D76-8AD0-3B16ED1CFFD3}" destId="{2AF8B750-0B00-4F39-9229-46944C0B7871}" srcOrd="3" destOrd="0" presId="urn:microsoft.com/office/officeart/2009/3/layout/HorizontalOrganizationChart"/>
+    <dgm:cxn modelId="{33F4EBDA-155B-47C0-A0D6-3AEE8448D961}" type="presParOf" srcId="{2AF8B750-0B00-4F39-9229-46944C0B7871}" destId="{8E5197D4-D762-46DF-B50C-1D625746B004}" srcOrd="0" destOrd="0" presId="urn:microsoft.com/office/officeart/2009/3/layout/HorizontalOrganizationChart"/>
+    <dgm:cxn modelId="{1682E6F2-90BB-4F7A-9EAC-E2BC784BE1E1}" type="presParOf" srcId="{8E5197D4-D762-46DF-B50C-1D625746B004}" destId="{8C0FB2CF-6962-4612-A99F-1523B036E972}" srcOrd="0" destOrd="0" presId="urn:microsoft.com/office/officeart/2009/3/layout/HorizontalOrganizationChart"/>
+    <dgm:cxn modelId="{503C1D74-6CD3-4599-87A3-5E2B6E11F5D0}" type="presParOf" srcId="{8E5197D4-D762-46DF-B50C-1D625746B004}" destId="{1635696E-0F08-4266-8F4A-BA4C5CCB131D}" srcOrd="1" destOrd="0" presId="urn:microsoft.com/office/officeart/2009/3/layout/HorizontalOrganizationChart"/>
+    <dgm:cxn modelId="{864F0E23-AE1A-4998-B176-C534CA6D9786}" type="presParOf" srcId="{2AF8B750-0B00-4F39-9229-46944C0B7871}" destId="{8D9F969A-966C-4A93-AEA6-B6E9D0A9FECF}" srcOrd="1" destOrd="0" presId="urn:microsoft.com/office/officeart/2009/3/layout/HorizontalOrganizationChart"/>
+    <dgm:cxn modelId="{AEB2B6BC-D9B3-44C0-8189-BB153035D48C}" type="presParOf" srcId="{8D9F969A-966C-4A93-AEA6-B6E9D0A9FECF}" destId="{0E38AC11-30D6-46F1-9A9D-32B32C6C4104}" srcOrd="0" destOrd="0" presId="urn:microsoft.com/office/officeart/2009/3/layout/HorizontalOrganizationChart"/>
+    <dgm:cxn modelId="{B86CDEA0-4F50-4827-BB24-F057F6FFD1A0}" type="presParOf" srcId="{8D9F969A-966C-4A93-AEA6-B6E9D0A9FECF}" destId="{BABBB19D-550D-49F0-AFE1-C2402D64D1A5}" srcOrd="1" destOrd="0" presId="urn:microsoft.com/office/officeart/2009/3/layout/HorizontalOrganizationChart"/>
+    <dgm:cxn modelId="{889D2C5A-8273-4503-B0E4-ABEE8B9F5BFC}" type="presParOf" srcId="{BABBB19D-550D-49F0-AFE1-C2402D64D1A5}" destId="{78E1D6FB-9B20-4B4E-B6F4-3312366607C7}" srcOrd="0" destOrd="0" presId="urn:microsoft.com/office/officeart/2009/3/layout/HorizontalOrganizationChart"/>
+    <dgm:cxn modelId="{1A99FA90-250A-4555-85F7-A7CD7EBC9242}" type="presParOf" srcId="{78E1D6FB-9B20-4B4E-B6F4-3312366607C7}" destId="{1EEEEAA0-BDBD-432A-85B2-452044BC2A8F}" srcOrd="0" destOrd="0" presId="urn:microsoft.com/office/officeart/2009/3/layout/HorizontalOrganizationChart"/>
+    <dgm:cxn modelId="{1018327F-EC7D-42F5-8202-9320A9CC8EF2}" type="presParOf" srcId="{78E1D6FB-9B20-4B4E-B6F4-3312366607C7}" destId="{2D070600-3FFB-4384-A7EC-E99AC69D92D4}" srcOrd="1" destOrd="0" presId="urn:microsoft.com/office/officeart/2009/3/layout/HorizontalOrganizationChart"/>
+    <dgm:cxn modelId="{BEA6D5C9-3765-4F7A-8E10-9ED5D34C10A2}" type="presParOf" srcId="{BABBB19D-550D-49F0-AFE1-C2402D64D1A5}" destId="{60D2A064-D854-4637-B8BC-A598AE1508FF}" srcOrd="1" destOrd="0" presId="urn:microsoft.com/office/officeart/2009/3/layout/HorizontalOrganizationChart"/>
+    <dgm:cxn modelId="{FB452685-6D99-4FF3-86CB-7F3980317AE8}" type="presParOf" srcId="{BABBB19D-550D-49F0-AFE1-C2402D64D1A5}" destId="{4017FEAD-A05D-42BD-AC38-BD599D21DB17}" srcOrd="2" destOrd="0" presId="urn:microsoft.com/office/officeart/2009/3/layout/HorizontalOrganizationChart"/>
+    <dgm:cxn modelId="{1E72202E-31B1-4A3D-9B45-D08415FA03B9}" type="presParOf" srcId="{8D9F969A-966C-4A93-AEA6-B6E9D0A9FECF}" destId="{E6E15EE1-9CFF-4BF6-89E6-B2078CF271DA}" srcOrd="2" destOrd="0" presId="urn:microsoft.com/office/officeart/2009/3/layout/HorizontalOrganizationChart"/>
+    <dgm:cxn modelId="{B04625B1-07D7-48D2-9FBF-CEC05B8B314C}" type="presParOf" srcId="{8D9F969A-966C-4A93-AEA6-B6E9D0A9FECF}" destId="{757AC193-A7D0-4767-BFDA-129853A6B628}" srcOrd="3" destOrd="0" presId="urn:microsoft.com/office/officeart/2009/3/layout/HorizontalOrganizationChart"/>
+    <dgm:cxn modelId="{A6BDDBE8-54F1-4EBA-9220-99D6B798EA7D}" type="presParOf" srcId="{757AC193-A7D0-4767-BFDA-129853A6B628}" destId="{F5C30B91-068E-43FC-9362-552813E4C632}" srcOrd="0" destOrd="0" presId="urn:microsoft.com/office/officeart/2009/3/layout/HorizontalOrganizationChart"/>
+    <dgm:cxn modelId="{53897758-0A11-4783-9548-CB186B025227}" type="presParOf" srcId="{F5C30B91-068E-43FC-9362-552813E4C632}" destId="{4E27151B-5235-41BD-8CD5-32F2D5D2E9FF}" srcOrd="0" destOrd="0" presId="urn:microsoft.com/office/officeart/2009/3/layout/HorizontalOrganizationChart"/>
+    <dgm:cxn modelId="{6C2EE907-229E-46F3-A082-3B7D0715AB1D}" type="presParOf" srcId="{F5C30B91-068E-43FC-9362-552813E4C632}" destId="{3725AEFF-706B-4A7B-B9A0-238490510BF3}" srcOrd="1" destOrd="0" presId="urn:microsoft.com/office/officeart/2009/3/layout/HorizontalOrganizationChart"/>
+    <dgm:cxn modelId="{219586A8-3431-4CD3-A960-E2E6300741FE}" type="presParOf" srcId="{757AC193-A7D0-4767-BFDA-129853A6B628}" destId="{E932F3FF-473C-4207-8677-3CA614A4DB11}" srcOrd="1" destOrd="0" presId="urn:microsoft.com/office/officeart/2009/3/layout/HorizontalOrganizationChart"/>
+    <dgm:cxn modelId="{33293ABC-7567-4275-BDE1-F2071B140441}" type="presParOf" srcId="{757AC193-A7D0-4767-BFDA-129853A6B628}" destId="{FF092039-D371-4FF0-AEB8-A57C4D35CBDA}" srcOrd="2" destOrd="0" presId="urn:microsoft.com/office/officeart/2009/3/layout/HorizontalOrganizationChart"/>
+    <dgm:cxn modelId="{55957A26-0E12-4395-A24A-E1CD81EA3354}" type="presParOf" srcId="{8D9F969A-966C-4A93-AEA6-B6E9D0A9FECF}" destId="{45584576-267E-4072-AD81-F287BEEA5D83}" srcOrd="4" destOrd="0" presId="urn:microsoft.com/office/officeart/2009/3/layout/HorizontalOrganizationChart"/>
+    <dgm:cxn modelId="{7D18B375-1095-4FFA-A7A6-26E23BEB56CB}" type="presParOf" srcId="{8D9F969A-966C-4A93-AEA6-B6E9D0A9FECF}" destId="{5FE37109-4634-4A9F-946C-1C603A4F7AE9}" srcOrd="5" destOrd="0" presId="urn:microsoft.com/office/officeart/2009/3/layout/HorizontalOrganizationChart"/>
+    <dgm:cxn modelId="{8DC66BB3-D5FC-411D-A61C-F916B6B967B1}" type="presParOf" srcId="{5FE37109-4634-4A9F-946C-1C603A4F7AE9}" destId="{724F5D0C-8BCD-482F-A857-B4968700E32A}" srcOrd="0" destOrd="0" presId="urn:microsoft.com/office/officeart/2009/3/layout/HorizontalOrganizationChart"/>
+    <dgm:cxn modelId="{C295B319-3242-4B72-A9B4-43DD64CE6D6E}" type="presParOf" srcId="{724F5D0C-8BCD-482F-A857-B4968700E32A}" destId="{9E9D683A-30E7-4C2C-B3BD-0BE9B9477DAD}" srcOrd="0" destOrd="0" presId="urn:microsoft.com/office/officeart/2009/3/layout/HorizontalOrganizationChart"/>
+    <dgm:cxn modelId="{E3F8E41B-8CE1-4DE4-AEC4-8F3AE82E0A1E}" type="presParOf" srcId="{724F5D0C-8BCD-482F-A857-B4968700E32A}" destId="{F13851D0-3441-497F-B5F3-9332051DA3CE}" srcOrd="1" destOrd="0" presId="urn:microsoft.com/office/officeart/2009/3/layout/HorizontalOrganizationChart"/>
+    <dgm:cxn modelId="{18B145D6-0502-45DB-ABDD-01332F02A32F}" type="presParOf" srcId="{5FE37109-4634-4A9F-946C-1C603A4F7AE9}" destId="{B52E8745-7BA4-47B1-812E-10ED45988999}" srcOrd="1" destOrd="0" presId="urn:microsoft.com/office/officeart/2009/3/layout/HorizontalOrganizationChart"/>
+    <dgm:cxn modelId="{C2F9D730-AD50-4F45-A63D-BBB51E538461}" type="presParOf" srcId="{5FE37109-4634-4A9F-946C-1C603A4F7AE9}" destId="{4BEA1CC3-D8DB-477D-BA26-358C6164E32B}" srcOrd="2" destOrd="0" presId="urn:microsoft.com/office/officeart/2009/3/layout/HorizontalOrganizationChart"/>
+    <dgm:cxn modelId="{98580D95-DE93-4218-95B1-9260694414ED}" type="presParOf" srcId="{2AF8B750-0B00-4F39-9229-46944C0B7871}" destId="{74219CB5-06FB-424E-8869-9D5F68EF2A58}" srcOrd="2" destOrd="0" presId="urn:microsoft.com/office/officeart/2009/3/layout/HorizontalOrganizationChart"/>
+    <dgm:cxn modelId="{D335A0C0-8C2E-4AE7-A632-E173F2806573}" type="presParOf" srcId="{AA6605D3-8178-4FC0-9069-38B8BAB1C15D}" destId="{E6DA6692-5ADE-4C9F-A8D9-CB36C8EDDD7F}" srcOrd="2" destOrd="0" presId="urn:microsoft.com/office/officeart/2009/3/layout/HorizontalOrganizationChart"/>
   </dgm:cxnLst>
   <dgm:bg/>
   <dgm:whole/>
@@ -26855,71 +27371,71 @@
     </dgm:pt>
   </dgm:ptLst>
   <dgm:cxnLst>
-    <dgm:cxn modelId="{FEFD8726-4E00-4B0A-88EF-1AE9C1A22AC5}" type="presOf" srcId="{48FFA782-9C01-4244-B34F-36E13BA4C5D0}" destId="{D467C962-9F07-4C0B-B87A-CF6A311C4579}" srcOrd="1" destOrd="0" presId="urn:microsoft.com/office/officeart/2009/3/layout/HorizontalOrganizationChart"/>
-    <dgm:cxn modelId="{293C772A-B5DE-4028-B133-6368918B5413}" type="presOf" srcId="{04A279BA-DEA9-488F-8D23-561CF58358E4}" destId="{212FF554-8FF4-4D29-9BF6-B4BDAE545E33}" srcOrd="0" destOrd="0" presId="urn:microsoft.com/office/officeart/2009/3/layout/HorizontalOrganizationChart"/>
-    <dgm:cxn modelId="{62D00684-12B1-4679-964B-B25BB9102355}" type="presOf" srcId="{DE163FCE-637D-4492-9EA5-FD9DBDF3F31E}" destId="{5D402E76-F8E4-4103-8624-1B11DCF1668C}" srcOrd="0" destOrd="0" presId="urn:microsoft.com/office/officeart/2009/3/layout/HorizontalOrganizationChart"/>
-    <dgm:cxn modelId="{2C50E796-D0CD-4AB7-A393-A05F7DD80E5A}" type="presOf" srcId="{1B56ECF6-EB23-499C-89B6-D2AF51F2D4D2}" destId="{EA0EB95D-BC0A-41E9-8FAE-4CE1A6272274}" srcOrd="0" destOrd="0" presId="urn:microsoft.com/office/officeart/2009/3/layout/HorizontalOrganizationChart"/>
-    <dgm:cxn modelId="{9E285C6A-0233-4605-8C0F-3385881C55A2}" type="presOf" srcId="{0AAD89C0-4693-4159-B775-4F3421F1BF24}" destId="{F6A03E81-61AC-4A66-873C-32B20212B602}" srcOrd="1" destOrd="0" presId="urn:microsoft.com/office/officeart/2009/3/layout/HorizontalOrganizationChart"/>
-    <dgm:cxn modelId="{CE7A585F-CFBA-425A-B57F-08A55DE111AC}" type="presOf" srcId="{48FFA782-9C01-4244-B34F-36E13BA4C5D0}" destId="{166C6100-9B69-44DB-A5F7-5181C57E6A24}" srcOrd="0" destOrd="0" presId="urn:microsoft.com/office/officeart/2009/3/layout/HorizontalOrganizationChart"/>
+    <dgm:cxn modelId="{D24F03E3-FFE9-4FF2-AE49-BE74E0925298}" type="presOf" srcId="{1B56ECF6-EB23-499C-89B6-D2AF51F2D4D2}" destId="{EA0EB95D-BC0A-41E9-8FAE-4CE1A6272274}" srcOrd="0" destOrd="0" presId="urn:microsoft.com/office/officeart/2009/3/layout/HorizontalOrganizationChart"/>
+    <dgm:cxn modelId="{52EA9151-1930-4C2B-92C1-45FC804E1938}" type="presOf" srcId="{734C8444-C0DC-44BD-901A-587D8E8CC45F}" destId="{51063709-6E8C-45C4-B359-DF5B821F0AE6}" srcOrd="0" destOrd="0" presId="urn:microsoft.com/office/officeart/2009/3/layout/HorizontalOrganizationChart"/>
+    <dgm:cxn modelId="{2D2D1FAA-BF6E-451B-A03D-EB3262FFB3F0}" type="presOf" srcId="{DE163FCE-637D-4492-9EA5-FD9DBDF3F31E}" destId="{5D402E76-F8E4-4103-8624-1B11DCF1668C}" srcOrd="0" destOrd="0" presId="urn:microsoft.com/office/officeart/2009/3/layout/HorizontalOrganizationChart"/>
+    <dgm:cxn modelId="{2D70C34B-16A3-4749-B294-920F246BD232}" type="presOf" srcId="{CC6B5867-39F6-4702-8FF3-D6BEA9D8F0BD}" destId="{FF31C2ED-8BB5-4097-8E24-1F260DDEC544}" srcOrd="0" destOrd="0" presId="urn:microsoft.com/office/officeart/2009/3/layout/HorizontalOrganizationChart"/>
+    <dgm:cxn modelId="{557C7CF9-5D23-4E07-8534-65567046C169}" type="presOf" srcId="{00548C38-A3C0-437D-A5F6-E2BF1A5B0942}" destId="{172D1648-CE9E-4E94-82FD-995361B5B7CA}" srcOrd="1" destOrd="0" presId="urn:microsoft.com/office/officeart/2009/3/layout/HorizontalOrganizationChart"/>
+    <dgm:cxn modelId="{994B9DF1-B6AC-4F52-8234-98C37F7D471F}" type="presOf" srcId="{04A279BA-DEA9-488F-8D23-561CF58358E4}" destId="{434957ED-9990-4247-B687-842FBC063A26}" srcOrd="1" destOrd="0" presId="urn:microsoft.com/office/officeart/2009/3/layout/HorizontalOrganizationChart"/>
+    <dgm:cxn modelId="{F7268F0A-1FB9-4E05-967A-508E258DC8DB}" type="presOf" srcId="{48FFA782-9C01-4244-B34F-36E13BA4C5D0}" destId="{D467C962-9F07-4C0B-B87A-CF6A311C4579}" srcOrd="1" destOrd="0" presId="urn:microsoft.com/office/officeart/2009/3/layout/HorizontalOrganizationChart"/>
     <dgm:cxn modelId="{D9FB162D-8BDA-43DE-9C46-1D4DB4B5A3DB}" srcId="{0AAD89C0-4693-4159-B775-4F3421F1BF24}" destId="{0E7DFD96-D5FC-462C-AF38-F07EF41B0C1C}" srcOrd="0" destOrd="0" parTransId="{80D6803E-C61A-4948-AF37-97609A25FDFF}" sibTransId="{2ED33391-6DE2-488E-BE8E-4BBE705DCA5E}"/>
-    <dgm:cxn modelId="{5FBA14C5-3889-4E9E-A0F1-62EF996BCC43}" type="presOf" srcId="{CC6B5867-39F6-4702-8FF3-D6BEA9D8F0BD}" destId="{FF31C2ED-8BB5-4097-8E24-1F260DDEC544}" srcOrd="0" destOrd="0" presId="urn:microsoft.com/office/officeart/2009/3/layout/HorizontalOrganizationChart"/>
-    <dgm:cxn modelId="{7FC43350-4D3F-40E8-BE5F-870D05449268}" type="presOf" srcId="{0E7DFD96-D5FC-462C-AF38-F07EF41B0C1C}" destId="{EE699261-32FE-4F19-83FD-A9552156D212}" srcOrd="1" destOrd="0" presId="urn:microsoft.com/office/officeart/2009/3/layout/HorizontalOrganizationChart"/>
-    <dgm:cxn modelId="{4EB4008B-E503-4CB5-A1AE-945CB1B00C4B}" type="presOf" srcId="{80D6803E-C61A-4948-AF37-97609A25FDFF}" destId="{71C44B77-2A5B-40C0-9D22-C3983F5CDD7B}" srcOrd="0" destOrd="0" presId="urn:microsoft.com/office/officeart/2009/3/layout/HorizontalOrganizationChart"/>
+    <dgm:cxn modelId="{D968BCBA-059C-4284-A67C-E37B6013DEC6}" type="presOf" srcId="{48FFA782-9C01-4244-B34F-36E13BA4C5D0}" destId="{166C6100-9B69-44DB-A5F7-5181C57E6A24}" srcOrd="0" destOrd="0" presId="urn:microsoft.com/office/officeart/2009/3/layout/HorizontalOrganizationChart"/>
     <dgm:cxn modelId="{6ECC2F35-CB37-45A8-8F7E-0BD741BBC63A}" srcId="{04A279BA-DEA9-488F-8D23-561CF58358E4}" destId="{48FFA782-9C01-4244-B34F-36E13BA4C5D0}" srcOrd="0" destOrd="0" parTransId="{1B56ECF6-EB23-499C-89B6-D2AF51F2D4D2}" sibTransId="{31CE8638-1D76-4C32-9F38-92BA868E8BC9}"/>
-    <dgm:cxn modelId="{29C87CAF-1216-49B4-8C77-3784F562571D}" type="presOf" srcId="{187460C9-6159-48A0-AAD2-CC97524DF899}" destId="{E88C1C6A-1B01-4BD1-A8D0-B7EA7D1A74A6}" srcOrd="0" destOrd="0" presId="urn:microsoft.com/office/officeart/2009/3/layout/HorizontalOrganizationChart"/>
-    <dgm:cxn modelId="{D6C9F5FE-C3E9-49B2-B0E2-2CF9E1F5D31F}" type="presOf" srcId="{C869D866-B9E8-45F5-8B1D-AF3666146721}" destId="{754B912F-071C-4999-93B2-8E755A9DB2C1}" srcOrd="0" destOrd="0" presId="urn:microsoft.com/office/officeart/2009/3/layout/HorizontalOrganizationChart"/>
+    <dgm:cxn modelId="{8D16C953-DEDE-4B41-AF51-BEDDEDC322F8}" type="presOf" srcId="{0AAD89C0-4693-4159-B775-4F3421F1BF24}" destId="{BEF2EECD-A7FA-45DC-93F8-439E37FDD97C}" srcOrd="0" destOrd="0" presId="urn:microsoft.com/office/officeart/2009/3/layout/HorizontalOrganizationChart"/>
+    <dgm:cxn modelId="{AC992E81-E784-47D1-B69E-64178EB8C847}" type="presOf" srcId="{CC6B5867-39F6-4702-8FF3-D6BEA9D8F0BD}" destId="{92B6C502-8065-477C-8FA6-E24F50A8526B}" srcOrd="1" destOrd="0" presId="urn:microsoft.com/office/officeart/2009/3/layout/HorizontalOrganizationChart"/>
+    <dgm:cxn modelId="{7EDCDF09-3610-4EFF-819E-DA0026419932}" srcId="{04A279BA-DEA9-488F-8D23-561CF58358E4}" destId="{0AAD89C0-4693-4159-B775-4F3421F1BF24}" srcOrd="1" destOrd="0" parTransId="{C869D866-B9E8-45F5-8B1D-AF3666146721}" sibTransId="{09B8981C-E41B-4077-B16C-B7EFD1114643}"/>
+    <dgm:cxn modelId="{AFD25CF9-87DF-4B10-9080-ED31D848D3D5}" type="presOf" srcId="{187460C9-6159-48A0-AAD2-CC97524DF899}" destId="{E88C1C6A-1B01-4BD1-A8D0-B7EA7D1A74A6}" srcOrd="0" destOrd="0" presId="urn:microsoft.com/office/officeart/2009/3/layout/HorizontalOrganizationChart"/>
+    <dgm:cxn modelId="{833E2E96-263D-4854-A052-918E6A837E0D}" type="presOf" srcId="{04A279BA-DEA9-488F-8D23-561CF58358E4}" destId="{212FF554-8FF4-4D29-9BF6-B4BDAE545E33}" srcOrd="0" destOrd="0" presId="urn:microsoft.com/office/officeart/2009/3/layout/HorizontalOrganizationChart"/>
+    <dgm:cxn modelId="{CDAB09A5-5B66-43EC-87C6-706A9AD3D35D}" type="presOf" srcId="{0E7DFD96-D5FC-462C-AF38-F07EF41B0C1C}" destId="{3C41DD64-956A-4F05-BDF1-3224D732801C}" srcOrd="0" destOrd="0" presId="urn:microsoft.com/office/officeart/2009/3/layout/HorizontalOrganizationChart"/>
+    <dgm:cxn modelId="{3B423CB3-D237-4642-8452-8C9D860490DA}" srcId="{48FFA782-9C01-4244-B34F-36E13BA4C5D0}" destId="{CC6B5867-39F6-4702-8FF3-D6BEA9D8F0BD}" srcOrd="1" destOrd="0" parTransId="{734C8444-C0DC-44BD-901A-587D8E8CC45F}" sibTransId="{E382E052-A715-41E6-A83F-AD26A840B282}"/>
     <dgm:cxn modelId="{18776A87-76E5-4BE3-B0C5-A7EA1B1F894D}" srcId="{187460C9-6159-48A0-AAD2-CC97524DF899}" destId="{04A279BA-DEA9-488F-8D23-561CF58358E4}" srcOrd="0" destOrd="0" parTransId="{B6528697-9586-48A8-B64A-E8C4229F9AC8}" sibTransId="{1E2D7010-A57C-42B2-A317-ED96AB7FAF02}"/>
-    <dgm:cxn modelId="{7EDCDF09-3610-4EFF-819E-DA0026419932}" srcId="{04A279BA-DEA9-488F-8D23-561CF58358E4}" destId="{0AAD89C0-4693-4159-B775-4F3421F1BF24}" srcOrd="1" destOrd="0" parTransId="{C869D866-B9E8-45F5-8B1D-AF3666146721}" sibTransId="{09B8981C-E41B-4077-B16C-B7EFD1114643}"/>
-    <dgm:cxn modelId="{1A0A02AC-2380-4753-97E8-6C2A6CA8784F}" type="presOf" srcId="{04A279BA-DEA9-488F-8D23-561CF58358E4}" destId="{434957ED-9990-4247-B687-842FBC063A26}" srcOrd="1" destOrd="0" presId="urn:microsoft.com/office/officeart/2009/3/layout/HorizontalOrganizationChart"/>
-    <dgm:cxn modelId="{75BBF378-CFD3-4C5B-83CD-8DFC22ACEB91}" type="presOf" srcId="{0E7DFD96-D5FC-462C-AF38-F07EF41B0C1C}" destId="{3C41DD64-956A-4F05-BDF1-3224D732801C}" srcOrd="0" destOrd="0" presId="urn:microsoft.com/office/officeart/2009/3/layout/HorizontalOrganizationChart"/>
-    <dgm:cxn modelId="{AFEDA28F-BD12-4CEB-A118-CD5FC5306A20}" type="presOf" srcId="{CC6B5867-39F6-4702-8FF3-D6BEA9D8F0BD}" destId="{92B6C502-8065-477C-8FA6-E24F50A8526B}" srcOrd="1" destOrd="0" presId="urn:microsoft.com/office/officeart/2009/3/layout/HorizontalOrganizationChart"/>
-    <dgm:cxn modelId="{F75B6FA0-5BCE-414C-984C-7CD29C310236}" type="presOf" srcId="{0AAD89C0-4693-4159-B775-4F3421F1BF24}" destId="{BEF2EECD-A7FA-45DC-93F8-439E37FDD97C}" srcOrd="0" destOrd="0" presId="urn:microsoft.com/office/officeart/2009/3/layout/HorizontalOrganizationChart"/>
-    <dgm:cxn modelId="{3B423CB3-D237-4642-8452-8C9D860490DA}" srcId="{48FFA782-9C01-4244-B34F-36E13BA4C5D0}" destId="{CC6B5867-39F6-4702-8FF3-D6BEA9D8F0BD}" srcOrd="1" destOrd="0" parTransId="{734C8444-C0DC-44BD-901A-587D8E8CC45F}" sibTransId="{E382E052-A715-41E6-A83F-AD26A840B282}"/>
-    <dgm:cxn modelId="{0C87570D-B70A-47B1-BA03-9D9F7A4DF8E3}" type="presOf" srcId="{00548C38-A3C0-437D-A5F6-E2BF1A5B0942}" destId="{172D1648-CE9E-4E94-82FD-995361B5B7CA}" srcOrd="1" destOrd="0" presId="urn:microsoft.com/office/officeart/2009/3/layout/HorizontalOrganizationChart"/>
+    <dgm:cxn modelId="{F0B58698-BD7A-4F66-AB6C-1F4DD0135C84}" type="presOf" srcId="{0E7DFD96-D5FC-462C-AF38-F07EF41B0C1C}" destId="{EE699261-32FE-4F19-83FD-A9552156D212}" srcOrd="1" destOrd="0" presId="urn:microsoft.com/office/officeart/2009/3/layout/HorizontalOrganizationChart"/>
+    <dgm:cxn modelId="{38D0D998-7AFB-45ED-80B4-E30095B02B2A}" type="presOf" srcId="{C869D866-B9E8-45F5-8B1D-AF3666146721}" destId="{754B912F-071C-4999-93B2-8E755A9DB2C1}" srcOrd="0" destOrd="0" presId="urn:microsoft.com/office/officeart/2009/3/layout/HorizontalOrganizationChart"/>
     <dgm:cxn modelId="{96DDE97D-7E04-4D25-8687-53DFA0BEF88E}" srcId="{48FFA782-9C01-4244-B34F-36E13BA4C5D0}" destId="{00548C38-A3C0-437D-A5F6-E2BF1A5B0942}" srcOrd="0" destOrd="0" parTransId="{DE163FCE-637D-4492-9EA5-FD9DBDF3F31E}" sibTransId="{0FAD9211-0F9A-48F5-8D83-BDCFDA79F9D1}"/>
-    <dgm:cxn modelId="{D8CD4A36-30B4-4AC9-AE68-29A975972030}" type="presOf" srcId="{734C8444-C0DC-44BD-901A-587D8E8CC45F}" destId="{51063709-6E8C-45C4-B359-DF5B821F0AE6}" srcOrd="0" destOrd="0" presId="urn:microsoft.com/office/officeart/2009/3/layout/HorizontalOrganizationChart"/>
-    <dgm:cxn modelId="{C978BA78-6E1A-4062-A2FB-A2C42D6E57E4}" type="presOf" srcId="{00548C38-A3C0-437D-A5F6-E2BF1A5B0942}" destId="{E896C590-8910-4DC9-9096-BDE16473033C}" srcOrd="0" destOrd="0" presId="urn:microsoft.com/office/officeart/2009/3/layout/HorizontalOrganizationChart"/>
-    <dgm:cxn modelId="{B11C569D-343C-4F5E-AB64-B36DECD589C6}" type="presParOf" srcId="{E88C1C6A-1B01-4BD1-A8D0-B7EA7D1A74A6}" destId="{830F58A8-C48A-4B1A-A446-EAC0CB317B96}" srcOrd="0" destOrd="0" presId="urn:microsoft.com/office/officeart/2009/3/layout/HorizontalOrganizationChart"/>
-    <dgm:cxn modelId="{2BB0D8D4-FACE-4C57-8940-F1D711B43F67}" type="presParOf" srcId="{830F58A8-C48A-4B1A-A446-EAC0CB317B96}" destId="{75884247-B412-41CC-86A3-4FFE7191C7DB}" srcOrd="0" destOrd="0" presId="urn:microsoft.com/office/officeart/2009/3/layout/HorizontalOrganizationChart"/>
-    <dgm:cxn modelId="{5EB3241F-1E27-4ECE-BB71-6772A9AABE5F}" type="presParOf" srcId="{75884247-B412-41CC-86A3-4FFE7191C7DB}" destId="{212FF554-8FF4-4D29-9BF6-B4BDAE545E33}" srcOrd="0" destOrd="0" presId="urn:microsoft.com/office/officeart/2009/3/layout/HorizontalOrganizationChart"/>
-    <dgm:cxn modelId="{C9796246-EE5D-46FA-8A7D-84FC825EFB5E}" type="presParOf" srcId="{75884247-B412-41CC-86A3-4FFE7191C7DB}" destId="{434957ED-9990-4247-B687-842FBC063A26}" srcOrd="1" destOrd="0" presId="urn:microsoft.com/office/officeart/2009/3/layout/HorizontalOrganizationChart"/>
-    <dgm:cxn modelId="{FC8B000A-9B83-42B2-AAC3-0B1CD35D9093}" type="presParOf" srcId="{830F58A8-C48A-4B1A-A446-EAC0CB317B96}" destId="{759B88C9-8D71-4F99-93CE-9FA8163D88C9}" srcOrd="1" destOrd="0" presId="urn:microsoft.com/office/officeart/2009/3/layout/HorizontalOrganizationChart"/>
-    <dgm:cxn modelId="{5B80FAEE-60FA-43BB-B855-C00F2FA9CFEE}" type="presParOf" srcId="{759B88C9-8D71-4F99-93CE-9FA8163D88C9}" destId="{EA0EB95D-BC0A-41E9-8FAE-4CE1A6272274}" srcOrd="0" destOrd="0" presId="urn:microsoft.com/office/officeart/2009/3/layout/HorizontalOrganizationChart"/>
-    <dgm:cxn modelId="{C35DDFA8-CC37-4861-A1A5-FA791316A2ED}" type="presParOf" srcId="{759B88C9-8D71-4F99-93CE-9FA8163D88C9}" destId="{2C79DF0A-629A-4041-8734-57047A8F003C}" srcOrd="1" destOrd="0" presId="urn:microsoft.com/office/officeart/2009/3/layout/HorizontalOrganizationChart"/>
-    <dgm:cxn modelId="{67A303D4-D6DA-4EBC-9798-56F26EFEC92B}" type="presParOf" srcId="{2C79DF0A-629A-4041-8734-57047A8F003C}" destId="{A7F2B5B7-9CB3-4439-AB06-BA1CDCA595D6}" srcOrd="0" destOrd="0" presId="urn:microsoft.com/office/officeart/2009/3/layout/HorizontalOrganizationChart"/>
-    <dgm:cxn modelId="{9F7A6DEE-D7A7-4C5A-9D26-762E8BBD6086}" type="presParOf" srcId="{A7F2B5B7-9CB3-4439-AB06-BA1CDCA595D6}" destId="{166C6100-9B69-44DB-A5F7-5181C57E6A24}" srcOrd="0" destOrd="0" presId="urn:microsoft.com/office/officeart/2009/3/layout/HorizontalOrganizationChart"/>
-    <dgm:cxn modelId="{FC3B027D-E43C-4559-ADC4-0B3F6E85F55E}" type="presParOf" srcId="{A7F2B5B7-9CB3-4439-AB06-BA1CDCA595D6}" destId="{D467C962-9F07-4C0B-B87A-CF6A311C4579}" srcOrd="1" destOrd="0" presId="urn:microsoft.com/office/officeart/2009/3/layout/HorizontalOrganizationChart"/>
-    <dgm:cxn modelId="{D38DE891-5260-4557-B2BA-63B4852E0824}" type="presParOf" srcId="{2C79DF0A-629A-4041-8734-57047A8F003C}" destId="{B8879ED5-5CC4-4C70-B787-A464F21E5A82}" srcOrd="1" destOrd="0" presId="urn:microsoft.com/office/officeart/2009/3/layout/HorizontalOrganizationChart"/>
-    <dgm:cxn modelId="{2BFEA91D-2414-45CC-8CB3-BDB9C59981E3}" type="presParOf" srcId="{B8879ED5-5CC4-4C70-B787-A464F21E5A82}" destId="{5D402E76-F8E4-4103-8624-1B11DCF1668C}" srcOrd="0" destOrd="0" presId="urn:microsoft.com/office/officeart/2009/3/layout/HorizontalOrganizationChart"/>
-    <dgm:cxn modelId="{19D749C1-1B3F-467F-8E6C-F72FE553B49B}" type="presParOf" srcId="{B8879ED5-5CC4-4C70-B787-A464F21E5A82}" destId="{116CA39D-3F1F-4063-8540-4364D7CE5607}" srcOrd="1" destOrd="0" presId="urn:microsoft.com/office/officeart/2009/3/layout/HorizontalOrganizationChart"/>
-    <dgm:cxn modelId="{1895BBE1-8D21-4492-BDB5-FAA29D4D4F2C}" type="presParOf" srcId="{116CA39D-3F1F-4063-8540-4364D7CE5607}" destId="{3A27BB5B-79D9-40FD-B3E2-85F1AA510259}" srcOrd="0" destOrd="0" presId="urn:microsoft.com/office/officeart/2009/3/layout/HorizontalOrganizationChart"/>
-    <dgm:cxn modelId="{504B830C-BAB8-4CDF-A159-682AB8089B18}" type="presParOf" srcId="{3A27BB5B-79D9-40FD-B3E2-85F1AA510259}" destId="{E896C590-8910-4DC9-9096-BDE16473033C}" srcOrd="0" destOrd="0" presId="urn:microsoft.com/office/officeart/2009/3/layout/HorizontalOrganizationChart"/>
-    <dgm:cxn modelId="{25BFEAAC-5957-4727-988B-E2D14308CA09}" type="presParOf" srcId="{3A27BB5B-79D9-40FD-B3E2-85F1AA510259}" destId="{172D1648-CE9E-4E94-82FD-995361B5B7CA}" srcOrd="1" destOrd="0" presId="urn:microsoft.com/office/officeart/2009/3/layout/HorizontalOrganizationChart"/>
-    <dgm:cxn modelId="{966A0FFA-8F35-402F-BBB1-423E38C61B43}" type="presParOf" srcId="{116CA39D-3F1F-4063-8540-4364D7CE5607}" destId="{B4815157-319F-4173-ACBB-B78C4B688A6A}" srcOrd="1" destOrd="0" presId="urn:microsoft.com/office/officeart/2009/3/layout/HorizontalOrganizationChart"/>
-    <dgm:cxn modelId="{642A4026-1BC1-4EF2-8E4D-352BA6965815}" type="presParOf" srcId="{116CA39D-3F1F-4063-8540-4364D7CE5607}" destId="{4B2D1FDB-A3C8-4C05-B9D8-483D7B63EB0A}" srcOrd="2" destOrd="0" presId="urn:microsoft.com/office/officeart/2009/3/layout/HorizontalOrganizationChart"/>
-    <dgm:cxn modelId="{E628507E-5B12-46DC-9FFF-C661BD063507}" type="presParOf" srcId="{B8879ED5-5CC4-4C70-B787-A464F21E5A82}" destId="{51063709-6E8C-45C4-B359-DF5B821F0AE6}" srcOrd="2" destOrd="0" presId="urn:microsoft.com/office/officeart/2009/3/layout/HorizontalOrganizationChart"/>
-    <dgm:cxn modelId="{B899D133-9B0E-4F7A-9689-2F0F271A4697}" type="presParOf" srcId="{B8879ED5-5CC4-4C70-B787-A464F21E5A82}" destId="{20DE5D06-E441-4C4F-B044-72450EFD7B90}" srcOrd="3" destOrd="0" presId="urn:microsoft.com/office/officeart/2009/3/layout/HorizontalOrganizationChart"/>
-    <dgm:cxn modelId="{252594DB-A2B3-46C3-A5CC-1DFB7FB3F19C}" type="presParOf" srcId="{20DE5D06-E441-4C4F-B044-72450EFD7B90}" destId="{C70F00C4-AD59-42CB-9323-4F613C3A5601}" srcOrd="0" destOrd="0" presId="urn:microsoft.com/office/officeart/2009/3/layout/HorizontalOrganizationChart"/>
-    <dgm:cxn modelId="{D89279A5-009F-474F-8570-7789D1B2D3D4}" type="presParOf" srcId="{C70F00C4-AD59-42CB-9323-4F613C3A5601}" destId="{FF31C2ED-8BB5-4097-8E24-1F260DDEC544}" srcOrd="0" destOrd="0" presId="urn:microsoft.com/office/officeart/2009/3/layout/HorizontalOrganizationChart"/>
-    <dgm:cxn modelId="{50132864-640E-4150-BB64-C719BC304C7A}" type="presParOf" srcId="{C70F00C4-AD59-42CB-9323-4F613C3A5601}" destId="{92B6C502-8065-477C-8FA6-E24F50A8526B}" srcOrd="1" destOrd="0" presId="urn:microsoft.com/office/officeart/2009/3/layout/HorizontalOrganizationChart"/>
-    <dgm:cxn modelId="{779D73D0-6D3B-45DD-93F6-ED76085EE4DC}" type="presParOf" srcId="{20DE5D06-E441-4C4F-B044-72450EFD7B90}" destId="{A79A673B-5294-4668-98CD-89F8E4D1AA6D}" srcOrd="1" destOrd="0" presId="urn:microsoft.com/office/officeart/2009/3/layout/HorizontalOrganizationChart"/>
-    <dgm:cxn modelId="{46576F7B-5E56-4F9B-BE2A-91E25BD9A5D6}" type="presParOf" srcId="{20DE5D06-E441-4C4F-B044-72450EFD7B90}" destId="{FFD44F2E-887C-4F8F-BBC7-46A569B7EEF8}" srcOrd="2" destOrd="0" presId="urn:microsoft.com/office/officeart/2009/3/layout/HorizontalOrganizationChart"/>
-    <dgm:cxn modelId="{12C8E8E1-364C-460F-8A41-78D827F06D45}" type="presParOf" srcId="{2C79DF0A-629A-4041-8734-57047A8F003C}" destId="{7D24D853-1C79-4ECE-ACD9-BDD13C988E2A}" srcOrd="2" destOrd="0" presId="urn:microsoft.com/office/officeart/2009/3/layout/HorizontalOrganizationChart"/>
-    <dgm:cxn modelId="{E3ACADFE-53AD-43A5-8BDD-4959899FC59A}" type="presParOf" srcId="{759B88C9-8D71-4F99-93CE-9FA8163D88C9}" destId="{754B912F-071C-4999-93B2-8E755A9DB2C1}" srcOrd="2" destOrd="0" presId="urn:microsoft.com/office/officeart/2009/3/layout/HorizontalOrganizationChart"/>
-    <dgm:cxn modelId="{66F6088F-4D25-4DE6-B972-40E3B570255A}" type="presParOf" srcId="{759B88C9-8D71-4F99-93CE-9FA8163D88C9}" destId="{5ECC1179-597B-446F-A26D-79224659AB29}" srcOrd="3" destOrd="0" presId="urn:microsoft.com/office/officeart/2009/3/layout/HorizontalOrganizationChart"/>
-    <dgm:cxn modelId="{175790ED-7385-49F9-930A-5F23215EC4E2}" type="presParOf" srcId="{5ECC1179-597B-446F-A26D-79224659AB29}" destId="{0C32566D-C181-49F1-8CC4-1BFE4E6CD1BD}" srcOrd="0" destOrd="0" presId="urn:microsoft.com/office/officeart/2009/3/layout/HorizontalOrganizationChart"/>
-    <dgm:cxn modelId="{82A2ABC2-7962-4B66-9AFF-52A2A49472F6}" type="presParOf" srcId="{0C32566D-C181-49F1-8CC4-1BFE4E6CD1BD}" destId="{BEF2EECD-A7FA-45DC-93F8-439E37FDD97C}" srcOrd="0" destOrd="0" presId="urn:microsoft.com/office/officeart/2009/3/layout/HorizontalOrganizationChart"/>
-    <dgm:cxn modelId="{EF9180B6-353D-48EA-8328-8AD2186A83E7}" type="presParOf" srcId="{0C32566D-C181-49F1-8CC4-1BFE4E6CD1BD}" destId="{F6A03E81-61AC-4A66-873C-32B20212B602}" srcOrd="1" destOrd="0" presId="urn:microsoft.com/office/officeart/2009/3/layout/HorizontalOrganizationChart"/>
-    <dgm:cxn modelId="{4BCE0913-D69D-4565-9753-401E41FF5B31}" type="presParOf" srcId="{5ECC1179-597B-446F-A26D-79224659AB29}" destId="{0F3F2FEB-A2CA-4EAD-8628-5D9ED1E2DBFE}" srcOrd="1" destOrd="0" presId="urn:microsoft.com/office/officeart/2009/3/layout/HorizontalOrganizationChart"/>
-    <dgm:cxn modelId="{89D4917D-9F97-4E88-95C5-2717B83741D9}" type="presParOf" srcId="{0F3F2FEB-A2CA-4EAD-8628-5D9ED1E2DBFE}" destId="{71C44B77-2A5B-40C0-9D22-C3983F5CDD7B}" srcOrd="0" destOrd="0" presId="urn:microsoft.com/office/officeart/2009/3/layout/HorizontalOrganizationChart"/>
-    <dgm:cxn modelId="{BBFD72C4-6BFA-4AB8-BF1B-04276D61C405}" type="presParOf" srcId="{0F3F2FEB-A2CA-4EAD-8628-5D9ED1E2DBFE}" destId="{FF550994-6A34-43AC-95CF-23D77337C6EB}" srcOrd="1" destOrd="0" presId="urn:microsoft.com/office/officeart/2009/3/layout/HorizontalOrganizationChart"/>
-    <dgm:cxn modelId="{B18E764F-8695-4980-9F05-38540CC49E39}" type="presParOf" srcId="{FF550994-6A34-43AC-95CF-23D77337C6EB}" destId="{59DB8727-EE37-4EAA-9FCD-3AB96B2E550A}" srcOrd="0" destOrd="0" presId="urn:microsoft.com/office/officeart/2009/3/layout/HorizontalOrganizationChart"/>
-    <dgm:cxn modelId="{EBA85697-01A1-4049-A509-CC4E8843D485}" type="presParOf" srcId="{59DB8727-EE37-4EAA-9FCD-3AB96B2E550A}" destId="{3C41DD64-956A-4F05-BDF1-3224D732801C}" srcOrd="0" destOrd="0" presId="urn:microsoft.com/office/officeart/2009/3/layout/HorizontalOrganizationChart"/>
-    <dgm:cxn modelId="{F83C212F-EDF1-4E17-A560-4290F30242AD}" type="presParOf" srcId="{59DB8727-EE37-4EAA-9FCD-3AB96B2E550A}" destId="{EE699261-32FE-4F19-83FD-A9552156D212}" srcOrd="1" destOrd="0" presId="urn:microsoft.com/office/officeart/2009/3/layout/HorizontalOrganizationChart"/>
-    <dgm:cxn modelId="{0693E7B1-9555-4B0E-99A5-2E33D9248B5C}" type="presParOf" srcId="{FF550994-6A34-43AC-95CF-23D77337C6EB}" destId="{7A47FFAB-8E7A-44AD-8054-918F5E383F4E}" srcOrd="1" destOrd="0" presId="urn:microsoft.com/office/officeart/2009/3/layout/HorizontalOrganizationChart"/>
-    <dgm:cxn modelId="{42B01AE6-60B8-4367-BEA1-D3A515ECB461}" type="presParOf" srcId="{FF550994-6A34-43AC-95CF-23D77337C6EB}" destId="{CA0FF8F9-CDBF-4AF8-B199-C77E4E672679}" srcOrd="2" destOrd="0" presId="urn:microsoft.com/office/officeart/2009/3/layout/HorizontalOrganizationChart"/>
-    <dgm:cxn modelId="{3B989B27-9B28-49BC-9595-9AA24B6A6A68}" type="presParOf" srcId="{5ECC1179-597B-446F-A26D-79224659AB29}" destId="{8FA7E37E-5DBB-492E-A1BA-39E2CA6587A9}" srcOrd="2" destOrd="0" presId="urn:microsoft.com/office/officeart/2009/3/layout/HorizontalOrganizationChart"/>
-    <dgm:cxn modelId="{3E302AAA-8B73-41EE-A438-666DE6630923}" type="presParOf" srcId="{830F58A8-C48A-4B1A-A446-EAC0CB317B96}" destId="{67B6D9F0-E82D-42D7-AD9F-9D3D1436297D}" srcOrd="2" destOrd="0" presId="urn:microsoft.com/office/officeart/2009/3/layout/HorizontalOrganizationChart"/>
+    <dgm:cxn modelId="{292FC9F1-1806-4426-B15F-06E934504CFB}" type="presOf" srcId="{80D6803E-C61A-4948-AF37-97609A25FDFF}" destId="{71C44B77-2A5B-40C0-9D22-C3983F5CDD7B}" srcOrd="0" destOrd="0" presId="urn:microsoft.com/office/officeart/2009/3/layout/HorizontalOrganizationChart"/>
+    <dgm:cxn modelId="{3FEB14D3-4E93-49B3-9A76-71CD4962289D}" type="presOf" srcId="{0AAD89C0-4693-4159-B775-4F3421F1BF24}" destId="{F6A03E81-61AC-4A66-873C-32B20212B602}" srcOrd="1" destOrd="0" presId="urn:microsoft.com/office/officeart/2009/3/layout/HorizontalOrganizationChart"/>
+    <dgm:cxn modelId="{53E83E52-9382-49A2-A2B6-698262A55731}" type="presOf" srcId="{00548C38-A3C0-437D-A5F6-E2BF1A5B0942}" destId="{E896C590-8910-4DC9-9096-BDE16473033C}" srcOrd="0" destOrd="0" presId="urn:microsoft.com/office/officeart/2009/3/layout/HorizontalOrganizationChart"/>
+    <dgm:cxn modelId="{EE74339F-FD5B-4241-B201-44B75E7371F3}" type="presParOf" srcId="{E88C1C6A-1B01-4BD1-A8D0-B7EA7D1A74A6}" destId="{830F58A8-C48A-4B1A-A446-EAC0CB317B96}" srcOrd="0" destOrd="0" presId="urn:microsoft.com/office/officeart/2009/3/layout/HorizontalOrganizationChart"/>
+    <dgm:cxn modelId="{0F0766D0-58CE-475A-8450-67F4502D108C}" type="presParOf" srcId="{830F58A8-C48A-4B1A-A446-EAC0CB317B96}" destId="{75884247-B412-41CC-86A3-4FFE7191C7DB}" srcOrd="0" destOrd="0" presId="urn:microsoft.com/office/officeart/2009/3/layout/HorizontalOrganizationChart"/>
+    <dgm:cxn modelId="{5DD0E74D-5176-4630-B022-4A12D35EE7EA}" type="presParOf" srcId="{75884247-B412-41CC-86A3-4FFE7191C7DB}" destId="{212FF554-8FF4-4D29-9BF6-B4BDAE545E33}" srcOrd="0" destOrd="0" presId="urn:microsoft.com/office/officeart/2009/3/layout/HorizontalOrganizationChart"/>
+    <dgm:cxn modelId="{AA84F7B5-C06B-4D1F-A191-ACF631DFD8CB}" type="presParOf" srcId="{75884247-B412-41CC-86A3-4FFE7191C7DB}" destId="{434957ED-9990-4247-B687-842FBC063A26}" srcOrd="1" destOrd="0" presId="urn:microsoft.com/office/officeart/2009/3/layout/HorizontalOrganizationChart"/>
+    <dgm:cxn modelId="{171DEB6E-A442-466D-AF9E-B27C9BDFF419}" type="presParOf" srcId="{830F58A8-C48A-4B1A-A446-EAC0CB317B96}" destId="{759B88C9-8D71-4F99-93CE-9FA8163D88C9}" srcOrd="1" destOrd="0" presId="urn:microsoft.com/office/officeart/2009/3/layout/HorizontalOrganizationChart"/>
+    <dgm:cxn modelId="{0D2A8477-0582-4483-A03D-F718782485DF}" type="presParOf" srcId="{759B88C9-8D71-4F99-93CE-9FA8163D88C9}" destId="{EA0EB95D-BC0A-41E9-8FAE-4CE1A6272274}" srcOrd="0" destOrd="0" presId="urn:microsoft.com/office/officeart/2009/3/layout/HorizontalOrganizationChart"/>
+    <dgm:cxn modelId="{65A57F74-E693-4B5C-8316-E6477DA3551E}" type="presParOf" srcId="{759B88C9-8D71-4F99-93CE-9FA8163D88C9}" destId="{2C79DF0A-629A-4041-8734-57047A8F003C}" srcOrd="1" destOrd="0" presId="urn:microsoft.com/office/officeart/2009/3/layout/HorizontalOrganizationChart"/>
+    <dgm:cxn modelId="{4A936B70-C067-4BD6-B249-1EC823E914D2}" type="presParOf" srcId="{2C79DF0A-629A-4041-8734-57047A8F003C}" destId="{A7F2B5B7-9CB3-4439-AB06-BA1CDCA595D6}" srcOrd="0" destOrd="0" presId="urn:microsoft.com/office/officeart/2009/3/layout/HorizontalOrganizationChart"/>
+    <dgm:cxn modelId="{59B48C82-F4F5-45EA-ABCB-21D122D859EB}" type="presParOf" srcId="{A7F2B5B7-9CB3-4439-AB06-BA1CDCA595D6}" destId="{166C6100-9B69-44DB-A5F7-5181C57E6A24}" srcOrd="0" destOrd="0" presId="urn:microsoft.com/office/officeart/2009/3/layout/HorizontalOrganizationChart"/>
+    <dgm:cxn modelId="{3D545BC5-3D01-43F1-BD23-F2C7E0BFF687}" type="presParOf" srcId="{A7F2B5B7-9CB3-4439-AB06-BA1CDCA595D6}" destId="{D467C962-9F07-4C0B-B87A-CF6A311C4579}" srcOrd="1" destOrd="0" presId="urn:microsoft.com/office/officeart/2009/3/layout/HorizontalOrganizationChart"/>
+    <dgm:cxn modelId="{32A0CA49-096D-45EF-9AD9-9C721DDED4FF}" type="presParOf" srcId="{2C79DF0A-629A-4041-8734-57047A8F003C}" destId="{B8879ED5-5CC4-4C70-B787-A464F21E5A82}" srcOrd="1" destOrd="0" presId="urn:microsoft.com/office/officeart/2009/3/layout/HorizontalOrganizationChart"/>
+    <dgm:cxn modelId="{E026FB35-3241-4509-B164-B8191BB8D849}" type="presParOf" srcId="{B8879ED5-5CC4-4C70-B787-A464F21E5A82}" destId="{5D402E76-F8E4-4103-8624-1B11DCF1668C}" srcOrd="0" destOrd="0" presId="urn:microsoft.com/office/officeart/2009/3/layout/HorizontalOrganizationChart"/>
+    <dgm:cxn modelId="{DDB2C444-9864-4D9E-AE94-586ED0F4C6DB}" type="presParOf" srcId="{B8879ED5-5CC4-4C70-B787-A464F21E5A82}" destId="{116CA39D-3F1F-4063-8540-4364D7CE5607}" srcOrd="1" destOrd="0" presId="urn:microsoft.com/office/officeart/2009/3/layout/HorizontalOrganizationChart"/>
+    <dgm:cxn modelId="{BFDFC4DC-5039-4435-8680-52C308AC9A38}" type="presParOf" srcId="{116CA39D-3F1F-4063-8540-4364D7CE5607}" destId="{3A27BB5B-79D9-40FD-B3E2-85F1AA510259}" srcOrd="0" destOrd="0" presId="urn:microsoft.com/office/officeart/2009/3/layout/HorizontalOrganizationChart"/>
+    <dgm:cxn modelId="{77614BC2-D54F-49E4-97D1-58FD7266D990}" type="presParOf" srcId="{3A27BB5B-79D9-40FD-B3E2-85F1AA510259}" destId="{E896C590-8910-4DC9-9096-BDE16473033C}" srcOrd="0" destOrd="0" presId="urn:microsoft.com/office/officeart/2009/3/layout/HorizontalOrganizationChart"/>
+    <dgm:cxn modelId="{B2C86ABE-C408-4C44-8F09-55080108B2A2}" type="presParOf" srcId="{3A27BB5B-79D9-40FD-B3E2-85F1AA510259}" destId="{172D1648-CE9E-4E94-82FD-995361B5B7CA}" srcOrd="1" destOrd="0" presId="urn:microsoft.com/office/officeart/2009/3/layout/HorizontalOrganizationChart"/>
+    <dgm:cxn modelId="{48391587-5A65-4C92-B032-8295A14F7F20}" type="presParOf" srcId="{116CA39D-3F1F-4063-8540-4364D7CE5607}" destId="{B4815157-319F-4173-ACBB-B78C4B688A6A}" srcOrd="1" destOrd="0" presId="urn:microsoft.com/office/officeart/2009/3/layout/HorizontalOrganizationChart"/>
+    <dgm:cxn modelId="{67C43EEB-996C-4104-B165-82AB5A5430DB}" type="presParOf" srcId="{116CA39D-3F1F-4063-8540-4364D7CE5607}" destId="{4B2D1FDB-A3C8-4C05-B9D8-483D7B63EB0A}" srcOrd="2" destOrd="0" presId="urn:microsoft.com/office/officeart/2009/3/layout/HorizontalOrganizationChart"/>
+    <dgm:cxn modelId="{7533A4E7-3715-4F55-90EA-6BD459948768}" type="presParOf" srcId="{B8879ED5-5CC4-4C70-B787-A464F21E5A82}" destId="{51063709-6E8C-45C4-B359-DF5B821F0AE6}" srcOrd="2" destOrd="0" presId="urn:microsoft.com/office/officeart/2009/3/layout/HorizontalOrganizationChart"/>
+    <dgm:cxn modelId="{47D77917-94D0-4E04-A6F9-D4A4C307727A}" type="presParOf" srcId="{B8879ED5-5CC4-4C70-B787-A464F21E5A82}" destId="{20DE5D06-E441-4C4F-B044-72450EFD7B90}" srcOrd="3" destOrd="0" presId="urn:microsoft.com/office/officeart/2009/3/layout/HorizontalOrganizationChart"/>
+    <dgm:cxn modelId="{EAA66319-B387-4E37-AD17-1F84ACEC7C27}" type="presParOf" srcId="{20DE5D06-E441-4C4F-B044-72450EFD7B90}" destId="{C70F00C4-AD59-42CB-9323-4F613C3A5601}" srcOrd="0" destOrd="0" presId="urn:microsoft.com/office/officeart/2009/3/layout/HorizontalOrganizationChart"/>
+    <dgm:cxn modelId="{624C833D-8CB9-4ECF-A1BF-D927B546851D}" type="presParOf" srcId="{C70F00C4-AD59-42CB-9323-4F613C3A5601}" destId="{FF31C2ED-8BB5-4097-8E24-1F260DDEC544}" srcOrd="0" destOrd="0" presId="urn:microsoft.com/office/officeart/2009/3/layout/HorizontalOrganizationChart"/>
+    <dgm:cxn modelId="{34A6A73F-0BEC-4F51-A997-7D77494F0694}" type="presParOf" srcId="{C70F00C4-AD59-42CB-9323-4F613C3A5601}" destId="{92B6C502-8065-477C-8FA6-E24F50A8526B}" srcOrd="1" destOrd="0" presId="urn:microsoft.com/office/officeart/2009/3/layout/HorizontalOrganizationChart"/>
+    <dgm:cxn modelId="{6EDFE19B-09B6-4C06-B1B8-B1177A4889D8}" type="presParOf" srcId="{20DE5D06-E441-4C4F-B044-72450EFD7B90}" destId="{A79A673B-5294-4668-98CD-89F8E4D1AA6D}" srcOrd="1" destOrd="0" presId="urn:microsoft.com/office/officeart/2009/3/layout/HorizontalOrganizationChart"/>
+    <dgm:cxn modelId="{ED79EB7A-CB67-4899-9FF8-0B700F362FC3}" type="presParOf" srcId="{20DE5D06-E441-4C4F-B044-72450EFD7B90}" destId="{FFD44F2E-887C-4F8F-BBC7-46A569B7EEF8}" srcOrd="2" destOrd="0" presId="urn:microsoft.com/office/officeart/2009/3/layout/HorizontalOrganizationChart"/>
+    <dgm:cxn modelId="{F8241828-26CE-438D-B9AD-61CC443E3D8E}" type="presParOf" srcId="{2C79DF0A-629A-4041-8734-57047A8F003C}" destId="{7D24D853-1C79-4ECE-ACD9-BDD13C988E2A}" srcOrd="2" destOrd="0" presId="urn:microsoft.com/office/officeart/2009/3/layout/HorizontalOrganizationChart"/>
+    <dgm:cxn modelId="{7715172C-E515-4E27-83C3-6DC10C361C82}" type="presParOf" srcId="{759B88C9-8D71-4F99-93CE-9FA8163D88C9}" destId="{754B912F-071C-4999-93B2-8E755A9DB2C1}" srcOrd="2" destOrd="0" presId="urn:microsoft.com/office/officeart/2009/3/layout/HorizontalOrganizationChart"/>
+    <dgm:cxn modelId="{8D35EBA2-5824-4034-BCF0-6FD9EC968B20}" type="presParOf" srcId="{759B88C9-8D71-4F99-93CE-9FA8163D88C9}" destId="{5ECC1179-597B-446F-A26D-79224659AB29}" srcOrd="3" destOrd="0" presId="urn:microsoft.com/office/officeart/2009/3/layout/HorizontalOrganizationChart"/>
+    <dgm:cxn modelId="{3D331DD6-FE86-4333-AD4C-BA46E90D4744}" type="presParOf" srcId="{5ECC1179-597B-446F-A26D-79224659AB29}" destId="{0C32566D-C181-49F1-8CC4-1BFE4E6CD1BD}" srcOrd="0" destOrd="0" presId="urn:microsoft.com/office/officeart/2009/3/layout/HorizontalOrganizationChart"/>
+    <dgm:cxn modelId="{4F89275A-0925-4206-90DD-604ADCB8350F}" type="presParOf" srcId="{0C32566D-C181-49F1-8CC4-1BFE4E6CD1BD}" destId="{BEF2EECD-A7FA-45DC-93F8-439E37FDD97C}" srcOrd="0" destOrd="0" presId="urn:microsoft.com/office/officeart/2009/3/layout/HorizontalOrganizationChart"/>
+    <dgm:cxn modelId="{9F48A321-D568-4903-A7B7-B2B322FD62B0}" type="presParOf" srcId="{0C32566D-C181-49F1-8CC4-1BFE4E6CD1BD}" destId="{F6A03E81-61AC-4A66-873C-32B20212B602}" srcOrd="1" destOrd="0" presId="urn:microsoft.com/office/officeart/2009/3/layout/HorizontalOrganizationChart"/>
+    <dgm:cxn modelId="{E1CE2F46-C91D-4E21-8B7C-68E242231BA6}" type="presParOf" srcId="{5ECC1179-597B-446F-A26D-79224659AB29}" destId="{0F3F2FEB-A2CA-4EAD-8628-5D9ED1E2DBFE}" srcOrd="1" destOrd="0" presId="urn:microsoft.com/office/officeart/2009/3/layout/HorizontalOrganizationChart"/>
+    <dgm:cxn modelId="{16A639B6-7880-450A-B033-83001F8BB134}" type="presParOf" srcId="{0F3F2FEB-A2CA-4EAD-8628-5D9ED1E2DBFE}" destId="{71C44B77-2A5B-40C0-9D22-C3983F5CDD7B}" srcOrd="0" destOrd="0" presId="urn:microsoft.com/office/officeart/2009/3/layout/HorizontalOrganizationChart"/>
+    <dgm:cxn modelId="{577A7EB9-B832-42A2-8187-678EE3544666}" type="presParOf" srcId="{0F3F2FEB-A2CA-4EAD-8628-5D9ED1E2DBFE}" destId="{FF550994-6A34-43AC-95CF-23D77337C6EB}" srcOrd="1" destOrd="0" presId="urn:microsoft.com/office/officeart/2009/3/layout/HorizontalOrganizationChart"/>
+    <dgm:cxn modelId="{A8118942-D072-49B9-B4C0-5F15120B7CAF}" type="presParOf" srcId="{FF550994-6A34-43AC-95CF-23D77337C6EB}" destId="{59DB8727-EE37-4EAA-9FCD-3AB96B2E550A}" srcOrd="0" destOrd="0" presId="urn:microsoft.com/office/officeart/2009/3/layout/HorizontalOrganizationChart"/>
+    <dgm:cxn modelId="{11C575DB-690F-4CB4-B523-313BABD925DA}" type="presParOf" srcId="{59DB8727-EE37-4EAA-9FCD-3AB96B2E550A}" destId="{3C41DD64-956A-4F05-BDF1-3224D732801C}" srcOrd="0" destOrd="0" presId="urn:microsoft.com/office/officeart/2009/3/layout/HorizontalOrganizationChart"/>
+    <dgm:cxn modelId="{04F8A28D-1466-40B0-87FC-9D86D95459D9}" type="presParOf" srcId="{59DB8727-EE37-4EAA-9FCD-3AB96B2E550A}" destId="{EE699261-32FE-4F19-83FD-A9552156D212}" srcOrd="1" destOrd="0" presId="urn:microsoft.com/office/officeart/2009/3/layout/HorizontalOrganizationChart"/>
+    <dgm:cxn modelId="{E0CC268A-698E-4EC3-95A7-DCEC0B206DDC}" type="presParOf" srcId="{FF550994-6A34-43AC-95CF-23D77337C6EB}" destId="{7A47FFAB-8E7A-44AD-8054-918F5E383F4E}" srcOrd="1" destOrd="0" presId="urn:microsoft.com/office/officeart/2009/3/layout/HorizontalOrganizationChart"/>
+    <dgm:cxn modelId="{408DD444-BF45-4A58-92BE-03DC8B9030D3}" type="presParOf" srcId="{FF550994-6A34-43AC-95CF-23D77337C6EB}" destId="{CA0FF8F9-CDBF-4AF8-B199-C77E4E672679}" srcOrd="2" destOrd="0" presId="urn:microsoft.com/office/officeart/2009/3/layout/HorizontalOrganizationChart"/>
+    <dgm:cxn modelId="{DC1ECA70-C6BB-4385-8BF6-2F78DCB59839}" type="presParOf" srcId="{5ECC1179-597B-446F-A26D-79224659AB29}" destId="{8FA7E37E-5DBB-492E-A1BA-39E2CA6587A9}" srcOrd="2" destOrd="0" presId="urn:microsoft.com/office/officeart/2009/3/layout/HorizontalOrganizationChart"/>
+    <dgm:cxn modelId="{09616526-9C8E-42B7-B90A-A556289E5663}" type="presParOf" srcId="{830F58A8-C48A-4B1A-A446-EAC0CB317B96}" destId="{67B6D9F0-E82D-42D7-AD9F-9D3D1436297D}" srcOrd="2" destOrd="0" presId="urn:microsoft.com/office/officeart/2009/3/layout/HorizontalOrganizationChart"/>
   </dgm:cxnLst>
   <dgm:bg/>
   <dgm:whole/>
@@ -27454,49 +27970,49 @@
     </dgm:pt>
   </dgm:ptLst>
   <dgm:cxnLst>
-    <dgm:cxn modelId="{4265CB06-1425-42D9-AA9E-DD39261A700F}" type="presOf" srcId="{05245E91-33B7-4432-BD78-3FB0F4250473}" destId="{BA69A0C4-D8CF-4F68-A7A0-4967E941E60C}" srcOrd="1" destOrd="0" presId="urn:microsoft.com/office/officeart/2009/3/layout/HorizontalOrganizationChart"/>
-    <dgm:cxn modelId="{154FE787-AFB2-43C7-B124-95407F91F8F3}" type="presOf" srcId="{80821AE1-3C43-4141-AFF9-F5E2D1746D85}" destId="{E6B3CA8E-6F77-4301-8DCF-64F13BB3324E}" srcOrd="0" destOrd="0" presId="urn:microsoft.com/office/officeart/2009/3/layout/HorizontalOrganizationChart"/>
-    <dgm:cxn modelId="{BA152C85-79B7-4BDF-9959-5F14A7AD37D0}" type="presOf" srcId="{D6384651-468D-493F-A29C-EB567ED6D094}" destId="{B6A03FCF-29FF-4E4C-9920-DB4986A25520}" srcOrd="1" destOrd="0" presId="urn:microsoft.com/office/officeart/2009/3/layout/HorizontalOrganizationChart"/>
-    <dgm:cxn modelId="{CF7E73A4-6973-4594-8FD9-164EF4B2959D}" type="presOf" srcId="{07619991-E6A4-44E4-A9CE-EA6C312868A3}" destId="{D0E607EB-99BA-4805-82A5-A9317ECE3A40}" srcOrd="1" destOrd="0" presId="urn:microsoft.com/office/officeart/2009/3/layout/HorizontalOrganizationChart"/>
-    <dgm:cxn modelId="{4E7E89F0-7ABD-4634-8D71-79700AA05D0C}" type="presOf" srcId="{07619991-E6A4-44E4-A9CE-EA6C312868A3}" destId="{E1F04995-A1B1-4DE9-823E-47A3EF3588D8}" srcOrd="0" destOrd="0" presId="urn:microsoft.com/office/officeart/2009/3/layout/HorizontalOrganizationChart"/>
+    <dgm:cxn modelId="{E019105F-A960-49B9-9DA3-874BBF828FA0}" type="presOf" srcId="{D6384651-468D-493F-A29C-EB567ED6D094}" destId="{B6A03FCF-29FF-4E4C-9920-DB4986A25520}" srcOrd="1" destOrd="0" presId="urn:microsoft.com/office/officeart/2009/3/layout/HorizontalOrganizationChart"/>
+    <dgm:cxn modelId="{2D1EB7EE-AB8B-47CA-91F8-1FF640DA8B95}" type="presOf" srcId="{4108394B-A18D-45C1-96CC-63BF1AB46822}" destId="{6AE4F243-EA26-4050-AFAC-5921C8BBCB3E}" srcOrd="1" destOrd="0" presId="urn:microsoft.com/office/officeart/2009/3/layout/HorizontalOrganizationChart"/>
+    <dgm:cxn modelId="{61862544-5FFF-4718-B3F5-80F585272990}" type="presOf" srcId="{D0C4AB12-31F3-4E09-8497-37FC6B327F75}" destId="{FA925297-7B68-4815-ACB0-CE682B447A7C}" srcOrd="0" destOrd="0" presId="urn:microsoft.com/office/officeart/2009/3/layout/HorizontalOrganizationChart"/>
+    <dgm:cxn modelId="{DBC837BA-09E7-454B-BC2A-4A2FE94C9B66}" type="presOf" srcId="{4108394B-A18D-45C1-96CC-63BF1AB46822}" destId="{349C87C9-2024-43F7-A9DE-4F4876C0F11B}" srcOrd="0" destOrd="0" presId="urn:microsoft.com/office/officeart/2009/3/layout/HorizontalOrganizationChart"/>
+    <dgm:cxn modelId="{0698537B-5D2D-4295-9B4A-A378513BD631}" type="presOf" srcId="{05245E91-33B7-4432-BD78-3FB0F4250473}" destId="{BA69A0C4-D8CF-4F68-A7A0-4967E941E60C}" srcOrd="1" destOrd="0" presId="urn:microsoft.com/office/officeart/2009/3/layout/HorizontalOrganizationChart"/>
+    <dgm:cxn modelId="{7CDAAB5D-BA7E-4B6A-8020-6E29CC613C3C}" type="presOf" srcId="{05245E91-33B7-4432-BD78-3FB0F4250473}" destId="{A655C535-F6CE-47AF-8D54-1ACA963CE0ED}" srcOrd="0" destOrd="0" presId="urn:microsoft.com/office/officeart/2009/3/layout/HorizontalOrganizationChart"/>
     <dgm:cxn modelId="{41C82E08-9B54-4830-81B4-E5A3319F95E1}" srcId="{D6384651-468D-493F-A29C-EB567ED6D094}" destId="{07619991-E6A4-44E4-A9CE-EA6C312868A3}" srcOrd="1" destOrd="0" parTransId="{80821AE1-3C43-4141-AFF9-F5E2D1746D85}" sibTransId="{44D195D1-2A53-4820-8EFF-A365D49166F0}"/>
-    <dgm:cxn modelId="{A43D06A7-18E2-4FBF-9A21-6C6826B8906D}" type="presOf" srcId="{B5BB412F-A11C-4A76-9685-B88B900774B2}" destId="{723C32D7-81D8-4B7F-B978-6A9E149D7F8B}" srcOrd="0" destOrd="0" presId="urn:microsoft.com/office/officeart/2009/3/layout/HorizontalOrganizationChart"/>
-    <dgm:cxn modelId="{E583FBD0-80CE-452B-924D-056436D0F2B4}" type="presOf" srcId="{D6384651-468D-493F-A29C-EB567ED6D094}" destId="{3B785E6C-EB16-439D-B24A-7D5F69BE688E}" srcOrd="0" destOrd="0" presId="urn:microsoft.com/office/officeart/2009/3/layout/HorizontalOrganizationChart"/>
-    <dgm:cxn modelId="{EEDB8AEE-5C83-472F-901D-ABD7152955D6}" type="presOf" srcId="{D0C4AB12-31F3-4E09-8497-37FC6B327F75}" destId="{FA925297-7B68-4815-ACB0-CE682B447A7C}" srcOrd="0" destOrd="0" presId="urn:microsoft.com/office/officeart/2009/3/layout/HorizontalOrganizationChart"/>
-    <dgm:cxn modelId="{0B5239BC-6457-4E5C-A3A8-ED804A73D9CA}" type="presOf" srcId="{4108394B-A18D-45C1-96CC-63BF1AB46822}" destId="{6AE4F243-EA26-4050-AFAC-5921C8BBCB3E}" srcOrd="1" destOrd="0" presId="urn:microsoft.com/office/officeart/2009/3/layout/HorizontalOrganizationChart"/>
-    <dgm:cxn modelId="{85CFC543-B07F-4ED5-9CFD-98582F39C536}" type="presOf" srcId="{05245E91-33B7-4432-BD78-3FB0F4250473}" destId="{A655C535-F6CE-47AF-8D54-1ACA963CE0ED}" srcOrd="0" destOrd="0" presId="urn:microsoft.com/office/officeart/2009/3/layout/HorizontalOrganizationChart"/>
-    <dgm:cxn modelId="{575720FF-3563-474E-8B13-30788F1085F2}" type="presOf" srcId="{38915929-0294-4967-9BA3-5F7EE0222E94}" destId="{EE19FDE9-D720-4D10-A7C7-4B54B076048F}" srcOrd="0" destOrd="0" presId="urn:microsoft.com/office/officeart/2009/3/layout/HorizontalOrganizationChart"/>
+    <dgm:cxn modelId="{61296AF5-2F88-4601-939A-268D63912271}" type="presOf" srcId="{38915929-0294-4967-9BA3-5F7EE0222E94}" destId="{EE19FDE9-D720-4D10-A7C7-4B54B076048F}" srcOrd="0" destOrd="0" presId="urn:microsoft.com/office/officeart/2009/3/layout/HorizontalOrganizationChart"/>
+    <dgm:cxn modelId="{D14E7658-5427-4E74-9EDF-BFDC614C345B}" type="presOf" srcId="{07619991-E6A4-44E4-A9CE-EA6C312868A3}" destId="{D0E607EB-99BA-4805-82A5-A9317ECE3A40}" srcOrd="1" destOrd="0" presId="urn:microsoft.com/office/officeart/2009/3/layout/HorizontalOrganizationChart"/>
     <dgm:cxn modelId="{0EC25F29-4E78-4547-A55B-80C55C997466}" srcId="{D6384651-468D-493F-A29C-EB567ED6D094}" destId="{4108394B-A18D-45C1-96CC-63BF1AB46822}" srcOrd="0" destOrd="0" parTransId="{B5BB412F-A11C-4A76-9685-B88B900774B2}" sibTransId="{489F44A9-EEBE-438E-92B3-FE6F0E90EF0E}"/>
+    <dgm:cxn modelId="{55F0C84F-CF1E-45F6-94F7-CB315C8009EC}" type="presOf" srcId="{80821AE1-3C43-4141-AFF9-F5E2D1746D85}" destId="{E6B3CA8E-6F77-4301-8DCF-64F13BB3324E}" srcOrd="0" destOrd="0" presId="urn:microsoft.com/office/officeart/2009/3/layout/HorizontalOrganizationChart"/>
+    <dgm:cxn modelId="{92F9A125-A784-469A-B5BE-1178791B3793}" type="presOf" srcId="{B5BB412F-A11C-4A76-9685-B88B900774B2}" destId="{723C32D7-81D8-4B7F-B978-6A9E149D7F8B}" srcOrd="0" destOrd="0" presId="urn:microsoft.com/office/officeart/2009/3/layout/HorizontalOrganizationChart"/>
     <dgm:cxn modelId="{881473E8-FC86-4BF1-A704-A82D5E917946}" srcId="{D0C4AB12-31F3-4E09-8497-37FC6B327F75}" destId="{D6384651-468D-493F-A29C-EB567ED6D094}" srcOrd="0" destOrd="0" parTransId="{98BAC766-C29D-4C04-A2F1-2D7F1539C164}" sibTransId="{39659C30-5744-455A-810A-BA195BE36CDA}"/>
-    <dgm:cxn modelId="{EF827C4B-2E5B-4D26-B7A7-A90544F9341A}" type="presOf" srcId="{4108394B-A18D-45C1-96CC-63BF1AB46822}" destId="{349C87C9-2024-43F7-A9DE-4F4876C0F11B}" srcOrd="0" destOrd="0" presId="urn:microsoft.com/office/officeart/2009/3/layout/HorizontalOrganizationChart"/>
+    <dgm:cxn modelId="{D63ADB44-E98A-474E-ABEA-C6D7D53A1E2C}" type="presOf" srcId="{D6384651-468D-493F-A29C-EB567ED6D094}" destId="{3B785E6C-EB16-439D-B24A-7D5F69BE688E}" srcOrd="0" destOrd="0" presId="urn:microsoft.com/office/officeart/2009/3/layout/HorizontalOrganizationChart"/>
+    <dgm:cxn modelId="{476062F9-38CE-4A93-AC32-EF16FDB64DEC}" type="presOf" srcId="{07619991-E6A4-44E4-A9CE-EA6C312868A3}" destId="{E1F04995-A1B1-4DE9-823E-47A3EF3588D8}" srcOrd="0" destOrd="0" presId="urn:microsoft.com/office/officeart/2009/3/layout/HorizontalOrganizationChart"/>
     <dgm:cxn modelId="{5E277DC8-B9D6-4EBD-A9CD-A85A56BD0AE1}" srcId="{D6384651-468D-493F-A29C-EB567ED6D094}" destId="{05245E91-33B7-4432-BD78-3FB0F4250473}" srcOrd="2" destOrd="0" parTransId="{38915929-0294-4967-9BA3-5F7EE0222E94}" sibTransId="{E466D829-E895-4E0F-BE9C-0047B926FD28}"/>
-    <dgm:cxn modelId="{C33A6D9C-0A33-4048-BC6D-6BCF6DE30478}" type="presParOf" srcId="{FA925297-7B68-4815-ACB0-CE682B447A7C}" destId="{3DC1F7CA-794F-44DF-AA5B-D605C44AC971}" srcOrd="0" destOrd="0" presId="urn:microsoft.com/office/officeart/2009/3/layout/HorizontalOrganizationChart"/>
-    <dgm:cxn modelId="{71BD8D28-A33B-4593-B036-3DE6A97588D4}" type="presParOf" srcId="{3DC1F7CA-794F-44DF-AA5B-D605C44AC971}" destId="{EBEE72E8-EAE2-4117-AC8D-18A40797693A}" srcOrd="0" destOrd="0" presId="urn:microsoft.com/office/officeart/2009/3/layout/HorizontalOrganizationChart"/>
-    <dgm:cxn modelId="{DC299CE0-429A-4A6B-8563-928A28125062}" type="presParOf" srcId="{EBEE72E8-EAE2-4117-AC8D-18A40797693A}" destId="{3B785E6C-EB16-439D-B24A-7D5F69BE688E}" srcOrd="0" destOrd="0" presId="urn:microsoft.com/office/officeart/2009/3/layout/HorizontalOrganizationChart"/>
-    <dgm:cxn modelId="{3A817659-3BAB-4414-8ECC-37E0574BD886}" type="presParOf" srcId="{EBEE72E8-EAE2-4117-AC8D-18A40797693A}" destId="{B6A03FCF-29FF-4E4C-9920-DB4986A25520}" srcOrd="1" destOrd="0" presId="urn:microsoft.com/office/officeart/2009/3/layout/HorizontalOrganizationChart"/>
-    <dgm:cxn modelId="{C95E398D-C5EA-4B8A-9710-DE8B77ECCC86}" type="presParOf" srcId="{3DC1F7CA-794F-44DF-AA5B-D605C44AC971}" destId="{0F0973D1-03BE-48D8-9EB3-36E3610A1F8A}" srcOrd="1" destOrd="0" presId="urn:microsoft.com/office/officeart/2009/3/layout/HorizontalOrganizationChart"/>
-    <dgm:cxn modelId="{FA625BFD-21F5-44A5-BD30-1E408CC08309}" type="presParOf" srcId="{0F0973D1-03BE-48D8-9EB3-36E3610A1F8A}" destId="{723C32D7-81D8-4B7F-B978-6A9E149D7F8B}" srcOrd="0" destOrd="0" presId="urn:microsoft.com/office/officeart/2009/3/layout/HorizontalOrganizationChart"/>
-    <dgm:cxn modelId="{3A6E321E-8DAB-438F-B936-4749E4E721D6}" type="presParOf" srcId="{0F0973D1-03BE-48D8-9EB3-36E3610A1F8A}" destId="{D9E59D26-31EE-4B5B-AC54-3C7B93FE3EE1}" srcOrd="1" destOrd="0" presId="urn:microsoft.com/office/officeart/2009/3/layout/HorizontalOrganizationChart"/>
-    <dgm:cxn modelId="{1696E695-1E66-497B-A971-CF12C7C1AF05}" type="presParOf" srcId="{D9E59D26-31EE-4B5B-AC54-3C7B93FE3EE1}" destId="{9597C3A5-78C8-4FDF-A266-52190ACA7C2B}" srcOrd="0" destOrd="0" presId="urn:microsoft.com/office/officeart/2009/3/layout/HorizontalOrganizationChart"/>
-    <dgm:cxn modelId="{8D77F50B-B3F5-485A-A11B-DAD7A5F7C1D9}" type="presParOf" srcId="{9597C3A5-78C8-4FDF-A266-52190ACA7C2B}" destId="{349C87C9-2024-43F7-A9DE-4F4876C0F11B}" srcOrd="0" destOrd="0" presId="urn:microsoft.com/office/officeart/2009/3/layout/HorizontalOrganizationChart"/>
-    <dgm:cxn modelId="{E31C3B81-AB16-40CA-A98B-7C097490AC57}" type="presParOf" srcId="{9597C3A5-78C8-4FDF-A266-52190ACA7C2B}" destId="{6AE4F243-EA26-4050-AFAC-5921C8BBCB3E}" srcOrd="1" destOrd="0" presId="urn:microsoft.com/office/officeart/2009/3/layout/HorizontalOrganizationChart"/>
-    <dgm:cxn modelId="{13B119E5-8592-4282-9722-74ABBDFD81AB}" type="presParOf" srcId="{D9E59D26-31EE-4B5B-AC54-3C7B93FE3EE1}" destId="{5A0F1636-4629-4708-A44B-AE6F982D9077}" srcOrd="1" destOrd="0" presId="urn:microsoft.com/office/officeart/2009/3/layout/HorizontalOrganizationChart"/>
-    <dgm:cxn modelId="{E35D79B8-04F5-456C-93B6-C6A982E5F5B6}" type="presParOf" srcId="{D9E59D26-31EE-4B5B-AC54-3C7B93FE3EE1}" destId="{E46DFA87-F914-4CE7-903C-AEB054F4935A}" srcOrd="2" destOrd="0" presId="urn:microsoft.com/office/officeart/2009/3/layout/HorizontalOrganizationChart"/>
-    <dgm:cxn modelId="{BF788574-4E32-4199-BB86-AE9B3F6EDB97}" type="presParOf" srcId="{0F0973D1-03BE-48D8-9EB3-36E3610A1F8A}" destId="{E6B3CA8E-6F77-4301-8DCF-64F13BB3324E}" srcOrd="2" destOrd="0" presId="urn:microsoft.com/office/officeart/2009/3/layout/HorizontalOrganizationChart"/>
-    <dgm:cxn modelId="{DB342C7E-C367-460B-BECD-CEED88DD22D8}" type="presParOf" srcId="{0F0973D1-03BE-48D8-9EB3-36E3610A1F8A}" destId="{65FBA2BA-84AF-4C57-BC0A-1B22393EAAD1}" srcOrd="3" destOrd="0" presId="urn:microsoft.com/office/officeart/2009/3/layout/HorizontalOrganizationChart"/>
-    <dgm:cxn modelId="{EB48CCF8-410B-4CFB-823A-B5010D10988D}" type="presParOf" srcId="{65FBA2BA-84AF-4C57-BC0A-1B22393EAAD1}" destId="{7F8D3AFE-01E1-4BF8-B8E6-72848EE4669A}" srcOrd="0" destOrd="0" presId="urn:microsoft.com/office/officeart/2009/3/layout/HorizontalOrganizationChart"/>
-    <dgm:cxn modelId="{F9546C5E-A5DB-466C-B29C-471A2ECB95B5}" type="presParOf" srcId="{7F8D3AFE-01E1-4BF8-B8E6-72848EE4669A}" destId="{E1F04995-A1B1-4DE9-823E-47A3EF3588D8}" srcOrd="0" destOrd="0" presId="urn:microsoft.com/office/officeart/2009/3/layout/HorizontalOrganizationChart"/>
-    <dgm:cxn modelId="{96B4BC9F-8128-4472-9A49-335BEE30DE3A}" type="presParOf" srcId="{7F8D3AFE-01E1-4BF8-B8E6-72848EE4669A}" destId="{D0E607EB-99BA-4805-82A5-A9317ECE3A40}" srcOrd="1" destOrd="0" presId="urn:microsoft.com/office/officeart/2009/3/layout/HorizontalOrganizationChart"/>
-    <dgm:cxn modelId="{71F28BDF-CABC-4D10-A849-3F1CF71C14C9}" type="presParOf" srcId="{65FBA2BA-84AF-4C57-BC0A-1B22393EAAD1}" destId="{3512A25D-B247-4C2C-BF9E-D96AC6D11668}" srcOrd="1" destOrd="0" presId="urn:microsoft.com/office/officeart/2009/3/layout/HorizontalOrganizationChart"/>
-    <dgm:cxn modelId="{23F2F222-E68A-4169-BF9B-0FF67E52EE65}" type="presParOf" srcId="{65FBA2BA-84AF-4C57-BC0A-1B22393EAAD1}" destId="{83240463-955D-4B35-9648-EADB68829961}" srcOrd="2" destOrd="0" presId="urn:microsoft.com/office/officeart/2009/3/layout/HorizontalOrganizationChart"/>
-    <dgm:cxn modelId="{F75667EB-E0A1-487D-9C7E-31A72FEEF726}" type="presParOf" srcId="{0F0973D1-03BE-48D8-9EB3-36E3610A1F8A}" destId="{EE19FDE9-D720-4D10-A7C7-4B54B076048F}" srcOrd="4" destOrd="0" presId="urn:microsoft.com/office/officeart/2009/3/layout/HorizontalOrganizationChart"/>
-    <dgm:cxn modelId="{DFD3C641-CD12-4FEF-9C38-9A479374A28E}" type="presParOf" srcId="{0F0973D1-03BE-48D8-9EB3-36E3610A1F8A}" destId="{8C60D0A4-FDD4-423A-85BE-F935956A1FA0}" srcOrd="5" destOrd="0" presId="urn:microsoft.com/office/officeart/2009/3/layout/HorizontalOrganizationChart"/>
-    <dgm:cxn modelId="{3441597B-59BA-4483-9229-684D9A5BACF4}" type="presParOf" srcId="{8C60D0A4-FDD4-423A-85BE-F935956A1FA0}" destId="{F60D6BAC-6768-4661-BCEA-2FA666CDC952}" srcOrd="0" destOrd="0" presId="urn:microsoft.com/office/officeart/2009/3/layout/HorizontalOrganizationChart"/>
-    <dgm:cxn modelId="{7BC8276F-BDEB-4A7C-961C-4ADB713AAEC0}" type="presParOf" srcId="{F60D6BAC-6768-4661-BCEA-2FA666CDC952}" destId="{A655C535-F6CE-47AF-8D54-1ACA963CE0ED}" srcOrd="0" destOrd="0" presId="urn:microsoft.com/office/officeart/2009/3/layout/HorizontalOrganizationChart"/>
-    <dgm:cxn modelId="{07E69F8D-ABB1-43A9-88FB-1EDBF5CC6F29}" type="presParOf" srcId="{F60D6BAC-6768-4661-BCEA-2FA666CDC952}" destId="{BA69A0C4-D8CF-4F68-A7A0-4967E941E60C}" srcOrd="1" destOrd="0" presId="urn:microsoft.com/office/officeart/2009/3/layout/HorizontalOrganizationChart"/>
-    <dgm:cxn modelId="{2AE2AC00-8409-48A0-BA21-70C11AC80EE0}" type="presParOf" srcId="{8C60D0A4-FDD4-423A-85BE-F935956A1FA0}" destId="{7BE95E7F-DCC3-4C98-8D32-53002AA5377A}" srcOrd="1" destOrd="0" presId="urn:microsoft.com/office/officeart/2009/3/layout/HorizontalOrganizationChart"/>
-    <dgm:cxn modelId="{79EFC5C2-0DCB-4D02-9ABE-C417FDF61CD9}" type="presParOf" srcId="{8C60D0A4-FDD4-423A-85BE-F935956A1FA0}" destId="{CB319F10-85DA-4B07-8F3D-1CC8B2845F9B}" srcOrd="2" destOrd="0" presId="urn:microsoft.com/office/officeart/2009/3/layout/HorizontalOrganizationChart"/>
-    <dgm:cxn modelId="{A2BB18F0-F2BE-4A31-B790-7D029907EEC4}" type="presParOf" srcId="{3DC1F7CA-794F-44DF-AA5B-D605C44AC971}" destId="{5D2BBDB1-4648-4594-B0EB-DC3115E2B4FA}" srcOrd="2" destOrd="0" presId="urn:microsoft.com/office/officeart/2009/3/layout/HorizontalOrganizationChart"/>
+    <dgm:cxn modelId="{0EDD6595-F89E-4094-BB9D-08BCF4387DEB}" type="presParOf" srcId="{FA925297-7B68-4815-ACB0-CE682B447A7C}" destId="{3DC1F7CA-794F-44DF-AA5B-D605C44AC971}" srcOrd="0" destOrd="0" presId="urn:microsoft.com/office/officeart/2009/3/layout/HorizontalOrganizationChart"/>
+    <dgm:cxn modelId="{E9BC4E89-2161-42E7-B480-C830506FA883}" type="presParOf" srcId="{3DC1F7CA-794F-44DF-AA5B-D605C44AC971}" destId="{EBEE72E8-EAE2-4117-AC8D-18A40797693A}" srcOrd="0" destOrd="0" presId="urn:microsoft.com/office/officeart/2009/3/layout/HorizontalOrganizationChart"/>
+    <dgm:cxn modelId="{8025B214-06B9-4395-B52B-88DF4EEA1836}" type="presParOf" srcId="{EBEE72E8-EAE2-4117-AC8D-18A40797693A}" destId="{3B785E6C-EB16-439D-B24A-7D5F69BE688E}" srcOrd="0" destOrd="0" presId="urn:microsoft.com/office/officeart/2009/3/layout/HorizontalOrganizationChart"/>
+    <dgm:cxn modelId="{5083CAD8-23C2-4A55-B6E1-EE6B0AC45CD8}" type="presParOf" srcId="{EBEE72E8-EAE2-4117-AC8D-18A40797693A}" destId="{B6A03FCF-29FF-4E4C-9920-DB4986A25520}" srcOrd="1" destOrd="0" presId="urn:microsoft.com/office/officeart/2009/3/layout/HorizontalOrganizationChart"/>
+    <dgm:cxn modelId="{68261F38-D564-4AF4-A338-F49D044D2C3A}" type="presParOf" srcId="{3DC1F7CA-794F-44DF-AA5B-D605C44AC971}" destId="{0F0973D1-03BE-48D8-9EB3-36E3610A1F8A}" srcOrd="1" destOrd="0" presId="urn:microsoft.com/office/officeart/2009/3/layout/HorizontalOrganizationChart"/>
+    <dgm:cxn modelId="{1DFDFC28-88D9-433F-8556-36297776909E}" type="presParOf" srcId="{0F0973D1-03BE-48D8-9EB3-36E3610A1F8A}" destId="{723C32D7-81D8-4B7F-B978-6A9E149D7F8B}" srcOrd="0" destOrd="0" presId="urn:microsoft.com/office/officeart/2009/3/layout/HorizontalOrganizationChart"/>
+    <dgm:cxn modelId="{57EF34D7-BB65-46A0-BBF5-A09B1D47DD1B}" type="presParOf" srcId="{0F0973D1-03BE-48D8-9EB3-36E3610A1F8A}" destId="{D9E59D26-31EE-4B5B-AC54-3C7B93FE3EE1}" srcOrd="1" destOrd="0" presId="urn:microsoft.com/office/officeart/2009/3/layout/HorizontalOrganizationChart"/>
+    <dgm:cxn modelId="{52119346-4FC5-4F46-BD60-A65D57315EF4}" type="presParOf" srcId="{D9E59D26-31EE-4B5B-AC54-3C7B93FE3EE1}" destId="{9597C3A5-78C8-4FDF-A266-52190ACA7C2B}" srcOrd="0" destOrd="0" presId="urn:microsoft.com/office/officeart/2009/3/layout/HorizontalOrganizationChart"/>
+    <dgm:cxn modelId="{B36C38ED-09C2-468D-8025-C5B3D622BB7E}" type="presParOf" srcId="{9597C3A5-78C8-4FDF-A266-52190ACA7C2B}" destId="{349C87C9-2024-43F7-A9DE-4F4876C0F11B}" srcOrd="0" destOrd="0" presId="urn:microsoft.com/office/officeart/2009/3/layout/HorizontalOrganizationChart"/>
+    <dgm:cxn modelId="{334D9E0D-BF20-4584-9109-DBAABC681B66}" type="presParOf" srcId="{9597C3A5-78C8-4FDF-A266-52190ACA7C2B}" destId="{6AE4F243-EA26-4050-AFAC-5921C8BBCB3E}" srcOrd="1" destOrd="0" presId="urn:microsoft.com/office/officeart/2009/3/layout/HorizontalOrganizationChart"/>
+    <dgm:cxn modelId="{58C78BFC-1C7C-4E5E-B7F9-4E5DDEDD99C2}" type="presParOf" srcId="{D9E59D26-31EE-4B5B-AC54-3C7B93FE3EE1}" destId="{5A0F1636-4629-4708-A44B-AE6F982D9077}" srcOrd="1" destOrd="0" presId="urn:microsoft.com/office/officeart/2009/3/layout/HorizontalOrganizationChart"/>
+    <dgm:cxn modelId="{47C5AE74-ABD2-4957-97B9-2EEA52214C7C}" type="presParOf" srcId="{D9E59D26-31EE-4B5B-AC54-3C7B93FE3EE1}" destId="{E46DFA87-F914-4CE7-903C-AEB054F4935A}" srcOrd="2" destOrd="0" presId="urn:microsoft.com/office/officeart/2009/3/layout/HorizontalOrganizationChart"/>
+    <dgm:cxn modelId="{8BD0EB8C-7254-45F8-B35E-307BCFF3E1C5}" type="presParOf" srcId="{0F0973D1-03BE-48D8-9EB3-36E3610A1F8A}" destId="{E6B3CA8E-6F77-4301-8DCF-64F13BB3324E}" srcOrd="2" destOrd="0" presId="urn:microsoft.com/office/officeart/2009/3/layout/HorizontalOrganizationChart"/>
+    <dgm:cxn modelId="{9BC8EE25-9D92-47B1-A862-FC88AB842905}" type="presParOf" srcId="{0F0973D1-03BE-48D8-9EB3-36E3610A1F8A}" destId="{65FBA2BA-84AF-4C57-BC0A-1B22393EAAD1}" srcOrd="3" destOrd="0" presId="urn:microsoft.com/office/officeart/2009/3/layout/HorizontalOrganizationChart"/>
+    <dgm:cxn modelId="{F4BCF25B-98EA-40E2-AEB0-D1D16F8C88B7}" type="presParOf" srcId="{65FBA2BA-84AF-4C57-BC0A-1B22393EAAD1}" destId="{7F8D3AFE-01E1-4BF8-B8E6-72848EE4669A}" srcOrd="0" destOrd="0" presId="urn:microsoft.com/office/officeart/2009/3/layout/HorizontalOrganizationChart"/>
+    <dgm:cxn modelId="{E4D357A6-6F02-477D-973E-1FFAFB4958D1}" type="presParOf" srcId="{7F8D3AFE-01E1-4BF8-B8E6-72848EE4669A}" destId="{E1F04995-A1B1-4DE9-823E-47A3EF3588D8}" srcOrd="0" destOrd="0" presId="urn:microsoft.com/office/officeart/2009/3/layout/HorizontalOrganizationChart"/>
+    <dgm:cxn modelId="{066D7AC2-6FED-4D80-BD82-00980F080849}" type="presParOf" srcId="{7F8D3AFE-01E1-4BF8-B8E6-72848EE4669A}" destId="{D0E607EB-99BA-4805-82A5-A9317ECE3A40}" srcOrd="1" destOrd="0" presId="urn:microsoft.com/office/officeart/2009/3/layout/HorizontalOrganizationChart"/>
+    <dgm:cxn modelId="{3EEA65E9-9D7B-4D14-938D-3B3DFCCF0DD2}" type="presParOf" srcId="{65FBA2BA-84AF-4C57-BC0A-1B22393EAAD1}" destId="{3512A25D-B247-4C2C-BF9E-D96AC6D11668}" srcOrd="1" destOrd="0" presId="urn:microsoft.com/office/officeart/2009/3/layout/HorizontalOrganizationChart"/>
+    <dgm:cxn modelId="{F9AF6FB5-E9BD-4CCC-B5D2-1A3FBAB040FD}" type="presParOf" srcId="{65FBA2BA-84AF-4C57-BC0A-1B22393EAAD1}" destId="{83240463-955D-4B35-9648-EADB68829961}" srcOrd="2" destOrd="0" presId="urn:microsoft.com/office/officeart/2009/3/layout/HorizontalOrganizationChart"/>
+    <dgm:cxn modelId="{43384862-444F-4735-9BB4-A2F0304EA349}" type="presParOf" srcId="{0F0973D1-03BE-48D8-9EB3-36E3610A1F8A}" destId="{EE19FDE9-D720-4D10-A7C7-4B54B076048F}" srcOrd="4" destOrd="0" presId="urn:microsoft.com/office/officeart/2009/3/layout/HorizontalOrganizationChart"/>
+    <dgm:cxn modelId="{E6D02F70-A539-4955-8D83-0B2864CCC5C3}" type="presParOf" srcId="{0F0973D1-03BE-48D8-9EB3-36E3610A1F8A}" destId="{8C60D0A4-FDD4-423A-85BE-F935956A1FA0}" srcOrd="5" destOrd="0" presId="urn:microsoft.com/office/officeart/2009/3/layout/HorizontalOrganizationChart"/>
+    <dgm:cxn modelId="{B039E0DE-8202-4C1C-8E2C-818F18267668}" type="presParOf" srcId="{8C60D0A4-FDD4-423A-85BE-F935956A1FA0}" destId="{F60D6BAC-6768-4661-BCEA-2FA666CDC952}" srcOrd="0" destOrd="0" presId="urn:microsoft.com/office/officeart/2009/3/layout/HorizontalOrganizationChart"/>
+    <dgm:cxn modelId="{3F51CF05-58C7-47D6-9F50-6276AC8D4861}" type="presParOf" srcId="{F60D6BAC-6768-4661-BCEA-2FA666CDC952}" destId="{A655C535-F6CE-47AF-8D54-1ACA963CE0ED}" srcOrd="0" destOrd="0" presId="urn:microsoft.com/office/officeart/2009/3/layout/HorizontalOrganizationChart"/>
+    <dgm:cxn modelId="{883AED61-C5FF-4A06-93AD-E9D58DEE36E6}" type="presParOf" srcId="{F60D6BAC-6768-4661-BCEA-2FA666CDC952}" destId="{BA69A0C4-D8CF-4F68-A7A0-4967E941E60C}" srcOrd="1" destOrd="0" presId="urn:microsoft.com/office/officeart/2009/3/layout/HorizontalOrganizationChart"/>
+    <dgm:cxn modelId="{AF517ADE-C326-4D07-8640-649B875357F5}" type="presParOf" srcId="{8C60D0A4-FDD4-423A-85BE-F935956A1FA0}" destId="{7BE95E7F-DCC3-4C98-8D32-53002AA5377A}" srcOrd="1" destOrd="0" presId="urn:microsoft.com/office/officeart/2009/3/layout/HorizontalOrganizationChart"/>
+    <dgm:cxn modelId="{A3404F98-DC84-4BC5-B860-C60642C1C747}" type="presParOf" srcId="{8C60D0A4-FDD4-423A-85BE-F935956A1FA0}" destId="{CB319F10-85DA-4B07-8F3D-1CC8B2845F9B}" srcOrd="2" destOrd="0" presId="urn:microsoft.com/office/officeart/2009/3/layout/HorizontalOrganizationChart"/>
+    <dgm:cxn modelId="{5A4F5721-9EDB-4AFC-8016-1EE36213DC59}" type="presParOf" srcId="{3DC1F7CA-794F-44DF-AA5B-D605C44AC971}" destId="{5D2BBDB1-4648-4594-B0EB-DC3115E2B4FA}" srcOrd="2" destOrd="0" presId="urn:microsoft.com/office/officeart/2009/3/layout/HorizontalOrganizationChart"/>
   </dgm:cxnLst>
   <dgm:bg/>
   <dgm:whole/>
@@ -27906,38 +28422,38 @@
     </dgm:pt>
   </dgm:ptLst>
   <dgm:cxnLst>
-    <dgm:cxn modelId="{B3053690-95E0-45A2-BCA7-C0B46941048B}" type="presOf" srcId="{D95570DD-6DA6-48C5-B73B-7E6D70560C5D}" destId="{8FB763BF-07E2-48C8-A041-29EA3AF9626C}" srcOrd="0" destOrd="0" presId="urn:microsoft.com/office/officeart/2009/3/layout/HorizontalOrganizationChart"/>
-    <dgm:cxn modelId="{B3E66E2F-DE8E-45B6-A0E3-09773B15CC17}" type="presOf" srcId="{3F5BDD9E-4094-4A32-A64C-1ED6C1911304}" destId="{DA1E63F0-0E94-4D52-A544-43F31CED7266}" srcOrd="0" destOrd="0" presId="urn:microsoft.com/office/officeart/2009/3/layout/HorizontalOrganizationChart"/>
+    <dgm:cxn modelId="{EEFE2FAA-05DA-4298-9786-5C77139E33EA}" type="presOf" srcId="{D95570DD-6DA6-48C5-B73B-7E6D70560C5D}" destId="{8FB763BF-07E2-48C8-A041-29EA3AF9626C}" srcOrd="0" destOrd="0" presId="urn:microsoft.com/office/officeart/2009/3/layout/HorizontalOrganizationChart"/>
     <dgm:cxn modelId="{615642B8-A059-4142-A3F0-6EBA2C41B46B}" srcId="{4025CFEF-B519-4475-BAE8-4A44755C30B3}" destId="{D95570DD-6DA6-48C5-B73B-7E6D70560C5D}" srcOrd="0" destOrd="0" parTransId="{28BDDFB1-116A-4D27-A1EA-2874C87F9435}" sibTransId="{8DF2C50E-9E76-4EA0-AE70-DEB000306BC4}"/>
-    <dgm:cxn modelId="{2454D0A9-7A13-4E9F-9354-98593EA4EE84}" type="presOf" srcId="{9954BA6E-6A6F-4C09-B8C5-2AFBA191A4E5}" destId="{A619D504-7967-4BA8-A4D4-012EDF08EF56}" srcOrd="0" destOrd="0" presId="urn:microsoft.com/office/officeart/2009/3/layout/HorizontalOrganizationChart"/>
-    <dgm:cxn modelId="{DBD7E42B-C767-4AB0-8839-8C5584F6EB98}" type="presOf" srcId="{4025CFEF-B519-4475-BAE8-4A44755C30B3}" destId="{3CC1B065-9A48-4B38-8EB3-594A33E849B4}" srcOrd="0" destOrd="0" presId="urn:microsoft.com/office/officeart/2009/3/layout/HorizontalOrganizationChart"/>
+    <dgm:cxn modelId="{99B53E4F-1CFA-4624-A5BF-58DBF553BFA5}" type="presOf" srcId="{9954BA6E-6A6F-4C09-B8C5-2AFBA191A4E5}" destId="{A619D504-7967-4BA8-A4D4-012EDF08EF56}" srcOrd="0" destOrd="0" presId="urn:microsoft.com/office/officeart/2009/3/layout/HorizontalOrganizationChart"/>
+    <dgm:cxn modelId="{50BD52C2-221A-4896-AE5D-8437ADE749E7}" type="presOf" srcId="{3F5BDD9E-4094-4A32-A64C-1ED6C1911304}" destId="{EC1A5E50-E0C4-418F-AC48-2877D27CD885}" srcOrd="1" destOrd="0" presId="urn:microsoft.com/office/officeart/2009/3/layout/HorizontalOrganizationChart"/>
+    <dgm:cxn modelId="{AC1CC75D-2E98-41C1-9E80-F57754171BDF}" type="presOf" srcId="{B9000A67-CC3D-4835-B442-1A93A91CC425}" destId="{6E048EC3-648D-47D7-B86F-A4736579AC3E}" srcOrd="1" destOrd="0" presId="urn:microsoft.com/office/officeart/2009/3/layout/HorizontalOrganizationChart"/>
+    <dgm:cxn modelId="{8BF54ADD-8C16-4600-A7F1-8D7EC12BF344}" type="presOf" srcId="{3F5BDD9E-4094-4A32-A64C-1ED6C1911304}" destId="{DA1E63F0-0E94-4D52-A544-43F31CED7266}" srcOrd="0" destOrd="0" presId="urn:microsoft.com/office/officeart/2009/3/layout/HorizontalOrganizationChart"/>
+    <dgm:cxn modelId="{D52DC35D-EF05-423C-9160-A96164053B0B}" type="presOf" srcId="{4025CFEF-B519-4475-BAE8-4A44755C30B3}" destId="{3CC1B065-9A48-4B38-8EB3-594A33E849B4}" srcOrd="0" destOrd="0" presId="urn:microsoft.com/office/officeart/2009/3/layout/HorizontalOrganizationChart"/>
     <dgm:cxn modelId="{3412903B-9253-4BE4-BE63-95FC704F60A8}" srcId="{D95570DD-6DA6-48C5-B73B-7E6D70560C5D}" destId="{3F5BDD9E-4094-4A32-A64C-1ED6C1911304}" srcOrd="0" destOrd="0" parTransId="{BB3FE0C2-F391-43A5-9DAF-D69CF6D33D94}" sibTransId="{B26B4B74-1A80-41EA-BE84-E95E525DDD24}"/>
     <dgm:cxn modelId="{E3F21D79-2D3B-4292-B7AA-1EB572E55674}" srcId="{D95570DD-6DA6-48C5-B73B-7E6D70560C5D}" destId="{B9000A67-CC3D-4835-B442-1A93A91CC425}" srcOrd="1" destOrd="0" parTransId="{9954BA6E-6A6F-4C09-B8C5-2AFBA191A4E5}" sibTransId="{DC2738E5-E42F-4A6C-B6EC-F98B2D73CB80}"/>
-    <dgm:cxn modelId="{8C237EC0-73F5-4670-918C-C287C016FFC6}" type="presOf" srcId="{B9000A67-CC3D-4835-B442-1A93A91CC425}" destId="{82FE3206-7868-4794-866E-49D06E1ECE76}" srcOrd="0" destOrd="0" presId="urn:microsoft.com/office/officeart/2009/3/layout/HorizontalOrganizationChart"/>
-    <dgm:cxn modelId="{502BE466-C803-4E3B-93DC-55B92B056A56}" type="presOf" srcId="{B9000A67-CC3D-4835-B442-1A93A91CC425}" destId="{6E048EC3-648D-47D7-B86F-A4736579AC3E}" srcOrd="1" destOrd="0" presId="urn:microsoft.com/office/officeart/2009/3/layout/HorizontalOrganizationChart"/>
-    <dgm:cxn modelId="{5ADB0A23-A9D6-4D6A-B58F-7F6000785A84}" type="presOf" srcId="{3F5BDD9E-4094-4A32-A64C-1ED6C1911304}" destId="{EC1A5E50-E0C4-418F-AC48-2877D27CD885}" srcOrd="1" destOrd="0" presId="urn:microsoft.com/office/officeart/2009/3/layout/HorizontalOrganizationChart"/>
-    <dgm:cxn modelId="{C9F53AE3-A562-4C5F-9F01-FD961D36598D}" type="presOf" srcId="{D95570DD-6DA6-48C5-B73B-7E6D70560C5D}" destId="{4A4CC775-5E12-4B56-A060-888E6A3C1E50}" srcOrd="1" destOrd="0" presId="urn:microsoft.com/office/officeart/2009/3/layout/HorizontalOrganizationChart"/>
-    <dgm:cxn modelId="{384ACA52-FDA6-43FF-807C-01AAFC5360CD}" type="presOf" srcId="{BB3FE0C2-F391-43A5-9DAF-D69CF6D33D94}" destId="{7027AAEA-BD8B-49CB-83F2-DD4FC0AF3F95}" srcOrd="0" destOrd="0" presId="urn:microsoft.com/office/officeart/2009/3/layout/HorizontalOrganizationChart"/>
-    <dgm:cxn modelId="{26D87B4D-6331-403B-AD52-00BC05ABD253}" type="presParOf" srcId="{3CC1B065-9A48-4B38-8EB3-594A33E849B4}" destId="{7B2F11E8-CF5E-488B-864D-2D86C065C544}" srcOrd="0" destOrd="0" presId="urn:microsoft.com/office/officeart/2009/3/layout/HorizontalOrganizationChart"/>
-    <dgm:cxn modelId="{5E443749-7026-4C8B-BA77-97167C66D00A}" type="presParOf" srcId="{7B2F11E8-CF5E-488B-864D-2D86C065C544}" destId="{4A788A00-E558-400E-96CA-C12E960C3AF8}" srcOrd="0" destOrd="0" presId="urn:microsoft.com/office/officeart/2009/3/layout/HorizontalOrganizationChart"/>
-    <dgm:cxn modelId="{8F7B6737-C533-40B0-8D22-0E3B4546BD4B}" type="presParOf" srcId="{4A788A00-E558-400E-96CA-C12E960C3AF8}" destId="{8FB763BF-07E2-48C8-A041-29EA3AF9626C}" srcOrd="0" destOrd="0" presId="urn:microsoft.com/office/officeart/2009/3/layout/HorizontalOrganizationChart"/>
-    <dgm:cxn modelId="{7D65AE2B-2E6F-47B7-A2B2-C4B840BB407E}" type="presParOf" srcId="{4A788A00-E558-400E-96CA-C12E960C3AF8}" destId="{4A4CC775-5E12-4B56-A060-888E6A3C1E50}" srcOrd="1" destOrd="0" presId="urn:microsoft.com/office/officeart/2009/3/layout/HorizontalOrganizationChart"/>
-    <dgm:cxn modelId="{43BF5AD6-2403-42A5-82E3-8E055EBFF513}" type="presParOf" srcId="{7B2F11E8-CF5E-488B-864D-2D86C065C544}" destId="{93FAA5E6-B3D2-4BD2-AAE2-076ADB735AA9}" srcOrd="1" destOrd="0" presId="urn:microsoft.com/office/officeart/2009/3/layout/HorizontalOrganizationChart"/>
-    <dgm:cxn modelId="{766E7085-3328-4DD1-B059-97C7109C6CED}" type="presParOf" srcId="{93FAA5E6-B3D2-4BD2-AAE2-076ADB735AA9}" destId="{7027AAEA-BD8B-49CB-83F2-DD4FC0AF3F95}" srcOrd="0" destOrd="0" presId="urn:microsoft.com/office/officeart/2009/3/layout/HorizontalOrganizationChart"/>
-    <dgm:cxn modelId="{A54F35C2-576A-4712-AE17-2BC041094E8E}" type="presParOf" srcId="{93FAA5E6-B3D2-4BD2-AAE2-076ADB735AA9}" destId="{EB1CF362-E060-4550-B8A5-CDF1160A04DF}" srcOrd="1" destOrd="0" presId="urn:microsoft.com/office/officeart/2009/3/layout/HorizontalOrganizationChart"/>
-    <dgm:cxn modelId="{586615B2-6767-4043-9729-0BF229383A2C}" type="presParOf" srcId="{EB1CF362-E060-4550-B8A5-CDF1160A04DF}" destId="{DE2D3F9A-4FD0-41EC-8798-8388A4E6464A}" srcOrd="0" destOrd="0" presId="urn:microsoft.com/office/officeart/2009/3/layout/HorizontalOrganizationChart"/>
-    <dgm:cxn modelId="{F871A68A-9CED-47B3-AA42-2B2252C37503}" type="presParOf" srcId="{DE2D3F9A-4FD0-41EC-8798-8388A4E6464A}" destId="{DA1E63F0-0E94-4D52-A544-43F31CED7266}" srcOrd="0" destOrd="0" presId="urn:microsoft.com/office/officeart/2009/3/layout/HorizontalOrganizationChart"/>
-    <dgm:cxn modelId="{1843BE83-E693-44C9-8BA4-A8242C7A2E8D}" type="presParOf" srcId="{DE2D3F9A-4FD0-41EC-8798-8388A4E6464A}" destId="{EC1A5E50-E0C4-418F-AC48-2877D27CD885}" srcOrd="1" destOrd="0" presId="urn:microsoft.com/office/officeart/2009/3/layout/HorizontalOrganizationChart"/>
-    <dgm:cxn modelId="{CDE30454-7C7A-43BF-9471-B4508603D332}" type="presParOf" srcId="{EB1CF362-E060-4550-B8A5-CDF1160A04DF}" destId="{DDDE7E88-34FC-4DF7-885D-8D68FCD89AE1}" srcOrd="1" destOrd="0" presId="urn:microsoft.com/office/officeart/2009/3/layout/HorizontalOrganizationChart"/>
-    <dgm:cxn modelId="{90249D29-B867-4255-8088-CCBBF7E9D729}" type="presParOf" srcId="{EB1CF362-E060-4550-B8A5-CDF1160A04DF}" destId="{3E484AFB-398F-4CBE-84F1-55B3FB90FFD5}" srcOrd="2" destOrd="0" presId="urn:microsoft.com/office/officeart/2009/3/layout/HorizontalOrganizationChart"/>
-    <dgm:cxn modelId="{B16C5880-5F6B-43ED-9AEC-D7CF264A1D7C}" type="presParOf" srcId="{93FAA5E6-B3D2-4BD2-AAE2-076ADB735AA9}" destId="{A619D504-7967-4BA8-A4D4-012EDF08EF56}" srcOrd="2" destOrd="0" presId="urn:microsoft.com/office/officeart/2009/3/layout/HorizontalOrganizationChart"/>
-    <dgm:cxn modelId="{0329A3FD-37FA-4F9A-9B2D-1091C7D34625}" type="presParOf" srcId="{93FAA5E6-B3D2-4BD2-AAE2-076ADB735AA9}" destId="{79ACB37A-D84E-474C-A126-11F0ADC05871}" srcOrd="3" destOrd="0" presId="urn:microsoft.com/office/officeart/2009/3/layout/HorizontalOrganizationChart"/>
-    <dgm:cxn modelId="{6F54EDF1-A397-4B0F-ACDE-B4581A0B5731}" type="presParOf" srcId="{79ACB37A-D84E-474C-A126-11F0ADC05871}" destId="{4E038B4B-2570-403A-83A5-A0460350F9C4}" srcOrd="0" destOrd="0" presId="urn:microsoft.com/office/officeart/2009/3/layout/HorizontalOrganizationChart"/>
-    <dgm:cxn modelId="{0D4B537F-F616-4935-B7A7-152FBA690B31}" type="presParOf" srcId="{4E038B4B-2570-403A-83A5-A0460350F9C4}" destId="{82FE3206-7868-4794-866E-49D06E1ECE76}" srcOrd="0" destOrd="0" presId="urn:microsoft.com/office/officeart/2009/3/layout/HorizontalOrganizationChart"/>
-    <dgm:cxn modelId="{236A46FC-3887-4F02-AFE9-10EAC078B177}" type="presParOf" srcId="{4E038B4B-2570-403A-83A5-A0460350F9C4}" destId="{6E048EC3-648D-47D7-B86F-A4736579AC3E}" srcOrd="1" destOrd="0" presId="urn:microsoft.com/office/officeart/2009/3/layout/HorizontalOrganizationChart"/>
-    <dgm:cxn modelId="{93969267-F85A-4F00-82F2-1569F7A9C6FB}" type="presParOf" srcId="{79ACB37A-D84E-474C-A126-11F0ADC05871}" destId="{57665CAB-30BF-4BE5-B5D4-02FAA03AC329}" srcOrd="1" destOrd="0" presId="urn:microsoft.com/office/officeart/2009/3/layout/HorizontalOrganizationChart"/>
-    <dgm:cxn modelId="{A4C99E11-BEDC-4306-A8AB-443CCC3AFC35}" type="presParOf" srcId="{79ACB37A-D84E-474C-A126-11F0ADC05871}" destId="{56F08588-CD7B-4BB5-92AF-FB2032DA2C53}" srcOrd="2" destOrd="0" presId="urn:microsoft.com/office/officeart/2009/3/layout/HorizontalOrganizationChart"/>
-    <dgm:cxn modelId="{FC26BBE0-3EA9-4EB4-ABE2-8E918ED64E02}" type="presParOf" srcId="{7B2F11E8-CF5E-488B-864D-2D86C065C544}" destId="{1C4E50B4-0E34-4EB9-A9D1-9A2EB41D4CBA}" srcOrd="2" destOrd="0" presId="urn:microsoft.com/office/officeart/2009/3/layout/HorizontalOrganizationChart"/>
+    <dgm:cxn modelId="{EC7FF388-E073-458E-8524-838BB8B0B477}" type="presOf" srcId="{D95570DD-6DA6-48C5-B73B-7E6D70560C5D}" destId="{4A4CC775-5E12-4B56-A060-888E6A3C1E50}" srcOrd="1" destOrd="0" presId="urn:microsoft.com/office/officeart/2009/3/layout/HorizontalOrganizationChart"/>
+    <dgm:cxn modelId="{6E5AE9CA-A7A7-4D52-BEE1-1D337420D6CC}" type="presOf" srcId="{BB3FE0C2-F391-43A5-9DAF-D69CF6D33D94}" destId="{7027AAEA-BD8B-49CB-83F2-DD4FC0AF3F95}" srcOrd="0" destOrd="0" presId="urn:microsoft.com/office/officeart/2009/3/layout/HorizontalOrganizationChart"/>
+    <dgm:cxn modelId="{F9C84C32-C9ED-422D-92D5-4721F9814590}" type="presOf" srcId="{B9000A67-CC3D-4835-B442-1A93A91CC425}" destId="{82FE3206-7868-4794-866E-49D06E1ECE76}" srcOrd="0" destOrd="0" presId="urn:microsoft.com/office/officeart/2009/3/layout/HorizontalOrganizationChart"/>
+    <dgm:cxn modelId="{73C3835F-7AC5-41DF-8249-CC1578C4F2CA}" type="presParOf" srcId="{3CC1B065-9A48-4B38-8EB3-594A33E849B4}" destId="{7B2F11E8-CF5E-488B-864D-2D86C065C544}" srcOrd="0" destOrd="0" presId="urn:microsoft.com/office/officeart/2009/3/layout/HorizontalOrganizationChart"/>
+    <dgm:cxn modelId="{F396C785-F275-498E-B879-60AE7B8141DC}" type="presParOf" srcId="{7B2F11E8-CF5E-488B-864D-2D86C065C544}" destId="{4A788A00-E558-400E-96CA-C12E960C3AF8}" srcOrd="0" destOrd="0" presId="urn:microsoft.com/office/officeart/2009/3/layout/HorizontalOrganizationChart"/>
+    <dgm:cxn modelId="{658D50B1-57B9-4C7A-914F-F7265356C877}" type="presParOf" srcId="{4A788A00-E558-400E-96CA-C12E960C3AF8}" destId="{8FB763BF-07E2-48C8-A041-29EA3AF9626C}" srcOrd="0" destOrd="0" presId="urn:microsoft.com/office/officeart/2009/3/layout/HorizontalOrganizationChart"/>
+    <dgm:cxn modelId="{48411B42-3E29-4D75-8303-55E9DFAB3D62}" type="presParOf" srcId="{4A788A00-E558-400E-96CA-C12E960C3AF8}" destId="{4A4CC775-5E12-4B56-A060-888E6A3C1E50}" srcOrd="1" destOrd="0" presId="urn:microsoft.com/office/officeart/2009/3/layout/HorizontalOrganizationChart"/>
+    <dgm:cxn modelId="{103B1065-7E0A-4CEE-8C15-037BDB6FDABF}" type="presParOf" srcId="{7B2F11E8-CF5E-488B-864D-2D86C065C544}" destId="{93FAA5E6-B3D2-4BD2-AAE2-076ADB735AA9}" srcOrd="1" destOrd="0" presId="urn:microsoft.com/office/officeart/2009/3/layout/HorizontalOrganizationChart"/>
+    <dgm:cxn modelId="{CFD73E0F-80B1-4EC5-880C-32C0315C58F8}" type="presParOf" srcId="{93FAA5E6-B3D2-4BD2-AAE2-076ADB735AA9}" destId="{7027AAEA-BD8B-49CB-83F2-DD4FC0AF3F95}" srcOrd="0" destOrd="0" presId="urn:microsoft.com/office/officeart/2009/3/layout/HorizontalOrganizationChart"/>
+    <dgm:cxn modelId="{B5A6E3FA-37BB-4AD7-A32E-82B3B92F81D4}" type="presParOf" srcId="{93FAA5E6-B3D2-4BD2-AAE2-076ADB735AA9}" destId="{EB1CF362-E060-4550-B8A5-CDF1160A04DF}" srcOrd="1" destOrd="0" presId="urn:microsoft.com/office/officeart/2009/3/layout/HorizontalOrganizationChart"/>
+    <dgm:cxn modelId="{3D31104F-038D-4A50-AFD7-62BD1CF45235}" type="presParOf" srcId="{EB1CF362-E060-4550-B8A5-CDF1160A04DF}" destId="{DE2D3F9A-4FD0-41EC-8798-8388A4E6464A}" srcOrd="0" destOrd="0" presId="urn:microsoft.com/office/officeart/2009/3/layout/HorizontalOrganizationChart"/>
+    <dgm:cxn modelId="{94355554-B260-4FC3-B8C1-2C2606E6C3C9}" type="presParOf" srcId="{DE2D3F9A-4FD0-41EC-8798-8388A4E6464A}" destId="{DA1E63F0-0E94-4D52-A544-43F31CED7266}" srcOrd="0" destOrd="0" presId="urn:microsoft.com/office/officeart/2009/3/layout/HorizontalOrganizationChart"/>
+    <dgm:cxn modelId="{1EBE1EB2-1CCA-49C5-A67F-7C1DF393D754}" type="presParOf" srcId="{DE2D3F9A-4FD0-41EC-8798-8388A4E6464A}" destId="{EC1A5E50-E0C4-418F-AC48-2877D27CD885}" srcOrd="1" destOrd="0" presId="urn:microsoft.com/office/officeart/2009/3/layout/HorizontalOrganizationChart"/>
+    <dgm:cxn modelId="{ED5CEDEC-9446-4A44-A193-30F1808CB756}" type="presParOf" srcId="{EB1CF362-E060-4550-B8A5-CDF1160A04DF}" destId="{DDDE7E88-34FC-4DF7-885D-8D68FCD89AE1}" srcOrd="1" destOrd="0" presId="urn:microsoft.com/office/officeart/2009/3/layout/HorizontalOrganizationChart"/>
+    <dgm:cxn modelId="{65F2953B-ECBC-4CF8-AE44-962F6161E4AF}" type="presParOf" srcId="{EB1CF362-E060-4550-B8A5-CDF1160A04DF}" destId="{3E484AFB-398F-4CBE-84F1-55B3FB90FFD5}" srcOrd="2" destOrd="0" presId="urn:microsoft.com/office/officeart/2009/3/layout/HorizontalOrganizationChart"/>
+    <dgm:cxn modelId="{775F13F4-8988-4B8A-9A94-2B92520685D6}" type="presParOf" srcId="{93FAA5E6-B3D2-4BD2-AAE2-076ADB735AA9}" destId="{A619D504-7967-4BA8-A4D4-012EDF08EF56}" srcOrd="2" destOrd="0" presId="urn:microsoft.com/office/officeart/2009/3/layout/HorizontalOrganizationChart"/>
+    <dgm:cxn modelId="{C33FEAF7-3D62-4FE7-A80B-7C917C3E1856}" type="presParOf" srcId="{93FAA5E6-B3D2-4BD2-AAE2-076ADB735AA9}" destId="{79ACB37A-D84E-474C-A126-11F0ADC05871}" srcOrd="3" destOrd="0" presId="urn:microsoft.com/office/officeart/2009/3/layout/HorizontalOrganizationChart"/>
+    <dgm:cxn modelId="{5575F89B-27A9-4385-A9EF-5805F48DD801}" type="presParOf" srcId="{79ACB37A-D84E-474C-A126-11F0ADC05871}" destId="{4E038B4B-2570-403A-83A5-A0460350F9C4}" srcOrd="0" destOrd="0" presId="urn:microsoft.com/office/officeart/2009/3/layout/HorizontalOrganizationChart"/>
+    <dgm:cxn modelId="{9BB1F649-E8E4-4782-A5D2-723579CD5EA5}" type="presParOf" srcId="{4E038B4B-2570-403A-83A5-A0460350F9C4}" destId="{82FE3206-7868-4794-866E-49D06E1ECE76}" srcOrd="0" destOrd="0" presId="urn:microsoft.com/office/officeart/2009/3/layout/HorizontalOrganizationChart"/>
+    <dgm:cxn modelId="{9B63DE3B-301C-4BEF-825D-86B59226929B}" type="presParOf" srcId="{4E038B4B-2570-403A-83A5-A0460350F9C4}" destId="{6E048EC3-648D-47D7-B86F-A4736579AC3E}" srcOrd="1" destOrd="0" presId="urn:microsoft.com/office/officeart/2009/3/layout/HorizontalOrganizationChart"/>
+    <dgm:cxn modelId="{A4A65E21-CA0A-4FB0-AD41-166F8D1B00BD}" type="presParOf" srcId="{79ACB37A-D84E-474C-A126-11F0ADC05871}" destId="{57665CAB-30BF-4BE5-B5D4-02FAA03AC329}" srcOrd="1" destOrd="0" presId="urn:microsoft.com/office/officeart/2009/3/layout/HorizontalOrganizationChart"/>
+    <dgm:cxn modelId="{9D934C35-EFD0-4075-9F19-2262D22F4C2A}" type="presParOf" srcId="{79ACB37A-D84E-474C-A126-11F0ADC05871}" destId="{56F08588-CD7B-4BB5-92AF-FB2032DA2C53}" srcOrd="2" destOrd="0" presId="urn:microsoft.com/office/officeart/2009/3/layout/HorizontalOrganizationChart"/>
+    <dgm:cxn modelId="{848403BB-1AA0-44DC-B833-B9465315D213}" type="presParOf" srcId="{7B2F11E8-CF5E-488B-864D-2D86C065C544}" destId="{1C4E50B4-0E34-4EB9-A9D1-9A2EB41D4CBA}" srcOrd="2" destOrd="0" presId="urn:microsoft.com/office/officeart/2009/3/layout/HorizontalOrganizationChart"/>
   </dgm:cxnLst>
   <dgm:bg/>
   <dgm:whole/>
@@ -42442,6 +42958,7 @@
     <w:rsid w:val="003224B5"/>
     <w:rsid w:val="00337A18"/>
     <w:rsid w:val="00456C99"/>
+    <w:rsid w:val="00524E97"/>
     <w:rsid w:val="00675E9A"/>
     <w:rsid w:val="006C0217"/>
     <w:rsid w:val="00717246"/>
@@ -42910,7 +43427,7 @@
     <w:basedOn w:val="DefaultParagraphFont"/>
     <w:uiPriority w:val="99"/>
     <w:semiHidden/>
-    <w:rsid w:val="002A5052"/>
+    <w:rsid w:val="00524E97"/>
     <w:rPr>
       <w:color w:val="808080"/>
     </w:rPr>
@@ -43875,6 +44392,39 @@
     </b:Author>
     <b:RefOrder>24</b:RefOrder>
   </b:Source>
+  <b:Source>
+    <b:Tag>Ste</b:Tag>
+    <b:SourceType>Book</b:SourceType>
+    <b:Guid>{8BC25E78-B528-4C76-9E58-81D4FC8289EF}</b:Guid>
+    <b:Title>Machine Learning: An Algorithmic Perspective</b:Title>
+    <b:Author>
+      <b:Author>
+        <b:NameList>
+          <b:Person>
+            <b:Last>Marsland</b:Last>
+            <b:First>Stephen</b:First>
+          </b:Person>
+        </b:NameList>
+      </b:Author>
+    </b:Author>
+    <b:RefOrder>25</b:RefOrder>
+  </b:Source>
+  <b:Source>
+    <b:Tag>Wik3</b:Tag>
+    <b:SourceType>JournalArticle</b:SourceType>
+    <b:Guid>{AE63D499-A78D-4511-BD1E-D67EB28BAB8C}</b:Guid>
+    <b:Title>Support Vector Machine</b:Title>
+    <b:Author>
+      <b:Author>
+        <b:NameList>
+          <b:Person>
+            <b:Last>Wikipedia</b:Last>
+          </b:Person>
+        </b:NameList>
+      </b:Author>
+    </b:Author>
+    <b:RefOrder>26</b:RefOrder>
+  </b:Source>
 </b:Sources>
 </file>
 
@@ -43887,7 +44437,7 @@
 </file>
 
 <file path=customXml/itemProps2.xml><?xml version="1.0" encoding="utf-8"?>
-<ds:datastoreItem xmlns:ds="http://schemas.openxmlformats.org/officeDocument/2006/customXml" ds:itemID="{0749B010-EF8D-425A-89FF-BC1C90FC4BC1}">
+<ds:datastoreItem xmlns:ds="http://schemas.openxmlformats.org/officeDocument/2006/customXml" ds:itemID="{3C020EFD-22B0-4999-8442-0A8908BA763D}">
   <ds:schemaRefs>
     <ds:schemaRef ds:uri="http://schemas.openxmlformats.org/officeDocument/2006/bibliography"/>
   </ds:schemaRefs>

</xml_diff>

<commit_message>
săp xêp lai mô ta dũ liêu
</commit_message>
<xml_diff>
--- a/reports/tttn/drafts/[vatuan] TTTN HCMUT 2015.docx
+++ b/reports/tttn/drafts/[vatuan] TTTN HCMUT 2015.docx
@@ -3030,51 +3030,25 @@
       <w:r>
         <w:t xml:space="preserve">Hình </w:t>
       </w:r>
-      <w:r>
-        <w:fldChar w:fldCharType="begin"/>
-      </w:r>
-      <w:r>
-        <w:instrText xml:space="preserve"> STYLEREF 1 \s </w:instrText>
-      </w:r>
-      <w:r>
-        <w:fldChar w:fldCharType="separate"/>
-      </w:r>
-      <w:r>
-        <w:rPr>
-          <w:noProof/>
-        </w:rPr>
-        <w:t>2</w:t>
-      </w:r>
-      <w:r>
-        <w:rPr>
-          <w:noProof/>
-        </w:rPr>
-        <w:fldChar w:fldCharType="end"/>
-      </w:r>
+      <w:fldSimple w:instr=" STYLEREF 1 \s ">
+        <w:r>
+          <w:rPr>
+            <w:noProof/>
+          </w:rPr>
+          <w:t>2</w:t>
+        </w:r>
+      </w:fldSimple>
       <w:r>
         <w:t>.</w:t>
       </w:r>
-      <w:r>
-        <w:fldChar w:fldCharType="begin"/>
-      </w:r>
-      <w:r>
-        <w:instrText xml:space="preserve"> SEQ Hình \* ARABIC \s 1 </w:instrText>
-      </w:r>
-      <w:r>
-        <w:fldChar w:fldCharType="separate"/>
-      </w:r>
-      <w:r>
-        <w:rPr>
-          <w:noProof/>
-        </w:rPr>
-        <w:t>1</w:t>
-      </w:r>
-      <w:r>
-        <w:rPr>
-          <w:noProof/>
-        </w:rPr>
-        <w:fldChar w:fldCharType="end"/>
-      </w:r>
+      <w:fldSimple w:instr=" SEQ Hình \* ARABIC \s 1 ">
+        <w:r>
+          <w:rPr>
+            <w:noProof/>
+          </w:rPr>
+          <w:t>1</w:t>
+        </w:r>
+      </w:fldSimple>
       <w:r>
         <w:t>. Các bài toán trong EMR</w:t>
       </w:r>
@@ -3123,51 +3097,25 @@
       <w:r>
         <w:t xml:space="preserve">Hình </w:t>
       </w:r>
-      <w:r>
-        <w:fldChar w:fldCharType="begin"/>
-      </w:r>
-      <w:r>
-        <w:instrText xml:space="preserve"> STYLEREF 1 \s </w:instrText>
-      </w:r>
-      <w:r>
-        <w:fldChar w:fldCharType="separate"/>
-      </w:r>
-      <w:r>
-        <w:rPr>
-          <w:noProof/>
-        </w:rPr>
-        <w:t>2</w:t>
-      </w:r>
-      <w:r>
-        <w:rPr>
-          <w:noProof/>
-        </w:rPr>
-        <w:fldChar w:fldCharType="end"/>
-      </w:r>
+      <w:fldSimple w:instr=" STYLEREF 1 \s ">
+        <w:r>
+          <w:rPr>
+            <w:noProof/>
+          </w:rPr>
+          <w:t>2</w:t>
+        </w:r>
+      </w:fldSimple>
       <w:r>
         <w:t>.</w:t>
       </w:r>
-      <w:r>
-        <w:fldChar w:fldCharType="begin"/>
-      </w:r>
-      <w:r>
-        <w:instrText xml:space="preserve"> SEQ Hình \* ARABIC \s 1 </w:instrText>
-      </w:r>
-      <w:r>
-        <w:fldChar w:fldCharType="separate"/>
-      </w:r>
-      <w:r>
-        <w:rPr>
-          <w:noProof/>
-        </w:rPr>
-        <w:t>2</w:t>
-      </w:r>
-      <w:r>
-        <w:rPr>
-          <w:noProof/>
-        </w:rPr>
-        <w:fldChar w:fldCharType="end"/>
-      </w:r>
+      <w:fldSimple w:instr=" SEQ Hình \* ARABIC \s 1 ">
+        <w:r>
+          <w:rPr>
+            <w:noProof/>
+          </w:rPr>
+          <w:t>2</w:t>
+        </w:r>
+      </w:fldSimple>
       <w:r>
         <w:t>. Các bài toán dự đoán</w:t>
       </w:r>
@@ -3216,54 +3164,25 @@
       <w:r>
         <w:t xml:space="preserve">Hình </w:t>
       </w:r>
-      <w:r>
-        <w:fldChar w:fldCharType="begin"/>
-      </w:r>
-      <w:r>
-        <w:instrText xml:space="preserve"> STYLEREF 1 \s </w:instrText>
-      </w:r>
-      <w:r>
-        <w:fldChar w:fldCharType="separate"/>
-      </w:r>
-      <w:r>
-        <w:rPr>
-          <w:noProof/>
-        </w:rPr>
-        <w:t>2</w:t>
-      </w:r>
-      <w:r>
-        <w:rPr>
-          <w:noProof/>
-        </w:rPr>
-        <w:fldChar w:fldCharType="end"/>
-      </w:r>
+      <w:fldSimple w:instr=" STYLEREF 1 \s ">
+        <w:r>
+          <w:rPr>
+            <w:noProof/>
+          </w:rPr>
+          <w:t>2</w:t>
+        </w:r>
+      </w:fldSimple>
       <w:r>
         <w:t>.</w:t>
       </w:r>
-      <w:r>
-        <w:fldChar w:fldCharType="begin"/>
-      </w:r>
-      <w:r>
-        <w:instrText xml:space="preserve"> SEQ </w:instrText>
-      </w:r>
-      <w:r>
-        <w:instrText xml:space="preserve">Hình \* ARABIC \s 1 </w:instrText>
-      </w:r>
-      <w:r>
-        <w:fldChar w:fldCharType="separate"/>
-      </w:r>
-      <w:r>
-        <w:rPr>
-          <w:noProof/>
-        </w:rPr>
-        <w:t>3</w:t>
-      </w:r>
-      <w:r>
-        <w:rPr>
-          <w:noProof/>
-        </w:rPr>
-        <w:fldChar w:fldCharType="end"/>
-      </w:r>
+      <w:fldSimple w:instr=" SEQ Hình \* ARABIC \s 1 ">
+        <w:r>
+          <w:rPr>
+            <w:noProof/>
+          </w:rPr>
+          <w:t>3</w:t>
+        </w:r>
+      </w:fldSimple>
       <w:r>
         <w:t>. Các bài toán phát hiện</w:t>
       </w:r>
@@ -3313,51 +3232,25 @@
       <w:r>
         <w:t xml:space="preserve">Hình </w:t>
       </w:r>
-      <w:r>
-        <w:fldChar w:fldCharType="begin"/>
-      </w:r>
-      <w:r>
-        <w:instrText xml:space="preserve"> STYLEREF 1 \s </w:instrText>
-      </w:r>
-      <w:r>
-        <w:fldChar w:fldCharType="separate"/>
-      </w:r>
-      <w:r>
-        <w:rPr>
-          <w:noProof/>
-        </w:rPr>
-        <w:t>2</w:t>
-      </w:r>
-      <w:r>
-        <w:rPr>
-          <w:noProof/>
-        </w:rPr>
-        <w:fldChar w:fldCharType="end"/>
-      </w:r>
+      <w:fldSimple w:instr=" STYLEREF 1 \s ">
+        <w:r>
+          <w:rPr>
+            <w:noProof/>
+          </w:rPr>
+          <w:t>2</w:t>
+        </w:r>
+      </w:fldSimple>
       <w:r>
         <w:t>.</w:t>
       </w:r>
-      <w:r>
-        <w:fldChar w:fldCharType="begin"/>
-      </w:r>
-      <w:r>
-        <w:instrText xml:space="preserve"> SEQ Hình \* ARABIC \s 1 </w:instrText>
-      </w:r>
-      <w:r>
-        <w:fldChar w:fldCharType="separate"/>
-      </w:r>
-      <w:r>
-        <w:rPr>
-          <w:noProof/>
-        </w:rPr>
-        <w:t>4</w:t>
-      </w:r>
-      <w:r>
-        <w:rPr>
-          <w:noProof/>
-        </w:rPr>
-        <w:fldChar w:fldCharType="end"/>
-      </w:r>
+      <w:fldSimple w:instr=" SEQ Hình \* ARABIC \s 1 ">
+        <w:r>
+          <w:rPr>
+            <w:noProof/>
+          </w:rPr>
+          <w:t>4</w:t>
+        </w:r>
+      </w:fldSimple>
       <w:r>
         <w:t>. Các bài toán tìm hiểu sự kế</w:t>
       </w:r>
@@ -3409,51 +3302,25 @@
       <w:r>
         <w:t xml:space="preserve">Hình </w:t>
       </w:r>
-      <w:r>
-        <w:fldChar w:fldCharType="begin"/>
-      </w:r>
-      <w:r>
-        <w:instrText xml:space="preserve"> STYLEREF 1 \s </w:instrText>
-      </w:r>
-      <w:r>
-        <w:fldChar w:fldCharType="separate"/>
-      </w:r>
-      <w:r>
-        <w:rPr>
-          <w:noProof/>
-        </w:rPr>
-        <w:t>2</w:t>
-      </w:r>
-      <w:r>
-        <w:rPr>
-          <w:noProof/>
-        </w:rPr>
-        <w:fldChar w:fldCharType="end"/>
-      </w:r>
+      <w:fldSimple w:instr=" STYLEREF 1 \s ">
+        <w:r>
+          <w:rPr>
+            <w:noProof/>
+          </w:rPr>
+          <w:t>2</w:t>
+        </w:r>
+      </w:fldSimple>
       <w:r>
         <w:t>.</w:t>
       </w:r>
-      <w:r>
-        <w:fldChar w:fldCharType="begin"/>
-      </w:r>
-      <w:r>
-        <w:instrText xml:space="preserve"> SEQ Hình \* ARABIC \s 1 </w:instrText>
-      </w:r>
-      <w:r>
-        <w:fldChar w:fldCharType="separate"/>
-      </w:r>
-      <w:r>
-        <w:rPr>
-          <w:noProof/>
-        </w:rPr>
-        <w:t>5</w:t>
-      </w:r>
-      <w:r>
-        <w:rPr>
-          <w:noProof/>
-        </w:rPr>
-        <w:fldChar w:fldCharType="end"/>
-      </w:r>
+      <w:fldSimple w:instr=" SEQ Hình \* ARABIC \s 1 ">
+        <w:r>
+          <w:rPr>
+            <w:noProof/>
+          </w:rPr>
+          <w:t>5</w:t>
+        </w:r>
+      </w:fldSimple>
       <w:r>
         <w:t>. Các bài toán rút trích thông tin</w:t>
       </w:r>
@@ -4212,57 +4079,25 @@
       <w:r>
         <w:t xml:space="preserve">Bảng </w:t>
       </w:r>
-      <w:r>
-        <w:fldChar w:fldCharType="begin"/>
-      </w:r>
-      <w:r>
-        <w:instrText xml:space="preserve"> STYLEREF 1 \s </w:instrText>
-      </w:r>
-      <w:r>
-        <w:fldChar w:fldCharType="separate"/>
-      </w:r>
-      <w:r>
-        <w:rPr>
-          <w:noProof/>
-        </w:rPr>
-        <w:t>2</w:t>
-      </w:r>
-      <w:r>
-        <w:rPr>
-          <w:noProof/>
-        </w:rPr>
-        <w:fldChar w:fldCharType="end"/>
-      </w:r>
+      <w:fldSimple w:instr=" STYLEREF 1 \s ">
+        <w:r>
+          <w:rPr>
+            <w:noProof/>
+          </w:rPr>
+          <w:t>2</w:t>
+        </w:r>
+      </w:fldSimple>
       <w:r>
         <w:t>.</w:t>
       </w:r>
-      <w:r>
-        <w:fldChar w:fldCharType="begin"/>
-      </w:r>
-      <w:r>
-        <w:instrText xml:space="preserve"> SEQ B</w:instrText>
-      </w:r>
-      <w:r>
-        <w:instrText>ả</w:instrText>
-      </w:r>
-      <w:r>
-        <w:instrText xml:space="preserve">ng \* ARABIC \s 1 </w:instrText>
-      </w:r>
-      <w:r>
-        <w:fldChar w:fldCharType="separate"/>
-      </w:r>
-      <w:r>
-        <w:rPr>
-          <w:noProof/>
-        </w:rPr>
-        <w:t>1</w:t>
-      </w:r>
-      <w:r>
-        <w:rPr>
-          <w:noProof/>
-        </w:rPr>
-        <w:fldChar w:fldCharType="end"/>
-      </w:r>
+      <w:fldSimple w:instr=" SEQ Bảng \* ARABIC \s 1 ">
+        <w:r>
+          <w:rPr>
+            <w:noProof/>
+          </w:rPr>
+          <w:t>1</w:t>
+        </w:r>
+      </w:fldSimple>
       <w:bookmarkEnd w:id="8"/>
       <w:r>
         <w:t>. Ý nghĩa các lớp thực thể được đề xuất bởi i2b2</w:t>
@@ -6673,51 +6508,25 @@
       <w:r>
         <w:t xml:space="preserve">Hình </w:t>
       </w:r>
-      <w:r>
-        <w:fldChar w:fldCharType="begin"/>
-      </w:r>
-      <w:r>
-        <w:instrText xml:space="preserve"> STYLEREF 1 \s </w:instrText>
-      </w:r>
-      <w:r>
-        <w:fldChar w:fldCharType="separate"/>
-      </w:r>
-      <w:r>
-        <w:rPr>
-          <w:noProof/>
-        </w:rPr>
-        <w:t>2</w:t>
-      </w:r>
-      <w:r>
-        <w:rPr>
-          <w:noProof/>
-        </w:rPr>
-        <w:fldChar w:fldCharType="end"/>
-      </w:r>
+      <w:fldSimple w:instr=" STYLEREF 1 \s ">
+        <w:r>
+          <w:rPr>
+            <w:noProof/>
+          </w:rPr>
+          <w:t>2</w:t>
+        </w:r>
+      </w:fldSimple>
       <w:r>
         <w:t>.</w:t>
       </w:r>
-      <w:r>
-        <w:fldChar w:fldCharType="begin"/>
-      </w:r>
-      <w:r>
-        <w:instrText xml:space="preserve"> SEQ Hình \* ARABIC \s 1 </w:instrText>
-      </w:r>
-      <w:r>
-        <w:fldChar w:fldCharType="separate"/>
-      </w:r>
-      <w:r>
-        <w:rPr>
-          <w:noProof/>
-        </w:rPr>
-        <w:t>6</w:t>
-      </w:r>
-      <w:r>
-        <w:rPr>
-          <w:noProof/>
-        </w:rPr>
-        <w:fldChar w:fldCharType="end"/>
-      </w:r>
+      <w:fldSimple w:instr=" SEQ Hình \* ARABIC \s 1 ">
+        <w:r>
+          <w:rPr>
+            <w:noProof/>
+          </w:rPr>
+          <w:t>6</w:t>
+        </w:r>
+      </w:fldSimple>
       <w:bookmarkEnd w:id="13"/>
       <w:r>
         <w:t xml:space="preserve">. </w:t>
@@ -9875,51 +9684,25 @@
       <w:r>
         <w:t xml:space="preserve">Hình </w:t>
       </w:r>
-      <w:r>
-        <w:fldChar w:fldCharType="begin"/>
-      </w:r>
-      <w:r>
-        <w:instrText xml:space="preserve"> STYLEREF 1 \s </w:instrText>
-      </w:r>
-      <w:r>
-        <w:fldChar w:fldCharType="separate"/>
-      </w:r>
-      <w:r>
-        <w:rPr>
-          <w:noProof/>
-        </w:rPr>
-        <w:t>3</w:t>
-      </w:r>
-      <w:r>
-        <w:rPr>
-          <w:noProof/>
-        </w:rPr>
-        <w:fldChar w:fldCharType="end"/>
-      </w:r>
+      <w:fldSimple w:instr=" STYLEREF 1 \s ">
+        <w:r>
+          <w:rPr>
+            <w:noProof/>
+          </w:rPr>
+          <w:t>3</w:t>
+        </w:r>
+      </w:fldSimple>
       <w:r>
         <w:t>.</w:t>
       </w:r>
-      <w:r>
-        <w:fldChar w:fldCharType="begin"/>
-      </w:r>
-      <w:r>
-        <w:instrText xml:space="preserve"> SEQ Hình \* ARABIC \s 1 </w:instrText>
-      </w:r>
-      <w:r>
-        <w:fldChar w:fldCharType="separate"/>
-      </w:r>
-      <w:r>
-        <w:rPr>
-          <w:noProof/>
-        </w:rPr>
-        <w:t>1</w:t>
-      </w:r>
-      <w:r>
-        <w:rPr>
-          <w:noProof/>
-        </w:rPr>
-        <w:fldChar w:fldCharType="end"/>
-      </w:r>
+      <w:fldSimple w:instr=" SEQ Hình \* ARABIC \s 1 ">
+        <w:r>
+          <w:rPr>
+            <w:noProof/>
+          </w:rPr>
+          <w:t>1</w:t>
+        </w:r>
+      </w:fldSimple>
       <w:r>
         <w:t>. Mi</w:t>
       </w:r>
@@ -10161,51 +9944,25 @@
                             <w:r>
                               <w:t xml:space="preserve">Hình </w:t>
                             </w:r>
-                            <w:r>
-                              <w:fldChar w:fldCharType="begin"/>
-                            </w:r>
-                            <w:r>
-                              <w:instrText xml:space="preserve"> STYLEREF 1 \s </w:instrText>
-                            </w:r>
-                            <w:r>
-                              <w:fldChar w:fldCharType="separate"/>
-                            </w:r>
-                            <w:r>
-                              <w:rPr>
-                                <w:noProof/>
-                              </w:rPr>
-                              <w:t>3</w:t>
-                            </w:r>
-                            <w:r>
-                              <w:rPr>
-                                <w:noProof/>
-                              </w:rPr>
-                              <w:fldChar w:fldCharType="end"/>
-                            </w:r>
+                            <w:fldSimple w:instr=" STYLEREF 1 \s ">
+                              <w:r>
+                                <w:rPr>
+                                  <w:noProof/>
+                                </w:rPr>
+                                <w:t>3</w:t>
+                              </w:r>
+                            </w:fldSimple>
                             <w:r>
                               <w:t>.</w:t>
                             </w:r>
-                            <w:r>
-                              <w:fldChar w:fldCharType="begin"/>
-                            </w:r>
-                            <w:r>
-                              <w:instrText xml:space="preserve"> SEQ Hình \* ARABIC \s 1 </w:instrText>
-                            </w:r>
-                            <w:r>
-                              <w:fldChar w:fldCharType="separate"/>
-                            </w:r>
-                            <w:r>
-                              <w:rPr>
-                                <w:noProof/>
-                              </w:rPr>
-                              <w:t>2</w:t>
-                            </w:r>
-                            <w:r>
-                              <w:rPr>
-                                <w:noProof/>
-                              </w:rPr>
-                              <w:fldChar w:fldCharType="end"/>
-                            </w:r>
+                            <w:fldSimple w:instr=" SEQ Hình \* ARABIC \s 1 ">
+                              <w:r>
+                                <w:rPr>
+                                  <w:noProof/>
+                                </w:rPr>
+                                <w:t>2</w:t>
+                              </w:r>
+                            </w:fldSimple>
                             <w:r>
                               <w:t>. Tối ưu hóa khoảng cách</w:t>
                             </w:r>
@@ -10452,51 +10209,25 @@
       <w:r>
         <w:t xml:space="preserve">Hình </w:t>
       </w:r>
-      <w:r>
-        <w:fldChar w:fldCharType="begin"/>
-      </w:r>
-      <w:r>
-        <w:instrText xml:space="preserve"> STYLEREF 1 \s </w:instrText>
-      </w:r>
-      <w:r>
-        <w:fldChar w:fldCharType="separate"/>
-      </w:r>
-      <w:r>
-        <w:rPr>
-          <w:noProof/>
-        </w:rPr>
-        <w:t>3</w:t>
-      </w:r>
-      <w:r>
-        <w:rPr>
-          <w:noProof/>
-        </w:rPr>
-        <w:fldChar w:fldCharType="end"/>
-      </w:r>
+      <w:fldSimple w:instr=" STYLEREF 1 \s ">
+        <w:r>
+          <w:rPr>
+            <w:noProof/>
+          </w:rPr>
+          <w:t>3</w:t>
+        </w:r>
+      </w:fldSimple>
       <w:r>
         <w:t>.</w:t>
       </w:r>
-      <w:r>
-        <w:fldChar w:fldCharType="begin"/>
-      </w:r>
-      <w:r>
-        <w:instrText xml:space="preserve"> SEQ Hình \* ARABIC \s 1 </w:instrText>
-      </w:r>
-      <w:r>
-        <w:fldChar w:fldCharType="separate"/>
-      </w:r>
-      <w:r>
-        <w:rPr>
-          <w:noProof/>
-        </w:rPr>
-        <w:t>3</w:t>
-      </w:r>
-      <w:r>
-        <w:rPr>
-          <w:noProof/>
-        </w:rPr>
-        <w:fldChar w:fldCharType="end"/>
-      </w:r>
+      <w:fldSimple w:instr=" SEQ Hình \* ARABIC \s 1 ">
+        <w:r>
+          <w:rPr>
+            <w:noProof/>
+          </w:rPr>
+          <w:t>3</w:t>
+        </w:r>
+      </w:fldSimple>
       <w:r>
         <w:t>. Kĩ thuật kernel giúp biến đổi không gian dữ liệu</w:t>
       </w:r>
@@ -11596,57 +11327,25 @@
       <w:r>
         <w:t xml:space="preserve">Bảng </w:t>
       </w:r>
-      <w:r>
-        <w:fldChar w:fldCharType="begin"/>
-      </w:r>
-      <w:r>
-        <w:instrText xml:space="preserve"> STYLEREF 1 \s </w:instrText>
-      </w:r>
-      <w:r>
-        <w:fldChar w:fldCharType="separate"/>
-      </w:r>
-      <w:r>
-        <w:rPr>
-          <w:noProof/>
-        </w:rPr>
-        <w:t>3</w:t>
-      </w:r>
-      <w:r>
-        <w:rPr>
-          <w:noProof/>
-        </w:rPr>
-        <w:fldChar w:fldCharType="end"/>
-      </w:r>
+      <w:fldSimple w:instr=" STYLEREF 1 \s ">
+        <w:r>
+          <w:rPr>
+            <w:noProof/>
+          </w:rPr>
+          <w:t>3</w:t>
+        </w:r>
+      </w:fldSimple>
       <w:r>
         <w:t>.</w:t>
       </w:r>
-      <w:r>
-        <w:fldChar w:fldCharType="begin"/>
-      </w:r>
-      <w:r>
-        <w:instrText xml:space="preserve"> SEQ B</w:instrText>
-      </w:r>
-      <w:r>
-        <w:instrText>ả</w:instrText>
-      </w:r>
-      <w:r>
-        <w:instrText xml:space="preserve">ng \* ARABIC \s 1 </w:instrText>
-      </w:r>
-      <w:r>
-        <w:fldChar w:fldCharType="separate"/>
-      </w:r>
-      <w:r>
-        <w:rPr>
-          <w:noProof/>
-        </w:rPr>
-        <w:t>1</w:t>
-      </w:r>
-      <w:r>
-        <w:rPr>
-          <w:noProof/>
-        </w:rPr>
-        <w:fldChar w:fldCharType="end"/>
-      </w:r>
+      <w:fldSimple w:instr=" SEQ Bảng \* ARABIC \s 1 ">
+        <w:r>
+          <w:rPr>
+            <w:noProof/>
+          </w:rPr>
+          <w:t>1</w:t>
+        </w:r>
+      </w:fldSimple>
       <w:bookmarkEnd w:id="19"/>
       <w:r>
         <w:t xml:space="preserve">. Một số ví dụ về đồng tham chiếu trong BAĐT </w:t>
@@ -11729,213 +11428,6 @@
       </w:r>
     </w:p>
     <w:p>
-      <w:r>
-        <w:t>Dữ liệu đầu vào</w:t>
-      </w:r>
-      <w:r>
-        <w:t xml:space="preserve"> của nhóm</w:t>
-      </w:r>
-      <w:r>
-        <w:t xml:space="preserve"> gồm 2 phần:</w:t>
-      </w:r>
-    </w:p>
-    <w:p>
-      <w:pPr>
-        <w:pStyle w:val="ListParagraph"/>
-        <w:numPr>
-          <w:ilvl w:val="0"/>
-          <w:numId w:val="42"/>
-        </w:numPr>
-        <w:spacing w:after="0"/>
-        <w:ind w:left="284" w:hanging="295"/>
-        <w:rPr>
-          <w:i/>
-        </w:rPr>
-      </w:pPr>
-      <w:r>
-        <w:rPr>
-          <w:i/>
-        </w:rPr>
-        <w:t>Tập các h</w:t>
-      </w:r>
-      <w:r>
-        <w:rPr>
-          <w:i/>
-        </w:rPr>
-        <w:t>ồ sơ xuất việ</w:t>
-      </w:r>
-      <w:r>
-        <w:rPr>
-          <w:i/>
-        </w:rPr>
-        <w:t>n</w:t>
-      </w:r>
-    </w:p>
-    <w:p>
-      <w:pPr>
-        <w:spacing w:after="0"/>
-        <w:ind w:left="284"/>
-      </w:pPr>
-      <w:r>
-        <w:t>Đây là những văn bản lâm sàn</w:t>
-      </w:r>
-      <w:r>
-        <w:t>g</w:t>
-      </w:r>
-      <w:r>
-        <w:t xml:space="preserve"> được viết tay bằng ngôn ngữ tự nhiên bởi các bác sĩ, y tá</w:t>
-      </w:r>
-      <w:r>
-        <w:t>. Chúng mô tả lại toàn bộ thông tin của bệnh nhân trong một lần điều trị, bao gồm các thông tin về tên bệnh mà bệnh nhân mắc phải, các thủ tục y tế</w:t>
-      </w:r>
-      <w:r>
-        <w:t xml:space="preserve"> </w:t>
-      </w:r>
-      <w:r>
-        <w:t>được thực hiện và các phương pháp điều trị</w:t>
-      </w:r>
-      <w:r>
-        <w:t xml:space="preserve"> được áp dụng lên bệnh nhân. </w:t>
-      </w:r>
-    </w:p>
-    <w:p>
-      <w:pPr>
-        <w:pStyle w:val="ListParagraph"/>
-        <w:numPr>
-          <w:ilvl w:val="0"/>
-          <w:numId w:val="42"/>
-        </w:numPr>
-        <w:spacing w:after="0"/>
-        <w:ind w:left="284" w:hanging="284"/>
-        <w:rPr>
-          <w:i/>
-        </w:rPr>
-      </w:pPr>
-      <w:r>
-        <w:rPr>
-          <w:i/>
-        </w:rPr>
-        <w:lastRenderedPageBreak/>
-        <w:t>Tập</w:t>
-      </w:r>
-      <w:r>
-        <w:rPr>
-          <w:i/>
-        </w:rPr>
-        <w:t xml:space="preserve"> các </w:t>
-      </w:r>
-      <w:r>
-        <w:rPr>
-          <w:i/>
-        </w:rPr>
-        <w:t>khái niệm</w:t>
-      </w:r>
-      <w:r>
-        <w:rPr>
-          <w:i/>
-        </w:rPr>
-        <w:t xml:space="preserve"> đã được trích xuất và gán nhãn từ các hồ sơ xuất viện</w:t>
-      </w:r>
-    </w:p>
-    <w:p>
-      <w:pPr>
-        <w:ind w:left="284"/>
-      </w:pPr>
-      <w:r>
-        <w:t>Mỗi hồ sơ xuất viện đi kèm với một văn bản chứa toàn bộ các khái niệm được đề cập trong hồ sơ đó. Các khái niệm này đã được gán nhãn cho phù hợp với loại thực thể mà nó đề cập tới. Có tất cả năm nhãn là Problem, Treat</w:t>
-      </w:r>
-      <w:r>
-        <w:t xml:space="preserve">ment, Test, Person và Pronoun. </w:t>
-      </w:r>
-      <w:r>
-        <w:fldChar w:fldCharType="begin"/>
-      </w:r>
-      <w:r>
-        <w:instrText xml:space="preserve"> REF _Ref421290941 \h </w:instrText>
-      </w:r>
-      <w:r>
-        <w:fldChar w:fldCharType="separate"/>
-      </w:r>
-      <w:r>
-        <w:t xml:space="preserve">Bảng </w:t>
-      </w:r>
-      <w:r>
-        <w:rPr>
-          <w:noProof/>
-        </w:rPr>
-        <w:t>2</w:t>
-      </w:r>
-      <w:r>
-        <w:t>.</w:t>
-      </w:r>
-      <w:r>
-        <w:rPr>
-          <w:noProof/>
-        </w:rPr>
-        <w:t>1</w:t>
-      </w:r>
-      <w:r>
-        <w:fldChar w:fldCharType="end"/>
-      </w:r>
-      <w:r>
-        <w:fldChar w:fldCharType="begin"/>
-      </w:r>
-      <w:r>
-        <w:instrText xml:space="preserve"> REF _Ref421280938 \h </w:instrText>
-      </w:r>
-      <w:r>
-        <w:fldChar w:fldCharType="end"/>
-      </w:r>
-      <w:r>
-        <w:t xml:space="preserve"> mô tả chi tiết ý nghĩa của năm nhãn này.</w:t>
-      </w:r>
-    </w:p>
-    <w:p>
-      <w:r>
-        <w:t>Mục tiêu của nhóm là phân giải đồng tham chiếu cho các khái niệm trong tập các khái niệm ứng với một hồ sơ xuất viện. Cụ thể kết quả đầu ra là danh sách các chuỗi đồng tham chiếu của các khái niệm đó, ví dụ</w:t>
-      </w:r>
-    </w:p>
-    <w:p>
-      <w:pPr>
-        <w:jc w:val="center"/>
-        <w:rPr>
-          <w:i/>
-        </w:rPr>
-      </w:pPr>
-      <w:r>
-        <w:rPr>
-          <w:i/>
-        </w:rPr>
-        <w:t>c="the patient" 13:0 13:1 || c="he" 14:0 14:0 || c="his" 14:7 14:7 || t="coref person"</w:t>
-      </w:r>
-    </w:p>
-    <w:p>
-      <w:r>
-        <w:t xml:space="preserve">mô tả một chuỗi đồng tham chiếu bao gồm các khái niệm “the patient” </w:t>
-      </w:r>
-      <w:r>
-        <w:t>(</w:t>
-      </w:r>
-      <w:r>
-        <w:t>xuất hiện ở dòng thứ 13, từ vị trí 0 đế</w:t>
-      </w:r>
-      <w:r>
-        <w:t>n 1)</w:t>
-      </w:r>
-      <w:r>
-        <w:t>,</w:t>
-      </w:r>
-      <w:r>
-        <w:t xml:space="preserve"> “he” và “his”. Các khái niệm này</w:t>
-      </w:r>
-      <w:r>
-        <w:t xml:space="preserve"> đồng</w:t>
-      </w:r>
-      <w:r>
-        <w:t xml:space="preserve"> tham chiếu tới cùng một người.</w:t>
-      </w:r>
-    </w:p>
-    <w:p>
       <w:pPr>
         <w:pStyle w:val="Heading2"/>
       </w:pPr>
@@ -11982,6 +11474,7 @@
         <w:pStyle w:val="High-levelHeading"/>
       </w:pPr>
       <w:r>
+        <w:lastRenderedPageBreak/>
         <w:t>Quy trình huấn luyện</w:t>
       </w:r>
       <w:r>
@@ -12016,7 +11509,7 @@
           <v:shape id="_x0000_i1025" type="#_x0000_t75" style="width:309.75pt;height:261pt" o:ole="">
             <v:imagedata r:id="rId42" o:title=""/>
           </v:shape>
-          <o:OLEObject Type="Embed" ProgID="Visio.Drawing.15" ShapeID="_x0000_i1025" DrawAspect="Content" ObjectID="_1495117392" r:id="rId43"/>
+          <o:OLEObject Type="Embed" ProgID="Visio.Drawing.15" ShapeID="_x0000_i1025" DrawAspect="Content" ObjectID="_1495131727" r:id="rId43"/>
         </w:object>
       </w:r>
     </w:p>
@@ -12027,54 +11520,25 @@
       <w:r>
         <w:t xml:space="preserve">Hình </w:t>
       </w:r>
-      <w:r>
-        <w:fldChar w:fldCharType="begin"/>
-      </w:r>
-      <w:r>
-        <w:instrText xml:space="preserve"> STYLEREF 1 \s </w:instrText>
-      </w:r>
-      <w:r>
-        <w:fldChar w:fldCharType="separate"/>
-      </w:r>
-      <w:r>
-        <w:rPr>
-          <w:noProof/>
-        </w:rPr>
-        <w:t>4</w:t>
-      </w:r>
-      <w:r>
-        <w:rPr>
-          <w:noProof/>
-        </w:rPr>
-        <w:fldChar w:fldCharType="end"/>
-      </w:r>
+      <w:fldSimple w:instr=" STYLEREF 1 \s ">
+        <w:r>
+          <w:rPr>
+            <w:noProof/>
+          </w:rPr>
+          <w:t>4</w:t>
+        </w:r>
+      </w:fldSimple>
       <w:r>
         <w:t>.</w:t>
       </w:r>
-      <w:r>
-        <w:fldChar w:fldCharType="begin"/>
-      </w:r>
-      <w:r>
-        <w:instrText xml:space="preserve"> SEQ Hình \* </w:instrText>
-      </w:r>
-      <w:r>
-        <w:instrText xml:space="preserve">ARABIC \s 1 </w:instrText>
-      </w:r>
-      <w:r>
-        <w:fldChar w:fldCharType="separate"/>
-      </w:r>
-      <w:r>
-        <w:rPr>
-          <w:noProof/>
-        </w:rPr>
-        <w:t>1</w:t>
-      </w:r>
-      <w:r>
-        <w:rPr>
-          <w:noProof/>
-        </w:rPr>
-        <w:fldChar w:fldCharType="end"/>
-      </w:r>
+      <w:fldSimple w:instr=" SEQ Hình \* ARABIC \s 1 ">
+        <w:r>
+          <w:rPr>
+            <w:noProof/>
+          </w:rPr>
+          <w:t>1</w:t>
+        </w:r>
+      </w:fldSimple>
       <w:r>
         <w:t>. Quy trình huấn luyện</w:t>
       </w:r>
@@ -12114,11 +11578,7 @@
         <w:t xml:space="preserve"> </w:t>
       </w:r>
       <w:r>
-        <w:t xml:space="preserve">Quy trình huấn luyện hệ thống phân loại nhận đầu vào là tập các khái niệm, hồ sơ xuất viện trong tập dữ liệu i2b2/VA và các chuỗi kết </w:t>
-      </w:r>
-      <w:r>
-        <w:lastRenderedPageBreak/>
-        <w:t>quả của việc phân giải đồng tham chiếu được cung cấp trong tập huấn luyện để sử dụng cho mô hình học máy.</w:t>
+        <w:t>Quy trình huấn luyện hệ thống phân loại nhận đầu vào là tập các khái niệm, hồ sơ xuất viện trong tập dữ liệu i2b2/VA và các chuỗi kết quả của việc phân giải đồng tham chiếu được cung cấp trong tập huấn luyện để sử dụng cho mô hình học máy.</w:t>
       </w:r>
     </w:p>
     <w:p>
@@ -12178,13 +11638,11 @@
         <w:t>đánh giá liệu cặp khái niệm được đưa vào có đồng tham chiếu hay không.</w:t>
       </w:r>
       <w:r>
-        <w:t xml:space="preserve"> Tương tự như hệ thống trích xuất thuộc tính, hệ thống phân loại cũng bao gồm 3 module riêng cho 3 nhóm lớp: </w:t>
-      </w:r>
-      <w:r>
-        <w:t>module Person, module Problem/Test/Treatment, module Pronoun</w:t>
-      </w:r>
-      <w:r>
-        <w:t>.</w:t>
+        <w:t xml:space="preserve"> Tương </w:t>
+      </w:r>
+      <w:r>
+        <w:lastRenderedPageBreak/>
+        <w:t>tự như hệ thống trích xuất thuộc tính, hệ thống phân loại cũng bao gồm 3 module riêng cho 3 nhóm lớp: module Person, module Problem/Test/Treatment, module Pronoun.</w:t>
       </w:r>
     </w:p>
     <w:p>
@@ -12229,20 +11687,18 @@
       <w:r>
         <w:t>Sau khi có được độ tin cậy đồng tham chiếu, ta sử dụng giải thuật gom cụm theo chiến lược tốt nhất trước để xác định xem cặp khái niệm đang được xét có đồng tham chiếu với nhau hay không. Các cặp khái niệm có đồng tham chiếu sẽ được nhóm lại với nhau và xây dựng thành các chuỗi đồng tham chiếu. Đây cũng là bước cuối cùng của quy trình phân giải đồng tham chiếu và cho ta được kết quả là các chuỗi đồng tham chiếu của hồ sơ xuất viện bất kì.</w:t>
       </w:r>
-      <w:bookmarkStart w:id="23" w:name="_GoBack"/>
-      <w:bookmarkEnd w:id="23"/>
     </w:p>
     <w:p>
       <w:pPr>
         <w:pStyle w:val="Heading2"/>
       </w:pPr>
-      <w:bookmarkStart w:id="24" w:name="_Toc420004836"/>
-      <w:bookmarkStart w:id="25" w:name="_Toc421372028"/>
+      <w:bookmarkStart w:id="23" w:name="_Toc420004836"/>
+      <w:bookmarkStart w:id="24" w:name="_Toc421372028"/>
       <w:r>
         <w:t>Tiền xử lý</w:t>
       </w:r>
+      <w:bookmarkEnd w:id="23"/>
       <w:bookmarkEnd w:id="24"/>
-      <w:bookmarkEnd w:id="25"/>
     </w:p>
     <w:p>
       <w:r>
@@ -12288,11 +11744,7 @@
         <w:t xml:space="preserve"> các</w:t>
       </w:r>
       <w:r>
-        <w:t xml:space="preserve"> </w:t>
-      </w:r>
-      <w:r>
-        <w:lastRenderedPageBreak/>
-        <w:t>danh từ và các kiến thức nền (Wikipedia), sử dụng làm thuộc tính cho hệ thống phân loại. Ví</w:t>
+        <w:t xml:space="preserve"> danh từ và các kiến thức nền (Wikipedia), sử dụng làm thuộc tính cho hệ thống phân loại. Ví</w:t>
       </w:r>
       <w:r>
         <w:t xml:space="preserve"> dụ</w:t>
@@ -12317,14 +11769,14 @@
       <w:pPr>
         <w:pStyle w:val="Heading3"/>
       </w:pPr>
-      <w:bookmarkStart w:id="26" w:name="_Toc420004837"/>
+      <w:bookmarkStart w:id="25" w:name="_Toc420004837"/>
       <w:r>
         <w:t xml:space="preserve">Xây dựng các cặp </w:t>
       </w:r>
       <w:r>
         <w:t>khái niệm</w:t>
       </w:r>
-      <w:bookmarkEnd w:id="26"/>
+      <w:bookmarkEnd w:id="25"/>
     </w:p>
     <w:p>
       <w:r>
@@ -12411,11 +11863,12 @@
       <w:pPr>
         <w:pStyle w:val="Heading3"/>
       </w:pPr>
-      <w:bookmarkStart w:id="27" w:name="_Toc420004838"/>
-      <w:r>
+      <w:bookmarkStart w:id="26" w:name="_Toc420004838"/>
+      <w:r>
+        <w:lastRenderedPageBreak/>
         <w:t>Các phương pháp phân loại</w:t>
       </w:r>
-      <w:bookmarkEnd w:id="27"/>
+      <w:bookmarkEnd w:id="26"/>
     </w:p>
     <w:p>
       <w:pPr>
@@ -12427,7 +11880,7 @@
           <v:shape id="_x0000_i1026" type="#_x0000_t75" style="width:459pt;height:243pt" o:ole="">
             <v:imagedata r:id="rId44" o:title=""/>
           </v:shape>
-          <o:OLEObject Type="Embed" ProgID="Visio.Drawing.15" ShapeID="_x0000_i1026" DrawAspect="Content" ObjectID="_1495117393" r:id="rId45"/>
+          <o:OLEObject Type="Embed" ProgID="Visio.Drawing.15" ShapeID="_x0000_i1026" DrawAspect="Content" ObjectID="_1495131728" r:id="rId45"/>
         </w:object>
       </w:r>
     </w:p>
@@ -12438,51 +11891,25 @@
       <w:r>
         <w:t xml:space="preserve">Hình </w:t>
       </w:r>
-      <w:r>
-        <w:fldChar w:fldCharType="begin"/>
-      </w:r>
-      <w:r>
-        <w:instrText xml:space="preserve"> STYLEREF 1 \s </w:instrText>
-      </w:r>
-      <w:r>
-        <w:fldChar w:fldCharType="separate"/>
-      </w:r>
-      <w:r>
-        <w:rPr>
-          <w:noProof/>
-        </w:rPr>
-        <w:t>4</w:t>
-      </w:r>
-      <w:r>
-        <w:rPr>
-          <w:noProof/>
-        </w:rPr>
-        <w:fldChar w:fldCharType="end"/>
-      </w:r>
+      <w:fldSimple w:instr=" STYLEREF 1 \s ">
+        <w:r>
+          <w:rPr>
+            <w:noProof/>
+          </w:rPr>
+          <w:t>4</w:t>
+        </w:r>
+      </w:fldSimple>
       <w:r>
         <w:t>.</w:t>
       </w:r>
-      <w:r>
-        <w:fldChar w:fldCharType="begin"/>
-      </w:r>
-      <w:r>
-        <w:instrText xml:space="preserve"> SEQ Hình \* ARABIC \s 1 </w:instrText>
-      </w:r>
-      <w:r>
-        <w:fldChar w:fldCharType="separate"/>
-      </w:r>
-      <w:r>
-        <w:rPr>
-          <w:noProof/>
-        </w:rPr>
-        <w:t>2</w:t>
-      </w:r>
-      <w:r>
-        <w:rPr>
-          <w:noProof/>
-        </w:rPr>
-        <w:fldChar w:fldCharType="end"/>
-      </w:r>
+      <w:fldSimple w:instr=" SEQ Hình \* ARABIC \s 1 ">
+        <w:r>
+          <w:rPr>
+            <w:noProof/>
+          </w:rPr>
+          <w:t>2</w:t>
+        </w:r>
+      </w:fldSimple>
       <w:r>
         <w:t>. Sơ đồ khối</w:t>
       </w:r>
@@ -12536,13 +11963,16 @@
     </w:p>
     <w:p>
       <w:r>
-        <w:lastRenderedPageBreak/>
         <w:t>Đối với lớp Problem/Test/Treatment, mặc dù cùng một sự kiện y khoa có thể xảy ra nhiều lần nhưng chúng không đồng tham chiếu mà mang nhiều ý nghĩa khác nhau. Việc xây dựng chính xác chuỗi đồng tham chiếu của nhóm lớp này cần nhiều gợi ý ngữ nghĩa từ ngữ cảnh trong văn bản.</w:t>
       </w:r>
     </w:p>
     <w:p>
       <w:r>
-        <w:t xml:space="preserve">Đối với lớp Pronoun, việc quan trọng nhất là xác định Pronoun được xét thuộc lớp ngữ nghĩa nào (Person, Problem, Treatment, Test). Khi đã xác định được lớp, ta sẽ chọn khái niệm gần nhất cùng lớp được để cập để xác định là 2 khái niệm đồng tham chiếu. Mặc dù cách làm rất đơn giản, nhưng phương pháp này lại cho hiệu quả khá tốt. Điều này cho thấy, việc phân giải đồng tham chiếu trong bệnh án điện tử rất khác với vấn để phân giải đồng tham chiếu nói chung. Đối với các </w:t>
+        <w:t xml:space="preserve">Đối với lớp Pronoun, việc quan trọng nhất là xác định Pronoun được xét thuộc lớp ngữ nghĩa nào (Person, Problem, Treatment, Test). Khi đã xác định được lớp, ta sẽ chọn khái niệm gần nhất cùng lớp được để cập để xác định là 2 khái niệm đồng tham chiếu. Mặc dù cách làm rất đơn giản, nhưng phương pháp này lại cho hiệu quả khá tốt. Điều này cho thấy, việc phân giải đồng tham chiếu trong bệnh án điện tử rất khác với vấn để phân giải đồng tham chiếu nói </w:t>
+      </w:r>
+      <w:r>
+        <w:lastRenderedPageBreak/>
+        <w:t xml:space="preserve">chung. Đối với các </w:t>
       </w:r>
       <w:r>
         <w:t>lớp</w:t>
@@ -14163,63 +13593,27 @@
         <w:pStyle w:val="Caption"/>
       </w:pPr>
       <w:r>
-        <w:lastRenderedPageBreak/>
         <w:t xml:space="preserve">Bảng </w:t>
       </w:r>
-      <w:r>
-        <w:fldChar w:fldCharType="begin"/>
-      </w:r>
-      <w:r>
-        <w:instrText xml:space="preserve"> STYLEREF 1 \s</w:instrText>
-      </w:r>
-      <w:r>
-        <w:instrText xml:space="preserve"> </w:instrText>
-      </w:r>
-      <w:r>
-        <w:fldChar w:fldCharType="separate"/>
-      </w:r>
-      <w:r>
-        <w:rPr>
-          <w:noProof/>
-        </w:rPr>
-        <w:t>4</w:t>
-      </w:r>
-      <w:r>
-        <w:rPr>
-          <w:noProof/>
-        </w:rPr>
-        <w:fldChar w:fldCharType="end"/>
-      </w:r>
+      <w:fldSimple w:instr=" STYLEREF 1 \s ">
+        <w:r>
+          <w:rPr>
+            <w:noProof/>
+          </w:rPr>
+          <w:t>4</w:t>
+        </w:r>
+      </w:fldSimple>
       <w:r>
         <w:t>.</w:t>
       </w:r>
-      <w:r>
-        <w:fldChar w:fldCharType="begin"/>
-      </w:r>
-      <w:r>
-        <w:instrText xml:space="preserve"> SEQ B</w:instrText>
-      </w:r>
-      <w:r>
-        <w:instrText>ả</w:instrText>
-      </w:r>
-      <w:r>
-        <w:instrText xml:space="preserve">ng \* ARABIC \s 1 </w:instrText>
-      </w:r>
-      <w:r>
-        <w:fldChar w:fldCharType="separate"/>
-      </w:r>
-      <w:r>
-        <w:rPr>
-          <w:noProof/>
-        </w:rPr>
-        <w:t>1</w:t>
-      </w:r>
-      <w:r>
-        <w:rPr>
-          <w:noProof/>
-        </w:rPr>
-        <w:fldChar w:fldCharType="end"/>
-      </w:r>
+      <w:fldSimple w:instr=" SEQ Bảng \* ARABIC \s 1 ">
+        <w:r>
+          <w:rPr>
+            <w:noProof/>
+          </w:rPr>
+          <w:t>1</w:t>
+        </w:r>
+      </w:fldSimple>
       <w:r>
         <w:t>. Các thuộc tính dùng cho phân giải đồng tham chiếu lớp Person</w:t>
       </w:r>
@@ -14245,7 +13639,11 @@
     </w:p>
     <w:p>
       <w:r>
-        <w:t>Bằng cách xem xét kĩ dữ liệu, nhóm nhận thấy việc xác định xem một khái niệm có đề cập đến bệnh nhân hay không tương đối dễ thông qua một số từ khóa. Để huấn luyện hệ thống phân loại ở phần này, tất cả những khái niệm thuộc vào chuỗi đồng tham chiếu về bệnh nhân được lấy làm mẫu dương, và những khái niệm không thuộc vào chuỗi này là mẫu âm. Tập các thuộc tính được mô tả ở &lt;B&gt;. Kết quả của việc phân loại sẽ được lấy làm giá trị cho thuộc tính là-bệnh-nhân ở &lt;B&gt;.</w:t>
+        <w:t xml:space="preserve">Bằng cách xem xét kĩ dữ liệu, nhóm nhận thấy việc xác định xem một khái niệm có đề cập đến bệnh nhân hay không tương đối dễ thông qua một số từ khóa. Để huấn luyện hệ thống phân </w:t>
+      </w:r>
+      <w:r>
+        <w:lastRenderedPageBreak/>
+        <w:t>loại ở phần này, tất cả những khái niệm thuộc vào chuỗi đồng tham chiếu về bệnh nhân được lấy làm mẫu dương, và những khái niệm không thuộc vào chuỗi này là mẫu âm. Tập các thuộc tính được mô tả ở &lt;B&gt;. Kết quả của việc phân loại sẽ được lấy làm giá trị cho thuộc tính là-bệnh-nhân ở &lt;B&gt;.</w:t>
       </w:r>
     </w:p>
     <w:p>
@@ -14388,11 +13786,7 @@
         <w:t xml:space="preserve">Temporal Extractor: </w:t>
       </w:r>
       <w:r>
-        <w:t xml:space="preserve">thông tin về thời gian là một thông tin quan trọng về ngữ cảnh. Đối với việc đồng tham chiếu lớp Treatment, các hành động và thuốc được sử dụng tại các thời điểm khác nhau được cho là khác nhau. Đối với đồng tham chiếu lớp Test, cùng một bài kiểm tra có tên khác nhau nhưng được tiến hành tại các thời </w:t>
-      </w:r>
-      <w:r>
-        <w:lastRenderedPageBreak/>
-        <w:t>điểm khác nhau là khác nhau. Khái niệm thời gian được diễn tả dưới 2 cách: cụ thể hoặc hiểu ngầm</w:t>
+        <w:t>thông tin về thời gian là một thông tin quan trọng về ngữ cảnh. Đối với việc đồng tham chiếu lớp Treatment, các hành động và thuốc được sử dụng tại các thời điểm khác nhau được cho là khác nhau. Đối với đồng tham chiếu lớp Test, cùng một bài kiểm tra có tên khác nhau nhưng được tiến hành tại các thời điểm khác nhau là khác nhau. Khái niệm thời gian được diễn tả dưới 2 cách: cụ thể hoặc hiểu ngầm</w:t>
       </w:r>
     </w:p>
     <w:p>
@@ -14470,6 +13864,7 @@
         <w:rPr>
           <w:b/>
         </w:rPr>
+        <w:lastRenderedPageBreak/>
         <w:t>Modifier Extractor</w:t>
       </w:r>
       <w:r>
@@ -14558,7 +13953,7 @@
       </w:r>
     </w:p>
     <w:p>
-      <w:bookmarkStart w:id="28" w:name="_Toc420004839"/>
+      <w:bookmarkStart w:id="27" w:name="_Toc420004839"/>
       <w:r>
         <w:t>Lớp Pronoun bao gồm 15 đại từ, trong đó “this”, “that”, “which”, “it” là các từ xuất hiện thường xuyên và chiếm phần lớn. Mỗi đại từ xuất hiện có thể là một khái niệm độc lập hoặc có tham chiếu tới khái niệm thuộc lớp khác. Để giải quyết vấn đề này, nhóm đề xuất sử dụng mô hình multi-class SVM để xác định đại từ được xem xét có tham chiếu tới các khái niệm thuộc 4 lớp khác hay không. Khi đã xác định được đại từ xem xét tham chiếu tới lớp nào, ta sẽ chọn khái niệm gần nhất của lớp đó để xác định 2 khái niệm là đồng tham chiếu.</w:t>
       </w:r>
@@ -15304,57 +14699,25 @@
       <w:r>
         <w:t xml:space="preserve">Bảng </w:t>
       </w:r>
-      <w:r>
-        <w:fldChar w:fldCharType="begin"/>
-      </w:r>
-      <w:r>
-        <w:instrText xml:space="preserve"> STYLEREF 1 \s </w:instrText>
-      </w:r>
-      <w:r>
-        <w:fldChar w:fldCharType="separate"/>
-      </w:r>
-      <w:r>
-        <w:rPr>
-          <w:noProof/>
-        </w:rPr>
-        <w:t>4</w:t>
-      </w:r>
-      <w:r>
-        <w:rPr>
-          <w:noProof/>
-        </w:rPr>
-        <w:fldChar w:fldCharType="end"/>
-      </w:r>
+      <w:fldSimple w:instr=" STYLEREF 1 \s ">
+        <w:r>
+          <w:rPr>
+            <w:noProof/>
+          </w:rPr>
+          <w:t>4</w:t>
+        </w:r>
+      </w:fldSimple>
       <w:r>
         <w:t>.</w:t>
       </w:r>
-      <w:r>
-        <w:fldChar w:fldCharType="begin"/>
-      </w:r>
-      <w:r>
-        <w:instrText xml:space="preserve"> SEQ B</w:instrText>
-      </w:r>
-      <w:r>
-        <w:instrText>ả</w:instrText>
-      </w:r>
-      <w:r>
-        <w:instrText xml:space="preserve">ng \* ARABIC \s 1 </w:instrText>
-      </w:r>
-      <w:r>
-        <w:fldChar w:fldCharType="separate"/>
-      </w:r>
-      <w:r>
-        <w:rPr>
-          <w:noProof/>
-        </w:rPr>
-        <w:t>2</w:t>
-      </w:r>
-      <w:r>
-        <w:rPr>
-          <w:noProof/>
-        </w:rPr>
-        <w:fldChar w:fldCharType="end"/>
-      </w:r>
+      <w:fldSimple w:instr=" SEQ Bảng \* ARABIC \s 1 ">
+        <w:r>
+          <w:rPr>
+            <w:noProof/>
+          </w:rPr>
+          <w:t>2</w:t>
+        </w:r>
+      </w:fldSimple>
       <w:r>
         <w:t>. Các thuộc tính dùng cho phân giải đồng tham chiếu lớp Pronoun</w:t>
       </w:r>
@@ -15364,10 +14727,9 @@
         <w:pStyle w:val="Heading3"/>
       </w:pPr>
       <w:r>
-        <w:lastRenderedPageBreak/>
         <w:t>Best-first clustering</w:t>
       </w:r>
-      <w:bookmarkEnd w:id="28"/>
+      <w:bookmarkEnd w:id="27"/>
     </w:p>
     <w:p>
       <w:pPr>
@@ -15385,11 +14747,11 @@
       <w:pPr>
         <w:pStyle w:val="Heading3"/>
       </w:pPr>
-      <w:bookmarkStart w:id="29" w:name="_Toc420004840"/>
+      <w:bookmarkStart w:id="28" w:name="_Toc420004840"/>
       <w:r>
         <w:t>Xây dựng chuỗi đồng tham chiếu</w:t>
       </w:r>
-      <w:bookmarkEnd w:id="29"/>
+      <w:bookmarkEnd w:id="28"/>
     </w:p>
     <w:p>
       <w:pPr>
@@ -15413,9 +14775,10 @@
       <w:pPr>
         <w:pStyle w:val="Heading1"/>
       </w:pPr>
-      <w:bookmarkStart w:id="30" w:name="_Toc420004841"/>
-      <w:bookmarkStart w:id="31" w:name="_Toc421372029"/>
-      <w:r>
+      <w:bookmarkStart w:id="29" w:name="_Toc420004841"/>
+      <w:bookmarkStart w:id="30" w:name="_Toc421372029"/>
+      <w:r>
+        <w:lastRenderedPageBreak/>
         <w:t>T</w:t>
       </w:r>
       <w:r>
@@ -15424,20 +14787,20 @@
       <w:r>
         <w:t>đánh giá</w:t>
       </w:r>
+      <w:bookmarkEnd w:id="29"/>
       <w:bookmarkEnd w:id="30"/>
-      <w:bookmarkEnd w:id="31"/>
     </w:p>
     <w:p>
       <w:pPr>
         <w:pStyle w:val="Heading2"/>
       </w:pPr>
-      <w:bookmarkStart w:id="32" w:name="_Toc420004842"/>
-      <w:bookmarkStart w:id="33" w:name="_Toc421372030"/>
+      <w:bookmarkStart w:id="31" w:name="_Toc420004842"/>
+      <w:bookmarkStart w:id="32" w:name="_Toc421372030"/>
       <w:r>
         <w:t>Tập dữ liệu</w:t>
       </w:r>
+      <w:bookmarkEnd w:id="31"/>
       <w:bookmarkEnd w:id="32"/>
-      <w:bookmarkEnd w:id="33"/>
     </w:p>
     <w:p>
       <w:r>
@@ -15488,6 +14851,145 @@
       </w:r>
       <w:r>
         <w:t xml:space="preserve"> cho test set.</w:t>
+      </w:r>
+    </w:p>
+    <w:p>
+      <w:r>
+        <w:t>Nội dung tập dữ liệu</w:t>
+      </w:r>
+      <w:bookmarkStart w:id="33" w:name="_GoBack"/>
+      <w:bookmarkEnd w:id="33"/>
+      <w:r>
+        <w:t xml:space="preserve"> gồm 2 phần:</w:t>
+      </w:r>
+    </w:p>
+    <w:p>
+      <w:pPr>
+        <w:pStyle w:val="ListParagraph"/>
+        <w:numPr>
+          <w:ilvl w:val="0"/>
+          <w:numId w:val="42"/>
+        </w:numPr>
+        <w:spacing w:after="0"/>
+        <w:ind w:left="284" w:hanging="295"/>
+        <w:rPr>
+          <w:i/>
+        </w:rPr>
+      </w:pPr>
+      <w:r>
+        <w:rPr>
+          <w:i/>
+        </w:rPr>
+        <w:t>Tập các hồ sơ xuất việ</w:t>
+      </w:r>
+      <w:r>
+        <w:rPr>
+          <w:i/>
+        </w:rPr>
+        <w:t>n</w:t>
+      </w:r>
+    </w:p>
+    <w:p>
+      <w:pPr>
+        <w:spacing w:after="0"/>
+        <w:ind w:left="284"/>
+      </w:pPr>
+      <w:r>
+        <w:t xml:space="preserve">Đây là những văn bản lâm sàng được viết tay bằng ngôn ngữ tự nhiên bởi các bác sĩ, y tá. Chúng mô tả lại toàn bộ thông tin của bệnh nhân trong một lần điều trị, bao gồm các thông tin về tên bệnh mà bệnh nhân mắc phải, các thủ tục y tế được thực hiện và các phương pháp điều trị được áp dụng lên bệnh nhân. </w:t>
+      </w:r>
+    </w:p>
+    <w:p>
+      <w:pPr>
+        <w:pStyle w:val="ListParagraph"/>
+        <w:numPr>
+          <w:ilvl w:val="0"/>
+          <w:numId w:val="42"/>
+        </w:numPr>
+        <w:spacing w:after="0"/>
+        <w:ind w:left="284" w:hanging="284"/>
+        <w:rPr>
+          <w:i/>
+        </w:rPr>
+      </w:pPr>
+      <w:r>
+        <w:rPr>
+          <w:i/>
+        </w:rPr>
+        <w:t>Tập các khái niệm đã được trích xuất và gán nhãn từ các hồ sơ xuất viện</w:t>
+      </w:r>
+    </w:p>
+    <w:p>
+      <w:pPr>
+        <w:ind w:left="284"/>
+      </w:pPr>
+      <w:r>
+        <w:t xml:space="preserve">Mỗi hồ sơ xuất viện đi kèm với một văn bản chứa toàn bộ các khái niệm được đề cập trong hồ sơ đó. Các khái niệm này đã được gán nhãn cho phù hợp với loại thực thể mà nó đề cập tới. Có tất cả năm nhãn là Problem, Treatment, Test, Person và Pronoun. </w:t>
+      </w:r>
+      <w:r>
+        <w:fldChar w:fldCharType="begin"/>
+      </w:r>
+      <w:r>
+        <w:instrText xml:space="preserve"> REF _Ref421290941 \h </w:instrText>
+      </w:r>
+      <w:r>
+        <w:fldChar w:fldCharType="separate"/>
+      </w:r>
+      <w:r>
+        <w:t xml:space="preserve">Bảng </w:t>
+      </w:r>
+      <w:r>
+        <w:rPr>
+          <w:noProof/>
+        </w:rPr>
+        <w:t>2</w:t>
+      </w:r>
+      <w:r>
+        <w:t>.</w:t>
+      </w:r>
+      <w:r>
+        <w:rPr>
+          <w:noProof/>
+        </w:rPr>
+        <w:t>1</w:t>
+      </w:r>
+      <w:r>
+        <w:fldChar w:fldCharType="end"/>
+      </w:r>
+      <w:r>
+        <w:fldChar w:fldCharType="begin"/>
+      </w:r>
+      <w:r>
+        <w:instrText xml:space="preserve"> REF _Ref421280938 \h </w:instrText>
+      </w:r>
+      <w:r>
+        <w:fldChar w:fldCharType="end"/>
+      </w:r>
+      <w:r>
+        <w:t xml:space="preserve"> mô tả chi tiết ý nghĩa của năm nhãn này.</w:t>
+      </w:r>
+    </w:p>
+    <w:p>
+      <w:r>
+        <w:t>Mục tiêu của nhóm là phân giải đồng tham chiếu cho các khái niệm trong tập các khái niệm ứng với một hồ sơ xuất viện. Cụ thể kết quả đầu ra là danh sách các chuỗi đồng tham chiếu của các khái niệm đó, ví dụ</w:t>
+      </w:r>
+    </w:p>
+    <w:p>
+      <w:pPr>
+        <w:jc w:val="center"/>
+        <w:rPr>
+          <w:i/>
+        </w:rPr>
+      </w:pPr>
+      <w:r>
+        <w:rPr>
+          <w:i/>
+        </w:rPr>
+        <w:t>c="the patient" 13:0 13:1 || c="he" 14:0 14:0 || c="his" 14:7 14:7 || t="coref person"</w:t>
+      </w:r>
+    </w:p>
+    <w:p>
+      <w:r>
+        <w:t>mô tả một chuỗi đồng tham chiếu bao gồm các khái niệm “the patient” (xuất hiện ở dòng thứ 13, từ vị trí 0 đến 1), “he” và “his”. Các khái niệm này đồng tham chiếu tới cùng một người.</w:t>
       </w:r>
     </w:p>
     <w:p>
@@ -15581,7 +15083,14 @@
         <w:rPr>
           <w:rFonts w:eastAsiaTheme="minorEastAsia"/>
         </w:rPr>
-        <w:t xml:space="preserve"> là chuỗi đồng tham chiếu từ tập </w:t>
+        <w:t xml:space="preserve"> là chuỗi </w:t>
+      </w:r>
+      <w:r>
+        <w:rPr>
+          <w:rFonts w:eastAsiaTheme="minorEastAsia"/>
+        </w:rPr>
+        <w:lastRenderedPageBreak/>
+        <w:t xml:space="preserve">đồng tham chiếu từ tập </w:t>
       </w:r>
       <m:oMath>
         <m:r>
@@ -16161,7 +15670,6 @@
         <w:pStyle w:val="Heading3"/>
       </w:pPr>
       <w:r>
-        <w:lastRenderedPageBreak/>
         <w:t>Hệ đo B-CUBED</w:t>
       </w:r>
     </w:p>
@@ -18310,6 +17818,7 @@
         <w:rPr>
           <w:rFonts w:eastAsiaTheme="minorEastAsia"/>
         </w:rPr>
+        <w:lastRenderedPageBreak/>
         <w:t>F-measure được tính tương tự như hệ MUC.</w:t>
       </w:r>
     </w:p>
@@ -18410,14 +17919,7 @@
         <w:rPr>
           <w:b/>
         </w:rPr>
-        <w:t xml:space="preserve"> cho dữ liệu tiếng Anh và </w:t>
-      </w:r>
-      <w:r>
-        <w:rPr>
-          <w:b/>
-        </w:rPr>
-        <w:lastRenderedPageBreak/>
-        <w:t>tiếng Việt</w:t>
+        <w:t xml:space="preserve"> cho dữ liệu tiếng Anh và tiếng Việt</w:t>
       </w:r>
       <w:r>
         <w:t>”. Dữ liệu đầu vào của bài toán gồm hồ sơ xuất viện và các khái niệm được đề cập trong bài toán theo một định dạng có sẵn. Dữ liệu đầu ra của bài toán gồm các cặp khái niệm và chuỗi khái niệm đồng tham chiếu.</w:t>
@@ -18503,8 +18005,8 @@
         <w:t>Xây dựng và phát triển hướng mở rộng</w:t>
       </w:r>
     </w:p>
-    <w:bookmarkStart w:id="38" w:name="_Toc420004845" w:displacedByCustomXml="next"/>
-    <w:bookmarkStart w:id="39" w:name="_Toc421372033" w:displacedByCustomXml="next"/>
+    <w:bookmarkStart w:id="38" w:name="_Toc421372033" w:displacedByCustomXml="next"/>
+    <w:bookmarkStart w:id="39" w:name="_Toc420004845" w:displacedByCustomXml="next"/>
     <w:sdt>
       <w:sdtPr>
         <w:rPr>
@@ -18742,6 +18244,7 @@
                           <w:rPr>
                             <w:noProof/>
                           </w:rPr>
+                          <w:lastRenderedPageBreak/>
                           <w:t>[3]</w:t>
                         </w:r>
                       </w:p>
@@ -18982,7 +18485,6 @@
                           <w:rPr>
                             <w:noProof/>
                           </w:rPr>
-                          <w:lastRenderedPageBreak/>
                           <w:t>[7]</w:t>
                         </w:r>
                       </w:p>
@@ -19431,7 +18933,16 @@
                             <w:iCs/>
                             <w:noProof/>
                           </w:rPr>
-                          <w:t>Proceedings of the 2002 Conference on Empirical Methods in Natural Language Processing</w:t>
+                          <w:t xml:space="preserve">Proceedings of the 2002 Conference on Empirical </w:t>
+                        </w:r>
+                        <w:r>
+                          <w:rPr>
+                            <w:i/>
+                            <w:iCs/>
+                            <w:noProof/>
+                          </w:rPr>
+                          <w:lastRenderedPageBreak/>
+                          <w:t>Methods in Natural Language Processing</w:t>
                         </w:r>
                         <w:r>
                           <w:rPr>
@@ -19463,6 +18974,7 @@
                           <w:rPr>
                             <w:noProof/>
                           </w:rPr>
+                          <w:lastRenderedPageBreak/>
                           <w:t>[15]</w:t>
                         </w:r>
                       </w:p>
@@ -19703,7 +19215,6 @@
                           <w:rPr>
                             <w:noProof/>
                           </w:rPr>
-                          <w:lastRenderedPageBreak/>
                           <w:t>[19]</w:t>
                         </w:r>
                       </w:p>
@@ -20260,7 +19771,7 @@
         <w:rFonts w:ascii="LM Sans 10" w:hAnsi="LM Sans 10"/>
         <w:noProof/>
       </w:rPr>
-      <w:t>27</w:t>
+      <w:t>29</w:t>
     </w:r>
     <w:r>
       <w:rPr>
@@ -26870,11 +26381,11 @@
           <c:showPercent val="0"/>
           <c:showBubbleSize val="0"/>
         </c:dLbls>
-        <c:axId val="449570848"/>
-        <c:axId val="358206688"/>
+        <c:axId val="277497760"/>
+        <c:axId val="277498320"/>
       </c:scatterChart>
       <c:valAx>
-        <c:axId val="449570848"/>
+        <c:axId val="277497760"/>
         <c:scaling>
           <c:orientation val="minMax"/>
         </c:scaling>
@@ -26911,12 +26422,12 @@
             <a:endParaRPr lang="en-US"/>
           </a:p>
         </c:txPr>
-        <c:crossAx val="358206688"/>
+        <c:crossAx val="277498320"/>
         <c:crossesAt val="-0.5"/>
         <c:crossBetween val="midCat"/>
       </c:valAx>
       <c:valAx>
-        <c:axId val="358206688"/>
+        <c:axId val="277498320"/>
         <c:scaling>
           <c:orientation val="minMax"/>
         </c:scaling>
@@ -26953,7 +26464,7 @@
             <a:endParaRPr lang="en-US"/>
           </a:p>
         </c:txPr>
-        <c:crossAx val="449570848"/>
+        <c:crossAx val="277497760"/>
         <c:crossesAt val="-2"/>
         <c:crossBetween val="midCat"/>
       </c:valAx>
@@ -31982,60 +31493,60 @@
     </dgm:pt>
   </dgm:ptLst>
   <dgm:cxnLst>
-    <dgm:cxn modelId="{EAEA34F7-573F-4BCC-8A66-50ED1800090D}" type="presOf" srcId="{1CC0C5BB-04B8-44E5-938D-FCE46AE3C529}" destId="{FE89A596-604F-4424-A763-C48182863A29}" srcOrd="1" destOrd="0" presId="urn:microsoft.com/office/officeart/2005/8/layout/orgChart1"/>
     <dgm:cxn modelId="{597E3BE7-B127-4ECE-B1C9-875360D74A54}" srcId="{6B411A8C-8AB2-4DC8-98A8-0CCB86BB8AE7}" destId="{EC645A8D-4258-4A4A-BECE-EBA6FC628F0B}" srcOrd="1" destOrd="0" parTransId="{ABCD5654-6AFC-43E4-B89E-2B938BB6EEC2}" sibTransId="{846E43B9-F801-4982-9361-1F613BC1B87C}"/>
-    <dgm:cxn modelId="{2B3DE71F-B4C0-444A-9995-39CBD2709FDE}" type="presOf" srcId="{C2BB8D5E-E4BF-4DA9-8618-8B4BBC4B0D77}" destId="{E433FCA2-8322-49AC-8EE5-2099793B0A0D}" srcOrd="0" destOrd="0" presId="urn:microsoft.com/office/officeart/2005/8/layout/orgChart1"/>
-    <dgm:cxn modelId="{F219D824-6180-4F21-96B3-3CF91BEF9FF5}" type="presOf" srcId="{EC645A8D-4258-4A4A-BECE-EBA6FC628F0B}" destId="{E08044A0-33B1-4452-8C19-F2C9FAA00E45}" srcOrd="0" destOrd="0" presId="urn:microsoft.com/office/officeart/2005/8/layout/orgChart1"/>
     <dgm:cxn modelId="{DF3DA563-F68C-487B-90C7-85C5CCD0F5C9}" srcId="{6B411A8C-8AB2-4DC8-98A8-0CCB86BB8AE7}" destId="{84AA2CEB-5650-4B94-9692-91046205CCFB}" srcOrd="3" destOrd="0" parTransId="{B0999B38-5F64-4FC6-8842-9C5679E6D990}" sibTransId="{07DA9D19-14A5-4B0F-A106-84DB9F248226}"/>
+    <dgm:cxn modelId="{585FDCD1-76E5-4A99-B5FD-EA560C189DDE}" type="presOf" srcId="{84AA2CEB-5650-4B94-9692-91046205CCFB}" destId="{B3956DD9-759A-4C8E-8763-477C5B83E32F}" srcOrd="0" destOrd="0" presId="urn:microsoft.com/office/officeart/2005/8/layout/orgChart1"/>
+    <dgm:cxn modelId="{9CED2DF5-D170-4C13-BC53-01002D8FACBB}" type="presOf" srcId="{A16AF306-0323-4AB2-B19D-77A9098F2421}" destId="{3408ED3D-7875-4B26-BF29-9F0063F12119}" srcOrd="0" destOrd="0" presId="urn:microsoft.com/office/officeart/2005/8/layout/orgChart1"/>
     <dgm:cxn modelId="{81F5EF30-0C64-47EF-9DB6-CBC7BD1B0A60}" srcId="{33345D3E-0B41-40ED-8078-C7F6ED699EBF}" destId="{6B411A8C-8AB2-4DC8-98A8-0CCB86BB8AE7}" srcOrd="0" destOrd="0" parTransId="{32ED2FA1-B6D3-44C7-852B-887E9340C9D6}" sibTransId="{39737F41-670D-4A1E-9D89-270039B335FC}"/>
-    <dgm:cxn modelId="{1C033E7C-89BE-4399-B4E0-8B687B600D5D}" type="presOf" srcId="{84AA2CEB-5650-4B94-9692-91046205CCFB}" destId="{C1879E52-3B84-4A4F-BC51-917D2E4028BA}" srcOrd="1" destOrd="0" presId="urn:microsoft.com/office/officeart/2005/8/layout/orgChart1"/>
-    <dgm:cxn modelId="{63AB27BA-544B-49CD-85E6-0655AD440719}" type="presOf" srcId="{33345D3E-0B41-40ED-8078-C7F6ED699EBF}" destId="{214B3BF8-5855-47E5-BEEF-ED1D0C71E13F}" srcOrd="0" destOrd="0" presId="urn:microsoft.com/office/officeart/2005/8/layout/orgChart1"/>
-    <dgm:cxn modelId="{6F837440-8C3F-4273-962D-A37B4FE817BE}" type="presOf" srcId="{1CC0C5BB-04B8-44E5-938D-FCE46AE3C529}" destId="{24FE5404-A7F7-4C4C-8A22-94AE77EDADBA}" srcOrd="0" destOrd="0" presId="urn:microsoft.com/office/officeart/2005/8/layout/orgChart1"/>
-    <dgm:cxn modelId="{A8211051-33C1-41BB-9AC7-72DD888B1DF3}" type="presOf" srcId="{218B7655-C1E7-4C55-8A6B-57FF5E0286F8}" destId="{2BA344A5-3D26-4074-82C1-9CF21FD1A2BC}" srcOrd="0" destOrd="0" presId="urn:microsoft.com/office/officeart/2005/8/layout/orgChart1"/>
-    <dgm:cxn modelId="{9517949A-0959-427F-BCCC-E1BDAFB537BA}" type="presOf" srcId="{B0999B38-5F64-4FC6-8842-9C5679E6D990}" destId="{1131E66D-AF26-468F-9644-3B961E4D491A}" srcOrd="0" destOrd="0" presId="urn:microsoft.com/office/officeart/2005/8/layout/orgChart1"/>
-    <dgm:cxn modelId="{00437FC9-194F-4B65-AFE6-497754A6D69D}" type="presOf" srcId="{ABCD5654-6AFC-43E4-B89E-2B938BB6EEC2}" destId="{EC31D3A8-D892-450B-9B9F-67CEEBD53FA6}" srcOrd="0" destOrd="0" presId="urn:microsoft.com/office/officeart/2005/8/layout/orgChart1"/>
-    <dgm:cxn modelId="{EB10FA25-3599-4211-88C0-1338CF4437B0}" type="presOf" srcId="{EC645A8D-4258-4A4A-BECE-EBA6FC628F0B}" destId="{6FE38035-F466-4547-8F6C-993A05E42E56}" srcOrd="1" destOrd="0" presId="urn:microsoft.com/office/officeart/2005/8/layout/orgChart1"/>
-    <dgm:cxn modelId="{2CCC840A-F558-4110-BFF8-859397AED758}" type="presOf" srcId="{6B411A8C-8AB2-4DC8-98A8-0CCB86BB8AE7}" destId="{77A09002-37E7-4C58-804E-E73029D7F840}" srcOrd="0" destOrd="0" presId="urn:microsoft.com/office/officeart/2005/8/layout/orgChart1"/>
+    <dgm:cxn modelId="{AC083F60-2FDF-40A6-BBA1-244D131D5FB5}" type="presOf" srcId="{1CC0C5BB-04B8-44E5-938D-FCE46AE3C529}" destId="{24FE5404-A7F7-4C4C-8A22-94AE77EDADBA}" srcOrd="0" destOrd="0" presId="urn:microsoft.com/office/officeart/2005/8/layout/orgChart1"/>
+    <dgm:cxn modelId="{212779AF-55C1-47D4-BE9D-318312D084D0}" type="presOf" srcId="{33345D3E-0B41-40ED-8078-C7F6ED699EBF}" destId="{214B3BF8-5855-47E5-BEEF-ED1D0C71E13F}" srcOrd="0" destOrd="0" presId="urn:microsoft.com/office/officeart/2005/8/layout/orgChart1"/>
+    <dgm:cxn modelId="{314A5EEA-CEE8-41FB-A085-2E3CD83497CC}" type="presOf" srcId="{6B411A8C-8AB2-4DC8-98A8-0CCB86BB8AE7}" destId="{1D4D4550-94B6-41C2-8B59-57947C724E32}" srcOrd="1" destOrd="0" presId="urn:microsoft.com/office/officeart/2005/8/layout/orgChart1"/>
+    <dgm:cxn modelId="{3AB1D71A-5209-4350-B59E-E9D9A3072370}" type="presOf" srcId="{218B7655-C1E7-4C55-8A6B-57FF5E0286F8}" destId="{2BA344A5-3D26-4074-82C1-9CF21FD1A2BC}" srcOrd="0" destOrd="0" presId="urn:microsoft.com/office/officeart/2005/8/layout/orgChart1"/>
+    <dgm:cxn modelId="{1F6F351C-0CAD-40E2-8D1B-7277990E079D}" type="presOf" srcId="{B0999B38-5F64-4FC6-8842-9C5679E6D990}" destId="{1131E66D-AF26-468F-9644-3B961E4D491A}" srcOrd="0" destOrd="0" presId="urn:microsoft.com/office/officeart/2005/8/layout/orgChart1"/>
+    <dgm:cxn modelId="{65B4B65A-CD0F-42BE-A130-03DBACB1F363}" type="presOf" srcId="{1CC0C5BB-04B8-44E5-938D-FCE46AE3C529}" destId="{FE89A596-604F-4424-A763-C48182863A29}" srcOrd="1" destOrd="0" presId="urn:microsoft.com/office/officeart/2005/8/layout/orgChart1"/>
+    <dgm:cxn modelId="{4D5B7C84-02E6-4F81-BEA9-3175C19D9016}" type="presOf" srcId="{C2BB8D5E-E4BF-4DA9-8618-8B4BBC4B0D77}" destId="{E433FCA2-8322-49AC-8EE5-2099793B0A0D}" srcOrd="0" destOrd="0" presId="urn:microsoft.com/office/officeart/2005/8/layout/orgChart1"/>
     <dgm:cxn modelId="{D103F2A4-DE5A-4175-9126-06521973241A}" srcId="{6B411A8C-8AB2-4DC8-98A8-0CCB86BB8AE7}" destId="{1CC0C5BB-04B8-44E5-938D-FCE46AE3C529}" srcOrd="0" destOrd="0" parTransId="{A16AF306-0323-4AB2-B19D-77A9098F2421}" sibTransId="{2D625A58-E63D-4E45-B8DA-31177961C18A}"/>
-    <dgm:cxn modelId="{EBDC4B91-467F-4EB0-875E-610501C143A5}" type="presOf" srcId="{C2BB8D5E-E4BF-4DA9-8618-8B4BBC4B0D77}" destId="{322802BC-81DA-428E-B5E0-4358D9969419}" srcOrd="1" destOrd="0" presId="urn:microsoft.com/office/officeart/2005/8/layout/orgChart1"/>
-    <dgm:cxn modelId="{AA56819F-638D-471A-8210-F642F0890EDA}" type="presOf" srcId="{84AA2CEB-5650-4B94-9692-91046205CCFB}" destId="{B3956DD9-759A-4C8E-8763-477C5B83E32F}" srcOrd="0" destOrd="0" presId="urn:microsoft.com/office/officeart/2005/8/layout/orgChart1"/>
+    <dgm:cxn modelId="{504385DD-D738-42A7-A942-444640FD40F1}" type="presOf" srcId="{ABCD5654-6AFC-43E4-B89E-2B938BB6EEC2}" destId="{EC31D3A8-D892-450B-9B9F-67CEEBD53FA6}" srcOrd="0" destOrd="0" presId="urn:microsoft.com/office/officeart/2005/8/layout/orgChart1"/>
+    <dgm:cxn modelId="{B57D649B-62B1-4F9A-A49D-191EEB2D6A7B}" type="presOf" srcId="{84AA2CEB-5650-4B94-9692-91046205CCFB}" destId="{C1879E52-3B84-4A4F-BC51-917D2E4028BA}" srcOrd="1" destOrd="0" presId="urn:microsoft.com/office/officeart/2005/8/layout/orgChart1"/>
     <dgm:cxn modelId="{061D593F-984A-4210-8099-ECF02821C64E}" srcId="{6B411A8C-8AB2-4DC8-98A8-0CCB86BB8AE7}" destId="{C2BB8D5E-E4BF-4DA9-8618-8B4BBC4B0D77}" srcOrd="2" destOrd="0" parTransId="{218B7655-C1E7-4C55-8A6B-57FF5E0286F8}" sibTransId="{67036AD8-10B4-4AF0-9F7B-FFC0DEDD9234}"/>
-    <dgm:cxn modelId="{779C1CE1-6BEE-41BD-B012-54E9BB9AE5DB}" type="presOf" srcId="{6B411A8C-8AB2-4DC8-98A8-0CCB86BB8AE7}" destId="{1D4D4550-94B6-41C2-8B59-57947C724E32}" srcOrd="1" destOrd="0" presId="urn:microsoft.com/office/officeart/2005/8/layout/orgChart1"/>
-    <dgm:cxn modelId="{1616EED1-B820-4F38-AEEB-5E4A88D83A76}" type="presOf" srcId="{A16AF306-0323-4AB2-B19D-77A9098F2421}" destId="{3408ED3D-7875-4B26-BF29-9F0063F12119}" srcOrd="0" destOrd="0" presId="urn:microsoft.com/office/officeart/2005/8/layout/orgChart1"/>
-    <dgm:cxn modelId="{DCF1FBC8-4F1B-479C-83BE-B847D101A29C}" type="presParOf" srcId="{214B3BF8-5855-47E5-BEEF-ED1D0C71E13F}" destId="{E9AFEDEB-6359-4654-8720-C7861026CCE2}" srcOrd="0" destOrd="0" presId="urn:microsoft.com/office/officeart/2005/8/layout/orgChart1"/>
-    <dgm:cxn modelId="{E6FB8EFF-9E35-4298-B95B-127C787EE613}" type="presParOf" srcId="{E9AFEDEB-6359-4654-8720-C7861026CCE2}" destId="{66BDF6B5-3F52-40D4-BC2B-B0C1320E4AE8}" srcOrd="0" destOrd="0" presId="urn:microsoft.com/office/officeart/2005/8/layout/orgChart1"/>
-    <dgm:cxn modelId="{BC925A5E-AED4-4EAD-977B-92BF8D096638}" type="presParOf" srcId="{66BDF6B5-3F52-40D4-BC2B-B0C1320E4AE8}" destId="{77A09002-37E7-4C58-804E-E73029D7F840}" srcOrd="0" destOrd="0" presId="urn:microsoft.com/office/officeart/2005/8/layout/orgChart1"/>
-    <dgm:cxn modelId="{DAEB482A-6E3D-4AFD-95B6-DEEED41CDE81}" type="presParOf" srcId="{66BDF6B5-3F52-40D4-BC2B-B0C1320E4AE8}" destId="{1D4D4550-94B6-41C2-8B59-57947C724E32}" srcOrd="1" destOrd="0" presId="urn:microsoft.com/office/officeart/2005/8/layout/orgChart1"/>
-    <dgm:cxn modelId="{B1D65CDE-5787-49A8-8368-60388657A8F9}" type="presParOf" srcId="{E9AFEDEB-6359-4654-8720-C7861026CCE2}" destId="{5DF9F330-6C4E-4229-8269-0B9BF8222710}" srcOrd="1" destOrd="0" presId="urn:microsoft.com/office/officeart/2005/8/layout/orgChart1"/>
-    <dgm:cxn modelId="{36035172-D23B-4147-B214-286E03571E82}" type="presParOf" srcId="{5DF9F330-6C4E-4229-8269-0B9BF8222710}" destId="{3408ED3D-7875-4B26-BF29-9F0063F12119}" srcOrd="0" destOrd="0" presId="urn:microsoft.com/office/officeart/2005/8/layout/orgChart1"/>
-    <dgm:cxn modelId="{679A3503-F780-427B-AC26-75C2B5AA6688}" type="presParOf" srcId="{5DF9F330-6C4E-4229-8269-0B9BF8222710}" destId="{D61D5F04-9783-4429-A622-94B80531DF27}" srcOrd="1" destOrd="0" presId="urn:microsoft.com/office/officeart/2005/8/layout/orgChart1"/>
-    <dgm:cxn modelId="{5A87410C-ADA3-4197-BCEB-6BDA4A38239C}" type="presParOf" srcId="{D61D5F04-9783-4429-A622-94B80531DF27}" destId="{7123C5D7-F3C3-44BB-BF6B-89F2ADBDF807}" srcOrd="0" destOrd="0" presId="urn:microsoft.com/office/officeart/2005/8/layout/orgChart1"/>
-    <dgm:cxn modelId="{4FA7C530-EBC4-476B-8BBF-247D186EC996}" type="presParOf" srcId="{7123C5D7-F3C3-44BB-BF6B-89F2ADBDF807}" destId="{24FE5404-A7F7-4C4C-8A22-94AE77EDADBA}" srcOrd="0" destOrd="0" presId="urn:microsoft.com/office/officeart/2005/8/layout/orgChart1"/>
-    <dgm:cxn modelId="{0BBE72EC-8CE8-4740-BBCA-D66F65DAB45D}" type="presParOf" srcId="{7123C5D7-F3C3-44BB-BF6B-89F2ADBDF807}" destId="{FE89A596-604F-4424-A763-C48182863A29}" srcOrd="1" destOrd="0" presId="urn:microsoft.com/office/officeart/2005/8/layout/orgChart1"/>
-    <dgm:cxn modelId="{1BA6E52B-38BA-46FB-9A46-355E5B66B623}" type="presParOf" srcId="{D61D5F04-9783-4429-A622-94B80531DF27}" destId="{87C5126D-25D2-4EFF-931E-3A0B0A17DF57}" srcOrd="1" destOrd="0" presId="urn:microsoft.com/office/officeart/2005/8/layout/orgChart1"/>
-    <dgm:cxn modelId="{7479C120-7DDB-421B-9CB7-DF53FC0270D7}" type="presParOf" srcId="{D61D5F04-9783-4429-A622-94B80531DF27}" destId="{6EE38AFC-2207-42D1-A89A-C27EBA7433FE}" srcOrd="2" destOrd="0" presId="urn:microsoft.com/office/officeart/2005/8/layout/orgChart1"/>
-    <dgm:cxn modelId="{293A4ECD-F235-4B7D-B980-689DD134D29B}" type="presParOf" srcId="{5DF9F330-6C4E-4229-8269-0B9BF8222710}" destId="{EC31D3A8-D892-450B-9B9F-67CEEBD53FA6}" srcOrd="2" destOrd="0" presId="urn:microsoft.com/office/officeart/2005/8/layout/orgChart1"/>
-    <dgm:cxn modelId="{641DCCA1-0D4A-4BDC-96E9-9FA9F07A2CDC}" type="presParOf" srcId="{5DF9F330-6C4E-4229-8269-0B9BF8222710}" destId="{9EFBA0A0-7585-4EF3-A9A7-F9C956BCC3EC}" srcOrd="3" destOrd="0" presId="urn:microsoft.com/office/officeart/2005/8/layout/orgChart1"/>
-    <dgm:cxn modelId="{0F4C7E73-7304-45F0-8106-BA8AA2EAE89E}" type="presParOf" srcId="{9EFBA0A0-7585-4EF3-A9A7-F9C956BCC3EC}" destId="{3B35A8D7-503C-4A44-825D-BAF34C80948B}" srcOrd="0" destOrd="0" presId="urn:microsoft.com/office/officeart/2005/8/layout/orgChart1"/>
-    <dgm:cxn modelId="{895000A0-3A67-40D0-A78A-3479706660EE}" type="presParOf" srcId="{3B35A8D7-503C-4A44-825D-BAF34C80948B}" destId="{E08044A0-33B1-4452-8C19-F2C9FAA00E45}" srcOrd="0" destOrd="0" presId="urn:microsoft.com/office/officeart/2005/8/layout/orgChart1"/>
-    <dgm:cxn modelId="{36FCCF28-4F35-488D-B30C-9E378923D877}" type="presParOf" srcId="{3B35A8D7-503C-4A44-825D-BAF34C80948B}" destId="{6FE38035-F466-4547-8F6C-993A05E42E56}" srcOrd="1" destOrd="0" presId="urn:microsoft.com/office/officeart/2005/8/layout/orgChart1"/>
-    <dgm:cxn modelId="{2F079810-70E8-44A7-ABF7-21E3C94D3B04}" type="presParOf" srcId="{9EFBA0A0-7585-4EF3-A9A7-F9C956BCC3EC}" destId="{BCB31228-0A52-41D3-8CA5-83524F6D7B8B}" srcOrd="1" destOrd="0" presId="urn:microsoft.com/office/officeart/2005/8/layout/orgChart1"/>
-    <dgm:cxn modelId="{2D19AC4D-2B58-43A6-B666-32A070F4F7DC}" type="presParOf" srcId="{9EFBA0A0-7585-4EF3-A9A7-F9C956BCC3EC}" destId="{7C074851-EE58-48B6-9C70-4B35E8F54F98}" srcOrd="2" destOrd="0" presId="urn:microsoft.com/office/officeart/2005/8/layout/orgChart1"/>
-    <dgm:cxn modelId="{DD18AC86-03B6-40AE-A303-FEDCD3FE2252}" type="presParOf" srcId="{5DF9F330-6C4E-4229-8269-0B9BF8222710}" destId="{2BA344A5-3D26-4074-82C1-9CF21FD1A2BC}" srcOrd="4" destOrd="0" presId="urn:microsoft.com/office/officeart/2005/8/layout/orgChart1"/>
-    <dgm:cxn modelId="{D3C7F4DD-FAB7-4871-B908-3434D3ACDEF6}" type="presParOf" srcId="{5DF9F330-6C4E-4229-8269-0B9BF8222710}" destId="{4428E7E4-4DD5-4F30-8DF3-2D2C7809FB35}" srcOrd="5" destOrd="0" presId="urn:microsoft.com/office/officeart/2005/8/layout/orgChart1"/>
-    <dgm:cxn modelId="{C083412D-B414-4A7B-B9BF-F64231B694C5}" type="presParOf" srcId="{4428E7E4-4DD5-4F30-8DF3-2D2C7809FB35}" destId="{A83DCBF6-0084-40A5-B1EE-2A4841C8EBC7}" srcOrd="0" destOrd="0" presId="urn:microsoft.com/office/officeart/2005/8/layout/orgChart1"/>
-    <dgm:cxn modelId="{26D1F1FD-BF79-4B80-AACE-353902D74C5C}" type="presParOf" srcId="{A83DCBF6-0084-40A5-B1EE-2A4841C8EBC7}" destId="{E433FCA2-8322-49AC-8EE5-2099793B0A0D}" srcOrd="0" destOrd="0" presId="urn:microsoft.com/office/officeart/2005/8/layout/orgChart1"/>
-    <dgm:cxn modelId="{EBD3EE24-D861-49BF-99BD-1099B846008F}" type="presParOf" srcId="{A83DCBF6-0084-40A5-B1EE-2A4841C8EBC7}" destId="{322802BC-81DA-428E-B5E0-4358D9969419}" srcOrd="1" destOrd="0" presId="urn:microsoft.com/office/officeart/2005/8/layout/orgChart1"/>
-    <dgm:cxn modelId="{3164725A-163B-4D82-B503-6AEA5BC21110}" type="presParOf" srcId="{4428E7E4-4DD5-4F30-8DF3-2D2C7809FB35}" destId="{709E6EBD-8F70-43AD-AAFD-F0C5CCDDD415}" srcOrd="1" destOrd="0" presId="urn:microsoft.com/office/officeart/2005/8/layout/orgChart1"/>
-    <dgm:cxn modelId="{1083B6A9-45C7-463E-8157-7E32F9438E47}" type="presParOf" srcId="{4428E7E4-4DD5-4F30-8DF3-2D2C7809FB35}" destId="{9ADE9C44-25CB-4D8A-A470-8375AEC2338C}" srcOrd="2" destOrd="0" presId="urn:microsoft.com/office/officeart/2005/8/layout/orgChart1"/>
-    <dgm:cxn modelId="{B397F2E8-F672-4322-AA4B-50FD22144FD5}" type="presParOf" srcId="{5DF9F330-6C4E-4229-8269-0B9BF8222710}" destId="{1131E66D-AF26-468F-9644-3B961E4D491A}" srcOrd="6" destOrd="0" presId="urn:microsoft.com/office/officeart/2005/8/layout/orgChart1"/>
-    <dgm:cxn modelId="{38968DF7-C4B0-4B0A-B593-20A42AAC1E12}" type="presParOf" srcId="{5DF9F330-6C4E-4229-8269-0B9BF8222710}" destId="{763AC4D5-3F3C-4142-A7C3-0C65895E4CAF}" srcOrd="7" destOrd="0" presId="urn:microsoft.com/office/officeart/2005/8/layout/orgChart1"/>
-    <dgm:cxn modelId="{FF067C64-B581-4573-A50A-2CC1790A6E87}" type="presParOf" srcId="{763AC4D5-3F3C-4142-A7C3-0C65895E4CAF}" destId="{BB83DE97-CF92-45C6-8C95-13030C8F5626}" srcOrd="0" destOrd="0" presId="urn:microsoft.com/office/officeart/2005/8/layout/orgChart1"/>
-    <dgm:cxn modelId="{A632B0D8-A50B-4AB6-8AB5-93BAC1E18C27}" type="presParOf" srcId="{BB83DE97-CF92-45C6-8C95-13030C8F5626}" destId="{B3956DD9-759A-4C8E-8763-477C5B83E32F}" srcOrd="0" destOrd="0" presId="urn:microsoft.com/office/officeart/2005/8/layout/orgChart1"/>
-    <dgm:cxn modelId="{31B764AE-15EE-4C7C-9497-C0A6DFE5E657}" type="presParOf" srcId="{BB83DE97-CF92-45C6-8C95-13030C8F5626}" destId="{C1879E52-3B84-4A4F-BC51-917D2E4028BA}" srcOrd="1" destOrd="0" presId="urn:microsoft.com/office/officeart/2005/8/layout/orgChart1"/>
-    <dgm:cxn modelId="{882EDADF-AD20-4844-A2E2-2D5527F1186A}" type="presParOf" srcId="{763AC4D5-3F3C-4142-A7C3-0C65895E4CAF}" destId="{8B0C3A19-47BD-4DA3-BAA8-1D543F52B5B2}" srcOrd="1" destOrd="0" presId="urn:microsoft.com/office/officeart/2005/8/layout/orgChart1"/>
-    <dgm:cxn modelId="{8F68C7FE-A48D-46AC-AC34-A815A3FB02F2}" type="presParOf" srcId="{763AC4D5-3F3C-4142-A7C3-0C65895E4CAF}" destId="{83536366-6300-4B2C-9B56-395186462A9F}" srcOrd="2" destOrd="0" presId="urn:microsoft.com/office/officeart/2005/8/layout/orgChart1"/>
-    <dgm:cxn modelId="{419EFF66-8057-4294-A676-EC407D5A310D}" type="presParOf" srcId="{E9AFEDEB-6359-4654-8720-C7861026CCE2}" destId="{92E6091B-2C21-4582-B5C5-017C3ECA6AE4}" srcOrd="2" destOrd="0" presId="urn:microsoft.com/office/officeart/2005/8/layout/orgChart1"/>
+    <dgm:cxn modelId="{545730FD-2FC0-4B56-93CC-7294221C1FB1}" type="presOf" srcId="{C2BB8D5E-E4BF-4DA9-8618-8B4BBC4B0D77}" destId="{322802BC-81DA-428E-B5E0-4358D9969419}" srcOrd="1" destOrd="0" presId="urn:microsoft.com/office/officeart/2005/8/layout/orgChart1"/>
+    <dgm:cxn modelId="{69C9AF77-465A-4A82-9E0C-2BE44A48EC87}" type="presOf" srcId="{6B411A8C-8AB2-4DC8-98A8-0CCB86BB8AE7}" destId="{77A09002-37E7-4C58-804E-E73029D7F840}" srcOrd="0" destOrd="0" presId="urn:microsoft.com/office/officeart/2005/8/layout/orgChart1"/>
+    <dgm:cxn modelId="{E3B77C31-5CBF-4E47-B173-76BEABB80DDE}" type="presOf" srcId="{EC645A8D-4258-4A4A-BECE-EBA6FC628F0B}" destId="{6FE38035-F466-4547-8F6C-993A05E42E56}" srcOrd="1" destOrd="0" presId="urn:microsoft.com/office/officeart/2005/8/layout/orgChart1"/>
+    <dgm:cxn modelId="{751EE258-B249-4B9B-B5D0-9B719B5E2D6B}" type="presOf" srcId="{EC645A8D-4258-4A4A-BECE-EBA6FC628F0B}" destId="{E08044A0-33B1-4452-8C19-F2C9FAA00E45}" srcOrd="0" destOrd="0" presId="urn:microsoft.com/office/officeart/2005/8/layout/orgChart1"/>
+    <dgm:cxn modelId="{64B9176A-9BF0-4DFB-BC3A-17288C8B3004}" type="presParOf" srcId="{214B3BF8-5855-47E5-BEEF-ED1D0C71E13F}" destId="{E9AFEDEB-6359-4654-8720-C7861026CCE2}" srcOrd="0" destOrd="0" presId="urn:microsoft.com/office/officeart/2005/8/layout/orgChart1"/>
+    <dgm:cxn modelId="{BAE7F8DF-50F0-49AA-8936-89BD4993136C}" type="presParOf" srcId="{E9AFEDEB-6359-4654-8720-C7861026CCE2}" destId="{66BDF6B5-3F52-40D4-BC2B-B0C1320E4AE8}" srcOrd="0" destOrd="0" presId="urn:microsoft.com/office/officeart/2005/8/layout/orgChart1"/>
+    <dgm:cxn modelId="{3155015F-B25C-4E45-AE41-A8083D3E31DB}" type="presParOf" srcId="{66BDF6B5-3F52-40D4-BC2B-B0C1320E4AE8}" destId="{77A09002-37E7-4C58-804E-E73029D7F840}" srcOrd="0" destOrd="0" presId="urn:microsoft.com/office/officeart/2005/8/layout/orgChart1"/>
+    <dgm:cxn modelId="{AF597E9A-0EFC-4F92-95B1-333553A035BA}" type="presParOf" srcId="{66BDF6B5-3F52-40D4-BC2B-B0C1320E4AE8}" destId="{1D4D4550-94B6-41C2-8B59-57947C724E32}" srcOrd="1" destOrd="0" presId="urn:microsoft.com/office/officeart/2005/8/layout/orgChart1"/>
+    <dgm:cxn modelId="{B3292920-495C-4D3A-8504-7C2ECB2225CC}" type="presParOf" srcId="{E9AFEDEB-6359-4654-8720-C7861026CCE2}" destId="{5DF9F330-6C4E-4229-8269-0B9BF8222710}" srcOrd="1" destOrd="0" presId="urn:microsoft.com/office/officeart/2005/8/layout/orgChart1"/>
+    <dgm:cxn modelId="{949D0206-1674-4150-BA44-8449F5AEC1F3}" type="presParOf" srcId="{5DF9F330-6C4E-4229-8269-0B9BF8222710}" destId="{3408ED3D-7875-4B26-BF29-9F0063F12119}" srcOrd="0" destOrd="0" presId="urn:microsoft.com/office/officeart/2005/8/layout/orgChart1"/>
+    <dgm:cxn modelId="{F5E300AF-C57B-444E-BAA0-0BF9DDCF7C24}" type="presParOf" srcId="{5DF9F330-6C4E-4229-8269-0B9BF8222710}" destId="{D61D5F04-9783-4429-A622-94B80531DF27}" srcOrd="1" destOrd="0" presId="urn:microsoft.com/office/officeart/2005/8/layout/orgChart1"/>
+    <dgm:cxn modelId="{71C9C61C-5A46-4218-87E2-6711BC70DBFF}" type="presParOf" srcId="{D61D5F04-9783-4429-A622-94B80531DF27}" destId="{7123C5D7-F3C3-44BB-BF6B-89F2ADBDF807}" srcOrd="0" destOrd="0" presId="urn:microsoft.com/office/officeart/2005/8/layout/orgChart1"/>
+    <dgm:cxn modelId="{4E87FF59-6786-42FB-AB7F-89019D263B64}" type="presParOf" srcId="{7123C5D7-F3C3-44BB-BF6B-89F2ADBDF807}" destId="{24FE5404-A7F7-4C4C-8A22-94AE77EDADBA}" srcOrd="0" destOrd="0" presId="urn:microsoft.com/office/officeart/2005/8/layout/orgChart1"/>
+    <dgm:cxn modelId="{C49441C1-2F6C-4441-A466-EA5DDFAE6C9F}" type="presParOf" srcId="{7123C5D7-F3C3-44BB-BF6B-89F2ADBDF807}" destId="{FE89A596-604F-4424-A763-C48182863A29}" srcOrd="1" destOrd="0" presId="urn:microsoft.com/office/officeart/2005/8/layout/orgChart1"/>
+    <dgm:cxn modelId="{A7429C9A-CD23-438C-89CB-DD76B4C17DBF}" type="presParOf" srcId="{D61D5F04-9783-4429-A622-94B80531DF27}" destId="{87C5126D-25D2-4EFF-931E-3A0B0A17DF57}" srcOrd="1" destOrd="0" presId="urn:microsoft.com/office/officeart/2005/8/layout/orgChart1"/>
+    <dgm:cxn modelId="{BCC209DC-BD22-4A90-92ED-1FE2D71E7DAF}" type="presParOf" srcId="{D61D5F04-9783-4429-A622-94B80531DF27}" destId="{6EE38AFC-2207-42D1-A89A-C27EBA7433FE}" srcOrd="2" destOrd="0" presId="urn:microsoft.com/office/officeart/2005/8/layout/orgChart1"/>
+    <dgm:cxn modelId="{0A0BED3C-0629-4907-A54B-2F74B7F575D1}" type="presParOf" srcId="{5DF9F330-6C4E-4229-8269-0B9BF8222710}" destId="{EC31D3A8-D892-450B-9B9F-67CEEBD53FA6}" srcOrd="2" destOrd="0" presId="urn:microsoft.com/office/officeart/2005/8/layout/orgChart1"/>
+    <dgm:cxn modelId="{B09E25DF-E6C3-4986-A8BB-7F1D2969FF03}" type="presParOf" srcId="{5DF9F330-6C4E-4229-8269-0B9BF8222710}" destId="{9EFBA0A0-7585-4EF3-A9A7-F9C956BCC3EC}" srcOrd="3" destOrd="0" presId="urn:microsoft.com/office/officeart/2005/8/layout/orgChart1"/>
+    <dgm:cxn modelId="{0835AB02-6BFD-4434-BBE1-2FCE5258B9D2}" type="presParOf" srcId="{9EFBA0A0-7585-4EF3-A9A7-F9C956BCC3EC}" destId="{3B35A8D7-503C-4A44-825D-BAF34C80948B}" srcOrd="0" destOrd="0" presId="urn:microsoft.com/office/officeart/2005/8/layout/orgChart1"/>
+    <dgm:cxn modelId="{30D54F2F-80F1-41E4-8C90-D36DFF050501}" type="presParOf" srcId="{3B35A8D7-503C-4A44-825D-BAF34C80948B}" destId="{E08044A0-33B1-4452-8C19-F2C9FAA00E45}" srcOrd="0" destOrd="0" presId="urn:microsoft.com/office/officeart/2005/8/layout/orgChart1"/>
+    <dgm:cxn modelId="{5F8F0112-BBBE-4448-8BF0-FDC7644507A2}" type="presParOf" srcId="{3B35A8D7-503C-4A44-825D-BAF34C80948B}" destId="{6FE38035-F466-4547-8F6C-993A05E42E56}" srcOrd="1" destOrd="0" presId="urn:microsoft.com/office/officeart/2005/8/layout/orgChart1"/>
+    <dgm:cxn modelId="{698F102F-12BE-428A-BDA8-A2CAB0A05082}" type="presParOf" srcId="{9EFBA0A0-7585-4EF3-A9A7-F9C956BCC3EC}" destId="{BCB31228-0A52-41D3-8CA5-83524F6D7B8B}" srcOrd="1" destOrd="0" presId="urn:microsoft.com/office/officeart/2005/8/layout/orgChart1"/>
+    <dgm:cxn modelId="{1ADBF1F3-1906-4DA8-BA35-C4ADEA877A07}" type="presParOf" srcId="{9EFBA0A0-7585-4EF3-A9A7-F9C956BCC3EC}" destId="{7C074851-EE58-48B6-9C70-4B35E8F54F98}" srcOrd="2" destOrd="0" presId="urn:microsoft.com/office/officeart/2005/8/layout/orgChart1"/>
+    <dgm:cxn modelId="{06FA0B92-EEAC-4F22-8D7E-BF302C9B2BF8}" type="presParOf" srcId="{5DF9F330-6C4E-4229-8269-0B9BF8222710}" destId="{2BA344A5-3D26-4074-82C1-9CF21FD1A2BC}" srcOrd="4" destOrd="0" presId="urn:microsoft.com/office/officeart/2005/8/layout/orgChart1"/>
+    <dgm:cxn modelId="{AE3FE143-CDCA-4031-A664-35873DF661C1}" type="presParOf" srcId="{5DF9F330-6C4E-4229-8269-0B9BF8222710}" destId="{4428E7E4-4DD5-4F30-8DF3-2D2C7809FB35}" srcOrd="5" destOrd="0" presId="urn:microsoft.com/office/officeart/2005/8/layout/orgChart1"/>
+    <dgm:cxn modelId="{778D2F46-BD14-49E8-9175-75E227F1C23D}" type="presParOf" srcId="{4428E7E4-4DD5-4F30-8DF3-2D2C7809FB35}" destId="{A83DCBF6-0084-40A5-B1EE-2A4841C8EBC7}" srcOrd="0" destOrd="0" presId="urn:microsoft.com/office/officeart/2005/8/layout/orgChart1"/>
+    <dgm:cxn modelId="{34AD960F-7B8A-4CBC-90CB-BFDA9476A433}" type="presParOf" srcId="{A83DCBF6-0084-40A5-B1EE-2A4841C8EBC7}" destId="{E433FCA2-8322-49AC-8EE5-2099793B0A0D}" srcOrd="0" destOrd="0" presId="urn:microsoft.com/office/officeart/2005/8/layout/orgChart1"/>
+    <dgm:cxn modelId="{50014DB2-F87B-4144-BC03-51178D33F173}" type="presParOf" srcId="{A83DCBF6-0084-40A5-B1EE-2A4841C8EBC7}" destId="{322802BC-81DA-428E-B5E0-4358D9969419}" srcOrd="1" destOrd="0" presId="urn:microsoft.com/office/officeart/2005/8/layout/orgChart1"/>
+    <dgm:cxn modelId="{73D7999B-F805-4320-AA6D-7FBA8D0960E8}" type="presParOf" srcId="{4428E7E4-4DD5-4F30-8DF3-2D2C7809FB35}" destId="{709E6EBD-8F70-43AD-AAFD-F0C5CCDDD415}" srcOrd="1" destOrd="0" presId="urn:microsoft.com/office/officeart/2005/8/layout/orgChart1"/>
+    <dgm:cxn modelId="{58949CCC-C7DE-4254-9454-E705D3BC4644}" type="presParOf" srcId="{4428E7E4-4DD5-4F30-8DF3-2D2C7809FB35}" destId="{9ADE9C44-25CB-4D8A-A470-8375AEC2338C}" srcOrd="2" destOrd="0" presId="urn:microsoft.com/office/officeart/2005/8/layout/orgChart1"/>
+    <dgm:cxn modelId="{FCCBF67D-6CEB-4C37-93C5-11589282C675}" type="presParOf" srcId="{5DF9F330-6C4E-4229-8269-0B9BF8222710}" destId="{1131E66D-AF26-468F-9644-3B961E4D491A}" srcOrd="6" destOrd="0" presId="urn:microsoft.com/office/officeart/2005/8/layout/orgChart1"/>
+    <dgm:cxn modelId="{13ADBB7F-A463-4074-8CF5-E9AE98030D93}" type="presParOf" srcId="{5DF9F330-6C4E-4229-8269-0B9BF8222710}" destId="{763AC4D5-3F3C-4142-A7C3-0C65895E4CAF}" srcOrd="7" destOrd="0" presId="urn:microsoft.com/office/officeart/2005/8/layout/orgChart1"/>
+    <dgm:cxn modelId="{5A126682-34F1-409E-8DF3-EA8AEEBCC2E5}" type="presParOf" srcId="{763AC4D5-3F3C-4142-A7C3-0C65895E4CAF}" destId="{BB83DE97-CF92-45C6-8C95-13030C8F5626}" srcOrd="0" destOrd="0" presId="urn:microsoft.com/office/officeart/2005/8/layout/orgChart1"/>
+    <dgm:cxn modelId="{EF2570FA-00EB-40B8-83FD-7C57A0544236}" type="presParOf" srcId="{BB83DE97-CF92-45C6-8C95-13030C8F5626}" destId="{B3956DD9-759A-4C8E-8763-477C5B83E32F}" srcOrd="0" destOrd="0" presId="urn:microsoft.com/office/officeart/2005/8/layout/orgChart1"/>
+    <dgm:cxn modelId="{99381183-2EE3-477F-9C5F-3806719579EA}" type="presParOf" srcId="{BB83DE97-CF92-45C6-8C95-13030C8F5626}" destId="{C1879E52-3B84-4A4F-BC51-917D2E4028BA}" srcOrd="1" destOrd="0" presId="urn:microsoft.com/office/officeart/2005/8/layout/orgChart1"/>
+    <dgm:cxn modelId="{A81FC820-E354-4CB1-A382-DF104E70EE61}" type="presParOf" srcId="{763AC4D5-3F3C-4142-A7C3-0C65895E4CAF}" destId="{8B0C3A19-47BD-4DA3-BAA8-1D543F52B5B2}" srcOrd="1" destOrd="0" presId="urn:microsoft.com/office/officeart/2005/8/layout/orgChart1"/>
+    <dgm:cxn modelId="{89A6322F-B7ED-4F87-AAAB-71AE56B9DC30}" type="presParOf" srcId="{763AC4D5-3F3C-4142-A7C3-0C65895E4CAF}" destId="{83536366-6300-4B2C-9B56-395186462A9F}" srcOrd="2" destOrd="0" presId="urn:microsoft.com/office/officeart/2005/8/layout/orgChart1"/>
+    <dgm:cxn modelId="{674D7CB0-FF06-4B99-978C-4E5AAF22CDBE}" type="presParOf" srcId="{E9AFEDEB-6359-4654-8720-C7861026CCE2}" destId="{92E6091B-2C21-4582-B5C5-017C3ECA6AE4}" srcOrd="2" destOrd="0" presId="urn:microsoft.com/office/officeart/2005/8/layout/orgChart1"/>
   </dgm:cxnLst>
   <dgm:bg/>
   <dgm:whole/>
@@ -32966,82 +32477,82 @@
     </dgm:pt>
   </dgm:ptLst>
   <dgm:cxnLst>
-    <dgm:cxn modelId="{7AF78F4A-9B1A-474C-B225-4221E7C2A0B1}" type="presOf" srcId="{2A943410-9F88-41CF-9C03-4DE206C12CDD}" destId="{22A73DE8-06A3-4738-8DF1-1BB00FC3DF3D}" srcOrd="0" destOrd="0" presId="urn:microsoft.com/office/officeart/2009/3/layout/HorizontalOrganizationChart"/>
+    <dgm:cxn modelId="{DE30F5EF-0F7E-48EA-B1AC-C7B2679E34C7}" type="presOf" srcId="{12F913D9-FB73-4E25-AB30-E0225958F1FC}" destId="{2D070600-3FFB-4384-A7EC-E99AC69D92D4}" srcOrd="1" destOrd="0" presId="urn:microsoft.com/office/officeart/2009/3/layout/HorizontalOrganizationChart"/>
     <dgm:cxn modelId="{183BF162-9CA0-4016-9A9A-96B5F3A81B5E}" srcId="{544FA98B-768C-4735-B8D6-D1AE13122174}" destId="{639DEDD2-C00C-4D90-A8B8-C1FDA690E12D}" srcOrd="0" destOrd="0" parTransId="{B1066A05-5ADE-4C6F-B2FD-09E2D582D324}" sibTransId="{A8936698-B9DD-4833-A84D-B8922B036636}"/>
+    <dgm:cxn modelId="{334FE91C-A4BD-4509-ADCE-F922C8642A9A}" type="presOf" srcId="{544FA98B-768C-4735-B8D6-D1AE13122174}" destId="{4A0BEDA8-6459-4D0F-A8A0-823890D4C2F0}" srcOrd="0" destOrd="0" presId="urn:microsoft.com/office/officeart/2009/3/layout/HorizontalOrganizationChart"/>
+    <dgm:cxn modelId="{1FF83E38-FF17-48AB-942E-D2D402820452}" type="presOf" srcId="{F2536003-3931-4E70-9206-641D94A76ED1}" destId="{3725AEFF-706B-4A7B-B9A0-238490510BF3}" srcOrd="1" destOrd="0" presId="urn:microsoft.com/office/officeart/2009/3/layout/HorizontalOrganizationChart"/>
+    <dgm:cxn modelId="{05D34FA7-24BC-4065-B3C1-1B69914A45B0}" type="presOf" srcId="{4B77A381-0FE9-4DE7-AE17-6F28B87D35C7}" destId="{8C0FB2CF-6962-4612-A99F-1523B036E972}" srcOrd="0" destOrd="0" presId="urn:microsoft.com/office/officeart/2009/3/layout/HorizontalOrganizationChart"/>
     <dgm:cxn modelId="{8D8CC0C1-B4CD-4905-B524-814E79DC6A15}" srcId="{2A943410-9F88-41CF-9C03-4DE206C12CDD}" destId="{9FB4528E-07BF-49A0-9BAE-E1258E49C259}" srcOrd="0" destOrd="0" parTransId="{70EF1E61-A7E2-4873-973A-1674C9E344AE}" sibTransId="{E7BAD1D1-7FDD-4CD1-B3F7-409D49E7A55B}"/>
     <dgm:cxn modelId="{FF291A1E-086B-4FA4-A850-3A1F8E1A3176}" srcId="{4B77A381-0FE9-4DE7-AE17-6F28B87D35C7}" destId="{F019FBF7-1B28-4713-A37B-07911BFD3C61}" srcOrd="2" destOrd="0" parTransId="{41B45B26-F0B5-4B23-8314-F55BCACFC59A}" sibTransId="{8B94D77D-8962-4297-A0D4-441A6C935E58}"/>
-    <dgm:cxn modelId="{F7D682B6-F259-42CC-BDFE-4441DA9E5015}" type="presOf" srcId="{F2536003-3931-4E70-9206-641D94A76ED1}" destId="{4E27151B-5235-41BD-8CD5-32F2D5D2E9FF}" srcOrd="0" destOrd="0" presId="urn:microsoft.com/office/officeart/2009/3/layout/HorizontalOrganizationChart"/>
-    <dgm:cxn modelId="{CA049984-8E9A-4672-8300-646A4A52A35C}" type="presOf" srcId="{0781BB0D-18B9-4618-94C3-3BC3BEEC4C73}" destId="{62C46F37-B0A9-4F56-8C59-08355FCC9F6B}" srcOrd="0" destOrd="0" presId="urn:microsoft.com/office/officeart/2009/3/layout/HorizontalOrganizationChart"/>
-    <dgm:cxn modelId="{237AC0F2-3E90-4496-8247-C94D9476EF2D}" type="presOf" srcId="{15CFCC63-654C-4664-8374-C3479DA464B4}" destId="{0E38AC11-30D6-46F1-9A9D-32B32C6C4104}" srcOrd="0" destOrd="0" presId="urn:microsoft.com/office/officeart/2009/3/layout/HorizontalOrganizationChart"/>
-    <dgm:cxn modelId="{4923374B-0134-41D5-9A42-0BFE3CE45180}" type="presOf" srcId="{4B77A381-0FE9-4DE7-AE17-6F28B87D35C7}" destId="{1635696E-0F08-4266-8F4A-BA4C5CCB131D}" srcOrd="1" destOrd="0" presId="urn:microsoft.com/office/officeart/2009/3/layout/HorizontalOrganizationChart"/>
-    <dgm:cxn modelId="{CF5599C5-39E0-4FA2-BBB4-B7E266188015}" type="presOf" srcId="{F2536003-3931-4E70-9206-641D94A76ED1}" destId="{3725AEFF-706B-4A7B-B9A0-238490510BF3}" srcOrd="1" destOrd="0" presId="urn:microsoft.com/office/officeart/2009/3/layout/HorizontalOrganizationChart"/>
+    <dgm:cxn modelId="{3E486441-477D-4ABE-AD3D-CD12852673CD}" type="presOf" srcId="{41B45B26-F0B5-4B23-8314-F55BCACFC59A}" destId="{45584576-267E-4072-AD81-F287BEEA5D83}" srcOrd="0" destOrd="0" presId="urn:microsoft.com/office/officeart/2009/3/layout/HorizontalOrganizationChart"/>
     <dgm:cxn modelId="{1AB0624E-0DBA-451E-9CC2-8F91FBBF3885}" srcId="{639DEDD2-C00C-4D90-A8B8-C1FDA690E12D}" destId="{2A943410-9F88-41CF-9C03-4DE206C12CDD}" srcOrd="0" destOrd="0" parTransId="{536537D5-A8C6-4111-96A9-9F7319F94E4B}" sibTransId="{16140D21-885D-452E-B15C-5AEFCBE3C72D}"/>
-    <dgm:cxn modelId="{C710F9DF-C07C-4FE8-9FBB-CE462BF74543}" type="presOf" srcId="{3D4397BA-82F4-4B80-9810-9A319D792CBD}" destId="{E6E15EE1-9CFF-4BF6-89E6-B2078CF271DA}" srcOrd="0" destOrd="0" presId="urn:microsoft.com/office/officeart/2009/3/layout/HorizontalOrganizationChart"/>
-    <dgm:cxn modelId="{ECF11E36-9AF5-4617-9C6D-96A3B488C3C4}" type="presOf" srcId="{2A943410-9F88-41CF-9C03-4DE206C12CDD}" destId="{0492F675-A193-4D84-86CD-F3F7FA2DCFDE}" srcOrd="1" destOrd="0" presId="urn:microsoft.com/office/officeart/2009/3/layout/HorizontalOrganizationChart"/>
-    <dgm:cxn modelId="{08A0E464-184C-4E7D-B272-84039B9BDE24}" type="presOf" srcId="{639DEDD2-C00C-4D90-A8B8-C1FDA690E12D}" destId="{8E5E67D8-851C-447F-9673-B060E3A0AAE8}" srcOrd="0" destOrd="0" presId="urn:microsoft.com/office/officeart/2009/3/layout/HorizontalOrganizationChart"/>
+    <dgm:cxn modelId="{03AFCE23-FB3F-4E69-BEC6-6044E7E7E2F4}" type="presOf" srcId="{2A943410-9F88-41CF-9C03-4DE206C12CDD}" destId="{22A73DE8-06A3-4738-8DF1-1BB00FC3DF3D}" srcOrd="0" destOrd="0" presId="urn:microsoft.com/office/officeart/2009/3/layout/HorizontalOrganizationChart"/>
+    <dgm:cxn modelId="{97B4DB66-FB33-4E76-8B91-E823753E5545}" type="presOf" srcId="{F2536003-3931-4E70-9206-641D94A76ED1}" destId="{4E27151B-5235-41BD-8CD5-32F2D5D2E9FF}" srcOrd="0" destOrd="0" presId="urn:microsoft.com/office/officeart/2009/3/layout/HorizontalOrganizationChart"/>
+    <dgm:cxn modelId="{DB27AAC0-E7D0-414E-A202-FB82CD983A20}" type="presOf" srcId="{9FB4528E-07BF-49A0-9BAE-E1258E49C259}" destId="{F095DBB7-88E7-4C31-ACDA-04B3D009F70B}" srcOrd="1" destOrd="0" presId="urn:microsoft.com/office/officeart/2009/3/layout/HorizontalOrganizationChart"/>
     <dgm:cxn modelId="{E0C0CFC8-6AB0-436D-9A42-183C9E5B3C4A}" srcId="{4B77A381-0FE9-4DE7-AE17-6F28B87D35C7}" destId="{12F913D9-FB73-4E25-AB30-E0225958F1FC}" srcOrd="0" destOrd="0" parTransId="{15CFCC63-654C-4664-8374-C3479DA464B4}" sibTransId="{65E04474-998B-44FC-A6FF-558E987C45FC}"/>
-    <dgm:cxn modelId="{8D4005A1-F51A-40A9-A101-20875B7B74BF}" type="presOf" srcId="{639DEDD2-C00C-4D90-A8B8-C1FDA690E12D}" destId="{A996F592-8914-49A3-9AC2-8C2D455F17D7}" srcOrd="1" destOrd="0" presId="urn:microsoft.com/office/officeart/2009/3/layout/HorizontalOrganizationChart"/>
-    <dgm:cxn modelId="{C590EE10-DFD1-4642-8B79-77B73DF2A028}" type="presOf" srcId="{544FA98B-768C-4735-B8D6-D1AE13122174}" destId="{4A0BEDA8-6459-4D0F-A8A0-823890D4C2F0}" srcOrd="0" destOrd="0" presId="urn:microsoft.com/office/officeart/2009/3/layout/HorizontalOrganizationChart"/>
-    <dgm:cxn modelId="{C88E15DE-E959-4EB0-80F1-02A82AE092A5}" type="presOf" srcId="{9FB4528E-07BF-49A0-9BAE-E1258E49C259}" destId="{F095DBB7-88E7-4C31-ACDA-04B3D009F70B}" srcOrd="1" destOrd="0" presId="urn:microsoft.com/office/officeart/2009/3/layout/HorizontalOrganizationChart"/>
-    <dgm:cxn modelId="{4DA116DA-EC59-480A-A946-7AAC169FE421}" type="presOf" srcId="{41B45B26-F0B5-4B23-8314-F55BCACFC59A}" destId="{45584576-267E-4072-AD81-F287BEEA5D83}" srcOrd="0" destOrd="0" presId="urn:microsoft.com/office/officeart/2009/3/layout/HorizontalOrganizationChart"/>
+    <dgm:cxn modelId="{7D006321-FD8F-456A-92BD-3459C27B62A7}" type="presOf" srcId="{9FB4528E-07BF-49A0-9BAE-E1258E49C259}" destId="{F24EE831-1235-47FA-9496-71A15D59EDF1}" srcOrd="0" destOrd="0" presId="urn:microsoft.com/office/officeart/2009/3/layout/HorizontalOrganizationChart"/>
     <dgm:cxn modelId="{62BBD1FF-6871-4552-9B99-F3A0C3C6297C}" srcId="{639DEDD2-C00C-4D90-A8B8-C1FDA690E12D}" destId="{4B77A381-0FE9-4DE7-AE17-6F28B87D35C7}" srcOrd="1" destOrd="0" parTransId="{0781BB0D-18B9-4618-94C3-3BC3BEEC4C73}" sibTransId="{58B9128B-6B3B-4521-A304-C5C786A099B3}"/>
-    <dgm:cxn modelId="{37FEFF30-2CE7-47D2-ACF2-84E6945EA5B7}" type="presOf" srcId="{F019FBF7-1B28-4713-A37B-07911BFD3C61}" destId="{F13851D0-3441-497F-B5F3-9332051DA3CE}" srcOrd="1" destOrd="0" presId="urn:microsoft.com/office/officeart/2009/3/layout/HorizontalOrganizationChart"/>
+    <dgm:cxn modelId="{202C7076-DC44-4515-BEC6-B38CD68D0669}" type="presOf" srcId="{12F913D9-FB73-4E25-AB30-E0225958F1FC}" destId="{1EEEEAA0-BDBD-432A-85B2-452044BC2A8F}" srcOrd="0" destOrd="0" presId="urn:microsoft.com/office/officeart/2009/3/layout/HorizontalOrganizationChart"/>
     <dgm:cxn modelId="{7B7DCFDF-5D30-4E5D-BAD8-6AB1B06D4B7C}" srcId="{4B77A381-0FE9-4DE7-AE17-6F28B87D35C7}" destId="{F2536003-3931-4E70-9206-641D94A76ED1}" srcOrd="1" destOrd="0" parTransId="{3D4397BA-82F4-4B80-9810-9A319D792CBD}" sibTransId="{AE49B6F4-4F8E-4E4F-855D-397BDEF71346}"/>
-    <dgm:cxn modelId="{76DD6EAB-519A-4C25-A6E6-D85205F76367}" type="presOf" srcId="{F019FBF7-1B28-4713-A37B-07911BFD3C61}" destId="{9E9D683A-30E7-4C2C-B3BD-0BE9B9477DAD}" srcOrd="0" destOrd="0" presId="urn:microsoft.com/office/officeart/2009/3/layout/HorizontalOrganizationChart"/>
-    <dgm:cxn modelId="{18742A6E-2B34-4864-9836-BC71F059DFD9}" type="presOf" srcId="{12F913D9-FB73-4E25-AB30-E0225958F1FC}" destId="{1EEEEAA0-BDBD-432A-85B2-452044BC2A8F}" srcOrd="0" destOrd="0" presId="urn:microsoft.com/office/officeart/2009/3/layout/HorizontalOrganizationChart"/>
-    <dgm:cxn modelId="{0A1F9AED-B2D5-4981-BF89-5A22760C7E57}" type="presOf" srcId="{9FB4528E-07BF-49A0-9BAE-E1258E49C259}" destId="{F24EE831-1235-47FA-9496-71A15D59EDF1}" srcOrd="0" destOrd="0" presId="urn:microsoft.com/office/officeart/2009/3/layout/HorizontalOrganizationChart"/>
-    <dgm:cxn modelId="{BED91F77-7CCC-4F03-BADB-86EFD571EB05}" type="presOf" srcId="{70EF1E61-A7E2-4873-973A-1674C9E344AE}" destId="{20E79F55-B4A4-463C-8D86-769FB2C518B3}" srcOrd="0" destOrd="0" presId="urn:microsoft.com/office/officeart/2009/3/layout/HorizontalOrganizationChart"/>
-    <dgm:cxn modelId="{664812CB-713A-47B2-ACB8-12BB95F1CC52}" type="presOf" srcId="{4B77A381-0FE9-4DE7-AE17-6F28B87D35C7}" destId="{8C0FB2CF-6962-4612-A99F-1523B036E972}" srcOrd="0" destOrd="0" presId="urn:microsoft.com/office/officeart/2009/3/layout/HorizontalOrganizationChart"/>
-    <dgm:cxn modelId="{F435483F-CEB6-43B7-8413-D3020D4093C2}" type="presOf" srcId="{536537D5-A8C6-4111-96A9-9F7319F94E4B}" destId="{71C9A030-98C2-49AF-8262-8F0CB3A83CB7}" srcOrd="0" destOrd="0" presId="urn:microsoft.com/office/officeart/2009/3/layout/HorizontalOrganizationChart"/>
-    <dgm:cxn modelId="{A7EDC7D5-DD6E-4BFC-AF0A-3E30DBF45D0D}" type="presOf" srcId="{12F913D9-FB73-4E25-AB30-E0225958F1FC}" destId="{2D070600-3FFB-4384-A7EC-E99AC69D92D4}" srcOrd="1" destOrd="0" presId="urn:microsoft.com/office/officeart/2009/3/layout/HorizontalOrganizationChart"/>
-    <dgm:cxn modelId="{4B3F490C-BB1F-42AF-AD14-D9E7031CBDAF}" type="presParOf" srcId="{4A0BEDA8-6459-4D0F-A8A0-823890D4C2F0}" destId="{AA6605D3-8178-4FC0-9069-38B8BAB1C15D}" srcOrd="0" destOrd="0" presId="urn:microsoft.com/office/officeart/2009/3/layout/HorizontalOrganizationChart"/>
-    <dgm:cxn modelId="{02600D0B-A559-4D48-8350-8320766DEC24}" type="presParOf" srcId="{AA6605D3-8178-4FC0-9069-38B8BAB1C15D}" destId="{C9300A13-E066-45D0-A782-86E0802E1333}" srcOrd="0" destOrd="0" presId="urn:microsoft.com/office/officeart/2009/3/layout/HorizontalOrganizationChart"/>
-    <dgm:cxn modelId="{6B6BF485-4EAF-4AF4-B437-8028B06C8C9A}" type="presParOf" srcId="{C9300A13-E066-45D0-A782-86E0802E1333}" destId="{8E5E67D8-851C-447F-9673-B060E3A0AAE8}" srcOrd="0" destOrd="0" presId="urn:microsoft.com/office/officeart/2009/3/layout/HorizontalOrganizationChart"/>
-    <dgm:cxn modelId="{5DCC711F-0D65-43C1-8C57-80FDE412F096}" type="presParOf" srcId="{C9300A13-E066-45D0-A782-86E0802E1333}" destId="{A996F592-8914-49A3-9AC2-8C2D455F17D7}" srcOrd="1" destOrd="0" presId="urn:microsoft.com/office/officeart/2009/3/layout/HorizontalOrganizationChart"/>
-    <dgm:cxn modelId="{EB155C10-8D81-4F27-9CAB-6719257EC935}" type="presParOf" srcId="{AA6605D3-8178-4FC0-9069-38B8BAB1C15D}" destId="{23FAC434-52D8-4D76-8AD0-3B16ED1CFFD3}" srcOrd="1" destOrd="0" presId="urn:microsoft.com/office/officeart/2009/3/layout/HorizontalOrganizationChart"/>
-    <dgm:cxn modelId="{B7B4EB95-2194-4214-9428-FED9AB314FE9}" type="presParOf" srcId="{23FAC434-52D8-4D76-8AD0-3B16ED1CFFD3}" destId="{71C9A030-98C2-49AF-8262-8F0CB3A83CB7}" srcOrd="0" destOrd="0" presId="urn:microsoft.com/office/officeart/2009/3/layout/HorizontalOrganizationChart"/>
-    <dgm:cxn modelId="{97A4F246-003A-4232-8189-BBDECD0ABE29}" type="presParOf" srcId="{23FAC434-52D8-4D76-8AD0-3B16ED1CFFD3}" destId="{51D78842-4044-470C-A6AC-39DE1721A627}" srcOrd="1" destOrd="0" presId="urn:microsoft.com/office/officeart/2009/3/layout/HorizontalOrganizationChart"/>
-    <dgm:cxn modelId="{B7688965-76E7-4E9D-BE3F-CC58E2EB3184}" type="presParOf" srcId="{51D78842-4044-470C-A6AC-39DE1721A627}" destId="{7B98C679-354E-4FC6-A911-8DDC2840388E}" srcOrd="0" destOrd="0" presId="urn:microsoft.com/office/officeart/2009/3/layout/HorizontalOrganizationChart"/>
-    <dgm:cxn modelId="{FC25D561-4376-4C4D-AB0C-EBE8A5D0B4C2}" type="presParOf" srcId="{7B98C679-354E-4FC6-A911-8DDC2840388E}" destId="{22A73DE8-06A3-4738-8DF1-1BB00FC3DF3D}" srcOrd="0" destOrd="0" presId="urn:microsoft.com/office/officeart/2009/3/layout/HorizontalOrganizationChart"/>
-    <dgm:cxn modelId="{A99157FD-4720-4FBD-9E49-E3CB2A6DF660}" type="presParOf" srcId="{7B98C679-354E-4FC6-A911-8DDC2840388E}" destId="{0492F675-A193-4D84-86CD-F3F7FA2DCFDE}" srcOrd="1" destOrd="0" presId="urn:microsoft.com/office/officeart/2009/3/layout/HorizontalOrganizationChart"/>
-    <dgm:cxn modelId="{CE8C1CD2-0012-4E70-9C34-061E6004B8B9}" type="presParOf" srcId="{51D78842-4044-470C-A6AC-39DE1721A627}" destId="{BE2C9BFF-F14A-402F-A4E5-035AABB5EB84}" srcOrd="1" destOrd="0" presId="urn:microsoft.com/office/officeart/2009/3/layout/HorizontalOrganizationChart"/>
-    <dgm:cxn modelId="{04551546-E20C-401E-9DAB-414E9A66C6F0}" type="presParOf" srcId="{BE2C9BFF-F14A-402F-A4E5-035AABB5EB84}" destId="{20E79F55-B4A4-463C-8D86-769FB2C518B3}" srcOrd="0" destOrd="0" presId="urn:microsoft.com/office/officeart/2009/3/layout/HorizontalOrganizationChart"/>
-    <dgm:cxn modelId="{5EB65431-199A-48DB-87A2-9A7784528D96}" type="presParOf" srcId="{BE2C9BFF-F14A-402F-A4E5-035AABB5EB84}" destId="{51ECF3A8-B1D0-4393-9066-F53E524A395C}" srcOrd="1" destOrd="0" presId="urn:microsoft.com/office/officeart/2009/3/layout/HorizontalOrganizationChart"/>
-    <dgm:cxn modelId="{00B03664-A3D2-4ADE-B5A7-4DC0B7433D2B}" type="presParOf" srcId="{51ECF3A8-B1D0-4393-9066-F53E524A395C}" destId="{0D3614FB-3021-4A65-ADC3-F1F1FDAB7586}" srcOrd="0" destOrd="0" presId="urn:microsoft.com/office/officeart/2009/3/layout/HorizontalOrganizationChart"/>
-    <dgm:cxn modelId="{2A87B964-D7F7-4B56-B18A-5CA89CCAD9DF}" type="presParOf" srcId="{0D3614FB-3021-4A65-ADC3-F1F1FDAB7586}" destId="{F24EE831-1235-47FA-9496-71A15D59EDF1}" srcOrd="0" destOrd="0" presId="urn:microsoft.com/office/officeart/2009/3/layout/HorizontalOrganizationChart"/>
-    <dgm:cxn modelId="{DD17EED4-9F36-4824-9564-260D94BF7DC8}" type="presParOf" srcId="{0D3614FB-3021-4A65-ADC3-F1F1FDAB7586}" destId="{F095DBB7-88E7-4C31-ACDA-04B3D009F70B}" srcOrd="1" destOrd="0" presId="urn:microsoft.com/office/officeart/2009/3/layout/HorizontalOrganizationChart"/>
-    <dgm:cxn modelId="{B2407D40-9EAF-4631-9684-DF4408CA9825}" type="presParOf" srcId="{51ECF3A8-B1D0-4393-9066-F53E524A395C}" destId="{954E9C50-D2E6-4039-85EC-C31F4644B706}" srcOrd="1" destOrd="0" presId="urn:microsoft.com/office/officeart/2009/3/layout/HorizontalOrganizationChart"/>
-    <dgm:cxn modelId="{15EF9419-ECA1-458B-B2E2-ED64262F8411}" type="presParOf" srcId="{51ECF3A8-B1D0-4393-9066-F53E524A395C}" destId="{7BD3E642-2F0A-4A2E-9B99-6AE57413E791}" srcOrd="2" destOrd="0" presId="urn:microsoft.com/office/officeart/2009/3/layout/HorizontalOrganizationChart"/>
-    <dgm:cxn modelId="{C2B5A36B-AF27-4850-A1DD-B9ACC22FF6D5}" type="presParOf" srcId="{51D78842-4044-470C-A6AC-39DE1721A627}" destId="{EB16DAD4-65F1-4E32-A5BA-54C7E8B8F49C}" srcOrd="2" destOrd="0" presId="urn:microsoft.com/office/officeart/2009/3/layout/HorizontalOrganizationChart"/>
-    <dgm:cxn modelId="{247E5B24-78F6-4581-852E-A03CD599906B}" type="presParOf" srcId="{23FAC434-52D8-4D76-8AD0-3B16ED1CFFD3}" destId="{62C46F37-B0A9-4F56-8C59-08355FCC9F6B}" srcOrd="2" destOrd="0" presId="urn:microsoft.com/office/officeart/2009/3/layout/HorizontalOrganizationChart"/>
-    <dgm:cxn modelId="{27001BDB-D784-46F6-900A-81A123A5ADB5}" type="presParOf" srcId="{23FAC434-52D8-4D76-8AD0-3B16ED1CFFD3}" destId="{2AF8B750-0B00-4F39-9229-46944C0B7871}" srcOrd="3" destOrd="0" presId="urn:microsoft.com/office/officeart/2009/3/layout/HorizontalOrganizationChart"/>
-    <dgm:cxn modelId="{31C6BEA0-41EB-49F2-93A0-D9B283E74BD9}" type="presParOf" srcId="{2AF8B750-0B00-4F39-9229-46944C0B7871}" destId="{8E5197D4-D762-46DF-B50C-1D625746B004}" srcOrd="0" destOrd="0" presId="urn:microsoft.com/office/officeart/2009/3/layout/HorizontalOrganizationChart"/>
-    <dgm:cxn modelId="{0E4CB36D-DBFF-424B-82D7-93BF8A9D4B5F}" type="presParOf" srcId="{8E5197D4-D762-46DF-B50C-1D625746B004}" destId="{8C0FB2CF-6962-4612-A99F-1523B036E972}" srcOrd="0" destOrd="0" presId="urn:microsoft.com/office/officeart/2009/3/layout/HorizontalOrganizationChart"/>
-    <dgm:cxn modelId="{5C564AC8-0FDE-4FD3-9A53-9202603EBDA7}" type="presParOf" srcId="{8E5197D4-D762-46DF-B50C-1D625746B004}" destId="{1635696E-0F08-4266-8F4A-BA4C5CCB131D}" srcOrd="1" destOrd="0" presId="urn:microsoft.com/office/officeart/2009/3/layout/HorizontalOrganizationChart"/>
-    <dgm:cxn modelId="{D4DBF58F-B250-4D0F-A695-6F6ECFD9EBC1}" type="presParOf" srcId="{2AF8B750-0B00-4F39-9229-46944C0B7871}" destId="{8D9F969A-966C-4A93-AEA6-B6E9D0A9FECF}" srcOrd="1" destOrd="0" presId="urn:microsoft.com/office/officeart/2009/3/layout/HorizontalOrganizationChart"/>
-    <dgm:cxn modelId="{D6627F9D-B6C9-403D-AA78-989005478044}" type="presParOf" srcId="{8D9F969A-966C-4A93-AEA6-B6E9D0A9FECF}" destId="{0E38AC11-30D6-46F1-9A9D-32B32C6C4104}" srcOrd="0" destOrd="0" presId="urn:microsoft.com/office/officeart/2009/3/layout/HorizontalOrganizationChart"/>
-    <dgm:cxn modelId="{210BD575-2821-496B-9F1D-DDC1DC6C622A}" type="presParOf" srcId="{8D9F969A-966C-4A93-AEA6-B6E9D0A9FECF}" destId="{BABBB19D-550D-49F0-AFE1-C2402D64D1A5}" srcOrd="1" destOrd="0" presId="urn:microsoft.com/office/officeart/2009/3/layout/HorizontalOrganizationChart"/>
-    <dgm:cxn modelId="{6633B8D7-9297-47FF-88C2-96E86B97EEC8}" type="presParOf" srcId="{BABBB19D-550D-49F0-AFE1-C2402D64D1A5}" destId="{78E1D6FB-9B20-4B4E-B6F4-3312366607C7}" srcOrd="0" destOrd="0" presId="urn:microsoft.com/office/officeart/2009/3/layout/HorizontalOrganizationChart"/>
-    <dgm:cxn modelId="{032A4D39-2CC9-44AD-B895-64EF19BDCA43}" type="presParOf" srcId="{78E1D6FB-9B20-4B4E-B6F4-3312366607C7}" destId="{1EEEEAA0-BDBD-432A-85B2-452044BC2A8F}" srcOrd="0" destOrd="0" presId="urn:microsoft.com/office/officeart/2009/3/layout/HorizontalOrganizationChart"/>
-    <dgm:cxn modelId="{20C7AA8C-C05C-43FD-8BAA-F2144A9835FC}" type="presParOf" srcId="{78E1D6FB-9B20-4B4E-B6F4-3312366607C7}" destId="{2D070600-3FFB-4384-A7EC-E99AC69D92D4}" srcOrd="1" destOrd="0" presId="urn:microsoft.com/office/officeart/2009/3/layout/HorizontalOrganizationChart"/>
-    <dgm:cxn modelId="{A0B86C1F-0A9A-4FB6-B8D2-4DDC525589CE}" type="presParOf" srcId="{BABBB19D-550D-49F0-AFE1-C2402D64D1A5}" destId="{60D2A064-D854-4637-B8BC-A598AE1508FF}" srcOrd="1" destOrd="0" presId="urn:microsoft.com/office/officeart/2009/3/layout/HorizontalOrganizationChart"/>
-    <dgm:cxn modelId="{F186F54D-31B8-4FD5-A4C0-D21B298F6FCD}" type="presParOf" srcId="{BABBB19D-550D-49F0-AFE1-C2402D64D1A5}" destId="{4017FEAD-A05D-42BD-AC38-BD599D21DB17}" srcOrd="2" destOrd="0" presId="urn:microsoft.com/office/officeart/2009/3/layout/HorizontalOrganizationChart"/>
-    <dgm:cxn modelId="{FF2B0479-5BC4-4995-AA02-FC297CCA0202}" type="presParOf" srcId="{8D9F969A-966C-4A93-AEA6-B6E9D0A9FECF}" destId="{E6E15EE1-9CFF-4BF6-89E6-B2078CF271DA}" srcOrd="2" destOrd="0" presId="urn:microsoft.com/office/officeart/2009/3/layout/HorizontalOrganizationChart"/>
-    <dgm:cxn modelId="{E5381790-8B45-4070-B0F4-2F8CF837FEBF}" type="presParOf" srcId="{8D9F969A-966C-4A93-AEA6-B6E9D0A9FECF}" destId="{757AC193-A7D0-4767-BFDA-129853A6B628}" srcOrd="3" destOrd="0" presId="urn:microsoft.com/office/officeart/2009/3/layout/HorizontalOrganizationChart"/>
-    <dgm:cxn modelId="{7CC28231-EA5B-410E-A36F-0779A4E1016F}" type="presParOf" srcId="{757AC193-A7D0-4767-BFDA-129853A6B628}" destId="{F5C30B91-068E-43FC-9362-552813E4C632}" srcOrd="0" destOrd="0" presId="urn:microsoft.com/office/officeart/2009/3/layout/HorizontalOrganizationChart"/>
-    <dgm:cxn modelId="{312A9901-AA17-46A2-ACF9-093100FC6DB3}" type="presParOf" srcId="{F5C30B91-068E-43FC-9362-552813E4C632}" destId="{4E27151B-5235-41BD-8CD5-32F2D5D2E9FF}" srcOrd="0" destOrd="0" presId="urn:microsoft.com/office/officeart/2009/3/layout/HorizontalOrganizationChart"/>
-    <dgm:cxn modelId="{5F25B6C0-DD0D-4816-82C7-7265A06D65A0}" type="presParOf" srcId="{F5C30B91-068E-43FC-9362-552813E4C632}" destId="{3725AEFF-706B-4A7B-B9A0-238490510BF3}" srcOrd="1" destOrd="0" presId="urn:microsoft.com/office/officeart/2009/3/layout/HorizontalOrganizationChart"/>
-    <dgm:cxn modelId="{5027C75A-3706-4DC5-99F3-333BB34961CD}" type="presParOf" srcId="{757AC193-A7D0-4767-BFDA-129853A6B628}" destId="{E932F3FF-473C-4207-8677-3CA614A4DB11}" srcOrd="1" destOrd="0" presId="urn:microsoft.com/office/officeart/2009/3/layout/HorizontalOrganizationChart"/>
-    <dgm:cxn modelId="{1651D45A-3C81-4468-9817-B513A0AD7FD0}" type="presParOf" srcId="{757AC193-A7D0-4767-BFDA-129853A6B628}" destId="{FF092039-D371-4FF0-AEB8-A57C4D35CBDA}" srcOrd="2" destOrd="0" presId="urn:microsoft.com/office/officeart/2009/3/layout/HorizontalOrganizationChart"/>
-    <dgm:cxn modelId="{3723F22F-87D8-464C-A81F-2DF55A8CDC16}" type="presParOf" srcId="{8D9F969A-966C-4A93-AEA6-B6E9D0A9FECF}" destId="{45584576-267E-4072-AD81-F287BEEA5D83}" srcOrd="4" destOrd="0" presId="urn:microsoft.com/office/officeart/2009/3/layout/HorizontalOrganizationChart"/>
-    <dgm:cxn modelId="{518FD55A-A0B4-4387-96CF-4EC85E8BFE52}" type="presParOf" srcId="{8D9F969A-966C-4A93-AEA6-B6E9D0A9FECF}" destId="{5FE37109-4634-4A9F-946C-1C603A4F7AE9}" srcOrd="5" destOrd="0" presId="urn:microsoft.com/office/officeart/2009/3/layout/HorizontalOrganizationChart"/>
-    <dgm:cxn modelId="{4D67833A-94DA-4138-ACE3-BDC470E51FF2}" type="presParOf" srcId="{5FE37109-4634-4A9F-946C-1C603A4F7AE9}" destId="{724F5D0C-8BCD-482F-A857-B4968700E32A}" srcOrd="0" destOrd="0" presId="urn:microsoft.com/office/officeart/2009/3/layout/HorizontalOrganizationChart"/>
-    <dgm:cxn modelId="{9838802D-D6CC-404A-AB48-D97298AC55E3}" type="presParOf" srcId="{724F5D0C-8BCD-482F-A857-B4968700E32A}" destId="{9E9D683A-30E7-4C2C-B3BD-0BE9B9477DAD}" srcOrd="0" destOrd="0" presId="urn:microsoft.com/office/officeart/2009/3/layout/HorizontalOrganizationChart"/>
-    <dgm:cxn modelId="{6B9046B9-9563-4AF8-B691-EA6BE60D3693}" type="presParOf" srcId="{724F5D0C-8BCD-482F-A857-B4968700E32A}" destId="{F13851D0-3441-497F-B5F3-9332051DA3CE}" srcOrd="1" destOrd="0" presId="urn:microsoft.com/office/officeart/2009/3/layout/HorizontalOrganizationChart"/>
-    <dgm:cxn modelId="{3E55CAEC-21C7-4075-9ADB-6980D8B849D9}" type="presParOf" srcId="{5FE37109-4634-4A9F-946C-1C603A4F7AE9}" destId="{B52E8745-7BA4-47B1-812E-10ED45988999}" srcOrd="1" destOrd="0" presId="urn:microsoft.com/office/officeart/2009/3/layout/HorizontalOrganizationChart"/>
-    <dgm:cxn modelId="{4BB227B6-1692-492A-BB7D-C5F10FBE511A}" type="presParOf" srcId="{5FE37109-4634-4A9F-946C-1C603A4F7AE9}" destId="{4BEA1CC3-D8DB-477D-BA26-358C6164E32B}" srcOrd="2" destOrd="0" presId="urn:microsoft.com/office/officeart/2009/3/layout/HorizontalOrganizationChart"/>
-    <dgm:cxn modelId="{CD3458C4-71EC-4D11-8360-F8C241AE9139}" type="presParOf" srcId="{2AF8B750-0B00-4F39-9229-46944C0B7871}" destId="{74219CB5-06FB-424E-8869-9D5F68EF2A58}" srcOrd="2" destOrd="0" presId="urn:microsoft.com/office/officeart/2009/3/layout/HorizontalOrganizationChart"/>
-    <dgm:cxn modelId="{29D06946-6524-4E73-A33C-1B185FA91FAF}" type="presParOf" srcId="{AA6605D3-8178-4FC0-9069-38B8BAB1C15D}" destId="{E6DA6692-5ADE-4C9F-A8D9-CB36C8EDDD7F}" srcOrd="2" destOrd="0" presId="urn:microsoft.com/office/officeart/2009/3/layout/HorizontalOrganizationChart"/>
+    <dgm:cxn modelId="{A0A2B0E0-AC9A-42F0-BF8A-775CE9594F05}" type="presOf" srcId="{0781BB0D-18B9-4618-94C3-3BC3BEEC4C73}" destId="{62C46F37-B0A9-4F56-8C59-08355FCC9F6B}" srcOrd="0" destOrd="0" presId="urn:microsoft.com/office/officeart/2009/3/layout/HorizontalOrganizationChart"/>
+    <dgm:cxn modelId="{6DF0DA4E-138D-49A6-8DCB-A83C823BDE61}" type="presOf" srcId="{F019FBF7-1B28-4713-A37B-07911BFD3C61}" destId="{F13851D0-3441-497F-B5F3-9332051DA3CE}" srcOrd="1" destOrd="0" presId="urn:microsoft.com/office/officeart/2009/3/layout/HorizontalOrganizationChart"/>
+    <dgm:cxn modelId="{BD2F7D13-0171-40BF-852C-51E3784F32F9}" type="presOf" srcId="{2A943410-9F88-41CF-9C03-4DE206C12CDD}" destId="{0492F675-A193-4D84-86CD-F3F7FA2DCFDE}" srcOrd="1" destOrd="0" presId="urn:microsoft.com/office/officeart/2009/3/layout/HorizontalOrganizationChart"/>
+    <dgm:cxn modelId="{202FDAF1-33C7-45B7-A8D3-E4C294A580EF}" type="presOf" srcId="{536537D5-A8C6-4111-96A9-9F7319F94E4B}" destId="{71C9A030-98C2-49AF-8262-8F0CB3A83CB7}" srcOrd="0" destOrd="0" presId="urn:microsoft.com/office/officeart/2009/3/layout/HorizontalOrganizationChart"/>
+    <dgm:cxn modelId="{330A7B4F-FCE1-480C-891C-003B69EB457E}" type="presOf" srcId="{639DEDD2-C00C-4D90-A8B8-C1FDA690E12D}" destId="{8E5E67D8-851C-447F-9673-B060E3A0AAE8}" srcOrd="0" destOrd="0" presId="urn:microsoft.com/office/officeart/2009/3/layout/HorizontalOrganizationChart"/>
+    <dgm:cxn modelId="{0C62DABB-28B4-449F-8F73-489CA4FC5B13}" type="presOf" srcId="{4B77A381-0FE9-4DE7-AE17-6F28B87D35C7}" destId="{1635696E-0F08-4266-8F4A-BA4C5CCB131D}" srcOrd="1" destOrd="0" presId="urn:microsoft.com/office/officeart/2009/3/layout/HorizontalOrganizationChart"/>
+    <dgm:cxn modelId="{86C4067E-B7D2-4DCA-A8BD-E9FC113A17E0}" type="presOf" srcId="{70EF1E61-A7E2-4873-973A-1674C9E344AE}" destId="{20E79F55-B4A4-463C-8D86-769FB2C518B3}" srcOrd="0" destOrd="0" presId="urn:microsoft.com/office/officeart/2009/3/layout/HorizontalOrganizationChart"/>
+    <dgm:cxn modelId="{6A685961-F560-4191-957F-29D6E2BA962A}" type="presOf" srcId="{15CFCC63-654C-4664-8374-C3479DA464B4}" destId="{0E38AC11-30D6-46F1-9A9D-32B32C6C4104}" srcOrd="0" destOrd="0" presId="urn:microsoft.com/office/officeart/2009/3/layout/HorizontalOrganizationChart"/>
+    <dgm:cxn modelId="{8C0147DB-F378-46B5-9670-CEDD01240B9B}" type="presOf" srcId="{3D4397BA-82F4-4B80-9810-9A319D792CBD}" destId="{E6E15EE1-9CFF-4BF6-89E6-B2078CF271DA}" srcOrd="0" destOrd="0" presId="urn:microsoft.com/office/officeart/2009/3/layout/HorizontalOrganizationChart"/>
+    <dgm:cxn modelId="{B228E7B3-8A71-4535-BB9D-17BC94F285DD}" type="presOf" srcId="{639DEDD2-C00C-4D90-A8B8-C1FDA690E12D}" destId="{A996F592-8914-49A3-9AC2-8C2D455F17D7}" srcOrd="1" destOrd="0" presId="urn:microsoft.com/office/officeart/2009/3/layout/HorizontalOrganizationChart"/>
+    <dgm:cxn modelId="{F61A44A0-7DF4-4736-9D90-23986D7F9028}" type="presOf" srcId="{F019FBF7-1B28-4713-A37B-07911BFD3C61}" destId="{9E9D683A-30E7-4C2C-B3BD-0BE9B9477DAD}" srcOrd="0" destOrd="0" presId="urn:microsoft.com/office/officeart/2009/3/layout/HorizontalOrganizationChart"/>
+    <dgm:cxn modelId="{F54C59BA-52C5-4F76-ABC7-EC0641BD95F0}" type="presParOf" srcId="{4A0BEDA8-6459-4D0F-A8A0-823890D4C2F0}" destId="{AA6605D3-8178-4FC0-9069-38B8BAB1C15D}" srcOrd="0" destOrd="0" presId="urn:microsoft.com/office/officeart/2009/3/layout/HorizontalOrganizationChart"/>
+    <dgm:cxn modelId="{DBD3B8A1-0A37-454B-9B9B-F8F6DD798515}" type="presParOf" srcId="{AA6605D3-8178-4FC0-9069-38B8BAB1C15D}" destId="{C9300A13-E066-45D0-A782-86E0802E1333}" srcOrd="0" destOrd="0" presId="urn:microsoft.com/office/officeart/2009/3/layout/HorizontalOrganizationChart"/>
+    <dgm:cxn modelId="{DC355F6E-CF5A-42D8-BA5A-13C3809B3EDF}" type="presParOf" srcId="{C9300A13-E066-45D0-A782-86E0802E1333}" destId="{8E5E67D8-851C-447F-9673-B060E3A0AAE8}" srcOrd="0" destOrd="0" presId="urn:microsoft.com/office/officeart/2009/3/layout/HorizontalOrganizationChart"/>
+    <dgm:cxn modelId="{E4052E9A-93FF-4EA7-9214-E2FBBB5CC30A}" type="presParOf" srcId="{C9300A13-E066-45D0-A782-86E0802E1333}" destId="{A996F592-8914-49A3-9AC2-8C2D455F17D7}" srcOrd="1" destOrd="0" presId="urn:microsoft.com/office/officeart/2009/3/layout/HorizontalOrganizationChart"/>
+    <dgm:cxn modelId="{CAEF5140-7461-48E1-8481-3A7E6C2F0CA0}" type="presParOf" srcId="{AA6605D3-8178-4FC0-9069-38B8BAB1C15D}" destId="{23FAC434-52D8-4D76-8AD0-3B16ED1CFFD3}" srcOrd="1" destOrd="0" presId="urn:microsoft.com/office/officeart/2009/3/layout/HorizontalOrganizationChart"/>
+    <dgm:cxn modelId="{F7278F33-98E9-4BCE-90F6-5AB66B09319D}" type="presParOf" srcId="{23FAC434-52D8-4D76-8AD0-3B16ED1CFFD3}" destId="{71C9A030-98C2-49AF-8262-8F0CB3A83CB7}" srcOrd="0" destOrd="0" presId="urn:microsoft.com/office/officeart/2009/3/layout/HorizontalOrganizationChart"/>
+    <dgm:cxn modelId="{CC9198BE-57C1-454D-968B-7367AA4CCD42}" type="presParOf" srcId="{23FAC434-52D8-4D76-8AD0-3B16ED1CFFD3}" destId="{51D78842-4044-470C-A6AC-39DE1721A627}" srcOrd="1" destOrd="0" presId="urn:microsoft.com/office/officeart/2009/3/layout/HorizontalOrganizationChart"/>
+    <dgm:cxn modelId="{7E3FC211-AF27-4E2C-9D43-F7289862B9CB}" type="presParOf" srcId="{51D78842-4044-470C-A6AC-39DE1721A627}" destId="{7B98C679-354E-4FC6-A911-8DDC2840388E}" srcOrd="0" destOrd="0" presId="urn:microsoft.com/office/officeart/2009/3/layout/HorizontalOrganizationChart"/>
+    <dgm:cxn modelId="{1024DA43-AA15-4063-B381-393EF7F6F6A7}" type="presParOf" srcId="{7B98C679-354E-4FC6-A911-8DDC2840388E}" destId="{22A73DE8-06A3-4738-8DF1-1BB00FC3DF3D}" srcOrd="0" destOrd="0" presId="urn:microsoft.com/office/officeart/2009/3/layout/HorizontalOrganizationChart"/>
+    <dgm:cxn modelId="{F0A9CF85-DCFF-4255-9B29-3A46A2C38644}" type="presParOf" srcId="{7B98C679-354E-4FC6-A911-8DDC2840388E}" destId="{0492F675-A193-4D84-86CD-F3F7FA2DCFDE}" srcOrd="1" destOrd="0" presId="urn:microsoft.com/office/officeart/2009/3/layout/HorizontalOrganizationChart"/>
+    <dgm:cxn modelId="{10C983F6-F777-4AD8-A900-843C16E9698E}" type="presParOf" srcId="{51D78842-4044-470C-A6AC-39DE1721A627}" destId="{BE2C9BFF-F14A-402F-A4E5-035AABB5EB84}" srcOrd="1" destOrd="0" presId="urn:microsoft.com/office/officeart/2009/3/layout/HorizontalOrganizationChart"/>
+    <dgm:cxn modelId="{3026357C-3B20-4252-A122-5E9A5CA5B9F8}" type="presParOf" srcId="{BE2C9BFF-F14A-402F-A4E5-035AABB5EB84}" destId="{20E79F55-B4A4-463C-8D86-769FB2C518B3}" srcOrd="0" destOrd="0" presId="urn:microsoft.com/office/officeart/2009/3/layout/HorizontalOrganizationChart"/>
+    <dgm:cxn modelId="{49BEC13B-E25E-4DB7-B401-7504A1471E6C}" type="presParOf" srcId="{BE2C9BFF-F14A-402F-A4E5-035AABB5EB84}" destId="{51ECF3A8-B1D0-4393-9066-F53E524A395C}" srcOrd="1" destOrd="0" presId="urn:microsoft.com/office/officeart/2009/3/layout/HorizontalOrganizationChart"/>
+    <dgm:cxn modelId="{DBFC3501-5519-40CD-A5E7-4BE0A281BA0C}" type="presParOf" srcId="{51ECF3A8-B1D0-4393-9066-F53E524A395C}" destId="{0D3614FB-3021-4A65-ADC3-F1F1FDAB7586}" srcOrd="0" destOrd="0" presId="urn:microsoft.com/office/officeart/2009/3/layout/HorizontalOrganizationChart"/>
+    <dgm:cxn modelId="{E23D0C66-0060-4C73-B3EC-32DAC95024ED}" type="presParOf" srcId="{0D3614FB-3021-4A65-ADC3-F1F1FDAB7586}" destId="{F24EE831-1235-47FA-9496-71A15D59EDF1}" srcOrd="0" destOrd="0" presId="urn:microsoft.com/office/officeart/2009/3/layout/HorizontalOrganizationChart"/>
+    <dgm:cxn modelId="{630B7C86-9D53-4BDA-BE86-1270AADBB74D}" type="presParOf" srcId="{0D3614FB-3021-4A65-ADC3-F1F1FDAB7586}" destId="{F095DBB7-88E7-4C31-ACDA-04B3D009F70B}" srcOrd="1" destOrd="0" presId="urn:microsoft.com/office/officeart/2009/3/layout/HorizontalOrganizationChart"/>
+    <dgm:cxn modelId="{3CFC1195-AE22-4FB5-9E3F-9BE18C60ACA8}" type="presParOf" srcId="{51ECF3A8-B1D0-4393-9066-F53E524A395C}" destId="{954E9C50-D2E6-4039-85EC-C31F4644B706}" srcOrd="1" destOrd="0" presId="urn:microsoft.com/office/officeart/2009/3/layout/HorizontalOrganizationChart"/>
+    <dgm:cxn modelId="{3A923A51-7B37-41F0-B313-A21DF1A82546}" type="presParOf" srcId="{51ECF3A8-B1D0-4393-9066-F53E524A395C}" destId="{7BD3E642-2F0A-4A2E-9B99-6AE57413E791}" srcOrd="2" destOrd="0" presId="urn:microsoft.com/office/officeart/2009/3/layout/HorizontalOrganizationChart"/>
+    <dgm:cxn modelId="{DC788958-C9F9-4803-981F-978EA07D7D7B}" type="presParOf" srcId="{51D78842-4044-470C-A6AC-39DE1721A627}" destId="{EB16DAD4-65F1-4E32-A5BA-54C7E8B8F49C}" srcOrd="2" destOrd="0" presId="urn:microsoft.com/office/officeart/2009/3/layout/HorizontalOrganizationChart"/>
+    <dgm:cxn modelId="{27E0CE76-ABA2-4DE1-9227-333F04BC8D0E}" type="presParOf" srcId="{23FAC434-52D8-4D76-8AD0-3B16ED1CFFD3}" destId="{62C46F37-B0A9-4F56-8C59-08355FCC9F6B}" srcOrd="2" destOrd="0" presId="urn:microsoft.com/office/officeart/2009/3/layout/HorizontalOrganizationChart"/>
+    <dgm:cxn modelId="{C97515AC-B369-4BF5-84BA-BB0825875B5D}" type="presParOf" srcId="{23FAC434-52D8-4D76-8AD0-3B16ED1CFFD3}" destId="{2AF8B750-0B00-4F39-9229-46944C0B7871}" srcOrd="3" destOrd="0" presId="urn:microsoft.com/office/officeart/2009/3/layout/HorizontalOrganizationChart"/>
+    <dgm:cxn modelId="{F2F6C15E-6D24-44BF-B604-BF78970F1FA2}" type="presParOf" srcId="{2AF8B750-0B00-4F39-9229-46944C0B7871}" destId="{8E5197D4-D762-46DF-B50C-1D625746B004}" srcOrd="0" destOrd="0" presId="urn:microsoft.com/office/officeart/2009/3/layout/HorizontalOrganizationChart"/>
+    <dgm:cxn modelId="{CDD2C8F7-474B-432B-9557-90FA57AF4848}" type="presParOf" srcId="{8E5197D4-D762-46DF-B50C-1D625746B004}" destId="{8C0FB2CF-6962-4612-A99F-1523B036E972}" srcOrd="0" destOrd="0" presId="urn:microsoft.com/office/officeart/2009/3/layout/HorizontalOrganizationChart"/>
+    <dgm:cxn modelId="{4FE9CB52-13B8-46C8-BD47-2FF2BC4EB11F}" type="presParOf" srcId="{8E5197D4-D762-46DF-B50C-1D625746B004}" destId="{1635696E-0F08-4266-8F4A-BA4C5CCB131D}" srcOrd="1" destOrd="0" presId="urn:microsoft.com/office/officeart/2009/3/layout/HorizontalOrganizationChart"/>
+    <dgm:cxn modelId="{DE7C2DA7-44AE-4459-95A7-41C181F54BBD}" type="presParOf" srcId="{2AF8B750-0B00-4F39-9229-46944C0B7871}" destId="{8D9F969A-966C-4A93-AEA6-B6E9D0A9FECF}" srcOrd="1" destOrd="0" presId="urn:microsoft.com/office/officeart/2009/3/layout/HorizontalOrganizationChart"/>
+    <dgm:cxn modelId="{3EE3F863-8843-4FD6-8B09-9232AB62F6E5}" type="presParOf" srcId="{8D9F969A-966C-4A93-AEA6-B6E9D0A9FECF}" destId="{0E38AC11-30D6-46F1-9A9D-32B32C6C4104}" srcOrd="0" destOrd="0" presId="urn:microsoft.com/office/officeart/2009/3/layout/HorizontalOrganizationChart"/>
+    <dgm:cxn modelId="{1E52F124-6F44-472D-8983-E81455E672E5}" type="presParOf" srcId="{8D9F969A-966C-4A93-AEA6-B6E9D0A9FECF}" destId="{BABBB19D-550D-49F0-AFE1-C2402D64D1A5}" srcOrd="1" destOrd="0" presId="urn:microsoft.com/office/officeart/2009/3/layout/HorizontalOrganizationChart"/>
+    <dgm:cxn modelId="{9DB2A0D0-74AF-43C3-98FF-2E6030CFF8D2}" type="presParOf" srcId="{BABBB19D-550D-49F0-AFE1-C2402D64D1A5}" destId="{78E1D6FB-9B20-4B4E-B6F4-3312366607C7}" srcOrd="0" destOrd="0" presId="urn:microsoft.com/office/officeart/2009/3/layout/HorizontalOrganizationChart"/>
+    <dgm:cxn modelId="{09C137A6-C938-4891-A953-534B939E5426}" type="presParOf" srcId="{78E1D6FB-9B20-4B4E-B6F4-3312366607C7}" destId="{1EEEEAA0-BDBD-432A-85B2-452044BC2A8F}" srcOrd="0" destOrd="0" presId="urn:microsoft.com/office/officeart/2009/3/layout/HorizontalOrganizationChart"/>
+    <dgm:cxn modelId="{F470DAFD-A2C9-4A93-8D2A-B7441F0D0070}" type="presParOf" srcId="{78E1D6FB-9B20-4B4E-B6F4-3312366607C7}" destId="{2D070600-3FFB-4384-A7EC-E99AC69D92D4}" srcOrd="1" destOrd="0" presId="urn:microsoft.com/office/officeart/2009/3/layout/HorizontalOrganizationChart"/>
+    <dgm:cxn modelId="{E1E81864-CC5D-436D-94F1-7D74CCF29932}" type="presParOf" srcId="{BABBB19D-550D-49F0-AFE1-C2402D64D1A5}" destId="{60D2A064-D854-4637-B8BC-A598AE1508FF}" srcOrd="1" destOrd="0" presId="urn:microsoft.com/office/officeart/2009/3/layout/HorizontalOrganizationChart"/>
+    <dgm:cxn modelId="{082416E6-74D9-4403-A793-3E203D654A4A}" type="presParOf" srcId="{BABBB19D-550D-49F0-AFE1-C2402D64D1A5}" destId="{4017FEAD-A05D-42BD-AC38-BD599D21DB17}" srcOrd="2" destOrd="0" presId="urn:microsoft.com/office/officeart/2009/3/layout/HorizontalOrganizationChart"/>
+    <dgm:cxn modelId="{779A5A52-7C76-4D37-B357-E1ADA1A7EDD2}" type="presParOf" srcId="{8D9F969A-966C-4A93-AEA6-B6E9D0A9FECF}" destId="{E6E15EE1-9CFF-4BF6-89E6-B2078CF271DA}" srcOrd="2" destOrd="0" presId="urn:microsoft.com/office/officeart/2009/3/layout/HorizontalOrganizationChart"/>
+    <dgm:cxn modelId="{35791133-350B-4178-926B-A8A05453086B}" type="presParOf" srcId="{8D9F969A-966C-4A93-AEA6-B6E9D0A9FECF}" destId="{757AC193-A7D0-4767-BFDA-129853A6B628}" srcOrd="3" destOrd="0" presId="urn:microsoft.com/office/officeart/2009/3/layout/HorizontalOrganizationChart"/>
+    <dgm:cxn modelId="{2641DF88-62FC-458C-811B-9B93548A5ABD}" type="presParOf" srcId="{757AC193-A7D0-4767-BFDA-129853A6B628}" destId="{F5C30B91-068E-43FC-9362-552813E4C632}" srcOrd="0" destOrd="0" presId="urn:microsoft.com/office/officeart/2009/3/layout/HorizontalOrganizationChart"/>
+    <dgm:cxn modelId="{16198C65-3321-4A5A-91D0-265B9E5013F5}" type="presParOf" srcId="{F5C30B91-068E-43FC-9362-552813E4C632}" destId="{4E27151B-5235-41BD-8CD5-32F2D5D2E9FF}" srcOrd="0" destOrd="0" presId="urn:microsoft.com/office/officeart/2009/3/layout/HorizontalOrganizationChart"/>
+    <dgm:cxn modelId="{E4565BAD-4A5A-4723-BC91-7BA9076C21CB}" type="presParOf" srcId="{F5C30B91-068E-43FC-9362-552813E4C632}" destId="{3725AEFF-706B-4A7B-B9A0-238490510BF3}" srcOrd="1" destOrd="0" presId="urn:microsoft.com/office/officeart/2009/3/layout/HorizontalOrganizationChart"/>
+    <dgm:cxn modelId="{2C9A5DAB-3A68-4891-BA50-4CBA4CCA0EF3}" type="presParOf" srcId="{757AC193-A7D0-4767-BFDA-129853A6B628}" destId="{E932F3FF-473C-4207-8677-3CA614A4DB11}" srcOrd="1" destOrd="0" presId="urn:microsoft.com/office/officeart/2009/3/layout/HorizontalOrganizationChart"/>
+    <dgm:cxn modelId="{20DE8B85-AA4C-443F-9583-2B4E440CA42B}" type="presParOf" srcId="{757AC193-A7D0-4767-BFDA-129853A6B628}" destId="{FF092039-D371-4FF0-AEB8-A57C4D35CBDA}" srcOrd="2" destOrd="0" presId="urn:microsoft.com/office/officeart/2009/3/layout/HorizontalOrganizationChart"/>
+    <dgm:cxn modelId="{339AF07D-1F67-4878-BC79-488D4C952DBF}" type="presParOf" srcId="{8D9F969A-966C-4A93-AEA6-B6E9D0A9FECF}" destId="{45584576-267E-4072-AD81-F287BEEA5D83}" srcOrd="4" destOrd="0" presId="urn:microsoft.com/office/officeart/2009/3/layout/HorizontalOrganizationChart"/>
+    <dgm:cxn modelId="{F89AC676-E700-45AA-9394-17449C93E616}" type="presParOf" srcId="{8D9F969A-966C-4A93-AEA6-B6E9D0A9FECF}" destId="{5FE37109-4634-4A9F-946C-1C603A4F7AE9}" srcOrd="5" destOrd="0" presId="urn:microsoft.com/office/officeart/2009/3/layout/HorizontalOrganizationChart"/>
+    <dgm:cxn modelId="{76CF897E-F578-40F1-8DE1-99A0C54B8B1B}" type="presParOf" srcId="{5FE37109-4634-4A9F-946C-1C603A4F7AE9}" destId="{724F5D0C-8BCD-482F-A857-B4968700E32A}" srcOrd="0" destOrd="0" presId="urn:microsoft.com/office/officeart/2009/3/layout/HorizontalOrganizationChart"/>
+    <dgm:cxn modelId="{50610D97-FCE2-4C55-AF1C-CE02A9E27F36}" type="presParOf" srcId="{724F5D0C-8BCD-482F-A857-B4968700E32A}" destId="{9E9D683A-30E7-4C2C-B3BD-0BE9B9477DAD}" srcOrd="0" destOrd="0" presId="urn:microsoft.com/office/officeart/2009/3/layout/HorizontalOrganizationChart"/>
+    <dgm:cxn modelId="{0EC126EA-7F6A-4814-88F4-42086ED46798}" type="presParOf" srcId="{724F5D0C-8BCD-482F-A857-B4968700E32A}" destId="{F13851D0-3441-497F-B5F3-9332051DA3CE}" srcOrd="1" destOrd="0" presId="urn:microsoft.com/office/officeart/2009/3/layout/HorizontalOrganizationChart"/>
+    <dgm:cxn modelId="{25DC4D67-DF29-4A2E-BFAB-8BC0BDF93B31}" type="presParOf" srcId="{5FE37109-4634-4A9F-946C-1C603A4F7AE9}" destId="{B52E8745-7BA4-47B1-812E-10ED45988999}" srcOrd="1" destOrd="0" presId="urn:microsoft.com/office/officeart/2009/3/layout/HorizontalOrganizationChart"/>
+    <dgm:cxn modelId="{F9617882-29F3-4452-B229-D24603214B59}" type="presParOf" srcId="{5FE37109-4634-4A9F-946C-1C603A4F7AE9}" destId="{4BEA1CC3-D8DB-477D-BA26-358C6164E32B}" srcOrd="2" destOrd="0" presId="urn:microsoft.com/office/officeart/2009/3/layout/HorizontalOrganizationChart"/>
+    <dgm:cxn modelId="{2835F8CD-31C3-4945-B391-6EF584905826}" type="presParOf" srcId="{2AF8B750-0B00-4F39-9229-46944C0B7871}" destId="{74219CB5-06FB-424E-8869-9D5F68EF2A58}" srcOrd="2" destOrd="0" presId="urn:microsoft.com/office/officeart/2009/3/layout/HorizontalOrganizationChart"/>
+    <dgm:cxn modelId="{60C17DED-156D-424D-B08E-83A17486E16E}" type="presParOf" srcId="{AA6605D3-8178-4FC0-9069-38B8BAB1C15D}" destId="{E6DA6692-5ADE-4C9F-A8D9-CB36C8EDDD7F}" srcOrd="2" destOrd="0" presId="urn:microsoft.com/office/officeart/2009/3/layout/HorizontalOrganizationChart"/>
   </dgm:cxnLst>
   <dgm:bg/>
   <dgm:whole/>
@@ -33816,71 +33327,71 @@
     </dgm:pt>
   </dgm:ptLst>
   <dgm:cxnLst>
-    <dgm:cxn modelId="{DF835BCF-FD37-42F5-934B-6005F3434BAA}" type="presOf" srcId="{48FFA782-9C01-4244-B34F-36E13BA4C5D0}" destId="{166C6100-9B69-44DB-A5F7-5181C57E6A24}" srcOrd="0" destOrd="0" presId="urn:microsoft.com/office/officeart/2009/3/layout/HorizontalOrganizationChart"/>
-    <dgm:cxn modelId="{2169535D-DB45-40EC-AFDE-6E133015DFB8}" type="presOf" srcId="{CC6B5867-39F6-4702-8FF3-D6BEA9D8F0BD}" destId="{92B6C502-8065-477C-8FA6-E24F50A8526B}" srcOrd="1" destOrd="0" presId="urn:microsoft.com/office/officeart/2009/3/layout/HorizontalOrganizationChart"/>
-    <dgm:cxn modelId="{ECE4298C-6DAA-4306-8E87-D27B06D2CAFB}" type="presOf" srcId="{734C8444-C0DC-44BD-901A-587D8E8CC45F}" destId="{51063709-6E8C-45C4-B359-DF5B821F0AE6}" srcOrd="0" destOrd="0" presId="urn:microsoft.com/office/officeart/2009/3/layout/HorizontalOrganizationChart"/>
+    <dgm:cxn modelId="{EFE187B2-255A-4B73-8528-8902333EEE10}" type="presOf" srcId="{04A279BA-DEA9-488F-8D23-561CF58358E4}" destId="{212FF554-8FF4-4D29-9BF6-B4BDAE545E33}" srcOrd="0" destOrd="0" presId="urn:microsoft.com/office/officeart/2009/3/layout/HorizontalOrganizationChart"/>
+    <dgm:cxn modelId="{7C1B018C-1336-48D5-BE61-23BDBE3042B4}" type="presOf" srcId="{0E7DFD96-D5FC-462C-AF38-F07EF41B0C1C}" destId="{3C41DD64-956A-4F05-BDF1-3224D732801C}" srcOrd="0" destOrd="0" presId="urn:microsoft.com/office/officeart/2009/3/layout/HorizontalOrganizationChart"/>
+    <dgm:cxn modelId="{F26E49F7-D3DB-43AE-9170-E72839475EFD}" type="presOf" srcId="{0E7DFD96-D5FC-462C-AF38-F07EF41B0C1C}" destId="{EE699261-32FE-4F19-83FD-A9552156D212}" srcOrd="1" destOrd="0" presId="urn:microsoft.com/office/officeart/2009/3/layout/HorizontalOrganizationChart"/>
+    <dgm:cxn modelId="{F01848AF-C557-4647-ABF1-75779AC15748}" type="presOf" srcId="{CC6B5867-39F6-4702-8FF3-D6BEA9D8F0BD}" destId="{92B6C502-8065-477C-8FA6-E24F50A8526B}" srcOrd="1" destOrd="0" presId="urn:microsoft.com/office/officeart/2009/3/layout/HorizontalOrganizationChart"/>
+    <dgm:cxn modelId="{6CD62992-2044-46BB-8FF0-F1226C599D83}" type="presOf" srcId="{04A279BA-DEA9-488F-8D23-561CF58358E4}" destId="{434957ED-9990-4247-B687-842FBC063A26}" srcOrd="1" destOrd="0" presId="urn:microsoft.com/office/officeart/2009/3/layout/HorizontalOrganizationChart"/>
+    <dgm:cxn modelId="{16422D51-9B59-4107-8716-3F60DE9BD58D}" type="presOf" srcId="{187460C9-6159-48A0-AAD2-CC97524DF899}" destId="{E88C1C6A-1B01-4BD1-A8D0-B7EA7D1A74A6}" srcOrd="0" destOrd="0" presId="urn:microsoft.com/office/officeart/2009/3/layout/HorizontalOrganizationChart"/>
+    <dgm:cxn modelId="{72A71990-E650-443C-8DCA-3A6B862BD131}" type="presOf" srcId="{734C8444-C0DC-44BD-901A-587D8E8CC45F}" destId="{51063709-6E8C-45C4-B359-DF5B821F0AE6}" srcOrd="0" destOrd="0" presId="urn:microsoft.com/office/officeart/2009/3/layout/HorizontalOrganizationChart"/>
+    <dgm:cxn modelId="{A4A68B0E-3BCB-40E7-9956-B7A5851EEBC9}" type="presOf" srcId="{1B56ECF6-EB23-499C-89B6-D2AF51F2D4D2}" destId="{EA0EB95D-BC0A-41E9-8FAE-4CE1A6272274}" srcOrd="0" destOrd="0" presId="urn:microsoft.com/office/officeart/2009/3/layout/HorizontalOrganizationChart"/>
+    <dgm:cxn modelId="{7EDCDF09-3610-4EFF-819E-DA0026419932}" srcId="{04A279BA-DEA9-488F-8D23-561CF58358E4}" destId="{0AAD89C0-4693-4159-B775-4F3421F1BF24}" srcOrd="1" destOrd="0" parTransId="{C869D866-B9E8-45F5-8B1D-AF3666146721}" sibTransId="{09B8981C-E41B-4077-B16C-B7EFD1114643}"/>
+    <dgm:cxn modelId="{0A6A773A-5A04-4248-AA59-011188B284DB}" type="presOf" srcId="{48FFA782-9C01-4244-B34F-36E13BA4C5D0}" destId="{166C6100-9B69-44DB-A5F7-5181C57E6A24}" srcOrd="0" destOrd="0" presId="urn:microsoft.com/office/officeart/2009/3/layout/HorizontalOrganizationChart"/>
+    <dgm:cxn modelId="{C2043279-A860-4155-A56D-4E8DAE9067A4}" type="presOf" srcId="{48FFA782-9C01-4244-B34F-36E13BA4C5D0}" destId="{D467C962-9F07-4C0B-B87A-CF6A311C4579}" srcOrd="1" destOrd="0" presId="urn:microsoft.com/office/officeart/2009/3/layout/HorizontalOrganizationChart"/>
+    <dgm:cxn modelId="{6ECC2F35-CB37-45A8-8F7E-0BD741BBC63A}" srcId="{04A279BA-DEA9-488F-8D23-561CF58358E4}" destId="{48FFA782-9C01-4244-B34F-36E13BA4C5D0}" srcOrd="0" destOrd="0" parTransId="{1B56ECF6-EB23-499C-89B6-D2AF51F2D4D2}" sibTransId="{31CE8638-1D76-4C32-9F38-92BA868E8BC9}"/>
+    <dgm:cxn modelId="{5AE85807-824A-4877-8BCD-2AEBD93256E4}" type="presOf" srcId="{DE163FCE-637D-4492-9EA5-FD9DBDF3F31E}" destId="{5D402E76-F8E4-4103-8624-1B11DCF1668C}" srcOrd="0" destOrd="0" presId="urn:microsoft.com/office/officeart/2009/3/layout/HorizontalOrganizationChart"/>
+    <dgm:cxn modelId="{18776A87-76E5-4BE3-B0C5-A7EA1B1F894D}" srcId="{187460C9-6159-48A0-AAD2-CC97524DF899}" destId="{04A279BA-DEA9-488F-8D23-561CF58358E4}" srcOrd="0" destOrd="0" parTransId="{B6528697-9586-48A8-B64A-E8C4229F9AC8}" sibTransId="{1E2D7010-A57C-42B2-A317-ED96AB7FAF02}"/>
+    <dgm:cxn modelId="{96DDE97D-7E04-4D25-8687-53DFA0BEF88E}" srcId="{48FFA782-9C01-4244-B34F-36E13BA4C5D0}" destId="{00548C38-A3C0-437D-A5F6-E2BF1A5B0942}" srcOrd="0" destOrd="0" parTransId="{DE163FCE-637D-4492-9EA5-FD9DBDF3F31E}" sibTransId="{0FAD9211-0F9A-48F5-8D83-BDCFDA79F9D1}"/>
+    <dgm:cxn modelId="{75EEFFC1-BF61-4A70-8F7E-1FE0A511B7B5}" type="presOf" srcId="{CC6B5867-39F6-4702-8FF3-D6BEA9D8F0BD}" destId="{FF31C2ED-8BB5-4097-8E24-1F260DDEC544}" srcOrd="0" destOrd="0" presId="urn:microsoft.com/office/officeart/2009/3/layout/HorizontalOrganizationChart"/>
+    <dgm:cxn modelId="{5DAA9ED1-EC21-4E27-9A3F-448BAF01738B}" type="presOf" srcId="{80D6803E-C61A-4948-AF37-97609A25FDFF}" destId="{71C44B77-2A5B-40C0-9D22-C3983F5CDD7B}" srcOrd="0" destOrd="0" presId="urn:microsoft.com/office/officeart/2009/3/layout/HorizontalOrganizationChart"/>
+    <dgm:cxn modelId="{F49F63C8-B5B6-40DF-A99D-8C085161ACAC}" type="presOf" srcId="{0AAD89C0-4693-4159-B775-4F3421F1BF24}" destId="{BEF2EECD-A7FA-45DC-93F8-439E37FDD97C}" srcOrd="0" destOrd="0" presId="urn:microsoft.com/office/officeart/2009/3/layout/HorizontalOrganizationChart"/>
     <dgm:cxn modelId="{D9FB162D-8BDA-43DE-9C46-1D4DB4B5A3DB}" srcId="{0AAD89C0-4693-4159-B775-4F3421F1BF24}" destId="{0E7DFD96-D5FC-462C-AF38-F07EF41B0C1C}" srcOrd="0" destOrd="0" parTransId="{80D6803E-C61A-4948-AF37-97609A25FDFF}" sibTransId="{2ED33391-6DE2-488E-BE8E-4BBE705DCA5E}"/>
-    <dgm:cxn modelId="{8576689B-8416-4642-A796-B6626EFA37F8}" type="presOf" srcId="{1B56ECF6-EB23-499C-89B6-D2AF51F2D4D2}" destId="{EA0EB95D-BC0A-41E9-8FAE-4CE1A6272274}" srcOrd="0" destOrd="0" presId="urn:microsoft.com/office/officeart/2009/3/layout/HorizontalOrganizationChart"/>
-    <dgm:cxn modelId="{6ECC2F35-CB37-45A8-8F7E-0BD741BBC63A}" srcId="{04A279BA-DEA9-488F-8D23-561CF58358E4}" destId="{48FFA782-9C01-4244-B34F-36E13BA4C5D0}" srcOrd="0" destOrd="0" parTransId="{1B56ECF6-EB23-499C-89B6-D2AF51F2D4D2}" sibTransId="{31CE8638-1D76-4C32-9F38-92BA868E8BC9}"/>
-    <dgm:cxn modelId="{D31C7644-91AF-4A67-B006-8C87A6688C98}" type="presOf" srcId="{0E7DFD96-D5FC-462C-AF38-F07EF41B0C1C}" destId="{EE699261-32FE-4F19-83FD-A9552156D212}" srcOrd="1" destOrd="0" presId="urn:microsoft.com/office/officeart/2009/3/layout/HorizontalOrganizationChart"/>
-    <dgm:cxn modelId="{DA79CE04-B4AC-4500-9FF2-C3308E3C63A7}" type="presOf" srcId="{CC6B5867-39F6-4702-8FF3-D6BEA9D8F0BD}" destId="{FF31C2ED-8BB5-4097-8E24-1F260DDEC544}" srcOrd="0" destOrd="0" presId="urn:microsoft.com/office/officeart/2009/3/layout/HorizontalOrganizationChart"/>
-    <dgm:cxn modelId="{7EDCDF09-3610-4EFF-819E-DA0026419932}" srcId="{04A279BA-DEA9-488F-8D23-561CF58358E4}" destId="{0AAD89C0-4693-4159-B775-4F3421F1BF24}" srcOrd="1" destOrd="0" parTransId="{C869D866-B9E8-45F5-8B1D-AF3666146721}" sibTransId="{09B8981C-E41B-4077-B16C-B7EFD1114643}"/>
-    <dgm:cxn modelId="{7C6A6A19-E110-445D-80DB-AA5B90CFD9FD}" type="presOf" srcId="{80D6803E-C61A-4948-AF37-97609A25FDFF}" destId="{71C44B77-2A5B-40C0-9D22-C3983F5CDD7B}" srcOrd="0" destOrd="0" presId="urn:microsoft.com/office/officeart/2009/3/layout/HorizontalOrganizationChart"/>
-    <dgm:cxn modelId="{3EEF475B-D904-46A4-B819-A46F05E5E9D6}" type="presOf" srcId="{0E7DFD96-D5FC-462C-AF38-F07EF41B0C1C}" destId="{3C41DD64-956A-4F05-BDF1-3224D732801C}" srcOrd="0" destOrd="0" presId="urn:microsoft.com/office/officeart/2009/3/layout/HorizontalOrganizationChart"/>
-    <dgm:cxn modelId="{90CEAD7B-C0D9-43AF-A696-BB20EEDC4B24}" type="presOf" srcId="{48FFA782-9C01-4244-B34F-36E13BA4C5D0}" destId="{D467C962-9F07-4C0B-B87A-CF6A311C4579}" srcOrd="1" destOrd="0" presId="urn:microsoft.com/office/officeart/2009/3/layout/HorizontalOrganizationChart"/>
-    <dgm:cxn modelId="{B76ED581-F069-4F93-8551-F4F08DDBB715}" type="presOf" srcId="{00548C38-A3C0-437D-A5F6-E2BF1A5B0942}" destId="{E896C590-8910-4DC9-9096-BDE16473033C}" srcOrd="0" destOrd="0" presId="urn:microsoft.com/office/officeart/2009/3/layout/HorizontalOrganizationChart"/>
-    <dgm:cxn modelId="{99037F8C-AA57-4268-8299-1C79B2DF9D0F}" type="presOf" srcId="{04A279BA-DEA9-488F-8D23-561CF58358E4}" destId="{212FF554-8FF4-4D29-9BF6-B4BDAE545E33}" srcOrd="0" destOrd="0" presId="urn:microsoft.com/office/officeart/2009/3/layout/HorizontalOrganizationChart"/>
-    <dgm:cxn modelId="{C6152315-E6E8-4F99-92FC-A647ED28B05A}" type="presOf" srcId="{DE163FCE-637D-4492-9EA5-FD9DBDF3F31E}" destId="{5D402E76-F8E4-4103-8624-1B11DCF1668C}" srcOrd="0" destOrd="0" presId="urn:microsoft.com/office/officeart/2009/3/layout/HorizontalOrganizationChart"/>
     <dgm:cxn modelId="{3B423CB3-D237-4642-8452-8C9D860490DA}" srcId="{48FFA782-9C01-4244-B34F-36E13BA4C5D0}" destId="{CC6B5867-39F6-4702-8FF3-D6BEA9D8F0BD}" srcOrd="1" destOrd="0" parTransId="{734C8444-C0DC-44BD-901A-587D8E8CC45F}" sibTransId="{E382E052-A715-41E6-A83F-AD26A840B282}"/>
-    <dgm:cxn modelId="{18776A87-76E5-4BE3-B0C5-A7EA1B1F894D}" srcId="{187460C9-6159-48A0-AAD2-CC97524DF899}" destId="{04A279BA-DEA9-488F-8D23-561CF58358E4}" srcOrd="0" destOrd="0" parTransId="{B6528697-9586-48A8-B64A-E8C4229F9AC8}" sibTransId="{1E2D7010-A57C-42B2-A317-ED96AB7FAF02}"/>
-    <dgm:cxn modelId="{B861A71F-C1B5-4611-BED9-4D92F694FE12}" type="presOf" srcId="{04A279BA-DEA9-488F-8D23-561CF58358E4}" destId="{434957ED-9990-4247-B687-842FBC063A26}" srcOrd="1" destOrd="0" presId="urn:microsoft.com/office/officeart/2009/3/layout/HorizontalOrganizationChart"/>
-    <dgm:cxn modelId="{5E809950-F968-4425-9F67-8DB462D31003}" type="presOf" srcId="{00548C38-A3C0-437D-A5F6-E2BF1A5B0942}" destId="{172D1648-CE9E-4E94-82FD-995361B5B7CA}" srcOrd="1" destOrd="0" presId="urn:microsoft.com/office/officeart/2009/3/layout/HorizontalOrganizationChart"/>
-    <dgm:cxn modelId="{AA5092A9-65A0-4103-AF5E-AC62758B9703}" type="presOf" srcId="{C869D866-B9E8-45F5-8B1D-AF3666146721}" destId="{754B912F-071C-4999-93B2-8E755A9DB2C1}" srcOrd="0" destOrd="0" presId="urn:microsoft.com/office/officeart/2009/3/layout/HorizontalOrganizationChart"/>
-    <dgm:cxn modelId="{54D69974-B53C-4367-9094-A5C16CB96D74}" type="presOf" srcId="{187460C9-6159-48A0-AAD2-CC97524DF899}" destId="{E88C1C6A-1B01-4BD1-A8D0-B7EA7D1A74A6}" srcOrd="0" destOrd="0" presId="urn:microsoft.com/office/officeart/2009/3/layout/HorizontalOrganizationChart"/>
-    <dgm:cxn modelId="{96DDE97D-7E04-4D25-8687-53DFA0BEF88E}" srcId="{48FFA782-9C01-4244-B34F-36E13BA4C5D0}" destId="{00548C38-A3C0-437D-A5F6-E2BF1A5B0942}" srcOrd="0" destOrd="0" parTransId="{DE163FCE-637D-4492-9EA5-FD9DBDF3F31E}" sibTransId="{0FAD9211-0F9A-48F5-8D83-BDCFDA79F9D1}"/>
-    <dgm:cxn modelId="{A046F7E3-76FE-4E93-96EF-F1D35A44E8C2}" type="presOf" srcId="{0AAD89C0-4693-4159-B775-4F3421F1BF24}" destId="{F6A03E81-61AC-4A66-873C-32B20212B602}" srcOrd="1" destOrd="0" presId="urn:microsoft.com/office/officeart/2009/3/layout/HorizontalOrganizationChart"/>
-    <dgm:cxn modelId="{EE102DAB-CD98-4427-B2C6-42DB7CF3A54C}" type="presOf" srcId="{0AAD89C0-4693-4159-B775-4F3421F1BF24}" destId="{BEF2EECD-A7FA-45DC-93F8-439E37FDD97C}" srcOrd="0" destOrd="0" presId="urn:microsoft.com/office/officeart/2009/3/layout/HorizontalOrganizationChart"/>
-    <dgm:cxn modelId="{BBCE25E9-57CC-4753-BFEA-993C93C2C7ED}" type="presParOf" srcId="{E88C1C6A-1B01-4BD1-A8D0-B7EA7D1A74A6}" destId="{830F58A8-C48A-4B1A-A446-EAC0CB317B96}" srcOrd="0" destOrd="0" presId="urn:microsoft.com/office/officeart/2009/3/layout/HorizontalOrganizationChart"/>
-    <dgm:cxn modelId="{1A47E5C1-CA4F-4ADC-9894-BE6B308E329E}" type="presParOf" srcId="{830F58A8-C48A-4B1A-A446-EAC0CB317B96}" destId="{75884247-B412-41CC-86A3-4FFE7191C7DB}" srcOrd="0" destOrd="0" presId="urn:microsoft.com/office/officeart/2009/3/layout/HorizontalOrganizationChart"/>
-    <dgm:cxn modelId="{337A4A54-B5E5-4366-8F05-369310086B9F}" type="presParOf" srcId="{75884247-B412-41CC-86A3-4FFE7191C7DB}" destId="{212FF554-8FF4-4D29-9BF6-B4BDAE545E33}" srcOrd="0" destOrd="0" presId="urn:microsoft.com/office/officeart/2009/3/layout/HorizontalOrganizationChart"/>
-    <dgm:cxn modelId="{6B6F7A8F-3651-42DC-9AF0-80980BFDB7C1}" type="presParOf" srcId="{75884247-B412-41CC-86A3-4FFE7191C7DB}" destId="{434957ED-9990-4247-B687-842FBC063A26}" srcOrd="1" destOrd="0" presId="urn:microsoft.com/office/officeart/2009/3/layout/HorizontalOrganizationChart"/>
-    <dgm:cxn modelId="{F286A56E-B139-45B1-9C51-5176BCBB6408}" type="presParOf" srcId="{830F58A8-C48A-4B1A-A446-EAC0CB317B96}" destId="{759B88C9-8D71-4F99-93CE-9FA8163D88C9}" srcOrd="1" destOrd="0" presId="urn:microsoft.com/office/officeart/2009/3/layout/HorizontalOrganizationChart"/>
-    <dgm:cxn modelId="{70E4CF8F-82F6-4BE8-8B9B-8AFBB2045F7A}" type="presParOf" srcId="{759B88C9-8D71-4F99-93CE-9FA8163D88C9}" destId="{EA0EB95D-BC0A-41E9-8FAE-4CE1A6272274}" srcOrd="0" destOrd="0" presId="urn:microsoft.com/office/officeart/2009/3/layout/HorizontalOrganizationChart"/>
-    <dgm:cxn modelId="{6B15B39D-885B-4A86-87A0-7633699C2BD4}" type="presParOf" srcId="{759B88C9-8D71-4F99-93CE-9FA8163D88C9}" destId="{2C79DF0A-629A-4041-8734-57047A8F003C}" srcOrd="1" destOrd="0" presId="urn:microsoft.com/office/officeart/2009/3/layout/HorizontalOrganizationChart"/>
-    <dgm:cxn modelId="{490A26F8-AF5F-465C-8788-8ADD4175D4AC}" type="presParOf" srcId="{2C79DF0A-629A-4041-8734-57047A8F003C}" destId="{A7F2B5B7-9CB3-4439-AB06-BA1CDCA595D6}" srcOrd="0" destOrd="0" presId="urn:microsoft.com/office/officeart/2009/3/layout/HorizontalOrganizationChart"/>
-    <dgm:cxn modelId="{8663A704-A96B-4147-A398-62DC3EB0F6E6}" type="presParOf" srcId="{A7F2B5B7-9CB3-4439-AB06-BA1CDCA595D6}" destId="{166C6100-9B69-44DB-A5F7-5181C57E6A24}" srcOrd="0" destOrd="0" presId="urn:microsoft.com/office/officeart/2009/3/layout/HorizontalOrganizationChart"/>
-    <dgm:cxn modelId="{8F94FAE9-E76D-4167-8C94-08B535BA3C9B}" type="presParOf" srcId="{A7F2B5B7-9CB3-4439-AB06-BA1CDCA595D6}" destId="{D467C962-9F07-4C0B-B87A-CF6A311C4579}" srcOrd="1" destOrd="0" presId="urn:microsoft.com/office/officeart/2009/3/layout/HorizontalOrganizationChart"/>
-    <dgm:cxn modelId="{3BF47D53-0590-4449-96F5-4C8ED023C543}" type="presParOf" srcId="{2C79DF0A-629A-4041-8734-57047A8F003C}" destId="{B8879ED5-5CC4-4C70-B787-A464F21E5A82}" srcOrd="1" destOrd="0" presId="urn:microsoft.com/office/officeart/2009/3/layout/HorizontalOrganizationChart"/>
-    <dgm:cxn modelId="{711ECE65-F6D2-42BD-9CB7-F579A6862CAA}" type="presParOf" srcId="{B8879ED5-5CC4-4C70-B787-A464F21E5A82}" destId="{5D402E76-F8E4-4103-8624-1B11DCF1668C}" srcOrd="0" destOrd="0" presId="urn:microsoft.com/office/officeart/2009/3/layout/HorizontalOrganizationChart"/>
-    <dgm:cxn modelId="{263839EB-0C35-4859-B74E-BFD6780810EF}" type="presParOf" srcId="{B8879ED5-5CC4-4C70-B787-A464F21E5A82}" destId="{116CA39D-3F1F-4063-8540-4364D7CE5607}" srcOrd="1" destOrd="0" presId="urn:microsoft.com/office/officeart/2009/3/layout/HorizontalOrganizationChart"/>
-    <dgm:cxn modelId="{75C5FD5F-635F-4127-849A-B6E386DB5E7D}" type="presParOf" srcId="{116CA39D-3F1F-4063-8540-4364D7CE5607}" destId="{3A27BB5B-79D9-40FD-B3E2-85F1AA510259}" srcOrd="0" destOrd="0" presId="urn:microsoft.com/office/officeart/2009/3/layout/HorizontalOrganizationChart"/>
-    <dgm:cxn modelId="{2B172B4D-3BC0-4BC2-8C54-7AFB61973415}" type="presParOf" srcId="{3A27BB5B-79D9-40FD-B3E2-85F1AA510259}" destId="{E896C590-8910-4DC9-9096-BDE16473033C}" srcOrd="0" destOrd="0" presId="urn:microsoft.com/office/officeart/2009/3/layout/HorizontalOrganizationChart"/>
-    <dgm:cxn modelId="{D74D91B7-2F69-46CC-A7AC-4F48CFC56DB0}" type="presParOf" srcId="{3A27BB5B-79D9-40FD-B3E2-85F1AA510259}" destId="{172D1648-CE9E-4E94-82FD-995361B5B7CA}" srcOrd="1" destOrd="0" presId="urn:microsoft.com/office/officeart/2009/3/layout/HorizontalOrganizationChart"/>
-    <dgm:cxn modelId="{6A0E913D-081E-4159-8937-CAC87E077008}" type="presParOf" srcId="{116CA39D-3F1F-4063-8540-4364D7CE5607}" destId="{B4815157-319F-4173-ACBB-B78C4B688A6A}" srcOrd="1" destOrd="0" presId="urn:microsoft.com/office/officeart/2009/3/layout/HorizontalOrganizationChart"/>
-    <dgm:cxn modelId="{03FCEDD5-1C46-4684-996D-5ACAD86F3F73}" type="presParOf" srcId="{116CA39D-3F1F-4063-8540-4364D7CE5607}" destId="{4B2D1FDB-A3C8-4C05-B9D8-483D7B63EB0A}" srcOrd="2" destOrd="0" presId="urn:microsoft.com/office/officeart/2009/3/layout/HorizontalOrganizationChart"/>
-    <dgm:cxn modelId="{5C779678-53AA-495D-A833-265EF60ED033}" type="presParOf" srcId="{B8879ED5-5CC4-4C70-B787-A464F21E5A82}" destId="{51063709-6E8C-45C4-B359-DF5B821F0AE6}" srcOrd="2" destOrd="0" presId="urn:microsoft.com/office/officeart/2009/3/layout/HorizontalOrganizationChart"/>
-    <dgm:cxn modelId="{C09A1AA8-28A2-4218-A86B-F70FF42AC365}" type="presParOf" srcId="{B8879ED5-5CC4-4C70-B787-A464F21E5A82}" destId="{20DE5D06-E441-4C4F-B044-72450EFD7B90}" srcOrd="3" destOrd="0" presId="urn:microsoft.com/office/officeart/2009/3/layout/HorizontalOrganizationChart"/>
-    <dgm:cxn modelId="{B3E9CC4F-A945-4D82-A13A-6D7D6A3E3AE9}" type="presParOf" srcId="{20DE5D06-E441-4C4F-B044-72450EFD7B90}" destId="{C70F00C4-AD59-42CB-9323-4F613C3A5601}" srcOrd="0" destOrd="0" presId="urn:microsoft.com/office/officeart/2009/3/layout/HorizontalOrganizationChart"/>
-    <dgm:cxn modelId="{D6946B4A-9921-4993-A566-0AAE057B41DE}" type="presParOf" srcId="{C70F00C4-AD59-42CB-9323-4F613C3A5601}" destId="{FF31C2ED-8BB5-4097-8E24-1F260DDEC544}" srcOrd="0" destOrd="0" presId="urn:microsoft.com/office/officeart/2009/3/layout/HorizontalOrganizationChart"/>
-    <dgm:cxn modelId="{117C0BAF-551B-4FF8-8977-3746253555E4}" type="presParOf" srcId="{C70F00C4-AD59-42CB-9323-4F613C3A5601}" destId="{92B6C502-8065-477C-8FA6-E24F50A8526B}" srcOrd="1" destOrd="0" presId="urn:microsoft.com/office/officeart/2009/3/layout/HorizontalOrganizationChart"/>
-    <dgm:cxn modelId="{4C8C4C4A-3142-4E36-88FE-546E65258501}" type="presParOf" srcId="{20DE5D06-E441-4C4F-B044-72450EFD7B90}" destId="{A79A673B-5294-4668-98CD-89F8E4D1AA6D}" srcOrd="1" destOrd="0" presId="urn:microsoft.com/office/officeart/2009/3/layout/HorizontalOrganizationChart"/>
-    <dgm:cxn modelId="{7585A51B-985B-47DF-B384-76C86DBC78D4}" type="presParOf" srcId="{20DE5D06-E441-4C4F-B044-72450EFD7B90}" destId="{FFD44F2E-887C-4F8F-BBC7-46A569B7EEF8}" srcOrd="2" destOrd="0" presId="urn:microsoft.com/office/officeart/2009/3/layout/HorizontalOrganizationChart"/>
-    <dgm:cxn modelId="{3EDF9B1E-58D9-4C46-9C02-283348DA3DCE}" type="presParOf" srcId="{2C79DF0A-629A-4041-8734-57047A8F003C}" destId="{7D24D853-1C79-4ECE-ACD9-BDD13C988E2A}" srcOrd="2" destOrd="0" presId="urn:microsoft.com/office/officeart/2009/3/layout/HorizontalOrganizationChart"/>
-    <dgm:cxn modelId="{6CD1B68C-C836-44C3-8702-076AA204DF39}" type="presParOf" srcId="{759B88C9-8D71-4F99-93CE-9FA8163D88C9}" destId="{754B912F-071C-4999-93B2-8E755A9DB2C1}" srcOrd="2" destOrd="0" presId="urn:microsoft.com/office/officeart/2009/3/layout/HorizontalOrganizationChart"/>
-    <dgm:cxn modelId="{61124A95-08E7-4828-A22A-231D30F1BF9E}" type="presParOf" srcId="{759B88C9-8D71-4F99-93CE-9FA8163D88C9}" destId="{5ECC1179-597B-446F-A26D-79224659AB29}" srcOrd="3" destOrd="0" presId="urn:microsoft.com/office/officeart/2009/3/layout/HorizontalOrganizationChart"/>
-    <dgm:cxn modelId="{447EC155-2E19-415C-AF6E-9BCDE035E570}" type="presParOf" srcId="{5ECC1179-597B-446F-A26D-79224659AB29}" destId="{0C32566D-C181-49F1-8CC4-1BFE4E6CD1BD}" srcOrd="0" destOrd="0" presId="urn:microsoft.com/office/officeart/2009/3/layout/HorizontalOrganizationChart"/>
-    <dgm:cxn modelId="{49E1DF88-02F1-48F8-AD84-EE0903388DDE}" type="presParOf" srcId="{0C32566D-C181-49F1-8CC4-1BFE4E6CD1BD}" destId="{BEF2EECD-A7FA-45DC-93F8-439E37FDD97C}" srcOrd="0" destOrd="0" presId="urn:microsoft.com/office/officeart/2009/3/layout/HorizontalOrganizationChart"/>
-    <dgm:cxn modelId="{4CCC5C43-07A2-49A6-9265-464A0782245B}" type="presParOf" srcId="{0C32566D-C181-49F1-8CC4-1BFE4E6CD1BD}" destId="{F6A03E81-61AC-4A66-873C-32B20212B602}" srcOrd="1" destOrd="0" presId="urn:microsoft.com/office/officeart/2009/3/layout/HorizontalOrganizationChart"/>
-    <dgm:cxn modelId="{E9E01014-06BA-4A62-838C-995E3A297042}" type="presParOf" srcId="{5ECC1179-597B-446F-A26D-79224659AB29}" destId="{0F3F2FEB-A2CA-4EAD-8628-5D9ED1E2DBFE}" srcOrd="1" destOrd="0" presId="urn:microsoft.com/office/officeart/2009/3/layout/HorizontalOrganizationChart"/>
-    <dgm:cxn modelId="{26D772D9-ADAD-4DB8-9312-C874A787C257}" type="presParOf" srcId="{0F3F2FEB-A2CA-4EAD-8628-5D9ED1E2DBFE}" destId="{71C44B77-2A5B-40C0-9D22-C3983F5CDD7B}" srcOrd="0" destOrd="0" presId="urn:microsoft.com/office/officeart/2009/3/layout/HorizontalOrganizationChart"/>
-    <dgm:cxn modelId="{152145FE-FE22-4BDE-9E81-549A2F025966}" type="presParOf" srcId="{0F3F2FEB-A2CA-4EAD-8628-5D9ED1E2DBFE}" destId="{FF550994-6A34-43AC-95CF-23D77337C6EB}" srcOrd="1" destOrd="0" presId="urn:microsoft.com/office/officeart/2009/3/layout/HorizontalOrganizationChart"/>
-    <dgm:cxn modelId="{179298A4-C4DD-4C69-B374-AD9EFCEB75C9}" type="presParOf" srcId="{FF550994-6A34-43AC-95CF-23D77337C6EB}" destId="{59DB8727-EE37-4EAA-9FCD-3AB96B2E550A}" srcOrd="0" destOrd="0" presId="urn:microsoft.com/office/officeart/2009/3/layout/HorizontalOrganizationChart"/>
-    <dgm:cxn modelId="{7477A2BB-B897-43E8-99FD-ED9BA45CED31}" type="presParOf" srcId="{59DB8727-EE37-4EAA-9FCD-3AB96B2E550A}" destId="{3C41DD64-956A-4F05-BDF1-3224D732801C}" srcOrd="0" destOrd="0" presId="urn:microsoft.com/office/officeart/2009/3/layout/HorizontalOrganizationChart"/>
-    <dgm:cxn modelId="{B70BD6E0-3D58-4153-81B7-9C10A7440B7A}" type="presParOf" srcId="{59DB8727-EE37-4EAA-9FCD-3AB96B2E550A}" destId="{EE699261-32FE-4F19-83FD-A9552156D212}" srcOrd="1" destOrd="0" presId="urn:microsoft.com/office/officeart/2009/3/layout/HorizontalOrganizationChart"/>
-    <dgm:cxn modelId="{625E8B14-4AE4-4371-A3C6-29D6B2C065E3}" type="presParOf" srcId="{FF550994-6A34-43AC-95CF-23D77337C6EB}" destId="{7A47FFAB-8E7A-44AD-8054-918F5E383F4E}" srcOrd="1" destOrd="0" presId="urn:microsoft.com/office/officeart/2009/3/layout/HorizontalOrganizationChart"/>
-    <dgm:cxn modelId="{B345B918-3C7C-4EEC-8FF7-C9F06F31DC10}" type="presParOf" srcId="{FF550994-6A34-43AC-95CF-23D77337C6EB}" destId="{CA0FF8F9-CDBF-4AF8-B199-C77E4E672679}" srcOrd="2" destOrd="0" presId="urn:microsoft.com/office/officeart/2009/3/layout/HorizontalOrganizationChart"/>
-    <dgm:cxn modelId="{9FEFF0BE-637E-4954-A4A8-BAB0407A7514}" type="presParOf" srcId="{5ECC1179-597B-446F-A26D-79224659AB29}" destId="{8FA7E37E-5DBB-492E-A1BA-39E2CA6587A9}" srcOrd="2" destOrd="0" presId="urn:microsoft.com/office/officeart/2009/3/layout/HorizontalOrganizationChart"/>
-    <dgm:cxn modelId="{0CDB1C25-34F1-4460-B446-DB8F458D7C43}" type="presParOf" srcId="{830F58A8-C48A-4B1A-A446-EAC0CB317B96}" destId="{67B6D9F0-E82D-42D7-AD9F-9D3D1436297D}" srcOrd="2" destOrd="0" presId="urn:microsoft.com/office/officeart/2009/3/layout/HorizontalOrganizationChart"/>
+    <dgm:cxn modelId="{81399F82-2BDC-42E8-BE2D-B8693B3AFDAB}" type="presOf" srcId="{C869D866-B9E8-45F5-8B1D-AF3666146721}" destId="{754B912F-071C-4999-93B2-8E755A9DB2C1}" srcOrd="0" destOrd="0" presId="urn:microsoft.com/office/officeart/2009/3/layout/HorizontalOrganizationChart"/>
+    <dgm:cxn modelId="{BCE4BD12-0789-4795-8F2A-8489B09B42E1}" type="presOf" srcId="{00548C38-A3C0-437D-A5F6-E2BF1A5B0942}" destId="{E896C590-8910-4DC9-9096-BDE16473033C}" srcOrd="0" destOrd="0" presId="urn:microsoft.com/office/officeart/2009/3/layout/HorizontalOrganizationChart"/>
+    <dgm:cxn modelId="{FEE4022D-F003-4094-871E-34808E195B8E}" type="presOf" srcId="{00548C38-A3C0-437D-A5F6-E2BF1A5B0942}" destId="{172D1648-CE9E-4E94-82FD-995361B5B7CA}" srcOrd="1" destOrd="0" presId="urn:microsoft.com/office/officeart/2009/3/layout/HorizontalOrganizationChart"/>
+    <dgm:cxn modelId="{2DEBA1C6-717E-46AC-89B4-9EECA8D4B37C}" type="presOf" srcId="{0AAD89C0-4693-4159-B775-4F3421F1BF24}" destId="{F6A03E81-61AC-4A66-873C-32B20212B602}" srcOrd="1" destOrd="0" presId="urn:microsoft.com/office/officeart/2009/3/layout/HorizontalOrganizationChart"/>
+    <dgm:cxn modelId="{49DC49FE-5E7E-48C1-9B57-546D3074689F}" type="presParOf" srcId="{E88C1C6A-1B01-4BD1-A8D0-B7EA7D1A74A6}" destId="{830F58A8-C48A-4B1A-A446-EAC0CB317B96}" srcOrd="0" destOrd="0" presId="urn:microsoft.com/office/officeart/2009/3/layout/HorizontalOrganizationChart"/>
+    <dgm:cxn modelId="{840ADC74-DA2D-4D0F-9D26-EB2D0FAE2FB2}" type="presParOf" srcId="{830F58A8-C48A-4B1A-A446-EAC0CB317B96}" destId="{75884247-B412-41CC-86A3-4FFE7191C7DB}" srcOrd="0" destOrd="0" presId="urn:microsoft.com/office/officeart/2009/3/layout/HorizontalOrganizationChart"/>
+    <dgm:cxn modelId="{0933A230-EAB7-4E91-98C8-D634E0078997}" type="presParOf" srcId="{75884247-B412-41CC-86A3-4FFE7191C7DB}" destId="{212FF554-8FF4-4D29-9BF6-B4BDAE545E33}" srcOrd="0" destOrd="0" presId="urn:microsoft.com/office/officeart/2009/3/layout/HorizontalOrganizationChart"/>
+    <dgm:cxn modelId="{1D6592B8-BCD5-4675-B9B3-725D542A2D1B}" type="presParOf" srcId="{75884247-B412-41CC-86A3-4FFE7191C7DB}" destId="{434957ED-9990-4247-B687-842FBC063A26}" srcOrd="1" destOrd="0" presId="urn:microsoft.com/office/officeart/2009/3/layout/HorizontalOrganizationChart"/>
+    <dgm:cxn modelId="{27FA166C-AA9D-42F5-8572-0AF33319E9F4}" type="presParOf" srcId="{830F58A8-C48A-4B1A-A446-EAC0CB317B96}" destId="{759B88C9-8D71-4F99-93CE-9FA8163D88C9}" srcOrd="1" destOrd="0" presId="urn:microsoft.com/office/officeart/2009/3/layout/HorizontalOrganizationChart"/>
+    <dgm:cxn modelId="{67384527-BEF4-4C45-9A9E-7D1459F2A34C}" type="presParOf" srcId="{759B88C9-8D71-4F99-93CE-9FA8163D88C9}" destId="{EA0EB95D-BC0A-41E9-8FAE-4CE1A6272274}" srcOrd="0" destOrd="0" presId="urn:microsoft.com/office/officeart/2009/3/layout/HorizontalOrganizationChart"/>
+    <dgm:cxn modelId="{75805401-9732-469D-B4A6-D2575B8EEBDB}" type="presParOf" srcId="{759B88C9-8D71-4F99-93CE-9FA8163D88C9}" destId="{2C79DF0A-629A-4041-8734-57047A8F003C}" srcOrd="1" destOrd="0" presId="urn:microsoft.com/office/officeart/2009/3/layout/HorizontalOrganizationChart"/>
+    <dgm:cxn modelId="{ED779073-53CB-43D2-A134-46C57C6FFBC2}" type="presParOf" srcId="{2C79DF0A-629A-4041-8734-57047A8F003C}" destId="{A7F2B5B7-9CB3-4439-AB06-BA1CDCA595D6}" srcOrd="0" destOrd="0" presId="urn:microsoft.com/office/officeart/2009/3/layout/HorizontalOrganizationChart"/>
+    <dgm:cxn modelId="{C7C05B70-5664-4265-8F96-ADA0B5DC057D}" type="presParOf" srcId="{A7F2B5B7-9CB3-4439-AB06-BA1CDCA595D6}" destId="{166C6100-9B69-44DB-A5F7-5181C57E6A24}" srcOrd="0" destOrd="0" presId="urn:microsoft.com/office/officeart/2009/3/layout/HorizontalOrganizationChart"/>
+    <dgm:cxn modelId="{03EFDEE2-6430-4510-B94D-EBA0A14A6180}" type="presParOf" srcId="{A7F2B5B7-9CB3-4439-AB06-BA1CDCA595D6}" destId="{D467C962-9F07-4C0B-B87A-CF6A311C4579}" srcOrd="1" destOrd="0" presId="urn:microsoft.com/office/officeart/2009/3/layout/HorizontalOrganizationChart"/>
+    <dgm:cxn modelId="{FCA08425-2EEC-4EC9-8759-9DB0D3878CD3}" type="presParOf" srcId="{2C79DF0A-629A-4041-8734-57047A8F003C}" destId="{B8879ED5-5CC4-4C70-B787-A464F21E5A82}" srcOrd="1" destOrd="0" presId="urn:microsoft.com/office/officeart/2009/3/layout/HorizontalOrganizationChart"/>
+    <dgm:cxn modelId="{A043073D-68AF-4D60-8B77-D2B4AC2E7DF4}" type="presParOf" srcId="{B8879ED5-5CC4-4C70-B787-A464F21E5A82}" destId="{5D402E76-F8E4-4103-8624-1B11DCF1668C}" srcOrd="0" destOrd="0" presId="urn:microsoft.com/office/officeart/2009/3/layout/HorizontalOrganizationChart"/>
+    <dgm:cxn modelId="{C284DFB2-8BA6-42A1-9F2C-1B2BE2B489EF}" type="presParOf" srcId="{B8879ED5-5CC4-4C70-B787-A464F21E5A82}" destId="{116CA39D-3F1F-4063-8540-4364D7CE5607}" srcOrd="1" destOrd="0" presId="urn:microsoft.com/office/officeart/2009/3/layout/HorizontalOrganizationChart"/>
+    <dgm:cxn modelId="{1891DF5A-F100-4CDE-8FDB-731F320F6AEC}" type="presParOf" srcId="{116CA39D-3F1F-4063-8540-4364D7CE5607}" destId="{3A27BB5B-79D9-40FD-B3E2-85F1AA510259}" srcOrd="0" destOrd="0" presId="urn:microsoft.com/office/officeart/2009/3/layout/HorizontalOrganizationChart"/>
+    <dgm:cxn modelId="{64A07189-C4FC-4011-BC40-AE9369F779F6}" type="presParOf" srcId="{3A27BB5B-79D9-40FD-B3E2-85F1AA510259}" destId="{E896C590-8910-4DC9-9096-BDE16473033C}" srcOrd="0" destOrd="0" presId="urn:microsoft.com/office/officeart/2009/3/layout/HorizontalOrganizationChart"/>
+    <dgm:cxn modelId="{97576C74-7774-4A1F-AB3C-F24A498215FC}" type="presParOf" srcId="{3A27BB5B-79D9-40FD-B3E2-85F1AA510259}" destId="{172D1648-CE9E-4E94-82FD-995361B5B7CA}" srcOrd="1" destOrd="0" presId="urn:microsoft.com/office/officeart/2009/3/layout/HorizontalOrganizationChart"/>
+    <dgm:cxn modelId="{223E32B5-4CC8-4F21-8F25-8334441EF6C9}" type="presParOf" srcId="{116CA39D-3F1F-4063-8540-4364D7CE5607}" destId="{B4815157-319F-4173-ACBB-B78C4B688A6A}" srcOrd="1" destOrd="0" presId="urn:microsoft.com/office/officeart/2009/3/layout/HorizontalOrganizationChart"/>
+    <dgm:cxn modelId="{CE083A36-9356-4D74-84CA-1A2157767A3E}" type="presParOf" srcId="{116CA39D-3F1F-4063-8540-4364D7CE5607}" destId="{4B2D1FDB-A3C8-4C05-B9D8-483D7B63EB0A}" srcOrd="2" destOrd="0" presId="urn:microsoft.com/office/officeart/2009/3/layout/HorizontalOrganizationChart"/>
+    <dgm:cxn modelId="{5D0BD979-6B77-40EF-BB8C-C33DFA84E3ED}" type="presParOf" srcId="{B8879ED5-5CC4-4C70-B787-A464F21E5A82}" destId="{51063709-6E8C-45C4-B359-DF5B821F0AE6}" srcOrd="2" destOrd="0" presId="urn:microsoft.com/office/officeart/2009/3/layout/HorizontalOrganizationChart"/>
+    <dgm:cxn modelId="{D49FD9A8-BC36-402E-ACFD-FE83EE3F5563}" type="presParOf" srcId="{B8879ED5-5CC4-4C70-B787-A464F21E5A82}" destId="{20DE5D06-E441-4C4F-B044-72450EFD7B90}" srcOrd="3" destOrd="0" presId="urn:microsoft.com/office/officeart/2009/3/layout/HorizontalOrganizationChart"/>
+    <dgm:cxn modelId="{8A66C434-3C20-4B69-A34F-09CE7303C3DC}" type="presParOf" srcId="{20DE5D06-E441-4C4F-B044-72450EFD7B90}" destId="{C70F00C4-AD59-42CB-9323-4F613C3A5601}" srcOrd="0" destOrd="0" presId="urn:microsoft.com/office/officeart/2009/3/layout/HorizontalOrganizationChart"/>
+    <dgm:cxn modelId="{2EF236FB-8FF3-4C1F-B78C-66C1F1A15D39}" type="presParOf" srcId="{C70F00C4-AD59-42CB-9323-4F613C3A5601}" destId="{FF31C2ED-8BB5-4097-8E24-1F260DDEC544}" srcOrd="0" destOrd="0" presId="urn:microsoft.com/office/officeart/2009/3/layout/HorizontalOrganizationChart"/>
+    <dgm:cxn modelId="{CB002590-06DA-470F-9D92-287E97A39C27}" type="presParOf" srcId="{C70F00C4-AD59-42CB-9323-4F613C3A5601}" destId="{92B6C502-8065-477C-8FA6-E24F50A8526B}" srcOrd="1" destOrd="0" presId="urn:microsoft.com/office/officeart/2009/3/layout/HorizontalOrganizationChart"/>
+    <dgm:cxn modelId="{0C82CED1-28E0-4A2C-9F05-5B7E80ADFB4B}" type="presParOf" srcId="{20DE5D06-E441-4C4F-B044-72450EFD7B90}" destId="{A79A673B-5294-4668-98CD-89F8E4D1AA6D}" srcOrd="1" destOrd="0" presId="urn:microsoft.com/office/officeart/2009/3/layout/HorizontalOrganizationChart"/>
+    <dgm:cxn modelId="{FC161ABF-F0C6-4232-89B1-2A304546FBCA}" type="presParOf" srcId="{20DE5D06-E441-4C4F-B044-72450EFD7B90}" destId="{FFD44F2E-887C-4F8F-BBC7-46A569B7EEF8}" srcOrd="2" destOrd="0" presId="urn:microsoft.com/office/officeart/2009/3/layout/HorizontalOrganizationChart"/>
+    <dgm:cxn modelId="{DED547EC-A4F7-431B-A8FE-668FD913D271}" type="presParOf" srcId="{2C79DF0A-629A-4041-8734-57047A8F003C}" destId="{7D24D853-1C79-4ECE-ACD9-BDD13C988E2A}" srcOrd="2" destOrd="0" presId="urn:microsoft.com/office/officeart/2009/3/layout/HorizontalOrganizationChart"/>
+    <dgm:cxn modelId="{78408D59-C3B6-4A64-AEE2-C9689BEFE166}" type="presParOf" srcId="{759B88C9-8D71-4F99-93CE-9FA8163D88C9}" destId="{754B912F-071C-4999-93B2-8E755A9DB2C1}" srcOrd="2" destOrd="0" presId="urn:microsoft.com/office/officeart/2009/3/layout/HorizontalOrganizationChart"/>
+    <dgm:cxn modelId="{1B71B0C8-CBED-433A-B502-F1A38D2B3908}" type="presParOf" srcId="{759B88C9-8D71-4F99-93CE-9FA8163D88C9}" destId="{5ECC1179-597B-446F-A26D-79224659AB29}" srcOrd="3" destOrd="0" presId="urn:microsoft.com/office/officeart/2009/3/layout/HorizontalOrganizationChart"/>
+    <dgm:cxn modelId="{07FB23E1-7B44-42AC-B08E-882B87310A6D}" type="presParOf" srcId="{5ECC1179-597B-446F-A26D-79224659AB29}" destId="{0C32566D-C181-49F1-8CC4-1BFE4E6CD1BD}" srcOrd="0" destOrd="0" presId="urn:microsoft.com/office/officeart/2009/3/layout/HorizontalOrganizationChart"/>
+    <dgm:cxn modelId="{2852642E-A4A0-4788-ADFC-B238699746A1}" type="presParOf" srcId="{0C32566D-C181-49F1-8CC4-1BFE4E6CD1BD}" destId="{BEF2EECD-A7FA-45DC-93F8-439E37FDD97C}" srcOrd="0" destOrd="0" presId="urn:microsoft.com/office/officeart/2009/3/layout/HorizontalOrganizationChart"/>
+    <dgm:cxn modelId="{DE627A42-389C-41A7-A3E8-B2D029739F40}" type="presParOf" srcId="{0C32566D-C181-49F1-8CC4-1BFE4E6CD1BD}" destId="{F6A03E81-61AC-4A66-873C-32B20212B602}" srcOrd="1" destOrd="0" presId="urn:microsoft.com/office/officeart/2009/3/layout/HorizontalOrganizationChart"/>
+    <dgm:cxn modelId="{19B80C31-ECEE-4E91-9C1C-3FA2342395BB}" type="presParOf" srcId="{5ECC1179-597B-446F-A26D-79224659AB29}" destId="{0F3F2FEB-A2CA-4EAD-8628-5D9ED1E2DBFE}" srcOrd="1" destOrd="0" presId="urn:microsoft.com/office/officeart/2009/3/layout/HorizontalOrganizationChart"/>
+    <dgm:cxn modelId="{0339A0E2-5951-49C6-AF99-0A85346CA7EC}" type="presParOf" srcId="{0F3F2FEB-A2CA-4EAD-8628-5D9ED1E2DBFE}" destId="{71C44B77-2A5B-40C0-9D22-C3983F5CDD7B}" srcOrd="0" destOrd="0" presId="urn:microsoft.com/office/officeart/2009/3/layout/HorizontalOrganizationChart"/>
+    <dgm:cxn modelId="{8912CE77-015F-40F0-B098-2C3A744D3760}" type="presParOf" srcId="{0F3F2FEB-A2CA-4EAD-8628-5D9ED1E2DBFE}" destId="{FF550994-6A34-43AC-95CF-23D77337C6EB}" srcOrd="1" destOrd="0" presId="urn:microsoft.com/office/officeart/2009/3/layout/HorizontalOrganizationChart"/>
+    <dgm:cxn modelId="{528F0225-CE22-46FC-8E92-DF1E7BCE2DF6}" type="presParOf" srcId="{FF550994-6A34-43AC-95CF-23D77337C6EB}" destId="{59DB8727-EE37-4EAA-9FCD-3AB96B2E550A}" srcOrd="0" destOrd="0" presId="urn:microsoft.com/office/officeart/2009/3/layout/HorizontalOrganizationChart"/>
+    <dgm:cxn modelId="{C7B1E3A9-FED9-457B-8C26-D3557681F701}" type="presParOf" srcId="{59DB8727-EE37-4EAA-9FCD-3AB96B2E550A}" destId="{3C41DD64-956A-4F05-BDF1-3224D732801C}" srcOrd="0" destOrd="0" presId="urn:microsoft.com/office/officeart/2009/3/layout/HorizontalOrganizationChart"/>
+    <dgm:cxn modelId="{3535816B-EBA1-496A-B90D-4AA18044539A}" type="presParOf" srcId="{59DB8727-EE37-4EAA-9FCD-3AB96B2E550A}" destId="{EE699261-32FE-4F19-83FD-A9552156D212}" srcOrd="1" destOrd="0" presId="urn:microsoft.com/office/officeart/2009/3/layout/HorizontalOrganizationChart"/>
+    <dgm:cxn modelId="{0F65BC60-9FAD-40ED-AC3A-40214B5FFA2F}" type="presParOf" srcId="{FF550994-6A34-43AC-95CF-23D77337C6EB}" destId="{7A47FFAB-8E7A-44AD-8054-918F5E383F4E}" srcOrd="1" destOrd="0" presId="urn:microsoft.com/office/officeart/2009/3/layout/HorizontalOrganizationChart"/>
+    <dgm:cxn modelId="{869A108E-18BB-4720-9C58-EF21395CCBAB}" type="presParOf" srcId="{FF550994-6A34-43AC-95CF-23D77337C6EB}" destId="{CA0FF8F9-CDBF-4AF8-B199-C77E4E672679}" srcOrd="2" destOrd="0" presId="urn:microsoft.com/office/officeart/2009/3/layout/HorizontalOrganizationChart"/>
+    <dgm:cxn modelId="{6327189B-00D8-4CEF-89CA-D6104C54DB65}" type="presParOf" srcId="{5ECC1179-597B-446F-A26D-79224659AB29}" destId="{8FA7E37E-5DBB-492E-A1BA-39E2CA6587A9}" srcOrd="2" destOrd="0" presId="urn:microsoft.com/office/officeart/2009/3/layout/HorizontalOrganizationChart"/>
+    <dgm:cxn modelId="{514443BE-7497-4C5A-90DF-855CBB07ABFA}" type="presParOf" srcId="{830F58A8-C48A-4B1A-A446-EAC0CB317B96}" destId="{67B6D9F0-E82D-42D7-AD9F-9D3D1436297D}" srcOrd="2" destOrd="0" presId="urn:microsoft.com/office/officeart/2009/3/layout/HorizontalOrganizationChart"/>
   </dgm:cxnLst>
   <dgm:bg/>
   <dgm:whole/>
@@ -34415,49 +33926,49 @@
     </dgm:pt>
   </dgm:ptLst>
   <dgm:cxnLst>
-    <dgm:cxn modelId="{4A7BAFAD-C58D-4E0E-AC0A-B14E2A2A1B0C}" type="presOf" srcId="{38915929-0294-4967-9BA3-5F7EE0222E94}" destId="{EE19FDE9-D720-4D10-A7C7-4B54B076048F}" srcOrd="0" destOrd="0" presId="urn:microsoft.com/office/officeart/2009/3/layout/HorizontalOrganizationChart"/>
-    <dgm:cxn modelId="{CBA130F3-7959-4459-8D91-E68768203C11}" type="presOf" srcId="{4108394B-A18D-45C1-96CC-63BF1AB46822}" destId="{349C87C9-2024-43F7-A9DE-4F4876C0F11B}" srcOrd="0" destOrd="0" presId="urn:microsoft.com/office/officeart/2009/3/layout/HorizontalOrganizationChart"/>
-    <dgm:cxn modelId="{300F6629-A7FE-43CF-8E5C-56F6B2FEE4A8}" type="presOf" srcId="{D6384651-468D-493F-A29C-EB567ED6D094}" destId="{3B785E6C-EB16-439D-B24A-7D5F69BE688E}" srcOrd="0" destOrd="0" presId="urn:microsoft.com/office/officeart/2009/3/layout/HorizontalOrganizationChart"/>
-    <dgm:cxn modelId="{BDE10C96-2CB4-4407-A4E1-7F619B7304B3}" type="presOf" srcId="{07619991-E6A4-44E4-A9CE-EA6C312868A3}" destId="{D0E607EB-99BA-4805-82A5-A9317ECE3A40}" srcOrd="1" destOrd="0" presId="urn:microsoft.com/office/officeart/2009/3/layout/HorizontalOrganizationChart"/>
-    <dgm:cxn modelId="{2DF5833D-BDE7-4873-A2E4-C4F149C5357B}" type="presOf" srcId="{4108394B-A18D-45C1-96CC-63BF1AB46822}" destId="{6AE4F243-EA26-4050-AFAC-5921C8BBCB3E}" srcOrd="1" destOrd="0" presId="urn:microsoft.com/office/officeart/2009/3/layout/HorizontalOrganizationChart"/>
-    <dgm:cxn modelId="{80837B34-1717-4274-99C4-295D42CF551C}" type="presOf" srcId="{B5BB412F-A11C-4A76-9685-B88B900774B2}" destId="{723C32D7-81D8-4B7F-B978-6A9E149D7F8B}" srcOrd="0" destOrd="0" presId="urn:microsoft.com/office/officeart/2009/3/layout/HorizontalOrganizationChart"/>
-    <dgm:cxn modelId="{C3FC8421-406D-4FF6-A449-6B7AF85631D7}" type="presOf" srcId="{05245E91-33B7-4432-BD78-3FB0F4250473}" destId="{A655C535-F6CE-47AF-8D54-1ACA963CE0ED}" srcOrd="0" destOrd="0" presId="urn:microsoft.com/office/officeart/2009/3/layout/HorizontalOrganizationChart"/>
-    <dgm:cxn modelId="{67160AE8-846E-4E3A-B49D-95351DE0EE87}" type="presOf" srcId="{07619991-E6A4-44E4-A9CE-EA6C312868A3}" destId="{E1F04995-A1B1-4DE9-823E-47A3EF3588D8}" srcOrd="0" destOrd="0" presId="urn:microsoft.com/office/officeart/2009/3/layout/HorizontalOrganizationChart"/>
-    <dgm:cxn modelId="{79FCE369-B77D-4DAA-BC54-6D8E08AC0E61}" type="presOf" srcId="{D6384651-468D-493F-A29C-EB567ED6D094}" destId="{B6A03FCF-29FF-4E4C-9920-DB4986A25520}" srcOrd="1" destOrd="0" presId="urn:microsoft.com/office/officeart/2009/3/layout/HorizontalOrganizationChart"/>
+    <dgm:cxn modelId="{33015B57-C2DE-4B64-A77C-781697F9B00B}" type="presOf" srcId="{05245E91-33B7-4432-BD78-3FB0F4250473}" destId="{BA69A0C4-D8CF-4F68-A7A0-4967E941E60C}" srcOrd="1" destOrd="0" presId="urn:microsoft.com/office/officeart/2009/3/layout/HorizontalOrganizationChart"/>
+    <dgm:cxn modelId="{A8312371-7862-406F-8A44-39DD19E5682A}" type="presOf" srcId="{07619991-E6A4-44E4-A9CE-EA6C312868A3}" destId="{D0E607EB-99BA-4805-82A5-A9317ECE3A40}" srcOrd="1" destOrd="0" presId="urn:microsoft.com/office/officeart/2009/3/layout/HorizontalOrganizationChart"/>
+    <dgm:cxn modelId="{19918AE0-75F5-40DB-92AC-340F94A8ED15}" type="presOf" srcId="{07619991-E6A4-44E4-A9CE-EA6C312868A3}" destId="{E1F04995-A1B1-4DE9-823E-47A3EF3588D8}" srcOrd="0" destOrd="0" presId="urn:microsoft.com/office/officeart/2009/3/layout/HorizontalOrganizationChart"/>
+    <dgm:cxn modelId="{CDC4C9C9-5C63-4E92-AB90-91DA45E88621}" type="presOf" srcId="{D0C4AB12-31F3-4E09-8497-37FC6B327F75}" destId="{FA925297-7B68-4815-ACB0-CE682B447A7C}" srcOrd="0" destOrd="0" presId="urn:microsoft.com/office/officeart/2009/3/layout/HorizontalOrganizationChart"/>
     <dgm:cxn modelId="{41C82E08-9B54-4830-81B4-E5A3319F95E1}" srcId="{D6384651-468D-493F-A29C-EB567ED6D094}" destId="{07619991-E6A4-44E4-A9CE-EA6C312868A3}" srcOrd="1" destOrd="0" parTransId="{80821AE1-3C43-4141-AFF9-F5E2D1746D85}" sibTransId="{44D195D1-2A53-4820-8EFF-A365D49166F0}"/>
+    <dgm:cxn modelId="{B7092A13-3C0C-4737-9D98-45CCF0B1A149}" type="presOf" srcId="{4108394B-A18D-45C1-96CC-63BF1AB46822}" destId="{6AE4F243-EA26-4050-AFAC-5921C8BBCB3E}" srcOrd="1" destOrd="0" presId="urn:microsoft.com/office/officeart/2009/3/layout/HorizontalOrganizationChart"/>
+    <dgm:cxn modelId="{93DE837F-BA2B-49CE-B442-73607DDB8DE6}" type="presOf" srcId="{80821AE1-3C43-4141-AFF9-F5E2D1746D85}" destId="{E6B3CA8E-6F77-4301-8DCF-64F13BB3324E}" srcOrd="0" destOrd="0" presId="urn:microsoft.com/office/officeart/2009/3/layout/HorizontalOrganizationChart"/>
+    <dgm:cxn modelId="{E402E0B8-CBCB-4F4E-9AD1-6DDB8CEBB59D}" type="presOf" srcId="{4108394B-A18D-45C1-96CC-63BF1AB46822}" destId="{349C87C9-2024-43F7-A9DE-4F4876C0F11B}" srcOrd="0" destOrd="0" presId="urn:microsoft.com/office/officeart/2009/3/layout/HorizontalOrganizationChart"/>
+    <dgm:cxn modelId="{A55276D0-9CAF-456A-9A65-B3FACF2E56A3}" type="presOf" srcId="{D6384651-468D-493F-A29C-EB567ED6D094}" destId="{3B785E6C-EB16-439D-B24A-7D5F69BE688E}" srcOrd="0" destOrd="0" presId="urn:microsoft.com/office/officeart/2009/3/layout/HorizontalOrganizationChart"/>
     <dgm:cxn modelId="{0EC25F29-4E78-4547-A55B-80C55C997466}" srcId="{D6384651-468D-493F-A29C-EB567ED6D094}" destId="{4108394B-A18D-45C1-96CC-63BF1AB46822}" srcOrd="0" destOrd="0" parTransId="{B5BB412F-A11C-4A76-9685-B88B900774B2}" sibTransId="{489F44A9-EEBE-438E-92B3-FE6F0E90EF0E}"/>
     <dgm:cxn modelId="{881473E8-FC86-4BF1-A704-A82D5E917946}" srcId="{D0C4AB12-31F3-4E09-8497-37FC6B327F75}" destId="{D6384651-468D-493F-A29C-EB567ED6D094}" srcOrd="0" destOrd="0" parTransId="{98BAC766-C29D-4C04-A2F1-2D7F1539C164}" sibTransId="{39659C30-5744-455A-810A-BA195BE36CDA}"/>
-    <dgm:cxn modelId="{5F6BAE65-6636-4576-86C0-567FAA6749C6}" type="presOf" srcId="{05245E91-33B7-4432-BD78-3FB0F4250473}" destId="{BA69A0C4-D8CF-4F68-A7A0-4967E941E60C}" srcOrd="1" destOrd="0" presId="urn:microsoft.com/office/officeart/2009/3/layout/HorizontalOrganizationChart"/>
+    <dgm:cxn modelId="{5B615F86-D0F8-4FAF-9B11-843BE5FABB53}" type="presOf" srcId="{B5BB412F-A11C-4A76-9685-B88B900774B2}" destId="{723C32D7-81D8-4B7F-B978-6A9E149D7F8B}" srcOrd="0" destOrd="0" presId="urn:microsoft.com/office/officeart/2009/3/layout/HorizontalOrganizationChart"/>
+    <dgm:cxn modelId="{FBD0837A-2E72-4A02-AE2D-10B6543CABF6}" type="presOf" srcId="{38915929-0294-4967-9BA3-5F7EE0222E94}" destId="{EE19FDE9-D720-4D10-A7C7-4B54B076048F}" srcOrd="0" destOrd="0" presId="urn:microsoft.com/office/officeart/2009/3/layout/HorizontalOrganizationChart"/>
+    <dgm:cxn modelId="{2C0E6C45-BF75-4759-B25E-A13245604C8A}" type="presOf" srcId="{D6384651-468D-493F-A29C-EB567ED6D094}" destId="{B6A03FCF-29FF-4E4C-9920-DB4986A25520}" srcOrd="1" destOrd="0" presId="urn:microsoft.com/office/officeart/2009/3/layout/HorizontalOrganizationChart"/>
     <dgm:cxn modelId="{5E277DC8-B9D6-4EBD-A9CD-A85A56BD0AE1}" srcId="{D6384651-468D-493F-A29C-EB567ED6D094}" destId="{05245E91-33B7-4432-BD78-3FB0F4250473}" srcOrd="2" destOrd="0" parTransId="{38915929-0294-4967-9BA3-5F7EE0222E94}" sibTransId="{E466D829-E895-4E0F-BE9C-0047B926FD28}"/>
-    <dgm:cxn modelId="{496858BC-671C-417F-B3F7-1D99AACBE5E9}" type="presOf" srcId="{80821AE1-3C43-4141-AFF9-F5E2D1746D85}" destId="{E6B3CA8E-6F77-4301-8DCF-64F13BB3324E}" srcOrd="0" destOrd="0" presId="urn:microsoft.com/office/officeart/2009/3/layout/HorizontalOrganizationChart"/>
-    <dgm:cxn modelId="{873AC618-EA74-41AC-81BD-7D40B49607FB}" type="presOf" srcId="{D0C4AB12-31F3-4E09-8497-37FC6B327F75}" destId="{FA925297-7B68-4815-ACB0-CE682B447A7C}" srcOrd="0" destOrd="0" presId="urn:microsoft.com/office/officeart/2009/3/layout/HorizontalOrganizationChart"/>
-    <dgm:cxn modelId="{CBDC2AD9-1AB2-459A-BBEC-78355B8ED32B}" type="presParOf" srcId="{FA925297-7B68-4815-ACB0-CE682B447A7C}" destId="{3DC1F7CA-794F-44DF-AA5B-D605C44AC971}" srcOrd="0" destOrd="0" presId="urn:microsoft.com/office/officeart/2009/3/layout/HorizontalOrganizationChart"/>
-    <dgm:cxn modelId="{2ECED2D3-362A-47FE-A28A-5E7DEB07E318}" type="presParOf" srcId="{3DC1F7CA-794F-44DF-AA5B-D605C44AC971}" destId="{EBEE72E8-EAE2-4117-AC8D-18A40797693A}" srcOrd="0" destOrd="0" presId="urn:microsoft.com/office/officeart/2009/3/layout/HorizontalOrganizationChart"/>
-    <dgm:cxn modelId="{990F9905-6296-4A0D-AD02-A9891A1858E7}" type="presParOf" srcId="{EBEE72E8-EAE2-4117-AC8D-18A40797693A}" destId="{3B785E6C-EB16-439D-B24A-7D5F69BE688E}" srcOrd="0" destOrd="0" presId="urn:microsoft.com/office/officeart/2009/3/layout/HorizontalOrganizationChart"/>
-    <dgm:cxn modelId="{52D7B521-D1E5-4F52-B1A2-EF6D49E73733}" type="presParOf" srcId="{EBEE72E8-EAE2-4117-AC8D-18A40797693A}" destId="{B6A03FCF-29FF-4E4C-9920-DB4986A25520}" srcOrd="1" destOrd="0" presId="urn:microsoft.com/office/officeart/2009/3/layout/HorizontalOrganizationChart"/>
-    <dgm:cxn modelId="{548E383C-3319-4301-A832-1E4BD0D5213D}" type="presParOf" srcId="{3DC1F7CA-794F-44DF-AA5B-D605C44AC971}" destId="{0F0973D1-03BE-48D8-9EB3-36E3610A1F8A}" srcOrd="1" destOrd="0" presId="urn:microsoft.com/office/officeart/2009/3/layout/HorizontalOrganizationChart"/>
-    <dgm:cxn modelId="{51C3354E-E1C0-4B9D-A0EB-03F952F53F7E}" type="presParOf" srcId="{0F0973D1-03BE-48D8-9EB3-36E3610A1F8A}" destId="{723C32D7-81D8-4B7F-B978-6A9E149D7F8B}" srcOrd="0" destOrd="0" presId="urn:microsoft.com/office/officeart/2009/3/layout/HorizontalOrganizationChart"/>
-    <dgm:cxn modelId="{75242E0E-D3C8-45E0-BDF2-1F8C4F7E1147}" type="presParOf" srcId="{0F0973D1-03BE-48D8-9EB3-36E3610A1F8A}" destId="{D9E59D26-31EE-4B5B-AC54-3C7B93FE3EE1}" srcOrd="1" destOrd="0" presId="urn:microsoft.com/office/officeart/2009/3/layout/HorizontalOrganizationChart"/>
-    <dgm:cxn modelId="{5EAB24CA-4692-4260-A71C-932EA4AD0BB4}" type="presParOf" srcId="{D9E59D26-31EE-4B5B-AC54-3C7B93FE3EE1}" destId="{9597C3A5-78C8-4FDF-A266-52190ACA7C2B}" srcOrd="0" destOrd="0" presId="urn:microsoft.com/office/officeart/2009/3/layout/HorizontalOrganizationChart"/>
-    <dgm:cxn modelId="{5B11A5DC-25C7-41D3-B623-651F828B58FB}" type="presParOf" srcId="{9597C3A5-78C8-4FDF-A266-52190ACA7C2B}" destId="{349C87C9-2024-43F7-A9DE-4F4876C0F11B}" srcOrd="0" destOrd="0" presId="urn:microsoft.com/office/officeart/2009/3/layout/HorizontalOrganizationChart"/>
-    <dgm:cxn modelId="{E3983F8D-5712-48BD-8E8B-79D6DCC2720E}" type="presParOf" srcId="{9597C3A5-78C8-4FDF-A266-52190ACA7C2B}" destId="{6AE4F243-EA26-4050-AFAC-5921C8BBCB3E}" srcOrd="1" destOrd="0" presId="urn:microsoft.com/office/officeart/2009/3/layout/HorizontalOrganizationChart"/>
-    <dgm:cxn modelId="{8943790D-DDEC-4E15-A1EC-A21EB427C03D}" type="presParOf" srcId="{D9E59D26-31EE-4B5B-AC54-3C7B93FE3EE1}" destId="{5A0F1636-4629-4708-A44B-AE6F982D9077}" srcOrd="1" destOrd="0" presId="urn:microsoft.com/office/officeart/2009/3/layout/HorizontalOrganizationChart"/>
-    <dgm:cxn modelId="{41A4ACE2-5935-48D5-BF35-5F54D2DB2F01}" type="presParOf" srcId="{D9E59D26-31EE-4B5B-AC54-3C7B93FE3EE1}" destId="{E46DFA87-F914-4CE7-903C-AEB054F4935A}" srcOrd="2" destOrd="0" presId="urn:microsoft.com/office/officeart/2009/3/layout/HorizontalOrganizationChart"/>
-    <dgm:cxn modelId="{37F5577E-7E85-48CE-8A98-FB13BB4A0464}" type="presParOf" srcId="{0F0973D1-03BE-48D8-9EB3-36E3610A1F8A}" destId="{E6B3CA8E-6F77-4301-8DCF-64F13BB3324E}" srcOrd="2" destOrd="0" presId="urn:microsoft.com/office/officeart/2009/3/layout/HorizontalOrganizationChart"/>
-    <dgm:cxn modelId="{2F38DAA7-93A4-4A7A-9D2F-92447055C49A}" type="presParOf" srcId="{0F0973D1-03BE-48D8-9EB3-36E3610A1F8A}" destId="{65FBA2BA-84AF-4C57-BC0A-1B22393EAAD1}" srcOrd="3" destOrd="0" presId="urn:microsoft.com/office/officeart/2009/3/layout/HorizontalOrganizationChart"/>
-    <dgm:cxn modelId="{B149D17D-DA5D-4202-B2FB-986248573FDF}" type="presParOf" srcId="{65FBA2BA-84AF-4C57-BC0A-1B22393EAAD1}" destId="{7F8D3AFE-01E1-4BF8-B8E6-72848EE4669A}" srcOrd="0" destOrd="0" presId="urn:microsoft.com/office/officeart/2009/3/layout/HorizontalOrganizationChart"/>
-    <dgm:cxn modelId="{E926748C-DC9B-4572-8767-EA0FCFD1D1FD}" type="presParOf" srcId="{7F8D3AFE-01E1-4BF8-B8E6-72848EE4669A}" destId="{E1F04995-A1B1-4DE9-823E-47A3EF3588D8}" srcOrd="0" destOrd="0" presId="urn:microsoft.com/office/officeart/2009/3/layout/HorizontalOrganizationChart"/>
-    <dgm:cxn modelId="{E0484AC3-33B5-47D0-942A-E5613F65CB57}" type="presParOf" srcId="{7F8D3AFE-01E1-4BF8-B8E6-72848EE4669A}" destId="{D0E607EB-99BA-4805-82A5-A9317ECE3A40}" srcOrd="1" destOrd="0" presId="urn:microsoft.com/office/officeart/2009/3/layout/HorizontalOrganizationChart"/>
-    <dgm:cxn modelId="{49F472F1-495B-4DF6-BEE7-C4FDFBFA3FD6}" type="presParOf" srcId="{65FBA2BA-84AF-4C57-BC0A-1B22393EAAD1}" destId="{3512A25D-B247-4C2C-BF9E-D96AC6D11668}" srcOrd="1" destOrd="0" presId="urn:microsoft.com/office/officeart/2009/3/layout/HorizontalOrganizationChart"/>
-    <dgm:cxn modelId="{CABB5AE2-F1AF-456B-B848-060E2870CCA6}" type="presParOf" srcId="{65FBA2BA-84AF-4C57-BC0A-1B22393EAAD1}" destId="{83240463-955D-4B35-9648-EADB68829961}" srcOrd="2" destOrd="0" presId="urn:microsoft.com/office/officeart/2009/3/layout/HorizontalOrganizationChart"/>
-    <dgm:cxn modelId="{B45546CC-F293-4499-9D13-79E1056B1514}" type="presParOf" srcId="{0F0973D1-03BE-48D8-9EB3-36E3610A1F8A}" destId="{EE19FDE9-D720-4D10-A7C7-4B54B076048F}" srcOrd="4" destOrd="0" presId="urn:microsoft.com/office/officeart/2009/3/layout/HorizontalOrganizationChart"/>
-    <dgm:cxn modelId="{A4E14550-1B3F-42B2-B601-AE335E6FEFD1}" type="presParOf" srcId="{0F0973D1-03BE-48D8-9EB3-36E3610A1F8A}" destId="{8C60D0A4-FDD4-423A-85BE-F935956A1FA0}" srcOrd="5" destOrd="0" presId="urn:microsoft.com/office/officeart/2009/3/layout/HorizontalOrganizationChart"/>
-    <dgm:cxn modelId="{ADFD4EC4-8E49-4167-9D0A-C0A9D50DC05E}" type="presParOf" srcId="{8C60D0A4-FDD4-423A-85BE-F935956A1FA0}" destId="{F60D6BAC-6768-4661-BCEA-2FA666CDC952}" srcOrd="0" destOrd="0" presId="urn:microsoft.com/office/officeart/2009/3/layout/HorizontalOrganizationChart"/>
-    <dgm:cxn modelId="{4F6442BB-19CE-4A3E-9FD1-5AD7A2B95C01}" type="presParOf" srcId="{F60D6BAC-6768-4661-BCEA-2FA666CDC952}" destId="{A655C535-F6CE-47AF-8D54-1ACA963CE0ED}" srcOrd="0" destOrd="0" presId="urn:microsoft.com/office/officeart/2009/3/layout/HorizontalOrganizationChart"/>
-    <dgm:cxn modelId="{F4444204-C46E-4FF1-AAD3-53BB25C43A57}" type="presParOf" srcId="{F60D6BAC-6768-4661-BCEA-2FA666CDC952}" destId="{BA69A0C4-D8CF-4F68-A7A0-4967E941E60C}" srcOrd="1" destOrd="0" presId="urn:microsoft.com/office/officeart/2009/3/layout/HorizontalOrganizationChart"/>
-    <dgm:cxn modelId="{3653D995-75BC-4EDD-923D-7FFC3D8F16BB}" type="presParOf" srcId="{8C60D0A4-FDD4-423A-85BE-F935956A1FA0}" destId="{7BE95E7F-DCC3-4C98-8D32-53002AA5377A}" srcOrd="1" destOrd="0" presId="urn:microsoft.com/office/officeart/2009/3/layout/HorizontalOrganizationChart"/>
-    <dgm:cxn modelId="{0F6D1474-3C4C-429E-9AC3-9924417FAAC3}" type="presParOf" srcId="{8C60D0A4-FDD4-423A-85BE-F935956A1FA0}" destId="{CB319F10-85DA-4B07-8F3D-1CC8B2845F9B}" srcOrd="2" destOrd="0" presId="urn:microsoft.com/office/officeart/2009/3/layout/HorizontalOrganizationChart"/>
-    <dgm:cxn modelId="{F74B68AF-DE8B-457B-B47D-DEC403BD6072}" type="presParOf" srcId="{3DC1F7CA-794F-44DF-AA5B-D605C44AC971}" destId="{5D2BBDB1-4648-4594-B0EB-DC3115E2B4FA}" srcOrd="2" destOrd="0" presId="urn:microsoft.com/office/officeart/2009/3/layout/HorizontalOrganizationChart"/>
+    <dgm:cxn modelId="{9226A4C5-84FA-4235-8828-0CE7443AF9BA}" type="presOf" srcId="{05245E91-33B7-4432-BD78-3FB0F4250473}" destId="{A655C535-F6CE-47AF-8D54-1ACA963CE0ED}" srcOrd="0" destOrd="0" presId="urn:microsoft.com/office/officeart/2009/3/layout/HorizontalOrganizationChart"/>
+    <dgm:cxn modelId="{E5074515-4E7A-4EE4-B942-8C6D93C67C60}" type="presParOf" srcId="{FA925297-7B68-4815-ACB0-CE682B447A7C}" destId="{3DC1F7CA-794F-44DF-AA5B-D605C44AC971}" srcOrd="0" destOrd="0" presId="urn:microsoft.com/office/officeart/2009/3/layout/HorizontalOrganizationChart"/>
+    <dgm:cxn modelId="{03276E00-0BE4-4480-BC7D-E8FB01D23BAB}" type="presParOf" srcId="{3DC1F7CA-794F-44DF-AA5B-D605C44AC971}" destId="{EBEE72E8-EAE2-4117-AC8D-18A40797693A}" srcOrd="0" destOrd="0" presId="urn:microsoft.com/office/officeart/2009/3/layout/HorizontalOrganizationChart"/>
+    <dgm:cxn modelId="{2BAF3CB1-04E4-4EB8-9716-2C23AD299BF6}" type="presParOf" srcId="{EBEE72E8-EAE2-4117-AC8D-18A40797693A}" destId="{3B785E6C-EB16-439D-B24A-7D5F69BE688E}" srcOrd="0" destOrd="0" presId="urn:microsoft.com/office/officeart/2009/3/layout/HorizontalOrganizationChart"/>
+    <dgm:cxn modelId="{6CAE8B01-AB8E-446F-8922-58904CB069E7}" type="presParOf" srcId="{EBEE72E8-EAE2-4117-AC8D-18A40797693A}" destId="{B6A03FCF-29FF-4E4C-9920-DB4986A25520}" srcOrd="1" destOrd="0" presId="urn:microsoft.com/office/officeart/2009/3/layout/HorizontalOrganizationChart"/>
+    <dgm:cxn modelId="{C6FF847C-0A69-4D20-906E-59FAB1A08A47}" type="presParOf" srcId="{3DC1F7CA-794F-44DF-AA5B-D605C44AC971}" destId="{0F0973D1-03BE-48D8-9EB3-36E3610A1F8A}" srcOrd="1" destOrd="0" presId="urn:microsoft.com/office/officeart/2009/3/layout/HorizontalOrganizationChart"/>
+    <dgm:cxn modelId="{68B41059-C1D9-4E90-9837-7059FFB4D4FC}" type="presParOf" srcId="{0F0973D1-03BE-48D8-9EB3-36E3610A1F8A}" destId="{723C32D7-81D8-4B7F-B978-6A9E149D7F8B}" srcOrd="0" destOrd="0" presId="urn:microsoft.com/office/officeart/2009/3/layout/HorizontalOrganizationChart"/>
+    <dgm:cxn modelId="{0073DAD0-0FC1-4FAE-98B0-DC1BF69CF1FD}" type="presParOf" srcId="{0F0973D1-03BE-48D8-9EB3-36E3610A1F8A}" destId="{D9E59D26-31EE-4B5B-AC54-3C7B93FE3EE1}" srcOrd="1" destOrd="0" presId="urn:microsoft.com/office/officeart/2009/3/layout/HorizontalOrganizationChart"/>
+    <dgm:cxn modelId="{BB53CB80-B194-448A-A335-D3BF219E2D35}" type="presParOf" srcId="{D9E59D26-31EE-4B5B-AC54-3C7B93FE3EE1}" destId="{9597C3A5-78C8-4FDF-A266-52190ACA7C2B}" srcOrd="0" destOrd="0" presId="urn:microsoft.com/office/officeart/2009/3/layout/HorizontalOrganizationChart"/>
+    <dgm:cxn modelId="{2D507C07-C206-475B-AB7D-091F7BBF18B2}" type="presParOf" srcId="{9597C3A5-78C8-4FDF-A266-52190ACA7C2B}" destId="{349C87C9-2024-43F7-A9DE-4F4876C0F11B}" srcOrd="0" destOrd="0" presId="urn:microsoft.com/office/officeart/2009/3/layout/HorizontalOrganizationChart"/>
+    <dgm:cxn modelId="{4D94FA3A-8A29-4C80-9E88-08038B032728}" type="presParOf" srcId="{9597C3A5-78C8-4FDF-A266-52190ACA7C2B}" destId="{6AE4F243-EA26-4050-AFAC-5921C8BBCB3E}" srcOrd="1" destOrd="0" presId="urn:microsoft.com/office/officeart/2009/3/layout/HorizontalOrganizationChart"/>
+    <dgm:cxn modelId="{CE4E99DD-F5CA-499E-8CD6-3D112FFABB56}" type="presParOf" srcId="{D9E59D26-31EE-4B5B-AC54-3C7B93FE3EE1}" destId="{5A0F1636-4629-4708-A44B-AE6F982D9077}" srcOrd="1" destOrd="0" presId="urn:microsoft.com/office/officeart/2009/3/layout/HorizontalOrganizationChart"/>
+    <dgm:cxn modelId="{30D73515-65B1-4170-BA03-71D08D8F5FA1}" type="presParOf" srcId="{D9E59D26-31EE-4B5B-AC54-3C7B93FE3EE1}" destId="{E46DFA87-F914-4CE7-903C-AEB054F4935A}" srcOrd="2" destOrd="0" presId="urn:microsoft.com/office/officeart/2009/3/layout/HorizontalOrganizationChart"/>
+    <dgm:cxn modelId="{64ACB998-E2B0-413F-8D28-B9744B56FA86}" type="presParOf" srcId="{0F0973D1-03BE-48D8-9EB3-36E3610A1F8A}" destId="{E6B3CA8E-6F77-4301-8DCF-64F13BB3324E}" srcOrd="2" destOrd="0" presId="urn:microsoft.com/office/officeart/2009/3/layout/HorizontalOrganizationChart"/>
+    <dgm:cxn modelId="{805D9297-C9AD-41ED-A83C-B514DBFE2485}" type="presParOf" srcId="{0F0973D1-03BE-48D8-9EB3-36E3610A1F8A}" destId="{65FBA2BA-84AF-4C57-BC0A-1B22393EAAD1}" srcOrd="3" destOrd="0" presId="urn:microsoft.com/office/officeart/2009/3/layout/HorizontalOrganizationChart"/>
+    <dgm:cxn modelId="{75C82A62-2873-45D2-A48E-4AD3B4C47D2B}" type="presParOf" srcId="{65FBA2BA-84AF-4C57-BC0A-1B22393EAAD1}" destId="{7F8D3AFE-01E1-4BF8-B8E6-72848EE4669A}" srcOrd="0" destOrd="0" presId="urn:microsoft.com/office/officeart/2009/3/layout/HorizontalOrganizationChart"/>
+    <dgm:cxn modelId="{9D74CBB0-B21E-48A4-908B-264DF9E2D320}" type="presParOf" srcId="{7F8D3AFE-01E1-4BF8-B8E6-72848EE4669A}" destId="{E1F04995-A1B1-4DE9-823E-47A3EF3588D8}" srcOrd="0" destOrd="0" presId="urn:microsoft.com/office/officeart/2009/3/layout/HorizontalOrganizationChart"/>
+    <dgm:cxn modelId="{CF056287-1EFB-4DDF-B3AC-4F7B016753CE}" type="presParOf" srcId="{7F8D3AFE-01E1-4BF8-B8E6-72848EE4669A}" destId="{D0E607EB-99BA-4805-82A5-A9317ECE3A40}" srcOrd="1" destOrd="0" presId="urn:microsoft.com/office/officeart/2009/3/layout/HorizontalOrganizationChart"/>
+    <dgm:cxn modelId="{903842C0-3206-4574-8423-3FB97EDA09E6}" type="presParOf" srcId="{65FBA2BA-84AF-4C57-BC0A-1B22393EAAD1}" destId="{3512A25D-B247-4C2C-BF9E-D96AC6D11668}" srcOrd="1" destOrd="0" presId="urn:microsoft.com/office/officeart/2009/3/layout/HorizontalOrganizationChart"/>
+    <dgm:cxn modelId="{95F7414B-44C8-45F5-B16F-55FFADB5AD63}" type="presParOf" srcId="{65FBA2BA-84AF-4C57-BC0A-1B22393EAAD1}" destId="{83240463-955D-4B35-9648-EADB68829961}" srcOrd="2" destOrd="0" presId="urn:microsoft.com/office/officeart/2009/3/layout/HorizontalOrganizationChart"/>
+    <dgm:cxn modelId="{07484428-AB58-44AC-B9C1-6ED7BE7FC736}" type="presParOf" srcId="{0F0973D1-03BE-48D8-9EB3-36E3610A1F8A}" destId="{EE19FDE9-D720-4D10-A7C7-4B54B076048F}" srcOrd="4" destOrd="0" presId="urn:microsoft.com/office/officeart/2009/3/layout/HorizontalOrganizationChart"/>
+    <dgm:cxn modelId="{9DD97D2E-2727-42F8-8932-3FD56E3AC175}" type="presParOf" srcId="{0F0973D1-03BE-48D8-9EB3-36E3610A1F8A}" destId="{8C60D0A4-FDD4-423A-85BE-F935956A1FA0}" srcOrd="5" destOrd="0" presId="urn:microsoft.com/office/officeart/2009/3/layout/HorizontalOrganizationChart"/>
+    <dgm:cxn modelId="{F37B278E-653A-49A5-9AF5-F4BA6A30C607}" type="presParOf" srcId="{8C60D0A4-FDD4-423A-85BE-F935956A1FA0}" destId="{F60D6BAC-6768-4661-BCEA-2FA666CDC952}" srcOrd="0" destOrd="0" presId="urn:microsoft.com/office/officeart/2009/3/layout/HorizontalOrganizationChart"/>
+    <dgm:cxn modelId="{398601FE-97B2-4993-B54C-46FEB5F1E3FA}" type="presParOf" srcId="{F60D6BAC-6768-4661-BCEA-2FA666CDC952}" destId="{A655C535-F6CE-47AF-8D54-1ACA963CE0ED}" srcOrd="0" destOrd="0" presId="urn:microsoft.com/office/officeart/2009/3/layout/HorizontalOrganizationChart"/>
+    <dgm:cxn modelId="{CC37EA81-8FF1-4E44-A1D8-DFD1281C5D64}" type="presParOf" srcId="{F60D6BAC-6768-4661-BCEA-2FA666CDC952}" destId="{BA69A0C4-D8CF-4F68-A7A0-4967E941E60C}" srcOrd="1" destOrd="0" presId="urn:microsoft.com/office/officeart/2009/3/layout/HorizontalOrganizationChart"/>
+    <dgm:cxn modelId="{148535AF-3EFA-431F-AB07-2953DEECDDE0}" type="presParOf" srcId="{8C60D0A4-FDD4-423A-85BE-F935956A1FA0}" destId="{7BE95E7F-DCC3-4C98-8D32-53002AA5377A}" srcOrd="1" destOrd="0" presId="urn:microsoft.com/office/officeart/2009/3/layout/HorizontalOrganizationChart"/>
+    <dgm:cxn modelId="{6348261B-A4E0-4764-B3AD-AFFAD5E0E3CA}" type="presParOf" srcId="{8C60D0A4-FDD4-423A-85BE-F935956A1FA0}" destId="{CB319F10-85DA-4B07-8F3D-1CC8B2845F9B}" srcOrd="2" destOrd="0" presId="urn:microsoft.com/office/officeart/2009/3/layout/HorizontalOrganizationChart"/>
+    <dgm:cxn modelId="{2AB251C6-41CF-4A2B-8BE3-A126322B75A5}" type="presParOf" srcId="{3DC1F7CA-794F-44DF-AA5B-D605C44AC971}" destId="{5D2BBDB1-4648-4594-B0EB-DC3115E2B4FA}" srcOrd="2" destOrd="0" presId="urn:microsoft.com/office/officeart/2009/3/layout/HorizontalOrganizationChart"/>
   </dgm:cxnLst>
   <dgm:bg/>
   <dgm:whole/>
@@ -34867,38 +34378,38 @@
     </dgm:pt>
   </dgm:ptLst>
   <dgm:cxnLst>
-    <dgm:cxn modelId="{C6D715FA-3800-4590-9AE8-BF5807FD54B6}" type="presOf" srcId="{B9000A67-CC3D-4835-B442-1A93A91CC425}" destId="{6E048EC3-648D-47D7-B86F-A4736579AC3E}" srcOrd="1" destOrd="0" presId="urn:microsoft.com/office/officeart/2009/3/layout/HorizontalOrganizationChart"/>
+    <dgm:cxn modelId="{DFD47811-1B03-4032-8A03-EA0A851ADE2B}" type="presOf" srcId="{D95570DD-6DA6-48C5-B73B-7E6D70560C5D}" destId="{8FB763BF-07E2-48C8-A041-29EA3AF9626C}" srcOrd="0" destOrd="0" presId="urn:microsoft.com/office/officeart/2009/3/layout/HorizontalOrganizationChart"/>
+    <dgm:cxn modelId="{30536D92-4D0C-453A-A07D-949116F83750}" type="presOf" srcId="{D95570DD-6DA6-48C5-B73B-7E6D70560C5D}" destId="{4A4CC775-5E12-4B56-A060-888E6A3C1E50}" srcOrd="1" destOrd="0" presId="urn:microsoft.com/office/officeart/2009/3/layout/HorizontalOrganizationChart"/>
     <dgm:cxn modelId="{615642B8-A059-4142-A3F0-6EBA2C41B46B}" srcId="{4025CFEF-B519-4475-BAE8-4A44755C30B3}" destId="{D95570DD-6DA6-48C5-B73B-7E6D70560C5D}" srcOrd="0" destOrd="0" parTransId="{28BDDFB1-116A-4D27-A1EA-2874C87F9435}" sibTransId="{8DF2C50E-9E76-4EA0-AE70-DEB000306BC4}"/>
-    <dgm:cxn modelId="{97F8BCAD-8FC5-4ADE-A479-CD48AD9CC71C}" type="presOf" srcId="{3F5BDD9E-4094-4A32-A64C-1ED6C1911304}" destId="{EC1A5E50-E0C4-418F-AC48-2877D27CD885}" srcOrd="1" destOrd="0" presId="urn:microsoft.com/office/officeart/2009/3/layout/HorizontalOrganizationChart"/>
-    <dgm:cxn modelId="{A94B0CBB-5957-41A7-B608-DD17160740C0}" type="presOf" srcId="{3F5BDD9E-4094-4A32-A64C-1ED6C1911304}" destId="{DA1E63F0-0E94-4D52-A544-43F31CED7266}" srcOrd="0" destOrd="0" presId="urn:microsoft.com/office/officeart/2009/3/layout/HorizontalOrganizationChart"/>
-    <dgm:cxn modelId="{2BE218BF-20C2-4255-B75F-7B23C60481B7}" type="presOf" srcId="{4025CFEF-B519-4475-BAE8-4A44755C30B3}" destId="{3CC1B065-9A48-4B38-8EB3-594A33E849B4}" srcOrd="0" destOrd="0" presId="urn:microsoft.com/office/officeart/2009/3/layout/HorizontalOrganizationChart"/>
-    <dgm:cxn modelId="{A29A5A91-1286-45A7-91AC-A58AE42BD0A5}" type="presOf" srcId="{B9000A67-CC3D-4835-B442-1A93A91CC425}" destId="{82FE3206-7868-4794-866E-49D06E1ECE76}" srcOrd="0" destOrd="0" presId="urn:microsoft.com/office/officeart/2009/3/layout/HorizontalOrganizationChart"/>
-    <dgm:cxn modelId="{3DE8DE19-F5DB-418B-8D7E-C52CA515A83E}" type="presOf" srcId="{BB3FE0C2-F391-43A5-9DAF-D69CF6D33D94}" destId="{7027AAEA-BD8B-49CB-83F2-DD4FC0AF3F95}" srcOrd="0" destOrd="0" presId="urn:microsoft.com/office/officeart/2009/3/layout/HorizontalOrganizationChart"/>
-    <dgm:cxn modelId="{D1ED4BD3-13B5-48B4-AD96-17B31E15327A}" type="presOf" srcId="{D95570DD-6DA6-48C5-B73B-7E6D70560C5D}" destId="{4A4CC775-5E12-4B56-A060-888E6A3C1E50}" srcOrd="1" destOrd="0" presId="urn:microsoft.com/office/officeart/2009/3/layout/HorizontalOrganizationChart"/>
-    <dgm:cxn modelId="{C0147ADF-96BE-4EEC-9524-DF182E157C47}" type="presOf" srcId="{9954BA6E-6A6F-4C09-B8C5-2AFBA191A4E5}" destId="{A619D504-7967-4BA8-A4D4-012EDF08EF56}" srcOrd="0" destOrd="0" presId="urn:microsoft.com/office/officeart/2009/3/layout/HorizontalOrganizationChart"/>
+    <dgm:cxn modelId="{9F72BC52-A980-4468-A4DB-E26B2A742EE0}" type="presOf" srcId="{9954BA6E-6A6F-4C09-B8C5-2AFBA191A4E5}" destId="{A619D504-7967-4BA8-A4D4-012EDF08EF56}" srcOrd="0" destOrd="0" presId="urn:microsoft.com/office/officeart/2009/3/layout/HorizontalOrganizationChart"/>
+    <dgm:cxn modelId="{1F815CBB-67A7-4D8D-8FE1-BA6FBE38E8DD}" type="presOf" srcId="{3F5BDD9E-4094-4A32-A64C-1ED6C1911304}" destId="{DA1E63F0-0E94-4D52-A544-43F31CED7266}" srcOrd="0" destOrd="0" presId="urn:microsoft.com/office/officeart/2009/3/layout/HorizontalOrganizationChart"/>
+    <dgm:cxn modelId="{0E17FD9D-D0E8-4255-BA1F-9009E853BFAA}" type="presOf" srcId="{4025CFEF-B519-4475-BAE8-4A44755C30B3}" destId="{3CC1B065-9A48-4B38-8EB3-594A33E849B4}" srcOrd="0" destOrd="0" presId="urn:microsoft.com/office/officeart/2009/3/layout/HorizontalOrganizationChart"/>
+    <dgm:cxn modelId="{8C4CE891-29B4-4D96-9B3A-2B39EEF683E0}" type="presOf" srcId="{B9000A67-CC3D-4835-B442-1A93A91CC425}" destId="{6E048EC3-648D-47D7-B86F-A4736579AC3E}" srcOrd="1" destOrd="0" presId="urn:microsoft.com/office/officeart/2009/3/layout/HorizontalOrganizationChart"/>
     <dgm:cxn modelId="{3412903B-9253-4BE4-BE63-95FC704F60A8}" srcId="{D95570DD-6DA6-48C5-B73B-7E6D70560C5D}" destId="{3F5BDD9E-4094-4A32-A64C-1ED6C1911304}" srcOrd="0" destOrd="0" parTransId="{BB3FE0C2-F391-43A5-9DAF-D69CF6D33D94}" sibTransId="{B26B4B74-1A80-41EA-BE84-E95E525DDD24}"/>
+    <dgm:cxn modelId="{B806ED3C-8DDB-43AB-9A77-6F5592BD3C31}" type="presOf" srcId="{BB3FE0C2-F391-43A5-9DAF-D69CF6D33D94}" destId="{7027AAEA-BD8B-49CB-83F2-DD4FC0AF3F95}" srcOrd="0" destOrd="0" presId="urn:microsoft.com/office/officeart/2009/3/layout/HorizontalOrganizationChart"/>
     <dgm:cxn modelId="{E3F21D79-2D3B-4292-B7AA-1EB572E55674}" srcId="{D95570DD-6DA6-48C5-B73B-7E6D70560C5D}" destId="{B9000A67-CC3D-4835-B442-1A93A91CC425}" srcOrd="1" destOrd="0" parTransId="{9954BA6E-6A6F-4C09-B8C5-2AFBA191A4E5}" sibTransId="{DC2738E5-E42F-4A6C-B6EC-F98B2D73CB80}"/>
-    <dgm:cxn modelId="{2529B2DB-08BF-430B-886B-359C4CBA3BB7}" type="presOf" srcId="{D95570DD-6DA6-48C5-B73B-7E6D70560C5D}" destId="{8FB763BF-07E2-48C8-A041-29EA3AF9626C}" srcOrd="0" destOrd="0" presId="urn:microsoft.com/office/officeart/2009/3/layout/HorizontalOrganizationChart"/>
-    <dgm:cxn modelId="{4C713E53-407D-4816-9B02-B0CE5AF8DFE5}" type="presParOf" srcId="{3CC1B065-9A48-4B38-8EB3-594A33E849B4}" destId="{7B2F11E8-CF5E-488B-864D-2D86C065C544}" srcOrd="0" destOrd="0" presId="urn:microsoft.com/office/officeart/2009/3/layout/HorizontalOrganizationChart"/>
-    <dgm:cxn modelId="{626ACA72-AA3C-450A-B599-47007E07FA92}" type="presParOf" srcId="{7B2F11E8-CF5E-488B-864D-2D86C065C544}" destId="{4A788A00-E558-400E-96CA-C12E960C3AF8}" srcOrd="0" destOrd="0" presId="urn:microsoft.com/office/officeart/2009/3/layout/HorizontalOrganizationChart"/>
-    <dgm:cxn modelId="{8E83CCD0-07E3-4A08-94C9-D851B15B78CF}" type="presParOf" srcId="{4A788A00-E558-400E-96CA-C12E960C3AF8}" destId="{8FB763BF-07E2-48C8-A041-29EA3AF9626C}" srcOrd="0" destOrd="0" presId="urn:microsoft.com/office/officeart/2009/3/layout/HorizontalOrganizationChart"/>
-    <dgm:cxn modelId="{5C1D1A57-F692-4C7E-8A1E-9596B2C550BF}" type="presParOf" srcId="{4A788A00-E558-400E-96CA-C12E960C3AF8}" destId="{4A4CC775-5E12-4B56-A060-888E6A3C1E50}" srcOrd="1" destOrd="0" presId="urn:microsoft.com/office/officeart/2009/3/layout/HorizontalOrganizationChart"/>
-    <dgm:cxn modelId="{555E218A-9AE0-4320-B4D7-D5C8E1FF7839}" type="presParOf" srcId="{7B2F11E8-CF5E-488B-864D-2D86C065C544}" destId="{93FAA5E6-B3D2-4BD2-AAE2-076ADB735AA9}" srcOrd="1" destOrd="0" presId="urn:microsoft.com/office/officeart/2009/3/layout/HorizontalOrganizationChart"/>
-    <dgm:cxn modelId="{C603AFE6-4C1B-4DFC-88CD-4E60FCF943A9}" type="presParOf" srcId="{93FAA5E6-B3D2-4BD2-AAE2-076ADB735AA9}" destId="{7027AAEA-BD8B-49CB-83F2-DD4FC0AF3F95}" srcOrd="0" destOrd="0" presId="urn:microsoft.com/office/officeart/2009/3/layout/HorizontalOrganizationChart"/>
-    <dgm:cxn modelId="{A3854A81-97BE-4682-B88A-AB15EE96A9A5}" type="presParOf" srcId="{93FAA5E6-B3D2-4BD2-AAE2-076ADB735AA9}" destId="{EB1CF362-E060-4550-B8A5-CDF1160A04DF}" srcOrd="1" destOrd="0" presId="urn:microsoft.com/office/officeart/2009/3/layout/HorizontalOrganizationChart"/>
-    <dgm:cxn modelId="{247C3E11-A7FD-4CB3-BD98-4CCEBE7611F2}" type="presParOf" srcId="{EB1CF362-E060-4550-B8A5-CDF1160A04DF}" destId="{DE2D3F9A-4FD0-41EC-8798-8388A4E6464A}" srcOrd="0" destOrd="0" presId="urn:microsoft.com/office/officeart/2009/3/layout/HorizontalOrganizationChart"/>
-    <dgm:cxn modelId="{A94BED73-85C6-4839-80A1-15D6F1BA81E8}" type="presParOf" srcId="{DE2D3F9A-4FD0-41EC-8798-8388A4E6464A}" destId="{DA1E63F0-0E94-4D52-A544-43F31CED7266}" srcOrd="0" destOrd="0" presId="urn:microsoft.com/office/officeart/2009/3/layout/HorizontalOrganizationChart"/>
-    <dgm:cxn modelId="{DCA483A5-2A3B-4784-8F59-F3200BACF129}" type="presParOf" srcId="{DE2D3F9A-4FD0-41EC-8798-8388A4E6464A}" destId="{EC1A5E50-E0C4-418F-AC48-2877D27CD885}" srcOrd="1" destOrd="0" presId="urn:microsoft.com/office/officeart/2009/3/layout/HorizontalOrganizationChart"/>
-    <dgm:cxn modelId="{D1003807-C540-429F-AEE6-771891D38B47}" type="presParOf" srcId="{EB1CF362-E060-4550-B8A5-CDF1160A04DF}" destId="{DDDE7E88-34FC-4DF7-885D-8D68FCD89AE1}" srcOrd="1" destOrd="0" presId="urn:microsoft.com/office/officeart/2009/3/layout/HorizontalOrganizationChart"/>
-    <dgm:cxn modelId="{2C01B95B-D8C2-4FD3-8E4A-4008771AD3B2}" type="presParOf" srcId="{EB1CF362-E060-4550-B8A5-CDF1160A04DF}" destId="{3E484AFB-398F-4CBE-84F1-55B3FB90FFD5}" srcOrd="2" destOrd="0" presId="urn:microsoft.com/office/officeart/2009/3/layout/HorizontalOrganizationChart"/>
-    <dgm:cxn modelId="{0BC41088-71B6-4057-BB55-F19128532E49}" type="presParOf" srcId="{93FAA5E6-B3D2-4BD2-AAE2-076ADB735AA9}" destId="{A619D504-7967-4BA8-A4D4-012EDF08EF56}" srcOrd="2" destOrd="0" presId="urn:microsoft.com/office/officeart/2009/3/layout/HorizontalOrganizationChart"/>
-    <dgm:cxn modelId="{00F221CD-B76A-4B30-A3E5-337F9732614A}" type="presParOf" srcId="{93FAA5E6-B3D2-4BD2-AAE2-076ADB735AA9}" destId="{79ACB37A-D84E-474C-A126-11F0ADC05871}" srcOrd="3" destOrd="0" presId="urn:microsoft.com/office/officeart/2009/3/layout/HorizontalOrganizationChart"/>
-    <dgm:cxn modelId="{F9C9D48E-A7CA-4BAC-8C23-FD52ABE6BFE7}" type="presParOf" srcId="{79ACB37A-D84E-474C-A126-11F0ADC05871}" destId="{4E038B4B-2570-403A-83A5-A0460350F9C4}" srcOrd="0" destOrd="0" presId="urn:microsoft.com/office/officeart/2009/3/layout/HorizontalOrganizationChart"/>
-    <dgm:cxn modelId="{3A9CB1CB-5122-4A4C-9586-43736CCB189B}" type="presParOf" srcId="{4E038B4B-2570-403A-83A5-A0460350F9C4}" destId="{82FE3206-7868-4794-866E-49D06E1ECE76}" srcOrd="0" destOrd="0" presId="urn:microsoft.com/office/officeart/2009/3/layout/HorizontalOrganizationChart"/>
-    <dgm:cxn modelId="{F5932A0A-425D-4A6B-9BF8-FB5848F0953C}" type="presParOf" srcId="{4E038B4B-2570-403A-83A5-A0460350F9C4}" destId="{6E048EC3-648D-47D7-B86F-A4736579AC3E}" srcOrd="1" destOrd="0" presId="urn:microsoft.com/office/officeart/2009/3/layout/HorizontalOrganizationChart"/>
-    <dgm:cxn modelId="{B3F585A2-605A-430B-8ECC-40AEE10869A9}" type="presParOf" srcId="{79ACB37A-D84E-474C-A126-11F0ADC05871}" destId="{57665CAB-30BF-4BE5-B5D4-02FAA03AC329}" srcOrd="1" destOrd="0" presId="urn:microsoft.com/office/officeart/2009/3/layout/HorizontalOrganizationChart"/>
-    <dgm:cxn modelId="{2A66A6E8-490E-4017-9EDD-983A1B11710A}" type="presParOf" srcId="{79ACB37A-D84E-474C-A126-11F0ADC05871}" destId="{56F08588-CD7B-4BB5-92AF-FB2032DA2C53}" srcOrd="2" destOrd="0" presId="urn:microsoft.com/office/officeart/2009/3/layout/HorizontalOrganizationChart"/>
-    <dgm:cxn modelId="{885617EF-73D7-48AA-B683-5A7ACC0AC690}" type="presParOf" srcId="{7B2F11E8-CF5E-488B-864D-2D86C065C544}" destId="{1C4E50B4-0E34-4EB9-A9D1-9A2EB41D4CBA}" srcOrd="2" destOrd="0" presId="urn:microsoft.com/office/officeart/2009/3/layout/HorizontalOrganizationChart"/>
+    <dgm:cxn modelId="{52E3BC47-B7B6-440E-A443-8F79339C1814}" type="presOf" srcId="{B9000A67-CC3D-4835-B442-1A93A91CC425}" destId="{82FE3206-7868-4794-866E-49D06E1ECE76}" srcOrd="0" destOrd="0" presId="urn:microsoft.com/office/officeart/2009/3/layout/HorizontalOrganizationChart"/>
+    <dgm:cxn modelId="{5329F275-BC70-4963-9A57-518E8EB1D876}" type="presOf" srcId="{3F5BDD9E-4094-4A32-A64C-1ED6C1911304}" destId="{EC1A5E50-E0C4-418F-AC48-2877D27CD885}" srcOrd="1" destOrd="0" presId="urn:microsoft.com/office/officeart/2009/3/layout/HorizontalOrganizationChart"/>
+    <dgm:cxn modelId="{7E297262-81BA-4478-9837-ACD52D7923F5}" type="presParOf" srcId="{3CC1B065-9A48-4B38-8EB3-594A33E849B4}" destId="{7B2F11E8-CF5E-488B-864D-2D86C065C544}" srcOrd="0" destOrd="0" presId="urn:microsoft.com/office/officeart/2009/3/layout/HorizontalOrganizationChart"/>
+    <dgm:cxn modelId="{FAC40871-E2B3-480F-9BFC-2C1EA5BBCD4D}" type="presParOf" srcId="{7B2F11E8-CF5E-488B-864D-2D86C065C544}" destId="{4A788A00-E558-400E-96CA-C12E960C3AF8}" srcOrd="0" destOrd="0" presId="urn:microsoft.com/office/officeart/2009/3/layout/HorizontalOrganizationChart"/>
+    <dgm:cxn modelId="{739914CE-278C-41B8-B33D-913D930EA9F8}" type="presParOf" srcId="{4A788A00-E558-400E-96CA-C12E960C3AF8}" destId="{8FB763BF-07E2-48C8-A041-29EA3AF9626C}" srcOrd="0" destOrd="0" presId="urn:microsoft.com/office/officeart/2009/3/layout/HorizontalOrganizationChart"/>
+    <dgm:cxn modelId="{252E7FC7-A614-4C40-9562-60F71FFFAFAE}" type="presParOf" srcId="{4A788A00-E558-400E-96CA-C12E960C3AF8}" destId="{4A4CC775-5E12-4B56-A060-888E6A3C1E50}" srcOrd="1" destOrd="0" presId="urn:microsoft.com/office/officeart/2009/3/layout/HorizontalOrganizationChart"/>
+    <dgm:cxn modelId="{B054604C-2367-4ED6-B535-50659951C42D}" type="presParOf" srcId="{7B2F11E8-CF5E-488B-864D-2D86C065C544}" destId="{93FAA5E6-B3D2-4BD2-AAE2-076ADB735AA9}" srcOrd="1" destOrd="0" presId="urn:microsoft.com/office/officeart/2009/3/layout/HorizontalOrganizationChart"/>
+    <dgm:cxn modelId="{7D2FB8E0-CD25-4B88-BB02-1277D962289A}" type="presParOf" srcId="{93FAA5E6-B3D2-4BD2-AAE2-076ADB735AA9}" destId="{7027AAEA-BD8B-49CB-83F2-DD4FC0AF3F95}" srcOrd="0" destOrd="0" presId="urn:microsoft.com/office/officeart/2009/3/layout/HorizontalOrganizationChart"/>
+    <dgm:cxn modelId="{6ADC7894-6807-49E6-A6F5-7C4C32D84438}" type="presParOf" srcId="{93FAA5E6-B3D2-4BD2-AAE2-076ADB735AA9}" destId="{EB1CF362-E060-4550-B8A5-CDF1160A04DF}" srcOrd="1" destOrd="0" presId="urn:microsoft.com/office/officeart/2009/3/layout/HorizontalOrganizationChart"/>
+    <dgm:cxn modelId="{8AE403F2-E06B-42B5-98BF-E86B7B5F57B0}" type="presParOf" srcId="{EB1CF362-E060-4550-B8A5-CDF1160A04DF}" destId="{DE2D3F9A-4FD0-41EC-8798-8388A4E6464A}" srcOrd="0" destOrd="0" presId="urn:microsoft.com/office/officeart/2009/3/layout/HorizontalOrganizationChart"/>
+    <dgm:cxn modelId="{94F5D753-2B50-4C67-90FA-ED54BF15033B}" type="presParOf" srcId="{DE2D3F9A-4FD0-41EC-8798-8388A4E6464A}" destId="{DA1E63F0-0E94-4D52-A544-43F31CED7266}" srcOrd="0" destOrd="0" presId="urn:microsoft.com/office/officeart/2009/3/layout/HorizontalOrganizationChart"/>
+    <dgm:cxn modelId="{6D72E3E8-7648-4643-A1FB-2348C4B6DE70}" type="presParOf" srcId="{DE2D3F9A-4FD0-41EC-8798-8388A4E6464A}" destId="{EC1A5E50-E0C4-418F-AC48-2877D27CD885}" srcOrd="1" destOrd="0" presId="urn:microsoft.com/office/officeart/2009/3/layout/HorizontalOrganizationChart"/>
+    <dgm:cxn modelId="{6B186AD1-9EA9-4A55-8C03-6FDA69BC60C0}" type="presParOf" srcId="{EB1CF362-E060-4550-B8A5-CDF1160A04DF}" destId="{DDDE7E88-34FC-4DF7-885D-8D68FCD89AE1}" srcOrd="1" destOrd="0" presId="urn:microsoft.com/office/officeart/2009/3/layout/HorizontalOrganizationChart"/>
+    <dgm:cxn modelId="{7BFF06A6-E89D-4BFD-8E6E-ABE93B583434}" type="presParOf" srcId="{EB1CF362-E060-4550-B8A5-CDF1160A04DF}" destId="{3E484AFB-398F-4CBE-84F1-55B3FB90FFD5}" srcOrd="2" destOrd="0" presId="urn:microsoft.com/office/officeart/2009/3/layout/HorizontalOrganizationChart"/>
+    <dgm:cxn modelId="{6DE14922-F3F4-4B13-90E6-654DE4CBE669}" type="presParOf" srcId="{93FAA5E6-B3D2-4BD2-AAE2-076ADB735AA9}" destId="{A619D504-7967-4BA8-A4D4-012EDF08EF56}" srcOrd="2" destOrd="0" presId="urn:microsoft.com/office/officeart/2009/3/layout/HorizontalOrganizationChart"/>
+    <dgm:cxn modelId="{93D14623-88F5-4DB7-94B0-7A8A84B34D8B}" type="presParOf" srcId="{93FAA5E6-B3D2-4BD2-AAE2-076ADB735AA9}" destId="{79ACB37A-D84E-474C-A126-11F0ADC05871}" srcOrd="3" destOrd="0" presId="urn:microsoft.com/office/officeart/2009/3/layout/HorizontalOrganizationChart"/>
+    <dgm:cxn modelId="{0A7EB1AB-F04F-462F-83AE-7D04ADD6DE18}" type="presParOf" srcId="{79ACB37A-D84E-474C-A126-11F0ADC05871}" destId="{4E038B4B-2570-403A-83A5-A0460350F9C4}" srcOrd="0" destOrd="0" presId="urn:microsoft.com/office/officeart/2009/3/layout/HorizontalOrganizationChart"/>
+    <dgm:cxn modelId="{AEB892AC-4E6C-4AB6-874E-B23718E05B2F}" type="presParOf" srcId="{4E038B4B-2570-403A-83A5-A0460350F9C4}" destId="{82FE3206-7868-4794-866E-49D06E1ECE76}" srcOrd="0" destOrd="0" presId="urn:microsoft.com/office/officeart/2009/3/layout/HorizontalOrganizationChart"/>
+    <dgm:cxn modelId="{A51D5D61-4CE8-4226-82E7-1B5C342BEA4F}" type="presParOf" srcId="{4E038B4B-2570-403A-83A5-A0460350F9C4}" destId="{6E048EC3-648D-47D7-B86F-A4736579AC3E}" srcOrd="1" destOrd="0" presId="urn:microsoft.com/office/officeart/2009/3/layout/HorizontalOrganizationChart"/>
+    <dgm:cxn modelId="{9593B858-8B44-41F3-9CAF-F4CD7220EF6C}" type="presParOf" srcId="{79ACB37A-D84E-474C-A126-11F0ADC05871}" destId="{57665CAB-30BF-4BE5-B5D4-02FAA03AC329}" srcOrd="1" destOrd="0" presId="urn:microsoft.com/office/officeart/2009/3/layout/HorizontalOrganizationChart"/>
+    <dgm:cxn modelId="{A0B3DD07-0E47-4661-970B-78277D41F05C}" type="presParOf" srcId="{79ACB37A-D84E-474C-A126-11F0ADC05871}" destId="{56F08588-CD7B-4BB5-92AF-FB2032DA2C53}" srcOrd="2" destOrd="0" presId="urn:microsoft.com/office/officeart/2009/3/layout/HorizontalOrganizationChart"/>
+    <dgm:cxn modelId="{E934AAB3-B17B-4953-B5ED-AEFA824DBA6B}" type="presParOf" srcId="{7B2F11E8-CF5E-488B-864D-2D86C065C544}" destId="{1C4E50B4-0E34-4EB9-A9D1-9A2EB41D4CBA}" srcOrd="2" destOrd="0" presId="urn:microsoft.com/office/officeart/2009/3/layout/HorizontalOrganizationChart"/>
   </dgm:cxnLst>
   <dgm:bg/>
   <dgm:whole/>
@@ -49400,8 +48911,9 @@
     <w:panose1 w:val="020B0502040204020203"/>
     <w:charset w:val="00"/>
     <w:family w:val="swiss"/>
+    <w:notTrueType/>
     <w:pitch w:val="variable"/>
-    <w:sig w:usb0="E10022FF" w:usb1="C000E47F" w:usb2="00000029" w:usb3="00000000" w:csb0="000001DF" w:csb1="00000000"/>
+    <w:sig w:usb0="00000003" w:usb1="00000000" w:usb2="00000000" w:usb3="00000000" w:csb0="00000001" w:csb1="00000000"/>
   </w:font>
   <w:font w:name="LM Roman 8">
     <w:altName w:val="Arial"/>
@@ -49479,6 +48991,7 @@
     <w:rsid w:val="009E27E8"/>
     <w:rsid w:val="009E2FAF"/>
     <w:rsid w:val="00A70686"/>
+    <w:rsid w:val="00A7734A"/>
     <w:rsid w:val="00BA4C5F"/>
     <w:rsid w:val="00C24C76"/>
     <w:rsid w:val="00CC554F"/>
@@ -50918,7 +50431,7 @@
 </file>
 
 <file path=customXml/itemProps2.xml><?xml version="1.0" encoding="utf-8"?>
-<ds:datastoreItem xmlns:ds="http://schemas.openxmlformats.org/officeDocument/2006/customXml" ds:itemID="{9932A1AB-E1F7-49CF-BC86-2B3C66A10471}">
+<ds:datastoreItem xmlns:ds="http://schemas.openxmlformats.org/officeDocument/2006/customXml" ds:itemID="{E94A04B0-696A-4876-871E-AF27B689132E}">
   <ds:schemaRefs>
     <ds:schemaRef ds:uri="http://schemas.openxmlformats.org/officeDocument/2006/bibliography"/>
   </ds:schemaRefs>

</xml_diff>

<commit_message>
rewrite phân pronoun module
</commit_message>
<xml_diff>
--- a/reports/tttn/drafts/[vatuan] TTTN HCMUT 2015.docx
+++ b/reports/tttn/drafts/[vatuan] TTTN HCMUT 2015.docx
@@ -322,7 +322,6 @@
         <w:dataBinding w:prefixMappings="xmlns:ns0='http://purl.org/dc/elements/1.1/' xmlns:ns1='http://schemas.openxmlformats.org/package/2006/metadata/core-properties' " w:xpath="/ns1:coreProperties[1]/ns0:subject[1]" w:storeItemID="{6C3C8BC8-F283-45AE-878A-BAB7291924A1}"/>
         <w:text/>
       </w:sdtPr>
-      <w:sdtEndPr/>
       <w:sdtContent>
         <w:p>
           <w:pPr>
@@ -371,7 +370,6 @@
           <w:dataBinding w:prefixMappings="xmlns:ns0='http://purl.org/dc/elements/1.1/' xmlns:ns1='http://schemas.openxmlformats.org/package/2006/metadata/core-properties' " w:xpath="/ns1:coreProperties[1]/ns0:title[1]" w:storeItemID="{6C3C8BC8-F283-45AE-878A-BAB7291924A1}"/>
           <w:text/>
         </w:sdtPr>
-        <w:sdtEndPr/>
         <w:sdtContent>
           <w:r>
             <w:rPr>
@@ -527,7 +525,7 @@
                 <w:sz w:val="28"/>
                 <w:szCs w:val="28"/>
               </w:rPr>
-              <w:t>06-Jun-15</w:t>
+              <w:t>08-Jun-15</w:t>
             </w:r>
             <w:r>
               <w:rPr>
@@ -3030,25 +3028,51 @@
       <w:r>
         <w:t xml:space="preserve">Hình </w:t>
       </w:r>
-      <w:fldSimple w:instr=" STYLEREF 1 \s ">
-        <w:r>
-          <w:rPr>
-            <w:noProof/>
-          </w:rPr>
-          <w:t>2</w:t>
-        </w:r>
-      </w:fldSimple>
+      <w:r>
+        <w:fldChar w:fldCharType="begin"/>
+      </w:r>
+      <w:r>
+        <w:instrText xml:space="preserve"> STYLEREF 1 \s </w:instrText>
+      </w:r>
+      <w:r>
+        <w:fldChar w:fldCharType="separate"/>
+      </w:r>
+      <w:r>
+        <w:rPr>
+          <w:noProof/>
+        </w:rPr>
+        <w:t>2</w:t>
+      </w:r>
+      <w:r>
+        <w:rPr>
+          <w:noProof/>
+        </w:rPr>
+        <w:fldChar w:fldCharType="end"/>
+      </w:r>
       <w:r>
         <w:t>.</w:t>
       </w:r>
-      <w:fldSimple w:instr=" SEQ Hình \* ARABIC \s 1 ">
-        <w:r>
-          <w:rPr>
-            <w:noProof/>
-          </w:rPr>
-          <w:t>1</w:t>
-        </w:r>
-      </w:fldSimple>
+      <w:r>
+        <w:fldChar w:fldCharType="begin"/>
+      </w:r>
+      <w:r>
+        <w:instrText xml:space="preserve"> SEQ Hình \* ARABIC \s 1 </w:instrText>
+      </w:r>
+      <w:r>
+        <w:fldChar w:fldCharType="separate"/>
+      </w:r>
+      <w:r>
+        <w:rPr>
+          <w:noProof/>
+        </w:rPr>
+        <w:t>1</w:t>
+      </w:r>
+      <w:r>
+        <w:rPr>
+          <w:noProof/>
+        </w:rPr>
+        <w:fldChar w:fldCharType="end"/>
+      </w:r>
       <w:r>
         <w:t>. Các bài toán trong EMR</w:t>
       </w:r>
@@ -3097,25 +3121,51 @@
       <w:r>
         <w:t xml:space="preserve">Hình </w:t>
       </w:r>
-      <w:fldSimple w:instr=" STYLEREF 1 \s ">
-        <w:r>
-          <w:rPr>
-            <w:noProof/>
-          </w:rPr>
-          <w:t>2</w:t>
-        </w:r>
-      </w:fldSimple>
+      <w:r>
+        <w:fldChar w:fldCharType="begin"/>
+      </w:r>
+      <w:r>
+        <w:instrText xml:space="preserve"> STYLEREF 1 \s </w:instrText>
+      </w:r>
+      <w:r>
+        <w:fldChar w:fldCharType="separate"/>
+      </w:r>
+      <w:r>
+        <w:rPr>
+          <w:noProof/>
+        </w:rPr>
+        <w:t>2</w:t>
+      </w:r>
+      <w:r>
+        <w:rPr>
+          <w:noProof/>
+        </w:rPr>
+        <w:fldChar w:fldCharType="end"/>
+      </w:r>
       <w:r>
         <w:t>.</w:t>
       </w:r>
-      <w:fldSimple w:instr=" SEQ Hình \* ARABIC \s 1 ">
-        <w:r>
-          <w:rPr>
-            <w:noProof/>
-          </w:rPr>
-          <w:t>2</w:t>
-        </w:r>
-      </w:fldSimple>
+      <w:r>
+        <w:fldChar w:fldCharType="begin"/>
+      </w:r>
+      <w:r>
+        <w:instrText xml:space="preserve"> SEQ Hình \* ARABIC \s 1 </w:instrText>
+      </w:r>
+      <w:r>
+        <w:fldChar w:fldCharType="separate"/>
+      </w:r>
+      <w:r>
+        <w:rPr>
+          <w:noProof/>
+        </w:rPr>
+        <w:t>2</w:t>
+      </w:r>
+      <w:r>
+        <w:rPr>
+          <w:noProof/>
+        </w:rPr>
+        <w:fldChar w:fldCharType="end"/>
+      </w:r>
       <w:r>
         <w:t>. Các bài toán dự đoán</w:t>
       </w:r>
@@ -3164,25 +3214,51 @@
       <w:r>
         <w:t xml:space="preserve">Hình </w:t>
       </w:r>
-      <w:fldSimple w:instr=" STYLEREF 1 \s ">
-        <w:r>
-          <w:rPr>
-            <w:noProof/>
-          </w:rPr>
-          <w:t>2</w:t>
-        </w:r>
-      </w:fldSimple>
+      <w:r>
+        <w:fldChar w:fldCharType="begin"/>
+      </w:r>
+      <w:r>
+        <w:instrText xml:space="preserve"> STYLEREF 1 \s </w:instrText>
+      </w:r>
+      <w:r>
+        <w:fldChar w:fldCharType="separate"/>
+      </w:r>
+      <w:r>
+        <w:rPr>
+          <w:noProof/>
+        </w:rPr>
+        <w:t>2</w:t>
+      </w:r>
+      <w:r>
+        <w:rPr>
+          <w:noProof/>
+        </w:rPr>
+        <w:fldChar w:fldCharType="end"/>
+      </w:r>
       <w:r>
         <w:t>.</w:t>
       </w:r>
-      <w:fldSimple w:instr=" SEQ Hình \* ARABIC \s 1 ">
-        <w:r>
-          <w:rPr>
-            <w:noProof/>
-          </w:rPr>
-          <w:t>3</w:t>
-        </w:r>
-      </w:fldSimple>
+      <w:r>
+        <w:fldChar w:fldCharType="begin"/>
+      </w:r>
+      <w:r>
+        <w:instrText xml:space="preserve"> SEQ Hình \* ARABIC \s 1 </w:instrText>
+      </w:r>
+      <w:r>
+        <w:fldChar w:fldCharType="separate"/>
+      </w:r>
+      <w:r>
+        <w:rPr>
+          <w:noProof/>
+        </w:rPr>
+        <w:t>3</w:t>
+      </w:r>
+      <w:r>
+        <w:rPr>
+          <w:noProof/>
+        </w:rPr>
+        <w:fldChar w:fldCharType="end"/>
+      </w:r>
       <w:r>
         <w:t>. Các bài toán phát hiện</w:t>
       </w:r>
@@ -3232,25 +3308,51 @@
       <w:r>
         <w:t xml:space="preserve">Hình </w:t>
       </w:r>
-      <w:fldSimple w:instr=" STYLEREF 1 \s ">
-        <w:r>
-          <w:rPr>
-            <w:noProof/>
-          </w:rPr>
-          <w:t>2</w:t>
-        </w:r>
-      </w:fldSimple>
+      <w:r>
+        <w:fldChar w:fldCharType="begin"/>
+      </w:r>
+      <w:r>
+        <w:instrText xml:space="preserve"> STYLEREF 1 \s </w:instrText>
+      </w:r>
+      <w:r>
+        <w:fldChar w:fldCharType="separate"/>
+      </w:r>
+      <w:r>
+        <w:rPr>
+          <w:noProof/>
+        </w:rPr>
+        <w:t>2</w:t>
+      </w:r>
+      <w:r>
+        <w:rPr>
+          <w:noProof/>
+        </w:rPr>
+        <w:fldChar w:fldCharType="end"/>
+      </w:r>
       <w:r>
         <w:t>.</w:t>
       </w:r>
-      <w:fldSimple w:instr=" SEQ Hình \* ARABIC \s 1 ">
-        <w:r>
-          <w:rPr>
-            <w:noProof/>
-          </w:rPr>
-          <w:t>4</w:t>
-        </w:r>
-      </w:fldSimple>
+      <w:r>
+        <w:fldChar w:fldCharType="begin"/>
+      </w:r>
+      <w:r>
+        <w:instrText xml:space="preserve"> SEQ Hình \* ARABIC \s 1 </w:instrText>
+      </w:r>
+      <w:r>
+        <w:fldChar w:fldCharType="separate"/>
+      </w:r>
+      <w:r>
+        <w:rPr>
+          <w:noProof/>
+        </w:rPr>
+        <w:t>4</w:t>
+      </w:r>
+      <w:r>
+        <w:rPr>
+          <w:noProof/>
+        </w:rPr>
+        <w:fldChar w:fldCharType="end"/>
+      </w:r>
       <w:r>
         <w:t>. Các bài toán tìm hiểu sự kế</w:t>
       </w:r>
@@ -3302,25 +3404,51 @@
       <w:r>
         <w:t xml:space="preserve">Hình </w:t>
       </w:r>
-      <w:fldSimple w:instr=" STYLEREF 1 \s ">
-        <w:r>
-          <w:rPr>
-            <w:noProof/>
-          </w:rPr>
-          <w:t>2</w:t>
-        </w:r>
-      </w:fldSimple>
+      <w:r>
+        <w:fldChar w:fldCharType="begin"/>
+      </w:r>
+      <w:r>
+        <w:instrText xml:space="preserve"> STYLEREF 1 \s </w:instrText>
+      </w:r>
+      <w:r>
+        <w:fldChar w:fldCharType="separate"/>
+      </w:r>
+      <w:r>
+        <w:rPr>
+          <w:noProof/>
+        </w:rPr>
+        <w:t>2</w:t>
+      </w:r>
+      <w:r>
+        <w:rPr>
+          <w:noProof/>
+        </w:rPr>
+        <w:fldChar w:fldCharType="end"/>
+      </w:r>
       <w:r>
         <w:t>.</w:t>
       </w:r>
-      <w:fldSimple w:instr=" SEQ Hình \* ARABIC \s 1 ">
-        <w:r>
-          <w:rPr>
-            <w:noProof/>
-          </w:rPr>
-          <w:t>5</w:t>
-        </w:r>
-      </w:fldSimple>
+      <w:r>
+        <w:fldChar w:fldCharType="begin"/>
+      </w:r>
+      <w:r>
+        <w:instrText xml:space="preserve"> SEQ Hình \* ARABIC \s 1 </w:instrText>
+      </w:r>
+      <w:r>
+        <w:fldChar w:fldCharType="separate"/>
+      </w:r>
+      <w:r>
+        <w:rPr>
+          <w:noProof/>
+        </w:rPr>
+        <w:t>5</w:t>
+      </w:r>
+      <w:r>
+        <w:rPr>
+          <w:noProof/>
+        </w:rPr>
+        <w:fldChar w:fldCharType="end"/>
+      </w:r>
       <w:r>
         <w:t>. Các bài toán rút trích thông tin</w:t>
       </w:r>
@@ -3353,7 +3481,6 @@
           <w:id w:val="1040317874"/>
           <w:citation/>
         </w:sdtPr>
-        <w:sdtEndPr/>
         <w:sdtContent>
           <w:r>
             <w:rPr>
@@ -3506,7 +3633,6 @@
           <w:id w:val="-2071182736"/>
           <w:citation/>
         </w:sdtPr>
-        <w:sdtEndPr/>
         <w:sdtContent>
           <w:r>
             <w:rPr>
@@ -4079,25 +4205,51 @@
       <w:r>
         <w:t xml:space="preserve">Bảng </w:t>
       </w:r>
-      <w:fldSimple w:instr=" STYLEREF 1 \s ">
-        <w:r>
-          <w:rPr>
-            <w:noProof/>
-          </w:rPr>
-          <w:t>2</w:t>
-        </w:r>
-      </w:fldSimple>
+      <w:r>
+        <w:fldChar w:fldCharType="begin"/>
+      </w:r>
+      <w:r>
+        <w:instrText xml:space="preserve"> STYLEREF 1 \s </w:instrText>
+      </w:r>
+      <w:r>
+        <w:fldChar w:fldCharType="separate"/>
+      </w:r>
+      <w:r>
+        <w:rPr>
+          <w:noProof/>
+        </w:rPr>
+        <w:t>2</w:t>
+      </w:r>
+      <w:r>
+        <w:rPr>
+          <w:noProof/>
+        </w:rPr>
+        <w:fldChar w:fldCharType="end"/>
+      </w:r>
       <w:r>
         <w:t>.</w:t>
       </w:r>
-      <w:fldSimple w:instr=" SEQ Bảng \* ARABIC \s 1 ">
-        <w:r>
-          <w:rPr>
-            <w:noProof/>
-          </w:rPr>
-          <w:t>1</w:t>
-        </w:r>
-      </w:fldSimple>
+      <w:r>
+        <w:fldChar w:fldCharType="begin"/>
+      </w:r>
+      <w:r>
+        <w:instrText xml:space="preserve"> SEQ Bảng \* ARABIC \s 1 </w:instrText>
+      </w:r>
+      <w:r>
+        <w:fldChar w:fldCharType="separate"/>
+      </w:r>
+      <w:r>
+        <w:rPr>
+          <w:noProof/>
+        </w:rPr>
+        <w:t>1</w:t>
+      </w:r>
+      <w:r>
+        <w:rPr>
+          <w:noProof/>
+        </w:rPr>
+        <w:fldChar w:fldCharType="end"/>
+      </w:r>
       <w:bookmarkEnd w:id="8"/>
       <w:r>
         <w:t>. Ý nghĩa các lớp thực thể được đề xuất bởi i2b2</w:t>
@@ -4397,7 +4549,6 @@
           <w:id w:val="990212477"/>
           <w:citation/>
         </w:sdtPr>
-        <w:sdtEndPr/>
         <w:sdtContent>
           <w:r>
             <w:rPr>
@@ -4502,7 +4653,6 @@
           <w:id w:val="413202799"/>
           <w:citation/>
         </w:sdtPr>
-        <w:sdtEndPr/>
         <w:sdtContent>
           <w:r>
             <w:rPr>
@@ -4578,7 +4728,6 @@
           <w:id w:val="-594932237"/>
           <w:citation/>
         </w:sdtPr>
-        <w:sdtEndPr/>
         <w:sdtContent>
           <w:r>
             <w:rPr>
@@ -4648,7 +4797,6 @@
           <w:id w:val="1820462065"/>
           <w:citation/>
         </w:sdtPr>
-        <w:sdtEndPr/>
         <w:sdtContent>
           <w:r>
             <w:rPr>
@@ -4746,7 +4894,6 @@
           <w:id w:val="2086108729"/>
           <w:citation/>
         </w:sdtPr>
-        <w:sdtEndPr/>
         <w:sdtContent>
           <w:r>
             <w:rPr>
@@ -4813,7 +4960,6 @@
           <w:id w:val="1441342587"/>
           <w:citation/>
         </w:sdtPr>
-        <w:sdtEndPr/>
         <w:sdtContent>
           <w:r>
             <w:rPr>
@@ -4922,7 +5068,6 @@
           <w:id w:val="-1907301122"/>
           <w:citation/>
         </w:sdtPr>
-        <w:sdtEndPr/>
         <w:sdtContent>
           <w:r>
             <w:rPr>
@@ -4992,7 +5137,6 @@
           <w:id w:val="2096594204"/>
           <w:citation/>
         </w:sdtPr>
-        <w:sdtEndPr/>
         <w:sdtContent>
           <w:r>
             <w:rPr>
@@ -5073,7 +5217,6 @@
           <w:id w:val="290724679"/>
           <w:citation/>
         </w:sdtPr>
-        <w:sdtEndPr/>
         <w:sdtContent>
           <w:r>
             <w:rPr>
@@ -5151,7 +5294,6 @@
           <w:id w:val="-919172371"/>
           <w:citation/>
         </w:sdtPr>
-        <w:sdtEndPr/>
         <w:sdtContent>
           <w:r>
             <w:rPr>
@@ -5471,7 +5613,6 @@
           <w:id w:val="1214391815"/>
           <w:citation/>
         </w:sdtPr>
-        <w:sdtEndPr/>
         <w:sdtContent>
           <w:r>
             <w:rPr>
@@ -6508,25 +6649,51 @@
       <w:r>
         <w:t xml:space="preserve">Hình </w:t>
       </w:r>
-      <w:fldSimple w:instr=" STYLEREF 1 \s ">
-        <w:r>
-          <w:rPr>
-            <w:noProof/>
-          </w:rPr>
-          <w:t>2</w:t>
-        </w:r>
-      </w:fldSimple>
+      <w:r>
+        <w:fldChar w:fldCharType="begin"/>
+      </w:r>
+      <w:r>
+        <w:instrText xml:space="preserve"> STYLEREF 1 \s </w:instrText>
+      </w:r>
+      <w:r>
+        <w:fldChar w:fldCharType="separate"/>
+      </w:r>
+      <w:r>
+        <w:rPr>
+          <w:noProof/>
+        </w:rPr>
+        <w:t>2</w:t>
+      </w:r>
+      <w:r>
+        <w:rPr>
+          <w:noProof/>
+        </w:rPr>
+        <w:fldChar w:fldCharType="end"/>
+      </w:r>
       <w:r>
         <w:t>.</w:t>
       </w:r>
-      <w:fldSimple w:instr=" SEQ Hình \* ARABIC \s 1 ">
-        <w:r>
-          <w:rPr>
-            <w:noProof/>
-          </w:rPr>
-          <w:t>6</w:t>
-        </w:r>
-      </w:fldSimple>
+      <w:r>
+        <w:fldChar w:fldCharType="begin"/>
+      </w:r>
+      <w:r>
+        <w:instrText xml:space="preserve"> SEQ Hình \* ARABIC \s 1 </w:instrText>
+      </w:r>
+      <w:r>
+        <w:fldChar w:fldCharType="separate"/>
+      </w:r>
+      <w:r>
+        <w:rPr>
+          <w:noProof/>
+        </w:rPr>
+        <w:t>6</w:t>
+      </w:r>
+      <w:r>
+        <w:rPr>
+          <w:noProof/>
+        </w:rPr>
+        <w:fldChar w:fldCharType="end"/>
+      </w:r>
       <w:bookmarkEnd w:id="13"/>
       <w:r>
         <w:t xml:space="preserve">. </w:t>
@@ -6711,7 +6878,6 @@
           <w:id w:val="-457801711"/>
           <w:citation/>
         </w:sdtPr>
-        <w:sdtEndPr/>
         <w:sdtContent>
           <w:r>
             <w:rPr>
@@ -6789,7 +6955,6 @@
           <w:id w:val="996695659"/>
           <w:citation/>
         </w:sdtPr>
-        <w:sdtEndPr/>
         <w:sdtContent>
           <w:r>
             <w:rPr>
@@ -6862,7 +7027,6 @@
           <w:id w:val="1451362974"/>
           <w:citation/>
         </w:sdtPr>
-        <w:sdtEndPr/>
         <w:sdtContent>
           <w:r>
             <w:rPr>
@@ -6932,7 +7096,6 @@
           <w:id w:val="486289175"/>
           <w:citation/>
         </w:sdtPr>
-        <w:sdtEndPr/>
         <w:sdtContent>
           <w:r>
             <w:rPr>
@@ -7014,7 +7177,6 @@
           <w:id w:val="-1687827070"/>
           <w:citation/>
         </w:sdtPr>
-        <w:sdtEndPr/>
         <w:sdtContent>
           <w:r>
             <w:rPr>
@@ -7081,7 +7243,6 @@
           <w:id w:val="1354756528"/>
           <w:citation/>
         </w:sdtPr>
-        <w:sdtEndPr/>
         <w:sdtContent>
           <w:r>
             <w:rPr>
@@ -7151,7 +7312,6 @@
           <w:id w:val="638855395"/>
           <w:citation/>
         </w:sdtPr>
-        <w:sdtEndPr/>
         <w:sdtContent>
           <w:r>
             <w:rPr>
@@ -7252,7 +7412,6 @@
           <w:id w:val="1748380192"/>
           <w:citation/>
         </w:sdtPr>
-        <w:sdtEndPr/>
         <w:sdtContent>
           <w:r>
             <w:rPr>
@@ -9684,25 +9843,51 @@
       <w:r>
         <w:t xml:space="preserve">Hình </w:t>
       </w:r>
-      <w:fldSimple w:instr=" STYLEREF 1 \s ">
-        <w:r>
-          <w:rPr>
-            <w:noProof/>
-          </w:rPr>
-          <w:t>3</w:t>
-        </w:r>
-      </w:fldSimple>
+      <w:r>
+        <w:fldChar w:fldCharType="begin"/>
+      </w:r>
+      <w:r>
+        <w:instrText xml:space="preserve"> STYLEREF 1 \s </w:instrText>
+      </w:r>
+      <w:r>
+        <w:fldChar w:fldCharType="separate"/>
+      </w:r>
+      <w:r>
+        <w:rPr>
+          <w:noProof/>
+        </w:rPr>
+        <w:t>3</w:t>
+      </w:r>
+      <w:r>
+        <w:rPr>
+          <w:noProof/>
+        </w:rPr>
+        <w:fldChar w:fldCharType="end"/>
+      </w:r>
       <w:r>
         <w:t>.</w:t>
       </w:r>
-      <w:fldSimple w:instr=" SEQ Hình \* ARABIC \s 1 ">
-        <w:r>
-          <w:rPr>
-            <w:noProof/>
-          </w:rPr>
-          <w:t>1</w:t>
-        </w:r>
-      </w:fldSimple>
+      <w:r>
+        <w:fldChar w:fldCharType="begin"/>
+      </w:r>
+      <w:r>
+        <w:instrText xml:space="preserve"> SEQ Hình \* ARABIC \s 1 </w:instrText>
+      </w:r>
+      <w:r>
+        <w:fldChar w:fldCharType="separate"/>
+      </w:r>
+      <w:r>
+        <w:rPr>
+          <w:noProof/>
+        </w:rPr>
+        <w:t>1</w:t>
+      </w:r>
+      <w:r>
+        <w:rPr>
+          <w:noProof/>
+        </w:rPr>
+        <w:fldChar w:fldCharType="end"/>
+      </w:r>
       <w:r>
         <w:t>. Mi</w:t>
       </w:r>
@@ -9944,25 +10129,51 @@
                             <w:r>
                               <w:t xml:space="preserve">Hình </w:t>
                             </w:r>
-                            <w:fldSimple w:instr=" STYLEREF 1 \s ">
-                              <w:r>
-                                <w:rPr>
-                                  <w:noProof/>
-                                </w:rPr>
-                                <w:t>3</w:t>
-                              </w:r>
-                            </w:fldSimple>
+                            <w:r>
+                              <w:fldChar w:fldCharType="begin"/>
+                            </w:r>
+                            <w:r>
+                              <w:instrText xml:space="preserve"> STYLEREF 1 \s </w:instrText>
+                            </w:r>
+                            <w:r>
+                              <w:fldChar w:fldCharType="separate"/>
+                            </w:r>
+                            <w:r>
+                              <w:rPr>
+                                <w:noProof/>
+                              </w:rPr>
+                              <w:t>3</w:t>
+                            </w:r>
+                            <w:r>
+                              <w:rPr>
+                                <w:noProof/>
+                              </w:rPr>
+                              <w:fldChar w:fldCharType="end"/>
+                            </w:r>
                             <w:r>
                               <w:t>.</w:t>
                             </w:r>
-                            <w:fldSimple w:instr=" SEQ Hình \* ARABIC \s 1 ">
-                              <w:r>
-                                <w:rPr>
-                                  <w:noProof/>
-                                </w:rPr>
-                                <w:t>2</w:t>
-                              </w:r>
-                            </w:fldSimple>
+                            <w:r>
+                              <w:fldChar w:fldCharType="begin"/>
+                            </w:r>
+                            <w:r>
+                              <w:instrText xml:space="preserve"> SEQ Hình \* ARABIC \s 1 </w:instrText>
+                            </w:r>
+                            <w:r>
+                              <w:fldChar w:fldCharType="separate"/>
+                            </w:r>
+                            <w:r>
+                              <w:rPr>
+                                <w:noProof/>
+                              </w:rPr>
+                              <w:t>2</w:t>
+                            </w:r>
+                            <w:r>
+                              <w:rPr>
+                                <w:noProof/>
+                              </w:rPr>
+                              <w:fldChar w:fldCharType="end"/>
+                            </w:r>
                             <w:r>
                               <w:t>. Tối ưu hóa khoảng cách</w:t>
                             </w:r>
@@ -9998,25 +10209,51 @@
                       <w:r>
                         <w:t xml:space="preserve">Hình </w:t>
                       </w:r>
-                      <w:fldSimple w:instr=" STYLEREF 1 \s ">
-                        <w:r>
-                          <w:rPr>
-                            <w:noProof/>
-                          </w:rPr>
-                          <w:t>3</w:t>
-                        </w:r>
-                      </w:fldSimple>
+                      <w:r>
+                        <w:fldChar w:fldCharType="begin"/>
+                      </w:r>
+                      <w:r>
+                        <w:instrText xml:space="preserve"> STYLEREF 1 \s </w:instrText>
+                      </w:r>
+                      <w:r>
+                        <w:fldChar w:fldCharType="separate"/>
+                      </w:r>
+                      <w:r>
+                        <w:rPr>
+                          <w:noProof/>
+                        </w:rPr>
+                        <w:t>3</w:t>
+                      </w:r>
+                      <w:r>
+                        <w:rPr>
+                          <w:noProof/>
+                        </w:rPr>
+                        <w:fldChar w:fldCharType="end"/>
+                      </w:r>
                       <w:r>
                         <w:t>.</w:t>
                       </w:r>
-                      <w:fldSimple w:instr=" SEQ Hình \* ARABIC \s 1 ">
-                        <w:r>
-                          <w:rPr>
-                            <w:noProof/>
-                          </w:rPr>
-                          <w:t>2</w:t>
-                        </w:r>
-                      </w:fldSimple>
+                      <w:r>
+                        <w:fldChar w:fldCharType="begin"/>
+                      </w:r>
+                      <w:r>
+                        <w:instrText xml:space="preserve"> SEQ Hình \* ARABIC \s 1 </w:instrText>
+                      </w:r>
+                      <w:r>
+                        <w:fldChar w:fldCharType="separate"/>
+                      </w:r>
+                      <w:r>
+                        <w:rPr>
+                          <w:noProof/>
+                        </w:rPr>
+                        <w:t>2</w:t>
+                      </w:r>
+                      <w:r>
+                        <w:rPr>
+                          <w:noProof/>
+                        </w:rPr>
+                        <w:fldChar w:fldCharType="end"/>
+                      </w:r>
                       <w:r>
                         <w:t>. Tối ưu hóa khoảng cách</w:t>
                       </w:r>
@@ -10209,25 +10446,51 @@
       <w:r>
         <w:t xml:space="preserve">Hình </w:t>
       </w:r>
-      <w:fldSimple w:instr=" STYLEREF 1 \s ">
-        <w:r>
-          <w:rPr>
-            <w:noProof/>
-          </w:rPr>
-          <w:t>3</w:t>
-        </w:r>
-      </w:fldSimple>
+      <w:r>
+        <w:fldChar w:fldCharType="begin"/>
+      </w:r>
+      <w:r>
+        <w:instrText xml:space="preserve"> STYLEREF 1 \s </w:instrText>
+      </w:r>
+      <w:r>
+        <w:fldChar w:fldCharType="separate"/>
+      </w:r>
+      <w:r>
+        <w:rPr>
+          <w:noProof/>
+        </w:rPr>
+        <w:t>3</w:t>
+      </w:r>
+      <w:r>
+        <w:rPr>
+          <w:noProof/>
+        </w:rPr>
+        <w:fldChar w:fldCharType="end"/>
+      </w:r>
       <w:r>
         <w:t>.</w:t>
       </w:r>
-      <w:fldSimple w:instr=" SEQ Hình \* ARABIC \s 1 ">
-        <w:r>
-          <w:rPr>
-            <w:noProof/>
-          </w:rPr>
-          <w:t>3</w:t>
-        </w:r>
-      </w:fldSimple>
+      <w:r>
+        <w:fldChar w:fldCharType="begin"/>
+      </w:r>
+      <w:r>
+        <w:instrText xml:space="preserve"> SEQ Hình \* ARABIC \s 1 </w:instrText>
+      </w:r>
+      <w:r>
+        <w:fldChar w:fldCharType="separate"/>
+      </w:r>
+      <w:r>
+        <w:rPr>
+          <w:noProof/>
+        </w:rPr>
+        <w:t>3</w:t>
+      </w:r>
+      <w:r>
+        <w:rPr>
+          <w:noProof/>
+        </w:rPr>
+        <w:fldChar w:fldCharType="end"/>
+      </w:r>
       <w:r>
         <w:t>. Kĩ thuật kernel giúp biến đổi không gian dữ liệu</w:t>
       </w:r>
@@ -11327,25 +11590,51 @@
       <w:r>
         <w:t xml:space="preserve">Bảng </w:t>
       </w:r>
-      <w:fldSimple w:instr=" STYLEREF 1 \s ">
-        <w:r>
-          <w:rPr>
-            <w:noProof/>
-          </w:rPr>
-          <w:t>3</w:t>
-        </w:r>
-      </w:fldSimple>
+      <w:r>
+        <w:fldChar w:fldCharType="begin"/>
+      </w:r>
+      <w:r>
+        <w:instrText xml:space="preserve"> STYLEREF 1 \s </w:instrText>
+      </w:r>
+      <w:r>
+        <w:fldChar w:fldCharType="separate"/>
+      </w:r>
+      <w:r>
+        <w:rPr>
+          <w:noProof/>
+        </w:rPr>
+        <w:t>3</w:t>
+      </w:r>
+      <w:r>
+        <w:rPr>
+          <w:noProof/>
+        </w:rPr>
+        <w:fldChar w:fldCharType="end"/>
+      </w:r>
       <w:r>
         <w:t>.</w:t>
       </w:r>
-      <w:fldSimple w:instr=" SEQ Bảng \* ARABIC \s 1 ">
-        <w:r>
-          <w:rPr>
-            <w:noProof/>
-          </w:rPr>
-          <w:t>1</w:t>
-        </w:r>
-      </w:fldSimple>
+      <w:r>
+        <w:fldChar w:fldCharType="begin"/>
+      </w:r>
+      <w:r>
+        <w:instrText xml:space="preserve"> SEQ Bảng \* ARABIC \s 1 </w:instrText>
+      </w:r>
+      <w:r>
+        <w:fldChar w:fldCharType="separate"/>
+      </w:r>
+      <w:r>
+        <w:rPr>
+          <w:noProof/>
+        </w:rPr>
+        <w:t>1</w:t>
+      </w:r>
+      <w:r>
+        <w:rPr>
+          <w:noProof/>
+        </w:rPr>
+        <w:fldChar w:fldCharType="end"/>
+      </w:r>
       <w:bookmarkEnd w:id="19"/>
       <w:r>
         <w:t xml:space="preserve">. Một số ví dụ về đồng tham chiếu trong BAĐT </w:t>
@@ -11487,29 +11776,10 @@
       </w:pPr>
       <w:r>
         <w:object w:dxaOrig="6195" w:dyaOrig="5221">
-          <v:shapetype id="_x0000_t75" coordsize="21600,21600" o:spt="75" o:preferrelative="t" path="m@4@5l@4@11@9@11@9@5xe" filled="f" stroked="f">
-            <v:stroke joinstyle="miter"/>
-            <v:formulas>
-              <v:f eqn="if lineDrawn pixelLineWidth 0"/>
-              <v:f eqn="sum @0 1 0"/>
-              <v:f eqn="sum 0 0 @1"/>
-              <v:f eqn="prod @2 1 2"/>
-              <v:f eqn="prod @3 21600 pixelWidth"/>
-              <v:f eqn="prod @3 21600 pixelHeight"/>
-              <v:f eqn="sum @0 0 1"/>
-              <v:f eqn="prod @6 1 2"/>
-              <v:f eqn="prod @7 21600 pixelWidth"/>
-              <v:f eqn="sum @8 21600 0"/>
-              <v:f eqn="prod @7 21600 pixelHeight"/>
-              <v:f eqn="sum @10 21600 0"/>
-            </v:formulas>
-            <v:path o:extrusionok="f" gradientshapeok="t" o:connecttype="rect"/>
-            <o:lock v:ext="edit" aspectratio="t"/>
-          </v:shapetype>
           <v:shape id="_x0000_i1025" type="#_x0000_t75" style="width:309.75pt;height:261pt" o:ole="">
             <v:imagedata r:id="rId42" o:title=""/>
           </v:shape>
-          <o:OLEObject Type="Embed" ProgID="Visio.Drawing.15" ShapeID="_x0000_i1025" DrawAspect="Content" ObjectID="_1495131727" r:id="rId43"/>
+          <o:OLEObject Type="Embed" ProgID="Visio.Drawing.15" ShapeID="_x0000_i1025" DrawAspect="Content" ObjectID="_1495261495" r:id="rId43"/>
         </w:object>
       </w:r>
     </w:p>
@@ -11520,25 +11790,51 @@
       <w:r>
         <w:t xml:space="preserve">Hình </w:t>
       </w:r>
-      <w:fldSimple w:instr=" STYLEREF 1 \s ">
-        <w:r>
-          <w:rPr>
-            <w:noProof/>
-          </w:rPr>
-          <w:t>4</w:t>
-        </w:r>
-      </w:fldSimple>
+      <w:r>
+        <w:fldChar w:fldCharType="begin"/>
+      </w:r>
+      <w:r>
+        <w:instrText xml:space="preserve"> STYLEREF 1 \s </w:instrText>
+      </w:r>
+      <w:r>
+        <w:fldChar w:fldCharType="separate"/>
+      </w:r>
+      <w:r>
+        <w:rPr>
+          <w:noProof/>
+        </w:rPr>
+        <w:t>4</w:t>
+      </w:r>
+      <w:r>
+        <w:rPr>
+          <w:noProof/>
+        </w:rPr>
+        <w:fldChar w:fldCharType="end"/>
+      </w:r>
       <w:r>
         <w:t>.</w:t>
       </w:r>
-      <w:fldSimple w:instr=" SEQ Hình \* ARABIC \s 1 ">
-        <w:r>
-          <w:rPr>
-            <w:noProof/>
-          </w:rPr>
-          <w:t>1</w:t>
-        </w:r>
-      </w:fldSimple>
+      <w:r>
+        <w:fldChar w:fldCharType="begin"/>
+      </w:r>
+      <w:r>
+        <w:instrText xml:space="preserve"> SEQ Hình \* ARABIC \s 1 </w:instrText>
+      </w:r>
+      <w:r>
+        <w:fldChar w:fldCharType="separate"/>
+      </w:r>
+      <w:r>
+        <w:rPr>
+          <w:noProof/>
+        </w:rPr>
+        <w:t>1</w:t>
+      </w:r>
+      <w:r>
+        <w:rPr>
+          <w:noProof/>
+        </w:rPr>
+        <w:fldChar w:fldCharType="end"/>
+      </w:r>
       <w:r>
         <w:t>. Quy trình huấn luyện</w:t>
       </w:r>
@@ -11880,7 +12176,7 @@
           <v:shape id="_x0000_i1026" type="#_x0000_t75" style="width:459pt;height:243pt" o:ole="">
             <v:imagedata r:id="rId44" o:title=""/>
           </v:shape>
-          <o:OLEObject Type="Embed" ProgID="Visio.Drawing.15" ShapeID="_x0000_i1026" DrawAspect="Content" ObjectID="_1495131728" r:id="rId45"/>
+          <o:OLEObject Type="Embed" ProgID="Visio.Drawing.15" ShapeID="_x0000_i1026" DrawAspect="Content" ObjectID="_1495261496" r:id="rId45"/>
         </w:object>
       </w:r>
     </w:p>
@@ -11891,25 +12187,51 @@
       <w:r>
         <w:t xml:space="preserve">Hình </w:t>
       </w:r>
-      <w:fldSimple w:instr=" STYLEREF 1 \s ">
-        <w:r>
-          <w:rPr>
-            <w:noProof/>
-          </w:rPr>
-          <w:t>4</w:t>
-        </w:r>
-      </w:fldSimple>
+      <w:r>
+        <w:fldChar w:fldCharType="begin"/>
+      </w:r>
+      <w:r>
+        <w:instrText xml:space="preserve"> STYLEREF 1 \s </w:instrText>
+      </w:r>
+      <w:r>
+        <w:fldChar w:fldCharType="separate"/>
+      </w:r>
+      <w:r>
+        <w:rPr>
+          <w:noProof/>
+        </w:rPr>
+        <w:t>4</w:t>
+      </w:r>
+      <w:r>
+        <w:rPr>
+          <w:noProof/>
+        </w:rPr>
+        <w:fldChar w:fldCharType="end"/>
+      </w:r>
       <w:r>
         <w:t>.</w:t>
       </w:r>
-      <w:fldSimple w:instr=" SEQ Hình \* ARABIC \s 1 ">
-        <w:r>
-          <w:rPr>
-            <w:noProof/>
-          </w:rPr>
-          <w:t>2</w:t>
-        </w:r>
-      </w:fldSimple>
+      <w:r>
+        <w:fldChar w:fldCharType="begin"/>
+      </w:r>
+      <w:r>
+        <w:instrText xml:space="preserve"> SEQ Hình \* ARABIC \s 1 </w:instrText>
+      </w:r>
+      <w:r>
+        <w:fldChar w:fldCharType="separate"/>
+      </w:r>
+      <w:r>
+        <w:rPr>
+          <w:noProof/>
+        </w:rPr>
+        <w:t>2</w:t>
+      </w:r>
+      <w:r>
+        <w:rPr>
+          <w:noProof/>
+        </w:rPr>
+        <w:fldChar w:fldCharType="end"/>
+      </w:r>
       <w:r>
         <w:t>. Sơ đồ khối</w:t>
       </w:r>
@@ -13595,25 +13917,51 @@
       <w:r>
         <w:t xml:space="preserve">Bảng </w:t>
       </w:r>
-      <w:fldSimple w:instr=" STYLEREF 1 \s ">
-        <w:r>
-          <w:rPr>
-            <w:noProof/>
-          </w:rPr>
-          <w:t>4</w:t>
-        </w:r>
-      </w:fldSimple>
+      <w:r>
+        <w:fldChar w:fldCharType="begin"/>
+      </w:r>
+      <w:r>
+        <w:instrText xml:space="preserve"> STYLEREF 1 \s </w:instrText>
+      </w:r>
+      <w:r>
+        <w:fldChar w:fldCharType="separate"/>
+      </w:r>
+      <w:r>
+        <w:rPr>
+          <w:noProof/>
+        </w:rPr>
+        <w:t>4</w:t>
+      </w:r>
+      <w:r>
+        <w:rPr>
+          <w:noProof/>
+        </w:rPr>
+        <w:fldChar w:fldCharType="end"/>
+      </w:r>
       <w:r>
         <w:t>.</w:t>
       </w:r>
-      <w:fldSimple w:instr=" SEQ Bảng \* ARABIC \s 1 ">
-        <w:r>
-          <w:rPr>
-            <w:noProof/>
-          </w:rPr>
-          <w:t>1</w:t>
-        </w:r>
-      </w:fldSimple>
+      <w:r>
+        <w:fldChar w:fldCharType="begin"/>
+      </w:r>
+      <w:r>
+        <w:instrText xml:space="preserve"> SEQ Bảng \* ARABIC \s 1 </w:instrText>
+      </w:r>
+      <w:r>
+        <w:fldChar w:fldCharType="separate"/>
+      </w:r>
+      <w:r>
+        <w:rPr>
+          <w:noProof/>
+        </w:rPr>
+        <w:t>1</w:t>
+      </w:r>
+      <w:r>
+        <w:rPr>
+          <w:noProof/>
+        </w:rPr>
+        <w:fldChar w:fldCharType="end"/>
+      </w:r>
       <w:r>
         <w:t>. Các thuộc tính dùng cho phân giải đồng tham chiếu lớp Person</w:t>
       </w:r>
@@ -13953,10 +14301,48 @@
       </w:r>
     </w:p>
     <w:p>
+      <w:r>
+        <w:t xml:space="preserve">Khác với </w:t>
+      </w:r>
+      <w:r>
+        <w:t>các module đánh giá đồng tham chiếu của các lớp Person, Problem/Test/Treatment, module đánh giá đồng tham chiếu của lớp Pronoun nhận vào chỉ 1 khái niệm duy nhất thay vì 1 cặp 2 khái niệm. Mỗi đại từ được đưa vào module có thể đồng tham chiếu tới các khái niệm khác hoặc độc lập không tham chiếu. Để giải quyết việc đồng tham chiếu cho lớp Pronoun, ta cần xác định đại từ được đưa vào có đồng tham chiếu với khái niệm khác hay không, nếu có thì đồng tham chiếu đến khái niệm thuộc lớp nào. Sau khi xác định được lớp mà đại từ được xét đồng tham chiếu tới, ta sẽ chọn khái niệm gần đại từ được xét nhất và cùng thuộc một lớp để kết luận là 2 khái niệm đồng tham chiếu.</w:t>
+      </w:r>
+      <w:r>
+        <w:t xml:space="preserve"> Ví dụ “</w:t>
+      </w:r>
+      <w:r>
+        <w:rPr>
+          <w:u w:val="single"/>
+        </w:rPr>
+        <w:t>Hepatitis C cirrhosis</w:t>
+      </w:r>
+      <w:r>
+        <w:t xml:space="preserve"> for </w:t>
+      </w:r>
+      <w:r>
+        <w:rPr>
+          <w:b/>
+        </w:rPr>
+        <w:t>which</w:t>
+      </w:r>
+      <w:r>
+        <w:t xml:space="preserve"> the patient was on the liver transplant list</w:t>
+      </w:r>
+      <w:r>
+        <w:t>”, ở đây ta cần xác định đại từ “which” thuộc lớp nào trong các lớp Person, Problem/Test/Treatment. Sau khi xác định được đại từ “which” thuộc về nhóm Problem, khái niệm “</w:t>
+      </w:r>
+      <w:r>
+        <w:t>Hepatitis C cirrhosis</w:t>
+      </w:r>
+      <w:r>
+        <w:t>” thuộc cùng lớp “Problem” và ở gần “which” nhất sẽ là khái niệm mà “which” đồng tham chiếu đến.</w:t>
+      </w:r>
+      <w:r>
+        <w:t xml:space="preserve"> Nhóm quyết định sử dụng mô hình SVM nhiều lớp để phân loại đại từ.</w:t>
+      </w:r>
       <w:bookmarkStart w:id="27" w:name="_Toc420004839"/>
-      <w:r>
-        <w:t>Lớp Pronoun bao gồm 15 đại từ, trong đó “this”, “that”, “which”, “it” là các từ xuất hiện thường xuyên và chiếm phần lớn. Mỗi đại từ xuất hiện có thể là một khái niệm độc lập hoặc có tham chiếu tới khái niệm thuộc lớp khác. Để giải quyết vấn đề này, nhóm đề xuất sử dụng mô hình multi-class SVM để xác định đại từ được xem xét có tham chiếu tới các khái niệm thuộc 4 lớp khác hay không. Khi đã xác định được đại từ xem xét tham chiếu tới lớp nào, ta sẽ chọn khái niệm gần nhất của lớp đó để xác định 2 khái niệm là đồng tham chiếu.</w:t>
-      </w:r>
+      <w:bookmarkStart w:id="28" w:name="_GoBack"/>
+      <w:bookmarkEnd w:id="28"/>
     </w:p>
     <w:tbl>
       <w:tblPr>
@@ -14699,25 +15085,51 @@
       <w:r>
         <w:t xml:space="preserve">Bảng </w:t>
       </w:r>
-      <w:fldSimple w:instr=" STYLEREF 1 \s ">
-        <w:r>
-          <w:rPr>
-            <w:noProof/>
-          </w:rPr>
-          <w:t>4</w:t>
-        </w:r>
-      </w:fldSimple>
+      <w:r>
+        <w:fldChar w:fldCharType="begin"/>
+      </w:r>
+      <w:r>
+        <w:instrText xml:space="preserve"> STYLEREF 1 \s </w:instrText>
+      </w:r>
+      <w:r>
+        <w:fldChar w:fldCharType="separate"/>
+      </w:r>
+      <w:r>
+        <w:rPr>
+          <w:noProof/>
+        </w:rPr>
+        <w:t>4</w:t>
+      </w:r>
+      <w:r>
+        <w:rPr>
+          <w:noProof/>
+        </w:rPr>
+        <w:fldChar w:fldCharType="end"/>
+      </w:r>
       <w:r>
         <w:t>.</w:t>
       </w:r>
-      <w:fldSimple w:instr=" SEQ Bảng \* ARABIC \s 1 ">
-        <w:r>
-          <w:rPr>
-            <w:noProof/>
-          </w:rPr>
-          <w:t>2</w:t>
-        </w:r>
-      </w:fldSimple>
+      <w:r>
+        <w:fldChar w:fldCharType="begin"/>
+      </w:r>
+      <w:r>
+        <w:instrText xml:space="preserve"> SEQ Bảng \* ARABIC \s 1 </w:instrText>
+      </w:r>
+      <w:r>
+        <w:fldChar w:fldCharType="separate"/>
+      </w:r>
+      <w:r>
+        <w:rPr>
+          <w:noProof/>
+        </w:rPr>
+        <w:t>2</w:t>
+      </w:r>
+      <w:r>
+        <w:rPr>
+          <w:noProof/>
+        </w:rPr>
+        <w:fldChar w:fldCharType="end"/>
+      </w:r>
       <w:r>
         <w:t>. Các thuộc tính dùng cho phân giải đồng tham chiếu lớp Pronoun</w:t>
       </w:r>
@@ -14747,11 +15159,12 @@
       <w:pPr>
         <w:pStyle w:val="Heading3"/>
       </w:pPr>
-      <w:bookmarkStart w:id="28" w:name="_Toc420004840"/>
-      <w:r>
+      <w:bookmarkStart w:id="29" w:name="_Toc420004840"/>
+      <w:r>
+        <w:lastRenderedPageBreak/>
         <w:t>Xây dựng chuỗi đồng tham chiếu</w:t>
       </w:r>
-      <w:bookmarkEnd w:id="28"/>
+      <w:bookmarkEnd w:id="29"/>
     </w:p>
     <w:p>
       <w:pPr>
@@ -14775,10 +15188,9 @@
       <w:pPr>
         <w:pStyle w:val="Heading1"/>
       </w:pPr>
-      <w:bookmarkStart w:id="29" w:name="_Toc420004841"/>
-      <w:bookmarkStart w:id="30" w:name="_Toc421372029"/>
-      <w:r>
-        <w:lastRenderedPageBreak/>
+      <w:bookmarkStart w:id="30" w:name="_Toc420004841"/>
+      <w:bookmarkStart w:id="31" w:name="_Toc421372029"/>
+      <w:r>
         <w:t>T</w:t>
       </w:r>
       <w:r>
@@ -14787,20 +15199,20 @@
       <w:r>
         <w:t>đánh giá</w:t>
       </w:r>
-      <w:bookmarkEnd w:id="29"/>
       <w:bookmarkEnd w:id="30"/>
+      <w:bookmarkEnd w:id="31"/>
     </w:p>
     <w:p>
       <w:pPr>
         <w:pStyle w:val="Heading2"/>
       </w:pPr>
-      <w:bookmarkStart w:id="31" w:name="_Toc420004842"/>
-      <w:bookmarkStart w:id="32" w:name="_Toc421372030"/>
+      <w:bookmarkStart w:id="32" w:name="_Toc420004842"/>
+      <w:bookmarkStart w:id="33" w:name="_Toc421372030"/>
       <w:r>
         <w:t>Tập dữ liệu</w:t>
       </w:r>
-      <w:bookmarkEnd w:id="31"/>
       <w:bookmarkEnd w:id="32"/>
+      <w:bookmarkEnd w:id="33"/>
     </w:p>
     <w:p>
       <w:r>
@@ -14855,12 +15267,7 @@
     </w:p>
     <w:p>
       <w:r>
-        <w:t>Nội dung tập dữ liệu</w:t>
-      </w:r>
-      <w:bookmarkStart w:id="33" w:name="_GoBack"/>
-      <w:bookmarkEnd w:id="33"/>
-      <w:r>
-        <w:t xml:space="preserve"> gồm 2 phần:</w:t>
+        <w:t>Nội dung tập dữ liệu gồm 2 phần:</w:t>
       </w:r>
     </w:p>
     <w:p>
@@ -15014,6 +15421,7 @@
         <w:pStyle w:val="Heading3"/>
       </w:pPr>
       <w:r>
+        <w:lastRenderedPageBreak/>
         <w:t>Hệ đo MUC</w:t>
       </w:r>
     </w:p>
@@ -15083,14 +15491,7 @@
         <w:rPr>
           <w:rFonts w:eastAsiaTheme="minorEastAsia"/>
         </w:rPr>
-        <w:t xml:space="preserve"> là chuỗi </w:t>
-      </w:r>
-      <w:r>
-        <w:rPr>
-          <w:rFonts w:eastAsiaTheme="minorEastAsia"/>
-        </w:rPr>
-        <w:lastRenderedPageBreak/>
-        <w:t xml:space="preserve">đồng tham chiếu từ tập </w:t>
+        <w:t xml:space="preserve"> là chuỗi đồng tham chiếu từ tập </w:t>
       </w:r>
       <m:oMath>
         <m:r>
@@ -17454,6 +17855,7 @@
             <w:rPr>
               <w:rFonts w:ascii="Latin Modern Math" w:hAnsi="Latin Modern Math"/>
             </w:rPr>
+            <w:lastRenderedPageBreak/>
             <m:t>precision</m:t>
           </m:r>
           <m:r>
@@ -17818,7 +18220,6 @@
         <w:rPr>
           <w:rFonts w:eastAsiaTheme="minorEastAsia"/>
         </w:rPr>
-        <w:lastRenderedPageBreak/>
         <w:t>F-measure được tính tương tự như hệ MUC.</w:t>
       </w:r>
     </w:p>
@@ -18005,8 +18406,8 @@
         <w:t>Xây dựng và phát triển hướng mở rộng</w:t>
       </w:r>
     </w:p>
-    <w:bookmarkStart w:id="38" w:name="_Toc421372033" w:displacedByCustomXml="next"/>
-    <w:bookmarkStart w:id="39" w:name="_Toc420004845" w:displacedByCustomXml="next"/>
+    <w:bookmarkStart w:id="38" w:name="_Toc420004845" w:displacedByCustomXml="next"/>
+    <w:bookmarkStart w:id="39" w:name="_Toc421372033" w:displacedByCustomXml="next"/>
     <w:sdt>
       <w:sdtPr>
         <w:rPr>
@@ -18021,7 +18422,6 @@
           <w:docPartUnique/>
         </w:docPartObj>
       </w:sdtPr>
-      <w:sdtEndPr/>
       <w:sdtContent>
         <w:sdt>
           <w:sdtPr>
@@ -18037,7 +18437,6 @@
               <w:docPartUnique/>
             </w:docPartObj>
           </w:sdtPr>
-          <w:sdtEndPr/>
           <w:sdtContent>
             <w:p>
               <w:pPr>
@@ -18058,7 +18457,6 @@
                 <w:id w:val="-1863740767"/>
                 <w:bibliography/>
               </w:sdtPr>
-              <w:sdtEndPr/>
               <w:sdtContent>
                 <w:p>
                   <w:pPr>
@@ -18184,6 +18582,7 @@
                           <w:rPr>
                             <w:noProof/>
                           </w:rPr>
+                          <w:lastRenderedPageBreak/>
                           <w:t>[2]</w:t>
                         </w:r>
                       </w:p>
@@ -18244,7 +18643,6 @@
                           <w:rPr>
                             <w:noProof/>
                           </w:rPr>
-                          <w:lastRenderedPageBreak/>
                           <w:t>[3]</w:t>
                         </w:r>
                       </w:p>
@@ -18905,6 +19303,7 @@
                           <w:rPr>
                             <w:noProof/>
                           </w:rPr>
+                          <w:lastRenderedPageBreak/>
                           <w:t>[14]</w:t>
                         </w:r>
                       </w:p>
@@ -18933,16 +19332,7 @@
                             <w:iCs/>
                             <w:noProof/>
                           </w:rPr>
-                          <w:t xml:space="preserve">Proceedings of the 2002 Conference on Empirical </w:t>
-                        </w:r>
-                        <w:r>
-                          <w:rPr>
-                            <w:i/>
-                            <w:iCs/>
-                            <w:noProof/>
-                          </w:rPr>
-                          <w:lastRenderedPageBreak/>
-                          <w:t>Methods in Natural Language Processing</w:t>
+                          <w:t>Proceedings of the 2002 Conference on Empirical Methods in Natural Language Processing</w:t>
                         </w:r>
                         <w:r>
                           <w:rPr>
@@ -18974,7 +19364,6 @@
                           <w:rPr>
                             <w:noProof/>
                           </w:rPr>
-                          <w:lastRenderedPageBreak/>
                           <w:t>[15]</w:t>
                         </w:r>
                       </w:p>
@@ -26381,11 +26770,11 @@
           <c:showPercent val="0"/>
           <c:showBubbleSize val="0"/>
         </c:dLbls>
-        <c:axId val="277497760"/>
-        <c:axId val="277498320"/>
+        <c:axId val="208832288"/>
+        <c:axId val="208835648"/>
       </c:scatterChart>
       <c:valAx>
-        <c:axId val="277497760"/>
+        <c:axId val="208832288"/>
         <c:scaling>
           <c:orientation val="minMax"/>
         </c:scaling>
@@ -26422,12 +26811,12 @@
             <a:endParaRPr lang="en-US"/>
           </a:p>
         </c:txPr>
-        <c:crossAx val="277498320"/>
+        <c:crossAx val="208835648"/>
         <c:crossesAt val="-0.5"/>
         <c:crossBetween val="midCat"/>
       </c:valAx>
       <c:valAx>
-        <c:axId val="277498320"/>
+        <c:axId val="208835648"/>
         <c:scaling>
           <c:orientation val="minMax"/>
         </c:scaling>
@@ -26464,7 +26853,7 @@
             <a:endParaRPr lang="en-US"/>
           </a:p>
         </c:txPr>
-        <c:crossAx val="277497760"/>
+        <c:crossAx val="208832288"/>
         <c:crossesAt val="-2"/>
         <c:crossBetween val="midCat"/>
       </c:valAx>
@@ -31494,59 +31883,59 @@
   </dgm:ptLst>
   <dgm:cxnLst>
     <dgm:cxn modelId="{597E3BE7-B127-4ECE-B1C9-875360D74A54}" srcId="{6B411A8C-8AB2-4DC8-98A8-0CCB86BB8AE7}" destId="{EC645A8D-4258-4A4A-BECE-EBA6FC628F0B}" srcOrd="1" destOrd="0" parTransId="{ABCD5654-6AFC-43E4-B89E-2B938BB6EEC2}" sibTransId="{846E43B9-F801-4982-9361-1F613BC1B87C}"/>
+    <dgm:cxn modelId="{05F0D91D-6762-4003-ABAB-8817A10889FB}" type="presOf" srcId="{6B411A8C-8AB2-4DC8-98A8-0CCB86BB8AE7}" destId="{1D4D4550-94B6-41C2-8B59-57947C724E32}" srcOrd="1" destOrd="0" presId="urn:microsoft.com/office/officeart/2005/8/layout/orgChart1"/>
     <dgm:cxn modelId="{DF3DA563-F68C-487B-90C7-85C5CCD0F5C9}" srcId="{6B411A8C-8AB2-4DC8-98A8-0CCB86BB8AE7}" destId="{84AA2CEB-5650-4B94-9692-91046205CCFB}" srcOrd="3" destOrd="0" parTransId="{B0999B38-5F64-4FC6-8842-9C5679E6D990}" sibTransId="{07DA9D19-14A5-4B0F-A106-84DB9F248226}"/>
-    <dgm:cxn modelId="{585FDCD1-76E5-4A99-B5FD-EA560C189DDE}" type="presOf" srcId="{84AA2CEB-5650-4B94-9692-91046205CCFB}" destId="{B3956DD9-759A-4C8E-8763-477C5B83E32F}" srcOrd="0" destOrd="0" presId="urn:microsoft.com/office/officeart/2005/8/layout/orgChart1"/>
-    <dgm:cxn modelId="{9CED2DF5-D170-4C13-BC53-01002D8FACBB}" type="presOf" srcId="{A16AF306-0323-4AB2-B19D-77A9098F2421}" destId="{3408ED3D-7875-4B26-BF29-9F0063F12119}" srcOrd="0" destOrd="0" presId="urn:microsoft.com/office/officeart/2005/8/layout/orgChart1"/>
+    <dgm:cxn modelId="{7AA08EBF-3C60-48AB-B528-FFA505C54E29}" type="presOf" srcId="{EC645A8D-4258-4A4A-BECE-EBA6FC628F0B}" destId="{6FE38035-F466-4547-8F6C-993A05E42E56}" srcOrd="1" destOrd="0" presId="urn:microsoft.com/office/officeart/2005/8/layout/orgChart1"/>
+    <dgm:cxn modelId="{225759C7-1607-4298-BD1C-24B9F391242B}" type="presOf" srcId="{1CC0C5BB-04B8-44E5-938D-FCE46AE3C529}" destId="{FE89A596-604F-4424-A763-C48182863A29}" srcOrd="1" destOrd="0" presId="urn:microsoft.com/office/officeart/2005/8/layout/orgChart1"/>
     <dgm:cxn modelId="{81F5EF30-0C64-47EF-9DB6-CBC7BD1B0A60}" srcId="{33345D3E-0B41-40ED-8078-C7F6ED699EBF}" destId="{6B411A8C-8AB2-4DC8-98A8-0CCB86BB8AE7}" srcOrd="0" destOrd="0" parTransId="{32ED2FA1-B6D3-44C7-852B-887E9340C9D6}" sibTransId="{39737F41-670D-4A1E-9D89-270039B335FC}"/>
-    <dgm:cxn modelId="{AC083F60-2FDF-40A6-BBA1-244D131D5FB5}" type="presOf" srcId="{1CC0C5BB-04B8-44E5-938D-FCE46AE3C529}" destId="{24FE5404-A7F7-4C4C-8A22-94AE77EDADBA}" srcOrd="0" destOrd="0" presId="urn:microsoft.com/office/officeart/2005/8/layout/orgChart1"/>
-    <dgm:cxn modelId="{212779AF-55C1-47D4-BE9D-318312D084D0}" type="presOf" srcId="{33345D3E-0B41-40ED-8078-C7F6ED699EBF}" destId="{214B3BF8-5855-47E5-BEEF-ED1D0C71E13F}" srcOrd="0" destOrd="0" presId="urn:microsoft.com/office/officeart/2005/8/layout/orgChart1"/>
-    <dgm:cxn modelId="{314A5EEA-CEE8-41FB-A085-2E3CD83497CC}" type="presOf" srcId="{6B411A8C-8AB2-4DC8-98A8-0CCB86BB8AE7}" destId="{1D4D4550-94B6-41C2-8B59-57947C724E32}" srcOrd="1" destOrd="0" presId="urn:microsoft.com/office/officeart/2005/8/layout/orgChart1"/>
-    <dgm:cxn modelId="{3AB1D71A-5209-4350-B59E-E9D9A3072370}" type="presOf" srcId="{218B7655-C1E7-4C55-8A6B-57FF5E0286F8}" destId="{2BA344A5-3D26-4074-82C1-9CF21FD1A2BC}" srcOrd="0" destOrd="0" presId="urn:microsoft.com/office/officeart/2005/8/layout/orgChart1"/>
-    <dgm:cxn modelId="{1F6F351C-0CAD-40E2-8D1B-7277990E079D}" type="presOf" srcId="{B0999B38-5F64-4FC6-8842-9C5679E6D990}" destId="{1131E66D-AF26-468F-9644-3B961E4D491A}" srcOrd="0" destOrd="0" presId="urn:microsoft.com/office/officeart/2005/8/layout/orgChart1"/>
-    <dgm:cxn modelId="{65B4B65A-CD0F-42BE-A130-03DBACB1F363}" type="presOf" srcId="{1CC0C5BB-04B8-44E5-938D-FCE46AE3C529}" destId="{FE89A596-604F-4424-A763-C48182863A29}" srcOrd="1" destOrd="0" presId="urn:microsoft.com/office/officeart/2005/8/layout/orgChart1"/>
-    <dgm:cxn modelId="{4D5B7C84-02E6-4F81-BEA9-3175C19D9016}" type="presOf" srcId="{C2BB8D5E-E4BF-4DA9-8618-8B4BBC4B0D77}" destId="{E433FCA2-8322-49AC-8EE5-2099793B0A0D}" srcOrd="0" destOrd="0" presId="urn:microsoft.com/office/officeart/2005/8/layout/orgChart1"/>
+    <dgm:cxn modelId="{E4BE87A0-32BB-4FEA-9C9C-6AE9A4150136}" type="presOf" srcId="{6B411A8C-8AB2-4DC8-98A8-0CCB86BB8AE7}" destId="{77A09002-37E7-4C58-804E-E73029D7F840}" srcOrd="0" destOrd="0" presId="urn:microsoft.com/office/officeart/2005/8/layout/orgChart1"/>
+    <dgm:cxn modelId="{E78EE4B2-A471-491B-BFC3-3CF8D7F31D06}" type="presOf" srcId="{C2BB8D5E-E4BF-4DA9-8618-8B4BBC4B0D77}" destId="{E433FCA2-8322-49AC-8EE5-2099793B0A0D}" srcOrd="0" destOrd="0" presId="urn:microsoft.com/office/officeart/2005/8/layout/orgChart1"/>
+    <dgm:cxn modelId="{C40A5631-940F-4DD2-9787-318E04DD1672}" type="presOf" srcId="{1CC0C5BB-04B8-44E5-938D-FCE46AE3C529}" destId="{24FE5404-A7F7-4C4C-8A22-94AE77EDADBA}" srcOrd="0" destOrd="0" presId="urn:microsoft.com/office/officeart/2005/8/layout/orgChart1"/>
+    <dgm:cxn modelId="{F3623BD1-8E37-4175-9632-325BC427E72E}" type="presOf" srcId="{C2BB8D5E-E4BF-4DA9-8618-8B4BBC4B0D77}" destId="{322802BC-81DA-428E-B5E0-4358D9969419}" srcOrd="1" destOrd="0" presId="urn:microsoft.com/office/officeart/2005/8/layout/orgChart1"/>
+    <dgm:cxn modelId="{5CA1DC97-2557-4328-AC8F-B97CE7FAAB1F}" type="presOf" srcId="{218B7655-C1E7-4C55-8A6B-57FF5E0286F8}" destId="{2BA344A5-3D26-4074-82C1-9CF21FD1A2BC}" srcOrd="0" destOrd="0" presId="urn:microsoft.com/office/officeart/2005/8/layout/orgChart1"/>
+    <dgm:cxn modelId="{FF978CCC-46E3-4CAB-8BF1-8D0502940EFE}" type="presOf" srcId="{EC645A8D-4258-4A4A-BECE-EBA6FC628F0B}" destId="{E08044A0-33B1-4452-8C19-F2C9FAA00E45}" srcOrd="0" destOrd="0" presId="urn:microsoft.com/office/officeart/2005/8/layout/orgChart1"/>
+    <dgm:cxn modelId="{7AE43EB4-33D6-4359-A575-AC38D7F92710}" type="presOf" srcId="{A16AF306-0323-4AB2-B19D-77A9098F2421}" destId="{3408ED3D-7875-4B26-BF29-9F0063F12119}" srcOrd="0" destOrd="0" presId="urn:microsoft.com/office/officeart/2005/8/layout/orgChart1"/>
+    <dgm:cxn modelId="{EA41B4FF-D2D7-4383-9F25-D29F9FD237E8}" type="presOf" srcId="{ABCD5654-6AFC-43E4-B89E-2B938BB6EEC2}" destId="{EC31D3A8-D892-450B-9B9F-67CEEBD53FA6}" srcOrd="0" destOrd="0" presId="urn:microsoft.com/office/officeart/2005/8/layout/orgChart1"/>
+    <dgm:cxn modelId="{7FA3C9E2-3A90-40FC-8C38-3EE18D1818BA}" type="presOf" srcId="{33345D3E-0B41-40ED-8078-C7F6ED699EBF}" destId="{214B3BF8-5855-47E5-BEEF-ED1D0C71E13F}" srcOrd="0" destOrd="0" presId="urn:microsoft.com/office/officeart/2005/8/layout/orgChart1"/>
+    <dgm:cxn modelId="{AEB4B3F7-87CB-4F9D-9CA1-12F8AF71D78A}" type="presOf" srcId="{B0999B38-5F64-4FC6-8842-9C5679E6D990}" destId="{1131E66D-AF26-468F-9644-3B961E4D491A}" srcOrd="0" destOrd="0" presId="urn:microsoft.com/office/officeart/2005/8/layout/orgChart1"/>
+    <dgm:cxn modelId="{C89D547C-46AD-44BD-890C-7105C6DAC734}" type="presOf" srcId="{84AA2CEB-5650-4B94-9692-91046205CCFB}" destId="{C1879E52-3B84-4A4F-BC51-917D2E4028BA}" srcOrd="1" destOrd="0" presId="urn:microsoft.com/office/officeart/2005/8/layout/orgChart1"/>
     <dgm:cxn modelId="{D103F2A4-DE5A-4175-9126-06521973241A}" srcId="{6B411A8C-8AB2-4DC8-98A8-0CCB86BB8AE7}" destId="{1CC0C5BB-04B8-44E5-938D-FCE46AE3C529}" srcOrd="0" destOrd="0" parTransId="{A16AF306-0323-4AB2-B19D-77A9098F2421}" sibTransId="{2D625A58-E63D-4E45-B8DA-31177961C18A}"/>
-    <dgm:cxn modelId="{504385DD-D738-42A7-A942-444640FD40F1}" type="presOf" srcId="{ABCD5654-6AFC-43E4-B89E-2B938BB6EEC2}" destId="{EC31D3A8-D892-450B-9B9F-67CEEBD53FA6}" srcOrd="0" destOrd="0" presId="urn:microsoft.com/office/officeart/2005/8/layout/orgChart1"/>
-    <dgm:cxn modelId="{B57D649B-62B1-4F9A-A49D-191EEB2D6A7B}" type="presOf" srcId="{84AA2CEB-5650-4B94-9692-91046205CCFB}" destId="{C1879E52-3B84-4A4F-BC51-917D2E4028BA}" srcOrd="1" destOrd="0" presId="urn:microsoft.com/office/officeart/2005/8/layout/orgChart1"/>
+    <dgm:cxn modelId="{C363AF65-BB49-4493-8F7A-00D79723432F}" type="presOf" srcId="{84AA2CEB-5650-4B94-9692-91046205CCFB}" destId="{B3956DD9-759A-4C8E-8763-477C5B83E32F}" srcOrd="0" destOrd="0" presId="urn:microsoft.com/office/officeart/2005/8/layout/orgChart1"/>
     <dgm:cxn modelId="{061D593F-984A-4210-8099-ECF02821C64E}" srcId="{6B411A8C-8AB2-4DC8-98A8-0CCB86BB8AE7}" destId="{C2BB8D5E-E4BF-4DA9-8618-8B4BBC4B0D77}" srcOrd="2" destOrd="0" parTransId="{218B7655-C1E7-4C55-8A6B-57FF5E0286F8}" sibTransId="{67036AD8-10B4-4AF0-9F7B-FFC0DEDD9234}"/>
-    <dgm:cxn modelId="{545730FD-2FC0-4B56-93CC-7294221C1FB1}" type="presOf" srcId="{C2BB8D5E-E4BF-4DA9-8618-8B4BBC4B0D77}" destId="{322802BC-81DA-428E-B5E0-4358D9969419}" srcOrd="1" destOrd="0" presId="urn:microsoft.com/office/officeart/2005/8/layout/orgChart1"/>
-    <dgm:cxn modelId="{69C9AF77-465A-4A82-9E0C-2BE44A48EC87}" type="presOf" srcId="{6B411A8C-8AB2-4DC8-98A8-0CCB86BB8AE7}" destId="{77A09002-37E7-4C58-804E-E73029D7F840}" srcOrd="0" destOrd="0" presId="urn:microsoft.com/office/officeart/2005/8/layout/orgChart1"/>
-    <dgm:cxn modelId="{E3B77C31-5CBF-4E47-B173-76BEABB80DDE}" type="presOf" srcId="{EC645A8D-4258-4A4A-BECE-EBA6FC628F0B}" destId="{6FE38035-F466-4547-8F6C-993A05E42E56}" srcOrd="1" destOrd="0" presId="urn:microsoft.com/office/officeart/2005/8/layout/orgChart1"/>
-    <dgm:cxn modelId="{751EE258-B249-4B9B-B5D0-9B719B5E2D6B}" type="presOf" srcId="{EC645A8D-4258-4A4A-BECE-EBA6FC628F0B}" destId="{E08044A0-33B1-4452-8C19-F2C9FAA00E45}" srcOrd="0" destOrd="0" presId="urn:microsoft.com/office/officeart/2005/8/layout/orgChart1"/>
-    <dgm:cxn modelId="{64B9176A-9BF0-4DFB-BC3A-17288C8B3004}" type="presParOf" srcId="{214B3BF8-5855-47E5-BEEF-ED1D0C71E13F}" destId="{E9AFEDEB-6359-4654-8720-C7861026CCE2}" srcOrd="0" destOrd="0" presId="urn:microsoft.com/office/officeart/2005/8/layout/orgChart1"/>
-    <dgm:cxn modelId="{BAE7F8DF-50F0-49AA-8936-89BD4993136C}" type="presParOf" srcId="{E9AFEDEB-6359-4654-8720-C7861026CCE2}" destId="{66BDF6B5-3F52-40D4-BC2B-B0C1320E4AE8}" srcOrd="0" destOrd="0" presId="urn:microsoft.com/office/officeart/2005/8/layout/orgChart1"/>
-    <dgm:cxn modelId="{3155015F-B25C-4E45-AE41-A8083D3E31DB}" type="presParOf" srcId="{66BDF6B5-3F52-40D4-BC2B-B0C1320E4AE8}" destId="{77A09002-37E7-4C58-804E-E73029D7F840}" srcOrd="0" destOrd="0" presId="urn:microsoft.com/office/officeart/2005/8/layout/orgChart1"/>
-    <dgm:cxn modelId="{AF597E9A-0EFC-4F92-95B1-333553A035BA}" type="presParOf" srcId="{66BDF6B5-3F52-40D4-BC2B-B0C1320E4AE8}" destId="{1D4D4550-94B6-41C2-8B59-57947C724E32}" srcOrd="1" destOrd="0" presId="urn:microsoft.com/office/officeart/2005/8/layout/orgChart1"/>
-    <dgm:cxn modelId="{B3292920-495C-4D3A-8504-7C2ECB2225CC}" type="presParOf" srcId="{E9AFEDEB-6359-4654-8720-C7861026CCE2}" destId="{5DF9F330-6C4E-4229-8269-0B9BF8222710}" srcOrd="1" destOrd="0" presId="urn:microsoft.com/office/officeart/2005/8/layout/orgChart1"/>
-    <dgm:cxn modelId="{949D0206-1674-4150-BA44-8449F5AEC1F3}" type="presParOf" srcId="{5DF9F330-6C4E-4229-8269-0B9BF8222710}" destId="{3408ED3D-7875-4B26-BF29-9F0063F12119}" srcOrd="0" destOrd="0" presId="urn:microsoft.com/office/officeart/2005/8/layout/orgChart1"/>
-    <dgm:cxn modelId="{F5E300AF-C57B-444E-BAA0-0BF9DDCF7C24}" type="presParOf" srcId="{5DF9F330-6C4E-4229-8269-0B9BF8222710}" destId="{D61D5F04-9783-4429-A622-94B80531DF27}" srcOrd="1" destOrd="0" presId="urn:microsoft.com/office/officeart/2005/8/layout/orgChart1"/>
-    <dgm:cxn modelId="{71C9C61C-5A46-4218-87E2-6711BC70DBFF}" type="presParOf" srcId="{D61D5F04-9783-4429-A622-94B80531DF27}" destId="{7123C5D7-F3C3-44BB-BF6B-89F2ADBDF807}" srcOrd="0" destOrd="0" presId="urn:microsoft.com/office/officeart/2005/8/layout/orgChart1"/>
-    <dgm:cxn modelId="{4E87FF59-6786-42FB-AB7F-89019D263B64}" type="presParOf" srcId="{7123C5D7-F3C3-44BB-BF6B-89F2ADBDF807}" destId="{24FE5404-A7F7-4C4C-8A22-94AE77EDADBA}" srcOrd="0" destOrd="0" presId="urn:microsoft.com/office/officeart/2005/8/layout/orgChart1"/>
-    <dgm:cxn modelId="{C49441C1-2F6C-4441-A466-EA5DDFAE6C9F}" type="presParOf" srcId="{7123C5D7-F3C3-44BB-BF6B-89F2ADBDF807}" destId="{FE89A596-604F-4424-A763-C48182863A29}" srcOrd="1" destOrd="0" presId="urn:microsoft.com/office/officeart/2005/8/layout/orgChart1"/>
-    <dgm:cxn modelId="{A7429C9A-CD23-438C-89CB-DD76B4C17DBF}" type="presParOf" srcId="{D61D5F04-9783-4429-A622-94B80531DF27}" destId="{87C5126D-25D2-4EFF-931E-3A0B0A17DF57}" srcOrd="1" destOrd="0" presId="urn:microsoft.com/office/officeart/2005/8/layout/orgChart1"/>
-    <dgm:cxn modelId="{BCC209DC-BD22-4A90-92ED-1FE2D71E7DAF}" type="presParOf" srcId="{D61D5F04-9783-4429-A622-94B80531DF27}" destId="{6EE38AFC-2207-42D1-A89A-C27EBA7433FE}" srcOrd="2" destOrd="0" presId="urn:microsoft.com/office/officeart/2005/8/layout/orgChart1"/>
-    <dgm:cxn modelId="{0A0BED3C-0629-4907-A54B-2F74B7F575D1}" type="presParOf" srcId="{5DF9F330-6C4E-4229-8269-0B9BF8222710}" destId="{EC31D3A8-D892-450B-9B9F-67CEEBD53FA6}" srcOrd="2" destOrd="0" presId="urn:microsoft.com/office/officeart/2005/8/layout/orgChart1"/>
-    <dgm:cxn modelId="{B09E25DF-E6C3-4986-A8BB-7F1D2969FF03}" type="presParOf" srcId="{5DF9F330-6C4E-4229-8269-0B9BF8222710}" destId="{9EFBA0A0-7585-4EF3-A9A7-F9C956BCC3EC}" srcOrd="3" destOrd="0" presId="urn:microsoft.com/office/officeart/2005/8/layout/orgChart1"/>
-    <dgm:cxn modelId="{0835AB02-6BFD-4434-BBE1-2FCE5258B9D2}" type="presParOf" srcId="{9EFBA0A0-7585-4EF3-A9A7-F9C956BCC3EC}" destId="{3B35A8D7-503C-4A44-825D-BAF34C80948B}" srcOrd="0" destOrd="0" presId="urn:microsoft.com/office/officeart/2005/8/layout/orgChart1"/>
-    <dgm:cxn modelId="{30D54F2F-80F1-41E4-8C90-D36DFF050501}" type="presParOf" srcId="{3B35A8D7-503C-4A44-825D-BAF34C80948B}" destId="{E08044A0-33B1-4452-8C19-F2C9FAA00E45}" srcOrd="0" destOrd="0" presId="urn:microsoft.com/office/officeart/2005/8/layout/orgChart1"/>
-    <dgm:cxn modelId="{5F8F0112-BBBE-4448-8BF0-FDC7644507A2}" type="presParOf" srcId="{3B35A8D7-503C-4A44-825D-BAF34C80948B}" destId="{6FE38035-F466-4547-8F6C-993A05E42E56}" srcOrd="1" destOrd="0" presId="urn:microsoft.com/office/officeart/2005/8/layout/orgChart1"/>
-    <dgm:cxn modelId="{698F102F-12BE-428A-BDA8-A2CAB0A05082}" type="presParOf" srcId="{9EFBA0A0-7585-4EF3-A9A7-F9C956BCC3EC}" destId="{BCB31228-0A52-41D3-8CA5-83524F6D7B8B}" srcOrd="1" destOrd="0" presId="urn:microsoft.com/office/officeart/2005/8/layout/orgChart1"/>
-    <dgm:cxn modelId="{1ADBF1F3-1906-4DA8-BA35-C4ADEA877A07}" type="presParOf" srcId="{9EFBA0A0-7585-4EF3-A9A7-F9C956BCC3EC}" destId="{7C074851-EE58-48B6-9C70-4B35E8F54F98}" srcOrd="2" destOrd="0" presId="urn:microsoft.com/office/officeart/2005/8/layout/orgChart1"/>
-    <dgm:cxn modelId="{06FA0B92-EEAC-4F22-8D7E-BF302C9B2BF8}" type="presParOf" srcId="{5DF9F330-6C4E-4229-8269-0B9BF8222710}" destId="{2BA344A5-3D26-4074-82C1-9CF21FD1A2BC}" srcOrd="4" destOrd="0" presId="urn:microsoft.com/office/officeart/2005/8/layout/orgChart1"/>
-    <dgm:cxn modelId="{AE3FE143-CDCA-4031-A664-35873DF661C1}" type="presParOf" srcId="{5DF9F330-6C4E-4229-8269-0B9BF8222710}" destId="{4428E7E4-4DD5-4F30-8DF3-2D2C7809FB35}" srcOrd="5" destOrd="0" presId="urn:microsoft.com/office/officeart/2005/8/layout/orgChart1"/>
-    <dgm:cxn modelId="{778D2F46-BD14-49E8-9175-75E227F1C23D}" type="presParOf" srcId="{4428E7E4-4DD5-4F30-8DF3-2D2C7809FB35}" destId="{A83DCBF6-0084-40A5-B1EE-2A4841C8EBC7}" srcOrd="0" destOrd="0" presId="urn:microsoft.com/office/officeart/2005/8/layout/orgChart1"/>
-    <dgm:cxn modelId="{34AD960F-7B8A-4CBC-90CB-BFDA9476A433}" type="presParOf" srcId="{A83DCBF6-0084-40A5-B1EE-2A4841C8EBC7}" destId="{E433FCA2-8322-49AC-8EE5-2099793B0A0D}" srcOrd="0" destOrd="0" presId="urn:microsoft.com/office/officeart/2005/8/layout/orgChart1"/>
-    <dgm:cxn modelId="{50014DB2-F87B-4144-BC03-51178D33F173}" type="presParOf" srcId="{A83DCBF6-0084-40A5-B1EE-2A4841C8EBC7}" destId="{322802BC-81DA-428E-B5E0-4358D9969419}" srcOrd="1" destOrd="0" presId="urn:microsoft.com/office/officeart/2005/8/layout/orgChart1"/>
-    <dgm:cxn modelId="{73D7999B-F805-4320-AA6D-7FBA8D0960E8}" type="presParOf" srcId="{4428E7E4-4DD5-4F30-8DF3-2D2C7809FB35}" destId="{709E6EBD-8F70-43AD-AAFD-F0C5CCDDD415}" srcOrd="1" destOrd="0" presId="urn:microsoft.com/office/officeart/2005/8/layout/orgChart1"/>
-    <dgm:cxn modelId="{58949CCC-C7DE-4254-9454-E705D3BC4644}" type="presParOf" srcId="{4428E7E4-4DD5-4F30-8DF3-2D2C7809FB35}" destId="{9ADE9C44-25CB-4D8A-A470-8375AEC2338C}" srcOrd="2" destOrd="0" presId="urn:microsoft.com/office/officeart/2005/8/layout/orgChart1"/>
-    <dgm:cxn modelId="{FCCBF67D-6CEB-4C37-93C5-11589282C675}" type="presParOf" srcId="{5DF9F330-6C4E-4229-8269-0B9BF8222710}" destId="{1131E66D-AF26-468F-9644-3B961E4D491A}" srcOrd="6" destOrd="0" presId="urn:microsoft.com/office/officeart/2005/8/layout/orgChart1"/>
-    <dgm:cxn modelId="{13ADBB7F-A463-4074-8CF5-E9AE98030D93}" type="presParOf" srcId="{5DF9F330-6C4E-4229-8269-0B9BF8222710}" destId="{763AC4D5-3F3C-4142-A7C3-0C65895E4CAF}" srcOrd="7" destOrd="0" presId="urn:microsoft.com/office/officeart/2005/8/layout/orgChart1"/>
-    <dgm:cxn modelId="{5A126682-34F1-409E-8DF3-EA8AEEBCC2E5}" type="presParOf" srcId="{763AC4D5-3F3C-4142-A7C3-0C65895E4CAF}" destId="{BB83DE97-CF92-45C6-8C95-13030C8F5626}" srcOrd="0" destOrd="0" presId="urn:microsoft.com/office/officeart/2005/8/layout/orgChart1"/>
-    <dgm:cxn modelId="{EF2570FA-00EB-40B8-83FD-7C57A0544236}" type="presParOf" srcId="{BB83DE97-CF92-45C6-8C95-13030C8F5626}" destId="{B3956DD9-759A-4C8E-8763-477C5B83E32F}" srcOrd="0" destOrd="0" presId="urn:microsoft.com/office/officeart/2005/8/layout/orgChart1"/>
-    <dgm:cxn modelId="{99381183-2EE3-477F-9C5F-3806719579EA}" type="presParOf" srcId="{BB83DE97-CF92-45C6-8C95-13030C8F5626}" destId="{C1879E52-3B84-4A4F-BC51-917D2E4028BA}" srcOrd="1" destOrd="0" presId="urn:microsoft.com/office/officeart/2005/8/layout/orgChart1"/>
-    <dgm:cxn modelId="{A81FC820-E354-4CB1-A382-DF104E70EE61}" type="presParOf" srcId="{763AC4D5-3F3C-4142-A7C3-0C65895E4CAF}" destId="{8B0C3A19-47BD-4DA3-BAA8-1D543F52B5B2}" srcOrd="1" destOrd="0" presId="urn:microsoft.com/office/officeart/2005/8/layout/orgChart1"/>
-    <dgm:cxn modelId="{89A6322F-B7ED-4F87-AAAB-71AE56B9DC30}" type="presParOf" srcId="{763AC4D5-3F3C-4142-A7C3-0C65895E4CAF}" destId="{83536366-6300-4B2C-9B56-395186462A9F}" srcOrd="2" destOrd="0" presId="urn:microsoft.com/office/officeart/2005/8/layout/orgChart1"/>
-    <dgm:cxn modelId="{674D7CB0-FF06-4B99-978C-4E5AAF22CDBE}" type="presParOf" srcId="{E9AFEDEB-6359-4654-8720-C7861026CCE2}" destId="{92E6091B-2C21-4582-B5C5-017C3ECA6AE4}" srcOrd="2" destOrd="0" presId="urn:microsoft.com/office/officeart/2005/8/layout/orgChart1"/>
+    <dgm:cxn modelId="{CAD7B51F-172C-47C0-BF51-1F70851FC13B}" type="presParOf" srcId="{214B3BF8-5855-47E5-BEEF-ED1D0C71E13F}" destId="{E9AFEDEB-6359-4654-8720-C7861026CCE2}" srcOrd="0" destOrd="0" presId="urn:microsoft.com/office/officeart/2005/8/layout/orgChart1"/>
+    <dgm:cxn modelId="{85A29443-7084-45D9-8F2D-335CC76E8F14}" type="presParOf" srcId="{E9AFEDEB-6359-4654-8720-C7861026CCE2}" destId="{66BDF6B5-3F52-40D4-BC2B-B0C1320E4AE8}" srcOrd="0" destOrd="0" presId="urn:microsoft.com/office/officeart/2005/8/layout/orgChart1"/>
+    <dgm:cxn modelId="{EC13AB24-9919-4D4E-9261-34F3F829196E}" type="presParOf" srcId="{66BDF6B5-3F52-40D4-BC2B-B0C1320E4AE8}" destId="{77A09002-37E7-4C58-804E-E73029D7F840}" srcOrd="0" destOrd="0" presId="urn:microsoft.com/office/officeart/2005/8/layout/orgChart1"/>
+    <dgm:cxn modelId="{70F20B03-DC50-4BF2-9DE5-FA308B321955}" type="presParOf" srcId="{66BDF6B5-3F52-40D4-BC2B-B0C1320E4AE8}" destId="{1D4D4550-94B6-41C2-8B59-57947C724E32}" srcOrd="1" destOrd="0" presId="urn:microsoft.com/office/officeart/2005/8/layout/orgChart1"/>
+    <dgm:cxn modelId="{8966EF2D-F663-4483-9269-58E4DA2EB6BA}" type="presParOf" srcId="{E9AFEDEB-6359-4654-8720-C7861026CCE2}" destId="{5DF9F330-6C4E-4229-8269-0B9BF8222710}" srcOrd="1" destOrd="0" presId="urn:microsoft.com/office/officeart/2005/8/layout/orgChart1"/>
+    <dgm:cxn modelId="{595BCD48-4A8B-4172-ABE5-E659A03F51DC}" type="presParOf" srcId="{5DF9F330-6C4E-4229-8269-0B9BF8222710}" destId="{3408ED3D-7875-4B26-BF29-9F0063F12119}" srcOrd="0" destOrd="0" presId="urn:microsoft.com/office/officeart/2005/8/layout/orgChart1"/>
+    <dgm:cxn modelId="{7185B277-B7CD-4865-9429-AFFDC4B55BC8}" type="presParOf" srcId="{5DF9F330-6C4E-4229-8269-0B9BF8222710}" destId="{D61D5F04-9783-4429-A622-94B80531DF27}" srcOrd="1" destOrd="0" presId="urn:microsoft.com/office/officeart/2005/8/layout/orgChart1"/>
+    <dgm:cxn modelId="{5DFB0619-D345-49B5-8191-29A32A2C3F07}" type="presParOf" srcId="{D61D5F04-9783-4429-A622-94B80531DF27}" destId="{7123C5D7-F3C3-44BB-BF6B-89F2ADBDF807}" srcOrd="0" destOrd="0" presId="urn:microsoft.com/office/officeart/2005/8/layout/orgChart1"/>
+    <dgm:cxn modelId="{D9A3C6E8-9FA3-4432-9F7F-42D396D59F84}" type="presParOf" srcId="{7123C5D7-F3C3-44BB-BF6B-89F2ADBDF807}" destId="{24FE5404-A7F7-4C4C-8A22-94AE77EDADBA}" srcOrd="0" destOrd="0" presId="urn:microsoft.com/office/officeart/2005/8/layout/orgChart1"/>
+    <dgm:cxn modelId="{4984A1B9-A8EF-4D6D-BD06-98E6ABBE7CF4}" type="presParOf" srcId="{7123C5D7-F3C3-44BB-BF6B-89F2ADBDF807}" destId="{FE89A596-604F-4424-A763-C48182863A29}" srcOrd="1" destOrd="0" presId="urn:microsoft.com/office/officeart/2005/8/layout/orgChart1"/>
+    <dgm:cxn modelId="{CABEA572-1F64-460F-8E2B-4D4AC6EF8358}" type="presParOf" srcId="{D61D5F04-9783-4429-A622-94B80531DF27}" destId="{87C5126D-25D2-4EFF-931E-3A0B0A17DF57}" srcOrd="1" destOrd="0" presId="urn:microsoft.com/office/officeart/2005/8/layout/orgChart1"/>
+    <dgm:cxn modelId="{6954511D-3825-4DC3-B72D-F3B799ABE725}" type="presParOf" srcId="{D61D5F04-9783-4429-A622-94B80531DF27}" destId="{6EE38AFC-2207-42D1-A89A-C27EBA7433FE}" srcOrd="2" destOrd="0" presId="urn:microsoft.com/office/officeart/2005/8/layout/orgChart1"/>
+    <dgm:cxn modelId="{1BFE7776-EC47-40E8-AEEB-6AC4D37D8563}" type="presParOf" srcId="{5DF9F330-6C4E-4229-8269-0B9BF8222710}" destId="{EC31D3A8-D892-450B-9B9F-67CEEBD53FA6}" srcOrd="2" destOrd="0" presId="urn:microsoft.com/office/officeart/2005/8/layout/orgChart1"/>
+    <dgm:cxn modelId="{3E3DA1D3-97FE-40B2-BC81-4A8515CA59D1}" type="presParOf" srcId="{5DF9F330-6C4E-4229-8269-0B9BF8222710}" destId="{9EFBA0A0-7585-4EF3-A9A7-F9C956BCC3EC}" srcOrd="3" destOrd="0" presId="urn:microsoft.com/office/officeart/2005/8/layout/orgChart1"/>
+    <dgm:cxn modelId="{B12A1EB3-90BF-4617-BF88-B0EC49AF674F}" type="presParOf" srcId="{9EFBA0A0-7585-4EF3-A9A7-F9C956BCC3EC}" destId="{3B35A8D7-503C-4A44-825D-BAF34C80948B}" srcOrd="0" destOrd="0" presId="urn:microsoft.com/office/officeart/2005/8/layout/orgChart1"/>
+    <dgm:cxn modelId="{CCBD36F5-73A2-46E1-8BD7-1BB014E9D0A3}" type="presParOf" srcId="{3B35A8D7-503C-4A44-825D-BAF34C80948B}" destId="{E08044A0-33B1-4452-8C19-F2C9FAA00E45}" srcOrd="0" destOrd="0" presId="urn:microsoft.com/office/officeart/2005/8/layout/orgChart1"/>
+    <dgm:cxn modelId="{FF2A3244-1B4B-45B0-BDB1-BEE0D77012AE}" type="presParOf" srcId="{3B35A8D7-503C-4A44-825D-BAF34C80948B}" destId="{6FE38035-F466-4547-8F6C-993A05E42E56}" srcOrd="1" destOrd="0" presId="urn:microsoft.com/office/officeart/2005/8/layout/orgChart1"/>
+    <dgm:cxn modelId="{3874D62A-8C07-4437-A478-A0724969ABA6}" type="presParOf" srcId="{9EFBA0A0-7585-4EF3-A9A7-F9C956BCC3EC}" destId="{BCB31228-0A52-41D3-8CA5-83524F6D7B8B}" srcOrd="1" destOrd="0" presId="urn:microsoft.com/office/officeart/2005/8/layout/orgChart1"/>
+    <dgm:cxn modelId="{6B7D7350-7E53-4F56-B9DF-32121E80A31D}" type="presParOf" srcId="{9EFBA0A0-7585-4EF3-A9A7-F9C956BCC3EC}" destId="{7C074851-EE58-48B6-9C70-4B35E8F54F98}" srcOrd="2" destOrd="0" presId="urn:microsoft.com/office/officeart/2005/8/layout/orgChart1"/>
+    <dgm:cxn modelId="{F18EBF23-5E04-486F-946E-E28AE47468E4}" type="presParOf" srcId="{5DF9F330-6C4E-4229-8269-0B9BF8222710}" destId="{2BA344A5-3D26-4074-82C1-9CF21FD1A2BC}" srcOrd="4" destOrd="0" presId="urn:microsoft.com/office/officeart/2005/8/layout/orgChart1"/>
+    <dgm:cxn modelId="{0770520E-59B5-4034-9CA4-5B5636E2E0B3}" type="presParOf" srcId="{5DF9F330-6C4E-4229-8269-0B9BF8222710}" destId="{4428E7E4-4DD5-4F30-8DF3-2D2C7809FB35}" srcOrd="5" destOrd="0" presId="urn:microsoft.com/office/officeart/2005/8/layout/orgChart1"/>
+    <dgm:cxn modelId="{FD38A025-A766-4559-A026-1A7B47D02BE3}" type="presParOf" srcId="{4428E7E4-4DD5-4F30-8DF3-2D2C7809FB35}" destId="{A83DCBF6-0084-40A5-B1EE-2A4841C8EBC7}" srcOrd="0" destOrd="0" presId="urn:microsoft.com/office/officeart/2005/8/layout/orgChart1"/>
+    <dgm:cxn modelId="{B8E3D017-2B41-47B9-A4C9-8E20B005A085}" type="presParOf" srcId="{A83DCBF6-0084-40A5-B1EE-2A4841C8EBC7}" destId="{E433FCA2-8322-49AC-8EE5-2099793B0A0D}" srcOrd="0" destOrd="0" presId="urn:microsoft.com/office/officeart/2005/8/layout/orgChart1"/>
+    <dgm:cxn modelId="{461021B9-6E4A-4345-B000-6C89062E8362}" type="presParOf" srcId="{A83DCBF6-0084-40A5-B1EE-2A4841C8EBC7}" destId="{322802BC-81DA-428E-B5E0-4358D9969419}" srcOrd="1" destOrd="0" presId="urn:microsoft.com/office/officeart/2005/8/layout/orgChart1"/>
+    <dgm:cxn modelId="{22EB7364-D01B-4B9F-AA03-EE098F8512E7}" type="presParOf" srcId="{4428E7E4-4DD5-4F30-8DF3-2D2C7809FB35}" destId="{709E6EBD-8F70-43AD-AAFD-F0C5CCDDD415}" srcOrd="1" destOrd="0" presId="urn:microsoft.com/office/officeart/2005/8/layout/orgChart1"/>
+    <dgm:cxn modelId="{25B5CEA2-DF01-4990-989D-125985CDF617}" type="presParOf" srcId="{4428E7E4-4DD5-4F30-8DF3-2D2C7809FB35}" destId="{9ADE9C44-25CB-4D8A-A470-8375AEC2338C}" srcOrd="2" destOrd="0" presId="urn:microsoft.com/office/officeart/2005/8/layout/orgChart1"/>
+    <dgm:cxn modelId="{A8D5051F-21A7-473D-8D40-E1173D036232}" type="presParOf" srcId="{5DF9F330-6C4E-4229-8269-0B9BF8222710}" destId="{1131E66D-AF26-468F-9644-3B961E4D491A}" srcOrd="6" destOrd="0" presId="urn:microsoft.com/office/officeart/2005/8/layout/orgChart1"/>
+    <dgm:cxn modelId="{14A14F49-E309-4365-B4BF-906EF96C49FF}" type="presParOf" srcId="{5DF9F330-6C4E-4229-8269-0B9BF8222710}" destId="{763AC4D5-3F3C-4142-A7C3-0C65895E4CAF}" srcOrd="7" destOrd="0" presId="urn:microsoft.com/office/officeart/2005/8/layout/orgChart1"/>
+    <dgm:cxn modelId="{FD7CAFD1-F9A4-42E0-A4F9-4BAA3E560644}" type="presParOf" srcId="{763AC4D5-3F3C-4142-A7C3-0C65895E4CAF}" destId="{BB83DE97-CF92-45C6-8C95-13030C8F5626}" srcOrd="0" destOrd="0" presId="urn:microsoft.com/office/officeart/2005/8/layout/orgChart1"/>
+    <dgm:cxn modelId="{79B0D818-5853-4D7F-ACF9-C1E7EA7563D4}" type="presParOf" srcId="{BB83DE97-CF92-45C6-8C95-13030C8F5626}" destId="{B3956DD9-759A-4C8E-8763-477C5B83E32F}" srcOrd="0" destOrd="0" presId="urn:microsoft.com/office/officeart/2005/8/layout/orgChart1"/>
+    <dgm:cxn modelId="{03472566-2F90-41B8-AACD-7911326D5CA2}" type="presParOf" srcId="{BB83DE97-CF92-45C6-8C95-13030C8F5626}" destId="{C1879E52-3B84-4A4F-BC51-917D2E4028BA}" srcOrd="1" destOrd="0" presId="urn:microsoft.com/office/officeart/2005/8/layout/orgChart1"/>
+    <dgm:cxn modelId="{B631D4A6-E837-40F4-BFC9-AACA04E99CE7}" type="presParOf" srcId="{763AC4D5-3F3C-4142-A7C3-0C65895E4CAF}" destId="{8B0C3A19-47BD-4DA3-BAA8-1D543F52B5B2}" srcOrd="1" destOrd="0" presId="urn:microsoft.com/office/officeart/2005/8/layout/orgChart1"/>
+    <dgm:cxn modelId="{F0EEC301-B793-4D69-8638-4BBA15F914B0}" type="presParOf" srcId="{763AC4D5-3F3C-4142-A7C3-0C65895E4CAF}" destId="{83536366-6300-4B2C-9B56-395186462A9F}" srcOrd="2" destOrd="0" presId="urn:microsoft.com/office/officeart/2005/8/layout/orgChart1"/>
+    <dgm:cxn modelId="{AE10BFFA-0AE5-4CCF-9DD8-2AC241856C9D}" type="presParOf" srcId="{E9AFEDEB-6359-4654-8720-C7861026CCE2}" destId="{92E6091B-2C21-4582-B5C5-017C3ECA6AE4}" srcOrd="2" destOrd="0" presId="urn:microsoft.com/office/officeart/2005/8/layout/orgChart1"/>
   </dgm:cxnLst>
   <dgm:bg/>
   <dgm:whole/>
@@ -32477,82 +32866,82 @@
     </dgm:pt>
   </dgm:ptLst>
   <dgm:cxnLst>
-    <dgm:cxn modelId="{DE30F5EF-0F7E-48EA-B1AC-C7B2679E34C7}" type="presOf" srcId="{12F913D9-FB73-4E25-AB30-E0225958F1FC}" destId="{2D070600-3FFB-4384-A7EC-E99AC69D92D4}" srcOrd="1" destOrd="0" presId="urn:microsoft.com/office/officeart/2009/3/layout/HorizontalOrganizationChart"/>
+    <dgm:cxn modelId="{C0726495-0115-4066-A65C-7D72031B0931}" type="presOf" srcId="{12F913D9-FB73-4E25-AB30-E0225958F1FC}" destId="{2D070600-3FFB-4384-A7EC-E99AC69D92D4}" srcOrd="1" destOrd="0" presId="urn:microsoft.com/office/officeart/2009/3/layout/HorizontalOrganizationChart"/>
+    <dgm:cxn modelId="{31638CC3-F0D5-4FD4-9A1B-77C034943B22}" type="presOf" srcId="{2A943410-9F88-41CF-9C03-4DE206C12CDD}" destId="{22A73DE8-06A3-4738-8DF1-1BB00FC3DF3D}" srcOrd="0" destOrd="0" presId="urn:microsoft.com/office/officeart/2009/3/layout/HorizontalOrganizationChart"/>
+    <dgm:cxn modelId="{B8B39FD5-833A-49D3-973D-FF8BF10CA980}" type="presOf" srcId="{41B45B26-F0B5-4B23-8314-F55BCACFC59A}" destId="{45584576-267E-4072-AD81-F287BEEA5D83}" srcOrd="0" destOrd="0" presId="urn:microsoft.com/office/officeart/2009/3/layout/HorizontalOrganizationChart"/>
     <dgm:cxn modelId="{183BF162-9CA0-4016-9A9A-96B5F3A81B5E}" srcId="{544FA98B-768C-4735-B8D6-D1AE13122174}" destId="{639DEDD2-C00C-4D90-A8B8-C1FDA690E12D}" srcOrd="0" destOrd="0" parTransId="{B1066A05-5ADE-4C6F-B2FD-09E2D582D324}" sibTransId="{A8936698-B9DD-4833-A84D-B8922B036636}"/>
-    <dgm:cxn modelId="{334FE91C-A4BD-4509-ADCE-F922C8642A9A}" type="presOf" srcId="{544FA98B-768C-4735-B8D6-D1AE13122174}" destId="{4A0BEDA8-6459-4D0F-A8A0-823890D4C2F0}" srcOrd="0" destOrd="0" presId="urn:microsoft.com/office/officeart/2009/3/layout/HorizontalOrganizationChart"/>
-    <dgm:cxn modelId="{1FF83E38-FF17-48AB-942E-D2D402820452}" type="presOf" srcId="{F2536003-3931-4E70-9206-641D94A76ED1}" destId="{3725AEFF-706B-4A7B-B9A0-238490510BF3}" srcOrd="1" destOrd="0" presId="urn:microsoft.com/office/officeart/2009/3/layout/HorizontalOrganizationChart"/>
-    <dgm:cxn modelId="{05D34FA7-24BC-4065-B3C1-1B69914A45B0}" type="presOf" srcId="{4B77A381-0FE9-4DE7-AE17-6F28B87D35C7}" destId="{8C0FB2CF-6962-4612-A99F-1523B036E972}" srcOrd="0" destOrd="0" presId="urn:microsoft.com/office/officeart/2009/3/layout/HorizontalOrganizationChart"/>
+    <dgm:cxn modelId="{0D603FF9-6E2F-4A12-9EB8-33D483496846}" type="presOf" srcId="{0781BB0D-18B9-4618-94C3-3BC3BEEC4C73}" destId="{62C46F37-B0A9-4F56-8C59-08355FCC9F6B}" srcOrd="0" destOrd="0" presId="urn:microsoft.com/office/officeart/2009/3/layout/HorizontalOrganizationChart"/>
+    <dgm:cxn modelId="{CB22FDBC-95E0-4566-9F9E-4DA432B50354}" type="presOf" srcId="{544FA98B-768C-4735-B8D6-D1AE13122174}" destId="{4A0BEDA8-6459-4D0F-A8A0-823890D4C2F0}" srcOrd="0" destOrd="0" presId="urn:microsoft.com/office/officeart/2009/3/layout/HorizontalOrganizationChart"/>
+    <dgm:cxn modelId="{97EB42CA-9D7C-4C20-AF3A-A64EF9BCAA98}" type="presOf" srcId="{9FB4528E-07BF-49A0-9BAE-E1258E49C259}" destId="{F24EE831-1235-47FA-9496-71A15D59EDF1}" srcOrd="0" destOrd="0" presId="urn:microsoft.com/office/officeart/2009/3/layout/HorizontalOrganizationChart"/>
+    <dgm:cxn modelId="{D5918633-13C5-4F1E-BC29-F9DE1F9EAF49}" type="presOf" srcId="{4B77A381-0FE9-4DE7-AE17-6F28B87D35C7}" destId="{8C0FB2CF-6962-4612-A99F-1523B036E972}" srcOrd="0" destOrd="0" presId="urn:microsoft.com/office/officeart/2009/3/layout/HorizontalOrganizationChart"/>
     <dgm:cxn modelId="{8D8CC0C1-B4CD-4905-B524-814E79DC6A15}" srcId="{2A943410-9F88-41CF-9C03-4DE206C12CDD}" destId="{9FB4528E-07BF-49A0-9BAE-E1258E49C259}" srcOrd="0" destOrd="0" parTransId="{70EF1E61-A7E2-4873-973A-1674C9E344AE}" sibTransId="{E7BAD1D1-7FDD-4CD1-B3F7-409D49E7A55B}"/>
+    <dgm:cxn modelId="{13CFF17F-4D44-4421-8267-CA85AF0992FC}" type="presOf" srcId="{12F913D9-FB73-4E25-AB30-E0225958F1FC}" destId="{1EEEEAA0-BDBD-432A-85B2-452044BC2A8F}" srcOrd="0" destOrd="0" presId="urn:microsoft.com/office/officeart/2009/3/layout/HorizontalOrganizationChart"/>
+    <dgm:cxn modelId="{A4911432-F791-4B4A-872E-E6EA6DEB3199}" type="presOf" srcId="{3D4397BA-82F4-4B80-9810-9A319D792CBD}" destId="{E6E15EE1-9CFF-4BF6-89E6-B2078CF271DA}" srcOrd="0" destOrd="0" presId="urn:microsoft.com/office/officeart/2009/3/layout/HorizontalOrganizationChart"/>
     <dgm:cxn modelId="{FF291A1E-086B-4FA4-A850-3A1F8E1A3176}" srcId="{4B77A381-0FE9-4DE7-AE17-6F28B87D35C7}" destId="{F019FBF7-1B28-4713-A37B-07911BFD3C61}" srcOrd="2" destOrd="0" parTransId="{41B45B26-F0B5-4B23-8314-F55BCACFC59A}" sibTransId="{8B94D77D-8962-4297-A0D4-441A6C935E58}"/>
-    <dgm:cxn modelId="{3E486441-477D-4ABE-AD3D-CD12852673CD}" type="presOf" srcId="{41B45B26-F0B5-4B23-8314-F55BCACFC59A}" destId="{45584576-267E-4072-AD81-F287BEEA5D83}" srcOrd="0" destOrd="0" presId="urn:microsoft.com/office/officeart/2009/3/layout/HorizontalOrganizationChart"/>
+    <dgm:cxn modelId="{2062BA35-F46B-4763-8FD5-574C32D67E81}" type="presOf" srcId="{639DEDD2-C00C-4D90-A8B8-C1FDA690E12D}" destId="{8E5E67D8-851C-447F-9673-B060E3A0AAE8}" srcOrd="0" destOrd="0" presId="urn:microsoft.com/office/officeart/2009/3/layout/HorizontalOrganizationChart"/>
+    <dgm:cxn modelId="{A868C529-39D6-48A1-869C-EC6FACBDA6B7}" type="presOf" srcId="{639DEDD2-C00C-4D90-A8B8-C1FDA690E12D}" destId="{A996F592-8914-49A3-9AC2-8C2D455F17D7}" srcOrd="1" destOrd="0" presId="urn:microsoft.com/office/officeart/2009/3/layout/HorizontalOrganizationChart"/>
     <dgm:cxn modelId="{1AB0624E-0DBA-451E-9CC2-8F91FBBF3885}" srcId="{639DEDD2-C00C-4D90-A8B8-C1FDA690E12D}" destId="{2A943410-9F88-41CF-9C03-4DE206C12CDD}" srcOrd="0" destOrd="0" parTransId="{536537D5-A8C6-4111-96A9-9F7319F94E4B}" sibTransId="{16140D21-885D-452E-B15C-5AEFCBE3C72D}"/>
-    <dgm:cxn modelId="{03AFCE23-FB3F-4E69-BEC6-6044E7E7E2F4}" type="presOf" srcId="{2A943410-9F88-41CF-9C03-4DE206C12CDD}" destId="{22A73DE8-06A3-4738-8DF1-1BB00FC3DF3D}" srcOrd="0" destOrd="0" presId="urn:microsoft.com/office/officeart/2009/3/layout/HorizontalOrganizationChart"/>
-    <dgm:cxn modelId="{97B4DB66-FB33-4E76-8B91-E823753E5545}" type="presOf" srcId="{F2536003-3931-4E70-9206-641D94A76ED1}" destId="{4E27151B-5235-41BD-8CD5-32F2D5D2E9FF}" srcOrd="0" destOrd="0" presId="urn:microsoft.com/office/officeart/2009/3/layout/HorizontalOrganizationChart"/>
-    <dgm:cxn modelId="{DB27AAC0-E7D0-414E-A202-FB82CD983A20}" type="presOf" srcId="{9FB4528E-07BF-49A0-9BAE-E1258E49C259}" destId="{F095DBB7-88E7-4C31-ACDA-04B3D009F70B}" srcOrd="1" destOrd="0" presId="urn:microsoft.com/office/officeart/2009/3/layout/HorizontalOrganizationChart"/>
     <dgm:cxn modelId="{E0C0CFC8-6AB0-436D-9A42-183C9E5B3C4A}" srcId="{4B77A381-0FE9-4DE7-AE17-6F28B87D35C7}" destId="{12F913D9-FB73-4E25-AB30-E0225958F1FC}" srcOrd="0" destOrd="0" parTransId="{15CFCC63-654C-4664-8374-C3479DA464B4}" sibTransId="{65E04474-998B-44FC-A6FF-558E987C45FC}"/>
-    <dgm:cxn modelId="{7D006321-FD8F-456A-92BD-3459C27B62A7}" type="presOf" srcId="{9FB4528E-07BF-49A0-9BAE-E1258E49C259}" destId="{F24EE831-1235-47FA-9496-71A15D59EDF1}" srcOrd="0" destOrd="0" presId="urn:microsoft.com/office/officeart/2009/3/layout/HorizontalOrganizationChart"/>
+    <dgm:cxn modelId="{B08F033A-4096-4C93-A47A-80925969C787}" type="presOf" srcId="{15CFCC63-654C-4664-8374-C3479DA464B4}" destId="{0E38AC11-30D6-46F1-9A9D-32B32C6C4104}" srcOrd="0" destOrd="0" presId="urn:microsoft.com/office/officeart/2009/3/layout/HorizontalOrganizationChart"/>
     <dgm:cxn modelId="{62BBD1FF-6871-4552-9B99-F3A0C3C6297C}" srcId="{639DEDD2-C00C-4D90-A8B8-C1FDA690E12D}" destId="{4B77A381-0FE9-4DE7-AE17-6F28B87D35C7}" srcOrd="1" destOrd="0" parTransId="{0781BB0D-18B9-4618-94C3-3BC3BEEC4C73}" sibTransId="{58B9128B-6B3B-4521-A304-C5C786A099B3}"/>
-    <dgm:cxn modelId="{202C7076-DC44-4515-BEC6-B38CD68D0669}" type="presOf" srcId="{12F913D9-FB73-4E25-AB30-E0225958F1FC}" destId="{1EEEEAA0-BDBD-432A-85B2-452044BC2A8F}" srcOrd="0" destOrd="0" presId="urn:microsoft.com/office/officeart/2009/3/layout/HorizontalOrganizationChart"/>
+    <dgm:cxn modelId="{7E4B2698-690D-463F-B880-39153AA0A98B}" type="presOf" srcId="{F2536003-3931-4E70-9206-641D94A76ED1}" destId="{3725AEFF-706B-4A7B-B9A0-238490510BF3}" srcOrd="1" destOrd="0" presId="urn:microsoft.com/office/officeart/2009/3/layout/HorizontalOrganizationChart"/>
+    <dgm:cxn modelId="{55ACA30D-F75B-45B2-B418-6F1D2932F82E}" type="presOf" srcId="{F019FBF7-1B28-4713-A37B-07911BFD3C61}" destId="{F13851D0-3441-497F-B5F3-9332051DA3CE}" srcOrd="1" destOrd="0" presId="urn:microsoft.com/office/officeart/2009/3/layout/HorizontalOrganizationChart"/>
+    <dgm:cxn modelId="{B43F133C-C9A0-4B27-B4D9-04B3AFB6242C}" type="presOf" srcId="{4B77A381-0FE9-4DE7-AE17-6F28B87D35C7}" destId="{1635696E-0F08-4266-8F4A-BA4C5CCB131D}" srcOrd="1" destOrd="0" presId="urn:microsoft.com/office/officeart/2009/3/layout/HorizontalOrganizationChart"/>
     <dgm:cxn modelId="{7B7DCFDF-5D30-4E5D-BAD8-6AB1B06D4B7C}" srcId="{4B77A381-0FE9-4DE7-AE17-6F28B87D35C7}" destId="{F2536003-3931-4E70-9206-641D94A76ED1}" srcOrd="1" destOrd="0" parTransId="{3D4397BA-82F4-4B80-9810-9A319D792CBD}" sibTransId="{AE49B6F4-4F8E-4E4F-855D-397BDEF71346}"/>
-    <dgm:cxn modelId="{A0A2B0E0-AC9A-42F0-BF8A-775CE9594F05}" type="presOf" srcId="{0781BB0D-18B9-4618-94C3-3BC3BEEC4C73}" destId="{62C46F37-B0A9-4F56-8C59-08355FCC9F6B}" srcOrd="0" destOrd="0" presId="urn:microsoft.com/office/officeart/2009/3/layout/HorizontalOrganizationChart"/>
-    <dgm:cxn modelId="{6DF0DA4E-138D-49A6-8DCB-A83C823BDE61}" type="presOf" srcId="{F019FBF7-1B28-4713-A37B-07911BFD3C61}" destId="{F13851D0-3441-497F-B5F3-9332051DA3CE}" srcOrd="1" destOrd="0" presId="urn:microsoft.com/office/officeart/2009/3/layout/HorizontalOrganizationChart"/>
-    <dgm:cxn modelId="{BD2F7D13-0171-40BF-852C-51E3784F32F9}" type="presOf" srcId="{2A943410-9F88-41CF-9C03-4DE206C12CDD}" destId="{0492F675-A193-4D84-86CD-F3F7FA2DCFDE}" srcOrd="1" destOrd="0" presId="urn:microsoft.com/office/officeart/2009/3/layout/HorizontalOrganizationChart"/>
-    <dgm:cxn modelId="{202FDAF1-33C7-45B7-A8D3-E4C294A580EF}" type="presOf" srcId="{536537D5-A8C6-4111-96A9-9F7319F94E4B}" destId="{71C9A030-98C2-49AF-8262-8F0CB3A83CB7}" srcOrd="0" destOrd="0" presId="urn:microsoft.com/office/officeart/2009/3/layout/HorizontalOrganizationChart"/>
-    <dgm:cxn modelId="{330A7B4F-FCE1-480C-891C-003B69EB457E}" type="presOf" srcId="{639DEDD2-C00C-4D90-A8B8-C1FDA690E12D}" destId="{8E5E67D8-851C-447F-9673-B060E3A0AAE8}" srcOrd="0" destOrd="0" presId="urn:microsoft.com/office/officeart/2009/3/layout/HorizontalOrganizationChart"/>
-    <dgm:cxn modelId="{0C62DABB-28B4-449F-8F73-489CA4FC5B13}" type="presOf" srcId="{4B77A381-0FE9-4DE7-AE17-6F28B87D35C7}" destId="{1635696E-0F08-4266-8F4A-BA4C5CCB131D}" srcOrd="1" destOrd="0" presId="urn:microsoft.com/office/officeart/2009/3/layout/HorizontalOrganizationChart"/>
-    <dgm:cxn modelId="{86C4067E-B7D2-4DCA-A8BD-E9FC113A17E0}" type="presOf" srcId="{70EF1E61-A7E2-4873-973A-1674C9E344AE}" destId="{20E79F55-B4A4-463C-8D86-769FB2C518B3}" srcOrd="0" destOrd="0" presId="urn:microsoft.com/office/officeart/2009/3/layout/HorizontalOrganizationChart"/>
-    <dgm:cxn modelId="{6A685961-F560-4191-957F-29D6E2BA962A}" type="presOf" srcId="{15CFCC63-654C-4664-8374-C3479DA464B4}" destId="{0E38AC11-30D6-46F1-9A9D-32B32C6C4104}" srcOrd="0" destOrd="0" presId="urn:microsoft.com/office/officeart/2009/3/layout/HorizontalOrganizationChart"/>
-    <dgm:cxn modelId="{8C0147DB-F378-46B5-9670-CEDD01240B9B}" type="presOf" srcId="{3D4397BA-82F4-4B80-9810-9A319D792CBD}" destId="{E6E15EE1-9CFF-4BF6-89E6-B2078CF271DA}" srcOrd="0" destOrd="0" presId="urn:microsoft.com/office/officeart/2009/3/layout/HorizontalOrganizationChart"/>
-    <dgm:cxn modelId="{B228E7B3-8A71-4535-BB9D-17BC94F285DD}" type="presOf" srcId="{639DEDD2-C00C-4D90-A8B8-C1FDA690E12D}" destId="{A996F592-8914-49A3-9AC2-8C2D455F17D7}" srcOrd="1" destOrd="0" presId="urn:microsoft.com/office/officeart/2009/3/layout/HorizontalOrganizationChart"/>
-    <dgm:cxn modelId="{F61A44A0-7DF4-4736-9D90-23986D7F9028}" type="presOf" srcId="{F019FBF7-1B28-4713-A37B-07911BFD3C61}" destId="{9E9D683A-30E7-4C2C-B3BD-0BE9B9477DAD}" srcOrd="0" destOrd="0" presId="urn:microsoft.com/office/officeart/2009/3/layout/HorizontalOrganizationChart"/>
-    <dgm:cxn modelId="{F54C59BA-52C5-4F76-ABC7-EC0641BD95F0}" type="presParOf" srcId="{4A0BEDA8-6459-4D0F-A8A0-823890D4C2F0}" destId="{AA6605D3-8178-4FC0-9069-38B8BAB1C15D}" srcOrd="0" destOrd="0" presId="urn:microsoft.com/office/officeart/2009/3/layout/HorizontalOrganizationChart"/>
-    <dgm:cxn modelId="{DBD3B8A1-0A37-454B-9B9B-F8F6DD798515}" type="presParOf" srcId="{AA6605D3-8178-4FC0-9069-38B8BAB1C15D}" destId="{C9300A13-E066-45D0-A782-86E0802E1333}" srcOrd="0" destOrd="0" presId="urn:microsoft.com/office/officeart/2009/3/layout/HorizontalOrganizationChart"/>
-    <dgm:cxn modelId="{DC355F6E-CF5A-42D8-BA5A-13C3809B3EDF}" type="presParOf" srcId="{C9300A13-E066-45D0-A782-86E0802E1333}" destId="{8E5E67D8-851C-447F-9673-B060E3A0AAE8}" srcOrd="0" destOrd="0" presId="urn:microsoft.com/office/officeart/2009/3/layout/HorizontalOrganizationChart"/>
-    <dgm:cxn modelId="{E4052E9A-93FF-4EA7-9214-E2FBBB5CC30A}" type="presParOf" srcId="{C9300A13-E066-45D0-A782-86E0802E1333}" destId="{A996F592-8914-49A3-9AC2-8C2D455F17D7}" srcOrd="1" destOrd="0" presId="urn:microsoft.com/office/officeart/2009/3/layout/HorizontalOrganizationChart"/>
-    <dgm:cxn modelId="{CAEF5140-7461-48E1-8481-3A7E6C2F0CA0}" type="presParOf" srcId="{AA6605D3-8178-4FC0-9069-38B8BAB1C15D}" destId="{23FAC434-52D8-4D76-8AD0-3B16ED1CFFD3}" srcOrd="1" destOrd="0" presId="urn:microsoft.com/office/officeart/2009/3/layout/HorizontalOrganizationChart"/>
-    <dgm:cxn modelId="{F7278F33-98E9-4BCE-90F6-5AB66B09319D}" type="presParOf" srcId="{23FAC434-52D8-4D76-8AD0-3B16ED1CFFD3}" destId="{71C9A030-98C2-49AF-8262-8F0CB3A83CB7}" srcOrd="0" destOrd="0" presId="urn:microsoft.com/office/officeart/2009/3/layout/HorizontalOrganizationChart"/>
-    <dgm:cxn modelId="{CC9198BE-57C1-454D-968B-7367AA4CCD42}" type="presParOf" srcId="{23FAC434-52D8-4D76-8AD0-3B16ED1CFFD3}" destId="{51D78842-4044-470C-A6AC-39DE1721A627}" srcOrd="1" destOrd="0" presId="urn:microsoft.com/office/officeart/2009/3/layout/HorizontalOrganizationChart"/>
-    <dgm:cxn modelId="{7E3FC211-AF27-4E2C-9D43-F7289862B9CB}" type="presParOf" srcId="{51D78842-4044-470C-A6AC-39DE1721A627}" destId="{7B98C679-354E-4FC6-A911-8DDC2840388E}" srcOrd="0" destOrd="0" presId="urn:microsoft.com/office/officeart/2009/3/layout/HorizontalOrganizationChart"/>
-    <dgm:cxn modelId="{1024DA43-AA15-4063-B381-393EF7F6F6A7}" type="presParOf" srcId="{7B98C679-354E-4FC6-A911-8DDC2840388E}" destId="{22A73DE8-06A3-4738-8DF1-1BB00FC3DF3D}" srcOrd="0" destOrd="0" presId="urn:microsoft.com/office/officeart/2009/3/layout/HorizontalOrganizationChart"/>
-    <dgm:cxn modelId="{F0A9CF85-DCFF-4255-9B29-3A46A2C38644}" type="presParOf" srcId="{7B98C679-354E-4FC6-A911-8DDC2840388E}" destId="{0492F675-A193-4D84-86CD-F3F7FA2DCFDE}" srcOrd="1" destOrd="0" presId="urn:microsoft.com/office/officeart/2009/3/layout/HorizontalOrganizationChart"/>
-    <dgm:cxn modelId="{10C983F6-F777-4AD8-A900-843C16E9698E}" type="presParOf" srcId="{51D78842-4044-470C-A6AC-39DE1721A627}" destId="{BE2C9BFF-F14A-402F-A4E5-035AABB5EB84}" srcOrd="1" destOrd="0" presId="urn:microsoft.com/office/officeart/2009/3/layout/HorizontalOrganizationChart"/>
-    <dgm:cxn modelId="{3026357C-3B20-4252-A122-5E9A5CA5B9F8}" type="presParOf" srcId="{BE2C9BFF-F14A-402F-A4E5-035AABB5EB84}" destId="{20E79F55-B4A4-463C-8D86-769FB2C518B3}" srcOrd="0" destOrd="0" presId="urn:microsoft.com/office/officeart/2009/3/layout/HorizontalOrganizationChart"/>
-    <dgm:cxn modelId="{49BEC13B-E25E-4DB7-B401-7504A1471E6C}" type="presParOf" srcId="{BE2C9BFF-F14A-402F-A4E5-035AABB5EB84}" destId="{51ECF3A8-B1D0-4393-9066-F53E524A395C}" srcOrd="1" destOrd="0" presId="urn:microsoft.com/office/officeart/2009/3/layout/HorizontalOrganizationChart"/>
-    <dgm:cxn modelId="{DBFC3501-5519-40CD-A5E7-4BE0A281BA0C}" type="presParOf" srcId="{51ECF3A8-B1D0-4393-9066-F53E524A395C}" destId="{0D3614FB-3021-4A65-ADC3-F1F1FDAB7586}" srcOrd="0" destOrd="0" presId="urn:microsoft.com/office/officeart/2009/3/layout/HorizontalOrganizationChart"/>
-    <dgm:cxn modelId="{E23D0C66-0060-4C73-B3EC-32DAC95024ED}" type="presParOf" srcId="{0D3614FB-3021-4A65-ADC3-F1F1FDAB7586}" destId="{F24EE831-1235-47FA-9496-71A15D59EDF1}" srcOrd="0" destOrd="0" presId="urn:microsoft.com/office/officeart/2009/3/layout/HorizontalOrganizationChart"/>
-    <dgm:cxn modelId="{630B7C86-9D53-4BDA-BE86-1270AADBB74D}" type="presParOf" srcId="{0D3614FB-3021-4A65-ADC3-F1F1FDAB7586}" destId="{F095DBB7-88E7-4C31-ACDA-04B3D009F70B}" srcOrd="1" destOrd="0" presId="urn:microsoft.com/office/officeart/2009/3/layout/HorizontalOrganizationChart"/>
-    <dgm:cxn modelId="{3CFC1195-AE22-4FB5-9E3F-9BE18C60ACA8}" type="presParOf" srcId="{51ECF3A8-B1D0-4393-9066-F53E524A395C}" destId="{954E9C50-D2E6-4039-85EC-C31F4644B706}" srcOrd="1" destOrd="0" presId="urn:microsoft.com/office/officeart/2009/3/layout/HorizontalOrganizationChart"/>
-    <dgm:cxn modelId="{3A923A51-7B37-41F0-B313-A21DF1A82546}" type="presParOf" srcId="{51ECF3A8-B1D0-4393-9066-F53E524A395C}" destId="{7BD3E642-2F0A-4A2E-9B99-6AE57413E791}" srcOrd="2" destOrd="0" presId="urn:microsoft.com/office/officeart/2009/3/layout/HorizontalOrganizationChart"/>
-    <dgm:cxn modelId="{DC788958-C9F9-4803-981F-978EA07D7D7B}" type="presParOf" srcId="{51D78842-4044-470C-A6AC-39DE1721A627}" destId="{EB16DAD4-65F1-4E32-A5BA-54C7E8B8F49C}" srcOrd="2" destOrd="0" presId="urn:microsoft.com/office/officeart/2009/3/layout/HorizontalOrganizationChart"/>
-    <dgm:cxn modelId="{27E0CE76-ABA2-4DE1-9227-333F04BC8D0E}" type="presParOf" srcId="{23FAC434-52D8-4D76-8AD0-3B16ED1CFFD3}" destId="{62C46F37-B0A9-4F56-8C59-08355FCC9F6B}" srcOrd="2" destOrd="0" presId="urn:microsoft.com/office/officeart/2009/3/layout/HorizontalOrganizationChart"/>
-    <dgm:cxn modelId="{C97515AC-B369-4BF5-84BA-BB0825875B5D}" type="presParOf" srcId="{23FAC434-52D8-4D76-8AD0-3B16ED1CFFD3}" destId="{2AF8B750-0B00-4F39-9229-46944C0B7871}" srcOrd="3" destOrd="0" presId="urn:microsoft.com/office/officeart/2009/3/layout/HorizontalOrganizationChart"/>
-    <dgm:cxn modelId="{F2F6C15E-6D24-44BF-B604-BF78970F1FA2}" type="presParOf" srcId="{2AF8B750-0B00-4F39-9229-46944C0B7871}" destId="{8E5197D4-D762-46DF-B50C-1D625746B004}" srcOrd="0" destOrd="0" presId="urn:microsoft.com/office/officeart/2009/3/layout/HorizontalOrganizationChart"/>
-    <dgm:cxn modelId="{CDD2C8F7-474B-432B-9557-90FA57AF4848}" type="presParOf" srcId="{8E5197D4-D762-46DF-B50C-1D625746B004}" destId="{8C0FB2CF-6962-4612-A99F-1523B036E972}" srcOrd="0" destOrd="0" presId="urn:microsoft.com/office/officeart/2009/3/layout/HorizontalOrganizationChart"/>
-    <dgm:cxn modelId="{4FE9CB52-13B8-46C8-BD47-2FF2BC4EB11F}" type="presParOf" srcId="{8E5197D4-D762-46DF-B50C-1D625746B004}" destId="{1635696E-0F08-4266-8F4A-BA4C5CCB131D}" srcOrd="1" destOrd="0" presId="urn:microsoft.com/office/officeart/2009/3/layout/HorizontalOrganizationChart"/>
-    <dgm:cxn modelId="{DE7C2DA7-44AE-4459-95A7-41C181F54BBD}" type="presParOf" srcId="{2AF8B750-0B00-4F39-9229-46944C0B7871}" destId="{8D9F969A-966C-4A93-AEA6-B6E9D0A9FECF}" srcOrd="1" destOrd="0" presId="urn:microsoft.com/office/officeart/2009/3/layout/HorizontalOrganizationChart"/>
-    <dgm:cxn modelId="{3EE3F863-8843-4FD6-8B09-9232AB62F6E5}" type="presParOf" srcId="{8D9F969A-966C-4A93-AEA6-B6E9D0A9FECF}" destId="{0E38AC11-30D6-46F1-9A9D-32B32C6C4104}" srcOrd="0" destOrd="0" presId="urn:microsoft.com/office/officeart/2009/3/layout/HorizontalOrganizationChart"/>
-    <dgm:cxn modelId="{1E52F124-6F44-472D-8983-E81455E672E5}" type="presParOf" srcId="{8D9F969A-966C-4A93-AEA6-B6E9D0A9FECF}" destId="{BABBB19D-550D-49F0-AFE1-C2402D64D1A5}" srcOrd="1" destOrd="0" presId="urn:microsoft.com/office/officeart/2009/3/layout/HorizontalOrganizationChart"/>
-    <dgm:cxn modelId="{9DB2A0D0-74AF-43C3-98FF-2E6030CFF8D2}" type="presParOf" srcId="{BABBB19D-550D-49F0-AFE1-C2402D64D1A5}" destId="{78E1D6FB-9B20-4B4E-B6F4-3312366607C7}" srcOrd="0" destOrd="0" presId="urn:microsoft.com/office/officeart/2009/3/layout/HorizontalOrganizationChart"/>
-    <dgm:cxn modelId="{09C137A6-C938-4891-A953-534B939E5426}" type="presParOf" srcId="{78E1D6FB-9B20-4B4E-B6F4-3312366607C7}" destId="{1EEEEAA0-BDBD-432A-85B2-452044BC2A8F}" srcOrd="0" destOrd="0" presId="urn:microsoft.com/office/officeart/2009/3/layout/HorizontalOrganizationChart"/>
-    <dgm:cxn modelId="{F470DAFD-A2C9-4A93-8D2A-B7441F0D0070}" type="presParOf" srcId="{78E1D6FB-9B20-4B4E-B6F4-3312366607C7}" destId="{2D070600-3FFB-4384-A7EC-E99AC69D92D4}" srcOrd="1" destOrd="0" presId="urn:microsoft.com/office/officeart/2009/3/layout/HorizontalOrganizationChart"/>
-    <dgm:cxn modelId="{E1E81864-CC5D-436D-94F1-7D74CCF29932}" type="presParOf" srcId="{BABBB19D-550D-49F0-AFE1-C2402D64D1A5}" destId="{60D2A064-D854-4637-B8BC-A598AE1508FF}" srcOrd="1" destOrd="0" presId="urn:microsoft.com/office/officeart/2009/3/layout/HorizontalOrganizationChart"/>
-    <dgm:cxn modelId="{082416E6-74D9-4403-A793-3E203D654A4A}" type="presParOf" srcId="{BABBB19D-550D-49F0-AFE1-C2402D64D1A5}" destId="{4017FEAD-A05D-42BD-AC38-BD599D21DB17}" srcOrd="2" destOrd="0" presId="urn:microsoft.com/office/officeart/2009/3/layout/HorizontalOrganizationChart"/>
-    <dgm:cxn modelId="{779A5A52-7C76-4D37-B357-E1ADA1A7EDD2}" type="presParOf" srcId="{8D9F969A-966C-4A93-AEA6-B6E9D0A9FECF}" destId="{E6E15EE1-9CFF-4BF6-89E6-B2078CF271DA}" srcOrd="2" destOrd="0" presId="urn:microsoft.com/office/officeart/2009/3/layout/HorizontalOrganizationChart"/>
-    <dgm:cxn modelId="{35791133-350B-4178-926B-A8A05453086B}" type="presParOf" srcId="{8D9F969A-966C-4A93-AEA6-B6E9D0A9FECF}" destId="{757AC193-A7D0-4767-BFDA-129853A6B628}" srcOrd="3" destOrd="0" presId="urn:microsoft.com/office/officeart/2009/3/layout/HorizontalOrganizationChart"/>
-    <dgm:cxn modelId="{2641DF88-62FC-458C-811B-9B93548A5ABD}" type="presParOf" srcId="{757AC193-A7D0-4767-BFDA-129853A6B628}" destId="{F5C30B91-068E-43FC-9362-552813E4C632}" srcOrd="0" destOrd="0" presId="urn:microsoft.com/office/officeart/2009/3/layout/HorizontalOrganizationChart"/>
-    <dgm:cxn modelId="{16198C65-3321-4A5A-91D0-265B9E5013F5}" type="presParOf" srcId="{F5C30B91-068E-43FC-9362-552813E4C632}" destId="{4E27151B-5235-41BD-8CD5-32F2D5D2E9FF}" srcOrd="0" destOrd="0" presId="urn:microsoft.com/office/officeart/2009/3/layout/HorizontalOrganizationChart"/>
-    <dgm:cxn modelId="{E4565BAD-4A5A-4723-BC91-7BA9076C21CB}" type="presParOf" srcId="{F5C30B91-068E-43FC-9362-552813E4C632}" destId="{3725AEFF-706B-4A7B-B9A0-238490510BF3}" srcOrd="1" destOrd="0" presId="urn:microsoft.com/office/officeart/2009/3/layout/HorizontalOrganizationChart"/>
-    <dgm:cxn modelId="{2C9A5DAB-3A68-4891-BA50-4CBA4CCA0EF3}" type="presParOf" srcId="{757AC193-A7D0-4767-BFDA-129853A6B628}" destId="{E932F3FF-473C-4207-8677-3CA614A4DB11}" srcOrd="1" destOrd="0" presId="urn:microsoft.com/office/officeart/2009/3/layout/HorizontalOrganizationChart"/>
-    <dgm:cxn modelId="{20DE8B85-AA4C-443F-9583-2B4E440CA42B}" type="presParOf" srcId="{757AC193-A7D0-4767-BFDA-129853A6B628}" destId="{FF092039-D371-4FF0-AEB8-A57C4D35CBDA}" srcOrd="2" destOrd="0" presId="urn:microsoft.com/office/officeart/2009/3/layout/HorizontalOrganizationChart"/>
-    <dgm:cxn modelId="{339AF07D-1F67-4878-BC79-488D4C952DBF}" type="presParOf" srcId="{8D9F969A-966C-4A93-AEA6-B6E9D0A9FECF}" destId="{45584576-267E-4072-AD81-F287BEEA5D83}" srcOrd="4" destOrd="0" presId="urn:microsoft.com/office/officeart/2009/3/layout/HorizontalOrganizationChart"/>
-    <dgm:cxn modelId="{F89AC676-E700-45AA-9394-17449C93E616}" type="presParOf" srcId="{8D9F969A-966C-4A93-AEA6-B6E9D0A9FECF}" destId="{5FE37109-4634-4A9F-946C-1C603A4F7AE9}" srcOrd="5" destOrd="0" presId="urn:microsoft.com/office/officeart/2009/3/layout/HorizontalOrganizationChart"/>
-    <dgm:cxn modelId="{76CF897E-F578-40F1-8DE1-99A0C54B8B1B}" type="presParOf" srcId="{5FE37109-4634-4A9F-946C-1C603A4F7AE9}" destId="{724F5D0C-8BCD-482F-A857-B4968700E32A}" srcOrd="0" destOrd="0" presId="urn:microsoft.com/office/officeart/2009/3/layout/HorizontalOrganizationChart"/>
-    <dgm:cxn modelId="{50610D97-FCE2-4C55-AF1C-CE02A9E27F36}" type="presParOf" srcId="{724F5D0C-8BCD-482F-A857-B4968700E32A}" destId="{9E9D683A-30E7-4C2C-B3BD-0BE9B9477DAD}" srcOrd="0" destOrd="0" presId="urn:microsoft.com/office/officeart/2009/3/layout/HorizontalOrganizationChart"/>
-    <dgm:cxn modelId="{0EC126EA-7F6A-4814-88F4-42086ED46798}" type="presParOf" srcId="{724F5D0C-8BCD-482F-A857-B4968700E32A}" destId="{F13851D0-3441-497F-B5F3-9332051DA3CE}" srcOrd="1" destOrd="0" presId="urn:microsoft.com/office/officeart/2009/3/layout/HorizontalOrganizationChart"/>
-    <dgm:cxn modelId="{25DC4D67-DF29-4A2E-BFAB-8BC0BDF93B31}" type="presParOf" srcId="{5FE37109-4634-4A9F-946C-1C603A4F7AE9}" destId="{B52E8745-7BA4-47B1-812E-10ED45988999}" srcOrd="1" destOrd="0" presId="urn:microsoft.com/office/officeart/2009/3/layout/HorizontalOrganizationChart"/>
-    <dgm:cxn modelId="{F9617882-29F3-4452-B229-D24603214B59}" type="presParOf" srcId="{5FE37109-4634-4A9F-946C-1C603A4F7AE9}" destId="{4BEA1CC3-D8DB-477D-BA26-358C6164E32B}" srcOrd="2" destOrd="0" presId="urn:microsoft.com/office/officeart/2009/3/layout/HorizontalOrganizationChart"/>
-    <dgm:cxn modelId="{2835F8CD-31C3-4945-B391-6EF584905826}" type="presParOf" srcId="{2AF8B750-0B00-4F39-9229-46944C0B7871}" destId="{74219CB5-06FB-424E-8869-9D5F68EF2A58}" srcOrd="2" destOrd="0" presId="urn:microsoft.com/office/officeart/2009/3/layout/HorizontalOrganizationChart"/>
-    <dgm:cxn modelId="{60C17DED-156D-424D-B08E-83A17486E16E}" type="presParOf" srcId="{AA6605D3-8178-4FC0-9069-38B8BAB1C15D}" destId="{E6DA6692-5ADE-4C9F-A8D9-CB36C8EDDD7F}" srcOrd="2" destOrd="0" presId="urn:microsoft.com/office/officeart/2009/3/layout/HorizontalOrganizationChart"/>
+    <dgm:cxn modelId="{3CA6FE42-8541-40C4-9500-90421113CE38}" type="presOf" srcId="{F019FBF7-1B28-4713-A37B-07911BFD3C61}" destId="{9E9D683A-30E7-4C2C-B3BD-0BE9B9477DAD}" srcOrd="0" destOrd="0" presId="urn:microsoft.com/office/officeart/2009/3/layout/HorizontalOrganizationChart"/>
+    <dgm:cxn modelId="{519F5478-DECB-4205-8519-FCA0F3EC3661}" type="presOf" srcId="{9FB4528E-07BF-49A0-9BAE-E1258E49C259}" destId="{F095DBB7-88E7-4C31-ACDA-04B3D009F70B}" srcOrd="1" destOrd="0" presId="urn:microsoft.com/office/officeart/2009/3/layout/HorizontalOrganizationChart"/>
+    <dgm:cxn modelId="{A423EF39-DDB7-4A57-9B7A-A67C2FF698C2}" type="presOf" srcId="{536537D5-A8C6-4111-96A9-9F7319F94E4B}" destId="{71C9A030-98C2-49AF-8262-8F0CB3A83CB7}" srcOrd="0" destOrd="0" presId="urn:microsoft.com/office/officeart/2009/3/layout/HorizontalOrganizationChart"/>
+    <dgm:cxn modelId="{8AE92EC4-86C2-4A54-9708-6D0030DD3C40}" type="presOf" srcId="{F2536003-3931-4E70-9206-641D94A76ED1}" destId="{4E27151B-5235-41BD-8CD5-32F2D5D2E9FF}" srcOrd="0" destOrd="0" presId="urn:microsoft.com/office/officeart/2009/3/layout/HorizontalOrganizationChart"/>
+    <dgm:cxn modelId="{216B1649-68E7-495F-82DB-5EE970368D22}" type="presOf" srcId="{2A943410-9F88-41CF-9C03-4DE206C12CDD}" destId="{0492F675-A193-4D84-86CD-F3F7FA2DCFDE}" srcOrd="1" destOrd="0" presId="urn:microsoft.com/office/officeart/2009/3/layout/HorizontalOrganizationChart"/>
+    <dgm:cxn modelId="{0703D77F-7DF0-4551-93B9-6BC8D255538F}" type="presOf" srcId="{70EF1E61-A7E2-4873-973A-1674C9E344AE}" destId="{20E79F55-B4A4-463C-8D86-769FB2C518B3}" srcOrd="0" destOrd="0" presId="urn:microsoft.com/office/officeart/2009/3/layout/HorizontalOrganizationChart"/>
+    <dgm:cxn modelId="{A95400B7-4C7A-4DFD-916E-AEAFEF74409E}" type="presParOf" srcId="{4A0BEDA8-6459-4D0F-A8A0-823890D4C2F0}" destId="{AA6605D3-8178-4FC0-9069-38B8BAB1C15D}" srcOrd="0" destOrd="0" presId="urn:microsoft.com/office/officeart/2009/3/layout/HorizontalOrganizationChart"/>
+    <dgm:cxn modelId="{49ABFC5B-3E8C-49AB-AB53-975AEA95FFDC}" type="presParOf" srcId="{AA6605D3-8178-4FC0-9069-38B8BAB1C15D}" destId="{C9300A13-E066-45D0-A782-86E0802E1333}" srcOrd="0" destOrd="0" presId="urn:microsoft.com/office/officeart/2009/3/layout/HorizontalOrganizationChart"/>
+    <dgm:cxn modelId="{171A1FA7-D7AE-4178-8C70-F4ECEEFD0E97}" type="presParOf" srcId="{C9300A13-E066-45D0-A782-86E0802E1333}" destId="{8E5E67D8-851C-447F-9673-B060E3A0AAE8}" srcOrd="0" destOrd="0" presId="urn:microsoft.com/office/officeart/2009/3/layout/HorizontalOrganizationChart"/>
+    <dgm:cxn modelId="{5E19E2FA-7C7B-4DB4-9718-A685E4F6847E}" type="presParOf" srcId="{C9300A13-E066-45D0-A782-86E0802E1333}" destId="{A996F592-8914-49A3-9AC2-8C2D455F17D7}" srcOrd="1" destOrd="0" presId="urn:microsoft.com/office/officeart/2009/3/layout/HorizontalOrganizationChart"/>
+    <dgm:cxn modelId="{A47DE4A0-EF3B-4111-81CC-50DE4F14BE1C}" type="presParOf" srcId="{AA6605D3-8178-4FC0-9069-38B8BAB1C15D}" destId="{23FAC434-52D8-4D76-8AD0-3B16ED1CFFD3}" srcOrd="1" destOrd="0" presId="urn:microsoft.com/office/officeart/2009/3/layout/HorizontalOrganizationChart"/>
+    <dgm:cxn modelId="{FA600CA7-6C88-4E61-BC43-100C27564B94}" type="presParOf" srcId="{23FAC434-52D8-4D76-8AD0-3B16ED1CFFD3}" destId="{71C9A030-98C2-49AF-8262-8F0CB3A83CB7}" srcOrd="0" destOrd="0" presId="urn:microsoft.com/office/officeart/2009/3/layout/HorizontalOrganizationChart"/>
+    <dgm:cxn modelId="{0C934880-4E48-45A3-A2BD-BF155CF79D3B}" type="presParOf" srcId="{23FAC434-52D8-4D76-8AD0-3B16ED1CFFD3}" destId="{51D78842-4044-470C-A6AC-39DE1721A627}" srcOrd="1" destOrd="0" presId="urn:microsoft.com/office/officeart/2009/3/layout/HorizontalOrganizationChart"/>
+    <dgm:cxn modelId="{05E74868-27A0-470D-977F-0A543F62A557}" type="presParOf" srcId="{51D78842-4044-470C-A6AC-39DE1721A627}" destId="{7B98C679-354E-4FC6-A911-8DDC2840388E}" srcOrd="0" destOrd="0" presId="urn:microsoft.com/office/officeart/2009/3/layout/HorizontalOrganizationChart"/>
+    <dgm:cxn modelId="{D8F96C4D-6CF2-407B-B573-EEABB4F4866D}" type="presParOf" srcId="{7B98C679-354E-4FC6-A911-8DDC2840388E}" destId="{22A73DE8-06A3-4738-8DF1-1BB00FC3DF3D}" srcOrd="0" destOrd="0" presId="urn:microsoft.com/office/officeart/2009/3/layout/HorizontalOrganizationChart"/>
+    <dgm:cxn modelId="{60547D5C-547C-426F-A290-808587BDBCD6}" type="presParOf" srcId="{7B98C679-354E-4FC6-A911-8DDC2840388E}" destId="{0492F675-A193-4D84-86CD-F3F7FA2DCFDE}" srcOrd="1" destOrd="0" presId="urn:microsoft.com/office/officeart/2009/3/layout/HorizontalOrganizationChart"/>
+    <dgm:cxn modelId="{4823F6A0-AD1B-4359-955B-D7D69960D8B8}" type="presParOf" srcId="{51D78842-4044-470C-A6AC-39DE1721A627}" destId="{BE2C9BFF-F14A-402F-A4E5-035AABB5EB84}" srcOrd="1" destOrd="0" presId="urn:microsoft.com/office/officeart/2009/3/layout/HorizontalOrganizationChart"/>
+    <dgm:cxn modelId="{DD51C879-69C4-47D9-B713-F6FC9DE9543D}" type="presParOf" srcId="{BE2C9BFF-F14A-402F-A4E5-035AABB5EB84}" destId="{20E79F55-B4A4-463C-8D86-769FB2C518B3}" srcOrd="0" destOrd="0" presId="urn:microsoft.com/office/officeart/2009/3/layout/HorizontalOrganizationChart"/>
+    <dgm:cxn modelId="{9DB051EF-2153-44BD-8E2D-BB6ECE838FE6}" type="presParOf" srcId="{BE2C9BFF-F14A-402F-A4E5-035AABB5EB84}" destId="{51ECF3A8-B1D0-4393-9066-F53E524A395C}" srcOrd="1" destOrd="0" presId="urn:microsoft.com/office/officeart/2009/3/layout/HorizontalOrganizationChart"/>
+    <dgm:cxn modelId="{AF7CB987-F7A2-400C-A7E7-1180314DF60B}" type="presParOf" srcId="{51ECF3A8-B1D0-4393-9066-F53E524A395C}" destId="{0D3614FB-3021-4A65-ADC3-F1F1FDAB7586}" srcOrd="0" destOrd="0" presId="urn:microsoft.com/office/officeart/2009/3/layout/HorizontalOrganizationChart"/>
+    <dgm:cxn modelId="{708D6599-AD85-4568-8A38-949F98456491}" type="presParOf" srcId="{0D3614FB-3021-4A65-ADC3-F1F1FDAB7586}" destId="{F24EE831-1235-47FA-9496-71A15D59EDF1}" srcOrd="0" destOrd="0" presId="urn:microsoft.com/office/officeart/2009/3/layout/HorizontalOrganizationChart"/>
+    <dgm:cxn modelId="{E641D8A5-53DF-47FB-A5A1-99F007E4747B}" type="presParOf" srcId="{0D3614FB-3021-4A65-ADC3-F1F1FDAB7586}" destId="{F095DBB7-88E7-4C31-ACDA-04B3D009F70B}" srcOrd="1" destOrd="0" presId="urn:microsoft.com/office/officeart/2009/3/layout/HorizontalOrganizationChart"/>
+    <dgm:cxn modelId="{D51953E4-414B-490F-B206-F9D847AA5BA7}" type="presParOf" srcId="{51ECF3A8-B1D0-4393-9066-F53E524A395C}" destId="{954E9C50-D2E6-4039-85EC-C31F4644B706}" srcOrd="1" destOrd="0" presId="urn:microsoft.com/office/officeart/2009/3/layout/HorizontalOrganizationChart"/>
+    <dgm:cxn modelId="{5625B599-8866-4CA1-847B-DF2A6CB51F7A}" type="presParOf" srcId="{51ECF3A8-B1D0-4393-9066-F53E524A395C}" destId="{7BD3E642-2F0A-4A2E-9B99-6AE57413E791}" srcOrd="2" destOrd="0" presId="urn:microsoft.com/office/officeart/2009/3/layout/HorizontalOrganizationChart"/>
+    <dgm:cxn modelId="{ADCC1A69-1A17-4C66-85C6-75DB33E0AF5C}" type="presParOf" srcId="{51D78842-4044-470C-A6AC-39DE1721A627}" destId="{EB16DAD4-65F1-4E32-A5BA-54C7E8B8F49C}" srcOrd="2" destOrd="0" presId="urn:microsoft.com/office/officeart/2009/3/layout/HorizontalOrganizationChart"/>
+    <dgm:cxn modelId="{14956B4E-EB11-402D-AEE2-181CF76CA757}" type="presParOf" srcId="{23FAC434-52D8-4D76-8AD0-3B16ED1CFFD3}" destId="{62C46F37-B0A9-4F56-8C59-08355FCC9F6B}" srcOrd="2" destOrd="0" presId="urn:microsoft.com/office/officeart/2009/3/layout/HorizontalOrganizationChart"/>
+    <dgm:cxn modelId="{ECEBC6E3-8B2D-4892-9424-1B3E94547827}" type="presParOf" srcId="{23FAC434-52D8-4D76-8AD0-3B16ED1CFFD3}" destId="{2AF8B750-0B00-4F39-9229-46944C0B7871}" srcOrd="3" destOrd="0" presId="urn:microsoft.com/office/officeart/2009/3/layout/HorizontalOrganizationChart"/>
+    <dgm:cxn modelId="{064C79CB-49B0-4ECD-B243-5678218F62C5}" type="presParOf" srcId="{2AF8B750-0B00-4F39-9229-46944C0B7871}" destId="{8E5197D4-D762-46DF-B50C-1D625746B004}" srcOrd="0" destOrd="0" presId="urn:microsoft.com/office/officeart/2009/3/layout/HorizontalOrganizationChart"/>
+    <dgm:cxn modelId="{4458D51C-AB7A-456F-B8D9-1BB758ACD481}" type="presParOf" srcId="{8E5197D4-D762-46DF-B50C-1D625746B004}" destId="{8C0FB2CF-6962-4612-A99F-1523B036E972}" srcOrd="0" destOrd="0" presId="urn:microsoft.com/office/officeart/2009/3/layout/HorizontalOrganizationChart"/>
+    <dgm:cxn modelId="{F7BFAF08-94E4-4FFD-9C6A-99C2C1E3A6B7}" type="presParOf" srcId="{8E5197D4-D762-46DF-B50C-1D625746B004}" destId="{1635696E-0F08-4266-8F4A-BA4C5CCB131D}" srcOrd="1" destOrd="0" presId="urn:microsoft.com/office/officeart/2009/3/layout/HorizontalOrganizationChart"/>
+    <dgm:cxn modelId="{346025EB-038F-47AE-864A-3F8BA1F8E405}" type="presParOf" srcId="{2AF8B750-0B00-4F39-9229-46944C0B7871}" destId="{8D9F969A-966C-4A93-AEA6-B6E9D0A9FECF}" srcOrd="1" destOrd="0" presId="urn:microsoft.com/office/officeart/2009/3/layout/HorizontalOrganizationChart"/>
+    <dgm:cxn modelId="{01D7790D-D4A6-4422-B409-748B397DF24A}" type="presParOf" srcId="{8D9F969A-966C-4A93-AEA6-B6E9D0A9FECF}" destId="{0E38AC11-30D6-46F1-9A9D-32B32C6C4104}" srcOrd="0" destOrd="0" presId="urn:microsoft.com/office/officeart/2009/3/layout/HorizontalOrganizationChart"/>
+    <dgm:cxn modelId="{0E038CF9-D946-43B3-A8A0-302E19E66A7B}" type="presParOf" srcId="{8D9F969A-966C-4A93-AEA6-B6E9D0A9FECF}" destId="{BABBB19D-550D-49F0-AFE1-C2402D64D1A5}" srcOrd="1" destOrd="0" presId="urn:microsoft.com/office/officeart/2009/3/layout/HorizontalOrganizationChart"/>
+    <dgm:cxn modelId="{826849C8-DBB5-4C2F-BA25-145323DC197D}" type="presParOf" srcId="{BABBB19D-550D-49F0-AFE1-C2402D64D1A5}" destId="{78E1D6FB-9B20-4B4E-B6F4-3312366607C7}" srcOrd="0" destOrd="0" presId="urn:microsoft.com/office/officeart/2009/3/layout/HorizontalOrganizationChart"/>
+    <dgm:cxn modelId="{521329E8-C016-4F23-A2BC-0854B346D987}" type="presParOf" srcId="{78E1D6FB-9B20-4B4E-B6F4-3312366607C7}" destId="{1EEEEAA0-BDBD-432A-85B2-452044BC2A8F}" srcOrd="0" destOrd="0" presId="urn:microsoft.com/office/officeart/2009/3/layout/HorizontalOrganizationChart"/>
+    <dgm:cxn modelId="{5E5466E2-38F1-4A44-8721-3C2B09CA3BCE}" type="presParOf" srcId="{78E1D6FB-9B20-4B4E-B6F4-3312366607C7}" destId="{2D070600-3FFB-4384-A7EC-E99AC69D92D4}" srcOrd="1" destOrd="0" presId="urn:microsoft.com/office/officeart/2009/3/layout/HorizontalOrganizationChart"/>
+    <dgm:cxn modelId="{D2F05C03-B4CD-49FC-8D17-0CC1B995BE7B}" type="presParOf" srcId="{BABBB19D-550D-49F0-AFE1-C2402D64D1A5}" destId="{60D2A064-D854-4637-B8BC-A598AE1508FF}" srcOrd="1" destOrd="0" presId="urn:microsoft.com/office/officeart/2009/3/layout/HorizontalOrganizationChart"/>
+    <dgm:cxn modelId="{DEBD226A-90E7-4CBA-B4FC-608C7C094246}" type="presParOf" srcId="{BABBB19D-550D-49F0-AFE1-C2402D64D1A5}" destId="{4017FEAD-A05D-42BD-AC38-BD599D21DB17}" srcOrd="2" destOrd="0" presId="urn:microsoft.com/office/officeart/2009/3/layout/HorizontalOrganizationChart"/>
+    <dgm:cxn modelId="{673364FF-83BD-497D-850B-F6C987FF8FFD}" type="presParOf" srcId="{8D9F969A-966C-4A93-AEA6-B6E9D0A9FECF}" destId="{E6E15EE1-9CFF-4BF6-89E6-B2078CF271DA}" srcOrd="2" destOrd="0" presId="urn:microsoft.com/office/officeart/2009/3/layout/HorizontalOrganizationChart"/>
+    <dgm:cxn modelId="{4CCB3A25-04AF-4D50-9D40-571E28EEDB0D}" type="presParOf" srcId="{8D9F969A-966C-4A93-AEA6-B6E9D0A9FECF}" destId="{757AC193-A7D0-4767-BFDA-129853A6B628}" srcOrd="3" destOrd="0" presId="urn:microsoft.com/office/officeart/2009/3/layout/HorizontalOrganizationChart"/>
+    <dgm:cxn modelId="{2BDE64DE-3F86-4D94-B45B-B36263728166}" type="presParOf" srcId="{757AC193-A7D0-4767-BFDA-129853A6B628}" destId="{F5C30B91-068E-43FC-9362-552813E4C632}" srcOrd="0" destOrd="0" presId="urn:microsoft.com/office/officeart/2009/3/layout/HorizontalOrganizationChart"/>
+    <dgm:cxn modelId="{F76EF356-99DD-408B-B753-B0153768D0BB}" type="presParOf" srcId="{F5C30B91-068E-43FC-9362-552813E4C632}" destId="{4E27151B-5235-41BD-8CD5-32F2D5D2E9FF}" srcOrd="0" destOrd="0" presId="urn:microsoft.com/office/officeart/2009/3/layout/HorizontalOrganizationChart"/>
+    <dgm:cxn modelId="{1E82AE3C-A92D-462A-A097-34FB61571F0F}" type="presParOf" srcId="{F5C30B91-068E-43FC-9362-552813E4C632}" destId="{3725AEFF-706B-4A7B-B9A0-238490510BF3}" srcOrd="1" destOrd="0" presId="urn:microsoft.com/office/officeart/2009/3/layout/HorizontalOrganizationChart"/>
+    <dgm:cxn modelId="{8658EA1E-DABE-40E3-81AE-4B32388235C3}" type="presParOf" srcId="{757AC193-A7D0-4767-BFDA-129853A6B628}" destId="{E932F3FF-473C-4207-8677-3CA614A4DB11}" srcOrd="1" destOrd="0" presId="urn:microsoft.com/office/officeart/2009/3/layout/HorizontalOrganizationChart"/>
+    <dgm:cxn modelId="{3899B0E9-ACC3-4300-BC9B-0EA9A20003FE}" type="presParOf" srcId="{757AC193-A7D0-4767-BFDA-129853A6B628}" destId="{FF092039-D371-4FF0-AEB8-A57C4D35CBDA}" srcOrd="2" destOrd="0" presId="urn:microsoft.com/office/officeart/2009/3/layout/HorizontalOrganizationChart"/>
+    <dgm:cxn modelId="{7023B2AC-31A5-42B1-9D85-B1D2EB1609DB}" type="presParOf" srcId="{8D9F969A-966C-4A93-AEA6-B6E9D0A9FECF}" destId="{45584576-267E-4072-AD81-F287BEEA5D83}" srcOrd="4" destOrd="0" presId="urn:microsoft.com/office/officeart/2009/3/layout/HorizontalOrganizationChart"/>
+    <dgm:cxn modelId="{9045788B-856C-4ABA-A93D-8703CF192E24}" type="presParOf" srcId="{8D9F969A-966C-4A93-AEA6-B6E9D0A9FECF}" destId="{5FE37109-4634-4A9F-946C-1C603A4F7AE9}" srcOrd="5" destOrd="0" presId="urn:microsoft.com/office/officeart/2009/3/layout/HorizontalOrganizationChart"/>
+    <dgm:cxn modelId="{04D41077-3D59-4D82-94DE-00EECD134E89}" type="presParOf" srcId="{5FE37109-4634-4A9F-946C-1C603A4F7AE9}" destId="{724F5D0C-8BCD-482F-A857-B4968700E32A}" srcOrd="0" destOrd="0" presId="urn:microsoft.com/office/officeart/2009/3/layout/HorizontalOrganizationChart"/>
+    <dgm:cxn modelId="{C087F539-B11F-4FA1-833C-484A8A1B626A}" type="presParOf" srcId="{724F5D0C-8BCD-482F-A857-B4968700E32A}" destId="{9E9D683A-30E7-4C2C-B3BD-0BE9B9477DAD}" srcOrd="0" destOrd="0" presId="urn:microsoft.com/office/officeart/2009/3/layout/HorizontalOrganizationChart"/>
+    <dgm:cxn modelId="{61487771-558E-4DD6-88CC-B4AEBD580159}" type="presParOf" srcId="{724F5D0C-8BCD-482F-A857-B4968700E32A}" destId="{F13851D0-3441-497F-B5F3-9332051DA3CE}" srcOrd="1" destOrd="0" presId="urn:microsoft.com/office/officeart/2009/3/layout/HorizontalOrganizationChart"/>
+    <dgm:cxn modelId="{DBC4D560-94B9-48C7-B9C5-02799D419E16}" type="presParOf" srcId="{5FE37109-4634-4A9F-946C-1C603A4F7AE9}" destId="{B52E8745-7BA4-47B1-812E-10ED45988999}" srcOrd="1" destOrd="0" presId="urn:microsoft.com/office/officeart/2009/3/layout/HorizontalOrganizationChart"/>
+    <dgm:cxn modelId="{E86D72AA-7CD4-49CB-8041-C0357FE7D964}" type="presParOf" srcId="{5FE37109-4634-4A9F-946C-1C603A4F7AE9}" destId="{4BEA1CC3-D8DB-477D-BA26-358C6164E32B}" srcOrd="2" destOrd="0" presId="urn:microsoft.com/office/officeart/2009/3/layout/HorizontalOrganizationChart"/>
+    <dgm:cxn modelId="{41422B5A-D2FA-42B3-9A10-B52D42C418C7}" type="presParOf" srcId="{2AF8B750-0B00-4F39-9229-46944C0B7871}" destId="{74219CB5-06FB-424E-8869-9D5F68EF2A58}" srcOrd="2" destOrd="0" presId="urn:microsoft.com/office/officeart/2009/3/layout/HorizontalOrganizationChart"/>
+    <dgm:cxn modelId="{5CF906AE-1E60-452B-9E73-356628AD151A}" type="presParOf" srcId="{AA6605D3-8178-4FC0-9069-38B8BAB1C15D}" destId="{E6DA6692-5ADE-4C9F-A8D9-CB36C8EDDD7F}" srcOrd="2" destOrd="0" presId="urn:microsoft.com/office/officeart/2009/3/layout/HorizontalOrganizationChart"/>
   </dgm:cxnLst>
   <dgm:bg/>
   <dgm:whole/>
@@ -33327,71 +33716,71 @@
     </dgm:pt>
   </dgm:ptLst>
   <dgm:cxnLst>
-    <dgm:cxn modelId="{EFE187B2-255A-4B73-8528-8902333EEE10}" type="presOf" srcId="{04A279BA-DEA9-488F-8D23-561CF58358E4}" destId="{212FF554-8FF4-4D29-9BF6-B4BDAE545E33}" srcOrd="0" destOrd="0" presId="urn:microsoft.com/office/officeart/2009/3/layout/HorizontalOrganizationChart"/>
-    <dgm:cxn modelId="{7C1B018C-1336-48D5-BE61-23BDBE3042B4}" type="presOf" srcId="{0E7DFD96-D5FC-462C-AF38-F07EF41B0C1C}" destId="{3C41DD64-956A-4F05-BDF1-3224D732801C}" srcOrd="0" destOrd="0" presId="urn:microsoft.com/office/officeart/2009/3/layout/HorizontalOrganizationChart"/>
-    <dgm:cxn modelId="{F26E49F7-D3DB-43AE-9170-E72839475EFD}" type="presOf" srcId="{0E7DFD96-D5FC-462C-AF38-F07EF41B0C1C}" destId="{EE699261-32FE-4F19-83FD-A9552156D212}" srcOrd="1" destOrd="0" presId="urn:microsoft.com/office/officeart/2009/3/layout/HorizontalOrganizationChart"/>
-    <dgm:cxn modelId="{F01848AF-C557-4647-ABF1-75779AC15748}" type="presOf" srcId="{CC6B5867-39F6-4702-8FF3-D6BEA9D8F0BD}" destId="{92B6C502-8065-477C-8FA6-E24F50A8526B}" srcOrd="1" destOrd="0" presId="urn:microsoft.com/office/officeart/2009/3/layout/HorizontalOrganizationChart"/>
-    <dgm:cxn modelId="{6CD62992-2044-46BB-8FF0-F1226C599D83}" type="presOf" srcId="{04A279BA-DEA9-488F-8D23-561CF58358E4}" destId="{434957ED-9990-4247-B687-842FBC063A26}" srcOrd="1" destOrd="0" presId="urn:microsoft.com/office/officeart/2009/3/layout/HorizontalOrganizationChart"/>
-    <dgm:cxn modelId="{16422D51-9B59-4107-8716-3F60DE9BD58D}" type="presOf" srcId="{187460C9-6159-48A0-AAD2-CC97524DF899}" destId="{E88C1C6A-1B01-4BD1-A8D0-B7EA7D1A74A6}" srcOrd="0" destOrd="0" presId="urn:microsoft.com/office/officeart/2009/3/layout/HorizontalOrganizationChart"/>
-    <dgm:cxn modelId="{72A71990-E650-443C-8DCA-3A6B862BD131}" type="presOf" srcId="{734C8444-C0DC-44BD-901A-587D8E8CC45F}" destId="{51063709-6E8C-45C4-B359-DF5B821F0AE6}" srcOrd="0" destOrd="0" presId="urn:microsoft.com/office/officeart/2009/3/layout/HorizontalOrganizationChart"/>
-    <dgm:cxn modelId="{A4A68B0E-3BCB-40E7-9956-B7A5851EEBC9}" type="presOf" srcId="{1B56ECF6-EB23-499C-89B6-D2AF51F2D4D2}" destId="{EA0EB95D-BC0A-41E9-8FAE-4CE1A6272274}" srcOrd="0" destOrd="0" presId="urn:microsoft.com/office/officeart/2009/3/layout/HorizontalOrganizationChart"/>
+    <dgm:cxn modelId="{CD8DF2D6-04BE-441C-B9BB-3FCBF0AEC5D9}" type="presOf" srcId="{DE163FCE-637D-4492-9EA5-FD9DBDF3F31E}" destId="{5D402E76-F8E4-4103-8624-1B11DCF1668C}" srcOrd="0" destOrd="0" presId="urn:microsoft.com/office/officeart/2009/3/layout/HorizontalOrganizationChart"/>
+    <dgm:cxn modelId="{618C5D26-5F06-4741-89E7-379C86F071AC}" type="presOf" srcId="{80D6803E-C61A-4948-AF37-97609A25FDFF}" destId="{71C44B77-2A5B-40C0-9D22-C3983F5CDD7B}" srcOrd="0" destOrd="0" presId="urn:microsoft.com/office/officeart/2009/3/layout/HorizontalOrganizationChart"/>
+    <dgm:cxn modelId="{A84C9E3F-E7FC-47D2-B68D-9DEA960B5CA8}" type="presOf" srcId="{CC6B5867-39F6-4702-8FF3-D6BEA9D8F0BD}" destId="{92B6C502-8065-477C-8FA6-E24F50A8526B}" srcOrd="1" destOrd="0" presId="urn:microsoft.com/office/officeart/2009/3/layout/HorizontalOrganizationChart"/>
+    <dgm:cxn modelId="{ABA2D56C-2DCA-47F3-8CA9-7DD188924CFA}" type="presOf" srcId="{0AAD89C0-4693-4159-B775-4F3421F1BF24}" destId="{BEF2EECD-A7FA-45DC-93F8-439E37FDD97C}" srcOrd="0" destOrd="0" presId="urn:microsoft.com/office/officeart/2009/3/layout/HorizontalOrganizationChart"/>
+    <dgm:cxn modelId="{F8313D29-D464-4B4C-A8E7-B6F40A6DC8BE}" type="presOf" srcId="{CC6B5867-39F6-4702-8FF3-D6BEA9D8F0BD}" destId="{FF31C2ED-8BB5-4097-8E24-1F260DDEC544}" srcOrd="0" destOrd="0" presId="urn:microsoft.com/office/officeart/2009/3/layout/HorizontalOrganizationChart"/>
+    <dgm:cxn modelId="{B9498C15-4389-418D-A108-475517648BEB}" type="presOf" srcId="{C869D866-B9E8-45F5-8B1D-AF3666146721}" destId="{754B912F-071C-4999-93B2-8E755A9DB2C1}" srcOrd="0" destOrd="0" presId="urn:microsoft.com/office/officeart/2009/3/layout/HorizontalOrganizationChart"/>
+    <dgm:cxn modelId="{50FA7C62-0EB0-4399-8F14-F92BA10EF0EC}" type="presOf" srcId="{04A279BA-DEA9-488F-8D23-561CF58358E4}" destId="{434957ED-9990-4247-B687-842FBC063A26}" srcOrd="1" destOrd="0" presId="urn:microsoft.com/office/officeart/2009/3/layout/HorizontalOrganizationChart"/>
     <dgm:cxn modelId="{7EDCDF09-3610-4EFF-819E-DA0026419932}" srcId="{04A279BA-DEA9-488F-8D23-561CF58358E4}" destId="{0AAD89C0-4693-4159-B775-4F3421F1BF24}" srcOrd="1" destOrd="0" parTransId="{C869D866-B9E8-45F5-8B1D-AF3666146721}" sibTransId="{09B8981C-E41B-4077-B16C-B7EFD1114643}"/>
-    <dgm:cxn modelId="{0A6A773A-5A04-4248-AA59-011188B284DB}" type="presOf" srcId="{48FFA782-9C01-4244-B34F-36E13BA4C5D0}" destId="{166C6100-9B69-44DB-A5F7-5181C57E6A24}" srcOrd="0" destOrd="0" presId="urn:microsoft.com/office/officeart/2009/3/layout/HorizontalOrganizationChart"/>
-    <dgm:cxn modelId="{C2043279-A860-4155-A56D-4E8DAE9067A4}" type="presOf" srcId="{48FFA782-9C01-4244-B34F-36E13BA4C5D0}" destId="{D467C962-9F07-4C0B-B87A-CF6A311C4579}" srcOrd="1" destOrd="0" presId="urn:microsoft.com/office/officeart/2009/3/layout/HorizontalOrganizationChart"/>
+    <dgm:cxn modelId="{C917659F-B48A-4E21-9B7E-6F4FD7663E8D}" type="presOf" srcId="{00548C38-A3C0-437D-A5F6-E2BF1A5B0942}" destId="{172D1648-CE9E-4E94-82FD-995361B5B7CA}" srcOrd="1" destOrd="0" presId="urn:microsoft.com/office/officeart/2009/3/layout/HorizontalOrganizationChart"/>
+    <dgm:cxn modelId="{B2AAFDC9-9CA8-46D5-8BBE-D249B8ED98A9}" type="presOf" srcId="{0E7DFD96-D5FC-462C-AF38-F07EF41B0C1C}" destId="{EE699261-32FE-4F19-83FD-A9552156D212}" srcOrd="1" destOrd="0" presId="urn:microsoft.com/office/officeart/2009/3/layout/HorizontalOrganizationChart"/>
+    <dgm:cxn modelId="{794AE5D5-5A13-413E-8BD5-6B7D8474E2AD}" type="presOf" srcId="{187460C9-6159-48A0-AAD2-CC97524DF899}" destId="{E88C1C6A-1B01-4BD1-A8D0-B7EA7D1A74A6}" srcOrd="0" destOrd="0" presId="urn:microsoft.com/office/officeart/2009/3/layout/HorizontalOrganizationChart"/>
     <dgm:cxn modelId="{6ECC2F35-CB37-45A8-8F7E-0BD741BBC63A}" srcId="{04A279BA-DEA9-488F-8D23-561CF58358E4}" destId="{48FFA782-9C01-4244-B34F-36E13BA4C5D0}" srcOrd="0" destOrd="0" parTransId="{1B56ECF6-EB23-499C-89B6-D2AF51F2D4D2}" sibTransId="{31CE8638-1D76-4C32-9F38-92BA868E8BC9}"/>
-    <dgm:cxn modelId="{5AE85807-824A-4877-8BCD-2AEBD93256E4}" type="presOf" srcId="{DE163FCE-637D-4492-9EA5-FD9DBDF3F31E}" destId="{5D402E76-F8E4-4103-8624-1B11DCF1668C}" srcOrd="0" destOrd="0" presId="urn:microsoft.com/office/officeart/2009/3/layout/HorizontalOrganizationChart"/>
+    <dgm:cxn modelId="{268A4093-A6DF-4E65-86C1-03C85A54C5ED}" type="presOf" srcId="{04A279BA-DEA9-488F-8D23-561CF58358E4}" destId="{212FF554-8FF4-4D29-9BF6-B4BDAE545E33}" srcOrd="0" destOrd="0" presId="urn:microsoft.com/office/officeart/2009/3/layout/HorizontalOrganizationChart"/>
+    <dgm:cxn modelId="{4FBC57B4-2FEA-4D46-8B5B-12C8D651719C}" type="presOf" srcId="{0E7DFD96-D5FC-462C-AF38-F07EF41B0C1C}" destId="{3C41DD64-956A-4F05-BDF1-3224D732801C}" srcOrd="0" destOrd="0" presId="urn:microsoft.com/office/officeart/2009/3/layout/HorizontalOrganizationChart"/>
+    <dgm:cxn modelId="{F0E43EF8-262D-4C5E-A79C-F89C413F6B72}" type="presOf" srcId="{734C8444-C0DC-44BD-901A-587D8E8CC45F}" destId="{51063709-6E8C-45C4-B359-DF5B821F0AE6}" srcOrd="0" destOrd="0" presId="urn:microsoft.com/office/officeart/2009/3/layout/HorizontalOrganizationChart"/>
+    <dgm:cxn modelId="{1117D9AE-8754-4391-AC90-094D0975AD6F}" type="presOf" srcId="{0AAD89C0-4693-4159-B775-4F3421F1BF24}" destId="{F6A03E81-61AC-4A66-873C-32B20212B602}" srcOrd="1" destOrd="0" presId="urn:microsoft.com/office/officeart/2009/3/layout/HorizontalOrganizationChart"/>
     <dgm:cxn modelId="{18776A87-76E5-4BE3-B0C5-A7EA1B1F894D}" srcId="{187460C9-6159-48A0-AAD2-CC97524DF899}" destId="{04A279BA-DEA9-488F-8D23-561CF58358E4}" srcOrd="0" destOrd="0" parTransId="{B6528697-9586-48A8-B64A-E8C4229F9AC8}" sibTransId="{1E2D7010-A57C-42B2-A317-ED96AB7FAF02}"/>
     <dgm:cxn modelId="{96DDE97D-7E04-4D25-8687-53DFA0BEF88E}" srcId="{48FFA782-9C01-4244-B34F-36E13BA4C5D0}" destId="{00548C38-A3C0-437D-A5F6-E2BF1A5B0942}" srcOrd="0" destOrd="0" parTransId="{DE163FCE-637D-4492-9EA5-FD9DBDF3F31E}" sibTransId="{0FAD9211-0F9A-48F5-8D83-BDCFDA79F9D1}"/>
-    <dgm:cxn modelId="{75EEFFC1-BF61-4A70-8F7E-1FE0A511B7B5}" type="presOf" srcId="{CC6B5867-39F6-4702-8FF3-D6BEA9D8F0BD}" destId="{FF31C2ED-8BB5-4097-8E24-1F260DDEC544}" srcOrd="0" destOrd="0" presId="urn:microsoft.com/office/officeart/2009/3/layout/HorizontalOrganizationChart"/>
-    <dgm:cxn modelId="{5DAA9ED1-EC21-4E27-9A3F-448BAF01738B}" type="presOf" srcId="{80D6803E-C61A-4948-AF37-97609A25FDFF}" destId="{71C44B77-2A5B-40C0-9D22-C3983F5CDD7B}" srcOrd="0" destOrd="0" presId="urn:microsoft.com/office/officeart/2009/3/layout/HorizontalOrganizationChart"/>
-    <dgm:cxn modelId="{F49F63C8-B5B6-40DF-A99D-8C085161ACAC}" type="presOf" srcId="{0AAD89C0-4693-4159-B775-4F3421F1BF24}" destId="{BEF2EECD-A7FA-45DC-93F8-439E37FDD97C}" srcOrd="0" destOrd="0" presId="urn:microsoft.com/office/officeart/2009/3/layout/HorizontalOrganizationChart"/>
+    <dgm:cxn modelId="{2AFE2297-B069-40DE-B581-F82D907A17A3}" type="presOf" srcId="{48FFA782-9C01-4244-B34F-36E13BA4C5D0}" destId="{166C6100-9B69-44DB-A5F7-5181C57E6A24}" srcOrd="0" destOrd="0" presId="urn:microsoft.com/office/officeart/2009/3/layout/HorizontalOrganizationChart"/>
+    <dgm:cxn modelId="{491C450F-3C4A-42F5-887A-062275853457}" type="presOf" srcId="{00548C38-A3C0-437D-A5F6-E2BF1A5B0942}" destId="{E896C590-8910-4DC9-9096-BDE16473033C}" srcOrd="0" destOrd="0" presId="urn:microsoft.com/office/officeart/2009/3/layout/HorizontalOrganizationChart"/>
     <dgm:cxn modelId="{D9FB162D-8BDA-43DE-9C46-1D4DB4B5A3DB}" srcId="{0AAD89C0-4693-4159-B775-4F3421F1BF24}" destId="{0E7DFD96-D5FC-462C-AF38-F07EF41B0C1C}" srcOrd="0" destOrd="0" parTransId="{80D6803E-C61A-4948-AF37-97609A25FDFF}" sibTransId="{2ED33391-6DE2-488E-BE8E-4BBE705DCA5E}"/>
     <dgm:cxn modelId="{3B423CB3-D237-4642-8452-8C9D860490DA}" srcId="{48FFA782-9C01-4244-B34F-36E13BA4C5D0}" destId="{CC6B5867-39F6-4702-8FF3-D6BEA9D8F0BD}" srcOrd="1" destOrd="0" parTransId="{734C8444-C0DC-44BD-901A-587D8E8CC45F}" sibTransId="{E382E052-A715-41E6-A83F-AD26A840B282}"/>
-    <dgm:cxn modelId="{81399F82-2BDC-42E8-BE2D-B8693B3AFDAB}" type="presOf" srcId="{C869D866-B9E8-45F5-8B1D-AF3666146721}" destId="{754B912F-071C-4999-93B2-8E755A9DB2C1}" srcOrd="0" destOrd="0" presId="urn:microsoft.com/office/officeart/2009/3/layout/HorizontalOrganizationChart"/>
-    <dgm:cxn modelId="{BCE4BD12-0789-4795-8F2A-8489B09B42E1}" type="presOf" srcId="{00548C38-A3C0-437D-A5F6-E2BF1A5B0942}" destId="{E896C590-8910-4DC9-9096-BDE16473033C}" srcOrd="0" destOrd="0" presId="urn:microsoft.com/office/officeart/2009/3/layout/HorizontalOrganizationChart"/>
-    <dgm:cxn modelId="{FEE4022D-F003-4094-871E-34808E195B8E}" type="presOf" srcId="{00548C38-A3C0-437D-A5F6-E2BF1A5B0942}" destId="{172D1648-CE9E-4E94-82FD-995361B5B7CA}" srcOrd="1" destOrd="0" presId="urn:microsoft.com/office/officeart/2009/3/layout/HorizontalOrganizationChart"/>
-    <dgm:cxn modelId="{2DEBA1C6-717E-46AC-89B4-9EECA8D4B37C}" type="presOf" srcId="{0AAD89C0-4693-4159-B775-4F3421F1BF24}" destId="{F6A03E81-61AC-4A66-873C-32B20212B602}" srcOrd="1" destOrd="0" presId="urn:microsoft.com/office/officeart/2009/3/layout/HorizontalOrganizationChart"/>
-    <dgm:cxn modelId="{49DC49FE-5E7E-48C1-9B57-546D3074689F}" type="presParOf" srcId="{E88C1C6A-1B01-4BD1-A8D0-B7EA7D1A74A6}" destId="{830F58A8-C48A-4B1A-A446-EAC0CB317B96}" srcOrd="0" destOrd="0" presId="urn:microsoft.com/office/officeart/2009/3/layout/HorizontalOrganizationChart"/>
-    <dgm:cxn modelId="{840ADC74-DA2D-4D0F-9D26-EB2D0FAE2FB2}" type="presParOf" srcId="{830F58A8-C48A-4B1A-A446-EAC0CB317B96}" destId="{75884247-B412-41CC-86A3-4FFE7191C7DB}" srcOrd="0" destOrd="0" presId="urn:microsoft.com/office/officeart/2009/3/layout/HorizontalOrganizationChart"/>
-    <dgm:cxn modelId="{0933A230-EAB7-4E91-98C8-D634E0078997}" type="presParOf" srcId="{75884247-B412-41CC-86A3-4FFE7191C7DB}" destId="{212FF554-8FF4-4D29-9BF6-B4BDAE545E33}" srcOrd="0" destOrd="0" presId="urn:microsoft.com/office/officeart/2009/3/layout/HorizontalOrganizationChart"/>
-    <dgm:cxn modelId="{1D6592B8-BCD5-4675-B9B3-725D542A2D1B}" type="presParOf" srcId="{75884247-B412-41CC-86A3-4FFE7191C7DB}" destId="{434957ED-9990-4247-B687-842FBC063A26}" srcOrd="1" destOrd="0" presId="urn:microsoft.com/office/officeart/2009/3/layout/HorizontalOrganizationChart"/>
-    <dgm:cxn modelId="{27FA166C-AA9D-42F5-8572-0AF33319E9F4}" type="presParOf" srcId="{830F58A8-C48A-4B1A-A446-EAC0CB317B96}" destId="{759B88C9-8D71-4F99-93CE-9FA8163D88C9}" srcOrd="1" destOrd="0" presId="urn:microsoft.com/office/officeart/2009/3/layout/HorizontalOrganizationChart"/>
-    <dgm:cxn modelId="{67384527-BEF4-4C45-9A9E-7D1459F2A34C}" type="presParOf" srcId="{759B88C9-8D71-4F99-93CE-9FA8163D88C9}" destId="{EA0EB95D-BC0A-41E9-8FAE-4CE1A6272274}" srcOrd="0" destOrd="0" presId="urn:microsoft.com/office/officeart/2009/3/layout/HorizontalOrganizationChart"/>
-    <dgm:cxn modelId="{75805401-9732-469D-B4A6-D2575B8EEBDB}" type="presParOf" srcId="{759B88C9-8D71-4F99-93CE-9FA8163D88C9}" destId="{2C79DF0A-629A-4041-8734-57047A8F003C}" srcOrd="1" destOrd="0" presId="urn:microsoft.com/office/officeart/2009/3/layout/HorizontalOrganizationChart"/>
-    <dgm:cxn modelId="{ED779073-53CB-43D2-A134-46C57C6FFBC2}" type="presParOf" srcId="{2C79DF0A-629A-4041-8734-57047A8F003C}" destId="{A7F2B5B7-9CB3-4439-AB06-BA1CDCA595D6}" srcOrd="0" destOrd="0" presId="urn:microsoft.com/office/officeart/2009/3/layout/HorizontalOrganizationChart"/>
-    <dgm:cxn modelId="{C7C05B70-5664-4265-8F96-ADA0B5DC057D}" type="presParOf" srcId="{A7F2B5B7-9CB3-4439-AB06-BA1CDCA595D6}" destId="{166C6100-9B69-44DB-A5F7-5181C57E6A24}" srcOrd="0" destOrd="0" presId="urn:microsoft.com/office/officeart/2009/3/layout/HorizontalOrganizationChart"/>
-    <dgm:cxn modelId="{03EFDEE2-6430-4510-B94D-EBA0A14A6180}" type="presParOf" srcId="{A7F2B5B7-9CB3-4439-AB06-BA1CDCA595D6}" destId="{D467C962-9F07-4C0B-B87A-CF6A311C4579}" srcOrd="1" destOrd="0" presId="urn:microsoft.com/office/officeart/2009/3/layout/HorizontalOrganizationChart"/>
-    <dgm:cxn modelId="{FCA08425-2EEC-4EC9-8759-9DB0D3878CD3}" type="presParOf" srcId="{2C79DF0A-629A-4041-8734-57047A8F003C}" destId="{B8879ED5-5CC4-4C70-B787-A464F21E5A82}" srcOrd="1" destOrd="0" presId="urn:microsoft.com/office/officeart/2009/3/layout/HorizontalOrganizationChart"/>
-    <dgm:cxn modelId="{A043073D-68AF-4D60-8B77-D2B4AC2E7DF4}" type="presParOf" srcId="{B8879ED5-5CC4-4C70-B787-A464F21E5A82}" destId="{5D402E76-F8E4-4103-8624-1B11DCF1668C}" srcOrd="0" destOrd="0" presId="urn:microsoft.com/office/officeart/2009/3/layout/HorizontalOrganizationChart"/>
-    <dgm:cxn modelId="{C284DFB2-8BA6-42A1-9F2C-1B2BE2B489EF}" type="presParOf" srcId="{B8879ED5-5CC4-4C70-B787-A464F21E5A82}" destId="{116CA39D-3F1F-4063-8540-4364D7CE5607}" srcOrd="1" destOrd="0" presId="urn:microsoft.com/office/officeart/2009/3/layout/HorizontalOrganizationChart"/>
-    <dgm:cxn modelId="{1891DF5A-F100-4CDE-8FDB-731F320F6AEC}" type="presParOf" srcId="{116CA39D-3F1F-4063-8540-4364D7CE5607}" destId="{3A27BB5B-79D9-40FD-B3E2-85F1AA510259}" srcOrd="0" destOrd="0" presId="urn:microsoft.com/office/officeart/2009/3/layout/HorizontalOrganizationChart"/>
-    <dgm:cxn modelId="{64A07189-C4FC-4011-BC40-AE9369F779F6}" type="presParOf" srcId="{3A27BB5B-79D9-40FD-B3E2-85F1AA510259}" destId="{E896C590-8910-4DC9-9096-BDE16473033C}" srcOrd="0" destOrd="0" presId="urn:microsoft.com/office/officeart/2009/3/layout/HorizontalOrganizationChart"/>
-    <dgm:cxn modelId="{97576C74-7774-4A1F-AB3C-F24A498215FC}" type="presParOf" srcId="{3A27BB5B-79D9-40FD-B3E2-85F1AA510259}" destId="{172D1648-CE9E-4E94-82FD-995361B5B7CA}" srcOrd="1" destOrd="0" presId="urn:microsoft.com/office/officeart/2009/3/layout/HorizontalOrganizationChart"/>
-    <dgm:cxn modelId="{223E32B5-4CC8-4F21-8F25-8334441EF6C9}" type="presParOf" srcId="{116CA39D-3F1F-4063-8540-4364D7CE5607}" destId="{B4815157-319F-4173-ACBB-B78C4B688A6A}" srcOrd="1" destOrd="0" presId="urn:microsoft.com/office/officeart/2009/3/layout/HorizontalOrganizationChart"/>
-    <dgm:cxn modelId="{CE083A36-9356-4D74-84CA-1A2157767A3E}" type="presParOf" srcId="{116CA39D-3F1F-4063-8540-4364D7CE5607}" destId="{4B2D1FDB-A3C8-4C05-B9D8-483D7B63EB0A}" srcOrd="2" destOrd="0" presId="urn:microsoft.com/office/officeart/2009/3/layout/HorizontalOrganizationChart"/>
-    <dgm:cxn modelId="{5D0BD979-6B77-40EF-BB8C-C33DFA84E3ED}" type="presParOf" srcId="{B8879ED5-5CC4-4C70-B787-A464F21E5A82}" destId="{51063709-6E8C-45C4-B359-DF5B821F0AE6}" srcOrd="2" destOrd="0" presId="urn:microsoft.com/office/officeart/2009/3/layout/HorizontalOrganizationChart"/>
-    <dgm:cxn modelId="{D49FD9A8-BC36-402E-ACFD-FE83EE3F5563}" type="presParOf" srcId="{B8879ED5-5CC4-4C70-B787-A464F21E5A82}" destId="{20DE5D06-E441-4C4F-B044-72450EFD7B90}" srcOrd="3" destOrd="0" presId="urn:microsoft.com/office/officeart/2009/3/layout/HorizontalOrganizationChart"/>
-    <dgm:cxn modelId="{8A66C434-3C20-4B69-A34F-09CE7303C3DC}" type="presParOf" srcId="{20DE5D06-E441-4C4F-B044-72450EFD7B90}" destId="{C70F00C4-AD59-42CB-9323-4F613C3A5601}" srcOrd="0" destOrd="0" presId="urn:microsoft.com/office/officeart/2009/3/layout/HorizontalOrganizationChart"/>
-    <dgm:cxn modelId="{2EF236FB-8FF3-4C1F-B78C-66C1F1A15D39}" type="presParOf" srcId="{C70F00C4-AD59-42CB-9323-4F613C3A5601}" destId="{FF31C2ED-8BB5-4097-8E24-1F260DDEC544}" srcOrd="0" destOrd="0" presId="urn:microsoft.com/office/officeart/2009/3/layout/HorizontalOrganizationChart"/>
-    <dgm:cxn modelId="{CB002590-06DA-470F-9D92-287E97A39C27}" type="presParOf" srcId="{C70F00C4-AD59-42CB-9323-4F613C3A5601}" destId="{92B6C502-8065-477C-8FA6-E24F50A8526B}" srcOrd="1" destOrd="0" presId="urn:microsoft.com/office/officeart/2009/3/layout/HorizontalOrganizationChart"/>
-    <dgm:cxn modelId="{0C82CED1-28E0-4A2C-9F05-5B7E80ADFB4B}" type="presParOf" srcId="{20DE5D06-E441-4C4F-B044-72450EFD7B90}" destId="{A79A673B-5294-4668-98CD-89F8E4D1AA6D}" srcOrd="1" destOrd="0" presId="urn:microsoft.com/office/officeart/2009/3/layout/HorizontalOrganizationChart"/>
-    <dgm:cxn modelId="{FC161ABF-F0C6-4232-89B1-2A304546FBCA}" type="presParOf" srcId="{20DE5D06-E441-4C4F-B044-72450EFD7B90}" destId="{FFD44F2E-887C-4F8F-BBC7-46A569B7EEF8}" srcOrd="2" destOrd="0" presId="urn:microsoft.com/office/officeart/2009/3/layout/HorizontalOrganizationChart"/>
-    <dgm:cxn modelId="{DED547EC-A4F7-431B-A8FE-668FD913D271}" type="presParOf" srcId="{2C79DF0A-629A-4041-8734-57047A8F003C}" destId="{7D24D853-1C79-4ECE-ACD9-BDD13C988E2A}" srcOrd="2" destOrd="0" presId="urn:microsoft.com/office/officeart/2009/3/layout/HorizontalOrganizationChart"/>
-    <dgm:cxn modelId="{78408D59-C3B6-4A64-AEE2-C9689BEFE166}" type="presParOf" srcId="{759B88C9-8D71-4F99-93CE-9FA8163D88C9}" destId="{754B912F-071C-4999-93B2-8E755A9DB2C1}" srcOrd="2" destOrd="0" presId="urn:microsoft.com/office/officeart/2009/3/layout/HorizontalOrganizationChart"/>
-    <dgm:cxn modelId="{1B71B0C8-CBED-433A-B502-F1A38D2B3908}" type="presParOf" srcId="{759B88C9-8D71-4F99-93CE-9FA8163D88C9}" destId="{5ECC1179-597B-446F-A26D-79224659AB29}" srcOrd="3" destOrd="0" presId="urn:microsoft.com/office/officeart/2009/3/layout/HorizontalOrganizationChart"/>
-    <dgm:cxn modelId="{07FB23E1-7B44-42AC-B08E-882B87310A6D}" type="presParOf" srcId="{5ECC1179-597B-446F-A26D-79224659AB29}" destId="{0C32566D-C181-49F1-8CC4-1BFE4E6CD1BD}" srcOrd="0" destOrd="0" presId="urn:microsoft.com/office/officeart/2009/3/layout/HorizontalOrganizationChart"/>
-    <dgm:cxn modelId="{2852642E-A4A0-4788-ADFC-B238699746A1}" type="presParOf" srcId="{0C32566D-C181-49F1-8CC4-1BFE4E6CD1BD}" destId="{BEF2EECD-A7FA-45DC-93F8-439E37FDD97C}" srcOrd="0" destOrd="0" presId="urn:microsoft.com/office/officeart/2009/3/layout/HorizontalOrganizationChart"/>
-    <dgm:cxn modelId="{DE627A42-389C-41A7-A3E8-B2D029739F40}" type="presParOf" srcId="{0C32566D-C181-49F1-8CC4-1BFE4E6CD1BD}" destId="{F6A03E81-61AC-4A66-873C-32B20212B602}" srcOrd="1" destOrd="0" presId="urn:microsoft.com/office/officeart/2009/3/layout/HorizontalOrganizationChart"/>
-    <dgm:cxn modelId="{19B80C31-ECEE-4E91-9C1C-3FA2342395BB}" type="presParOf" srcId="{5ECC1179-597B-446F-A26D-79224659AB29}" destId="{0F3F2FEB-A2CA-4EAD-8628-5D9ED1E2DBFE}" srcOrd="1" destOrd="0" presId="urn:microsoft.com/office/officeart/2009/3/layout/HorizontalOrganizationChart"/>
-    <dgm:cxn modelId="{0339A0E2-5951-49C6-AF99-0A85346CA7EC}" type="presParOf" srcId="{0F3F2FEB-A2CA-4EAD-8628-5D9ED1E2DBFE}" destId="{71C44B77-2A5B-40C0-9D22-C3983F5CDD7B}" srcOrd="0" destOrd="0" presId="urn:microsoft.com/office/officeart/2009/3/layout/HorizontalOrganizationChart"/>
-    <dgm:cxn modelId="{8912CE77-015F-40F0-B098-2C3A744D3760}" type="presParOf" srcId="{0F3F2FEB-A2CA-4EAD-8628-5D9ED1E2DBFE}" destId="{FF550994-6A34-43AC-95CF-23D77337C6EB}" srcOrd="1" destOrd="0" presId="urn:microsoft.com/office/officeart/2009/3/layout/HorizontalOrganizationChart"/>
-    <dgm:cxn modelId="{528F0225-CE22-46FC-8E92-DF1E7BCE2DF6}" type="presParOf" srcId="{FF550994-6A34-43AC-95CF-23D77337C6EB}" destId="{59DB8727-EE37-4EAA-9FCD-3AB96B2E550A}" srcOrd="0" destOrd="0" presId="urn:microsoft.com/office/officeart/2009/3/layout/HorizontalOrganizationChart"/>
-    <dgm:cxn modelId="{C7B1E3A9-FED9-457B-8C26-D3557681F701}" type="presParOf" srcId="{59DB8727-EE37-4EAA-9FCD-3AB96B2E550A}" destId="{3C41DD64-956A-4F05-BDF1-3224D732801C}" srcOrd="0" destOrd="0" presId="urn:microsoft.com/office/officeart/2009/3/layout/HorizontalOrganizationChart"/>
-    <dgm:cxn modelId="{3535816B-EBA1-496A-B90D-4AA18044539A}" type="presParOf" srcId="{59DB8727-EE37-4EAA-9FCD-3AB96B2E550A}" destId="{EE699261-32FE-4F19-83FD-A9552156D212}" srcOrd="1" destOrd="0" presId="urn:microsoft.com/office/officeart/2009/3/layout/HorizontalOrganizationChart"/>
-    <dgm:cxn modelId="{0F65BC60-9FAD-40ED-AC3A-40214B5FFA2F}" type="presParOf" srcId="{FF550994-6A34-43AC-95CF-23D77337C6EB}" destId="{7A47FFAB-8E7A-44AD-8054-918F5E383F4E}" srcOrd="1" destOrd="0" presId="urn:microsoft.com/office/officeart/2009/3/layout/HorizontalOrganizationChart"/>
-    <dgm:cxn modelId="{869A108E-18BB-4720-9C58-EF21395CCBAB}" type="presParOf" srcId="{FF550994-6A34-43AC-95CF-23D77337C6EB}" destId="{CA0FF8F9-CDBF-4AF8-B199-C77E4E672679}" srcOrd="2" destOrd="0" presId="urn:microsoft.com/office/officeart/2009/3/layout/HorizontalOrganizationChart"/>
-    <dgm:cxn modelId="{6327189B-00D8-4CEF-89CA-D6104C54DB65}" type="presParOf" srcId="{5ECC1179-597B-446F-A26D-79224659AB29}" destId="{8FA7E37E-5DBB-492E-A1BA-39E2CA6587A9}" srcOrd="2" destOrd="0" presId="urn:microsoft.com/office/officeart/2009/3/layout/HorizontalOrganizationChart"/>
-    <dgm:cxn modelId="{514443BE-7497-4C5A-90DF-855CBB07ABFA}" type="presParOf" srcId="{830F58A8-C48A-4B1A-A446-EAC0CB317B96}" destId="{67B6D9F0-E82D-42D7-AD9F-9D3D1436297D}" srcOrd="2" destOrd="0" presId="urn:microsoft.com/office/officeart/2009/3/layout/HorizontalOrganizationChart"/>
+    <dgm:cxn modelId="{BA1FB9FF-63D2-4408-886C-4629A08D7E7C}" type="presOf" srcId="{48FFA782-9C01-4244-B34F-36E13BA4C5D0}" destId="{D467C962-9F07-4C0B-B87A-CF6A311C4579}" srcOrd="1" destOrd="0" presId="urn:microsoft.com/office/officeart/2009/3/layout/HorizontalOrganizationChart"/>
+    <dgm:cxn modelId="{E67550BF-1045-4519-A3A3-E01EE69BC15A}" type="presOf" srcId="{1B56ECF6-EB23-499C-89B6-D2AF51F2D4D2}" destId="{EA0EB95D-BC0A-41E9-8FAE-4CE1A6272274}" srcOrd="0" destOrd="0" presId="urn:microsoft.com/office/officeart/2009/3/layout/HorizontalOrganizationChart"/>
+    <dgm:cxn modelId="{68B5B9ED-E827-42EC-8907-E1D7132D28C6}" type="presParOf" srcId="{E88C1C6A-1B01-4BD1-A8D0-B7EA7D1A74A6}" destId="{830F58A8-C48A-4B1A-A446-EAC0CB317B96}" srcOrd="0" destOrd="0" presId="urn:microsoft.com/office/officeart/2009/3/layout/HorizontalOrganizationChart"/>
+    <dgm:cxn modelId="{C45CF063-9F66-481C-AACB-F166D13BA3C7}" type="presParOf" srcId="{830F58A8-C48A-4B1A-A446-EAC0CB317B96}" destId="{75884247-B412-41CC-86A3-4FFE7191C7DB}" srcOrd="0" destOrd="0" presId="urn:microsoft.com/office/officeart/2009/3/layout/HorizontalOrganizationChart"/>
+    <dgm:cxn modelId="{0BD901DA-9FD1-4B55-8C11-5AD999EDC213}" type="presParOf" srcId="{75884247-B412-41CC-86A3-4FFE7191C7DB}" destId="{212FF554-8FF4-4D29-9BF6-B4BDAE545E33}" srcOrd="0" destOrd="0" presId="urn:microsoft.com/office/officeart/2009/3/layout/HorizontalOrganizationChart"/>
+    <dgm:cxn modelId="{BD9D15CA-F8B7-41BD-B848-EC6679698723}" type="presParOf" srcId="{75884247-B412-41CC-86A3-4FFE7191C7DB}" destId="{434957ED-9990-4247-B687-842FBC063A26}" srcOrd="1" destOrd="0" presId="urn:microsoft.com/office/officeart/2009/3/layout/HorizontalOrganizationChart"/>
+    <dgm:cxn modelId="{7BE8A178-0D37-44EE-8747-F8290C999C97}" type="presParOf" srcId="{830F58A8-C48A-4B1A-A446-EAC0CB317B96}" destId="{759B88C9-8D71-4F99-93CE-9FA8163D88C9}" srcOrd="1" destOrd="0" presId="urn:microsoft.com/office/officeart/2009/3/layout/HorizontalOrganizationChart"/>
+    <dgm:cxn modelId="{99D7640A-D47F-4261-8C24-5ABFD092C308}" type="presParOf" srcId="{759B88C9-8D71-4F99-93CE-9FA8163D88C9}" destId="{EA0EB95D-BC0A-41E9-8FAE-4CE1A6272274}" srcOrd="0" destOrd="0" presId="urn:microsoft.com/office/officeart/2009/3/layout/HorizontalOrganizationChart"/>
+    <dgm:cxn modelId="{E448E0B6-F0D0-46F3-B6C3-B2606F622031}" type="presParOf" srcId="{759B88C9-8D71-4F99-93CE-9FA8163D88C9}" destId="{2C79DF0A-629A-4041-8734-57047A8F003C}" srcOrd="1" destOrd="0" presId="urn:microsoft.com/office/officeart/2009/3/layout/HorizontalOrganizationChart"/>
+    <dgm:cxn modelId="{385F82C9-4BB3-41E7-88C2-A32E6D327BC1}" type="presParOf" srcId="{2C79DF0A-629A-4041-8734-57047A8F003C}" destId="{A7F2B5B7-9CB3-4439-AB06-BA1CDCA595D6}" srcOrd="0" destOrd="0" presId="urn:microsoft.com/office/officeart/2009/3/layout/HorizontalOrganizationChart"/>
+    <dgm:cxn modelId="{2B47474F-FBE5-48D2-9B95-A97216784E99}" type="presParOf" srcId="{A7F2B5B7-9CB3-4439-AB06-BA1CDCA595D6}" destId="{166C6100-9B69-44DB-A5F7-5181C57E6A24}" srcOrd="0" destOrd="0" presId="urn:microsoft.com/office/officeart/2009/3/layout/HorizontalOrganizationChart"/>
+    <dgm:cxn modelId="{C7F81C0F-A19C-4C5A-AC74-1083F028FBA5}" type="presParOf" srcId="{A7F2B5B7-9CB3-4439-AB06-BA1CDCA595D6}" destId="{D467C962-9F07-4C0B-B87A-CF6A311C4579}" srcOrd="1" destOrd="0" presId="urn:microsoft.com/office/officeart/2009/3/layout/HorizontalOrganizationChart"/>
+    <dgm:cxn modelId="{86955C27-958F-4414-BC08-36D438610E39}" type="presParOf" srcId="{2C79DF0A-629A-4041-8734-57047A8F003C}" destId="{B8879ED5-5CC4-4C70-B787-A464F21E5A82}" srcOrd="1" destOrd="0" presId="urn:microsoft.com/office/officeart/2009/3/layout/HorizontalOrganizationChart"/>
+    <dgm:cxn modelId="{98E36A2A-4C32-4119-8C37-7871893019A4}" type="presParOf" srcId="{B8879ED5-5CC4-4C70-B787-A464F21E5A82}" destId="{5D402E76-F8E4-4103-8624-1B11DCF1668C}" srcOrd="0" destOrd="0" presId="urn:microsoft.com/office/officeart/2009/3/layout/HorizontalOrganizationChart"/>
+    <dgm:cxn modelId="{94E750AD-1EB5-4917-9F79-BD339EA50005}" type="presParOf" srcId="{B8879ED5-5CC4-4C70-B787-A464F21E5A82}" destId="{116CA39D-3F1F-4063-8540-4364D7CE5607}" srcOrd="1" destOrd="0" presId="urn:microsoft.com/office/officeart/2009/3/layout/HorizontalOrganizationChart"/>
+    <dgm:cxn modelId="{D131058D-5849-4DD1-80B3-EC34C44F8867}" type="presParOf" srcId="{116CA39D-3F1F-4063-8540-4364D7CE5607}" destId="{3A27BB5B-79D9-40FD-B3E2-85F1AA510259}" srcOrd="0" destOrd="0" presId="urn:microsoft.com/office/officeart/2009/3/layout/HorizontalOrganizationChart"/>
+    <dgm:cxn modelId="{05911431-1B2A-4026-8FA2-6AE4CF84317B}" type="presParOf" srcId="{3A27BB5B-79D9-40FD-B3E2-85F1AA510259}" destId="{E896C590-8910-4DC9-9096-BDE16473033C}" srcOrd="0" destOrd="0" presId="urn:microsoft.com/office/officeart/2009/3/layout/HorizontalOrganizationChart"/>
+    <dgm:cxn modelId="{3666E323-592C-4AAB-B5DD-049D228EBDCE}" type="presParOf" srcId="{3A27BB5B-79D9-40FD-B3E2-85F1AA510259}" destId="{172D1648-CE9E-4E94-82FD-995361B5B7CA}" srcOrd="1" destOrd="0" presId="urn:microsoft.com/office/officeart/2009/3/layout/HorizontalOrganizationChart"/>
+    <dgm:cxn modelId="{48469DDF-C936-4742-AEE7-B37DA00420FA}" type="presParOf" srcId="{116CA39D-3F1F-4063-8540-4364D7CE5607}" destId="{B4815157-319F-4173-ACBB-B78C4B688A6A}" srcOrd="1" destOrd="0" presId="urn:microsoft.com/office/officeart/2009/3/layout/HorizontalOrganizationChart"/>
+    <dgm:cxn modelId="{2C22010A-0AFF-4AA1-AA68-D1AE1D66E77D}" type="presParOf" srcId="{116CA39D-3F1F-4063-8540-4364D7CE5607}" destId="{4B2D1FDB-A3C8-4C05-B9D8-483D7B63EB0A}" srcOrd="2" destOrd="0" presId="urn:microsoft.com/office/officeart/2009/3/layout/HorizontalOrganizationChart"/>
+    <dgm:cxn modelId="{1C5BF7F5-9F22-4747-9FE9-3F5608C99117}" type="presParOf" srcId="{B8879ED5-5CC4-4C70-B787-A464F21E5A82}" destId="{51063709-6E8C-45C4-B359-DF5B821F0AE6}" srcOrd="2" destOrd="0" presId="urn:microsoft.com/office/officeart/2009/3/layout/HorizontalOrganizationChart"/>
+    <dgm:cxn modelId="{A8664432-B3B5-4BE0-9156-68785309B83A}" type="presParOf" srcId="{B8879ED5-5CC4-4C70-B787-A464F21E5A82}" destId="{20DE5D06-E441-4C4F-B044-72450EFD7B90}" srcOrd="3" destOrd="0" presId="urn:microsoft.com/office/officeart/2009/3/layout/HorizontalOrganizationChart"/>
+    <dgm:cxn modelId="{F7120B4F-8820-43F4-B36A-982484DA3DE6}" type="presParOf" srcId="{20DE5D06-E441-4C4F-B044-72450EFD7B90}" destId="{C70F00C4-AD59-42CB-9323-4F613C3A5601}" srcOrd="0" destOrd="0" presId="urn:microsoft.com/office/officeart/2009/3/layout/HorizontalOrganizationChart"/>
+    <dgm:cxn modelId="{97887E93-8836-433E-B7EE-20FAC7BDC610}" type="presParOf" srcId="{C70F00C4-AD59-42CB-9323-4F613C3A5601}" destId="{FF31C2ED-8BB5-4097-8E24-1F260DDEC544}" srcOrd="0" destOrd="0" presId="urn:microsoft.com/office/officeart/2009/3/layout/HorizontalOrganizationChart"/>
+    <dgm:cxn modelId="{AC3856F2-7F7F-4169-8C29-78FBFF569EAF}" type="presParOf" srcId="{C70F00C4-AD59-42CB-9323-4F613C3A5601}" destId="{92B6C502-8065-477C-8FA6-E24F50A8526B}" srcOrd="1" destOrd="0" presId="urn:microsoft.com/office/officeart/2009/3/layout/HorizontalOrganizationChart"/>
+    <dgm:cxn modelId="{95487C2D-98CB-43E5-8D18-052765917254}" type="presParOf" srcId="{20DE5D06-E441-4C4F-B044-72450EFD7B90}" destId="{A79A673B-5294-4668-98CD-89F8E4D1AA6D}" srcOrd="1" destOrd="0" presId="urn:microsoft.com/office/officeart/2009/3/layout/HorizontalOrganizationChart"/>
+    <dgm:cxn modelId="{14BA3AC5-2C6C-4064-9DCB-D085DF154689}" type="presParOf" srcId="{20DE5D06-E441-4C4F-B044-72450EFD7B90}" destId="{FFD44F2E-887C-4F8F-BBC7-46A569B7EEF8}" srcOrd="2" destOrd="0" presId="urn:microsoft.com/office/officeart/2009/3/layout/HorizontalOrganizationChart"/>
+    <dgm:cxn modelId="{A888B824-992C-4041-989A-284BAF704401}" type="presParOf" srcId="{2C79DF0A-629A-4041-8734-57047A8F003C}" destId="{7D24D853-1C79-4ECE-ACD9-BDD13C988E2A}" srcOrd="2" destOrd="0" presId="urn:microsoft.com/office/officeart/2009/3/layout/HorizontalOrganizationChart"/>
+    <dgm:cxn modelId="{98EF2F15-0AFF-4591-9024-C21BF972009E}" type="presParOf" srcId="{759B88C9-8D71-4F99-93CE-9FA8163D88C9}" destId="{754B912F-071C-4999-93B2-8E755A9DB2C1}" srcOrd="2" destOrd="0" presId="urn:microsoft.com/office/officeart/2009/3/layout/HorizontalOrganizationChart"/>
+    <dgm:cxn modelId="{33EA9C98-45D8-4E89-B37B-9FF90177E00E}" type="presParOf" srcId="{759B88C9-8D71-4F99-93CE-9FA8163D88C9}" destId="{5ECC1179-597B-446F-A26D-79224659AB29}" srcOrd="3" destOrd="0" presId="urn:microsoft.com/office/officeart/2009/3/layout/HorizontalOrganizationChart"/>
+    <dgm:cxn modelId="{EACF5A28-17D1-4E91-B6DA-9597F747EDA6}" type="presParOf" srcId="{5ECC1179-597B-446F-A26D-79224659AB29}" destId="{0C32566D-C181-49F1-8CC4-1BFE4E6CD1BD}" srcOrd="0" destOrd="0" presId="urn:microsoft.com/office/officeart/2009/3/layout/HorizontalOrganizationChart"/>
+    <dgm:cxn modelId="{CD416AFC-4908-432F-A071-D6AA74252734}" type="presParOf" srcId="{0C32566D-C181-49F1-8CC4-1BFE4E6CD1BD}" destId="{BEF2EECD-A7FA-45DC-93F8-439E37FDD97C}" srcOrd="0" destOrd="0" presId="urn:microsoft.com/office/officeart/2009/3/layout/HorizontalOrganizationChart"/>
+    <dgm:cxn modelId="{B1DB9A88-AF1C-4031-B071-A5AD8B95AA46}" type="presParOf" srcId="{0C32566D-C181-49F1-8CC4-1BFE4E6CD1BD}" destId="{F6A03E81-61AC-4A66-873C-32B20212B602}" srcOrd="1" destOrd="0" presId="urn:microsoft.com/office/officeart/2009/3/layout/HorizontalOrganizationChart"/>
+    <dgm:cxn modelId="{66543243-2E73-41C6-9C6C-EFA8F58B98D4}" type="presParOf" srcId="{5ECC1179-597B-446F-A26D-79224659AB29}" destId="{0F3F2FEB-A2CA-4EAD-8628-5D9ED1E2DBFE}" srcOrd="1" destOrd="0" presId="urn:microsoft.com/office/officeart/2009/3/layout/HorizontalOrganizationChart"/>
+    <dgm:cxn modelId="{0B026087-D969-4957-B0A7-BFA44F176C1B}" type="presParOf" srcId="{0F3F2FEB-A2CA-4EAD-8628-5D9ED1E2DBFE}" destId="{71C44B77-2A5B-40C0-9D22-C3983F5CDD7B}" srcOrd="0" destOrd="0" presId="urn:microsoft.com/office/officeart/2009/3/layout/HorizontalOrganizationChart"/>
+    <dgm:cxn modelId="{F46EF3B0-2591-471E-8C8F-1A8A2AA4E5FF}" type="presParOf" srcId="{0F3F2FEB-A2CA-4EAD-8628-5D9ED1E2DBFE}" destId="{FF550994-6A34-43AC-95CF-23D77337C6EB}" srcOrd="1" destOrd="0" presId="urn:microsoft.com/office/officeart/2009/3/layout/HorizontalOrganizationChart"/>
+    <dgm:cxn modelId="{4844EFF6-E206-4BDB-9BC1-4219A14E04C8}" type="presParOf" srcId="{FF550994-6A34-43AC-95CF-23D77337C6EB}" destId="{59DB8727-EE37-4EAA-9FCD-3AB96B2E550A}" srcOrd="0" destOrd="0" presId="urn:microsoft.com/office/officeart/2009/3/layout/HorizontalOrganizationChart"/>
+    <dgm:cxn modelId="{24789CCD-DE2B-4078-B395-04AFC802CC39}" type="presParOf" srcId="{59DB8727-EE37-4EAA-9FCD-3AB96B2E550A}" destId="{3C41DD64-956A-4F05-BDF1-3224D732801C}" srcOrd="0" destOrd="0" presId="urn:microsoft.com/office/officeart/2009/3/layout/HorizontalOrganizationChart"/>
+    <dgm:cxn modelId="{460610AE-A855-47B6-BC54-FCDE25DDB37B}" type="presParOf" srcId="{59DB8727-EE37-4EAA-9FCD-3AB96B2E550A}" destId="{EE699261-32FE-4F19-83FD-A9552156D212}" srcOrd="1" destOrd="0" presId="urn:microsoft.com/office/officeart/2009/3/layout/HorizontalOrganizationChart"/>
+    <dgm:cxn modelId="{3BD83171-A033-4A50-A213-4AAEFF994C1D}" type="presParOf" srcId="{FF550994-6A34-43AC-95CF-23D77337C6EB}" destId="{7A47FFAB-8E7A-44AD-8054-918F5E383F4E}" srcOrd="1" destOrd="0" presId="urn:microsoft.com/office/officeart/2009/3/layout/HorizontalOrganizationChart"/>
+    <dgm:cxn modelId="{C639A1B8-05E6-4CFE-9949-9DE813EB68E8}" type="presParOf" srcId="{FF550994-6A34-43AC-95CF-23D77337C6EB}" destId="{CA0FF8F9-CDBF-4AF8-B199-C77E4E672679}" srcOrd="2" destOrd="0" presId="urn:microsoft.com/office/officeart/2009/3/layout/HorizontalOrganizationChart"/>
+    <dgm:cxn modelId="{C1A4F8D5-F202-462E-868C-B52C171C25D0}" type="presParOf" srcId="{5ECC1179-597B-446F-A26D-79224659AB29}" destId="{8FA7E37E-5DBB-492E-A1BA-39E2CA6587A9}" srcOrd="2" destOrd="0" presId="urn:microsoft.com/office/officeart/2009/3/layout/HorizontalOrganizationChart"/>
+    <dgm:cxn modelId="{316F70F5-92C1-409D-A818-FDD9DEB6488D}" type="presParOf" srcId="{830F58A8-C48A-4B1A-A446-EAC0CB317B96}" destId="{67B6D9F0-E82D-42D7-AD9F-9D3D1436297D}" srcOrd="2" destOrd="0" presId="urn:microsoft.com/office/officeart/2009/3/layout/HorizontalOrganizationChart"/>
   </dgm:cxnLst>
   <dgm:bg/>
   <dgm:whole/>
@@ -33926,49 +34315,49 @@
     </dgm:pt>
   </dgm:ptLst>
   <dgm:cxnLst>
-    <dgm:cxn modelId="{33015B57-C2DE-4B64-A77C-781697F9B00B}" type="presOf" srcId="{05245E91-33B7-4432-BD78-3FB0F4250473}" destId="{BA69A0C4-D8CF-4F68-A7A0-4967E941E60C}" srcOrd="1" destOrd="0" presId="urn:microsoft.com/office/officeart/2009/3/layout/HorizontalOrganizationChart"/>
-    <dgm:cxn modelId="{A8312371-7862-406F-8A44-39DD19E5682A}" type="presOf" srcId="{07619991-E6A4-44E4-A9CE-EA6C312868A3}" destId="{D0E607EB-99BA-4805-82A5-A9317ECE3A40}" srcOrd="1" destOrd="0" presId="urn:microsoft.com/office/officeart/2009/3/layout/HorizontalOrganizationChart"/>
-    <dgm:cxn modelId="{19918AE0-75F5-40DB-92AC-340F94A8ED15}" type="presOf" srcId="{07619991-E6A4-44E4-A9CE-EA6C312868A3}" destId="{E1F04995-A1B1-4DE9-823E-47A3EF3588D8}" srcOrd="0" destOrd="0" presId="urn:microsoft.com/office/officeart/2009/3/layout/HorizontalOrganizationChart"/>
-    <dgm:cxn modelId="{CDC4C9C9-5C63-4E92-AB90-91DA45E88621}" type="presOf" srcId="{D0C4AB12-31F3-4E09-8497-37FC6B327F75}" destId="{FA925297-7B68-4815-ACB0-CE682B447A7C}" srcOrd="0" destOrd="0" presId="urn:microsoft.com/office/officeart/2009/3/layout/HorizontalOrganizationChart"/>
+    <dgm:cxn modelId="{DEA460C2-D9CA-4259-BED6-2398B3FA861A}" type="presOf" srcId="{4108394B-A18D-45C1-96CC-63BF1AB46822}" destId="{349C87C9-2024-43F7-A9DE-4F4876C0F11B}" srcOrd="0" destOrd="0" presId="urn:microsoft.com/office/officeart/2009/3/layout/HorizontalOrganizationChart"/>
+    <dgm:cxn modelId="{001024C5-A581-4DAF-83D5-4BB653212177}" type="presOf" srcId="{D6384651-468D-493F-A29C-EB567ED6D094}" destId="{3B785E6C-EB16-439D-B24A-7D5F69BE688E}" srcOrd="0" destOrd="0" presId="urn:microsoft.com/office/officeart/2009/3/layout/HorizontalOrganizationChart"/>
+    <dgm:cxn modelId="{1B40D21B-A91E-413E-B8A3-64E3FAEA909C}" type="presOf" srcId="{07619991-E6A4-44E4-A9CE-EA6C312868A3}" destId="{D0E607EB-99BA-4805-82A5-A9317ECE3A40}" srcOrd="1" destOrd="0" presId="urn:microsoft.com/office/officeart/2009/3/layout/HorizontalOrganizationChart"/>
+    <dgm:cxn modelId="{1C76AB47-C8C6-43EF-8756-06DDA96FA216}" type="presOf" srcId="{D0C4AB12-31F3-4E09-8497-37FC6B327F75}" destId="{FA925297-7B68-4815-ACB0-CE682B447A7C}" srcOrd="0" destOrd="0" presId="urn:microsoft.com/office/officeart/2009/3/layout/HorizontalOrganizationChart"/>
+    <dgm:cxn modelId="{655DDCC7-DACA-48EE-8923-B0C22B83A5DE}" type="presOf" srcId="{80821AE1-3C43-4141-AFF9-F5E2D1746D85}" destId="{E6B3CA8E-6F77-4301-8DCF-64F13BB3324E}" srcOrd="0" destOrd="0" presId="urn:microsoft.com/office/officeart/2009/3/layout/HorizontalOrganizationChart"/>
     <dgm:cxn modelId="{41C82E08-9B54-4830-81B4-E5A3319F95E1}" srcId="{D6384651-468D-493F-A29C-EB567ED6D094}" destId="{07619991-E6A4-44E4-A9CE-EA6C312868A3}" srcOrd="1" destOrd="0" parTransId="{80821AE1-3C43-4141-AFF9-F5E2D1746D85}" sibTransId="{44D195D1-2A53-4820-8EFF-A365D49166F0}"/>
-    <dgm:cxn modelId="{B7092A13-3C0C-4737-9D98-45CCF0B1A149}" type="presOf" srcId="{4108394B-A18D-45C1-96CC-63BF1AB46822}" destId="{6AE4F243-EA26-4050-AFAC-5921C8BBCB3E}" srcOrd="1" destOrd="0" presId="urn:microsoft.com/office/officeart/2009/3/layout/HorizontalOrganizationChart"/>
-    <dgm:cxn modelId="{93DE837F-BA2B-49CE-B442-73607DDB8DE6}" type="presOf" srcId="{80821AE1-3C43-4141-AFF9-F5E2D1746D85}" destId="{E6B3CA8E-6F77-4301-8DCF-64F13BB3324E}" srcOrd="0" destOrd="0" presId="urn:microsoft.com/office/officeart/2009/3/layout/HorizontalOrganizationChart"/>
-    <dgm:cxn modelId="{E402E0B8-CBCB-4F4E-9AD1-6DDB8CEBB59D}" type="presOf" srcId="{4108394B-A18D-45C1-96CC-63BF1AB46822}" destId="{349C87C9-2024-43F7-A9DE-4F4876C0F11B}" srcOrd="0" destOrd="0" presId="urn:microsoft.com/office/officeart/2009/3/layout/HorizontalOrganizationChart"/>
-    <dgm:cxn modelId="{A55276D0-9CAF-456A-9A65-B3FACF2E56A3}" type="presOf" srcId="{D6384651-468D-493F-A29C-EB567ED6D094}" destId="{3B785E6C-EB16-439D-B24A-7D5F69BE688E}" srcOrd="0" destOrd="0" presId="urn:microsoft.com/office/officeart/2009/3/layout/HorizontalOrganizationChart"/>
+    <dgm:cxn modelId="{4AA71C94-1EEE-4F6D-B74E-9EDD3D76B110}" type="presOf" srcId="{D6384651-468D-493F-A29C-EB567ED6D094}" destId="{B6A03FCF-29FF-4E4C-9920-DB4986A25520}" srcOrd="1" destOrd="0" presId="urn:microsoft.com/office/officeart/2009/3/layout/HorizontalOrganizationChart"/>
+    <dgm:cxn modelId="{A66BCE7A-D4DB-4462-88C3-DAC3DA9E72CB}" type="presOf" srcId="{4108394B-A18D-45C1-96CC-63BF1AB46822}" destId="{6AE4F243-EA26-4050-AFAC-5921C8BBCB3E}" srcOrd="1" destOrd="0" presId="urn:microsoft.com/office/officeart/2009/3/layout/HorizontalOrganizationChart"/>
     <dgm:cxn modelId="{0EC25F29-4E78-4547-A55B-80C55C997466}" srcId="{D6384651-468D-493F-A29C-EB567ED6D094}" destId="{4108394B-A18D-45C1-96CC-63BF1AB46822}" srcOrd="0" destOrd="0" parTransId="{B5BB412F-A11C-4A76-9685-B88B900774B2}" sibTransId="{489F44A9-EEBE-438E-92B3-FE6F0E90EF0E}"/>
+    <dgm:cxn modelId="{903133E7-815F-4D11-BDA0-366D568FA17F}" type="presOf" srcId="{07619991-E6A4-44E4-A9CE-EA6C312868A3}" destId="{E1F04995-A1B1-4DE9-823E-47A3EF3588D8}" srcOrd="0" destOrd="0" presId="urn:microsoft.com/office/officeart/2009/3/layout/HorizontalOrganizationChart"/>
     <dgm:cxn modelId="{881473E8-FC86-4BF1-A704-A82D5E917946}" srcId="{D0C4AB12-31F3-4E09-8497-37FC6B327F75}" destId="{D6384651-468D-493F-A29C-EB567ED6D094}" srcOrd="0" destOrd="0" parTransId="{98BAC766-C29D-4C04-A2F1-2D7F1539C164}" sibTransId="{39659C30-5744-455A-810A-BA195BE36CDA}"/>
-    <dgm:cxn modelId="{5B615F86-D0F8-4FAF-9B11-843BE5FABB53}" type="presOf" srcId="{B5BB412F-A11C-4A76-9685-B88B900774B2}" destId="{723C32D7-81D8-4B7F-B978-6A9E149D7F8B}" srcOrd="0" destOrd="0" presId="urn:microsoft.com/office/officeart/2009/3/layout/HorizontalOrganizationChart"/>
-    <dgm:cxn modelId="{FBD0837A-2E72-4A02-AE2D-10B6543CABF6}" type="presOf" srcId="{38915929-0294-4967-9BA3-5F7EE0222E94}" destId="{EE19FDE9-D720-4D10-A7C7-4B54B076048F}" srcOrd="0" destOrd="0" presId="urn:microsoft.com/office/officeart/2009/3/layout/HorizontalOrganizationChart"/>
-    <dgm:cxn modelId="{2C0E6C45-BF75-4759-B25E-A13245604C8A}" type="presOf" srcId="{D6384651-468D-493F-A29C-EB567ED6D094}" destId="{B6A03FCF-29FF-4E4C-9920-DB4986A25520}" srcOrd="1" destOrd="0" presId="urn:microsoft.com/office/officeart/2009/3/layout/HorizontalOrganizationChart"/>
+    <dgm:cxn modelId="{C8E37312-8EEE-48EA-964D-A053365BEF9D}" type="presOf" srcId="{B5BB412F-A11C-4A76-9685-B88B900774B2}" destId="{723C32D7-81D8-4B7F-B978-6A9E149D7F8B}" srcOrd="0" destOrd="0" presId="urn:microsoft.com/office/officeart/2009/3/layout/HorizontalOrganizationChart"/>
+    <dgm:cxn modelId="{B4D024E7-A50B-4C7B-AE13-1E24F1DD742F}" type="presOf" srcId="{05245E91-33B7-4432-BD78-3FB0F4250473}" destId="{A655C535-F6CE-47AF-8D54-1ACA963CE0ED}" srcOrd="0" destOrd="0" presId="urn:microsoft.com/office/officeart/2009/3/layout/HorizontalOrganizationChart"/>
     <dgm:cxn modelId="{5E277DC8-B9D6-4EBD-A9CD-A85A56BD0AE1}" srcId="{D6384651-468D-493F-A29C-EB567ED6D094}" destId="{05245E91-33B7-4432-BD78-3FB0F4250473}" srcOrd="2" destOrd="0" parTransId="{38915929-0294-4967-9BA3-5F7EE0222E94}" sibTransId="{E466D829-E895-4E0F-BE9C-0047B926FD28}"/>
-    <dgm:cxn modelId="{9226A4C5-84FA-4235-8828-0CE7443AF9BA}" type="presOf" srcId="{05245E91-33B7-4432-BD78-3FB0F4250473}" destId="{A655C535-F6CE-47AF-8D54-1ACA963CE0ED}" srcOrd="0" destOrd="0" presId="urn:microsoft.com/office/officeart/2009/3/layout/HorizontalOrganizationChart"/>
-    <dgm:cxn modelId="{E5074515-4E7A-4EE4-B942-8C6D93C67C60}" type="presParOf" srcId="{FA925297-7B68-4815-ACB0-CE682B447A7C}" destId="{3DC1F7CA-794F-44DF-AA5B-D605C44AC971}" srcOrd="0" destOrd="0" presId="urn:microsoft.com/office/officeart/2009/3/layout/HorizontalOrganizationChart"/>
-    <dgm:cxn modelId="{03276E00-0BE4-4480-BC7D-E8FB01D23BAB}" type="presParOf" srcId="{3DC1F7CA-794F-44DF-AA5B-D605C44AC971}" destId="{EBEE72E8-EAE2-4117-AC8D-18A40797693A}" srcOrd="0" destOrd="0" presId="urn:microsoft.com/office/officeart/2009/3/layout/HorizontalOrganizationChart"/>
-    <dgm:cxn modelId="{2BAF3CB1-04E4-4EB8-9716-2C23AD299BF6}" type="presParOf" srcId="{EBEE72E8-EAE2-4117-AC8D-18A40797693A}" destId="{3B785E6C-EB16-439D-B24A-7D5F69BE688E}" srcOrd="0" destOrd="0" presId="urn:microsoft.com/office/officeart/2009/3/layout/HorizontalOrganizationChart"/>
-    <dgm:cxn modelId="{6CAE8B01-AB8E-446F-8922-58904CB069E7}" type="presParOf" srcId="{EBEE72E8-EAE2-4117-AC8D-18A40797693A}" destId="{B6A03FCF-29FF-4E4C-9920-DB4986A25520}" srcOrd="1" destOrd="0" presId="urn:microsoft.com/office/officeart/2009/3/layout/HorizontalOrganizationChart"/>
-    <dgm:cxn modelId="{C6FF847C-0A69-4D20-906E-59FAB1A08A47}" type="presParOf" srcId="{3DC1F7CA-794F-44DF-AA5B-D605C44AC971}" destId="{0F0973D1-03BE-48D8-9EB3-36E3610A1F8A}" srcOrd="1" destOrd="0" presId="urn:microsoft.com/office/officeart/2009/3/layout/HorizontalOrganizationChart"/>
-    <dgm:cxn modelId="{68B41059-C1D9-4E90-9837-7059FFB4D4FC}" type="presParOf" srcId="{0F0973D1-03BE-48D8-9EB3-36E3610A1F8A}" destId="{723C32D7-81D8-4B7F-B978-6A9E149D7F8B}" srcOrd="0" destOrd="0" presId="urn:microsoft.com/office/officeart/2009/3/layout/HorizontalOrganizationChart"/>
-    <dgm:cxn modelId="{0073DAD0-0FC1-4FAE-98B0-DC1BF69CF1FD}" type="presParOf" srcId="{0F0973D1-03BE-48D8-9EB3-36E3610A1F8A}" destId="{D9E59D26-31EE-4B5B-AC54-3C7B93FE3EE1}" srcOrd="1" destOrd="0" presId="urn:microsoft.com/office/officeart/2009/3/layout/HorizontalOrganizationChart"/>
-    <dgm:cxn modelId="{BB53CB80-B194-448A-A335-D3BF219E2D35}" type="presParOf" srcId="{D9E59D26-31EE-4B5B-AC54-3C7B93FE3EE1}" destId="{9597C3A5-78C8-4FDF-A266-52190ACA7C2B}" srcOrd="0" destOrd="0" presId="urn:microsoft.com/office/officeart/2009/3/layout/HorizontalOrganizationChart"/>
-    <dgm:cxn modelId="{2D507C07-C206-475B-AB7D-091F7BBF18B2}" type="presParOf" srcId="{9597C3A5-78C8-4FDF-A266-52190ACA7C2B}" destId="{349C87C9-2024-43F7-A9DE-4F4876C0F11B}" srcOrd="0" destOrd="0" presId="urn:microsoft.com/office/officeart/2009/3/layout/HorizontalOrganizationChart"/>
-    <dgm:cxn modelId="{4D94FA3A-8A29-4C80-9E88-08038B032728}" type="presParOf" srcId="{9597C3A5-78C8-4FDF-A266-52190ACA7C2B}" destId="{6AE4F243-EA26-4050-AFAC-5921C8BBCB3E}" srcOrd="1" destOrd="0" presId="urn:microsoft.com/office/officeart/2009/3/layout/HorizontalOrganizationChart"/>
-    <dgm:cxn modelId="{CE4E99DD-F5CA-499E-8CD6-3D112FFABB56}" type="presParOf" srcId="{D9E59D26-31EE-4B5B-AC54-3C7B93FE3EE1}" destId="{5A0F1636-4629-4708-A44B-AE6F982D9077}" srcOrd="1" destOrd="0" presId="urn:microsoft.com/office/officeart/2009/3/layout/HorizontalOrganizationChart"/>
-    <dgm:cxn modelId="{30D73515-65B1-4170-BA03-71D08D8F5FA1}" type="presParOf" srcId="{D9E59D26-31EE-4B5B-AC54-3C7B93FE3EE1}" destId="{E46DFA87-F914-4CE7-903C-AEB054F4935A}" srcOrd="2" destOrd="0" presId="urn:microsoft.com/office/officeart/2009/3/layout/HorizontalOrganizationChart"/>
-    <dgm:cxn modelId="{64ACB998-E2B0-413F-8D28-B9744B56FA86}" type="presParOf" srcId="{0F0973D1-03BE-48D8-9EB3-36E3610A1F8A}" destId="{E6B3CA8E-6F77-4301-8DCF-64F13BB3324E}" srcOrd="2" destOrd="0" presId="urn:microsoft.com/office/officeart/2009/3/layout/HorizontalOrganizationChart"/>
-    <dgm:cxn modelId="{805D9297-C9AD-41ED-A83C-B514DBFE2485}" type="presParOf" srcId="{0F0973D1-03BE-48D8-9EB3-36E3610A1F8A}" destId="{65FBA2BA-84AF-4C57-BC0A-1B22393EAAD1}" srcOrd="3" destOrd="0" presId="urn:microsoft.com/office/officeart/2009/3/layout/HorizontalOrganizationChart"/>
-    <dgm:cxn modelId="{75C82A62-2873-45D2-A48E-4AD3B4C47D2B}" type="presParOf" srcId="{65FBA2BA-84AF-4C57-BC0A-1B22393EAAD1}" destId="{7F8D3AFE-01E1-4BF8-B8E6-72848EE4669A}" srcOrd="0" destOrd="0" presId="urn:microsoft.com/office/officeart/2009/3/layout/HorizontalOrganizationChart"/>
-    <dgm:cxn modelId="{9D74CBB0-B21E-48A4-908B-264DF9E2D320}" type="presParOf" srcId="{7F8D3AFE-01E1-4BF8-B8E6-72848EE4669A}" destId="{E1F04995-A1B1-4DE9-823E-47A3EF3588D8}" srcOrd="0" destOrd="0" presId="urn:microsoft.com/office/officeart/2009/3/layout/HorizontalOrganizationChart"/>
-    <dgm:cxn modelId="{CF056287-1EFB-4DDF-B3AC-4F7B016753CE}" type="presParOf" srcId="{7F8D3AFE-01E1-4BF8-B8E6-72848EE4669A}" destId="{D0E607EB-99BA-4805-82A5-A9317ECE3A40}" srcOrd="1" destOrd="0" presId="urn:microsoft.com/office/officeart/2009/3/layout/HorizontalOrganizationChart"/>
-    <dgm:cxn modelId="{903842C0-3206-4574-8423-3FB97EDA09E6}" type="presParOf" srcId="{65FBA2BA-84AF-4C57-BC0A-1B22393EAAD1}" destId="{3512A25D-B247-4C2C-BF9E-D96AC6D11668}" srcOrd="1" destOrd="0" presId="urn:microsoft.com/office/officeart/2009/3/layout/HorizontalOrganizationChart"/>
-    <dgm:cxn modelId="{95F7414B-44C8-45F5-B16F-55FFADB5AD63}" type="presParOf" srcId="{65FBA2BA-84AF-4C57-BC0A-1B22393EAAD1}" destId="{83240463-955D-4B35-9648-EADB68829961}" srcOrd="2" destOrd="0" presId="urn:microsoft.com/office/officeart/2009/3/layout/HorizontalOrganizationChart"/>
-    <dgm:cxn modelId="{07484428-AB58-44AC-B9C1-6ED7BE7FC736}" type="presParOf" srcId="{0F0973D1-03BE-48D8-9EB3-36E3610A1F8A}" destId="{EE19FDE9-D720-4D10-A7C7-4B54B076048F}" srcOrd="4" destOrd="0" presId="urn:microsoft.com/office/officeart/2009/3/layout/HorizontalOrganizationChart"/>
-    <dgm:cxn modelId="{9DD97D2E-2727-42F8-8932-3FD56E3AC175}" type="presParOf" srcId="{0F0973D1-03BE-48D8-9EB3-36E3610A1F8A}" destId="{8C60D0A4-FDD4-423A-85BE-F935956A1FA0}" srcOrd="5" destOrd="0" presId="urn:microsoft.com/office/officeart/2009/3/layout/HorizontalOrganizationChart"/>
-    <dgm:cxn modelId="{F37B278E-653A-49A5-9AF5-F4BA6A30C607}" type="presParOf" srcId="{8C60D0A4-FDD4-423A-85BE-F935956A1FA0}" destId="{F60D6BAC-6768-4661-BCEA-2FA666CDC952}" srcOrd="0" destOrd="0" presId="urn:microsoft.com/office/officeart/2009/3/layout/HorizontalOrganizationChart"/>
-    <dgm:cxn modelId="{398601FE-97B2-4993-B54C-46FEB5F1E3FA}" type="presParOf" srcId="{F60D6BAC-6768-4661-BCEA-2FA666CDC952}" destId="{A655C535-F6CE-47AF-8D54-1ACA963CE0ED}" srcOrd="0" destOrd="0" presId="urn:microsoft.com/office/officeart/2009/3/layout/HorizontalOrganizationChart"/>
-    <dgm:cxn modelId="{CC37EA81-8FF1-4E44-A1D8-DFD1281C5D64}" type="presParOf" srcId="{F60D6BAC-6768-4661-BCEA-2FA666CDC952}" destId="{BA69A0C4-D8CF-4F68-A7A0-4967E941E60C}" srcOrd="1" destOrd="0" presId="urn:microsoft.com/office/officeart/2009/3/layout/HorizontalOrganizationChart"/>
-    <dgm:cxn modelId="{148535AF-3EFA-431F-AB07-2953DEECDDE0}" type="presParOf" srcId="{8C60D0A4-FDD4-423A-85BE-F935956A1FA0}" destId="{7BE95E7F-DCC3-4C98-8D32-53002AA5377A}" srcOrd="1" destOrd="0" presId="urn:microsoft.com/office/officeart/2009/3/layout/HorizontalOrganizationChart"/>
-    <dgm:cxn modelId="{6348261B-A4E0-4764-B3AD-AFFAD5E0E3CA}" type="presParOf" srcId="{8C60D0A4-FDD4-423A-85BE-F935956A1FA0}" destId="{CB319F10-85DA-4B07-8F3D-1CC8B2845F9B}" srcOrd="2" destOrd="0" presId="urn:microsoft.com/office/officeart/2009/3/layout/HorizontalOrganizationChart"/>
-    <dgm:cxn modelId="{2AB251C6-41CF-4A2B-8BE3-A126322B75A5}" type="presParOf" srcId="{3DC1F7CA-794F-44DF-AA5B-D605C44AC971}" destId="{5D2BBDB1-4648-4594-B0EB-DC3115E2B4FA}" srcOrd="2" destOrd="0" presId="urn:microsoft.com/office/officeart/2009/3/layout/HorizontalOrganizationChart"/>
+    <dgm:cxn modelId="{E26F0955-2322-45CD-8005-D6CA568C662F}" type="presOf" srcId="{05245E91-33B7-4432-BD78-3FB0F4250473}" destId="{BA69A0C4-D8CF-4F68-A7A0-4967E941E60C}" srcOrd="1" destOrd="0" presId="urn:microsoft.com/office/officeart/2009/3/layout/HorizontalOrganizationChart"/>
+    <dgm:cxn modelId="{50BA2CDD-EE47-4DD8-96F5-AD0CDB849AC2}" type="presOf" srcId="{38915929-0294-4967-9BA3-5F7EE0222E94}" destId="{EE19FDE9-D720-4D10-A7C7-4B54B076048F}" srcOrd="0" destOrd="0" presId="urn:microsoft.com/office/officeart/2009/3/layout/HorizontalOrganizationChart"/>
+    <dgm:cxn modelId="{2C48F719-33CF-4342-B311-853922971B6A}" type="presParOf" srcId="{FA925297-7B68-4815-ACB0-CE682B447A7C}" destId="{3DC1F7CA-794F-44DF-AA5B-D605C44AC971}" srcOrd="0" destOrd="0" presId="urn:microsoft.com/office/officeart/2009/3/layout/HorizontalOrganizationChart"/>
+    <dgm:cxn modelId="{420F7E9D-8128-4570-9E52-D45FD098FF10}" type="presParOf" srcId="{3DC1F7CA-794F-44DF-AA5B-D605C44AC971}" destId="{EBEE72E8-EAE2-4117-AC8D-18A40797693A}" srcOrd="0" destOrd="0" presId="urn:microsoft.com/office/officeart/2009/3/layout/HorizontalOrganizationChart"/>
+    <dgm:cxn modelId="{662C9C1A-3B71-4C4C-92F1-71726862097D}" type="presParOf" srcId="{EBEE72E8-EAE2-4117-AC8D-18A40797693A}" destId="{3B785E6C-EB16-439D-B24A-7D5F69BE688E}" srcOrd="0" destOrd="0" presId="urn:microsoft.com/office/officeart/2009/3/layout/HorizontalOrganizationChart"/>
+    <dgm:cxn modelId="{690BA0F1-749A-4389-BD7A-F3AE66AE0314}" type="presParOf" srcId="{EBEE72E8-EAE2-4117-AC8D-18A40797693A}" destId="{B6A03FCF-29FF-4E4C-9920-DB4986A25520}" srcOrd="1" destOrd="0" presId="urn:microsoft.com/office/officeart/2009/3/layout/HorizontalOrganizationChart"/>
+    <dgm:cxn modelId="{90C7ED18-5A01-463C-94AC-9A7DA863BF95}" type="presParOf" srcId="{3DC1F7CA-794F-44DF-AA5B-D605C44AC971}" destId="{0F0973D1-03BE-48D8-9EB3-36E3610A1F8A}" srcOrd="1" destOrd="0" presId="urn:microsoft.com/office/officeart/2009/3/layout/HorizontalOrganizationChart"/>
+    <dgm:cxn modelId="{E586C6D1-F1B2-4235-A123-0787CC8526B5}" type="presParOf" srcId="{0F0973D1-03BE-48D8-9EB3-36E3610A1F8A}" destId="{723C32D7-81D8-4B7F-B978-6A9E149D7F8B}" srcOrd="0" destOrd="0" presId="urn:microsoft.com/office/officeart/2009/3/layout/HorizontalOrganizationChart"/>
+    <dgm:cxn modelId="{2664522A-A303-426B-8A86-1CF31512CFB7}" type="presParOf" srcId="{0F0973D1-03BE-48D8-9EB3-36E3610A1F8A}" destId="{D9E59D26-31EE-4B5B-AC54-3C7B93FE3EE1}" srcOrd="1" destOrd="0" presId="urn:microsoft.com/office/officeart/2009/3/layout/HorizontalOrganizationChart"/>
+    <dgm:cxn modelId="{9A487FD1-4E70-4AA8-952C-AF8BD3FF98EF}" type="presParOf" srcId="{D9E59D26-31EE-4B5B-AC54-3C7B93FE3EE1}" destId="{9597C3A5-78C8-4FDF-A266-52190ACA7C2B}" srcOrd="0" destOrd="0" presId="urn:microsoft.com/office/officeart/2009/3/layout/HorizontalOrganizationChart"/>
+    <dgm:cxn modelId="{A2C506E6-C9EB-4A66-A14B-A415AE6944B5}" type="presParOf" srcId="{9597C3A5-78C8-4FDF-A266-52190ACA7C2B}" destId="{349C87C9-2024-43F7-A9DE-4F4876C0F11B}" srcOrd="0" destOrd="0" presId="urn:microsoft.com/office/officeart/2009/3/layout/HorizontalOrganizationChart"/>
+    <dgm:cxn modelId="{C1DA96F4-515F-418C-ADA7-E712E6F0614E}" type="presParOf" srcId="{9597C3A5-78C8-4FDF-A266-52190ACA7C2B}" destId="{6AE4F243-EA26-4050-AFAC-5921C8BBCB3E}" srcOrd="1" destOrd="0" presId="urn:microsoft.com/office/officeart/2009/3/layout/HorizontalOrganizationChart"/>
+    <dgm:cxn modelId="{A35223EB-01EF-4B3D-8DE5-4272EEAF7678}" type="presParOf" srcId="{D9E59D26-31EE-4B5B-AC54-3C7B93FE3EE1}" destId="{5A0F1636-4629-4708-A44B-AE6F982D9077}" srcOrd="1" destOrd="0" presId="urn:microsoft.com/office/officeart/2009/3/layout/HorizontalOrganizationChart"/>
+    <dgm:cxn modelId="{E07DD58A-5EF6-4271-85D8-B9E22C5ADAFC}" type="presParOf" srcId="{D9E59D26-31EE-4B5B-AC54-3C7B93FE3EE1}" destId="{E46DFA87-F914-4CE7-903C-AEB054F4935A}" srcOrd="2" destOrd="0" presId="urn:microsoft.com/office/officeart/2009/3/layout/HorizontalOrganizationChart"/>
+    <dgm:cxn modelId="{5EC50174-CC6D-4BED-9DD8-1F9B1DD9075E}" type="presParOf" srcId="{0F0973D1-03BE-48D8-9EB3-36E3610A1F8A}" destId="{E6B3CA8E-6F77-4301-8DCF-64F13BB3324E}" srcOrd="2" destOrd="0" presId="urn:microsoft.com/office/officeart/2009/3/layout/HorizontalOrganizationChart"/>
+    <dgm:cxn modelId="{C1C2966F-30AB-46F0-B923-4A0A16EE1BEA}" type="presParOf" srcId="{0F0973D1-03BE-48D8-9EB3-36E3610A1F8A}" destId="{65FBA2BA-84AF-4C57-BC0A-1B22393EAAD1}" srcOrd="3" destOrd="0" presId="urn:microsoft.com/office/officeart/2009/3/layout/HorizontalOrganizationChart"/>
+    <dgm:cxn modelId="{54BB2F0E-8B30-4480-8410-744B515D66A3}" type="presParOf" srcId="{65FBA2BA-84AF-4C57-BC0A-1B22393EAAD1}" destId="{7F8D3AFE-01E1-4BF8-B8E6-72848EE4669A}" srcOrd="0" destOrd="0" presId="urn:microsoft.com/office/officeart/2009/3/layout/HorizontalOrganizationChart"/>
+    <dgm:cxn modelId="{453EE6AA-2A8A-461A-B1DE-D1C9E9D1922A}" type="presParOf" srcId="{7F8D3AFE-01E1-4BF8-B8E6-72848EE4669A}" destId="{E1F04995-A1B1-4DE9-823E-47A3EF3588D8}" srcOrd="0" destOrd="0" presId="urn:microsoft.com/office/officeart/2009/3/layout/HorizontalOrganizationChart"/>
+    <dgm:cxn modelId="{36F23E0B-7E96-4E6C-9CC3-6508C05B4C34}" type="presParOf" srcId="{7F8D3AFE-01E1-4BF8-B8E6-72848EE4669A}" destId="{D0E607EB-99BA-4805-82A5-A9317ECE3A40}" srcOrd="1" destOrd="0" presId="urn:microsoft.com/office/officeart/2009/3/layout/HorizontalOrganizationChart"/>
+    <dgm:cxn modelId="{18FE4FF5-18DD-411B-B4B8-456BA4996D1D}" type="presParOf" srcId="{65FBA2BA-84AF-4C57-BC0A-1B22393EAAD1}" destId="{3512A25D-B247-4C2C-BF9E-D96AC6D11668}" srcOrd="1" destOrd="0" presId="urn:microsoft.com/office/officeart/2009/3/layout/HorizontalOrganizationChart"/>
+    <dgm:cxn modelId="{939F6EF5-9346-43BC-97F7-D26AE3732517}" type="presParOf" srcId="{65FBA2BA-84AF-4C57-BC0A-1B22393EAAD1}" destId="{83240463-955D-4B35-9648-EADB68829961}" srcOrd="2" destOrd="0" presId="urn:microsoft.com/office/officeart/2009/3/layout/HorizontalOrganizationChart"/>
+    <dgm:cxn modelId="{BB8D4181-EBD0-4C11-BBC5-720347BDC6F5}" type="presParOf" srcId="{0F0973D1-03BE-48D8-9EB3-36E3610A1F8A}" destId="{EE19FDE9-D720-4D10-A7C7-4B54B076048F}" srcOrd="4" destOrd="0" presId="urn:microsoft.com/office/officeart/2009/3/layout/HorizontalOrganizationChart"/>
+    <dgm:cxn modelId="{5368E2B7-81C1-47A9-9089-66E56892FC9E}" type="presParOf" srcId="{0F0973D1-03BE-48D8-9EB3-36E3610A1F8A}" destId="{8C60D0A4-FDD4-423A-85BE-F935956A1FA0}" srcOrd="5" destOrd="0" presId="urn:microsoft.com/office/officeart/2009/3/layout/HorizontalOrganizationChart"/>
+    <dgm:cxn modelId="{31FDE9FA-AB1E-4207-B4B2-112145A16281}" type="presParOf" srcId="{8C60D0A4-FDD4-423A-85BE-F935956A1FA0}" destId="{F60D6BAC-6768-4661-BCEA-2FA666CDC952}" srcOrd="0" destOrd="0" presId="urn:microsoft.com/office/officeart/2009/3/layout/HorizontalOrganizationChart"/>
+    <dgm:cxn modelId="{4B6EAD80-8CAC-46BC-8261-C5F688757ADD}" type="presParOf" srcId="{F60D6BAC-6768-4661-BCEA-2FA666CDC952}" destId="{A655C535-F6CE-47AF-8D54-1ACA963CE0ED}" srcOrd="0" destOrd="0" presId="urn:microsoft.com/office/officeart/2009/3/layout/HorizontalOrganizationChart"/>
+    <dgm:cxn modelId="{D746A34D-5E62-4D94-A9AE-4F5A56F29F84}" type="presParOf" srcId="{F60D6BAC-6768-4661-BCEA-2FA666CDC952}" destId="{BA69A0C4-D8CF-4F68-A7A0-4967E941E60C}" srcOrd="1" destOrd="0" presId="urn:microsoft.com/office/officeart/2009/3/layout/HorizontalOrganizationChart"/>
+    <dgm:cxn modelId="{FB94A846-72EC-4136-A865-93BA97FF5F60}" type="presParOf" srcId="{8C60D0A4-FDD4-423A-85BE-F935956A1FA0}" destId="{7BE95E7F-DCC3-4C98-8D32-53002AA5377A}" srcOrd="1" destOrd="0" presId="urn:microsoft.com/office/officeart/2009/3/layout/HorizontalOrganizationChart"/>
+    <dgm:cxn modelId="{CA2299CC-5EE7-4DC1-A2D6-24E9ED9CFF42}" type="presParOf" srcId="{8C60D0A4-FDD4-423A-85BE-F935956A1FA0}" destId="{CB319F10-85DA-4B07-8F3D-1CC8B2845F9B}" srcOrd="2" destOrd="0" presId="urn:microsoft.com/office/officeart/2009/3/layout/HorizontalOrganizationChart"/>
+    <dgm:cxn modelId="{7FDE7802-D9C2-49DC-A9F0-0CE265681CA8}" type="presParOf" srcId="{3DC1F7CA-794F-44DF-AA5B-D605C44AC971}" destId="{5D2BBDB1-4648-4594-B0EB-DC3115E2B4FA}" srcOrd="2" destOrd="0" presId="urn:microsoft.com/office/officeart/2009/3/layout/HorizontalOrganizationChart"/>
   </dgm:cxnLst>
   <dgm:bg/>
   <dgm:whole/>
@@ -34378,38 +34767,38 @@
     </dgm:pt>
   </dgm:ptLst>
   <dgm:cxnLst>
-    <dgm:cxn modelId="{DFD47811-1B03-4032-8A03-EA0A851ADE2B}" type="presOf" srcId="{D95570DD-6DA6-48C5-B73B-7E6D70560C5D}" destId="{8FB763BF-07E2-48C8-A041-29EA3AF9626C}" srcOrd="0" destOrd="0" presId="urn:microsoft.com/office/officeart/2009/3/layout/HorizontalOrganizationChart"/>
-    <dgm:cxn modelId="{30536D92-4D0C-453A-A07D-949116F83750}" type="presOf" srcId="{D95570DD-6DA6-48C5-B73B-7E6D70560C5D}" destId="{4A4CC775-5E12-4B56-A060-888E6A3C1E50}" srcOrd="1" destOrd="0" presId="urn:microsoft.com/office/officeart/2009/3/layout/HorizontalOrganizationChart"/>
+    <dgm:cxn modelId="{46660018-FAD3-4E1F-AF6E-033871119CC4}" type="presOf" srcId="{B9000A67-CC3D-4835-B442-1A93A91CC425}" destId="{82FE3206-7868-4794-866E-49D06E1ECE76}" srcOrd="0" destOrd="0" presId="urn:microsoft.com/office/officeart/2009/3/layout/HorizontalOrganizationChart"/>
     <dgm:cxn modelId="{615642B8-A059-4142-A3F0-6EBA2C41B46B}" srcId="{4025CFEF-B519-4475-BAE8-4A44755C30B3}" destId="{D95570DD-6DA6-48C5-B73B-7E6D70560C5D}" srcOrd="0" destOrd="0" parTransId="{28BDDFB1-116A-4D27-A1EA-2874C87F9435}" sibTransId="{8DF2C50E-9E76-4EA0-AE70-DEB000306BC4}"/>
-    <dgm:cxn modelId="{9F72BC52-A980-4468-A4DB-E26B2A742EE0}" type="presOf" srcId="{9954BA6E-6A6F-4C09-B8C5-2AFBA191A4E5}" destId="{A619D504-7967-4BA8-A4D4-012EDF08EF56}" srcOrd="0" destOrd="0" presId="urn:microsoft.com/office/officeart/2009/3/layout/HorizontalOrganizationChart"/>
-    <dgm:cxn modelId="{1F815CBB-67A7-4D8D-8FE1-BA6FBE38E8DD}" type="presOf" srcId="{3F5BDD9E-4094-4A32-A64C-1ED6C1911304}" destId="{DA1E63F0-0E94-4D52-A544-43F31CED7266}" srcOrd="0" destOrd="0" presId="urn:microsoft.com/office/officeart/2009/3/layout/HorizontalOrganizationChart"/>
-    <dgm:cxn modelId="{0E17FD9D-D0E8-4255-BA1F-9009E853BFAA}" type="presOf" srcId="{4025CFEF-B519-4475-BAE8-4A44755C30B3}" destId="{3CC1B065-9A48-4B38-8EB3-594A33E849B4}" srcOrd="0" destOrd="0" presId="urn:microsoft.com/office/officeart/2009/3/layout/HorizontalOrganizationChart"/>
-    <dgm:cxn modelId="{8C4CE891-29B4-4D96-9B3A-2B39EEF683E0}" type="presOf" srcId="{B9000A67-CC3D-4835-B442-1A93A91CC425}" destId="{6E048EC3-648D-47D7-B86F-A4736579AC3E}" srcOrd="1" destOrd="0" presId="urn:microsoft.com/office/officeart/2009/3/layout/HorizontalOrganizationChart"/>
+    <dgm:cxn modelId="{A79B1FB9-A2D9-49CF-AA82-43E57F1EF767}" type="presOf" srcId="{D95570DD-6DA6-48C5-B73B-7E6D70560C5D}" destId="{8FB763BF-07E2-48C8-A041-29EA3AF9626C}" srcOrd="0" destOrd="0" presId="urn:microsoft.com/office/officeart/2009/3/layout/HorizontalOrganizationChart"/>
+    <dgm:cxn modelId="{1E789BD4-6CDA-4BFA-AD35-6B81F4AF2718}" type="presOf" srcId="{BB3FE0C2-F391-43A5-9DAF-D69CF6D33D94}" destId="{7027AAEA-BD8B-49CB-83F2-DD4FC0AF3F95}" srcOrd="0" destOrd="0" presId="urn:microsoft.com/office/officeart/2009/3/layout/HorizontalOrganizationChart"/>
+    <dgm:cxn modelId="{9BAFC4D9-B1CD-42C4-91F9-EA3B96356863}" type="presOf" srcId="{9954BA6E-6A6F-4C09-B8C5-2AFBA191A4E5}" destId="{A619D504-7967-4BA8-A4D4-012EDF08EF56}" srcOrd="0" destOrd="0" presId="urn:microsoft.com/office/officeart/2009/3/layout/HorizontalOrganizationChart"/>
+    <dgm:cxn modelId="{E88DA22C-49EA-440A-9D4C-823E88D83CDE}" type="presOf" srcId="{D95570DD-6DA6-48C5-B73B-7E6D70560C5D}" destId="{4A4CC775-5E12-4B56-A060-888E6A3C1E50}" srcOrd="1" destOrd="0" presId="urn:microsoft.com/office/officeart/2009/3/layout/HorizontalOrganizationChart"/>
+    <dgm:cxn modelId="{2E9B31A8-DB4A-4B72-AD00-1D6B2893A406}" type="presOf" srcId="{4025CFEF-B519-4475-BAE8-4A44755C30B3}" destId="{3CC1B065-9A48-4B38-8EB3-594A33E849B4}" srcOrd="0" destOrd="0" presId="urn:microsoft.com/office/officeart/2009/3/layout/HorizontalOrganizationChart"/>
+    <dgm:cxn modelId="{733BEDEF-A18A-45B1-967C-3EE683AAE5F8}" type="presOf" srcId="{3F5BDD9E-4094-4A32-A64C-1ED6C1911304}" destId="{DA1E63F0-0E94-4D52-A544-43F31CED7266}" srcOrd="0" destOrd="0" presId="urn:microsoft.com/office/officeart/2009/3/layout/HorizontalOrganizationChart"/>
     <dgm:cxn modelId="{3412903B-9253-4BE4-BE63-95FC704F60A8}" srcId="{D95570DD-6DA6-48C5-B73B-7E6D70560C5D}" destId="{3F5BDD9E-4094-4A32-A64C-1ED6C1911304}" srcOrd="0" destOrd="0" parTransId="{BB3FE0C2-F391-43A5-9DAF-D69CF6D33D94}" sibTransId="{B26B4B74-1A80-41EA-BE84-E95E525DDD24}"/>
-    <dgm:cxn modelId="{B806ED3C-8DDB-43AB-9A77-6F5592BD3C31}" type="presOf" srcId="{BB3FE0C2-F391-43A5-9DAF-D69CF6D33D94}" destId="{7027AAEA-BD8B-49CB-83F2-DD4FC0AF3F95}" srcOrd="0" destOrd="0" presId="urn:microsoft.com/office/officeart/2009/3/layout/HorizontalOrganizationChart"/>
     <dgm:cxn modelId="{E3F21D79-2D3B-4292-B7AA-1EB572E55674}" srcId="{D95570DD-6DA6-48C5-B73B-7E6D70560C5D}" destId="{B9000A67-CC3D-4835-B442-1A93A91CC425}" srcOrd="1" destOrd="0" parTransId="{9954BA6E-6A6F-4C09-B8C5-2AFBA191A4E5}" sibTransId="{DC2738E5-E42F-4A6C-B6EC-F98B2D73CB80}"/>
-    <dgm:cxn modelId="{52E3BC47-B7B6-440E-A443-8F79339C1814}" type="presOf" srcId="{B9000A67-CC3D-4835-B442-1A93A91CC425}" destId="{82FE3206-7868-4794-866E-49D06E1ECE76}" srcOrd="0" destOrd="0" presId="urn:microsoft.com/office/officeart/2009/3/layout/HorizontalOrganizationChart"/>
-    <dgm:cxn modelId="{5329F275-BC70-4963-9A57-518E8EB1D876}" type="presOf" srcId="{3F5BDD9E-4094-4A32-A64C-1ED6C1911304}" destId="{EC1A5E50-E0C4-418F-AC48-2877D27CD885}" srcOrd="1" destOrd="0" presId="urn:microsoft.com/office/officeart/2009/3/layout/HorizontalOrganizationChart"/>
-    <dgm:cxn modelId="{7E297262-81BA-4478-9837-ACD52D7923F5}" type="presParOf" srcId="{3CC1B065-9A48-4B38-8EB3-594A33E849B4}" destId="{7B2F11E8-CF5E-488B-864D-2D86C065C544}" srcOrd="0" destOrd="0" presId="urn:microsoft.com/office/officeart/2009/3/layout/HorizontalOrganizationChart"/>
-    <dgm:cxn modelId="{FAC40871-E2B3-480F-9BFC-2C1EA5BBCD4D}" type="presParOf" srcId="{7B2F11E8-CF5E-488B-864D-2D86C065C544}" destId="{4A788A00-E558-400E-96CA-C12E960C3AF8}" srcOrd="0" destOrd="0" presId="urn:microsoft.com/office/officeart/2009/3/layout/HorizontalOrganizationChart"/>
-    <dgm:cxn modelId="{739914CE-278C-41B8-B33D-913D930EA9F8}" type="presParOf" srcId="{4A788A00-E558-400E-96CA-C12E960C3AF8}" destId="{8FB763BF-07E2-48C8-A041-29EA3AF9626C}" srcOrd="0" destOrd="0" presId="urn:microsoft.com/office/officeart/2009/3/layout/HorizontalOrganizationChart"/>
-    <dgm:cxn modelId="{252E7FC7-A614-4C40-9562-60F71FFFAFAE}" type="presParOf" srcId="{4A788A00-E558-400E-96CA-C12E960C3AF8}" destId="{4A4CC775-5E12-4B56-A060-888E6A3C1E50}" srcOrd="1" destOrd="0" presId="urn:microsoft.com/office/officeart/2009/3/layout/HorizontalOrganizationChart"/>
-    <dgm:cxn modelId="{B054604C-2367-4ED6-B535-50659951C42D}" type="presParOf" srcId="{7B2F11E8-CF5E-488B-864D-2D86C065C544}" destId="{93FAA5E6-B3D2-4BD2-AAE2-076ADB735AA9}" srcOrd="1" destOrd="0" presId="urn:microsoft.com/office/officeart/2009/3/layout/HorizontalOrganizationChart"/>
-    <dgm:cxn modelId="{7D2FB8E0-CD25-4B88-BB02-1277D962289A}" type="presParOf" srcId="{93FAA5E6-B3D2-4BD2-AAE2-076ADB735AA9}" destId="{7027AAEA-BD8B-49CB-83F2-DD4FC0AF3F95}" srcOrd="0" destOrd="0" presId="urn:microsoft.com/office/officeart/2009/3/layout/HorizontalOrganizationChart"/>
-    <dgm:cxn modelId="{6ADC7894-6807-49E6-A6F5-7C4C32D84438}" type="presParOf" srcId="{93FAA5E6-B3D2-4BD2-AAE2-076ADB735AA9}" destId="{EB1CF362-E060-4550-B8A5-CDF1160A04DF}" srcOrd="1" destOrd="0" presId="urn:microsoft.com/office/officeart/2009/3/layout/HorizontalOrganizationChart"/>
-    <dgm:cxn modelId="{8AE403F2-E06B-42B5-98BF-E86B7B5F57B0}" type="presParOf" srcId="{EB1CF362-E060-4550-B8A5-CDF1160A04DF}" destId="{DE2D3F9A-4FD0-41EC-8798-8388A4E6464A}" srcOrd="0" destOrd="0" presId="urn:microsoft.com/office/officeart/2009/3/layout/HorizontalOrganizationChart"/>
-    <dgm:cxn modelId="{94F5D753-2B50-4C67-90FA-ED54BF15033B}" type="presParOf" srcId="{DE2D3F9A-4FD0-41EC-8798-8388A4E6464A}" destId="{DA1E63F0-0E94-4D52-A544-43F31CED7266}" srcOrd="0" destOrd="0" presId="urn:microsoft.com/office/officeart/2009/3/layout/HorizontalOrganizationChart"/>
-    <dgm:cxn modelId="{6D72E3E8-7648-4643-A1FB-2348C4B6DE70}" type="presParOf" srcId="{DE2D3F9A-4FD0-41EC-8798-8388A4E6464A}" destId="{EC1A5E50-E0C4-418F-AC48-2877D27CD885}" srcOrd="1" destOrd="0" presId="urn:microsoft.com/office/officeart/2009/3/layout/HorizontalOrganizationChart"/>
-    <dgm:cxn modelId="{6B186AD1-9EA9-4A55-8C03-6FDA69BC60C0}" type="presParOf" srcId="{EB1CF362-E060-4550-B8A5-CDF1160A04DF}" destId="{DDDE7E88-34FC-4DF7-885D-8D68FCD89AE1}" srcOrd="1" destOrd="0" presId="urn:microsoft.com/office/officeart/2009/3/layout/HorizontalOrganizationChart"/>
-    <dgm:cxn modelId="{7BFF06A6-E89D-4BFD-8E6E-ABE93B583434}" type="presParOf" srcId="{EB1CF362-E060-4550-B8A5-CDF1160A04DF}" destId="{3E484AFB-398F-4CBE-84F1-55B3FB90FFD5}" srcOrd="2" destOrd="0" presId="urn:microsoft.com/office/officeart/2009/3/layout/HorizontalOrganizationChart"/>
-    <dgm:cxn modelId="{6DE14922-F3F4-4B13-90E6-654DE4CBE669}" type="presParOf" srcId="{93FAA5E6-B3D2-4BD2-AAE2-076ADB735AA9}" destId="{A619D504-7967-4BA8-A4D4-012EDF08EF56}" srcOrd="2" destOrd="0" presId="urn:microsoft.com/office/officeart/2009/3/layout/HorizontalOrganizationChart"/>
-    <dgm:cxn modelId="{93D14623-88F5-4DB7-94B0-7A8A84B34D8B}" type="presParOf" srcId="{93FAA5E6-B3D2-4BD2-AAE2-076ADB735AA9}" destId="{79ACB37A-D84E-474C-A126-11F0ADC05871}" srcOrd="3" destOrd="0" presId="urn:microsoft.com/office/officeart/2009/3/layout/HorizontalOrganizationChart"/>
-    <dgm:cxn modelId="{0A7EB1AB-F04F-462F-83AE-7D04ADD6DE18}" type="presParOf" srcId="{79ACB37A-D84E-474C-A126-11F0ADC05871}" destId="{4E038B4B-2570-403A-83A5-A0460350F9C4}" srcOrd="0" destOrd="0" presId="urn:microsoft.com/office/officeart/2009/3/layout/HorizontalOrganizationChart"/>
-    <dgm:cxn modelId="{AEB892AC-4E6C-4AB6-874E-B23718E05B2F}" type="presParOf" srcId="{4E038B4B-2570-403A-83A5-A0460350F9C4}" destId="{82FE3206-7868-4794-866E-49D06E1ECE76}" srcOrd="0" destOrd="0" presId="urn:microsoft.com/office/officeart/2009/3/layout/HorizontalOrganizationChart"/>
-    <dgm:cxn modelId="{A51D5D61-4CE8-4226-82E7-1B5C342BEA4F}" type="presParOf" srcId="{4E038B4B-2570-403A-83A5-A0460350F9C4}" destId="{6E048EC3-648D-47D7-B86F-A4736579AC3E}" srcOrd="1" destOrd="0" presId="urn:microsoft.com/office/officeart/2009/3/layout/HorizontalOrganizationChart"/>
-    <dgm:cxn modelId="{9593B858-8B44-41F3-9CAF-F4CD7220EF6C}" type="presParOf" srcId="{79ACB37A-D84E-474C-A126-11F0ADC05871}" destId="{57665CAB-30BF-4BE5-B5D4-02FAA03AC329}" srcOrd="1" destOrd="0" presId="urn:microsoft.com/office/officeart/2009/3/layout/HorizontalOrganizationChart"/>
-    <dgm:cxn modelId="{A0B3DD07-0E47-4661-970B-78277D41F05C}" type="presParOf" srcId="{79ACB37A-D84E-474C-A126-11F0ADC05871}" destId="{56F08588-CD7B-4BB5-92AF-FB2032DA2C53}" srcOrd="2" destOrd="0" presId="urn:microsoft.com/office/officeart/2009/3/layout/HorizontalOrganizationChart"/>
-    <dgm:cxn modelId="{E934AAB3-B17B-4953-B5ED-AEFA824DBA6B}" type="presParOf" srcId="{7B2F11E8-CF5E-488B-864D-2D86C065C544}" destId="{1C4E50B4-0E34-4EB9-A9D1-9A2EB41D4CBA}" srcOrd="2" destOrd="0" presId="urn:microsoft.com/office/officeart/2009/3/layout/HorizontalOrganizationChart"/>
+    <dgm:cxn modelId="{4C47046B-63EB-4765-8F23-D648A7989AD8}" type="presOf" srcId="{B9000A67-CC3D-4835-B442-1A93A91CC425}" destId="{6E048EC3-648D-47D7-B86F-A4736579AC3E}" srcOrd="1" destOrd="0" presId="urn:microsoft.com/office/officeart/2009/3/layout/HorizontalOrganizationChart"/>
+    <dgm:cxn modelId="{C74C82FD-35EC-4FBC-BD16-882EFF258F9C}" type="presOf" srcId="{3F5BDD9E-4094-4A32-A64C-1ED6C1911304}" destId="{EC1A5E50-E0C4-418F-AC48-2877D27CD885}" srcOrd="1" destOrd="0" presId="urn:microsoft.com/office/officeart/2009/3/layout/HorizontalOrganizationChart"/>
+    <dgm:cxn modelId="{5DCF9231-80F0-4BC6-B1BE-03F69863EB03}" type="presParOf" srcId="{3CC1B065-9A48-4B38-8EB3-594A33E849B4}" destId="{7B2F11E8-CF5E-488B-864D-2D86C065C544}" srcOrd="0" destOrd="0" presId="urn:microsoft.com/office/officeart/2009/3/layout/HorizontalOrganizationChart"/>
+    <dgm:cxn modelId="{973D5A6F-E9AC-4A0C-B1E3-66A79B943919}" type="presParOf" srcId="{7B2F11E8-CF5E-488B-864D-2D86C065C544}" destId="{4A788A00-E558-400E-96CA-C12E960C3AF8}" srcOrd="0" destOrd="0" presId="urn:microsoft.com/office/officeart/2009/3/layout/HorizontalOrganizationChart"/>
+    <dgm:cxn modelId="{171C570A-4B97-44B4-BD1B-D22794C1012D}" type="presParOf" srcId="{4A788A00-E558-400E-96CA-C12E960C3AF8}" destId="{8FB763BF-07E2-48C8-A041-29EA3AF9626C}" srcOrd="0" destOrd="0" presId="urn:microsoft.com/office/officeart/2009/3/layout/HorizontalOrganizationChart"/>
+    <dgm:cxn modelId="{C28ADA3F-C116-4AA3-823D-D5CB2196FF29}" type="presParOf" srcId="{4A788A00-E558-400E-96CA-C12E960C3AF8}" destId="{4A4CC775-5E12-4B56-A060-888E6A3C1E50}" srcOrd="1" destOrd="0" presId="urn:microsoft.com/office/officeart/2009/3/layout/HorizontalOrganizationChart"/>
+    <dgm:cxn modelId="{29EF085E-A148-4182-8F9A-CCE4EB1388EE}" type="presParOf" srcId="{7B2F11E8-CF5E-488B-864D-2D86C065C544}" destId="{93FAA5E6-B3D2-4BD2-AAE2-076ADB735AA9}" srcOrd="1" destOrd="0" presId="urn:microsoft.com/office/officeart/2009/3/layout/HorizontalOrganizationChart"/>
+    <dgm:cxn modelId="{D69CC3DA-B52D-4310-907D-AB72084727B5}" type="presParOf" srcId="{93FAA5E6-B3D2-4BD2-AAE2-076ADB735AA9}" destId="{7027AAEA-BD8B-49CB-83F2-DD4FC0AF3F95}" srcOrd="0" destOrd="0" presId="urn:microsoft.com/office/officeart/2009/3/layout/HorizontalOrganizationChart"/>
+    <dgm:cxn modelId="{2B6E02C2-6FA2-4339-9F41-0B562BFA24AD}" type="presParOf" srcId="{93FAA5E6-B3D2-4BD2-AAE2-076ADB735AA9}" destId="{EB1CF362-E060-4550-B8A5-CDF1160A04DF}" srcOrd="1" destOrd="0" presId="urn:microsoft.com/office/officeart/2009/3/layout/HorizontalOrganizationChart"/>
+    <dgm:cxn modelId="{431B9385-2279-47E0-99E0-10F75F3CBCA8}" type="presParOf" srcId="{EB1CF362-E060-4550-B8A5-CDF1160A04DF}" destId="{DE2D3F9A-4FD0-41EC-8798-8388A4E6464A}" srcOrd="0" destOrd="0" presId="urn:microsoft.com/office/officeart/2009/3/layout/HorizontalOrganizationChart"/>
+    <dgm:cxn modelId="{3C4BDA74-2AA5-4F93-B6DA-93B297805D11}" type="presParOf" srcId="{DE2D3F9A-4FD0-41EC-8798-8388A4E6464A}" destId="{DA1E63F0-0E94-4D52-A544-43F31CED7266}" srcOrd="0" destOrd="0" presId="urn:microsoft.com/office/officeart/2009/3/layout/HorizontalOrganizationChart"/>
+    <dgm:cxn modelId="{EC704473-D1AC-4BCF-A4BE-AD180BBDCF65}" type="presParOf" srcId="{DE2D3F9A-4FD0-41EC-8798-8388A4E6464A}" destId="{EC1A5E50-E0C4-418F-AC48-2877D27CD885}" srcOrd="1" destOrd="0" presId="urn:microsoft.com/office/officeart/2009/3/layout/HorizontalOrganizationChart"/>
+    <dgm:cxn modelId="{843491B3-EAD8-41AE-A0BD-9E0843FA1F26}" type="presParOf" srcId="{EB1CF362-E060-4550-B8A5-CDF1160A04DF}" destId="{DDDE7E88-34FC-4DF7-885D-8D68FCD89AE1}" srcOrd="1" destOrd="0" presId="urn:microsoft.com/office/officeart/2009/3/layout/HorizontalOrganizationChart"/>
+    <dgm:cxn modelId="{695FAA3B-2FBA-4A67-B47B-98AF930A0276}" type="presParOf" srcId="{EB1CF362-E060-4550-B8A5-CDF1160A04DF}" destId="{3E484AFB-398F-4CBE-84F1-55B3FB90FFD5}" srcOrd="2" destOrd="0" presId="urn:microsoft.com/office/officeart/2009/3/layout/HorizontalOrganizationChart"/>
+    <dgm:cxn modelId="{9BF57F1B-0689-4AEB-A860-5F2702934738}" type="presParOf" srcId="{93FAA5E6-B3D2-4BD2-AAE2-076ADB735AA9}" destId="{A619D504-7967-4BA8-A4D4-012EDF08EF56}" srcOrd="2" destOrd="0" presId="urn:microsoft.com/office/officeart/2009/3/layout/HorizontalOrganizationChart"/>
+    <dgm:cxn modelId="{73C94475-DF5B-4EA2-AA74-7B0CB5460A9A}" type="presParOf" srcId="{93FAA5E6-B3D2-4BD2-AAE2-076ADB735AA9}" destId="{79ACB37A-D84E-474C-A126-11F0ADC05871}" srcOrd="3" destOrd="0" presId="urn:microsoft.com/office/officeart/2009/3/layout/HorizontalOrganizationChart"/>
+    <dgm:cxn modelId="{67B7E17B-C45F-45C4-A573-377977852C20}" type="presParOf" srcId="{79ACB37A-D84E-474C-A126-11F0ADC05871}" destId="{4E038B4B-2570-403A-83A5-A0460350F9C4}" srcOrd="0" destOrd="0" presId="urn:microsoft.com/office/officeart/2009/3/layout/HorizontalOrganizationChart"/>
+    <dgm:cxn modelId="{48FE190B-D25A-4866-8167-2265460F8B31}" type="presParOf" srcId="{4E038B4B-2570-403A-83A5-A0460350F9C4}" destId="{82FE3206-7868-4794-866E-49D06E1ECE76}" srcOrd="0" destOrd="0" presId="urn:microsoft.com/office/officeart/2009/3/layout/HorizontalOrganizationChart"/>
+    <dgm:cxn modelId="{9E858868-BF71-4AAB-9D19-3D93CD7880B8}" type="presParOf" srcId="{4E038B4B-2570-403A-83A5-A0460350F9C4}" destId="{6E048EC3-648D-47D7-B86F-A4736579AC3E}" srcOrd="1" destOrd="0" presId="urn:microsoft.com/office/officeart/2009/3/layout/HorizontalOrganizationChart"/>
+    <dgm:cxn modelId="{53B98E38-FACD-42EE-9E9A-C098F37059F0}" type="presParOf" srcId="{79ACB37A-D84E-474C-A126-11F0ADC05871}" destId="{57665CAB-30BF-4BE5-B5D4-02FAA03AC329}" srcOrd="1" destOrd="0" presId="urn:microsoft.com/office/officeart/2009/3/layout/HorizontalOrganizationChart"/>
+    <dgm:cxn modelId="{64FEA30A-0DDA-4F2D-BA4D-339BEE73893A}" type="presParOf" srcId="{79ACB37A-D84E-474C-A126-11F0ADC05871}" destId="{56F08588-CD7B-4BB5-92AF-FB2032DA2C53}" srcOrd="2" destOrd="0" presId="urn:microsoft.com/office/officeart/2009/3/layout/HorizontalOrganizationChart"/>
+    <dgm:cxn modelId="{56CB02F0-DCDA-468A-9885-625BDBD4DF5E}" type="presParOf" srcId="{7B2F11E8-CF5E-488B-864D-2D86C065C544}" destId="{1C4E50B4-0E34-4EB9-A9D1-9A2EB41D4CBA}" srcOrd="2" destOrd="0" presId="urn:microsoft.com/office/officeart/2009/3/layout/HorizontalOrganizationChart"/>
   </dgm:cxnLst>
   <dgm:bg/>
   <dgm:whole/>
@@ -48911,9 +49300,8 @@
     <w:panose1 w:val="020B0502040204020203"/>
     <w:charset w:val="00"/>
     <w:family w:val="swiss"/>
-    <w:notTrueType/>
     <w:pitch w:val="variable"/>
-    <w:sig w:usb0="00000003" w:usb1="00000000" w:usb2="00000000" w:usb3="00000000" w:csb0="00000001" w:csb1="00000000"/>
+    <w:sig w:usb0="E10022FF" w:usb1="C000E47F" w:usb2="00000029" w:usb3="00000000" w:csb0="000001DF" w:csb1="00000000"/>
   </w:font>
   <w:font w:name="LM Roman 8">
     <w:altName w:val="Arial"/>
@@ -48962,6 +49350,7 @@
     <w:rsid w:val="00013016"/>
     <w:rsid w:val="000363C5"/>
     <w:rsid w:val="000754DA"/>
+    <w:rsid w:val="0016524C"/>
     <w:rsid w:val="00174FCE"/>
     <w:rsid w:val="001A0C53"/>
     <w:rsid w:val="001E2F65"/>
@@ -50431,7 +50820,7 @@
 </file>
 
 <file path=customXml/itemProps2.xml><?xml version="1.0" encoding="utf-8"?>
-<ds:datastoreItem xmlns:ds="http://schemas.openxmlformats.org/officeDocument/2006/customXml" ds:itemID="{E94A04B0-696A-4876-871E-AF27B689132E}">
+<ds:datastoreItem xmlns:ds="http://schemas.openxmlformats.org/officeDocument/2006/customXml" ds:itemID="{79F4FF17-3544-40C3-8AB0-96CEBF53D50D}">
   <ds:schemaRefs>
     <ds:schemaRef ds:uri="http://schemas.openxmlformats.org/officeDocument/2006/bibliography"/>
   </ds:schemaRefs>

</xml_diff>

<commit_message>
viêt tông kêt cho dũ liêu tiêng viêt
</commit_message>
<xml_diff>
--- a/reports/tttn/drafts/[vatuan] TTTN HCMUT 2015.docx
+++ b/reports/tttn/drafts/[vatuan] TTTN HCMUT 2015.docx
@@ -617,7 +617,7 @@
             </w:rPr>
             <w:fldChar w:fldCharType="separate"/>
           </w:r>
-          <w:hyperlink w:anchor="_Toc421372014" w:history="1">
+          <w:hyperlink w:anchor="_Toc421521492" w:history="1">
             <w:r>
               <w:rPr>
                 <w:rStyle w:val="Hyperlink"/>
@@ -659,7 +659,7 @@
                 <w:noProof/>
                 <w:webHidden/>
               </w:rPr>
-              <w:instrText xml:space="preserve"> PAGEREF _Toc421372014 \h </w:instrText>
+              <w:instrText xml:space="preserve"> PAGEREF _Toc421521492 \h </w:instrText>
             </w:r>
             <w:r>
               <w:rPr>
@@ -702,7 +702,7 @@
               <w:noProof/>
             </w:rPr>
           </w:pPr>
-          <w:hyperlink w:anchor="_Toc421372015" w:history="1">
+          <w:hyperlink w:anchor="_Toc421521493" w:history="1">
             <w:r>
               <w:rPr>
                 <w:rStyle w:val="Hyperlink"/>
@@ -744,7 +744,7 @@
                 <w:noProof/>
                 <w:webHidden/>
               </w:rPr>
-              <w:instrText xml:space="preserve"> PAGEREF _Toc421372015 \h </w:instrText>
+              <w:instrText xml:space="preserve"> PAGEREF _Toc421521493 \h </w:instrText>
             </w:r>
             <w:r>
               <w:rPr>
@@ -787,7 +787,7 @@
               <w:noProof/>
             </w:rPr>
           </w:pPr>
-          <w:hyperlink w:anchor="_Toc421372016" w:history="1">
+          <w:hyperlink w:anchor="_Toc421521494" w:history="1">
             <w:r>
               <w:rPr>
                 <w:rStyle w:val="Hyperlink"/>
@@ -828,7 +828,7 @@
                 <w:noProof/>
                 <w:webHidden/>
               </w:rPr>
-              <w:instrText xml:space="preserve"> PAGEREF _Toc421372016 \h </w:instrText>
+              <w:instrText xml:space="preserve"> PAGEREF _Toc421521494 \h </w:instrText>
             </w:r>
             <w:r>
               <w:rPr>
@@ -871,7 +871,7 @@
               <w:noProof/>
             </w:rPr>
           </w:pPr>
-          <w:hyperlink w:anchor="_Toc421372017" w:history="1">
+          <w:hyperlink w:anchor="_Toc421521495" w:history="1">
             <w:r>
               <w:rPr>
                 <w:rStyle w:val="Hyperlink"/>
@@ -912,7 +912,7 @@
                 <w:noProof/>
                 <w:webHidden/>
               </w:rPr>
-              <w:instrText xml:space="preserve"> PAGEREF _Toc421372017 \h </w:instrText>
+              <w:instrText xml:space="preserve"> PAGEREF _Toc421521495 \h </w:instrText>
             </w:r>
             <w:r>
               <w:rPr>
@@ -955,7 +955,7 @@
               <w:noProof/>
             </w:rPr>
           </w:pPr>
-          <w:hyperlink w:anchor="_Toc421372018" w:history="1">
+          <w:hyperlink w:anchor="_Toc421521496" w:history="1">
             <w:r>
               <w:rPr>
                 <w:rStyle w:val="Hyperlink"/>
@@ -996,7 +996,7 @@
                 <w:noProof/>
                 <w:webHidden/>
               </w:rPr>
-              <w:instrText xml:space="preserve"> PAGEREF _Toc421372018 \h </w:instrText>
+              <w:instrText xml:space="preserve"> PAGEREF _Toc421521496 \h </w:instrText>
             </w:r>
             <w:r>
               <w:rPr>
@@ -1039,7 +1039,7 @@
               <w:noProof/>
             </w:rPr>
           </w:pPr>
-          <w:hyperlink w:anchor="_Toc421372019" w:history="1">
+          <w:hyperlink w:anchor="_Toc421521497" w:history="1">
             <w:r>
               <w:rPr>
                 <w:rStyle w:val="Hyperlink"/>
@@ -1080,7 +1080,7 @@
                 <w:noProof/>
                 <w:webHidden/>
               </w:rPr>
-              <w:instrText xml:space="preserve"> PAGEREF _Toc421372019 \h </w:instrText>
+              <w:instrText xml:space="preserve"> PAGEREF _Toc421521497 \h </w:instrText>
             </w:r>
             <w:r>
               <w:rPr>
@@ -1123,7 +1123,7 @@
               <w:noProof/>
             </w:rPr>
           </w:pPr>
-          <w:hyperlink w:anchor="_Toc421372020" w:history="1">
+          <w:hyperlink w:anchor="_Toc421521498" w:history="1">
             <w:r>
               <w:rPr>
                 <w:rStyle w:val="Hyperlink"/>
@@ -1164,7 +1164,7 @@
                 <w:noProof/>
                 <w:webHidden/>
               </w:rPr>
-              <w:instrText xml:space="preserve"> PAGEREF _Toc421372020 \h </w:instrText>
+              <w:instrText xml:space="preserve"> PAGEREF _Toc421521498 \h </w:instrText>
             </w:r>
             <w:r>
               <w:rPr>
@@ -1207,7 +1207,7 @@
               <w:noProof/>
             </w:rPr>
           </w:pPr>
-          <w:hyperlink w:anchor="_Toc421372021" w:history="1">
+          <w:hyperlink w:anchor="_Toc421521499" w:history="1">
             <w:r>
               <w:rPr>
                 <w:rStyle w:val="Hyperlink"/>
@@ -1249,7 +1249,7 @@
                 <w:noProof/>
                 <w:webHidden/>
               </w:rPr>
-              <w:instrText xml:space="preserve"> PAGEREF _Toc421372021 \h </w:instrText>
+              <w:instrText xml:space="preserve"> PAGEREF _Toc421521499 \h </w:instrText>
             </w:r>
             <w:r>
               <w:rPr>
@@ -1292,7 +1292,7 @@
               <w:noProof/>
             </w:rPr>
           </w:pPr>
-          <w:hyperlink w:anchor="_Toc421372022" w:history="1">
+          <w:hyperlink w:anchor="_Toc421521500" w:history="1">
             <w:r>
               <w:rPr>
                 <w:rStyle w:val="Hyperlink"/>
@@ -1333,7 +1333,7 @@
                 <w:noProof/>
                 <w:webHidden/>
               </w:rPr>
-              <w:instrText xml:space="preserve"> PAGEREF _Toc421372022 \h </w:instrText>
+              <w:instrText xml:space="preserve"> PAGEREF _Toc421521500 \h </w:instrText>
             </w:r>
             <w:r>
               <w:rPr>
@@ -1376,7 +1376,7 @@
               <w:noProof/>
             </w:rPr>
           </w:pPr>
-          <w:hyperlink w:anchor="_Toc421372023" w:history="1">
+          <w:hyperlink w:anchor="_Toc421521501" w:history="1">
             <w:r>
               <w:rPr>
                 <w:rStyle w:val="Hyperlink"/>
@@ -1417,7 +1417,7 @@
                 <w:noProof/>
                 <w:webHidden/>
               </w:rPr>
-              <w:instrText xml:space="preserve"> PAGEREF _Toc421372023 \h </w:instrText>
+              <w:instrText xml:space="preserve"> PAGEREF _Toc421521501 \h </w:instrText>
             </w:r>
             <w:r>
               <w:rPr>
@@ -1460,7 +1460,7 @@
               <w:noProof/>
             </w:rPr>
           </w:pPr>
-          <w:hyperlink w:anchor="_Toc421372024" w:history="1">
+          <w:hyperlink w:anchor="_Toc421521502" w:history="1">
             <w:r>
               <w:rPr>
                 <w:rStyle w:val="Hyperlink"/>
@@ -1501,7 +1501,7 @@
                 <w:noProof/>
                 <w:webHidden/>
               </w:rPr>
-              <w:instrText xml:space="preserve"> PAGEREF _Toc421372024 \h </w:instrText>
+              <w:instrText xml:space="preserve"> PAGEREF _Toc421521502 \h </w:instrText>
             </w:r>
             <w:r>
               <w:rPr>
@@ -1544,7 +1544,7 @@
               <w:noProof/>
             </w:rPr>
           </w:pPr>
-          <w:hyperlink w:anchor="_Toc421372025" w:history="1">
+          <w:hyperlink w:anchor="_Toc421521503" w:history="1">
             <w:r>
               <w:rPr>
                 <w:rStyle w:val="Hyperlink"/>
@@ -1586,7 +1586,7 @@
                 <w:noProof/>
                 <w:webHidden/>
               </w:rPr>
-              <w:instrText xml:space="preserve"> PAGEREF _Toc421372025 \h </w:instrText>
+              <w:instrText xml:space="preserve"> PAGEREF _Toc421521503 \h </w:instrText>
             </w:r>
             <w:r>
               <w:rPr>
@@ -1629,7 +1629,7 @@
               <w:noProof/>
             </w:rPr>
           </w:pPr>
-          <w:hyperlink w:anchor="_Toc421372026" w:history="1">
+          <w:hyperlink w:anchor="_Toc421521504" w:history="1">
             <w:r>
               <w:rPr>
                 <w:rStyle w:val="Hyperlink"/>
@@ -1670,7 +1670,7 @@
                 <w:noProof/>
                 <w:webHidden/>
               </w:rPr>
-              <w:instrText xml:space="preserve"> PAGEREF _Toc421372026 \h </w:instrText>
+              <w:instrText xml:space="preserve"> PAGEREF _Toc421521504 \h </w:instrText>
             </w:r>
             <w:r>
               <w:rPr>
@@ -1713,7 +1713,7 @@
               <w:noProof/>
             </w:rPr>
           </w:pPr>
-          <w:hyperlink w:anchor="_Toc421372027" w:history="1">
+          <w:hyperlink w:anchor="_Toc421521505" w:history="1">
             <w:r>
               <w:rPr>
                 <w:rStyle w:val="Hyperlink"/>
@@ -1754,7 +1754,7 @@
                 <w:noProof/>
                 <w:webHidden/>
               </w:rPr>
-              <w:instrText xml:space="preserve"> PAGEREF _Toc421372027 \h </w:instrText>
+              <w:instrText xml:space="preserve"> PAGEREF _Toc421521505 \h </w:instrText>
             </w:r>
             <w:r>
               <w:rPr>
@@ -1774,7 +1774,7 @@
                 <w:noProof/>
                 <w:webHidden/>
               </w:rPr>
-              <w:t>19</w:t>
+              <w:t>18</w:t>
             </w:r>
             <w:r>
               <w:rPr>
@@ -1797,7 +1797,7 @@
               <w:noProof/>
             </w:rPr>
           </w:pPr>
-          <w:hyperlink w:anchor="_Toc421372028" w:history="1">
+          <w:hyperlink w:anchor="_Toc421521506" w:history="1">
             <w:r>
               <w:rPr>
                 <w:rStyle w:val="Hyperlink"/>
@@ -1838,7 +1838,7 @@
                 <w:noProof/>
                 <w:webHidden/>
               </w:rPr>
-              <w:instrText xml:space="preserve"> PAGEREF _Toc421372028 \h </w:instrText>
+              <w:instrText xml:space="preserve"> PAGEREF _Toc421521506 \h </w:instrText>
             </w:r>
             <w:r>
               <w:rPr>
@@ -1858,7 +1858,7 @@
                 <w:noProof/>
                 <w:webHidden/>
               </w:rPr>
-              <w:t>19</w:t>
+              <w:t>20</w:t>
             </w:r>
             <w:r>
               <w:rPr>
@@ -1881,7 +1881,7 @@
               <w:noProof/>
             </w:rPr>
           </w:pPr>
-          <w:hyperlink w:anchor="_Toc421372029" w:history="1">
+          <w:hyperlink w:anchor="_Toc421521507" w:history="1">
             <w:r>
               <w:rPr>
                 <w:rStyle w:val="Hyperlink"/>
@@ -1923,7 +1923,7 @@
                 <w:noProof/>
                 <w:webHidden/>
               </w:rPr>
-              <w:instrText xml:space="preserve"> PAGEREF _Toc421372029 \h </w:instrText>
+              <w:instrText xml:space="preserve"> PAGEREF _Toc421521507 \h </w:instrText>
             </w:r>
             <w:r>
               <w:rPr>
@@ -1943,7 +1943,7 @@
                 <w:noProof/>
                 <w:webHidden/>
               </w:rPr>
-              <w:t>24</w:t>
+              <w:t>25</w:t>
             </w:r>
             <w:r>
               <w:rPr>
@@ -1966,7 +1966,7 @@
               <w:noProof/>
             </w:rPr>
           </w:pPr>
-          <w:hyperlink w:anchor="_Toc421372030" w:history="1">
+          <w:hyperlink w:anchor="_Toc421521508" w:history="1">
             <w:r>
               <w:rPr>
                 <w:rStyle w:val="Hyperlink"/>
@@ -2007,7 +2007,7 @@
                 <w:noProof/>
                 <w:webHidden/>
               </w:rPr>
-              <w:instrText xml:space="preserve"> PAGEREF _Toc421372030 \h </w:instrText>
+              <w:instrText xml:space="preserve"> PAGEREF _Toc421521508 \h </w:instrText>
             </w:r>
             <w:r>
               <w:rPr>
@@ -2027,7 +2027,7 @@
                 <w:noProof/>
                 <w:webHidden/>
               </w:rPr>
-              <w:t>24</w:t>
+              <w:t>25</w:t>
             </w:r>
             <w:r>
               <w:rPr>
@@ -2050,7 +2050,7 @@
               <w:noProof/>
             </w:rPr>
           </w:pPr>
-          <w:hyperlink w:anchor="_Toc421372031" w:history="1">
+          <w:hyperlink w:anchor="_Toc421521509" w:history="1">
             <w:r>
               <w:rPr>
                 <w:rStyle w:val="Hyperlink"/>
@@ -2091,7 +2091,7 @@
                 <w:noProof/>
                 <w:webHidden/>
               </w:rPr>
-              <w:instrText xml:space="preserve"> PAGEREF _Toc421372031 \h </w:instrText>
+              <w:instrText xml:space="preserve"> PAGEREF _Toc421521509 \h </w:instrText>
             </w:r>
             <w:r>
               <w:rPr>
@@ -2111,7 +2111,7 @@
                 <w:noProof/>
                 <w:webHidden/>
               </w:rPr>
-              <w:t>24</w:t>
+              <w:t>25</w:t>
             </w:r>
             <w:r>
               <w:rPr>
@@ -2134,7 +2134,7 @@
               <w:noProof/>
             </w:rPr>
           </w:pPr>
-          <w:hyperlink w:anchor="_Toc421372032" w:history="1">
+          <w:hyperlink w:anchor="_Toc421521510" w:history="1">
             <w:r>
               <w:rPr>
                 <w:rStyle w:val="Hyperlink"/>
@@ -2176,7 +2176,7 @@
                 <w:noProof/>
                 <w:webHidden/>
               </w:rPr>
-              <w:instrText xml:space="preserve"> PAGEREF _Toc421372032 \h </w:instrText>
+              <w:instrText xml:space="preserve"> PAGEREF _Toc421521510 \h </w:instrText>
             </w:r>
             <w:r>
               <w:rPr>
@@ -2196,7 +2196,7 @@
                 <w:noProof/>
                 <w:webHidden/>
               </w:rPr>
-              <w:t>25</w:t>
+              <w:t>27</w:t>
             </w:r>
             <w:r>
               <w:rPr>
@@ -2219,7 +2219,7 @@
               <w:noProof/>
             </w:rPr>
           </w:pPr>
-          <w:hyperlink w:anchor="_Toc421372033" w:history="1">
+          <w:hyperlink w:anchor="_Toc421521511" w:history="1">
             <w:r>
               <w:rPr>
                 <w:rStyle w:val="Hyperlink"/>
@@ -2246,7 +2246,7 @@
                 <w:noProof/>
                 <w:webHidden/>
               </w:rPr>
-              <w:instrText xml:space="preserve"> PAGEREF _Toc421372033 \h </w:instrText>
+              <w:instrText xml:space="preserve"> PAGEREF _Toc421521511 \h </w:instrText>
             </w:r>
             <w:r>
               <w:rPr>
@@ -2266,7 +2266,7 @@
                 <w:noProof/>
                 <w:webHidden/>
               </w:rPr>
-              <w:t>26</w:t>
+              <w:t>27</w:t>
             </w:r>
             <w:r>
               <w:rPr>
@@ -2302,7 +2302,7 @@
         <w:pStyle w:val="Heading1"/>
       </w:pPr>
       <w:bookmarkStart w:id="0" w:name="_Toc420004820"/>
-      <w:bookmarkStart w:id="1" w:name="_Toc421372014"/>
+      <w:bookmarkStart w:id="1" w:name="_Toc421521492"/>
       <w:r>
         <w:lastRenderedPageBreak/>
         <w:t>Giới thiệu vấn đề</w:t>
@@ -2614,7 +2614,7 @@
       <w:pPr>
         <w:pStyle w:val="Heading1"/>
       </w:pPr>
-      <w:bookmarkStart w:id="3" w:name="_Toc421372015"/>
+      <w:bookmarkStart w:id="3" w:name="_Toc421521493"/>
       <w:r>
         <w:lastRenderedPageBreak/>
         <w:t>Các công trình liên quan</w:t>
@@ -2626,7 +2626,7 @@
         <w:pStyle w:val="Heading2"/>
       </w:pPr>
       <w:bookmarkStart w:id="4" w:name="_Toc420004822"/>
-      <w:bookmarkStart w:id="5" w:name="_Toc421372016"/>
+      <w:bookmarkStart w:id="5" w:name="_Toc421521494"/>
       <w:bookmarkEnd w:id="2"/>
       <w:r>
         <w:t>Bệnh án điện tử</w:t>
@@ -2985,7 +2985,7 @@
       <w:pPr>
         <w:pStyle w:val="Heading2"/>
       </w:pPr>
-      <w:bookmarkStart w:id="6" w:name="_Toc421372017"/>
+      <w:bookmarkStart w:id="6" w:name="_Toc421521495"/>
       <w:r>
         <w:t>Các hướng nghiên cứu trong bệnh án điện tử</w:t>
       </w:r>
@@ -3028,51 +3028,25 @@
       <w:r>
         <w:t xml:space="preserve">Hình </w:t>
       </w:r>
-      <w:r>
-        <w:fldChar w:fldCharType="begin"/>
-      </w:r>
-      <w:r>
-        <w:instrText xml:space="preserve"> STYLEREF 1 \s </w:instrText>
-      </w:r>
-      <w:r>
-        <w:fldChar w:fldCharType="separate"/>
-      </w:r>
-      <w:r>
-        <w:rPr>
-          <w:noProof/>
-        </w:rPr>
-        <w:t>2</w:t>
-      </w:r>
-      <w:r>
-        <w:rPr>
-          <w:noProof/>
-        </w:rPr>
-        <w:fldChar w:fldCharType="end"/>
-      </w:r>
+      <w:fldSimple w:instr=" STYLEREF 1 \s ">
+        <w:r>
+          <w:rPr>
+            <w:noProof/>
+          </w:rPr>
+          <w:t>2</w:t>
+        </w:r>
+      </w:fldSimple>
       <w:r>
         <w:t>.</w:t>
       </w:r>
-      <w:r>
-        <w:fldChar w:fldCharType="begin"/>
-      </w:r>
-      <w:r>
-        <w:instrText xml:space="preserve"> SEQ Hình \* ARABIC \s 1 </w:instrText>
-      </w:r>
-      <w:r>
-        <w:fldChar w:fldCharType="separate"/>
-      </w:r>
-      <w:r>
-        <w:rPr>
-          <w:noProof/>
-        </w:rPr>
-        <w:t>1</w:t>
-      </w:r>
-      <w:r>
-        <w:rPr>
-          <w:noProof/>
-        </w:rPr>
-        <w:fldChar w:fldCharType="end"/>
-      </w:r>
+      <w:fldSimple w:instr=" SEQ Hình \* ARABIC \s 1 ">
+        <w:r>
+          <w:rPr>
+            <w:noProof/>
+          </w:rPr>
+          <w:t>1</w:t>
+        </w:r>
+      </w:fldSimple>
       <w:r>
         <w:t>. Các bài toán trong EMR</w:t>
       </w:r>
@@ -3121,51 +3095,25 @@
       <w:r>
         <w:t xml:space="preserve">Hình </w:t>
       </w:r>
-      <w:r>
-        <w:fldChar w:fldCharType="begin"/>
-      </w:r>
-      <w:r>
-        <w:instrText xml:space="preserve"> STYLEREF 1 \s </w:instrText>
-      </w:r>
-      <w:r>
-        <w:fldChar w:fldCharType="separate"/>
-      </w:r>
-      <w:r>
-        <w:rPr>
-          <w:noProof/>
-        </w:rPr>
-        <w:t>2</w:t>
-      </w:r>
-      <w:r>
-        <w:rPr>
-          <w:noProof/>
-        </w:rPr>
-        <w:fldChar w:fldCharType="end"/>
-      </w:r>
+      <w:fldSimple w:instr=" STYLEREF 1 \s ">
+        <w:r>
+          <w:rPr>
+            <w:noProof/>
+          </w:rPr>
+          <w:t>2</w:t>
+        </w:r>
+      </w:fldSimple>
       <w:r>
         <w:t>.</w:t>
       </w:r>
-      <w:r>
-        <w:fldChar w:fldCharType="begin"/>
-      </w:r>
-      <w:r>
-        <w:instrText xml:space="preserve"> SEQ Hình \* ARABIC \s 1 </w:instrText>
-      </w:r>
-      <w:r>
-        <w:fldChar w:fldCharType="separate"/>
-      </w:r>
-      <w:r>
-        <w:rPr>
-          <w:noProof/>
-        </w:rPr>
-        <w:t>2</w:t>
-      </w:r>
-      <w:r>
-        <w:rPr>
-          <w:noProof/>
-        </w:rPr>
-        <w:fldChar w:fldCharType="end"/>
-      </w:r>
+      <w:fldSimple w:instr=" SEQ Hình \* ARABIC \s 1 ">
+        <w:r>
+          <w:rPr>
+            <w:noProof/>
+          </w:rPr>
+          <w:t>2</w:t>
+        </w:r>
+      </w:fldSimple>
       <w:r>
         <w:t>. Các bài toán dự đoán</w:t>
       </w:r>
@@ -3214,51 +3162,25 @@
       <w:r>
         <w:t xml:space="preserve">Hình </w:t>
       </w:r>
-      <w:r>
-        <w:fldChar w:fldCharType="begin"/>
-      </w:r>
-      <w:r>
-        <w:instrText xml:space="preserve"> STYLEREF 1 \s </w:instrText>
-      </w:r>
-      <w:r>
-        <w:fldChar w:fldCharType="separate"/>
-      </w:r>
-      <w:r>
-        <w:rPr>
-          <w:noProof/>
-        </w:rPr>
-        <w:t>2</w:t>
-      </w:r>
-      <w:r>
-        <w:rPr>
-          <w:noProof/>
-        </w:rPr>
-        <w:fldChar w:fldCharType="end"/>
-      </w:r>
+      <w:fldSimple w:instr=" STYLEREF 1 \s ">
+        <w:r>
+          <w:rPr>
+            <w:noProof/>
+          </w:rPr>
+          <w:t>2</w:t>
+        </w:r>
+      </w:fldSimple>
       <w:r>
         <w:t>.</w:t>
       </w:r>
-      <w:r>
-        <w:fldChar w:fldCharType="begin"/>
-      </w:r>
-      <w:r>
-        <w:instrText xml:space="preserve"> SEQ Hình \* ARABIC \s 1 </w:instrText>
-      </w:r>
-      <w:r>
-        <w:fldChar w:fldCharType="separate"/>
-      </w:r>
-      <w:r>
-        <w:rPr>
-          <w:noProof/>
-        </w:rPr>
-        <w:t>3</w:t>
-      </w:r>
-      <w:r>
-        <w:rPr>
-          <w:noProof/>
-        </w:rPr>
-        <w:fldChar w:fldCharType="end"/>
-      </w:r>
+      <w:fldSimple w:instr=" SEQ Hình \* ARABIC \s 1 ">
+        <w:r>
+          <w:rPr>
+            <w:noProof/>
+          </w:rPr>
+          <w:t>3</w:t>
+        </w:r>
+      </w:fldSimple>
       <w:r>
         <w:t>. Các bài toán phát hiện</w:t>
       </w:r>
@@ -3308,51 +3230,25 @@
       <w:r>
         <w:t xml:space="preserve">Hình </w:t>
       </w:r>
-      <w:r>
-        <w:fldChar w:fldCharType="begin"/>
-      </w:r>
-      <w:r>
-        <w:instrText xml:space="preserve"> STYLEREF 1 \s </w:instrText>
-      </w:r>
-      <w:r>
-        <w:fldChar w:fldCharType="separate"/>
-      </w:r>
-      <w:r>
-        <w:rPr>
-          <w:noProof/>
-        </w:rPr>
-        <w:t>2</w:t>
-      </w:r>
-      <w:r>
-        <w:rPr>
-          <w:noProof/>
-        </w:rPr>
-        <w:fldChar w:fldCharType="end"/>
-      </w:r>
+      <w:fldSimple w:instr=" STYLEREF 1 \s ">
+        <w:r>
+          <w:rPr>
+            <w:noProof/>
+          </w:rPr>
+          <w:t>2</w:t>
+        </w:r>
+      </w:fldSimple>
       <w:r>
         <w:t>.</w:t>
       </w:r>
-      <w:r>
-        <w:fldChar w:fldCharType="begin"/>
-      </w:r>
-      <w:r>
-        <w:instrText xml:space="preserve"> SEQ Hình \* ARABIC \s 1 </w:instrText>
-      </w:r>
-      <w:r>
-        <w:fldChar w:fldCharType="separate"/>
-      </w:r>
-      <w:r>
-        <w:rPr>
-          <w:noProof/>
-        </w:rPr>
-        <w:t>4</w:t>
-      </w:r>
-      <w:r>
-        <w:rPr>
-          <w:noProof/>
-        </w:rPr>
-        <w:fldChar w:fldCharType="end"/>
-      </w:r>
+      <w:fldSimple w:instr=" SEQ Hình \* ARABIC \s 1 ">
+        <w:r>
+          <w:rPr>
+            <w:noProof/>
+          </w:rPr>
+          <w:t>4</w:t>
+        </w:r>
+      </w:fldSimple>
       <w:r>
         <w:t>. Các bài toán tìm hiểu sự kế</w:t>
       </w:r>
@@ -3404,51 +3300,25 @@
       <w:r>
         <w:t xml:space="preserve">Hình </w:t>
       </w:r>
-      <w:r>
-        <w:fldChar w:fldCharType="begin"/>
-      </w:r>
-      <w:r>
-        <w:instrText xml:space="preserve"> STYLEREF 1 \s </w:instrText>
-      </w:r>
-      <w:r>
-        <w:fldChar w:fldCharType="separate"/>
-      </w:r>
-      <w:r>
-        <w:rPr>
-          <w:noProof/>
-        </w:rPr>
-        <w:t>2</w:t>
-      </w:r>
-      <w:r>
-        <w:rPr>
-          <w:noProof/>
-        </w:rPr>
-        <w:fldChar w:fldCharType="end"/>
-      </w:r>
+      <w:fldSimple w:instr=" STYLEREF 1 \s ">
+        <w:r>
+          <w:rPr>
+            <w:noProof/>
+          </w:rPr>
+          <w:t>2</w:t>
+        </w:r>
+      </w:fldSimple>
       <w:r>
         <w:t>.</w:t>
       </w:r>
-      <w:r>
-        <w:fldChar w:fldCharType="begin"/>
-      </w:r>
-      <w:r>
-        <w:instrText xml:space="preserve"> SEQ Hình \* ARABIC \s 1 </w:instrText>
-      </w:r>
-      <w:r>
-        <w:fldChar w:fldCharType="separate"/>
-      </w:r>
-      <w:r>
-        <w:rPr>
-          <w:noProof/>
-        </w:rPr>
-        <w:t>5</w:t>
-      </w:r>
-      <w:r>
-        <w:rPr>
-          <w:noProof/>
-        </w:rPr>
-        <w:fldChar w:fldCharType="end"/>
-      </w:r>
+      <w:fldSimple w:instr=" SEQ Hình \* ARABIC \s 1 ">
+        <w:r>
+          <w:rPr>
+            <w:noProof/>
+          </w:rPr>
+          <w:t>5</w:t>
+        </w:r>
+      </w:fldSimple>
       <w:r>
         <w:t>. Các bài toán rút trích thông tin</w:t>
       </w:r>
@@ -3457,7 +3327,7 @@
       <w:pPr>
         <w:pStyle w:val="Heading2"/>
       </w:pPr>
-      <w:bookmarkStart w:id="7" w:name="_Toc421372018"/>
+      <w:bookmarkStart w:id="7" w:name="_Toc421521496"/>
       <w:r>
         <w:t>Thách thứ</w:t>
       </w:r>
@@ -4205,51 +4075,25 @@
       <w:r>
         <w:t xml:space="preserve">Bảng </w:t>
       </w:r>
-      <w:r>
-        <w:fldChar w:fldCharType="begin"/>
-      </w:r>
-      <w:r>
-        <w:instrText xml:space="preserve"> STYLEREF 1 \s </w:instrText>
-      </w:r>
-      <w:r>
-        <w:fldChar w:fldCharType="separate"/>
-      </w:r>
-      <w:r>
-        <w:rPr>
-          <w:noProof/>
-        </w:rPr>
-        <w:t>2</w:t>
-      </w:r>
-      <w:r>
-        <w:rPr>
-          <w:noProof/>
-        </w:rPr>
-        <w:fldChar w:fldCharType="end"/>
-      </w:r>
+      <w:fldSimple w:instr=" STYLEREF 1 \s ">
+        <w:r>
+          <w:rPr>
+            <w:noProof/>
+          </w:rPr>
+          <w:t>2</w:t>
+        </w:r>
+      </w:fldSimple>
       <w:r>
         <w:t>.</w:t>
       </w:r>
-      <w:r>
-        <w:fldChar w:fldCharType="begin"/>
-      </w:r>
-      <w:r>
-        <w:instrText xml:space="preserve"> SEQ Bảng \* ARABIC \s 1 </w:instrText>
-      </w:r>
-      <w:r>
-        <w:fldChar w:fldCharType="separate"/>
-      </w:r>
-      <w:r>
-        <w:rPr>
-          <w:noProof/>
-        </w:rPr>
-        <w:t>1</w:t>
-      </w:r>
-      <w:r>
-        <w:rPr>
-          <w:noProof/>
-        </w:rPr>
-        <w:fldChar w:fldCharType="end"/>
-      </w:r>
+      <w:fldSimple w:instr=" SEQ Bảng \* ARABIC \s 1 ">
+        <w:r>
+          <w:rPr>
+            <w:noProof/>
+          </w:rPr>
+          <w:t>1</w:t>
+        </w:r>
+      </w:fldSimple>
       <w:bookmarkEnd w:id="8"/>
       <w:r>
         <w:t>. Ý nghĩa các lớp thực thể được đề xuất bởi i2b2</w:t>
@@ -4259,7 +4103,7 @@
       <w:pPr>
         <w:pStyle w:val="Heading2"/>
       </w:pPr>
-      <w:bookmarkStart w:id="9" w:name="_Toc421372019"/>
+      <w:bookmarkStart w:id="9" w:name="_Toc421521497"/>
       <w:r>
         <w:t>Nhận dạng thực thể có tên</w:t>
       </w:r>
@@ -4421,7 +4265,7 @@
         <w:pStyle w:val="Heading2"/>
       </w:pPr>
       <w:bookmarkStart w:id="11" w:name="_Toc420004823"/>
-      <w:bookmarkStart w:id="12" w:name="_Toc421372020"/>
+      <w:bookmarkStart w:id="12" w:name="_Toc421521498"/>
       <w:bookmarkEnd w:id="10"/>
       <w:r>
         <w:t>Phân giải đồng tham chiếu</w:t>
@@ -6649,51 +6493,25 @@
       <w:r>
         <w:t xml:space="preserve">Hình </w:t>
       </w:r>
-      <w:r>
-        <w:fldChar w:fldCharType="begin"/>
-      </w:r>
-      <w:r>
-        <w:instrText xml:space="preserve"> STYLEREF 1 \s </w:instrText>
-      </w:r>
-      <w:r>
-        <w:fldChar w:fldCharType="separate"/>
-      </w:r>
-      <w:r>
-        <w:rPr>
-          <w:noProof/>
-        </w:rPr>
-        <w:t>2</w:t>
-      </w:r>
-      <w:r>
-        <w:rPr>
-          <w:noProof/>
-        </w:rPr>
-        <w:fldChar w:fldCharType="end"/>
-      </w:r>
+      <w:fldSimple w:instr=" STYLEREF 1 \s ">
+        <w:r>
+          <w:rPr>
+            <w:noProof/>
+          </w:rPr>
+          <w:t>2</w:t>
+        </w:r>
+      </w:fldSimple>
       <w:r>
         <w:t>.</w:t>
       </w:r>
-      <w:r>
-        <w:fldChar w:fldCharType="begin"/>
-      </w:r>
-      <w:r>
-        <w:instrText xml:space="preserve"> SEQ Hình \* ARABIC \s 1 </w:instrText>
-      </w:r>
-      <w:r>
-        <w:fldChar w:fldCharType="separate"/>
-      </w:r>
-      <w:r>
-        <w:rPr>
-          <w:noProof/>
-        </w:rPr>
-        <w:t>6</w:t>
-      </w:r>
-      <w:r>
-        <w:rPr>
-          <w:noProof/>
-        </w:rPr>
-        <w:fldChar w:fldCharType="end"/>
-      </w:r>
+      <w:fldSimple w:instr=" SEQ Hình \* ARABIC \s 1 ">
+        <w:r>
+          <w:rPr>
+            <w:noProof/>
+          </w:rPr>
+          <w:t>6</w:t>
+        </w:r>
+      </w:fldSimple>
       <w:bookmarkEnd w:id="13"/>
       <w:r>
         <w:t xml:space="preserve">. </w:t>
@@ -8983,7 +8801,7 @@
         <w:pStyle w:val="Heading1"/>
       </w:pPr>
       <w:bookmarkStart w:id="14" w:name="_Toc420004825"/>
-      <w:bookmarkStart w:id="15" w:name="_Toc421372021"/>
+      <w:bookmarkStart w:id="15" w:name="_Toc421521499"/>
       <w:r>
         <w:t xml:space="preserve">Kiến thức </w:t>
       </w:r>
@@ -8997,7 +8815,7 @@
       <w:pPr>
         <w:pStyle w:val="Heading2"/>
       </w:pPr>
-      <w:bookmarkStart w:id="16" w:name="_Toc421372022"/>
+      <w:bookmarkStart w:id="16" w:name="_Toc421521500"/>
       <w:r>
         <w:t>Các định nghĩa và thuật ngữ</w:t>
       </w:r>
@@ -9761,7 +9579,7 @@
       <w:pPr>
         <w:pStyle w:val="Heading2"/>
       </w:pPr>
-      <w:bookmarkStart w:id="17" w:name="_Toc421372023"/>
+      <w:bookmarkStart w:id="17" w:name="_Toc421521501"/>
       <w:r>
         <w:lastRenderedPageBreak/>
         <w:t>Support Vector Machine</w:t>
@@ -9843,51 +9661,25 @@
       <w:r>
         <w:t xml:space="preserve">Hình </w:t>
       </w:r>
-      <w:r>
-        <w:fldChar w:fldCharType="begin"/>
-      </w:r>
-      <w:r>
-        <w:instrText xml:space="preserve"> STYLEREF 1 \s </w:instrText>
-      </w:r>
-      <w:r>
-        <w:fldChar w:fldCharType="separate"/>
-      </w:r>
-      <w:r>
-        <w:rPr>
-          <w:noProof/>
-        </w:rPr>
-        <w:t>3</w:t>
-      </w:r>
-      <w:r>
-        <w:rPr>
-          <w:noProof/>
-        </w:rPr>
-        <w:fldChar w:fldCharType="end"/>
-      </w:r>
+      <w:fldSimple w:instr=" STYLEREF 1 \s ">
+        <w:r>
+          <w:rPr>
+            <w:noProof/>
+          </w:rPr>
+          <w:t>3</w:t>
+        </w:r>
+      </w:fldSimple>
       <w:r>
         <w:t>.</w:t>
       </w:r>
-      <w:r>
-        <w:fldChar w:fldCharType="begin"/>
-      </w:r>
-      <w:r>
-        <w:instrText xml:space="preserve"> SEQ Hình \* ARABIC \s 1 </w:instrText>
-      </w:r>
-      <w:r>
-        <w:fldChar w:fldCharType="separate"/>
-      </w:r>
-      <w:r>
-        <w:rPr>
-          <w:noProof/>
-        </w:rPr>
-        <w:t>1</w:t>
-      </w:r>
-      <w:r>
-        <w:rPr>
-          <w:noProof/>
-        </w:rPr>
-        <w:fldChar w:fldCharType="end"/>
-      </w:r>
+      <w:fldSimple w:instr=" SEQ Hình \* ARABIC \s 1 ">
+        <w:r>
+          <w:rPr>
+            <w:noProof/>
+          </w:rPr>
+          <w:t>1</w:t>
+        </w:r>
+      </w:fldSimple>
       <w:r>
         <w:t>. Mi</w:t>
       </w:r>
@@ -10129,51 +9921,25 @@
                             <w:r>
                               <w:t xml:space="preserve">Hình </w:t>
                             </w:r>
-                            <w:r>
-                              <w:fldChar w:fldCharType="begin"/>
-                            </w:r>
-                            <w:r>
-                              <w:instrText xml:space="preserve"> STYLEREF 1 \s </w:instrText>
-                            </w:r>
-                            <w:r>
-                              <w:fldChar w:fldCharType="separate"/>
-                            </w:r>
-                            <w:r>
-                              <w:rPr>
-                                <w:noProof/>
-                              </w:rPr>
-                              <w:t>3</w:t>
-                            </w:r>
-                            <w:r>
-                              <w:rPr>
-                                <w:noProof/>
-                              </w:rPr>
-                              <w:fldChar w:fldCharType="end"/>
-                            </w:r>
+                            <w:fldSimple w:instr=" STYLEREF 1 \s ">
+                              <w:r>
+                                <w:rPr>
+                                  <w:noProof/>
+                                </w:rPr>
+                                <w:t>3</w:t>
+                              </w:r>
+                            </w:fldSimple>
                             <w:r>
                               <w:t>.</w:t>
                             </w:r>
-                            <w:r>
-                              <w:fldChar w:fldCharType="begin"/>
-                            </w:r>
-                            <w:r>
-                              <w:instrText xml:space="preserve"> SEQ Hình \* ARABIC \s 1 </w:instrText>
-                            </w:r>
-                            <w:r>
-                              <w:fldChar w:fldCharType="separate"/>
-                            </w:r>
-                            <w:r>
-                              <w:rPr>
-                                <w:noProof/>
-                              </w:rPr>
-                              <w:t>2</w:t>
-                            </w:r>
-                            <w:r>
-                              <w:rPr>
-                                <w:noProof/>
-                              </w:rPr>
-                              <w:fldChar w:fldCharType="end"/>
-                            </w:r>
+                            <w:fldSimple w:instr=" SEQ Hình \* ARABIC \s 1 ">
+                              <w:r>
+                                <w:rPr>
+                                  <w:noProof/>
+                                </w:rPr>
+                                <w:t>2</w:t>
+                              </w:r>
+                            </w:fldSimple>
                             <w:r>
                               <w:t>. Tối ưu hóa khoảng cách</w:t>
                             </w:r>
@@ -10209,51 +9975,25 @@
                       <w:r>
                         <w:t xml:space="preserve">Hình </w:t>
                       </w:r>
-                      <w:r>
-                        <w:fldChar w:fldCharType="begin"/>
-                      </w:r>
-                      <w:r>
-                        <w:instrText xml:space="preserve"> STYLEREF 1 \s </w:instrText>
-                      </w:r>
-                      <w:r>
-                        <w:fldChar w:fldCharType="separate"/>
-                      </w:r>
-                      <w:r>
-                        <w:rPr>
-                          <w:noProof/>
-                        </w:rPr>
-                        <w:t>3</w:t>
-                      </w:r>
-                      <w:r>
-                        <w:rPr>
-                          <w:noProof/>
-                        </w:rPr>
-                        <w:fldChar w:fldCharType="end"/>
-                      </w:r>
+                      <w:fldSimple w:instr=" STYLEREF 1 \s ">
+                        <w:r>
+                          <w:rPr>
+                            <w:noProof/>
+                          </w:rPr>
+                          <w:t>3</w:t>
+                        </w:r>
+                      </w:fldSimple>
                       <w:r>
                         <w:t>.</w:t>
                       </w:r>
-                      <w:r>
-                        <w:fldChar w:fldCharType="begin"/>
-                      </w:r>
-                      <w:r>
-                        <w:instrText xml:space="preserve"> SEQ Hình \* ARABIC \s 1 </w:instrText>
-                      </w:r>
-                      <w:r>
-                        <w:fldChar w:fldCharType="separate"/>
-                      </w:r>
-                      <w:r>
-                        <w:rPr>
-                          <w:noProof/>
-                        </w:rPr>
-                        <w:t>2</w:t>
-                      </w:r>
-                      <w:r>
-                        <w:rPr>
-                          <w:noProof/>
-                        </w:rPr>
-                        <w:fldChar w:fldCharType="end"/>
-                      </w:r>
+                      <w:fldSimple w:instr=" SEQ Hình \* ARABIC \s 1 ">
+                        <w:r>
+                          <w:rPr>
+                            <w:noProof/>
+                          </w:rPr>
+                          <w:t>2</w:t>
+                        </w:r>
+                      </w:fldSimple>
                       <w:r>
                         <w:t>. Tối ưu hóa khoảng cách</w:t>
                       </w:r>
@@ -10446,51 +10186,25 @@
       <w:r>
         <w:t xml:space="preserve">Hình </w:t>
       </w:r>
-      <w:r>
-        <w:fldChar w:fldCharType="begin"/>
-      </w:r>
-      <w:r>
-        <w:instrText xml:space="preserve"> STYLEREF 1 \s </w:instrText>
-      </w:r>
-      <w:r>
-        <w:fldChar w:fldCharType="separate"/>
-      </w:r>
-      <w:r>
-        <w:rPr>
-          <w:noProof/>
-        </w:rPr>
-        <w:t>3</w:t>
-      </w:r>
-      <w:r>
-        <w:rPr>
-          <w:noProof/>
-        </w:rPr>
-        <w:fldChar w:fldCharType="end"/>
-      </w:r>
+      <w:fldSimple w:instr=" STYLEREF 1 \s ">
+        <w:r>
+          <w:rPr>
+            <w:noProof/>
+          </w:rPr>
+          <w:t>3</w:t>
+        </w:r>
+      </w:fldSimple>
       <w:r>
         <w:t>.</w:t>
       </w:r>
-      <w:r>
-        <w:fldChar w:fldCharType="begin"/>
-      </w:r>
-      <w:r>
-        <w:instrText xml:space="preserve"> SEQ Hình \* ARABIC \s 1 </w:instrText>
-      </w:r>
-      <w:r>
-        <w:fldChar w:fldCharType="separate"/>
-      </w:r>
-      <w:r>
-        <w:rPr>
-          <w:noProof/>
-        </w:rPr>
-        <w:t>3</w:t>
-      </w:r>
-      <w:r>
-        <w:rPr>
-          <w:noProof/>
-        </w:rPr>
-        <w:fldChar w:fldCharType="end"/>
-      </w:r>
+      <w:fldSimple w:instr=" SEQ Hình \* ARABIC \s 1 ">
+        <w:r>
+          <w:rPr>
+            <w:noProof/>
+          </w:rPr>
+          <w:t>3</w:t>
+        </w:r>
+      </w:fldSimple>
       <w:r>
         <w:t>. Kĩ thuật kernel giúp biến đổi không gian dữ liệu</w:t>
       </w:r>
@@ -10720,7 +10434,7 @@
       <w:pPr>
         <w:pStyle w:val="Heading2"/>
       </w:pPr>
-      <w:bookmarkStart w:id="18" w:name="_Toc421372024"/>
+      <w:bookmarkStart w:id="18" w:name="_Toc421521502"/>
       <w:r>
         <w:t xml:space="preserve">Các vấn đề </w:t>
       </w:r>
@@ -11590,51 +11304,25 @@
       <w:r>
         <w:t xml:space="preserve">Bảng </w:t>
       </w:r>
-      <w:r>
-        <w:fldChar w:fldCharType="begin"/>
-      </w:r>
-      <w:r>
-        <w:instrText xml:space="preserve"> STYLEREF 1 \s </w:instrText>
-      </w:r>
-      <w:r>
-        <w:fldChar w:fldCharType="separate"/>
-      </w:r>
-      <w:r>
-        <w:rPr>
-          <w:noProof/>
-        </w:rPr>
-        <w:t>3</w:t>
-      </w:r>
-      <w:r>
-        <w:rPr>
-          <w:noProof/>
-        </w:rPr>
-        <w:fldChar w:fldCharType="end"/>
-      </w:r>
+      <w:fldSimple w:instr=" STYLEREF 1 \s ">
+        <w:r>
+          <w:rPr>
+            <w:noProof/>
+          </w:rPr>
+          <w:t>3</w:t>
+        </w:r>
+      </w:fldSimple>
       <w:r>
         <w:t>.</w:t>
       </w:r>
-      <w:r>
-        <w:fldChar w:fldCharType="begin"/>
-      </w:r>
-      <w:r>
-        <w:instrText xml:space="preserve"> SEQ Bảng \* ARABIC \s 1 </w:instrText>
-      </w:r>
-      <w:r>
-        <w:fldChar w:fldCharType="separate"/>
-      </w:r>
-      <w:r>
-        <w:rPr>
-          <w:noProof/>
-        </w:rPr>
-        <w:t>1</w:t>
-      </w:r>
-      <w:r>
-        <w:rPr>
-          <w:noProof/>
-        </w:rPr>
-        <w:fldChar w:fldCharType="end"/>
-      </w:r>
+      <w:fldSimple w:instr=" SEQ Bảng \* ARABIC \s 1 ">
+        <w:r>
+          <w:rPr>
+            <w:noProof/>
+          </w:rPr>
+          <w:t>1</w:t>
+        </w:r>
+      </w:fldSimple>
       <w:bookmarkEnd w:id="19"/>
       <w:r>
         <w:t xml:space="preserve">. Một số ví dụ về đồng tham chiếu trong BAĐT </w:t>
@@ -11644,7 +11332,7 @@
       <w:pPr>
         <w:pStyle w:val="Heading1"/>
       </w:pPr>
-      <w:bookmarkStart w:id="20" w:name="_Toc421372025"/>
+      <w:bookmarkStart w:id="20" w:name="_Toc421521503"/>
       <w:r>
         <w:t>Phương pháp đề xuất</w:t>
       </w:r>
@@ -11654,7 +11342,7 @@
       <w:pPr>
         <w:pStyle w:val="Heading2"/>
       </w:pPr>
-      <w:bookmarkStart w:id="21" w:name="_Toc421372026"/>
+      <w:bookmarkStart w:id="21" w:name="_Toc421521504"/>
       <w:r>
         <w:t>Nội dung bài toán</w:t>
       </w:r>
@@ -11720,7 +11408,7 @@
       <w:pPr>
         <w:pStyle w:val="Heading2"/>
       </w:pPr>
-      <w:bookmarkStart w:id="22" w:name="_Toc421372027"/>
+      <w:bookmarkStart w:id="22" w:name="_Toc421521505"/>
       <w:r>
         <w:t>Tổng quan quy trình</w:t>
       </w:r>
@@ -11779,7 +11467,7 @@
           <v:shape id="_x0000_i1025" type="#_x0000_t75" style="width:309.75pt;height:261pt" o:ole="">
             <v:imagedata r:id="rId42" o:title=""/>
           </v:shape>
-          <o:OLEObject Type="Embed" ProgID="Visio.Drawing.15" ShapeID="_x0000_i1025" DrawAspect="Content" ObjectID="_1495261495" r:id="rId43"/>
+          <o:OLEObject Type="Embed" ProgID="Visio.Drawing.15" ShapeID="_x0000_i1025" DrawAspect="Content" ObjectID="_1495270103" r:id="rId43"/>
         </w:object>
       </w:r>
     </w:p>
@@ -11790,51 +11478,25 @@
       <w:r>
         <w:t xml:space="preserve">Hình </w:t>
       </w:r>
-      <w:r>
-        <w:fldChar w:fldCharType="begin"/>
-      </w:r>
-      <w:r>
-        <w:instrText xml:space="preserve"> STYLEREF 1 \s </w:instrText>
-      </w:r>
-      <w:r>
-        <w:fldChar w:fldCharType="separate"/>
-      </w:r>
-      <w:r>
-        <w:rPr>
-          <w:noProof/>
-        </w:rPr>
-        <w:t>4</w:t>
-      </w:r>
-      <w:r>
-        <w:rPr>
-          <w:noProof/>
-        </w:rPr>
-        <w:fldChar w:fldCharType="end"/>
-      </w:r>
+      <w:fldSimple w:instr=" STYLEREF 1 \s ">
+        <w:r>
+          <w:rPr>
+            <w:noProof/>
+          </w:rPr>
+          <w:t>4</w:t>
+        </w:r>
+      </w:fldSimple>
       <w:r>
         <w:t>.</w:t>
       </w:r>
-      <w:r>
-        <w:fldChar w:fldCharType="begin"/>
-      </w:r>
-      <w:r>
-        <w:instrText xml:space="preserve"> SEQ Hình \* ARABIC \s 1 </w:instrText>
-      </w:r>
-      <w:r>
-        <w:fldChar w:fldCharType="separate"/>
-      </w:r>
-      <w:r>
-        <w:rPr>
-          <w:noProof/>
-        </w:rPr>
-        <w:t>1</w:t>
-      </w:r>
-      <w:r>
-        <w:rPr>
-          <w:noProof/>
-        </w:rPr>
-        <w:fldChar w:fldCharType="end"/>
-      </w:r>
+      <w:fldSimple w:instr=" SEQ Hình \* ARABIC \s 1 ">
+        <w:r>
+          <w:rPr>
+            <w:noProof/>
+          </w:rPr>
+          <w:t>1</w:t>
+        </w:r>
+      </w:fldSimple>
       <w:r>
         <w:t>. Quy trình huấn luyện</w:t>
       </w:r>
@@ -11989,7 +11651,7 @@
         <w:pStyle w:val="Heading2"/>
       </w:pPr>
       <w:bookmarkStart w:id="23" w:name="_Toc420004836"/>
-      <w:bookmarkStart w:id="24" w:name="_Toc421372028"/>
+      <w:bookmarkStart w:id="24" w:name="_Toc421521506"/>
       <w:r>
         <w:t>Tiền xử lý</w:t>
       </w:r>
@@ -12176,7 +11838,7 @@
           <v:shape id="_x0000_i1026" type="#_x0000_t75" style="width:459pt;height:243pt" o:ole="">
             <v:imagedata r:id="rId44" o:title=""/>
           </v:shape>
-          <o:OLEObject Type="Embed" ProgID="Visio.Drawing.15" ShapeID="_x0000_i1026" DrawAspect="Content" ObjectID="_1495261496" r:id="rId45"/>
+          <o:OLEObject Type="Embed" ProgID="Visio.Drawing.15" ShapeID="_x0000_i1026" DrawAspect="Content" ObjectID="_1495270104" r:id="rId45"/>
         </w:object>
       </w:r>
     </w:p>
@@ -12187,51 +11849,25 @@
       <w:r>
         <w:t xml:space="preserve">Hình </w:t>
       </w:r>
-      <w:r>
-        <w:fldChar w:fldCharType="begin"/>
-      </w:r>
-      <w:r>
-        <w:instrText xml:space="preserve"> STYLEREF 1 \s </w:instrText>
-      </w:r>
-      <w:r>
-        <w:fldChar w:fldCharType="separate"/>
-      </w:r>
-      <w:r>
-        <w:rPr>
-          <w:noProof/>
-        </w:rPr>
-        <w:t>4</w:t>
-      </w:r>
-      <w:r>
-        <w:rPr>
-          <w:noProof/>
-        </w:rPr>
-        <w:fldChar w:fldCharType="end"/>
-      </w:r>
+      <w:fldSimple w:instr=" STYLEREF 1 \s ">
+        <w:r>
+          <w:rPr>
+            <w:noProof/>
+          </w:rPr>
+          <w:t>4</w:t>
+        </w:r>
+      </w:fldSimple>
       <w:r>
         <w:t>.</w:t>
       </w:r>
-      <w:r>
-        <w:fldChar w:fldCharType="begin"/>
-      </w:r>
-      <w:r>
-        <w:instrText xml:space="preserve"> SEQ Hình \* ARABIC \s 1 </w:instrText>
-      </w:r>
-      <w:r>
-        <w:fldChar w:fldCharType="separate"/>
-      </w:r>
-      <w:r>
-        <w:rPr>
-          <w:noProof/>
-        </w:rPr>
-        <w:t>2</w:t>
-      </w:r>
-      <w:r>
-        <w:rPr>
-          <w:noProof/>
-        </w:rPr>
-        <w:fldChar w:fldCharType="end"/>
-      </w:r>
+      <w:fldSimple w:instr=" SEQ Hình \* ARABIC \s 1 ">
+        <w:r>
+          <w:rPr>
+            <w:noProof/>
+          </w:rPr>
+          <w:t>2</w:t>
+        </w:r>
+      </w:fldSimple>
       <w:r>
         <w:t>. Sơ đồ khối</w:t>
       </w:r>
@@ -13917,51 +13553,25 @@
       <w:r>
         <w:t xml:space="preserve">Bảng </w:t>
       </w:r>
-      <w:r>
-        <w:fldChar w:fldCharType="begin"/>
-      </w:r>
-      <w:r>
-        <w:instrText xml:space="preserve"> STYLEREF 1 \s </w:instrText>
-      </w:r>
-      <w:r>
-        <w:fldChar w:fldCharType="separate"/>
-      </w:r>
-      <w:r>
-        <w:rPr>
-          <w:noProof/>
-        </w:rPr>
-        <w:t>4</w:t>
-      </w:r>
-      <w:r>
-        <w:rPr>
-          <w:noProof/>
-        </w:rPr>
-        <w:fldChar w:fldCharType="end"/>
-      </w:r>
+      <w:fldSimple w:instr=" STYLEREF 1 \s ">
+        <w:r>
+          <w:rPr>
+            <w:noProof/>
+          </w:rPr>
+          <w:t>4</w:t>
+        </w:r>
+      </w:fldSimple>
       <w:r>
         <w:t>.</w:t>
       </w:r>
-      <w:r>
-        <w:fldChar w:fldCharType="begin"/>
-      </w:r>
-      <w:r>
-        <w:instrText xml:space="preserve"> SEQ Bảng \* ARABIC \s 1 </w:instrText>
-      </w:r>
-      <w:r>
-        <w:fldChar w:fldCharType="separate"/>
-      </w:r>
-      <w:r>
-        <w:rPr>
-          <w:noProof/>
-        </w:rPr>
-        <w:t>1</w:t>
-      </w:r>
-      <w:r>
-        <w:rPr>
-          <w:noProof/>
-        </w:rPr>
-        <w:fldChar w:fldCharType="end"/>
-      </w:r>
+      <w:fldSimple w:instr=" SEQ Bảng \* ARABIC \s 1 ">
+        <w:r>
+          <w:rPr>
+            <w:noProof/>
+          </w:rPr>
+          <w:t>1</w:t>
+        </w:r>
+      </w:fldSimple>
       <w:r>
         <w:t>. Các thuộc tính dùng cho phân giải đồng tham chiếu lớp Person</w:t>
       </w:r>
@@ -14341,8 +13951,6 @@
         <w:t xml:space="preserve"> Nhóm quyết định sử dụng mô hình SVM nhiều lớp để phân loại đại từ.</w:t>
       </w:r>
       <w:bookmarkStart w:id="27" w:name="_Toc420004839"/>
-      <w:bookmarkStart w:id="28" w:name="_GoBack"/>
-      <w:bookmarkEnd w:id="28"/>
     </w:p>
     <w:tbl>
       <w:tblPr>
@@ -15085,51 +14693,25 @@
       <w:r>
         <w:t xml:space="preserve">Bảng </w:t>
       </w:r>
-      <w:r>
-        <w:fldChar w:fldCharType="begin"/>
-      </w:r>
-      <w:r>
-        <w:instrText xml:space="preserve"> STYLEREF 1 \s </w:instrText>
-      </w:r>
-      <w:r>
-        <w:fldChar w:fldCharType="separate"/>
-      </w:r>
-      <w:r>
-        <w:rPr>
-          <w:noProof/>
-        </w:rPr>
-        <w:t>4</w:t>
-      </w:r>
-      <w:r>
-        <w:rPr>
-          <w:noProof/>
-        </w:rPr>
-        <w:fldChar w:fldCharType="end"/>
-      </w:r>
+      <w:fldSimple w:instr=" STYLEREF 1 \s ">
+        <w:r>
+          <w:rPr>
+            <w:noProof/>
+          </w:rPr>
+          <w:t>4</w:t>
+        </w:r>
+      </w:fldSimple>
       <w:r>
         <w:t>.</w:t>
       </w:r>
-      <w:r>
-        <w:fldChar w:fldCharType="begin"/>
-      </w:r>
-      <w:r>
-        <w:instrText xml:space="preserve"> SEQ Bảng \* ARABIC \s 1 </w:instrText>
-      </w:r>
-      <w:r>
-        <w:fldChar w:fldCharType="separate"/>
-      </w:r>
-      <w:r>
-        <w:rPr>
-          <w:noProof/>
-        </w:rPr>
-        <w:t>2</w:t>
-      </w:r>
-      <w:r>
-        <w:rPr>
-          <w:noProof/>
-        </w:rPr>
-        <w:fldChar w:fldCharType="end"/>
-      </w:r>
+      <w:fldSimple w:instr=" SEQ Bảng \* ARABIC \s 1 ">
+        <w:r>
+          <w:rPr>
+            <w:noProof/>
+          </w:rPr>
+          <w:t>2</w:t>
+        </w:r>
+      </w:fldSimple>
       <w:r>
         <w:t>. Các thuộc tính dùng cho phân giải đồng tham chiếu lớp Pronoun</w:t>
       </w:r>
@@ -15159,12 +14741,12 @@
       <w:pPr>
         <w:pStyle w:val="Heading3"/>
       </w:pPr>
-      <w:bookmarkStart w:id="29" w:name="_Toc420004840"/>
+      <w:bookmarkStart w:id="28" w:name="_Toc420004840"/>
       <w:r>
         <w:lastRenderedPageBreak/>
         <w:t>Xây dựng chuỗi đồng tham chiếu</w:t>
       </w:r>
-      <w:bookmarkEnd w:id="29"/>
+      <w:bookmarkEnd w:id="28"/>
     </w:p>
     <w:p>
       <w:pPr>
@@ -15188,8 +14770,8 @@
       <w:pPr>
         <w:pStyle w:val="Heading1"/>
       </w:pPr>
-      <w:bookmarkStart w:id="30" w:name="_Toc420004841"/>
-      <w:bookmarkStart w:id="31" w:name="_Toc421372029"/>
+      <w:bookmarkStart w:id="29" w:name="_Toc420004841"/>
+      <w:bookmarkStart w:id="30" w:name="_Toc421521507"/>
       <w:r>
         <w:t>T</w:t>
       </w:r>
@@ -15199,20 +14781,20 @@
       <w:r>
         <w:t>đánh giá</w:t>
       </w:r>
+      <w:bookmarkEnd w:id="29"/>
       <w:bookmarkEnd w:id="30"/>
-      <w:bookmarkEnd w:id="31"/>
     </w:p>
     <w:p>
       <w:pPr>
         <w:pStyle w:val="Heading2"/>
       </w:pPr>
-      <w:bookmarkStart w:id="32" w:name="_Toc420004842"/>
-      <w:bookmarkStart w:id="33" w:name="_Toc421372030"/>
+      <w:bookmarkStart w:id="31" w:name="_Toc420004842"/>
+      <w:bookmarkStart w:id="32" w:name="_Toc421521508"/>
       <w:r>
         <w:t>Tập dữ liệu</w:t>
       </w:r>
+      <w:bookmarkEnd w:id="31"/>
       <w:bookmarkEnd w:id="32"/>
-      <w:bookmarkEnd w:id="33"/>
     </w:p>
     <w:p>
       <w:r>
@@ -15403,13 +14985,13 @@
       <w:pPr>
         <w:pStyle w:val="Heading2"/>
       </w:pPr>
-      <w:bookmarkStart w:id="34" w:name="_Toc420004843"/>
-      <w:bookmarkStart w:id="35" w:name="_Toc421372031"/>
+      <w:bookmarkStart w:id="33" w:name="_Toc420004843"/>
+      <w:bookmarkStart w:id="34" w:name="_Toc421521509"/>
       <w:r>
         <w:t>Phương pháp đánh giá</w:t>
       </w:r>
+      <w:bookmarkEnd w:id="33"/>
       <w:bookmarkEnd w:id="34"/>
-      <w:bookmarkEnd w:id="35"/>
     </w:p>
     <w:p>
       <w:r>
@@ -18227,15 +17809,17 @@
       <w:pPr>
         <w:pStyle w:val="Heading1"/>
       </w:pPr>
-      <w:bookmarkStart w:id="36" w:name="_Toc420004844"/>
-      <w:bookmarkStart w:id="37" w:name="_Toc421372032"/>
+      <w:bookmarkStart w:id="35" w:name="_Toc420004844"/>
+      <w:bookmarkStart w:id="36" w:name="_Toc421521510"/>
       <w:r>
         <w:t>Kết luận</w:t>
       </w:r>
+      <w:bookmarkEnd w:id="35"/>
       <w:bookmarkEnd w:id="36"/>
-      <w:bookmarkEnd w:id="37"/>
     </w:p>
     <w:p>
+      <w:bookmarkStart w:id="37" w:name="_Toc421521511"/>
+      <w:bookmarkStart w:id="38" w:name="_Toc420004845"/>
       <w:r>
         <w:t>Trong giai đoạn thực tập tốt nghiệp vừa qua, nhóm đã thực hiện được:</w:t>
       </w:r>
@@ -18249,7 +17833,7 @@
         </w:numPr>
       </w:pPr>
       <w:r>
-        <w:t>Tìm hiểu khái quát về bệnh án điện tử</w:t>
+        <w:t>Tìm hiểu khái quát về bệnh án điện tử.</w:t>
       </w:r>
     </w:p>
     <w:p>
@@ -18261,7 +17845,7 @@
         </w:numPr>
       </w:pPr>
       <w:r>
-        <w:t>Tìm hiểu về các hướng nghiên cứu và bài toán hiện có trong bệnh án điện tử</w:t>
+        <w:t>Tìm hiểu về các hướng nghiên cứu và bài toán hiện có trong bệnh án điện tử.</w:t>
       </w:r>
     </w:p>
     <w:p>
@@ -18273,7 +17857,7 @@
         </w:numPr>
       </w:pPr>
       <w:r>
-        <w:t>Tìm hiểu về bài toán đồng tham chiếu nói chung và các bài toán liên quan</w:t>
+        <w:t>Tìm hiểu về bài toán đồng tham chiếu nói chung và các bài toán liên quan.</w:t>
       </w:r>
     </w:p>
     <w:p>
@@ -18285,7 +17869,7 @@
         </w:numPr>
       </w:pPr>
       <w:r>
-        <w:t>Thiết kế sơ bộ hệ thống</w:t>
+        <w:t>Thiết kế sơ bộ hệ thống.</w:t>
       </w:r>
     </w:p>
     <w:p>
@@ -18297,30 +17881,30 @@
         </w:numPr>
       </w:pPr>
       <w:r>
-        <w:t>Chuẩn bị tập dữ liệu tiếng Anh và tiếng Việt</w:t>
+        <w:t>Chuẩn bị tập dữ liệu tiếng Anh.</w:t>
       </w:r>
     </w:p>
     <w:p>
       <w:r>
-        <w:t>Sau quá trình tìm hiểu, nhóm quyết định đề xuất đề tài “</w:t>
+        <w:t>Sau quá trình tìm hiểu, nhóm quyết định đề xuất đề tài</w:t>
+      </w:r>
+      <w:r>
+        <w:t xml:space="preserve"> cụ thể</w:t>
+      </w:r>
+      <w:r>
+        <w:t xml:space="preserve"> “</w:t>
       </w:r>
       <w:r>
         <w:rPr>
-          <w:b/>
+          <w:i/>
         </w:rPr>
-        <w:t>Phân</w:t>
+        <w:t>Phân giải đồng tham chiếu trên bệnh án điện tử với các khái niệm đã được biết trước cho dữ liệu tiế</w:t>
       </w:r>
       <w:r>
         <w:rPr>
-          <w:b/>
+          <w:i/>
         </w:rPr>
-        <w:t xml:space="preserve"> giải đồng tham chiếu trên bệnh án điện tử với các khái niệm đã được biết trước</w:t>
-      </w:r>
-      <w:r>
-        <w:rPr>
-          <w:b/>
-        </w:rPr>
-        <w:t xml:space="preserve"> cho dữ liệu tiếng Anh và tiếng Việt</w:t>
+        <w:t>ng Anh</w:t>
       </w:r>
       <w:r>
         <w:t>”. Dữ liệu đầu vào của bài toán gồm hồ sơ xuất viện và các khái niệm được đề cập trong bài toán theo một định dạng có sẵn. Dữ liệu đầu ra của bài toán gồm các cặp khái niệm và chuỗi khái niệm đồng tham chiếu.</w:t>
@@ -18328,12 +17912,71 @@
     </w:p>
     <w:p>
       <w:r>
-        <w:t>Giải pháp đề xuất cho bài toán gồm 4 bước: tiền xử lý dữ liệu, áp dụng hệ thống học có giám sát SVM, áp dụng hệ thống gom cụm theo chiến thuật best-first và xây dựng các chuỗi khái niệm đồng tham chiếu.</w:t>
+        <w:t xml:space="preserve">Giải pháp đề xuất cho bài toán gồm </w:t>
+      </w:r>
+      <w:r>
+        <w:t>2 quy trình: quy trình huấn luyện và quy trình phân giải đồng tham chiếu.</w:t>
+      </w:r>
+      <w:r>
+        <w:t xml:space="preserve"> Quy trình huấn luyện có mục đích là xây dựng hệ thống phân loại dự</w:t>
+      </w:r>
+      <w:r>
+        <w:t>a trên mô hình học máy có giám sát</w:t>
+      </w:r>
+      <w:r>
+        <w:t xml:space="preserve"> có khả năng đánh giá độ</w:t>
+      </w:r>
+      <w:r>
+        <w:t xml:space="preserve"> tin</w:t>
+      </w:r>
+      <w:r>
+        <w:t xml:space="preserve"> đồng tham chiếu của các cặp khái niệ</w:t>
+      </w:r>
+      <w:r>
+        <w:t>m</w:t>
+      </w:r>
+      <w:r>
+        <w:t xml:space="preserve"> dựa trên tập huấn luyện.</w:t>
+      </w:r>
+      <w:r>
+        <w:t xml:space="preserve"> Hệ thống phân loại sau khi đượ</w:t>
+      </w:r>
+      <w:r>
+        <w:t>c huấn luyện</w:t>
+      </w:r>
+      <w:r>
+        <w:t xml:space="preserve"> sẽ được sử dụng </w:t>
+      </w:r>
+      <w:r>
+        <w:t xml:space="preserve">cùng với giải thuật gom cụm </w:t>
+      </w:r>
+      <w:r>
+        <w:t>để xác định các chuỗi đồng tham chiếu trong bệnh án điện tử</w:t>
+      </w:r>
+      <w:r>
+        <w:t xml:space="preserve"> bất kì.</w:t>
       </w:r>
     </w:p>
     <w:p>
       <w:r>
-        <w:t>Ngoài ra, nếu thời gian cho phép, nhóm đề xuất khả năng mở rộng đề tài bao gồm việc xây dựng hệ thống tự động nhận diện các khái niệm được đề cập trong bệnh án điện tử. Từ đó nhóm có thể tích hợp để đưa ra 1 hệ thống duy nhất cả khả năng nhận đầu vào là bệnh án điện tử và đưa ra kết quả là chuỗi khá niệm đồng tham chiếu trong bệnh án đó.</w:t>
+        <w:t>Ngoài ra, trong giai đoạn luận văn, nhóm đề xuất xây dựng hệ thống hỗ trợ tiếng Việt cho thiết kế đề xuất.</w:t>
+      </w:r>
+      <w:r>
+        <w:t xml:space="preserve"> Dữ liệu tiếng Việt và tiếng Anh chỉ khác nhau ở các đặc trưng ngữ cảnh cần được trích xuất</w:t>
+      </w:r>
+      <w:r>
+        <w:t>.</w:t>
+      </w:r>
+      <w:r>
+        <w:t xml:space="preserve"> Vì vậy khi xây dựng hệ thống hỗ trợ tiếng Việt, nhóm chỉ cần thay thế module trích xuất đặc trưng của dữ liệu tiếng Anh bằng các đặc trưng phù hợp cho dữ liệu tiếng Việt. </w:t>
+      </w:r>
+      <w:r>
+        <w:t xml:space="preserve"> Khi đã trích xuất được các đặc trưng, nhóm có thể sử dụng mô hình đã được đề xuất với thiết kế không thay đổi. Từ đó, hệ thống có thể hỗ trợ bệnh án điện tử của cả 2 ngôn ngữ tiếng Vi</w:t>
+      </w:r>
+      <w:bookmarkStart w:id="39" w:name="_GoBack"/>
+      <w:bookmarkEnd w:id="39"/>
+      <w:r>
+        <w:t>ệt và tiếng Anh.</w:t>
       </w:r>
     </w:p>
     <w:p>
@@ -18350,7 +17993,7 @@
         </w:numPr>
       </w:pPr>
       <w:r>
-        <w:t>Tiền xử lý dữ liệu để phù hợp với đầu vào của bài toán</w:t>
+        <w:t>Tìm hiểu thiết kế tập thuộc tính đặc trưng cho dữ liệu tiếng Việt.</w:t>
       </w:r>
     </w:p>
     <w:p>
@@ -18362,7 +18005,7 @@
         </w:numPr>
       </w:pPr>
       <w:r>
-        <w:t>Xây dựng hệ thống học có giám sát SVM gồm 3 module person, non-person và pronoun</w:t>
+        <w:t>Trích xuất các thực thể và gán nhãn cho dữ liệu tiếng Việt.</w:t>
       </w:r>
     </w:p>
     <w:p>
@@ -18374,7 +18017,7 @@
         </w:numPr>
       </w:pPr>
       <w:r>
-        <w:t>Xây dựng hệ thống gom cụm theo chiến thuật best-first</w:t>
+        <w:t>Xây dựng hệ thống phân giải đồng tham chiếu.</w:t>
       </w:r>
     </w:p>
     <w:p>
@@ -18386,28 +18029,68 @@
         </w:numPr>
       </w:pPr>
       <w:r>
-        <w:t>Hoàn thiện hệ thống</w:t>
+        <w:t>Hoàn thiện hệ thống.</w:t>
       </w:r>
     </w:p>
     <w:p>
       <w:pPr>
-        <w:pStyle w:val="ListParagraph"/>
+        <w:pStyle w:val="Heading1"/>
         <w:numPr>
           <w:ilvl w:val="0"/>
-          <w:numId w:val="13"/>
+          <w:numId w:val="0"/>
         </w:numPr>
       </w:pPr>
       <w:r>
-        <w:t>Đánh giá hệ thống và so sánh với kết quả</w:t>
+        <w:t>Đánh giá hệ thống và so sánh với một phương pháp nền</w:t>
+      </w:r>
+      <w:sdt>
+        <w:sdtPr>
+          <w:id w:val="681866604"/>
+          <w:citation/>
+        </w:sdtPr>
+        <w:sdtContent>
+          <w:r>
+            <w:fldChar w:fldCharType="begin"/>
+          </w:r>
+          <w:r>
+            <w:instrText xml:space="preserve"> CITATION XuY12 \l 1033 </w:instrText>
+          </w:r>
+          <w:r>
+            <w:fldChar w:fldCharType="separate"/>
+          </w:r>
+          <w:r>
+            <w:rPr>
+              <w:noProof/>
+            </w:rPr>
+            <w:t xml:space="preserve"> [</w:t>
+          </w:r>
+          <w:hyperlink w:anchor="XuY12" w:history="1">
+            <w:r>
+              <w:rPr>
+                <w:rStyle w:val="Heading1Char"/>
+                <w:rFonts w:eastAsiaTheme="minorHAnsi" w:cstheme="minorBidi"/>
+                <w:noProof/>
+                <w:sz w:val="22"/>
+                <w:szCs w:val="22"/>
+              </w:rPr>
+              <w:t>4</w:t>
+            </w:r>
+          </w:hyperlink>
+          <w:r>
+            <w:rPr>
+              <w:noProof/>
+            </w:rPr>
+            <w:t>]</w:t>
+          </w:r>
+          <w:r>
+            <w:fldChar w:fldCharType="end"/>
+          </w:r>
+        </w:sdtContent>
+      </w:sdt>
+      <w:r>
+        <w:t>.</w:t>
       </w:r>
     </w:p>
-    <w:p>
-      <w:r>
-        <w:t>Xây dựng và phát triển hướng mở rộng</w:t>
-      </w:r>
-    </w:p>
-    <w:bookmarkStart w:id="38" w:name="_Toc420004845" w:displacedByCustomXml="next"/>
-    <w:bookmarkStart w:id="39" w:name="_Toc421372033" w:displacedByCustomXml="next"/>
     <w:sdt>
       <w:sdtPr>
         <w:rPr>
@@ -18449,7 +18132,7 @@
               <w:r>
                 <w:t>Tài liệu tham khảo</w:t>
               </w:r>
-              <w:bookmarkEnd w:id="39"/>
+              <w:bookmarkEnd w:id="37"/>
               <w:bookmarkEnd w:id="38"/>
             </w:p>
             <w:sdt>
@@ -18522,6 +18205,7 @@
                           <w:rPr>
                             <w:noProof/>
                           </w:rPr>
+                          <w:lastRenderedPageBreak/>
                           <w:t>[1]</w:t>
                         </w:r>
                       </w:p>
@@ -18582,7 +18266,6 @@
                           <w:rPr>
                             <w:noProof/>
                           </w:rPr>
-                          <w:lastRenderedPageBreak/>
                           <w:t>[2]</w:t>
                         </w:r>
                       </w:p>
@@ -19243,6 +18926,7 @@
                           <w:rPr>
                             <w:noProof/>
                           </w:rPr>
+                          <w:lastRenderedPageBreak/>
                           <w:t>[13]</w:t>
                         </w:r>
                       </w:p>
@@ -19303,7 +18987,6 @@
                           <w:rPr>
                             <w:noProof/>
                           </w:rPr>
-                          <w:lastRenderedPageBreak/>
                           <w:t>[14]</w:t>
                         </w:r>
                       </w:p>
@@ -20111,7 +19794,7 @@
         <w:rFonts w:ascii="LM Sans 10" w:hAnsi="LM Sans 10"/>
         <w:noProof/>
       </w:rPr>
-      <w:t>28</w:t>
+      <w:t>26</w:t>
     </w:r>
     <w:r>
       <w:rPr>
@@ -20160,7 +19843,7 @@
         <w:rFonts w:ascii="LM Sans 10" w:hAnsi="LM Sans 10"/>
         <w:noProof/>
       </w:rPr>
-      <w:t>29</w:t>
+      <w:t>27</w:t>
     </w:r>
     <w:r>
       <w:rPr>
@@ -20288,7 +19971,7 @@
         <w:rFonts w:ascii="LM Sans 10" w:hAnsi="LM Sans 10"/>
         <w:noProof/>
       </w:rPr>
-      <w:t>Tài liệu tham khảo</w:t>
+      <w:t>Thí nghiệm đánh giá</w:t>
     </w:r>
     <w:r>
       <w:rPr>
@@ -20336,7 +20019,7 @@
         <w:rFonts w:ascii="LM Sans 10" w:hAnsi="LM Sans 10"/>
         <w:noProof/>
       </w:rPr>
-      <w:t>Tài liệu tham khảo</w:t>
+      <w:t>Kết luận</w:t>
     </w:r>
     <w:r>
       <w:rPr>
@@ -26770,11 +26453,11 @@
           <c:showPercent val="0"/>
           <c:showBubbleSize val="0"/>
         </c:dLbls>
-        <c:axId val="208832288"/>
-        <c:axId val="208835648"/>
+        <c:axId val="300408256"/>
+        <c:axId val="300400416"/>
       </c:scatterChart>
       <c:valAx>
-        <c:axId val="208832288"/>
+        <c:axId val="300408256"/>
         <c:scaling>
           <c:orientation val="minMax"/>
         </c:scaling>
@@ -26811,12 +26494,12 @@
             <a:endParaRPr lang="en-US"/>
           </a:p>
         </c:txPr>
-        <c:crossAx val="208835648"/>
+        <c:crossAx val="300400416"/>
         <c:crossesAt val="-0.5"/>
         <c:crossBetween val="midCat"/>
       </c:valAx>
       <c:valAx>
-        <c:axId val="208835648"/>
+        <c:axId val="300400416"/>
         <c:scaling>
           <c:orientation val="minMax"/>
         </c:scaling>
@@ -26853,7 +26536,7 @@
             <a:endParaRPr lang="en-US"/>
           </a:p>
         </c:txPr>
-        <c:crossAx val="208832288"/>
+        <c:crossAx val="300408256"/>
         <c:crossesAt val="-2"/>
         <c:crossBetween val="midCat"/>
       </c:valAx>
@@ -31883,59 +31566,59 @@
   </dgm:ptLst>
   <dgm:cxnLst>
     <dgm:cxn modelId="{597E3BE7-B127-4ECE-B1C9-875360D74A54}" srcId="{6B411A8C-8AB2-4DC8-98A8-0CCB86BB8AE7}" destId="{EC645A8D-4258-4A4A-BECE-EBA6FC628F0B}" srcOrd="1" destOrd="0" parTransId="{ABCD5654-6AFC-43E4-B89E-2B938BB6EEC2}" sibTransId="{846E43B9-F801-4982-9361-1F613BC1B87C}"/>
-    <dgm:cxn modelId="{05F0D91D-6762-4003-ABAB-8817A10889FB}" type="presOf" srcId="{6B411A8C-8AB2-4DC8-98A8-0CCB86BB8AE7}" destId="{1D4D4550-94B6-41C2-8B59-57947C724E32}" srcOrd="1" destOrd="0" presId="urn:microsoft.com/office/officeart/2005/8/layout/orgChart1"/>
+    <dgm:cxn modelId="{3EFDA10E-242B-4D04-9CA1-6B6623B998EB}" type="presOf" srcId="{218B7655-C1E7-4C55-8A6B-57FF5E0286F8}" destId="{2BA344A5-3D26-4074-82C1-9CF21FD1A2BC}" srcOrd="0" destOrd="0" presId="urn:microsoft.com/office/officeart/2005/8/layout/orgChart1"/>
     <dgm:cxn modelId="{DF3DA563-F68C-487B-90C7-85C5CCD0F5C9}" srcId="{6B411A8C-8AB2-4DC8-98A8-0CCB86BB8AE7}" destId="{84AA2CEB-5650-4B94-9692-91046205CCFB}" srcOrd="3" destOrd="0" parTransId="{B0999B38-5F64-4FC6-8842-9C5679E6D990}" sibTransId="{07DA9D19-14A5-4B0F-A106-84DB9F248226}"/>
-    <dgm:cxn modelId="{7AA08EBF-3C60-48AB-B528-FFA505C54E29}" type="presOf" srcId="{EC645A8D-4258-4A4A-BECE-EBA6FC628F0B}" destId="{6FE38035-F466-4547-8F6C-993A05E42E56}" srcOrd="1" destOrd="0" presId="urn:microsoft.com/office/officeart/2005/8/layout/orgChart1"/>
-    <dgm:cxn modelId="{225759C7-1607-4298-BD1C-24B9F391242B}" type="presOf" srcId="{1CC0C5BB-04B8-44E5-938D-FCE46AE3C529}" destId="{FE89A596-604F-4424-A763-C48182863A29}" srcOrd="1" destOrd="0" presId="urn:microsoft.com/office/officeart/2005/8/layout/orgChart1"/>
     <dgm:cxn modelId="{81F5EF30-0C64-47EF-9DB6-CBC7BD1B0A60}" srcId="{33345D3E-0B41-40ED-8078-C7F6ED699EBF}" destId="{6B411A8C-8AB2-4DC8-98A8-0CCB86BB8AE7}" srcOrd="0" destOrd="0" parTransId="{32ED2FA1-B6D3-44C7-852B-887E9340C9D6}" sibTransId="{39737F41-670D-4A1E-9D89-270039B335FC}"/>
-    <dgm:cxn modelId="{E4BE87A0-32BB-4FEA-9C9C-6AE9A4150136}" type="presOf" srcId="{6B411A8C-8AB2-4DC8-98A8-0CCB86BB8AE7}" destId="{77A09002-37E7-4C58-804E-E73029D7F840}" srcOrd="0" destOrd="0" presId="urn:microsoft.com/office/officeart/2005/8/layout/orgChart1"/>
-    <dgm:cxn modelId="{E78EE4B2-A471-491B-BFC3-3CF8D7F31D06}" type="presOf" srcId="{C2BB8D5E-E4BF-4DA9-8618-8B4BBC4B0D77}" destId="{E433FCA2-8322-49AC-8EE5-2099793B0A0D}" srcOrd="0" destOrd="0" presId="urn:microsoft.com/office/officeart/2005/8/layout/orgChart1"/>
-    <dgm:cxn modelId="{C40A5631-940F-4DD2-9787-318E04DD1672}" type="presOf" srcId="{1CC0C5BB-04B8-44E5-938D-FCE46AE3C529}" destId="{24FE5404-A7F7-4C4C-8A22-94AE77EDADBA}" srcOrd="0" destOrd="0" presId="urn:microsoft.com/office/officeart/2005/8/layout/orgChart1"/>
-    <dgm:cxn modelId="{F3623BD1-8E37-4175-9632-325BC427E72E}" type="presOf" srcId="{C2BB8D5E-E4BF-4DA9-8618-8B4BBC4B0D77}" destId="{322802BC-81DA-428E-B5E0-4358D9969419}" srcOrd="1" destOrd="0" presId="urn:microsoft.com/office/officeart/2005/8/layout/orgChart1"/>
-    <dgm:cxn modelId="{5CA1DC97-2557-4328-AC8F-B97CE7FAAB1F}" type="presOf" srcId="{218B7655-C1E7-4C55-8A6B-57FF5E0286F8}" destId="{2BA344A5-3D26-4074-82C1-9CF21FD1A2BC}" srcOrd="0" destOrd="0" presId="urn:microsoft.com/office/officeart/2005/8/layout/orgChart1"/>
-    <dgm:cxn modelId="{FF978CCC-46E3-4CAB-8BF1-8D0502940EFE}" type="presOf" srcId="{EC645A8D-4258-4A4A-BECE-EBA6FC628F0B}" destId="{E08044A0-33B1-4452-8C19-F2C9FAA00E45}" srcOrd="0" destOrd="0" presId="urn:microsoft.com/office/officeart/2005/8/layout/orgChart1"/>
-    <dgm:cxn modelId="{7AE43EB4-33D6-4359-A575-AC38D7F92710}" type="presOf" srcId="{A16AF306-0323-4AB2-B19D-77A9098F2421}" destId="{3408ED3D-7875-4B26-BF29-9F0063F12119}" srcOrd="0" destOrd="0" presId="urn:microsoft.com/office/officeart/2005/8/layout/orgChart1"/>
-    <dgm:cxn modelId="{EA41B4FF-D2D7-4383-9F25-D29F9FD237E8}" type="presOf" srcId="{ABCD5654-6AFC-43E4-B89E-2B938BB6EEC2}" destId="{EC31D3A8-D892-450B-9B9F-67CEEBD53FA6}" srcOrd="0" destOrd="0" presId="urn:microsoft.com/office/officeart/2005/8/layout/orgChart1"/>
-    <dgm:cxn modelId="{7FA3C9E2-3A90-40FC-8C38-3EE18D1818BA}" type="presOf" srcId="{33345D3E-0B41-40ED-8078-C7F6ED699EBF}" destId="{214B3BF8-5855-47E5-BEEF-ED1D0C71E13F}" srcOrd="0" destOrd="0" presId="urn:microsoft.com/office/officeart/2005/8/layout/orgChart1"/>
-    <dgm:cxn modelId="{AEB4B3F7-87CB-4F9D-9CA1-12F8AF71D78A}" type="presOf" srcId="{B0999B38-5F64-4FC6-8842-9C5679E6D990}" destId="{1131E66D-AF26-468F-9644-3B961E4D491A}" srcOrd="0" destOrd="0" presId="urn:microsoft.com/office/officeart/2005/8/layout/orgChart1"/>
-    <dgm:cxn modelId="{C89D547C-46AD-44BD-890C-7105C6DAC734}" type="presOf" srcId="{84AA2CEB-5650-4B94-9692-91046205CCFB}" destId="{C1879E52-3B84-4A4F-BC51-917D2E4028BA}" srcOrd="1" destOrd="0" presId="urn:microsoft.com/office/officeart/2005/8/layout/orgChart1"/>
+    <dgm:cxn modelId="{AD4D1C30-83AC-42CE-BFB5-60B425AF0E5E}" type="presOf" srcId="{C2BB8D5E-E4BF-4DA9-8618-8B4BBC4B0D77}" destId="{322802BC-81DA-428E-B5E0-4358D9969419}" srcOrd="1" destOrd="0" presId="urn:microsoft.com/office/officeart/2005/8/layout/orgChart1"/>
+    <dgm:cxn modelId="{D7F6BF25-4109-44ED-8B1E-90C5116F7B7F}" type="presOf" srcId="{1CC0C5BB-04B8-44E5-938D-FCE46AE3C529}" destId="{24FE5404-A7F7-4C4C-8A22-94AE77EDADBA}" srcOrd="0" destOrd="0" presId="urn:microsoft.com/office/officeart/2005/8/layout/orgChart1"/>
+    <dgm:cxn modelId="{F19E1973-AC52-41DB-AC6D-48DF3DF78F5F}" type="presOf" srcId="{6B411A8C-8AB2-4DC8-98A8-0CCB86BB8AE7}" destId="{1D4D4550-94B6-41C2-8B59-57947C724E32}" srcOrd="1" destOrd="0" presId="urn:microsoft.com/office/officeart/2005/8/layout/orgChart1"/>
+    <dgm:cxn modelId="{2B4D6CFD-2F41-4E4E-BBFA-CA0A5141046B}" type="presOf" srcId="{EC645A8D-4258-4A4A-BECE-EBA6FC628F0B}" destId="{6FE38035-F466-4547-8F6C-993A05E42E56}" srcOrd="1" destOrd="0" presId="urn:microsoft.com/office/officeart/2005/8/layout/orgChart1"/>
+    <dgm:cxn modelId="{CD3A2EB7-5AF2-4E3B-BC83-082DB2501C94}" type="presOf" srcId="{C2BB8D5E-E4BF-4DA9-8618-8B4BBC4B0D77}" destId="{E433FCA2-8322-49AC-8EE5-2099793B0A0D}" srcOrd="0" destOrd="0" presId="urn:microsoft.com/office/officeart/2005/8/layout/orgChart1"/>
+    <dgm:cxn modelId="{CED196F2-C5BA-4B98-BEEE-38F4567407AA}" type="presOf" srcId="{1CC0C5BB-04B8-44E5-938D-FCE46AE3C529}" destId="{FE89A596-604F-4424-A763-C48182863A29}" srcOrd="1" destOrd="0" presId="urn:microsoft.com/office/officeart/2005/8/layout/orgChart1"/>
+    <dgm:cxn modelId="{5E613B8E-DD65-4BAF-B962-6E72EB2AAB49}" type="presOf" srcId="{6B411A8C-8AB2-4DC8-98A8-0CCB86BB8AE7}" destId="{77A09002-37E7-4C58-804E-E73029D7F840}" srcOrd="0" destOrd="0" presId="urn:microsoft.com/office/officeart/2005/8/layout/orgChart1"/>
+    <dgm:cxn modelId="{AEACEF27-A31D-45DD-A138-C94F7FF73CB8}" type="presOf" srcId="{ABCD5654-6AFC-43E4-B89E-2B938BB6EEC2}" destId="{EC31D3A8-D892-450B-9B9F-67CEEBD53FA6}" srcOrd="0" destOrd="0" presId="urn:microsoft.com/office/officeart/2005/8/layout/orgChart1"/>
     <dgm:cxn modelId="{D103F2A4-DE5A-4175-9126-06521973241A}" srcId="{6B411A8C-8AB2-4DC8-98A8-0CCB86BB8AE7}" destId="{1CC0C5BB-04B8-44E5-938D-FCE46AE3C529}" srcOrd="0" destOrd="0" parTransId="{A16AF306-0323-4AB2-B19D-77A9098F2421}" sibTransId="{2D625A58-E63D-4E45-B8DA-31177961C18A}"/>
-    <dgm:cxn modelId="{C363AF65-BB49-4493-8F7A-00D79723432F}" type="presOf" srcId="{84AA2CEB-5650-4B94-9692-91046205CCFB}" destId="{B3956DD9-759A-4C8E-8763-477C5B83E32F}" srcOrd="0" destOrd="0" presId="urn:microsoft.com/office/officeart/2005/8/layout/orgChart1"/>
+    <dgm:cxn modelId="{B233A019-197F-46B2-A3EC-EF27D72616AB}" type="presOf" srcId="{A16AF306-0323-4AB2-B19D-77A9098F2421}" destId="{3408ED3D-7875-4B26-BF29-9F0063F12119}" srcOrd="0" destOrd="0" presId="urn:microsoft.com/office/officeart/2005/8/layout/orgChart1"/>
+    <dgm:cxn modelId="{131BDFDF-4E65-4E31-870E-9FBAE143778C}" type="presOf" srcId="{84AA2CEB-5650-4B94-9692-91046205CCFB}" destId="{B3956DD9-759A-4C8E-8763-477C5B83E32F}" srcOrd="0" destOrd="0" presId="urn:microsoft.com/office/officeart/2005/8/layout/orgChart1"/>
+    <dgm:cxn modelId="{DCED9779-4065-4A0A-B6C6-D8ABDCED3EAF}" type="presOf" srcId="{B0999B38-5F64-4FC6-8842-9C5679E6D990}" destId="{1131E66D-AF26-468F-9644-3B961E4D491A}" srcOrd="0" destOrd="0" presId="urn:microsoft.com/office/officeart/2005/8/layout/orgChart1"/>
     <dgm:cxn modelId="{061D593F-984A-4210-8099-ECF02821C64E}" srcId="{6B411A8C-8AB2-4DC8-98A8-0CCB86BB8AE7}" destId="{C2BB8D5E-E4BF-4DA9-8618-8B4BBC4B0D77}" srcOrd="2" destOrd="0" parTransId="{218B7655-C1E7-4C55-8A6B-57FF5E0286F8}" sibTransId="{67036AD8-10B4-4AF0-9F7B-FFC0DEDD9234}"/>
-    <dgm:cxn modelId="{CAD7B51F-172C-47C0-BF51-1F70851FC13B}" type="presParOf" srcId="{214B3BF8-5855-47E5-BEEF-ED1D0C71E13F}" destId="{E9AFEDEB-6359-4654-8720-C7861026CCE2}" srcOrd="0" destOrd="0" presId="urn:microsoft.com/office/officeart/2005/8/layout/orgChart1"/>
-    <dgm:cxn modelId="{85A29443-7084-45D9-8F2D-335CC76E8F14}" type="presParOf" srcId="{E9AFEDEB-6359-4654-8720-C7861026CCE2}" destId="{66BDF6B5-3F52-40D4-BC2B-B0C1320E4AE8}" srcOrd="0" destOrd="0" presId="urn:microsoft.com/office/officeart/2005/8/layout/orgChart1"/>
-    <dgm:cxn modelId="{EC13AB24-9919-4D4E-9261-34F3F829196E}" type="presParOf" srcId="{66BDF6B5-3F52-40D4-BC2B-B0C1320E4AE8}" destId="{77A09002-37E7-4C58-804E-E73029D7F840}" srcOrd="0" destOrd="0" presId="urn:microsoft.com/office/officeart/2005/8/layout/orgChart1"/>
-    <dgm:cxn modelId="{70F20B03-DC50-4BF2-9DE5-FA308B321955}" type="presParOf" srcId="{66BDF6B5-3F52-40D4-BC2B-B0C1320E4AE8}" destId="{1D4D4550-94B6-41C2-8B59-57947C724E32}" srcOrd="1" destOrd="0" presId="urn:microsoft.com/office/officeart/2005/8/layout/orgChart1"/>
-    <dgm:cxn modelId="{8966EF2D-F663-4483-9269-58E4DA2EB6BA}" type="presParOf" srcId="{E9AFEDEB-6359-4654-8720-C7861026CCE2}" destId="{5DF9F330-6C4E-4229-8269-0B9BF8222710}" srcOrd="1" destOrd="0" presId="urn:microsoft.com/office/officeart/2005/8/layout/orgChart1"/>
-    <dgm:cxn modelId="{595BCD48-4A8B-4172-ABE5-E659A03F51DC}" type="presParOf" srcId="{5DF9F330-6C4E-4229-8269-0B9BF8222710}" destId="{3408ED3D-7875-4B26-BF29-9F0063F12119}" srcOrd="0" destOrd="0" presId="urn:microsoft.com/office/officeart/2005/8/layout/orgChart1"/>
-    <dgm:cxn modelId="{7185B277-B7CD-4865-9429-AFFDC4B55BC8}" type="presParOf" srcId="{5DF9F330-6C4E-4229-8269-0B9BF8222710}" destId="{D61D5F04-9783-4429-A622-94B80531DF27}" srcOrd="1" destOrd="0" presId="urn:microsoft.com/office/officeart/2005/8/layout/orgChart1"/>
-    <dgm:cxn modelId="{5DFB0619-D345-49B5-8191-29A32A2C3F07}" type="presParOf" srcId="{D61D5F04-9783-4429-A622-94B80531DF27}" destId="{7123C5D7-F3C3-44BB-BF6B-89F2ADBDF807}" srcOrd="0" destOrd="0" presId="urn:microsoft.com/office/officeart/2005/8/layout/orgChart1"/>
-    <dgm:cxn modelId="{D9A3C6E8-9FA3-4432-9F7F-42D396D59F84}" type="presParOf" srcId="{7123C5D7-F3C3-44BB-BF6B-89F2ADBDF807}" destId="{24FE5404-A7F7-4C4C-8A22-94AE77EDADBA}" srcOrd="0" destOrd="0" presId="urn:microsoft.com/office/officeart/2005/8/layout/orgChart1"/>
-    <dgm:cxn modelId="{4984A1B9-A8EF-4D6D-BD06-98E6ABBE7CF4}" type="presParOf" srcId="{7123C5D7-F3C3-44BB-BF6B-89F2ADBDF807}" destId="{FE89A596-604F-4424-A763-C48182863A29}" srcOrd="1" destOrd="0" presId="urn:microsoft.com/office/officeart/2005/8/layout/orgChart1"/>
-    <dgm:cxn modelId="{CABEA572-1F64-460F-8E2B-4D4AC6EF8358}" type="presParOf" srcId="{D61D5F04-9783-4429-A622-94B80531DF27}" destId="{87C5126D-25D2-4EFF-931E-3A0B0A17DF57}" srcOrd="1" destOrd="0" presId="urn:microsoft.com/office/officeart/2005/8/layout/orgChart1"/>
-    <dgm:cxn modelId="{6954511D-3825-4DC3-B72D-F3B799ABE725}" type="presParOf" srcId="{D61D5F04-9783-4429-A622-94B80531DF27}" destId="{6EE38AFC-2207-42D1-A89A-C27EBA7433FE}" srcOrd="2" destOrd="0" presId="urn:microsoft.com/office/officeart/2005/8/layout/orgChart1"/>
-    <dgm:cxn modelId="{1BFE7776-EC47-40E8-AEEB-6AC4D37D8563}" type="presParOf" srcId="{5DF9F330-6C4E-4229-8269-0B9BF8222710}" destId="{EC31D3A8-D892-450B-9B9F-67CEEBD53FA6}" srcOrd="2" destOrd="0" presId="urn:microsoft.com/office/officeart/2005/8/layout/orgChart1"/>
-    <dgm:cxn modelId="{3E3DA1D3-97FE-40B2-BC81-4A8515CA59D1}" type="presParOf" srcId="{5DF9F330-6C4E-4229-8269-0B9BF8222710}" destId="{9EFBA0A0-7585-4EF3-A9A7-F9C956BCC3EC}" srcOrd="3" destOrd="0" presId="urn:microsoft.com/office/officeart/2005/8/layout/orgChart1"/>
-    <dgm:cxn modelId="{B12A1EB3-90BF-4617-BF88-B0EC49AF674F}" type="presParOf" srcId="{9EFBA0A0-7585-4EF3-A9A7-F9C956BCC3EC}" destId="{3B35A8D7-503C-4A44-825D-BAF34C80948B}" srcOrd="0" destOrd="0" presId="urn:microsoft.com/office/officeart/2005/8/layout/orgChart1"/>
-    <dgm:cxn modelId="{CCBD36F5-73A2-46E1-8BD7-1BB014E9D0A3}" type="presParOf" srcId="{3B35A8D7-503C-4A44-825D-BAF34C80948B}" destId="{E08044A0-33B1-4452-8C19-F2C9FAA00E45}" srcOrd="0" destOrd="0" presId="urn:microsoft.com/office/officeart/2005/8/layout/orgChart1"/>
-    <dgm:cxn modelId="{FF2A3244-1B4B-45B0-BDB1-BEE0D77012AE}" type="presParOf" srcId="{3B35A8D7-503C-4A44-825D-BAF34C80948B}" destId="{6FE38035-F466-4547-8F6C-993A05E42E56}" srcOrd="1" destOrd="0" presId="urn:microsoft.com/office/officeart/2005/8/layout/orgChart1"/>
-    <dgm:cxn modelId="{3874D62A-8C07-4437-A478-A0724969ABA6}" type="presParOf" srcId="{9EFBA0A0-7585-4EF3-A9A7-F9C956BCC3EC}" destId="{BCB31228-0A52-41D3-8CA5-83524F6D7B8B}" srcOrd="1" destOrd="0" presId="urn:microsoft.com/office/officeart/2005/8/layout/orgChart1"/>
-    <dgm:cxn modelId="{6B7D7350-7E53-4F56-B9DF-32121E80A31D}" type="presParOf" srcId="{9EFBA0A0-7585-4EF3-A9A7-F9C956BCC3EC}" destId="{7C074851-EE58-48B6-9C70-4B35E8F54F98}" srcOrd="2" destOrd="0" presId="urn:microsoft.com/office/officeart/2005/8/layout/orgChart1"/>
-    <dgm:cxn modelId="{F18EBF23-5E04-486F-946E-E28AE47468E4}" type="presParOf" srcId="{5DF9F330-6C4E-4229-8269-0B9BF8222710}" destId="{2BA344A5-3D26-4074-82C1-9CF21FD1A2BC}" srcOrd="4" destOrd="0" presId="urn:microsoft.com/office/officeart/2005/8/layout/orgChart1"/>
-    <dgm:cxn modelId="{0770520E-59B5-4034-9CA4-5B5636E2E0B3}" type="presParOf" srcId="{5DF9F330-6C4E-4229-8269-0B9BF8222710}" destId="{4428E7E4-4DD5-4F30-8DF3-2D2C7809FB35}" srcOrd="5" destOrd="0" presId="urn:microsoft.com/office/officeart/2005/8/layout/orgChart1"/>
-    <dgm:cxn modelId="{FD38A025-A766-4559-A026-1A7B47D02BE3}" type="presParOf" srcId="{4428E7E4-4DD5-4F30-8DF3-2D2C7809FB35}" destId="{A83DCBF6-0084-40A5-B1EE-2A4841C8EBC7}" srcOrd="0" destOrd="0" presId="urn:microsoft.com/office/officeart/2005/8/layout/orgChart1"/>
-    <dgm:cxn modelId="{B8E3D017-2B41-47B9-A4C9-8E20B005A085}" type="presParOf" srcId="{A83DCBF6-0084-40A5-B1EE-2A4841C8EBC7}" destId="{E433FCA2-8322-49AC-8EE5-2099793B0A0D}" srcOrd="0" destOrd="0" presId="urn:microsoft.com/office/officeart/2005/8/layout/orgChart1"/>
-    <dgm:cxn modelId="{461021B9-6E4A-4345-B000-6C89062E8362}" type="presParOf" srcId="{A83DCBF6-0084-40A5-B1EE-2A4841C8EBC7}" destId="{322802BC-81DA-428E-B5E0-4358D9969419}" srcOrd="1" destOrd="0" presId="urn:microsoft.com/office/officeart/2005/8/layout/orgChart1"/>
-    <dgm:cxn modelId="{22EB7364-D01B-4B9F-AA03-EE098F8512E7}" type="presParOf" srcId="{4428E7E4-4DD5-4F30-8DF3-2D2C7809FB35}" destId="{709E6EBD-8F70-43AD-AAFD-F0C5CCDDD415}" srcOrd="1" destOrd="0" presId="urn:microsoft.com/office/officeart/2005/8/layout/orgChart1"/>
-    <dgm:cxn modelId="{25B5CEA2-DF01-4990-989D-125985CDF617}" type="presParOf" srcId="{4428E7E4-4DD5-4F30-8DF3-2D2C7809FB35}" destId="{9ADE9C44-25CB-4D8A-A470-8375AEC2338C}" srcOrd="2" destOrd="0" presId="urn:microsoft.com/office/officeart/2005/8/layout/orgChart1"/>
-    <dgm:cxn modelId="{A8D5051F-21A7-473D-8D40-E1173D036232}" type="presParOf" srcId="{5DF9F330-6C4E-4229-8269-0B9BF8222710}" destId="{1131E66D-AF26-468F-9644-3B961E4D491A}" srcOrd="6" destOrd="0" presId="urn:microsoft.com/office/officeart/2005/8/layout/orgChart1"/>
-    <dgm:cxn modelId="{14A14F49-E309-4365-B4BF-906EF96C49FF}" type="presParOf" srcId="{5DF9F330-6C4E-4229-8269-0B9BF8222710}" destId="{763AC4D5-3F3C-4142-A7C3-0C65895E4CAF}" srcOrd="7" destOrd="0" presId="urn:microsoft.com/office/officeart/2005/8/layout/orgChart1"/>
-    <dgm:cxn modelId="{FD7CAFD1-F9A4-42E0-A4F9-4BAA3E560644}" type="presParOf" srcId="{763AC4D5-3F3C-4142-A7C3-0C65895E4CAF}" destId="{BB83DE97-CF92-45C6-8C95-13030C8F5626}" srcOrd="0" destOrd="0" presId="urn:microsoft.com/office/officeart/2005/8/layout/orgChart1"/>
-    <dgm:cxn modelId="{79B0D818-5853-4D7F-ACF9-C1E7EA7563D4}" type="presParOf" srcId="{BB83DE97-CF92-45C6-8C95-13030C8F5626}" destId="{B3956DD9-759A-4C8E-8763-477C5B83E32F}" srcOrd="0" destOrd="0" presId="urn:microsoft.com/office/officeart/2005/8/layout/orgChart1"/>
-    <dgm:cxn modelId="{03472566-2F90-41B8-AACD-7911326D5CA2}" type="presParOf" srcId="{BB83DE97-CF92-45C6-8C95-13030C8F5626}" destId="{C1879E52-3B84-4A4F-BC51-917D2E4028BA}" srcOrd="1" destOrd="0" presId="urn:microsoft.com/office/officeart/2005/8/layout/orgChart1"/>
-    <dgm:cxn modelId="{B631D4A6-E837-40F4-BFC9-AACA04E99CE7}" type="presParOf" srcId="{763AC4D5-3F3C-4142-A7C3-0C65895E4CAF}" destId="{8B0C3A19-47BD-4DA3-BAA8-1D543F52B5B2}" srcOrd="1" destOrd="0" presId="urn:microsoft.com/office/officeart/2005/8/layout/orgChart1"/>
-    <dgm:cxn modelId="{F0EEC301-B793-4D69-8638-4BBA15F914B0}" type="presParOf" srcId="{763AC4D5-3F3C-4142-A7C3-0C65895E4CAF}" destId="{83536366-6300-4B2C-9B56-395186462A9F}" srcOrd="2" destOrd="0" presId="urn:microsoft.com/office/officeart/2005/8/layout/orgChart1"/>
-    <dgm:cxn modelId="{AE10BFFA-0AE5-4CCF-9DD8-2AC241856C9D}" type="presParOf" srcId="{E9AFEDEB-6359-4654-8720-C7861026CCE2}" destId="{92E6091B-2C21-4582-B5C5-017C3ECA6AE4}" srcOrd="2" destOrd="0" presId="urn:microsoft.com/office/officeart/2005/8/layout/orgChart1"/>
+    <dgm:cxn modelId="{CD81AF02-D3DF-4C07-A882-094D2172A572}" type="presOf" srcId="{33345D3E-0B41-40ED-8078-C7F6ED699EBF}" destId="{214B3BF8-5855-47E5-BEEF-ED1D0C71E13F}" srcOrd="0" destOrd="0" presId="urn:microsoft.com/office/officeart/2005/8/layout/orgChart1"/>
+    <dgm:cxn modelId="{80142E79-F7DA-4BC7-9B3F-C6F1823226DC}" type="presOf" srcId="{84AA2CEB-5650-4B94-9692-91046205CCFB}" destId="{C1879E52-3B84-4A4F-BC51-917D2E4028BA}" srcOrd="1" destOrd="0" presId="urn:microsoft.com/office/officeart/2005/8/layout/orgChart1"/>
+    <dgm:cxn modelId="{12132430-C946-4DF5-AA00-1972ED8D1F54}" type="presOf" srcId="{EC645A8D-4258-4A4A-BECE-EBA6FC628F0B}" destId="{E08044A0-33B1-4452-8C19-F2C9FAA00E45}" srcOrd="0" destOrd="0" presId="urn:microsoft.com/office/officeart/2005/8/layout/orgChart1"/>
+    <dgm:cxn modelId="{DAF2C8D6-25EF-4DD6-9586-C598142F8BB1}" type="presParOf" srcId="{214B3BF8-5855-47E5-BEEF-ED1D0C71E13F}" destId="{E9AFEDEB-6359-4654-8720-C7861026CCE2}" srcOrd="0" destOrd="0" presId="urn:microsoft.com/office/officeart/2005/8/layout/orgChart1"/>
+    <dgm:cxn modelId="{D2EEDE60-B0BF-4869-A8E7-7FAD16BECF4A}" type="presParOf" srcId="{E9AFEDEB-6359-4654-8720-C7861026CCE2}" destId="{66BDF6B5-3F52-40D4-BC2B-B0C1320E4AE8}" srcOrd="0" destOrd="0" presId="urn:microsoft.com/office/officeart/2005/8/layout/orgChart1"/>
+    <dgm:cxn modelId="{4187D062-7939-4689-8409-2EFE59885707}" type="presParOf" srcId="{66BDF6B5-3F52-40D4-BC2B-B0C1320E4AE8}" destId="{77A09002-37E7-4C58-804E-E73029D7F840}" srcOrd="0" destOrd="0" presId="urn:microsoft.com/office/officeart/2005/8/layout/orgChart1"/>
+    <dgm:cxn modelId="{BA94A72C-E34A-4E37-BD5F-F344D4021BDF}" type="presParOf" srcId="{66BDF6B5-3F52-40D4-BC2B-B0C1320E4AE8}" destId="{1D4D4550-94B6-41C2-8B59-57947C724E32}" srcOrd="1" destOrd="0" presId="urn:microsoft.com/office/officeart/2005/8/layout/orgChart1"/>
+    <dgm:cxn modelId="{6E4E1AB9-557E-49A0-B621-CBD215419817}" type="presParOf" srcId="{E9AFEDEB-6359-4654-8720-C7861026CCE2}" destId="{5DF9F330-6C4E-4229-8269-0B9BF8222710}" srcOrd="1" destOrd="0" presId="urn:microsoft.com/office/officeart/2005/8/layout/orgChart1"/>
+    <dgm:cxn modelId="{4AEA4B5F-6E2C-4522-8A38-194D324B7D4D}" type="presParOf" srcId="{5DF9F330-6C4E-4229-8269-0B9BF8222710}" destId="{3408ED3D-7875-4B26-BF29-9F0063F12119}" srcOrd="0" destOrd="0" presId="urn:microsoft.com/office/officeart/2005/8/layout/orgChart1"/>
+    <dgm:cxn modelId="{B9269E5F-028E-4975-8BD4-44B6B3638CA0}" type="presParOf" srcId="{5DF9F330-6C4E-4229-8269-0B9BF8222710}" destId="{D61D5F04-9783-4429-A622-94B80531DF27}" srcOrd="1" destOrd="0" presId="urn:microsoft.com/office/officeart/2005/8/layout/orgChart1"/>
+    <dgm:cxn modelId="{445010BE-3C82-44E3-8446-9F1A423D061D}" type="presParOf" srcId="{D61D5F04-9783-4429-A622-94B80531DF27}" destId="{7123C5D7-F3C3-44BB-BF6B-89F2ADBDF807}" srcOrd="0" destOrd="0" presId="urn:microsoft.com/office/officeart/2005/8/layout/orgChart1"/>
+    <dgm:cxn modelId="{7C69A8D0-99EB-48A1-951E-56C2F513E5C5}" type="presParOf" srcId="{7123C5D7-F3C3-44BB-BF6B-89F2ADBDF807}" destId="{24FE5404-A7F7-4C4C-8A22-94AE77EDADBA}" srcOrd="0" destOrd="0" presId="urn:microsoft.com/office/officeart/2005/8/layout/orgChart1"/>
+    <dgm:cxn modelId="{C77CFDE7-0C7F-41F9-BA85-257FC4166D97}" type="presParOf" srcId="{7123C5D7-F3C3-44BB-BF6B-89F2ADBDF807}" destId="{FE89A596-604F-4424-A763-C48182863A29}" srcOrd="1" destOrd="0" presId="urn:microsoft.com/office/officeart/2005/8/layout/orgChart1"/>
+    <dgm:cxn modelId="{2F484134-3E6F-4AA3-8A33-719E73809AB5}" type="presParOf" srcId="{D61D5F04-9783-4429-A622-94B80531DF27}" destId="{87C5126D-25D2-4EFF-931E-3A0B0A17DF57}" srcOrd="1" destOrd="0" presId="urn:microsoft.com/office/officeart/2005/8/layout/orgChart1"/>
+    <dgm:cxn modelId="{E2583DA2-7658-4ED8-BF2D-14DFF8C2E491}" type="presParOf" srcId="{D61D5F04-9783-4429-A622-94B80531DF27}" destId="{6EE38AFC-2207-42D1-A89A-C27EBA7433FE}" srcOrd="2" destOrd="0" presId="urn:microsoft.com/office/officeart/2005/8/layout/orgChart1"/>
+    <dgm:cxn modelId="{57B0AB28-D408-499B-AAED-6F4E6829CCFE}" type="presParOf" srcId="{5DF9F330-6C4E-4229-8269-0B9BF8222710}" destId="{EC31D3A8-D892-450B-9B9F-67CEEBD53FA6}" srcOrd="2" destOrd="0" presId="urn:microsoft.com/office/officeart/2005/8/layout/orgChart1"/>
+    <dgm:cxn modelId="{030E054B-26CC-40FE-9552-7FBE196CC68B}" type="presParOf" srcId="{5DF9F330-6C4E-4229-8269-0B9BF8222710}" destId="{9EFBA0A0-7585-4EF3-A9A7-F9C956BCC3EC}" srcOrd="3" destOrd="0" presId="urn:microsoft.com/office/officeart/2005/8/layout/orgChart1"/>
+    <dgm:cxn modelId="{8DA425E8-E47C-4E3B-BA59-EC8E7A829751}" type="presParOf" srcId="{9EFBA0A0-7585-4EF3-A9A7-F9C956BCC3EC}" destId="{3B35A8D7-503C-4A44-825D-BAF34C80948B}" srcOrd="0" destOrd="0" presId="urn:microsoft.com/office/officeart/2005/8/layout/orgChart1"/>
+    <dgm:cxn modelId="{D76DF920-B764-44E6-9E45-C22667702BD2}" type="presParOf" srcId="{3B35A8D7-503C-4A44-825D-BAF34C80948B}" destId="{E08044A0-33B1-4452-8C19-F2C9FAA00E45}" srcOrd="0" destOrd="0" presId="urn:microsoft.com/office/officeart/2005/8/layout/orgChart1"/>
+    <dgm:cxn modelId="{9E3AC991-E7B0-47B8-AC51-ECC2A7BA8B6B}" type="presParOf" srcId="{3B35A8D7-503C-4A44-825D-BAF34C80948B}" destId="{6FE38035-F466-4547-8F6C-993A05E42E56}" srcOrd="1" destOrd="0" presId="urn:microsoft.com/office/officeart/2005/8/layout/orgChart1"/>
+    <dgm:cxn modelId="{853E7540-B1A1-486D-90E3-B884EA3750D5}" type="presParOf" srcId="{9EFBA0A0-7585-4EF3-A9A7-F9C956BCC3EC}" destId="{BCB31228-0A52-41D3-8CA5-83524F6D7B8B}" srcOrd="1" destOrd="0" presId="urn:microsoft.com/office/officeart/2005/8/layout/orgChart1"/>
+    <dgm:cxn modelId="{58E4A999-7A84-45B9-989A-9B44BAE502C6}" type="presParOf" srcId="{9EFBA0A0-7585-4EF3-A9A7-F9C956BCC3EC}" destId="{7C074851-EE58-48B6-9C70-4B35E8F54F98}" srcOrd="2" destOrd="0" presId="urn:microsoft.com/office/officeart/2005/8/layout/orgChart1"/>
+    <dgm:cxn modelId="{95E9542E-A3A9-4AF3-8F95-7F25D7CBD339}" type="presParOf" srcId="{5DF9F330-6C4E-4229-8269-0B9BF8222710}" destId="{2BA344A5-3D26-4074-82C1-9CF21FD1A2BC}" srcOrd="4" destOrd="0" presId="urn:microsoft.com/office/officeart/2005/8/layout/orgChart1"/>
+    <dgm:cxn modelId="{8B0C9834-88A4-4C6B-B6B8-0950544CC726}" type="presParOf" srcId="{5DF9F330-6C4E-4229-8269-0B9BF8222710}" destId="{4428E7E4-4DD5-4F30-8DF3-2D2C7809FB35}" srcOrd="5" destOrd="0" presId="urn:microsoft.com/office/officeart/2005/8/layout/orgChart1"/>
+    <dgm:cxn modelId="{CCB66AF1-0FD4-4720-B826-504D84EA94B9}" type="presParOf" srcId="{4428E7E4-4DD5-4F30-8DF3-2D2C7809FB35}" destId="{A83DCBF6-0084-40A5-B1EE-2A4841C8EBC7}" srcOrd="0" destOrd="0" presId="urn:microsoft.com/office/officeart/2005/8/layout/orgChart1"/>
+    <dgm:cxn modelId="{DFC2FE98-E843-4CD2-9A48-6AFC595F20D3}" type="presParOf" srcId="{A83DCBF6-0084-40A5-B1EE-2A4841C8EBC7}" destId="{E433FCA2-8322-49AC-8EE5-2099793B0A0D}" srcOrd="0" destOrd="0" presId="urn:microsoft.com/office/officeart/2005/8/layout/orgChart1"/>
+    <dgm:cxn modelId="{77C2E28A-2203-4252-8DA1-96D63FFC5C24}" type="presParOf" srcId="{A83DCBF6-0084-40A5-B1EE-2A4841C8EBC7}" destId="{322802BC-81DA-428E-B5E0-4358D9969419}" srcOrd="1" destOrd="0" presId="urn:microsoft.com/office/officeart/2005/8/layout/orgChart1"/>
+    <dgm:cxn modelId="{E4CF0622-8129-4369-A4E3-8612375E2B23}" type="presParOf" srcId="{4428E7E4-4DD5-4F30-8DF3-2D2C7809FB35}" destId="{709E6EBD-8F70-43AD-AAFD-F0C5CCDDD415}" srcOrd="1" destOrd="0" presId="urn:microsoft.com/office/officeart/2005/8/layout/orgChart1"/>
+    <dgm:cxn modelId="{D6B9BD53-3A47-4598-B6F8-E1985584FDD9}" type="presParOf" srcId="{4428E7E4-4DD5-4F30-8DF3-2D2C7809FB35}" destId="{9ADE9C44-25CB-4D8A-A470-8375AEC2338C}" srcOrd="2" destOrd="0" presId="urn:microsoft.com/office/officeart/2005/8/layout/orgChart1"/>
+    <dgm:cxn modelId="{59840869-7121-4DC7-9E11-F70596DC219D}" type="presParOf" srcId="{5DF9F330-6C4E-4229-8269-0B9BF8222710}" destId="{1131E66D-AF26-468F-9644-3B961E4D491A}" srcOrd="6" destOrd="0" presId="urn:microsoft.com/office/officeart/2005/8/layout/orgChart1"/>
+    <dgm:cxn modelId="{232CED1D-EB37-4DD2-818E-8761923D8047}" type="presParOf" srcId="{5DF9F330-6C4E-4229-8269-0B9BF8222710}" destId="{763AC4D5-3F3C-4142-A7C3-0C65895E4CAF}" srcOrd="7" destOrd="0" presId="urn:microsoft.com/office/officeart/2005/8/layout/orgChart1"/>
+    <dgm:cxn modelId="{9AD28046-D367-4C5A-B9A5-C5BF7D967177}" type="presParOf" srcId="{763AC4D5-3F3C-4142-A7C3-0C65895E4CAF}" destId="{BB83DE97-CF92-45C6-8C95-13030C8F5626}" srcOrd="0" destOrd="0" presId="urn:microsoft.com/office/officeart/2005/8/layout/orgChart1"/>
+    <dgm:cxn modelId="{AE0C882C-0791-4A53-9881-C19361C43B87}" type="presParOf" srcId="{BB83DE97-CF92-45C6-8C95-13030C8F5626}" destId="{B3956DD9-759A-4C8E-8763-477C5B83E32F}" srcOrd="0" destOrd="0" presId="urn:microsoft.com/office/officeart/2005/8/layout/orgChart1"/>
+    <dgm:cxn modelId="{BBA35D8A-23F2-43ED-ADD9-F9705E8301A7}" type="presParOf" srcId="{BB83DE97-CF92-45C6-8C95-13030C8F5626}" destId="{C1879E52-3B84-4A4F-BC51-917D2E4028BA}" srcOrd="1" destOrd="0" presId="urn:microsoft.com/office/officeart/2005/8/layout/orgChart1"/>
+    <dgm:cxn modelId="{EE7D4A76-6983-41B2-B188-EDF3E3B8EC20}" type="presParOf" srcId="{763AC4D5-3F3C-4142-A7C3-0C65895E4CAF}" destId="{8B0C3A19-47BD-4DA3-BAA8-1D543F52B5B2}" srcOrd="1" destOrd="0" presId="urn:microsoft.com/office/officeart/2005/8/layout/orgChart1"/>
+    <dgm:cxn modelId="{34E2A933-3A1D-4958-92EF-81F400533FD2}" type="presParOf" srcId="{763AC4D5-3F3C-4142-A7C3-0C65895E4CAF}" destId="{83536366-6300-4B2C-9B56-395186462A9F}" srcOrd="2" destOrd="0" presId="urn:microsoft.com/office/officeart/2005/8/layout/orgChart1"/>
+    <dgm:cxn modelId="{E230689A-697B-477A-AA2D-833ABA9AD61D}" type="presParOf" srcId="{E9AFEDEB-6359-4654-8720-C7861026CCE2}" destId="{92E6091B-2C21-4582-B5C5-017C3ECA6AE4}" srcOrd="2" destOrd="0" presId="urn:microsoft.com/office/officeart/2005/8/layout/orgChart1"/>
   </dgm:cxnLst>
   <dgm:bg/>
   <dgm:whole/>
@@ -32866,82 +32549,82 @@
     </dgm:pt>
   </dgm:ptLst>
   <dgm:cxnLst>
-    <dgm:cxn modelId="{C0726495-0115-4066-A65C-7D72031B0931}" type="presOf" srcId="{12F913D9-FB73-4E25-AB30-E0225958F1FC}" destId="{2D070600-3FFB-4384-A7EC-E99AC69D92D4}" srcOrd="1" destOrd="0" presId="urn:microsoft.com/office/officeart/2009/3/layout/HorizontalOrganizationChart"/>
-    <dgm:cxn modelId="{31638CC3-F0D5-4FD4-9A1B-77C034943B22}" type="presOf" srcId="{2A943410-9F88-41CF-9C03-4DE206C12CDD}" destId="{22A73DE8-06A3-4738-8DF1-1BB00FC3DF3D}" srcOrd="0" destOrd="0" presId="urn:microsoft.com/office/officeart/2009/3/layout/HorizontalOrganizationChart"/>
-    <dgm:cxn modelId="{B8B39FD5-833A-49D3-973D-FF8BF10CA980}" type="presOf" srcId="{41B45B26-F0B5-4B23-8314-F55BCACFC59A}" destId="{45584576-267E-4072-AD81-F287BEEA5D83}" srcOrd="0" destOrd="0" presId="urn:microsoft.com/office/officeart/2009/3/layout/HorizontalOrganizationChart"/>
+    <dgm:cxn modelId="{6EE230E2-8377-44B0-BA6D-2BC33A810361}" type="presOf" srcId="{F2536003-3931-4E70-9206-641D94A76ED1}" destId="{3725AEFF-706B-4A7B-B9A0-238490510BF3}" srcOrd="1" destOrd="0" presId="urn:microsoft.com/office/officeart/2009/3/layout/HorizontalOrganizationChart"/>
+    <dgm:cxn modelId="{51B79AFB-0EDC-4F51-BEE0-7ED76FA6A074}" type="presOf" srcId="{544FA98B-768C-4735-B8D6-D1AE13122174}" destId="{4A0BEDA8-6459-4D0F-A8A0-823890D4C2F0}" srcOrd="0" destOrd="0" presId="urn:microsoft.com/office/officeart/2009/3/layout/HorizontalOrganizationChart"/>
+    <dgm:cxn modelId="{205E0303-7B42-442A-9E46-72C5FF3F5F48}" type="presOf" srcId="{12F913D9-FB73-4E25-AB30-E0225958F1FC}" destId="{1EEEEAA0-BDBD-432A-85B2-452044BC2A8F}" srcOrd="0" destOrd="0" presId="urn:microsoft.com/office/officeart/2009/3/layout/HorizontalOrganizationChart"/>
+    <dgm:cxn modelId="{7ABA1B60-C78F-455F-BD27-E47DD59E540F}" type="presOf" srcId="{3D4397BA-82F4-4B80-9810-9A319D792CBD}" destId="{E6E15EE1-9CFF-4BF6-89E6-B2078CF271DA}" srcOrd="0" destOrd="0" presId="urn:microsoft.com/office/officeart/2009/3/layout/HorizontalOrganizationChart"/>
     <dgm:cxn modelId="{183BF162-9CA0-4016-9A9A-96B5F3A81B5E}" srcId="{544FA98B-768C-4735-B8D6-D1AE13122174}" destId="{639DEDD2-C00C-4D90-A8B8-C1FDA690E12D}" srcOrd="0" destOrd="0" parTransId="{B1066A05-5ADE-4C6F-B2FD-09E2D582D324}" sibTransId="{A8936698-B9DD-4833-A84D-B8922B036636}"/>
-    <dgm:cxn modelId="{0D603FF9-6E2F-4A12-9EB8-33D483496846}" type="presOf" srcId="{0781BB0D-18B9-4618-94C3-3BC3BEEC4C73}" destId="{62C46F37-B0A9-4F56-8C59-08355FCC9F6B}" srcOrd="0" destOrd="0" presId="urn:microsoft.com/office/officeart/2009/3/layout/HorizontalOrganizationChart"/>
-    <dgm:cxn modelId="{CB22FDBC-95E0-4566-9F9E-4DA432B50354}" type="presOf" srcId="{544FA98B-768C-4735-B8D6-D1AE13122174}" destId="{4A0BEDA8-6459-4D0F-A8A0-823890D4C2F0}" srcOrd="0" destOrd="0" presId="urn:microsoft.com/office/officeart/2009/3/layout/HorizontalOrganizationChart"/>
-    <dgm:cxn modelId="{97EB42CA-9D7C-4C20-AF3A-A64EF9BCAA98}" type="presOf" srcId="{9FB4528E-07BF-49A0-9BAE-E1258E49C259}" destId="{F24EE831-1235-47FA-9496-71A15D59EDF1}" srcOrd="0" destOrd="0" presId="urn:microsoft.com/office/officeart/2009/3/layout/HorizontalOrganizationChart"/>
-    <dgm:cxn modelId="{D5918633-13C5-4F1E-BC29-F9DE1F9EAF49}" type="presOf" srcId="{4B77A381-0FE9-4DE7-AE17-6F28B87D35C7}" destId="{8C0FB2CF-6962-4612-A99F-1523B036E972}" srcOrd="0" destOrd="0" presId="urn:microsoft.com/office/officeart/2009/3/layout/HorizontalOrganizationChart"/>
+    <dgm:cxn modelId="{8ED8E70E-5207-4405-8843-DDDD6F60D2DA}" type="presOf" srcId="{4B77A381-0FE9-4DE7-AE17-6F28B87D35C7}" destId="{8C0FB2CF-6962-4612-A99F-1523B036E972}" srcOrd="0" destOrd="0" presId="urn:microsoft.com/office/officeart/2009/3/layout/HorizontalOrganizationChart"/>
+    <dgm:cxn modelId="{DC7BD6CE-ADBF-4EA7-B855-BDFA8DAF091D}" type="presOf" srcId="{9FB4528E-07BF-49A0-9BAE-E1258E49C259}" destId="{F24EE831-1235-47FA-9496-71A15D59EDF1}" srcOrd="0" destOrd="0" presId="urn:microsoft.com/office/officeart/2009/3/layout/HorizontalOrganizationChart"/>
+    <dgm:cxn modelId="{B1D338C8-DDFC-46CD-BDB1-8873F1527755}" type="presOf" srcId="{2A943410-9F88-41CF-9C03-4DE206C12CDD}" destId="{22A73DE8-06A3-4738-8DF1-1BB00FC3DF3D}" srcOrd="0" destOrd="0" presId="urn:microsoft.com/office/officeart/2009/3/layout/HorizontalOrganizationChart"/>
     <dgm:cxn modelId="{8D8CC0C1-B4CD-4905-B524-814E79DC6A15}" srcId="{2A943410-9F88-41CF-9C03-4DE206C12CDD}" destId="{9FB4528E-07BF-49A0-9BAE-E1258E49C259}" srcOrd="0" destOrd="0" parTransId="{70EF1E61-A7E2-4873-973A-1674C9E344AE}" sibTransId="{E7BAD1D1-7FDD-4CD1-B3F7-409D49E7A55B}"/>
-    <dgm:cxn modelId="{13CFF17F-4D44-4421-8267-CA85AF0992FC}" type="presOf" srcId="{12F913D9-FB73-4E25-AB30-E0225958F1FC}" destId="{1EEEEAA0-BDBD-432A-85B2-452044BC2A8F}" srcOrd="0" destOrd="0" presId="urn:microsoft.com/office/officeart/2009/3/layout/HorizontalOrganizationChart"/>
-    <dgm:cxn modelId="{A4911432-F791-4B4A-872E-E6EA6DEB3199}" type="presOf" srcId="{3D4397BA-82F4-4B80-9810-9A319D792CBD}" destId="{E6E15EE1-9CFF-4BF6-89E6-B2078CF271DA}" srcOrd="0" destOrd="0" presId="urn:microsoft.com/office/officeart/2009/3/layout/HorizontalOrganizationChart"/>
+    <dgm:cxn modelId="{7C9E8DDD-BFDF-482A-B60F-05F4C92E0DAE}" type="presOf" srcId="{15CFCC63-654C-4664-8374-C3479DA464B4}" destId="{0E38AC11-30D6-46F1-9A9D-32B32C6C4104}" srcOrd="0" destOrd="0" presId="urn:microsoft.com/office/officeart/2009/3/layout/HorizontalOrganizationChart"/>
     <dgm:cxn modelId="{FF291A1E-086B-4FA4-A850-3A1F8E1A3176}" srcId="{4B77A381-0FE9-4DE7-AE17-6F28B87D35C7}" destId="{F019FBF7-1B28-4713-A37B-07911BFD3C61}" srcOrd="2" destOrd="0" parTransId="{41B45B26-F0B5-4B23-8314-F55BCACFC59A}" sibTransId="{8B94D77D-8962-4297-A0D4-441A6C935E58}"/>
-    <dgm:cxn modelId="{2062BA35-F46B-4763-8FD5-574C32D67E81}" type="presOf" srcId="{639DEDD2-C00C-4D90-A8B8-C1FDA690E12D}" destId="{8E5E67D8-851C-447F-9673-B060E3A0AAE8}" srcOrd="0" destOrd="0" presId="urn:microsoft.com/office/officeart/2009/3/layout/HorizontalOrganizationChart"/>
-    <dgm:cxn modelId="{A868C529-39D6-48A1-869C-EC6FACBDA6B7}" type="presOf" srcId="{639DEDD2-C00C-4D90-A8B8-C1FDA690E12D}" destId="{A996F592-8914-49A3-9AC2-8C2D455F17D7}" srcOrd="1" destOrd="0" presId="urn:microsoft.com/office/officeart/2009/3/layout/HorizontalOrganizationChart"/>
+    <dgm:cxn modelId="{B310D952-D938-47E9-A2E8-2089C6CCF8E2}" type="presOf" srcId="{F2536003-3931-4E70-9206-641D94A76ED1}" destId="{4E27151B-5235-41BD-8CD5-32F2D5D2E9FF}" srcOrd="0" destOrd="0" presId="urn:microsoft.com/office/officeart/2009/3/layout/HorizontalOrganizationChart"/>
+    <dgm:cxn modelId="{00C04AD6-A265-4240-924D-7472BBA72BDF}" type="presOf" srcId="{639DEDD2-C00C-4D90-A8B8-C1FDA690E12D}" destId="{8E5E67D8-851C-447F-9673-B060E3A0AAE8}" srcOrd="0" destOrd="0" presId="urn:microsoft.com/office/officeart/2009/3/layout/HorizontalOrganizationChart"/>
+    <dgm:cxn modelId="{E7481E42-0099-42EC-8188-954366DEA6F1}" type="presOf" srcId="{639DEDD2-C00C-4D90-A8B8-C1FDA690E12D}" destId="{A996F592-8914-49A3-9AC2-8C2D455F17D7}" srcOrd="1" destOrd="0" presId="urn:microsoft.com/office/officeart/2009/3/layout/HorizontalOrganizationChart"/>
+    <dgm:cxn modelId="{2BE23D62-8AEE-43A7-8B48-398E61DA401B}" type="presOf" srcId="{F019FBF7-1B28-4713-A37B-07911BFD3C61}" destId="{F13851D0-3441-497F-B5F3-9332051DA3CE}" srcOrd="1" destOrd="0" presId="urn:microsoft.com/office/officeart/2009/3/layout/HorizontalOrganizationChart"/>
     <dgm:cxn modelId="{1AB0624E-0DBA-451E-9CC2-8F91FBBF3885}" srcId="{639DEDD2-C00C-4D90-A8B8-C1FDA690E12D}" destId="{2A943410-9F88-41CF-9C03-4DE206C12CDD}" srcOrd="0" destOrd="0" parTransId="{536537D5-A8C6-4111-96A9-9F7319F94E4B}" sibTransId="{16140D21-885D-452E-B15C-5AEFCBE3C72D}"/>
+    <dgm:cxn modelId="{07B9E628-DBD0-4824-A68B-176BD9A7BC66}" type="presOf" srcId="{4B77A381-0FE9-4DE7-AE17-6F28B87D35C7}" destId="{1635696E-0F08-4266-8F4A-BA4C5CCB131D}" srcOrd="1" destOrd="0" presId="urn:microsoft.com/office/officeart/2009/3/layout/HorizontalOrganizationChart"/>
+    <dgm:cxn modelId="{D06C9E98-4A18-4C55-8705-7BF7BC4C85EB}" type="presOf" srcId="{536537D5-A8C6-4111-96A9-9F7319F94E4B}" destId="{71C9A030-98C2-49AF-8262-8F0CB3A83CB7}" srcOrd="0" destOrd="0" presId="urn:microsoft.com/office/officeart/2009/3/layout/HorizontalOrganizationChart"/>
+    <dgm:cxn modelId="{EAADD397-601F-4A0F-84EA-22EE9A4397FF}" type="presOf" srcId="{41B45B26-F0B5-4B23-8314-F55BCACFC59A}" destId="{45584576-267E-4072-AD81-F287BEEA5D83}" srcOrd="0" destOrd="0" presId="urn:microsoft.com/office/officeart/2009/3/layout/HorizontalOrganizationChart"/>
     <dgm:cxn modelId="{E0C0CFC8-6AB0-436D-9A42-183C9E5B3C4A}" srcId="{4B77A381-0FE9-4DE7-AE17-6F28B87D35C7}" destId="{12F913D9-FB73-4E25-AB30-E0225958F1FC}" srcOrd="0" destOrd="0" parTransId="{15CFCC63-654C-4664-8374-C3479DA464B4}" sibTransId="{65E04474-998B-44FC-A6FF-558E987C45FC}"/>
-    <dgm:cxn modelId="{B08F033A-4096-4C93-A47A-80925969C787}" type="presOf" srcId="{15CFCC63-654C-4664-8374-C3479DA464B4}" destId="{0E38AC11-30D6-46F1-9A9D-32B32C6C4104}" srcOrd="0" destOrd="0" presId="urn:microsoft.com/office/officeart/2009/3/layout/HorizontalOrganizationChart"/>
     <dgm:cxn modelId="{62BBD1FF-6871-4552-9B99-F3A0C3C6297C}" srcId="{639DEDD2-C00C-4D90-A8B8-C1FDA690E12D}" destId="{4B77A381-0FE9-4DE7-AE17-6F28B87D35C7}" srcOrd="1" destOrd="0" parTransId="{0781BB0D-18B9-4618-94C3-3BC3BEEC4C73}" sibTransId="{58B9128B-6B3B-4521-A304-C5C786A099B3}"/>
-    <dgm:cxn modelId="{7E4B2698-690D-463F-B880-39153AA0A98B}" type="presOf" srcId="{F2536003-3931-4E70-9206-641D94A76ED1}" destId="{3725AEFF-706B-4A7B-B9A0-238490510BF3}" srcOrd="1" destOrd="0" presId="urn:microsoft.com/office/officeart/2009/3/layout/HorizontalOrganizationChart"/>
-    <dgm:cxn modelId="{55ACA30D-F75B-45B2-B418-6F1D2932F82E}" type="presOf" srcId="{F019FBF7-1B28-4713-A37B-07911BFD3C61}" destId="{F13851D0-3441-497F-B5F3-9332051DA3CE}" srcOrd="1" destOrd="0" presId="urn:microsoft.com/office/officeart/2009/3/layout/HorizontalOrganizationChart"/>
-    <dgm:cxn modelId="{B43F133C-C9A0-4B27-B4D9-04B3AFB6242C}" type="presOf" srcId="{4B77A381-0FE9-4DE7-AE17-6F28B87D35C7}" destId="{1635696E-0F08-4266-8F4A-BA4C5CCB131D}" srcOrd="1" destOrd="0" presId="urn:microsoft.com/office/officeart/2009/3/layout/HorizontalOrganizationChart"/>
+    <dgm:cxn modelId="{3F42D7F1-04E5-4D29-8862-49C782DC0DC1}" type="presOf" srcId="{70EF1E61-A7E2-4873-973A-1674C9E344AE}" destId="{20E79F55-B4A4-463C-8D86-769FB2C518B3}" srcOrd="0" destOrd="0" presId="urn:microsoft.com/office/officeart/2009/3/layout/HorizontalOrganizationChart"/>
     <dgm:cxn modelId="{7B7DCFDF-5D30-4E5D-BAD8-6AB1B06D4B7C}" srcId="{4B77A381-0FE9-4DE7-AE17-6F28B87D35C7}" destId="{F2536003-3931-4E70-9206-641D94A76ED1}" srcOrd="1" destOrd="0" parTransId="{3D4397BA-82F4-4B80-9810-9A319D792CBD}" sibTransId="{AE49B6F4-4F8E-4E4F-855D-397BDEF71346}"/>
-    <dgm:cxn modelId="{3CA6FE42-8541-40C4-9500-90421113CE38}" type="presOf" srcId="{F019FBF7-1B28-4713-A37B-07911BFD3C61}" destId="{9E9D683A-30E7-4C2C-B3BD-0BE9B9477DAD}" srcOrd="0" destOrd="0" presId="urn:microsoft.com/office/officeart/2009/3/layout/HorizontalOrganizationChart"/>
-    <dgm:cxn modelId="{519F5478-DECB-4205-8519-FCA0F3EC3661}" type="presOf" srcId="{9FB4528E-07BF-49A0-9BAE-E1258E49C259}" destId="{F095DBB7-88E7-4C31-ACDA-04B3D009F70B}" srcOrd="1" destOrd="0" presId="urn:microsoft.com/office/officeart/2009/3/layout/HorizontalOrganizationChart"/>
-    <dgm:cxn modelId="{A423EF39-DDB7-4A57-9B7A-A67C2FF698C2}" type="presOf" srcId="{536537D5-A8C6-4111-96A9-9F7319F94E4B}" destId="{71C9A030-98C2-49AF-8262-8F0CB3A83CB7}" srcOrd="0" destOrd="0" presId="urn:microsoft.com/office/officeart/2009/3/layout/HorizontalOrganizationChart"/>
-    <dgm:cxn modelId="{8AE92EC4-86C2-4A54-9708-6D0030DD3C40}" type="presOf" srcId="{F2536003-3931-4E70-9206-641D94A76ED1}" destId="{4E27151B-5235-41BD-8CD5-32F2D5D2E9FF}" srcOrd="0" destOrd="0" presId="urn:microsoft.com/office/officeart/2009/3/layout/HorizontalOrganizationChart"/>
-    <dgm:cxn modelId="{216B1649-68E7-495F-82DB-5EE970368D22}" type="presOf" srcId="{2A943410-9F88-41CF-9C03-4DE206C12CDD}" destId="{0492F675-A193-4D84-86CD-F3F7FA2DCFDE}" srcOrd="1" destOrd="0" presId="urn:microsoft.com/office/officeart/2009/3/layout/HorizontalOrganizationChart"/>
-    <dgm:cxn modelId="{0703D77F-7DF0-4551-93B9-6BC8D255538F}" type="presOf" srcId="{70EF1E61-A7E2-4873-973A-1674C9E344AE}" destId="{20E79F55-B4A4-463C-8D86-769FB2C518B3}" srcOrd="0" destOrd="0" presId="urn:microsoft.com/office/officeart/2009/3/layout/HorizontalOrganizationChart"/>
-    <dgm:cxn modelId="{A95400B7-4C7A-4DFD-916E-AEAFEF74409E}" type="presParOf" srcId="{4A0BEDA8-6459-4D0F-A8A0-823890D4C2F0}" destId="{AA6605D3-8178-4FC0-9069-38B8BAB1C15D}" srcOrd="0" destOrd="0" presId="urn:microsoft.com/office/officeart/2009/3/layout/HorizontalOrganizationChart"/>
-    <dgm:cxn modelId="{49ABFC5B-3E8C-49AB-AB53-975AEA95FFDC}" type="presParOf" srcId="{AA6605D3-8178-4FC0-9069-38B8BAB1C15D}" destId="{C9300A13-E066-45D0-A782-86E0802E1333}" srcOrd="0" destOrd="0" presId="urn:microsoft.com/office/officeart/2009/3/layout/HorizontalOrganizationChart"/>
-    <dgm:cxn modelId="{171A1FA7-D7AE-4178-8C70-F4ECEEFD0E97}" type="presParOf" srcId="{C9300A13-E066-45D0-A782-86E0802E1333}" destId="{8E5E67D8-851C-447F-9673-B060E3A0AAE8}" srcOrd="0" destOrd="0" presId="urn:microsoft.com/office/officeart/2009/3/layout/HorizontalOrganizationChart"/>
-    <dgm:cxn modelId="{5E19E2FA-7C7B-4DB4-9718-A685E4F6847E}" type="presParOf" srcId="{C9300A13-E066-45D0-A782-86E0802E1333}" destId="{A996F592-8914-49A3-9AC2-8C2D455F17D7}" srcOrd="1" destOrd="0" presId="urn:microsoft.com/office/officeart/2009/3/layout/HorizontalOrganizationChart"/>
-    <dgm:cxn modelId="{A47DE4A0-EF3B-4111-81CC-50DE4F14BE1C}" type="presParOf" srcId="{AA6605D3-8178-4FC0-9069-38B8BAB1C15D}" destId="{23FAC434-52D8-4D76-8AD0-3B16ED1CFFD3}" srcOrd="1" destOrd="0" presId="urn:microsoft.com/office/officeart/2009/3/layout/HorizontalOrganizationChart"/>
-    <dgm:cxn modelId="{FA600CA7-6C88-4E61-BC43-100C27564B94}" type="presParOf" srcId="{23FAC434-52D8-4D76-8AD0-3B16ED1CFFD3}" destId="{71C9A030-98C2-49AF-8262-8F0CB3A83CB7}" srcOrd="0" destOrd="0" presId="urn:microsoft.com/office/officeart/2009/3/layout/HorizontalOrganizationChart"/>
-    <dgm:cxn modelId="{0C934880-4E48-45A3-A2BD-BF155CF79D3B}" type="presParOf" srcId="{23FAC434-52D8-4D76-8AD0-3B16ED1CFFD3}" destId="{51D78842-4044-470C-A6AC-39DE1721A627}" srcOrd="1" destOrd="0" presId="urn:microsoft.com/office/officeart/2009/3/layout/HorizontalOrganizationChart"/>
-    <dgm:cxn modelId="{05E74868-27A0-470D-977F-0A543F62A557}" type="presParOf" srcId="{51D78842-4044-470C-A6AC-39DE1721A627}" destId="{7B98C679-354E-4FC6-A911-8DDC2840388E}" srcOrd="0" destOrd="0" presId="urn:microsoft.com/office/officeart/2009/3/layout/HorizontalOrganizationChart"/>
-    <dgm:cxn modelId="{D8F96C4D-6CF2-407B-B573-EEABB4F4866D}" type="presParOf" srcId="{7B98C679-354E-4FC6-A911-8DDC2840388E}" destId="{22A73DE8-06A3-4738-8DF1-1BB00FC3DF3D}" srcOrd="0" destOrd="0" presId="urn:microsoft.com/office/officeart/2009/3/layout/HorizontalOrganizationChart"/>
-    <dgm:cxn modelId="{60547D5C-547C-426F-A290-808587BDBCD6}" type="presParOf" srcId="{7B98C679-354E-4FC6-A911-8DDC2840388E}" destId="{0492F675-A193-4D84-86CD-F3F7FA2DCFDE}" srcOrd="1" destOrd="0" presId="urn:microsoft.com/office/officeart/2009/3/layout/HorizontalOrganizationChart"/>
-    <dgm:cxn modelId="{4823F6A0-AD1B-4359-955B-D7D69960D8B8}" type="presParOf" srcId="{51D78842-4044-470C-A6AC-39DE1721A627}" destId="{BE2C9BFF-F14A-402F-A4E5-035AABB5EB84}" srcOrd="1" destOrd="0" presId="urn:microsoft.com/office/officeart/2009/3/layout/HorizontalOrganizationChart"/>
-    <dgm:cxn modelId="{DD51C879-69C4-47D9-B713-F6FC9DE9543D}" type="presParOf" srcId="{BE2C9BFF-F14A-402F-A4E5-035AABB5EB84}" destId="{20E79F55-B4A4-463C-8D86-769FB2C518B3}" srcOrd="0" destOrd="0" presId="urn:microsoft.com/office/officeart/2009/3/layout/HorizontalOrganizationChart"/>
-    <dgm:cxn modelId="{9DB051EF-2153-44BD-8E2D-BB6ECE838FE6}" type="presParOf" srcId="{BE2C9BFF-F14A-402F-A4E5-035AABB5EB84}" destId="{51ECF3A8-B1D0-4393-9066-F53E524A395C}" srcOrd="1" destOrd="0" presId="urn:microsoft.com/office/officeart/2009/3/layout/HorizontalOrganizationChart"/>
-    <dgm:cxn modelId="{AF7CB987-F7A2-400C-A7E7-1180314DF60B}" type="presParOf" srcId="{51ECF3A8-B1D0-4393-9066-F53E524A395C}" destId="{0D3614FB-3021-4A65-ADC3-F1F1FDAB7586}" srcOrd="0" destOrd="0" presId="urn:microsoft.com/office/officeart/2009/3/layout/HorizontalOrganizationChart"/>
-    <dgm:cxn modelId="{708D6599-AD85-4568-8A38-949F98456491}" type="presParOf" srcId="{0D3614FB-3021-4A65-ADC3-F1F1FDAB7586}" destId="{F24EE831-1235-47FA-9496-71A15D59EDF1}" srcOrd="0" destOrd="0" presId="urn:microsoft.com/office/officeart/2009/3/layout/HorizontalOrganizationChart"/>
-    <dgm:cxn modelId="{E641D8A5-53DF-47FB-A5A1-99F007E4747B}" type="presParOf" srcId="{0D3614FB-3021-4A65-ADC3-F1F1FDAB7586}" destId="{F095DBB7-88E7-4C31-ACDA-04B3D009F70B}" srcOrd="1" destOrd="0" presId="urn:microsoft.com/office/officeart/2009/3/layout/HorizontalOrganizationChart"/>
-    <dgm:cxn modelId="{D51953E4-414B-490F-B206-F9D847AA5BA7}" type="presParOf" srcId="{51ECF3A8-B1D0-4393-9066-F53E524A395C}" destId="{954E9C50-D2E6-4039-85EC-C31F4644B706}" srcOrd="1" destOrd="0" presId="urn:microsoft.com/office/officeart/2009/3/layout/HorizontalOrganizationChart"/>
-    <dgm:cxn modelId="{5625B599-8866-4CA1-847B-DF2A6CB51F7A}" type="presParOf" srcId="{51ECF3A8-B1D0-4393-9066-F53E524A395C}" destId="{7BD3E642-2F0A-4A2E-9B99-6AE57413E791}" srcOrd="2" destOrd="0" presId="urn:microsoft.com/office/officeart/2009/3/layout/HorizontalOrganizationChart"/>
-    <dgm:cxn modelId="{ADCC1A69-1A17-4C66-85C6-75DB33E0AF5C}" type="presParOf" srcId="{51D78842-4044-470C-A6AC-39DE1721A627}" destId="{EB16DAD4-65F1-4E32-A5BA-54C7E8B8F49C}" srcOrd="2" destOrd="0" presId="urn:microsoft.com/office/officeart/2009/3/layout/HorizontalOrganizationChart"/>
-    <dgm:cxn modelId="{14956B4E-EB11-402D-AEE2-181CF76CA757}" type="presParOf" srcId="{23FAC434-52D8-4D76-8AD0-3B16ED1CFFD3}" destId="{62C46F37-B0A9-4F56-8C59-08355FCC9F6B}" srcOrd="2" destOrd="0" presId="urn:microsoft.com/office/officeart/2009/3/layout/HorizontalOrganizationChart"/>
-    <dgm:cxn modelId="{ECEBC6E3-8B2D-4892-9424-1B3E94547827}" type="presParOf" srcId="{23FAC434-52D8-4D76-8AD0-3B16ED1CFFD3}" destId="{2AF8B750-0B00-4F39-9229-46944C0B7871}" srcOrd="3" destOrd="0" presId="urn:microsoft.com/office/officeart/2009/3/layout/HorizontalOrganizationChart"/>
-    <dgm:cxn modelId="{064C79CB-49B0-4ECD-B243-5678218F62C5}" type="presParOf" srcId="{2AF8B750-0B00-4F39-9229-46944C0B7871}" destId="{8E5197D4-D762-46DF-B50C-1D625746B004}" srcOrd="0" destOrd="0" presId="urn:microsoft.com/office/officeart/2009/3/layout/HorizontalOrganizationChart"/>
-    <dgm:cxn modelId="{4458D51C-AB7A-456F-B8D9-1BB758ACD481}" type="presParOf" srcId="{8E5197D4-D762-46DF-B50C-1D625746B004}" destId="{8C0FB2CF-6962-4612-A99F-1523B036E972}" srcOrd="0" destOrd="0" presId="urn:microsoft.com/office/officeart/2009/3/layout/HorizontalOrganizationChart"/>
-    <dgm:cxn modelId="{F7BFAF08-94E4-4FFD-9C6A-99C2C1E3A6B7}" type="presParOf" srcId="{8E5197D4-D762-46DF-B50C-1D625746B004}" destId="{1635696E-0F08-4266-8F4A-BA4C5CCB131D}" srcOrd="1" destOrd="0" presId="urn:microsoft.com/office/officeart/2009/3/layout/HorizontalOrganizationChart"/>
-    <dgm:cxn modelId="{346025EB-038F-47AE-864A-3F8BA1F8E405}" type="presParOf" srcId="{2AF8B750-0B00-4F39-9229-46944C0B7871}" destId="{8D9F969A-966C-4A93-AEA6-B6E9D0A9FECF}" srcOrd="1" destOrd="0" presId="urn:microsoft.com/office/officeart/2009/3/layout/HorizontalOrganizationChart"/>
-    <dgm:cxn modelId="{01D7790D-D4A6-4422-B409-748B397DF24A}" type="presParOf" srcId="{8D9F969A-966C-4A93-AEA6-B6E9D0A9FECF}" destId="{0E38AC11-30D6-46F1-9A9D-32B32C6C4104}" srcOrd="0" destOrd="0" presId="urn:microsoft.com/office/officeart/2009/3/layout/HorizontalOrganizationChart"/>
-    <dgm:cxn modelId="{0E038CF9-D946-43B3-A8A0-302E19E66A7B}" type="presParOf" srcId="{8D9F969A-966C-4A93-AEA6-B6E9D0A9FECF}" destId="{BABBB19D-550D-49F0-AFE1-C2402D64D1A5}" srcOrd="1" destOrd="0" presId="urn:microsoft.com/office/officeart/2009/3/layout/HorizontalOrganizationChart"/>
-    <dgm:cxn modelId="{826849C8-DBB5-4C2F-BA25-145323DC197D}" type="presParOf" srcId="{BABBB19D-550D-49F0-AFE1-C2402D64D1A5}" destId="{78E1D6FB-9B20-4B4E-B6F4-3312366607C7}" srcOrd="0" destOrd="0" presId="urn:microsoft.com/office/officeart/2009/3/layout/HorizontalOrganizationChart"/>
-    <dgm:cxn modelId="{521329E8-C016-4F23-A2BC-0854B346D987}" type="presParOf" srcId="{78E1D6FB-9B20-4B4E-B6F4-3312366607C7}" destId="{1EEEEAA0-BDBD-432A-85B2-452044BC2A8F}" srcOrd="0" destOrd="0" presId="urn:microsoft.com/office/officeart/2009/3/layout/HorizontalOrganizationChart"/>
-    <dgm:cxn modelId="{5E5466E2-38F1-4A44-8721-3C2B09CA3BCE}" type="presParOf" srcId="{78E1D6FB-9B20-4B4E-B6F4-3312366607C7}" destId="{2D070600-3FFB-4384-A7EC-E99AC69D92D4}" srcOrd="1" destOrd="0" presId="urn:microsoft.com/office/officeart/2009/3/layout/HorizontalOrganizationChart"/>
-    <dgm:cxn modelId="{D2F05C03-B4CD-49FC-8D17-0CC1B995BE7B}" type="presParOf" srcId="{BABBB19D-550D-49F0-AFE1-C2402D64D1A5}" destId="{60D2A064-D854-4637-B8BC-A598AE1508FF}" srcOrd="1" destOrd="0" presId="urn:microsoft.com/office/officeart/2009/3/layout/HorizontalOrganizationChart"/>
-    <dgm:cxn modelId="{DEBD226A-90E7-4CBA-B4FC-608C7C094246}" type="presParOf" srcId="{BABBB19D-550D-49F0-AFE1-C2402D64D1A5}" destId="{4017FEAD-A05D-42BD-AC38-BD599D21DB17}" srcOrd="2" destOrd="0" presId="urn:microsoft.com/office/officeart/2009/3/layout/HorizontalOrganizationChart"/>
-    <dgm:cxn modelId="{673364FF-83BD-497D-850B-F6C987FF8FFD}" type="presParOf" srcId="{8D9F969A-966C-4A93-AEA6-B6E9D0A9FECF}" destId="{E6E15EE1-9CFF-4BF6-89E6-B2078CF271DA}" srcOrd="2" destOrd="0" presId="urn:microsoft.com/office/officeart/2009/3/layout/HorizontalOrganizationChart"/>
-    <dgm:cxn modelId="{4CCB3A25-04AF-4D50-9D40-571E28EEDB0D}" type="presParOf" srcId="{8D9F969A-966C-4A93-AEA6-B6E9D0A9FECF}" destId="{757AC193-A7D0-4767-BFDA-129853A6B628}" srcOrd="3" destOrd="0" presId="urn:microsoft.com/office/officeart/2009/3/layout/HorizontalOrganizationChart"/>
-    <dgm:cxn modelId="{2BDE64DE-3F86-4D94-B45B-B36263728166}" type="presParOf" srcId="{757AC193-A7D0-4767-BFDA-129853A6B628}" destId="{F5C30B91-068E-43FC-9362-552813E4C632}" srcOrd="0" destOrd="0" presId="urn:microsoft.com/office/officeart/2009/3/layout/HorizontalOrganizationChart"/>
-    <dgm:cxn modelId="{F76EF356-99DD-408B-B753-B0153768D0BB}" type="presParOf" srcId="{F5C30B91-068E-43FC-9362-552813E4C632}" destId="{4E27151B-5235-41BD-8CD5-32F2D5D2E9FF}" srcOrd="0" destOrd="0" presId="urn:microsoft.com/office/officeart/2009/3/layout/HorizontalOrganizationChart"/>
-    <dgm:cxn modelId="{1E82AE3C-A92D-462A-A097-34FB61571F0F}" type="presParOf" srcId="{F5C30B91-068E-43FC-9362-552813E4C632}" destId="{3725AEFF-706B-4A7B-B9A0-238490510BF3}" srcOrd="1" destOrd="0" presId="urn:microsoft.com/office/officeart/2009/3/layout/HorizontalOrganizationChart"/>
-    <dgm:cxn modelId="{8658EA1E-DABE-40E3-81AE-4B32388235C3}" type="presParOf" srcId="{757AC193-A7D0-4767-BFDA-129853A6B628}" destId="{E932F3FF-473C-4207-8677-3CA614A4DB11}" srcOrd="1" destOrd="0" presId="urn:microsoft.com/office/officeart/2009/3/layout/HorizontalOrganizationChart"/>
-    <dgm:cxn modelId="{3899B0E9-ACC3-4300-BC9B-0EA9A20003FE}" type="presParOf" srcId="{757AC193-A7D0-4767-BFDA-129853A6B628}" destId="{FF092039-D371-4FF0-AEB8-A57C4D35CBDA}" srcOrd="2" destOrd="0" presId="urn:microsoft.com/office/officeart/2009/3/layout/HorizontalOrganizationChart"/>
-    <dgm:cxn modelId="{7023B2AC-31A5-42B1-9D85-B1D2EB1609DB}" type="presParOf" srcId="{8D9F969A-966C-4A93-AEA6-B6E9D0A9FECF}" destId="{45584576-267E-4072-AD81-F287BEEA5D83}" srcOrd="4" destOrd="0" presId="urn:microsoft.com/office/officeart/2009/3/layout/HorizontalOrganizationChart"/>
-    <dgm:cxn modelId="{9045788B-856C-4ABA-A93D-8703CF192E24}" type="presParOf" srcId="{8D9F969A-966C-4A93-AEA6-B6E9D0A9FECF}" destId="{5FE37109-4634-4A9F-946C-1C603A4F7AE9}" srcOrd="5" destOrd="0" presId="urn:microsoft.com/office/officeart/2009/3/layout/HorizontalOrganizationChart"/>
-    <dgm:cxn modelId="{04D41077-3D59-4D82-94DE-00EECD134E89}" type="presParOf" srcId="{5FE37109-4634-4A9F-946C-1C603A4F7AE9}" destId="{724F5D0C-8BCD-482F-A857-B4968700E32A}" srcOrd="0" destOrd="0" presId="urn:microsoft.com/office/officeart/2009/3/layout/HorizontalOrganizationChart"/>
-    <dgm:cxn modelId="{C087F539-B11F-4FA1-833C-484A8A1B626A}" type="presParOf" srcId="{724F5D0C-8BCD-482F-A857-B4968700E32A}" destId="{9E9D683A-30E7-4C2C-B3BD-0BE9B9477DAD}" srcOrd="0" destOrd="0" presId="urn:microsoft.com/office/officeart/2009/3/layout/HorizontalOrganizationChart"/>
-    <dgm:cxn modelId="{61487771-558E-4DD6-88CC-B4AEBD580159}" type="presParOf" srcId="{724F5D0C-8BCD-482F-A857-B4968700E32A}" destId="{F13851D0-3441-497F-B5F3-9332051DA3CE}" srcOrd="1" destOrd="0" presId="urn:microsoft.com/office/officeart/2009/3/layout/HorizontalOrganizationChart"/>
-    <dgm:cxn modelId="{DBC4D560-94B9-48C7-B9C5-02799D419E16}" type="presParOf" srcId="{5FE37109-4634-4A9F-946C-1C603A4F7AE9}" destId="{B52E8745-7BA4-47B1-812E-10ED45988999}" srcOrd="1" destOrd="0" presId="urn:microsoft.com/office/officeart/2009/3/layout/HorizontalOrganizationChart"/>
-    <dgm:cxn modelId="{E86D72AA-7CD4-49CB-8041-C0357FE7D964}" type="presParOf" srcId="{5FE37109-4634-4A9F-946C-1C603A4F7AE9}" destId="{4BEA1CC3-D8DB-477D-BA26-358C6164E32B}" srcOrd="2" destOrd="0" presId="urn:microsoft.com/office/officeart/2009/3/layout/HorizontalOrganizationChart"/>
-    <dgm:cxn modelId="{41422B5A-D2FA-42B3-9A10-B52D42C418C7}" type="presParOf" srcId="{2AF8B750-0B00-4F39-9229-46944C0B7871}" destId="{74219CB5-06FB-424E-8869-9D5F68EF2A58}" srcOrd="2" destOrd="0" presId="urn:microsoft.com/office/officeart/2009/3/layout/HorizontalOrganizationChart"/>
-    <dgm:cxn modelId="{5CF906AE-1E60-452B-9E73-356628AD151A}" type="presParOf" srcId="{AA6605D3-8178-4FC0-9069-38B8BAB1C15D}" destId="{E6DA6692-5ADE-4C9F-A8D9-CB36C8EDDD7F}" srcOrd="2" destOrd="0" presId="urn:microsoft.com/office/officeart/2009/3/layout/HorizontalOrganizationChart"/>
+    <dgm:cxn modelId="{80DD1096-4A67-4F49-845E-D505CD2DC55D}" type="presOf" srcId="{9FB4528E-07BF-49A0-9BAE-E1258E49C259}" destId="{F095DBB7-88E7-4C31-ACDA-04B3D009F70B}" srcOrd="1" destOrd="0" presId="urn:microsoft.com/office/officeart/2009/3/layout/HorizontalOrganizationChart"/>
+    <dgm:cxn modelId="{1323A305-0FA6-4FBC-8A98-4D0D0C38E166}" type="presOf" srcId="{F019FBF7-1B28-4713-A37B-07911BFD3C61}" destId="{9E9D683A-30E7-4C2C-B3BD-0BE9B9477DAD}" srcOrd="0" destOrd="0" presId="urn:microsoft.com/office/officeart/2009/3/layout/HorizontalOrganizationChart"/>
+    <dgm:cxn modelId="{A3BE3839-CE9E-4EF6-A0CB-20D2D48CB49A}" type="presOf" srcId="{12F913D9-FB73-4E25-AB30-E0225958F1FC}" destId="{2D070600-3FFB-4384-A7EC-E99AC69D92D4}" srcOrd="1" destOrd="0" presId="urn:microsoft.com/office/officeart/2009/3/layout/HorizontalOrganizationChart"/>
+    <dgm:cxn modelId="{5E2620F1-676C-4925-84DC-9E3C5DBC3F5A}" type="presOf" srcId="{2A943410-9F88-41CF-9C03-4DE206C12CDD}" destId="{0492F675-A193-4D84-86CD-F3F7FA2DCFDE}" srcOrd="1" destOrd="0" presId="urn:microsoft.com/office/officeart/2009/3/layout/HorizontalOrganizationChart"/>
+    <dgm:cxn modelId="{BA6BB02C-D751-4E4E-A5D3-05FC08F9FD27}" type="presOf" srcId="{0781BB0D-18B9-4618-94C3-3BC3BEEC4C73}" destId="{62C46F37-B0A9-4F56-8C59-08355FCC9F6B}" srcOrd="0" destOrd="0" presId="urn:microsoft.com/office/officeart/2009/3/layout/HorizontalOrganizationChart"/>
+    <dgm:cxn modelId="{1A042FC4-B9F1-4505-B1F9-8602CD9C917A}" type="presParOf" srcId="{4A0BEDA8-6459-4D0F-A8A0-823890D4C2F0}" destId="{AA6605D3-8178-4FC0-9069-38B8BAB1C15D}" srcOrd="0" destOrd="0" presId="urn:microsoft.com/office/officeart/2009/3/layout/HorizontalOrganizationChart"/>
+    <dgm:cxn modelId="{F19EEBB3-04D6-4669-B8FB-5B08133E4C2B}" type="presParOf" srcId="{AA6605D3-8178-4FC0-9069-38B8BAB1C15D}" destId="{C9300A13-E066-45D0-A782-86E0802E1333}" srcOrd="0" destOrd="0" presId="urn:microsoft.com/office/officeart/2009/3/layout/HorizontalOrganizationChart"/>
+    <dgm:cxn modelId="{971E7389-1D98-422E-B60F-764811A56EE5}" type="presParOf" srcId="{C9300A13-E066-45D0-A782-86E0802E1333}" destId="{8E5E67D8-851C-447F-9673-B060E3A0AAE8}" srcOrd="0" destOrd="0" presId="urn:microsoft.com/office/officeart/2009/3/layout/HorizontalOrganizationChart"/>
+    <dgm:cxn modelId="{4DE2126E-7B14-4514-A880-BDA2618CE72E}" type="presParOf" srcId="{C9300A13-E066-45D0-A782-86E0802E1333}" destId="{A996F592-8914-49A3-9AC2-8C2D455F17D7}" srcOrd="1" destOrd="0" presId="urn:microsoft.com/office/officeart/2009/3/layout/HorizontalOrganizationChart"/>
+    <dgm:cxn modelId="{36645F5C-FB02-4032-A854-7F341B4F0ED9}" type="presParOf" srcId="{AA6605D3-8178-4FC0-9069-38B8BAB1C15D}" destId="{23FAC434-52D8-4D76-8AD0-3B16ED1CFFD3}" srcOrd="1" destOrd="0" presId="urn:microsoft.com/office/officeart/2009/3/layout/HorizontalOrganizationChart"/>
+    <dgm:cxn modelId="{F90E0037-BDDB-44C0-BED9-5B459D4BD47D}" type="presParOf" srcId="{23FAC434-52D8-4D76-8AD0-3B16ED1CFFD3}" destId="{71C9A030-98C2-49AF-8262-8F0CB3A83CB7}" srcOrd="0" destOrd="0" presId="urn:microsoft.com/office/officeart/2009/3/layout/HorizontalOrganizationChart"/>
+    <dgm:cxn modelId="{BB043415-9CF8-4498-94AC-BE85AD5719B7}" type="presParOf" srcId="{23FAC434-52D8-4D76-8AD0-3B16ED1CFFD3}" destId="{51D78842-4044-470C-A6AC-39DE1721A627}" srcOrd="1" destOrd="0" presId="urn:microsoft.com/office/officeart/2009/3/layout/HorizontalOrganizationChart"/>
+    <dgm:cxn modelId="{ACC33370-5EE7-48F6-B9DE-9E1FC24BB372}" type="presParOf" srcId="{51D78842-4044-470C-A6AC-39DE1721A627}" destId="{7B98C679-354E-4FC6-A911-8DDC2840388E}" srcOrd="0" destOrd="0" presId="urn:microsoft.com/office/officeart/2009/3/layout/HorizontalOrganizationChart"/>
+    <dgm:cxn modelId="{A9CA25B1-3E52-4F23-8C48-AA68CC8360AC}" type="presParOf" srcId="{7B98C679-354E-4FC6-A911-8DDC2840388E}" destId="{22A73DE8-06A3-4738-8DF1-1BB00FC3DF3D}" srcOrd="0" destOrd="0" presId="urn:microsoft.com/office/officeart/2009/3/layout/HorizontalOrganizationChart"/>
+    <dgm:cxn modelId="{D9D79153-7324-4071-81F1-7F55A26C5824}" type="presParOf" srcId="{7B98C679-354E-4FC6-A911-8DDC2840388E}" destId="{0492F675-A193-4D84-86CD-F3F7FA2DCFDE}" srcOrd="1" destOrd="0" presId="urn:microsoft.com/office/officeart/2009/3/layout/HorizontalOrganizationChart"/>
+    <dgm:cxn modelId="{E4DB999E-EE86-411A-9B80-F72243DF6D64}" type="presParOf" srcId="{51D78842-4044-470C-A6AC-39DE1721A627}" destId="{BE2C9BFF-F14A-402F-A4E5-035AABB5EB84}" srcOrd="1" destOrd="0" presId="urn:microsoft.com/office/officeart/2009/3/layout/HorizontalOrganizationChart"/>
+    <dgm:cxn modelId="{68DCD88F-6C42-4064-8932-222CA65DA9ED}" type="presParOf" srcId="{BE2C9BFF-F14A-402F-A4E5-035AABB5EB84}" destId="{20E79F55-B4A4-463C-8D86-769FB2C518B3}" srcOrd="0" destOrd="0" presId="urn:microsoft.com/office/officeart/2009/3/layout/HorizontalOrganizationChart"/>
+    <dgm:cxn modelId="{B9D9882A-B16C-4E1F-82EA-9A5B135825F2}" type="presParOf" srcId="{BE2C9BFF-F14A-402F-A4E5-035AABB5EB84}" destId="{51ECF3A8-B1D0-4393-9066-F53E524A395C}" srcOrd="1" destOrd="0" presId="urn:microsoft.com/office/officeart/2009/3/layout/HorizontalOrganizationChart"/>
+    <dgm:cxn modelId="{16FE0B95-67F3-4D88-A454-9D4756EAA84C}" type="presParOf" srcId="{51ECF3A8-B1D0-4393-9066-F53E524A395C}" destId="{0D3614FB-3021-4A65-ADC3-F1F1FDAB7586}" srcOrd="0" destOrd="0" presId="urn:microsoft.com/office/officeart/2009/3/layout/HorizontalOrganizationChart"/>
+    <dgm:cxn modelId="{74BD3E2F-31C7-4EF5-A25E-F069C8FF5419}" type="presParOf" srcId="{0D3614FB-3021-4A65-ADC3-F1F1FDAB7586}" destId="{F24EE831-1235-47FA-9496-71A15D59EDF1}" srcOrd="0" destOrd="0" presId="urn:microsoft.com/office/officeart/2009/3/layout/HorizontalOrganizationChart"/>
+    <dgm:cxn modelId="{AA959EE1-852D-4E05-9AFD-5E5EAA755379}" type="presParOf" srcId="{0D3614FB-3021-4A65-ADC3-F1F1FDAB7586}" destId="{F095DBB7-88E7-4C31-ACDA-04B3D009F70B}" srcOrd="1" destOrd="0" presId="urn:microsoft.com/office/officeart/2009/3/layout/HorizontalOrganizationChart"/>
+    <dgm:cxn modelId="{BAFC071D-1169-47E8-9DF3-730F61DE948E}" type="presParOf" srcId="{51ECF3A8-B1D0-4393-9066-F53E524A395C}" destId="{954E9C50-D2E6-4039-85EC-C31F4644B706}" srcOrd="1" destOrd="0" presId="urn:microsoft.com/office/officeart/2009/3/layout/HorizontalOrganizationChart"/>
+    <dgm:cxn modelId="{BC56484E-DB57-44B6-8D97-0D44A650279D}" type="presParOf" srcId="{51ECF3A8-B1D0-4393-9066-F53E524A395C}" destId="{7BD3E642-2F0A-4A2E-9B99-6AE57413E791}" srcOrd="2" destOrd="0" presId="urn:microsoft.com/office/officeart/2009/3/layout/HorizontalOrganizationChart"/>
+    <dgm:cxn modelId="{F5469BB9-18EA-4642-9B8E-4577A611D60A}" type="presParOf" srcId="{51D78842-4044-470C-A6AC-39DE1721A627}" destId="{EB16DAD4-65F1-4E32-A5BA-54C7E8B8F49C}" srcOrd="2" destOrd="0" presId="urn:microsoft.com/office/officeart/2009/3/layout/HorizontalOrganizationChart"/>
+    <dgm:cxn modelId="{03904725-923C-42FE-A3CC-4CA9F80A0A7E}" type="presParOf" srcId="{23FAC434-52D8-4D76-8AD0-3B16ED1CFFD3}" destId="{62C46F37-B0A9-4F56-8C59-08355FCC9F6B}" srcOrd="2" destOrd="0" presId="urn:microsoft.com/office/officeart/2009/3/layout/HorizontalOrganizationChart"/>
+    <dgm:cxn modelId="{8374D0F3-2D32-4F11-A84E-139379901C74}" type="presParOf" srcId="{23FAC434-52D8-4D76-8AD0-3B16ED1CFFD3}" destId="{2AF8B750-0B00-4F39-9229-46944C0B7871}" srcOrd="3" destOrd="0" presId="urn:microsoft.com/office/officeart/2009/3/layout/HorizontalOrganizationChart"/>
+    <dgm:cxn modelId="{3C1676C1-9F70-498F-91BF-E7F5B6F6227D}" type="presParOf" srcId="{2AF8B750-0B00-4F39-9229-46944C0B7871}" destId="{8E5197D4-D762-46DF-B50C-1D625746B004}" srcOrd="0" destOrd="0" presId="urn:microsoft.com/office/officeart/2009/3/layout/HorizontalOrganizationChart"/>
+    <dgm:cxn modelId="{0E211D67-1FB8-4103-8D2D-A0135345A011}" type="presParOf" srcId="{8E5197D4-D762-46DF-B50C-1D625746B004}" destId="{8C0FB2CF-6962-4612-A99F-1523B036E972}" srcOrd="0" destOrd="0" presId="urn:microsoft.com/office/officeart/2009/3/layout/HorizontalOrganizationChart"/>
+    <dgm:cxn modelId="{C6E1E99D-784E-40C6-805D-CFB45762A6E7}" type="presParOf" srcId="{8E5197D4-D762-46DF-B50C-1D625746B004}" destId="{1635696E-0F08-4266-8F4A-BA4C5CCB131D}" srcOrd="1" destOrd="0" presId="urn:microsoft.com/office/officeart/2009/3/layout/HorizontalOrganizationChart"/>
+    <dgm:cxn modelId="{62CB31FF-74BF-442E-A9FC-5B3833FAE271}" type="presParOf" srcId="{2AF8B750-0B00-4F39-9229-46944C0B7871}" destId="{8D9F969A-966C-4A93-AEA6-B6E9D0A9FECF}" srcOrd="1" destOrd="0" presId="urn:microsoft.com/office/officeart/2009/3/layout/HorizontalOrganizationChart"/>
+    <dgm:cxn modelId="{4D4CD65F-9F06-4840-B35E-61AFFC393138}" type="presParOf" srcId="{8D9F969A-966C-4A93-AEA6-B6E9D0A9FECF}" destId="{0E38AC11-30D6-46F1-9A9D-32B32C6C4104}" srcOrd="0" destOrd="0" presId="urn:microsoft.com/office/officeart/2009/3/layout/HorizontalOrganizationChart"/>
+    <dgm:cxn modelId="{4C991AD0-AE28-476A-BCF8-7901FA1585A7}" type="presParOf" srcId="{8D9F969A-966C-4A93-AEA6-B6E9D0A9FECF}" destId="{BABBB19D-550D-49F0-AFE1-C2402D64D1A5}" srcOrd="1" destOrd="0" presId="urn:microsoft.com/office/officeart/2009/3/layout/HorizontalOrganizationChart"/>
+    <dgm:cxn modelId="{8CE0C95F-D510-45D2-9C48-F2E09BE1D69C}" type="presParOf" srcId="{BABBB19D-550D-49F0-AFE1-C2402D64D1A5}" destId="{78E1D6FB-9B20-4B4E-B6F4-3312366607C7}" srcOrd="0" destOrd="0" presId="urn:microsoft.com/office/officeart/2009/3/layout/HorizontalOrganizationChart"/>
+    <dgm:cxn modelId="{55F7ACF1-ECD7-4886-A83F-773348C010F3}" type="presParOf" srcId="{78E1D6FB-9B20-4B4E-B6F4-3312366607C7}" destId="{1EEEEAA0-BDBD-432A-85B2-452044BC2A8F}" srcOrd="0" destOrd="0" presId="urn:microsoft.com/office/officeart/2009/3/layout/HorizontalOrganizationChart"/>
+    <dgm:cxn modelId="{19B053F7-28EB-4A9E-9289-5AA284C7D091}" type="presParOf" srcId="{78E1D6FB-9B20-4B4E-B6F4-3312366607C7}" destId="{2D070600-3FFB-4384-A7EC-E99AC69D92D4}" srcOrd="1" destOrd="0" presId="urn:microsoft.com/office/officeart/2009/3/layout/HorizontalOrganizationChart"/>
+    <dgm:cxn modelId="{C3720281-4CE7-4106-B9BB-1059A9D8D5AD}" type="presParOf" srcId="{BABBB19D-550D-49F0-AFE1-C2402D64D1A5}" destId="{60D2A064-D854-4637-B8BC-A598AE1508FF}" srcOrd="1" destOrd="0" presId="urn:microsoft.com/office/officeart/2009/3/layout/HorizontalOrganizationChart"/>
+    <dgm:cxn modelId="{AA5875BA-9278-4CAB-914C-EC5E7108BC82}" type="presParOf" srcId="{BABBB19D-550D-49F0-AFE1-C2402D64D1A5}" destId="{4017FEAD-A05D-42BD-AC38-BD599D21DB17}" srcOrd="2" destOrd="0" presId="urn:microsoft.com/office/officeart/2009/3/layout/HorizontalOrganizationChart"/>
+    <dgm:cxn modelId="{365EDF64-3FDA-424F-BA35-3A9AF270EEF1}" type="presParOf" srcId="{8D9F969A-966C-4A93-AEA6-B6E9D0A9FECF}" destId="{E6E15EE1-9CFF-4BF6-89E6-B2078CF271DA}" srcOrd="2" destOrd="0" presId="urn:microsoft.com/office/officeart/2009/3/layout/HorizontalOrganizationChart"/>
+    <dgm:cxn modelId="{0D067B51-5732-41B5-AE0E-95BFB4E47121}" type="presParOf" srcId="{8D9F969A-966C-4A93-AEA6-B6E9D0A9FECF}" destId="{757AC193-A7D0-4767-BFDA-129853A6B628}" srcOrd="3" destOrd="0" presId="urn:microsoft.com/office/officeart/2009/3/layout/HorizontalOrganizationChart"/>
+    <dgm:cxn modelId="{A47DB76A-AEC1-4CF7-90EC-B7282963C9CC}" type="presParOf" srcId="{757AC193-A7D0-4767-BFDA-129853A6B628}" destId="{F5C30B91-068E-43FC-9362-552813E4C632}" srcOrd="0" destOrd="0" presId="urn:microsoft.com/office/officeart/2009/3/layout/HorizontalOrganizationChart"/>
+    <dgm:cxn modelId="{8B61B8C6-FB44-47CB-8DB3-5C8C9F5940B0}" type="presParOf" srcId="{F5C30B91-068E-43FC-9362-552813E4C632}" destId="{4E27151B-5235-41BD-8CD5-32F2D5D2E9FF}" srcOrd="0" destOrd="0" presId="urn:microsoft.com/office/officeart/2009/3/layout/HorizontalOrganizationChart"/>
+    <dgm:cxn modelId="{35F5ADF0-15BC-4E89-9112-8DDBA2C20A33}" type="presParOf" srcId="{F5C30B91-068E-43FC-9362-552813E4C632}" destId="{3725AEFF-706B-4A7B-B9A0-238490510BF3}" srcOrd="1" destOrd="0" presId="urn:microsoft.com/office/officeart/2009/3/layout/HorizontalOrganizationChart"/>
+    <dgm:cxn modelId="{0D86D05D-CF77-40A9-96ED-2F33D6B40843}" type="presParOf" srcId="{757AC193-A7D0-4767-BFDA-129853A6B628}" destId="{E932F3FF-473C-4207-8677-3CA614A4DB11}" srcOrd="1" destOrd="0" presId="urn:microsoft.com/office/officeart/2009/3/layout/HorizontalOrganizationChart"/>
+    <dgm:cxn modelId="{C030987D-4C82-4C03-A9EC-4E390422386C}" type="presParOf" srcId="{757AC193-A7D0-4767-BFDA-129853A6B628}" destId="{FF092039-D371-4FF0-AEB8-A57C4D35CBDA}" srcOrd="2" destOrd="0" presId="urn:microsoft.com/office/officeart/2009/3/layout/HorizontalOrganizationChart"/>
+    <dgm:cxn modelId="{D3530D2E-AB7E-480D-BD86-DC548AAFF2AA}" type="presParOf" srcId="{8D9F969A-966C-4A93-AEA6-B6E9D0A9FECF}" destId="{45584576-267E-4072-AD81-F287BEEA5D83}" srcOrd="4" destOrd="0" presId="urn:microsoft.com/office/officeart/2009/3/layout/HorizontalOrganizationChart"/>
+    <dgm:cxn modelId="{B66D5DC0-589A-4C97-9C48-A69108170CE4}" type="presParOf" srcId="{8D9F969A-966C-4A93-AEA6-B6E9D0A9FECF}" destId="{5FE37109-4634-4A9F-946C-1C603A4F7AE9}" srcOrd="5" destOrd="0" presId="urn:microsoft.com/office/officeart/2009/3/layout/HorizontalOrganizationChart"/>
+    <dgm:cxn modelId="{74A51DEB-E24A-4535-AB58-3690D5154776}" type="presParOf" srcId="{5FE37109-4634-4A9F-946C-1C603A4F7AE9}" destId="{724F5D0C-8BCD-482F-A857-B4968700E32A}" srcOrd="0" destOrd="0" presId="urn:microsoft.com/office/officeart/2009/3/layout/HorizontalOrganizationChart"/>
+    <dgm:cxn modelId="{FB5A11FF-9A60-40EB-BD56-047349FDC4A8}" type="presParOf" srcId="{724F5D0C-8BCD-482F-A857-B4968700E32A}" destId="{9E9D683A-30E7-4C2C-B3BD-0BE9B9477DAD}" srcOrd="0" destOrd="0" presId="urn:microsoft.com/office/officeart/2009/3/layout/HorizontalOrganizationChart"/>
+    <dgm:cxn modelId="{EB07540C-0F2B-4C3A-9A76-995F43F64BD5}" type="presParOf" srcId="{724F5D0C-8BCD-482F-A857-B4968700E32A}" destId="{F13851D0-3441-497F-B5F3-9332051DA3CE}" srcOrd="1" destOrd="0" presId="urn:microsoft.com/office/officeart/2009/3/layout/HorizontalOrganizationChart"/>
+    <dgm:cxn modelId="{8965D0D5-CE27-49FE-9CD3-CAEC3DA1FEED}" type="presParOf" srcId="{5FE37109-4634-4A9F-946C-1C603A4F7AE9}" destId="{B52E8745-7BA4-47B1-812E-10ED45988999}" srcOrd="1" destOrd="0" presId="urn:microsoft.com/office/officeart/2009/3/layout/HorizontalOrganizationChart"/>
+    <dgm:cxn modelId="{33017BC5-C2E2-4F33-9BCE-25C43C938A0C}" type="presParOf" srcId="{5FE37109-4634-4A9F-946C-1C603A4F7AE9}" destId="{4BEA1CC3-D8DB-477D-BA26-358C6164E32B}" srcOrd="2" destOrd="0" presId="urn:microsoft.com/office/officeart/2009/3/layout/HorizontalOrganizationChart"/>
+    <dgm:cxn modelId="{78CBDBB4-8C80-42F9-B66E-8401CF04607F}" type="presParOf" srcId="{2AF8B750-0B00-4F39-9229-46944C0B7871}" destId="{74219CB5-06FB-424E-8869-9D5F68EF2A58}" srcOrd="2" destOrd="0" presId="urn:microsoft.com/office/officeart/2009/3/layout/HorizontalOrganizationChart"/>
+    <dgm:cxn modelId="{17B8B7DA-A254-4AE2-924D-596F6BB86641}" type="presParOf" srcId="{AA6605D3-8178-4FC0-9069-38B8BAB1C15D}" destId="{E6DA6692-5ADE-4C9F-A8D9-CB36C8EDDD7F}" srcOrd="2" destOrd="0" presId="urn:microsoft.com/office/officeart/2009/3/layout/HorizontalOrganizationChart"/>
   </dgm:cxnLst>
   <dgm:bg/>
   <dgm:whole/>
@@ -33716,71 +33399,71 @@
     </dgm:pt>
   </dgm:ptLst>
   <dgm:cxnLst>
-    <dgm:cxn modelId="{CD8DF2D6-04BE-441C-B9BB-3FCBF0AEC5D9}" type="presOf" srcId="{DE163FCE-637D-4492-9EA5-FD9DBDF3F31E}" destId="{5D402E76-F8E4-4103-8624-1B11DCF1668C}" srcOrd="0" destOrd="0" presId="urn:microsoft.com/office/officeart/2009/3/layout/HorizontalOrganizationChart"/>
-    <dgm:cxn modelId="{618C5D26-5F06-4741-89E7-379C86F071AC}" type="presOf" srcId="{80D6803E-C61A-4948-AF37-97609A25FDFF}" destId="{71C44B77-2A5B-40C0-9D22-C3983F5CDD7B}" srcOrd="0" destOrd="0" presId="urn:microsoft.com/office/officeart/2009/3/layout/HorizontalOrganizationChart"/>
-    <dgm:cxn modelId="{A84C9E3F-E7FC-47D2-B68D-9DEA960B5CA8}" type="presOf" srcId="{CC6B5867-39F6-4702-8FF3-D6BEA9D8F0BD}" destId="{92B6C502-8065-477C-8FA6-E24F50A8526B}" srcOrd="1" destOrd="0" presId="urn:microsoft.com/office/officeart/2009/3/layout/HorizontalOrganizationChart"/>
-    <dgm:cxn modelId="{ABA2D56C-2DCA-47F3-8CA9-7DD188924CFA}" type="presOf" srcId="{0AAD89C0-4693-4159-B775-4F3421F1BF24}" destId="{BEF2EECD-A7FA-45DC-93F8-439E37FDD97C}" srcOrd="0" destOrd="0" presId="urn:microsoft.com/office/officeart/2009/3/layout/HorizontalOrganizationChart"/>
-    <dgm:cxn modelId="{F8313D29-D464-4B4C-A8E7-B6F40A6DC8BE}" type="presOf" srcId="{CC6B5867-39F6-4702-8FF3-D6BEA9D8F0BD}" destId="{FF31C2ED-8BB5-4097-8E24-1F260DDEC544}" srcOrd="0" destOrd="0" presId="urn:microsoft.com/office/officeart/2009/3/layout/HorizontalOrganizationChart"/>
-    <dgm:cxn modelId="{B9498C15-4389-418D-A108-475517648BEB}" type="presOf" srcId="{C869D866-B9E8-45F5-8B1D-AF3666146721}" destId="{754B912F-071C-4999-93B2-8E755A9DB2C1}" srcOrd="0" destOrd="0" presId="urn:microsoft.com/office/officeart/2009/3/layout/HorizontalOrganizationChart"/>
-    <dgm:cxn modelId="{50FA7C62-0EB0-4399-8F14-F92BA10EF0EC}" type="presOf" srcId="{04A279BA-DEA9-488F-8D23-561CF58358E4}" destId="{434957ED-9990-4247-B687-842FBC063A26}" srcOrd="1" destOrd="0" presId="urn:microsoft.com/office/officeart/2009/3/layout/HorizontalOrganizationChart"/>
+    <dgm:cxn modelId="{85A1981A-04BF-4164-854F-4875628C3B83}" type="presOf" srcId="{1B56ECF6-EB23-499C-89B6-D2AF51F2D4D2}" destId="{EA0EB95D-BC0A-41E9-8FAE-4CE1A6272274}" srcOrd="0" destOrd="0" presId="urn:microsoft.com/office/officeart/2009/3/layout/HorizontalOrganizationChart"/>
+    <dgm:cxn modelId="{ECA47BE6-097A-4F08-98B3-17EA8A0A1906}" type="presOf" srcId="{48FFA782-9C01-4244-B34F-36E13BA4C5D0}" destId="{166C6100-9B69-44DB-A5F7-5181C57E6A24}" srcOrd="0" destOrd="0" presId="urn:microsoft.com/office/officeart/2009/3/layout/HorizontalOrganizationChart"/>
+    <dgm:cxn modelId="{FF2913C0-F440-4F6E-895C-6F9D47E051F6}" type="presOf" srcId="{CC6B5867-39F6-4702-8FF3-D6BEA9D8F0BD}" destId="{92B6C502-8065-477C-8FA6-E24F50A8526B}" srcOrd="1" destOrd="0" presId="urn:microsoft.com/office/officeart/2009/3/layout/HorizontalOrganizationChart"/>
+    <dgm:cxn modelId="{A2C8C133-E00B-44D2-8CE1-3E88556F7125}" type="presOf" srcId="{C869D866-B9E8-45F5-8B1D-AF3666146721}" destId="{754B912F-071C-4999-93B2-8E755A9DB2C1}" srcOrd="0" destOrd="0" presId="urn:microsoft.com/office/officeart/2009/3/layout/HorizontalOrganizationChart"/>
+    <dgm:cxn modelId="{3CA7CE17-8F5C-4BDF-94E7-21D3A5BD9DD8}" type="presOf" srcId="{CC6B5867-39F6-4702-8FF3-D6BEA9D8F0BD}" destId="{FF31C2ED-8BB5-4097-8E24-1F260DDEC544}" srcOrd="0" destOrd="0" presId="urn:microsoft.com/office/officeart/2009/3/layout/HorizontalOrganizationChart"/>
+    <dgm:cxn modelId="{D9FB162D-8BDA-43DE-9C46-1D4DB4B5A3DB}" srcId="{0AAD89C0-4693-4159-B775-4F3421F1BF24}" destId="{0E7DFD96-D5FC-462C-AF38-F07EF41B0C1C}" srcOrd="0" destOrd="0" parTransId="{80D6803E-C61A-4948-AF37-97609A25FDFF}" sibTransId="{2ED33391-6DE2-488E-BE8E-4BBE705DCA5E}"/>
+    <dgm:cxn modelId="{2309AD44-8C1A-442E-88E4-21683A91C77F}" type="presOf" srcId="{0AAD89C0-4693-4159-B775-4F3421F1BF24}" destId="{BEF2EECD-A7FA-45DC-93F8-439E37FDD97C}" srcOrd="0" destOrd="0" presId="urn:microsoft.com/office/officeart/2009/3/layout/HorizontalOrganizationChart"/>
+    <dgm:cxn modelId="{319B4B3C-B937-4FCA-A676-A4DAD655F8C7}" type="presOf" srcId="{0E7DFD96-D5FC-462C-AF38-F07EF41B0C1C}" destId="{3C41DD64-956A-4F05-BDF1-3224D732801C}" srcOrd="0" destOrd="0" presId="urn:microsoft.com/office/officeart/2009/3/layout/HorizontalOrganizationChart"/>
+    <dgm:cxn modelId="{11884833-38EE-4B4A-855F-733E2E9CBABD}" type="presOf" srcId="{734C8444-C0DC-44BD-901A-587D8E8CC45F}" destId="{51063709-6E8C-45C4-B359-DF5B821F0AE6}" srcOrd="0" destOrd="0" presId="urn:microsoft.com/office/officeart/2009/3/layout/HorizontalOrganizationChart"/>
+    <dgm:cxn modelId="{D241788A-2FA3-4C1E-807A-6A2777B0E1E2}" type="presOf" srcId="{0AAD89C0-4693-4159-B775-4F3421F1BF24}" destId="{F6A03E81-61AC-4A66-873C-32B20212B602}" srcOrd="1" destOrd="0" presId="urn:microsoft.com/office/officeart/2009/3/layout/HorizontalOrganizationChart"/>
+    <dgm:cxn modelId="{55042C85-8E91-491F-A5B0-B4B45BDDA437}" type="presOf" srcId="{0E7DFD96-D5FC-462C-AF38-F07EF41B0C1C}" destId="{EE699261-32FE-4F19-83FD-A9552156D212}" srcOrd="1" destOrd="0" presId="urn:microsoft.com/office/officeart/2009/3/layout/HorizontalOrganizationChart"/>
+    <dgm:cxn modelId="{6078C09E-D66A-4DFF-ADC8-1AC6E83B3E14}" type="presOf" srcId="{187460C9-6159-48A0-AAD2-CC97524DF899}" destId="{E88C1C6A-1B01-4BD1-A8D0-B7EA7D1A74A6}" srcOrd="0" destOrd="0" presId="urn:microsoft.com/office/officeart/2009/3/layout/HorizontalOrganizationChart"/>
+    <dgm:cxn modelId="{847079F1-9560-4B4C-AE46-4478666F6B28}" type="presOf" srcId="{04A279BA-DEA9-488F-8D23-561CF58358E4}" destId="{212FF554-8FF4-4D29-9BF6-B4BDAE545E33}" srcOrd="0" destOrd="0" presId="urn:microsoft.com/office/officeart/2009/3/layout/HorizontalOrganizationChart"/>
+    <dgm:cxn modelId="{5AC5FB51-4934-4185-B892-89711464054F}" type="presOf" srcId="{48FFA782-9C01-4244-B34F-36E13BA4C5D0}" destId="{D467C962-9F07-4C0B-B87A-CF6A311C4579}" srcOrd="1" destOrd="0" presId="urn:microsoft.com/office/officeart/2009/3/layout/HorizontalOrganizationChart"/>
+    <dgm:cxn modelId="{6ECC2F35-CB37-45A8-8F7E-0BD741BBC63A}" srcId="{04A279BA-DEA9-488F-8D23-561CF58358E4}" destId="{48FFA782-9C01-4244-B34F-36E13BA4C5D0}" srcOrd="0" destOrd="0" parTransId="{1B56ECF6-EB23-499C-89B6-D2AF51F2D4D2}" sibTransId="{31CE8638-1D76-4C32-9F38-92BA868E8BC9}"/>
+    <dgm:cxn modelId="{18776A87-76E5-4BE3-B0C5-A7EA1B1F894D}" srcId="{187460C9-6159-48A0-AAD2-CC97524DF899}" destId="{04A279BA-DEA9-488F-8D23-561CF58358E4}" srcOrd="0" destOrd="0" parTransId="{B6528697-9586-48A8-B64A-E8C4229F9AC8}" sibTransId="{1E2D7010-A57C-42B2-A317-ED96AB7FAF02}"/>
     <dgm:cxn modelId="{7EDCDF09-3610-4EFF-819E-DA0026419932}" srcId="{04A279BA-DEA9-488F-8D23-561CF58358E4}" destId="{0AAD89C0-4693-4159-B775-4F3421F1BF24}" srcOrd="1" destOrd="0" parTransId="{C869D866-B9E8-45F5-8B1D-AF3666146721}" sibTransId="{09B8981C-E41B-4077-B16C-B7EFD1114643}"/>
-    <dgm:cxn modelId="{C917659F-B48A-4E21-9B7E-6F4FD7663E8D}" type="presOf" srcId="{00548C38-A3C0-437D-A5F6-E2BF1A5B0942}" destId="{172D1648-CE9E-4E94-82FD-995361B5B7CA}" srcOrd="1" destOrd="0" presId="urn:microsoft.com/office/officeart/2009/3/layout/HorizontalOrganizationChart"/>
-    <dgm:cxn modelId="{B2AAFDC9-9CA8-46D5-8BBE-D249B8ED98A9}" type="presOf" srcId="{0E7DFD96-D5FC-462C-AF38-F07EF41B0C1C}" destId="{EE699261-32FE-4F19-83FD-A9552156D212}" srcOrd="1" destOrd="0" presId="urn:microsoft.com/office/officeart/2009/3/layout/HorizontalOrganizationChart"/>
-    <dgm:cxn modelId="{794AE5D5-5A13-413E-8BD5-6B7D8474E2AD}" type="presOf" srcId="{187460C9-6159-48A0-AAD2-CC97524DF899}" destId="{E88C1C6A-1B01-4BD1-A8D0-B7EA7D1A74A6}" srcOrd="0" destOrd="0" presId="urn:microsoft.com/office/officeart/2009/3/layout/HorizontalOrganizationChart"/>
-    <dgm:cxn modelId="{6ECC2F35-CB37-45A8-8F7E-0BD741BBC63A}" srcId="{04A279BA-DEA9-488F-8D23-561CF58358E4}" destId="{48FFA782-9C01-4244-B34F-36E13BA4C5D0}" srcOrd="0" destOrd="0" parTransId="{1B56ECF6-EB23-499C-89B6-D2AF51F2D4D2}" sibTransId="{31CE8638-1D76-4C32-9F38-92BA868E8BC9}"/>
-    <dgm:cxn modelId="{268A4093-A6DF-4E65-86C1-03C85A54C5ED}" type="presOf" srcId="{04A279BA-DEA9-488F-8D23-561CF58358E4}" destId="{212FF554-8FF4-4D29-9BF6-B4BDAE545E33}" srcOrd="0" destOrd="0" presId="urn:microsoft.com/office/officeart/2009/3/layout/HorizontalOrganizationChart"/>
-    <dgm:cxn modelId="{4FBC57B4-2FEA-4D46-8B5B-12C8D651719C}" type="presOf" srcId="{0E7DFD96-D5FC-462C-AF38-F07EF41B0C1C}" destId="{3C41DD64-956A-4F05-BDF1-3224D732801C}" srcOrd="0" destOrd="0" presId="urn:microsoft.com/office/officeart/2009/3/layout/HorizontalOrganizationChart"/>
-    <dgm:cxn modelId="{F0E43EF8-262D-4C5E-A79C-F89C413F6B72}" type="presOf" srcId="{734C8444-C0DC-44BD-901A-587D8E8CC45F}" destId="{51063709-6E8C-45C4-B359-DF5B821F0AE6}" srcOrd="0" destOrd="0" presId="urn:microsoft.com/office/officeart/2009/3/layout/HorizontalOrganizationChart"/>
-    <dgm:cxn modelId="{1117D9AE-8754-4391-AC90-094D0975AD6F}" type="presOf" srcId="{0AAD89C0-4693-4159-B775-4F3421F1BF24}" destId="{F6A03E81-61AC-4A66-873C-32B20212B602}" srcOrd="1" destOrd="0" presId="urn:microsoft.com/office/officeart/2009/3/layout/HorizontalOrganizationChart"/>
-    <dgm:cxn modelId="{18776A87-76E5-4BE3-B0C5-A7EA1B1F894D}" srcId="{187460C9-6159-48A0-AAD2-CC97524DF899}" destId="{04A279BA-DEA9-488F-8D23-561CF58358E4}" srcOrd="0" destOrd="0" parTransId="{B6528697-9586-48A8-B64A-E8C4229F9AC8}" sibTransId="{1E2D7010-A57C-42B2-A317-ED96AB7FAF02}"/>
+    <dgm:cxn modelId="{5641C5D0-ED17-4F4A-9997-93BF743D06E0}" type="presOf" srcId="{80D6803E-C61A-4948-AF37-97609A25FDFF}" destId="{71C44B77-2A5B-40C0-9D22-C3983F5CDD7B}" srcOrd="0" destOrd="0" presId="urn:microsoft.com/office/officeart/2009/3/layout/HorizontalOrganizationChart"/>
+    <dgm:cxn modelId="{D68757E6-B993-42C7-95E3-B2B373FB1025}" type="presOf" srcId="{00548C38-A3C0-437D-A5F6-E2BF1A5B0942}" destId="{E896C590-8910-4DC9-9096-BDE16473033C}" srcOrd="0" destOrd="0" presId="urn:microsoft.com/office/officeart/2009/3/layout/HorizontalOrganizationChart"/>
+    <dgm:cxn modelId="{01A826FB-953C-4260-B554-56666CEA9904}" type="presOf" srcId="{00548C38-A3C0-437D-A5F6-E2BF1A5B0942}" destId="{172D1648-CE9E-4E94-82FD-995361B5B7CA}" srcOrd="1" destOrd="0" presId="urn:microsoft.com/office/officeart/2009/3/layout/HorizontalOrganizationChart"/>
+    <dgm:cxn modelId="{3B423CB3-D237-4642-8452-8C9D860490DA}" srcId="{48FFA782-9C01-4244-B34F-36E13BA4C5D0}" destId="{CC6B5867-39F6-4702-8FF3-D6BEA9D8F0BD}" srcOrd="1" destOrd="0" parTransId="{734C8444-C0DC-44BD-901A-587D8E8CC45F}" sibTransId="{E382E052-A715-41E6-A83F-AD26A840B282}"/>
     <dgm:cxn modelId="{96DDE97D-7E04-4D25-8687-53DFA0BEF88E}" srcId="{48FFA782-9C01-4244-B34F-36E13BA4C5D0}" destId="{00548C38-A3C0-437D-A5F6-E2BF1A5B0942}" srcOrd="0" destOrd="0" parTransId="{DE163FCE-637D-4492-9EA5-FD9DBDF3F31E}" sibTransId="{0FAD9211-0F9A-48F5-8D83-BDCFDA79F9D1}"/>
-    <dgm:cxn modelId="{2AFE2297-B069-40DE-B581-F82D907A17A3}" type="presOf" srcId="{48FFA782-9C01-4244-B34F-36E13BA4C5D0}" destId="{166C6100-9B69-44DB-A5F7-5181C57E6A24}" srcOrd="0" destOrd="0" presId="urn:microsoft.com/office/officeart/2009/3/layout/HorizontalOrganizationChart"/>
-    <dgm:cxn modelId="{491C450F-3C4A-42F5-887A-062275853457}" type="presOf" srcId="{00548C38-A3C0-437D-A5F6-E2BF1A5B0942}" destId="{E896C590-8910-4DC9-9096-BDE16473033C}" srcOrd="0" destOrd="0" presId="urn:microsoft.com/office/officeart/2009/3/layout/HorizontalOrganizationChart"/>
-    <dgm:cxn modelId="{D9FB162D-8BDA-43DE-9C46-1D4DB4B5A3DB}" srcId="{0AAD89C0-4693-4159-B775-4F3421F1BF24}" destId="{0E7DFD96-D5FC-462C-AF38-F07EF41B0C1C}" srcOrd="0" destOrd="0" parTransId="{80D6803E-C61A-4948-AF37-97609A25FDFF}" sibTransId="{2ED33391-6DE2-488E-BE8E-4BBE705DCA5E}"/>
-    <dgm:cxn modelId="{3B423CB3-D237-4642-8452-8C9D860490DA}" srcId="{48FFA782-9C01-4244-B34F-36E13BA4C5D0}" destId="{CC6B5867-39F6-4702-8FF3-D6BEA9D8F0BD}" srcOrd="1" destOrd="0" parTransId="{734C8444-C0DC-44BD-901A-587D8E8CC45F}" sibTransId="{E382E052-A715-41E6-A83F-AD26A840B282}"/>
-    <dgm:cxn modelId="{BA1FB9FF-63D2-4408-886C-4629A08D7E7C}" type="presOf" srcId="{48FFA782-9C01-4244-B34F-36E13BA4C5D0}" destId="{D467C962-9F07-4C0B-B87A-CF6A311C4579}" srcOrd="1" destOrd="0" presId="urn:microsoft.com/office/officeart/2009/3/layout/HorizontalOrganizationChart"/>
-    <dgm:cxn modelId="{E67550BF-1045-4519-A3A3-E01EE69BC15A}" type="presOf" srcId="{1B56ECF6-EB23-499C-89B6-D2AF51F2D4D2}" destId="{EA0EB95D-BC0A-41E9-8FAE-4CE1A6272274}" srcOrd="0" destOrd="0" presId="urn:microsoft.com/office/officeart/2009/3/layout/HorizontalOrganizationChart"/>
-    <dgm:cxn modelId="{68B5B9ED-E827-42EC-8907-E1D7132D28C6}" type="presParOf" srcId="{E88C1C6A-1B01-4BD1-A8D0-B7EA7D1A74A6}" destId="{830F58A8-C48A-4B1A-A446-EAC0CB317B96}" srcOrd="0" destOrd="0" presId="urn:microsoft.com/office/officeart/2009/3/layout/HorizontalOrganizationChart"/>
-    <dgm:cxn modelId="{C45CF063-9F66-481C-AACB-F166D13BA3C7}" type="presParOf" srcId="{830F58A8-C48A-4B1A-A446-EAC0CB317B96}" destId="{75884247-B412-41CC-86A3-4FFE7191C7DB}" srcOrd="0" destOrd="0" presId="urn:microsoft.com/office/officeart/2009/3/layout/HorizontalOrganizationChart"/>
-    <dgm:cxn modelId="{0BD901DA-9FD1-4B55-8C11-5AD999EDC213}" type="presParOf" srcId="{75884247-B412-41CC-86A3-4FFE7191C7DB}" destId="{212FF554-8FF4-4D29-9BF6-B4BDAE545E33}" srcOrd="0" destOrd="0" presId="urn:microsoft.com/office/officeart/2009/3/layout/HorizontalOrganizationChart"/>
-    <dgm:cxn modelId="{BD9D15CA-F8B7-41BD-B848-EC6679698723}" type="presParOf" srcId="{75884247-B412-41CC-86A3-4FFE7191C7DB}" destId="{434957ED-9990-4247-B687-842FBC063A26}" srcOrd="1" destOrd="0" presId="urn:microsoft.com/office/officeart/2009/3/layout/HorizontalOrganizationChart"/>
-    <dgm:cxn modelId="{7BE8A178-0D37-44EE-8747-F8290C999C97}" type="presParOf" srcId="{830F58A8-C48A-4B1A-A446-EAC0CB317B96}" destId="{759B88C9-8D71-4F99-93CE-9FA8163D88C9}" srcOrd="1" destOrd="0" presId="urn:microsoft.com/office/officeart/2009/3/layout/HorizontalOrganizationChart"/>
-    <dgm:cxn modelId="{99D7640A-D47F-4261-8C24-5ABFD092C308}" type="presParOf" srcId="{759B88C9-8D71-4F99-93CE-9FA8163D88C9}" destId="{EA0EB95D-BC0A-41E9-8FAE-4CE1A6272274}" srcOrd="0" destOrd="0" presId="urn:microsoft.com/office/officeart/2009/3/layout/HorizontalOrganizationChart"/>
-    <dgm:cxn modelId="{E448E0B6-F0D0-46F3-B6C3-B2606F622031}" type="presParOf" srcId="{759B88C9-8D71-4F99-93CE-9FA8163D88C9}" destId="{2C79DF0A-629A-4041-8734-57047A8F003C}" srcOrd="1" destOrd="0" presId="urn:microsoft.com/office/officeart/2009/3/layout/HorizontalOrganizationChart"/>
-    <dgm:cxn modelId="{385F82C9-4BB3-41E7-88C2-A32E6D327BC1}" type="presParOf" srcId="{2C79DF0A-629A-4041-8734-57047A8F003C}" destId="{A7F2B5B7-9CB3-4439-AB06-BA1CDCA595D6}" srcOrd="0" destOrd="0" presId="urn:microsoft.com/office/officeart/2009/3/layout/HorizontalOrganizationChart"/>
-    <dgm:cxn modelId="{2B47474F-FBE5-48D2-9B95-A97216784E99}" type="presParOf" srcId="{A7F2B5B7-9CB3-4439-AB06-BA1CDCA595D6}" destId="{166C6100-9B69-44DB-A5F7-5181C57E6A24}" srcOrd="0" destOrd="0" presId="urn:microsoft.com/office/officeart/2009/3/layout/HorizontalOrganizationChart"/>
-    <dgm:cxn modelId="{C7F81C0F-A19C-4C5A-AC74-1083F028FBA5}" type="presParOf" srcId="{A7F2B5B7-9CB3-4439-AB06-BA1CDCA595D6}" destId="{D467C962-9F07-4C0B-B87A-CF6A311C4579}" srcOrd="1" destOrd="0" presId="urn:microsoft.com/office/officeart/2009/3/layout/HorizontalOrganizationChart"/>
-    <dgm:cxn modelId="{86955C27-958F-4414-BC08-36D438610E39}" type="presParOf" srcId="{2C79DF0A-629A-4041-8734-57047A8F003C}" destId="{B8879ED5-5CC4-4C70-B787-A464F21E5A82}" srcOrd="1" destOrd="0" presId="urn:microsoft.com/office/officeart/2009/3/layout/HorizontalOrganizationChart"/>
-    <dgm:cxn modelId="{98E36A2A-4C32-4119-8C37-7871893019A4}" type="presParOf" srcId="{B8879ED5-5CC4-4C70-B787-A464F21E5A82}" destId="{5D402E76-F8E4-4103-8624-1B11DCF1668C}" srcOrd="0" destOrd="0" presId="urn:microsoft.com/office/officeart/2009/3/layout/HorizontalOrganizationChart"/>
-    <dgm:cxn modelId="{94E750AD-1EB5-4917-9F79-BD339EA50005}" type="presParOf" srcId="{B8879ED5-5CC4-4C70-B787-A464F21E5A82}" destId="{116CA39D-3F1F-4063-8540-4364D7CE5607}" srcOrd="1" destOrd="0" presId="urn:microsoft.com/office/officeart/2009/3/layout/HorizontalOrganizationChart"/>
-    <dgm:cxn modelId="{D131058D-5849-4DD1-80B3-EC34C44F8867}" type="presParOf" srcId="{116CA39D-3F1F-4063-8540-4364D7CE5607}" destId="{3A27BB5B-79D9-40FD-B3E2-85F1AA510259}" srcOrd="0" destOrd="0" presId="urn:microsoft.com/office/officeart/2009/3/layout/HorizontalOrganizationChart"/>
-    <dgm:cxn modelId="{05911431-1B2A-4026-8FA2-6AE4CF84317B}" type="presParOf" srcId="{3A27BB5B-79D9-40FD-B3E2-85F1AA510259}" destId="{E896C590-8910-4DC9-9096-BDE16473033C}" srcOrd="0" destOrd="0" presId="urn:microsoft.com/office/officeart/2009/3/layout/HorizontalOrganizationChart"/>
-    <dgm:cxn modelId="{3666E323-592C-4AAB-B5DD-049D228EBDCE}" type="presParOf" srcId="{3A27BB5B-79D9-40FD-B3E2-85F1AA510259}" destId="{172D1648-CE9E-4E94-82FD-995361B5B7CA}" srcOrd="1" destOrd="0" presId="urn:microsoft.com/office/officeart/2009/3/layout/HorizontalOrganizationChart"/>
-    <dgm:cxn modelId="{48469DDF-C936-4742-AEE7-B37DA00420FA}" type="presParOf" srcId="{116CA39D-3F1F-4063-8540-4364D7CE5607}" destId="{B4815157-319F-4173-ACBB-B78C4B688A6A}" srcOrd="1" destOrd="0" presId="urn:microsoft.com/office/officeart/2009/3/layout/HorizontalOrganizationChart"/>
-    <dgm:cxn modelId="{2C22010A-0AFF-4AA1-AA68-D1AE1D66E77D}" type="presParOf" srcId="{116CA39D-3F1F-4063-8540-4364D7CE5607}" destId="{4B2D1FDB-A3C8-4C05-B9D8-483D7B63EB0A}" srcOrd="2" destOrd="0" presId="urn:microsoft.com/office/officeart/2009/3/layout/HorizontalOrganizationChart"/>
-    <dgm:cxn modelId="{1C5BF7F5-9F22-4747-9FE9-3F5608C99117}" type="presParOf" srcId="{B8879ED5-5CC4-4C70-B787-A464F21E5A82}" destId="{51063709-6E8C-45C4-B359-DF5B821F0AE6}" srcOrd="2" destOrd="0" presId="urn:microsoft.com/office/officeart/2009/3/layout/HorizontalOrganizationChart"/>
-    <dgm:cxn modelId="{A8664432-B3B5-4BE0-9156-68785309B83A}" type="presParOf" srcId="{B8879ED5-5CC4-4C70-B787-A464F21E5A82}" destId="{20DE5D06-E441-4C4F-B044-72450EFD7B90}" srcOrd="3" destOrd="0" presId="urn:microsoft.com/office/officeart/2009/3/layout/HorizontalOrganizationChart"/>
-    <dgm:cxn modelId="{F7120B4F-8820-43F4-B36A-982484DA3DE6}" type="presParOf" srcId="{20DE5D06-E441-4C4F-B044-72450EFD7B90}" destId="{C70F00C4-AD59-42CB-9323-4F613C3A5601}" srcOrd="0" destOrd="0" presId="urn:microsoft.com/office/officeart/2009/3/layout/HorizontalOrganizationChart"/>
-    <dgm:cxn modelId="{97887E93-8836-433E-B7EE-20FAC7BDC610}" type="presParOf" srcId="{C70F00C4-AD59-42CB-9323-4F613C3A5601}" destId="{FF31C2ED-8BB5-4097-8E24-1F260DDEC544}" srcOrd="0" destOrd="0" presId="urn:microsoft.com/office/officeart/2009/3/layout/HorizontalOrganizationChart"/>
-    <dgm:cxn modelId="{AC3856F2-7F7F-4169-8C29-78FBFF569EAF}" type="presParOf" srcId="{C70F00C4-AD59-42CB-9323-4F613C3A5601}" destId="{92B6C502-8065-477C-8FA6-E24F50A8526B}" srcOrd="1" destOrd="0" presId="urn:microsoft.com/office/officeart/2009/3/layout/HorizontalOrganizationChart"/>
-    <dgm:cxn modelId="{95487C2D-98CB-43E5-8D18-052765917254}" type="presParOf" srcId="{20DE5D06-E441-4C4F-B044-72450EFD7B90}" destId="{A79A673B-5294-4668-98CD-89F8E4D1AA6D}" srcOrd="1" destOrd="0" presId="urn:microsoft.com/office/officeart/2009/3/layout/HorizontalOrganizationChart"/>
-    <dgm:cxn modelId="{14BA3AC5-2C6C-4064-9DCB-D085DF154689}" type="presParOf" srcId="{20DE5D06-E441-4C4F-B044-72450EFD7B90}" destId="{FFD44F2E-887C-4F8F-BBC7-46A569B7EEF8}" srcOrd="2" destOrd="0" presId="urn:microsoft.com/office/officeart/2009/3/layout/HorizontalOrganizationChart"/>
-    <dgm:cxn modelId="{A888B824-992C-4041-989A-284BAF704401}" type="presParOf" srcId="{2C79DF0A-629A-4041-8734-57047A8F003C}" destId="{7D24D853-1C79-4ECE-ACD9-BDD13C988E2A}" srcOrd="2" destOrd="0" presId="urn:microsoft.com/office/officeart/2009/3/layout/HorizontalOrganizationChart"/>
-    <dgm:cxn modelId="{98EF2F15-0AFF-4591-9024-C21BF972009E}" type="presParOf" srcId="{759B88C9-8D71-4F99-93CE-9FA8163D88C9}" destId="{754B912F-071C-4999-93B2-8E755A9DB2C1}" srcOrd="2" destOrd="0" presId="urn:microsoft.com/office/officeart/2009/3/layout/HorizontalOrganizationChart"/>
-    <dgm:cxn modelId="{33EA9C98-45D8-4E89-B37B-9FF90177E00E}" type="presParOf" srcId="{759B88C9-8D71-4F99-93CE-9FA8163D88C9}" destId="{5ECC1179-597B-446F-A26D-79224659AB29}" srcOrd="3" destOrd="0" presId="urn:microsoft.com/office/officeart/2009/3/layout/HorizontalOrganizationChart"/>
-    <dgm:cxn modelId="{EACF5A28-17D1-4E91-B6DA-9597F747EDA6}" type="presParOf" srcId="{5ECC1179-597B-446F-A26D-79224659AB29}" destId="{0C32566D-C181-49F1-8CC4-1BFE4E6CD1BD}" srcOrd="0" destOrd="0" presId="urn:microsoft.com/office/officeart/2009/3/layout/HorizontalOrganizationChart"/>
-    <dgm:cxn modelId="{CD416AFC-4908-432F-A071-D6AA74252734}" type="presParOf" srcId="{0C32566D-C181-49F1-8CC4-1BFE4E6CD1BD}" destId="{BEF2EECD-A7FA-45DC-93F8-439E37FDD97C}" srcOrd="0" destOrd="0" presId="urn:microsoft.com/office/officeart/2009/3/layout/HorizontalOrganizationChart"/>
-    <dgm:cxn modelId="{B1DB9A88-AF1C-4031-B071-A5AD8B95AA46}" type="presParOf" srcId="{0C32566D-C181-49F1-8CC4-1BFE4E6CD1BD}" destId="{F6A03E81-61AC-4A66-873C-32B20212B602}" srcOrd="1" destOrd="0" presId="urn:microsoft.com/office/officeart/2009/3/layout/HorizontalOrganizationChart"/>
-    <dgm:cxn modelId="{66543243-2E73-41C6-9C6C-EFA8F58B98D4}" type="presParOf" srcId="{5ECC1179-597B-446F-A26D-79224659AB29}" destId="{0F3F2FEB-A2CA-4EAD-8628-5D9ED1E2DBFE}" srcOrd="1" destOrd="0" presId="urn:microsoft.com/office/officeart/2009/3/layout/HorizontalOrganizationChart"/>
-    <dgm:cxn modelId="{0B026087-D969-4957-B0A7-BFA44F176C1B}" type="presParOf" srcId="{0F3F2FEB-A2CA-4EAD-8628-5D9ED1E2DBFE}" destId="{71C44B77-2A5B-40C0-9D22-C3983F5CDD7B}" srcOrd="0" destOrd="0" presId="urn:microsoft.com/office/officeart/2009/3/layout/HorizontalOrganizationChart"/>
-    <dgm:cxn modelId="{F46EF3B0-2591-471E-8C8F-1A8A2AA4E5FF}" type="presParOf" srcId="{0F3F2FEB-A2CA-4EAD-8628-5D9ED1E2DBFE}" destId="{FF550994-6A34-43AC-95CF-23D77337C6EB}" srcOrd="1" destOrd="0" presId="urn:microsoft.com/office/officeart/2009/3/layout/HorizontalOrganizationChart"/>
-    <dgm:cxn modelId="{4844EFF6-E206-4BDB-9BC1-4219A14E04C8}" type="presParOf" srcId="{FF550994-6A34-43AC-95CF-23D77337C6EB}" destId="{59DB8727-EE37-4EAA-9FCD-3AB96B2E550A}" srcOrd="0" destOrd="0" presId="urn:microsoft.com/office/officeart/2009/3/layout/HorizontalOrganizationChart"/>
-    <dgm:cxn modelId="{24789CCD-DE2B-4078-B395-04AFC802CC39}" type="presParOf" srcId="{59DB8727-EE37-4EAA-9FCD-3AB96B2E550A}" destId="{3C41DD64-956A-4F05-BDF1-3224D732801C}" srcOrd="0" destOrd="0" presId="urn:microsoft.com/office/officeart/2009/3/layout/HorizontalOrganizationChart"/>
-    <dgm:cxn modelId="{460610AE-A855-47B6-BC54-FCDE25DDB37B}" type="presParOf" srcId="{59DB8727-EE37-4EAA-9FCD-3AB96B2E550A}" destId="{EE699261-32FE-4F19-83FD-A9552156D212}" srcOrd="1" destOrd="0" presId="urn:microsoft.com/office/officeart/2009/3/layout/HorizontalOrganizationChart"/>
-    <dgm:cxn modelId="{3BD83171-A033-4A50-A213-4AAEFF994C1D}" type="presParOf" srcId="{FF550994-6A34-43AC-95CF-23D77337C6EB}" destId="{7A47FFAB-8E7A-44AD-8054-918F5E383F4E}" srcOrd="1" destOrd="0" presId="urn:microsoft.com/office/officeart/2009/3/layout/HorizontalOrganizationChart"/>
-    <dgm:cxn modelId="{C639A1B8-05E6-4CFE-9949-9DE813EB68E8}" type="presParOf" srcId="{FF550994-6A34-43AC-95CF-23D77337C6EB}" destId="{CA0FF8F9-CDBF-4AF8-B199-C77E4E672679}" srcOrd="2" destOrd="0" presId="urn:microsoft.com/office/officeart/2009/3/layout/HorizontalOrganizationChart"/>
-    <dgm:cxn modelId="{C1A4F8D5-F202-462E-868C-B52C171C25D0}" type="presParOf" srcId="{5ECC1179-597B-446F-A26D-79224659AB29}" destId="{8FA7E37E-5DBB-492E-A1BA-39E2CA6587A9}" srcOrd="2" destOrd="0" presId="urn:microsoft.com/office/officeart/2009/3/layout/HorizontalOrganizationChart"/>
-    <dgm:cxn modelId="{316F70F5-92C1-409D-A818-FDD9DEB6488D}" type="presParOf" srcId="{830F58A8-C48A-4B1A-A446-EAC0CB317B96}" destId="{67B6D9F0-E82D-42D7-AD9F-9D3D1436297D}" srcOrd="2" destOrd="0" presId="urn:microsoft.com/office/officeart/2009/3/layout/HorizontalOrganizationChart"/>
+    <dgm:cxn modelId="{E78E4835-7E71-4C45-A232-C9637EBB2308}" type="presOf" srcId="{DE163FCE-637D-4492-9EA5-FD9DBDF3F31E}" destId="{5D402E76-F8E4-4103-8624-1B11DCF1668C}" srcOrd="0" destOrd="0" presId="urn:microsoft.com/office/officeart/2009/3/layout/HorizontalOrganizationChart"/>
+    <dgm:cxn modelId="{3468AE54-2B76-4662-859A-09CC3D77E66B}" type="presOf" srcId="{04A279BA-DEA9-488F-8D23-561CF58358E4}" destId="{434957ED-9990-4247-B687-842FBC063A26}" srcOrd="1" destOrd="0" presId="urn:microsoft.com/office/officeart/2009/3/layout/HorizontalOrganizationChart"/>
+    <dgm:cxn modelId="{719AE106-DA2B-43E9-9304-533FEEC81A05}" type="presParOf" srcId="{E88C1C6A-1B01-4BD1-A8D0-B7EA7D1A74A6}" destId="{830F58A8-C48A-4B1A-A446-EAC0CB317B96}" srcOrd="0" destOrd="0" presId="urn:microsoft.com/office/officeart/2009/3/layout/HorizontalOrganizationChart"/>
+    <dgm:cxn modelId="{F7F38ED0-5BF0-4F0B-8010-DA7EE6B6E918}" type="presParOf" srcId="{830F58A8-C48A-4B1A-A446-EAC0CB317B96}" destId="{75884247-B412-41CC-86A3-4FFE7191C7DB}" srcOrd="0" destOrd="0" presId="urn:microsoft.com/office/officeart/2009/3/layout/HorizontalOrganizationChart"/>
+    <dgm:cxn modelId="{3C49A48E-D67E-486D-B098-17F71DABC24A}" type="presParOf" srcId="{75884247-B412-41CC-86A3-4FFE7191C7DB}" destId="{212FF554-8FF4-4D29-9BF6-B4BDAE545E33}" srcOrd="0" destOrd="0" presId="urn:microsoft.com/office/officeart/2009/3/layout/HorizontalOrganizationChart"/>
+    <dgm:cxn modelId="{159AEDBE-AB72-4BFF-BC6A-571D671BB2C7}" type="presParOf" srcId="{75884247-B412-41CC-86A3-4FFE7191C7DB}" destId="{434957ED-9990-4247-B687-842FBC063A26}" srcOrd="1" destOrd="0" presId="urn:microsoft.com/office/officeart/2009/3/layout/HorizontalOrganizationChart"/>
+    <dgm:cxn modelId="{6D5952CE-621C-4780-83A4-9AC63810CFA6}" type="presParOf" srcId="{830F58A8-C48A-4B1A-A446-EAC0CB317B96}" destId="{759B88C9-8D71-4F99-93CE-9FA8163D88C9}" srcOrd="1" destOrd="0" presId="urn:microsoft.com/office/officeart/2009/3/layout/HorizontalOrganizationChart"/>
+    <dgm:cxn modelId="{5AB59DE2-AD80-4C20-84C1-D4493A0B8C38}" type="presParOf" srcId="{759B88C9-8D71-4F99-93CE-9FA8163D88C9}" destId="{EA0EB95D-BC0A-41E9-8FAE-4CE1A6272274}" srcOrd="0" destOrd="0" presId="urn:microsoft.com/office/officeart/2009/3/layout/HorizontalOrganizationChart"/>
+    <dgm:cxn modelId="{8D118A5D-631F-4FEE-A65F-2CB04181FD77}" type="presParOf" srcId="{759B88C9-8D71-4F99-93CE-9FA8163D88C9}" destId="{2C79DF0A-629A-4041-8734-57047A8F003C}" srcOrd="1" destOrd="0" presId="urn:microsoft.com/office/officeart/2009/3/layout/HorizontalOrganizationChart"/>
+    <dgm:cxn modelId="{1D56853E-34D6-4F48-B9BA-3BBDF809F9E1}" type="presParOf" srcId="{2C79DF0A-629A-4041-8734-57047A8F003C}" destId="{A7F2B5B7-9CB3-4439-AB06-BA1CDCA595D6}" srcOrd="0" destOrd="0" presId="urn:microsoft.com/office/officeart/2009/3/layout/HorizontalOrganizationChart"/>
+    <dgm:cxn modelId="{BDC15934-F762-46DC-8FE1-807A9B519FC2}" type="presParOf" srcId="{A7F2B5B7-9CB3-4439-AB06-BA1CDCA595D6}" destId="{166C6100-9B69-44DB-A5F7-5181C57E6A24}" srcOrd="0" destOrd="0" presId="urn:microsoft.com/office/officeart/2009/3/layout/HorizontalOrganizationChart"/>
+    <dgm:cxn modelId="{F126AB0F-B1A9-4FF4-BA79-52EF5FC5B51E}" type="presParOf" srcId="{A7F2B5B7-9CB3-4439-AB06-BA1CDCA595D6}" destId="{D467C962-9F07-4C0B-B87A-CF6A311C4579}" srcOrd="1" destOrd="0" presId="urn:microsoft.com/office/officeart/2009/3/layout/HorizontalOrganizationChart"/>
+    <dgm:cxn modelId="{7D2BC843-6D0A-479A-A9A6-7DAB2916D2C1}" type="presParOf" srcId="{2C79DF0A-629A-4041-8734-57047A8F003C}" destId="{B8879ED5-5CC4-4C70-B787-A464F21E5A82}" srcOrd="1" destOrd="0" presId="urn:microsoft.com/office/officeart/2009/3/layout/HorizontalOrganizationChart"/>
+    <dgm:cxn modelId="{2EA7375D-FEDB-4031-B23C-7EF9128ABEB2}" type="presParOf" srcId="{B8879ED5-5CC4-4C70-B787-A464F21E5A82}" destId="{5D402E76-F8E4-4103-8624-1B11DCF1668C}" srcOrd="0" destOrd="0" presId="urn:microsoft.com/office/officeart/2009/3/layout/HorizontalOrganizationChart"/>
+    <dgm:cxn modelId="{5642D185-5653-4E72-BB8C-0751969A7009}" type="presParOf" srcId="{B8879ED5-5CC4-4C70-B787-A464F21E5A82}" destId="{116CA39D-3F1F-4063-8540-4364D7CE5607}" srcOrd="1" destOrd="0" presId="urn:microsoft.com/office/officeart/2009/3/layout/HorizontalOrganizationChart"/>
+    <dgm:cxn modelId="{B100E582-5F29-4A94-9C9F-C39BDE207A3F}" type="presParOf" srcId="{116CA39D-3F1F-4063-8540-4364D7CE5607}" destId="{3A27BB5B-79D9-40FD-B3E2-85F1AA510259}" srcOrd="0" destOrd="0" presId="urn:microsoft.com/office/officeart/2009/3/layout/HorizontalOrganizationChart"/>
+    <dgm:cxn modelId="{71B3725F-E19E-4ACC-80B2-E19E2CEF76FF}" type="presParOf" srcId="{3A27BB5B-79D9-40FD-B3E2-85F1AA510259}" destId="{E896C590-8910-4DC9-9096-BDE16473033C}" srcOrd="0" destOrd="0" presId="urn:microsoft.com/office/officeart/2009/3/layout/HorizontalOrganizationChart"/>
+    <dgm:cxn modelId="{D6703A0C-3BC9-4AB8-A17A-ADCE862A8D2F}" type="presParOf" srcId="{3A27BB5B-79D9-40FD-B3E2-85F1AA510259}" destId="{172D1648-CE9E-4E94-82FD-995361B5B7CA}" srcOrd="1" destOrd="0" presId="urn:microsoft.com/office/officeart/2009/3/layout/HorizontalOrganizationChart"/>
+    <dgm:cxn modelId="{8BACEBBA-62F2-4717-9265-53CB6F9B68AC}" type="presParOf" srcId="{116CA39D-3F1F-4063-8540-4364D7CE5607}" destId="{B4815157-319F-4173-ACBB-B78C4B688A6A}" srcOrd="1" destOrd="0" presId="urn:microsoft.com/office/officeart/2009/3/layout/HorizontalOrganizationChart"/>
+    <dgm:cxn modelId="{FFFDE9B1-3CCE-48FE-AC13-0186615F8455}" type="presParOf" srcId="{116CA39D-3F1F-4063-8540-4364D7CE5607}" destId="{4B2D1FDB-A3C8-4C05-B9D8-483D7B63EB0A}" srcOrd="2" destOrd="0" presId="urn:microsoft.com/office/officeart/2009/3/layout/HorizontalOrganizationChart"/>
+    <dgm:cxn modelId="{55318876-4BFF-4E0B-A9D0-05456779883B}" type="presParOf" srcId="{B8879ED5-5CC4-4C70-B787-A464F21E5A82}" destId="{51063709-6E8C-45C4-B359-DF5B821F0AE6}" srcOrd="2" destOrd="0" presId="urn:microsoft.com/office/officeart/2009/3/layout/HorizontalOrganizationChart"/>
+    <dgm:cxn modelId="{6E089FFC-E97B-451D-B94C-F7C0F38260FD}" type="presParOf" srcId="{B8879ED5-5CC4-4C70-B787-A464F21E5A82}" destId="{20DE5D06-E441-4C4F-B044-72450EFD7B90}" srcOrd="3" destOrd="0" presId="urn:microsoft.com/office/officeart/2009/3/layout/HorizontalOrganizationChart"/>
+    <dgm:cxn modelId="{D720EC3D-7737-40A7-B7A9-4B8AB8637458}" type="presParOf" srcId="{20DE5D06-E441-4C4F-B044-72450EFD7B90}" destId="{C70F00C4-AD59-42CB-9323-4F613C3A5601}" srcOrd="0" destOrd="0" presId="urn:microsoft.com/office/officeart/2009/3/layout/HorizontalOrganizationChart"/>
+    <dgm:cxn modelId="{8F627764-91C5-4508-9245-032C02BCFFEA}" type="presParOf" srcId="{C70F00C4-AD59-42CB-9323-4F613C3A5601}" destId="{FF31C2ED-8BB5-4097-8E24-1F260DDEC544}" srcOrd="0" destOrd="0" presId="urn:microsoft.com/office/officeart/2009/3/layout/HorizontalOrganizationChart"/>
+    <dgm:cxn modelId="{431F93F7-A61C-4BBE-80EF-C8CF24C1EF51}" type="presParOf" srcId="{C70F00C4-AD59-42CB-9323-4F613C3A5601}" destId="{92B6C502-8065-477C-8FA6-E24F50A8526B}" srcOrd="1" destOrd="0" presId="urn:microsoft.com/office/officeart/2009/3/layout/HorizontalOrganizationChart"/>
+    <dgm:cxn modelId="{82A49C4B-DDF1-4F6F-9FEA-5B985248F12D}" type="presParOf" srcId="{20DE5D06-E441-4C4F-B044-72450EFD7B90}" destId="{A79A673B-5294-4668-98CD-89F8E4D1AA6D}" srcOrd="1" destOrd="0" presId="urn:microsoft.com/office/officeart/2009/3/layout/HorizontalOrganizationChart"/>
+    <dgm:cxn modelId="{146588B0-9379-4E11-A01F-21D201E7DB2B}" type="presParOf" srcId="{20DE5D06-E441-4C4F-B044-72450EFD7B90}" destId="{FFD44F2E-887C-4F8F-BBC7-46A569B7EEF8}" srcOrd="2" destOrd="0" presId="urn:microsoft.com/office/officeart/2009/3/layout/HorizontalOrganizationChart"/>
+    <dgm:cxn modelId="{808C4001-44FA-46F4-ADFB-7D53A3B90CB8}" type="presParOf" srcId="{2C79DF0A-629A-4041-8734-57047A8F003C}" destId="{7D24D853-1C79-4ECE-ACD9-BDD13C988E2A}" srcOrd="2" destOrd="0" presId="urn:microsoft.com/office/officeart/2009/3/layout/HorizontalOrganizationChart"/>
+    <dgm:cxn modelId="{582C70CB-A468-471E-8BF3-3FB2A5755759}" type="presParOf" srcId="{759B88C9-8D71-4F99-93CE-9FA8163D88C9}" destId="{754B912F-071C-4999-93B2-8E755A9DB2C1}" srcOrd="2" destOrd="0" presId="urn:microsoft.com/office/officeart/2009/3/layout/HorizontalOrganizationChart"/>
+    <dgm:cxn modelId="{7E56E55F-E629-488A-AEBF-A9325845E183}" type="presParOf" srcId="{759B88C9-8D71-4F99-93CE-9FA8163D88C9}" destId="{5ECC1179-597B-446F-A26D-79224659AB29}" srcOrd="3" destOrd="0" presId="urn:microsoft.com/office/officeart/2009/3/layout/HorizontalOrganizationChart"/>
+    <dgm:cxn modelId="{4141D79B-D019-4579-AD4C-CE3BC1A08820}" type="presParOf" srcId="{5ECC1179-597B-446F-A26D-79224659AB29}" destId="{0C32566D-C181-49F1-8CC4-1BFE4E6CD1BD}" srcOrd="0" destOrd="0" presId="urn:microsoft.com/office/officeart/2009/3/layout/HorizontalOrganizationChart"/>
+    <dgm:cxn modelId="{0E90DD45-CB11-444A-8F07-F0CA12C503C9}" type="presParOf" srcId="{0C32566D-C181-49F1-8CC4-1BFE4E6CD1BD}" destId="{BEF2EECD-A7FA-45DC-93F8-439E37FDD97C}" srcOrd="0" destOrd="0" presId="urn:microsoft.com/office/officeart/2009/3/layout/HorizontalOrganizationChart"/>
+    <dgm:cxn modelId="{2DC95DCF-C96D-4493-8DAE-D3EE2143F4C6}" type="presParOf" srcId="{0C32566D-C181-49F1-8CC4-1BFE4E6CD1BD}" destId="{F6A03E81-61AC-4A66-873C-32B20212B602}" srcOrd="1" destOrd="0" presId="urn:microsoft.com/office/officeart/2009/3/layout/HorizontalOrganizationChart"/>
+    <dgm:cxn modelId="{555E2FE9-CC6A-42F3-A567-75959FAC225D}" type="presParOf" srcId="{5ECC1179-597B-446F-A26D-79224659AB29}" destId="{0F3F2FEB-A2CA-4EAD-8628-5D9ED1E2DBFE}" srcOrd="1" destOrd="0" presId="urn:microsoft.com/office/officeart/2009/3/layout/HorizontalOrganizationChart"/>
+    <dgm:cxn modelId="{DABF9E55-C582-49E0-9AD6-5BD282336258}" type="presParOf" srcId="{0F3F2FEB-A2CA-4EAD-8628-5D9ED1E2DBFE}" destId="{71C44B77-2A5B-40C0-9D22-C3983F5CDD7B}" srcOrd="0" destOrd="0" presId="urn:microsoft.com/office/officeart/2009/3/layout/HorizontalOrganizationChart"/>
+    <dgm:cxn modelId="{9212ED97-E1DA-42E7-97D0-1A94BD96735A}" type="presParOf" srcId="{0F3F2FEB-A2CA-4EAD-8628-5D9ED1E2DBFE}" destId="{FF550994-6A34-43AC-95CF-23D77337C6EB}" srcOrd="1" destOrd="0" presId="urn:microsoft.com/office/officeart/2009/3/layout/HorizontalOrganizationChart"/>
+    <dgm:cxn modelId="{ABE54269-DA6A-4B85-B411-6AD66EF7E8DF}" type="presParOf" srcId="{FF550994-6A34-43AC-95CF-23D77337C6EB}" destId="{59DB8727-EE37-4EAA-9FCD-3AB96B2E550A}" srcOrd="0" destOrd="0" presId="urn:microsoft.com/office/officeart/2009/3/layout/HorizontalOrganizationChart"/>
+    <dgm:cxn modelId="{57CC5642-85AA-4A13-8584-8524F7E18FA1}" type="presParOf" srcId="{59DB8727-EE37-4EAA-9FCD-3AB96B2E550A}" destId="{3C41DD64-956A-4F05-BDF1-3224D732801C}" srcOrd="0" destOrd="0" presId="urn:microsoft.com/office/officeart/2009/3/layout/HorizontalOrganizationChart"/>
+    <dgm:cxn modelId="{BF25505C-B53A-4A73-B433-0A32DFB51AB3}" type="presParOf" srcId="{59DB8727-EE37-4EAA-9FCD-3AB96B2E550A}" destId="{EE699261-32FE-4F19-83FD-A9552156D212}" srcOrd="1" destOrd="0" presId="urn:microsoft.com/office/officeart/2009/3/layout/HorizontalOrganizationChart"/>
+    <dgm:cxn modelId="{04C279F4-1204-4B4A-B71E-DA742F0AD924}" type="presParOf" srcId="{FF550994-6A34-43AC-95CF-23D77337C6EB}" destId="{7A47FFAB-8E7A-44AD-8054-918F5E383F4E}" srcOrd="1" destOrd="0" presId="urn:microsoft.com/office/officeart/2009/3/layout/HorizontalOrganizationChart"/>
+    <dgm:cxn modelId="{2C11F026-F4A7-4D5E-854F-87B8FC02B3BF}" type="presParOf" srcId="{FF550994-6A34-43AC-95CF-23D77337C6EB}" destId="{CA0FF8F9-CDBF-4AF8-B199-C77E4E672679}" srcOrd="2" destOrd="0" presId="urn:microsoft.com/office/officeart/2009/3/layout/HorizontalOrganizationChart"/>
+    <dgm:cxn modelId="{3096754A-46F6-4126-A8B3-2853F0531A08}" type="presParOf" srcId="{5ECC1179-597B-446F-A26D-79224659AB29}" destId="{8FA7E37E-5DBB-492E-A1BA-39E2CA6587A9}" srcOrd="2" destOrd="0" presId="urn:microsoft.com/office/officeart/2009/3/layout/HorizontalOrganizationChart"/>
+    <dgm:cxn modelId="{974C8657-A2F0-404C-BCDA-3988C277CFD3}" type="presParOf" srcId="{830F58A8-C48A-4B1A-A446-EAC0CB317B96}" destId="{67B6D9F0-E82D-42D7-AD9F-9D3D1436297D}" srcOrd="2" destOrd="0" presId="urn:microsoft.com/office/officeart/2009/3/layout/HorizontalOrganizationChart"/>
   </dgm:cxnLst>
   <dgm:bg/>
   <dgm:whole/>
@@ -34315,49 +33998,49 @@
     </dgm:pt>
   </dgm:ptLst>
   <dgm:cxnLst>
-    <dgm:cxn modelId="{DEA460C2-D9CA-4259-BED6-2398B3FA861A}" type="presOf" srcId="{4108394B-A18D-45C1-96CC-63BF1AB46822}" destId="{349C87C9-2024-43F7-A9DE-4F4876C0F11B}" srcOrd="0" destOrd="0" presId="urn:microsoft.com/office/officeart/2009/3/layout/HorizontalOrganizationChart"/>
-    <dgm:cxn modelId="{001024C5-A581-4DAF-83D5-4BB653212177}" type="presOf" srcId="{D6384651-468D-493F-A29C-EB567ED6D094}" destId="{3B785E6C-EB16-439D-B24A-7D5F69BE688E}" srcOrd="0" destOrd="0" presId="urn:microsoft.com/office/officeart/2009/3/layout/HorizontalOrganizationChart"/>
-    <dgm:cxn modelId="{1B40D21B-A91E-413E-B8A3-64E3FAEA909C}" type="presOf" srcId="{07619991-E6A4-44E4-A9CE-EA6C312868A3}" destId="{D0E607EB-99BA-4805-82A5-A9317ECE3A40}" srcOrd="1" destOrd="0" presId="urn:microsoft.com/office/officeart/2009/3/layout/HorizontalOrganizationChart"/>
-    <dgm:cxn modelId="{1C76AB47-C8C6-43EF-8756-06DDA96FA216}" type="presOf" srcId="{D0C4AB12-31F3-4E09-8497-37FC6B327F75}" destId="{FA925297-7B68-4815-ACB0-CE682B447A7C}" srcOrd="0" destOrd="0" presId="urn:microsoft.com/office/officeart/2009/3/layout/HorizontalOrganizationChart"/>
-    <dgm:cxn modelId="{655DDCC7-DACA-48EE-8923-B0C22B83A5DE}" type="presOf" srcId="{80821AE1-3C43-4141-AFF9-F5E2D1746D85}" destId="{E6B3CA8E-6F77-4301-8DCF-64F13BB3324E}" srcOrd="0" destOrd="0" presId="urn:microsoft.com/office/officeart/2009/3/layout/HorizontalOrganizationChart"/>
+    <dgm:cxn modelId="{824B2EE5-3207-4D93-9949-545B4E956219}" type="presOf" srcId="{07619991-E6A4-44E4-A9CE-EA6C312868A3}" destId="{E1F04995-A1B1-4DE9-823E-47A3EF3588D8}" srcOrd="0" destOrd="0" presId="urn:microsoft.com/office/officeart/2009/3/layout/HorizontalOrganizationChart"/>
+    <dgm:cxn modelId="{A7804C7F-1BC3-4EC6-8547-2DA229302D12}" type="presOf" srcId="{07619991-E6A4-44E4-A9CE-EA6C312868A3}" destId="{D0E607EB-99BA-4805-82A5-A9317ECE3A40}" srcOrd="1" destOrd="0" presId="urn:microsoft.com/office/officeart/2009/3/layout/HorizontalOrganizationChart"/>
+    <dgm:cxn modelId="{4AF277B3-A6A5-4FD0-AA59-BB4285AF8A14}" type="presOf" srcId="{05245E91-33B7-4432-BD78-3FB0F4250473}" destId="{A655C535-F6CE-47AF-8D54-1ACA963CE0ED}" srcOrd="0" destOrd="0" presId="urn:microsoft.com/office/officeart/2009/3/layout/HorizontalOrganizationChart"/>
+    <dgm:cxn modelId="{A4C892D8-9305-4A15-BDD2-E3DD0A3456F2}" type="presOf" srcId="{D0C4AB12-31F3-4E09-8497-37FC6B327F75}" destId="{FA925297-7B68-4815-ACB0-CE682B447A7C}" srcOrd="0" destOrd="0" presId="urn:microsoft.com/office/officeart/2009/3/layout/HorizontalOrganizationChart"/>
+    <dgm:cxn modelId="{5E277DC8-B9D6-4EBD-A9CD-A85A56BD0AE1}" srcId="{D6384651-468D-493F-A29C-EB567ED6D094}" destId="{05245E91-33B7-4432-BD78-3FB0F4250473}" srcOrd="2" destOrd="0" parTransId="{38915929-0294-4967-9BA3-5F7EE0222E94}" sibTransId="{E466D829-E895-4E0F-BE9C-0047B926FD28}"/>
+    <dgm:cxn modelId="{FF0B75FC-5255-41BE-A956-58C2ADDD6617}" type="presOf" srcId="{4108394B-A18D-45C1-96CC-63BF1AB46822}" destId="{349C87C9-2024-43F7-A9DE-4F4876C0F11B}" srcOrd="0" destOrd="0" presId="urn:microsoft.com/office/officeart/2009/3/layout/HorizontalOrganizationChart"/>
+    <dgm:cxn modelId="{0EC25F29-4E78-4547-A55B-80C55C997466}" srcId="{D6384651-468D-493F-A29C-EB567ED6D094}" destId="{4108394B-A18D-45C1-96CC-63BF1AB46822}" srcOrd="0" destOrd="0" parTransId="{B5BB412F-A11C-4A76-9685-B88B900774B2}" sibTransId="{489F44A9-EEBE-438E-92B3-FE6F0E90EF0E}"/>
+    <dgm:cxn modelId="{11FC4748-9823-4A09-BDE4-CA26C8A7D296}" type="presOf" srcId="{4108394B-A18D-45C1-96CC-63BF1AB46822}" destId="{6AE4F243-EA26-4050-AFAC-5921C8BBCB3E}" srcOrd="1" destOrd="0" presId="urn:microsoft.com/office/officeart/2009/3/layout/HorizontalOrganizationChart"/>
+    <dgm:cxn modelId="{A0B0E7C1-941D-4085-AD2B-483232AB03DC}" type="presOf" srcId="{D6384651-468D-493F-A29C-EB567ED6D094}" destId="{3B785E6C-EB16-439D-B24A-7D5F69BE688E}" srcOrd="0" destOrd="0" presId="urn:microsoft.com/office/officeart/2009/3/layout/HorizontalOrganizationChart"/>
+    <dgm:cxn modelId="{471DCBB5-B49F-4EB9-87DB-5516F50E1D0D}" type="presOf" srcId="{80821AE1-3C43-4141-AFF9-F5E2D1746D85}" destId="{E6B3CA8E-6F77-4301-8DCF-64F13BB3324E}" srcOrd="0" destOrd="0" presId="urn:microsoft.com/office/officeart/2009/3/layout/HorizontalOrganizationChart"/>
+    <dgm:cxn modelId="{85805FBD-73B1-488A-98E3-05E7BD82F0E0}" type="presOf" srcId="{05245E91-33B7-4432-BD78-3FB0F4250473}" destId="{BA69A0C4-D8CF-4F68-A7A0-4967E941E60C}" srcOrd="1" destOrd="0" presId="urn:microsoft.com/office/officeart/2009/3/layout/HorizontalOrganizationChart"/>
+    <dgm:cxn modelId="{A9357B07-B702-4EE5-8458-89E11500F9EA}" type="presOf" srcId="{38915929-0294-4967-9BA3-5F7EE0222E94}" destId="{EE19FDE9-D720-4D10-A7C7-4B54B076048F}" srcOrd="0" destOrd="0" presId="urn:microsoft.com/office/officeart/2009/3/layout/HorizontalOrganizationChart"/>
+    <dgm:cxn modelId="{881473E8-FC86-4BF1-A704-A82D5E917946}" srcId="{D0C4AB12-31F3-4E09-8497-37FC6B327F75}" destId="{D6384651-468D-493F-A29C-EB567ED6D094}" srcOrd="0" destOrd="0" parTransId="{98BAC766-C29D-4C04-A2F1-2D7F1539C164}" sibTransId="{39659C30-5744-455A-810A-BA195BE36CDA}"/>
+    <dgm:cxn modelId="{B0520D52-2A2D-4A75-BFCC-9297F6B332FE}" type="presOf" srcId="{D6384651-468D-493F-A29C-EB567ED6D094}" destId="{B6A03FCF-29FF-4E4C-9920-DB4986A25520}" srcOrd="1" destOrd="0" presId="urn:microsoft.com/office/officeart/2009/3/layout/HorizontalOrganizationChart"/>
     <dgm:cxn modelId="{41C82E08-9B54-4830-81B4-E5A3319F95E1}" srcId="{D6384651-468D-493F-A29C-EB567ED6D094}" destId="{07619991-E6A4-44E4-A9CE-EA6C312868A3}" srcOrd="1" destOrd="0" parTransId="{80821AE1-3C43-4141-AFF9-F5E2D1746D85}" sibTransId="{44D195D1-2A53-4820-8EFF-A365D49166F0}"/>
-    <dgm:cxn modelId="{4AA71C94-1EEE-4F6D-B74E-9EDD3D76B110}" type="presOf" srcId="{D6384651-468D-493F-A29C-EB567ED6D094}" destId="{B6A03FCF-29FF-4E4C-9920-DB4986A25520}" srcOrd="1" destOrd="0" presId="urn:microsoft.com/office/officeart/2009/3/layout/HorizontalOrganizationChart"/>
-    <dgm:cxn modelId="{A66BCE7A-D4DB-4462-88C3-DAC3DA9E72CB}" type="presOf" srcId="{4108394B-A18D-45C1-96CC-63BF1AB46822}" destId="{6AE4F243-EA26-4050-AFAC-5921C8BBCB3E}" srcOrd="1" destOrd="0" presId="urn:microsoft.com/office/officeart/2009/3/layout/HorizontalOrganizationChart"/>
-    <dgm:cxn modelId="{0EC25F29-4E78-4547-A55B-80C55C997466}" srcId="{D6384651-468D-493F-A29C-EB567ED6D094}" destId="{4108394B-A18D-45C1-96CC-63BF1AB46822}" srcOrd="0" destOrd="0" parTransId="{B5BB412F-A11C-4A76-9685-B88B900774B2}" sibTransId="{489F44A9-EEBE-438E-92B3-FE6F0E90EF0E}"/>
-    <dgm:cxn modelId="{903133E7-815F-4D11-BDA0-366D568FA17F}" type="presOf" srcId="{07619991-E6A4-44E4-A9CE-EA6C312868A3}" destId="{E1F04995-A1B1-4DE9-823E-47A3EF3588D8}" srcOrd="0" destOrd="0" presId="urn:microsoft.com/office/officeart/2009/3/layout/HorizontalOrganizationChart"/>
-    <dgm:cxn modelId="{881473E8-FC86-4BF1-A704-A82D5E917946}" srcId="{D0C4AB12-31F3-4E09-8497-37FC6B327F75}" destId="{D6384651-468D-493F-A29C-EB567ED6D094}" srcOrd="0" destOrd="0" parTransId="{98BAC766-C29D-4C04-A2F1-2D7F1539C164}" sibTransId="{39659C30-5744-455A-810A-BA195BE36CDA}"/>
-    <dgm:cxn modelId="{C8E37312-8EEE-48EA-964D-A053365BEF9D}" type="presOf" srcId="{B5BB412F-A11C-4A76-9685-B88B900774B2}" destId="{723C32D7-81D8-4B7F-B978-6A9E149D7F8B}" srcOrd="0" destOrd="0" presId="urn:microsoft.com/office/officeart/2009/3/layout/HorizontalOrganizationChart"/>
-    <dgm:cxn modelId="{B4D024E7-A50B-4C7B-AE13-1E24F1DD742F}" type="presOf" srcId="{05245E91-33B7-4432-BD78-3FB0F4250473}" destId="{A655C535-F6CE-47AF-8D54-1ACA963CE0ED}" srcOrd="0" destOrd="0" presId="urn:microsoft.com/office/officeart/2009/3/layout/HorizontalOrganizationChart"/>
-    <dgm:cxn modelId="{5E277DC8-B9D6-4EBD-A9CD-A85A56BD0AE1}" srcId="{D6384651-468D-493F-A29C-EB567ED6D094}" destId="{05245E91-33B7-4432-BD78-3FB0F4250473}" srcOrd="2" destOrd="0" parTransId="{38915929-0294-4967-9BA3-5F7EE0222E94}" sibTransId="{E466D829-E895-4E0F-BE9C-0047B926FD28}"/>
-    <dgm:cxn modelId="{E26F0955-2322-45CD-8005-D6CA568C662F}" type="presOf" srcId="{05245E91-33B7-4432-BD78-3FB0F4250473}" destId="{BA69A0C4-D8CF-4F68-A7A0-4967E941E60C}" srcOrd="1" destOrd="0" presId="urn:microsoft.com/office/officeart/2009/3/layout/HorizontalOrganizationChart"/>
-    <dgm:cxn modelId="{50BA2CDD-EE47-4DD8-96F5-AD0CDB849AC2}" type="presOf" srcId="{38915929-0294-4967-9BA3-5F7EE0222E94}" destId="{EE19FDE9-D720-4D10-A7C7-4B54B076048F}" srcOrd="0" destOrd="0" presId="urn:microsoft.com/office/officeart/2009/3/layout/HorizontalOrganizationChart"/>
-    <dgm:cxn modelId="{2C48F719-33CF-4342-B311-853922971B6A}" type="presParOf" srcId="{FA925297-7B68-4815-ACB0-CE682B447A7C}" destId="{3DC1F7CA-794F-44DF-AA5B-D605C44AC971}" srcOrd="0" destOrd="0" presId="urn:microsoft.com/office/officeart/2009/3/layout/HorizontalOrganizationChart"/>
-    <dgm:cxn modelId="{420F7E9D-8128-4570-9E52-D45FD098FF10}" type="presParOf" srcId="{3DC1F7CA-794F-44DF-AA5B-D605C44AC971}" destId="{EBEE72E8-EAE2-4117-AC8D-18A40797693A}" srcOrd="0" destOrd="0" presId="urn:microsoft.com/office/officeart/2009/3/layout/HorizontalOrganizationChart"/>
-    <dgm:cxn modelId="{662C9C1A-3B71-4C4C-92F1-71726862097D}" type="presParOf" srcId="{EBEE72E8-EAE2-4117-AC8D-18A40797693A}" destId="{3B785E6C-EB16-439D-B24A-7D5F69BE688E}" srcOrd="0" destOrd="0" presId="urn:microsoft.com/office/officeart/2009/3/layout/HorizontalOrganizationChart"/>
-    <dgm:cxn modelId="{690BA0F1-749A-4389-BD7A-F3AE66AE0314}" type="presParOf" srcId="{EBEE72E8-EAE2-4117-AC8D-18A40797693A}" destId="{B6A03FCF-29FF-4E4C-9920-DB4986A25520}" srcOrd="1" destOrd="0" presId="urn:microsoft.com/office/officeart/2009/3/layout/HorizontalOrganizationChart"/>
-    <dgm:cxn modelId="{90C7ED18-5A01-463C-94AC-9A7DA863BF95}" type="presParOf" srcId="{3DC1F7CA-794F-44DF-AA5B-D605C44AC971}" destId="{0F0973D1-03BE-48D8-9EB3-36E3610A1F8A}" srcOrd="1" destOrd="0" presId="urn:microsoft.com/office/officeart/2009/3/layout/HorizontalOrganizationChart"/>
-    <dgm:cxn modelId="{E586C6D1-F1B2-4235-A123-0787CC8526B5}" type="presParOf" srcId="{0F0973D1-03BE-48D8-9EB3-36E3610A1F8A}" destId="{723C32D7-81D8-4B7F-B978-6A9E149D7F8B}" srcOrd="0" destOrd="0" presId="urn:microsoft.com/office/officeart/2009/3/layout/HorizontalOrganizationChart"/>
-    <dgm:cxn modelId="{2664522A-A303-426B-8A86-1CF31512CFB7}" type="presParOf" srcId="{0F0973D1-03BE-48D8-9EB3-36E3610A1F8A}" destId="{D9E59D26-31EE-4B5B-AC54-3C7B93FE3EE1}" srcOrd="1" destOrd="0" presId="urn:microsoft.com/office/officeart/2009/3/layout/HorizontalOrganizationChart"/>
-    <dgm:cxn modelId="{9A487FD1-4E70-4AA8-952C-AF8BD3FF98EF}" type="presParOf" srcId="{D9E59D26-31EE-4B5B-AC54-3C7B93FE3EE1}" destId="{9597C3A5-78C8-4FDF-A266-52190ACA7C2B}" srcOrd="0" destOrd="0" presId="urn:microsoft.com/office/officeart/2009/3/layout/HorizontalOrganizationChart"/>
-    <dgm:cxn modelId="{A2C506E6-C9EB-4A66-A14B-A415AE6944B5}" type="presParOf" srcId="{9597C3A5-78C8-4FDF-A266-52190ACA7C2B}" destId="{349C87C9-2024-43F7-A9DE-4F4876C0F11B}" srcOrd="0" destOrd="0" presId="urn:microsoft.com/office/officeart/2009/3/layout/HorizontalOrganizationChart"/>
-    <dgm:cxn modelId="{C1DA96F4-515F-418C-ADA7-E712E6F0614E}" type="presParOf" srcId="{9597C3A5-78C8-4FDF-A266-52190ACA7C2B}" destId="{6AE4F243-EA26-4050-AFAC-5921C8BBCB3E}" srcOrd="1" destOrd="0" presId="urn:microsoft.com/office/officeart/2009/3/layout/HorizontalOrganizationChart"/>
-    <dgm:cxn modelId="{A35223EB-01EF-4B3D-8DE5-4272EEAF7678}" type="presParOf" srcId="{D9E59D26-31EE-4B5B-AC54-3C7B93FE3EE1}" destId="{5A0F1636-4629-4708-A44B-AE6F982D9077}" srcOrd="1" destOrd="0" presId="urn:microsoft.com/office/officeart/2009/3/layout/HorizontalOrganizationChart"/>
-    <dgm:cxn modelId="{E07DD58A-5EF6-4271-85D8-B9E22C5ADAFC}" type="presParOf" srcId="{D9E59D26-31EE-4B5B-AC54-3C7B93FE3EE1}" destId="{E46DFA87-F914-4CE7-903C-AEB054F4935A}" srcOrd="2" destOrd="0" presId="urn:microsoft.com/office/officeart/2009/3/layout/HorizontalOrganizationChart"/>
-    <dgm:cxn modelId="{5EC50174-CC6D-4BED-9DD8-1F9B1DD9075E}" type="presParOf" srcId="{0F0973D1-03BE-48D8-9EB3-36E3610A1F8A}" destId="{E6B3CA8E-6F77-4301-8DCF-64F13BB3324E}" srcOrd="2" destOrd="0" presId="urn:microsoft.com/office/officeart/2009/3/layout/HorizontalOrganizationChart"/>
-    <dgm:cxn modelId="{C1C2966F-30AB-46F0-B923-4A0A16EE1BEA}" type="presParOf" srcId="{0F0973D1-03BE-48D8-9EB3-36E3610A1F8A}" destId="{65FBA2BA-84AF-4C57-BC0A-1B22393EAAD1}" srcOrd="3" destOrd="0" presId="urn:microsoft.com/office/officeart/2009/3/layout/HorizontalOrganizationChart"/>
-    <dgm:cxn modelId="{54BB2F0E-8B30-4480-8410-744B515D66A3}" type="presParOf" srcId="{65FBA2BA-84AF-4C57-BC0A-1B22393EAAD1}" destId="{7F8D3AFE-01E1-4BF8-B8E6-72848EE4669A}" srcOrd="0" destOrd="0" presId="urn:microsoft.com/office/officeart/2009/3/layout/HorizontalOrganizationChart"/>
-    <dgm:cxn modelId="{453EE6AA-2A8A-461A-B1DE-D1C9E9D1922A}" type="presParOf" srcId="{7F8D3AFE-01E1-4BF8-B8E6-72848EE4669A}" destId="{E1F04995-A1B1-4DE9-823E-47A3EF3588D8}" srcOrd="0" destOrd="0" presId="urn:microsoft.com/office/officeart/2009/3/layout/HorizontalOrganizationChart"/>
-    <dgm:cxn modelId="{36F23E0B-7E96-4E6C-9CC3-6508C05B4C34}" type="presParOf" srcId="{7F8D3AFE-01E1-4BF8-B8E6-72848EE4669A}" destId="{D0E607EB-99BA-4805-82A5-A9317ECE3A40}" srcOrd="1" destOrd="0" presId="urn:microsoft.com/office/officeart/2009/3/layout/HorizontalOrganizationChart"/>
-    <dgm:cxn modelId="{18FE4FF5-18DD-411B-B4B8-456BA4996D1D}" type="presParOf" srcId="{65FBA2BA-84AF-4C57-BC0A-1B22393EAAD1}" destId="{3512A25D-B247-4C2C-BF9E-D96AC6D11668}" srcOrd="1" destOrd="0" presId="urn:microsoft.com/office/officeart/2009/3/layout/HorizontalOrganizationChart"/>
-    <dgm:cxn modelId="{939F6EF5-9346-43BC-97F7-D26AE3732517}" type="presParOf" srcId="{65FBA2BA-84AF-4C57-BC0A-1B22393EAAD1}" destId="{83240463-955D-4B35-9648-EADB68829961}" srcOrd="2" destOrd="0" presId="urn:microsoft.com/office/officeart/2009/3/layout/HorizontalOrganizationChart"/>
-    <dgm:cxn modelId="{BB8D4181-EBD0-4C11-BBC5-720347BDC6F5}" type="presParOf" srcId="{0F0973D1-03BE-48D8-9EB3-36E3610A1F8A}" destId="{EE19FDE9-D720-4D10-A7C7-4B54B076048F}" srcOrd="4" destOrd="0" presId="urn:microsoft.com/office/officeart/2009/3/layout/HorizontalOrganizationChart"/>
-    <dgm:cxn modelId="{5368E2B7-81C1-47A9-9089-66E56892FC9E}" type="presParOf" srcId="{0F0973D1-03BE-48D8-9EB3-36E3610A1F8A}" destId="{8C60D0A4-FDD4-423A-85BE-F935956A1FA0}" srcOrd="5" destOrd="0" presId="urn:microsoft.com/office/officeart/2009/3/layout/HorizontalOrganizationChart"/>
-    <dgm:cxn modelId="{31FDE9FA-AB1E-4207-B4B2-112145A16281}" type="presParOf" srcId="{8C60D0A4-FDD4-423A-85BE-F935956A1FA0}" destId="{F60D6BAC-6768-4661-BCEA-2FA666CDC952}" srcOrd="0" destOrd="0" presId="urn:microsoft.com/office/officeart/2009/3/layout/HorizontalOrganizationChart"/>
-    <dgm:cxn modelId="{4B6EAD80-8CAC-46BC-8261-C5F688757ADD}" type="presParOf" srcId="{F60D6BAC-6768-4661-BCEA-2FA666CDC952}" destId="{A655C535-F6CE-47AF-8D54-1ACA963CE0ED}" srcOrd="0" destOrd="0" presId="urn:microsoft.com/office/officeart/2009/3/layout/HorizontalOrganizationChart"/>
-    <dgm:cxn modelId="{D746A34D-5E62-4D94-A9AE-4F5A56F29F84}" type="presParOf" srcId="{F60D6BAC-6768-4661-BCEA-2FA666CDC952}" destId="{BA69A0C4-D8CF-4F68-A7A0-4967E941E60C}" srcOrd="1" destOrd="0" presId="urn:microsoft.com/office/officeart/2009/3/layout/HorizontalOrganizationChart"/>
-    <dgm:cxn modelId="{FB94A846-72EC-4136-A865-93BA97FF5F60}" type="presParOf" srcId="{8C60D0A4-FDD4-423A-85BE-F935956A1FA0}" destId="{7BE95E7F-DCC3-4C98-8D32-53002AA5377A}" srcOrd="1" destOrd="0" presId="urn:microsoft.com/office/officeart/2009/3/layout/HorizontalOrganizationChart"/>
-    <dgm:cxn modelId="{CA2299CC-5EE7-4DC1-A2D6-24E9ED9CFF42}" type="presParOf" srcId="{8C60D0A4-FDD4-423A-85BE-F935956A1FA0}" destId="{CB319F10-85DA-4B07-8F3D-1CC8B2845F9B}" srcOrd="2" destOrd="0" presId="urn:microsoft.com/office/officeart/2009/3/layout/HorizontalOrganizationChart"/>
-    <dgm:cxn modelId="{7FDE7802-D9C2-49DC-A9F0-0CE265681CA8}" type="presParOf" srcId="{3DC1F7CA-794F-44DF-AA5B-D605C44AC971}" destId="{5D2BBDB1-4648-4594-B0EB-DC3115E2B4FA}" srcOrd="2" destOrd="0" presId="urn:microsoft.com/office/officeart/2009/3/layout/HorizontalOrganizationChart"/>
+    <dgm:cxn modelId="{F0B58642-B6E8-46A4-A817-65A745AF7F0D}" type="presOf" srcId="{B5BB412F-A11C-4A76-9685-B88B900774B2}" destId="{723C32D7-81D8-4B7F-B978-6A9E149D7F8B}" srcOrd="0" destOrd="0" presId="urn:microsoft.com/office/officeart/2009/3/layout/HorizontalOrganizationChart"/>
+    <dgm:cxn modelId="{1C4E88FF-D318-4003-A30C-BFDA116E6275}" type="presParOf" srcId="{FA925297-7B68-4815-ACB0-CE682B447A7C}" destId="{3DC1F7CA-794F-44DF-AA5B-D605C44AC971}" srcOrd="0" destOrd="0" presId="urn:microsoft.com/office/officeart/2009/3/layout/HorizontalOrganizationChart"/>
+    <dgm:cxn modelId="{0F9F444A-0EBE-4C0B-98B1-459CB7463A36}" type="presParOf" srcId="{3DC1F7CA-794F-44DF-AA5B-D605C44AC971}" destId="{EBEE72E8-EAE2-4117-AC8D-18A40797693A}" srcOrd="0" destOrd="0" presId="urn:microsoft.com/office/officeart/2009/3/layout/HorizontalOrganizationChart"/>
+    <dgm:cxn modelId="{B902B78E-BAF8-4DCF-B0E3-CB8FFA4862F2}" type="presParOf" srcId="{EBEE72E8-EAE2-4117-AC8D-18A40797693A}" destId="{3B785E6C-EB16-439D-B24A-7D5F69BE688E}" srcOrd="0" destOrd="0" presId="urn:microsoft.com/office/officeart/2009/3/layout/HorizontalOrganizationChart"/>
+    <dgm:cxn modelId="{3416181A-1096-4F29-AE80-F8619F6559E3}" type="presParOf" srcId="{EBEE72E8-EAE2-4117-AC8D-18A40797693A}" destId="{B6A03FCF-29FF-4E4C-9920-DB4986A25520}" srcOrd="1" destOrd="0" presId="urn:microsoft.com/office/officeart/2009/3/layout/HorizontalOrganizationChart"/>
+    <dgm:cxn modelId="{6A886FE3-9E08-4D0D-9ABD-2D2C1DD355D3}" type="presParOf" srcId="{3DC1F7CA-794F-44DF-AA5B-D605C44AC971}" destId="{0F0973D1-03BE-48D8-9EB3-36E3610A1F8A}" srcOrd="1" destOrd="0" presId="urn:microsoft.com/office/officeart/2009/3/layout/HorizontalOrganizationChart"/>
+    <dgm:cxn modelId="{2144BD0E-0E56-4000-8084-05819B7AA8C1}" type="presParOf" srcId="{0F0973D1-03BE-48D8-9EB3-36E3610A1F8A}" destId="{723C32D7-81D8-4B7F-B978-6A9E149D7F8B}" srcOrd="0" destOrd="0" presId="urn:microsoft.com/office/officeart/2009/3/layout/HorizontalOrganizationChart"/>
+    <dgm:cxn modelId="{B63B1038-733D-4C8C-A6A8-7CA4EE7A599F}" type="presParOf" srcId="{0F0973D1-03BE-48D8-9EB3-36E3610A1F8A}" destId="{D9E59D26-31EE-4B5B-AC54-3C7B93FE3EE1}" srcOrd="1" destOrd="0" presId="urn:microsoft.com/office/officeart/2009/3/layout/HorizontalOrganizationChart"/>
+    <dgm:cxn modelId="{CC6005CF-1A5C-40EE-86C2-57ABA6F3532C}" type="presParOf" srcId="{D9E59D26-31EE-4B5B-AC54-3C7B93FE3EE1}" destId="{9597C3A5-78C8-4FDF-A266-52190ACA7C2B}" srcOrd="0" destOrd="0" presId="urn:microsoft.com/office/officeart/2009/3/layout/HorizontalOrganizationChart"/>
+    <dgm:cxn modelId="{376D9976-45F4-43E2-8EE3-F6FA4238B95B}" type="presParOf" srcId="{9597C3A5-78C8-4FDF-A266-52190ACA7C2B}" destId="{349C87C9-2024-43F7-A9DE-4F4876C0F11B}" srcOrd="0" destOrd="0" presId="urn:microsoft.com/office/officeart/2009/3/layout/HorizontalOrganizationChart"/>
+    <dgm:cxn modelId="{6C970F40-59A5-4A76-800C-2915505B5955}" type="presParOf" srcId="{9597C3A5-78C8-4FDF-A266-52190ACA7C2B}" destId="{6AE4F243-EA26-4050-AFAC-5921C8BBCB3E}" srcOrd="1" destOrd="0" presId="urn:microsoft.com/office/officeart/2009/3/layout/HorizontalOrganizationChart"/>
+    <dgm:cxn modelId="{FF5AFBFD-3407-4594-BA38-A25EF9C9C872}" type="presParOf" srcId="{D9E59D26-31EE-4B5B-AC54-3C7B93FE3EE1}" destId="{5A0F1636-4629-4708-A44B-AE6F982D9077}" srcOrd="1" destOrd="0" presId="urn:microsoft.com/office/officeart/2009/3/layout/HorizontalOrganizationChart"/>
+    <dgm:cxn modelId="{9B7BB699-2264-44A4-B6B4-9FC89EDD38DC}" type="presParOf" srcId="{D9E59D26-31EE-4B5B-AC54-3C7B93FE3EE1}" destId="{E46DFA87-F914-4CE7-903C-AEB054F4935A}" srcOrd="2" destOrd="0" presId="urn:microsoft.com/office/officeart/2009/3/layout/HorizontalOrganizationChart"/>
+    <dgm:cxn modelId="{815B0B4D-A391-4303-BE92-D7541124BBEF}" type="presParOf" srcId="{0F0973D1-03BE-48D8-9EB3-36E3610A1F8A}" destId="{E6B3CA8E-6F77-4301-8DCF-64F13BB3324E}" srcOrd="2" destOrd="0" presId="urn:microsoft.com/office/officeart/2009/3/layout/HorizontalOrganizationChart"/>
+    <dgm:cxn modelId="{B6F3A0A7-6328-4A1E-8AB3-A4787DBCE177}" type="presParOf" srcId="{0F0973D1-03BE-48D8-9EB3-36E3610A1F8A}" destId="{65FBA2BA-84AF-4C57-BC0A-1B22393EAAD1}" srcOrd="3" destOrd="0" presId="urn:microsoft.com/office/officeart/2009/3/layout/HorizontalOrganizationChart"/>
+    <dgm:cxn modelId="{F6540553-0DED-42CA-8E13-6FBC8AD3550A}" type="presParOf" srcId="{65FBA2BA-84AF-4C57-BC0A-1B22393EAAD1}" destId="{7F8D3AFE-01E1-4BF8-B8E6-72848EE4669A}" srcOrd="0" destOrd="0" presId="urn:microsoft.com/office/officeart/2009/3/layout/HorizontalOrganizationChart"/>
+    <dgm:cxn modelId="{BEC84CEF-9A66-432C-ADA7-88B8FDEC2544}" type="presParOf" srcId="{7F8D3AFE-01E1-4BF8-B8E6-72848EE4669A}" destId="{E1F04995-A1B1-4DE9-823E-47A3EF3588D8}" srcOrd="0" destOrd="0" presId="urn:microsoft.com/office/officeart/2009/3/layout/HorizontalOrganizationChart"/>
+    <dgm:cxn modelId="{511F972C-D695-4CD2-ADD7-DFE2097F95BE}" type="presParOf" srcId="{7F8D3AFE-01E1-4BF8-B8E6-72848EE4669A}" destId="{D0E607EB-99BA-4805-82A5-A9317ECE3A40}" srcOrd="1" destOrd="0" presId="urn:microsoft.com/office/officeart/2009/3/layout/HorizontalOrganizationChart"/>
+    <dgm:cxn modelId="{23B59A3E-ACFC-48B9-AACC-348C8DA6041C}" type="presParOf" srcId="{65FBA2BA-84AF-4C57-BC0A-1B22393EAAD1}" destId="{3512A25D-B247-4C2C-BF9E-D96AC6D11668}" srcOrd="1" destOrd="0" presId="urn:microsoft.com/office/officeart/2009/3/layout/HorizontalOrganizationChart"/>
+    <dgm:cxn modelId="{A97216FD-8F6E-401A-9231-E0F8451814C5}" type="presParOf" srcId="{65FBA2BA-84AF-4C57-BC0A-1B22393EAAD1}" destId="{83240463-955D-4B35-9648-EADB68829961}" srcOrd="2" destOrd="0" presId="urn:microsoft.com/office/officeart/2009/3/layout/HorizontalOrganizationChart"/>
+    <dgm:cxn modelId="{A5AA66E6-20F9-4B8F-B151-BCCD9F9E00CA}" type="presParOf" srcId="{0F0973D1-03BE-48D8-9EB3-36E3610A1F8A}" destId="{EE19FDE9-D720-4D10-A7C7-4B54B076048F}" srcOrd="4" destOrd="0" presId="urn:microsoft.com/office/officeart/2009/3/layout/HorizontalOrganizationChart"/>
+    <dgm:cxn modelId="{8EFA6D1C-B9CE-41F1-B19A-6BE07E7D1CC6}" type="presParOf" srcId="{0F0973D1-03BE-48D8-9EB3-36E3610A1F8A}" destId="{8C60D0A4-FDD4-423A-85BE-F935956A1FA0}" srcOrd="5" destOrd="0" presId="urn:microsoft.com/office/officeart/2009/3/layout/HorizontalOrganizationChart"/>
+    <dgm:cxn modelId="{883BD598-D732-4180-BAFC-C02203E351DE}" type="presParOf" srcId="{8C60D0A4-FDD4-423A-85BE-F935956A1FA0}" destId="{F60D6BAC-6768-4661-BCEA-2FA666CDC952}" srcOrd="0" destOrd="0" presId="urn:microsoft.com/office/officeart/2009/3/layout/HorizontalOrganizationChart"/>
+    <dgm:cxn modelId="{651C4C7D-CE27-4319-992B-E84F0D852F00}" type="presParOf" srcId="{F60D6BAC-6768-4661-BCEA-2FA666CDC952}" destId="{A655C535-F6CE-47AF-8D54-1ACA963CE0ED}" srcOrd="0" destOrd="0" presId="urn:microsoft.com/office/officeart/2009/3/layout/HorizontalOrganizationChart"/>
+    <dgm:cxn modelId="{7839F9F2-C53A-460A-BA91-A429761DECFD}" type="presParOf" srcId="{F60D6BAC-6768-4661-BCEA-2FA666CDC952}" destId="{BA69A0C4-D8CF-4F68-A7A0-4967E941E60C}" srcOrd="1" destOrd="0" presId="urn:microsoft.com/office/officeart/2009/3/layout/HorizontalOrganizationChart"/>
+    <dgm:cxn modelId="{A67B87DE-9042-4B9D-AA68-A1B255D49175}" type="presParOf" srcId="{8C60D0A4-FDD4-423A-85BE-F935956A1FA0}" destId="{7BE95E7F-DCC3-4C98-8D32-53002AA5377A}" srcOrd="1" destOrd="0" presId="urn:microsoft.com/office/officeart/2009/3/layout/HorizontalOrganizationChart"/>
+    <dgm:cxn modelId="{61B931F9-08B0-41B6-91F9-D733DFF2B3C3}" type="presParOf" srcId="{8C60D0A4-FDD4-423A-85BE-F935956A1FA0}" destId="{CB319F10-85DA-4B07-8F3D-1CC8B2845F9B}" srcOrd="2" destOrd="0" presId="urn:microsoft.com/office/officeart/2009/3/layout/HorizontalOrganizationChart"/>
+    <dgm:cxn modelId="{7506D6DB-5C2A-4374-9153-749B4A839B2E}" type="presParOf" srcId="{3DC1F7CA-794F-44DF-AA5B-D605C44AC971}" destId="{5D2BBDB1-4648-4594-B0EB-DC3115E2B4FA}" srcOrd="2" destOrd="0" presId="urn:microsoft.com/office/officeart/2009/3/layout/HorizontalOrganizationChart"/>
   </dgm:cxnLst>
   <dgm:bg/>
   <dgm:whole/>
@@ -34767,38 +34450,38 @@
     </dgm:pt>
   </dgm:ptLst>
   <dgm:cxnLst>
-    <dgm:cxn modelId="{46660018-FAD3-4E1F-AF6E-033871119CC4}" type="presOf" srcId="{B9000A67-CC3D-4835-B442-1A93A91CC425}" destId="{82FE3206-7868-4794-866E-49D06E1ECE76}" srcOrd="0" destOrd="0" presId="urn:microsoft.com/office/officeart/2009/3/layout/HorizontalOrganizationChart"/>
+    <dgm:cxn modelId="{06D3D46A-3CB6-4BF8-9720-060032D7C2F4}" type="presOf" srcId="{B9000A67-CC3D-4835-B442-1A93A91CC425}" destId="{82FE3206-7868-4794-866E-49D06E1ECE76}" srcOrd="0" destOrd="0" presId="urn:microsoft.com/office/officeart/2009/3/layout/HorizontalOrganizationChart"/>
     <dgm:cxn modelId="{615642B8-A059-4142-A3F0-6EBA2C41B46B}" srcId="{4025CFEF-B519-4475-BAE8-4A44755C30B3}" destId="{D95570DD-6DA6-48C5-B73B-7E6D70560C5D}" srcOrd="0" destOrd="0" parTransId="{28BDDFB1-116A-4D27-A1EA-2874C87F9435}" sibTransId="{8DF2C50E-9E76-4EA0-AE70-DEB000306BC4}"/>
-    <dgm:cxn modelId="{A79B1FB9-A2D9-49CF-AA82-43E57F1EF767}" type="presOf" srcId="{D95570DD-6DA6-48C5-B73B-7E6D70560C5D}" destId="{8FB763BF-07E2-48C8-A041-29EA3AF9626C}" srcOrd="0" destOrd="0" presId="urn:microsoft.com/office/officeart/2009/3/layout/HorizontalOrganizationChart"/>
-    <dgm:cxn modelId="{1E789BD4-6CDA-4BFA-AD35-6B81F4AF2718}" type="presOf" srcId="{BB3FE0C2-F391-43A5-9DAF-D69CF6D33D94}" destId="{7027AAEA-BD8B-49CB-83F2-DD4FC0AF3F95}" srcOrd="0" destOrd="0" presId="urn:microsoft.com/office/officeart/2009/3/layout/HorizontalOrganizationChart"/>
-    <dgm:cxn modelId="{9BAFC4D9-B1CD-42C4-91F9-EA3B96356863}" type="presOf" srcId="{9954BA6E-6A6F-4C09-B8C5-2AFBA191A4E5}" destId="{A619D504-7967-4BA8-A4D4-012EDF08EF56}" srcOrd="0" destOrd="0" presId="urn:microsoft.com/office/officeart/2009/3/layout/HorizontalOrganizationChart"/>
-    <dgm:cxn modelId="{E88DA22C-49EA-440A-9D4C-823E88D83CDE}" type="presOf" srcId="{D95570DD-6DA6-48C5-B73B-7E6D70560C5D}" destId="{4A4CC775-5E12-4B56-A060-888E6A3C1E50}" srcOrd="1" destOrd="0" presId="urn:microsoft.com/office/officeart/2009/3/layout/HorizontalOrganizationChart"/>
-    <dgm:cxn modelId="{2E9B31A8-DB4A-4B72-AD00-1D6B2893A406}" type="presOf" srcId="{4025CFEF-B519-4475-BAE8-4A44755C30B3}" destId="{3CC1B065-9A48-4B38-8EB3-594A33E849B4}" srcOrd="0" destOrd="0" presId="urn:microsoft.com/office/officeart/2009/3/layout/HorizontalOrganizationChart"/>
-    <dgm:cxn modelId="{733BEDEF-A18A-45B1-967C-3EE683AAE5F8}" type="presOf" srcId="{3F5BDD9E-4094-4A32-A64C-1ED6C1911304}" destId="{DA1E63F0-0E94-4D52-A544-43F31CED7266}" srcOrd="0" destOrd="0" presId="urn:microsoft.com/office/officeart/2009/3/layout/HorizontalOrganizationChart"/>
+    <dgm:cxn modelId="{E6471233-9503-4DF3-ACC5-1435308F225B}" type="presOf" srcId="{3F5BDD9E-4094-4A32-A64C-1ED6C1911304}" destId="{DA1E63F0-0E94-4D52-A544-43F31CED7266}" srcOrd="0" destOrd="0" presId="urn:microsoft.com/office/officeart/2009/3/layout/HorizontalOrganizationChart"/>
+    <dgm:cxn modelId="{787D7EFB-A1FA-4705-9551-827D0CFCA0E4}" type="presOf" srcId="{BB3FE0C2-F391-43A5-9DAF-D69CF6D33D94}" destId="{7027AAEA-BD8B-49CB-83F2-DD4FC0AF3F95}" srcOrd="0" destOrd="0" presId="urn:microsoft.com/office/officeart/2009/3/layout/HorizontalOrganizationChart"/>
+    <dgm:cxn modelId="{B2829B4B-E186-43A6-B73E-D39DDD5DDDB4}" type="presOf" srcId="{3F5BDD9E-4094-4A32-A64C-1ED6C1911304}" destId="{EC1A5E50-E0C4-418F-AC48-2877D27CD885}" srcOrd="1" destOrd="0" presId="urn:microsoft.com/office/officeart/2009/3/layout/HorizontalOrganizationChart"/>
+    <dgm:cxn modelId="{409A5D40-E40C-4180-B5A9-DBB2A48AD26A}" type="presOf" srcId="{D95570DD-6DA6-48C5-B73B-7E6D70560C5D}" destId="{8FB763BF-07E2-48C8-A041-29EA3AF9626C}" srcOrd="0" destOrd="0" presId="urn:microsoft.com/office/officeart/2009/3/layout/HorizontalOrganizationChart"/>
     <dgm:cxn modelId="{3412903B-9253-4BE4-BE63-95FC704F60A8}" srcId="{D95570DD-6DA6-48C5-B73B-7E6D70560C5D}" destId="{3F5BDD9E-4094-4A32-A64C-1ED6C1911304}" srcOrd="0" destOrd="0" parTransId="{BB3FE0C2-F391-43A5-9DAF-D69CF6D33D94}" sibTransId="{B26B4B74-1A80-41EA-BE84-E95E525DDD24}"/>
     <dgm:cxn modelId="{E3F21D79-2D3B-4292-B7AA-1EB572E55674}" srcId="{D95570DD-6DA6-48C5-B73B-7E6D70560C5D}" destId="{B9000A67-CC3D-4835-B442-1A93A91CC425}" srcOrd="1" destOrd="0" parTransId="{9954BA6E-6A6F-4C09-B8C5-2AFBA191A4E5}" sibTransId="{DC2738E5-E42F-4A6C-B6EC-F98B2D73CB80}"/>
-    <dgm:cxn modelId="{4C47046B-63EB-4765-8F23-D648A7989AD8}" type="presOf" srcId="{B9000A67-CC3D-4835-B442-1A93A91CC425}" destId="{6E048EC3-648D-47D7-B86F-A4736579AC3E}" srcOrd="1" destOrd="0" presId="urn:microsoft.com/office/officeart/2009/3/layout/HorizontalOrganizationChart"/>
-    <dgm:cxn modelId="{C74C82FD-35EC-4FBC-BD16-882EFF258F9C}" type="presOf" srcId="{3F5BDD9E-4094-4A32-A64C-1ED6C1911304}" destId="{EC1A5E50-E0C4-418F-AC48-2877D27CD885}" srcOrd="1" destOrd="0" presId="urn:microsoft.com/office/officeart/2009/3/layout/HorizontalOrganizationChart"/>
-    <dgm:cxn modelId="{5DCF9231-80F0-4BC6-B1BE-03F69863EB03}" type="presParOf" srcId="{3CC1B065-9A48-4B38-8EB3-594A33E849B4}" destId="{7B2F11E8-CF5E-488B-864D-2D86C065C544}" srcOrd="0" destOrd="0" presId="urn:microsoft.com/office/officeart/2009/3/layout/HorizontalOrganizationChart"/>
-    <dgm:cxn modelId="{973D5A6F-E9AC-4A0C-B1E3-66A79B943919}" type="presParOf" srcId="{7B2F11E8-CF5E-488B-864D-2D86C065C544}" destId="{4A788A00-E558-400E-96CA-C12E960C3AF8}" srcOrd="0" destOrd="0" presId="urn:microsoft.com/office/officeart/2009/3/layout/HorizontalOrganizationChart"/>
-    <dgm:cxn modelId="{171C570A-4B97-44B4-BD1B-D22794C1012D}" type="presParOf" srcId="{4A788A00-E558-400E-96CA-C12E960C3AF8}" destId="{8FB763BF-07E2-48C8-A041-29EA3AF9626C}" srcOrd="0" destOrd="0" presId="urn:microsoft.com/office/officeart/2009/3/layout/HorizontalOrganizationChart"/>
-    <dgm:cxn modelId="{C28ADA3F-C116-4AA3-823D-D5CB2196FF29}" type="presParOf" srcId="{4A788A00-E558-400E-96CA-C12E960C3AF8}" destId="{4A4CC775-5E12-4B56-A060-888E6A3C1E50}" srcOrd="1" destOrd="0" presId="urn:microsoft.com/office/officeart/2009/3/layout/HorizontalOrganizationChart"/>
-    <dgm:cxn modelId="{29EF085E-A148-4182-8F9A-CCE4EB1388EE}" type="presParOf" srcId="{7B2F11E8-CF5E-488B-864D-2D86C065C544}" destId="{93FAA5E6-B3D2-4BD2-AAE2-076ADB735AA9}" srcOrd="1" destOrd="0" presId="urn:microsoft.com/office/officeart/2009/3/layout/HorizontalOrganizationChart"/>
-    <dgm:cxn modelId="{D69CC3DA-B52D-4310-907D-AB72084727B5}" type="presParOf" srcId="{93FAA5E6-B3D2-4BD2-AAE2-076ADB735AA9}" destId="{7027AAEA-BD8B-49CB-83F2-DD4FC0AF3F95}" srcOrd="0" destOrd="0" presId="urn:microsoft.com/office/officeart/2009/3/layout/HorizontalOrganizationChart"/>
-    <dgm:cxn modelId="{2B6E02C2-6FA2-4339-9F41-0B562BFA24AD}" type="presParOf" srcId="{93FAA5E6-B3D2-4BD2-AAE2-076ADB735AA9}" destId="{EB1CF362-E060-4550-B8A5-CDF1160A04DF}" srcOrd="1" destOrd="0" presId="urn:microsoft.com/office/officeart/2009/3/layout/HorizontalOrganizationChart"/>
-    <dgm:cxn modelId="{431B9385-2279-47E0-99E0-10F75F3CBCA8}" type="presParOf" srcId="{EB1CF362-E060-4550-B8A5-CDF1160A04DF}" destId="{DE2D3F9A-4FD0-41EC-8798-8388A4E6464A}" srcOrd="0" destOrd="0" presId="urn:microsoft.com/office/officeart/2009/3/layout/HorizontalOrganizationChart"/>
-    <dgm:cxn modelId="{3C4BDA74-2AA5-4F93-B6DA-93B297805D11}" type="presParOf" srcId="{DE2D3F9A-4FD0-41EC-8798-8388A4E6464A}" destId="{DA1E63F0-0E94-4D52-A544-43F31CED7266}" srcOrd="0" destOrd="0" presId="urn:microsoft.com/office/officeart/2009/3/layout/HorizontalOrganizationChart"/>
-    <dgm:cxn modelId="{EC704473-D1AC-4BCF-A4BE-AD180BBDCF65}" type="presParOf" srcId="{DE2D3F9A-4FD0-41EC-8798-8388A4E6464A}" destId="{EC1A5E50-E0C4-418F-AC48-2877D27CD885}" srcOrd="1" destOrd="0" presId="urn:microsoft.com/office/officeart/2009/3/layout/HorizontalOrganizationChart"/>
-    <dgm:cxn modelId="{843491B3-EAD8-41AE-A0BD-9E0843FA1F26}" type="presParOf" srcId="{EB1CF362-E060-4550-B8A5-CDF1160A04DF}" destId="{DDDE7E88-34FC-4DF7-885D-8D68FCD89AE1}" srcOrd="1" destOrd="0" presId="urn:microsoft.com/office/officeart/2009/3/layout/HorizontalOrganizationChart"/>
-    <dgm:cxn modelId="{695FAA3B-2FBA-4A67-B47B-98AF930A0276}" type="presParOf" srcId="{EB1CF362-E060-4550-B8A5-CDF1160A04DF}" destId="{3E484AFB-398F-4CBE-84F1-55B3FB90FFD5}" srcOrd="2" destOrd="0" presId="urn:microsoft.com/office/officeart/2009/3/layout/HorizontalOrganizationChart"/>
-    <dgm:cxn modelId="{9BF57F1B-0689-4AEB-A860-5F2702934738}" type="presParOf" srcId="{93FAA5E6-B3D2-4BD2-AAE2-076ADB735AA9}" destId="{A619D504-7967-4BA8-A4D4-012EDF08EF56}" srcOrd="2" destOrd="0" presId="urn:microsoft.com/office/officeart/2009/3/layout/HorizontalOrganizationChart"/>
-    <dgm:cxn modelId="{73C94475-DF5B-4EA2-AA74-7B0CB5460A9A}" type="presParOf" srcId="{93FAA5E6-B3D2-4BD2-AAE2-076ADB735AA9}" destId="{79ACB37A-D84E-474C-A126-11F0ADC05871}" srcOrd="3" destOrd="0" presId="urn:microsoft.com/office/officeart/2009/3/layout/HorizontalOrganizationChart"/>
-    <dgm:cxn modelId="{67B7E17B-C45F-45C4-A573-377977852C20}" type="presParOf" srcId="{79ACB37A-D84E-474C-A126-11F0ADC05871}" destId="{4E038B4B-2570-403A-83A5-A0460350F9C4}" srcOrd="0" destOrd="0" presId="urn:microsoft.com/office/officeart/2009/3/layout/HorizontalOrganizationChart"/>
-    <dgm:cxn modelId="{48FE190B-D25A-4866-8167-2265460F8B31}" type="presParOf" srcId="{4E038B4B-2570-403A-83A5-A0460350F9C4}" destId="{82FE3206-7868-4794-866E-49D06E1ECE76}" srcOrd="0" destOrd="0" presId="urn:microsoft.com/office/officeart/2009/3/layout/HorizontalOrganizationChart"/>
-    <dgm:cxn modelId="{9E858868-BF71-4AAB-9D19-3D93CD7880B8}" type="presParOf" srcId="{4E038B4B-2570-403A-83A5-A0460350F9C4}" destId="{6E048EC3-648D-47D7-B86F-A4736579AC3E}" srcOrd="1" destOrd="0" presId="urn:microsoft.com/office/officeart/2009/3/layout/HorizontalOrganizationChart"/>
-    <dgm:cxn modelId="{53B98E38-FACD-42EE-9E9A-C098F37059F0}" type="presParOf" srcId="{79ACB37A-D84E-474C-A126-11F0ADC05871}" destId="{57665CAB-30BF-4BE5-B5D4-02FAA03AC329}" srcOrd="1" destOrd="0" presId="urn:microsoft.com/office/officeart/2009/3/layout/HorizontalOrganizationChart"/>
-    <dgm:cxn modelId="{64FEA30A-0DDA-4F2D-BA4D-339BEE73893A}" type="presParOf" srcId="{79ACB37A-D84E-474C-A126-11F0ADC05871}" destId="{56F08588-CD7B-4BB5-92AF-FB2032DA2C53}" srcOrd="2" destOrd="0" presId="urn:microsoft.com/office/officeart/2009/3/layout/HorizontalOrganizationChart"/>
-    <dgm:cxn modelId="{56CB02F0-DCDA-468A-9885-625BDBD4DF5E}" type="presParOf" srcId="{7B2F11E8-CF5E-488B-864D-2D86C065C544}" destId="{1C4E50B4-0E34-4EB9-A9D1-9A2EB41D4CBA}" srcOrd="2" destOrd="0" presId="urn:microsoft.com/office/officeart/2009/3/layout/HorizontalOrganizationChart"/>
+    <dgm:cxn modelId="{653751E0-4B4D-4315-8B45-B5B2AA56AC39}" type="presOf" srcId="{4025CFEF-B519-4475-BAE8-4A44755C30B3}" destId="{3CC1B065-9A48-4B38-8EB3-594A33E849B4}" srcOrd="0" destOrd="0" presId="urn:microsoft.com/office/officeart/2009/3/layout/HorizontalOrganizationChart"/>
+    <dgm:cxn modelId="{96036531-C81B-44D6-9D6B-D95C16AF6481}" type="presOf" srcId="{9954BA6E-6A6F-4C09-B8C5-2AFBA191A4E5}" destId="{A619D504-7967-4BA8-A4D4-012EDF08EF56}" srcOrd="0" destOrd="0" presId="urn:microsoft.com/office/officeart/2009/3/layout/HorizontalOrganizationChart"/>
+    <dgm:cxn modelId="{9F17FE5A-6E21-4A38-B8FB-407A1F420A5D}" type="presOf" srcId="{B9000A67-CC3D-4835-B442-1A93A91CC425}" destId="{6E048EC3-648D-47D7-B86F-A4736579AC3E}" srcOrd="1" destOrd="0" presId="urn:microsoft.com/office/officeart/2009/3/layout/HorizontalOrganizationChart"/>
+    <dgm:cxn modelId="{4F848442-0C4F-441F-855F-7915EFF3983D}" type="presOf" srcId="{D95570DD-6DA6-48C5-B73B-7E6D70560C5D}" destId="{4A4CC775-5E12-4B56-A060-888E6A3C1E50}" srcOrd="1" destOrd="0" presId="urn:microsoft.com/office/officeart/2009/3/layout/HorizontalOrganizationChart"/>
+    <dgm:cxn modelId="{F6294D23-025C-477F-8F9A-9A837440AB4F}" type="presParOf" srcId="{3CC1B065-9A48-4B38-8EB3-594A33E849B4}" destId="{7B2F11E8-CF5E-488B-864D-2D86C065C544}" srcOrd="0" destOrd="0" presId="urn:microsoft.com/office/officeart/2009/3/layout/HorizontalOrganizationChart"/>
+    <dgm:cxn modelId="{563E6CA2-6EDF-44CE-9FAC-5026E2726E62}" type="presParOf" srcId="{7B2F11E8-CF5E-488B-864D-2D86C065C544}" destId="{4A788A00-E558-400E-96CA-C12E960C3AF8}" srcOrd="0" destOrd="0" presId="urn:microsoft.com/office/officeart/2009/3/layout/HorizontalOrganizationChart"/>
+    <dgm:cxn modelId="{367FE4D1-705E-4491-91B0-450B785BFA98}" type="presParOf" srcId="{4A788A00-E558-400E-96CA-C12E960C3AF8}" destId="{8FB763BF-07E2-48C8-A041-29EA3AF9626C}" srcOrd="0" destOrd="0" presId="urn:microsoft.com/office/officeart/2009/3/layout/HorizontalOrganizationChart"/>
+    <dgm:cxn modelId="{BD66EEF6-FB8E-4E95-86B1-6EA390E3D011}" type="presParOf" srcId="{4A788A00-E558-400E-96CA-C12E960C3AF8}" destId="{4A4CC775-5E12-4B56-A060-888E6A3C1E50}" srcOrd="1" destOrd="0" presId="urn:microsoft.com/office/officeart/2009/3/layout/HorizontalOrganizationChart"/>
+    <dgm:cxn modelId="{74BF5FF9-1EF6-41BB-9840-83083B595B20}" type="presParOf" srcId="{7B2F11E8-CF5E-488B-864D-2D86C065C544}" destId="{93FAA5E6-B3D2-4BD2-AAE2-076ADB735AA9}" srcOrd="1" destOrd="0" presId="urn:microsoft.com/office/officeart/2009/3/layout/HorizontalOrganizationChart"/>
+    <dgm:cxn modelId="{6203E3F5-55B0-4A4B-9881-AD896BC49E0B}" type="presParOf" srcId="{93FAA5E6-B3D2-4BD2-AAE2-076ADB735AA9}" destId="{7027AAEA-BD8B-49CB-83F2-DD4FC0AF3F95}" srcOrd="0" destOrd="0" presId="urn:microsoft.com/office/officeart/2009/3/layout/HorizontalOrganizationChart"/>
+    <dgm:cxn modelId="{19F8B690-B6DD-4EBB-A97C-FE50CC91F3C3}" type="presParOf" srcId="{93FAA5E6-B3D2-4BD2-AAE2-076ADB735AA9}" destId="{EB1CF362-E060-4550-B8A5-CDF1160A04DF}" srcOrd="1" destOrd="0" presId="urn:microsoft.com/office/officeart/2009/3/layout/HorizontalOrganizationChart"/>
+    <dgm:cxn modelId="{454E1AAD-21BD-4DE5-8EB5-719FD3DED578}" type="presParOf" srcId="{EB1CF362-E060-4550-B8A5-CDF1160A04DF}" destId="{DE2D3F9A-4FD0-41EC-8798-8388A4E6464A}" srcOrd="0" destOrd="0" presId="urn:microsoft.com/office/officeart/2009/3/layout/HorizontalOrganizationChart"/>
+    <dgm:cxn modelId="{3D151CDC-C203-4F7A-87B7-5D5D64BEF999}" type="presParOf" srcId="{DE2D3F9A-4FD0-41EC-8798-8388A4E6464A}" destId="{DA1E63F0-0E94-4D52-A544-43F31CED7266}" srcOrd="0" destOrd="0" presId="urn:microsoft.com/office/officeart/2009/3/layout/HorizontalOrganizationChart"/>
+    <dgm:cxn modelId="{8A7A69F2-B8DD-433F-83D3-EBC1D0CD7D46}" type="presParOf" srcId="{DE2D3F9A-4FD0-41EC-8798-8388A4E6464A}" destId="{EC1A5E50-E0C4-418F-AC48-2877D27CD885}" srcOrd="1" destOrd="0" presId="urn:microsoft.com/office/officeart/2009/3/layout/HorizontalOrganizationChart"/>
+    <dgm:cxn modelId="{65B4FB85-F2BD-4CD8-84CA-F692A2B1D507}" type="presParOf" srcId="{EB1CF362-E060-4550-B8A5-CDF1160A04DF}" destId="{DDDE7E88-34FC-4DF7-885D-8D68FCD89AE1}" srcOrd="1" destOrd="0" presId="urn:microsoft.com/office/officeart/2009/3/layout/HorizontalOrganizationChart"/>
+    <dgm:cxn modelId="{9E372E76-447F-4C68-83FD-8910D4C14F4F}" type="presParOf" srcId="{EB1CF362-E060-4550-B8A5-CDF1160A04DF}" destId="{3E484AFB-398F-4CBE-84F1-55B3FB90FFD5}" srcOrd="2" destOrd="0" presId="urn:microsoft.com/office/officeart/2009/3/layout/HorizontalOrganizationChart"/>
+    <dgm:cxn modelId="{51FEDE7D-4B41-46C9-9249-452F7DDC00B0}" type="presParOf" srcId="{93FAA5E6-B3D2-4BD2-AAE2-076ADB735AA9}" destId="{A619D504-7967-4BA8-A4D4-012EDF08EF56}" srcOrd="2" destOrd="0" presId="urn:microsoft.com/office/officeart/2009/3/layout/HorizontalOrganizationChart"/>
+    <dgm:cxn modelId="{0FAECA53-FEFF-4825-ABAE-78F6246C61C1}" type="presParOf" srcId="{93FAA5E6-B3D2-4BD2-AAE2-076ADB735AA9}" destId="{79ACB37A-D84E-474C-A126-11F0ADC05871}" srcOrd="3" destOrd="0" presId="urn:microsoft.com/office/officeart/2009/3/layout/HorizontalOrganizationChart"/>
+    <dgm:cxn modelId="{061C4FC4-F029-4222-9A6D-C8EAA1E08A50}" type="presParOf" srcId="{79ACB37A-D84E-474C-A126-11F0ADC05871}" destId="{4E038B4B-2570-403A-83A5-A0460350F9C4}" srcOrd="0" destOrd="0" presId="urn:microsoft.com/office/officeart/2009/3/layout/HorizontalOrganizationChart"/>
+    <dgm:cxn modelId="{1DF1A3B1-4D13-491C-BACA-72EC44C95E89}" type="presParOf" srcId="{4E038B4B-2570-403A-83A5-A0460350F9C4}" destId="{82FE3206-7868-4794-866E-49D06E1ECE76}" srcOrd="0" destOrd="0" presId="urn:microsoft.com/office/officeart/2009/3/layout/HorizontalOrganizationChart"/>
+    <dgm:cxn modelId="{99EF203F-4C13-471C-AD26-872F266D82BC}" type="presParOf" srcId="{4E038B4B-2570-403A-83A5-A0460350F9C4}" destId="{6E048EC3-648D-47D7-B86F-A4736579AC3E}" srcOrd="1" destOrd="0" presId="urn:microsoft.com/office/officeart/2009/3/layout/HorizontalOrganizationChart"/>
+    <dgm:cxn modelId="{20C6A80C-74B7-4AA7-AD2A-A4178DAC0A7D}" type="presParOf" srcId="{79ACB37A-D84E-474C-A126-11F0ADC05871}" destId="{57665CAB-30BF-4BE5-B5D4-02FAA03AC329}" srcOrd="1" destOrd="0" presId="urn:microsoft.com/office/officeart/2009/3/layout/HorizontalOrganizationChart"/>
+    <dgm:cxn modelId="{77DAB1D7-D624-4A63-8D51-E34C0C060550}" type="presParOf" srcId="{79ACB37A-D84E-474C-A126-11F0ADC05871}" destId="{56F08588-CD7B-4BB5-92AF-FB2032DA2C53}" srcOrd="2" destOrd="0" presId="urn:microsoft.com/office/officeart/2009/3/layout/HorizontalOrganizationChart"/>
+    <dgm:cxn modelId="{1CEAA7CA-FE80-4BD1-A20D-6BB662D88436}" type="presParOf" srcId="{7B2F11E8-CF5E-488B-864D-2D86C065C544}" destId="{1C4E50B4-0E34-4EB9-A9D1-9A2EB41D4CBA}" srcOrd="2" destOrd="0" presId="urn:microsoft.com/office/officeart/2009/3/layout/HorizontalOrganizationChart"/>
   </dgm:cxnLst>
   <dgm:bg/>
   <dgm:whole/>
@@ -49370,6 +49053,7 @@
     <w:rsid w:val="00717246"/>
     <w:rsid w:val="007354FA"/>
     <w:rsid w:val="0079255E"/>
+    <w:rsid w:val="007C3500"/>
     <w:rsid w:val="00816178"/>
     <w:rsid w:val="00834A0B"/>
     <w:rsid w:val="008974A5"/>
@@ -49381,6 +49065,7 @@
     <w:rsid w:val="009E2FAF"/>
     <w:rsid w:val="00A70686"/>
     <w:rsid w:val="00A7734A"/>
+    <w:rsid w:val="00AB5D54"/>
     <w:rsid w:val="00BA4C5F"/>
     <w:rsid w:val="00C24C76"/>
     <w:rsid w:val="00CC554F"/>
@@ -50820,7 +50505,7 @@
 </file>
 
 <file path=customXml/itemProps2.xml><?xml version="1.0" encoding="utf-8"?>
-<ds:datastoreItem xmlns:ds="http://schemas.openxmlformats.org/officeDocument/2006/customXml" ds:itemID="{79F4FF17-3544-40C3-8AB0-96CEBF53D50D}">
+<ds:datastoreItem xmlns:ds="http://schemas.openxmlformats.org/officeDocument/2006/customXml" ds:itemID="{53A8D1B3-F1C9-444C-833C-7E47C629A880}">
   <ds:schemaRefs>
     <ds:schemaRef ds:uri="http://schemas.openxmlformats.org/officeDocument/2006/bibliography"/>
   </ds:schemaRefs>

</xml_diff>